<commit_message>
Added file transfer to HDFS
</commit_message>
<xml_diff>
--- a/pySpark_Cheatsheet.docx
+++ b/pySpark_Cheatsheet.docx
@@ -13,6 +13,14 @@
     <w:p/>
     <w:sdt>
       <w:sdtPr>
+        <w:rPr>
+          <w:rFonts w:asciiTheme="minorHAnsi" w:eastAsiaTheme="minorHAnsi" w:hAnsiTheme="minorHAnsi" w:cstheme="minorBidi"/>
+          <w:b w:val="0"/>
+          <w:bCs w:val="0"/>
+          <w:color w:val="auto"/>
+          <w:sz w:val="24"/>
+          <w:szCs w:val="24"/>
+        </w:rPr>
         <w:id w:val="233364181"/>
         <w:docPartObj>
           <w:docPartGallery w:val="Table of Contents"/>
@@ -21,11 +29,7 @@
       </w:sdtPr>
       <w:sdtEndPr>
         <w:rPr>
-          <w:rFonts w:asciiTheme="minorHAnsi" w:eastAsiaTheme="minorHAnsi" w:hAnsiTheme="minorHAnsi" w:cstheme="minorBidi"/>
           <w:noProof/>
-          <w:color w:val="auto"/>
-          <w:sz w:val="24"/>
-          <w:szCs w:val="24"/>
         </w:rPr>
       </w:sdtEndPr>
       <w:sdtContent>
@@ -35,12 +39,7 @@
             <w:ind w:left="0"/>
           </w:pPr>
           <w:r>
-            <w:t>Table of Con</w:t>
-          </w:r>
-          <w:bookmarkStart w:id="0" w:name="_GoBack"/>
-          <w:bookmarkEnd w:id="0"/>
-          <w:r>
-            <w:t>tents</w:t>
+            <w:t>Table of Contents</w:t>
           </w:r>
         </w:p>
         <w:p>
@@ -73,7 +72,7 @@
             </w:rPr>
             <w:fldChar w:fldCharType="separate"/>
           </w:r>
-          <w:hyperlink w:anchor="_Toc479146261" w:history="1">
+          <w:hyperlink w:anchor="_Toc485113313" w:history="1">
             <w:r>
               <w:rPr>
                 <w:rStyle w:val="Hyperlink"/>
@@ -100,7 +99,7 @@
                 <w:noProof/>
                 <w:webHidden/>
               </w:rPr>
-              <w:instrText xml:space="preserve"> PAGEREF _Toc479146261 \h </w:instrText>
+              <w:instrText xml:space="preserve"> PAGEREF _Toc485113313 \h </w:instrText>
             </w:r>
             <w:r>
               <w:rPr>
@@ -133,6 +132,79 @@
         </w:p>
         <w:p>
           <w:pPr>
+            <w:pStyle w:val="TOC2"/>
+            <w:tabs>
+              <w:tab w:val="right" w:leader="dot" w:pos="10790"/>
+            </w:tabs>
+            <w:rPr>
+              <w:rFonts w:eastAsiaTheme="minorEastAsia"/>
+              <w:b w:val="0"/>
+              <w:bCs w:val="0"/>
+              <w:noProof/>
+              <w:sz w:val="24"/>
+              <w:szCs w:val="24"/>
+            </w:rPr>
+          </w:pPr>
+          <w:hyperlink w:anchor="_Toc485113314" w:history="1">
+            <w:r>
+              <w:rPr>
+                <w:rStyle w:val="Hyperlink"/>
+                <w:noProof/>
+              </w:rPr>
+              <w:t>Transfer a CSV file to HDFS</w:t>
+            </w:r>
+            <w:r>
+              <w:rPr>
+                <w:noProof/>
+                <w:webHidden/>
+              </w:rPr>
+              <w:tab/>
+            </w:r>
+            <w:r>
+              <w:rPr>
+                <w:noProof/>
+                <w:webHidden/>
+              </w:rPr>
+              <w:fldChar w:fldCharType="begin"/>
+            </w:r>
+            <w:r>
+              <w:rPr>
+                <w:noProof/>
+                <w:webHidden/>
+              </w:rPr>
+              <w:instrText xml:space="preserve"> PAGEREF _Toc485113314 \h </w:instrText>
+            </w:r>
+            <w:r>
+              <w:rPr>
+                <w:noProof/>
+                <w:webHidden/>
+              </w:rPr>
+            </w:r>
+            <w:r>
+              <w:rPr>
+                <w:noProof/>
+                <w:webHidden/>
+              </w:rPr>
+              <w:fldChar w:fldCharType="separate"/>
+            </w:r>
+            <w:r>
+              <w:rPr>
+                <w:noProof/>
+                <w:webHidden/>
+              </w:rPr>
+              <w:t>3</w:t>
+            </w:r>
+            <w:r>
+              <w:rPr>
+                <w:noProof/>
+                <w:webHidden/>
+              </w:rPr>
+              <w:fldChar w:fldCharType="end"/>
+            </w:r>
+          </w:hyperlink>
+        </w:p>
+        <w:p>
+          <w:pPr>
             <w:pStyle w:val="TOC1"/>
             <w:tabs>
               <w:tab w:val="right" w:leader="dot" w:pos="10790"/>
@@ -144,7 +216,7 @@
               <w:noProof/>
             </w:rPr>
           </w:pPr>
-          <w:hyperlink w:anchor="_Toc479146262" w:history="1">
+          <w:hyperlink w:anchor="_Toc485113315" w:history="1">
             <w:r>
               <w:rPr>
                 <w:rStyle w:val="Hyperlink"/>
@@ -171,7 +243,7 @@
                 <w:noProof/>
                 <w:webHidden/>
               </w:rPr>
-              <w:instrText xml:space="preserve"> PAGEREF _Toc479146262 \h </w:instrText>
+              <w:instrText xml:space="preserve"> PAGEREF _Toc485113315 \h </w:instrText>
             </w:r>
             <w:r>
               <w:rPr>
@@ -217,7 +289,7 @@
               <w:szCs w:val="24"/>
             </w:rPr>
           </w:pPr>
-          <w:hyperlink w:anchor="_Toc479146263" w:history="1">
+          <w:hyperlink w:anchor="_Toc485113316" w:history="1">
             <w:r>
               <w:rPr>
                 <w:rStyle w:val="Hyperlink"/>
@@ -244,7 +316,7 @@
                 <w:noProof/>
                 <w:webHidden/>
               </w:rPr>
-              <w:instrText xml:space="preserve"> PAGEREF _Toc479146263 \h </w:instrText>
+              <w:instrText xml:space="preserve"> PAGEREF _Toc485113316 \h </w:instrText>
             </w:r>
             <w:r>
               <w:rPr>
@@ -288,7 +360,7 @@
               <w:noProof/>
             </w:rPr>
           </w:pPr>
-          <w:hyperlink w:anchor="_Toc479146264" w:history="1">
+          <w:hyperlink w:anchor="_Toc485113317" w:history="1">
             <w:r>
               <w:rPr>
                 <w:rStyle w:val="Hyperlink"/>
@@ -315,7 +387,7 @@
                 <w:noProof/>
                 <w:webHidden/>
               </w:rPr>
-              <w:instrText xml:space="preserve"> PAGEREF _Toc479146264 \h </w:instrText>
+              <w:instrText xml:space="preserve"> PAGEREF _Toc485113317 \h </w:instrText>
             </w:r>
             <w:r>
               <w:rPr>
@@ -365,11 +437,13 @@
         <w:pStyle w:val="Heading1"/>
         <w:ind w:left="0"/>
       </w:pPr>
-      <w:bookmarkStart w:id="1" w:name="_Toc479146261"/>
+      <w:bookmarkStart w:id="0" w:name="_Toc485113313"/>
+      <w:bookmarkStart w:id="1" w:name="_GoBack"/>
+      <w:bookmarkEnd w:id="1"/>
       <w:r>
         <w:t>Command Shell Execution Within iPython</w:t>
       </w:r>
-      <w:bookmarkEnd w:id="1"/>
+      <w:bookmarkEnd w:id="0"/>
     </w:p>
     <w:p/>
     <w:p>
@@ -948,6 +1022,7 @@
           <w:sz w:val="20"/>
           <w:szCs w:val="20"/>
         </w:rPr>
+        <w:lastRenderedPageBreak/>
         <w:t>%</w:t>
       </w:r>
       <w:r>
@@ -979,7 +1054,6 @@
           <w:sz w:val="21"/>
           <w:szCs w:val="21"/>
         </w:rPr>
-        <w:lastRenderedPageBreak/>
         <w:t>Out[17]:</w:t>
       </w:r>
     </w:p>
@@ -3349,6 +3423,97 @@
     </w:p>
     <w:p>
       <w:pPr>
+        <w:pStyle w:val="Heading2"/>
+        <w:ind w:left="0"/>
+      </w:pPr>
+      <w:bookmarkStart w:id="2" w:name="_Toc485113314"/>
+      <w:r>
+        <w:t>Transfer a CSV file to HDFS</w:t>
+      </w:r>
+      <w:bookmarkEnd w:id="2"/>
+    </w:p>
+    <w:p>
+      <w:pPr>
+        <w:spacing w:line="300" w:lineRule="atLeast"/>
+        <w:rPr>
+          <w:rFonts w:ascii="Times New Roman" w:eastAsia="Times New Roman" w:hAnsi="Times New Roman" w:cs="Times New Roman"/>
+          <w:sz w:val="21"/>
+          <w:szCs w:val="21"/>
+        </w:rPr>
+      </w:pPr>
+      <w:r>
+        <w:rPr>
+          <w:rFonts w:ascii="Times New Roman" w:eastAsia="Times New Roman" w:hAnsi="Times New Roman" w:cs="Times New Roman"/>
+          <w:sz w:val="21"/>
+          <w:szCs w:val="21"/>
+        </w:rPr>
+        <w:t xml:space="preserve">                </w:t>
+      </w:r>
+    </w:p>
+    <w:p>
+      <w:pPr>
+        <w:spacing w:line="300" w:lineRule="atLeast"/>
+        <w:rPr>
+          <w:rFonts w:ascii="Courier New" w:hAnsi="Courier New" w:cs="Courier New"/>
+          <w:sz w:val="18"/>
+          <w:szCs w:val="18"/>
+        </w:rPr>
+      </w:pPr>
+      <w:r>
+        <w:rPr>
+          <w:rFonts w:ascii="Courier New" w:hAnsi="Courier New" w:cs="Courier New"/>
+          <w:sz w:val="18"/>
+          <w:szCs w:val="18"/>
+        </w:rPr>
+        <w:t xml:space="preserve">                  file name after upload via jupyter              filename in HDFS home</w:t>
+      </w:r>
+    </w:p>
+    <w:p>
+      <w:pPr>
+        <w:spacing w:line="300" w:lineRule="atLeast"/>
+        <w:rPr>
+          <w:rFonts w:ascii="Times New Roman" w:eastAsia="Times New Roman" w:hAnsi="Times New Roman" w:cs="Times New Roman"/>
+          <w:sz w:val="21"/>
+          <w:szCs w:val="21"/>
+        </w:rPr>
+      </w:pPr>
+      <w:r>
+        <w:rPr>
+          <w:rFonts w:ascii="Courier New" w:hAnsi="Courier New" w:cs="Courier New"/>
+          <w:sz w:val="18"/>
+          <w:szCs w:val="18"/>
+        </w:rPr>
+        <w:t xml:space="preserve">%sx hdfs dfs -put </w:t>
+      </w:r>
+      <w:r>
+        <w:rPr>
+          <w:rFonts w:ascii="Courier New" w:hAnsi="Courier New" w:cs="Courier New"/>
+          <w:color w:val="FF0000"/>
+          <w:sz w:val="18"/>
+          <w:szCs w:val="18"/>
+        </w:rPr>
+        <w:t>/home/bbeauchamp/pg_lanes_export_2017-05-18.csv</w:t>
+      </w:r>
+      <w:r>
+        <w:rPr>
+          <w:rFonts w:ascii="Courier New" w:hAnsi="Courier New" w:cs="Courier New"/>
+          <w:sz w:val="18"/>
+          <w:szCs w:val="18"/>
+        </w:rPr>
+        <w:t xml:space="preserve"> </w:t>
+      </w:r>
+      <w:r>
+        <w:rPr>
+          <w:rFonts w:ascii="Courier New" w:hAnsi="Courier New" w:cs="Courier New"/>
+          <w:color w:val="4472C4" w:themeColor="accent5"/>
+          <w:sz w:val="18"/>
+          <w:szCs w:val="18"/>
+        </w:rPr>
+        <w:t>pg_lanes_export_2017-05-18.csv</w:t>
+      </w:r>
+    </w:p>
+    <w:p>
+      <w:pPr>
         <w:spacing w:line="300" w:lineRule="atLeast"/>
         <w:rPr>
           <w:rFonts w:ascii="Times New Roman" w:eastAsia="Times New Roman" w:hAnsi="Times New Roman" w:cs="Times New Roman"/>
@@ -3362,14 +3527,14 @@
         <w:pStyle w:val="Heading1"/>
         <w:ind w:left="0"/>
       </w:pPr>
-      <w:bookmarkStart w:id="2" w:name="_Toc479146262"/>
+      <w:bookmarkStart w:id="3" w:name="_Toc485113315"/>
       <w:r>
         <w:t>DataFrames (</w:t>
       </w:r>
       <w:r>
         <w:t>pyspark.sql.dataframe.DataFrame)</w:t>
       </w:r>
-      <w:bookmarkEnd w:id="2"/>
+      <w:bookmarkEnd w:id="3"/>
     </w:p>
     <w:p>
       <w:pPr>
@@ -3382,11 +3547,11 @@
         <w:pStyle w:val="Heading2"/>
         <w:ind w:left="0"/>
       </w:pPr>
-      <w:bookmarkStart w:id="3" w:name="_Toc479146263"/>
+      <w:bookmarkStart w:id="4" w:name="_Toc485113316"/>
       <w:r>
         <w:t>DataFrame Schema</w:t>
       </w:r>
-      <w:bookmarkEnd w:id="3"/>
+      <w:bookmarkEnd w:id="4"/>
     </w:p>
     <w:p>
       <w:pPr>
@@ -3575,11 +3740,11 @@
         <w:pStyle w:val="Heading1"/>
         <w:ind w:left="0"/>
       </w:pPr>
-      <w:bookmarkStart w:id="4" w:name="_Toc479146264"/>
+      <w:bookmarkStart w:id="5" w:name="_Toc485113317"/>
       <w:r>
         <w:t>pyspark.sql</w:t>
       </w:r>
-      <w:bookmarkEnd w:id="4"/>
+      <w:bookmarkEnd w:id="5"/>
     </w:p>
     <w:p/>
     <w:p>
@@ -4003,6 +4168,7 @@
     <w:lsdException w:name="HTML Sample" w:semiHidden="1" w:unhideWhenUsed="1"/>
     <w:lsdException w:name="HTML Typewriter" w:semiHidden="1" w:unhideWhenUsed="1"/>
     <w:lsdException w:name="HTML Variable" w:semiHidden="1" w:unhideWhenUsed="1"/>
+    <w:lsdException w:name="Normal Table" w:semiHidden="1" w:unhideWhenUsed="1"/>
     <w:lsdException w:name="annotation subject" w:semiHidden="1" w:unhideWhenUsed="1"/>
     <w:lsdException w:name="No List" w:semiHidden="1" w:unhideWhenUsed="1"/>
     <w:lsdException w:name="Outline List 1" w:semiHidden="1" w:unhideWhenUsed="1"/>
@@ -4048,9 +4214,11 @@
     <w:lsdException w:name="Table Subtle 1" w:semiHidden="1" w:unhideWhenUsed="1"/>
     <w:lsdException w:name="Table Subtle 2" w:semiHidden="1" w:unhideWhenUsed="1"/>
     <w:lsdException w:name="Table Web 1" w:semiHidden="1" w:unhideWhenUsed="1"/>
+    <w:lsdException w:name="Table Web 2" w:semiHidden="1" w:unhideWhenUsed="1"/>
     <w:lsdException w:name="Table Web 3" w:semiHidden="1" w:unhideWhenUsed="1"/>
     <w:lsdException w:name="Balloon Text" w:semiHidden="1" w:unhideWhenUsed="1"/>
     <w:lsdException w:name="Table Grid" w:uiPriority="39"/>
+    <w:lsdException w:name="Table Theme" w:semiHidden="1" w:unhideWhenUsed="1"/>
     <w:lsdException w:name="Note Level 1" w:semiHidden="1" w:unhideWhenUsed="1"/>
     <w:lsdException w:name="Note Level 2" w:semiHidden="1" w:unhideWhenUsed="1"/>
     <w:lsdException w:name="Note Level 3" w:semiHidden="1" w:unhideWhenUsed="1"/>
@@ -5003,7 +5171,7 @@
 </file>
 
 <file path=customXml/itemProps1.xml><?xml version="1.0" encoding="utf-8"?>
-<ds:datastoreItem xmlns:ds="http://schemas.openxmlformats.org/officeDocument/2006/customXml" ds:itemID="{1559E904-8375-FD41-80ED-9601B25C0305}">
+<ds:datastoreItem xmlns:ds="http://schemas.openxmlformats.org/officeDocument/2006/customXml" ds:itemID="{1399C73C-39D3-5541-ACD8-AFE1DEFAEB40}">
   <ds:schemaRefs>
     <ds:schemaRef ds:uri="http://schemas.openxmlformats.org/officeDocument/2006/bibliography"/>
   </ds:schemaRefs>

</xml_diff>

<commit_message>
Added jupyter notebook hdfs directory query
</commit_message>
<xml_diff>
--- a/pySpark_Cheatsheet.docx
+++ b/pySpark_Cheatsheet.docx
@@ -72,7 +72,7 @@
             </w:rPr>
             <w:fldChar w:fldCharType="separate"/>
           </w:r>
-          <w:hyperlink w:anchor="_Toc485113313" w:history="1">
+          <w:hyperlink w:anchor="_Toc491243199" w:history="1">
             <w:r>
               <w:rPr>
                 <w:rStyle w:val="Hyperlink"/>
@@ -99,7 +99,7 @@
                 <w:noProof/>
                 <w:webHidden/>
               </w:rPr>
-              <w:instrText xml:space="preserve"> PAGEREF _Toc485113313 \h </w:instrText>
+              <w:instrText xml:space="preserve"> PAGEREF _Toc491243199 \h </w:instrText>
             </w:r>
             <w:r>
               <w:rPr>
@@ -145,7 +145,80 @@
               <w:szCs w:val="24"/>
             </w:rPr>
           </w:pPr>
-          <w:hyperlink w:anchor="_Toc485113314" w:history="1">
+          <w:hyperlink w:anchor="_Toc491243200" w:history="1">
+            <w:r>
+              <w:rPr>
+                <w:rStyle w:val="Hyperlink"/>
+                <w:noProof/>
+              </w:rPr>
+              <w:t>Examine Underlying HDFS Directory Structures in a Jupyter Notebook</w:t>
+            </w:r>
+            <w:r>
+              <w:rPr>
+                <w:noProof/>
+                <w:webHidden/>
+              </w:rPr>
+              <w:tab/>
+            </w:r>
+            <w:r>
+              <w:rPr>
+                <w:noProof/>
+                <w:webHidden/>
+              </w:rPr>
+              <w:fldChar w:fldCharType="begin"/>
+            </w:r>
+            <w:r>
+              <w:rPr>
+                <w:noProof/>
+                <w:webHidden/>
+              </w:rPr>
+              <w:instrText xml:space="preserve"> PAGEREF _Toc491243200 \h </w:instrText>
+            </w:r>
+            <w:r>
+              <w:rPr>
+                <w:noProof/>
+                <w:webHidden/>
+              </w:rPr>
+            </w:r>
+            <w:r>
+              <w:rPr>
+                <w:noProof/>
+                <w:webHidden/>
+              </w:rPr>
+              <w:fldChar w:fldCharType="separate"/>
+            </w:r>
+            <w:r>
+              <w:rPr>
+                <w:noProof/>
+                <w:webHidden/>
+              </w:rPr>
+              <w:t>1</w:t>
+            </w:r>
+            <w:r>
+              <w:rPr>
+                <w:noProof/>
+                <w:webHidden/>
+              </w:rPr>
+              <w:fldChar w:fldCharType="end"/>
+            </w:r>
+          </w:hyperlink>
+        </w:p>
+        <w:p>
+          <w:pPr>
+            <w:pStyle w:val="TOC2"/>
+            <w:tabs>
+              <w:tab w:val="right" w:leader="dot" w:pos="10790"/>
+            </w:tabs>
+            <w:rPr>
+              <w:rFonts w:eastAsiaTheme="minorEastAsia"/>
+              <w:b w:val="0"/>
+              <w:bCs w:val="0"/>
+              <w:noProof/>
+              <w:sz w:val="24"/>
+              <w:szCs w:val="24"/>
+            </w:rPr>
+          </w:pPr>
+          <w:hyperlink w:anchor="_Toc491243201" w:history="1">
             <w:r>
               <w:rPr>
                 <w:rStyle w:val="Hyperlink"/>
@@ -172,7 +245,7 @@
                 <w:noProof/>
                 <w:webHidden/>
               </w:rPr>
-              <w:instrText xml:space="preserve"> PAGEREF _Toc485113314 \h </w:instrText>
+              <w:instrText xml:space="preserve"> PAGEREF _Toc491243201 \h </w:instrText>
             </w:r>
             <w:r>
               <w:rPr>
@@ -216,7 +289,7 @@
               <w:noProof/>
             </w:rPr>
           </w:pPr>
-          <w:hyperlink w:anchor="_Toc485113315" w:history="1">
+          <w:hyperlink w:anchor="_Toc491243202" w:history="1">
             <w:r>
               <w:rPr>
                 <w:rStyle w:val="Hyperlink"/>
@@ -243,7 +316,7 @@
                 <w:noProof/>
                 <w:webHidden/>
               </w:rPr>
-              <w:instrText xml:space="preserve"> PAGEREF _Toc485113315 \h </w:instrText>
+              <w:instrText xml:space="preserve"> PAGEREF _Toc491243202 \h </w:instrText>
             </w:r>
             <w:r>
               <w:rPr>
@@ -289,7 +362,7 @@
               <w:szCs w:val="24"/>
             </w:rPr>
           </w:pPr>
-          <w:hyperlink w:anchor="_Toc485113316" w:history="1">
+          <w:hyperlink w:anchor="_Toc491243203" w:history="1">
             <w:r>
               <w:rPr>
                 <w:rStyle w:val="Hyperlink"/>
@@ -316,7 +389,7 @@
                 <w:noProof/>
                 <w:webHidden/>
               </w:rPr>
-              <w:instrText xml:space="preserve"> PAGEREF _Toc485113316 \h </w:instrText>
+              <w:instrText xml:space="preserve"> PAGEREF _Toc491243203 \h </w:instrText>
             </w:r>
             <w:r>
               <w:rPr>
@@ -360,7 +433,7 @@
               <w:noProof/>
             </w:rPr>
           </w:pPr>
-          <w:hyperlink w:anchor="_Toc485113317" w:history="1">
+          <w:hyperlink w:anchor="_Toc491243204" w:history="1">
             <w:r>
               <w:rPr>
                 <w:rStyle w:val="Hyperlink"/>
@@ -387,7 +460,7 @@
                 <w:noProof/>
                 <w:webHidden/>
               </w:rPr>
-              <w:instrText xml:space="preserve"> PAGEREF _Toc485113317 \h </w:instrText>
+              <w:instrText xml:space="preserve"> PAGEREF _Toc491243204 \h </w:instrText>
             </w:r>
             <w:r>
               <w:rPr>
@@ -407,7 +480,7 @@
                 <w:noProof/>
                 <w:webHidden/>
               </w:rPr>
-              <w:t>3</w:t>
+              <w:t>4</w:t>
             </w:r>
             <w:r>
               <w:rPr>
@@ -431,19 +504,20 @@
       </w:sdtContent>
     </w:sdt>
     <w:p/>
-    <w:p/>
+    <w:p>
+      <w:bookmarkStart w:id="0" w:name="_GoBack"/>
+      <w:bookmarkEnd w:id="0"/>
+    </w:p>
     <w:p>
       <w:pPr>
         <w:pStyle w:val="Heading1"/>
         <w:ind w:left="0"/>
       </w:pPr>
-      <w:bookmarkStart w:id="0" w:name="_Toc485113313"/>
-      <w:bookmarkStart w:id="1" w:name="_GoBack"/>
+      <w:bookmarkStart w:id="1" w:name="_Toc491243199"/>
+      <w:r>
+        <w:t>Command Shell Execution Within iPython</w:t>
+      </w:r>
       <w:bookmarkEnd w:id="1"/>
-      <w:r>
-        <w:t>Command Shell Execution Within iPython</w:t>
-      </w:r>
-      <w:bookmarkEnd w:id="0"/>
     </w:p>
     <w:p/>
     <w:p>
@@ -489,7 +563,89 @@
       </w:r>
     </w:p>
     <w:p/>
+    <w:p>
+      <w:pPr>
+        <w:pStyle w:val="Heading2"/>
+        <w:ind w:left="0"/>
+      </w:pPr>
+      <w:bookmarkStart w:id="2" w:name="_Toc491243200"/>
+      <w:r>
+        <w:t>Examine Underlying HDFS Directory Structures in a Jupyter Notebook</w:t>
+      </w:r>
+      <w:bookmarkEnd w:id="2"/>
+    </w:p>
     <w:p/>
+    <w:p>
+      <w:pPr>
+        <w:pStyle w:val="code"/>
+      </w:pPr>
+      <w:r>
+        <w:t>%sx hdfs dfs -ls ../../lambda</w:t>
+      </w:r>
+    </w:p>
+    <w:p/>
+    <w:p>
+      <w:r>
+        <w:t>Output:</w:t>
+      </w:r>
+    </w:p>
+    <w:p/>
+    <w:p>
+      <w:pPr>
+        <w:pStyle w:val="code"/>
+      </w:pPr>
+      <w:r>
+        <w:t>['Found 6 items',</w:t>
+      </w:r>
+    </w:p>
+    <w:p>
+      <w:pPr>
+        <w:pStyle w:val="code"/>
+      </w:pPr>
+      <w:r>
+        <w:t xml:space="preserve"> 'drwxr-xr-x   - saviops saviops          0 2017-08-09 16:59 ../../lambda/UNKNOWN',</w:t>
+      </w:r>
+    </w:p>
+    <w:p>
+      <w:pPr>
+        <w:pStyle w:val="code"/>
+      </w:pPr>
+      <w:r>
+        <w:t xml:space="preserve"> 'drwxr-xr-x   - saviops saviops          0 2017-08-23 03:44 ../../lambda/definitions-parquet',</w:t>
+      </w:r>
+    </w:p>
+    <w:p>
+      <w:pPr>
+        <w:pStyle w:val="code"/>
+      </w:pPr>
+      <w:r>
+        <w:t xml:space="preserve"> 'drwxr-xr-x   - saviops saviops          0 2017-07-31 13:06 ../../lambda/smf-json',</w:t>
+      </w:r>
+    </w:p>
+    <w:p>
+      <w:pPr>
+        <w:pStyle w:val="code"/>
+      </w:pPr>
+      <w:r>
+        <w:t xml:space="preserve"> 'drwxr-xr-x   - saviops saviops          0 2017-08-23 03:25 ../../lambda/smf-parquet',</w:t>
+      </w:r>
+    </w:p>
+    <w:p>
+      <w:pPr>
+        <w:pStyle w:val="code"/>
+      </w:pPr>
+      <w:r>
+        <w:t xml:space="preserve"> 'drwxr-xr-x   - hdfs    saviops          0 2017-06-28 15:44 ../../lambda/summaries-json',</w:t>
+      </w:r>
+    </w:p>
+    <w:p>
+      <w:pPr>
+        <w:pStyle w:val="code"/>
+      </w:pPr>
+      <w:r>
+        <w:t xml:space="preserve"> 'drwxr-xr-x   - saviops saviops          0 2017-08-23 04:11 ../../lambda/summaries-parquet']</w:t>
+      </w:r>
+    </w:p>
     <w:p>
       <w:pPr>
         <w:shd w:val="clear" w:color="auto" w:fill="FFFFFF"/>
@@ -1022,7 +1178,6 @@
           <w:sz w:val="20"/>
           <w:szCs w:val="20"/>
         </w:rPr>
-        <w:lastRenderedPageBreak/>
         <w:t>%</w:t>
       </w:r>
       <w:r>
@@ -3426,11 +3581,11 @@
         <w:pStyle w:val="Heading2"/>
         <w:ind w:left="0"/>
       </w:pPr>
-      <w:bookmarkStart w:id="2" w:name="_Toc485113314"/>
+      <w:bookmarkStart w:id="3" w:name="_Toc491243201"/>
       <w:r>
         <w:t>Transfer a CSV file to HDFS</w:t>
       </w:r>
-      <w:bookmarkEnd w:id="2"/>
+      <w:bookmarkEnd w:id="3"/>
     </w:p>
     <w:p>
       <w:pPr>
@@ -3527,14 +3682,14 @@
         <w:pStyle w:val="Heading1"/>
         <w:ind w:left="0"/>
       </w:pPr>
-      <w:bookmarkStart w:id="3" w:name="_Toc485113315"/>
+      <w:bookmarkStart w:id="4" w:name="_Toc491243202"/>
       <w:r>
         <w:t>DataFrames (</w:t>
       </w:r>
       <w:r>
         <w:t>pyspark.sql.dataframe.DataFrame)</w:t>
       </w:r>
-      <w:bookmarkEnd w:id="3"/>
+      <w:bookmarkEnd w:id="4"/>
     </w:p>
     <w:p>
       <w:pPr>
@@ -3547,11 +3702,11 @@
         <w:pStyle w:val="Heading2"/>
         <w:ind w:left="0"/>
       </w:pPr>
-      <w:bookmarkStart w:id="4" w:name="_Toc485113316"/>
+      <w:bookmarkStart w:id="5" w:name="_Toc491243203"/>
       <w:r>
         <w:t>DataFrame Schema</w:t>
       </w:r>
-      <w:bookmarkEnd w:id="4"/>
+      <w:bookmarkEnd w:id="5"/>
     </w:p>
     <w:p>
       <w:pPr>
@@ -3740,11 +3895,11 @@
         <w:pStyle w:val="Heading1"/>
         <w:ind w:left="0"/>
       </w:pPr>
-      <w:bookmarkStart w:id="5" w:name="_Toc485113317"/>
+      <w:bookmarkStart w:id="6" w:name="_Toc491243204"/>
       <w:r>
         <w:t>pyspark.sql</w:t>
       </w:r>
-      <w:bookmarkEnd w:id="5"/>
+      <w:bookmarkEnd w:id="6"/>
     </w:p>
     <w:p/>
     <w:p>
@@ -4879,10 +5034,7 @@
     <w:name w:val="code"/>
     <w:basedOn w:val="NoSpacing"/>
     <w:qFormat/>
-    <w:rsid w:val="00D96E60"/>
-    <w:pPr>
-      <w:ind w:left="-900"/>
-    </w:pPr>
+    <w:rsid w:val="003619F2"/>
     <w:rPr>
       <w:rFonts w:ascii="Courier New" w:hAnsi="Courier New" w:cs="Courier New"/>
       <w:sz w:val="20"/>
@@ -5171,7 +5323,7 @@
 </file>
 
 <file path=customXml/itemProps1.xml><?xml version="1.0" encoding="utf-8"?>
-<ds:datastoreItem xmlns:ds="http://schemas.openxmlformats.org/officeDocument/2006/customXml" ds:itemID="{1399C73C-39D3-5541-ACD8-AFE1DEFAEB40}">
+<ds:datastoreItem xmlns:ds="http://schemas.openxmlformats.org/officeDocument/2006/customXml" ds:itemID="{11A9F24A-FE8A-4944-BEC9-3D1202921124}">
   <ds:schemaRefs>
     <ds:schemaRef ds:uri="http://schemas.openxmlformats.org/officeDocument/2006/bibliography"/>
   </ds:schemaRefs>

</xml_diff>

<commit_message>
Extract list from DataFrame
</commit_message>
<xml_diff>
--- a/pySpark_Cheatsheet.docx
+++ b/pySpark_Cheatsheet.docx
@@ -39,7 +39,12 @@
             <w:ind w:left="0"/>
           </w:pPr>
           <w:r>
-            <w:t>Table of Contents</w:t>
+            <w:t>Table of Conten</w:t>
+          </w:r>
+          <w:bookmarkStart w:id="0" w:name="_GoBack"/>
+          <w:bookmarkEnd w:id="0"/>
+          <w:r>
+            <w:t>ts</w:t>
           </w:r>
         </w:p>
         <w:p>
@@ -72,7 +77,7 @@
             </w:rPr>
             <w:fldChar w:fldCharType="separate"/>
           </w:r>
-          <w:hyperlink w:anchor="_Toc491243199" w:history="1">
+          <w:hyperlink w:anchor="_Toc491404849" w:history="1">
             <w:r>
               <w:rPr>
                 <w:rStyle w:val="Hyperlink"/>
@@ -99,7 +104,7 @@
                 <w:noProof/>
                 <w:webHidden/>
               </w:rPr>
-              <w:instrText xml:space="preserve"> PAGEREF _Toc491243199 \h </w:instrText>
+              <w:instrText xml:space="preserve"> PAGEREF _Toc491404849 \h </w:instrText>
             </w:r>
             <w:r>
               <w:rPr>
@@ -145,7 +150,7 @@
               <w:szCs w:val="24"/>
             </w:rPr>
           </w:pPr>
-          <w:hyperlink w:anchor="_Toc491243200" w:history="1">
+          <w:hyperlink w:anchor="_Toc491404850" w:history="1">
             <w:r>
               <w:rPr>
                 <w:rStyle w:val="Hyperlink"/>
@@ -172,7 +177,7 @@
                 <w:noProof/>
                 <w:webHidden/>
               </w:rPr>
-              <w:instrText xml:space="preserve"> PAGEREF _Toc491243200 \h </w:instrText>
+              <w:instrText xml:space="preserve"> PAGEREF _Toc491404850 \h </w:instrText>
             </w:r>
             <w:r>
               <w:rPr>
@@ -218,7 +223,7 @@
               <w:szCs w:val="24"/>
             </w:rPr>
           </w:pPr>
-          <w:hyperlink w:anchor="_Toc491243201" w:history="1">
+          <w:hyperlink w:anchor="_Toc491404851" w:history="1">
             <w:r>
               <w:rPr>
                 <w:rStyle w:val="Hyperlink"/>
@@ -245,7 +250,7 @@
                 <w:noProof/>
                 <w:webHidden/>
               </w:rPr>
-              <w:instrText xml:space="preserve"> PAGEREF _Toc491243201 \h </w:instrText>
+              <w:instrText xml:space="preserve"> PAGEREF _Toc491404851 \h </w:instrText>
             </w:r>
             <w:r>
               <w:rPr>
@@ -289,7 +294,7 @@
               <w:noProof/>
             </w:rPr>
           </w:pPr>
-          <w:hyperlink w:anchor="_Toc491243202" w:history="1">
+          <w:hyperlink w:anchor="_Toc491404852" w:history="1">
             <w:r>
               <w:rPr>
                 <w:rStyle w:val="Hyperlink"/>
@@ -316,7 +321,7 @@
                 <w:noProof/>
                 <w:webHidden/>
               </w:rPr>
-              <w:instrText xml:space="preserve"> PAGEREF _Toc491243202 \h </w:instrText>
+              <w:instrText xml:space="preserve"> PAGEREF _Toc491404852 \h </w:instrText>
             </w:r>
             <w:r>
               <w:rPr>
@@ -362,7 +367,7 @@
               <w:szCs w:val="24"/>
             </w:rPr>
           </w:pPr>
-          <w:hyperlink w:anchor="_Toc491243203" w:history="1">
+          <w:hyperlink w:anchor="_Toc491404853" w:history="1">
             <w:r>
               <w:rPr>
                 <w:rStyle w:val="Hyperlink"/>
@@ -389,7 +394,7 @@
                 <w:noProof/>
                 <w:webHidden/>
               </w:rPr>
-              <w:instrText xml:space="preserve"> PAGEREF _Toc491243203 \h </w:instrText>
+              <w:instrText xml:space="preserve"> PAGEREF _Toc491404853 \h </w:instrText>
             </w:r>
             <w:r>
               <w:rPr>
@@ -410,6 +415,79 @@
                 <w:webHidden/>
               </w:rPr>
               <w:t>3</w:t>
+            </w:r>
+            <w:r>
+              <w:rPr>
+                <w:noProof/>
+                <w:webHidden/>
+              </w:rPr>
+              <w:fldChar w:fldCharType="end"/>
+            </w:r>
+          </w:hyperlink>
+        </w:p>
+        <w:p>
+          <w:pPr>
+            <w:pStyle w:val="TOC2"/>
+            <w:tabs>
+              <w:tab w:val="right" w:leader="dot" w:pos="10790"/>
+            </w:tabs>
+            <w:rPr>
+              <w:rFonts w:eastAsiaTheme="minorEastAsia"/>
+              <w:b w:val="0"/>
+              <w:bCs w:val="0"/>
+              <w:noProof/>
+              <w:sz w:val="24"/>
+              <w:szCs w:val="24"/>
+            </w:rPr>
+          </w:pPr>
+          <w:hyperlink w:anchor="_Toc491404854" w:history="1">
+            <w:r>
+              <w:rPr>
+                <w:rStyle w:val="Hyperlink"/>
+                <w:noProof/>
+              </w:rPr>
+              <w:t>Extract a column from a pyspark DataFrame as a List</w:t>
+            </w:r>
+            <w:r>
+              <w:rPr>
+                <w:noProof/>
+                <w:webHidden/>
+              </w:rPr>
+              <w:tab/>
+            </w:r>
+            <w:r>
+              <w:rPr>
+                <w:noProof/>
+                <w:webHidden/>
+              </w:rPr>
+              <w:fldChar w:fldCharType="begin"/>
+            </w:r>
+            <w:r>
+              <w:rPr>
+                <w:noProof/>
+                <w:webHidden/>
+              </w:rPr>
+              <w:instrText xml:space="preserve"> PAGEREF _Toc491404854 \h </w:instrText>
+            </w:r>
+            <w:r>
+              <w:rPr>
+                <w:noProof/>
+                <w:webHidden/>
+              </w:rPr>
+            </w:r>
+            <w:r>
+              <w:rPr>
+                <w:noProof/>
+                <w:webHidden/>
+              </w:rPr>
+              <w:fldChar w:fldCharType="separate"/>
+            </w:r>
+            <w:r>
+              <w:rPr>
+                <w:noProof/>
+                <w:webHidden/>
+              </w:rPr>
+              <w:t>4</w:t>
             </w:r>
             <w:r>
               <w:rPr>
@@ -433,7 +511,7 @@
               <w:noProof/>
             </w:rPr>
           </w:pPr>
-          <w:hyperlink w:anchor="_Toc491243204" w:history="1">
+          <w:hyperlink w:anchor="_Toc491404855" w:history="1">
             <w:r>
               <w:rPr>
                 <w:rStyle w:val="Hyperlink"/>
@@ -460,7 +538,7 @@
                 <w:noProof/>
                 <w:webHidden/>
               </w:rPr>
-              <w:instrText xml:space="preserve"> PAGEREF _Toc491243204 \h </w:instrText>
+              <w:instrText xml:space="preserve"> PAGEREF _Toc491404855 \h </w:instrText>
             </w:r>
             <w:r>
               <w:rPr>
@@ -504,16 +582,13 @@
       </w:sdtContent>
     </w:sdt>
     <w:p/>
-    <w:p>
-      <w:bookmarkStart w:id="0" w:name="_GoBack"/>
-      <w:bookmarkEnd w:id="0"/>
-    </w:p>
+    <w:p/>
     <w:p>
       <w:pPr>
         <w:pStyle w:val="Heading1"/>
         <w:ind w:left="0"/>
       </w:pPr>
-      <w:bookmarkStart w:id="1" w:name="_Toc491243199"/>
+      <w:bookmarkStart w:id="1" w:name="_Toc491404849"/>
       <w:r>
         <w:t>Command Shell Execution Within iPython</w:t>
       </w:r>
@@ -568,7 +643,7 @@
         <w:pStyle w:val="Heading2"/>
         <w:ind w:left="0"/>
       </w:pPr>
-      <w:bookmarkStart w:id="2" w:name="_Toc491243200"/>
+      <w:bookmarkStart w:id="2" w:name="_Toc491404850"/>
       <w:r>
         <w:t>Examine Underlying HDFS Directory Structures in a Jupyter Notebook</w:t>
       </w:r>
@@ -3581,7 +3656,7 @@
         <w:pStyle w:val="Heading2"/>
         <w:ind w:left="0"/>
       </w:pPr>
-      <w:bookmarkStart w:id="3" w:name="_Toc491243201"/>
+      <w:bookmarkStart w:id="3" w:name="_Toc491404851"/>
       <w:r>
         <w:t>Transfer a CSV file to HDFS</w:t>
       </w:r>
@@ -3682,7 +3757,7 @@
         <w:pStyle w:val="Heading1"/>
         <w:ind w:left="0"/>
       </w:pPr>
-      <w:bookmarkStart w:id="4" w:name="_Toc491243202"/>
+      <w:bookmarkStart w:id="4" w:name="_Toc491404852"/>
       <w:r>
         <w:t>DataFrames (</w:t>
       </w:r>
@@ -3702,7 +3777,7 @@
         <w:pStyle w:val="Heading2"/>
         <w:ind w:left="0"/>
       </w:pPr>
-      <w:bookmarkStart w:id="5" w:name="_Toc491243203"/>
+      <w:bookmarkStart w:id="5" w:name="_Toc491404853"/>
       <w:r>
         <w:t>DataFrame Schema</w:t>
       </w:r>
@@ -3890,16 +3965,50 @@
         </w:rPr>
       </w:pPr>
     </w:p>
+    <w:p>
+      <w:pPr>
+        <w:spacing w:line="300" w:lineRule="atLeast"/>
+        <w:rPr>
+          <w:rFonts w:ascii="Times New Roman" w:eastAsia="Times New Roman" w:hAnsi="Times New Roman" w:cs="Times New Roman"/>
+          <w:sz w:val="21"/>
+          <w:szCs w:val="21"/>
+        </w:rPr>
+      </w:pPr>
+    </w:p>
+    <w:p>
+      <w:pPr>
+        <w:pStyle w:val="Heading2"/>
+        <w:ind w:left="0"/>
+      </w:pPr>
+      <w:bookmarkStart w:id="6" w:name="_Toc491404854"/>
+      <w:r>
+        <w:t>Ex</w:t>
+      </w:r>
+      <w:r>
+        <w:t>tract a column from a pyspark DataFrame as a List</w:t>
+      </w:r>
+      <w:bookmarkEnd w:id="6"/>
+    </w:p>
+    <w:p/>
+    <w:p>
+      <w:pPr>
+        <w:pStyle w:val="code"/>
+      </w:pPr>
+      <w:r>
+        <w:t>shipment_id_list = lane_subset_df.select('shipmentId').collect()</w:t>
+      </w:r>
+    </w:p>
+    <w:p/>
     <w:p>
       <w:pPr>
         <w:pStyle w:val="Heading1"/>
         <w:ind w:left="0"/>
       </w:pPr>
-      <w:bookmarkStart w:id="6" w:name="_Toc491243204"/>
+      <w:bookmarkStart w:id="7" w:name="_Toc491404855"/>
       <w:r>
         <w:t>pyspark.sql</w:t>
       </w:r>
-      <w:bookmarkEnd w:id="6"/>
+      <w:bookmarkEnd w:id="7"/>
     </w:p>
     <w:p/>
     <w:p>
@@ -5323,7 +5432,7 @@
 </file>
 
 <file path=customXml/itemProps1.xml><?xml version="1.0" encoding="utf-8"?>
-<ds:datastoreItem xmlns:ds="http://schemas.openxmlformats.org/officeDocument/2006/customXml" ds:itemID="{11A9F24A-FE8A-4944-BEC9-3D1202921124}">
+<ds:datastoreItem xmlns:ds="http://schemas.openxmlformats.org/officeDocument/2006/customXml" ds:itemID="{6E80721F-98A5-AB4A-8C9A-95208EACE921}">
   <ds:schemaRefs>
     <ds:schemaRef ds:uri="http://schemas.openxmlformats.org/officeDocument/2006/bibliography"/>
   </ds:schemaRefs>

</xml_diff>

<commit_message>
Added functions to display column names and types.
</commit_message>
<xml_diff>
--- a/pySpark_Cheatsheet.docx
+++ b/pySpark_Cheatsheet.docx
@@ -39,13 +39,10 @@
             <w:ind w:left="0"/>
           </w:pPr>
           <w:r>
-            <w:t>Table of Conten</w:t>
+            <w:t>Table of Contents</w:t>
           </w:r>
           <w:bookmarkStart w:id="0" w:name="_GoBack"/>
           <w:bookmarkEnd w:id="0"/>
-          <w:r>
-            <w:t>ts</w:t>
-          </w:r>
         </w:p>
         <w:p>
           <w:pPr>
@@ -77,7 +74,7 @@
             </w:rPr>
             <w:fldChar w:fldCharType="separate"/>
           </w:r>
-          <w:hyperlink w:anchor="_Toc491404849" w:history="1">
+          <w:hyperlink w:anchor="_Toc496511256" w:history="1">
             <w:r>
               <w:rPr>
                 <w:rStyle w:val="Hyperlink"/>
@@ -104,7 +101,7 @@
                 <w:noProof/>
                 <w:webHidden/>
               </w:rPr>
-              <w:instrText xml:space="preserve"> PAGEREF _Toc491404849 \h </w:instrText>
+              <w:instrText xml:space="preserve"> PAGEREF _Toc496511256 \h </w:instrText>
             </w:r>
             <w:r>
               <w:rPr>
@@ -150,7 +147,7 @@
               <w:szCs w:val="24"/>
             </w:rPr>
           </w:pPr>
-          <w:hyperlink w:anchor="_Toc491404850" w:history="1">
+          <w:hyperlink w:anchor="_Toc496511257" w:history="1">
             <w:r>
               <w:rPr>
                 <w:rStyle w:val="Hyperlink"/>
@@ -177,7 +174,7 @@
                 <w:noProof/>
                 <w:webHidden/>
               </w:rPr>
-              <w:instrText xml:space="preserve"> PAGEREF _Toc491404850 \h </w:instrText>
+              <w:instrText xml:space="preserve"> PAGEREF _Toc496511257 \h </w:instrText>
             </w:r>
             <w:r>
               <w:rPr>
@@ -223,7 +220,7 @@
               <w:szCs w:val="24"/>
             </w:rPr>
           </w:pPr>
-          <w:hyperlink w:anchor="_Toc491404851" w:history="1">
+          <w:hyperlink w:anchor="_Toc496511258" w:history="1">
             <w:r>
               <w:rPr>
                 <w:rStyle w:val="Hyperlink"/>
@@ -250,7 +247,7 @@
                 <w:noProof/>
                 <w:webHidden/>
               </w:rPr>
-              <w:instrText xml:space="preserve"> PAGEREF _Toc491404851 \h </w:instrText>
+              <w:instrText xml:space="preserve"> PAGEREF _Toc496511258 \h </w:instrText>
             </w:r>
             <w:r>
               <w:rPr>
@@ -294,7 +291,7 @@
               <w:noProof/>
             </w:rPr>
           </w:pPr>
-          <w:hyperlink w:anchor="_Toc491404852" w:history="1">
+          <w:hyperlink w:anchor="_Toc496511259" w:history="1">
             <w:r>
               <w:rPr>
                 <w:rStyle w:val="Hyperlink"/>
@@ -321,7 +318,7 @@
                 <w:noProof/>
                 <w:webHidden/>
               </w:rPr>
-              <w:instrText xml:space="preserve"> PAGEREF _Toc491404852 \h </w:instrText>
+              <w:instrText xml:space="preserve"> PAGEREF _Toc496511259 \h </w:instrText>
             </w:r>
             <w:r>
               <w:rPr>
@@ -341,7 +338,7 @@
                 <w:noProof/>
                 <w:webHidden/>
               </w:rPr>
-              <w:t>3</w:t>
+              <w:t>4</w:t>
             </w:r>
             <w:r>
               <w:rPr>
@@ -367,13 +364,13 @@
               <w:szCs w:val="24"/>
             </w:rPr>
           </w:pPr>
-          <w:hyperlink w:anchor="_Toc491404853" w:history="1">
+          <w:hyperlink w:anchor="_Toc496511260" w:history="1">
             <w:r>
               <w:rPr>
                 <w:rStyle w:val="Hyperlink"/>
                 <w:noProof/>
               </w:rPr>
-              <w:t>DataFrame Schema</w:t>
+              <w:t>Display DataFrame Columns and Types</w:t>
             </w:r>
             <w:r>
               <w:rPr>
@@ -394,7 +391,7 @@
                 <w:noProof/>
                 <w:webHidden/>
               </w:rPr>
-              <w:instrText xml:space="preserve"> PAGEREF _Toc491404853 \h </w:instrText>
+              <w:instrText xml:space="preserve"> PAGEREF _Toc496511260 \h </w:instrText>
             </w:r>
             <w:r>
               <w:rPr>
@@ -414,7 +411,7 @@
                 <w:noProof/>
                 <w:webHidden/>
               </w:rPr>
-              <w:t>3</w:t>
+              <w:t>4</w:t>
             </w:r>
             <w:r>
               <w:rPr>
@@ -440,12 +437,85 @@
               <w:szCs w:val="24"/>
             </w:rPr>
           </w:pPr>
-          <w:hyperlink w:anchor="_Toc491404854" w:history="1">
+          <w:hyperlink w:anchor="_Toc496511261" w:history="1">
             <w:r>
               <w:rPr>
                 <w:rStyle w:val="Hyperlink"/>
                 <w:noProof/>
               </w:rPr>
+              <w:t>DataFrame Schema</w:t>
+            </w:r>
+            <w:r>
+              <w:rPr>
+                <w:noProof/>
+                <w:webHidden/>
+              </w:rPr>
+              <w:tab/>
+            </w:r>
+            <w:r>
+              <w:rPr>
+                <w:noProof/>
+                <w:webHidden/>
+              </w:rPr>
+              <w:fldChar w:fldCharType="begin"/>
+            </w:r>
+            <w:r>
+              <w:rPr>
+                <w:noProof/>
+                <w:webHidden/>
+              </w:rPr>
+              <w:instrText xml:space="preserve"> PAGEREF _Toc496511261 \h </w:instrText>
+            </w:r>
+            <w:r>
+              <w:rPr>
+                <w:noProof/>
+                <w:webHidden/>
+              </w:rPr>
+            </w:r>
+            <w:r>
+              <w:rPr>
+                <w:noProof/>
+                <w:webHidden/>
+              </w:rPr>
+              <w:fldChar w:fldCharType="separate"/>
+            </w:r>
+            <w:r>
+              <w:rPr>
+                <w:noProof/>
+                <w:webHidden/>
+              </w:rPr>
+              <w:t>4</w:t>
+            </w:r>
+            <w:r>
+              <w:rPr>
+                <w:noProof/>
+                <w:webHidden/>
+              </w:rPr>
+              <w:fldChar w:fldCharType="end"/>
+            </w:r>
+          </w:hyperlink>
+        </w:p>
+        <w:p>
+          <w:pPr>
+            <w:pStyle w:val="TOC2"/>
+            <w:tabs>
+              <w:tab w:val="right" w:leader="dot" w:pos="10790"/>
+            </w:tabs>
+            <w:rPr>
+              <w:rFonts w:eastAsiaTheme="minorEastAsia"/>
+              <w:b w:val="0"/>
+              <w:bCs w:val="0"/>
+              <w:noProof/>
+              <w:sz w:val="24"/>
+              <w:szCs w:val="24"/>
+            </w:rPr>
+          </w:pPr>
+          <w:hyperlink w:anchor="_Toc496511262" w:history="1">
+            <w:r>
+              <w:rPr>
+                <w:rStyle w:val="Hyperlink"/>
+                <w:noProof/>
+              </w:rPr>
               <w:t>Extract a column from a pyspark DataFrame as a List</w:t>
             </w:r>
             <w:r>
@@ -467,7 +537,7 @@
                 <w:noProof/>
                 <w:webHidden/>
               </w:rPr>
-              <w:instrText xml:space="preserve"> PAGEREF _Toc491404854 \h </w:instrText>
+              <w:instrText xml:space="preserve"> PAGEREF _Toc496511262 \h </w:instrText>
             </w:r>
             <w:r>
               <w:rPr>
@@ -488,6 +558,152 @@
                 <w:webHidden/>
               </w:rPr>
               <w:t>4</w:t>
+            </w:r>
+            <w:r>
+              <w:rPr>
+                <w:noProof/>
+                <w:webHidden/>
+              </w:rPr>
+              <w:fldChar w:fldCharType="end"/>
+            </w:r>
+          </w:hyperlink>
+        </w:p>
+        <w:p>
+          <w:pPr>
+            <w:pStyle w:val="TOC2"/>
+            <w:tabs>
+              <w:tab w:val="right" w:leader="dot" w:pos="10790"/>
+            </w:tabs>
+            <w:rPr>
+              <w:rFonts w:eastAsiaTheme="minorEastAsia"/>
+              <w:b w:val="0"/>
+              <w:bCs w:val="0"/>
+              <w:noProof/>
+              <w:sz w:val="24"/>
+              <w:szCs w:val="24"/>
+            </w:rPr>
+          </w:pPr>
+          <w:hyperlink w:anchor="_Toc496511263" w:history="1">
+            <w:r>
+              <w:rPr>
+                <w:rStyle w:val="Hyperlink"/>
+                <w:noProof/>
+              </w:rPr>
+              <w:t>Sample a DataFrame (approximate sample)</w:t>
+            </w:r>
+            <w:r>
+              <w:rPr>
+                <w:noProof/>
+                <w:webHidden/>
+              </w:rPr>
+              <w:tab/>
+            </w:r>
+            <w:r>
+              <w:rPr>
+                <w:noProof/>
+                <w:webHidden/>
+              </w:rPr>
+              <w:fldChar w:fldCharType="begin"/>
+            </w:r>
+            <w:r>
+              <w:rPr>
+                <w:noProof/>
+                <w:webHidden/>
+              </w:rPr>
+              <w:instrText xml:space="preserve"> PAGEREF _Toc496511263 \h </w:instrText>
+            </w:r>
+            <w:r>
+              <w:rPr>
+                <w:noProof/>
+                <w:webHidden/>
+              </w:rPr>
+            </w:r>
+            <w:r>
+              <w:rPr>
+                <w:noProof/>
+                <w:webHidden/>
+              </w:rPr>
+              <w:fldChar w:fldCharType="separate"/>
+            </w:r>
+            <w:r>
+              <w:rPr>
+                <w:noProof/>
+                <w:webHidden/>
+              </w:rPr>
+              <w:t>4</w:t>
+            </w:r>
+            <w:r>
+              <w:rPr>
+                <w:noProof/>
+                <w:webHidden/>
+              </w:rPr>
+              <w:fldChar w:fldCharType="end"/>
+            </w:r>
+          </w:hyperlink>
+        </w:p>
+        <w:p>
+          <w:pPr>
+            <w:pStyle w:val="TOC2"/>
+            <w:tabs>
+              <w:tab w:val="right" w:leader="dot" w:pos="10790"/>
+            </w:tabs>
+            <w:rPr>
+              <w:rFonts w:eastAsiaTheme="minorEastAsia"/>
+              <w:b w:val="0"/>
+              <w:bCs w:val="0"/>
+              <w:noProof/>
+              <w:sz w:val="24"/>
+              <w:szCs w:val="24"/>
+            </w:rPr>
+          </w:pPr>
+          <w:hyperlink w:anchor="_Toc496511264" w:history="1">
+            <w:r>
+              <w:rPr>
+                <w:rStyle w:val="Hyperlink"/>
+                <w:noProof/>
+              </w:rPr>
+              <w:t>Sort a DataFrame</w:t>
+            </w:r>
+            <w:r>
+              <w:rPr>
+                <w:noProof/>
+                <w:webHidden/>
+              </w:rPr>
+              <w:tab/>
+            </w:r>
+            <w:r>
+              <w:rPr>
+                <w:noProof/>
+                <w:webHidden/>
+              </w:rPr>
+              <w:fldChar w:fldCharType="begin"/>
+            </w:r>
+            <w:r>
+              <w:rPr>
+                <w:noProof/>
+                <w:webHidden/>
+              </w:rPr>
+              <w:instrText xml:space="preserve"> PAGEREF _Toc496511264 \h </w:instrText>
+            </w:r>
+            <w:r>
+              <w:rPr>
+                <w:noProof/>
+                <w:webHidden/>
+              </w:rPr>
+            </w:r>
+            <w:r>
+              <w:rPr>
+                <w:noProof/>
+                <w:webHidden/>
+              </w:rPr>
+              <w:fldChar w:fldCharType="separate"/>
+            </w:r>
+            <w:r>
+              <w:rPr>
+                <w:noProof/>
+                <w:webHidden/>
+              </w:rPr>
+              <w:t>5</w:t>
             </w:r>
             <w:r>
               <w:rPr>
@@ -511,7 +727,7 @@
               <w:noProof/>
             </w:rPr>
           </w:pPr>
-          <w:hyperlink w:anchor="_Toc491404855" w:history="1">
+          <w:hyperlink w:anchor="_Toc496511265" w:history="1">
             <w:r>
               <w:rPr>
                 <w:rStyle w:val="Hyperlink"/>
@@ -538,7 +754,7 @@
                 <w:noProof/>
                 <w:webHidden/>
               </w:rPr>
-              <w:instrText xml:space="preserve"> PAGEREF _Toc491404855 \h </w:instrText>
+              <w:instrText xml:space="preserve"> PAGEREF _Toc496511265 \h </w:instrText>
             </w:r>
             <w:r>
               <w:rPr>
@@ -558,7 +774,7 @@
                 <w:noProof/>
                 <w:webHidden/>
               </w:rPr>
-              <w:t>4</w:t>
+              <w:t>5</w:t>
             </w:r>
             <w:r>
               <w:rPr>
@@ -588,7 +804,7 @@
         <w:pStyle w:val="Heading1"/>
         <w:ind w:left="0"/>
       </w:pPr>
-      <w:bookmarkStart w:id="1" w:name="_Toc491404849"/>
+      <w:bookmarkStart w:id="1" w:name="_Toc496511256"/>
       <w:r>
         <w:t>Command Shell Execution Within iPython</w:t>
       </w:r>
@@ -641,9 +857,8 @@
     <w:p>
       <w:pPr>
         <w:pStyle w:val="Heading2"/>
-        <w:ind w:left="0"/>
-      </w:pPr>
-      <w:bookmarkStart w:id="2" w:name="_Toc491404850"/>
+      </w:pPr>
+      <w:bookmarkStart w:id="2" w:name="_Toc496511257"/>
       <w:r>
         <w:t>Examine Underlying HDFS Directory Structures in a Jupyter Notebook</w:t>
       </w:r>
@@ -821,6 +1036,7 @@
         <w:rPr>
           <w:rFonts w:ascii="Times New Roman" w:eastAsia="Times New Roman" w:hAnsi="Times New Roman" w:cs="Times New Roman"/>
         </w:rPr>
+        <w:lastRenderedPageBreak/>
         <w:t>Logout</w:t>
       </w:r>
       <w:hyperlink r:id="rId8" w:history="1">
@@ -3654,9 +3870,8 @@
     <w:p>
       <w:pPr>
         <w:pStyle w:val="Heading2"/>
-        <w:ind w:left="0"/>
-      </w:pPr>
-      <w:bookmarkStart w:id="3" w:name="_Toc491404851"/>
+      </w:pPr>
+      <w:bookmarkStart w:id="3" w:name="_Toc496511258"/>
       <w:r>
         <w:t>Transfer a CSV file to HDFS</w:t>
       </w:r>
@@ -3754,10 +3969,23 @@
     </w:p>
     <w:p>
       <w:pPr>
+        <w:rPr>
+          <w:rFonts w:asciiTheme="majorHAnsi" w:eastAsia="Times New Roman" w:hAnsiTheme="majorHAnsi" w:cstheme="majorBidi"/>
+          <w:color w:val="2E74B5" w:themeColor="accent1" w:themeShade="BF"/>
+          <w:sz w:val="32"/>
+          <w:szCs w:val="32"/>
+        </w:rPr>
+      </w:pPr>
+      <w:r>
+        <w:br w:type="page"/>
+      </w:r>
+    </w:p>
+    <w:p>
+      <w:pPr>
         <w:pStyle w:val="Heading1"/>
         <w:ind w:left="0"/>
       </w:pPr>
-      <w:bookmarkStart w:id="4" w:name="_Toc491404852"/>
+      <w:bookmarkStart w:id="4" w:name="_Toc496511259"/>
       <w:r>
         <w:t>DataFrames (</w:t>
       </w:r>
@@ -3766,22 +3994,88 @@
       </w:r>
       <w:bookmarkEnd w:id="4"/>
     </w:p>
+    <w:p/>
     <w:p>
       <w:pPr>
         <w:pStyle w:val="Heading2"/>
-        <w:ind w:left="0"/>
-      </w:pPr>
-    </w:p>
+      </w:pPr>
+      <w:bookmarkStart w:id="5" w:name="_Toc496511260"/>
+      <w:r>
+        <w:t>Display DataFrame Columns and Types</w:t>
+      </w:r>
+      <w:bookmarkEnd w:id="5"/>
+    </w:p>
+    <w:p/>
+    <w:p>
+      <w:pPr>
+        <w:rPr>
+          <w:rFonts w:ascii="Courier New" w:hAnsi="Courier New" w:cs="Courier New"/>
+        </w:rPr>
+      </w:pPr>
+      <w:r>
+        <w:rPr>
+          <w:rFonts w:ascii="Courier New" w:hAnsi="Courier New" w:cs="Courier New"/>
+        </w:rPr>
+        <w:t>df = sqlContext.sql("SELECT * from shipment_sums limit 5")</w:t>
+      </w:r>
+    </w:p>
+    <w:p>
+      <w:pPr>
+        <w:rPr>
+          <w:rFonts w:ascii="Courier New" w:hAnsi="Courier New" w:cs="Courier New"/>
+        </w:rPr>
+      </w:pPr>
+      <w:r>
+        <w:rPr>
+          <w:rFonts w:ascii="Courier New" w:hAnsi="Courier New" w:cs="Courier New"/>
+        </w:rPr>
+        <w:t>display(df)</w:t>
+      </w:r>
+    </w:p>
+    <w:p/>
+    <w:p>
+      <w:r>
+        <w:t>Output:</w:t>
+      </w:r>
+    </w:p>
+    <w:p>
+      <w:pPr>
+        <w:pStyle w:val="HTMLPreformatted"/>
+        <w:shd w:val="clear" w:color="auto" w:fill="FFFFFF"/>
+        <w:wordWrap w:val="0"/>
+        <w:textAlignment w:val="baseline"/>
+        <w:rPr>
+          <w:rFonts w:ascii="Courier" w:hAnsi="Courier"/>
+          <w:color w:val="000000"/>
+          <w:sz w:val="21"/>
+          <w:szCs w:val="21"/>
+        </w:rPr>
+      </w:pPr>
+      <w:r>
+        <w:rPr>
+          <w:rFonts w:ascii="Courier" w:hAnsi="Courier"/>
+          <w:color w:val="000000"/>
+          <w:sz w:val="21"/>
+          <w:szCs w:val="21"/>
+        </w:rPr>
+        <w:t>DataFrame[carriers: array&lt;string&gt;, computedTimeUtc: string, countDeliveryLocationArrivals: bigint, countDeliveryLocationDepartures: bigint, countGeolocationUpdates: bigint, countPickupLocationArrivals: bigint, countPickupLocationDepartures: bigint, countRestatedPickupLocationArrivals: bigint, countRestatedPickupLocationDepartures: bigint, customers: array&lt;string&gt;, kmsDirectShipment: double, kmsTraversedShipment: double, legCount: bigint, modes: array&lt;string&gt;, poiFromId: bigint, poiFromLatitude: double, poiFromLongitude: double, poiFromName: string, poiToId: bigint, poiToLatitude: double, poiToLongitude: double, poiToName: string, routePoiIds: array&lt;bigint&gt;, routePoiNames: array&lt;string&gt;, secsDurationLifeCycle: double, secsMovingInTransit: double, secsStationaryInTransit: double, secsStationaryMax: double, shipmentDestinationArrivalAnalyticUtc: string, shipmentDestinationArrivalDetectedUtc: string, shipmentDestinationArrivalReportedUtc: string, shipmentDestinationDepartureAnalyticUtc: string, shipmentDestinationDepartureReportedUtc: string, shipmentEndActualUtc: string, shipmentEndLocalDate: string, shipmentEndLocalDow: bigint, shipmentEndLocalHour: bigint, shipmentEndLocalMonth: bigint, shipmentEndLocalTime: string, shipmentEndLocalTimeZone: string, shipmentEndLocalYear: bigint, shipmentId: string, shipmentOriginArrivalAnalyticUtc: string, shipmentOriginArrivalDetectedUtc: string, shipmentOriginArrivalReportedUtc: string, shipmentOriginDepartureAnalyticUtc: string, shipmentOriginDepartureDetectedUtc: string, shipmentOriginDepartureReportedUtc: string, shipmentScheduleStatus: string, shipmentStartActualUtc: string, shipmentStartLocalDate: string, shipmentStartLocalDow: bigint, shipmentStartLocalHour: bigint, shipmentStartLocalMonth: bigint, shipmentStartLocalTime: string, shipmentStartLocalTimeZone: string, shipmentStartLocalYear: bigint, shipmentSummaryId: string, shipper: string]</w:t>
+      </w:r>
+    </w:p>
+    <w:p/>
     <w:p>
       <w:pPr>
         <w:pStyle w:val="Heading2"/>
-        <w:ind w:left="0"/>
-      </w:pPr>
-      <w:bookmarkStart w:id="5" w:name="_Toc491404853"/>
+      </w:pPr>
+    </w:p>
+    <w:p>
+      <w:pPr>
+        <w:pStyle w:val="Heading2"/>
+      </w:pPr>
+      <w:bookmarkStart w:id="6" w:name="_Toc496511261"/>
       <w:r>
         <w:t>DataFrame Schema</w:t>
       </w:r>
-      <w:bookmarkEnd w:id="5"/>
+      <w:bookmarkEnd w:id="6"/>
     </w:p>
     <w:p>
       <w:pPr>
@@ -3978,16 +4272,15 @@
     <w:p>
       <w:pPr>
         <w:pStyle w:val="Heading2"/>
-        <w:ind w:left="0"/>
-      </w:pPr>
-      <w:bookmarkStart w:id="6" w:name="_Toc491404854"/>
+      </w:pPr>
+      <w:bookmarkStart w:id="7" w:name="_Toc496511262"/>
       <w:r>
         <w:t>Ex</w:t>
       </w:r>
       <w:r>
         <w:t>tract a column from a pyspark DataFrame as a List</w:t>
       </w:r>
-      <w:bookmarkEnd w:id="6"/>
+      <w:bookmarkEnd w:id="7"/>
     </w:p>
     <w:p/>
     <w:p>
@@ -3997,6 +4290,118 @@
       <w:r>
         <w:t>shipment_id_list = lane_subset_df.select('shipmentId').collect()</w:t>
       </w:r>
+    </w:p>
+    <w:p/>
+    <w:p/>
+    <w:p>
+      <w:pPr>
+        <w:pStyle w:val="Heading2"/>
+      </w:pPr>
+      <w:bookmarkStart w:id="8" w:name="_Toc496511263"/>
+      <w:r>
+        <w:t>Sample a DataFrame (approximate sample)</w:t>
+      </w:r>
+      <w:bookmarkEnd w:id="8"/>
+    </w:p>
+    <w:p/>
+    <w:p>
+      <w:pPr>
+        <w:pStyle w:val="code"/>
+      </w:pPr>
+      <w:r>
+        <w:t>od_sample = od.sample(withReplacement=False,</w:t>
+      </w:r>
+      <w:r>
+        <w:t xml:space="preserve"> fraction=0.04, seed=13)  # Sample 4% of data</w:t>
+      </w:r>
+    </w:p>
+    <w:p/>
+    <w:p/>
+    <w:p>
+      <w:pPr>
+        <w:pStyle w:val="Heading2"/>
+      </w:pPr>
+      <w:bookmarkStart w:id="9" w:name="_Toc496511264"/>
+      <w:r>
+        <w:t>Sort a DataFrame</w:t>
+      </w:r>
+      <w:bookmarkEnd w:id="9"/>
+    </w:p>
+    <w:p/>
+    <w:p>
+      <w:pPr>
+        <w:pStyle w:val="code"/>
+      </w:pPr>
+      <w:r>
+        <w:t>od_sample = od_sample.sort("od_pair", ascending=True)</w:t>
+      </w:r>
+    </w:p>
+    <w:p/>
+    <w:p>
+      <w:r>
+        <w:t>Output:</w:t>
+      </w:r>
+    </w:p>
+    <w:p>
+      <w:pPr>
+        <w:pStyle w:val="code"/>
+      </w:pPr>
+      <w:r>
+        <w:t>+---------+-------+-------+</w:t>
+      </w:r>
+    </w:p>
+    <w:p>
+      <w:pPr>
+        <w:pStyle w:val="code"/>
+      </w:pPr>
+      <w:r>
+        <w:t>|source_id|dest_id|od_pair|</w:t>
+      </w:r>
+    </w:p>
+    <w:p>
+      <w:pPr>
+        <w:pStyle w:val="code"/>
+      </w:pPr>
+      <w:r>
+        <w:t>+---------+-------+-------+</w:t>
+      </w:r>
+    </w:p>
+    <w:p>
+      <w:pPr>
+        <w:pStyle w:val="code"/>
+      </w:pPr>
+      <w:r>
+        <w:t>|       10|   1077|10-1077|</w:t>
+      </w:r>
+    </w:p>
+    <w:p>
+      <w:pPr>
+        <w:pStyle w:val="code"/>
+      </w:pPr>
+      <w:r>
+        <w:t>|       10|   1171|10-1171|</w:t>
+      </w:r>
+    </w:p>
+    <w:p>
+      <w:pPr>
+        <w:pStyle w:val="code"/>
+      </w:pPr>
+      <w:r>
+        <w:t>|       10|    136| 10-136|</w:t>
+      </w:r>
+    </w:p>
+    <w:p>
+      <w:pPr>
+        <w:pStyle w:val="code"/>
+      </w:pPr>
+      <w:r>
+        <w:t>+---------+-------+-------+</w:t>
+      </w:r>
+    </w:p>
+    <w:p>
+      <w:pPr>
+        <w:pStyle w:val="code"/>
+      </w:pPr>
     </w:p>
     <w:p/>
     <w:p>
@@ -4004,11 +4409,11 @@
         <w:pStyle w:val="Heading1"/>
         <w:ind w:left="0"/>
       </w:pPr>
-      <w:bookmarkStart w:id="7" w:name="_Toc491404855"/>
+      <w:bookmarkStart w:id="10" w:name="_Toc496511265"/>
       <w:r>
         <w:t>pyspark.sql</w:t>
       </w:r>
-      <w:bookmarkEnd w:id="7"/>
+      <w:bookmarkEnd w:id="10"/>
     </w:p>
     <w:p/>
     <w:p>
@@ -4744,12 +5149,11 @@
     <w:uiPriority w:val="9"/>
     <w:unhideWhenUsed/>
     <w:qFormat/>
-    <w:rsid w:val="00513C78"/>
+    <w:rsid w:val="008119AE"/>
     <w:pPr>
       <w:keepNext/>
       <w:keepLines/>
       <w:spacing w:before="40"/>
-      <w:ind w:left="-900"/>
       <w:outlineLvl w:val="1"/>
     </w:pPr>
     <w:rPr>
@@ -5155,7 +5559,7 @@
     <w:basedOn w:val="DefaultParagraphFont"/>
     <w:link w:val="Heading2"/>
     <w:uiPriority w:val="9"/>
-    <w:rsid w:val="00513C78"/>
+    <w:rsid w:val="008119AE"/>
     <w:rPr>
       <w:rFonts w:asciiTheme="majorHAnsi" w:eastAsia="Times New Roman" w:hAnsiTheme="majorHAnsi" w:cstheme="majorBidi"/>
       <w:color w:val="2E74B5" w:themeColor="accent1" w:themeShade="BF"/>
@@ -5432,7 +5836,7 @@
 </file>
 
 <file path=customXml/itemProps1.xml><?xml version="1.0" encoding="utf-8"?>
-<ds:datastoreItem xmlns:ds="http://schemas.openxmlformats.org/officeDocument/2006/customXml" ds:itemID="{6E80721F-98A5-AB4A-8C9A-95208EACE921}">
+<ds:datastoreItem xmlns:ds="http://schemas.openxmlformats.org/officeDocument/2006/customXml" ds:itemID="{930BE33D-6EBA-6C4F-A608-23374724C30C}">
   <ds:schemaRefs>
     <ds:schemaRef ds:uri="http://schemas.openxmlformats.org/officeDocument/2006/bibliography"/>
   </ds:schemaRefs>

</xml_diff>

<commit_message>
Added pySpark DataFrame row concatenation
</commit_message>
<xml_diff>
--- a/pySpark_Cheatsheet.docx
+++ b/pySpark_Cheatsheet.docx
@@ -1,6 +1,6 @@
 
 <file path=word/document.xml><?xml version="1.0" encoding="utf-8"?>
-<w:document xmlns:wpc="http://schemas.microsoft.com/office/word/2010/wordprocessingCanvas" xmlns:mo="http://schemas.microsoft.com/office/mac/office/2008/main" xmlns:mc="http://schemas.openxmlformats.org/markup-compatibility/2006" xmlns:mv="urn:schemas-microsoft-com:mac:vml" xmlns:o="urn:schemas-microsoft-com:office:office" xmlns:r="http://schemas.openxmlformats.org/officeDocument/2006/relationships" xmlns:m="http://schemas.openxmlformats.org/officeDocument/2006/math" xmlns:v="urn:schemas-microsoft-com:vml" xmlns:wp14="http://schemas.microsoft.com/office/word/2010/wordprocessingDrawing" xmlns:wp="http://schemas.openxmlformats.org/drawingml/2006/wordprocessingDrawing" xmlns:w10="urn:schemas-microsoft-com:office:word" xmlns:w="http://schemas.openxmlformats.org/wordprocessingml/2006/main" xmlns:w14="http://schemas.microsoft.com/office/word/2010/wordml" xmlns:w15="http://schemas.microsoft.com/office/word/2012/wordml" xmlns:wpg="http://schemas.microsoft.com/office/word/2010/wordprocessingGroup" xmlns:wpi="http://schemas.microsoft.com/office/word/2010/wordprocessingInk" xmlns:wne="http://schemas.microsoft.com/office/word/2006/wordml" xmlns:wps="http://schemas.microsoft.com/office/word/2010/wordprocessingShape" mc:Ignorable="w14 w15 wp14">
+<w:document xmlns:wpc="http://schemas.microsoft.com/office/word/2010/wordprocessingCanvas" xmlns:cx="http://schemas.microsoft.com/office/drawing/2014/chartex" xmlns:cx1="http://schemas.microsoft.com/office/drawing/2015/9/8/chartex" xmlns:cx2="http://schemas.microsoft.com/office/drawing/2015/10/21/chartex" xmlns:cx3="http://schemas.microsoft.com/office/drawing/2016/5/9/chartex" xmlns:cx4="http://schemas.microsoft.com/office/drawing/2016/5/10/chartex" xmlns:cx5="http://schemas.microsoft.com/office/drawing/2016/5/11/chartex" xmlns:cx6="http://schemas.microsoft.com/office/drawing/2016/5/12/chartex" xmlns:cx7="http://schemas.microsoft.com/office/drawing/2016/5/13/chartex" xmlns:cx8="http://schemas.microsoft.com/office/drawing/2016/5/14/chartex" xmlns:mc="http://schemas.openxmlformats.org/markup-compatibility/2006" xmlns:aink="http://schemas.microsoft.com/office/drawing/2016/ink" xmlns:am3d="http://schemas.microsoft.com/office/drawing/2017/model3d" xmlns:o="urn:schemas-microsoft-com:office:office" xmlns:r="http://schemas.openxmlformats.org/officeDocument/2006/relationships" xmlns:m="http://schemas.openxmlformats.org/officeDocument/2006/math" xmlns:v="urn:schemas-microsoft-com:vml" xmlns:wp14="http://schemas.microsoft.com/office/word/2010/wordprocessingDrawing" xmlns:wp="http://schemas.openxmlformats.org/drawingml/2006/wordprocessingDrawing" xmlns:w10="urn:schemas-microsoft-com:office:word" xmlns:w="http://schemas.openxmlformats.org/wordprocessingml/2006/main" xmlns:w14="http://schemas.microsoft.com/office/word/2010/wordml" xmlns:w15="http://schemas.microsoft.com/office/word/2012/wordml" xmlns:w16cid="http://schemas.microsoft.com/office/word/2016/wordml/cid" xmlns:w16se="http://schemas.microsoft.com/office/word/2015/wordml/symex" xmlns:wpg="http://schemas.microsoft.com/office/word/2010/wordprocessingGroup" xmlns:wpi="http://schemas.microsoft.com/office/word/2010/wordprocessingInk" xmlns:wne="http://schemas.microsoft.com/office/word/2006/wordml" xmlns:wps="http://schemas.microsoft.com/office/word/2010/wordprocessingShape" mc:Ignorable="w14 w15 w16se w16cid wp14">
   <w:body>
     <w:p>
       <w:pPr>
@@ -39,10 +39,13 @@
             <w:ind w:left="0"/>
           </w:pPr>
           <w:r>
-            <w:t>Table of Contents</w:t>
+            <w:t>Table of Conte</w:t>
           </w:r>
           <w:bookmarkStart w:id="0" w:name="_GoBack"/>
           <w:bookmarkEnd w:id="0"/>
+          <w:r>
+            <w:t>nts</w:t>
+          </w:r>
         </w:p>
         <w:p>
           <w:pPr>
@@ -74,7 +77,7 @@
             </w:rPr>
             <w:fldChar w:fldCharType="separate"/>
           </w:r>
-          <w:hyperlink w:anchor="_Toc496512414" w:history="1">
+          <w:hyperlink w:anchor="_Toc504612895" w:history="1">
             <w:r>
               <w:rPr>
                 <w:rStyle w:val="Hyperlink"/>
@@ -101,7 +104,7 @@
                 <w:noProof/>
                 <w:webHidden/>
               </w:rPr>
-              <w:instrText xml:space="preserve"> PAGEREF _Toc496512414 \h </w:instrText>
+              <w:instrText xml:space="preserve"> PAGEREF _Toc504612895 \h </w:instrText>
             </w:r>
             <w:r>
               <w:rPr>
@@ -147,7 +150,7 @@
               <w:szCs w:val="24"/>
             </w:rPr>
           </w:pPr>
-          <w:hyperlink w:anchor="_Toc496512415" w:history="1">
+          <w:hyperlink w:anchor="_Toc504612896" w:history="1">
             <w:r>
               <w:rPr>
                 <w:rStyle w:val="Hyperlink"/>
@@ -174,7 +177,7 @@
                 <w:noProof/>
                 <w:webHidden/>
               </w:rPr>
-              <w:instrText xml:space="preserve"> PAGEREF _Toc496512415 \h </w:instrText>
+              <w:instrText xml:space="preserve"> PAGEREF _Toc504612896 \h </w:instrText>
             </w:r>
             <w:r>
               <w:rPr>
@@ -220,7 +223,7 @@
               <w:szCs w:val="24"/>
             </w:rPr>
           </w:pPr>
-          <w:hyperlink w:anchor="_Toc496512416" w:history="1">
+          <w:hyperlink w:anchor="_Toc504612897" w:history="1">
             <w:r>
               <w:rPr>
                 <w:rStyle w:val="Hyperlink"/>
@@ -247,7 +250,7 @@
                 <w:noProof/>
                 <w:webHidden/>
               </w:rPr>
-              <w:instrText xml:space="preserve"> PAGEREF _Toc496512416 \h </w:instrText>
+              <w:instrText xml:space="preserve"> PAGEREF _Toc504612897 \h </w:instrText>
             </w:r>
             <w:r>
               <w:rPr>
@@ -291,7 +294,7 @@
               <w:noProof/>
             </w:rPr>
           </w:pPr>
-          <w:hyperlink w:anchor="_Toc496512417" w:history="1">
+          <w:hyperlink w:anchor="_Toc504612898" w:history="1">
             <w:r>
               <w:rPr>
                 <w:rStyle w:val="Hyperlink"/>
@@ -318,7 +321,7 @@
                 <w:noProof/>
                 <w:webHidden/>
               </w:rPr>
-              <w:instrText xml:space="preserve"> PAGEREF _Toc496512417 \h </w:instrText>
+              <w:instrText xml:space="preserve"> PAGEREF _Toc504612898 \h </w:instrText>
             </w:r>
             <w:r>
               <w:rPr>
@@ -364,13 +367,13 @@
               <w:szCs w:val="24"/>
             </w:rPr>
           </w:pPr>
-          <w:hyperlink w:anchor="_Toc496512418" w:history="1">
+          <w:hyperlink w:anchor="_Toc504612899" w:history="1">
             <w:r>
               <w:rPr>
                 <w:rStyle w:val="Hyperlink"/>
                 <w:noProof/>
               </w:rPr>
-              <w:t>Display DataFrame Columns and Types</w:t>
+              <w:t>Concatenate 2 pySpark DataFrames, row-wise</w:t>
             </w:r>
             <w:r>
               <w:rPr>
@@ -391,7 +394,7 @@
                 <w:noProof/>
                 <w:webHidden/>
               </w:rPr>
-              <w:instrText xml:space="preserve"> PAGEREF _Toc496512418 \h </w:instrText>
+              <w:instrText xml:space="preserve"> PAGEREF _Toc504612899 \h </w:instrText>
             </w:r>
             <w:r>
               <w:rPr>
@@ -437,13 +440,13 @@
               <w:szCs w:val="24"/>
             </w:rPr>
           </w:pPr>
-          <w:hyperlink w:anchor="_Toc496512419" w:history="1">
+          <w:hyperlink w:anchor="_Toc504612900" w:history="1">
             <w:r>
               <w:rPr>
                 <w:rStyle w:val="Hyperlink"/>
                 <w:noProof/>
               </w:rPr>
-              <w:t>DataFrame Schema</w:t>
+              <w:t>Display DataFrame Columns and Types</w:t>
             </w:r>
             <w:r>
               <w:rPr>
@@ -464,7 +467,7 @@
                 <w:noProof/>
                 <w:webHidden/>
               </w:rPr>
-              <w:instrText xml:space="preserve"> PAGEREF _Toc496512419 \h </w:instrText>
+              <w:instrText xml:space="preserve"> PAGEREF _Toc504612900 \h </w:instrText>
             </w:r>
             <w:r>
               <w:rPr>
@@ -510,13 +513,13 @@
               <w:szCs w:val="24"/>
             </w:rPr>
           </w:pPr>
-          <w:hyperlink w:anchor="_Toc496512420" w:history="1">
+          <w:hyperlink w:anchor="_Toc504612901" w:history="1">
             <w:r>
               <w:rPr>
                 <w:rStyle w:val="Hyperlink"/>
                 <w:noProof/>
               </w:rPr>
-              <w:t>Extract a column from a pyspark DataFrame as a List</w:t>
+              <w:t>DataFrame Schema</w:t>
             </w:r>
             <w:r>
               <w:rPr>
@@ -537,7 +540,7 @@
                 <w:noProof/>
                 <w:webHidden/>
               </w:rPr>
-              <w:instrText xml:space="preserve"> PAGEREF _Toc496512420 \h </w:instrText>
+              <w:instrText xml:space="preserve"> PAGEREF _Toc504612901 \h </w:instrText>
             </w:r>
             <w:r>
               <w:rPr>
@@ -557,7 +560,7 @@
                 <w:noProof/>
                 <w:webHidden/>
               </w:rPr>
-              <w:t>4</w:t>
+              <w:t>5</w:t>
             </w:r>
             <w:r>
               <w:rPr>
@@ -583,13 +586,13 @@
               <w:szCs w:val="24"/>
             </w:rPr>
           </w:pPr>
-          <w:hyperlink w:anchor="_Toc496512421" w:history="1">
+          <w:hyperlink w:anchor="_Toc504612902" w:history="1">
             <w:r>
               <w:rPr>
                 <w:rStyle w:val="Hyperlink"/>
                 <w:noProof/>
               </w:rPr>
-              <w:t>Sample a DataFrame (approximate sample)</w:t>
+              <w:t>Extract a column from a pyspark DataFrame as a List</w:t>
             </w:r>
             <w:r>
               <w:rPr>
@@ -610,7 +613,7 @@
                 <w:noProof/>
                 <w:webHidden/>
               </w:rPr>
-              <w:instrText xml:space="preserve"> PAGEREF _Toc496512421 \h </w:instrText>
+              <w:instrText xml:space="preserve"> PAGEREF _Toc504612902 \h </w:instrText>
             </w:r>
             <w:r>
               <w:rPr>
@@ -630,7 +633,7 @@
                 <w:noProof/>
                 <w:webHidden/>
               </w:rPr>
-              <w:t>4</w:t>
+              <w:t>5</w:t>
             </w:r>
             <w:r>
               <w:rPr>
@@ -656,12 +659,85 @@
               <w:szCs w:val="24"/>
             </w:rPr>
           </w:pPr>
-          <w:hyperlink w:anchor="_Toc496512422" w:history="1">
+          <w:hyperlink w:anchor="_Toc504612903" w:history="1">
             <w:r>
               <w:rPr>
                 <w:rStyle w:val="Hyperlink"/>
                 <w:noProof/>
               </w:rPr>
+              <w:t>Sample a DataFrame (approximate sample)</w:t>
+            </w:r>
+            <w:r>
+              <w:rPr>
+                <w:noProof/>
+                <w:webHidden/>
+              </w:rPr>
+              <w:tab/>
+            </w:r>
+            <w:r>
+              <w:rPr>
+                <w:noProof/>
+                <w:webHidden/>
+              </w:rPr>
+              <w:fldChar w:fldCharType="begin"/>
+            </w:r>
+            <w:r>
+              <w:rPr>
+                <w:noProof/>
+                <w:webHidden/>
+              </w:rPr>
+              <w:instrText xml:space="preserve"> PAGEREF _Toc504612903 \h </w:instrText>
+            </w:r>
+            <w:r>
+              <w:rPr>
+                <w:noProof/>
+                <w:webHidden/>
+              </w:rPr>
+            </w:r>
+            <w:r>
+              <w:rPr>
+                <w:noProof/>
+                <w:webHidden/>
+              </w:rPr>
+              <w:fldChar w:fldCharType="separate"/>
+            </w:r>
+            <w:r>
+              <w:rPr>
+                <w:noProof/>
+                <w:webHidden/>
+              </w:rPr>
+              <w:t>5</w:t>
+            </w:r>
+            <w:r>
+              <w:rPr>
+                <w:noProof/>
+                <w:webHidden/>
+              </w:rPr>
+              <w:fldChar w:fldCharType="end"/>
+            </w:r>
+          </w:hyperlink>
+        </w:p>
+        <w:p>
+          <w:pPr>
+            <w:pStyle w:val="TOC2"/>
+            <w:tabs>
+              <w:tab w:val="right" w:leader="dot" w:pos="10790"/>
+            </w:tabs>
+            <w:rPr>
+              <w:rFonts w:eastAsiaTheme="minorEastAsia"/>
+              <w:b w:val="0"/>
+              <w:bCs w:val="0"/>
+              <w:noProof/>
+              <w:sz w:val="24"/>
+              <w:szCs w:val="24"/>
+            </w:rPr>
+          </w:pPr>
+          <w:hyperlink w:anchor="_Toc504612904" w:history="1">
+            <w:r>
+              <w:rPr>
+                <w:rStyle w:val="Hyperlink"/>
+                <w:noProof/>
+              </w:rPr>
               <w:t>Sort a DataFrame</w:t>
             </w:r>
             <w:r>
@@ -683,7 +759,7 @@
                 <w:noProof/>
                 <w:webHidden/>
               </w:rPr>
-              <w:instrText xml:space="preserve"> PAGEREF _Toc496512422 \h </w:instrText>
+              <w:instrText xml:space="preserve"> PAGEREF _Toc504612904 \h </w:instrText>
             </w:r>
             <w:r>
               <w:rPr>
@@ -727,7 +803,7 @@
               <w:noProof/>
             </w:rPr>
           </w:pPr>
-          <w:hyperlink w:anchor="_Toc496512423" w:history="1">
+          <w:hyperlink w:anchor="_Toc504612905" w:history="1">
             <w:r>
               <w:rPr>
                 <w:rStyle w:val="Hyperlink"/>
@@ -754,7 +830,7 @@
                 <w:noProof/>
                 <w:webHidden/>
               </w:rPr>
-              <w:instrText xml:space="preserve"> PAGEREF _Toc496512423 \h </w:instrText>
+              <w:instrText xml:space="preserve"> PAGEREF _Toc504612905 \h </w:instrText>
             </w:r>
             <w:r>
               <w:rPr>
@@ -774,7 +850,7 @@
                 <w:noProof/>
                 <w:webHidden/>
               </w:rPr>
-              <w:t>5</w:t>
+              <w:t>6</w:t>
             </w:r>
             <w:r>
               <w:rPr>
@@ -804,7 +880,7 @@
         <w:pStyle w:val="Heading1"/>
         <w:ind w:left="0"/>
       </w:pPr>
-      <w:bookmarkStart w:id="1" w:name="_Toc496512414"/>
+      <w:bookmarkStart w:id="1" w:name="_Toc504612895"/>
       <w:r>
         <w:t>Command Shell Execution Within iPython</w:t>
       </w:r>
@@ -858,7 +934,7 @@
       <w:pPr>
         <w:pStyle w:val="Heading2"/>
       </w:pPr>
-      <w:bookmarkStart w:id="2" w:name="_Toc496512415"/>
+      <w:bookmarkStart w:id="2" w:name="_Toc504612896"/>
       <w:r>
         <w:t>Examine Underlying HDFS Directory Structures in a Jupyter Notebook</w:t>
       </w:r>
@@ -954,6 +1030,7 @@
           <w:sz w:val="26"/>
           <w:szCs w:val="26"/>
         </w:rPr>
+        <w:lastRenderedPageBreak/>
         <mc:AlternateContent>
           <mc:Choice Requires="wps">
             <w:drawing>
@@ -1013,7 +1090,7 @@
               </wp:inline>
             </w:drawing>
           </mc:Choice>
-          <mc:Fallback>
+          <mc:Fallback xmlns:mv="urn:schemas-microsoft-com:mac:vml" xmlns:mo="http://schemas.microsoft.com/office/mac/office/2008/main">
             <w:pict>
               <v:rect w14:anchorId="252261B8" id="Rectangle_x0020_2" o:spid="_x0000_s1026" alt="upyter Notebook" href="https://10.200.4.13/user/bbeauchamp/tree" title="&quot;dashboard&quot;" style="width:23.7pt;height:23.7pt;visibility:visible;mso-wrap-style:square;mso-left-percent:-10001;mso-top-percent:-10001;mso-position-horizontal:absolute;mso-position-horizontal-relative:char;mso-position-vertical:absolute;mso-position-vertical-relative:line;mso-left-percent:-10001;mso-top-percent:-10001;v-text-anchor:top" o:gfxdata="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" o:button="t" filled="f" stroked="f">
                 <v:fill o:detectmouseclick="t"/>
@@ -1036,7 +1113,6 @@
         <w:rPr>
           <w:rFonts w:ascii="Times New Roman" w:eastAsia="Times New Roman" w:hAnsi="Times New Roman" w:cs="Times New Roman"/>
         </w:rPr>
-        <w:lastRenderedPageBreak/>
         <w:t>Logout</w:t>
       </w:r>
       <w:hyperlink r:id="rId8" w:history="1">
@@ -2564,6 +2640,7 @@
           <w:sz w:val="20"/>
           <w:szCs w:val="20"/>
         </w:rPr>
+        <w:lastRenderedPageBreak/>
         <w:t xml:space="preserve"> |-- MINS_REMAINING: double (nullable = true)</w:t>
       </w:r>
     </w:p>
@@ -3871,7 +3948,7 @@
       <w:pPr>
         <w:pStyle w:val="Heading2"/>
       </w:pPr>
-      <w:bookmarkStart w:id="3" w:name="_Toc496512416"/>
+      <w:bookmarkStart w:id="3" w:name="_Toc504612897"/>
       <w:r>
         <w:t>Transfer a CSV file to HDFS</w:t>
       </w:r>
@@ -3983,10 +4060,14 @@
     <w:p>
       <w:pPr>
         <w:pStyle w:val="Heading1"/>
+        <w:tabs>
+          <w:tab w:val="left" w:pos="9990"/>
+        </w:tabs>
         <w:ind w:left="0"/>
       </w:pPr>
-      <w:bookmarkStart w:id="4" w:name="_Toc496512417"/>
-      <w:r>
+      <w:bookmarkStart w:id="4" w:name="_Toc504612898"/>
+      <w:r>
+        <w:lastRenderedPageBreak/>
         <w:t>DataFrames (</w:t>
       </w:r>
       <w:r>
@@ -3999,11 +4080,1170 @@
       <w:pPr>
         <w:pStyle w:val="Heading2"/>
       </w:pPr>
-      <w:bookmarkStart w:id="5" w:name="_Toc496512418"/>
+      <w:bookmarkStart w:id="5" w:name="_Toc504612899"/>
+      <w:r>
+        <w:t>Concatenate 2 pySpark DataFrames, row-wise</w:t>
+      </w:r>
+      <w:bookmarkEnd w:id="5"/>
+    </w:p>
+    <w:p/>
+    <w:p>
+      <w:r>
+        <w:t>df1 = spark.range(3)</w:t>
+      </w:r>
+    </w:p>
+    <w:p>
+      <w:r>
+        <w:t>df1.show()</w:t>
+      </w:r>
+    </w:p>
+    <w:p>
+      <w:r>
+        <w:t>df2 = spark.range(4)</w:t>
+      </w:r>
+    </w:p>
+    <w:p>
+      <w:r>
+        <w:t>df2.show()</w:t>
+      </w:r>
+    </w:p>
+    <w:p>
+      <w:r>
+        <w:t>df = df1.union(df2)</w:t>
+      </w:r>
+    </w:p>
+    <w:p>
+      <w:r>
+        <w:t>df.show()</w:t>
+      </w:r>
+    </w:p>
+    <w:p/>
+    <w:p>
+      <w:r>
+        <w:t>Output:</w:t>
+      </w:r>
+    </w:p>
+    <w:p>
+      <w:pPr>
+        <w:shd w:val="clear" w:color="auto" w:fill="FFFFFF"/>
+        <w:tabs>
+          <w:tab w:val="left" w:pos="916"/>
+          <w:tab w:val="left" w:pos="1832"/>
+          <w:tab w:val="left" w:pos="2748"/>
+          <w:tab w:val="left" w:pos="3664"/>
+          <w:tab w:val="left" w:pos="4580"/>
+          <w:tab w:val="left" w:pos="5496"/>
+          <w:tab w:val="left" w:pos="6412"/>
+          <w:tab w:val="left" w:pos="7328"/>
+          <w:tab w:val="left" w:pos="8244"/>
+          <w:tab w:val="left" w:pos="9160"/>
+          <w:tab w:val="left" w:pos="10076"/>
+          <w:tab w:val="left" w:pos="10992"/>
+          <w:tab w:val="left" w:pos="11908"/>
+          <w:tab w:val="left" w:pos="12824"/>
+          <w:tab w:val="left" w:pos="13740"/>
+          <w:tab w:val="left" w:pos="14656"/>
+        </w:tabs>
+        <w:wordWrap w:val="0"/>
+        <w:textAlignment w:val="baseline"/>
+        <w:rPr>
+          <w:rFonts w:ascii="Courier New" w:eastAsia="Times New Roman" w:hAnsi="Courier New" w:cs="Courier New"/>
+          <w:color w:val="000000"/>
+          <w:sz w:val="21"/>
+          <w:szCs w:val="21"/>
+        </w:rPr>
+      </w:pPr>
+      <w:r>
+        <w:rPr>
+          <w:rFonts w:ascii="Courier New" w:eastAsia="Times New Roman" w:hAnsi="Courier New" w:cs="Courier New"/>
+          <w:color w:val="000000"/>
+          <w:sz w:val="21"/>
+          <w:szCs w:val="21"/>
+        </w:rPr>
+        <w:t>+---+</w:t>
+      </w:r>
+    </w:p>
+    <w:p>
+      <w:pPr>
+        <w:shd w:val="clear" w:color="auto" w:fill="FFFFFF"/>
+        <w:tabs>
+          <w:tab w:val="left" w:pos="916"/>
+          <w:tab w:val="left" w:pos="1832"/>
+          <w:tab w:val="left" w:pos="2748"/>
+          <w:tab w:val="left" w:pos="3664"/>
+          <w:tab w:val="left" w:pos="4580"/>
+          <w:tab w:val="left" w:pos="5496"/>
+          <w:tab w:val="left" w:pos="6412"/>
+          <w:tab w:val="left" w:pos="7328"/>
+          <w:tab w:val="left" w:pos="8244"/>
+          <w:tab w:val="left" w:pos="9160"/>
+          <w:tab w:val="left" w:pos="10076"/>
+          <w:tab w:val="left" w:pos="10992"/>
+          <w:tab w:val="left" w:pos="11908"/>
+          <w:tab w:val="left" w:pos="12824"/>
+          <w:tab w:val="left" w:pos="13740"/>
+          <w:tab w:val="left" w:pos="14656"/>
+        </w:tabs>
+        <w:wordWrap w:val="0"/>
+        <w:textAlignment w:val="baseline"/>
+        <w:rPr>
+          <w:rFonts w:ascii="Courier New" w:eastAsia="Times New Roman" w:hAnsi="Courier New" w:cs="Courier New"/>
+          <w:color w:val="000000"/>
+          <w:sz w:val="21"/>
+          <w:szCs w:val="21"/>
+        </w:rPr>
+      </w:pPr>
+      <w:r>
+        <w:rPr>
+          <w:rFonts w:ascii="Courier New" w:eastAsia="Times New Roman" w:hAnsi="Courier New" w:cs="Courier New"/>
+          <w:color w:val="000000"/>
+          <w:sz w:val="21"/>
+          <w:szCs w:val="21"/>
+        </w:rPr>
+        <w:t>| id|</w:t>
+      </w:r>
+    </w:p>
+    <w:p>
+      <w:pPr>
+        <w:shd w:val="clear" w:color="auto" w:fill="FFFFFF"/>
+        <w:tabs>
+          <w:tab w:val="left" w:pos="916"/>
+          <w:tab w:val="left" w:pos="1832"/>
+          <w:tab w:val="left" w:pos="2748"/>
+          <w:tab w:val="left" w:pos="3664"/>
+          <w:tab w:val="left" w:pos="4580"/>
+          <w:tab w:val="left" w:pos="5496"/>
+          <w:tab w:val="left" w:pos="6412"/>
+          <w:tab w:val="left" w:pos="7328"/>
+          <w:tab w:val="left" w:pos="8244"/>
+          <w:tab w:val="left" w:pos="9160"/>
+          <w:tab w:val="left" w:pos="10076"/>
+          <w:tab w:val="left" w:pos="10992"/>
+          <w:tab w:val="left" w:pos="11908"/>
+          <w:tab w:val="left" w:pos="12824"/>
+          <w:tab w:val="left" w:pos="13740"/>
+          <w:tab w:val="left" w:pos="14656"/>
+        </w:tabs>
+        <w:wordWrap w:val="0"/>
+        <w:textAlignment w:val="baseline"/>
+        <w:rPr>
+          <w:rFonts w:ascii="Courier New" w:eastAsia="Times New Roman" w:hAnsi="Courier New" w:cs="Courier New"/>
+          <w:color w:val="000000"/>
+          <w:sz w:val="21"/>
+          <w:szCs w:val="21"/>
+        </w:rPr>
+      </w:pPr>
+      <w:r>
+        <w:rPr>
+          <w:rFonts w:ascii="Courier New" w:eastAsia="Times New Roman" w:hAnsi="Courier New" w:cs="Courier New"/>
+          <w:color w:val="000000"/>
+          <w:sz w:val="21"/>
+          <w:szCs w:val="21"/>
+        </w:rPr>
+        <w:t>+---+</w:t>
+      </w:r>
+    </w:p>
+    <w:p>
+      <w:pPr>
+        <w:shd w:val="clear" w:color="auto" w:fill="FFFFFF"/>
+        <w:tabs>
+          <w:tab w:val="left" w:pos="916"/>
+          <w:tab w:val="left" w:pos="1832"/>
+          <w:tab w:val="left" w:pos="2748"/>
+          <w:tab w:val="left" w:pos="3664"/>
+          <w:tab w:val="left" w:pos="4580"/>
+          <w:tab w:val="left" w:pos="5496"/>
+          <w:tab w:val="left" w:pos="6412"/>
+          <w:tab w:val="left" w:pos="7328"/>
+          <w:tab w:val="left" w:pos="8244"/>
+          <w:tab w:val="left" w:pos="9160"/>
+          <w:tab w:val="left" w:pos="10076"/>
+          <w:tab w:val="left" w:pos="10992"/>
+          <w:tab w:val="left" w:pos="11908"/>
+          <w:tab w:val="left" w:pos="12824"/>
+          <w:tab w:val="left" w:pos="13740"/>
+          <w:tab w:val="left" w:pos="14656"/>
+        </w:tabs>
+        <w:wordWrap w:val="0"/>
+        <w:textAlignment w:val="baseline"/>
+        <w:rPr>
+          <w:rFonts w:ascii="Courier New" w:eastAsia="Times New Roman" w:hAnsi="Courier New" w:cs="Courier New"/>
+          <w:color w:val="000000"/>
+          <w:sz w:val="21"/>
+          <w:szCs w:val="21"/>
+        </w:rPr>
+      </w:pPr>
+      <w:r>
+        <w:rPr>
+          <w:rFonts w:ascii="Courier New" w:eastAsia="Times New Roman" w:hAnsi="Courier New" w:cs="Courier New"/>
+          <w:color w:val="000000"/>
+          <w:sz w:val="21"/>
+          <w:szCs w:val="21"/>
+        </w:rPr>
+        <w:t>|  0|</w:t>
+      </w:r>
+    </w:p>
+    <w:p>
+      <w:pPr>
+        <w:shd w:val="clear" w:color="auto" w:fill="FFFFFF"/>
+        <w:tabs>
+          <w:tab w:val="left" w:pos="916"/>
+          <w:tab w:val="left" w:pos="1832"/>
+          <w:tab w:val="left" w:pos="2748"/>
+          <w:tab w:val="left" w:pos="3664"/>
+          <w:tab w:val="left" w:pos="4580"/>
+          <w:tab w:val="left" w:pos="5496"/>
+          <w:tab w:val="left" w:pos="6412"/>
+          <w:tab w:val="left" w:pos="7328"/>
+          <w:tab w:val="left" w:pos="8244"/>
+          <w:tab w:val="left" w:pos="9160"/>
+          <w:tab w:val="left" w:pos="10076"/>
+          <w:tab w:val="left" w:pos="10992"/>
+          <w:tab w:val="left" w:pos="11908"/>
+          <w:tab w:val="left" w:pos="12824"/>
+          <w:tab w:val="left" w:pos="13740"/>
+          <w:tab w:val="left" w:pos="14656"/>
+        </w:tabs>
+        <w:wordWrap w:val="0"/>
+        <w:textAlignment w:val="baseline"/>
+        <w:rPr>
+          <w:rFonts w:ascii="Courier New" w:eastAsia="Times New Roman" w:hAnsi="Courier New" w:cs="Courier New"/>
+          <w:color w:val="000000"/>
+          <w:sz w:val="21"/>
+          <w:szCs w:val="21"/>
+        </w:rPr>
+      </w:pPr>
+      <w:r>
+        <w:rPr>
+          <w:rFonts w:ascii="Courier New" w:eastAsia="Times New Roman" w:hAnsi="Courier New" w:cs="Courier New"/>
+          <w:color w:val="000000"/>
+          <w:sz w:val="21"/>
+          <w:szCs w:val="21"/>
+        </w:rPr>
+        <w:t>|  1|</w:t>
+      </w:r>
+    </w:p>
+    <w:p>
+      <w:pPr>
+        <w:shd w:val="clear" w:color="auto" w:fill="FFFFFF"/>
+        <w:tabs>
+          <w:tab w:val="left" w:pos="916"/>
+          <w:tab w:val="left" w:pos="1832"/>
+          <w:tab w:val="left" w:pos="2748"/>
+          <w:tab w:val="left" w:pos="3664"/>
+          <w:tab w:val="left" w:pos="4580"/>
+          <w:tab w:val="left" w:pos="5496"/>
+          <w:tab w:val="left" w:pos="6412"/>
+          <w:tab w:val="left" w:pos="7328"/>
+          <w:tab w:val="left" w:pos="8244"/>
+          <w:tab w:val="left" w:pos="9160"/>
+          <w:tab w:val="left" w:pos="10076"/>
+          <w:tab w:val="left" w:pos="10992"/>
+          <w:tab w:val="left" w:pos="11908"/>
+          <w:tab w:val="left" w:pos="12824"/>
+          <w:tab w:val="left" w:pos="13740"/>
+          <w:tab w:val="left" w:pos="14656"/>
+        </w:tabs>
+        <w:wordWrap w:val="0"/>
+        <w:textAlignment w:val="baseline"/>
+        <w:rPr>
+          <w:rFonts w:ascii="Courier New" w:eastAsia="Times New Roman" w:hAnsi="Courier New" w:cs="Courier New"/>
+          <w:color w:val="000000"/>
+          <w:sz w:val="21"/>
+          <w:szCs w:val="21"/>
+        </w:rPr>
+      </w:pPr>
+      <w:r>
+        <w:rPr>
+          <w:rFonts w:ascii="Courier New" w:eastAsia="Times New Roman" w:hAnsi="Courier New" w:cs="Courier New"/>
+          <w:color w:val="000000"/>
+          <w:sz w:val="21"/>
+          <w:szCs w:val="21"/>
+        </w:rPr>
+        <w:t>|  2|</w:t>
+      </w:r>
+    </w:p>
+    <w:p>
+      <w:pPr>
+        <w:shd w:val="clear" w:color="auto" w:fill="FFFFFF"/>
+        <w:tabs>
+          <w:tab w:val="left" w:pos="916"/>
+          <w:tab w:val="left" w:pos="1832"/>
+          <w:tab w:val="left" w:pos="2748"/>
+          <w:tab w:val="left" w:pos="3664"/>
+          <w:tab w:val="left" w:pos="4580"/>
+          <w:tab w:val="left" w:pos="5496"/>
+          <w:tab w:val="left" w:pos="6412"/>
+          <w:tab w:val="left" w:pos="7328"/>
+          <w:tab w:val="left" w:pos="8244"/>
+          <w:tab w:val="left" w:pos="9160"/>
+          <w:tab w:val="left" w:pos="10076"/>
+          <w:tab w:val="left" w:pos="10992"/>
+          <w:tab w:val="left" w:pos="11908"/>
+          <w:tab w:val="left" w:pos="12824"/>
+          <w:tab w:val="left" w:pos="13740"/>
+          <w:tab w:val="left" w:pos="14656"/>
+        </w:tabs>
+        <w:wordWrap w:val="0"/>
+        <w:textAlignment w:val="baseline"/>
+        <w:rPr>
+          <w:rFonts w:ascii="Courier New" w:eastAsia="Times New Roman" w:hAnsi="Courier New" w:cs="Courier New"/>
+          <w:color w:val="000000"/>
+          <w:sz w:val="21"/>
+          <w:szCs w:val="21"/>
+        </w:rPr>
+      </w:pPr>
+      <w:r>
+        <w:rPr>
+          <w:rFonts w:ascii="Courier New" w:eastAsia="Times New Roman" w:hAnsi="Courier New" w:cs="Courier New"/>
+          <w:color w:val="000000"/>
+          <w:sz w:val="21"/>
+          <w:szCs w:val="21"/>
+        </w:rPr>
+        <w:t>+---+</w:t>
+      </w:r>
+    </w:p>
+    <w:p>
+      <w:pPr>
+        <w:shd w:val="clear" w:color="auto" w:fill="FFFFFF"/>
+        <w:tabs>
+          <w:tab w:val="left" w:pos="916"/>
+          <w:tab w:val="left" w:pos="1832"/>
+          <w:tab w:val="left" w:pos="2748"/>
+          <w:tab w:val="left" w:pos="3664"/>
+          <w:tab w:val="left" w:pos="4580"/>
+          <w:tab w:val="left" w:pos="5496"/>
+          <w:tab w:val="left" w:pos="6412"/>
+          <w:tab w:val="left" w:pos="7328"/>
+          <w:tab w:val="left" w:pos="8244"/>
+          <w:tab w:val="left" w:pos="9160"/>
+          <w:tab w:val="left" w:pos="10076"/>
+          <w:tab w:val="left" w:pos="10992"/>
+          <w:tab w:val="left" w:pos="11908"/>
+          <w:tab w:val="left" w:pos="12824"/>
+          <w:tab w:val="left" w:pos="13740"/>
+          <w:tab w:val="left" w:pos="14656"/>
+        </w:tabs>
+        <w:wordWrap w:val="0"/>
+        <w:textAlignment w:val="baseline"/>
+        <w:rPr>
+          <w:rFonts w:ascii="Courier New" w:eastAsia="Times New Roman" w:hAnsi="Courier New" w:cs="Courier New"/>
+          <w:color w:val="000000"/>
+          <w:sz w:val="21"/>
+          <w:szCs w:val="21"/>
+        </w:rPr>
+      </w:pPr>
+    </w:p>
+    <w:p>
+      <w:pPr>
+        <w:shd w:val="clear" w:color="auto" w:fill="FFFFFF"/>
+        <w:tabs>
+          <w:tab w:val="left" w:pos="916"/>
+          <w:tab w:val="left" w:pos="1832"/>
+          <w:tab w:val="left" w:pos="2748"/>
+          <w:tab w:val="left" w:pos="3664"/>
+          <w:tab w:val="left" w:pos="4580"/>
+          <w:tab w:val="left" w:pos="5496"/>
+          <w:tab w:val="left" w:pos="6412"/>
+          <w:tab w:val="left" w:pos="7328"/>
+          <w:tab w:val="left" w:pos="8244"/>
+          <w:tab w:val="left" w:pos="9160"/>
+          <w:tab w:val="left" w:pos="10076"/>
+          <w:tab w:val="left" w:pos="10992"/>
+          <w:tab w:val="left" w:pos="11908"/>
+          <w:tab w:val="left" w:pos="12824"/>
+          <w:tab w:val="left" w:pos="13740"/>
+          <w:tab w:val="left" w:pos="14656"/>
+        </w:tabs>
+        <w:wordWrap w:val="0"/>
+        <w:textAlignment w:val="baseline"/>
+        <w:rPr>
+          <w:rFonts w:ascii="Courier New" w:eastAsia="Times New Roman" w:hAnsi="Courier New" w:cs="Courier New"/>
+          <w:color w:val="000000"/>
+          <w:sz w:val="21"/>
+          <w:szCs w:val="21"/>
+        </w:rPr>
+      </w:pPr>
+      <w:r>
+        <w:rPr>
+          <w:rFonts w:ascii="Courier New" w:eastAsia="Times New Roman" w:hAnsi="Courier New" w:cs="Courier New"/>
+          <w:color w:val="000000"/>
+          <w:sz w:val="21"/>
+          <w:szCs w:val="21"/>
+        </w:rPr>
+        <w:t>+---+</w:t>
+      </w:r>
+    </w:p>
+    <w:p>
+      <w:pPr>
+        <w:shd w:val="clear" w:color="auto" w:fill="FFFFFF"/>
+        <w:tabs>
+          <w:tab w:val="left" w:pos="916"/>
+          <w:tab w:val="left" w:pos="1832"/>
+          <w:tab w:val="left" w:pos="2748"/>
+          <w:tab w:val="left" w:pos="3664"/>
+          <w:tab w:val="left" w:pos="4580"/>
+          <w:tab w:val="left" w:pos="5496"/>
+          <w:tab w:val="left" w:pos="6412"/>
+          <w:tab w:val="left" w:pos="7328"/>
+          <w:tab w:val="left" w:pos="8244"/>
+          <w:tab w:val="left" w:pos="9160"/>
+          <w:tab w:val="left" w:pos="10076"/>
+          <w:tab w:val="left" w:pos="10992"/>
+          <w:tab w:val="left" w:pos="11908"/>
+          <w:tab w:val="left" w:pos="12824"/>
+          <w:tab w:val="left" w:pos="13740"/>
+          <w:tab w:val="left" w:pos="14656"/>
+        </w:tabs>
+        <w:wordWrap w:val="0"/>
+        <w:textAlignment w:val="baseline"/>
+        <w:rPr>
+          <w:rFonts w:ascii="Courier New" w:eastAsia="Times New Roman" w:hAnsi="Courier New" w:cs="Courier New"/>
+          <w:color w:val="000000"/>
+          <w:sz w:val="21"/>
+          <w:szCs w:val="21"/>
+        </w:rPr>
+      </w:pPr>
+      <w:r>
+        <w:rPr>
+          <w:rFonts w:ascii="Courier New" w:eastAsia="Times New Roman" w:hAnsi="Courier New" w:cs="Courier New"/>
+          <w:color w:val="000000"/>
+          <w:sz w:val="21"/>
+          <w:szCs w:val="21"/>
+        </w:rPr>
+        <w:t>| id|</w:t>
+      </w:r>
+    </w:p>
+    <w:p>
+      <w:pPr>
+        <w:shd w:val="clear" w:color="auto" w:fill="FFFFFF"/>
+        <w:tabs>
+          <w:tab w:val="left" w:pos="916"/>
+          <w:tab w:val="left" w:pos="1832"/>
+          <w:tab w:val="left" w:pos="2748"/>
+          <w:tab w:val="left" w:pos="3664"/>
+          <w:tab w:val="left" w:pos="4580"/>
+          <w:tab w:val="left" w:pos="5496"/>
+          <w:tab w:val="left" w:pos="6412"/>
+          <w:tab w:val="left" w:pos="7328"/>
+          <w:tab w:val="left" w:pos="8244"/>
+          <w:tab w:val="left" w:pos="9160"/>
+          <w:tab w:val="left" w:pos="10076"/>
+          <w:tab w:val="left" w:pos="10992"/>
+          <w:tab w:val="left" w:pos="11908"/>
+          <w:tab w:val="left" w:pos="12824"/>
+          <w:tab w:val="left" w:pos="13740"/>
+          <w:tab w:val="left" w:pos="14656"/>
+        </w:tabs>
+        <w:wordWrap w:val="0"/>
+        <w:textAlignment w:val="baseline"/>
+        <w:rPr>
+          <w:rFonts w:ascii="Courier New" w:eastAsia="Times New Roman" w:hAnsi="Courier New" w:cs="Courier New"/>
+          <w:color w:val="000000"/>
+          <w:sz w:val="21"/>
+          <w:szCs w:val="21"/>
+        </w:rPr>
+      </w:pPr>
+      <w:r>
+        <w:rPr>
+          <w:rFonts w:ascii="Courier New" w:eastAsia="Times New Roman" w:hAnsi="Courier New" w:cs="Courier New"/>
+          <w:color w:val="000000"/>
+          <w:sz w:val="21"/>
+          <w:szCs w:val="21"/>
+        </w:rPr>
+        <w:t>+---+</w:t>
+      </w:r>
+    </w:p>
+    <w:p>
+      <w:pPr>
+        <w:shd w:val="clear" w:color="auto" w:fill="FFFFFF"/>
+        <w:tabs>
+          <w:tab w:val="left" w:pos="916"/>
+          <w:tab w:val="left" w:pos="1832"/>
+          <w:tab w:val="left" w:pos="2748"/>
+          <w:tab w:val="left" w:pos="3664"/>
+          <w:tab w:val="left" w:pos="4580"/>
+          <w:tab w:val="left" w:pos="5496"/>
+          <w:tab w:val="left" w:pos="6412"/>
+          <w:tab w:val="left" w:pos="7328"/>
+          <w:tab w:val="left" w:pos="8244"/>
+          <w:tab w:val="left" w:pos="9160"/>
+          <w:tab w:val="left" w:pos="10076"/>
+          <w:tab w:val="left" w:pos="10992"/>
+          <w:tab w:val="left" w:pos="11908"/>
+          <w:tab w:val="left" w:pos="12824"/>
+          <w:tab w:val="left" w:pos="13740"/>
+          <w:tab w:val="left" w:pos="14656"/>
+        </w:tabs>
+        <w:wordWrap w:val="0"/>
+        <w:textAlignment w:val="baseline"/>
+        <w:rPr>
+          <w:rFonts w:ascii="Courier New" w:eastAsia="Times New Roman" w:hAnsi="Courier New" w:cs="Courier New"/>
+          <w:color w:val="000000"/>
+          <w:sz w:val="21"/>
+          <w:szCs w:val="21"/>
+        </w:rPr>
+      </w:pPr>
+      <w:r>
+        <w:rPr>
+          <w:rFonts w:ascii="Courier New" w:eastAsia="Times New Roman" w:hAnsi="Courier New" w:cs="Courier New"/>
+          <w:color w:val="000000"/>
+          <w:sz w:val="21"/>
+          <w:szCs w:val="21"/>
+        </w:rPr>
+        <w:t>|  0|</w:t>
+      </w:r>
+    </w:p>
+    <w:p>
+      <w:pPr>
+        <w:shd w:val="clear" w:color="auto" w:fill="FFFFFF"/>
+        <w:tabs>
+          <w:tab w:val="left" w:pos="916"/>
+          <w:tab w:val="left" w:pos="1832"/>
+          <w:tab w:val="left" w:pos="2748"/>
+          <w:tab w:val="left" w:pos="3664"/>
+          <w:tab w:val="left" w:pos="4580"/>
+          <w:tab w:val="left" w:pos="5496"/>
+          <w:tab w:val="left" w:pos="6412"/>
+          <w:tab w:val="left" w:pos="7328"/>
+          <w:tab w:val="left" w:pos="8244"/>
+          <w:tab w:val="left" w:pos="9160"/>
+          <w:tab w:val="left" w:pos="10076"/>
+          <w:tab w:val="left" w:pos="10992"/>
+          <w:tab w:val="left" w:pos="11908"/>
+          <w:tab w:val="left" w:pos="12824"/>
+          <w:tab w:val="left" w:pos="13740"/>
+          <w:tab w:val="left" w:pos="14656"/>
+        </w:tabs>
+        <w:wordWrap w:val="0"/>
+        <w:textAlignment w:val="baseline"/>
+        <w:rPr>
+          <w:rFonts w:ascii="Courier New" w:eastAsia="Times New Roman" w:hAnsi="Courier New" w:cs="Courier New"/>
+          <w:color w:val="000000"/>
+          <w:sz w:val="21"/>
+          <w:szCs w:val="21"/>
+        </w:rPr>
+      </w:pPr>
+      <w:r>
+        <w:rPr>
+          <w:rFonts w:ascii="Courier New" w:eastAsia="Times New Roman" w:hAnsi="Courier New" w:cs="Courier New"/>
+          <w:color w:val="000000"/>
+          <w:sz w:val="21"/>
+          <w:szCs w:val="21"/>
+        </w:rPr>
+        <w:t>|  1|</w:t>
+      </w:r>
+    </w:p>
+    <w:p>
+      <w:pPr>
+        <w:shd w:val="clear" w:color="auto" w:fill="FFFFFF"/>
+        <w:tabs>
+          <w:tab w:val="left" w:pos="916"/>
+          <w:tab w:val="left" w:pos="1832"/>
+          <w:tab w:val="left" w:pos="2748"/>
+          <w:tab w:val="left" w:pos="3664"/>
+          <w:tab w:val="left" w:pos="4580"/>
+          <w:tab w:val="left" w:pos="5496"/>
+          <w:tab w:val="left" w:pos="6412"/>
+          <w:tab w:val="left" w:pos="7328"/>
+          <w:tab w:val="left" w:pos="8244"/>
+          <w:tab w:val="left" w:pos="9160"/>
+          <w:tab w:val="left" w:pos="10076"/>
+          <w:tab w:val="left" w:pos="10992"/>
+          <w:tab w:val="left" w:pos="11908"/>
+          <w:tab w:val="left" w:pos="12824"/>
+          <w:tab w:val="left" w:pos="13740"/>
+          <w:tab w:val="left" w:pos="14656"/>
+        </w:tabs>
+        <w:wordWrap w:val="0"/>
+        <w:textAlignment w:val="baseline"/>
+        <w:rPr>
+          <w:rFonts w:ascii="Courier New" w:eastAsia="Times New Roman" w:hAnsi="Courier New" w:cs="Courier New"/>
+          <w:color w:val="000000"/>
+          <w:sz w:val="21"/>
+          <w:szCs w:val="21"/>
+        </w:rPr>
+      </w:pPr>
+      <w:r>
+        <w:rPr>
+          <w:rFonts w:ascii="Courier New" w:eastAsia="Times New Roman" w:hAnsi="Courier New" w:cs="Courier New"/>
+          <w:color w:val="000000"/>
+          <w:sz w:val="21"/>
+          <w:szCs w:val="21"/>
+        </w:rPr>
+        <w:t>|  2|</w:t>
+      </w:r>
+    </w:p>
+    <w:p>
+      <w:pPr>
+        <w:shd w:val="clear" w:color="auto" w:fill="FFFFFF"/>
+        <w:tabs>
+          <w:tab w:val="left" w:pos="916"/>
+          <w:tab w:val="left" w:pos="1832"/>
+          <w:tab w:val="left" w:pos="2748"/>
+          <w:tab w:val="left" w:pos="3664"/>
+          <w:tab w:val="left" w:pos="4580"/>
+          <w:tab w:val="left" w:pos="5496"/>
+          <w:tab w:val="left" w:pos="6412"/>
+          <w:tab w:val="left" w:pos="7328"/>
+          <w:tab w:val="left" w:pos="8244"/>
+          <w:tab w:val="left" w:pos="9160"/>
+          <w:tab w:val="left" w:pos="10076"/>
+          <w:tab w:val="left" w:pos="10992"/>
+          <w:tab w:val="left" w:pos="11908"/>
+          <w:tab w:val="left" w:pos="12824"/>
+          <w:tab w:val="left" w:pos="13740"/>
+          <w:tab w:val="left" w:pos="14656"/>
+        </w:tabs>
+        <w:wordWrap w:val="0"/>
+        <w:textAlignment w:val="baseline"/>
+        <w:rPr>
+          <w:rFonts w:ascii="Courier New" w:eastAsia="Times New Roman" w:hAnsi="Courier New" w:cs="Courier New"/>
+          <w:color w:val="000000"/>
+          <w:sz w:val="21"/>
+          <w:szCs w:val="21"/>
+        </w:rPr>
+      </w:pPr>
+      <w:r>
+        <w:rPr>
+          <w:rFonts w:ascii="Courier New" w:eastAsia="Times New Roman" w:hAnsi="Courier New" w:cs="Courier New"/>
+          <w:color w:val="000000"/>
+          <w:sz w:val="21"/>
+          <w:szCs w:val="21"/>
+        </w:rPr>
+        <w:t>|  3|</w:t>
+      </w:r>
+    </w:p>
+    <w:p>
+      <w:pPr>
+        <w:shd w:val="clear" w:color="auto" w:fill="FFFFFF"/>
+        <w:tabs>
+          <w:tab w:val="left" w:pos="916"/>
+          <w:tab w:val="left" w:pos="1832"/>
+          <w:tab w:val="left" w:pos="2748"/>
+          <w:tab w:val="left" w:pos="3664"/>
+          <w:tab w:val="left" w:pos="4580"/>
+          <w:tab w:val="left" w:pos="5496"/>
+          <w:tab w:val="left" w:pos="6412"/>
+          <w:tab w:val="left" w:pos="7328"/>
+          <w:tab w:val="left" w:pos="8244"/>
+          <w:tab w:val="left" w:pos="9160"/>
+          <w:tab w:val="left" w:pos="10076"/>
+          <w:tab w:val="left" w:pos="10992"/>
+          <w:tab w:val="left" w:pos="11908"/>
+          <w:tab w:val="left" w:pos="12824"/>
+          <w:tab w:val="left" w:pos="13740"/>
+          <w:tab w:val="left" w:pos="14656"/>
+        </w:tabs>
+        <w:wordWrap w:val="0"/>
+        <w:textAlignment w:val="baseline"/>
+        <w:rPr>
+          <w:rFonts w:ascii="Courier New" w:eastAsia="Times New Roman" w:hAnsi="Courier New" w:cs="Courier New"/>
+          <w:color w:val="000000"/>
+          <w:sz w:val="21"/>
+          <w:szCs w:val="21"/>
+        </w:rPr>
+      </w:pPr>
+      <w:r>
+        <w:rPr>
+          <w:rFonts w:ascii="Courier New" w:eastAsia="Times New Roman" w:hAnsi="Courier New" w:cs="Courier New"/>
+          <w:color w:val="000000"/>
+          <w:sz w:val="21"/>
+          <w:szCs w:val="21"/>
+        </w:rPr>
+        <w:t>+---+</w:t>
+      </w:r>
+    </w:p>
+    <w:p>
+      <w:pPr>
+        <w:shd w:val="clear" w:color="auto" w:fill="FFFFFF"/>
+        <w:tabs>
+          <w:tab w:val="left" w:pos="916"/>
+          <w:tab w:val="left" w:pos="1832"/>
+          <w:tab w:val="left" w:pos="2748"/>
+          <w:tab w:val="left" w:pos="3664"/>
+          <w:tab w:val="left" w:pos="4580"/>
+          <w:tab w:val="left" w:pos="5496"/>
+          <w:tab w:val="left" w:pos="6412"/>
+          <w:tab w:val="left" w:pos="7328"/>
+          <w:tab w:val="left" w:pos="8244"/>
+          <w:tab w:val="left" w:pos="9160"/>
+          <w:tab w:val="left" w:pos="10076"/>
+          <w:tab w:val="left" w:pos="10992"/>
+          <w:tab w:val="left" w:pos="11908"/>
+          <w:tab w:val="left" w:pos="12824"/>
+          <w:tab w:val="left" w:pos="13740"/>
+          <w:tab w:val="left" w:pos="14656"/>
+        </w:tabs>
+        <w:wordWrap w:val="0"/>
+        <w:textAlignment w:val="baseline"/>
+        <w:rPr>
+          <w:rFonts w:ascii="Courier New" w:eastAsia="Times New Roman" w:hAnsi="Courier New" w:cs="Courier New"/>
+          <w:color w:val="000000"/>
+          <w:sz w:val="21"/>
+          <w:szCs w:val="21"/>
+        </w:rPr>
+      </w:pPr>
+    </w:p>
+    <w:p>
+      <w:pPr>
+        <w:shd w:val="clear" w:color="auto" w:fill="FFFFFF"/>
+        <w:tabs>
+          <w:tab w:val="left" w:pos="916"/>
+          <w:tab w:val="left" w:pos="1832"/>
+          <w:tab w:val="left" w:pos="2748"/>
+          <w:tab w:val="left" w:pos="3664"/>
+          <w:tab w:val="left" w:pos="4580"/>
+          <w:tab w:val="left" w:pos="5496"/>
+          <w:tab w:val="left" w:pos="6412"/>
+          <w:tab w:val="left" w:pos="7328"/>
+          <w:tab w:val="left" w:pos="8244"/>
+          <w:tab w:val="left" w:pos="9160"/>
+          <w:tab w:val="left" w:pos="10076"/>
+          <w:tab w:val="left" w:pos="10992"/>
+          <w:tab w:val="left" w:pos="11908"/>
+          <w:tab w:val="left" w:pos="12824"/>
+          <w:tab w:val="left" w:pos="13740"/>
+          <w:tab w:val="left" w:pos="14656"/>
+        </w:tabs>
+        <w:wordWrap w:val="0"/>
+        <w:textAlignment w:val="baseline"/>
+        <w:rPr>
+          <w:rFonts w:ascii="Courier New" w:eastAsia="Times New Roman" w:hAnsi="Courier New" w:cs="Courier New"/>
+          <w:color w:val="000000"/>
+          <w:sz w:val="21"/>
+          <w:szCs w:val="21"/>
+        </w:rPr>
+      </w:pPr>
+      <w:r>
+        <w:rPr>
+          <w:rFonts w:ascii="Courier New" w:eastAsia="Times New Roman" w:hAnsi="Courier New" w:cs="Courier New"/>
+          <w:color w:val="000000"/>
+          <w:sz w:val="21"/>
+          <w:szCs w:val="21"/>
+        </w:rPr>
+        <w:t>+---+</w:t>
+      </w:r>
+    </w:p>
+    <w:p>
+      <w:pPr>
+        <w:shd w:val="clear" w:color="auto" w:fill="FFFFFF"/>
+        <w:tabs>
+          <w:tab w:val="left" w:pos="916"/>
+          <w:tab w:val="left" w:pos="1832"/>
+          <w:tab w:val="left" w:pos="2748"/>
+          <w:tab w:val="left" w:pos="3664"/>
+          <w:tab w:val="left" w:pos="4580"/>
+          <w:tab w:val="left" w:pos="5496"/>
+          <w:tab w:val="left" w:pos="6412"/>
+          <w:tab w:val="left" w:pos="7328"/>
+          <w:tab w:val="left" w:pos="8244"/>
+          <w:tab w:val="left" w:pos="9160"/>
+          <w:tab w:val="left" w:pos="10076"/>
+          <w:tab w:val="left" w:pos="10992"/>
+          <w:tab w:val="left" w:pos="11908"/>
+          <w:tab w:val="left" w:pos="12824"/>
+          <w:tab w:val="left" w:pos="13740"/>
+          <w:tab w:val="left" w:pos="14656"/>
+        </w:tabs>
+        <w:wordWrap w:val="0"/>
+        <w:textAlignment w:val="baseline"/>
+        <w:rPr>
+          <w:rFonts w:ascii="Courier New" w:eastAsia="Times New Roman" w:hAnsi="Courier New" w:cs="Courier New"/>
+          <w:color w:val="000000"/>
+          <w:sz w:val="21"/>
+          <w:szCs w:val="21"/>
+        </w:rPr>
+      </w:pPr>
+      <w:r>
+        <w:rPr>
+          <w:rFonts w:ascii="Courier New" w:eastAsia="Times New Roman" w:hAnsi="Courier New" w:cs="Courier New"/>
+          <w:color w:val="000000"/>
+          <w:sz w:val="21"/>
+          <w:szCs w:val="21"/>
+        </w:rPr>
+        <w:t>| id|</w:t>
+      </w:r>
+    </w:p>
+    <w:p>
+      <w:pPr>
+        <w:shd w:val="clear" w:color="auto" w:fill="FFFFFF"/>
+        <w:tabs>
+          <w:tab w:val="left" w:pos="916"/>
+          <w:tab w:val="left" w:pos="1832"/>
+          <w:tab w:val="left" w:pos="2748"/>
+          <w:tab w:val="left" w:pos="3664"/>
+          <w:tab w:val="left" w:pos="4580"/>
+          <w:tab w:val="left" w:pos="5496"/>
+          <w:tab w:val="left" w:pos="6412"/>
+          <w:tab w:val="left" w:pos="7328"/>
+          <w:tab w:val="left" w:pos="8244"/>
+          <w:tab w:val="left" w:pos="9160"/>
+          <w:tab w:val="left" w:pos="10076"/>
+          <w:tab w:val="left" w:pos="10992"/>
+          <w:tab w:val="left" w:pos="11908"/>
+          <w:tab w:val="left" w:pos="12824"/>
+          <w:tab w:val="left" w:pos="13740"/>
+          <w:tab w:val="left" w:pos="14656"/>
+        </w:tabs>
+        <w:wordWrap w:val="0"/>
+        <w:textAlignment w:val="baseline"/>
+        <w:rPr>
+          <w:rFonts w:ascii="Courier New" w:eastAsia="Times New Roman" w:hAnsi="Courier New" w:cs="Courier New"/>
+          <w:color w:val="000000"/>
+          <w:sz w:val="21"/>
+          <w:szCs w:val="21"/>
+        </w:rPr>
+      </w:pPr>
+      <w:r>
+        <w:rPr>
+          <w:rFonts w:ascii="Courier New" w:eastAsia="Times New Roman" w:hAnsi="Courier New" w:cs="Courier New"/>
+          <w:color w:val="000000"/>
+          <w:sz w:val="21"/>
+          <w:szCs w:val="21"/>
+        </w:rPr>
+        <w:t>+---+</w:t>
+      </w:r>
+    </w:p>
+    <w:p>
+      <w:pPr>
+        <w:shd w:val="clear" w:color="auto" w:fill="FFFFFF"/>
+        <w:tabs>
+          <w:tab w:val="left" w:pos="916"/>
+          <w:tab w:val="left" w:pos="1832"/>
+          <w:tab w:val="left" w:pos="2748"/>
+          <w:tab w:val="left" w:pos="3664"/>
+          <w:tab w:val="left" w:pos="4580"/>
+          <w:tab w:val="left" w:pos="5496"/>
+          <w:tab w:val="left" w:pos="6412"/>
+          <w:tab w:val="left" w:pos="7328"/>
+          <w:tab w:val="left" w:pos="8244"/>
+          <w:tab w:val="left" w:pos="9160"/>
+          <w:tab w:val="left" w:pos="10076"/>
+          <w:tab w:val="left" w:pos="10992"/>
+          <w:tab w:val="left" w:pos="11908"/>
+          <w:tab w:val="left" w:pos="12824"/>
+          <w:tab w:val="left" w:pos="13740"/>
+          <w:tab w:val="left" w:pos="14656"/>
+        </w:tabs>
+        <w:wordWrap w:val="0"/>
+        <w:textAlignment w:val="baseline"/>
+        <w:rPr>
+          <w:rFonts w:ascii="Courier New" w:eastAsia="Times New Roman" w:hAnsi="Courier New" w:cs="Courier New"/>
+          <w:color w:val="000000"/>
+          <w:sz w:val="21"/>
+          <w:szCs w:val="21"/>
+        </w:rPr>
+      </w:pPr>
+      <w:r>
+        <w:rPr>
+          <w:rFonts w:ascii="Courier New" w:eastAsia="Times New Roman" w:hAnsi="Courier New" w:cs="Courier New"/>
+          <w:color w:val="000000"/>
+          <w:sz w:val="21"/>
+          <w:szCs w:val="21"/>
+        </w:rPr>
+        <w:t>|  0|</w:t>
+      </w:r>
+    </w:p>
+    <w:p>
+      <w:pPr>
+        <w:shd w:val="clear" w:color="auto" w:fill="FFFFFF"/>
+        <w:tabs>
+          <w:tab w:val="left" w:pos="916"/>
+          <w:tab w:val="left" w:pos="1832"/>
+          <w:tab w:val="left" w:pos="2748"/>
+          <w:tab w:val="left" w:pos="3664"/>
+          <w:tab w:val="left" w:pos="4580"/>
+          <w:tab w:val="left" w:pos="5496"/>
+          <w:tab w:val="left" w:pos="6412"/>
+          <w:tab w:val="left" w:pos="7328"/>
+          <w:tab w:val="left" w:pos="8244"/>
+          <w:tab w:val="left" w:pos="9160"/>
+          <w:tab w:val="left" w:pos="10076"/>
+          <w:tab w:val="left" w:pos="10992"/>
+          <w:tab w:val="left" w:pos="11908"/>
+          <w:tab w:val="left" w:pos="12824"/>
+          <w:tab w:val="left" w:pos="13740"/>
+          <w:tab w:val="left" w:pos="14656"/>
+        </w:tabs>
+        <w:wordWrap w:val="0"/>
+        <w:textAlignment w:val="baseline"/>
+        <w:rPr>
+          <w:rFonts w:ascii="Courier New" w:eastAsia="Times New Roman" w:hAnsi="Courier New" w:cs="Courier New"/>
+          <w:color w:val="000000"/>
+          <w:sz w:val="21"/>
+          <w:szCs w:val="21"/>
+        </w:rPr>
+      </w:pPr>
+      <w:r>
+        <w:rPr>
+          <w:rFonts w:ascii="Courier New" w:eastAsia="Times New Roman" w:hAnsi="Courier New" w:cs="Courier New"/>
+          <w:color w:val="000000"/>
+          <w:sz w:val="21"/>
+          <w:szCs w:val="21"/>
+        </w:rPr>
+        <w:t>|  1|</w:t>
+      </w:r>
+    </w:p>
+    <w:p>
+      <w:pPr>
+        <w:shd w:val="clear" w:color="auto" w:fill="FFFFFF"/>
+        <w:tabs>
+          <w:tab w:val="left" w:pos="916"/>
+          <w:tab w:val="left" w:pos="1832"/>
+          <w:tab w:val="left" w:pos="2748"/>
+          <w:tab w:val="left" w:pos="3664"/>
+          <w:tab w:val="left" w:pos="4580"/>
+          <w:tab w:val="left" w:pos="5496"/>
+          <w:tab w:val="left" w:pos="6412"/>
+          <w:tab w:val="left" w:pos="7328"/>
+          <w:tab w:val="left" w:pos="8244"/>
+          <w:tab w:val="left" w:pos="9160"/>
+          <w:tab w:val="left" w:pos="10076"/>
+          <w:tab w:val="left" w:pos="10992"/>
+          <w:tab w:val="left" w:pos="11908"/>
+          <w:tab w:val="left" w:pos="12824"/>
+          <w:tab w:val="left" w:pos="13740"/>
+          <w:tab w:val="left" w:pos="14656"/>
+        </w:tabs>
+        <w:wordWrap w:val="0"/>
+        <w:textAlignment w:val="baseline"/>
+        <w:rPr>
+          <w:rFonts w:ascii="Courier New" w:eastAsia="Times New Roman" w:hAnsi="Courier New" w:cs="Courier New"/>
+          <w:color w:val="000000"/>
+          <w:sz w:val="21"/>
+          <w:szCs w:val="21"/>
+        </w:rPr>
+      </w:pPr>
+      <w:r>
+        <w:rPr>
+          <w:rFonts w:ascii="Courier New" w:eastAsia="Times New Roman" w:hAnsi="Courier New" w:cs="Courier New"/>
+          <w:color w:val="000000"/>
+          <w:sz w:val="21"/>
+          <w:szCs w:val="21"/>
+        </w:rPr>
+        <w:t>|  2|</w:t>
+      </w:r>
+    </w:p>
+    <w:p>
+      <w:pPr>
+        <w:shd w:val="clear" w:color="auto" w:fill="FFFFFF"/>
+        <w:tabs>
+          <w:tab w:val="left" w:pos="916"/>
+          <w:tab w:val="left" w:pos="1832"/>
+          <w:tab w:val="left" w:pos="2748"/>
+          <w:tab w:val="left" w:pos="3664"/>
+          <w:tab w:val="left" w:pos="4580"/>
+          <w:tab w:val="left" w:pos="5496"/>
+          <w:tab w:val="left" w:pos="6412"/>
+          <w:tab w:val="left" w:pos="7328"/>
+          <w:tab w:val="left" w:pos="8244"/>
+          <w:tab w:val="left" w:pos="9160"/>
+          <w:tab w:val="left" w:pos="10076"/>
+          <w:tab w:val="left" w:pos="10992"/>
+          <w:tab w:val="left" w:pos="11908"/>
+          <w:tab w:val="left" w:pos="12824"/>
+          <w:tab w:val="left" w:pos="13740"/>
+          <w:tab w:val="left" w:pos="14656"/>
+        </w:tabs>
+        <w:wordWrap w:val="0"/>
+        <w:textAlignment w:val="baseline"/>
+        <w:rPr>
+          <w:rFonts w:ascii="Courier New" w:eastAsia="Times New Roman" w:hAnsi="Courier New" w:cs="Courier New"/>
+          <w:color w:val="000000"/>
+          <w:sz w:val="21"/>
+          <w:szCs w:val="21"/>
+        </w:rPr>
+      </w:pPr>
+      <w:r>
+        <w:rPr>
+          <w:rFonts w:ascii="Courier New" w:eastAsia="Times New Roman" w:hAnsi="Courier New" w:cs="Courier New"/>
+          <w:color w:val="000000"/>
+          <w:sz w:val="21"/>
+          <w:szCs w:val="21"/>
+        </w:rPr>
+        <w:t>|  0|</w:t>
+      </w:r>
+    </w:p>
+    <w:p>
+      <w:pPr>
+        <w:shd w:val="clear" w:color="auto" w:fill="FFFFFF"/>
+        <w:tabs>
+          <w:tab w:val="left" w:pos="916"/>
+          <w:tab w:val="left" w:pos="1832"/>
+          <w:tab w:val="left" w:pos="2748"/>
+          <w:tab w:val="left" w:pos="3664"/>
+          <w:tab w:val="left" w:pos="4580"/>
+          <w:tab w:val="left" w:pos="5496"/>
+          <w:tab w:val="left" w:pos="6412"/>
+          <w:tab w:val="left" w:pos="7328"/>
+          <w:tab w:val="left" w:pos="8244"/>
+          <w:tab w:val="left" w:pos="9160"/>
+          <w:tab w:val="left" w:pos="10076"/>
+          <w:tab w:val="left" w:pos="10992"/>
+          <w:tab w:val="left" w:pos="11908"/>
+          <w:tab w:val="left" w:pos="12824"/>
+          <w:tab w:val="left" w:pos="13740"/>
+          <w:tab w:val="left" w:pos="14656"/>
+        </w:tabs>
+        <w:wordWrap w:val="0"/>
+        <w:textAlignment w:val="baseline"/>
+        <w:rPr>
+          <w:rFonts w:ascii="Courier New" w:eastAsia="Times New Roman" w:hAnsi="Courier New" w:cs="Courier New"/>
+          <w:color w:val="000000"/>
+          <w:sz w:val="21"/>
+          <w:szCs w:val="21"/>
+        </w:rPr>
+      </w:pPr>
+      <w:r>
+        <w:rPr>
+          <w:rFonts w:ascii="Courier New" w:eastAsia="Times New Roman" w:hAnsi="Courier New" w:cs="Courier New"/>
+          <w:color w:val="000000"/>
+          <w:sz w:val="21"/>
+          <w:szCs w:val="21"/>
+        </w:rPr>
+        <w:t>|  1|</w:t>
+      </w:r>
+    </w:p>
+    <w:p>
+      <w:pPr>
+        <w:shd w:val="clear" w:color="auto" w:fill="FFFFFF"/>
+        <w:tabs>
+          <w:tab w:val="left" w:pos="916"/>
+          <w:tab w:val="left" w:pos="1832"/>
+          <w:tab w:val="left" w:pos="2748"/>
+          <w:tab w:val="left" w:pos="3664"/>
+          <w:tab w:val="left" w:pos="4580"/>
+          <w:tab w:val="left" w:pos="5496"/>
+          <w:tab w:val="left" w:pos="6412"/>
+          <w:tab w:val="left" w:pos="7328"/>
+          <w:tab w:val="left" w:pos="8244"/>
+          <w:tab w:val="left" w:pos="9160"/>
+          <w:tab w:val="left" w:pos="10076"/>
+          <w:tab w:val="left" w:pos="10992"/>
+          <w:tab w:val="left" w:pos="11908"/>
+          <w:tab w:val="left" w:pos="12824"/>
+          <w:tab w:val="left" w:pos="13740"/>
+          <w:tab w:val="left" w:pos="14656"/>
+        </w:tabs>
+        <w:wordWrap w:val="0"/>
+        <w:textAlignment w:val="baseline"/>
+        <w:rPr>
+          <w:rFonts w:ascii="Courier New" w:eastAsia="Times New Roman" w:hAnsi="Courier New" w:cs="Courier New"/>
+          <w:color w:val="000000"/>
+          <w:sz w:val="21"/>
+          <w:szCs w:val="21"/>
+        </w:rPr>
+      </w:pPr>
+      <w:r>
+        <w:rPr>
+          <w:rFonts w:ascii="Courier New" w:eastAsia="Times New Roman" w:hAnsi="Courier New" w:cs="Courier New"/>
+          <w:color w:val="000000"/>
+          <w:sz w:val="21"/>
+          <w:szCs w:val="21"/>
+        </w:rPr>
+        <w:t>|  2|</w:t>
+      </w:r>
+    </w:p>
+    <w:p>
+      <w:pPr>
+        <w:shd w:val="clear" w:color="auto" w:fill="FFFFFF"/>
+        <w:tabs>
+          <w:tab w:val="left" w:pos="916"/>
+          <w:tab w:val="left" w:pos="1832"/>
+          <w:tab w:val="left" w:pos="2748"/>
+          <w:tab w:val="left" w:pos="3664"/>
+          <w:tab w:val="left" w:pos="4580"/>
+          <w:tab w:val="left" w:pos="5496"/>
+          <w:tab w:val="left" w:pos="6412"/>
+          <w:tab w:val="left" w:pos="7328"/>
+          <w:tab w:val="left" w:pos="8244"/>
+          <w:tab w:val="left" w:pos="9160"/>
+          <w:tab w:val="left" w:pos="10076"/>
+          <w:tab w:val="left" w:pos="10992"/>
+          <w:tab w:val="left" w:pos="11908"/>
+          <w:tab w:val="left" w:pos="12824"/>
+          <w:tab w:val="left" w:pos="13740"/>
+          <w:tab w:val="left" w:pos="14656"/>
+        </w:tabs>
+        <w:wordWrap w:val="0"/>
+        <w:textAlignment w:val="baseline"/>
+        <w:rPr>
+          <w:rFonts w:ascii="Courier New" w:eastAsia="Times New Roman" w:hAnsi="Courier New" w:cs="Courier New"/>
+          <w:color w:val="000000"/>
+          <w:sz w:val="21"/>
+          <w:szCs w:val="21"/>
+        </w:rPr>
+      </w:pPr>
+      <w:r>
+        <w:rPr>
+          <w:rFonts w:ascii="Courier New" w:eastAsia="Times New Roman" w:hAnsi="Courier New" w:cs="Courier New"/>
+          <w:color w:val="000000"/>
+          <w:sz w:val="21"/>
+          <w:szCs w:val="21"/>
+        </w:rPr>
+        <w:t>|  3|</w:t>
+      </w:r>
+    </w:p>
+    <w:p>
+      <w:pPr>
+        <w:shd w:val="clear" w:color="auto" w:fill="FFFFFF"/>
+        <w:tabs>
+          <w:tab w:val="left" w:pos="916"/>
+          <w:tab w:val="left" w:pos="1832"/>
+          <w:tab w:val="left" w:pos="2748"/>
+          <w:tab w:val="left" w:pos="3664"/>
+          <w:tab w:val="left" w:pos="4580"/>
+          <w:tab w:val="left" w:pos="5496"/>
+          <w:tab w:val="left" w:pos="6412"/>
+          <w:tab w:val="left" w:pos="7328"/>
+          <w:tab w:val="left" w:pos="8244"/>
+          <w:tab w:val="left" w:pos="9160"/>
+          <w:tab w:val="left" w:pos="10076"/>
+          <w:tab w:val="left" w:pos="10992"/>
+          <w:tab w:val="left" w:pos="11908"/>
+          <w:tab w:val="left" w:pos="12824"/>
+          <w:tab w:val="left" w:pos="13740"/>
+          <w:tab w:val="left" w:pos="14656"/>
+        </w:tabs>
+        <w:wordWrap w:val="0"/>
+        <w:textAlignment w:val="baseline"/>
+        <w:rPr>
+          <w:rFonts w:ascii="Courier New" w:eastAsia="Times New Roman" w:hAnsi="Courier New" w:cs="Courier New"/>
+          <w:color w:val="000000"/>
+          <w:sz w:val="21"/>
+          <w:szCs w:val="21"/>
+        </w:rPr>
+      </w:pPr>
+      <w:r>
+        <w:rPr>
+          <w:rFonts w:ascii="Courier New" w:eastAsia="Times New Roman" w:hAnsi="Courier New" w:cs="Courier New"/>
+          <w:color w:val="000000"/>
+          <w:sz w:val="21"/>
+          <w:szCs w:val="21"/>
+        </w:rPr>
+        <w:t>+---+</w:t>
+      </w:r>
+    </w:p>
+    <w:p>
+      <w:pPr>
+        <w:rPr>
+          <w:rFonts w:ascii="Times New Roman" w:eastAsia="Times New Roman" w:hAnsi="Times New Roman" w:cs="Times New Roman"/>
+        </w:rPr>
+      </w:pPr>
+    </w:p>
+    <w:p/>
+    <w:p/>
+    <w:p/>
+    <w:p>
+      <w:pPr>
+        <w:pStyle w:val="Heading2"/>
+      </w:pPr>
+      <w:bookmarkStart w:id="6" w:name="_Toc504612900"/>
       <w:r>
         <w:t>Display DataFrame Columns and Types</w:t>
       </w:r>
-      <w:bookmarkEnd w:id="5"/>
+      <w:bookmarkEnd w:id="6"/>
     </w:p>
     <w:p/>
     <w:p>
@@ -4058,7 +5298,17 @@
           <w:sz w:val="21"/>
           <w:szCs w:val="21"/>
         </w:rPr>
-        <w:t>DataFrame[carriers: array&lt;string&gt;, computedTimeUtc: string, countDeliveryLocationArrivals: bigint, countDeliveryLocationDepartures: bigint, countGeolocationUpdates: bigint, countPickupLocationArrivals: bigint, countPickupLocationDepartures: bigint, countRestatedPickupLocationArrivals: bigint, countRestatedPickupLocationDepartures: bigint, customers: array&lt;string&gt;, kmsDirectShipment: double, kmsTraversedShipment: double, legCount: bigint, modes: array&lt;string&gt;, poiFromId: bigint, poiFromLatitude: double, poiFromLongitude: double, poiFromName: string, poiToId: bigint, poiToLatitude: double, poiToLongitude: double, poiToName: string, routePoiIds: array&lt;bigint&gt;, routePoiNames: array&lt;string&gt;, secsDurationLifeCycle: double, secsMovingInTransit: double, secsStationaryInTransit: double, secsStationaryMax: double, shipmentDestinationArrivalAnalyticUtc: string, shipmentDestinationArrivalDetectedUtc: string, shipmentDestinationArrivalReportedUtc: string, shipmentDestinationDepartureAnalyticUtc: string, shipmentDestinationDepartureReportedUtc: string, shipmentEndActualUtc: string, shipmentEndLocalDate: string, shipmentEndLocalDow: bigint, shipmentEndLocalHour: bigint, shipmentEndLocalMonth: bigint, shipmentEndLocalTime: string, shipmentEndLocalTimeZone: string, shipmentEndLocalYear: bigint, shipmentId: string, shipmentOriginArrivalAnalyticUtc: string, shipmentOriginArrivalDetectedUtc: string, shipmentOriginArrivalReportedUtc: string, shipmentOriginDepartureAnalyticUtc: string, shipmentOriginDepartureDetectedUtc: string, shipmentOriginDepartureReportedUtc: string, shipmentScheduleStatus: string, shipmentStartActualUtc: string, shipmentStartLocalDate: string, shipmentStartLocalDow: bigint, shipmentStartLocalHour: bigint, shipmentStartLocalMonth: bigint, shipmentStartLocalTime: string, shipmentStartLocalTimeZone: string, shipmentStartLocalYear: bigint, shipmentSummaryId: string, shipper: string]</w:t>
+        <w:t>DataFrame[carriers: array&lt;string&gt;, computedTimeUtc: string, countDeliveryLocationArrivals: bigint, countDeliveryLocationDepartures: bigint, countGeolocationUpdates: bigint, countPickupLocationArrivals: bigint, countPickupLocationDepartures: bigint, countRestatedPickupLocationArrivals: bigint, countRestatedPickupLocationDepartures: bigint, customers: array&lt;string&gt;, kmsDirectShipment: double, kmsTraversedShipment: double, legCount: bigint, modes: array&lt;string&gt;, poiFromId: bigint, poiFromLatitude: double, poi</w:t>
+      </w:r>
+      <w:r>
+        <w:rPr>
+          <w:rFonts w:ascii="Courier" w:hAnsi="Courier"/>
+          <w:color w:val="000000"/>
+          <w:sz w:val="21"/>
+          <w:szCs w:val="21"/>
+        </w:rPr>
+        <w:lastRenderedPageBreak/>
+        <w:t>FromLongitude: double, poiFromName: string, poiToId: bigint, poiToLatitude: double, poiToLongitude: double, poiToName: string, routePoiIds: array&lt;bigint&gt;, routePoiNames: array&lt;string&gt;, secsDurationLifeCycle: double, secsMovingInTransit: double, secsStationaryInTransit: double, secsStationaryMax: double, shipmentDestinationArrivalAnalyticUtc: string, shipmentDestinationArrivalDetectedUtc: string, shipmentDestinationArrivalReportedUtc: string, shipmentDestinationDepartureAnalyticUtc: string, shipmentDestinationDepartureReportedUtc: string, shipmentEndActualUtc: string, shipmentEndLocalDate: string, shipmentEndLocalDow: bigint, shipmentEndLocalHour: bigint, shipmentEndLocalMonth: bigint, shipmentEndLocalTime: string, shipmentEndLocalTimeZone: string, shipmentEndLocalYear: bigint, shipmentId: string, shipmentOriginArrivalAnalyticUtc: string, shipmentOriginArrivalDetectedUtc: string, shipmentOriginArrivalReportedUtc: string, shipmentOriginDepartureAnalyticUtc: string, shipmentOriginDepartureDetectedUtc: string, shipmentOriginDepartureReportedUtc: string, shipmentScheduleStatus: string, shipmentStartActualUtc: string, shipmentStartLocalDate: string, shipmentStartLocalDow: bigint, shipmentStartLocalHour: bigint, shipmentStartLocalMonth: bigint, shipmentStartLocalTime: string, shipmentStartLocalTimeZone: string, shipmentStartLocalYear: bigint, shipmentSummaryId: string, shipper: string]</w:t>
       </w:r>
     </w:p>
     <w:p/>
@@ -4071,11 +5321,11 @@
       <w:pPr>
         <w:pStyle w:val="Heading2"/>
       </w:pPr>
-      <w:bookmarkStart w:id="6" w:name="_Toc496512419"/>
+      <w:bookmarkStart w:id="7" w:name="_Toc504612901"/>
       <w:r>
         <w:t>DataFrame Schema</w:t>
       </w:r>
-      <w:bookmarkEnd w:id="6"/>
+      <w:bookmarkEnd w:id="7"/>
     </w:p>
     <w:p>
       <w:pPr>
@@ -4273,14 +5523,14 @@
       <w:pPr>
         <w:pStyle w:val="Heading2"/>
       </w:pPr>
-      <w:bookmarkStart w:id="7" w:name="_Toc496512420"/>
+      <w:bookmarkStart w:id="8" w:name="_Toc504612902"/>
       <w:r>
         <w:t>Ex</w:t>
       </w:r>
       <w:r>
         <w:t>tract a column from a pyspark DataFrame as a List</w:t>
       </w:r>
-      <w:bookmarkEnd w:id="7"/>
+      <w:bookmarkEnd w:id="8"/>
     </w:p>
     <w:p/>
     <w:p>
@@ -4297,11 +5547,11 @@
       <w:pPr>
         <w:pStyle w:val="Heading2"/>
       </w:pPr>
-      <w:bookmarkStart w:id="8" w:name="_Toc496512421"/>
+      <w:bookmarkStart w:id="9" w:name="_Toc504612903"/>
       <w:r>
         <w:t>Sample a DataFrame (approximate sample)</w:t>
       </w:r>
-      <w:bookmarkEnd w:id="8"/>
+      <w:bookmarkEnd w:id="9"/>
     </w:p>
     <w:p/>
     <w:p>
@@ -4321,11 +5571,11 @@
       <w:pPr>
         <w:pStyle w:val="Heading2"/>
       </w:pPr>
-      <w:bookmarkStart w:id="9" w:name="_Toc496512422"/>
+      <w:bookmarkStart w:id="10" w:name="_Toc504612904"/>
       <w:r>
         <w:t>Sort a DataFrame</w:t>
       </w:r>
-      <w:bookmarkEnd w:id="9"/>
+      <w:bookmarkEnd w:id="10"/>
     </w:p>
     <w:p/>
     <w:p>
@@ -4409,11 +5659,11 @@
         <w:pStyle w:val="Heading1"/>
         <w:ind w:left="0"/>
       </w:pPr>
-      <w:bookmarkStart w:id="10" w:name="_Toc496512423"/>
+      <w:bookmarkStart w:id="11" w:name="_Toc504612905"/>
       <w:r>
         <w:t>pyspark.sql</w:t>
       </w:r>
-      <w:bookmarkEnd w:id="10"/>
+      <w:bookmarkEnd w:id="11"/>
     </w:p>
     <w:p/>
     <w:p>
@@ -4562,8 +5812,8 @@
 </file>
 
 <file path=word/numbering.xml><?xml version="1.0" encoding="utf-8"?>
-<w:numbering xmlns:wpc="http://schemas.microsoft.com/office/word/2010/wordprocessingCanvas" xmlns:mo="http://schemas.microsoft.com/office/mac/office/2008/main" xmlns:mc="http://schemas.openxmlformats.org/markup-compatibility/2006" xmlns:mv="urn:schemas-microsoft-com:mac:vml" xmlns:o="urn:schemas-microsoft-com:office:office" xmlns:r="http://schemas.openxmlformats.org/officeDocument/2006/relationships" xmlns:m="http://schemas.openxmlformats.org/officeDocument/2006/math" xmlns:v="urn:schemas-microsoft-com:vml" xmlns:wp14="http://schemas.microsoft.com/office/word/2010/wordprocessingDrawing" xmlns:wp="http://schemas.openxmlformats.org/drawingml/2006/wordprocessingDrawing" xmlns:w10="urn:schemas-microsoft-com:office:word" xmlns:w="http://schemas.openxmlformats.org/wordprocessingml/2006/main" xmlns:w14="http://schemas.microsoft.com/office/word/2010/wordml" xmlns:w15="http://schemas.microsoft.com/office/word/2012/wordml" xmlns:wpg="http://schemas.microsoft.com/office/word/2010/wordprocessingGroup" xmlns:wpi="http://schemas.microsoft.com/office/word/2010/wordprocessingInk" xmlns:wne="http://schemas.microsoft.com/office/word/2006/wordml" xmlns:wps="http://schemas.microsoft.com/office/word/2010/wordprocessingShape" mc:Ignorable="w14 w15 wp14">
-  <w:abstractNum w:abstractNumId="0">
+<w:numbering xmlns:wpc="http://schemas.microsoft.com/office/word/2010/wordprocessingCanvas" xmlns:cx="http://schemas.microsoft.com/office/drawing/2014/chartex" xmlns:cx1="http://schemas.microsoft.com/office/drawing/2015/9/8/chartex" xmlns:cx2="http://schemas.microsoft.com/office/drawing/2015/10/21/chartex" xmlns:cx3="http://schemas.microsoft.com/office/drawing/2016/5/9/chartex" xmlns:cx4="http://schemas.microsoft.com/office/drawing/2016/5/10/chartex" xmlns:cx5="http://schemas.microsoft.com/office/drawing/2016/5/11/chartex" xmlns:cx6="http://schemas.microsoft.com/office/drawing/2016/5/12/chartex" xmlns:cx7="http://schemas.microsoft.com/office/drawing/2016/5/13/chartex" xmlns:cx8="http://schemas.microsoft.com/office/drawing/2016/5/14/chartex" xmlns:mc="http://schemas.openxmlformats.org/markup-compatibility/2006" xmlns:aink="http://schemas.microsoft.com/office/drawing/2016/ink" xmlns:am3d="http://schemas.microsoft.com/office/drawing/2017/model3d" xmlns:o="urn:schemas-microsoft-com:office:office" xmlns:r="http://schemas.openxmlformats.org/officeDocument/2006/relationships" xmlns:m="http://schemas.openxmlformats.org/officeDocument/2006/math" xmlns:v="urn:schemas-microsoft-com:vml" xmlns:wp14="http://schemas.microsoft.com/office/word/2010/wordprocessingDrawing" xmlns:wp="http://schemas.openxmlformats.org/drawingml/2006/wordprocessingDrawing" xmlns:w10="urn:schemas-microsoft-com:office:word" xmlns:w="http://schemas.openxmlformats.org/wordprocessingml/2006/main" xmlns:w14="http://schemas.microsoft.com/office/word/2010/wordml" xmlns:w15="http://schemas.microsoft.com/office/word/2012/wordml" xmlns:w16cid="http://schemas.microsoft.com/office/word/2016/wordml/cid" xmlns:w16se="http://schemas.microsoft.com/office/word/2015/wordml/symex" xmlns:wpg="http://schemas.microsoft.com/office/word/2010/wordprocessingGroup" xmlns:wpi="http://schemas.microsoft.com/office/word/2010/wordprocessingInk" xmlns:wne="http://schemas.microsoft.com/office/word/2006/wordml" xmlns:wps="http://schemas.microsoft.com/office/word/2010/wordprocessingShape" mc:Ignorable="w14 w15 w16se w16cid wp14">
+  <w:abstractNum w:abstractNumId="0" w15:restartNumberingAfterBreak="0">
     <w:nsid w:val="13404408"/>
     <w:multiLevelType w:val="multilevel"/>
     <w:tmpl w:val="3DCAE960"/>
@@ -4719,7 +5969,7 @@
 </file>
 
 <file path=word/styles.xml><?xml version="1.0" encoding="utf-8"?>
-<w:styles xmlns:mc="http://schemas.openxmlformats.org/markup-compatibility/2006" xmlns:r="http://schemas.openxmlformats.org/officeDocument/2006/relationships" xmlns:w="http://schemas.openxmlformats.org/wordprocessingml/2006/main" xmlns:w14="http://schemas.microsoft.com/office/word/2010/wordml" xmlns:w15="http://schemas.microsoft.com/office/word/2012/wordml" mc:Ignorable="w14 w15">
+<w:styles xmlns:mc="http://schemas.openxmlformats.org/markup-compatibility/2006" xmlns:r="http://schemas.openxmlformats.org/officeDocument/2006/relationships" xmlns:w="http://schemas.openxmlformats.org/wordprocessingml/2006/main" xmlns:w14="http://schemas.microsoft.com/office/word/2010/wordml" xmlns:w15="http://schemas.microsoft.com/office/word/2012/wordml" xmlns:w16cid="http://schemas.microsoft.com/office/word/2016/wordml/cid" xmlns:w16se="http://schemas.microsoft.com/office/word/2015/wordml/symex" mc:Ignorable="w14 w15 w16se w16cid">
   <w:docDefaults>
     <w:rPrDefault>
       <w:rPr>
@@ -4731,7 +5981,7 @@
     </w:rPrDefault>
     <w:pPrDefault/>
   </w:docDefaults>
-  <w:latentStyles w:defLockedState="0" w:defUIPriority="99" w:defSemiHidden="0" w:defUnhideWhenUsed="0" w:defQFormat="0" w:count="382">
+  <w:latentStyles w:defLockedState="0" w:defUIPriority="99" w:defSemiHidden="0" w:defUnhideWhenUsed="0" w:defQFormat="0" w:count="375">
     <w:lsdException w:name="Normal" w:uiPriority="0" w:qFormat="1"/>
     <w:lsdException w:name="heading 1" w:uiPriority="9" w:qFormat="1"/>
     <w:lsdException w:name="heading 2" w:semiHidden="1" w:uiPriority="9" w:unhideWhenUsed="1" w:qFormat="1"/>
@@ -4888,15 +6138,6 @@
     <w:lsdException w:name="Balloon Text" w:semiHidden="1" w:unhideWhenUsed="1"/>
     <w:lsdException w:name="Table Grid" w:uiPriority="39"/>
     <w:lsdException w:name="Table Theme" w:semiHidden="1" w:unhideWhenUsed="1"/>
-    <w:lsdException w:name="Note Level 1" w:semiHidden="1" w:unhideWhenUsed="1"/>
-    <w:lsdException w:name="Note Level 2" w:semiHidden="1" w:unhideWhenUsed="1"/>
-    <w:lsdException w:name="Note Level 3" w:semiHidden="1" w:unhideWhenUsed="1"/>
-    <w:lsdException w:name="Note Level 4" w:semiHidden="1" w:unhideWhenUsed="1"/>
-    <w:lsdException w:name="Note Level 5" w:semiHidden="1" w:unhideWhenUsed="1"/>
-    <w:lsdException w:name="Note Level 6" w:semiHidden="1" w:unhideWhenUsed="1"/>
-    <w:lsdException w:name="Note Level 7" w:semiHidden="1" w:unhideWhenUsed="1"/>
-    <w:lsdException w:name="Note Level 8" w:semiHidden="1" w:unhideWhenUsed="1"/>
-    <w:lsdException w:name="Note Level 9" w:semiHidden="1" w:unhideWhenUsed="1"/>
     <w:lsdException w:name="Placeholder Text" w:semiHidden="1"/>
     <w:lsdException w:name="No Spacing" w:uiPriority="1" w:qFormat="1"/>
     <w:lsdException w:name="Light Shading" w:uiPriority="60"/>
@@ -5836,7 +7077,7 @@
 </file>
 
 <file path=customXml/itemProps1.xml><?xml version="1.0" encoding="utf-8"?>
-<ds:datastoreItem xmlns:ds="http://schemas.openxmlformats.org/officeDocument/2006/customXml" ds:itemID="{879B82D5-FCFD-5B44-9954-E27C186C5969}">
+<ds:datastoreItem xmlns:ds="http://schemas.openxmlformats.org/officeDocument/2006/customXml" ds:itemID="{E31F0D43-7CD4-394C-AFDA-FD3DE323D21E}">
   <ds:schemaRefs>
     <ds:schemaRef ds:uri="http://schemas.openxmlformats.org/officeDocument/2006/bibliography"/>
   </ds:schemaRefs>

</xml_diff>

<commit_message>
Added Extract Nested JSON in Spark reference
</commit_message>
<xml_diff>
--- a/pySpark_Cheatsheet.docx
+++ b/pySpark_Cheatsheet.docx
@@ -39,12 +39,12 @@
             <w:ind w:left="0"/>
           </w:pPr>
           <w:r>
-            <w:t>Table of Conte</w:t>
+            <w:t>Table of Conten</w:t>
           </w:r>
           <w:bookmarkStart w:id="0" w:name="_GoBack"/>
           <w:bookmarkEnd w:id="0"/>
           <w:r>
-            <w:t>nts</w:t>
+            <w:t>ts</w:t>
           </w:r>
         </w:p>
         <w:p>
@@ -77,7 +77,7 @@
             </w:rPr>
             <w:fldChar w:fldCharType="separate"/>
           </w:r>
-          <w:hyperlink w:anchor="_Toc504628416" w:history="1">
+          <w:hyperlink w:anchor="_Toc505228065" w:history="1">
             <w:r>
               <w:rPr>
                 <w:rStyle w:val="Hyperlink"/>
@@ -104,7 +104,7 @@
                 <w:noProof/>
                 <w:webHidden/>
               </w:rPr>
-              <w:instrText xml:space="preserve"> PAGEREF _Toc504628416 \h </w:instrText>
+              <w:instrText xml:space="preserve"> PAGEREF _Toc505228065 \h </w:instrText>
             </w:r>
             <w:r>
               <w:rPr>
@@ -150,7 +150,7 @@
               <w:szCs w:val="24"/>
             </w:rPr>
           </w:pPr>
-          <w:hyperlink w:anchor="_Toc504628417" w:history="1">
+          <w:hyperlink w:anchor="_Toc505228066" w:history="1">
             <w:r>
               <w:rPr>
                 <w:rStyle w:val="Hyperlink"/>
@@ -177,7 +177,7 @@
                 <w:noProof/>
                 <w:webHidden/>
               </w:rPr>
-              <w:instrText xml:space="preserve"> PAGEREF _Toc504628417 \h </w:instrText>
+              <w:instrText xml:space="preserve"> PAGEREF _Toc505228066 \h </w:instrText>
             </w:r>
             <w:r>
               <w:rPr>
@@ -223,7 +223,7 @@
               <w:szCs w:val="24"/>
             </w:rPr>
           </w:pPr>
-          <w:hyperlink w:anchor="_Toc504628418" w:history="1">
+          <w:hyperlink w:anchor="_Toc505228067" w:history="1">
             <w:r>
               <w:rPr>
                 <w:rStyle w:val="Hyperlink"/>
@@ -250,7 +250,7 @@
                 <w:noProof/>
                 <w:webHidden/>
               </w:rPr>
-              <w:instrText xml:space="preserve"> PAGEREF _Toc504628418 \h </w:instrText>
+              <w:instrText xml:space="preserve"> PAGEREF _Toc505228067 \h </w:instrText>
             </w:r>
             <w:r>
               <w:rPr>
@@ -294,7 +294,7 @@
               <w:noProof/>
             </w:rPr>
           </w:pPr>
-          <w:hyperlink w:anchor="_Toc504628419" w:history="1">
+          <w:hyperlink w:anchor="_Toc505228068" w:history="1">
             <w:r>
               <w:rPr>
                 <w:rStyle w:val="Hyperlink"/>
@@ -321,7 +321,7 @@
                 <w:noProof/>
                 <w:webHidden/>
               </w:rPr>
-              <w:instrText xml:space="preserve"> PAGEREF _Toc504628419 \h </w:instrText>
+              <w:instrText xml:space="preserve"> PAGEREF _Toc505228068 \h </w:instrText>
             </w:r>
             <w:r>
               <w:rPr>
@@ -367,7 +367,7 @@
               <w:szCs w:val="24"/>
             </w:rPr>
           </w:pPr>
-          <w:hyperlink w:anchor="_Toc504628420" w:history="1">
+          <w:hyperlink w:anchor="_Toc505228069" w:history="1">
             <w:r>
               <w:rPr>
                 <w:rStyle w:val="Hyperlink"/>
@@ -394,7 +394,7 @@
                 <w:noProof/>
                 <w:webHidden/>
               </w:rPr>
-              <w:instrText xml:space="preserve"> PAGEREF _Toc504628420 \h </w:instrText>
+              <w:instrText xml:space="preserve"> PAGEREF _Toc505228069 \h </w:instrText>
             </w:r>
             <w:r>
               <w:rPr>
@@ -440,7 +440,7 @@
               <w:szCs w:val="24"/>
             </w:rPr>
           </w:pPr>
-          <w:hyperlink w:anchor="_Toc504628421" w:history="1">
+          <w:hyperlink w:anchor="_Toc505228070" w:history="1">
             <w:r>
               <w:rPr>
                 <w:rStyle w:val="Hyperlink"/>
@@ -467,7 +467,7 @@
                 <w:noProof/>
                 <w:webHidden/>
               </w:rPr>
-              <w:instrText xml:space="preserve"> PAGEREF _Toc504628421 \h </w:instrText>
+              <w:instrText xml:space="preserve"> PAGEREF _Toc505228070 \h </w:instrText>
             </w:r>
             <w:r>
               <w:rPr>
@@ -513,7 +513,7 @@
               <w:szCs w:val="24"/>
             </w:rPr>
           </w:pPr>
-          <w:hyperlink w:anchor="_Toc504628422" w:history="1">
+          <w:hyperlink w:anchor="_Toc505228071" w:history="1">
             <w:r>
               <w:rPr>
                 <w:rStyle w:val="Hyperlink"/>
@@ -540,7 +540,7 @@
                 <w:noProof/>
                 <w:webHidden/>
               </w:rPr>
-              <w:instrText xml:space="preserve"> PAGEREF _Toc504628422 \h </w:instrText>
+              <w:instrText xml:space="preserve"> PAGEREF _Toc505228071 \h </w:instrText>
             </w:r>
             <w:r>
               <w:rPr>
@@ -586,7 +586,7 @@
               <w:szCs w:val="24"/>
             </w:rPr>
           </w:pPr>
-          <w:hyperlink w:anchor="_Toc504628423" w:history="1">
+          <w:hyperlink w:anchor="_Toc505228072" w:history="1">
             <w:r>
               <w:rPr>
                 <w:rStyle w:val="Hyperlink"/>
@@ -613,7 +613,7 @@
                 <w:noProof/>
                 <w:webHidden/>
               </w:rPr>
-              <w:instrText xml:space="preserve"> PAGEREF _Toc504628423 \h </w:instrText>
+              <w:instrText xml:space="preserve"> PAGEREF _Toc505228072 \h </w:instrText>
             </w:r>
             <w:r>
               <w:rPr>
@@ -659,7 +659,7 @@
               <w:szCs w:val="24"/>
             </w:rPr>
           </w:pPr>
-          <w:hyperlink w:anchor="_Toc504628424" w:history="1">
+          <w:hyperlink w:anchor="_Toc505228073" w:history="1">
             <w:r>
               <w:rPr>
                 <w:rStyle w:val="Hyperlink"/>
@@ -686,7 +686,7 @@
                 <w:noProof/>
                 <w:webHidden/>
               </w:rPr>
-              <w:instrText xml:space="preserve"> PAGEREF _Toc504628424 \h </w:instrText>
+              <w:instrText xml:space="preserve"> PAGEREF _Toc505228073 \h </w:instrText>
             </w:r>
             <w:r>
               <w:rPr>
@@ -732,13 +732,13 @@
               <w:szCs w:val="24"/>
             </w:rPr>
           </w:pPr>
-          <w:hyperlink w:anchor="_Toc504628425" w:history="1">
+          <w:hyperlink w:anchor="_Toc505228074" w:history="1">
             <w:r>
               <w:rPr>
                 <w:rStyle w:val="Hyperlink"/>
                 <w:noProof/>
               </w:rPr>
-              <w:t>Sample a DataFrame (approximate sample)</w:t>
+              <w:t>Extract Nested JSON Data in Spark</w:t>
             </w:r>
             <w:r>
               <w:rPr>
@@ -759,7 +759,7 @@
                 <w:noProof/>
                 <w:webHidden/>
               </w:rPr>
-              <w:instrText xml:space="preserve"> PAGEREF _Toc504628425 \h </w:instrText>
+              <w:instrText xml:space="preserve"> PAGEREF _Toc505228074 \h </w:instrText>
             </w:r>
             <w:r>
               <w:rPr>
@@ -805,12 +805,85 @@
               <w:szCs w:val="24"/>
             </w:rPr>
           </w:pPr>
-          <w:hyperlink w:anchor="_Toc504628426" w:history="1">
+          <w:hyperlink w:anchor="_Toc505228075" w:history="1">
             <w:r>
               <w:rPr>
                 <w:rStyle w:val="Hyperlink"/>
                 <w:noProof/>
               </w:rPr>
+              <w:t>Sample a DataFrame (approximate sample)</w:t>
+            </w:r>
+            <w:r>
+              <w:rPr>
+                <w:noProof/>
+                <w:webHidden/>
+              </w:rPr>
+              <w:tab/>
+            </w:r>
+            <w:r>
+              <w:rPr>
+                <w:noProof/>
+                <w:webHidden/>
+              </w:rPr>
+              <w:fldChar w:fldCharType="begin"/>
+            </w:r>
+            <w:r>
+              <w:rPr>
+                <w:noProof/>
+                <w:webHidden/>
+              </w:rPr>
+              <w:instrText xml:space="preserve"> PAGEREF _Toc505228075 \h </w:instrText>
+            </w:r>
+            <w:r>
+              <w:rPr>
+                <w:noProof/>
+                <w:webHidden/>
+              </w:rPr>
+            </w:r>
+            <w:r>
+              <w:rPr>
+                <w:noProof/>
+                <w:webHidden/>
+              </w:rPr>
+              <w:fldChar w:fldCharType="separate"/>
+            </w:r>
+            <w:r>
+              <w:rPr>
+                <w:noProof/>
+                <w:webHidden/>
+              </w:rPr>
+              <w:t>5</w:t>
+            </w:r>
+            <w:r>
+              <w:rPr>
+                <w:noProof/>
+                <w:webHidden/>
+              </w:rPr>
+              <w:fldChar w:fldCharType="end"/>
+            </w:r>
+          </w:hyperlink>
+        </w:p>
+        <w:p>
+          <w:pPr>
+            <w:pStyle w:val="TOC2"/>
+            <w:tabs>
+              <w:tab w:val="right" w:leader="dot" w:pos="10790"/>
+            </w:tabs>
+            <w:rPr>
+              <w:rFonts w:eastAsiaTheme="minorEastAsia"/>
+              <w:b w:val="0"/>
+              <w:bCs w:val="0"/>
+              <w:noProof/>
+              <w:sz w:val="24"/>
+              <w:szCs w:val="24"/>
+            </w:rPr>
+          </w:pPr>
+          <w:hyperlink w:anchor="_Toc505228076" w:history="1">
+            <w:r>
+              <w:rPr>
+                <w:rStyle w:val="Hyperlink"/>
+                <w:noProof/>
+              </w:rPr>
               <w:t>Sort a DataFrame</w:t>
             </w:r>
             <w:r>
@@ -832,7 +905,7 @@
                 <w:noProof/>
                 <w:webHidden/>
               </w:rPr>
-              <w:instrText xml:space="preserve"> PAGEREF _Toc504628426 \h </w:instrText>
+              <w:instrText xml:space="preserve"> PAGEREF _Toc505228076 \h </w:instrText>
             </w:r>
             <w:r>
               <w:rPr>
@@ -876,7 +949,7 @@
               <w:noProof/>
             </w:rPr>
           </w:pPr>
-          <w:hyperlink w:anchor="_Toc504628427" w:history="1">
+          <w:hyperlink w:anchor="_Toc505228077" w:history="1">
             <w:r>
               <w:rPr>
                 <w:rStyle w:val="Hyperlink"/>
@@ -903,7 +976,7 @@
                 <w:noProof/>
                 <w:webHidden/>
               </w:rPr>
-              <w:instrText xml:space="preserve"> PAGEREF _Toc504628427 \h </w:instrText>
+              <w:instrText xml:space="preserve"> PAGEREF _Toc505228077 \h </w:instrText>
             </w:r>
             <w:r>
               <w:rPr>
@@ -953,7 +1026,7 @@
         <w:pStyle w:val="Heading1"/>
         <w:ind w:left="0"/>
       </w:pPr>
-      <w:bookmarkStart w:id="1" w:name="_Toc504628416"/>
+      <w:bookmarkStart w:id="1" w:name="_Toc505228065"/>
       <w:r>
         <w:t>Command Shell Execution Within iPython</w:t>
       </w:r>
@@ -1007,7 +1080,7 @@
       <w:pPr>
         <w:pStyle w:val="Heading2"/>
       </w:pPr>
-      <w:bookmarkStart w:id="2" w:name="_Toc504628417"/>
+      <w:bookmarkStart w:id="2" w:name="_Toc505228066"/>
       <w:r>
         <w:t>Examine Underlying HDFS Directory Structures in a Jupyter Notebook</w:t>
       </w:r>
@@ -1082,6 +1155,7 @@
         <w:pStyle w:val="code"/>
       </w:pPr>
       <w:r>
+        <w:lastRenderedPageBreak/>
         <w:t xml:space="preserve"> 'drwxr-xr-x   - saviops saviops          0 2017-08-23 04:11 ../../lambda/summaries-parquet']</w:t>
       </w:r>
     </w:p>
@@ -1103,7 +1177,6 @@
           <w:sz w:val="26"/>
           <w:szCs w:val="26"/>
         </w:rPr>
-        <w:lastRenderedPageBreak/>
         <mc:AlternateContent>
           <mc:Choice Requires="wps">
             <w:drawing>
@@ -1163,7 +1236,7 @@
               </wp:inline>
             </w:drawing>
           </mc:Choice>
-          <mc:Fallback xmlns:mo="http://schemas.microsoft.com/office/mac/office/2008/main" xmlns:mv="urn:schemas-microsoft-com:mac:vml">
+          <mc:Fallback xmlns:mv="urn:schemas-microsoft-com:mac:vml" xmlns:mo="http://schemas.microsoft.com/office/mac/office/2008/main">
             <w:pict>
               <v:rect w14:anchorId="252261B8" id="Rectangle_x0020_2" o:spid="_x0000_s1026" alt="upyter Notebook" href="https://10.200.4.13/user/bbeauchamp/tree" title="&quot;dashboard&quot;" style="width:23.7pt;height:23.7pt;visibility:visible;mso-wrap-style:square;mso-left-percent:-10001;mso-top-percent:-10001;mso-position-horizontal:absolute;mso-position-horizontal-relative:char;mso-position-vertical:absolute;mso-position-vertical-relative:line;mso-left-percent:-10001;mso-top-percent:-10001;v-text-anchor:top" o:gfxdata="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" o:button="t" filled="f" stroked="f">
                 <v:fill o:detectmouseclick="t"/>
@@ -2633,6 +2706,7 @@
           <w:sz w:val="20"/>
           <w:szCs w:val="20"/>
         </w:rPr>
+        <w:lastRenderedPageBreak/>
         <w:t xml:space="preserve"> |-- LAT_LON_CORR: string (nullable = true)</w:t>
       </w:r>
     </w:p>
@@ -2713,7 +2787,6 @@
           <w:sz w:val="20"/>
           <w:szCs w:val="20"/>
         </w:rPr>
-        <w:lastRenderedPageBreak/>
         <w:t xml:space="preserve"> |-- MINS_REMAINING: double (nullable = true)</w:t>
       </w:r>
     </w:p>
@@ -4021,7 +4094,7 @@
       <w:pPr>
         <w:pStyle w:val="Heading2"/>
       </w:pPr>
-      <w:bookmarkStart w:id="3" w:name="_Toc504628418"/>
+      <w:bookmarkStart w:id="3" w:name="_Toc505228067"/>
       <w:r>
         <w:t>Transfer a CSV file to HDFS</w:t>
       </w:r>
@@ -4138,7 +4211,7 @@
         </w:tabs>
         <w:ind w:left="0"/>
       </w:pPr>
-      <w:bookmarkStart w:id="4" w:name="_Toc504628419"/>
+      <w:bookmarkStart w:id="4" w:name="_Toc505228068"/>
       <w:r>
         <w:lastRenderedPageBreak/>
         <w:t>DataFrames (</w:t>
@@ -4153,7 +4226,7 @@
       <w:pPr>
         <w:pStyle w:val="Heading2"/>
       </w:pPr>
-      <w:bookmarkStart w:id="5" w:name="_Toc504628420"/>
+      <w:bookmarkStart w:id="5" w:name="_Toc505228069"/>
       <w:r>
         <w:t>Concatenate 2 pySpark DataFrames, row-wise</w:t>
       </w:r>
@@ -5312,7 +5385,7 @@
       <w:pPr>
         <w:pStyle w:val="Heading2"/>
       </w:pPr>
-      <w:bookmarkStart w:id="6" w:name="_Toc504628421"/>
+      <w:bookmarkStart w:id="6" w:name="_Toc505228070"/>
       <w:r>
         <w:t>Display DataFrame Columns and Types</w:t>
       </w:r>
@@ -5394,7 +5467,7 @@
       <w:pPr>
         <w:pStyle w:val="Heading2"/>
       </w:pPr>
-      <w:bookmarkStart w:id="7" w:name="_Toc504628422"/>
+      <w:bookmarkStart w:id="7" w:name="_Toc505228071"/>
       <w:r>
         <w:t>DataFrame Schema</w:t>
       </w:r>
@@ -5596,7 +5669,7 @@
       <w:pPr>
         <w:pStyle w:val="Heading2"/>
       </w:pPr>
-      <w:bookmarkStart w:id="8" w:name="_Toc504628423"/>
+      <w:bookmarkStart w:id="8" w:name="_Toc505228072"/>
       <w:r>
         <w:t>Ex</w:t>
       </w:r>
@@ -5620,15 +5693,9 @@
       <w:pPr>
         <w:pStyle w:val="Heading2"/>
       </w:pPr>
-      <w:bookmarkStart w:id="9" w:name="_Toc504628424"/>
-      <w:r>
-        <w:t xml:space="preserve">Extract </w:t>
-      </w:r>
-      <w:r>
-        <w:t xml:space="preserve">a </w:t>
-      </w:r>
-      <w:r>
-        <w:t>struct (structure) as a DataFrame</w:t>
+      <w:bookmarkStart w:id="9" w:name="_Toc505228073"/>
+      <w:r>
+        <w:t>Extract a struct (structure) as a DataFrame</w:t>
       </w:r>
       <w:bookmarkEnd w:id="9"/>
     </w:p>
@@ -5661,49 +5728,57 @@
       <w:pPr>
         <w:pStyle w:val="Heading2"/>
       </w:pPr>
-      <w:bookmarkStart w:id="10" w:name="_Toc504628425"/>
-      <w:r>
-        <w:t>Sample a DataFrame (approximate sample)</w:t>
+      <w:bookmarkStart w:id="10" w:name="_Toc505228074"/>
+      <w:r>
+        <w:t>Extract Nested JSON Data in Spark</w:t>
       </w:r>
       <w:bookmarkEnd w:id="10"/>
     </w:p>
     <w:p/>
     <w:p>
-      <w:pPr>
-        <w:pStyle w:val="code"/>
-      </w:pPr>
-      <w:r>
-        <w:t>od_sample = od.sample(withReplacement=False,</w:t>
-      </w:r>
-      <w:r>
-        <w:t xml:space="preserve"> fraction=0.04, seed=13)  # Sample 4% of data</w:t>
-      </w:r>
+      <w:hyperlink r:id="rId16" w:history="1">
+        <w:r>
+          <w:rPr>
+            <w:rStyle w:val="Hyperlink"/>
+          </w:rPr>
+          <w:t>http://bigdatums.net/2016/02/12/how-to-extract-nested-json-data-in-spark/</w:t>
+        </w:r>
+      </w:hyperlink>
     </w:p>
     <w:p/>
     <w:p/>
     <w:p>
       <w:pPr>
-        <w:rPr>
-          <w:rFonts w:asciiTheme="majorHAnsi" w:eastAsia="Times New Roman" w:hAnsiTheme="majorHAnsi" w:cstheme="majorBidi"/>
-          <w:color w:val="2E74B5" w:themeColor="accent1" w:themeShade="BF"/>
-          <w:sz w:val="26"/>
-          <w:szCs w:val="26"/>
-        </w:rPr>
-      </w:pPr>
-      <w:r>
-        <w:br w:type="page"/>
-      </w:r>
-    </w:p>
-    <w:p>
-      <w:pPr>
         <w:pStyle w:val="Heading2"/>
       </w:pPr>
-      <w:bookmarkStart w:id="11" w:name="_Toc504628426"/>
+      <w:bookmarkStart w:id="11" w:name="_Toc505228075"/>
+      <w:r>
+        <w:t>Sample a DataFrame (approximate sample)</w:t>
+      </w:r>
+      <w:bookmarkEnd w:id="11"/>
+    </w:p>
+    <w:p/>
+    <w:p>
+      <w:pPr>
+        <w:pStyle w:val="code"/>
+      </w:pPr>
+      <w:r>
+        <w:t>od_sample = od.sample(withReplacement=False,</w:t>
+      </w:r>
+      <w:r>
+        <w:t xml:space="preserve"> fraction=0.04, seed=13)  # Sample 4% of data</w:t>
+      </w:r>
+    </w:p>
+    <w:p>
+      <w:pPr>
+        <w:pStyle w:val="Heading2"/>
+      </w:pPr>
+      <w:bookmarkStart w:id="12" w:name="_Toc505228076"/>
       <w:r>
         <w:lastRenderedPageBreak/>
         <w:t>Sort a DataFrame</w:t>
       </w:r>
-      <w:bookmarkEnd w:id="11"/>
+      <w:bookmarkEnd w:id="12"/>
     </w:p>
     <w:p/>
     <w:p>
@@ -5787,11 +5862,11 @@
         <w:pStyle w:val="Heading1"/>
         <w:ind w:left="0"/>
       </w:pPr>
-      <w:bookmarkStart w:id="12" w:name="_Toc504628427"/>
+      <w:bookmarkStart w:id="13" w:name="_Toc505228077"/>
       <w:r>
         <w:t>pyspark.sql</w:t>
       </w:r>
-      <w:bookmarkEnd w:id="12"/>
+      <w:bookmarkEnd w:id="13"/>
     </w:p>
     <w:p/>
     <w:p>
@@ -6936,6 +7011,16 @@
       <w:szCs w:val="26"/>
     </w:rPr>
   </w:style>
+  <w:style w:type="character" w:styleId="UnresolvedMention">
+    <w:name w:val="Unresolved Mention"/>
+    <w:basedOn w:val="DefaultParagraphFont"/>
+    <w:uiPriority w:val="99"/>
+    <w:rsid w:val="00A30F39"/>
+    <w:rPr>
+      <w:color w:val="808080"/>
+      <w:shd w:val="clear" w:color="auto" w:fill="E6E6E6"/>
+    </w:rPr>
+  </w:style>
 </w:styles>
 </file>
 
@@ -7205,7 +7290,7 @@
 </file>
 
 <file path=customXml/itemProps1.xml><?xml version="1.0" encoding="utf-8"?>
-<ds:datastoreItem xmlns:ds="http://schemas.openxmlformats.org/officeDocument/2006/customXml" ds:itemID="{8BDC157E-8E77-1B48-BB0A-D8591E71711F}">
+<ds:datastoreItem xmlns:ds="http://schemas.openxmlformats.org/officeDocument/2006/customXml" ds:itemID="{BE8F3BA0-861D-384C-9E30-751B00C5C5BC}">
   <ds:schemaRefs>
     <ds:schemaRef ds:uri="http://schemas.openxmlformats.org/officeDocument/2006/bibliography"/>
   </ds:schemaRefs>

</xml_diff>

<commit_message>
Added distinct() Spark implementation
</commit_message>
<xml_diff>
--- a/pySpark_Cheatsheet.docx
+++ b/pySpark_Cheatsheet.docx
@@ -39,12 +39,12 @@
             <w:ind w:left="0"/>
           </w:pPr>
           <w:r>
-            <w:t>Table of Conten</w:t>
+            <w:t>Table o</w:t>
           </w:r>
           <w:bookmarkStart w:id="0" w:name="_GoBack"/>
           <w:bookmarkEnd w:id="0"/>
           <w:r>
-            <w:t>ts</w:t>
+            <w:t>f Contents</w:t>
           </w:r>
         </w:p>
         <w:p>
@@ -77,7 +77,7 @@
             </w:rPr>
             <w:fldChar w:fldCharType="separate"/>
           </w:r>
-          <w:hyperlink w:anchor="_Toc505228065" w:history="1">
+          <w:hyperlink w:anchor="_Toc505242834" w:history="1">
             <w:r>
               <w:rPr>
                 <w:rStyle w:val="Hyperlink"/>
@@ -104,7 +104,7 @@
                 <w:noProof/>
                 <w:webHidden/>
               </w:rPr>
-              <w:instrText xml:space="preserve"> PAGEREF _Toc505228065 \h </w:instrText>
+              <w:instrText xml:space="preserve"> PAGEREF _Toc505242834 \h </w:instrText>
             </w:r>
             <w:r>
               <w:rPr>
@@ -150,7 +150,7 @@
               <w:szCs w:val="24"/>
             </w:rPr>
           </w:pPr>
-          <w:hyperlink w:anchor="_Toc505228066" w:history="1">
+          <w:hyperlink w:anchor="_Toc505242835" w:history="1">
             <w:r>
               <w:rPr>
                 <w:rStyle w:val="Hyperlink"/>
@@ -177,7 +177,7 @@
                 <w:noProof/>
                 <w:webHidden/>
               </w:rPr>
-              <w:instrText xml:space="preserve"> PAGEREF _Toc505228066 \h </w:instrText>
+              <w:instrText xml:space="preserve"> PAGEREF _Toc505242835 \h </w:instrText>
             </w:r>
             <w:r>
               <w:rPr>
@@ -223,7 +223,7 @@
               <w:szCs w:val="24"/>
             </w:rPr>
           </w:pPr>
-          <w:hyperlink w:anchor="_Toc505228067" w:history="1">
+          <w:hyperlink w:anchor="_Toc505242836" w:history="1">
             <w:r>
               <w:rPr>
                 <w:rStyle w:val="Hyperlink"/>
@@ -250,7 +250,7 @@
                 <w:noProof/>
                 <w:webHidden/>
               </w:rPr>
-              <w:instrText xml:space="preserve"> PAGEREF _Toc505228067 \h </w:instrText>
+              <w:instrText xml:space="preserve"> PAGEREF _Toc505242836 \h </w:instrText>
             </w:r>
             <w:r>
               <w:rPr>
@@ -294,7 +294,7 @@
               <w:noProof/>
             </w:rPr>
           </w:pPr>
-          <w:hyperlink w:anchor="_Toc505228068" w:history="1">
+          <w:hyperlink w:anchor="_Toc505242837" w:history="1">
             <w:r>
               <w:rPr>
                 <w:rStyle w:val="Hyperlink"/>
@@ -321,7 +321,7 @@
                 <w:noProof/>
                 <w:webHidden/>
               </w:rPr>
-              <w:instrText xml:space="preserve"> PAGEREF _Toc505228068 \h </w:instrText>
+              <w:instrText xml:space="preserve"> PAGEREF _Toc505242837 \h </w:instrText>
             </w:r>
             <w:r>
               <w:rPr>
@@ -367,7 +367,7 @@
               <w:szCs w:val="24"/>
             </w:rPr>
           </w:pPr>
-          <w:hyperlink w:anchor="_Toc505228069" w:history="1">
+          <w:hyperlink w:anchor="_Toc505242838" w:history="1">
             <w:r>
               <w:rPr>
                 <w:rStyle w:val="Hyperlink"/>
@@ -394,7 +394,7 @@
                 <w:noProof/>
                 <w:webHidden/>
               </w:rPr>
-              <w:instrText xml:space="preserve"> PAGEREF _Toc505228069 \h </w:instrText>
+              <w:instrText xml:space="preserve"> PAGEREF _Toc505242838 \h </w:instrText>
             </w:r>
             <w:r>
               <w:rPr>
@@ -440,7 +440,7 @@
               <w:szCs w:val="24"/>
             </w:rPr>
           </w:pPr>
-          <w:hyperlink w:anchor="_Toc505228070" w:history="1">
+          <w:hyperlink w:anchor="_Toc505242839" w:history="1">
             <w:r>
               <w:rPr>
                 <w:rStyle w:val="Hyperlink"/>
@@ -467,7 +467,7 @@
                 <w:noProof/>
                 <w:webHidden/>
               </w:rPr>
-              <w:instrText xml:space="preserve"> PAGEREF _Toc505228070 \h </w:instrText>
+              <w:instrText xml:space="preserve"> PAGEREF _Toc505242839 \h </w:instrText>
             </w:r>
             <w:r>
               <w:rPr>
@@ -513,7 +513,7 @@
               <w:szCs w:val="24"/>
             </w:rPr>
           </w:pPr>
-          <w:hyperlink w:anchor="_Toc505228071" w:history="1">
+          <w:hyperlink w:anchor="_Toc505242840" w:history="1">
             <w:r>
               <w:rPr>
                 <w:rStyle w:val="Hyperlink"/>
@@ -540,7 +540,7 @@
                 <w:noProof/>
                 <w:webHidden/>
               </w:rPr>
-              <w:instrText xml:space="preserve"> PAGEREF _Toc505228071 \h </w:instrText>
+              <w:instrText xml:space="preserve"> PAGEREF _Toc505242840 \h </w:instrText>
             </w:r>
             <w:r>
               <w:rPr>
@@ -586,7 +586,7 @@
               <w:szCs w:val="24"/>
             </w:rPr>
           </w:pPr>
-          <w:hyperlink w:anchor="_Toc505228072" w:history="1">
+          <w:hyperlink w:anchor="_Toc505242841" w:history="1">
             <w:r>
               <w:rPr>
                 <w:rStyle w:val="Hyperlink"/>
@@ -613,7 +613,7 @@
                 <w:noProof/>
                 <w:webHidden/>
               </w:rPr>
-              <w:instrText xml:space="preserve"> PAGEREF _Toc505228072 \h </w:instrText>
+              <w:instrText xml:space="preserve"> PAGEREF _Toc505242841 \h </w:instrText>
             </w:r>
             <w:r>
               <w:rPr>
@@ -659,7 +659,7 @@
               <w:szCs w:val="24"/>
             </w:rPr>
           </w:pPr>
-          <w:hyperlink w:anchor="_Toc505228073" w:history="1">
+          <w:hyperlink w:anchor="_Toc505242842" w:history="1">
             <w:r>
               <w:rPr>
                 <w:rStyle w:val="Hyperlink"/>
@@ -686,7 +686,7 @@
                 <w:noProof/>
                 <w:webHidden/>
               </w:rPr>
-              <w:instrText xml:space="preserve"> PAGEREF _Toc505228073 \h </w:instrText>
+              <w:instrText xml:space="preserve"> PAGEREF _Toc505242842 \h </w:instrText>
             </w:r>
             <w:r>
               <w:rPr>
@@ -732,13 +732,13 @@
               <w:szCs w:val="24"/>
             </w:rPr>
           </w:pPr>
-          <w:hyperlink w:anchor="_Toc505228074" w:history="1">
+          <w:hyperlink w:anchor="_Toc505242843" w:history="1">
             <w:r>
               <w:rPr>
                 <w:rStyle w:val="Hyperlink"/>
                 <w:noProof/>
               </w:rPr>
-              <w:t>Extract Nested JSON Data in Spark</w:t>
+              <w:t>Extract Distinct Values from a DataFrame</w:t>
             </w:r>
             <w:r>
               <w:rPr>
@@ -759,7 +759,7 @@
                 <w:noProof/>
                 <w:webHidden/>
               </w:rPr>
-              <w:instrText xml:space="preserve"> PAGEREF _Toc505228074 \h </w:instrText>
+              <w:instrText xml:space="preserve"> PAGEREF _Toc505242843 \h </w:instrText>
             </w:r>
             <w:r>
               <w:rPr>
@@ -805,13 +805,13 @@
               <w:szCs w:val="24"/>
             </w:rPr>
           </w:pPr>
-          <w:hyperlink w:anchor="_Toc505228075" w:history="1">
+          <w:hyperlink w:anchor="_Toc505242844" w:history="1">
             <w:r>
               <w:rPr>
                 <w:rStyle w:val="Hyperlink"/>
                 <w:noProof/>
               </w:rPr>
-              <w:t>Sample a DataFrame (approximate sample)</w:t>
+              <w:t>Extract Nested JSON Data in Spark</w:t>
             </w:r>
             <w:r>
               <w:rPr>
@@ -832,7 +832,7 @@
                 <w:noProof/>
                 <w:webHidden/>
               </w:rPr>
-              <w:instrText xml:space="preserve"> PAGEREF _Toc505228075 \h </w:instrText>
+              <w:instrText xml:space="preserve"> PAGEREF _Toc505242844 \h </w:instrText>
             </w:r>
             <w:r>
               <w:rPr>
@@ -878,12 +878,85 @@
               <w:szCs w:val="24"/>
             </w:rPr>
           </w:pPr>
-          <w:hyperlink w:anchor="_Toc505228076" w:history="1">
+          <w:hyperlink w:anchor="_Toc505242845" w:history="1">
             <w:r>
               <w:rPr>
                 <w:rStyle w:val="Hyperlink"/>
                 <w:noProof/>
               </w:rPr>
+              <w:t>Sample a DataFrame (approximate sample)</w:t>
+            </w:r>
+            <w:r>
+              <w:rPr>
+                <w:noProof/>
+                <w:webHidden/>
+              </w:rPr>
+              <w:tab/>
+            </w:r>
+            <w:r>
+              <w:rPr>
+                <w:noProof/>
+                <w:webHidden/>
+              </w:rPr>
+              <w:fldChar w:fldCharType="begin"/>
+            </w:r>
+            <w:r>
+              <w:rPr>
+                <w:noProof/>
+                <w:webHidden/>
+              </w:rPr>
+              <w:instrText xml:space="preserve"> PAGEREF _Toc505242845 \h </w:instrText>
+            </w:r>
+            <w:r>
+              <w:rPr>
+                <w:noProof/>
+                <w:webHidden/>
+              </w:rPr>
+            </w:r>
+            <w:r>
+              <w:rPr>
+                <w:noProof/>
+                <w:webHidden/>
+              </w:rPr>
+              <w:fldChar w:fldCharType="separate"/>
+            </w:r>
+            <w:r>
+              <w:rPr>
+                <w:noProof/>
+                <w:webHidden/>
+              </w:rPr>
+              <w:t>6</w:t>
+            </w:r>
+            <w:r>
+              <w:rPr>
+                <w:noProof/>
+                <w:webHidden/>
+              </w:rPr>
+              <w:fldChar w:fldCharType="end"/>
+            </w:r>
+          </w:hyperlink>
+        </w:p>
+        <w:p>
+          <w:pPr>
+            <w:pStyle w:val="TOC2"/>
+            <w:tabs>
+              <w:tab w:val="right" w:leader="dot" w:pos="10790"/>
+            </w:tabs>
+            <w:rPr>
+              <w:rFonts w:eastAsiaTheme="minorEastAsia"/>
+              <w:b w:val="0"/>
+              <w:bCs w:val="0"/>
+              <w:noProof/>
+              <w:sz w:val="24"/>
+              <w:szCs w:val="24"/>
+            </w:rPr>
+          </w:pPr>
+          <w:hyperlink w:anchor="_Toc505242846" w:history="1">
+            <w:r>
+              <w:rPr>
+                <w:rStyle w:val="Hyperlink"/>
+                <w:noProof/>
+              </w:rPr>
               <w:t>Sort a DataFrame</w:t>
             </w:r>
             <w:r>
@@ -905,7 +978,7 @@
                 <w:noProof/>
                 <w:webHidden/>
               </w:rPr>
-              <w:instrText xml:space="preserve"> PAGEREF _Toc505228076 \h </w:instrText>
+              <w:instrText xml:space="preserve"> PAGEREF _Toc505242846 \h </w:instrText>
             </w:r>
             <w:r>
               <w:rPr>
@@ -949,7 +1022,7 @@
               <w:noProof/>
             </w:rPr>
           </w:pPr>
-          <w:hyperlink w:anchor="_Toc505228077" w:history="1">
+          <w:hyperlink w:anchor="_Toc505242847" w:history="1">
             <w:r>
               <w:rPr>
                 <w:rStyle w:val="Hyperlink"/>
@@ -976,7 +1049,7 @@
                 <w:noProof/>
                 <w:webHidden/>
               </w:rPr>
-              <w:instrText xml:space="preserve"> PAGEREF _Toc505228077 \h </w:instrText>
+              <w:instrText xml:space="preserve"> PAGEREF _Toc505242847 \h </w:instrText>
             </w:r>
             <w:r>
               <w:rPr>
@@ -1026,7 +1099,7 @@
         <w:pStyle w:val="Heading1"/>
         <w:ind w:left="0"/>
       </w:pPr>
-      <w:bookmarkStart w:id="1" w:name="_Toc505228065"/>
+      <w:bookmarkStart w:id="1" w:name="_Toc505242834"/>
       <w:r>
         <w:t>Command Shell Execution Within iPython</w:t>
       </w:r>
@@ -1080,7 +1153,7 @@
       <w:pPr>
         <w:pStyle w:val="Heading2"/>
       </w:pPr>
-      <w:bookmarkStart w:id="2" w:name="_Toc505228066"/>
+      <w:bookmarkStart w:id="2" w:name="_Toc505242835"/>
       <w:r>
         <w:t>Examine Underlying HDFS Directory Structures in a Jupyter Notebook</w:t>
       </w:r>
@@ -1236,7 +1309,7 @@
               </wp:inline>
             </w:drawing>
           </mc:Choice>
-          <mc:Fallback xmlns:mv="urn:schemas-microsoft-com:mac:vml" xmlns:mo="http://schemas.microsoft.com/office/mac/office/2008/main">
+          <mc:Fallback xmlns:mo="http://schemas.microsoft.com/office/mac/office/2008/main" xmlns:mv="urn:schemas-microsoft-com:mac:vml">
             <w:pict>
               <v:rect w14:anchorId="252261B8" id="Rectangle_x0020_2" o:spid="_x0000_s1026" alt="upyter Notebook" href="https://10.200.4.13/user/bbeauchamp/tree" title="&quot;dashboard&quot;" style="width:23.7pt;height:23.7pt;visibility:visible;mso-wrap-style:square;mso-left-percent:-10001;mso-top-percent:-10001;mso-position-horizontal:absolute;mso-position-horizontal-relative:char;mso-position-vertical:absolute;mso-position-vertical-relative:line;mso-left-percent:-10001;mso-top-percent:-10001;v-text-anchor:top" o:gfxdata="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" o:button="t" filled="f" stroked="f">
                 <v:fill o:detectmouseclick="t"/>
@@ -4094,7 +4167,7 @@
       <w:pPr>
         <w:pStyle w:val="Heading2"/>
       </w:pPr>
-      <w:bookmarkStart w:id="3" w:name="_Toc505228067"/>
+      <w:bookmarkStart w:id="3" w:name="_Toc505242836"/>
       <w:r>
         <w:t>Transfer a CSV file to HDFS</w:t>
       </w:r>
@@ -4211,7 +4284,7 @@
         </w:tabs>
         <w:ind w:left="0"/>
       </w:pPr>
-      <w:bookmarkStart w:id="4" w:name="_Toc505228068"/>
+      <w:bookmarkStart w:id="4" w:name="_Toc505242837"/>
       <w:r>
         <w:lastRenderedPageBreak/>
         <w:t>DataFrames (</w:t>
@@ -4226,7 +4299,7 @@
       <w:pPr>
         <w:pStyle w:val="Heading2"/>
       </w:pPr>
-      <w:bookmarkStart w:id="5" w:name="_Toc505228069"/>
+      <w:bookmarkStart w:id="5" w:name="_Toc505242838"/>
       <w:r>
         <w:t>Concatenate 2 pySpark DataFrames, row-wise</w:t>
       </w:r>
@@ -5385,7 +5458,7 @@
       <w:pPr>
         <w:pStyle w:val="Heading2"/>
       </w:pPr>
-      <w:bookmarkStart w:id="6" w:name="_Toc505228070"/>
+      <w:bookmarkStart w:id="6" w:name="_Toc505242839"/>
       <w:r>
         <w:t>Display DataFrame Columns and Types</w:t>
       </w:r>
@@ -5467,7 +5540,7 @@
       <w:pPr>
         <w:pStyle w:val="Heading2"/>
       </w:pPr>
-      <w:bookmarkStart w:id="7" w:name="_Toc505228071"/>
+      <w:bookmarkStart w:id="7" w:name="_Toc505242840"/>
       <w:r>
         <w:t>DataFrame Schema</w:t>
       </w:r>
@@ -5669,7 +5742,7 @@
       <w:pPr>
         <w:pStyle w:val="Heading2"/>
       </w:pPr>
-      <w:bookmarkStart w:id="8" w:name="_Toc505228072"/>
+      <w:bookmarkStart w:id="8" w:name="_Toc505242841"/>
       <w:r>
         <w:t>Ex</w:t>
       </w:r>
@@ -5693,7 +5766,7 @@
       <w:pPr>
         <w:pStyle w:val="Heading2"/>
       </w:pPr>
-      <w:bookmarkStart w:id="9" w:name="_Toc505228073"/>
+      <w:bookmarkStart w:id="9" w:name="_Toc505242842"/>
       <w:r>
         <w:t>Extract a struct (structure) as a DataFrame</w:t>
       </w:r>
@@ -5720,6 +5793,34 @@
       </w:pPr>
       <w:r>
         <w:t>poi_state_df_2.show(n=3, truncate = 25)</w:t>
+      </w:r>
+    </w:p>
+    <w:p/>
+    <w:p>
+      <w:pPr>
+        <w:pStyle w:val="Heading2"/>
+      </w:pPr>
+    </w:p>
+    <w:p>
+      <w:pPr>
+        <w:pStyle w:val="Heading2"/>
+      </w:pPr>
+      <w:bookmarkStart w:id="10" w:name="_Toc505242843"/>
+      <w:r>
+        <w:t xml:space="preserve">Extract </w:t>
+      </w:r>
+      <w:r>
+        <w:t>Distinct Values from a DataFrame</w:t>
+      </w:r>
+      <w:bookmarkEnd w:id="10"/>
+    </w:p>
+    <w:p/>
+    <w:p>
+      <w:pPr>
+        <w:pStyle w:val="NoSpacing"/>
+      </w:pPr>
+      <w:r>
+        <w:t>df.select("columnname").distinct().show()</w:t>
       </w:r>
     </w:p>
     <w:p/>
@@ -5728,11 +5829,11 @@
       <w:pPr>
         <w:pStyle w:val="Heading2"/>
       </w:pPr>
-      <w:bookmarkStart w:id="10" w:name="_Toc505228074"/>
+      <w:bookmarkStart w:id="11" w:name="_Toc505242844"/>
       <w:r>
         <w:t>Extract Nested JSON Data in Spark</w:t>
       </w:r>
-      <w:bookmarkEnd w:id="10"/>
+      <w:bookmarkEnd w:id="11"/>
     </w:p>
     <w:p/>
     <w:p>
@@ -5751,11 +5852,11 @@
       <w:pPr>
         <w:pStyle w:val="Heading2"/>
       </w:pPr>
-      <w:bookmarkStart w:id="11" w:name="_Toc505228075"/>
+      <w:bookmarkStart w:id="12" w:name="_Toc505242845"/>
       <w:r>
         <w:t>Sample a DataFrame (approximate sample)</w:t>
       </w:r>
-      <w:bookmarkEnd w:id="11"/>
+      <w:bookmarkEnd w:id="12"/>
     </w:p>
     <w:p/>
     <w:p>
@@ -5773,12 +5874,11 @@
       <w:pPr>
         <w:pStyle w:val="Heading2"/>
       </w:pPr>
-      <w:bookmarkStart w:id="12" w:name="_Toc505228076"/>
-      <w:r>
-        <w:lastRenderedPageBreak/>
+      <w:bookmarkStart w:id="13" w:name="_Toc505242846"/>
+      <w:r>
         <w:t>Sort a DataFrame</w:t>
       </w:r>
-      <w:bookmarkEnd w:id="12"/>
+      <w:bookmarkEnd w:id="13"/>
     </w:p>
     <w:p/>
     <w:p>
@@ -5862,11 +5962,11 @@
         <w:pStyle w:val="Heading1"/>
         <w:ind w:left="0"/>
       </w:pPr>
-      <w:bookmarkStart w:id="13" w:name="_Toc505228077"/>
+      <w:bookmarkStart w:id="14" w:name="_Toc505242847"/>
       <w:r>
         <w:t>pyspark.sql</w:t>
       </w:r>
-      <w:bookmarkEnd w:id="13"/>
+      <w:bookmarkEnd w:id="14"/>
     </w:p>
     <w:p/>
     <w:p>
@@ -7290,7 +7390,7 @@
 </file>
 
 <file path=customXml/itemProps1.xml><?xml version="1.0" encoding="utf-8"?>
-<ds:datastoreItem xmlns:ds="http://schemas.openxmlformats.org/officeDocument/2006/customXml" ds:itemID="{BE8F3BA0-861D-384C-9E30-751B00C5C5BC}">
+<ds:datastoreItem xmlns:ds="http://schemas.openxmlformats.org/officeDocument/2006/customXml" ds:itemID="{CCE896CE-3C7C-2846-AE28-CD160780BB9C}">
   <ds:schemaRefs>
     <ds:schemaRef ds:uri="http://schemas.openxmlformats.org/officeDocument/2006/bibliography"/>
   </ds:schemaRefs>

</xml_diff>

<commit_message>
Extract data from a column
</commit_message>
<xml_diff>
--- a/pySpark_Cheatsheet.docx
+++ b/pySpark_Cheatsheet.docx
@@ -39,12 +39,12 @@
             <w:ind w:left="0"/>
           </w:pPr>
           <w:r>
-            <w:t>Table o</w:t>
+            <w:t>Table of Content</w:t>
           </w:r>
           <w:bookmarkStart w:id="0" w:name="_GoBack"/>
           <w:bookmarkEnd w:id="0"/>
           <w:r>
-            <w:t>f Contents</w:t>
+            <w:t>s</w:t>
           </w:r>
         </w:p>
         <w:p>
@@ -77,7 +77,7 @@
             </w:rPr>
             <w:fldChar w:fldCharType="separate"/>
           </w:r>
-          <w:hyperlink w:anchor="_Toc505242834" w:history="1">
+          <w:hyperlink w:anchor="_Toc506980345" w:history="1">
             <w:r>
               <w:rPr>
                 <w:rStyle w:val="Hyperlink"/>
@@ -104,7 +104,7 @@
                 <w:noProof/>
                 <w:webHidden/>
               </w:rPr>
-              <w:instrText xml:space="preserve"> PAGEREF _Toc505242834 \h </w:instrText>
+              <w:instrText xml:space="preserve"> PAGEREF _Toc506980345 \h </w:instrText>
             </w:r>
             <w:r>
               <w:rPr>
@@ -150,7 +150,7 @@
               <w:szCs w:val="24"/>
             </w:rPr>
           </w:pPr>
-          <w:hyperlink w:anchor="_Toc505242835" w:history="1">
+          <w:hyperlink w:anchor="_Toc506980346" w:history="1">
             <w:r>
               <w:rPr>
                 <w:rStyle w:val="Hyperlink"/>
@@ -177,7 +177,7 @@
                 <w:noProof/>
                 <w:webHidden/>
               </w:rPr>
-              <w:instrText xml:space="preserve"> PAGEREF _Toc505242835 \h </w:instrText>
+              <w:instrText xml:space="preserve"> PAGEREF _Toc506980346 \h </w:instrText>
             </w:r>
             <w:r>
               <w:rPr>
@@ -223,7 +223,7 @@
               <w:szCs w:val="24"/>
             </w:rPr>
           </w:pPr>
-          <w:hyperlink w:anchor="_Toc505242836" w:history="1">
+          <w:hyperlink w:anchor="_Toc506980347" w:history="1">
             <w:r>
               <w:rPr>
                 <w:rStyle w:val="Hyperlink"/>
@@ -250,7 +250,7 @@
                 <w:noProof/>
                 <w:webHidden/>
               </w:rPr>
-              <w:instrText xml:space="preserve"> PAGEREF _Toc505242836 \h </w:instrText>
+              <w:instrText xml:space="preserve"> PAGEREF _Toc506980347 \h </w:instrText>
             </w:r>
             <w:r>
               <w:rPr>
@@ -294,7 +294,7 @@
               <w:noProof/>
             </w:rPr>
           </w:pPr>
-          <w:hyperlink w:anchor="_Toc505242837" w:history="1">
+          <w:hyperlink w:anchor="_Toc506980348" w:history="1">
             <w:r>
               <w:rPr>
                 <w:rStyle w:val="Hyperlink"/>
@@ -321,7 +321,7 @@
                 <w:noProof/>
                 <w:webHidden/>
               </w:rPr>
-              <w:instrText xml:space="preserve"> PAGEREF _Toc505242837 \h </w:instrText>
+              <w:instrText xml:space="preserve"> PAGEREF _Toc506980348 \h </w:instrText>
             </w:r>
             <w:r>
               <w:rPr>
@@ -367,7 +367,7 @@
               <w:szCs w:val="24"/>
             </w:rPr>
           </w:pPr>
-          <w:hyperlink w:anchor="_Toc505242838" w:history="1">
+          <w:hyperlink w:anchor="_Toc506980349" w:history="1">
             <w:r>
               <w:rPr>
                 <w:rStyle w:val="Hyperlink"/>
@@ -394,7 +394,7 @@
                 <w:noProof/>
                 <w:webHidden/>
               </w:rPr>
-              <w:instrText xml:space="preserve"> PAGEREF _Toc505242838 \h </w:instrText>
+              <w:instrText xml:space="preserve"> PAGEREF _Toc506980349 \h </w:instrText>
             </w:r>
             <w:r>
               <w:rPr>
@@ -440,7 +440,7 @@
               <w:szCs w:val="24"/>
             </w:rPr>
           </w:pPr>
-          <w:hyperlink w:anchor="_Toc505242839" w:history="1">
+          <w:hyperlink w:anchor="_Toc506980350" w:history="1">
             <w:r>
               <w:rPr>
                 <w:rStyle w:val="Hyperlink"/>
@@ -467,7 +467,7 @@
                 <w:noProof/>
                 <w:webHidden/>
               </w:rPr>
-              <w:instrText xml:space="preserve"> PAGEREF _Toc505242839 \h </w:instrText>
+              <w:instrText xml:space="preserve"> PAGEREF _Toc506980350 \h </w:instrText>
             </w:r>
             <w:r>
               <w:rPr>
@@ -513,7 +513,7 @@
               <w:szCs w:val="24"/>
             </w:rPr>
           </w:pPr>
-          <w:hyperlink w:anchor="_Toc505242840" w:history="1">
+          <w:hyperlink w:anchor="_Toc506980351" w:history="1">
             <w:r>
               <w:rPr>
                 <w:rStyle w:val="Hyperlink"/>
@@ -540,7 +540,7 @@
                 <w:noProof/>
                 <w:webHidden/>
               </w:rPr>
-              <w:instrText xml:space="preserve"> PAGEREF _Toc505242840 \h </w:instrText>
+              <w:instrText xml:space="preserve"> PAGEREF _Toc506980351 \h </w:instrText>
             </w:r>
             <w:r>
               <w:rPr>
@@ -586,7 +586,7 @@
               <w:szCs w:val="24"/>
             </w:rPr>
           </w:pPr>
-          <w:hyperlink w:anchor="_Toc505242841" w:history="1">
+          <w:hyperlink w:anchor="_Toc506980352" w:history="1">
             <w:r>
               <w:rPr>
                 <w:rStyle w:val="Hyperlink"/>
@@ -613,7 +613,7 @@
                 <w:noProof/>
                 <w:webHidden/>
               </w:rPr>
-              <w:instrText xml:space="preserve"> PAGEREF _Toc505242841 \h </w:instrText>
+              <w:instrText xml:space="preserve"> PAGEREF _Toc506980352 \h </w:instrText>
             </w:r>
             <w:r>
               <w:rPr>
@@ -659,7 +659,7 @@
               <w:szCs w:val="24"/>
             </w:rPr>
           </w:pPr>
-          <w:hyperlink w:anchor="_Toc505242842" w:history="1">
+          <w:hyperlink w:anchor="_Toc506980353" w:history="1">
             <w:r>
               <w:rPr>
                 <w:rStyle w:val="Hyperlink"/>
@@ -686,7 +686,7 @@
                 <w:noProof/>
                 <w:webHidden/>
               </w:rPr>
-              <w:instrText xml:space="preserve"> PAGEREF _Toc505242842 \h </w:instrText>
+              <w:instrText xml:space="preserve"> PAGEREF _Toc506980353 \h </w:instrText>
             </w:r>
             <w:r>
               <w:rPr>
@@ -732,7 +732,7 @@
               <w:szCs w:val="24"/>
             </w:rPr>
           </w:pPr>
-          <w:hyperlink w:anchor="_Toc505242843" w:history="1">
+          <w:hyperlink w:anchor="_Toc506980354" w:history="1">
             <w:r>
               <w:rPr>
                 <w:rStyle w:val="Hyperlink"/>
@@ -759,7 +759,7 @@
                 <w:noProof/>
                 <w:webHidden/>
               </w:rPr>
-              <w:instrText xml:space="preserve"> PAGEREF _Toc505242843 \h </w:instrText>
+              <w:instrText xml:space="preserve"> PAGEREF _Toc506980354 \h </w:instrText>
             </w:r>
             <w:r>
               <w:rPr>
@@ -805,7 +805,7 @@
               <w:szCs w:val="24"/>
             </w:rPr>
           </w:pPr>
-          <w:hyperlink w:anchor="_Toc505242844" w:history="1">
+          <w:hyperlink w:anchor="_Toc506980355" w:history="1">
             <w:r>
               <w:rPr>
                 <w:rStyle w:val="Hyperlink"/>
@@ -832,7 +832,7 @@
                 <w:noProof/>
                 <w:webHidden/>
               </w:rPr>
-              <w:instrText xml:space="preserve"> PAGEREF _Toc505242844 \h </w:instrText>
+              <w:instrText xml:space="preserve"> PAGEREF _Toc506980355 \h </w:instrText>
             </w:r>
             <w:r>
               <w:rPr>
@@ -852,7 +852,7 @@
                 <w:noProof/>
                 <w:webHidden/>
               </w:rPr>
-              <w:t>5</w:t>
+              <w:t>6</w:t>
             </w:r>
             <w:r>
               <w:rPr>
@@ -878,7 +878,7 @@
               <w:szCs w:val="24"/>
             </w:rPr>
           </w:pPr>
-          <w:hyperlink w:anchor="_Toc505242845" w:history="1">
+          <w:hyperlink w:anchor="_Toc506980356" w:history="1">
             <w:r>
               <w:rPr>
                 <w:rStyle w:val="Hyperlink"/>
@@ -905,7 +905,7 @@
                 <w:noProof/>
                 <w:webHidden/>
               </w:rPr>
-              <w:instrText xml:space="preserve"> PAGEREF _Toc505242845 \h </w:instrText>
+              <w:instrText xml:space="preserve"> PAGEREF _Toc506980356 \h </w:instrText>
             </w:r>
             <w:r>
               <w:rPr>
@@ -951,7 +951,7 @@
               <w:szCs w:val="24"/>
             </w:rPr>
           </w:pPr>
-          <w:hyperlink w:anchor="_Toc505242846" w:history="1">
+          <w:hyperlink w:anchor="_Toc506980357" w:history="1">
             <w:r>
               <w:rPr>
                 <w:rStyle w:val="Hyperlink"/>
@@ -978,7 +978,7 @@
                 <w:noProof/>
                 <w:webHidden/>
               </w:rPr>
-              <w:instrText xml:space="preserve"> PAGEREF _Toc505242846 \h </w:instrText>
+              <w:instrText xml:space="preserve"> PAGEREF _Toc506980357 \h </w:instrText>
             </w:r>
             <w:r>
               <w:rPr>
@@ -1022,7 +1022,7 @@
               <w:noProof/>
             </w:rPr>
           </w:pPr>
-          <w:hyperlink w:anchor="_Toc505242847" w:history="1">
+          <w:hyperlink w:anchor="_Toc506980358" w:history="1">
             <w:r>
               <w:rPr>
                 <w:rStyle w:val="Hyperlink"/>
@@ -1049,7 +1049,7 @@
                 <w:noProof/>
                 <w:webHidden/>
               </w:rPr>
-              <w:instrText xml:space="preserve"> PAGEREF _Toc505242847 \h </w:instrText>
+              <w:instrText xml:space="preserve"> PAGEREF _Toc506980358 \h </w:instrText>
             </w:r>
             <w:r>
               <w:rPr>
@@ -1099,7 +1099,7 @@
         <w:pStyle w:val="Heading1"/>
         <w:ind w:left="0"/>
       </w:pPr>
-      <w:bookmarkStart w:id="1" w:name="_Toc505242834"/>
+      <w:bookmarkStart w:id="1" w:name="_Toc506980345"/>
       <w:r>
         <w:t>Command Shell Execution Within iPython</w:t>
       </w:r>
@@ -1153,7 +1153,7 @@
       <w:pPr>
         <w:pStyle w:val="Heading2"/>
       </w:pPr>
-      <w:bookmarkStart w:id="2" w:name="_Toc505242835"/>
+      <w:bookmarkStart w:id="2" w:name="_Toc506980346"/>
       <w:r>
         <w:t>Examine Underlying HDFS Directory Structures in a Jupyter Notebook</w:t>
       </w:r>
@@ -1309,7 +1309,7 @@
               </wp:inline>
             </w:drawing>
           </mc:Choice>
-          <mc:Fallback xmlns:mo="http://schemas.microsoft.com/office/mac/office/2008/main" xmlns:mv="urn:schemas-microsoft-com:mac:vml">
+          <mc:Fallback xmlns:mv="urn:schemas-microsoft-com:mac:vml" xmlns:mo="http://schemas.microsoft.com/office/mac/office/2008/main">
             <w:pict>
               <v:rect w14:anchorId="252261B8" id="Rectangle_x0020_2" o:spid="_x0000_s1026" alt="upyter Notebook" href="https://10.200.4.13/user/bbeauchamp/tree" title="&quot;dashboard&quot;" style="width:23.7pt;height:23.7pt;visibility:visible;mso-wrap-style:square;mso-left-percent:-10001;mso-top-percent:-10001;mso-position-horizontal:absolute;mso-position-horizontal-relative:char;mso-position-vertical:absolute;mso-position-vertical-relative:line;mso-left-percent:-10001;mso-top-percent:-10001;v-text-anchor:top" o:gfxdata="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" o:button="t" filled="f" stroked="f">
                 <v:fill o:detectmouseclick="t"/>
@@ -4167,7 +4167,7 @@
       <w:pPr>
         <w:pStyle w:val="Heading2"/>
       </w:pPr>
-      <w:bookmarkStart w:id="3" w:name="_Toc505242836"/>
+      <w:bookmarkStart w:id="3" w:name="_Toc506980347"/>
       <w:r>
         <w:t>Transfer a CSV file to HDFS</w:t>
       </w:r>
@@ -4284,7 +4284,7 @@
         </w:tabs>
         <w:ind w:left="0"/>
       </w:pPr>
-      <w:bookmarkStart w:id="4" w:name="_Toc505242837"/>
+      <w:bookmarkStart w:id="4" w:name="_Toc506980348"/>
       <w:r>
         <w:lastRenderedPageBreak/>
         <w:t>DataFrames (</w:t>
@@ -4299,7 +4299,7 @@
       <w:pPr>
         <w:pStyle w:val="Heading2"/>
       </w:pPr>
-      <w:bookmarkStart w:id="5" w:name="_Toc505242838"/>
+      <w:bookmarkStart w:id="5" w:name="_Toc506980349"/>
       <w:r>
         <w:t>Concatenate 2 pySpark DataFrames, row-wise</w:t>
       </w:r>
@@ -5458,7 +5458,7 @@
       <w:pPr>
         <w:pStyle w:val="Heading2"/>
       </w:pPr>
-      <w:bookmarkStart w:id="6" w:name="_Toc505242839"/>
+      <w:bookmarkStart w:id="6" w:name="_Toc506980350"/>
       <w:r>
         <w:t>Display DataFrame Columns and Types</w:t>
       </w:r>
@@ -5540,7 +5540,7 @@
       <w:pPr>
         <w:pStyle w:val="Heading2"/>
       </w:pPr>
-      <w:bookmarkStart w:id="7" w:name="_Toc505242840"/>
+      <w:bookmarkStart w:id="7" w:name="_Toc506980351"/>
       <w:r>
         <w:t>DataFrame Schema</w:t>
       </w:r>
@@ -5742,7 +5742,12 @@
       <w:pPr>
         <w:pStyle w:val="Heading2"/>
       </w:pPr>
-      <w:bookmarkStart w:id="8" w:name="_Toc505242841"/>
+    </w:p>
+    <w:p>
+      <w:pPr>
+        <w:pStyle w:val="Heading2"/>
+      </w:pPr>
+      <w:bookmarkStart w:id="8" w:name="_Toc506980352"/>
       <w:r>
         <w:t>Ex</w:t>
       </w:r>
@@ -5757,8 +5762,83 @@
         <w:pStyle w:val="code"/>
       </w:pPr>
       <w:r>
-        <w:t>shipment_id_list = lane_subset_df.select('shipmentId').collect()</w:t>
-      </w:r>
+        <w:t>grp_list = final_df.rdd.map(lambda r: r.grp).collect()</w:t>
+      </w:r>
+    </w:p>
+    <w:p>
+      <w:pPr>
+        <w:pStyle w:val="code"/>
+      </w:pPr>
+      <w:r>
+        <w:t>print grp_list</w:t>
+      </w:r>
+    </w:p>
+    <w:p>
+      <w:pPr>
+        <w:pStyle w:val="code"/>
+      </w:pPr>
+    </w:p>
+    <w:p>
+      <w:pPr>
+        <w:pStyle w:val="code"/>
+      </w:pPr>
+      <w:r>
+        <w:t>Returns:</w:t>
+      </w:r>
+    </w:p>
+    <w:p>
+      <w:pPr>
+        <w:shd w:val="clear" w:color="auto" w:fill="FFFFFF"/>
+        <w:tabs>
+          <w:tab w:val="left" w:pos="916"/>
+          <w:tab w:val="left" w:pos="1832"/>
+          <w:tab w:val="left" w:pos="2748"/>
+          <w:tab w:val="left" w:pos="3664"/>
+          <w:tab w:val="left" w:pos="4580"/>
+          <w:tab w:val="left" w:pos="5496"/>
+          <w:tab w:val="left" w:pos="6412"/>
+          <w:tab w:val="left" w:pos="7328"/>
+          <w:tab w:val="left" w:pos="8244"/>
+          <w:tab w:val="left" w:pos="9160"/>
+          <w:tab w:val="left" w:pos="10076"/>
+          <w:tab w:val="left" w:pos="10992"/>
+          <w:tab w:val="left" w:pos="11908"/>
+          <w:tab w:val="left" w:pos="12824"/>
+          <w:tab w:val="left" w:pos="13740"/>
+          <w:tab w:val="left" w:pos="14656"/>
+        </w:tabs>
+        <w:wordWrap w:val="0"/>
+        <w:textAlignment w:val="baseline"/>
+        <w:rPr>
+          <w:rFonts w:ascii="Courier New" w:eastAsia="Times New Roman" w:hAnsi="Courier New" w:cs="Courier New"/>
+          <w:color w:val="000000"/>
+          <w:sz w:val="21"/>
+          <w:szCs w:val="21"/>
+        </w:rPr>
+      </w:pPr>
+      <w:r>
+        <w:rPr>
+          <w:rFonts w:ascii="Courier New" w:eastAsia="Times New Roman" w:hAnsi="Courier New" w:cs="Courier New"/>
+          <w:color w:val="000000"/>
+          <w:sz w:val="21"/>
+          <w:szCs w:val="21"/>
+        </w:rPr>
+        <w:t>[u'14979844271498287624', u'14979844271498287624', u'14979844271498287624',</w:t>
+      </w:r>
+      <w:r>
+        <w:rPr>
+          <w:rFonts w:ascii="Courier New" w:eastAsia="Times New Roman" w:hAnsi="Courier New" w:cs="Courier New"/>
+          <w:color w:val="000000"/>
+          <w:sz w:val="21"/>
+          <w:szCs w:val="21"/>
+        </w:rPr>
+        <w:t>...]</w:t>
+      </w:r>
+    </w:p>
+    <w:p>
+      <w:pPr>
+        <w:pStyle w:val="code"/>
+      </w:pPr>
     </w:p>
     <w:p/>
     <w:p/>
@@ -5766,7 +5846,7 @@
       <w:pPr>
         <w:pStyle w:val="Heading2"/>
       </w:pPr>
-      <w:bookmarkStart w:id="9" w:name="_Toc505242842"/>
+      <w:bookmarkStart w:id="9" w:name="_Toc506980353"/>
       <w:r>
         <w:t>Extract a struct (structure) as a DataFrame</w:t>
       </w:r>
@@ -5805,12 +5885,9 @@
       <w:pPr>
         <w:pStyle w:val="Heading2"/>
       </w:pPr>
-      <w:bookmarkStart w:id="10" w:name="_Toc505242843"/>
-      <w:r>
-        <w:t xml:space="preserve">Extract </w:t>
-      </w:r>
-      <w:r>
-        <w:t>Distinct Values from a DataFrame</w:t>
+      <w:bookmarkStart w:id="10" w:name="_Toc506980354"/>
+      <w:r>
+        <w:t>Extract Distinct Values from a DataFrame</w:t>
       </w:r>
       <w:bookmarkEnd w:id="10"/>
     </w:p>
@@ -5829,7 +5906,7 @@
       <w:pPr>
         <w:pStyle w:val="Heading2"/>
       </w:pPr>
-      <w:bookmarkStart w:id="11" w:name="_Toc505242844"/>
+      <w:bookmarkStart w:id="11" w:name="_Toc506980355"/>
       <w:r>
         <w:t>Extract Nested JSON Data in Spark</w:t>
       </w:r>
@@ -5852,7 +5929,7 @@
       <w:pPr>
         <w:pStyle w:val="Heading2"/>
       </w:pPr>
-      <w:bookmarkStart w:id="12" w:name="_Toc505242845"/>
+      <w:bookmarkStart w:id="12" w:name="_Toc506980356"/>
       <w:r>
         <w:t>Sample a DataFrame (approximate sample)</w:t>
       </w:r>
@@ -5874,7 +5951,7 @@
       <w:pPr>
         <w:pStyle w:val="Heading2"/>
       </w:pPr>
-      <w:bookmarkStart w:id="13" w:name="_Toc505242846"/>
+      <w:bookmarkStart w:id="13" w:name="_Toc506980357"/>
       <w:r>
         <w:t>Sort a DataFrame</w:t>
       </w:r>
@@ -5962,7 +6039,7 @@
         <w:pStyle w:val="Heading1"/>
         <w:ind w:left="0"/>
       </w:pPr>
-      <w:bookmarkStart w:id="14" w:name="_Toc505242847"/>
+      <w:bookmarkStart w:id="14" w:name="_Toc506980358"/>
       <w:r>
         <w:t>pyspark.sql</w:t>
       </w:r>
@@ -7390,7 +7467,7 @@
 </file>
 
 <file path=customXml/itemProps1.xml><?xml version="1.0" encoding="utf-8"?>
-<ds:datastoreItem xmlns:ds="http://schemas.openxmlformats.org/officeDocument/2006/customXml" ds:itemID="{CCE896CE-3C7C-2846-AE28-CD160780BB9C}">
+<ds:datastoreItem xmlns:ds="http://schemas.openxmlformats.org/officeDocument/2006/customXml" ds:itemID="{6C2EAF7C-BDA1-714D-B145-B17EBF2AB9E5}">
   <ds:schemaRefs>
     <ds:schemaRef ds:uri="http://schemas.openxmlformats.org/officeDocument/2006/bibliography"/>
   </ds:schemaRefs>

</xml_diff>

<commit_message>
Add a python DataSet column by using a UDF mods
</commit_message>
<xml_diff>
--- a/pySpark_Cheatsheet.docx
+++ b/pySpark_Cheatsheet.docx
@@ -9856,6 +9856,32 @@
         <w:pStyle w:val="code"/>
       </w:pPr>
       <w:r>
+        <w:t xml:space="preserve">See also </w:t>
+      </w:r>
+      <w:hyperlink r:id="rId16" w:history="1">
+        <w:r>
+          <w:rPr>
+            <w:rStyle w:val="Hyperlink"/>
+          </w:rPr>
+          <w:t>http://changhsinlee.com/pyspark-udf/</w:t>
+        </w:r>
+      </w:hyperlink>
+      <w:r>
+        <w:t>.</w:t>
+      </w:r>
+    </w:p>
+    <w:p>
+      <w:pPr>
+        <w:pStyle w:val="code"/>
+      </w:pPr>
+      <w:bookmarkStart w:id="10" w:name="_GoBack"/>
+      <w:bookmarkEnd w:id="10"/>
+    </w:p>
+    <w:p>
+      <w:pPr>
+        <w:pStyle w:val="code"/>
+      </w:pPr>
+      <w:r>
         <w:t>test_pdf = pd.DataFrame(data={'floats1': [-1.0, 0.5, 2.7],</w:t>
       </w:r>
     </w:p>
@@ -10692,11 +10718,11 @@
       <w:pPr>
         <w:pStyle w:val="Heading2"/>
       </w:pPr>
-      <w:bookmarkStart w:id="10" w:name="_Toc514914202"/>
+      <w:bookmarkStart w:id="11" w:name="_Toc514914202"/>
       <w:r>
         <w:t>Display DataFrame Columns and Types</w:t>
       </w:r>
-      <w:bookmarkEnd w:id="10"/>
+      <w:bookmarkEnd w:id="11"/>
     </w:p>
     <w:p/>
     <w:p>
@@ -10724,8 +10750,6 @@
         </w:rPr>
         <w:t>display(df)</w:t>
       </w:r>
-      <w:bookmarkStart w:id="11" w:name="_GoBack"/>
-      <w:bookmarkEnd w:id="11"/>
     </w:p>
     <w:p/>
     <w:p>
@@ -10753,7 +10777,7 @@
           <w:sz w:val="21"/>
           <w:szCs w:val="21"/>
         </w:rPr>
-        <w:t>DataFrame[carriers: array&lt;string&gt;, computedTimeUtc: string, countDeliveryLocationArrivals: bigint, countDeliveryLocationDepartures: bigint, countGeolocationUpdates: bigint, countPickupLocationArrivals: bigint, countPickupLocationDepartures: bigint, countRestatedPickupLocationArrivals: bigint, countRestatedPickupLocationDepartures: bigint, customers: array&lt;string&gt;, kmsDirectShipment: double, kmsTraversedShipment: double, legCount: bigint, modes: array&lt;string&gt;, poiFromId: bigint, poiFromLatitude: double, poiFromLongitude: double, poiFromName: string, poiToId: bigint, poiToLatitude: double, poiToLongitude: double, poiToName: string, routePoiIds: array&lt;bigint&gt;, routePoiNames: array&lt;string&gt;, secsDurationLifeCycle: double, secsMovingInTransit: double, secsStationaryInTransit: double, secsStationaryMax: double, shipmentDestinationArrivalAnalyticUtc: string, shipmentDestinationArrivalDetectedUtc: string, shipmentDestinationArrivalReportedUtc: string, shipmentDestinationDepartureAnalyticUtc: string, shipmentDestinationDepartureReportedUtc: string, shipmentEndActualUtc: string, shipmentEndLocalDate: string, shipmentEndLocalDow: bigint, shipmentEndLocalHour: bigint, shipmentEndLocalMonth: bigint, shipmentEndLocalTime: string, shipmentEndLocalTimeZone: string, shipmentEndLocalYear: bigint, shipmentId: string, shipmentOriginArrivalAnalyticUtc: string, shipmentOriginArrivalDetectedUtc: string, shipmentOriginArrivalReportedUtc: string, sh</w:t>
+        <w:t>DataFrame[carriers: array&lt;string&gt;, computedTimeUtc: string, countDeliveryLocationArrivals: bigint, countDeliveryLocationDepartures: bigint, countGeolocationUpdates: bigint, countPickupLocationArrivals: bigint, countPickupLocationDepartures: bigint, countRestatedPickupLocationArrivals: bigint, countRestatedPickupLocationDepartures: bigint, customers: array&lt;string&gt;, kmsDirectShipment: double, kmsTraversedShipment: double, legCount: bigint, modes: array&lt;string&gt;, poiFromId: bigint, poiFromLatitude: double, poiFromLongitude: double, poiFromName: string, poiToId: bigint, poiToLatitude: double, poiToLongitude: double, poiToName: string, routePoiIds: array&lt;bigint&gt;, routePoiNames: array&lt;string&gt;, secsDurationLifeCycle: double, secsMovingInTransit: double, secsStationaryInTransit: double, secsStationaryMax: double, shipmentDestinationArrivalAnalyticUtc: string, shipmentDestinationArrivalDetectedUtc: string, shipmentDestinationArrivalReportedUtc: string, shipmentDestinationDepartureAnalyticUtc: string, shipmentDestinationDepartureReportedUtc: string, shipmentEndActualUtc: string, shipmentEndLocalDate: string, shipmentEndLocalDow: bigint, shipmentEndLocalHour: bigint, shipmentEndLocalMonth: bigint, shipmentEndLocalTime: string, shipmentEndLocalTimeZone: string, shipment</w:t>
       </w:r>
       <w:r>
         <w:rPr>
@@ -10763,7 +10787,7 @@
           <w:szCs w:val="21"/>
         </w:rPr>
         <w:lastRenderedPageBreak/>
-        <w:t>ipmentOriginDepartureAnalyticUtc: string, shipmentOriginDepartureDetectedUtc: string, shipmentOriginDepartureReportedUtc: string, shipmentScheduleStatus: string, shipmentStartActualUtc: string, shipmentStartLocalDate: string, shipmentStartLocalDow: bigint, shipmentStartLocalHour: bigint, shipmentStartLocalMonth: bigint, shipmentStartLocalTime: string, shipmentStartLocalTimeZone: string, shipmentStartLocalYear: bigint, shipmentSummaryId: string, shipper: string]</w:t>
+        <w:t>EndLocalYear: bigint, shipmentId: string, shipmentOriginArrivalAnalyticUtc: string, shipmentOriginArrivalDetectedUtc: string, shipmentOriginArrivalReportedUtc: string, shipmentOriginDepartureAnalyticUtc: string, shipmentOriginDepartureDetectedUtc: string, shipmentOriginDepartureReportedUtc: string, shipmentScheduleStatus: string, shipmentStartActualUtc: string, shipmentStartLocalDate: string, shipmentStartLocalDow: bigint, shipmentStartLocalHour: bigint, shipmentStartLocalMonth: bigint, shipmentStartLocalTime: string, shipmentStartLocalTimeZone: string, shipmentStartLocalYear: bigint, shipmentSummaryId: string, shipper: string]</w:t>
       </w:r>
     </w:p>
     <w:p/>
@@ -11197,6 +11221,7 @@
       </w:pPr>
       <w:bookmarkStart w:id="16" w:name="_Toc514914207"/>
       <w:r>
+        <w:lastRenderedPageBreak/>
         <w:t>Extract Distinct Values from a DataFrame</w:t>
       </w:r>
       <w:r>
@@ -11214,7 +11239,6 @@
         </w:numPr>
       </w:pPr>
       <w:r>
-        <w:lastRenderedPageBreak/>
         <w:t>df.select("columnname").distinct().show()</w:t>
       </w:r>
     </w:p>
@@ -11372,7 +11396,7 @@
     </w:p>
     <w:p/>
     <w:p>
-      <w:hyperlink r:id="rId16" w:history="1">
+      <w:hyperlink r:id="rId17" w:history="1">
         <w:r>
           <w:rPr>
             <w:rStyle w:val="Hyperlink"/>
@@ -11796,7 +11820,6 @@
       </w:pPr>
       <w:bookmarkStart w:id="20" w:name="_Toc514914211"/>
       <w:r>
-        <w:lastRenderedPageBreak/>
         <w:t>Sample a DataFrame (approximate sample)</w:t>
       </w:r>
       <w:bookmarkEnd w:id="20"/>
@@ -20338,7 +20361,7 @@
 </file>
 
 <file path=customXml/itemProps1.xml><?xml version="1.0" encoding="utf-8"?>
-<ds:datastoreItem xmlns:ds="http://schemas.openxmlformats.org/officeDocument/2006/customXml" ds:itemID="{46021443-77A5-F34E-9987-D7F44C108DFA}">
+<ds:datastoreItem xmlns:ds="http://schemas.openxmlformats.org/officeDocument/2006/customXml" ds:itemID="{8B95E9E6-4622-BC4F-9CC5-7918B8B4AC8A}">
   <ds:schemaRefs>
     <ds:schemaRef ds:uri="http://schemas.openxmlformats.org/officeDocument/2006/bibliography"/>
   </ds:schemaRefs>

</xml_diff>

<commit_message>
Convert Pandas DataFrame to pySpark DataFrame
</commit_message>
<xml_diff>
--- a/pySpark_Cheatsheet.docx
+++ b/pySpark_Cheatsheet.docx
@@ -732,21 +732,7 @@
                 <w:rStyle w:val="Hyperlink"/>
                 <w:noProof/>
               </w:rPr>
-              <w:t xml:space="preserve">Create a new pySpark DataFrame </w:t>
-            </w:r>
-            <w:r>
-              <w:rPr>
-                <w:rStyle w:val="Hyperlink"/>
-                <w:noProof/>
-              </w:rPr>
-              <w:t>C</w:t>
-            </w:r>
-            <w:r>
-              <w:rPr>
-                <w:rStyle w:val="Hyperlink"/>
-                <w:noProof/>
-              </w:rPr>
-              <w:t>olumn from Existing Columns</w:t>
+              <w:t>Create a new pySpark DataFrame Column from Existing Columns</w:t>
             </w:r>
             <w:r>
               <w:rPr>
@@ -3561,7 +3547,7 @@
               </wp:inline>
             </w:drawing>
           </mc:Choice>
-          <mc:Fallback xmlns:mv="urn:schemas-microsoft-com:mac:vml" xmlns:mo="http://schemas.microsoft.com/office/mac/office/2008/main">
+          <mc:Fallback xmlns:mo="http://schemas.microsoft.com/office/mac/office/2008/main" xmlns:mv="urn:schemas-microsoft-com:mac:vml">
             <w:pict>
               <v:rect w14:anchorId="252261B8" id="Rectangle_x0020_2" o:spid="_x0000_s1026" alt="upyter Notebook" href="https://10.200.4.13/user/bbeauchamp/tree" title="&quot;dashboard&quot;" style="width:23.7pt;height:23.7pt;visibility:visible;mso-wrap-style:square;mso-left-percent:-10001;mso-top-percent:-10001;mso-position-horizontal:absolute;mso-position-horizontal-relative:char;mso-position-vertical:absolute;mso-position-vertical-relative:line;mso-left-percent:-10001;mso-top-percent:-10001;v-text-anchor:top" o:gfxdata="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" o:button="t" filled="f" stroked="f">
                 <v:fill o:detectmouseclick="t"/>
@@ -9538,9 +9524,8 @@
       </w:pPr>
       <w:bookmarkStart w:id="8" w:name="_Toc514914200"/>
       <w:r>
-        <w:t>Create a DataFrame from Scratch</w:t>
-      </w:r>
-      <w:bookmarkEnd w:id="8"/>
+        <w:t>Convert a Pandas DataFrame to a pySpark DataFrame</w:t>
+      </w:r>
     </w:p>
     <w:p/>
     <w:p>
@@ -9548,270 +9533,103 @@
         <w:pStyle w:val="code"/>
       </w:pPr>
       <w:r>
-        <w:t>df = sqlContext.createDataFrame([Row(a=1, b=[1,2,3],c=[7,8,9]), Row(a=2, b=[4,5,6],c=[10,11,12])])</w:t>
-      </w:r>
-    </w:p>
-    <w:p>
-      <w:pPr>
-        <w:pStyle w:val="code"/>
-      </w:pPr>
-      <w:r>
-        <w:t>df.show()</w:t>
-      </w:r>
-    </w:p>
-    <w:p/>
-    <w:p>
-      <w:r>
+        <w:t>import pandas  as pd</w:t>
+      </w:r>
+    </w:p>
+    <w:p>
+      <w:pPr>
+        <w:pStyle w:val="code"/>
+      </w:pPr>
+      <w:bookmarkStart w:id="9" w:name="_GoBack"/>
+      <w:bookmarkEnd w:id="9"/>
+      <w:r>
+        <w:t>df_pd = pd.DataFrame(</w:t>
+      </w:r>
+    </w:p>
+    <w:p>
+      <w:pPr>
+        <w:pStyle w:val="code"/>
+      </w:pPr>
+      <w:r>
+        <w:t xml:space="preserve">    data={'integers': [1, 2, 3],</w:t>
+      </w:r>
+    </w:p>
+    <w:p>
+      <w:pPr>
+        <w:pStyle w:val="code"/>
+      </w:pPr>
+      <w:r>
+        <w:t xml:space="preserve">     'floats': [-1.0, 0.5, 2.7],</w:t>
+      </w:r>
+    </w:p>
+    <w:p>
+      <w:pPr>
+        <w:pStyle w:val="code"/>
+      </w:pPr>
+      <w:r>
+        <w:t xml:space="preserve">     'integer_arrays': [[1, 2], [3, 4, 5], [6, 7, 8, 9]]}</w:t>
+      </w:r>
+    </w:p>
+    <w:p>
+      <w:pPr>
+        <w:pStyle w:val="code"/>
+      </w:pPr>
+      <w:r>
+        <w:t>)</w:t>
+      </w:r>
+    </w:p>
+    <w:p>
+      <w:pPr>
+        <w:pStyle w:val="code"/>
+      </w:pPr>
+      <w:r>
+        <w:t>df = spark.createDataFrame(df_pd)</w:t>
+      </w:r>
+    </w:p>
+    <w:p>
+      <w:pPr>
+        <w:pStyle w:val="code"/>
+      </w:pPr>
+      <w:r>
+        <w:t>print type(df_pd)</w:t>
+      </w:r>
+    </w:p>
+    <w:p>
+      <w:pPr>
+        <w:pStyle w:val="code"/>
+      </w:pPr>
+      <w:r>
+        <w:t>print type(df)</w:t>
+      </w:r>
+    </w:p>
+    <w:p>
+      <w:pPr>
+        <w:pStyle w:val="code"/>
+      </w:pPr>
+    </w:p>
+    <w:p>
+      <w:pPr>
+        <w:pStyle w:val="code"/>
+        <w:rPr>
+          <w:rFonts w:eastAsia="Times New Roman"/>
+          <w:color w:val="000000"/>
+          <w:sz w:val="21"/>
+          <w:szCs w:val="21"/>
+        </w:rPr>
+      </w:pPr>
+      <w:r>
+        <w:rPr>
+          <w:rFonts w:eastAsia="Times New Roman"/>
+          <w:color w:val="000000"/>
+          <w:sz w:val="21"/>
+          <w:szCs w:val="21"/>
+        </w:rPr>
         <w:t>Output:</w:t>
       </w:r>
     </w:p>
     <w:p>
       <w:pPr>
-        <w:shd w:val="clear" w:color="auto" w:fill="FFFFFF"/>
-        <w:tabs>
-          <w:tab w:val="left" w:pos="916"/>
-          <w:tab w:val="left" w:pos="1832"/>
-          <w:tab w:val="left" w:pos="2748"/>
-          <w:tab w:val="left" w:pos="3664"/>
-          <w:tab w:val="left" w:pos="4580"/>
-          <w:tab w:val="left" w:pos="5496"/>
-          <w:tab w:val="left" w:pos="6412"/>
-          <w:tab w:val="left" w:pos="7328"/>
-          <w:tab w:val="left" w:pos="8244"/>
-          <w:tab w:val="left" w:pos="9160"/>
-          <w:tab w:val="left" w:pos="10076"/>
-          <w:tab w:val="left" w:pos="10992"/>
-          <w:tab w:val="left" w:pos="11908"/>
-          <w:tab w:val="left" w:pos="12824"/>
-          <w:tab w:val="left" w:pos="13740"/>
-          <w:tab w:val="left" w:pos="14656"/>
-        </w:tabs>
-        <w:wordWrap w:val="0"/>
-        <w:textAlignment w:val="baseline"/>
-        <w:rPr>
-          <w:rFonts w:ascii="Courier New" w:eastAsia="Times New Roman" w:hAnsi="Courier New" w:cs="Courier New"/>
-          <w:color w:val="000000"/>
-          <w:sz w:val="21"/>
-          <w:szCs w:val="21"/>
-        </w:rPr>
-      </w:pPr>
-      <w:r>
-        <w:rPr>
-          <w:rFonts w:ascii="Courier New" w:eastAsia="Times New Roman" w:hAnsi="Courier New" w:cs="Courier New"/>
-          <w:color w:val="000000"/>
-          <w:sz w:val="21"/>
-          <w:szCs w:val="21"/>
-        </w:rPr>
-        <w:t>+---+---------+------------+</w:t>
-      </w:r>
-    </w:p>
-    <w:p>
-      <w:pPr>
-        <w:shd w:val="clear" w:color="auto" w:fill="FFFFFF"/>
-        <w:tabs>
-          <w:tab w:val="left" w:pos="916"/>
-          <w:tab w:val="left" w:pos="1832"/>
-          <w:tab w:val="left" w:pos="2748"/>
-          <w:tab w:val="left" w:pos="3664"/>
-          <w:tab w:val="left" w:pos="4580"/>
-          <w:tab w:val="left" w:pos="5496"/>
-          <w:tab w:val="left" w:pos="6412"/>
-          <w:tab w:val="left" w:pos="7328"/>
-          <w:tab w:val="left" w:pos="8244"/>
-          <w:tab w:val="left" w:pos="9160"/>
-          <w:tab w:val="left" w:pos="10076"/>
-          <w:tab w:val="left" w:pos="10992"/>
-          <w:tab w:val="left" w:pos="11908"/>
-          <w:tab w:val="left" w:pos="12824"/>
-          <w:tab w:val="left" w:pos="13740"/>
-          <w:tab w:val="left" w:pos="14656"/>
-        </w:tabs>
-        <w:wordWrap w:val="0"/>
-        <w:textAlignment w:val="baseline"/>
-        <w:rPr>
-          <w:rFonts w:ascii="Courier New" w:eastAsia="Times New Roman" w:hAnsi="Courier New" w:cs="Courier New"/>
-          <w:color w:val="000000"/>
-          <w:sz w:val="21"/>
-          <w:szCs w:val="21"/>
-        </w:rPr>
-      </w:pPr>
-      <w:r>
-        <w:rPr>
-          <w:rFonts w:ascii="Courier New" w:eastAsia="Times New Roman" w:hAnsi="Courier New" w:cs="Courier New"/>
-          <w:color w:val="000000"/>
-          <w:sz w:val="21"/>
-          <w:szCs w:val="21"/>
-        </w:rPr>
-        <w:t>|  a|        b|           c|</w:t>
-      </w:r>
-    </w:p>
-    <w:p>
-      <w:pPr>
-        <w:shd w:val="clear" w:color="auto" w:fill="FFFFFF"/>
-        <w:tabs>
-          <w:tab w:val="left" w:pos="916"/>
-          <w:tab w:val="left" w:pos="1832"/>
-          <w:tab w:val="left" w:pos="2748"/>
-          <w:tab w:val="left" w:pos="3664"/>
-          <w:tab w:val="left" w:pos="4580"/>
-          <w:tab w:val="left" w:pos="5496"/>
-          <w:tab w:val="left" w:pos="6412"/>
-          <w:tab w:val="left" w:pos="7328"/>
-          <w:tab w:val="left" w:pos="8244"/>
-          <w:tab w:val="left" w:pos="9160"/>
-          <w:tab w:val="left" w:pos="10076"/>
-          <w:tab w:val="left" w:pos="10992"/>
-          <w:tab w:val="left" w:pos="11908"/>
-          <w:tab w:val="left" w:pos="12824"/>
-          <w:tab w:val="left" w:pos="13740"/>
-          <w:tab w:val="left" w:pos="14656"/>
-        </w:tabs>
-        <w:wordWrap w:val="0"/>
-        <w:textAlignment w:val="baseline"/>
-        <w:rPr>
-          <w:rFonts w:ascii="Courier New" w:eastAsia="Times New Roman" w:hAnsi="Courier New" w:cs="Courier New"/>
-          <w:color w:val="000000"/>
-          <w:sz w:val="21"/>
-          <w:szCs w:val="21"/>
-        </w:rPr>
-      </w:pPr>
-      <w:r>
-        <w:rPr>
-          <w:rFonts w:ascii="Courier New" w:eastAsia="Times New Roman" w:hAnsi="Courier New" w:cs="Courier New"/>
-          <w:color w:val="000000"/>
-          <w:sz w:val="21"/>
-          <w:szCs w:val="21"/>
-        </w:rPr>
-        <w:t>+---+---------+------------+</w:t>
-      </w:r>
-    </w:p>
-    <w:p>
-      <w:pPr>
-        <w:shd w:val="clear" w:color="auto" w:fill="FFFFFF"/>
-        <w:tabs>
-          <w:tab w:val="left" w:pos="916"/>
-          <w:tab w:val="left" w:pos="1832"/>
-          <w:tab w:val="left" w:pos="2748"/>
-          <w:tab w:val="left" w:pos="3664"/>
-          <w:tab w:val="left" w:pos="4580"/>
-          <w:tab w:val="left" w:pos="5496"/>
-          <w:tab w:val="left" w:pos="6412"/>
-          <w:tab w:val="left" w:pos="7328"/>
-          <w:tab w:val="left" w:pos="8244"/>
-          <w:tab w:val="left" w:pos="9160"/>
-          <w:tab w:val="left" w:pos="10076"/>
-          <w:tab w:val="left" w:pos="10992"/>
-          <w:tab w:val="left" w:pos="11908"/>
-          <w:tab w:val="left" w:pos="12824"/>
-          <w:tab w:val="left" w:pos="13740"/>
-          <w:tab w:val="left" w:pos="14656"/>
-        </w:tabs>
-        <w:wordWrap w:val="0"/>
-        <w:textAlignment w:val="baseline"/>
-        <w:rPr>
-          <w:rFonts w:ascii="Courier New" w:eastAsia="Times New Roman" w:hAnsi="Courier New" w:cs="Courier New"/>
-          <w:color w:val="000000"/>
-          <w:sz w:val="21"/>
-          <w:szCs w:val="21"/>
-        </w:rPr>
-      </w:pPr>
-      <w:r>
-        <w:rPr>
-          <w:rFonts w:ascii="Courier New" w:eastAsia="Times New Roman" w:hAnsi="Courier New" w:cs="Courier New"/>
-          <w:color w:val="000000"/>
-          <w:sz w:val="21"/>
-          <w:szCs w:val="21"/>
-        </w:rPr>
-        <w:t>|  1|[1, 2, 3]|   [7, 8, 9]|</w:t>
-      </w:r>
-    </w:p>
-    <w:p>
-      <w:pPr>
-        <w:shd w:val="clear" w:color="auto" w:fill="FFFFFF"/>
-        <w:tabs>
-          <w:tab w:val="left" w:pos="916"/>
-          <w:tab w:val="left" w:pos="1832"/>
-          <w:tab w:val="left" w:pos="2748"/>
-          <w:tab w:val="left" w:pos="3664"/>
-          <w:tab w:val="left" w:pos="4580"/>
-          <w:tab w:val="left" w:pos="5496"/>
-          <w:tab w:val="left" w:pos="6412"/>
-          <w:tab w:val="left" w:pos="7328"/>
-          <w:tab w:val="left" w:pos="8244"/>
-          <w:tab w:val="left" w:pos="9160"/>
-          <w:tab w:val="left" w:pos="10076"/>
-          <w:tab w:val="left" w:pos="10992"/>
-          <w:tab w:val="left" w:pos="11908"/>
-          <w:tab w:val="left" w:pos="12824"/>
-          <w:tab w:val="left" w:pos="13740"/>
-          <w:tab w:val="left" w:pos="14656"/>
-        </w:tabs>
-        <w:wordWrap w:val="0"/>
-        <w:textAlignment w:val="baseline"/>
-        <w:rPr>
-          <w:rFonts w:ascii="Courier New" w:eastAsia="Times New Roman" w:hAnsi="Courier New" w:cs="Courier New"/>
-          <w:color w:val="000000"/>
-          <w:sz w:val="21"/>
-          <w:szCs w:val="21"/>
-        </w:rPr>
-      </w:pPr>
-      <w:r>
-        <w:rPr>
-          <w:rFonts w:ascii="Courier New" w:eastAsia="Times New Roman" w:hAnsi="Courier New" w:cs="Courier New"/>
-          <w:color w:val="000000"/>
-          <w:sz w:val="21"/>
-          <w:szCs w:val="21"/>
-        </w:rPr>
-        <w:t>|  2|[4, 5, 6]|[10, 11, 12]|</w:t>
-      </w:r>
-    </w:p>
-    <w:p>
-      <w:pPr>
-        <w:shd w:val="clear" w:color="auto" w:fill="FFFFFF"/>
-        <w:tabs>
-          <w:tab w:val="left" w:pos="916"/>
-          <w:tab w:val="left" w:pos="1832"/>
-          <w:tab w:val="left" w:pos="2748"/>
-          <w:tab w:val="left" w:pos="3664"/>
-          <w:tab w:val="left" w:pos="4580"/>
-          <w:tab w:val="left" w:pos="5496"/>
-          <w:tab w:val="left" w:pos="6412"/>
-          <w:tab w:val="left" w:pos="7328"/>
-          <w:tab w:val="left" w:pos="8244"/>
-          <w:tab w:val="left" w:pos="9160"/>
-          <w:tab w:val="left" w:pos="10076"/>
-          <w:tab w:val="left" w:pos="10992"/>
-          <w:tab w:val="left" w:pos="11908"/>
-          <w:tab w:val="left" w:pos="12824"/>
-          <w:tab w:val="left" w:pos="13740"/>
-          <w:tab w:val="left" w:pos="14656"/>
-        </w:tabs>
-        <w:wordWrap w:val="0"/>
-        <w:textAlignment w:val="baseline"/>
-        <w:rPr>
-          <w:rFonts w:ascii="Courier New" w:eastAsia="Times New Roman" w:hAnsi="Courier New" w:cs="Courier New"/>
-          <w:color w:val="000000"/>
-          <w:sz w:val="21"/>
-          <w:szCs w:val="21"/>
-        </w:rPr>
-      </w:pPr>
-      <w:r>
-        <w:rPr>
-          <w:rFonts w:ascii="Courier New" w:eastAsia="Times New Roman" w:hAnsi="Courier New" w:cs="Courier New"/>
-          <w:color w:val="000000"/>
-          <w:sz w:val="21"/>
-          <w:szCs w:val="21"/>
-        </w:rPr>
-        <w:t>+---+---------+------------+</w:t>
-      </w:r>
-    </w:p>
-    <w:p/>
-    <w:p>
-      <w:pPr>
-        <w:pStyle w:val="HTMLPreformatted"/>
-        <w:shd w:val="clear" w:color="auto" w:fill="FFFFFF"/>
-        <w:wordWrap w:val="0"/>
-        <w:textAlignment w:val="baseline"/>
+        <w:pStyle w:val="code"/>
         <w:rPr>
           <w:rFonts w:eastAsia="Times New Roman"/>
           <w:color w:val="000000"/>
@@ -9820,20 +9638,424 @@
         </w:rPr>
       </w:pPr>
       <w:r>
-        <w:t xml:space="preserve">Note:  This is tyape </w:t>
-      </w:r>
-      <w:r>
         <w:rPr>
           <w:rFonts w:eastAsia="Times New Roman"/>
           <w:color w:val="000000"/>
           <w:sz w:val="21"/>
           <w:szCs w:val="21"/>
         </w:rPr>
-        <w:t>pyspark.sql.dataframe.DataFrame</w:t>
-      </w:r>
+        <w:t>&lt;class 'pandas.core.frame.DataFrame'&gt;</w:t>
+      </w:r>
+    </w:p>
+    <w:p>
+      <w:pPr>
+        <w:pStyle w:val="code"/>
+        <w:rPr>
+          <w:rFonts w:eastAsia="Times New Roman"/>
+          <w:color w:val="000000"/>
+          <w:sz w:val="21"/>
+          <w:szCs w:val="21"/>
+        </w:rPr>
+      </w:pPr>
+      <w:r>
+        <w:rPr>
+          <w:rFonts w:eastAsia="Times New Roman"/>
+          <w:color w:val="000000"/>
+          <w:sz w:val="21"/>
+          <w:szCs w:val="21"/>
+        </w:rPr>
+        <w:t>&lt;class 'pyspark.sql.dataframe.DataFrame'&gt;</w:t>
+      </w:r>
+    </w:p>
+    <w:p>
+      <w:pPr>
+        <w:rPr>
+          <w:rFonts w:ascii="Times New Roman" w:eastAsia="Times New Roman" w:hAnsi="Times New Roman" w:cs="Times New Roman"/>
+        </w:rPr>
+      </w:pPr>
     </w:p>
     <w:p/>
     <w:p/>
+    <w:p/>
+    <w:p>
+      <w:pPr>
+        <w:pStyle w:val="Heading2"/>
+      </w:pPr>
+      <w:r>
+        <w:t>Convert a pySpark DataFrame to a Pandas DataFrame</w:t>
+      </w:r>
+    </w:p>
+    <w:p/>
+    <w:p>
+      <w:pPr>
+        <w:pStyle w:val="code"/>
+      </w:pPr>
+      <w:r>
+        <w:t>pdf = df.toPandas()</w:t>
+      </w:r>
+    </w:p>
+    <w:p>
+      <w:pPr>
+        <w:tabs>
+          <w:tab w:val="left" w:pos="916"/>
+          <w:tab w:val="left" w:pos="1832"/>
+          <w:tab w:val="left" w:pos="2748"/>
+          <w:tab w:val="left" w:pos="3664"/>
+          <w:tab w:val="left" w:pos="4580"/>
+          <w:tab w:val="left" w:pos="5496"/>
+          <w:tab w:val="left" w:pos="6412"/>
+          <w:tab w:val="left" w:pos="7328"/>
+          <w:tab w:val="left" w:pos="8244"/>
+          <w:tab w:val="left" w:pos="9160"/>
+          <w:tab w:val="left" w:pos="10076"/>
+          <w:tab w:val="left" w:pos="10992"/>
+          <w:tab w:val="left" w:pos="11908"/>
+          <w:tab w:val="left" w:pos="12824"/>
+          <w:tab w:val="left" w:pos="13740"/>
+          <w:tab w:val="left" w:pos="14656"/>
+        </w:tabs>
+        <w:wordWrap w:val="0"/>
+        <w:spacing w:line="291" w:lineRule="atLeast"/>
+        <w:rPr>
+          <w:rFonts w:ascii="inherit" w:hAnsi="inherit" w:cs="Courier New"/>
+          <w:color w:val="000000"/>
+          <w:sz w:val="20"/>
+          <w:szCs w:val="20"/>
+        </w:rPr>
+      </w:pPr>
+    </w:p>
+    <w:p>
+      <w:pPr>
+        <w:tabs>
+          <w:tab w:val="left" w:pos="916"/>
+          <w:tab w:val="left" w:pos="1832"/>
+          <w:tab w:val="left" w:pos="2748"/>
+          <w:tab w:val="left" w:pos="3664"/>
+          <w:tab w:val="left" w:pos="4580"/>
+          <w:tab w:val="left" w:pos="5496"/>
+          <w:tab w:val="left" w:pos="6412"/>
+          <w:tab w:val="left" w:pos="7328"/>
+          <w:tab w:val="left" w:pos="8244"/>
+          <w:tab w:val="left" w:pos="9160"/>
+          <w:tab w:val="left" w:pos="10076"/>
+          <w:tab w:val="left" w:pos="10992"/>
+          <w:tab w:val="left" w:pos="11908"/>
+          <w:tab w:val="left" w:pos="12824"/>
+          <w:tab w:val="left" w:pos="13740"/>
+          <w:tab w:val="left" w:pos="14656"/>
+        </w:tabs>
+        <w:wordWrap w:val="0"/>
+        <w:spacing w:line="291" w:lineRule="atLeast"/>
+        <w:rPr>
+          <w:rFonts w:ascii="inherit" w:hAnsi="inherit" w:cs="Courier New"/>
+          <w:color w:val="000000"/>
+          <w:sz w:val="20"/>
+          <w:szCs w:val="20"/>
+        </w:rPr>
+      </w:pPr>
+    </w:p>
+    <w:p/>
+    <w:p>
+      <w:pPr>
+        <w:pStyle w:val="Heading2"/>
+      </w:pPr>
+      <w:r>
+        <w:t>Create a DataFrame from Scratch</w:t>
+      </w:r>
+      <w:bookmarkEnd w:id="8"/>
+    </w:p>
+    <w:p/>
+    <w:p>
+      <w:pPr>
+        <w:pStyle w:val="code"/>
+      </w:pPr>
+      <w:r>
+        <w:t>df = sqlContext.createDataFrame([Row(a=1, b=[1,2,3],c=[7,8,9]), Row(a=2, b=[4,5,6],c=[10,11,12])])</w:t>
+      </w:r>
+    </w:p>
+    <w:p>
+      <w:pPr>
+        <w:pStyle w:val="code"/>
+      </w:pPr>
+      <w:r>
+        <w:t>df.show()</w:t>
+      </w:r>
+    </w:p>
+    <w:p/>
+    <w:p>
+      <w:r>
+        <w:t>Output:</w:t>
+      </w:r>
+    </w:p>
+    <w:p>
+      <w:pPr>
+        <w:shd w:val="clear" w:color="auto" w:fill="FFFFFF"/>
+        <w:tabs>
+          <w:tab w:val="left" w:pos="916"/>
+          <w:tab w:val="left" w:pos="1832"/>
+          <w:tab w:val="left" w:pos="2748"/>
+          <w:tab w:val="left" w:pos="3664"/>
+          <w:tab w:val="left" w:pos="4580"/>
+          <w:tab w:val="left" w:pos="5496"/>
+          <w:tab w:val="left" w:pos="6412"/>
+          <w:tab w:val="left" w:pos="7328"/>
+          <w:tab w:val="left" w:pos="8244"/>
+          <w:tab w:val="left" w:pos="9160"/>
+          <w:tab w:val="left" w:pos="10076"/>
+          <w:tab w:val="left" w:pos="10992"/>
+          <w:tab w:val="left" w:pos="11908"/>
+          <w:tab w:val="left" w:pos="12824"/>
+          <w:tab w:val="left" w:pos="13740"/>
+          <w:tab w:val="left" w:pos="14656"/>
+        </w:tabs>
+        <w:wordWrap w:val="0"/>
+        <w:textAlignment w:val="baseline"/>
+        <w:rPr>
+          <w:rFonts w:ascii="Courier New" w:eastAsia="Times New Roman" w:hAnsi="Courier New" w:cs="Courier New"/>
+          <w:color w:val="000000"/>
+          <w:sz w:val="21"/>
+          <w:szCs w:val="21"/>
+        </w:rPr>
+      </w:pPr>
+      <w:r>
+        <w:rPr>
+          <w:rFonts w:ascii="Courier New" w:eastAsia="Times New Roman" w:hAnsi="Courier New" w:cs="Courier New"/>
+          <w:color w:val="000000"/>
+          <w:sz w:val="21"/>
+          <w:szCs w:val="21"/>
+        </w:rPr>
+        <w:t>+---+---------+------------+</w:t>
+      </w:r>
+    </w:p>
+    <w:p>
+      <w:pPr>
+        <w:shd w:val="clear" w:color="auto" w:fill="FFFFFF"/>
+        <w:tabs>
+          <w:tab w:val="left" w:pos="916"/>
+          <w:tab w:val="left" w:pos="1832"/>
+          <w:tab w:val="left" w:pos="2748"/>
+          <w:tab w:val="left" w:pos="3664"/>
+          <w:tab w:val="left" w:pos="4580"/>
+          <w:tab w:val="left" w:pos="5496"/>
+          <w:tab w:val="left" w:pos="6412"/>
+          <w:tab w:val="left" w:pos="7328"/>
+          <w:tab w:val="left" w:pos="8244"/>
+          <w:tab w:val="left" w:pos="9160"/>
+          <w:tab w:val="left" w:pos="10076"/>
+          <w:tab w:val="left" w:pos="10992"/>
+          <w:tab w:val="left" w:pos="11908"/>
+          <w:tab w:val="left" w:pos="12824"/>
+          <w:tab w:val="left" w:pos="13740"/>
+          <w:tab w:val="left" w:pos="14656"/>
+        </w:tabs>
+        <w:wordWrap w:val="0"/>
+        <w:textAlignment w:val="baseline"/>
+        <w:rPr>
+          <w:rFonts w:ascii="Courier New" w:eastAsia="Times New Roman" w:hAnsi="Courier New" w:cs="Courier New"/>
+          <w:color w:val="000000"/>
+          <w:sz w:val="21"/>
+          <w:szCs w:val="21"/>
+        </w:rPr>
+      </w:pPr>
+      <w:r>
+        <w:rPr>
+          <w:rFonts w:ascii="Courier New" w:eastAsia="Times New Roman" w:hAnsi="Courier New" w:cs="Courier New"/>
+          <w:color w:val="000000"/>
+          <w:sz w:val="21"/>
+          <w:szCs w:val="21"/>
+        </w:rPr>
+        <w:t>|  a|        b|           c|</w:t>
+      </w:r>
+    </w:p>
+    <w:p>
+      <w:pPr>
+        <w:shd w:val="clear" w:color="auto" w:fill="FFFFFF"/>
+        <w:tabs>
+          <w:tab w:val="left" w:pos="916"/>
+          <w:tab w:val="left" w:pos="1832"/>
+          <w:tab w:val="left" w:pos="2748"/>
+          <w:tab w:val="left" w:pos="3664"/>
+          <w:tab w:val="left" w:pos="4580"/>
+          <w:tab w:val="left" w:pos="5496"/>
+          <w:tab w:val="left" w:pos="6412"/>
+          <w:tab w:val="left" w:pos="7328"/>
+          <w:tab w:val="left" w:pos="8244"/>
+          <w:tab w:val="left" w:pos="9160"/>
+          <w:tab w:val="left" w:pos="10076"/>
+          <w:tab w:val="left" w:pos="10992"/>
+          <w:tab w:val="left" w:pos="11908"/>
+          <w:tab w:val="left" w:pos="12824"/>
+          <w:tab w:val="left" w:pos="13740"/>
+          <w:tab w:val="left" w:pos="14656"/>
+        </w:tabs>
+        <w:wordWrap w:val="0"/>
+        <w:textAlignment w:val="baseline"/>
+        <w:rPr>
+          <w:rFonts w:ascii="Courier New" w:eastAsia="Times New Roman" w:hAnsi="Courier New" w:cs="Courier New"/>
+          <w:color w:val="000000"/>
+          <w:sz w:val="21"/>
+          <w:szCs w:val="21"/>
+        </w:rPr>
+      </w:pPr>
+      <w:r>
+        <w:rPr>
+          <w:rFonts w:ascii="Courier New" w:eastAsia="Times New Roman" w:hAnsi="Courier New" w:cs="Courier New"/>
+          <w:color w:val="000000"/>
+          <w:sz w:val="21"/>
+          <w:szCs w:val="21"/>
+        </w:rPr>
+        <w:t>+---+---------+------------+</w:t>
+      </w:r>
+    </w:p>
+    <w:p>
+      <w:pPr>
+        <w:shd w:val="clear" w:color="auto" w:fill="FFFFFF"/>
+        <w:tabs>
+          <w:tab w:val="left" w:pos="916"/>
+          <w:tab w:val="left" w:pos="1832"/>
+          <w:tab w:val="left" w:pos="2748"/>
+          <w:tab w:val="left" w:pos="3664"/>
+          <w:tab w:val="left" w:pos="4580"/>
+          <w:tab w:val="left" w:pos="5496"/>
+          <w:tab w:val="left" w:pos="6412"/>
+          <w:tab w:val="left" w:pos="7328"/>
+          <w:tab w:val="left" w:pos="8244"/>
+          <w:tab w:val="left" w:pos="9160"/>
+          <w:tab w:val="left" w:pos="10076"/>
+          <w:tab w:val="left" w:pos="10992"/>
+          <w:tab w:val="left" w:pos="11908"/>
+          <w:tab w:val="left" w:pos="12824"/>
+          <w:tab w:val="left" w:pos="13740"/>
+          <w:tab w:val="left" w:pos="14656"/>
+        </w:tabs>
+        <w:wordWrap w:val="0"/>
+        <w:textAlignment w:val="baseline"/>
+        <w:rPr>
+          <w:rFonts w:ascii="Courier New" w:eastAsia="Times New Roman" w:hAnsi="Courier New" w:cs="Courier New"/>
+          <w:color w:val="000000"/>
+          <w:sz w:val="21"/>
+          <w:szCs w:val="21"/>
+        </w:rPr>
+      </w:pPr>
+      <w:r>
+        <w:rPr>
+          <w:rFonts w:ascii="Courier New" w:eastAsia="Times New Roman" w:hAnsi="Courier New" w:cs="Courier New"/>
+          <w:color w:val="000000"/>
+          <w:sz w:val="21"/>
+          <w:szCs w:val="21"/>
+        </w:rPr>
+        <w:t>|  1|[1, 2, 3]|   [7, 8, 9]|</w:t>
+      </w:r>
+    </w:p>
+    <w:p>
+      <w:pPr>
+        <w:shd w:val="clear" w:color="auto" w:fill="FFFFFF"/>
+        <w:tabs>
+          <w:tab w:val="left" w:pos="916"/>
+          <w:tab w:val="left" w:pos="1832"/>
+          <w:tab w:val="left" w:pos="2748"/>
+          <w:tab w:val="left" w:pos="3664"/>
+          <w:tab w:val="left" w:pos="4580"/>
+          <w:tab w:val="left" w:pos="5496"/>
+          <w:tab w:val="left" w:pos="6412"/>
+          <w:tab w:val="left" w:pos="7328"/>
+          <w:tab w:val="left" w:pos="8244"/>
+          <w:tab w:val="left" w:pos="9160"/>
+          <w:tab w:val="left" w:pos="10076"/>
+          <w:tab w:val="left" w:pos="10992"/>
+          <w:tab w:val="left" w:pos="11908"/>
+          <w:tab w:val="left" w:pos="12824"/>
+          <w:tab w:val="left" w:pos="13740"/>
+          <w:tab w:val="left" w:pos="14656"/>
+        </w:tabs>
+        <w:wordWrap w:val="0"/>
+        <w:textAlignment w:val="baseline"/>
+        <w:rPr>
+          <w:rFonts w:ascii="Courier New" w:eastAsia="Times New Roman" w:hAnsi="Courier New" w:cs="Courier New"/>
+          <w:color w:val="000000"/>
+          <w:sz w:val="21"/>
+          <w:szCs w:val="21"/>
+        </w:rPr>
+      </w:pPr>
+      <w:r>
+        <w:rPr>
+          <w:rFonts w:ascii="Courier New" w:eastAsia="Times New Roman" w:hAnsi="Courier New" w:cs="Courier New"/>
+          <w:color w:val="000000"/>
+          <w:sz w:val="21"/>
+          <w:szCs w:val="21"/>
+        </w:rPr>
+        <w:t>|  2|[4, 5, 6]|[10, 11, 12]|</w:t>
+      </w:r>
+    </w:p>
+    <w:p>
+      <w:pPr>
+        <w:shd w:val="clear" w:color="auto" w:fill="FFFFFF"/>
+        <w:tabs>
+          <w:tab w:val="left" w:pos="916"/>
+          <w:tab w:val="left" w:pos="1832"/>
+          <w:tab w:val="left" w:pos="2748"/>
+          <w:tab w:val="left" w:pos="3664"/>
+          <w:tab w:val="left" w:pos="4580"/>
+          <w:tab w:val="left" w:pos="5496"/>
+          <w:tab w:val="left" w:pos="6412"/>
+          <w:tab w:val="left" w:pos="7328"/>
+          <w:tab w:val="left" w:pos="8244"/>
+          <w:tab w:val="left" w:pos="9160"/>
+          <w:tab w:val="left" w:pos="10076"/>
+          <w:tab w:val="left" w:pos="10992"/>
+          <w:tab w:val="left" w:pos="11908"/>
+          <w:tab w:val="left" w:pos="12824"/>
+          <w:tab w:val="left" w:pos="13740"/>
+          <w:tab w:val="left" w:pos="14656"/>
+        </w:tabs>
+        <w:wordWrap w:val="0"/>
+        <w:textAlignment w:val="baseline"/>
+        <w:rPr>
+          <w:rFonts w:ascii="Courier New" w:eastAsia="Times New Roman" w:hAnsi="Courier New" w:cs="Courier New"/>
+          <w:color w:val="000000"/>
+          <w:sz w:val="21"/>
+          <w:szCs w:val="21"/>
+        </w:rPr>
+      </w:pPr>
+      <w:r>
+        <w:rPr>
+          <w:rFonts w:ascii="Courier New" w:eastAsia="Times New Roman" w:hAnsi="Courier New" w:cs="Courier New"/>
+          <w:color w:val="000000"/>
+          <w:sz w:val="21"/>
+          <w:szCs w:val="21"/>
+        </w:rPr>
+        <w:t>+---+---------+------------+</w:t>
+      </w:r>
+    </w:p>
+    <w:p/>
+    <w:p>
+      <w:pPr>
+        <w:pStyle w:val="HTMLPreformatted"/>
+        <w:shd w:val="clear" w:color="auto" w:fill="FFFFFF"/>
+        <w:wordWrap w:val="0"/>
+        <w:textAlignment w:val="baseline"/>
+        <w:rPr>
+          <w:rFonts w:eastAsia="Times New Roman"/>
+          <w:color w:val="000000"/>
+          <w:sz w:val="21"/>
+          <w:szCs w:val="21"/>
+        </w:rPr>
+      </w:pPr>
+      <w:r>
+        <w:t xml:space="preserve">Note:  This is tyape </w:t>
+      </w:r>
+      <w:r>
+        <w:rPr>
+          <w:rFonts w:eastAsia="Times New Roman"/>
+          <w:color w:val="000000"/>
+          <w:sz w:val="21"/>
+          <w:szCs w:val="21"/>
+        </w:rPr>
+        <w:t>pyspark.sql.dataframe.DataFrame</w:t>
+      </w:r>
+    </w:p>
+    <w:p/>
+    <w:p/>
     <w:p>
       <w:r>
         <w:br w:type="page"/>
@@ -9843,12 +10065,12 @@
       <w:pPr>
         <w:pStyle w:val="Heading2"/>
       </w:pPr>
-      <w:bookmarkStart w:id="9" w:name="_Toc514914201"/>
+      <w:bookmarkStart w:id="10" w:name="_Toc514914201"/>
       <w:r>
         <w:lastRenderedPageBreak/>
         <w:t>Create a new pySpark DataFrame Column from Existing Columns</w:t>
       </w:r>
-      <w:bookmarkEnd w:id="9"/>
+      <w:bookmarkEnd w:id="10"/>
     </w:p>
     <w:p/>
     <w:p>
@@ -9874,8 +10096,6 @@
       <w:pPr>
         <w:pStyle w:val="code"/>
       </w:pPr>
-      <w:bookmarkStart w:id="10" w:name="_GoBack"/>
-      <w:bookmarkEnd w:id="10"/>
     </w:p>
     <w:p>
       <w:pPr>
@@ -20361,7 +20581,7 @@
 </file>
 
 <file path=customXml/itemProps1.xml><?xml version="1.0" encoding="utf-8"?>
-<ds:datastoreItem xmlns:ds="http://schemas.openxmlformats.org/officeDocument/2006/customXml" ds:itemID="{8B95E9E6-4622-BC4F-9CC5-7918B8B4AC8A}">
+<ds:datastoreItem xmlns:ds="http://schemas.openxmlformats.org/officeDocument/2006/customXml" ds:itemID="{787B1F6F-FBC1-0C49-A887-3D0EC63BA9D9}">
   <ds:schemaRefs>
     <ds:schemaRef ds:uri="http://schemas.openxmlformats.org/officeDocument/2006/bibliography"/>
   </ds:schemaRefs>

</xml_diff>

<commit_message>
Corrections to to_csv functionality
</commit_message>
<xml_diff>
--- a/pySpark_Cheatsheet.docx
+++ b/pySpark_Cheatsheet.docx
@@ -9,8 +9,6 @@
       <w:r>
         <w:t>pySpark Cheatsheet</w:t>
       </w:r>
-      <w:bookmarkStart w:id="0" w:name="_GoBack"/>
-      <w:bookmarkEnd w:id="0"/>
     </w:p>
     <w:sdt>
       <w:sdtPr>
@@ -3502,11 +3500,11 @@
         <w:pStyle w:val="Heading1"/>
         <w:ind w:left="0"/>
       </w:pPr>
-      <w:bookmarkStart w:id="1" w:name="_Toc515417597"/>
+      <w:bookmarkStart w:id="0" w:name="_Toc515417597"/>
       <w:r>
         <w:t>Command Shell Execution Within iPython</w:t>
       </w:r>
-      <w:bookmarkEnd w:id="1"/>
+      <w:bookmarkEnd w:id="0"/>
     </w:p>
     <w:p/>
     <w:p>
@@ -3556,11 +3554,11 @@
       <w:pPr>
         <w:pStyle w:val="Heading2"/>
       </w:pPr>
-      <w:bookmarkStart w:id="2" w:name="_Toc515417598"/>
+      <w:bookmarkStart w:id="1" w:name="_Toc515417598"/>
       <w:r>
         <w:t>Examine Underlying HDFS Directory Structures in a Jupyter Notebook</w:t>
       </w:r>
-      <w:bookmarkEnd w:id="2"/>
+      <w:bookmarkEnd w:id="1"/>
     </w:p>
     <w:p/>
     <w:p>
@@ -3767,7 +3765,7 @@
               </wp:inline>
             </w:drawing>
           </mc:Choice>
-          <mc:Fallback xmlns:mv="urn:schemas-microsoft-com:mac:vml" xmlns:mo="http://schemas.microsoft.com/office/mac/office/2008/main">
+          <mc:Fallback xmlns:mo="http://schemas.microsoft.com/office/mac/office/2008/main" xmlns:mv="urn:schemas-microsoft-com:mac:vml">
             <w:pict>
               <v:rect w14:anchorId="252261B8" id="Rectangle_x0020_2" o:spid="_x0000_s1026" alt="upyter Notebook" href="https://10.200.4.13/user/bbeauchamp/tree" title="&quot;dashboard&quot;" style="width:23.7pt;height:23.7pt;visibility:visible;mso-wrap-style:square;mso-left-percent:-10001;mso-top-percent:-10001;mso-position-horizontal:absolute;mso-position-horizontal-relative:char;mso-position-vertical:absolute;mso-position-vertical-relative:line;mso-left-percent:-10001;mso-top-percent:-10001;v-text-anchor:top" o:gfxdata="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" o:button="t" filled="f" stroked="f">
                 <v:fill o:detectmouseclick="t"/>
@@ -6626,11 +6624,11 @@
       <w:pPr>
         <w:pStyle w:val="Heading2"/>
       </w:pPr>
-      <w:bookmarkStart w:id="3" w:name="_Toc515417599"/>
+      <w:bookmarkStart w:id="2" w:name="_Toc515417599"/>
       <w:r>
         <w:t>Transfer a CSV file to HDFS</w:t>
       </w:r>
-      <w:bookmarkEnd w:id="3"/>
+      <w:bookmarkEnd w:id="2"/>
     </w:p>
     <w:p>
       <w:pPr>
@@ -6743,7 +6741,7 @@
         </w:tabs>
         <w:ind w:left="0"/>
       </w:pPr>
-      <w:bookmarkStart w:id="4" w:name="_Toc515417600"/>
+      <w:bookmarkStart w:id="3" w:name="_Toc515417600"/>
       <w:r>
         <w:lastRenderedPageBreak/>
         <w:t>DataFrames (</w:t>
@@ -6751,18 +6749,18 @@
       <w:r>
         <w:t>pyspark.sql.dataframe.DataFrame)</w:t>
       </w:r>
+      <w:bookmarkEnd w:id="3"/>
+    </w:p>
+    <w:p/>
+    <w:p>
+      <w:pPr>
+        <w:pStyle w:val="Heading2"/>
+      </w:pPr>
+      <w:bookmarkStart w:id="4" w:name="_Toc515417601"/>
+      <w:r>
+        <w:t>Add a Column Based on Another Column</w:t>
+      </w:r>
       <w:bookmarkEnd w:id="4"/>
-    </w:p>
-    <w:p/>
-    <w:p>
-      <w:pPr>
-        <w:pStyle w:val="Heading2"/>
-      </w:pPr>
-      <w:bookmarkStart w:id="5" w:name="_Toc515417601"/>
-      <w:r>
-        <w:t>Add a Column Based on Another Column</w:t>
-      </w:r>
-      <w:bookmarkEnd w:id="5"/>
     </w:p>
     <w:p>
       <w:pPr>
@@ -7236,11 +7234,11 @@
       <w:pPr>
         <w:pStyle w:val="Heading2"/>
       </w:pPr>
-      <w:bookmarkStart w:id="6" w:name="_Toc515417602"/>
+      <w:bookmarkStart w:id="5" w:name="_Toc515417602"/>
       <w:r>
         <w:t>Calculate Statistics on a DataFrame Column</w:t>
       </w:r>
-      <w:bookmarkEnd w:id="6"/>
+      <w:bookmarkEnd w:id="5"/>
     </w:p>
     <w:p>
       <w:pPr>
@@ -7693,12 +7691,12 @@
       <w:pPr>
         <w:pStyle w:val="Heading2"/>
       </w:pPr>
-      <w:bookmarkStart w:id="7" w:name="_Toc515417603"/>
+      <w:bookmarkStart w:id="6" w:name="_Toc515417603"/>
       <w:r>
         <w:lastRenderedPageBreak/>
         <w:t>Change a DataFrame’s Column Names</w:t>
       </w:r>
-      <w:bookmarkEnd w:id="7"/>
+      <w:bookmarkEnd w:id="6"/>
     </w:p>
     <w:p/>
     <w:p>
@@ -8562,11 +8560,11 @@
       <w:pPr>
         <w:pStyle w:val="Heading2"/>
       </w:pPr>
-      <w:bookmarkStart w:id="8" w:name="_Toc515417604"/>
+      <w:bookmarkStart w:id="7" w:name="_Toc515417604"/>
       <w:r>
         <w:t>Concatenate 2 pySpark DataFrames, row-wise</w:t>
       </w:r>
-      <w:bookmarkEnd w:id="8"/>
+      <w:bookmarkEnd w:id="7"/>
     </w:p>
     <w:p/>
     <w:p>
@@ -9733,11 +9731,11 @@
       <w:pPr>
         <w:pStyle w:val="Heading2"/>
       </w:pPr>
-      <w:bookmarkStart w:id="9" w:name="_Toc515417605"/>
+      <w:bookmarkStart w:id="8" w:name="_Toc515417605"/>
       <w:r>
         <w:t>Convert a Pandas DataFrame to a pySpark DataFrame</w:t>
       </w:r>
-      <w:bookmarkEnd w:id="9"/>
+      <w:bookmarkEnd w:id="8"/>
     </w:p>
     <w:p/>
     <w:p>
@@ -9891,11 +9889,11 @@
       <w:pPr>
         <w:pStyle w:val="Heading2"/>
       </w:pPr>
-      <w:bookmarkStart w:id="10" w:name="_Toc515417606"/>
+      <w:bookmarkStart w:id="9" w:name="_Toc515417606"/>
       <w:r>
         <w:t>Convert a pySpark DataFrame to a Pandas DataFrame</w:t>
       </w:r>
-      <w:bookmarkEnd w:id="10"/>
+      <w:bookmarkEnd w:id="9"/>
     </w:p>
     <w:p/>
     <w:p>
@@ -9971,11 +9969,11 @@
       <w:pPr>
         <w:pStyle w:val="Heading2"/>
       </w:pPr>
-      <w:bookmarkStart w:id="11" w:name="_Toc515417607"/>
+      <w:bookmarkStart w:id="10" w:name="_Toc515417607"/>
       <w:r>
         <w:t>Create a DataFrame from Scratch</w:t>
       </w:r>
-      <w:bookmarkEnd w:id="11"/>
+      <w:bookmarkEnd w:id="10"/>
     </w:p>
     <w:p/>
     <w:p>
@@ -10273,11 +10271,11 @@
       <w:pPr>
         <w:pStyle w:val="Heading2"/>
       </w:pPr>
-      <w:bookmarkStart w:id="12" w:name="_Toc515417608"/>
+      <w:bookmarkStart w:id="11" w:name="_Toc515417608"/>
       <w:r>
         <w:t>Convert a Timestamp Column to a Date Column</w:t>
       </w:r>
-      <w:bookmarkEnd w:id="12"/>
+      <w:bookmarkEnd w:id="11"/>
     </w:p>
     <w:p/>
     <w:p>
@@ -11825,12 +11823,12 @@
       <w:pPr>
         <w:pStyle w:val="Heading2"/>
       </w:pPr>
-      <w:bookmarkStart w:id="13" w:name="_Toc515417609"/>
+      <w:bookmarkStart w:id="12" w:name="_Toc515417609"/>
       <w:r>
         <w:lastRenderedPageBreak/>
         <w:t>Create a new pySpark DataFrame Column from Existing Columns</w:t>
       </w:r>
-      <w:bookmarkEnd w:id="13"/>
+      <w:bookmarkEnd w:id="12"/>
     </w:p>
     <w:p/>
     <w:p>
@@ -12698,11 +12696,11 @@
       <w:pPr>
         <w:pStyle w:val="Heading2"/>
       </w:pPr>
-      <w:bookmarkStart w:id="14" w:name="_Toc515417610"/>
+      <w:bookmarkStart w:id="13" w:name="_Toc515417610"/>
       <w:r>
         <w:t>Display DataFrame Columns and Types</w:t>
       </w:r>
-      <w:bookmarkEnd w:id="14"/>
+      <w:bookmarkEnd w:id="13"/>
     </w:p>
     <w:p/>
     <w:p>
@@ -12780,332 +12778,337 @@
       <w:pPr>
         <w:pStyle w:val="Heading2"/>
       </w:pPr>
-      <w:bookmarkStart w:id="15" w:name="_Toc515417611"/>
+      <w:bookmarkStart w:id="14" w:name="_Toc515417611"/>
       <w:r>
         <w:t>DataFrame Schema</w:t>
       </w:r>
+      <w:bookmarkEnd w:id="14"/>
+    </w:p>
+    <w:p>
+      <w:pPr>
+        <w:spacing w:line="300" w:lineRule="atLeast"/>
+        <w:rPr>
+          <w:rFonts w:ascii="Times New Roman" w:eastAsia="Times New Roman" w:hAnsi="Times New Roman" w:cs="Times New Roman"/>
+          <w:sz w:val="21"/>
+          <w:szCs w:val="21"/>
+        </w:rPr>
+      </w:pPr>
+      <w:r>
+        <w:rPr>
+          <w:rFonts w:ascii="Times New Roman" w:eastAsia="Times New Roman" w:hAnsi="Times New Roman" w:cs="Times New Roman"/>
+          <w:sz w:val="21"/>
+          <w:szCs w:val="21"/>
+        </w:rPr>
+        <w:t>smurf_processed_df.printSchema()</w:t>
+      </w:r>
+    </w:p>
+    <w:p>
+      <w:pPr>
+        <w:spacing w:line="300" w:lineRule="atLeast"/>
+        <w:rPr>
+          <w:rFonts w:ascii="Times New Roman" w:eastAsia="Times New Roman" w:hAnsi="Times New Roman" w:cs="Times New Roman"/>
+          <w:sz w:val="21"/>
+          <w:szCs w:val="21"/>
+        </w:rPr>
+      </w:pPr>
+    </w:p>
+    <w:p>
+      <w:pPr>
+        <w:spacing w:line="300" w:lineRule="atLeast"/>
+        <w:rPr>
+          <w:rFonts w:ascii="Times New Roman" w:eastAsia="Times New Roman" w:hAnsi="Times New Roman" w:cs="Times New Roman"/>
+          <w:sz w:val="21"/>
+          <w:szCs w:val="21"/>
+        </w:rPr>
+      </w:pPr>
+      <w:r>
+        <w:rPr>
+          <w:rFonts w:ascii="Times New Roman" w:eastAsia="Times New Roman" w:hAnsi="Times New Roman" w:cs="Times New Roman"/>
+          <w:sz w:val="21"/>
+          <w:szCs w:val="21"/>
+        </w:rPr>
+        <w:t>Output:</w:t>
+      </w:r>
+    </w:p>
+    <w:p>
+      <w:pPr>
+        <w:spacing w:line="300" w:lineRule="atLeast"/>
+        <w:rPr>
+          <w:rFonts w:ascii="Times New Roman" w:eastAsia="Times New Roman" w:hAnsi="Times New Roman" w:cs="Times New Roman"/>
+          <w:sz w:val="21"/>
+          <w:szCs w:val="21"/>
+        </w:rPr>
+      </w:pPr>
+      <w:r>
+        <w:rPr>
+          <w:rFonts w:ascii="Times New Roman" w:eastAsia="Times New Roman" w:hAnsi="Times New Roman" w:cs="Times New Roman"/>
+          <w:sz w:val="21"/>
+          <w:szCs w:val="21"/>
+        </w:rPr>
+        <w:t>root</w:t>
+      </w:r>
+    </w:p>
+    <w:p>
+      <w:pPr>
+        <w:spacing w:line="300" w:lineRule="atLeast"/>
+        <w:rPr>
+          <w:rFonts w:ascii="Times New Roman" w:eastAsia="Times New Roman" w:hAnsi="Times New Roman" w:cs="Times New Roman"/>
+          <w:sz w:val="21"/>
+          <w:szCs w:val="21"/>
+        </w:rPr>
+      </w:pPr>
+      <w:r>
+        <w:rPr>
+          <w:rFonts w:ascii="Times New Roman" w:eastAsia="Times New Roman" w:hAnsi="Times New Roman" w:cs="Times New Roman"/>
+          <w:sz w:val="21"/>
+          <w:szCs w:val="21"/>
+        </w:rPr>
+        <w:t xml:space="preserve"> |-- smfMetaData: struct (nullable = true)</w:t>
+      </w:r>
+    </w:p>
+    <w:p>
+      <w:pPr>
+        <w:spacing w:line="300" w:lineRule="atLeast"/>
+        <w:rPr>
+          <w:rFonts w:ascii="Times New Roman" w:eastAsia="Times New Roman" w:hAnsi="Times New Roman" w:cs="Times New Roman"/>
+          <w:sz w:val="21"/>
+          <w:szCs w:val="21"/>
+        </w:rPr>
+      </w:pPr>
+      <w:r>
+        <w:rPr>
+          <w:rFonts w:ascii="Times New Roman" w:eastAsia="Times New Roman" w:hAnsi="Times New Roman" w:cs="Times New Roman"/>
+          <w:sz w:val="21"/>
+          <w:szCs w:val="21"/>
+        </w:rPr>
+        <w:t xml:space="preserve"> |    |-- defaultProcessMode: string (nullable = true)</w:t>
+      </w:r>
+    </w:p>
+    <w:p>
+      <w:pPr>
+        <w:spacing w:line="300" w:lineRule="atLeast"/>
+        <w:rPr>
+          <w:rFonts w:ascii="Times New Roman" w:eastAsia="Times New Roman" w:hAnsi="Times New Roman" w:cs="Times New Roman"/>
+          <w:sz w:val="21"/>
+          <w:szCs w:val="21"/>
+        </w:rPr>
+      </w:pPr>
+      <w:r>
+        <w:rPr>
+          <w:rFonts w:ascii="Times New Roman" w:eastAsia="Times New Roman" w:hAnsi="Times New Roman" w:cs="Times New Roman"/>
+          <w:sz w:val="21"/>
+          <w:szCs w:val="21"/>
+        </w:rPr>
+        <w:t xml:space="preserve"> |    |-- deviceId: string (nullable = true)</w:t>
+      </w:r>
+    </w:p>
+    <w:p>
+      <w:pPr>
+        <w:spacing w:line="300" w:lineRule="atLeast"/>
+        <w:rPr>
+          <w:rFonts w:ascii="Times New Roman" w:eastAsia="Times New Roman" w:hAnsi="Times New Roman" w:cs="Times New Roman"/>
+          <w:sz w:val="21"/>
+          <w:szCs w:val="21"/>
+        </w:rPr>
+      </w:pPr>
+      <w:r>
+        <w:rPr>
+          <w:rFonts w:ascii="Times New Roman" w:eastAsia="Times New Roman" w:hAnsi="Times New Roman" w:cs="Times New Roman"/>
+          <w:sz w:val="21"/>
+          <w:szCs w:val="21"/>
+        </w:rPr>
+        <w:t xml:space="preserve"> |    |-- endpointReceiptTime: string (nullable = true)</w:t>
+      </w:r>
+    </w:p>
+    <w:p>
+      <w:pPr>
+        <w:spacing w:line="300" w:lineRule="atLeast"/>
+        <w:rPr>
+          <w:rFonts w:ascii="Times New Roman" w:eastAsia="Times New Roman" w:hAnsi="Times New Roman" w:cs="Times New Roman"/>
+          <w:sz w:val="21"/>
+          <w:szCs w:val="21"/>
+        </w:rPr>
+      </w:pPr>
+      <w:r>
+        <w:rPr>
+          <w:rFonts w:ascii="Times New Roman" w:eastAsia="Times New Roman" w:hAnsi="Times New Roman" w:cs="Times New Roman"/>
+          <w:sz w:val="21"/>
+          <w:szCs w:val="21"/>
+        </w:rPr>
+        <w:t xml:space="preserve"> |    |-- endpointResponseCode: string (nullable = true)</w:t>
+      </w:r>
+    </w:p>
+    <w:p>
+      <w:pPr>
+        <w:spacing w:line="300" w:lineRule="atLeast"/>
+        <w:rPr>
+          <w:rFonts w:ascii="Times New Roman" w:eastAsia="Times New Roman" w:hAnsi="Times New Roman" w:cs="Times New Roman"/>
+          <w:sz w:val="21"/>
+          <w:szCs w:val="21"/>
+        </w:rPr>
+      </w:pPr>
+      <w:r>
+        <w:rPr>
+          <w:rFonts w:ascii="Times New Roman" w:eastAsia="Times New Roman" w:hAnsi="Times New Roman" w:cs="Times New Roman"/>
+          <w:sz w:val="21"/>
+          <w:szCs w:val="21"/>
+        </w:rPr>
+        <w:t xml:space="preserve"> |    |-- ipAddress: string (nullable = true)</w:t>
+      </w:r>
+    </w:p>
+    <w:p>
+      <w:pPr>
+        <w:spacing w:line="300" w:lineRule="atLeast"/>
+        <w:rPr>
+          <w:rFonts w:ascii="Times New Roman" w:eastAsia="Times New Roman" w:hAnsi="Times New Roman" w:cs="Times New Roman"/>
+          <w:sz w:val="21"/>
+          <w:szCs w:val="21"/>
+        </w:rPr>
+      </w:pPr>
+    </w:p>
+    <w:p>
+      <w:pPr>
+        <w:spacing w:line="300" w:lineRule="atLeast"/>
+        <w:rPr>
+          <w:rFonts w:ascii="Times New Roman" w:eastAsia="Times New Roman" w:hAnsi="Times New Roman" w:cs="Times New Roman"/>
+          <w:sz w:val="21"/>
+          <w:szCs w:val="21"/>
+        </w:rPr>
+      </w:pPr>
+    </w:p>
+    <w:p>
+      <w:pPr>
+        <w:pStyle w:val="Heading2"/>
+      </w:pPr>
+      <w:bookmarkStart w:id="15" w:name="_Toc515417612"/>
+      <w:r>
+        <w:t>Execute SQL on a DataFrame</w:t>
+      </w:r>
       <w:bookmarkEnd w:id="15"/>
     </w:p>
-    <w:p>
-      <w:pPr>
-        <w:spacing w:line="300" w:lineRule="atLeast"/>
-        <w:rPr>
-          <w:rFonts w:ascii="Times New Roman" w:eastAsia="Times New Roman" w:hAnsi="Times New Roman" w:cs="Times New Roman"/>
-          <w:sz w:val="21"/>
-          <w:szCs w:val="21"/>
-        </w:rPr>
-      </w:pPr>
-      <w:r>
-        <w:rPr>
-          <w:rFonts w:ascii="Times New Roman" w:eastAsia="Times New Roman" w:hAnsi="Times New Roman" w:cs="Times New Roman"/>
-          <w:sz w:val="21"/>
-          <w:szCs w:val="21"/>
-        </w:rPr>
-        <w:t>smurf_processed_df.printSchema()</w:t>
-      </w:r>
-    </w:p>
-    <w:p>
-      <w:pPr>
-        <w:spacing w:line="300" w:lineRule="atLeast"/>
-        <w:rPr>
-          <w:rFonts w:ascii="Times New Roman" w:eastAsia="Times New Roman" w:hAnsi="Times New Roman" w:cs="Times New Roman"/>
-          <w:sz w:val="21"/>
-          <w:szCs w:val="21"/>
-        </w:rPr>
-      </w:pPr>
-    </w:p>
-    <w:p>
-      <w:pPr>
-        <w:spacing w:line="300" w:lineRule="atLeast"/>
-        <w:rPr>
-          <w:rFonts w:ascii="Times New Roman" w:eastAsia="Times New Roman" w:hAnsi="Times New Roman" w:cs="Times New Roman"/>
-          <w:sz w:val="21"/>
-          <w:szCs w:val="21"/>
-        </w:rPr>
-      </w:pPr>
-      <w:r>
-        <w:rPr>
-          <w:rFonts w:ascii="Times New Roman" w:eastAsia="Times New Roman" w:hAnsi="Times New Roman" w:cs="Times New Roman"/>
-          <w:sz w:val="21"/>
-          <w:szCs w:val="21"/>
-        </w:rPr>
-        <w:t>Output:</w:t>
-      </w:r>
-    </w:p>
-    <w:p>
-      <w:pPr>
-        <w:spacing w:line="300" w:lineRule="atLeast"/>
-        <w:rPr>
-          <w:rFonts w:ascii="Times New Roman" w:eastAsia="Times New Roman" w:hAnsi="Times New Roman" w:cs="Times New Roman"/>
-          <w:sz w:val="21"/>
-          <w:szCs w:val="21"/>
-        </w:rPr>
-      </w:pPr>
-      <w:r>
-        <w:rPr>
-          <w:rFonts w:ascii="Times New Roman" w:eastAsia="Times New Roman" w:hAnsi="Times New Roman" w:cs="Times New Roman"/>
-          <w:sz w:val="21"/>
-          <w:szCs w:val="21"/>
-        </w:rPr>
-        <w:t>root</w:t>
-      </w:r>
-    </w:p>
-    <w:p>
-      <w:pPr>
-        <w:spacing w:line="300" w:lineRule="atLeast"/>
-        <w:rPr>
-          <w:rFonts w:ascii="Times New Roman" w:eastAsia="Times New Roman" w:hAnsi="Times New Roman" w:cs="Times New Roman"/>
-          <w:sz w:val="21"/>
-          <w:szCs w:val="21"/>
-        </w:rPr>
-      </w:pPr>
-      <w:r>
-        <w:rPr>
-          <w:rFonts w:ascii="Times New Roman" w:eastAsia="Times New Roman" w:hAnsi="Times New Roman" w:cs="Times New Roman"/>
-          <w:sz w:val="21"/>
-          <w:szCs w:val="21"/>
-        </w:rPr>
-        <w:t xml:space="preserve"> |-- smfMetaData: struct (nullable = true)</w:t>
-      </w:r>
-    </w:p>
-    <w:p>
-      <w:pPr>
-        <w:spacing w:line="300" w:lineRule="atLeast"/>
-        <w:rPr>
-          <w:rFonts w:ascii="Times New Roman" w:eastAsia="Times New Roman" w:hAnsi="Times New Roman" w:cs="Times New Roman"/>
-          <w:sz w:val="21"/>
-          <w:szCs w:val="21"/>
-        </w:rPr>
-      </w:pPr>
-      <w:r>
-        <w:rPr>
-          <w:rFonts w:ascii="Times New Roman" w:eastAsia="Times New Roman" w:hAnsi="Times New Roman" w:cs="Times New Roman"/>
-          <w:sz w:val="21"/>
-          <w:szCs w:val="21"/>
-        </w:rPr>
-        <w:t xml:space="preserve"> |    |-- defaultProcessMode: string (nullable = true)</w:t>
-      </w:r>
-    </w:p>
-    <w:p>
-      <w:pPr>
-        <w:spacing w:line="300" w:lineRule="atLeast"/>
-        <w:rPr>
-          <w:rFonts w:ascii="Times New Roman" w:eastAsia="Times New Roman" w:hAnsi="Times New Roman" w:cs="Times New Roman"/>
-          <w:sz w:val="21"/>
-          <w:szCs w:val="21"/>
-        </w:rPr>
-      </w:pPr>
-      <w:r>
-        <w:rPr>
-          <w:rFonts w:ascii="Times New Roman" w:eastAsia="Times New Roman" w:hAnsi="Times New Roman" w:cs="Times New Roman"/>
-          <w:sz w:val="21"/>
-          <w:szCs w:val="21"/>
-        </w:rPr>
-        <w:t xml:space="preserve"> |    |-- deviceId: string (nullable = true)</w:t>
-      </w:r>
-    </w:p>
-    <w:p>
-      <w:pPr>
-        <w:spacing w:line="300" w:lineRule="atLeast"/>
-        <w:rPr>
-          <w:rFonts w:ascii="Times New Roman" w:eastAsia="Times New Roman" w:hAnsi="Times New Roman" w:cs="Times New Roman"/>
-          <w:sz w:val="21"/>
-          <w:szCs w:val="21"/>
-        </w:rPr>
-      </w:pPr>
-      <w:r>
-        <w:rPr>
-          <w:rFonts w:ascii="Times New Roman" w:eastAsia="Times New Roman" w:hAnsi="Times New Roman" w:cs="Times New Roman"/>
-          <w:sz w:val="21"/>
-          <w:szCs w:val="21"/>
-        </w:rPr>
-        <w:t xml:space="preserve"> |    |-- endpointReceiptTime: string (nullable = true)</w:t>
-      </w:r>
-    </w:p>
-    <w:p>
-      <w:pPr>
-        <w:spacing w:line="300" w:lineRule="atLeast"/>
-        <w:rPr>
-          <w:rFonts w:ascii="Times New Roman" w:eastAsia="Times New Roman" w:hAnsi="Times New Roman" w:cs="Times New Roman"/>
-          <w:sz w:val="21"/>
-          <w:szCs w:val="21"/>
-        </w:rPr>
-      </w:pPr>
-      <w:r>
-        <w:rPr>
-          <w:rFonts w:ascii="Times New Roman" w:eastAsia="Times New Roman" w:hAnsi="Times New Roman" w:cs="Times New Roman"/>
-          <w:sz w:val="21"/>
-          <w:szCs w:val="21"/>
-        </w:rPr>
-        <w:t xml:space="preserve"> |    |-- endpointResponseCode: string (nullable = true)</w:t>
-      </w:r>
-    </w:p>
-    <w:p>
-      <w:pPr>
-        <w:spacing w:line="300" w:lineRule="atLeast"/>
-        <w:rPr>
-          <w:rFonts w:ascii="Times New Roman" w:eastAsia="Times New Roman" w:hAnsi="Times New Roman" w:cs="Times New Roman"/>
-          <w:sz w:val="21"/>
-          <w:szCs w:val="21"/>
-        </w:rPr>
-      </w:pPr>
-      <w:r>
-        <w:rPr>
-          <w:rFonts w:ascii="Times New Roman" w:eastAsia="Times New Roman" w:hAnsi="Times New Roman" w:cs="Times New Roman"/>
-          <w:sz w:val="21"/>
-          <w:szCs w:val="21"/>
-        </w:rPr>
-        <w:t xml:space="preserve"> |    |-- ipAddress: string (nullable = true)</w:t>
-      </w:r>
-    </w:p>
-    <w:p>
-      <w:pPr>
-        <w:spacing w:line="300" w:lineRule="atLeast"/>
-        <w:rPr>
-          <w:rFonts w:ascii="Times New Roman" w:eastAsia="Times New Roman" w:hAnsi="Times New Roman" w:cs="Times New Roman"/>
-          <w:sz w:val="21"/>
-          <w:szCs w:val="21"/>
-        </w:rPr>
-      </w:pPr>
-    </w:p>
-    <w:p>
-      <w:pPr>
-        <w:spacing w:line="300" w:lineRule="atLeast"/>
-        <w:rPr>
-          <w:rFonts w:ascii="Times New Roman" w:eastAsia="Times New Roman" w:hAnsi="Times New Roman" w:cs="Times New Roman"/>
-          <w:sz w:val="21"/>
-          <w:szCs w:val="21"/>
-        </w:rPr>
-      </w:pPr>
+    <w:p/>
+    <w:p>
+      <w:pPr>
+        <w:pStyle w:val="code"/>
+      </w:pPr>
+      <w:r>
+        <w:t>sqlContext.registerDataFrameAsTable(data, "myTable")</w:t>
+      </w:r>
+    </w:p>
+    <w:p>
+      <w:pPr>
+        <w:pStyle w:val="code"/>
+      </w:pPr>
+      <w:r>
+        <w:t>df2 = sqlContext.sql("SELECT Name AS name, askdaosdka as age from myTable")</w:t>
+      </w:r>
+    </w:p>
+    <w:p>
+      <w:pPr>
+        <w:pStyle w:val="code"/>
+      </w:pPr>
+    </w:p>
+    <w:p>
+      <w:pPr>
+        <w:pStyle w:val="code"/>
+      </w:pPr>
+      <w:r>
+        <w:t>df2.show()</w:t>
+      </w:r>
+    </w:p>
+    <w:p>
+      <w:pPr>
+        <w:pStyle w:val="code"/>
+      </w:pPr>
+    </w:p>
+    <w:p>
+      <w:pPr>
+        <w:pStyle w:val="code"/>
+      </w:pPr>
+      <w:r>
+        <w:t># Output</w:t>
+      </w:r>
+    </w:p>
+    <w:p>
+      <w:pPr>
+        <w:pStyle w:val="code"/>
+      </w:pPr>
+      <w:r>
+        <w:t>#+-------+---+</w:t>
+      </w:r>
+    </w:p>
+    <w:p>
+      <w:pPr>
+        <w:pStyle w:val="code"/>
+      </w:pPr>
+      <w:r>
+        <w:t>#|   name|age|</w:t>
+      </w:r>
+    </w:p>
+    <w:p>
+      <w:pPr>
+        <w:pStyle w:val="code"/>
+      </w:pPr>
+      <w:r>
+        <w:t>#+-------+---+</w:t>
+      </w:r>
+    </w:p>
+    <w:p>
+      <w:pPr>
+        <w:pStyle w:val="code"/>
+      </w:pPr>
+      <w:r>
+        <w:t>#|Alberto|  2|</w:t>
+      </w:r>
+    </w:p>
+    <w:p>
+      <w:pPr>
+        <w:pStyle w:val="code"/>
+      </w:pPr>
+      <w:r>
+        <w:t>#| Dakota|  2|</w:t>
+      </w:r>
+    </w:p>
+    <w:p>
+      <w:pPr>
+        <w:pStyle w:val="code"/>
+      </w:pPr>
+      <w:r>
+        <w:t>#+-------+---+</w:t>
+      </w:r>
     </w:p>
     <w:p>
       <w:pPr>
         <w:pStyle w:val="Heading2"/>
       </w:pPr>
-      <w:bookmarkStart w:id="16" w:name="_Toc515417612"/>
-      <w:r>
-        <w:t>Execute SQL on a DataFrame</w:t>
+    </w:p>
+    <w:p>
+      <w:pPr>
+        <w:pStyle w:val="Heading2"/>
+      </w:pPr>
+    </w:p>
+    <w:p>
+      <w:pPr>
+        <w:pStyle w:val="Heading2"/>
+      </w:pPr>
+      <w:bookmarkStart w:id="16" w:name="_Toc515417613"/>
+      <w:r>
+        <w:t>Export a Spark Data Frame</w:t>
+      </w:r>
+      <w:r>
+        <w:t xml:space="preserve"> to CSV</w:t>
       </w:r>
       <w:bookmarkEnd w:id="16"/>
     </w:p>
     <w:p/>
     <w:p>
-      <w:pPr>
-        <w:pStyle w:val="code"/>
-      </w:pPr>
-      <w:r>
-        <w:t>sqlContext.registerDataFrameAsTable(data, "myTable")</w:t>
-      </w:r>
-    </w:p>
-    <w:p>
-      <w:pPr>
-        <w:pStyle w:val="code"/>
-      </w:pPr>
-      <w:r>
-        <w:t>df2 = sqlContext.sql("SELECT Name AS name, askdaosdka as age from myTable")</w:t>
-      </w:r>
-    </w:p>
-    <w:p>
-      <w:pPr>
-        <w:pStyle w:val="code"/>
-      </w:pPr>
-    </w:p>
-    <w:p>
-      <w:pPr>
-        <w:pStyle w:val="code"/>
-      </w:pPr>
-      <w:r>
-        <w:t>df2.show()</w:t>
-      </w:r>
-    </w:p>
-    <w:p>
-      <w:pPr>
-        <w:pStyle w:val="code"/>
-      </w:pPr>
-    </w:p>
-    <w:p>
-      <w:pPr>
-        <w:pStyle w:val="code"/>
-      </w:pPr>
-      <w:r>
-        <w:t># Output</w:t>
-      </w:r>
-    </w:p>
-    <w:p>
-      <w:pPr>
-        <w:pStyle w:val="code"/>
-      </w:pPr>
-      <w:r>
-        <w:t>#+-------+---+</w:t>
-      </w:r>
-    </w:p>
-    <w:p>
-      <w:pPr>
-        <w:pStyle w:val="code"/>
-      </w:pPr>
-      <w:r>
-        <w:t>#|   name|age|</w:t>
-      </w:r>
-    </w:p>
-    <w:p>
-      <w:pPr>
-        <w:pStyle w:val="code"/>
-      </w:pPr>
-      <w:r>
-        <w:t>#+-------+---+</w:t>
-      </w:r>
-    </w:p>
-    <w:p>
-      <w:pPr>
-        <w:pStyle w:val="code"/>
-      </w:pPr>
-      <w:r>
-        <w:t>#|Alberto|  2|</w:t>
-      </w:r>
-    </w:p>
-    <w:p>
-      <w:pPr>
-        <w:pStyle w:val="code"/>
-      </w:pPr>
-      <w:r>
-        <w:t>#| Dakota|  2|</w:t>
-      </w:r>
-    </w:p>
-    <w:p>
-      <w:pPr>
-        <w:pStyle w:val="code"/>
-      </w:pPr>
-      <w:r>
-        <w:t>#+-------+---+</w:t>
-      </w:r>
-    </w:p>
-    <w:p>
-      <w:pPr>
-        <w:pStyle w:val="Heading2"/>
-      </w:pPr>
-    </w:p>
-    <w:p>
-      <w:pPr>
-        <w:pStyle w:val="Heading2"/>
-      </w:pPr>
-    </w:p>
-    <w:p>
-      <w:pPr>
-        <w:pStyle w:val="Heading2"/>
-      </w:pPr>
-      <w:bookmarkStart w:id="17" w:name="_Toc515417613"/>
-      <w:r>
-        <w:t>Export a Spark Data Frame</w:t>
-      </w:r>
-      <w:r>
-        <w:t xml:space="preserve"> to CSV</w:t>
-      </w:r>
+      <w:r>
+        <w:t>Two</w:t>
+      </w:r>
+      <w:bookmarkStart w:id="17" w:name="_GoBack"/>
       <w:bookmarkEnd w:id="17"/>
-    </w:p>
-    <w:p/>
-    <w:p>
-      <w:r>
-        <w:t>Three ways:</w:t>
+      <w:r>
+        <w:t xml:space="preserve"> ways:</w:t>
       </w:r>
     </w:p>
     <w:p/>
@@ -13123,22 +13126,6 @@
           <w:szCs w:val="24"/>
         </w:rPr>
         <w:t>df.toPandas().to_csv('mycsv.csv')</w:t>
-      </w:r>
-    </w:p>
-    <w:p>
-      <w:pPr>
-        <w:pStyle w:val="code"/>
-        <w:rPr>
-          <w:sz w:val="24"/>
-          <w:szCs w:val="24"/>
-        </w:rPr>
-      </w:pPr>
-      <w:r>
-        <w:rPr>
-          <w:sz w:val="24"/>
-          <w:szCs w:val="24"/>
-        </w:rPr>
-        <w:t>df.write.csv('mycsv.csv')</w:t>
       </w:r>
     </w:p>
     <w:p>
@@ -22378,7 +22365,7 @@
 </file>
 
 <file path=customXml/itemProps1.xml><?xml version="1.0" encoding="utf-8"?>
-<ds:datastoreItem xmlns:ds="http://schemas.openxmlformats.org/officeDocument/2006/customXml" ds:itemID="{DE88FD96-636F-0E49-8D8E-DA3C2BDD33A5}">
+<ds:datastoreItem xmlns:ds="http://schemas.openxmlformats.org/officeDocument/2006/customXml" ds:itemID="{0C2425F5-C159-2548-B5AF-EB0984E3A362}">
   <ds:schemaRefs>
     <ds:schemaRef ds:uri="http://schemas.openxmlformats.org/officeDocument/2006/bibliography"/>
   </ds:schemaRefs>

</xml_diff>

<commit_message>
Set the timeout value from inside a jupyter notebook.
</commit_message>
<xml_diff>
--- a/pySpark_Cheatsheet.docx
+++ b/pySpark_Cheatsheet.docx
@@ -9,6 +9,8 @@
       <w:r>
         <w:t>pySpark Cheatsheet</w:t>
       </w:r>
+      <w:bookmarkStart w:id="0" w:name="_GoBack"/>
+      <w:bookmarkEnd w:id="0"/>
     </w:p>
     <w:sdt>
       <w:sdtPr>
@@ -71,7 +73,7 @@
             </w:rPr>
             <w:fldChar w:fldCharType="separate"/>
           </w:r>
-          <w:hyperlink w:anchor="_Toc515417597" w:history="1">
+          <w:hyperlink w:anchor="_Toc4292481" w:history="1">
             <w:r>
               <w:rPr>
                 <w:rStyle w:val="Hyperlink"/>
@@ -98,7 +100,7 @@
                 <w:noProof/>
                 <w:webHidden/>
               </w:rPr>
-              <w:instrText xml:space="preserve"> PAGEREF _Toc515417597 \h </w:instrText>
+              <w:instrText xml:space="preserve"> PAGEREF _Toc4292481 \h </w:instrText>
             </w:r>
             <w:r>
               <w:rPr>
@@ -144,13 +146,13 @@
               <w:szCs w:val="24"/>
             </w:rPr>
           </w:pPr>
-          <w:hyperlink w:anchor="_Toc515417598" w:history="1">
+          <w:hyperlink w:anchor="_Toc4292482" w:history="1">
             <w:r>
               <w:rPr>
                 <w:rStyle w:val="Hyperlink"/>
                 <w:noProof/>
               </w:rPr>
-              <w:t>Examine Underlying HDFS Directory Structures in a Jupyter Notebook</w:t>
+              <w:t>Configure Spark from a jupyter notebook command</w:t>
             </w:r>
             <w:r>
               <w:rPr>
@@ -171,7 +173,7 @@
                 <w:noProof/>
                 <w:webHidden/>
               </w:rPr>
-              <w:instrText xml:space="preserve"> PAGEREF _Toc515417598 \h </w:instrText>
+              <w:instrText xml:space="preserve"> PAGEREF _Toc4292482 \h </w:instrText>
             </w:r>
             <w:r>
               <w:rPr>
@@ -217,13 +219,13 @@
               <w:szCs w:val="24"/>
             </w:rPr>
           </w:pPr>
-          <w:hyperlink w:anchor="_Toc515417599" w:history="1">
+          <w:hyperlink w:anchor="_Toc4292483" w:history="1">
             <w:r>
               <w:rPr>
                 <w:rStyle w:val="Hyperlink"/>
                 <w:noProof/>
               </w:rPr>
-              <w:t>Transfer a CSV file to HDFS</w:t>
+              <w:t>Examine Underlying HDFS Directory Structures in a Jupyter Notebook</w:t>
             </w:r>
             <w:r>
               <w:rPr>
@@ -244,7 +246,7 @@
                 <w:noProof/>
                 <w:webHidden/>
               </w:rPr>
-              <w:instrText xml:space="preserve"> PAGEREF _Toc515417599 \h </w:instrText>
+              <w:instrText xml:space="preserve"> PAGEREF _Toc4292483 \h </w:instrText>
             </w:r>
             <w:r>
               <w:rPr>
@@ -264,78 +266,7 @@
                 <w:noProof/>
                 <w:webHidden/>
               </w:rPr>
-              <w:t>4</w:t>
-            </w:r>
-            <w:r>
-              <w:rPr>
-                <w:noProof/>
-                <w:webHidden/>
-              </w:rPr>
-              <w:fldChar w:fldCharType="end"/>
-            </w:r>
-          </w:hyperlink>
-        </w:p>
-        <w:p>
-          <w:pPr>
-            <w:pStyle w:val="TOC1"/>
-            <w:tabs>
-              <w:tab w:val="right" w:leader="dot" w:pos="10790"/>
-            </w:tabs>
-            <w:rPr>
-              <w:rFonts w:eastAsiaTheme="minorEastAsia"/>
-              <w:b w:val="0"/>
-              <w:bCs w:val="0"/>
-              <w:noProof/>
-            </w:rPr>
-          </w:pPr>
-          <w:hyperlink w:anchor="_Toc515417600" w:history="1">
-            <w:r>
-              <w:rPr>
-                <w:rStyle w:val="Hyperlink"/>
-                <w:noProof/>
-              </w:rPr>
-              <w:t>DataFrames (pyspark.sql.dataframe.DataFrame)</w:t>
-            </w:r>
-            <w:r>
-              <w:rPr>
-                <w:noProof/>
-                <w:webHidden/>
-              </w:rPr>
-              <w:tab/>
-            </w:r>
-            <w:r>
-              <w:rPr>
-                <w:noProof/>
-                <w:webHidden/>
-              </w:rPr>
-              <w:fldChar w:fldCharType="begin"/>
-            </w:r>
-            <w:r>
-              <w:rPr>
-                <w:noProof/>
-                <w:webHidden/>
-              </w:rPr>
-              <w:instrText xml:space="preserve"> PAGEREF _Toc515417600 \h </w:instrText>
-            </w:r>
-            <w:r>
-              <w:rPr>
-                <w:noProof/>
-                <w:webHidden/>
-              </w:rPr>
-            </w:r>
-            <w:r>
-              <w:rPr>
-                <w:noProof/>
-                <w:webHidden/>
-              </w:rPr>
-              <w:fldChar w:fldCharType="separate"/>
-            </w:r>
-            <w:r>
-              <w:rPr>
-                <w:noProof/>
-                <w:webHidden/>
-              </w:rPr>
-              <w:t>5</w:t>
+              <w:t>2</w:t>
             </w:r>
             <w:r>
               <w:rPr>
@@ -361,13 +292,13 @@
               <w:szCs w:val="24"/>
             </w:rPr>
           </w:pPr>
-          <w:hyperlink w:anchor="_Toc515417601" w:history="1">
+          <w:hyperlink w:anchor="_Toc4292484" w:history="1">
             <w:r>
               <w:rPr>
                 <w:rStyle w:val="Hyperlink"/>
                 <w:noProof/>
               </w:rPr>
-              <w:t>Add a Column Based on Another Column</w:t>
+              <w:t>Set the spark timeout value</w:t>
             </w:r>
             <w:r>
               <w:rPr>
@@ -388,7 +319,7 @@
                 <w:noProof/>
                 <w:webHidden/>
               </w:rPr>
-              <w:instrText xml:space="preserve"> PAGEREF _Toc515417601 \h </w:instrText>
+              <w:instrText xml:space="preserve"> PAGEREF _Toc4292484 \h </w:instrText>
             </w:r>
             <w:r>
               <w:rPr>
@@ -408,7 +339,7 @@
                 <w:noProof/>
                 <w:webHidden/>
               </w:rPr>
-              <w:t>5</w:t>
+              <w:t>4</w:t>
             </w:r>
             <w:r>
               <w:rPr>
@@ -434,13 +365,13 @@
               <w:szCs w:val="24"/>
             </w:rPr>
           </w:pPr>
-          <w:hyperlink w:anchor="_Toc515417602" w:history="1">
+          <w:hyperlink w:anchor="_Toc4292485" w:history="1">
             <w:r>
               <w:rPr>
                 <w:rStyle w:val="Hyperlink"/>
                 <w:noProof/>
               </w:rPr>
-              <w:t>Calculate Statistics on a DataFrame Column</w:t>
+              <w:t>Transfer a CSV file to HDFS</w:t>
             </w:r>
             <w:r>
               <w:rPr>
@@ -461,7 +392,78 @@
                 <w:noProof/>
                 <w:webHidden/>
               </w:rPr>
-              <w:instrText xml:space="preserve"> PAGEREF _Toc515417602 \h </w:instrText>
+              <w:instrText xml:space="preserve"> PAGEREF _Toc4292485 \h </w:instrText>
+            </w:r>
+            <w:r>
+              <w:rPr>
+                <w:noProof/>
+                <w:webHidden/>
+              </w:rPr>
+            </w:r>
+            <w:r>
+              <w:rPr>
+                <w:noProof/>
+                <w:webHidden/>
+              </w:rPr>
+              <w:fldChar w:fldCharType="separate"/>
+            </w:r>
+            <w:r>
+              <w:rPr>
+                <w:noProof/>
+                <w:webHidden/>
+              </w:rPr>
+              <w:t>4</w:t>
+            </w:r>
+            <w:r>
+              <w:rPr>
+                <w:noProof/>
+                <w:webHidden/>
+              </w:rPr>
+              <w:fldChar w:fldCharType="end"/>
+            </w:r>
+          </w:hyperlink>
+        </w:p>
+        <w:p>
+          <w:pPr>
+            <w:pStyle w:val="TOC1"/>
+            <w:tabs>
+              <w:tab w:val="right" w:leader="dot" w:pos="10790"/>
+            </w:tabs>
+            <w:rPr>
+              <w:rFonts w:eastAsiaTheme="minorEastAsia"/>
+              <w:b w:val="0"/>
+              <w:bCs w:val="0"/>
+              <w:noProof/>
+            </w:rPr>
+          </w:pPr>
+          <w:hyperlink w:anchor="_Toc4292486" w:history="1">
+            <w:r>
+              <w:rPr>
+                <w:rStyle w:val="Hyperlink"/>
+                <w:noProof/>
+              </w:rPr>
+              <w:t>DataFrames (pyspark.sql.dataframe.DataFrame)</w:t>
+            </w:r>
+            <w:r>
+              <w:rPr>
+                <w:noProof/>
+                <w:webHidden/>
+              </w:rPr>
+              <w:tab/>
+            </w:r>
+            <w:r>
+              <w:rPr>
+                <w:noProof/>
+                <w:webHidden/>
+              </w:rPr>
+              <w:fldChar w:fldCharType="begin"/>
+            </w:r>
+            <w:r>
+              <w:rPr>
+                <w:noProof/>
+                <w:webHidden/>
+              </w:rPr>
+              <w:instrText xml:space="preserve"> PAGEREF _Toc4292486 \h </w:instrText>
             </w:r>
             <w:r>
               <w:rPr>
@@ -507,13 +509,13 @@
               <w:szCs w:val="24"/>
             </w:rPr>
           </w:pPr>
-          <w:hyperlink w:anchor="_Toc515417603" w:history="1">
+          <w:hyperlink w:anchor="_Toc4292487" w:history="1">
             <w:r>
               <w:rPr>
                 <w:rStyle w:val="Hyperlink"/>
                 <w:noProof/>
               </w:rPr>
-              <w:t>Change a DataFrame’s Column Names</w:t>
+              <w:t>Add a Column Based on Another Column</w:t>
             </w:r>
             <w:r>
               <w:rPr>
@@ -534,7 +536,7 @@
                 <w:noProof/>
                 <w:webHidden/>
               </w:rPr>
-              <w:instrText xml:space="preserve"> PAGEREF _Toc515417603 \h </w:instrText>
+              <w:instrText xml:space="preserve"> PAGEREF _Toc4292487 \h </w:instrText>
             </w:r>
             <w:r>
               <w:rPr>
@@ -554,7 +556,7 @@
                 <w:noProof/>
                 <w:webHidden/>
               </w:rPr>
-              <w:t>6</w:t>
+              <w:t>5</w:t>
             </w:r>
             <w:r>
               <w:rPr>
@@ -580,13 +582,13 @@
               <w:szCs w:val="24"/>
             </w:rPr>
           </w:pPr>
-          <w:hyperlink w:anchor="_Toc515417604" w:history="1">
+          <w:hyperlink w:anchor="_Toc4292488" w:history="1">
             <w:r>
               <w:rPr>
                 <w:rStyle w:val="Hyperlink"/>
                 <w:noProof/>
               </w:rPr>
-              <w:t>Concatenate 2 pySpark DataFrames, row-wise</w:t>
+              <w:t>Calculate Statistics on a DataFrame Column</w:t>
             </w:r>
             <w:r>
               <w:rPr>
@@ -607,7 +609,7 @@
                 <w:noProof/>
                 <w:webHidden/>
               </w:rPr>
-              <w:instrText xml:space="preserve"> PAGEREF _Toc515417604 \h </w:instrText>
+              <w:instrText xml:space="preserve"> PAGEREF _Toc4292488 \h </w:instrText>
             </w:r>
             <w:r>
               <w:rPr>
@@ -627,7 +629,7 @@
                 <w:noProof/>
                 <w:webHidden/>
               </w:rPr>
-              <w:t>6</w:t>
+              <w:t>5</w:t>
             </w:r>
             <w:r>
               <w:rPr>
@@ -653,13 +655,13 @@
               <w:szCs w:val="24"/>
             </w:rPr>
           </w:pPr>
-          <w:hyperlink w:anchor="_Toc515417605" w:history="1">
+          <w:hyperlink w:anchor="_Toc4292489" w:history="1">
             <w:r>
               <w:rPr>
                 <w:rStyle w:val="Hyperlink"/>
                 <w:noProof/>
               </w:rPr>
-              <w:t>Convert a Pandas DataFrame to a pySpark DataFrame</w:t>
+              <w:t>Change a DataFrame’s Column Names</w:t>
             </w:r>
             <w:r>
               <w:rPr>
@@ -680,7 +682,7 @@
                 <w:noProof/>
                 <w:webHidden/>
               </w:rPr>
-              <w:instrText xml:space="preserve"> PAGEREF _Toc515417605 \h </w:instrText>
+              <w:instrText xml:space="preserve"> PAGEREF _Toc4292489 \h </w:instrText>
             </w:r>
             <w:r>
               <w:rPr>
@@ -700,7 +702,7 @@
                 <w:noProof/>
                 <w:webHidden/>
               </w:rPr>
-              <w:t>7</w:t>
+              <w:t>6</w:t>
             </w:r>
             <w:r>
               <w:rPr>
@@ -726,13 +728,13 @@
               <w:szCs w:val="24"/>
             </w:rPr>
           </w:pPr>
-          <w:hyperlink w:anchor="_Toc515417606" w:history="1">
+          <w:hyperlink w:anchor="_Toc4292490" w:history="1">
             <w:r>
               <w:rPr>
                 <w:rStyle w:val="Hyperlink"/>
                 <w:noProof/>
               </w:rPr>
-              <w:t>Convert a pySpark DataFrame to a Pandas DataFrame</w:t>
+              <w:t>Concatenate 2 pySpark DataFrames, row-wise</w:t>
             </w:r>
             <w:r>
               <w:rPr>
@@ -753,7 +755,7 @@
                 <w:noProof/>
                 <w:webHidden/>
               </w:rPr>
-              <w:instrText xml:space="preserve"> PAGEREF _Toc515417606 \h </w:instrText>
+              <w:instrText xml:space="preserve"> PAGEREF _Toc4292490 \h </w:instrText>
             </w:r>
             <w:r>
               <w:rPr>
@@ -773,7 +775,7 @@
                 <w:noProof/>
                 <w:webHidden/>
               </w:rPr>
-              <w:t>7</w:t>
+              <w:t>6</w:t>
             </w:r>
             <w:r>
               <w:rPr>
@@ -799,13 +801,13 @@
               <w:szCs w:val="24"/>
             </w:rPr>
           </w:pPr>
-          <w:hyperlink w:anchor="_Toc515417607" w:history="1">
+          <w:hyperlink w:anchor="_Toc4292491" w:history="1">
             <w:r>
               <w:rPr>
                 <w:rStyle w:val="Hyperlink"/>
                 <w:noProof/>
               </w:rPr>
-              <w:t>Create a DataFrame from Scratch</w:t>
+              <w:t>Convert a Pandas DataFrame to a pySpark DataFrame</w:t>
             </w:r>
             <w:r>
               <w:rPr>
@@ -826,7 +828,7 @@
                 <w:noProof/>
                 <w:webHidden/>
               </w:rPr>
-              <w:instrText xml:space="preserve"> PAGEREF _Toc515417607 \h </w:instrText>
+              <w:instrText xml:space="preserve"> PAGEREF _Toc4292491 \h </w:instrText>
             </w:r>
             <w:r>
               <w:rPr>
@@ -872,13 +874,13 @@
               <w:szCs w:val="24"/>
             </w:rPr>
           </w:pPr>
-          <w:hyperlink w:anchor="_Toc515417608" w:history="1">
+          <w:hyperlink w:anchor="_Toc4292492" w:history="1">
             <w:r>
               <w:rPr>
                 <w:rStyle w:val="Hyperlink"/>
                 <w:noProof/>
               </w:rPr>
-              <w:t>Convert a Timestamp Column to a Date Column</w:t>
+              <w:t>Convert a pySpark DataFrame to a Pandas DataFrame</w:t>
             </w:r>
             <w:r>
               <w:rPr>
@@ -899,7 +901,7 @@
                 <w:noProof/>
                 <w:webHidden/>
               </w:rPr>
-              <w:instrText xml:space="preserve"> PAGEREF _Toc515417608 \h </w:instrText>
+              <w:instrText xml:space="preserve"> PAGEREF _Toc4292492 \h </w:instrText>
             </w:r>
             <w:r>
               <w:rPr>
@@ -919,7 +921,7 @@
                 <w:noProof/>
                 <w:webHidden/>
               </w:rPr>
-              <w:t>8</w:t>
+              <w:t>7</w:t>
             </w:r>
             <w:r>
               <w:rPr>
@@ -945,13 +947,13 @@
               <w:szCs w:val="24"/>
             </w:rPr>
           </w:pPr>
-          <w:hyperlink w:anchor="_Toc515417609" w:history="1">
+          <w:hyperlink w:anchor="_Toc4292493" w:history="1">
             <w:r>
               <w:rPr>
                 <w:rStyle w:val="Hyperlink"/>
                 <w:noProof/>
               </w:rPr>
-              <w:t>Create a new pySpark DataFrame Column from Existing Columns</w:t>
+              <w:t>Convert a Timestamp Column to a Date Column</w:t>
             </w:r>
             <w:r>
               <w:rPr>
@@ -972,7 +974,7 @@
                 <w:noProof/>
                 <w:webHidden/>
               </w:rPr>
-              <w:instrText xml:space="preserve"> PAGEREF _Toc515417609 \h </w:instrText>
+              <w:instrText xml:space="preserve"> PAGEREF _Toc4292493 \h </w:instrText>
             </w:r>
             <w:r>
               <w:rPr>
@@ -992,7 +994,7 @@
                 <w:noProof/>
                 <w:webHidden/>
               </w:rPr>
-              <w:t>9</w:t>
+              <w:t>8</w:t>
             </w:r>
             <w:r>
               <w:rPr>
@@ -1018,13 +1020,13 @@
               <w:szCs w:val="24"/>
             </w:rPr>
           </w:pPr>
-          <w:hyperlink w:anchor="_Toc515417610" w:history="1">
+          <w:hyperlink w:anchor="_Toc4292494" w:history="1">
             <w:r>
               <w:rPr>
                 <w:rStyle w:val="Hyperlink"/>
                 <w:noProof/>
               </w:rPr>
-              <w:t>Display DataFrame Columns and Types</w:t>
+              <w:t>Create a DataFrame from Scratch</w:t>
             </w:r>
             <w:r>
               <w:rPr>
@@ -1045,7 +1047,7 @@
                 <w:noProof/>
                 <w:webHidden/>
               </w:rPr>
-              <w:instrText xml:space="preserve"> PAGEREF _Toc515417610 \h </w:instrText>
+              <w:instrText xml:space="preserve"> PAGEREF _Toc4292494 \h </w:instrText>
             </w:r>
             <w:r>
               <w:rPr>
@@ -1091,13 +1093,13 @@
               <w:szCs w:val="24"/>
             </w:rPr>
           </w:pPr>
-          <w:hyperlink w:anchor="_Toc515417611" w:history="1">
+          <w:hyperlink w:anchor="_Toc4292495" w:history="1">
             <w:r>
               <w:rPr>
                 <w:rStyle w:val="Hyperlink"/>
                 <w:noProof/>
               </w:rPr>
-              <w:t>DataFrame Schema</w:t>
+              <w:t>Create a new pySpark DataFrame Column from Existing Columns</w:t>
             </w:r>
             <w:r>
               <w:rPr>
@@ -1118,7 +1120,7 @@
                 <w:noProof/>
                 <w:webHidden/>
               </w:rPr>
-              <w:instrText xml:space="preserve"> PAGEREF _Toc515417611 \h </w:instrText>
+              <w:instrText xml:space="preserve"> PAGEREF _Toc4292495 \h </w:instrText>
             </w:r>
             <w:r>
               <w:rPr>
@@ -1138,7 +1140,7 @@
                 <w:noProof/>
                 <w:webHidden/>
               </w:rPr>
-              <w:t>10</w:t>
+              <w:t>9</w:t>
             </w:r>
             <w:r>
               <w:rPr>
@@ -1164,13 +1166,13 @@
               <w:szCs w:val="24"/>
             </w:rPr>
           </w:pPr>
-          <w:hyperlink w:anchor="_Toc515417612" w:history="1">
+          <w:hyperlink w:anchor="_Toc4292496" w:history="1">
             <w:r>
               <w:rPr>
                 <w:rStyle w:val="Hyperlink"/>
                 <w:noProof/>
               </w:rPr>
-              <w:t>Execute SQL on a DataFrame</w:t>
+              <w:t>Display DataFrame Columns and Types</w:t>
             </w:r>
             <w:r>
               <w:rPr>
@@ -1191,7 +1193,7 @@
                 <w:noProof/>
                 <w:webHidden/>
               </w:rPr>
-              <w:instrText xml:space="preserve"> PAGEREF _Toc515417612 \h </w:instrText>
+              <w:instrText xml:space="preserve"> PAGEREF _Toc4292496 \h </w:instrText>
             </w:r>
             <w:r>
               <w:rPr>
@@ -1211,7 +1213,7 @@
                 <w:noProof/>
                 <w:webHidden/>
               </w:rPr>
-              <w:t>10</w:t>
+              <w:t>9</w:t>
             </w:r>
             <w:r>
               <w:rPr>
@@ -1237,13 +1239,13 @@
               <w:szCs w:val="24"/>
             </w:rPr>
           </w:pPr>
-          <w:hyperlink w:anchor="_Toc515417613" w:history="1">
+          <w:hyperlink w:anchor="_Toc4292497" w:history="1">
             <w:r>
               <w:rPr>
                 <w:rStyle w:val="Hyperlink"/>
                 <w:noProof/>
               </w:rPr>
-              <w:t>Export a Spark Data Frame to CSV</w:t>
+              <w:t>DataFrame Schema</w:t>
             </w:r>
             <w:r>
               <w:rPr>
@@ -1264,7 +1266,7 @@
                 <w:noProof/>
                 <w:webHidden/>
               </w:rPr>
-              <w:instrText xml:space="preserve"> PAGEREF _Toc515417613 \h </w:instrText>
+              <w:instrText xml:space="preserve"> PAGEREF _Toc4292497 \h </w:instrText>
             </w:r>
             <w:r>
               <w:rPr>
@@ -1310,13 +1312,13 @@
               <w:szCs w:val="24"/>
             </w:rPr>
           </w:pPr>
-          <w:hyperlink w:anchor="_Toc515417614" w:history="1">
+          <w:hyperlink w:anchor="_Toc4292498" w:history="1">
             <w:r>
               <w:rPr>
                 <w:rStyle w:val="Hyperlink"/>
                 <w:noProof/>
               </w:rPr>
-              <w:t>Extract a column from a pyspark DataFrame as a List</w:t>
+              <w:t>Execute SQL on a DataFrame</w:t>
             </w:r>
             <w:r>
               <w:rPr>
@@ -1337,7 +1339,7 @@
                 <w:noProof/>
                 <w:webHidden/>
               </w:rPr>
-              <w:instrText xml:space="preserve"> PAGEREF _Toc515417614 \h </w:instrText>
+              <w:instrText xml:space="preserve"> PAGEREF _Toc4292498 \h </w:instrText>
             </w:r>
             <w:r>
               <w:rPr>
@@ -1357,7 +1359,7 @@
                 <w:noProof/>
                 <w:webHidden/>
               </w:rPr>
-              <w:t>11</w:t>
+              <w:t>10</w:t>
             </w:r>
             <w:r>
               <w:rPr>
@@ -1383,13 +1385,13 @@
               <w:szCs w:val="24"/>
             </w:rPr>
           </w:pPr>
-          <w:hyperlink w:anchor="_Toc515417615" w:history="1">
+          <w:hyperlink w:anchor="_Toc4292499" w:history="1">
             <w:r>
               <w:rPr>
                 <w:rStyle w:val="Hyperlink"/>
                 <w:noProof/>
               </w:rPr>
-              <w:t>Extract a struct (structure) as a DataFrame</w:t>
+              <w:t>Export a Spark Data Frame to CSV</w:t>
             </w:r>
             <w:r>
               <w:rPr>
@@ -1410,7 +1412,7 @@
                 <w:noProof/>
                 <w:webHidden/>
               </w:rPr>
-              <w:instrText xml:space="preserve"> PAGEREF _Toc515417615 \h </w:instrText>
+              <w:instrText xml:space="preserve"> PAGEREF _Toc4292499 \h </w:instrText>
             </w:r>
             <w:r>
               <w:rPr>
@@ -1456,13 +1458,13 @@
               <w:szCs w:val="24"/>
             </w:rPr>
           </w:pPr>
-          <w:hyperlink w:anchor="_Toc515417616" w:history="1">
+          <w:hyperlink w:anchor="_Toc4292500" w:history="1">
             <w:r>
               <w:rPr>
                 <w:rStyle w:val="Hyperlink"/>
                 <w:noProof/>
               </w:rPr>
-              <w:t>Extract Distinct Values from a DataFrame Column</w:t>
+              <w:t>Extract a column from a pyspark DataFrame as a List</w:t>
             </w:r>
             <w:r>
               <w:rPr>
@@ -1483,7 +1485,7 @@
                 <w:noProof/>
                 <w:webHidden/>
               </w:rPr>
-              <w:instrText xml:space="preserve"> PAGEREF _Toc515417616 \h </w:instrText>
+              <w:instrText xml:space="preserve"> PAGEREF _Toc4292500 \h </w:instrText>
             </w:r>
             <w:r>
               <w:rPr>
@@ -1529,13 +1531,13 @@
               <w:szCs w:val="24"/>
             </w:rPr>
           </w:pPr>
-          <w:hyperlink w:anchor="_Toc515417617" w:history="1">
+          <w:hyperlink w:anchor="_Toc4292501" w:history="1">
             <w:r>
               <w:rPr>
                 <w:rStyle w:val="Hyperlink"/>
                 <w:noProof/>
               </w:rPr>
-              <w:t>Extract Nested JSON Data in Spark</w:t>
+              <w:t>Extract a struct (structure) as a DataFrame</w:t>
             </w:r>
             <w:r>
               <w:rPr>
@@ -1556,7 +1558,7 @@
                 <w:noProof/>
                 <w:webHidden/>
               </w:rPr>
-              <w:instrText xml:space="preserve"> PAGEREF _Toc515417617 \h </w:instrText>
+              <w:instrText xml:space="preserve"> PAGEREF _Toc4292501 \h </w:instrText>
             </w:r>
             <w:r>
               <w:rPr>
@@ -1602,13 +1604,13 @@
               <w:szCs w:val="24"/>
             </w:rPr>
           </w:pPr>
-          <w:hyperlink w:anchor="_Toc515417618" w:history="1">
+          <w:hyperlink w:anchor="_Toc4292502" w:history="1">
             <w:r>
               <w:rPr>
                 <w:rStyle w:val="Hyperlink"/>
                 <w:noProof/>
               </w:rPr>
-              <w:t>Read a DataFrame from a csv file</w:t>
+              <w:t>Extract Distinct Values from a DataFrame Column</w:t>
             </w:r>
             <w:r>
               <w:rPr>
@@ -1629,7 +1631,7 @@
                 <w:noProof/>
                 <w:webHidden/>
               </w:rPr>
-              <w:instrText xml:space="preserve"> PAGEREF _Toc515417618 \h </w:instrText>
+              <w:instrText xml:space="preserve"> PAGEREF _Toc4292502 \h </w:instrText>
             </w:r>
             <w:r>
               <w:rPr>
@@ -1675,13 +1677,13 @@
               <w:szCs w:val="24"/>
             </w:rPr>
           </w:pPr>
-          <w:hyperlink w:anchor="_Toc515417619" w:history="1">
+          <w:hyperlink w:anchor="_Toc4292503" w:history="1">
             <w:r>
               <w:rPr>
                 <w:rStyle w:val="Hyperlink"/>
                 <w:noProof/>
               </w:rPr>
-              <w:t>Register a DataFrame as a Temporary Table</w:t>
+              <w:t>Extract Nested JSON Data in Spark</w:t>
             </w:r>
             <w:r>
               <w:rPr>
@@ -1702,7 +1704,7 @@
                 <w:noProof/>
                 <w:webHidden/>
               </w:rPr>
-              <w:instrText xml:space="preserve"> PAGEREF _Toc515417619 \h </w:instrText>
+              <w:instrText xml:space="preserve"> PAGEREF _Toc4292503 \h </w:instrText>
             </w:r>
             <w:r>
               <w:rPr>
@@ -1722,7 +1724,7 @@
                 <w:noProof/>
                 <w:webHidden/>
               </w:rPr>
-              <w:t>12</w:t>
+              <w:t>11</w:t>
             </w:r>
             <w:r>
               <w:rPr>
@@ -1748,13 +1750,13 @@
               <w:szCs w:val="24"/>
             </w:rPr>
           </w:pPr>
-          <w:hyperlink w:anchor="_Toc515417620" w:history="1">
+          <w:hyperlink w:anchor="_Toc4292504" w:history="1">
             <w:r>
               <w:rPr>
                 <w:rStyle w:val="Hyperlink"/>
                 <w:noProof/>
               </w:rPr>
-              <w:t>Sample a DataFrame (approximate sample)</w:t>
+              <w:t>Row Count of a DataFrame</w:t>
             </w:r>
             <w:r>
               <w:rPr>
@@ -1775,7 +1777,7 @@
                 <w:noProof/>
                 <w:webHidden/>
               </w:rPr>
-              <w:instrText xml:space="preserve"> PAGEREF _Toc515417620 \h </w:instrText>
+              <w:instrText xml:space="preserve"> PAGEREF _Toc4292504 \h </w:instrText>
             </w:r>
             <w:r>
               <w:rPr>
@@ -1821,13 +1823,13 @@
               <w:szCs w:val="24"/>
             </w:rPr>
           </w:pPr>
-          <w:hyperlink w:anchor="_Toc515417621" w:history="1">
+          <w:hyperlink w:anchor="_Toc4292505" w:history="1">
             <w:r>
               <w:rPr>
                 <w:rStyle w:val="Hyperlink"/>
                 <w:noProof/>
               </w:rPr>
-              <w:t>Sort a DataFrame</w:t>
+              <w:t>Read a DataFrame from a csv file</w:t>
             </w:r>
             <w:r>
               <w:rPr>
@@ -1848,7 +1850,7 @@
                 <w:noProof/>
                 <w:webHidden/>
               </w:rPr>
-              <w:instrText xml:space="preserve"> PAGEREF _Toc515417621 \h </w:instrText>
+              <w:instrText xml:space="preserve"> PAGEREF _Toc4292505 \h </w:instrText>
             </w:r>
             <w:r>
               <w:rPr>
@@ -1868,7 +1870,7 @@
                 <w:noProof/>
                 <w:webHidden/>
               </w:rPr>
-              <w:t>13</w:t>
+              <w:t>12</w:t>
             </w:r>
             <w:r>
               <w:rPr>
@@ -1894,13 +1896,13 @@
               <w:szCs w:val="24"/>
             </w:rPr>
           </w:pPr>
-          <w:hyperlink w:anchor="_Toc515417622" w:history="1">
+          <w:hyperlink w:anchor="_Toc4292506" w:history="1">
             <w:r>
               <w:rPr>
                 <w:rStyle w:val="Hyperlink"/>
                 <w:noProof/>
               </w:rPr>
-              <w:t>Statistics on pyspark.sql.dataframe.DataFrame columns</w:t>
+              <w:t>Register a DataFrame as a Temporary Table</w:t>
             </w:r>
             <w:r>
               <w:rPr>
@@ -1921,7 +1923,7 @@
                 <w:noProof/>
                 <w:webHidden/>
               </w:rPr>
-              <w:instrText xml:space="preserve"> PAGEREF _Toc515417622 \h </w:instrText>
+              <w:instrText xml:space="preserve"> PAGEREF _Toc4292506 \h </w:instrText>
             </w:r>
             <w:r>
               <w:rPr>
@@ -1941,433 +1943,7 @@
                 <w:noProof/>
                 <w:webHidden/>
               </w:rPr>
-              <w:t>14</w:t>
-            </w:r>
-            <w:r>
-              <w:rPr>
-                <w:noProof/>
-                <w:webHidden/>
-              </w:rPr>
-              <w:fldChar w:fldCharType="end"/>
-            </w:r>
-          </w:hyperlink>
-        </w:p>
-        <w:p>
-          <w:pPr>
-            <w:pStyle w:val="TOC3"/>
-            <w:tabs>
-              <w:tab w:val="right" w:leader="dot" w:pos="10790"/>
-            </w:tabs>
-            <w:rPr>
-              <w:rFonts w:eastAsiaTheme="minorEastAsia"/>
-              <w:noProof/>
-              <w:sz w:val="24"/>
-              <w:szCs w:val="24"/>
-            </w:rPr>
-          </w:pPr>
-          <w:hyperlink w:anchor="_Toc515417623" w:history="1">
-            <w:r>
-              <w:rPr>
-                <w:rStyle w:val="Hyperlink"/>
-                <w:noProof/>
-              </w:rPr>
-              <w:t>Calculate Mean and Median of a Column</w:t>
-            </w:r>
-            <w:r>
-              <w:rPr>
-                <w:noProof/>
-                <w:webHidden/>
-              </w:rPr>
-              <w:tab/>
-            </w:r>
-            <w:r>
-              <w:rPr>
-                <w:noProof/>
-                <w:webHidden/>
-              </w:rPr>
-              <w:fldChar w:fldCharType="begin"/>
-            </w:r>
-            <w:r>
-              <w:rPr>
-                <w:noProof/>
-                <w:webHidden/>
-              </w:rPr>
-              <w:instrText xml:space="preserve"> PAGEREF _Toc515417623 \h </w:instrText>
-            </w:r>
-            <w:r>
-              <w:rPr>
-                <w:noProof/>
-                <w:webHidden/>
-              </w:rPr>
-            </w:r>
-            <w:r>
-              <w:rPr>
-                <w:noProof/>
-                <w:webHidden/>
-              </w:rPr>
-              <w:fldChar w:fldCharType="separate"/>
-            </w:r>
-            <w:r>
-              <w:rPr>
-                <w:noProof/>
-                <w:webHidden/>
-              </w:rPr>
-              <w:t>14</w:t>
-            </w:r>
-            <w:r>
-              <w:rPr>
-                <w:noProof/>
-                <w:webHidden/>
-              </w:rPr>
-              <w:fldChar w:fldCharType="end"/>
-            </w:r>
-          </w:hyperlink>
-        </w:p>
-        <w:p>
-          <w:pPr>
-            <w:pStyle w:val="TOC3"/>
-            <w:tabs>
-              <w:tab w:val="right" w:leader="dot" w:pos="10790"/>
-            </w:tabs>
-            <w:rPr>
-              <w:rFonts w:eastAsiaTheme="minorEastAsia"/>
-              <w:noProof/>
-              <w:sz w:val="24"/>
-              <w:szCs w:val="24"/>
-            </w:rPr>
-          </w:pPr>
-          <w:hyperlink w:anchor="_Toc515417624" w:history="1">
-            <w:r>
-              <w:rPr>
-                <w:rStyle w:val="Hyperlink"/>
-                <w:noProof/>
-              </w:rPr>
-              <w:t>Statistics Summary for a pySpark DataFrame</w:t>
-            </w:r>
-            <w:r>
-              <w:rPr>
-                <w:noProof/>
-                <w:webHidden/>
-              </w:rPr>
-              <w:tab/>
-            </w:r>
-            <w:r>
-              <w:rPr>
-                <w:noProof/>
-                <w:webHidden/>
-              </w:rPr>
-              <w:fldChar w:fldCharType="begin"/>
-            </w:r>
-            <w:r>
-              <w:rPr>
-                <w:noProof/>
-                <w:webHidden/>
-              </w:rPr>
-              <w:instrText xml:space="preserve"> PAGEREF _Toc515417624 \h </w:instrText>
-            </w:r>
-            <w:r>
-              <w:rPr>
-                <w:noProof/>
-                <w:webHidden/>
-              </w:rPr>
-            </w:r>
-            <w:r>
-              <w:rPr>
-                <w:noProof/>
-                <w:webHidden/>
-              </w:rPr>
-              <w:fldChar w:fldCharType="separate"/>
-            </w:r>
-            <w:r>
-              <w:rPr>
-                <w:noProof/>
-                <w:webHidden/>
-              </w:rPr>
-              <w:t>14</w:t>
-            </w:r>
-            <w:r>
-              <w:rPr>
-                <w:noProof/>
-                <w:webHidden/>
-              </w:rPr>
-              <w:fldChar w:fldCharType="end"/>
-            </w:r>
-          </w:hyperlink>
-        </w:p>
-        <w:p>
-          <w:pPr>
-            <w:pStyle w:val="TOC1"/>
-            <w:tabs>
-              <w:tab w:val="right" w:leader="dot" w:pos="10790"/>
-            </w:tabs>
-            <w:rPr>
-              <w:rFonts w:eastAsiaTheme="minorEastAsia"/>
-              <w:b w:val="0"/>
-              <w:bCs w:val="0"/>
-              <w:noProof/>
-            </w:rPr>
-          </w:pPr>
-          <w:hyperlink w:anchor="_Toc515417625" w:history="1">
-            <w:r>
-              <w:rPr>
-                <w:rStyle w:val="Hyperlink"/>
-                <w:noProof/>
-              </w:rPr>
-              <w:t>pyspark.sql</w:t>
-            </w:r>
-            <w:r>
-              <w:rPr>
-                <w:noProof/>
-                <w:webHidden/>
-              </w:rPr>
-              <w:tab/>
-            </w:r>
-            <w:r>
-              <w:rPr>
-                <w:noProof/>
-                <w:webHidden/>
-              </w:rPr>
-              <w:fldChar w:fldCharType="begin"/>
-            </w:r>
-            <w:r>
-              <w:rPr>
-                <w:noProof/>
-                <w:webHidden/>
-              </w:rPr>
-              <w:instrText xml:space="preserve"> PAGEREF _Toc515417625 \h </w:instrText>
-            </w:r>
-            <w:r>
-              <w:rPr>
-                <w:noProof/>
-                <w:webHidden/>
-              </w:rPr>
-            </w:r>
-            <w:r>
-              <w:rPr>
-                <w:noProof/>
-                <w:webHidden/>
-              </w:rPr>
-              <w:fldChar w:fldCharType="separate"/>
-            </w:r>
-            <w:r>
-              <w:rPr>
-                <w:noProof/>
-                <w:webHidden/>
-              </w:rPr>
-              <w:t>14</w:t>
-            </w:r>
-            <w:r>
-              <w:rPr>
-                <w:noProof/>
-                <w:webHidden/>
-              </w:rPr>
-              <w:fldChar w:fldCharType="end"/>
-            </w:r>
-          </w:hyperlink>
-        </w:p>
-        <w:p>
-          <w:pPr>
-            <w:pStyle w:val="TOC1"/>
-            <w:tabs>
-              <w:tab w:val="right" w:leader="dot" w:pos="10790"/>
-            </w:tabs>
-            <w:rPr>
-              <w:rFonts w:eastAsiaTheme="minorEastAsia"/>
-              <w:b w:val="0"/>
-              <w:bCs w:val="0"/>
-              <w:noProof/>
-            </w:rPr>
-          </w:pPr>
-          <w:hyperlink w:anchor="_Toc515417626" w:history="1">
-            <w:r>
-              <w:rPr>
-                <w:rStyle w:val="Hyperlink"/>
-                <w:noProof/>
-              </w:rPr>
-              <w:t>SparkSQL</w:t>
-            </w:r>
-            <w:r>
-              <w:rPr>
-                <w:noProof/>
-                <w:webHidden/>
-              </w:rPr>
-              <w:tab/>
-            </w:r>
-            <w:r>
-              <w:rPr>
-                <w:noProof/>
-                <w:webHidden/>
-              </w:rPr>
-              <w:fldChar w:fldCharType="begin"/>
-            </w:r>
-            <w:r>
-              <w:rPr>
-                <w:noProof/>
-                <w:webHidden/>
-              </w:rPr>
-              <w:instrText xml:space="preserve"> PAGEREF _Toc515417626 \h </w:instrText>
-            </w:r>
-            <w:r>
-              <w:rPr>
-                <w:noProof/>
-                <w:webHidden/>
-              </w:rPr>
-            </w:r>
-            <w:r>
-              <w:rPr>
-                <w:noProof/>
-                <w:webHidden/>
-              </w:rPr>
-              <w:fldChar w:fldCharType="separate"/>
-            </w:r>
-            <w:r>
-              <w:rPr>
-                <w:noProof/>
-                <w:webHidden/>
-              </w:rPr>
-              <w:t>15</w:t>
-            </w:r>
-            <w:r>
-              <w:rPr>
-                <w:noProof/>
-                <w:webHidden/>
-              </w:rPr>
-              <w:fldChar w:fldCharType="end"/>
-            </w:r>
-          </w:hyperlink>
-        </w:p>
-        <w:p>
-          <w:pPr>
-            <w:pStyle w:val="TOC1"/>
-            <w:tabs>
-              <w:tab w:val="right" w:leader="dot" w:pos="10790"/>
-            </w:tabs>
-            <w:rPr>
-              <w:rFonts w:eastAsiaTheme="minorEastAsia"/>
-              <w:b w:val="0"/>
-              <w:bCs w:val="0"/>
-              <w:noProof/>
-            </w:rPr>
-          </w:pPr>
-          <w:hyperlink w:anchor="_Toc515417627" w:history="1">
-            <w:r>
-              <w:rPr>
-                <w:rStyle w:val="Hyperlink"/>
-                <w:noProof/>
-              </w:rPr>
-              <w:t>Case Statements</w:t>
-            </w:r>
-            <w:r>
-              <w:rPr>
-                <w:noProof/>
-                <w:webHidden/>
-              </w:rPr>
-              <w:tab/>
-            </w:r>
-            <w:r>
-              <w:rPr>
-                <w:noProof/>
-                <w:webHidden/>
-              </w:rPr>
-              <w:fldChar w:fldCharType="begin"/>
-            </w:r>
-            <w:r>
-              <w:rPr>
-                <w:noProof/>
-                <w:webHidden/>
-              </w:rPr>
-              <w:instrText xml:space="preserve"> PAGEREF _Toc515417627 \h </w:instrText>
-            </w:r>
-            <w:r>
-              <w:rPr>
-                <w:noProof/>
-                <w:webHidden/>
-              </w:rPr>
-            </w:r>
-            <w:r>
-              <w:rPr>
-                <w:noProof/>
-                <w:webHidden/>
-              </w:rPr>
-              <w:fldChar w:fldCharType="separate"/>
-            </w:r>
-            <w:r>
-              <w:rPr>
-                <w:noProof/>
-                <w:webHidden/>
-              </w:rPr>
-              <w:t>15</w:t>
-            </w:r>
-            <w:r>
-              <w:rPr>
-                <w:noProof/>
-                <w:webHidden/>
-              </w:rPr>
-              <w:fldChar w:fldCharType="end"/>
-            </w:r>
-          </w:hyperlink>
-        </w:p>
-        <w:p>
-          <w:pPr>
-            <w:pStyle w:val="TOC1"/>
-            <w:tabs>
-              <w:tab w:val="right" w:leader="dot" w:pos="10790"/>
-            </w:tabs>
-            <w:rPr>
-              <w:rFonts w:eastAsiaTheme="minorEastAsia"/>
-              <w:b w:val="0"/>
-              <w:bCs w:val="0"/>
-              <w:noProof/>
-            </w:rPr>
-          </w:pPr>
-          <w:hyperlink w:anchor="_Toc515417628" w:history="1">
-            <w:r>
-              <w:rPr>
-                <w:rStyle w:val="Hyperlink"/>
-                <w:noProof/>
-              </w:rPr>
-              <w:t>DataFrame  (pyspark.sql.dataframe.DataFrame)</w:t>
-            </w:r>
-            <w:r>
-              <w:rPr>
-                <w:noProof/>
-                <w:webHidden/>
-              </w:rPr>
-              <w:tab/>
-            </w:r>
-            <w:r>
-              <w:rPr>
-                <w:noProof/>
-                <w:webHidden/>
-              </w:rPr>
-              <w:fldChar w:fldCharType="begin"/>
-            </w:r>
-            <w:r>
-              <w:rPr>
-                <w:noProof/>
-                <w:webHidden/>
-              </w:rPr>
-              <w:instrText xml:space="preserve"> PAGEREF _Toc515417628 \h </w:instrText>
-            </w:r>
-            <w:r>
-              <w:rPr>
-                <w:noProof/>
-                <w:webHidden/>
-              </w:rPr>
-            </w:r>
-            <w:r>
-              <w:rPr>
-                <w:noProof/>
-                <w:webHidden/>
-              </w:rPr>
-              <w:fldChar w:fldCharType="separate"/>
-            </w:r>
-            <w:r>
-              <w:rPr>
-                <w:noProof/>
-                <w:webHidden/>
-              </w:rPr>
-              <w:t>15</w:t>
+              <w:t>12</w:t>
             </w:r>
             <w:r>
               <w:rPr>
@@ -2393,13 +1969,13 @@
               <w:szCs w:val="24"/>
             </w:rPr>
           </w:pPr>
-          <w:hyperlink w:anchor="_Toc515417629" w:history="1">
+          <w:hyperlink w:anchor="_Toc4292507" w:history="1">
             <w:r>
               <w:rPr>
                 <w:rStyle w:val="Hyperlink"/>
                 <w:noProof/>
               </w:rPr>
-              <w:t>Explode a List inside a DataFrame column</w:t>
+              <w:t>Sample a DataFrame (approximate sample)</w:t>
             </w:r>
             <w:r>
               <w:rPr>
@@ -2420,7 +1996,7 @@
                 <w:noProof/>
                 <w:webHidden/>
               </w:rPr>
-              <w:instrText xml:space="preserve"> PAGEREF _Toc515417629 \h </w:instrText>
+              <w:instrText xml:space="preserve"> PAGEREF _Toc4292507 \h </w:instrText>
             </w:r>
             <w:r>
               <w:rPr>
@@ -2440,7 +2016,7 @@
                 <w:noProof/>
                 <w:webHidden/>
               </w:rPr>
-              <w:t>15</w:t>
+              <w:t>12</w:t>
             </w:r>
             <w:r>
               <w:rPr>
@@ -2466,21 +2042,13 @@
               <w:szCs w:val="24"/>
             </w:rPr>
           </w:pPr>
-          <w:hyperlink w:anchor="_Toc515417630" w:history="1">
+          <w:hyperlink w:anchor="_Toc4292508" w:history="1">
             <w:r>
               <w:rPr>
                 <w:rStyle w:val="Hyperlink"/>
                 <w:noProof/>
               </w:rPr>
-              <w:t xml:space="preserve">Loading a Schema while Correcting </w:t>
-            </w:r>
-            <w:r>
-              <w:rPr>
-                <w:rStyle w:val="Hyperlink"/>
-                <w:noProof/>
-                <w:shd w:val="clear" w:color="auto" w:fill="F4F5F7"/>
-              </w:rPr>
-              <w:t>org.apache.parquet.io.ParquetDecodingException</w:t>
+              <w:t>Sort a DataFrame</w:t>
             </w:r>
             <w:r>
               <w:rPr>
@@ -2501,7 +2069,7 @@
                 <w:noProof/>
                 <w:webHidden/>
               </w:rPr>
-              <w:instrText xml:space="preserve"> PAGEREF _Toc515417630 \h </w:instrText>
+              <w:instrText xml:space="preserve"> PAGEREF _Toc4292508 \h </w:instrText>
             </w:r>
             <w:r>
               <w:rPr>
@@ -2521,7 +2089,7 @@
                 <w:noProof/>
                 <w:webHidden/>
               </w:rPr>
-              <w:t>16</w:t>
+              <w:t>13</w:t>
             </w:r>
             <w:r>
               <w:rPr>
@@ -2547,13 +2115,13 @@
               <w:szCs w:val="24"/>
             </w:rPr>
           </w:pPr>
-          <w:hyperlink w:anchor="_Toc515417631" w:history="1">
+          <w:hyperlink w:anchor="_Toc4292509" w:history="1">
             <w:r>
               <w:rPr>
                 <w:rStyle w:val="Hyperlink"/>
                 <w:noProof/>
               </w:rPr>
-              <w:t>Read a Parquet File into a DataFrame</w:t>
+              <w:t>Statistics on pyspark.sql.dataframe.DataFrame columns</w:t>
             </w:r>
             <w:r>
               <w:rPr>
@@ -2574,7 +2142,7 @@
                 <w:noProof/>
                 <w:webHidden/>
               </w:rPr>
-              <w:instrText xml:space="preserve"> PAGEREF _Toc515417631 \h </w:instrText>
+              <w:instrText xml:space="preserve"> PAGEREF _Toc4292509 \h </w:instrText>
             </w:r>
             <w:r>
               <w:rPr>
@@ -2594,7 +2162,433 @@
                 <w:noProof/>
                 <w:webHidden/>
               </w:rPr>
-              <w:t>17</w:t>
+              <w:t>14</w:t>
+            </w:r>
+            <w:r>
+              <w:rPr>
+                <w:noProof/>
+                <w:webHidden/>
+              </w:rPr>
+              <w:fldChar w:fldCharType="end"/>
+            </w:r>
+          </w:hyperlink>
+        </w:p>
+        <w:p>
+          <w:pPr>
+            <w:pStyle w:val="TOC3"/>
+            <w:tabs>
+              <w:tab w:val="right" w:leader="dot" w:pos="10790"/>
+            </w:tabs>
+            <w:rPr>
+              <w:rFonts w:eastAsiaTheme="minorEastAsia"/>
+              <w:noProof/>
+              <w:sz w:val="24"/>
+              <w:szCs w:val="24"/>
+            </w:rPr>
+          </w:pPr>
+          <w:hyperlink w:anchor="_Toc4292510" w:history="1">
+            <w:r>
+              <w:rPr>
+                <w:rStyle w:val="Hyperlink"/>
+                <w:noProof/>
+              </w:rPr>
+              <w:t>Calculate Mean and Median of a Column</w:t>
+            </w:r>
+            <w:r>
+              <w:rPr>
+                <w:noProof/>
+                <w:webHidden/>
+              </w:rPr>
+              <w:tab/>
+            </w:r>
+            <w:r>
+              <w:rPr>
+                <w:noProof/>
+                <w:webHidden/>
+              </w:rPr>
+              <w:fldChar w:fldCharType="begin"/>
+            </w:r>
+            <w:r>
+              <w:rPr>
+                <w:noProof/>
+                <w:webHidden/>
+              </w:rPr>
+              <w:instrText xml:space="preserve"> PAGEREF _Toc4292510 \h </w:instrText>
+            </w:r>
+            <w:r>
+              <w:rPr>
+                <w:noProof/>
+                <w:webHidden/>
+              </w:rPr>
+            </w:r>
+            <w:r>
+              <w:rPr>
+                <w:noProof/>
+                <w:webHidden/>
+              </w:rPr>
+              <w:fldChar w:fldCharType="separate"/>
+            </w:r>
+            <w:r>
+              <w:rPr>
+                <w:noProof/>
+                <w:webHidden/>
+              </w:rPr>
+              <w:t>14</w:t>
+            </w:r>
+            <w:r>
+              <w:rPr>
+                <w:noProof/>
+                <w:webHidden/>
+              </w:rPr>
+              <w:fldChar w:fldCharType="end"/>
+            </w:r>
+          </w:hyperlink>
+        </w:p>
+        <w:p>
+          <w:pPr>
+            <w:pStyle w:val="TOC3"/>
+            <w:tabs>
+              <w:tab w:val="right" w:leader="dot" w:pos="10790"/>
+            </w:tabs>
+            <w:rPr>
+              <w:rFonts w:eastAsiaTheme="minorEastAsia"/>
+              <w:noProof/>
+              <w:sz w:val="24"/>
+              <w:szCs w:val="24"/>
+            </w:rPr>
+          </w:pPr>
+          <w:hyperlink w:anchor="_Toc4292511" w:history="1">
+            <w:r>
+              <w:rPr>
+                <w:rStyle w:val="Hyperlink"/>
+                <w:noProof/>
+              </w:rPr>
+              <w:t>Statistics Summary for a pySpark DataFrame</w:t>
+            </w:r>
+            <w:r>
+              <w:rPr>
+                <w:noProof/>
+                <w:webHidden/>
+              </w:rPr>
+              <w:tab/>
+            </w:r>
+            <w:r>
+              <w:rPr>
+                <w:noProof/>
+                <w:webHidden/>
+              </w:rPr>
+              <w:fldChar w:fldCharType="begin"/>
+            </w:r>
+            <w:r>
+              <w:rPr>
+                <w:noProof/>
+                <w:webHidden/>
+              </w:rPr>
+              <w:instrText xml:space="preserve"> PAGEREF _Toc4292511 \h </w:instrText>
+            </w:r>
+            <w:r>
+              <w:rPr>
+                <w:noProof/>
+                <w:webHidden/>
+              </w:rPr>
+            </w:r>
+            <w:r>
+              <w:rPr>
+                <w:noProof/>
+                <w:webHidden/>
+              </w:rPr>
+              <w:fldChar w:fldCharType="separate"/>
+            </w:r>
+            <w:r>
+              <w:rPr>
+                <w:noProof/>
+                <w:webHidden/>
+              </w:rPr>
+              <w:t>14</w:t>
+            </w:r>
+            <w:r>
+              <w:rPr>
+                <w:noProof/>
+                <w:webHidden/>
+              </w:rPr>
+              <w:fldChar w:fldCharType="end"/>
+            </w:r>
+          </w:hyperlink>
+        </w:p>
+        <w:p>
+          <w:pPr>
+            <w:pStyle w:val="TOC1"/>
+            <w:tabs>
+              <w:tab w:val="right" w:leader="dot" w:pos="10790"/>
+            </w:tabs>
+            <w:rPr>
+              <w:rFonts w:eastAsiaTheme="minorEastAsia"/>
+              <w:b w:val="0"/>
+              <w:bCs w:val="0"/>
+              <w:noProof/>
+            </w:rPr>
+          </w:pPr>
+          <w:hyperlink w:anchor="_Toc4292512" w:history="1">
+            <w:r>
+              <w:rPr>
+                <w:rStyle w:val="Hyperlink"/>
+                <w:noProof/>
+              </w:rPr>
+              <w:t>pyspark.sql</w:t>
+            </w:r>
+            <w:r>
+              <w:rPr>
+                <w:noProof/>
+                <w:webHidden/>
+              </w:rPr>
+              <w:tab/>
+            </w:r>
+            <w:r>
+              <w:rPr>
+                <w:noProof/>
+                <w:webHidden/>
+              </w:rPr>
+              <w:fldChar w:fldCharType="begin"/>
+            </w:r>
+            <w:r>
+              <w:rPr>
+                <w:noProof/>
+                <w:webHidden/>
+              </w:rPr>
+              <w:instrText xml:space="preserve"> PAGEREF _Toc4292512 \h </w:instrText>
+            </w:r>
+            <w:r>
+              <w:rPr>
+                <w:noProof/>
+                <w:webHidden/>
+              </w:rPr>
+            </w:r>
+            <w:r>
+              <w:rPr>
+                <w:noProof/>
+                <w:webHidden/>
+              </w:rPr>
+              <w:fldChar w:fldCharType="separate"/>
+            </w:r>
+            <w:r>
+              <w:rPr>
+                <w:noProof/>
+                <w:webHidden/>
+              </w:rPr>
+              <w:t>14</w:t>
+            </w:r>
+            <w:r>
+              <w:rPr>
+                <w:noProof/>
+                <w:webHidden/>
+              </w:rPr>
+              <w:fldChar w:fldCharType="end"/>
+            </w:r>
+          </w:hyperlink>
+        </w:p>
+        <w:p>
+          <w:pPr>
+            <w:pStyle w:val="TOC1"/>
+            <w:tabs>
+              <w:tab w:val="right" w:leader="dot" w:pos="10790"/>
+            </w:tabs>
+            <w:rPr>
+              <w:rFonts w:eastAsiaTheme="minorEastAsia"/>
+              <w:b w:val="0"/>
+              <w:bCs w:val="0"/>
+              <w:noProof/>
+            </w:rPr>
+          </w:pPr>
+          <w:hyperlink w:anchor="_Toc4292513" w:history="1">
+            <w:r>
+              <w:rPr>
+                <w:rStyle w:val="Hyperlink"/>
+                <w:noProof/>
+              </w:rPr>
+              <w:t>SparkSQL</w:t>
+            </w:r>
+            <w:r>
+              <w:rPr>
+                <w:noProof/>
+                <w:webHidden/>
+              </w:rPr>
+              <w:tab/>
+            </w:r>
+            <w:r>
+              <w:rPr>
+                <w:noProof/>
+                <w:webHidden/>
+              </w:rPr>
+              <w:fldChar w:fldCharType="begin"/>
+            </w:r>
+            <w:r>
+              <w:rPr>
+                <w:noProof/>
+                <w:webHidden/>
+              </w:rPr>
+              <w:instrText xml:space="preserve"> PAGEREF _Toc4292513 \h </w:instrText>
+            </w:r>
+            <w:r>
+              <w:rPr>
+                <w:noProof/>
+                <w:webHidden/>
+              </w:rPr>
+            </w:r>
+            <w:r>
+              <w:rPr>
+                <w:noProof/>
+                <w:webHidden/>
+              </w:rPr>
+              <w:fldChar w:fldCharType="separate"/>
+            </w:r>
+            <w:r>
+              <w:rPr>
+                <w:noProof/>
+                <w:webHidden/>
+              </w:rPr>
+              <w:t>15</w:t>
+            </w:r>
+            <w:r>
+              <w:rPr>
+                <w:noProof/>
+                <w:webHidden/>
+              </w:rPr>
+              <w:fldChar w:fldCharType="end"/>
+            </w:r>
+          </w:hyperlink>
+        </w:p>
+        <w:p>
+          <w:pPr>
+            <w:pStyle w:val="TOC1"/>
+            <w:tabs>
+              <w:tab w:val="right" w:leader="dot" w:pos="10790"/>
+            </w:tabs>
+            <w:rPr>
+              <w:rFonts w:eastAsiaTheme="minorEastAsia"/>
+              <w:b w:val="0"/>
+              <w:bCs w:val="0"/>
+              <w:noProof/>
+            </w:rPr>
+          </w:pPr>
+          <w:hyperlink w:anchor="_Toc4292514" w:history="1">
+            <w:r>
+              <w:rPr>
+                <w:rStyle w:val="Hyperlink"/>
+                <w:noProof/>
+              </w:rPr>
+              <w:t>Case Statements</w:t>
+            </w:r>
+            <w:r>
+              <w:rPr>
+                <w:noProof/>
+                <w:webHidden/>
+              </w:rPr>
+              <w:tab/>
+            </w:r>
+            <w:r>
+              <w:rPr>
+                <w:noProof/>
+                <w:webHidden/>
+              </w:rPr>
+              <w:fldChar w:fldCharType="begin"/>
+            </w:r>
+            <w:r>
+              <w:rPr>
+                <w:noProof/>
+                <w:webHidden/>
+              </w:rPr>
+              <w:instrText xml:space="preserve"> PAGEREF _Toc4292514 \h </w:instrText>
+            </w:r>
+            <w:r>
+              <w:rPr>
+                <w:noProof/>
+                <w:webHidden/>
+              </w:rPr>
+            </w:r>
+            <w:r>
+              <w:rPr>
+                <w:noProof/>
+                <w:webHidden/>
+              </w:rPr>
+              <w:fldChar w:fldCharType="separate"/>
+            </w:r>
+            <w:r>
+              <w:rPr>
+                <w:noProof/>
+                <w:webHidden/>
+              </w:rPr>
+              <w:t>15</w:t>
+            </w:r>
+            <w:r>
+              <w:rPr>
+                <w:noProof/>
+                <w:webHidden/>
+              </w:rPr>
+              <w:fldChar w:fldCharType="end"/>
+            </w:r>
+          </w:hyperlink>
+        </w:p>
+        <w:p>
+          <w:pPr>
+            <w:pStyle w:val="TOC1"/>
+            <w:tabs>
+              <w:tab w:val="right" w:leader="dot" w:pos="10790"/>
+            </w:tabs>
+            <w:rPr>
+              <w:rFonts w:eastAsiaTheme="minorEastAsia"/>
+              <w:b w:val="0"/>
+              <w:bCs w:val="0"/>
+              <w:noProof/>
+            </w:rPr>
+          </w:pPr>
+          <w:hyperlink w:anchor="_Toc4292515" w:history="1">
+            <w:r>
+              <w:rPr>
+                <w:rStyle w:val="Hyperlink"/>
+                <w:noProof/>
+              </w:rPr>
+              <w:t>DataFrame  (pyspark.sql.dataframe.DataFrame)</w:t>
+            </w:r>
+            <w:r>
+              <w:rPr>
+                <w:noProof/>
+                <w:webHidden/>
+              </w:rPr>
+              <w:tab/>
+            </w:r>
+            <w:r>
+              <w:rPr>
+                <w:noProof/>
+                <w:webHidden/>
+              </w:rPr>
+              <w:fldChar w:fldCharType="begin"/>
+            </w:r>
+            <w:r>
+              <w:rPr>
+                <w:noProof/>
+                <w:webHidden/>
+              </w:rPr>
+              <w:instrText xml:space="preserve"> PAGEREF _Toc4292515 \h </w:instrText>
+            </w:r>
+            <w:r>
+              <w:rPr>
+                <w:noProof/>
+                <w:webHidden/>
+              </w:rPr>
+            </w:r>
+            <w:r>
+              <w:rPr>
+                <w:noProof/>
+                <w:webHidden/>
+              </w:rPr>
+              <w:fldChar w:fldCharType="separate"/>
+            </w:r>
+            <w:r>
+              <w:rPr>
+                <w:noProof/>
+                <w:webHidden/>
+              </w:rPr>
+              <w:t>15</w:t>
             </w:r>
             <w:r>
               <w:rPr>
@@ -2620,13 +2614,13 @@
               <w:szCs w:val="24"/>
             </w:rPr>
           </w:pPr>
-          <w:hyperlink w:anchor="_Toc515417632" w:history="1">
+          <w:hyperlink w:anchor="_Toc4292516" w:history="1">
             <w:r>
               <w:rPr>
                 <w:rStyle w:val="Hyperlink"/>
                 <w:noProof/>
               </w:rPr>
-              <w:t>Store DataFrame as Temp Table for Later Querying</w:t>
+              <w:t>Explode a List inside a DataFrame column</w:t>
             </w:r>
             <w:r>
               <w:rPr>
@@ -2647,7 +2641,7 @@
                 <w:noProof/>
                 <w:webHidden/>
               </w:rPr>
-              <w:instrText xml:space="preserve"> PAGEREF _Toc515417632 \h </w:instrText>
+              <w:instrText xml:space="preserve"> PAGEREF _Toc4292516 \h </w:instrText>
             </w:r>
             <w:r>
               <w:rPr>
@@ -2667,149 +2661,7 @@
                 <w:noProof/>
                 <w:webHidden/>
               </w:rPr>
-              <w:t>17</w:t>
-            </w:r>
-            <w:r>
-              <w:rPr>
-                <w:noProof/>
-                <w:webHidden/>
-              </w:rPr>
-              <w:fldChar w:fldCharType="end"/>
-            </w:r>
-          </w:hyperlink>
-        </w:p>
-        <w:p>
-          <w:pPr>
-            <w:pStyle w:val="TOC1"/>
-            <w:tabs>
-              <w:tab w:val="right" w:leader="dot" w:pos="10790"/>
-            </w:tabs>
-            <w:rPr>
-              <w:rFonts w:eastAsiaTheme="minorEastAsia"/>
-              <w:b w:val="0"/>
-              <w:bCs w:val="0"/>
-              <w:noProof/>
-            </w:rPr>
-          </w:pPr>
-          <w:hyperlink w:anchor="_Toc515417633" w:history="1">
-            <w:r>
-              <w:rPr>
-                <w:rStyle w:val="Hyperlink"/>
-                <w:noProof/>
-              </w:rPr>
-              <w:t>Select an Array Element</w:t>
-            </w:r>
-            <w:r>
-              <w:rPr>
-                <w:noProof/>
-                <w:webHidden/>
-              </w:rPr>
-              <w:tab/>
-            </w:r>
-            <w:r>
-              <w:rPr>
-                <w:noProof/>
-                <w:webHidden/>
-              </w:rPr>
-              <w:fldChar w:fldCharType="begin"/>
-            </w:r>
-            <w:r>
-              <w:rPr>
-                <w:noProof/>
-                <w:webHidden/>
-              </w:rPr>
-              <w:instrText xml:space="preserve"> PAGEREF _Toc515417633 \h </w:instrText>
-            </w:r>
-            <w:r>
-              <w:rPr>
-                <w:noProof/>
-                <w:webHidden/>
-              </w:rPr>
-            </w:r>
-            <w:r>
-              <w:rPr>
-                <w:noProof/>
-                <w:webHidden/>
-              </w:rPr>
-              <w:fldChar w:fldCharType="separate"/>
-            </w:r>
-            <w:r>
-              <w:rPr>
-                <w:noProof/>
-                <w:webHidden/>
-              </w:rPr>
-              <w:t>17</w:t>
-            </w:r>
-            <w:r>
-              <w:rPr>
-                <w:noProof/>
-                <w:webHidden/>
-              </w:rPr>
-              <w:fldChar w:fldCharType="end"/>
-            </w:r>
-          </w:hyperlink>
-        </w:p>
-        <w:p>
-          <w:pPr>
-            <w:pStyle w:val="TOC1"/>
-            <w:tabs>
-              <w:tab w:val="right" w:leader="dot" w:pos="10790"/>
-            </w:tabs>
-            <w:rPr>
-              <w:rFonts w:eastAsiaTheme="minorEastAsia"/>
-              <w:b w:val="0"/>
-              <w:bCs w:val="0"/>
-              <w:noProof/>
-            </w:rPr>
-          </w:pPr>
-          <w:hyperlink w:anchor="_Toc515417634" w:history="1">
-            <w:r>
-              <w:rPr>
-                <w:rStyle w:val="Hyperlink"/>
-                <w:noProof/>
-              </w:rPr>
-              <w:t>Parquet</w:t>
-            </w:r>
-            <w:r>
-              <w:rPr>
-                <w:noProof/>
-                <w:webHidden/>
-              </w:rPr>
-              <w:tab/>
-            </w:r>
-            <w:r>
-              <w:rPr>
-                <w:noProof/>
-                <w:webHidden/>
-              </w:rPr>
-              <w:fldChar w:fldCharType="begin"/>
-            </w:r>
-            <w:r>
-              <w:rPr>
-                <w:noProof/>
-                <w:webHidden/>
-              </w:rPr>
-              <w:instrText xml:space="preserve"> PAGEREF _Toc515417634 \h </w:instrText>
-            </w:r>
-            <w:r>
-              <w:rPr>
-                <w:noProof/>
-                <w:webHidden/>
-              </w:rPr>
-            </w:r>
-            <w:r>
-              <w:rPr>
-                <w:noProof/>
-                <w:webHidden/>
-              </w:rPr>
-              <w:fldChar w:fldCharType="separate"/>
-            </w:r>
-            <w:r>
-              <w:rPr>
-                <w:noProof/>
-                <w:webHidden/>
-              </w:rPr>
-              <w:t>18</w:t>
+              <w:t>15</w:t>
             </w:r>
             <w:r>
               <w:rPr>
@@ -2835,13 +2687,21 @@
               <w:szCs w:val="24"/>
             </w:rPr>
           </w:pPr>
-          <w:hyperlink w:anchor="_Toc515417635" w:history="1">
+          <w:hyperlink w:anchor="_Toc4292517" w:history="1">
             <w:r>
               <w:rPr>
                 <w:rStyle w:val="Hyperlink"/>
                 <w:noProof/>
               </w:rPr>
-              <w:t>Explode a list or array data field</w:t>
+              <w:t xml:space="preserve">Loading a Schema while Correcting </w:t>
+            </w:r>
+            <w:r>
+              <w:rPr>
+                <w:rStyle w:val="Hyperlink"/>
+                <w:noProof/>
+                <w:shd w:val="clear" w:color="auto" w:fill="F4F5F7"/>
+              </w:rPr>
+              <w:t>org.apache.parquet.io.ParquetDecodingException</w:t>
             </w:r>
             <w:r>
               <w:rPr>
@@ -2862,7 +2722,7 @@
                 <w:noProof/>
                 <w:webHidden/>
               </w:rPr>
-              <w:instrText xml:space="preserve"> PAGEREF _Toc515417635 \h </w:instrText>
+              <w:instrText xml:space="preserve"> PAGEREF _Toc4292517 \h </w:instrText>
             </w:r>
             <w:r>
               <w:rPr>
@@ -2882,78 +2742,7 @@
                 <w:noProof/>
                 <w:webHidden/>
               </w:rPr>
-              <w:t>18</w:t>
-            </w:r>
-            <w:r>
-              <w:rPr>
-                <w:noProof/>
-                <w:webHidden/>
-              </w:rPr>
-              <w:fldChar w:fldCharType="end"/>
-            </w:r>
-          </w:hyperlink>
-        </w:p>
-        <w:p>
-          <w:pPr>
-            <w:pStyle w:val="TOC1"/>
-            <w:tabs>
-              <w:tab w:val="right" w:leader="dot" w:pos="10790"/>
-            </w:tabs>
-            <w:rPr>
-              <w:rFonts w:eastAsiaTheme="minorEastAsia"/>
-              <w:b w:val="0"/>
-              <w:bCs w:val="0"/>
-              <w:noProof/>
-            </w:rPr>
-          </w:pPr>
-          <w:hyperlink w:anchor="_Toc515417636" w:history="1">
-            <w:r>
-              <w:rPr>
-                <w:rStyle w:val="Hyperlink"/>
-                <w:noProof/>
-              </w:rPr>
-              <w:t>Strings</w:t>
-            </w:r>
-            <w:r>
-              <w:rPr>
-                <w:noProof/>
-                <w:webHidden/>
-              </w:rPr>
-              <w:tab/>
-            </w:r>
-            <w:r>
-              <w:rPr>
-                <w:noProof/>
-                <w:webHidden/>
-              </w:rPr>
-              <w:fldChar w:fldCharType="begin"/>
-            </w:r>
-            <w:r>
-              <w:rPr>
-                <w:noProof/>
-                <w:webHidden/>
-              </w:rPr>
-              <w:instrText xml:space="preserve"> PAGEREF _Toc515417636 \h </w:instrText>
-            </w:r>
-            <w:r>
-              <w:rPr>
-                <w:noProof/>
-                <w:webHidden/>
-              </w:rPr>
-            </w:r>
-            <w:r>
-              <w:rPr>
-                <w:noProof/>
-                <w:webHidden/>
-              </w:rPr>
-              <w:fldChar w:fldCharType="separate"/>
-            </w:r>
-            <w:r>
-              <w:rPr>
-                <w:noProof/>
-                <w:webHidden/>
-              </w:rPr>
-              <w:t>20</w:t>
+              <w:t>16</w:t>
             </w:r>
             <w:r>
               <w:rPr>
@@ -2979,13 +2768,13 @@
               <w:szCs w:val="24"/>
             </w:rPr>
           </w:pPr>
-          <w:hyperlink w:anchor="_Toc515417637" w:history="1">
+          <w:hyperlink w:anchor="_Toc4292518" w:history="1">
             <w:r>
               <w:rPr>
                 <w:rStyle w:val="Hyperlink"/>
                 <w:noProof/>
               </w:rPr>
-              <w:t>Concatenate strings</w:t>
+              <w:t>Read a Parquet File into a DataFrame</w:t>
             </w:r>
             <w:r>
               <w:rPr>
@@ -3006,7 +2795,7 @@
                 <w:noProof/>
                 <w:webHidden/>
               </w:rPr>
-              <w:instrText xml:space="preserve"> PAGEREF _Toc515417637 \h </w:instrText>
+              <w:instrText xml:space="preserve"> PAGEREF _Toc4292518 \h </w:instrText>
             </w:r>
             <w:r>
               <w:rPr>
@@ -3026,7 +2815,7 @@
                 <w:noProof/>
                 <w:webHidden/>
               </w:rPr>
-              <w:t>20</w:t>
+              <w:t>17</w:t>
             </w:r>
             <w:r>
               <w:rPr>
@@ -3052,13 +2841,13 @@
               <w:szCs w:val="24"/>
             </w:rPr>
           </w:pPr>
-          <w:hyperlink w:anchor="_Toc515417638" w:history="1">
+          <w:hyperlink w:anchor="_Toc4292519" w:history="1">
             <w:r>
               <w:rPr>
                 <w:rStyle w:val="Hyperlink"/>
                 <w:noProof/>
               </w:rPr>
-              <w:t>Convert a numeric field to a string</w:t>
+              <w:t>Store DataFrame as Temp Table for Later Querying</w:t>
             </w:r>
             <w:r>
               <w:rPr>
@@ -3079,7 +2868,7 @@
                 <w:noProof/>
                 <w:webHidden/>
               </w:rPr>
-              <w:instrText xml:space="preserve"> PAGEREF _Toc515417638 \h </w:instrText>
+              <w:instrText xml:space="preserve"> PAGEREF _Toc4292519 \h </w:instrText>
             </w:r>
             <w:r>
               <w:rPr>
@@ -3099,7 +2888,149 @@
                 <w:noProof/>
                 <w:webHidden/>
               </w:rPr>
-              <w:t>20</w:t>
+              <w:t>17</w:t>
+            </w:r>
+            <w:r>
+              <w:rPr>
+                <w:noProof/>
+                <w:webHidden/>
+              </w:rPr>
+              <w:fldChar w:fldCharType="end"/>
+            </w:r>
+          </w:hyperlink>
+        </w:p>
+        <w:p>
+          <w:pPr>
+            <w:pStyle w:val="TOC1"/>
+            <w:tabs>
+              <w:tab w:val="right" w:leader="dot" w:pos="10790"/>
+            </w:tabs>
+            <w:rPr>
+              <w:rFonts w:eastAsiaTheme="minorEastAsia"/>
+              <w:b w:val="0"/>
+              <w:bCs w:val="0"/>
+              <w:noProof/>
+            </w:rPr>
+          </w:pPr>
+          <w:hyperlink w:anchor="_Toc4292520" w:history="1">
+            <w:r>
+              <w:rPr>
+                <w:rStyle w:val="Hyperlink"/>
+                <w:noProof/>
+              </w:rPr>
+              <w:t>Select an Array Element</w:t>
+            </w:r>
+            <w:r>
+              <w:rPr>
+                <w:noProof/>
+                <w:webHidden/>
+              </w:rPr>
+              <w:tab/>
+            </w:r>
+            <w:r>
+              <w:rPr>
+                <w:noProof/>
+                <w:webHidden/>
+              </w:rPr>
+              <w:fldChar w:fldCharType="begin"/>
+            </w:r>
+            <w:r>
+              <w:rPr>
+                <w:noProof/>
+                <w:webHidden/>
+              </w:rPr>
+              <w:instrText xml:space="preserve"> PAGEREF _Toc4292520 \h </w:instrText>
+            </w:r>
+            <w:r>
+              <w:rPr>
+                <w:noProof/>
+                <w:webHidden/>
+              </w:rPr>
+            </w:r>
+            <w:r>
+              <w:rPr>
+                <w:noProof/>
+                <w:webHidden/>
+              </w:rPr>
+              <w:fldChar w:fldCharType="separate"/>
+            </w:r>
+            <w:r>
+              <w:rPr>
+                <w:noProof/>
+                <w:webHidden/>
+              </w:rPr>
+              <w:t>17</w:t>
+            </w:r>
+            <w:r>
+              <w:rPr>
+                <w:noProof/>
+                <w:webHidden/>
+              </w:rPr>
+              <w:fldChar w:fldCharType="end"/>
+            </w:r>
+          </w:hyperlink>
+        </w:p>
+        <w:p>
+          <w:pPr>
+            <w:pStyle w:val="TOC1"/>
+            <w:tabs>
+              <w:tab w:val="right" w:leader="dot" w:pos="10790"/>
+            </w:tabs>
+            <w:rPr>
+              <w:rFonts w:eastAsiaTheme="minorEastAsia"/>
+              <w:b w:val="0"/>
+              <w:bCs w:val="0"/>
+              <w:noProof/>
+            </w:rPr>
+          </w:pPr>
+          <w:hyperlink w:anchor="_Toc4292521" w:history="1">
+            <w:r>
+              <w:rPr>
+                <w:rStyle w:val="Hyperlink"/>
+                <w:noProof/>
+              </w:rPr>
+              <w:t>Parquet</w:t>
+            </w:r>
+            <w:r>
+              <w:rPr>
+                <w:noProof/>
+                <w:webHidden/>
+              </w:rPr>
+              <w:tab/>
+            </w:r>
+            <w:r>
+              <w:rPr>
+                <w:noProof/>
+                <w:webHidden/>
+              </w:rPr>
+              <w:fldChar w:fldCharType="begin"/>
+            </w:r>
+            <w:r>
+              <w:rPr>
+                <w:noProof/>
+                <w:webHidden/>
+              </w:rPr>
+              <w:instrText xml:space="preserve"> PAGEREF _Toc4292521 \h </w:instrText>
+            </w:r>
+            <w:r>
+              <w:rPr>
+                <w:noProof/>
+                <w:webHidden/>
+              </w:rPr>
+            </w:r>
+            <w:r>
+              <w:rPr>
+                <w:noProof/>
+                <w:webHidden/>
+              </w:rPr>
+              <w:fldChar w:fldCharType="separate"/>
+            </w:r>
+            <w:r>
+              <w:rPr>
+                <w:noProof/>
+                <w:webHidden/>
+              </w:rPr>
+              <w:t>18</w:t>
             </w:r>
             <w:r>
               <w:rPr>
@@ -3125,13 +3056,13 @@
               <w:szCs w:val="24"/>
             </w:rPr>
           </w:pPr>
-          <w:hyperlink w:anchor="_Toc515417639" w:history="1">
+          <w:hyperlink w:anchor="_Toc4292522" w:history="1">
             <w:r>
               <w:rPr>
                 <w:rStyle w:val="Hyperlink"/>
                 <w:noProof/>
               </w:rPr>
-              <w:t>Substring</w:t>
+              <w:t>Explode a list or array data field</w:t>
             </w:r>
             <w:r>
               <w:rPr>
@@ -3152,7 +3083,7 @@
                 <w:noProof/>
                 <w:webHidden/>
               </w:rPr>
-              <w:instrText xml:space="preserve"> PAGEREF _Toc515417639 \h </w:instrText>
+              <w:instrText xml:space="preserve"> PAGEREF _Toc4292522 \h </w:instrText>
             </w:r>
             <w:r>
               <w:rPr>
@@ -3172,7 +3103,7 @@
                 <w:noProof/>
                 <w:webHidden/>
               </w:rPr>
-              <w:t>20</w:t>
+              <w:t>18</w:t>
             </w:r>
             <w:r>
               <w:rPr>
@@ -3196,13 +3127,13 @@
               <w:noProof/>
             </w:rPr>
           </w:pPr>
-          <w:hyperlink w:anchor="_Toc515417640" w:history="1">
+          <w:hyperlink w:anchor="_Toc4292523" w:history="1">
             <w:r>
               <w:rPr>
                 <w:rStyle w:val="Hyperlink"/>
                 <w:noProof/>
               </w:rPr>
-              <w:t>Timestamps</w:t>
+              <w:t>Strings</w:t>
             </w:r>
             <w:r>
               <w:rPr>
@@ -3223,7 +3154,7 @@
                 <w:noProof/>
                 <w:webHidden/>
               </w:rPr>
-              <w:instrText xml:space="preserve"> PAGEREF _Toc515417640 \h </w:instrText>
+              <w:instrText xml:space="preserve"> PAGEREF _Toc4292523 \h </w:instrText>
             </w:r>
             <w:r>
               <w:rPr>
@@ -3243,7 +3174,7 @@
                 <w:noProof/>
                 <w:webHidden/>
               </w:rPr>
-              <w:t>21</w:t>
+              <w:t>20</w:t>
             </w:r>
             <w:r>
               <w:rPr>
@@ -3269,13 +3200,13 @@
               <w:szCs w:val="24"/>
             </w:rPr>
           </w:pPr>
-          <w:hyperlink w:anchor="_Toc515417641" w:history="1">
+          <w:hyperlink w:anchor="_Toc4292524" w:history="1">
             <w:r>
               <w:rPr>
                 <w:rStyle w:val="Hyperlink"/>
                 <w:noProof/>
               </w:rPr>
-              <w:t>Convert string to timestamp</w:t>
+              <w:t>Concatenate strings</w:t>
             </w:r>
             <w:r>
               <w:rPr>
@@ -3296,7 +3227,7 @@
                 <w:noProof/>
                 <w:webHidden/>
               </w:rPr>
-              <w:instrText xml:space="preserve"> PAGEREF _Toc515417641 \h </w:instrText>
+              <w:instrText xml:space="preserve"> PAGEREF _Toc4292524 \h </w:instrText>
             </w:r>
             <w:r>
               <w:rPr>
@@ -3316,7 +3247,7 @@
                 <w:noProof/>
                 <w:webHidden/>
               </w:rPr>
-              <w:t>21</w:t>
+              <w:t>20</w:t>
             </w:r>
             <w:r>
               <w:rPr>
@@ -3342,13 +3273,13 @@
               <w:szCs w:val="24"/>
             </w:rPr>
           </w:pPr>
-          <w:hyperlink w:anchor="_Toc515417642" w:history="1">
+          <w:hyperlink w:anchor="_Toc4292525" w:history="1">
             <w:r>
               <w:rPr>
                 <w:rStyle w:val="Hyperlink"/>
                 <w:noProof/>
               </w:rPr>
-              <w:t>Convert Unix Timestamp to Formatted Date</w:t>
+              <w:t>Convert a numeric field to a string</w:t>
             </w:r>
             <w:r>
               <w:rPr>
@@ -3369,7 +3300,7 @@
                 <w:noProof/>
                 <w:webHidden/>
               </w:rPr>
-              <w:instrText xml:space="preserve"> PAGEREF _Toc515417642 \h </w:instrText>
+              <w:instrText xml:space="preserve"> PAGEREF _Toc4292525 \h </w:instrText>
             </w:r>
             <w:r>
               <w:rPr>
@@ -3389,7 +3320,7 @@
                 <w:noProof/>
                 <w:webHidden/>
               </w:rPr>
-              <w:t>21</w:t>
+              <w:t>20</w:t>
             </w:r>
             <w:r>
               <w:rPr>
@@ -3415,12 +3346,302 @@
               <w:szCs w:val="24"/>
             </w:rPr>
           </w:pPr>
-          <w:hyperlink w:anchor="_Toc515417643" w:history="1">
+          <w:hyperlink w:anchor="_Toc4292526" w:history="1">
             <w:r>
               <w:rPr>
                 <w:rStyle w:val="Hyperlink"/>
                 <w:noProof/>
               </w:rPr>
+              <w:t>Substring</w:t>
+            </w:r>
+            <w:r>
+              <w:rPr>
+                <w:noProof/>
+                <w:webHidden/>
+              </w:rPr>
+              <w:tab/>
+            </w:r>
+            <w:r>
+              <w:rPr>
+                <w:noProof/>
+                <w:webHidden/>
+              </w:rPr>
+              <w:fldChar w:fldCharType="begin"/>
+            </w:r>
+            <w:r>
+              <w:rPr>
+                <w:noProof/>
+                <w:webHidden/>
+              </w:rPr>
+              <w:instrText xml:space="preserve"> PAGEREF _Toc4292526 \h </w:instrText>
+            </w:r>
+            <w:r>
+              <w:rPr>
+                <w:noProof/>
+                <w:webHidden/>
+              </w:rPr>
+            </w:r>
+            <w:r>
+              <w:rPr>
+                <w:noProof/>
+                <w:webHidden/>
+              </w:rPr>
+              <w:fldChar w:fldCharType="separate"/>
+            </w:r>
+            <w:r>
+              <w:rPr>
+                <w:noProof/>
+                <w:webHidden/>
+              </w:rPr>
+              <w:t>20</w:t>
+            </w:r>
+            <w:r>
+              <w:rPr>
+                <w:noProof/>
+                <w:webHidden/>
+              </w:rPr>
+              <w:fldChar w:fldCharType="end"/>
+            </w:r>
+          </w:hyperlink>
+        </w:p>
+        <w:p>
+          <w:pPr>
+            <w:pStyle w:val="TOC1"/>
+            <w:tabs>
+              <w:tab w:val="right" w:leader="dot" w:pos="10790"/>
+            </w:tabs>
+            <w:rPr>
+              <w:rFonts w:eastAsiaTheme="minorEastAsia"/>
+              <w:b w:val="0"/>
+              <w:bCs w:val="0"/>
+              <w:noProof/>
+            </w:rPr>
+          </w:pPr>
+          <w:hyperlink w:anchor="_Toc4292527" w:history="1">
+            <w:r>
+              <w:rPr>
+                <w:rStyle w:val="Hyperlink"/>
+                <w:noProof/>
+              </w:rPr>
+              <w:t>Timestamps</w:t>
+            </w:r>
+            <w:r>
+              <w:rPr>
+                <w:noProof/>
+                <w:webHidden/>
+              </w:rPr>
+              <w:tab/>
+            </w:r>
+            <w:r>
+              <w:rPr>
+                <w:noProof/>
+                <w:webHidden/>
+              </w:rPr>
+              <w:fldChar w:fldCharType="begin"/>
+            </w:r>
+            <w:r>
+              <w:rPr>
+                <w:noProof/>
+                <w:webHidden/>
+              </w:rPr>
+              <w:instrText xml:space="preserve"> PAGEREF _Toc4292527 \h </w:instrText>
+            </w:r>
+            <w:r>
+              <w:rPr>
+                <w:noProof/>
+                <w:webHidden/>
+              </w:rPr>
+            </w:r>
+            <w:r>
+              <w:rPr>
+                <w:noProof/>
+                <w:webHidden/>
+              </w:rPr>
+              <w:fldChar w:fldCharType="separate"/>
+            </w:r>
+            <w:r>
+              <w:rPr>
+                <w:noProof/>
+                <w:webHidden/>
+              </w:rPr>
+              <w:t>21</w:t>
+            </w:r>
+            <w:r>
+              <w:rPr>
+                <w:noProof/>
+                <w:webHidden/>
+              </w:rPr>
+              <w:fldChar w:fldCharType="end"/>
+            </w:r>
+          </w:hyperlink>
+        </w:p>
+        <w:p>
+          <w:pPr>
+            <w:pStyle w:val="TOC2"/>
+            <w:tabs>
+              <w:tab w:val="right" w:leader="dot" w:pos="10790"/>
+            </w:tabs>
+            <w:rPr>
+              <w:rFonts w:eastAsiaTheme="minorEastAsia"/>
+              <w:b w:val="0"/>
+              <w:bCs w:val="0"/>
+              <w:noProof/>
+              <w:sz w:val="24"/>
+              <w:szCs w:val="24"/>
+            </w:rPr>
+          </w:pPr>
+          <w:hyperlink w:anchor="_Toc4292528" w:history="1">
+            <w:r>
+              <w:rPr>
+                <w:rStyle w:val="Hyperlink"/>
+                <w:noProof/>
+              </w:rPr>
+              <w:t>Convert string to timestamp</w:t>
+            </w:r>
+            <w:r>
+              <w:rPr>
+                <w:noProof/>
+                <w:webHidden/>
+              </w:rPr>
+              <w:tab/>
+            </w:r>
+            <w:r>
+              <w:rPr>
+                <w:noProof/>
+                <w:webHidden/>
+              </w:rPr>
+              <w:fldChar w:fldCharType="begin"/>
+            </w:r>
+            <w:r>
+              <w:rPr>
+                <w:noProof/>
+                <w:webHidden/>
+              </w:rPr>
+              <w:instrText xml:space="preserve"> PAGEREF _Toc4292528 \h </w:instrText>
+            </w:r>
+            <w:r>
+              <w:rPr>
+                <w:noProof/>
+                <w:webHidden/>
+              </w:rPr>
+            </w:r>
+            <w:r>
+              <w:rPr>
+                <w:noProof/>
+                <w:webHidden/>
+              </w:rPr>
+              <w:fldChar w:fldCharType="separate"/>
+            </w:r>
+            <w:r>
+              <w:rPr>
+                <w:noProof/>
+                <w:webHidden/>
+              </w:rPr>
+              <w:t>21</w:t>
+            </w:r>
+            <w:r>
+              <w:rPr>
+                <w:noProof/>
+                <w:webHidden/>
+              </w:rPr>
+              <w:fldChar w:fldCharType="end"/>
+            </w:r>
+          </w:hyperlink>
+        </w:p>
+        <w:p>
+          <w:pPr>
+            <w:pStyle w:val="TOC2"/>
+            <w:tabs>
+              <w:tab w:val="right" w:leader="dot" w:pos="10790"/>
+            </w:tabs>
+            <w:rPr>
+              <w:rFonts w:eastAsiaTheme="minorEastAsia"/>
+              <w:b w:val="0"/>
+              <w:bCs w:val="0"/>
+              <w:noProof/>
+              <w:sz w:val="24"/>
+              <w:szCs w:val="24"/>
+            </w:rPr>
+          </w:pPr>
+          <w:hyperlink w:anchor="_Toc4292529" w:history="1">
+            <w:r>
+              <w:rPr>
+                <w:rStyle w:val="Hyperlink"/>
+                <w:noProof/>
+              </w:rPr>
+              <w:t>Convert Unix Timestamp to Formatted Date</w:t>
+            </w:r>
+            <w:r>
+              <w:rPr>
+                <w:noProof/>
+                <w:webHidden/>
+              </w:rPr>
+              <w:tab/>
+            </w:r>
+            <w:r>
+              <w:rPr>
+                <w:noProof/>
+                <w:webHidden/>
+              </w:rPr>
+              <w:fldChar w:fldCharType="begin"/>
+            </w:r>
+            <w:r>
+              <w:rPr>
+                <w:noProof/>
+                <w:webHidden/>
+              </w:rPr>
+              <w:instrText xml:space="preserve"> PAGEREF _Toc4292529 \h </w:instrText>
+            </w:r>
+            <w:r>
+              <w:rPr>
+                <w:noProof/>
+                <w:webHidden/>
+              </w:rPr>
+            </w:r>
+            <w:r>
+              <w:rPr>
+                <w:noProof/>
+                <w:webHidden/>
+              </w:rPr>
+              <w:fldChar w:fldCharType="separate"/>
+            </w:r>
+            <w:r>
+              <w:rPr>
+                <w:noProof/>
+                <w:webHidden/>
+              </w:rPr>
+              <w:t>21</w:t>
+            </w:r>
+            <w:r>
+              <w:rPr>
+                <w:noProof/>
+                <w:webHidden/>
+              </w:rPr>
+              <w:fldChar w:fldCharType="end"/>
+            </w:r>
+          </w:hyperlink>
+        </w:p>
+        <w:p>
+          <w:pPr>
+            <w:pStyle w:val="TOC2"/>
+            <w:tabs>
+              <w:tab w:val="right" w:leader="dot" w:pos="10790"/>
+            </w:tabs>
+            <w:rPr>
+              <w:rFonts w:eastAsiaTheme="minorEastAsia"/>
+              <w:b w:val="0"/>
+              <w:bCs w:val="0"/>
+              <w:noProof/>
+              <w:sz w:val="24"/>
+              <w:szCs w:val="24"/>
+            </w:rPr>
+          </w:pPr>
+          <w:hyperlink w:anchor="_Toc4292530" w:history="1">
+            <w:r>
+              <w:rPr>
+                <w:rStyle w:val="Hyperlink"/>
+                <w:noProof/>
+              </w:rPr>
               <w:t>Convert Unix Timestamp to ISO Standard Date and Time</w:t>
             </w:r>
             <w:r>
@@ -3442,7 +3663,7 @@
                 <w:noProof/>
                 <w:webHidden/>
               </w:rPr>
-              <w:instrText xml:space="preserve"> PAGEREF _Toc515417643 \h </w:instrText>
+              <w:instrText xml:space="preserve"> PAGEREF _Toc4292530 \h </w:instrText>
             </w:r>
             <w:r>
               <w:rPr>
@@ -3500,11 +3721,11 @@
         <w:pStyle w:val="Heading1"/>
         <w:ind w:left="0"/>
       </w:pPr>
-      <w:bookmarkStart w:id="0" w:name="_Toc515417597"/>
+      <w:bookmarkStart w:id="1" w:name="_Toc4292481"/>
       <w:r>
         <w:t>Command Shell Execution Within iPython</w:t>
       </w:r>
-      <w:bookmarkEnd w:id="0"/>
+      <w:bookmarkEnd w:id="1"/>
     </w:p>
     <w:p/>
     <w:p>
@@ -3554,11 +3775,44 @@
       <w:pPr>
         <w:pStyle w:val="Heading2"/>
       </w:pPr>
-      <w:bookmarkStart w:id="1" w:name="_Toc515417598"/>
+      <w:bookmarkStart w:id="2" w:name="_Toc4292482"/>
+      <w:r>
+        <w:t>Configure Spark from a jupyter notebook command</w:t>
+      </w:r>
+      <w:bookmarkEnd w:id="2"/>
+    </w:p>
+    <w:p>
+      <w:r>
+        <w:t>Example: Set the Spark timeout value</w:t>
+      </w:r>
+    </w:p>
+    <w:p>
+      <w:pPr>
+        <w:pStyle w:val="code"/>
+      </w:pPr>
+      <w:r>
+        <w:t>#  Configure the timeout to allow a long-winded function to execute</w:t>
+      </w:r>
+    </w:p>
+    <w:p>
+      <w:pPr>
+        <w:pStyle w:val="code"/>
+      </w:pPr>
+      <w:r>
+        <w:t>spark.conf.set("spark.sql.broadcastTimeout", 43200)  # 12 hours</w:t>
+      </w:r>
+    </w:p>
+    <w:p/>
+    <w:p/>
+    <w:p>
+      <w:pPr>
+        <w:pStyle w:val="Heading2"/>
+      </w:pPr>
+      <w:bookmarkStart w:id="3" w:name="_Toc4292483"/>
       <w:r>
         <w:t>Examine Underlying HDFS Directory Structures in a Jupyter Notebook</w:t>
       </w:r>
-      <w:bookmarkEnd w:id="1"/>
+      <w:bookmarkEnd w:id="3"/>
     </w:p>
     <w:p/>
     <w:p>
@@ -3765,7 +4019,7 @@
               </wp:inline>
             </w:drawing>
           </mc:Choice>
-          <mc:Fallback xmlns:mo="http://schemas.microsoft.com/office/mac/office/2008/main" xmlns:mv="urn:schemas-microsoft-com:mac:vml">
+          <mc:Fallback xmlns:mv="urn:schemas-microsoft-com:mac:vml" xmlns:mo="http://schemas.microsoft.com/office/mac/office/2008/main">
             <w:pict>
               <v:rect w14:anchorId="252261B8" id="Rectangle_x0020_2" o:spid="_x0000_s1026" alt="upyter Notebook" href="https://10.200.4.13/user/bbeauchamp/tree" title="&quot;dashboard&quot;" style="width:23.7pt;height:23.7pt;visibility:visible;mso-wrap-style:square;mso-left-percent:-10001;mso-top-percent:-10001;mso-position-horizontal:absolute;mso-position-horizontal-relative:char;mso-position-vertical:absolute;mso-position-vertical-relative:line;mso-left-percent:-10001;mso-top-percent:-10001;v-text-anchor:top" o:gfxdata="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" o:button="t" filled="f" stroked="f">
                 <v:fill o:detectmouseclick="t"/>
@@ -4251,7 +4505,6 @@
           <w:sz w:val="21"/>
           <w:szCs w:val="21"/>
         </w:rPr>
-        <w:lastRenderedPageBreak/>
         <w:t>Out[17]:</w:t>
       </w:r>
     </w:p>
@@ -5764,6 +6017,7 @@
           <w:sz w:val="21"/>
           <w:szCs w:val="21"/>
         </w:rPr>
+        <w:lastRenderedPageBreak/>
         <w:t>In [9]:</w:t>
       </w:r>
     </w:p>
@@ -6095,7 +6349,6 @@
           <w:sz w:val="20"/>
           <w:szCs w:val="20"/>
         </w:rPr>
-        <w:lastRenderedPageBreak/>
         <w:t>DataFrame[CORRIDOR: string, DRIVER_ETA_MINS_REM: double, HOUR_OF_DAY: double, KM_REMAINING: double, LATITUDE: double, LAT_LON_CORR: string, LONGITUDE: double, MINS_REMAINING: double, SHIPMENT_ID: string, carrier: string, currentLocationTime: string, dest_lat: double, dest_lon: double, hour_of_day_local: double, plannedArrivalTime: string]</w:t>
       </w:r>
     </w:p>
@@ -6103,7 +6356,6 @@
       <w:pPr>
         <w:shd w:val="clear" w:color="auto" w:fill="FFFFFF"/>
         <w:spacing w:line="291" w:lineRule="atLeast"/>
-        <w:jc w:val="right"/>
         <w:rPr>
           <w:rFonts w:ascii="Courier" w:eastAsia="Times New Roman" w:hAnsi="Courier" w:cs="Times New Roman"/>
           <w:color w:val="000080"/>
@@ -6120,43 +6372,13 @@
         </w:rPr>
         <w:t>In [12]:</w:t>
       </w:r>
-    </w:p>
-    <w:p>
-      <w:pPr>
-        <w:tabs>
-          <w:tab w:val="left" w:pos="916"/>
-          <w:tab w:val="left" w:pos="1832"/>
-          <w:tab w:val="left" w:pos="2748"/>
-          <w:tab w:val="left" w:pos="3664"/>
-          <w:tab w:val="left" w:pos="4580"/>
-          <w:tab w:val="left" w:pos="5496"/>
-          <w:tab w:val="left" w:pos="6412"/>
-          <w:tab w:val="left" w:pos="7328"/>
-          <w:tab w:val="left" w:pos="8244"/>
-          <w:tab w:val="left" w:pos="9160"/>
-          <w:tab w:val="left" w:pos="10076"/>
-          <w:tab w:val="left" w:pos="10992"/>
-          <w:tab w:val="left" w:pos="11908"/>
-          <w:tab w:val="left" w:pos="12824"/>
-          <w:tab w:val="left" w:pos="13740"/>
-          <w:tab w:val="left" w:pos="14656"/>
-        </w:tabs>
-        <w:wordWrap w:val="0"/>
-        <w:spacing w:line="291" w:lineRule="atLeast"/>
+      <w:r>
         <w:rPr>
           <w:rFonts w:ascii="inherit" w:hAnsi="inherit" w:cs="Courier New"/>
           <w:color w:val="000000"/>
           <w:sz w:val="20"/>
           <w:szCs w:val="20"/>
         </w:rPr>
-      </w:pPr>
-      <w:r>
-        <w:rPr>
-          <w:rFonts w:ascii="inherit" w:hAnsi="inherit" w:cs="Courier New"/>
-          <w:color w:val="000000"/>
-          <w:sz w:val="20"/>
-          <w:szCs w:val="20"/>
-        </w:rPr>
         <w:t>pdf = df.toPandas()</w:t>
       </w:r>
     </w:p>
@@ -6164,7 +6386,6 @@
       <w:pPr>
         <w:shd w:val="clear" w:color="auto" w:fill="FFFFFF"/>
         <w:spacing w:line="291" w:lineRule="atLeast"/>
-        <w:jc w:val="right"/>
         <w:rPr>
           <w:rFonts w:ascii="Courier" w:eastAsia="Times New Roman" w:hAnsi="Courier" w:cs="Times New Roman"/>
           <w:color w:val="000080"/>
@@ -6181,36 +6402,6 @@
         </w:rPr>
         <w:t>In [13]:</w:t>
       </w:r>
-    </w:p>
-    <w:p>
-      <w:pPr>
-        <w:tabs>
-          <w:tab w:val="left" w:pos="916"/>
-          <w:tab w:val="left" w:pos="1832"/>
-          <w:tab w:val="left" w:pos="2748"/>
-          <w:tab w:val="left" w:pos="3664"/>
-          <w:tab w:val="left" w:pos="4580"/>
-          <w:tab w:val="left" w:pos="5496"/>
-          <w:tab w:val="left" w:pos="6412"/>
-          <w:tab w:val="left" w:pos="7328"/>
-          <w:tab w:val="left" w:pos="8244"/>
-          <w:tab w:val="left" w:pos="9160"/>
-          <w:tab w:val="left" w:pos="10076"/>
-          <w:tab w:val="left" w:pos="10992"/>
-          <w:tab w:val="left" w:pos="11908"/>
-          <w:tab w:val="left" w:pos="12824"/>
-          <w:tab w:val="left" w:pos="13740"/>
-          <w:tab w:val="left" w:pos="14656"/>
-        </w:tabs>
-        <w:wordWrap w:val="0"/>
-        <w:spacing w:line="291" w:lineRule="atLeast"/>
-        <w:rPr>
-          <w:rFonts w:ascii="inherit" w:hAnsi="inherit" w:cs="Courier New"/>
-          <w:color w:val="000000"/>
-          <w:sz w:val="20"/>
-          <w:szCs w:val="20"/>
-        </w:rPr>
-      </w:pPr>
       <w:r>
         <w:rPr>
           <w:rFonts w:ascii="inherit" w:hAnsi="inherit" w:cs="Courier New"/>
@@ -6273,7 +6464,6 @@
       <w:pPr>
         <w:shd w:val="clear" w:color="auto" w:fill="FFFFFF"/>
         <w:spacing w:line="291" w:lineRule="atLeast"/>
-        <w:jc w:val="right"/>
         <w:rPr>
           <w:rFonts w:ascii="Courier" w:eastAsia="Times New Roman" w:hAnsi="Courier" w:cs="Times New Roman"/>
           <w:color w:val="8B0000"/>
@@ -6290,44 +6480,13 @@
         </w:rPr>
         <w:t>Out[13]:</w:t>
       </w:r>
-    </w:p>
-    <w:p>
-      <w:pPr>
-        <w:tabs>
-          <w:tab w:val="left" w:pos="916"/>
-          <w:tab w:val="left" w:pos="1832"/>
-          <w:tab w:val="left" w:pos="2748"/>
-          <w:tab w:val="left" w:pos="3664"/>
-          <w:tab w:val="left" w:pos="4580"/>
-          <w:tab w:val="left" w:pos="5496"/>
-          <w:tab w:val="left" w:pos="6412"/>
-          <w:tab w:val="left" w:pos="7328"/>
-          <w:tab w:val="left" w:pos="8244"/>
-          <w:tab w:val="left" w:pos="9160"/>
-          <w:tab w:val="left" w:pos="10076"/>
-          <w:tab w:val="left" w:pos="10992"/>
-          <w:tab w:val="left" w:pos="11908"/>
-          <w:tab w:val="left" w:pos="12824"/>
-          <w:tab w:val="left" w:pos="13740"/>
-          <w:tab w:val="left" w:pos="14656"/>
-        </w:tabs>
-        <w:wordWrap w:val="0"/>
-        <w:spacing w:line="291" w:lineRule="atLeast"/>
-        <w:textAlignment w:val="baseline"/>
+      <w:r>
         <w:rPr>
           <w:rFonts w:ascii="Courier" w:hAnsi="Courier" w:cs="Courier New"/>
           <w:color w:val="000000"/>
           <w:sz w:val="20"/>
           <w:szCs w:val="20"/>
         </w:rPr>
-      </w:pPr>
-      <w:r>
-        <w:rPr>
-          <w:rFonts w:ascii="Courier" w:hAnsi="Courier" w:cs="Courier New"/>
-          <w:color w:val="000000"/>
-          <w:sz w:val="20"/>
-          <w:szCs w:val="20"/>
-        </w:rPr>
         <w:t>pandas.core.frame.DataFrame</w:t>
       </w:r>
     </w:p>
@@ -6335,7 +6494,6 @@
       <w:pPr>
         <w:shd w:val="clear" w:color="auto" w:fill="FFFFFF"/>
         <w:spacing w:line="291" w:lineRule="atLeast"/>
-        <w:jc w:val="right"/>
         <w:rPr>
           <w:rFonts w:ascii="Courier" w:eastAsia="Times New Roman" w:hAnsi="Courier" w:cs="Times New Roman"/>
           <w:color w:val="000080"/>
@@ -6352,36 +6510,6 @@
         </w:rPr>
         <w:t>In [14]:</w:t>
       </w:r>
-    </w:p>
-    <w:p>
-      <w:pPr>
-        <w:tabs>
-          <w:tab w:val="left" w:pos="916"/>
-          <w:tab w:val="left" w:pos="1832"/>
-          <w:tab w:val="left" w:pos="2748"/>
-          <w:tab w:val="left" w:pos="3664"/>
-          <w:tab w:val="left" w:pos="4580"/>
-          <w:tab w:val="left" w:pos="5496"/>
-          <w:tab w:val="left" w:pos="6412"/>
-          <w:tab w:val="left" w:pos="7328"/>
-          <w:tab w:val="left" w:pos="8244"/>
-          <w:tab w:val="left" w:pos="9160"/>
-          <w:tab w:val="left" w:pos="10076"/>
-          <w:tab w:val="left" w:pos="10992"/>
-          <w:tab w:val="left" w:pos="11908"/>
-          <w:tab w:val="left" w:pos="12824"/>
-          <w:tab w:val="left" w:pos="13740"/>
-          <w:tab w:val="left" w:pos="14656"/>
-        </w:tabs>
-        <w:wordWrap w:val="0"/>
-        <w:spacing w:line="291" w:lineRule="atLeast"/>
-        <w:rPr>
-          <w:rFonts w:ascii="inherit" w:hAnsi="inherit" w:cs="Courier New"/>
-          <w:color w:val="000000"/>
-          <w:sz w:val="20"/>
-          <w:szCs w:val="20"/>
-        </w:rPr>
-      </w:pPr>
       <w:r>
         <w:rPr>
           <w:rFonts w:ascii="inherit" w:hAnsi="inherit" w:cs="Courier New"/>
@@ -6466,7 +6594,6 @@
       <w:pPr>
         <w:shd w:val="clear" w:color="auto" w:fill="FFFFFF"/>
         <w:spacing w:line="291" w:lineRule="atLeast"/>
-        <w:jc w:val="right"/>
         <w:rPr>
           <w:rFonts w:ascii="Courier" w:eastAsia="Times New Roman" w:hAnsi="Courier" w:cs="Times New Roman"/>
           <w:color w:val="000080"/>
@@ -6483,36 +6610,6 @@
         </w:rPr>
         <w:t>In [15]:</w:t>
       </w:r>
-    </w:p>
-    <w:p>
-      <w:pPr>
-        <w:tabs>
-          <w:tab w:val="left" w:pos="916"/>
-          <w:tab w:val="left" w:pos="1832"/>
-          <w:tab w:val="left" w:pos="2748"/>
-          <w:tab w:val="left" w:pos="3664"/>
-          <w:tab w:val="left" w:pos="4580"/>
-          <w:tab w:val="left" w:pos="5496"/>
-          <w:tab w:val="left" w:pos="6412"/>
-          <w:tab w:val="left" w:pos="7328"/>
-          <w:tab w:val="left" w:pos="8244"/>
-          <w:tab w:val="left" w:pos="9160"/>
-          <w:tab w:val="left" w:pos="10076"/>
-          <w:tab w:val="left" w:pos="10992"/>
-          <w:tab w:val="left" w:pos="11908"/>
-          <w:tab w:val="left" w:pos="12824"/>
-          <w:tab w:val="left" w:pos="13740"/>
-          <w:tab w:val="left" w:pos="14656"/>
-        </w:tabs>
-        <w:wordWrap w:val="0"/>
-        <w:spacing w:line="291" w:lineRule="atLeast"/>
-        <w:rPr>
-          <w:rFonts w:ascii="inherit" w:hAnsi="inherit" w:cs="Courier New"/>
-          <w:color w:val="000000"/>
-          <w:sz w:val="20"/>
-          <w:szCs w:val="20"/>
-        </w:rPr>
-      </w:pPr>
       <w:r>
         <w:rPr>
           <w:rFonts w:ascii="inherit" w:hAnsi="inherit" w:cs="Courier New"/>
@@ -6563,7 +6660,6 @@
       <w:pPr>
         <w:shd w:val="clear" w:color="auto" w:fill="FFFFFF"/>
         <w:spacing w:line="291" w:lineRule="atLeast"/>
-        <w:jc w:val="right"/>
         <w:rPr>
           <w:rFonts w:ascii="Courier" w:eastAsia="Times New Roman" w:hAnsi="Courier" w:cs="Times New Roman"/>
           <w:color w:val="000080"/>
@@ -6571,52 +6667,25 @@
           <w:szCs w:val="21"/>
         </w:rPr>
       </w:pPr>
-      <w:r>
+    </w:p>
+    <w:p>
+      <w:pPr>
+        <w:shd w:val="clear" w:color="auto" w:fill="FFFFFF"/>
+        <w:spacing w:line="291" w:lineRule="atLeast"/>
         <w:rPr>
           <w:rFonts w:ascii="Courier" w:eastAsia="Times New Roman" w:hAnsi="Courier" w:cs="Times New Roman"/>
           <w:color w:val="000080"/>
           <w:sz w:val="21"/>
           <w:szCs w:val="21"/>
         </w:rPr>
-        <w:t>In [ ]:</w:t>
-      </w:r>
-    </w:p>
-    <w:p>
-      <w:pPr>
-        <w:tabs>
-          <w:tab w:val="left" w:pos="916"/>
-          <w:tab w:val="left" w:pos="1832"/>
-          <w:tab w:val="left" w:pos="2748"/>
-          <w:tab w:val="left" w:pos="3664"/>
-          <w:tab w:val="left" w:pos="4580"/>
-          <w:tab w:val="left" w:pos="5496"/>
-          <w:tab w:val="left" w:pos="6412"/>
-          <w:tab w:val="left" w:pos="7328"/>
-          <w:tab w:val="left" w:pos="8244"/>
-          <w:tab w:val="left" w:pos="9160"/>
-          <w:tab w:val="left" w:pos="10076"/>
-          <w:tab w:val="left" w:pos="10992"/>
-          <w:tab w:val="left" w:pos="11908"/>
-          <w:tab w:val="left" w:pos="12824"/>
-          <w:tab w:val="left" w:pos="13740"/>
-          <w:tab w:val="left" w:pos="14656"/>
-        </w:tabs>
-        <w:wordWrap w:val="0"/>
-        <w:spacing w:line="291" w:lineRule="atLeast"/>
+      </w:pPr>
+      <w:r>
         <w:rPr>
           <w:rFonts w:ascii="inherit" w:hAnsi="inherit" w:cs="Courier New"/>
           <w:color w:val="000000"/>
           <w:sz w:val="20"/>
           <w:szCs w:val="20"/>
         </w:rPr>
-      </w:pPr>
-      <w:r>
-        <w:rPr>
-          <w:rFonts w:ascii="inherit" w:hAnsi="inherit" w:cs="Courier New"/>
-          <w:color w:val="000000"/>
-          <w:sz w:val="20"/>
-          <w:szCs w:val="20"/>
-        </w:rPr>
         <w:t>​</w:t>
       </w:r>
     </w:p>
@@ -6624,11 +6693,43 @@
       <w:pPr>
         <w:pStyle w:val="Heading2"/>
       </w:pPr>
-      <w:bookmarkStart w:id="2" w:name="_Toc515417599"/>
+      <w:bookmarkStart w:id="4" w:name="_Toc4292484"/>
+      <w:r>
+        <w:t>Set the spark timeout value</w:t>
+      </w:r>
+      <w:bookmarkEnd w:id="4"/>
+    </w:p>
+    <w:p>
+      <w:pPr>
+        <w:pStyle w:val="code"/>
+      </w:pPr>
+      <w:r>
+        <w:t>#  Configure the timeout to allow a long-winded function to execute</w:t>
+      </w:r>
+    </w:p>
+    <w:p>
+      <w:pPr>
+        <w:pStyle w:val="code"/>
+      </w:pPr>
+      <w:r>
+        <w:t>spark.conf.set("spark.sql.broadcastTimeout", 43200)  # 12 hours</w:t>
+      </w:r>
+    </w:p>
+    <w:p>
+      <w:pPr>
+        <w:pStyle w:val="code"/>
+      </w:pPr>
+    </w:p>
+    <w:p/>
+    <w:p>
+      <w:pPr>
+        <w:pStyle w:val="Heading2"/>
+      </w:pPr>
+      <w:bookmarkStart w:id="5" w:name="_Toc4292485"/>
       <w:r>
         <w:t>Transfer a CSV file to HDFS</w:t>
       </w:r>
-      <w:bookmarkEnd w:id="2"/>
+      <w:bookmarkEnd w:id="5"/>
     </w:p>
     <w:p>
       <w:pPr>
@@ -6741,7 +6842,7 @@
         </w:tabs>
         <w:ind w:left="0"/>
       </w:pPr>
-      <w:bookmarkStart w:id="3" w:name="_Toc515417600"/>
+      <w:bookmarkStart w:id="6" w:name="_Toc4292486"/>
       <w:r>
         <w:lastRenderedPageBreak/>
         <w:t>DataFrames (</w:t>
@@ -6749,18 +6850,18 @@
       <w:r>
         <w:t>pyspark.sql.dataframe.DataFrame)</w:t>
       </w:r>
-      <w:bookmarkEnd w:id="3"/>
+      <w:bookmarkEnd w:id="6"/>
     </w:p>
     <w:p/>
     <w:p>
       <w:pPr>
         <w:pStyle w:val="Heading2"/>
       </w:pPr>
-      <w:bookmarkStart w:id="4" w:name="_Toc515417601"/>
+      <w:bookmarkStart w:id="7" w:name="_Toc4292487"/>
       <w:r>
         <w:t>Add a Column Based on Another Column</w:t>
       </w:r>
-      <w:bookmarkEnd w:id="4"/>
+      <w:bookmarkEnd w:id="7"/>
     </w:p>
     <w:p>
       <w:pPr>
@@ -7234,11 +7335,11 @@
       <w:pPr>
         <w:pStyle w:val="Heading2"/>
       </w:pPr>
-      <w:bookmarkStart w:id="5" w:name="_Toc515417602"/>
+      <w:bookmarkStart w:id="8" w:name="_Toc4292488"/>
       <w:r>
         <w:t>Calculate Statistics on a DataFrame Column</w:t>
       </w:r>
-      <w:bookmarkEnd w:id="5"/>
+      <w:bookmarkEnd w:id="8"/>
     </w:p>
     <w:p>
       <w:pPr>
@@ -7691,12 +7792,12 @@
       <w:pPr>
         <w:pStyle w:val="Heading2"/>
       </w:pPr>
-      <w:bookmarkStart w:id="6" w:name="_Toc515417603"/>
+      <w:bookmarkStart w:id="9" w:name="_Toc4292489"/>
       <w:r>
         <w:lastRenderedPageBreak/>
         <w:t>Change a DataFrame’s Column Names</w:t>
       </w:r>
-      <w:bookmarkEnd w:id="6"/>
+      <w:bookmarkEnd w:id="9"/>
     </w:p>
     <w:p/>
     <w:p>
@@ -8560,11 +8661,11 @@
       <w:pPr>
         <w:pStyle w:val="Heading2"/>
       </w:pPr>
-      <w:bookmarkStart w:id="7" w:name="_Toc515417604"/>
+      <w:bookmarkStart w:id="10" w:name="_Toc4292490"/>
       <w:r>
         <w:t>Concatenate 2 pySpark DataFrames, row-wise</w:t>
       </w:r>
-      <w:bookmarkEnd w:id="7"/>
+      <w:bookmarkEnd w:id="10"/>
     </w:p>
     <w:p/>
     <w:p>
@@ -9731,11 +9832,11 @@
       <w:pPr>
         <w:pStyle w:val="Heading2"/>
       </w:pPr>
-      <w:bookmarkStart w:id="8" w:name="_Toc515417605"/>
+      <w:bookmarkStart w:id="11" w:name="_Toc4292491"/>
       <w:r>
         <w:t>Convert a Pandas DataFrame to a pySpark DataFrame</w:t>
       </w:r>
-      <w:bookmarkEnd w:id="8"/>
+      <w:bookmarkEnd w:id="11"/>
     </w:p>
     <w:p/>
     <w:p>
@@ -9889,11 +9990,11 @@
       <w:pPr>
         <w:pStyle w:val="Heading2"/>
       </w:pPr>
-      <w:bookmarkStart w:id="9" w:name="_Toc515417606"/>
+      <w:bookmarkStart w:id="12" w:name="_Toc4292492"/>
       <w:r>
         <w:t>Convert a pySpark DataFrame to a Pandas DataFrame</w:t>
       </w:r>
-      <w:bookmarkEnd w:id="9"/>
+      <w:bookmarkEnd w:id="12"/>
     </w:p>
     <w:p/>
     <w:p>
@@ -9902,380 +10003,34 @@
       </w:pPr>
       <w:r>
         <w:t>pdf = df.toPandas()</w:t>
-      </w:r>
-    </w:p>
-    <w:p>
-      <w:pPr>
-        <w:tabs>
-          <w:tab w:val="left" w:pos="916"/>
-          <w:tab w:val="left" w:pos="1832"/>
-          <w:tab w:val="left" w:pos="2748"/>
-          <w:tab w:val="left" w:pos="3664"/>
-          <w:tab w:val="left" w:pos="4580"/>
-          <w:tab w:val="left" w:pos="5496"/>
-          <w:tab w:val="left" w:pos="6412"/>
-          <w:tab w:val="left" w:pos="7328"/>
-          <w:tab w:val="left" w:pos="8244"/>
-          <w:tab w:val="left" w:pos="9160"/>
-          <w:tab w:val="left" w:pos="10076"/>
-          <w:tab w:val="left" w:pos="10992"/>
-          <w:tab w:val="left" w:pos="11908"/>
-          <w:tab w:val="left" w:pos="12824"/>
-          <w:tab w:val="left" w:pos="13740"/>
-          <w:tab w:val="left" w:pos="14656"/>
-        </w:tabs>
-        <w:wordWrap w:val="0"/>
-        <w:spacing w:line="291" w:lineRule="atLeast"/>
-        <w:rPr>
-          <w:rFonts w:ascii="inherit" w:hAnsi="inherit" w:cs="Courier New"/>
-          <w:color w:val="000000"/>
-          <w:sz w:val="20"/>
-          <w:szCs w:val="20"/>
-        </w:rPr>
-      </w:pPr>
-    </w:p>
-    <w:p>
-      <w:pPr>
-        <w:tabs>
-          <w:tab w:val="left" w:pos="916"/>
-          <w:tab w:val="left" w:pos="1832"/>
-          <w:tab w:val="left" w:pos="2748"/>
-          <w:tab w:val="left" w:pos="3664"/>
-          <w:tab w:val="left" w:pos="4580"/>
-          <w:tab w:val="left" w:pos="5496"/>
-          <w:tab w:val="left" w:pos="6412"/>
-          <w:tab w:val="left" w:pos="7328"/>
-          <w:tab w:val="left" w:pos="8244"/>
-          <w:tab w:val="left" w:pos="9160"/>
-          <w:tab w:val="left" w:pos="10076"/>
-          <w:tab w:val="left" w:pos="10992"/>
-          <w:tab w:val="left" w:pos="11908"/>
-          <w:tab w:val="left" w:pos="12824"/>
-          <w:tab w:val="left" w:pos="13740"/>
-          <w:tab w:val="left" w:pos="14656"/>
-        </w:tabs>
-        <w:wordWrap w:val="0"/>
-        <w:spacing w:line="291" w:lineRule="atLeast"/>
-        <w:rPr>
-          <w:rFonts w:ascii="inherit" w:hAnsi="inherit" w:cs="Courier New"/>
-          <w:color w:val="000000"/>
-          <w:sz w:val="20"/>
-          <w:szCs w:val="20"/>
-        </w:rPr>
-      </w:pPr>
-    </w:p>
-    <w:p/>
-    <w:p>
-      <w:pPr>
-        <w:pStyle w:val="Heading2"/>
-      </w:pPr>
-      <w:bookmarkStart w:id="10" w:name="_Toc515417607"/>
-      <w:r>
-        <w:t>Create a DataFrame from Scratch</w:t>
-      </w:r>
-      <w:bookmarkEnd w:id="10"/>
-    </w:p>
-    <w:p/>
-    <w:p>
-      <w:pPr>
-        <w:pStyle w:val="code"/>
-      </w:pPr>
-      <w:r>
-        <w:t>df = sqlContext.createDataFrame([Row(a=1, b=[1,2,3],c=[7,8,9]), Row(a=2, b=[4,5,6],c=[10,11,12])])</w:t>
-      </w:r>
-    </w:p>
-    <w:p>
-      <w:pPr>
-        <w:pStyle w:val="code"/>
-      </w:pPr>
-      <w:r>
-        <w:t>df.show()</w:t>
-      </w:r>
-    </w:p>
-    <w:p/>
-    <w:p>
-      <w:r>
-        <w:t>Output:</w:t>
-      </w:r>
-    </w:p>
-    <w:p>
-      <w:pPr>
-        <w:shd w:val="clear" w:color="auto" w:fill="FFFFFF"/>
-        <w:tabs>
-          <w:tab w:val="left" w:pos="916"/>
-          <w:tab w:val="left" w:pos="1832"/>
-          <w:tab w:val="left" w:pos="2748"/>
-          <w:tab w:val="left" w:pos="3664"/>
-          <w:tab w:val="left" w:pos="4580"/>
-          <w:tab w:val="left" w:pos="5496"/>
-          <w:tab w:val="left" w:pos="6412"/>
-          <w:tab w:val="left" w:pos="7328"/>
-          <w:tab w:val="left" w:pos="8244"/>
-          <w:tab w:val="left" w:pos="9160"/>
-          <w:tab w:val="left" w:pos="10076"/>
-          <w:tab w:val="left" w:pos="10992"/>
-          <w:tab w:val="left" w:pos="11908"/>
-          <w:tab w:val="left" w:pos="12824"/>
-          <w:tab w:val="left" w:pos="13740"/>
-          <w:tab w:val="left" w:pos="14656"/>
-        </w:tabs>
-        <w:wordWrap w:val="0"/>
-        <w:textAlignment w:val="baseline"/>
-        <w:rPr>
-          <w:rFonts w:ascii="Courier New" w:eastAsia="Times New Roman" w:hAnsi="Courier New" w:cs="Courier New"/>
-          <w:color w:val="000000"/>
-          <w:sz w:val="21"/>
-          <w:szCs w:val="21"/>
-        </w:rPr>
-      </w:pPr>
-      <w:r>
-        <w:rPr>
-          <w:rFonts w:ascii="Courier New" w:eastAsia="Times New Roman" w:hAnsi="Courier New" w:cs="Courier New"/>
-          <w:color w:val="000000"/>
-          <w:sz w:val="21"/>
-          <w:szCs w:val="21"/>
-        </w:rPr>
-        <w:t>+---+---------+------------+</w:t>
-      </w:r>
-    </w:p>
-    <w:p>
-      <w:pPr>
-        <w:shd w:val="clear" w:color="auto" w:fill="FFFFFF"/>
-        <w:tabs>
-          <w:tab w:val="left" w:pos="916"/>
-          <w:tab w:val="left" w:pos="1832"/>
-          <w:tab w:val="left" w:pos="2748"/>
-          <w:tab w:val="left" w:pos="3664"/>
-          <w:tab w:val="left" w:pos="4580"/>
-          <w:tab w:val="left" w:pos="5496"/>
-          <w:tab w:val="left" w:pos="6412"/>
-          <w:tab w:val="left" w:pos="7328"/>
-          <w:tab w:val="left" w:pos="8244"/>
-          <w:tab w:val="left" w:pos="9160"/>
-          <w:tab w:val="left" w:pos="10076"/>
-          <w:tab w:val="left" w:pos="10992"/>
-          <w:tab w:val="left" w:pos="11908"/>
-          <w:tab w:val="left" w:pos="12824"/>
-          <w:tab w:val="left" w:pos="13740"/>
-          <w:tab w:val="left" w:pos="14656"/>
-        </w:tabs>
-        <w:wordWrap w:val="0"/>
-        <w:textAlignment w:val="baseline"/>
-        <w:rPr>
-          <w:rFonts w:ascii="Courier New" w:eastAsia="Times New Roman" w:hAnsi="Courier New" w:cs="Courier New"/>
-          <w:color w:val="000000"/>
-          <w:sz w:val="21"/>
-          <w:szCs w:val="21"/>
-        </w:rPr>
-      </w:pPr>
-      <w:r>
-        <w:rPr>
-          <w:rFonts w:ascii="Courier New" w:eastAsia="Times New Roman" w:hAnsi="Courier New" w:cs="Courier New"/>
-          <w:color w:val="000000"/>
-          <w:sz w:val="21"/>
-          <w:szCs w:val="21"/>
-        </w:rPr>
-        <w:t>|  a|        b|           c|</w:t>
-      </w:r>
-    </w:p>
-    <w:p>
-      <w:pPr>
-        <w:shd w:val="clear" w:color="auto" w:fill="FFFFFF"/>
-        <w:tabs>
-          <w:tab w:val="left" w:pos="916"/>
-          <w:tab w:val="left" w:pos="1832"/>
-          <w:tab w:val="left" w:pos="2748"/>
-          <w:tab w:val="left" w:pos="3664"/>
-          <w:tab w:val="left" w:pos="4580"/>
-          <w:tab w:val="left" w:pos="5496"/>
-          <w:tab w:val="left" w:pos="6412"/>
-          <w:tab w:val="left" w:pos="7328"/>
-          <w:tab w:val="left" w:pos="8244"/>
-          <w:tab w:val="left" w:pos="9160"/>
-          <w:tab w:val="left" w:pos="10076"/>
-          <w:tab w:val="left" w:pos="10992"/>
-          <w:tab w:val="left" w:pos="11908"/>
-          <w:tab w:val="left" w:pos="12824"/>
-          <w:tab w:val="left" w:pos="13740"/>
-          <w:tab w:val="left" w:pos="14656"/>
-        </w:tabs>
-        <w:wordWrap w:val="0"/>
-        <w:textAlignment w:val="baseline"/>
-        <w:rPr>
-          <w:rFonts w:ascii="Courier New" w:eastAsia="Times New Roman" w:hAnsi="Courier New" w:cs="Courier New"/>
-          <w:color w:val="000000"/>
-          <w:sz w:val="21"/>
-          <w:szCs w:val="21"/>
-        </w:rPr>
-      </w:pPr>
-      <w:r>
-        <w:rPr>
-          <w:rFonts w:ascii="Courier New" w:eastAsia="Times New Roman" w:hAnsi="Courier New" w:cs="Courier New"/>
-          <w:color w:val="000000"/>
-          <w:sz w:val="21"/>
-          <w:szCs w:val="21"/>
-        </w:rPr>
-        <w:t>+---+---------+------------+</w:t>
-      </w:r>
-    </w:p>
-    <w:p>
-      <w:pPr>
-        <w:shd w:val="clear" w:color="auto" w:fill="FFFFFF"/>
-        <w:tabs>
-          <w:tab w:val="left" w:pos="916"/>
-          <w:tab w:val="left" w:pos="1832"/>
-          <w:tab w:val="left" w:pos="2748"/>
-          <w:tab w:val="left" w:pos="3664"/>
-          <w:tab w:val="left" w:pos="4580"/>
-          <w:tab w:val="left" w:pos="5496"/>
-          <w:tab w:val="left" w:pos="6412"/>
-          <w:tab w:val="left" w:pos="7328"/>
-          <w:tab w:val="left" w:pos="8244"/>
-          <w:tab w:val="left" w:pos="9160"/>
-          <w:tab w:val="left" w:pos="10076"/>
-          <w:tab w:val="left" w:pos="10992"/>
-          <w:tab w:val="left" w:pos="11908"/>
-          <w:tab w:val="left" w:pos="12824"/>
-          <w:tab w:val="left" w:pos="13740"/>
-          <w:tab w:val="left" w:pos="14656"/>
-        </w:tabs>
-        <w:wordWrap w:val="0"/>
-        <w:textAlignment w:val="baseline"/>
-        <w:rPr>
-          <w:rFonts w:ascii="Courier New" w:eastAsia="Times New Roman" w:hAnsi="Courier New" w:cs="Courier New"/>
-          <w:color w:val="000000"/>
-          <w:sz w:val="21"/>
-          <w:szCs w:val="21"/>
-        </w:rPr>
-      </w:pPr>
-      <w:r>
-        <w:rPr>
-          <w:rFonts w:ascii="Courier New" w:eastAsia="Times New Roman" w:hAnsi="Courier New" w:cs="Courier New"/>
-          <w:color w:val="000000"/>
-          <w:sz w:val="21"/>
-          <w:szCs w:val="21"/>
-        </w:rPr>
-        <w:t>|  1|[1, 2, 3]|   [7, 8, 9]|</w:t>
-      </w:r>
-    </w:p>
-    <w:p>
-      <w:pPr>
-        <w:shd w:val="clear" w:color="auto" w:fill="FFFFFF"/>
-        <w:tabs>
-          <w:tab w:val="left" w:pos="916"/>
-          <w:tab w:val="left" w:pos="1832"/>
-          <w:tab w:val="left" w:pos="2748"/>
-          <w:tab w:val="left" w:pos="3664"/>
-          <w:tab w:val="left" w:pos="4580"/>
-          <w:tab w:val="left" w:pos="5496"/>
-          <w:tab w:val="left" w:pos="6412"/>
-          <w:tab w:val="left" w:pos="7328"/>
-          <w:tab w:val="left" w:pos="8244"/>
-          <w:tab w:val="left" w:pos="9160"/>
-          <w:tab w:val="left" w:pos="10076"/>
-          <w:tab w:val="left" w:pos="10992"/>
-          <w:tab w:val="left" w:pos="11908"/>
-          <w:tab w:val="left" w:pos="12824"/>
-          <w:tab w:val="left" w:pos="13740"/>
-          <w:tab w:val="left" w:pos="14656"/>
-        </w:tabs>
-        <w:wordWrap w:val="0"/>
-        <w:textAlignment w:val="baseline"/>
-        <w:rPr>
-          <w:rFonts w:ascii="Courier New" w:eastAsia="Times New Roman" w:hAnsi="Courier New" w:cs="Courier New"/>
-          <w:color w:val="000000"/>
-          <w:sz w:val="21"/>
-          <w:szCs w:val="21"/>
-        </w:rPr>
-      </w:pPr>
-      <w:r>
-        <w:rPr>
-          <w:rFonts w:ascii="Courier New" w:eastAsia="Times New Roman" w:hAnsi="Courier New" w:cs="Courier New"/>
-          <w:color w:val="000000"/>
-          <w:sz w:val="21"/>
-          <w:szCs w:val="21"/>
-        </w:rPr>
-        <w:t>|  2|[4, 5, 6]|[10, 11, 12]|</w:t>
-      </w:r>
-    </w:p>
-    <w:p>
-      <w:pPr>
-        <w:shd w:val="clear" w:color="auto" w:fill="FFFFFF"/>
-        <w:tabs>
-          <w:tab w:val="left" w:pos="916"/>
-          <w:tab w:val="left" w:pos="1832"/>
-          <w:tab w:val="left" w:pos="2748"/>
-          <w:tab w:val="left" w:pos="3664"/>
-          <w:tab w:val="left" w:pos="4580"/>
-          <w:tab w:val="left" w:pos="5496"/>
-          <w:tab w:val="left" w:pos="6412"/>
-          <w:tab w:val="left" w:pos="7328"/>
-          <w:tab w:val="left" w:pos="8244"/>
-          <w:tab w:val="left" w:pos="9160"/>
-          <w:tab w:val="left" w:pos="10076"/>
-          <w:tab w:val="left" w:pos="10992"/>
-          <w:tab w:val="left" w:pos="11908"/>
-          <w:tab w:val="left" w:pos="12824"/>
-          <w:tab w:val="left" w:pos="13740"/>
-          <w:tab w:val="left" w:pos="14656"/>
-        </w:tabs>
-        <w:wordWrap w:val="0"/>
-        <w:textAlignment w:val="baseline"/>
-        <w:rPr>
-          <w:rFonts w:ascii="Courier New" w:eastAsia="Times New Roman" w:hAnsi="Courier New" w:cs="Courier New"/>
-          <w:color w:val="000000"/>
-          <w:sz w:val="21"/>
-          <w:szCs w:val="21"/>
-        </w:rPr>
-      </w:pPr>
-      <w:r>
-        <w:rPr>
-          <w:rFonts w:ascii="Courier New" w:eastAsia="Times New Roman" w:hAnsi="Courier New" w:cs="Courier New"/>
-          <w:color w:val="000000"/>
-          <w:sz w:val="21"/>
-          <w:szCs w:val="21"/>
-        </w:rPr>
-        <w:t>+---+---------+------------+</w:t>
-      </w:r>
-    </w:p>
-    <w:p/>
-    <w:p>
-      <w:pPr>
-        <w:pStyle w:val="HTMLPreformatted"/>
-        <w:shd w:val="clear" w:color="auto" w:fill="FFFFFF"/>
-        <w:wordWrap w:val="0"/>
-        <w:textAlignment w:val="baseline"/>
-        <w:rPr>
-          <w:rFonts w:eastAsia="Times New Roman"/>
-          <w:color w:val="000000"/>
-          <w:sz w:val="21"/>
-          <w:szCs w:val="21"/>
-        </w:rPr>
-      </w:pPr>
-      <w:r>
-        <w:t xml:space="preserve">Note:  This is tyape </w:t>
-      </w:r>
-      <w:r>
-        <w:rPr>
-          <w:rFonts w:eastAsia="Times New Roman"/>
-          <w:color w:val="000000"/>
-          <w:sz w:val="21"/>
-          <w:szCs w:val="21"/>
-        </w:rPr>
-        <w:t>pyspark.sql.dataframe.DataFrame</w:t>
       </w:r>
     </w:p>
     <w:p/>
     <w:p/>
+    <w:p/>
+    <w:p>
+      <w:pPr>
+        <w:rPr>
+          <w:rFonts w:asciiTheme="majorHAnsi" w:eastAsia="Times New Roman" w:hAnsiTheme="majorHAnsi" w:cstheme="majorBidi"/>
+          <w:color w:val="2E74B5" w:themeColor="accent1" w:themeShade="BF"/>
+          <w:sz w:val="26"/>
+          <w:szCs w:val="26"/>
+        </w:rPr>
+      </w:pPr>
+      <w:r>
+        <w:br w:type="page"/>
+      </w:r>
+    </w:p>
     <w:p>
       <w:pPr>
         <w:pStyle w:val="Heading2"/>
       </w:pPr>
-      <w:bookmarkStart w:id="11" w:name="_Toc515417608"/>
-      <w:r>
+      <w:bookmarkStart w:id="13" w:name="_Toc4292493"/>
+      <w:r>
+        <w:lastRenderedPageBreak/>
         <w:t>Convert a Timestamp Column to a Date Column</w:t>
       </w:r>
-      <w:bookmarkEnd w:id="11"/>
+      <w:bookmarkEnd w:id="13"/>
     </w:p>
     <w:p/>
     <w:p>
@@ -11814,7 +11569,17 @@
         <w:t xml:space="preserve"> ('date_utc', 'date')]</w:t>
       </w:r>
     </w:p>
-    <w:p>
+    <w:p/>
+    <w:p/>
+    <w:p>
+      <w:pPr>
+        <w:rPr>
+          <w:rFonts w:asciiTheme="majorHAnsi" w:eastAsia="Times New Roman" w:hAnsiTheme="majorHAnsi" w:cstheme="majorBidi"/>
+          <w:color w:val="2E74B5" w:themeColor="accent1" w:themeShade="BF"/>
+          <w:sz w:val="26"/>
+          <w:szCs w:val="26"/>
+        </w:rPr>
+      </w:pPr>
       <w:r>
         <w:br w:type="page"/>
       </w:r>
@@ -11823,12 +11588,314 @@
       <w:pPr>
         <w:pStyle w:val="Heading2"/>
       </w:pPr>
-      <w:bookmarkStart w:id="12" w:name="_Toc515417609"/>
+      <w:bookmarkStart w:id="14" w:name="_Toc4292494"/>
       <w:r>
         <w:lastRenderedPageBreak/>
+        <w:t>Create a DataFrame from Scratch</w:t>
+      </w:r>
+      <w:bookmarkEnd w:id="14"/>
+    </w:p>
+    <w:p/>
+    <w:p>
+      <w:pPr>
+        <w:pStyle w:val="code"/>
+      </w:pPr>
+      <w:r>
+        <w:t>df = sqlContext.createDataFrame([Row(a=1, b=[1,2,3],c=[7,8,9]), Row(a=2, b=[4,5,6],c=[10,11,12])])</w:t>
+      </w:r>
+    </w:p>
+    <w:p>
+      <w:pPr>
+        <w:pStyle w:val="code"/>
+      </w:pPr>
+      <w:r>
+        <w:t>df.show()</w:t>
+      </w:r>
+    </w:p>
+    <w:p/>
+    <w:p>
+      <w:r>
+        <w:t>Output:</w:t>
+      </w:r>
+    </w:p>
+    <w:p>
+      <w:pPr>
+        <w:shd w:val="clear" w:color="auto" w:fill="FFFFFF"/>
+        <w:tabs>
+          <w:tab w:val="left" w:pos="916"/>
+          <w:tab w:val="left" w:pos="1832"/>
+          <w:tab w:val="left" w:pos="2748"/>
+          <w:tab w:val="left" w:pos="3664"/>
+          <w:tab w:val="left" w:pos="4580"/>
+          <w:tab w:val="left" w:pos="5496"/>
+          <w:tab w:val="left" w:pos="6412"/>
+          <w:tab w:val="left" w:pos="7328"/>
+          <w:tab w:val="left" w:pos="8244"/>
+          <w:tab w:val="left" w:pos="9160"/>
+          <w:tab w:val="left" w:pos="10076"/>
+          <w:tab w:val="left" w:pos="10992"/>
+          <w:tab w:val="left" w:pos="11908"/>
+          <w:tab w:val="left" w:pos="12824"/>
+          <w:tab w:val="left" w:pos="13740"/>
+          <w:tab w:val="left" w:pos="14656"/>
+        </w:tabs>
+        <w:wordWrap w:val="0"/>
+        <w:textAlignment w:val="baseline"/>
+        <w:rPr>
+          <w:rFonts w:ascii="Courier New" w:eastAsia="Times New Roman" w:hAnsi="Courier New" w:cs="Courier New"/>
+          <w:color w:val="000000"/>
+          <w:sz w:val="21"/>
+          <w:szCs w:val="21"/>
+        </w:rPr>
+      </w:pPr>
+      <w:r>
+        <w:rPr>
+          <w:rFonts w:ascii="Courier New" w:eastAsia="Times New Roman" w:hAnsi="Courier New" w:cs="Courier New"/>
+          <w:color w:val="000000"/>
+          <w:sz w:val="21"/>
+          <w:szCs w:val="21"/>
+        </w:rPr>
+        <w:t>+---+---------+------------+</w:t>
+      </w:r>
+    </w:p>
+    <w:p>
+      <w:pPr>
+        <w:shd w:val="clear" w:color="auto" w:fill="FFFFFF"/>
+        <w:tabs>
+          <w:tab w:val="left" w:pos="916"/>
+          <w:tab w:val="left" w:pos="1832"/>
+          <w:tab w:val="left" w:pos="2748"/>
+          <w:tab w:val="left" w:pos="3664"/>
+          <w:tab w:val="left" w:pos="4580"/>
+          <w:tab w:val="left" w:pos="5496"/>
+          <w:tab w:val="left" w:pos="6412"/>
+          <w:tab w:val="left" w:pos="7328"/>
+          <w:tab w:val="left" w:pos="8244"/>
+          <w:tab w:val="left" w:pos="9160"/>
+          <w:tab w:val="left" w:pos="10076"/>
+          <w:tab w:val="left" w:pos="10992"/>
+          <w:tab w:val="left" w:pos="11908"/>
+          <w:tab w:val="left" w:pos="12824"/>
+          <w:tab w:val="left" w:pos="13740"/>
+          <w:tab w:val="left" w:pos="14656"/>
+        </w:tabs>
+        <w:wordWrap w:val="0"/>
+        <w:textAlignment w:val="baseline"/>
+        <w:rPr>
+          <w:rFonts w:ascii="Courier New" w:eastAsia="Times New Roman" w:hAnsi="Courier New" w:cs="Courier New"/>
+          <w:color w:val="000000"/>
+          <w:sz w:val="21"/>
+          <w:szCs w:val="21"/>
+        </w:rPr>
+      </w:pPr>
+      <w:r>
+        <w:rPr>
+          <w:rFonts w:ascii="Courier New" w:eastAsia="Times New Roman" w:hAnsi="Courier New" w:cs="Courier New"/>
+          <w:color w:val="000000"/>
+          <w:sz w:val="21"/>
+          <w:szCs w:val="21"/>
+        </w:rPr>
+        <w:t>|  a|        b|           c|</w:t>
+      </w:r>
+    </w:p>
+    <w:p>
+      <w:pPr>
+        <w:shd w:val="clear" w:color="auto" w:fill="FFFFFF"/>
+        <w:tabs>
+          <w:tab w:val="left" w:pos="916"/>
+          <w:tab w:val="left" w:pos="1832"/>
+          <w:tab w:val="left" w:pos="2748"/>
+          <w:tab w:val="left" w:pos="3664"/>
+          <w:tab w:val="left" w:pos="4580"/>
+          <w:tab w:val="left" w:pos="5496"/>
+          <w:tab w:val="left" w:pos="6412"/>
+          <w:tab w:val="left" w:pos="7328"/>
+          <w:tab w:val="left" w:pos="8244"/>
+          <w:tab w:val="left" w:pos="9160"/>
+          <w:tab w:val="left" w:pos="10076"/>
+          <w:tab w:val="left" w:pos="10992"/>
+          <w:tab w:val="left" w:pos="11908"/>
+          <w:tab w:val="left" w:pos="12824"/>
+          <w:tab w:val="left" w:pos="13740"/>
+          <w:tab w:val="left" w:pos="14656"/>
+        </w:tabs>
+        <w:wordWrap w:val="0"/>
+        <w:textAlignment w:val="baseline"/>
+        <w:rPr>
+          <w:rFonts w:ascii="Courier New" w:eastAsia="Times New Roman" w:hAnsi="Courier New" w:cs="Courier New"/>
+          <w:color w:val="000000"/>
+          <w:sz w:val="21"/>
+          <w:szCs w:val="21"/>
+        </w:rPr>
+      </w:pPr>
+      <w:r>
+        <w:rPr>
+          <w:rFonts w:ascii="Courier New" w:eastAsia="Times New Roman" w:hAnsi="Courier New" w:cs="Courier New"/>
+          <w:color w:val="000000"/>
+          <w:sz w:val="21"/>
+          <w:szCs w:val="21"/>
+        </w:rPr>
+        <w:t>+---+---------+------------+</w:t>
+      </w:r>
+    </w:p>
+    <w:p>
+      <w:pPr>
+        <w:shd w:val="clear" w:color="auto" w:fill="FFFFFF"/>
+        <w:tabs>
+          <w:tab w:val="left" w:pos="916"/>
+          <w:tab w:val="left" w:pos="1832"/>
+          <w:tab w:val="left" w:pos="2748"/>
+          <w:tab w:val="left" w:pos="3664"/>
+          <w:tab w:val="left" w:pos="4580"/>
+          <w:tab w:val="left" w:pos="5496"/>
+          <w:tab w:val="left" w:pos="6412"/>
+          <w:tab w:val="left" w:pos="7328"/>
+          <w:tab w:val="left" w:pos="8244"/>
+          <w:tab w:val="left" w:pos="9160"/>
+          <w:tab w:val="left" w:pos="10076"/>
+          <w:tab w:val="left" w:pos="10992"/>
+          <w:tab w:val="left" w:pos="11908"/>
+          <w:tab w:val="left" w:pos="12824"/>
+          <w:tab w:val="left" w:pos="13740"/>
+          <w:tab w:val="left" w:pos="14656"/>
+        </w:tabs>
+        <w:wordWrap w:val="0"/>
+        <w:textAlignment w:val="baseline"/>
+        <w:rPr>
+          <w:rFonts w:ascii="Courier New" w:eastAsia="Times New Roman" w:hAnsi="Courier New" w:cs="Courier New"/>
+          <w:color w:val="000000"/>
+          <w:sz w:val="21"/>
+          <w:szCs w:val="21"/>
+        </w:rPr>
+      </w:pPr>
+      <w:r>
+        <w:rPr>
+          <w:rFonts w:ascii="Courier New" w:eastAsia="Times New Roman" w:hAnsi="Courier New" w:cs="Courier New"/>
+          <w:color w:val="000000"/>
+          <w:sz w:val="21"/>
+          <w:szCs w:val="21"/>
+        </w:rPr>
+        <w:t>|  1|[1, 2, 3]|   [7, 8, 9]|</w:t>
+      </w:r>
+    </w:p>
+    <w:p>
+      <w:pPr>
+        <w:shd w:val="clear" w:color="auto" w:fill="FFFFFF"/>
+        <w:tabs>
+          <w:tab w:val="left" w:pos="916"/>
+          <w:tab w:val="left" w:pos="1832"/>
+          <w:tab w:val="left" w:pos="2748"/>
+          <w:tab w:val="left" w:pos="3664"/>
+          <w:tab w:val="left" w:pos="4580"/>
+          <w:tab w:val="left" w:pos="5496"/>
+          <w:tab w:val="left" w:pos="6412"/>
+          <w:tab w:val="left" w:pos="7328"/>
+          <w:tab w:val="left" w:pos="8244"/>
+          <w:tab w:val="left" w:pos="9160"/>
+          <w:tab w:val="left" w:pos="10076"/>
+          <w:tab w:val="left" w:pos="10992"/>
+          <w:tab w:val="left" w:pos="11908"/>
+          <w:tab w:val="left" w:pos="12824"/>
+          <w:tab w:val="left" w:pos="13740"/>
+          <w:tab w:val="left" w:pos="14656"/>
+        </w:tabs>
+        <w:wordWrap w:val="0"/>
+        <w:textAlignment w:val="baseline"/>
+        <w:rPr>
+          <w:rFonts w:ascii="Courier New" w:eastAsia="Times New Roman" w:hAnsi="Courier New" w:cs="Courier New"/>
+          <w:color w:val="000000"/>
+          <w:sz w:val="21"/>
+          <w:szCs w:val="21"/>
+        </w:rPr>
+      </w:pPr>
+      <w:r>
+        <w:rPr>
+          <w:rFonts w:ascii="Courier New" w:eastAsia="Times New Roman" w:hAnsi="Courier New" w:cs="Courier New"/>
+          <w:color w:val="000000"/>
+          <w:sz w:val="21"/>
+          <w:szCs w:val="21"/>
+        </w:rPr>
+        <w:t>|  2|[4, 5, 6]|[10, 11, 12]|</w:t>
+      </w:r>
+    </w:p>
+    <w:p>
+      <w:pPr>
+        <w:shd w:val="clear" w:color="auto" w:fill="FFFFFF"/>
+        <w:tabs>
+          <w:tab w:val="left" w:pos="916"/>
+          <w:tab w:val="left" w:pos="1832"/>
+          <w:tab w:val="left" w:pos="2748"/>
+          <w:tab w:val="left" w:pos="3664"/>
+          <w:tab w:val="left" w:pos="4580"/>
+          <w:tab w:val="left" w:pos="5496"/>
+          <w:tab w:val="left" w:pos="6412"/>
+          <w:tab w:val="left" w:pos="7328"/>
+          <w:tab w:val="left" w:pos="8244"/>
+          <w:tab w:val="left" w:pos="9160"/>
+          <w:tab w:val="left" w:pos="10076"/>
+          <w:tab w:val="left" w:pos="10992"/>
+          <w:tab w:val="left" w:pos="11908"/>
+          <w:tab w:val="left" w:pos="12824"/>
+          <w:tab w:val="left" w:pos="13740"/>
+          <w:tab w:val="left" w:pos="14656"/>
+        </w:tabs>
+        <w:wordWrap w:val="0"/>
+        <w:textAlignment w:val="baseline"/>
+        <w:rPr>
+          <w:rFonts w:ascii="Courier New" w:eastAsia="Times New Roman" w:hAnsi="Courier New" w:cs="Courier New"/>
+          <w:color w:val="000000"/>
+          <w:sz w:val="21"/>
+          <w:szCs w:val="21"/>
+        </w:rPr>
+      </w:pPr>
+      <w:r>
+        <w:rPr>
+          <w:rFonts w:ascii="Courier New" w:eastAsia="Times New Roman" w:hAnsi="Courier New" w:cs="Courier New"/>
+          <w:color w:val="000000"/>
+          <w:sz w:val="21"/>
+          <w:szCs w:val="21"/>
+        </w:rPr>
+        <w:t>+---+---------+------------+</w:t>
+      </w:r>
+    </w:p>
+    <w:p/>
+    <w:p>
+      <w:pPr>
+        <w:pStyle w:val="HTMLPreformatted"/>
+        <w:shd w:val="clear" w:color="auto" w:fill="FFFFFF"/>
+        <w:wordWrap w:val="0"/>
+        <w:textAlignment w:val="baseline"/>
+        <w:rPr>
+          <w:rFonts w:eastAsia="Times New Roman"/>
+          <w:color w:val="000000"/>
+          <w:sz w:val="21"/>
+          <w:szCs w:val="21"/>
+        </w:rPr>
+      </w:pPr>
+      <w:r>
+        <w:t xml:space="preserve">Note:  This is tyape </w:t>
+      </w:r>
+      <w:r>
+        <w:rPr>
+          <w:rFonts w:eastAsia="Times New Roman"/>
+          <w:color w:val="000000"/>
+          <w:sz w:val="21"/>
+          <w:szCs w:val="21"/>
+        </w:rPr>
+        <w:t>pyspark.sql.dataframe.DataFrame</w:t>
+      </w:r>
+    </w:p>
+    <w:p/>
+    <w:p/>
+    <w:p>
+      <w:pPr>
+        <w:pStyle w:val="Heading2"/>
+      </w:pPr>
+      <w:bookmarkStart w:id="15" w:name="_Toc4292495"/>
+      <w:r>
         <w:t>Create a new pySpark DataFrame Column from Existing Columns</w:t>
       </w:r>
-      <w:bookmarkEnd w:id="12"/>
+      <w:bookmarkEnd w:id="15"/>
     </w:p>
     <w:p/>
     <w:p>
@@ -12696,11 +12763,11 @@
       <w:pPr>
         <w:pStyle w:val="Heading2"/>
       </w:pPr>
-      <w:bookmarkStart w:id="13" w:name="_Toc515417610"/>
+      <w:bookmarkStart w:id="16" w:name="_Toc4292496"/>
       <w:r>
         <w:t>Display DataFrame Columns and Types</w:t>
       </w:r>
-      <w:bookmarkEnd w:id="13"/>
+      <w:bookmarkEnd w:id="16"/>
     </w:p>
     <w:p/>
     <w:p>
@@ -12713,6 +12780,7 @@
         <w:rPr>
           <w:rFonts w:ascii="Courier New" w:hAnsi="Courier New" w:cs="Courier New"/>
         </w:rPr>
+        <w:lastRenderedPageBreak/>
         <w:t>df = sqlContext.sql("SELECT * from shipment_sums limit 5")</w:t>
       </w:r>
     </w:p>
@@ -12755,17 +12823,7 @@
           <w:sz w:val="21"/>
           <w:szCs w:val="21"/>
         </w:rPr>
-        <w:t>DataFrame[carriers: array&lt;string&gt;, computedTimeUtc: string, countDeliveryLocationArrivals: bigint, countDeliveryLocationDepartures: bigint, countGeolocationUpdates: bigint, countPickupLocationArrivals: bigint, countPickupLocationDepartures: bigint, countRestatedPickupLocationArrivals: bigint, countRestatedPickupLocationDepartures: bigint, customers: array&lt;string&gt;, kmsDirectShipment: double, kmsTraversedShipment: double, legCount: bigint, modes: array&lt;string&gt;, poiFromId: bigint, poiFromLatitude: double, poiFromLongitude: double, poiFromName: string, poiToId: bigint, poiToLatitude: double, poiToLongitude: double, poiToName: string, routePoiIds: array&lt;bigint&gt;, routePoiNames: array&lt;string&gt;, secsDurationLifeCycle: double, secsMovingInTransit: double, secsStationaryInTransit: double, secsStationaryMax: double, shipmentDestinationArrivalAnalyticUtc: string, shipmentDestinationArrivalDetectedUtc: string, shipmentDestinationArrivalReportedUtc: string, shipmentDestinationDepartureAnalyticUtc: string, shipmentDestinationDepartureReportedUtc: string, shipmentEndActualUtc: string, shipmentEndLocalDate: string, shipmentEndLocalDow: bigint, shipmentEndLocalHour: bigint, shipmentEndLocalMonth: bigint, shipmentEndLocalTime: string, shipmentEndLocalTimeZone: string, shipment</w:t>
-      </w:r>
-      <w:r>
-        <w:rPr>
-          <w:rFonts w:ascii="Courier" w:hAnsi="Courier"/>
-          <w:color w:val="000000"/>
-          <w:sz w:val="21"/>
-          <w:szCs w:val="21"/>
-        </w:rPr>
-        <w:lastRenderedPageBreak/>
-        <w:t>EndLocalYear: bigint, shipmentId: string, shipmentOriginArrivalAnalyticUtc: string, shipmentOriginArrivalDetectedUtc: string, shipmentOriginArrivalReportedUtc: string, shipmentOriginDepartureAnalyticUtc: string, shipmentOriginDepartureDetectedUtc: string, shipmentOriginDepartureReportedUtc: string, shipmentScheduleStatus: string, shipmentStartActualUtc: string, shipmentStartLocalDate: string, shipmentStartLocalDow: bigint, shipmentStartLocalHour: bigint, shipmentStartLocalMonth: bigint, shipmentStartLocalTime: string, shipmentStartLocalTimeZone: string, shipmentStartLocalYear: bigint, shipmentSummaryId: string, shipper: string]</w:t>
+        <w:t>DataFrame[carriers: array&lt;string&gt;, computedTimeUtc: string, countDeliveryLocationArrivals: bigint, countDeliveryLocationDepartures: bigint, countGeolocationUpdates: bigint, countPickupLocationArrivals: bigint, countPickupLocationDepartures: bigint, countRestatedPickupLocationArrivals: bigint, countRestatedPickupLocationDepartures: bigint, customers: array&lt;string&gt;, kmsDirectShipment: double, kmsTraversedShipment: double, legCount: bigint, modes: array&lt;string&gt;, poiFromId: bigint, poiFromLatitude: double, poiFromLongitude: double, poiFromName: string, poiToId: bigint, poiToLatitude: double, poiToLongitude: double, poiToName: string, routePoiIds: array&lt;bigint&gt;, routePoiNames: array&lt;string&gt;, secsDurationLifeCycle: double, secsMovingInTransit: double, secsStationaryInTransit: double, secsStationaryMax: double, shipmentDestinationArrivalAnalyticUtc: string, shipmentDestinationArrivalDetectedUtc: string, shipmentDestinationArrivalReportedUtc: string, shipmentDestinationDepartureAnalyticUtc: string, shipmentDestinationDepartureReportedUtc: string, shipmentEndActualUtc: string, shipmentEndLocalDate: string, shipmentEndLocalDow: bigint, shipmentEndLocalHour: bigint, shipmentEndLocalMonth: bigint, shipmentEndLocalTime: string, shipmentEndLocalTimeZone: string, shipmentEndLocalYear: bigint, shipmentId: string, shipmentOriginArrivalAnalyticUtc: string, shipmentOriginArrivalDetectedUtc: string, shipmentOriginArrivalReportedUtc: string, shipmentOriginDepartureAnalyticUtc: string, shipmentOriginDepartureDetectedUtc: string, shipmentOriginDepartureReportedUtc: string, shipmentScheduleStatus: string, shipmentStartActualUtc: string, shipmentStartLocalDate: string, shipmentStartLocalDow: bigint, shipmentStartLocalHour: bigint, shipmentStartLocalMonth: bigint, shipmentStartLocalTime: string, shipmentStartLocalTimeZone: string, shipmentStartLocalYear: bigint, shipmentSummaryId: string, shipper: string]</w:t>
       </w:r>
     </w:p>
     <w:p/>
@@ -12778,11 +12836,11 @@
       <w:pPr>
         <w:pStyle w:val="Heading2"/>
       </w:pPr>
-      <w:bookmarkStart w:id="14" w:name="_Toc515417611"/>
+      <w:bookmarkStart w:id="17" w:name="_Toc4292497"/>
       <w:r>
         <w:t>DataFrame Schema</w:t>
       </w:r>
-      <w:bookmarkEnd w:id="14"/>
+      <w:bookmarkEnd w:id="17"/>
     </w:p>
     <w:p>
       <w:pPr>
@@ -12980,11 +13038,11 @@
       <w:pPr>
         <w:pStyle w:val="Heading2"/>
       </w:pPr>
-      <w:bookmarkStart w:id="15" w:name="_Toc515417612"/>
+      <w:bookmarkStart w:id="18" w:name="_Toc4292498"/>
       <w:r>
         <w:t>Execute SQL on a DataFrame</w:t>
       </w:r>
-      <w:bookmarkEnd w:id="15"/>
+      <w:bookmarkEnd w:id="18"/>
     </w:p>
     <w:p/>
     <w:p>
@@ -13091,22 +13149,20 @@
       <w:pPr>
         <w:pStyle w:val="Heading2"/>
       </w:pPr>
-      <w:bookmarkStart w:id="16" w:name="_Toc515417613"/>
+      <w:bookmarkStart w:id="19" w:name="_Toc4292499"/>
       <w:r>
         <w:t>Export a Spark Data Frame</w:t>
       </w:r>
       <w:r>
         <w:t xml:space="preserve"> to CSV</w:t>
       </w:r>
-      <w:bookmarkEnd w:id="16"/>
+      <w:bookmarkEnd w:id="19"/>
     </w:p>
     <w:p/>
     <w:p>
       <w:r>
         <w:t>Two</w:t>
       </w:r>
-      <w:bookmarkStart w:id="17" w:name="_GoBack"/>
-      <w:bookmarkEnd w:id="17"/>
       <w:r>
         <w:t xml:space="preserve"> ways:</w:t>
       </w:r>
@@ -13143,11 +13199,6 @@
         </w:rPr>
         <w:t>df.coalesce(1).write.csv('mycsv.csv')</w:t>
       </w:r>
-    </w:p>
-    <w:p>
-      <w:pPr>
-        <w:pStyle w:val="Heading2"/>
-      </w:pPr>
     </w:p>
     <w:p>
       <w:pPr>
@@ -13163,23 +13214,19 @@
           <w:szCs w:val="26"/>
         </w:rPr>
       </w:pPr>
-      <w:r>
-        <w:br w:type="page"/>
-      </w:r>
     </w:p>
     <w:p>
       <w:pPr>
         <w:pStyle w:val="Heading2"/>
       </w:pPr>
-      <w:bookmarkStart w:id="18" w:name="_Toc515417614"/>
-      <w:r>
-        <w:lastRenderedPageBreak/>
+      <w:bookmarkStart w:id="20" w:name="_Toc4292500"/>
+      <w:r>
         <w:t>Ex</w:t>
       </w:r>
       <w:r>
         <w:t>tract a column from a pyspark DataFrame as a List</w:t>
       </w:r>
-      <w:bookmarkEnd w:id="18"/>
+      <w:bookmarkEnd w:id="20"/>
     </w:p>
     <w:p/>
     <w:p>
@@ -13271,11 +13318,11 @@
       <w:pPr>
         <w:pStyle w:val="Heading2"/>
       </w:pPr>
-      <w:bookmarkStart w:id="19" w:name="_Toc515417615"/>
+      <w:bookmarkStart w:id="21" w:name="_Toc4292501"/>
       <w:r>
         <w:t>Extract a struct (structure) as a DataFrame</w:t>
       </w:r>
-      <w:bookmarkEnd w:id="19"/>
+      <w:bookmarkEnd w:id="21"/>
     </w:p>
     <w:p/>
     <w:p>
@@ -13311,14 +13358,14 @@
       <w:pPr>
         <w:pStyle w:val="Heading2"/>
       </w:pPr>
-      <w:bookmarkStart w:id="20" w:name="_Toc515417616"/>
+      <w:bookmarkStart w:id="22" w:name="_Toc4292502"/>
       <w:r>
         <w:t>Extract Distinct Values from a DataFrame</w:t>
       </w:r>
       <w:r>
         <w:t xml:space="preserve"> Column</w:t>
       </w:r>
-      <w:bookmarkEnd w:id="20"/>
+      <w:bookmarkEnd w:id="22"/>
     </w:p>
     <w:p/>
     <w:p>
@@ -13479,11 +13526,11 @@
       <w:pPr>
         <w:pStyle w:val="Heading2"/>
       </w:pPr>
-      <w:bookmarkStart w:id="21" w:name="_Toc515417617"/>
+      <w:bookmarkStart w:id="23" w:name="_Toc4292503"/>
       <w:r>
         <w:t>Extract Nested JSON Data in Spark</w:t>
       </w:r>
-      <w:bookmarkEnd w:id="21"/>
+      <w:bookmarkEnd w:id="23"/>
     </w:p>
     <w:p/>
     <w:p>
@@ -13503,64 +13550,92 @@
       <w:pPr>
         <w:pStyle w:val="Heading2"/>
       </w:pPr>
-      <w:bookmarkStart w:id="22" w:name="_Toc515417618"/>
-      <w:r>
-        <w:t>Read a DataFrame from a csv file</w:t>
-      </w:r>
-      <w:bookmarkEnd w:id="22"/>
+      <w:bookmarkStart w:id="24" w:name="_Toc4292504"/>
+      <w:r>
+        <w:lastRenderedPageBreak/>
+        <w:t>Row Count of a DataFrame</w:t>
+      </w:r>
+      <w:bookmarkEnd w:id="24"/>
     </w:p>
     <w:p/>
     <w:p>
       <w:pPr>
         <w:pStyle w:val="code"/>
         <w:rPr>
-          <w:sz w:val="24"/>
-          <w:szCs w:val="24"/>
-        </w:rPr>
-      </w:pPr>
-      <w:r>
-        <w:rPr>
-          <w:sz w:val="24"/>
-          <w:szCs w:val="24"/>
-        </w:rPr>
-        <w:t>import pandas  as pd</w:t>
-      </w:r>
-    </w:p>
-    <w:p>
-      <w:pPr>
-        <w:pStyle w:val="code"/>
-        <w:rPr>
-          <w:sz w:val="24"/>
-          <w:szCs w:val="24"/>
-        </w:rPr>
-      </w:pPr>
-      <w:r>
-        <w:rPr>
-          <w:sz w:val="24"/>
-          <w:szCs w:val="24"/>
-        </w:rPr>
-        <w:t>pandas_pdf = pd.read_csv('syngenta_od_pairs.csv')</w:t>
-      </w:r>
-    </w:p>
-    <w:p>
-      <w:pPr>
-        <w:pStyle w:val="code"/>
-        <w:rPr>
-          <w:sz w:val="24"/>
-          <w:szCs w:val="24"/>
-        </w:rPr>
-      </w:pPr>
-      <w:r>
-        <w:rPr>
-          <w:sz w:val="24"/>
-          <w:szCs w:val="24"/>
-        </w:rPr>
-        <w:t>od_pair_df = sqlContext.createDataFrame(pandas_pdf)</w:t>
+          <w:sz w:val="28"/>
+          <w:szCs w:val="28"/>
+        </w:rPr>
+      </w:pPr>
+      <w:r>
+        <w:rPr>
+          <w:sz w:val="28"/>
+          <w:szCs w:val="28"/>
+        </w:rPr>
+        <w:t>df.count()</w:t>
       </w:r>
     </w:p>
     <w:p/>
     <w:p/>
     <w:p/>
+    <w:p>
+      <w:pPr>
+        <w:pStyle w:val="Heading2"/>
+      </w:pPr>
+      <w:bookmarkStart w:id="25" w:name="_Toc4292505"/>
+      <w:r>
+        <w:t>Read a DataFrame from a csv file</w:t>
+      </w:r>
+      <w:bookmarkEnd w:id="25"/>
+    </w:p>
+    <w:p/>
+    <w:p>
+      <w:pPr>
+        <w:pStyle w:val="code"/>
+        <w:rPr>
+          <w:sz w:val="24"/>
+          <w:szCs w:val="24"/>
+        </w:rPr>
+      </w:pPr>
+      <w:r>
+        <w:rPr>
+          <w:sz w:val="24"/>
+          <w:szCs w:val="24"/>
+        </w:rPr>
+        <w:t>import pandas  as pd</w:t>
+      </w:r>
+    </w:p>
+    <w:p>
+      <w:pPr>
+        <w:pStyle w:val="code"/>
+        <w:rPr>
+          <w:sz w:val="24"/>
+          <w:szCs w:val="24"/>
+        </w:rPr>
+      </w:pPr>
+      <w:r>
+        <w:rPr>
+          <w:sz w:val="24"/>
+          <w:szCs w:val="24"/>
+        </w:rPr>
+        <w:t>pandas_pdf = pd.read_csv('syngenta_od_pairs.csv')</w:t>
+      </w:r>
+    </w:p>
+    <w:p>
+      <w:pPr>
+        <w:pStyle w:val="code"/>
+        <w:rPr>
+          <w:sz w:val="24"/>
+          <w:szCs w:val="24"/>
+        </w:rPr>
+      </w:pPr>
+      <w:r>
+        <w:rPr>
+          <w:sz w:val="24"/>
+          <w:szCs w:val="24"/>
+        </w:rPr>
+        <w:t>od_pair_df = sqlContext.createDataFrame(pandas_pdf)</w:t>
+      </w:r>
+    </w:p>
     <w:p>
       <w:pPr>
         <w:rPr>
@@ -13570,23 +13645,19 @@
           <w:szCs w:val="26"/>
         </w:rPr>
       </w:pPr>
-      <w:r>
-        <w:br w:type="page"/>
-      </w:r>
     </w:p>
     <w:p>
       <w:pPr>
         <w:pStyle w:val="Heading2"/>
       </w:pPr>
-      <w:bookmarkStart w:id="23" w:name="_Toc515417619"/>
-      <w:r>
-        <w:lastRenderedPageBreak/>
+      <w:bookmarkStart w:id="26" w:name="_Toc4292506"/>
+      <w:r>
         <w:t xml:space="preserve">Register </w:t>
       </w:r>
       <w:r>
         <w:t>a DataFrame as a Temporary Table</w:t>
       </w:r>
-      <w:bookmarkEnd w:id="23"/>
+      <w:bookmarkEnd w:id="26"/>
     </w:p>
     <w:p/>
     <w:p>
@@ -13923,11 +13994,11 @@
       <w:pPr>
         <w:pStyle w:val="Heading2"/>
       </w:pPr>
-      <w:bookmarkStart w:id="24" w:name="_Toc515417620"/>
+      <w:bookmarkStart w:id="27" w:name="_Toc4292507"/>
       <w:r>
         <w:t>Sample a DataFrame (approximate sample)</w:t>
       </w:r>
-      <w:bookmarkEnd w:id="24"/>
+      <w:bookmarkEnd w:id="27"/>
     </w:p>
     <w:p/>
     <w:p>
@@ -13969,12 +14040,12 @@
       <w:pPr>
         <w:pStyle w:val="Heading2"/>
       </w:pPr>
-      <w:bookmarkStart w:id="25" w:name="_Toc515417621"/>
+      <w:bookmarkStart w:id="28" w:name="_Toc4292508"/>
       <w:r>
         <w:lastRenderedPageBreak/>
         <w:t>Sort a DataFrame</w:t>
       </w:r>
-      <w:bookmarkEnd w:id="25"/>
+      <w:bookmarkEnd w:id="28"/>
     </w:p>
     <w:p/>
     <w:p>
@@ -15226,7 +15297,7 @@
       <w:pPr>
         <w:pStyle w:val="Heading2"/>
       </w:pPr>
-      <w:bookmarkStart w:id="26" w:name="_Toc515417622"/>
+      <w:bookmarkStart w:id="29" w:name="_Toc4292509"/>
       <w:r>
         <w:lastRenderedPageBreak/>
         <w:t xml:space="preserve">Statistics on </w:t>
@@ -15237,18 +15308,18 @@
       <w:r>
         <w:t xml:space="preserve"> columns</w:t>
       </w:r>
-      <w:bookmarkEnd w:id="26"/>
+      <w:bookmarkEnd w:id="29"/>
     </w:p>
     <w:p/>
     <w:p>
       <w:pPr>
         <w:pStyle w:val="Heading3"/>
       </w:pPr>
-      <w:bookmarkStart w:id="27" w:name="_Toc515417623"/>
+      <w:bookmarkStart w:id="30" w:name="_Toc4292510"/>
       <w:r>
         <w:t>Calculate Mean and Median of a Column</w:t>
       </w:r>
-      <w:bookmarkEnd w:id="27"/>
+      <w:bookmarkEnd w:id="30"/>
     </w:p>
     <w:p>
       <w:pPr>
@@ -15810,11 +15881,11 @@
       <w:pPr>
         <w:pStyle w:val="Heading3"/>
       </w:pPr>
-      <w:bookmarkStart w:id="28" w:name="_Toc515417624"/>
+      <w:bookmarkStart w:id="31" w:name="_Toc4292511"/>
       <w:r>
         <w:t>Statistics Summary for a pySpark DataFrame</w:t>
       </w:r>
-      <w:bookmarkEnd w:id="28"/>
+      <w:bookmarkEnd w:id="31"/>
     </w:p>
     <w:p/>
     <w:p>
@@ -16192,11 +16263,11 @@
         <w:pStyle w:val="Heading1"/>
         <w:ind w:left="0"/>
       </w:pPr>
-      <w:bookmarkStart w:id="29" w:name="_Toc515417625"/>
+      <w:bookmarkStart w:id="32" w:name="_Toc4292512"/>
       <w:r>
         <w:t>pyspark.sql</w:t>
       </w:r>
-      <w:bookmarkEnd w:id="29"/>
+      <w:bookmarkEnd w:id="32"/>
     </w:p>
     <w:p/>
     <w:p>
@@ -16343,12 +16414,12 @@
         <w:pStyle w:val="Heading1"/>
         <w:ind w:left="0"/>
       </w:pPr>
-      <w:bookmarkStart w:id="30" w:name="_Toc515417626"/>
+      <w:bookmarkStart w:id="33" w:name="_Toc4292513"/>
       <w:r>
         <w:lastRenderedPageBreak/>
         <w:t>SparkSQL</w:t>
       </w:r>
-      <w:bookmarkEnd w:id="30"/>
+      <w:bookmarkEnd w:id="33"/>
     </w:p>
     <w:p/>
     <w:p/>
@@ -16357,11 +16428,11 @@
         <w:pStyle w:val="Heading1"/>
         <w:ind w:left="0"/>
       </w:pPr>
-      <w:bookmarkStart w:id="31" w:name="_Toc515417627"/>
+      <w:bookmarkStart w:id="34" w:name="_Toc4292514"/>
       <w:r>
         <w:t>Case Statements</w:t>
       </w:r>
-      <w:bookmarkEnd w:id="31"/>
+      <w:bookmarkEnd w:id="34"/>
     </w:p>
     <w:p>
       <w:pPr>
@@ -16666,11 +16737,11 @@
         <w:pStyle w:val="Heading1"/>
         <w:ind w:left="0"/>
       </w:pPr>
-      <w:bookmarkStart w:id="32" w:name="_Toc515417628"/>
+      <w:bookmarkStart w:id="35" w:name="_Toc4292515"/>
       <w:r>
         <w:t>DataFrame  (pyspark.sql.dataframe.DataFrame)</w:t>
       </w:r>
-      <w:bookmarkEnd w:id="32"/>
+      <w:bookmarkEnd w:id="35"/>
     </w:p>
     <w:p>
       <w:pPr>
@@ -16688,11 +16759,11 @@
       <w:pPr>
         <w:pStyle w:val="Heading2"/>
       </w:pPr>
-      <w:bookmarkStart w:id="33" w:name="_Toc515417629"/>
+      <w:bookmarkStart w:id="36" w:name="_Toc4292516"/>
       <w:r>
         <w:t>Explode a List inside a DataFrame column</w:t>
       </w:r>
-      <w:bookmarkEnd w:id="33"/>
+      <w:bookmarkEnd w:id="36"/>
     </w:p>
     <w:p/>
     <w:p>
@@ -17515,7 +17586,7 @@
           <w:shd w:val="clear" w:color="auto" w:fill="F4F5F7"/>
         </w:rPr>
       </w:pPr>
-      <w:bookmarkStart w:id="34" w:name="_Toc515417630"/>
+      <w:bookmarkStart w:id="37" w:name="_Toc4292517"/>
       <w:r>
         <w:lastRenderedPageBreak/>
         <w:t xml:space="preserve">Loading a Schema while Correcting </w:t>
@@ -17526,7 +17597,7 @@
         </w:rPr>
         <w:t>org.apache.parquet.io.ParquetDecodingException</w:t>
       </w:r>
-      <w:bookmarkEnd w:id="34"/>
+      <w:bookmarkEnd w:id="37"/>
     </w:p>
     <w:p>
       <w:pPr>
@@ -17785,12 +17856,12 @@
       <w:pPr>
         <w:pStyle w:val="Heading2"/>
       </w:pPr>
-      <w:bookmarkStart w:id="35" w:name="_Toc515417631"/>
+      <w:bookmarkStart w:id="38" w:name="_Toc4292518"/>
       <w:r>
         <w:lastRenderedPageBreak/>
         <w:t>Read a Parquet File into a DataFrame</w:t>
       </w:r>
-      <w:bookmarkEnd w:id="35"/>
+      <w:bookmarkEnd w:id="38"/>
     </w:p>
     <w:p>
       <w:pPr>
@@ -17853,11 +17924,11 @@
       <w:pPr>
         <w:pStyle w:val="Heading2"/>
       </w:pPr>
-      <w:bookmarkStart w:id="36" w:name="_Toc515417632"/>
+      <w:bookmarkStart w:id="39" w:name="_Toc4292519"/>
       <w:r>
         <w:t>Store DataFrame as Temp Table for Later Querying</w:t>
       </w:r>
-      <w:bookmarkEnd w:id="36"/>
+      <w:bookmarkEnd w:id="39"/>
     </w:p>
     <w:p/>
     <w:p>
@@ -17938,11 +18009,11 @@
         <w:pStyle w:val="Heading1"/>
         <w:ind w:left="0"/>
       </w:pPr>
-      <w:bookmarkStart w:id="37" w:name="_Toc515417633"/>
+      <w:bookmarkStart w:id="40" w:name="_Toc4292520"/>
       <w:r>
         <w:t>Select an Array Element</w:t>
       </w:r>
-      <w:bookmarkEnd w:id="37"/>
+      <w:bookmarkEnd w:id="40"/>
     </w:p>
     <w:p>
       <w:pPr>
@@ -18087,23 +18158,23 @@
         <w:pStyle w:val="Heading1"/>
         <w:ind w:left="0"/>
       </w:pPr>
-      <w:bookmarkStart w:id="38" w:name="_Toc515417634"/>
+      <w:bookmarkStart w:id="41" w:name="_Toc4292521"/>
       <w:r>
         <w:lastRenderedPageBreak/>
         <w:t>Parquet</w:t>
       </w:r>
-      <w:bookmarkEnd w:id="38"/>
+      <w:bookmarkEnd w:id="41"/>
     </w:p>
     <w:p/>
     <w:p>
       <w:pPr>
         <w:pStyle w:val="Heading2"/>
       </w:pPr>
-      <w:bookmarkStart w:id="39" w:name="_Toc515417635"/>
+      <w:bookmarkStart w:id="42" w:name="_Toc4292522"/>
       <w:r>
         <w:t>Explode a list or array data field</w:t>
       </w:r>
-      <w:bookmarkEnd w:id="39"/>
+      <w:bookmarkEnd w:id="42"/>
     </w:p>
     <w:p/>
     <w:p>
@@ -19829,22 +19900,22 @@
         <w:pStyle w:val="Heading1"/>
         <w:ind w:left="0"/>
       </w:pPr>
-      <w:bookmarkStart w:id="40" w:name="_Toc515417636"/>
+      <w:bookmarkStart w:id="43" w:name="_Toc4292523"/>
       <w:r>
         <w:t>Strings</w:t>
       </w:r>
-      <w:bookmarkEnd w:id="40"/>
+      <w:bookmarkEnd w:id="43"/>
     </w:p>
     <w:p/>
     <w:p>
       <w:pPr>
         <w:pStyle w:val="Heading2"/>
       </w:pPr>
-      <w:bookmarkStart w:id="41" w:name="_Toc515417637"/>
+      <w:bookmarkStart w:id="44" w:name="_Toc4292524"/>
       <w:r>
         <w:t>Concatenate strings</w:t>
       </w:r>
-      <w:bookmarkEnd w:id="41"/>
+      <w:bookmarkEnd w:id="44"/>
     </w:p>
     <w:p/>
     <w:p>
@@ -19886,11 +19957,11 @@
       <w:pPr>
         <w:pStyle w:val="Heading2"/>
       </w:pPr>
-      <w:bookmarkStart w:id="42" w:name="_Toc515417638"/>
+      <w:bookmarkStart w:id="45" w:name="_Toc4292525"/>
       <w:r>
         <w:t>Convert a numeric field to a string</w:t>
       </w:r>
-      <w:bookmarkEnd w:id="42"/>
+      <w:bookmarkEnd w:id="45"/>
     </w:p>
     <w:p/>
     <w:p>
@@ -20157,11 +20228,11 @@
       <w:pPr>
         <w:pStyle w:val="Heading2"/>
       </w:pPr>
-      <w:bookmarkStart w:id="43" w:name="_Toc515417639"/>
+      <w:bookmarkStart w:id="46" w:name="_Toc4292526"/>
       <w:r>
         <w:t>Substring</w:t>
       </w:r>
-      <w:bookmarkEnd w:id="43"/>
+      <w:bookmarkEnd w:id="46"/>
     </w:p>
     <w:p/>
     <w:p>
@@ -20195,23 +20266,23 @@
         <w:pStyle w:val="Heading1"/>
         <w:ind w:left="0"/>
       </w:pPr>
-      <w:bookmarkStart w:id="44" w:name="_Toc515417640"/>
+      <w:bookmarkStart w:id="47" w:name="_Toc4292527"/>
       <w:r>
         <w:lastRenderedPageBreak/>
         <w:t>Timestamps</w:t>
       </w:r>
-      <w:bookmarkEnd w:id="44"/>
+      <w:bookmarkEnd w:id="47"/>
     </w:p>
     <w:p/>
     <w:p>
       <w:pPr>
         <w:pStyle w:val="Heading2"/>
       </w:pPr>
-      <w:bookmarkStart w:id="45" w:name="_Toc515417641"/>
+      <w:bookmarkStart w:id="48" w:name="_Toc4292528"/>
       <w:r>
         <w:t>Convert string to timestamp</w:t>
       </w:r>
-      <w:bookmarkEnd w:id="45"/>
+      <w:bookmarkEnd w:id="48"/>
     </w:p>
     <w:p/>
     <w:p>
@@ -20497,11 +20568,11 @@
       <w:pPr>
         <w:pStyle w:val="Heading2"/>
       </w:pPr>
-      <w:bookmarkStart w:id="46" w:name="_Toc515417642"/>
+      <w:bookmarkStart w:id="49" w:name="_Toc4292529"/>
       <w:r>
         <w:t>Convert Unix Timestamp to Formatted Date</w:t>
       </w:r>
-      <w:bookmarkEnd w:id="46"/>
+      <w:bookmarkEnd w:id="49"/>
     </w:p>
     <w:p/>
     <w:p>
@@ -20817,12 +20888,12 @@
       <w:pPr>
         <w:pStyle w:val="Heading2"/>
       </w:pPr>
-      <w:bookmarkStart w:id="47" w:name="_Toc515417643"/>
+      <w:bookmarkStart w:id="50" w:name="_Toc4292530"/>
       <w:r>
         <w:lastRenderedPageBreak/>
         <w:t>Convert Unix Timestamp to ISO Standard Date and Time</w:t>
       </w:r>
-      <w:bookmarkEnd w:id="47"/>
+      <w:bookmarkEnd w:id="50"/>
     </w:p>
     <w:p/>
     <w:p>
@@ -22365,7 +22436,7 @@
 </file>
 
 <file path=customXml/itemProps1.xml><?xml version="1.0" encoding="utf-8"?>
-<ds:datastoreItem xmlns:ds="http://schemas.openxmlformats.org/officeDocument/2006/customXml" ds:itemID="{0C2425F5-C159-2548-B5AF-EB0984E3A362}">
+<ds:datastoreItem xmlns:ds="http://schemas.openxmlformats.org/officeDocument/2006/customXml" ds:itemID="{BBB413B1-84D5-2B4D-BA91-77479E64224D}">
   <ds:schemaRefs>
     <ds:schemaRef ds:uri="http://schemas.openxmlformats.org/officeDocument/2006/bibliography"/>
   </ds:schemaRefs>

</xml_diff>

<commit_message>
Delete an HDFS directory from within a jupyter notebook.
</commit_message>
<xml_diff>
--- a/pySpark_Cheatsheet.docx
+++ b/pySpark_Cheatsheet.docx
@@ -73,13 +73,13 @@
             </w:rPr>
             <w:fldChar w:fldCharType="separate"/>
           </w:r>
-          <w:hyperlink w:anchor="_Toc4292481" w:history="1">
+          <w:hyperlink w:anchor="_Toc4293297" w:history="1">
             <w:r>
               <w:rPr>
                 <w:rStyle w:val="Hyperlink"/>
                 <w:noProof/>
               </w:rPr>
-              <w:t>Command Shell Execution Within iPython</w:t>
+              <w:t>Command Shell Execution Within iPython / jupyter notebook</w:t>
             </w:r>
             <w:r>
               <w:rPr>
@@ -100,7 +100,7 @@
                 <w:noProof/>
                 <w:webHidden/>
               </w:rPr>
-              <w:instrText xml:space="preserve"> PAGEREF _Toc4292481 \h </w:instrText>
+              <w:instrText xml:space="preserve"> PAGEREF _Toc4293297 \h </w:instrText>
             </w:r>
             <w:r>
               <w:rPr>
@@ -146,7 +146,7 @@
               <w:szCs w:val="24"/>
             </w:rPr>
           </w:pPr>
-          <w:hyperlink w:anchor="_Toc4292482" w:history="1">
+          <w:hyperlink w:anchor="_Toc4293298" w:history="1">
             <w:r>
               <w:rPr>
                 <w:rStyle w:val="Hyperlink"/>
@@ -173,7 +173,7 @@
                 <w:noProof/>
                 <w:webHidden/>
               </w:rPr>
-              <w:instrText xml:space="preserve"> PAGEREF _Toc4292482 \h </w:instrText>
+              <w:instrText xml:space="preserve"> PAGEREF _Toc4293298 \h </w:instrText>
             </w:r>
             <w:r>
               <w:rPr>
@@ -219,13 +219,13 @@
               <w:szCs w:val="24"/>
             </w:rPr>
           </w:pPr>
-          <w:hyperlink w:anchor="_Toc4292483" w:history="1">
+          <w:hyperlink w:anchor="_Toc4293299" w:history="1">
             <w:r>
               <w:rPr>
                 <w:rStyle w:val="Hyperlink"/>
                 <w:noProof/>
               </w:rPr>
-              <w:t>Examine Underlying HDFS Directory Structures in a Jupyter Notebook</w:t>
+              <w:t>Delete an HDFS directory using jupyter notebook</w:t>
             </w:r>
             <w:r>
               <w:rPr>
@@ -246,7 +246,7 @@
                 <w:noProof/>
                 <w:webHidden/>
               </w:rPr>
-              <w:instrText xml:space="preserve"> PAGEREF _Toc4292483 \h </w:instrText>
+              <w:instrText xml:space="preserve"> PAGEREF _Toc4293299 \h </w:instrText>
             </w:r>
             <w:r>
               <w:rPr>
@@ -292,13 +292,13 @@
               <w:szCs w:val="24"/>
             </w:rPr>
           </w:pPr>
-          <w:hyperlink w:anchor="_Toc4292484" w:history="1">
+          <w:hyperlink w:anchor="_Toc4293300" w:history="1">
             <w:r>
               <w:rPr>
                 <w:rStyle w:val="Hyperlink"/>
                 <w:noProof/>
               </w:rPr>
-              <w:t>Set the spark timeout value</w:t>
+              <w:t>Examine Underlying HDFS Directory Structures in a Jupyter Notebook</w:t>
             </w:r>
             <w:r>
               <w:rPr>
@@ -319,7 +319,7 @@
                 <w:noProof/>
                 <w:webHidden/>
               </w:rPr>
-              <w:instrText xml:space="preserve"> PAGEREF _Toc4292484 \h </w:instrText>
+              <w:instrText xml:space="preserve"> PAGEREF _Toc4293300 \h </w:instrText>
             </w:r>
             <w:r>
               <w:rPr>
@@ -339,7 +339,7 @@
                 <w:noProof/>
                 <w:webHidden/>
               </w:rPr>
-              <w:t>4</w:t>
+              <w:t>2</w:t>
             </w:r>
             <w:r>
               <w:rPr>
@@ -365,13 +365,13 @@
               <w:szCs w:val="24"/>
             </w:rPr>
           </w:pPr>
-          <w:hyperlink w:anchor="_Toc4292485" w:history="1">
+          <w:hyperlink w:anchor="_Toc4293301" w:history="1">
             <w:r>
               <w:rPr>
                 <w:rStyle w:val="Hyperlink"/>
                 <w:noProof/>
               </w:rPr>
-              <w:t>Transfer a CSV file to HDFS</w:t>
+              <w:t>Set the spark timeout value</w:t>
             </w:r>
             <w:r>
               <w:rPr>
@@ -392,7 +392,7 @@
                 <w:noProof/>
                 <w:webHidden/>
               </w:rPr>
-              <w:instrText xml:space="preserve"> PAGEREF _Toc4292485 \h </w:instrText>
+              <w:instrText xml:space="preserve"> PAGEREF _Toc4293301 \h </w:instrText>
             </w:r>
             <w:r>
               <w:rPr>
@@ -413,77 +413,6 @@
                 <w:webHidden/>
               </w:rPr>
               <w:t>4</w:t>
-            </w:r>
-            <w:r>
-              <w:rPr>
-                <w:noProof/>
-                <w:webHidden/>
-              </w:rPr>
-              <w:fldChar w:fldCharType="end"/>
-            </w:r>
-          </w:hyperlink>
-        </w:p>
-        <w:p>
-          <w:pPr>
-            <w:pStyle w:val="TOC1"/>
-            <w:tabs>
-              <w:tab w:val="right" w:leader="dot" w:pos="10790"/>
-            </w:tabs>
-            <w:rPr>
-              <w:rFonts w:eastAsiaTheme="minorEastAsia"/>
-              <w:b w:val="0"/>
-              <w:bCs w:val="0"/>
-              <w:noProof/>
-            </w:rPr>
-          </w:pPr>
-          <w:hyperlink w:anchor="_Toc4292486" w:history="1">
-            <w:r>
-              <w:rPr>
-                <w:rStyle w:val="Hyperlink"/>
-                <w:noProof/>
-              </w:rPr>
-              <w:t>DataFrames (pyspark.sql.dataframe.DataFrame)</w:t>
-            </w:r>
-            <w:r>
-              <w:rPr>
-                <w:noProof/>
-                <w:webHidden/>
-              </w:rPr>
-              <w:tab/>
-            </w:r>
-            <w:r>
-              <w:rPr>
-                <w:noProof/>
-                <w:webHidden/>
-              </w:rPr>
-              <w:fldChar w:fldCharType="begin"/>
-            </w:r>
-            <w:r>
-              <w:rPr>
-                <w:noProof/>
-                <w:webHidden/>
-              </w:rPr>
-              <w:instrText xml:space="preserve"> PAGEREF _Toc4292486 \h </w:instrText>
-            </w:r>
-            <w:r>
-              <w:rPr>
-                <w:noProof/>
-                <w:webHidden/>
-              </w:rPr>
-            </w:r>
-            <w:r>
-              <w:rPr>
-                <w:noProof/>
-                <w:webHidden/>
-              </w:rPr>
-              <w:fldChar w:fldCharType="separate"/>
-            </w:r>
-            <w:r>
-              <w:rPr>
-                <w:noProof/>
-                <w:webHidden/>
-              </w:rPr>
-              <w:t>5</w:t>
             </w:r>
             <w:r>
               <w:rPr>
@@ -509,13 +438,13 @@
               <w:szCs w:val="24"/>
             </w:rPr>
           </w:pPr>
-          <w:hyperlink w:anchor="_Toc4292487" w:history="1">
+          <w:hyperlink w:anchor="_Toc4293302" w:history="1">
             <w:r>
               <w:rPr>
                 <w:rStyle w:val="Hyperlink"/>
                 <w:noProof/>
               </w:rPr>
-              <w:t>Add a Column Based on Another Column</w:t>
+              <w:t>Transfer a CSV file to HDFS</w:t>
             </w:r>
             <w:r>
               <w:rPr>
@@ -536,7 +465,78 @@
                 <w:noProof/>
                 <w:webHidden/>
               </w:rPr>
-              <w:instrText xml:space="preserve"> PAGEREF _Toc4292487 \h </w:instrText>
+              <w:instrText xml:space="preserve"> PAGEREF _Toc4293302 \h </w:instrText>
+            </w:r>
+            <w:r>
+              <w:rPr>
+                <w:noProof/>
+                <w:webHidden/>
+              </w:rPr>
+            </w:r>
+            <w:r>
+              <w:rPr>
+                <w:noProof/>
+                <w:webHidden/>
+              </w:rPr>
+              <w:fldChar w:fldCharType="separate"/>
+            </w:r>
+            <w:r>
+              <w:rPr>
+                <w:noProof/>
+                <w:webHidden/>
+              </w:rPr>
+              <w:t>4</w:t>
+            </w:r>
+            <w:r>
+              <w:rPr>
+                <w:noProof/>
+                <w:webHidden/>
+              </w:rPr>
+              <w:fldChar w:fldCharType="end"/>
+            </w:r>
+          </w:hyperlink>
+        </w:p>
+        <w:p>
+          <w:pPr>
+            <w:pStyle w:val="TOC1"/>
+            <w:tabs>
+              <w:tab w:val="right" w:leader="dot" w:pos="10790"/>
+            </w:tabs>
+            <w:rPr>
+              <w:rFonts w:eastAsiaTheme="minorEastAsia"/>
+              <w:b w:val="0"/>
+              <w:bCs w:val="0"/>
+              <w:noProof/>
+            </w:rPr>
+          </w:pPr>
+          <w:hyperlink w:anchor="_Toc4293303" w:history="1">
+            <w:r>
+              <w:rPr>
+                <w:rStyle w:val="Hyperlink"/>
+                <w:noProof/>
+              </w:rPr>
+              <w:t>DataFrames (pyspark.sql.dataframe.DataFrame)</w:t>
+            </w:r>
+            <w:r>
+              <w:rPr>
+                <w:noProof/>
+                <w:webHidden/>
+              </w:rPr>
+              <w:tab/>
+            </w:r>
+            <w:r>
+              <w:rPr>
+                <w:noProof/>
+                <w:webHidden/>
+              </w:rPr>
+              <w:fldChar w:fldCharType="begin"/>
+            </w:r>
+            <w:r>
+              <w:rPr>
+                <w:noProof/>
+                <w:webHidden/>
+              </w:rPr>
+              <w:instrText xml:space="preserve"> PAGEREF _Toc4293303 \h </w:instrText>
             </w:r>
             <w:r>
               <w:rPr>
@@ -582,13 +582,13 @@
               <w:szCs w:val="24"/>
             </w:rPr>
           </w:pPr>
-          <w:hyperlink w:anchor="_Toc4292488" w:history="1">
+          <w:hyperlink w:anchor="_Toc4293304" w:history="1">
             <w:r>
               <w:rPr>
                 <w:rStyle w:val="Hyperlink"/>
                 <w:noProof/>
               </w:rPr>
-              <w:t>Calculate Statistics on a DataFrame Column</w:t>
+              <w:t>Add a Column Based on Another Column</w:t>
             </w:r>
             <w:r>
               <w:rPr>
@@ -609,7 +609,7 @@
                 <w:noProof/>
                 <w:webHidden/>
               </w:rPr>
-              <w:instrText xml:space="preserve"> PAGEREF _Toc4292488 \h </w:instrText>
+              <w:instrText xml:space="preserve"> PAGEREF _Toc4293304 \h </w:instrText>
             </w:r>
             <w:r>
               <w:rPr>
@@ -655,13 +655,13 @@
               <w:szCs w:val="24"/>
             </w:rPr>
           </w:pPr>
-          <w:hyperlink w:anchor="_Toc4292489" w:history="1">
+          <w:hyperlink w:anchor="_Toc4293305" w:history="1">
             <w:r>
               <w:rPr>
                 <w:rStyle w:val="Hyperlink"/>
                 <w:noProof/>
               </w:rPr>
-              <w:t>Change a DataFrame’s Column Names</w:t>
+              <w:t>Calculate Statistics on a DataFrame Column</w:t>
             </w:r>
             <w:r>
               <w:rPr>
@@ -682,7 +682,7 @@
                 <w:noProof/>
                 <w:webHidden/>
               </w:rPr>
-              <w:instrText xml:space="preserve"> PAGEREF _Toc4292489 \h </w:instrText>
+              <w:instrText xml:space="preserve"> PAGEREF _Toc4293305 \h </w:instrText>
             </w:r>
             <w:r>
               <w:rPr>
@@ -702,7 +702,7 @@
                 <w:noProof/>
                 <w:webHidden/>
               </w:rPr>
-              <w:t>6</w:t>
+              <w:t>5</w:t>
             </w:r>
             <w:r>
               <w:rPr>
@@ -728,13 +728,13 @@
               <w:szCs w:val="24"/>
             </w:rPr>
           </w:pPr>
-          <w:hyperlink w:anchor="_Toc4292490" w:history="1">
+          <w:hyperlink w:anchor="_Toc4293306" w:history="1">
             <w:r>
               <w:rPr>
                 <w:rStyle w:val="Hyperlink"/>
                 <w:noProof/>
               </w:rPr>
-              <w:t>Concatenate 2 pySpark DataFrames, row-wise</w:t>
+              <w:t>Change a DataFrame’s Column Names</w:t>
             </w:r>
             <w:r>
               <w:rPr>
@@ -755,7 +755,7 @@
                 <w:noProof/>
                 <w:webHidden/>
               </w:rPr>
-              <w:instrText xml:space="preserve"> PAGEREF _Toc4292490 \h </w:instrText>
+              <w:instrText xml:space="preserve"> PAGEREF _Toc4293306 \h </w:instrText>
             </w:r>
             <w:r>
               <w:rPr>
@@ -801,13 +801,13 @@
               <w:szCs w:val="24"/>
             </w:rPr>
           </w:pPr>
-          <w:hyperlink w:anchor="_Toc4292491" w:history="1">
+          <w:hyperlink w:anchor="_Toc4293307" w:history="1">
             <w:r>
               <w:rPr>
                 <w:rStyle w:val="Hyperlink"/>
                 <w:noProof/>
               </w:rPr>
-              <w:t>Convert a Pandas DataFrame to a pySpark DataFrame</w:t>
+              <w:t>Concatenate 2 pySpark DataFrames, row-wise</w:t>
             </w:r>
             <w:r>
               <w:rPr>
@@ -828,7 +828,7 @@
                 <w:noProof/>
                 <w:webHidden/>
               </w:rPr>
-              <w:instrText xml:space="preserve"> PAGEREF _Toc4292491 \h </w:instrText>
+              <w:instrText xml:space="preserve"> PAGEREF _Toc4293307 \h </w:instrText>
             </w:r>
             <w:r>
               <w:rPr>
@@ -848,7 +848,7 @@
                 <w:noProof/>
                 <w:webHidden/>
               </w:rPr>
-              <w:t>7</w:t>
+              <w:t>6</w:t>
             </w:r>
             <w:r>
               <w:rPr>
@@ -874,13 +874,13 @@
               <w:szCs w:val="24"/>
             </w:rPr>
           </w:pPr>
-          <w:hyperlink w:anchor="_Toc4292492" w:history="1">
+          <w:hyperlink w:anchor="_Toc4293308" w:history="1">
             <w:r>
               <w:rPr>
                 <w:rStyle w:val="Hyperlink"/>
                 <w:noProof/>
               </w:rPr>
-              <w:t>Convert a pySpark DataFrame to a Pandas DataFrame</w:t>
+              <w:t>Convert a Pandas DataFrame to a pySpark DataFrame</w:t>
             </w:r>
             <w:r>
               <w:rPr>
@@ -901,7 +901,7 @@
                 <w:noProof/>
                 <w:webHidden/>
               </w:rPr>
-              <w:instrText xml:space="preserve"> PAGEREF _Toc4292492 \h </w:instrText>
+              <w:instrText xml:space="preserve"> PAGEREF _Toc4293308 \h </w:instrText>
             </w:r>
             <w:r>
               <w:rPr>
@@ -947,13 +947,13 @@
               <w:szCs w:val="24"/>
             </w:rPr>
           </w:pPr>
-          <w:hyperlink w:anchor="_Toc4292493" w:history="1">
+          <w:hyperlink w:anchor="_Toc4293309" w:history="1">
             <w:r>
               <w:rPr>
                 <w:rStyle w:val="Hyperlink"/>
                 <w:noProof/>
               </w:rPr>
-              <w:t>Convert a Timestamp Column to a Date Column</w:t>
+              <w:t>Convert a pySpark DataFrame to a Pandas DataFrame</w:t>
             </w:r>
             <w:r>
               <w:rPr>
@@ -974,7 +974,7 @@
                 <w:noProof/>
                 <w:webHidden/>
               </w:rPr>
-              <w:instrText xml:space="preserve"> PAGEREF _Toc4292493 \h </w:instrText>
+              <w:instrText xml:space="preserve"> PAGEREF _Toc4293309 \h </w:instrText>
             </w:r>
             <w:r>
               <w:rPr>
@@ -994,7 +994,7 @@
                 <w:noProof/>
                 <w:webHidden/>
               </w:rPr>
-              <w:t>8</w:t>
+              <w:t>7</w:t>
             </w:r>
             <w:r>
               <w:rPr>
@@ -1020,13 +1020,13 @@
               <w:szCs w:val="24"/>
             </w:rPr>
           </w:pPr>
-          <w:hyperlink w:anchor="_Toc4292494" w:history="1">
+          <w:hyperlink w:anchor="_Toc4293310" w:history="1">
             <w:r>
               <w:rPr>
                 <w:rStyle w:val="Hyperlink"/>
                 <w:noProof/>
               </w:rPr>
-              <w:t>Create a DataFrame from Scratch</w:t>
+              <w:t>Convert a Timestamp Column to a Date Column</w:t>
             </w:r>
             <w:r>
               <w:rPr>
@@ -1047,7 +1047,7 @@
                 <w:noProof/>
                 <w:webHidden/>
               </w:rPr>
-              <w:instrText xml:space="preserve"> PAGEREF _Toc4292494 \h </w:instrText>
+              <w:instrText xml:space="preserve"> PAGEREF _Toc4293310 \h </w:instrText>
             </w:r>
             <w:r>
               <w:rPr>
@@ -1067,7 +1067,7 @@
                 <w:noProof/>
                 <w:webHidden/>
               </w:rPr>
-              <w:t>9</w:t>
+              <w:t>8</w:t>
             </w:r>
             <w:r>
               <w:rPr>
@@ -1093,13 +1093,13 @@
               <w:szCs w:val="24"/>
             </w:rPr>
           </w:pPr>
-          <w:hyperlink w:anchor="_Toc4292495" w:history="1">
+          <w:hyperlink w:anchor="_Toc4293311" w:history="1">
             <w:r>
               <w:rPr>
                 <w:rStyle w:val="Hyperlink"/>
                 <w:noProof/>
               </w:rPr>
-              <w:t>Create a new pySpark DataFrame Column from Existing Columns</w:t>
+              <w:t>Create a DataFrame from Scratch</w:t>
             </w:r>
             <w:r>
               <w:rPr>
@@ -1120,7 +1120,7 @@
                 <w:noProof/>
                 <w:webHidden/>
               </w:rPr>
-              <w:instrText xml:space="preserve"> PAGEREF _Toc4292495 \h </w:instrText>
+              <w:instrText xml:space="preserve"> PAGEREF _Toc4293311 \h </w:instrText>
             </w:r>
             <w:r>
               <w:rPr>
@@ -1166,13 +1166,13 @@
               <w:szCs w:val="24"/>
             </w:rPr>
           </w:pPr>
-          <w:hyperlink w:anchor="_Toc4292496" w:history="1">
+          <w:hyperlink w:anchor="_Toc4293312" w:history="1">
             <w:r>
               <w:rPr>
                 <w:rStyle w:val="Hyperlink"/>
                 <w:noProof/>
               </w:rPr>
-              <w:t>Display DataFrame Columns and Types</w:t>
+              <w:t>Create a new pySpark DataFrame Column from Existing Columns</w:t>
             </w:r>
             <w:r>
               <w:rPr>
@@ -1193,7 +1193,7 @@
                 <w:noProof/>
                 <w:webHidden/>
               </w:rPr>
-              <w:instrText xml:space="preserve"> PAGEREF _Toc4292496 \h </w:instrText>
+              <w:instrText xml:space="preserve"> PAGEREF _Toc4293312 \h </w:instrText>
             </w:r>
             <w:r>
               <w:rPr>
@@ -1239,13 +1239,13 @@
               <w:szCs w:val="24"/>
             </w:rPr>
           </w:pPr>
-          <w:hyperlink w:anchor="_Toc4292497" w:history="1">
+          <w:hyperlink w:anchor="_Toc4293313" w:history="1">
             <w:r>
               <w:rPr>
                 <w:rStyle w:val="Hyperlink"/>
                 <w:noProof/>
               </w:rPr>
-              <w:t>DataFrame Schema</w:t>
+              <w:t>Display DataFrame Columns and Types</w:t>
             </w:r>
             <w:r>
               <w:rPr>
@@ -1266,7 +1266,7 @@
                 <w:noProof/>
                 <w:webHidden/>
               </w:rPr>
-              <w:instrText xml:space="preserve"> PAGEREF _Toc4292497 \h </w:instrText>
+              <w:instrText xml:space="preserve"> PAGEREF _Toc4293313 \h </w:instrText>
             </w:r>
             <w:r>
               <w:rPr>
@@ -1286,7 +1286,7 @@
                 <w:noProof/>
                 <w:webHidden/>
               </w:rPr>
-              <w:t>10</w:t>
+              <w:t>9</w:t>
             </w:r>
             <w:r>
               <w:rPr>
@@ -1312,13 +1312,13 @@
               <w:szCs w:val="24"/>
             </w:rPr>
           </w:pPr>
-          <w:hyperlink w:anchor="_Toc4292498" w:history="1">
+          <w:hyperlink w:anchor="_Toc4293314" w:history="1">
             <w:r>
               <w:rPr>
                 <w:rStyle w:val="Hyperlink"/>
                 <w:noProof/>
               </w:rPr>
-              <w:t>Execute SQL on a DataFrame</w:t>
+              <w:t>DataFrame Schema</w:t>
             </w:r>
             <w:r>
               <w:rPr>
@@ -1339,7 +1339,7 @@
                 <w:noProof/>
                 <w:webHidden/>
               </w:rPr>
-              <w:instrText xml:space="preserve"> PAGEREF _Toc4292498 \h </w:instrText>
+              <w:instrText xml:space="preserve"> PAGEREF _Toc4293314 \h </w:instrText>
             </w:r>
             <w:r>
               <w:rPr>
@@ -1385,13 +1385,13 @@
               <w:szCs w:val="24"/>
             </w:rPr>
           </w:pPr>
-          <w:hyperlink w:anchor="_Toc4292499" w:history="1">
+          <w:hyperlink w:anchor="_Toc4293315" w:history="1">
             <w:r>
               <w:rPr>
                 <w:rStyle w:val="Hyperlink"/>
                 <w:noProof/>
               </w:rPr>
-              <w:t>Export a Spark Data Frame to CSV</w:t>
+              <w:t>Execute SQL on a DataFrame</w:t>
             </w:r>
             <w:r>
               <w:rPr>
@@ -1412,7 +1412,7 @@
                 <w:noProof/>
                 <w:webHidden/>
               </w:rPr>
-              <w:instrText xml:space="preserve"> PAGEREF _Toc4292499 \h </w:instrText>
+              <w:instrText xml:space="preserve"> PAGEREF _Toc4293315 \h </w:instrText>
             </w:r>
             <w:r>
               <w:rPr>
@@ -1432,7 +1432,7 @@
                 <w:noProof/>
                 <w:webHidden/>
               </w:rPr>
-              <w:t>11</w:t>
+              <w:t>10</w:t>
             </w:r>
             <w:r>
               <w:rPr>
@@ -1458,13 +1458,13 @@
               <w:szCs w:val="24"/>
             </w:rPr>
           </w:pPr>
-          <w:hyperlink w:anchor="_Toc4292500" w:history="1">
+          <w:hyperlink w:anchor="_Toc4293316" w:history="1">
             <w:r>
               <w:rPr>
                 <w:rStyle w:val="Hyperlink"/>
                 <w:noProof/>
               </w:rPr>
-              <w:t>Extract a column from a pyspark DataFrame as a List</w:t>
+              <w:t>Export a Spark Data Frame to CSV</w:t>
             </w:r>
             <w:r>
               <w:rPr>
@@ -1485,7 +1485,7 @@
                 <w:noProof/>
                 <w:webHidden/>
               </w:rPr>
-              <w:instrText xml:space="preserve"> PAGEREF _Toc4292500 \h </w:instrText>
+              <w:instrText xml:space="preserve"> PAGEREF _Toc4293316 \h </w:instrText>
             </w:r>
             <w:r>
               <w:rPr>
@@ -1531,13 +1531,13 @@
               <w:szCs w:val="24"/>
             </w:rPr>
           </w:pPr>
-          <w:hyperlink w:anchor="_Toc4292501" w:history="1">
+          <w:hyperlink w:anchor="_Toc4293317" w:history="1">
             <w:r>
               <w:rPr>
                 <w:rStyle w:val="Hyperlink"/>
                 <w:noProof/>
               </w:rPr>
-              <w:t>Extract a struct (structure) as a DataFrame</w:t>
+              <w:t>Extract a column from a pyspark DataFrame as a List</w:t>
             </w:r>
             <w:r>
               <w:rPr>
@@ -1558,7 +1558,7 @@
                 <w:noProof/>
                 <w:webHidden/>
               </w:rPr>
-              <w:instrText xml:space="preserve"> PAGEREF _Toc4292501 \h </w:instrText>
+              <w:instrText xml:space="preserve"> PAGEREF _Toc4293317 \h </w:instrText>
             </w:r>
             <w:r>
               <w:rPr>
@@ -1604,13 +1604,13 @@
               <w:szCs w:val="24"/>
             </w:rPr>
           </w:pPr>
-          <w:hyperlink w:anchor="_Toc4292502" w:history="1">
+          <w:hyperlink w:anchor="_Toc4293318" w:history="1">
             <w:r>
               <w:rPr>
                 <w:rStyle w:val="Hyperlink"/>
                 <w:noProof/>
               </w:rPr>
-              <w:t>Extract Distinct Values from a DataFrame Column</w:t>
+              <w:t>Extract a struct (structure) as a DataFrame</w:t>
             </w:r>
             <w:r>
               <w:rPr>
@@ -1631,7 +1631,7 @@
                 <w:noProof/>
                 <w:webHidden/>
               </w:rPr>
-              <w:instrText xml:space="preserve"> PAGEREF _Toc4292502 \h </w:instrText>
+              <w:instrText xml:space="preserve"> PAGEREF _Toc4293318 \h </w:instrText>
             </w:r>
             <w:r>
               <w:rPr>
@@ -1677,13 +1677,13 @@
               <w:szCs w:val="24"/>
             </w:rPr>
           </w:pPr>
-          <w:hyperlink w:anchor="_Toc4292503" w:history="1">
+          <w:hyperlink w:anchor="_Toc4293319" w:history="1">
             <w:r>
               <w:rPr>
                 <w:rStyle w:val="Hyperlink"/>
                 <w:noProof/>
               </w:rPr>
-              <w:t>Extract Nested JSON Data in Spark</w:t>
+              <w:t>Extract Distinct Values from a DataFrame Column</w:t>
             </w:r>
             <w:r>
               <w:rPr>
@@ -1704,7 +1704,7 @@
                 <w:noProof/>
                 <w:webHidden/>
               </w:rPr>
-              <w:instrText xml:space="preserve"> PAGEREF _Toc4292503 \h </w:instrText>
+              <w:instrText xml:space="preserve"> PAGEREF _Toc4293319 \h </w:instrText>
             </w:r>
             <w:r>
               <w:rPr>
@@ -1750,13 +1750,13 @@
               <w:szCs w:val="24"/>
             </w:rPr>
           </w:pPr>
-          <w:hyperlink w:anchor="_Toc4292504" w:history="1">
+          <w:hyperlink w:anchor="_Toc4293320" w:history="1">
             <w:r>
               <w:rPr>
                 <w:rStyle w:val="Hyperlink"/>
                 <w:noProof/>
               </w:rPr>
-              <w:t>Row Count of a DataFrame</w:t>
+              <w:t>Extract Nested JSON Data in Spark</w:t>
             </w:r>
             <w:r>
               <w:rPr>
@@ -1777,7 +1777,7 @@
                 <w:noProof/>
                 <w:webHidden/>
               </w:rPr>
-              <w:instrText xml:space="preserve"> PAGEREF _Toc4292504 \h </w:instrText>
+              <w:instrText xml:space="preserve"> PAGEREF _Toc4293320 \h </w:instrText>
             </w:r>
             <w:r>
               <w:rPr>
@@ -1797,7 +1797,7 @@
                 <w:noProof/>
                 <w:webHidden/>
               </w:rPr>
-              <w:t>12</w:t>
+              <w:t>11</w:t>
             </w:r>
             <w:r>
               <w:rPr>
@@ -1823,13 +1823,13 @@
               <w:szCs w:val="24"/>
             </w:rPr>
           </w:pPr>
-          <w:hyperlink w:anchor="_Toc4292505" w:history="1">
+          <w:hyperlink w:anchor="_Toc4293321" w:history="1">
             <w:r>
               <w:rPr>
                 <w:rStyle w:val="Hyperlink"/>
                 <w:noProof/>
               </w:rPr>
-              <w:t>Read a DataFrame from a csv file</w:t>
+              <w:t>Row Count of a DataFrame</w:t>
             </w:r>
             <w:r>
               <w:rPr>
@@ -1850,7 +1850,7 @@
                 <w:noProof/>
                 <w:webHidden/>
               </w:rPr>
-              <w:instrText xml:space="preserve"> PAGEREF _Toc4292505 \h </w:instrText>
+              <w:instrText xml:space="preserve"> PAGEREF _Toc4293321 \h </w:instrText>
             </w:r>
             <w:r>
               <w:rPr>
@@ -1896,13 +1896,13 @@
               <w:szCs w:val="24"/>
             </w:rPr>
           </w:pPr>
-          <w:hyperlink w:anchor="_Toc4292506" w:history="1">
+          <w:hyperlink w:anchor="_Toc4293322" w:history="1">
             <w:r>
               <w:rPr>
                 <w:rStyle w:val="Hyperlink"/>
                 <w:noProof/>
               </w:rPr>
-              <w:t>Register a DataFrame as a Temporary Table</w:t>
+              <w:t>Read a DataFrame from a csv file</w:t>
             </w:r>
             <w:r>
               <w:rPr>
@@ -1923,7 +1923,7 @@
                 <w:noProof/>
                 <w:webHidden/>
               </w:rPr>
-              <w:instrText xml:space="preserve"> PAGEREF _Toc4292506 \h </w:instrText>
+              <w:instrText xml:space="preserve"> PAGEREF _Toc4293322 \h </w:instrText>
             </w:r>
             <w:r>
               <w:rPr>
@@ -1969,13 +1969,13 @@
               <w:szCs w:val="24"/>
             </w:rPr>
           </w:pPr>
-          <w:hyperlink w:anchor="_Toc4292507" w:history="1">
+          <w:hyperlink w:anchor="_Toc4293323" w:history="1">
             <w:r>
               <w:rPr>
                 <w:rStyle w:val="Hyperlink"/>
                 <w:noProof/>
               </w:rPr>
-              <w:t>Sample a DataFrame (approximate sample)</w:t>
+              <w:t>Register a DataFrame as a Temporary Table</w:t>
             </w:r>
             <w:r>
               <w:rPr>
@@ -1996,7 +1996,7 @@
                 <w:noProof/>
                 <w:webHidden/>
               </w:rPr>
-              <w:instrText xml:space="preserve"> PAGEREF _Toc4292507 \h </w:instrText>
+              <w:instrText xml:space="preserve"> PAGEREF _Toc4293323 \h </w:instrText>
             </w:r>
             <w:r>
               <w:rPr>
@@ -2042,13 +2042,13 @@
               <w:szCs w:val="24"/>
             </w:rPr>
           </w:pPr>
-          <w:hyperlink w:anchor="_Toc4292508" w:history="1">
+          <w:hyperlink w:anchor="_Toc4293324" w:history="1">
             <w:r>
               <w:rPr>
                 <w:rStyle w:val="Hyperlink"/>
                 <w:noProof/>
               </w:rPr>
-              <w:t>Sort a DataFrame</w:t>
+              <w:t>Sample a DataFrame (approximate sample)</w:t>
             </w:r>
             <w:r>
               <w:rPr>
@@ -2069,7 +2069,7 @@
                 <w:noProof/>
                 <w:webHidden/>
               </w:rPr>
-              <w:instrText xml:space="preserve"> PAGEREF _Toc4292508 \h </w:instrText>
+              <w:instrText xml:space="preserve"> PAGEREF _Toc4293324 \h </w:instrText>
             </w:r>
             <w:r>
               <w:rPr>
@@ -2089,7 +2089,7 @@
                 <w:noProof/>
                 <w:webHidden/>
               </w:rPr>
-              <w:t>13</w:t>
+              <w:t>12</w:t>
             </w:r>
             <w:r>
               <w:rPr>
@@ -2115,13 +2115,13 @@
               <w:szCs w:val="24"/>
             </w:rPr>
           </w:pPr>
-          <w:hyperlink w:anchor="_Toc4292509" w:history="1">
+          <w:hyperlink w:anchor="_Toc4293325" w:history="1">
             <w:r>
               <w:rPr>
                 <w:rStyle w:val="Hyperlink"/>
                 <w:noProof/>
               </w:rPr>
-              <w:t>Statistics on pyspark.sql.dataframe.DataFrame columns</w:t>
+              <w:t>Sort a DataFrame</w:t>
             </w:r>
             <w:r>
               <w:rPr>
@@ -2142,7 +2142,7 @@
                 <w:noProof/>
                 <w:webHidden/>
               </w:rPr>
-              <w:instrText xml:space="preserve"> PAGEREF _Toc4292509 \h </w:instrText>
+              <w:instrText xml:space="preserve"> PAGEREF _Toc4293325 \h </w:instrText>
             </w:r>
             <w:r>
               <w:rPr>
@@ -2162,433 +2162,7 @@
                 <w:noProof/>
                 <w:webHidden/>
               </w:rPr>
-              <w:t>14</w:t>
-            </w:r>
-            <w:r>
-              <w:rPr>
-                <w:noProof/>
-                <w:webHidden/>
-              </w:rPr>
-              <w:fldChar w:fldCharType="end"/>
-            </w:r>
-          </w:hyperlink>
-        </w:p>
-        <w:p>
-          <w:pPr>
-            <w:pStyle w:val="TOC3"/>
-            <w:tabs>
-              <w:tab w:val="right" w:leader="dot" w:pos="10790"/>
-            </w:tabs>
-            <w:rPr>
-              <w:rFonts w:eastAsiaTheme="minorEastAsia"/>
-              <w:noProof/>
-              <w:sz w:val="24"/>
-              <w:szCs w:val="24"/>
-            </w:rPr>
-          </w:pPr>
-          <w:hyperlink w:anchor="_Toc4292510" w:history="1">
-            <w:r>
-              <w:rPr>
-                <w:rStyle w:val="Hyperlink"/>
-                <w:noProof/>
-              </w:rPr>
-              <w:t>Calculate Mean and Median of a Column</w:t>
-            </w:r>
-            <w:r>
-              <w:rPr>
-                <w:noProof/>
-                <w:webHidden/>
-              </w:rPr>
-              <w:tab/>
-            </w:r>
-            <w:r>
-              <w:rPr>
-                <w:noProof/>
-                <w:webHidden/>
-              </w:rPr>
-              <w:fldChar w:fldCharType="begin"/>
-            </w:r>
-            <w:r>
-              <w:rPr>
-                <w:noProof/>
-                <w:webHidden/>
-              </w:rPr>
-              <w:instrText xml:space="preserve"> PAGEREF _Toc4292510 \h </w:instrText>
-            </w:r>
-            <w:r>
-              <w:rPr>
-                <w:noProof/>
-                <w:webHidden/>
-              </w:rPr>
-            </w:r>
-            <w:r>
-              <w:rPr>
-                <w:noProof/>
-                <w:webHidden/>
-              </w:rPr>
-              <w:fldChar w:fldCharType="separate"/>
-            </w:r>
-            <w:r>
-              <w:rPr>
-                <w:noProof/>
-                <w:webHidden/>
-              </w:rPr>
-              <w:t>14</w:t>
-            </w:r>
-            <w:r>
-              <w:rPr>
-                <w:noProof/>
-                <w:webHidden/>
-              </w:rPr>
-              <w:fldChar w:fldCharType="end"/>
-            </w:r>
-          </w:hyperlink>
-        </w:p>
-        <w:p>
-          <w:pPr>
-            <w:pStyle w:val="TOC3"/>
-            <w:tabs>
-              <w:tab w:val="right" w:leader="dot" w:pos="10790"/>
-            </w:tabs>
-            <w:rPr>
-              <w:rFonts w:eastAsiaTheme="minorEastAsia"/>
-              <w:noProof/>
-              <w:sz w:val="24"/>
-              <w:szCs w:val="24"/>
-            </w:rPr>
-          </w:pPr>
-          <w:hyperlink w:anchor="_Toc4292511" w:history="1">
-            <w:r>
-              <w:rPr>
-                <w:rStyle w:val="Hyperlink"/>
-                <w:noProof/>
-              </w:rPr>
-              <w:t>Statistics Summary for a pySpark DataFrame</w:t>
-            </w:r>
-            <w:r>
-              <w:rPr>
-                <w:noProof/>
-                <w:webHidden/>
-              </w:rPr>
-              <w:tab/>
-            </w:r>
-            <w:r>
-              <w:rPr>
-                <w:noProof/>
-                <w:webHidden/>
-              </w:rPr>
-              <w:fldChar w:fldCharType="begin"/>
-            </w:r>
-            <w:r>
-              <w:rPr>
-                <w:noProof/>
-                <w:webHidden/>
-              </w:rPr>
-              <w:instrText xml:space="preserve"> PAGEREF _Toc4292511 \h </w:instrText>
-            </w:r>
-            <w:r>
-              <w:rPr>
-                <w:noProof/>
-                <w:webHidden/>
-              </w:rPr>
-            </w:r>
-            <w:r>
-              <w:rPr>
-                <w:noProof/>
-                <w:webHidden/>
-              </w:rPr>
-              <w:fldChar w:fldCharType="separate"/>
-            </w:r>
-            <w:r>
-              <w:rPr>
-                <w:noProof/>
-                <w:webHidden/>
-              </w:rPr>
-              <w:t>14</w:t>
-            </w:r>
-            <w:r>
-              <w:rPr>
-                <w:noProof/>
-                <w:webHidden/>
-              </w:rPr>
-              <w:fldChar w:fldCharType="end"/>
-            </w:r>
-          </w:hyperlink>
-        </w:p>
-        <w:p>
-          <w:pPr>
-            <w:pStyle w:val="TOC1"/>
-            <w:tabs>
-              <w:tab w:val="right" w:leader="dot" w:pos="10790"/>
-            </w:tabs>
-            <w:rPr>
-              <w:rFonts w:eastAsiaTheme="minorEastAsia"/>
-              <w:b w:val="0"/>
-              <w:bCs w:val="0"/>
-              <w:noProof/>
-            </w:rPr>
-          </w:pPr>
-          <w:hyperlink w:anchor="_Toc4292512" w:history="1">
-            <w:r>
-              <w:rPr>
-                <w:rStyle w:val="Hyperlink"/>
-                <w:noProof/>
-              </w:rPr>
-              <w:t>pyspark.sql</w:t>
-            </w:r>
-            <w:r>
-              <w:rPr>
-                <w:noProof/>
-                <w:webHidden/>
-              </w:rPr>
-              <w:tab/>
-            </w:r>
-            <w:r>
-              <w:rPr>
-                <w:noProof/>
-                <w:webHidden/>
-              </w:rPr>
-              <w:fldChar w:fldCharType="begin"/>
-            </w:r>
-            <w:r>
-              <w:rPr>
-                <w:noProof/>
-                <w:webHidden/>
-              </w:rPr>
-              <w:instrText xml:space="preserve"> PAGEREF _Toc4292512 \h </w:instrText>
-            </w:r>
-            <w:r>
-              <w:rPr>
-                <w:noProof/>
-                <w:webHidden/>
-              </w:rPr>
-            </w:r>
-            <w:r>
-              <w:rPr>
-                <w:noProof/>
-                <w:webHidden/>
-              </w:rPr>
-              <w:fldChar w:fldCharType="separate"/>
-            </w:r>
-            <w:r>
-              <w:rPr>
-                <w:noProof/>
-                <w:webHidden/>
-              </w:rPr>
-              <w:t>14</w:t>
-            </w:r>
-            <w:r>
-              <w:rPr>
-                <w:noProof/>
-                <w:webHidden/>
-              </w:rPr>
-              <w:fldChar w:fldCharType="end"/>
-            </w:r>
-          </w:hyperlink>
-        </w:p>
-        <w:p>
-          <w:pPr>
-            <w:pStyle w:val="TOC1"/>
-            <w:tabs>
-              <w:tab w:val="right" w:leader="dot" w:pos="10790"/>
-            </w:tabs>
-            <w:rPr>
-              <w:rFonts w:eastAsiaTheme="minorEastAsia"/>
-              <w:b w:val="0"/>
-              <w:bCs w:val="0"/>
-              <w:noProof/>
-            </w:rPr>
-          </w:pPr>
-          <w:hyperlink w:anchor="_Toc4292513" w:history="1">
-            <w:r>
-              <w:rPr>
-                <w:rStyle w:val="Hyperlink"/>
-                <w:noProof/>
-              </w:rPr>
-              <w:t>SparkSQL</w:t>
-            </w:r>
-            <w:r>
-              <w:rPr>
-                <w:noProof/>
-                <w:webHidden/>
-              </w:rPr>
-              <w:tab/>
-            </w:r>
-            <w:r>
-              <w:rPr>
-                <w:noProof/>
-                <w:webHidden/>
-              </w:rPr>
-              <w:fldChar w:fldCharType="begin"/>
-            </w:r>
-            <w:r>
-              <w:rPr>
-                <w:noProof/>
-                <w:webHidden/>
-              </w:rPr>
-              <w:instrText xml:space="preserve"> PAGEREF _Toc4292513 \h </w:instrText>
-            </w:r>
-            <w:r>
-              <w:rPr>
-                <w:noProof/>
-                <w:webHidden/>
-              </w:rPr>
-            </w:r>
-            <w:r>
-              <w:rPr>
-                <w:noProof/>
-                <w:webHidden/>
-              </w:rPr>
-              <w:fldChar w:fldCharType="separate"/>
-            </w:r>
-            <w:r>
-              <w:rPr>
-                <w:noProof/>
-                <w:webHidden/>
-              </w:rPr>
-              <w:t>15</w:t>
-            </w:r>
-            <w:r>
-              <w:rPr>
-                <w:noProof/>
-                <w:webHidden/>
-              </w:rPr>
-              <w:fldChar w:fldCharType="end"/>
-            </w:r>
-          </w:hyperlink>
-        </w:p>
-        <w:p>
-          <w:pPr>
-            <w:pStyle w:val="TOC1"/>
-            <w:tabs>
-              <w:tab w:val="right" w:leader="dot" w:pos="10790"/>
-            </w:tabs>
-            <w:rPr>
-              <w:rFonts w:eastAsiaTheme="minorEastAsia"/>
-              <w:b w:val="0"/>
-              <w:bCs w:val="0"/>
-              <w:noProof/>
-            </w:rPr>
-          </w:pPr>
-          <w:hyperlink w:anchor="_Toc4292514" w:history="1">
-            <w:r>
-              <w:rPr>
-                <w:rStyle w:val="Hyperlink"/>
-                <w:noProof/>
-              </w:rPr>
-              <w:t>Case Statements</w:t>
-            </w:r>
-            <w:r>
-              <w:rPr>
-                <w:noProof/>
-                <w:webHidden/>
-              </w:rPr>
-              <w:tab/>
-            </w:r>
-            <w:r>
-              <w:rPr>
-                <w:noProof/>
-                <w:webHidden/>
-              </w:rPr>
-              <w:fldChar w:fldCharType="begin"/>
-            </w:r>
-            <w:r>
-              <w:rPr>
-                <w:noProof/>
-                <w:webHidden/>
-              </w:rPr>
-              <w:instrText xml:space="preserve"> PAGEREF _Toc4292514 \h </w:instrText>
-            </w:r>
-            <w:r>
-              <w:rPr>
-                <w:noProof/>
-                <w:webHidden/>
-              </w:rPr>
-            </w:r>
-            <w:r>
-              <w:rPr>
-                <w:noProof/>
-                <w:webHidden/>
-              </w:rPr>
-              <w:fldChar w:fldCharType="separate"/>
-            </w:r>
-            <w:r>
-              <w:rPr>
-                <w:noProof/>
-                <w:webHidden/>
-              </w:rPr>
-              <w:t>15</w:t>
-            </w:r>
-            <w:r>
-              <w:rPr>
-                <w:noProof/>
-                <w:webHidden/>
-              </w:rPr>
-              <w:fldChar w:fldCharType="end"/>
-            </w:r>
-          </w:hyperlink>
-        </w:p>
-        <w:p>
-          <w:pPr>
-            <w:pStyle w:val="TOC1"/>
-            <w:tabs>
-              <w:tab w:val="right" w:leader="dot" w:pos="10790"/>
-            </w:tabs>
-            <w:rPr>
-              <w:rFonts w:eastAsiaTheme="minorEastAsia"/>
-              <w:b w:val="0"/>
-              <w:bCs w:val="0"/>
-              <w:noProof/>
-            </w:rPr>
-          </w:pPr>
-          <w:hyperlink w:anchor="_Toc4292515" w:history="1">
-            <w:r>
-              <w:rPr>
-                <w:rStyle w:val="Hyperlink"/>
-                <w:noProof/>
-              </w:rPr>
-              <w:t>DataFrame  (pyspark.sql.dataframe.DataFrame)</w:t>
-            </w:r>
-            <w:r>
-              <w:rPr>
-                <w:noProof/>
-                <w:webHidden/>
-              </w:rPr>
-              <w:tab/>
-            </w:r>
-            <w:r>
-              <w:rPr>
-                <w:noProof/>
-                <w:webHidden/>
-              </w:rPr>
-              <w:fldChar w:fldCharType="begin"/>
-            </w:r>
-            <w:r>
-              <w:rPr>
-                <w:noProof/>
-                <w:webHidden/>
-              </w:rPr>
-              <w:instrText xml:space="preserve"> PAGEREF _Toc4292515 \h </w:instrText>
-            </w:r>
-            <w:r>
-              <w:rPr>
-                <w:noProof/>
-                <w:webHidden/>
-              </w:rPr>
-            </w:r>
-            <w:r>
-              <w:rPr>
-                <w:noProof/>
-                <w:webHidden/>
-              </w:rPr>
-              <w:fldChar w:fldCharType="separate"/>
-            </w:r>
-            <w:r>
-              <w:rPr>
-                <w:noProof/>
-                <w:webHidden/>
-              </w:rPr>
-              <w:t>15</w:t>
+              <w:t>13</w:t>
             </w:r>
             <w:r>
               <w:rPr>
@@ -2614,13 +2188,13 @@
               <w:szCs w:val="24"/>
             </w:rPr>
           </w:pPr>
-          <w:hyperlink w:anchor="_Toc4292516" w:history="1">
+          <w:hyperlink w:anchor="_Toc4293326" w:history="1">
             <w:r>
               <w:rPr>
                 <w:rStyle w:val="Hyperlink"/>
                 <w:noProof/>
               </w:rPr>
-              <w:t>Explode a List inside a DataFrame column</w:t>
+              <w:t>Statistics on pyspark.sql.dataframe.DataFrame columns</w:t>
             </w:r>
             <w:r>
               <w:rPr>
@@ -2641,7 +2215,433 @@
                 <w:noProof/>
                 <w:webHidden/>
               </w:rPr>
-              <w:instrText xml:space="preserve"> PAGEREF _Toc4292516 \h </w:instrText>
+              <w:instrText xml:space="preserve"> PAGEREF _Toc4293326 \h </w:instrText>
+            </w:r>
+            <w:r>
+              <w:rPr>
+                <w:noProof/>
+                <w:webHidden/>
+              </w:rPr>
+            </w:r>
+            <w:r>
+              <w:rPr>
+                <w:noProof/>
+                <w:webHidden/>
+              </w:rPr>
+              <w:fldChar w:fldCharType="separate"/>
+            </w:r>
+            <w:r>
+              <w:rPr>
+                <w:noProof/>
+                <w:webHidden/>
+              </w:rPr>
+              <w:t>14</w:t>
+            </w:r>
+            <w:r>
+              <w:rPr>
+                <w:noProof/>
+                <w:webHidden/>
+              </w:rPr>
+              <w:fldChar w:fldCharType="end"/>
+            </w:r>
+          </w:hyperlink>
+        </w:p>
+        <w:p>
+          <w:pPr>
+            <w:pStyle w:val="TOC3"/>
+            <w:tabs>
+              <w:tab w:val="right" w:leader="dot" w:pos="10790"/>
+            </w:tabs>
+            <w:rPr>
+              <w:rFonts w:eastAsiaTheme="minorEastAsia"/>
+              <w:noProof/>
+              <w:sz w:val="24"/>
+              <w:szCs w:val="24"/>
+            </w:rPr>
+          </w:pPr>
+          <w:hyperlink w:anchor="_Toc4293327" w:history="1">
+            <w:r>
+              <w:rPr>
+                <w:rStyle w:val="Hyperlink"/>
+                <w:noProof/>
+              </w:rPr>
+              <w:t>Calculate Mean and Median of a Column</w:t>
+            </w:r>
+            <w:r>
+              <w:rPr>
+                <w:noProof/>
+                <w:webHidden/>
+              </w:rPr>
+              <w:tab/>
+            </w:r>
+            <w:r>
+              <w:rPr>
+                <w:noProof/>
+                <w:webHidden/>
+              </w:rPr>
+              <w:fldChar w:fldCharType="begin"/>
+            </w:r>
+            <w:r>
+              <w:rPr>
+                <w:noProof/>
+                <w:webHidden/>
+              </w:rPr>
+              <w:instrText xml:space="preserve"> PAGEREF _Toc4293327 \h </w:instrText>
+            </w:r>
+            <w:r>
+              <w:rPr>
+                <w:noProof/>
+                <w:webHidden/>
+              </w:rPr>
+            </w:r>
+            <w:r>
+              <w:rPr>
+                <w:noProof/>
+                <w:webHidden/>
+              </w:rPr>
+              <w:fldChar w:fldCharType="separate"/>
+            </w:r>
+            <w:r>
+              <w:rPr>
+                <w:noProof/>
+                <w:webHidden/>
+              </w:rPr>
+              <w:t>14</w:t>
+            </w:r>
+            <w:r>
+              <w:rPr>
+                <w:noProof/>
+                <w:webHidden/>
+              </w:rPr>
+              <w:fldChar w:fldCharType="end"/>
+            </w:r>
+          </w:hyperlink>
+        </w:p>
+        <w:p>
+          <w:pPr>
+            <w:pStyle w:val="TOC3"/>
+            <w:tabs>
+              <w:tab w:val="right" w:leader="dot" w:pos="10790"/>
+            </w:tabs>
+            <w:rPr>
+              <w:rFonts w:eastAsiaTheme="minorEastAsia"/>
+              <w:noProof/>
+              <w:sz w:val="24"/>
+              <w:szCs w:val="24"/>
+            </w:rPr>
+          </w:pPr>
+          <w:hyperlink w:anchor="_Toc4293328" w:history="1">
+            <w:r>
+              <w:rPr>
+                <w:rStyle w:val="Hyperlink"/>
+                <w:noProof/>
+              </w:rPr>
+              <w:t>Statistics Summary for a pySpark DataFrame</w:t>
+            </w:r>
+            <w:r>
+              <w:rPr>
+                <w:noProof/>
+                <w:webHidden/>
+              </w:rPr>
+              <w:tab/>
+            </w:r>
+            <w:r>
+              <w:rPr>
+                <w:noProof/>
+                <w:webHidden/>
+              </w:rPr>
+              <w:fldChar w:fldCharType="begin"/>
+            </w:r>
+            <w:r>
+              <w:rPr>
+                <w:noProof/>
+                <w:webHidden/>
+              </w:rPr>
+              <w:instrText xml:space="preserve"> PAGEREF _Toc4293328 \h </w:instrText>
+            </w:r>
+            <w:r>
+              <w:rPr>
+                <w:noProof/>
+                <w:webHidden/>
+              </w:rPr>
+            </w:r>
+            <w:r>
+              <w:rPr>
+                <w:noProof/>
+                <w:webHidden/>
+              </w:rPr>
+              <w:fldChar w:fldCharType="separate"/>
+            </w:r>
+            <w:r>
+              <w:rPr>
+                <w:noProof/>
+                <w:webHidden/>
+              </w:rPr>
+              <w:t>14</w:t>
+            </w:r>
+            <w:r>
+              <w:rPr>
+                <w:noProof/>
+                <w:webHidden/>
+              </w:rPr>
+              <w:fldChar w:fldCharType="end"/>
+            </w:r>
+          </w:hyperlink>
+        </w:p>
+        <w:p>
+          <w:pPr>
+            <w:pStyle w:val="TOC1"/>
+            <w:tabs>
+              <w:tab w:val="right" w:leader="dot" w:pos="10790"/>
+            </w:tabs>
+            <w:rPr>
+              <w:rFonts w:eastAsiaTheme="minorEastAsia"/>
+              <w:b w:val="0"/>
+              <w:bCs w:val="0"/>
+              <w:noProof/>
+            </w:rPr>
+          </w:pPr>
+          <w:hyperlink w:anchor="_Toc4293329" w:history="1">
+            <w:r>
+              <w:rPr>
+                <w:rStyle w:val="Hyperlink"/>
+                <w:noProof/>
+              </w:rPr>
+              <w:t>pyspark.sql</w:t>
+            </w:r>
+            <w:r>
+              <w:rPr>
+                <w:noProof/>
+                <w:webHidden/>
+              </w:rPr>
+              <w:tab/>
+            </w:r>
+            <w:r>
+              <w:rPr>
+                <w:noProof/>
+                <w:webHidden/>
+              </w:rPr>
+              <w:fldChar w:fldCharType="begin"/>
+            </w:r>
+            <w:r>
+              <w:rPr>
+                <w:noProof/>
+                <w:webHidden/>
+              </w:rPr>
+              <w:instrText xml:space="preserve"> PAGEREF _Toc4293329 \h </w:instrText>
+            </w:r>
+            <w:r>
+              <w:rPr>
+                <w:noProof/>
+                <w:webHidden/>
+              </w:rPr>
+            </w:r>
+            <w:r>
+              <w:rPr>
+                <w:noProof/>
+                <w:webHidden/>
+              </w:rPr>
+              <w:fldChar w:fldCharType="separate"/>
+            </w:r>
+            <w:r>
+              <w:rPr>
+                <w:noProof/>
+                <w:webHidden/>
+              </w:rPr>
+              <w:t>14</w:t>
+            </w:r>
+            <w:r>
+              <w:rPr>
+                <w:noProof/>
+                <w:webHidden/>
+              </w:rPr>
+              <w:fldChar w:fldCharType="end"/>
+            </w:r>
+          </w:hyperlink>
+        </w:p>
+        <w:p>
+          <w:pPr>
+            <w:pStyle w:val="TOC1"/>
+            <w:tabs>
+              <w:tab w:val="right" w:leader="dot" w:pos="10790"/>
+            </w:tabs>
+            <w:rPr>
+              <w:rFonts w:eastAsiaTheme="minorEastAsia"/>
+              <w:b w:val="0"/>
+              <w:bCs w:val="0"/>
+              <w:noProof/>
+            </w:rPr>
+          </w:pPr>
+          <w:hyperlink w:anchor="_Toc4293330" w:history="1">
+            <w:r>
+              <w:rPr>
+                <w:rStyle w:val="Hyperlink"/>
+                <w:noProof/>
+              </w:rPr>
+              <w:t>SparkSQL</w:t>
+            </w:r>
+            <w:r>
+              <w:rPr>
+                <w:noProof/>
+                <w:webHidden/>
+              </w:rPr>
+              <w:tab/>
+            </w:r>
+            <w:r>
+              <w:rPr>
+                <w:noProof/>
+                <w:webHidden/>
+              </w:rPr>
+              <w:fldChar w:fldCharType="begin"/>
+            </w:r>
+            <w:r>
+              <w:rPr>
+                <w:noProof/>
+                <w:webHidden/>
+              </w:rPr>
+              <w:instrText xml:space="preserve"> PAGEREF _Toc4293330 \h </w:instrText>
+            </w:r>
+            <w:r>
+              <w:rPr>
+                <w:noProof/>
+                <w:webHidden/>
+              </w:rPr>
+            </w:r>
+            <w:r>
+              <w:rPr>
+                <w:noProof/>
+                <w:webHidden/>
+              </w:rPr>
+              <w:fldChar w:fldCharType="separate"/>
+            </w:r>
+            <w:r>
+              <w:rPr>
+                <w:noProof/>
+                <w:webHidden/>
+              </w:rPr>
+              <w:t>15</w:t>
+            </w:r>
+            <w:r>
+              <w:rPr>
+                <w:noProof/>
+                <w:webHidden/>
+              </w:rPr>
+              <w:fldChar w:fldCharType="end"/>
+            </w:r>
+          </w:hyperlink>
+        </w:p>
+        <w:p>
+          <w:pPr>
+            <w:pStyle w:val="TOC1"/>
+            <w:tabs>
+              <w:tab w:val="right" w:leader="dot" w:pos="10790"/>
+            </w:tabs>
+            <w:rPr>
+              <w:rFonts w:eastAsiaTheme="minorEastAsia"/>
+              <w:b w:val="0"/>
+              <w:bCs w:val="0"/>
+              <w:noProof/>
+            </w:rPr>
+          </w:pPr>
+          <w:hyperlink w:anchor="_Toc4293331" w:history="1">
+            <w:r>
+              <w:rPr>
+                <w:rStyle w:val="Hyperlink"/>
+                <w:noProof/>
+              </w:rPr>
+              <w:t>Case Statements</w:t>
+            </w:r>
+            <w:r>
+              <w:rPr>
+                <w:noProof/>
+                <w:webHidden/>
+              </w:rPr>
+              <w:tab/>
+            </w:r>
+            <w:r>
+              <w:rPr>
+                <w:noProof/>
+                <w:webHidden/>
+              </w:rPr>
+              <w:fldChar w:fldCharType="begin"/>
+            </w:r>
+            <w:r>
+              <w:rPr>
+                <w:noProof/>
+                <w:webHidden/>
+              </w:rPr>
+              <w:instrText xml:space="preserve"> PAGEREF _Toc4293331 \h </w:instrText>
+            </w:r>
+            <w:r>
+              <w:rPr>
+                <w:noProof/>
+                <w:webHidden/>
+              </w:rPr>
+            </w:r>
+            <w:r>
+              <w:rPr>
+                <w:noProof/>
+                <w:webHidden/>
+              </w:rPr>
+              <w:fldChar w:fldCharType="separate"/>
+            </w:r>
+            <w:r>
+              <w:rPr>
+                <w:noProof/>
+                <w:webHidden/>
+              </w:rPr>
+              <w:t>15</w:t>
+            </w:r>
+            <w:r>
+              <w:rPr>
+                <w:noProof/>
+                <w:webHidden/>
+              </w:rPr>
+              <w:fldChar w:fldCharType="end"/>
+            </w:r>
+          </w:hyperlink>
+        </w:p>
+        <w:p>
+          <w:pPr>
+            <w:pStyle w:val="TOC1"/>
+            <w:tabs>
+              <w:tab w:val="right" w:leader="dot" w:pos="10790"/>
+            </w:tabs>
+            <w:rPr>
+              <w:rFonts w:eastAsiaTheme="minorEastAsia"/>
+              <w:b w:val="0"/>
+              <w:bCs w:val="0"/>
+              <w:noProof/>
+            </w:rPr>
+          </w:pPr>
+          <w:hyperlink w:anchor="_Toc4293332" w:history="1">
+            <w:r>
+              <w:rPr>
+                <w:rStyle w:val="Hyperlink"/>
+                <w:noProof/>
+              </w:rPr>
+              <w:t>DataFrame  (pyspark.sql.dataframe.DataFrame)</w:t>
+            </w:r>
+            <w:r>
+              <w:rPr>
+                <w:noProof/>
+                <w:webHidden/>
+              </w:rPr>
+              <w:tab/>
+            </w:r>
+            <w:r>
+              <w:rPr>
+                <w:noProof/>
+                <w:webHidden/>
+              </w:rPr>
+              <w:fldChar w:fldCharType="begin"/>
+            </w:r>
+            <w:r>
+              <w:rPr>
+                <w:noProof/>
+                <w:webHidden/>
+              </w:rPr>
+              <w:instrText xml:space="preserve"> PAGEREF _Toc4293332 \h </w:instrText>
             </w:r>
             <w:r>
               <w:rPr>
@@ -2687,21 +2687,13 @@
               <w:szCs w:val="24"/>
             </w:rPr>
           </w:pPr>
-          <w:hyperlink w:anchor="_Toc4292517" w:history="1">
+          <w:hyperlink w:anchor="_Toc4293333" w:history="1">
             <w:r>
               <w:rPr>
                 <w:rStyle w:val="Hyperlink"/>
                 <w:noProof/>
               </w:rPr>
-              <w:t xml:space="preserve">Loading a Schema while Correcting </w:t>
-            </w:r>
-            <w:r>
-              <w:rPr>
-                <w:rStyle w:val="Hyperlink"/>
-                <w:noProof/>
-                <w:shd w:val="clear" w:color="auto" w:fill="F4F5F7"/>
-              </w:rPr>
-              <w:t>org.apache.parquet.io.ParquetDecodingException</w:t>
+              <w:t>Explode a List inside a DataFrame column</w:t>
             </w:r>
             <w:r>
               <w:rPr>
@@ -2722,7 +2714,7 @@
                 <w:noProof/>
                 <w:webHidden/>
               </w:rPr>
-              <w:instrText xml:space="preserve"> PAGEREF _Toc4292517 \h </w:instrText>
+              <w:instrText xml:space="preserve"> PAGEREF _Toc4293333 \h </w:instrText>
             </w:r>
             <w:r>
               <w:rPr>
@@ -2742,7 +2734,7 @@
                 <w:noProof/>
                 <w:webHidden/>
               </w:rPr>
-              <w:t>16</w:t>
+              <w:t>15</w:t>
             </w:r>
             <w:r>
               <w:rPr>
@@ -2768,13 +2760,21 @@
               <w:szCs w:val="24"/>
             </w:rPr>
           </w:pPr>
-          <w:hyperlink w:anchor="_Toc4292518" w:history="1">
+          <w:hyperlink w:anchor="_Toc4293334" w:history="1">
             <w:r>
               <w:rPr>
                 <w:rStyle w:val="Hyperlink"/>
                 <w:noProof/>
               </w:rPr>
-              <w:t>Read a Parquet File into a DataFrame</w:t>
+              <w:t xml:space="preserve">Loading a Schema while Correcting </w:t>
+            </w:r>
+            <w:r>
+              <w:rPr>
+                <w:rStyle w:val="Hyperlink"/>
+                <w:noProof/>
+                <w:shd w:val="clear" w:color="auto" w:fill="F4F5F7"/>
+              </w:rPr>
+              <w:t>org.apache.parquet.io.ParquetDecodingException</w:t>
             </w:r>
             <w:r>
               <w:rPr>
@@ -2795,7 +2795,7 @@
                 <w:noProof/>
                 <w:webHidden/>
               </w:rPr>
-              <w:instrText xml:space="preserve"> PAGEREF _Toc4292518 \h </w:instrText>
+              <w:instrText xml:space="preserve"> PAGEREF _Toc4293334 \h </w:instrText>
             </w:r>
             <w:r>
               <w:rPr>
@@ -2815,7 +2815,7 @@
                 <w:noProof/>
                 <w:webHidden/>
               </w:rPr>
-              <w:t>17</w:t>
+              <w:t>16</w:t>
             </w:r>
             <w:r>
               <w:rPr>
@@ -2841,13 +2841,13 @@
               <w:szCs w:val="24"/>
             </w:rPr>
           </w:pPr>
-          <w:hyperlink w:anchor="_Toc4292519" w:history="1">
+          <w:hyperlink w:anchor="_Toc4293335" w:history="1">
             <w:r>
               <w:rPr>
                 <w:rStyle w:val="Hyperlink"/>
                 <w:noProof/>
               </w:rPr>
-              <w:t>Store DataFrame as Temp Table for Later Querying</w:t>
+              <w:t>Read a Parquet File into a DataFrame</w:t>
             </w:r>
             <w:r>
               <w:rPr>
@@ -2868,7 +2868,7 @@
                 <w:noProof/>
                 <w:webHidden/>
               </w:rPr>
-              <w:instrText xml:space="preserve"> PAGEREF _Toc4292519 \h </w:instrText>
+              <w:instrText xml:space="preserve"> PAGEREF _Toc4293335 \h </w:instrText>
             </w:r>
             <w:r>
               <w:rPr>
@@ -2889,148 +2889,6 @@
                 <w:webHidden/>
               </w:rPr>
               <w:t>17</w:t>
-            </w:r>
-            <w:r>
-              <w:rPr>
-                <w:noProof/>
-                <w:webHidden/>
-              </w:rPr>
-              <w:fldChar w:fldCharType="end"/>
-            </w:r>
-          </w:hyperlink>
-        </w:p>
-        <w:p>
-          <w:pPr>
-            <w:pStyle w:val="TOC1"/>
-            <w:tabs>
-              <w:tab w:val="right" w:leader="dot" w:pos="10790"/>
-            </w:tabs>
-            <w:rPr>
-              <w:rFonts w:eastAsiaTheme="minorEastAsia"/>
-              <w:b w:val="0"/>
-              <w:bCs w:val="0"/>
-              <w:noProof/>
-            </w:rPr>
-          </w:pPr>
-          <w:hyperlink w:anchor="_Toc4292520" w:history="1">
-            <w:r>
-              <w:rPr>
-                <w:rStyle w:val="Hyperlink"/>
-                <w:noProof/>
-              </w:rPr>
-              <w:t>Select an Array Element</w:t>
-            </w:r>
-            <w:r>
-              <w:rPr>
-                <w:noProof/>
-                <w:webHidden/>
-              </w:rPr>
-              <w:tab/>
-            </w:r>
-            <w:r>
-              <w:rPr>
-                <w:noProof/>
-                <w:webHidden/>
-              </w:rPr>
-              <w:fldChar w:fldCharType="begin"/>
-            </w:r>
-            <w:r>
-              <w:rPr>
-                <w:noProof/>
-                <w:webHidden/>
-              </w:rPr>
-              <w:instrText xml:space="preserve"> PAGEREF _Toc4292520 \h </w:instrText>
-            </w:r>
-            <w:r>
-              <w:rPr>
-                <w:noProof/>
-                <w:webHidden/>
-              </w:rPr>
-            </w:r>
-            <w:r>
-              <w:rPr>
-                <w:noProof/>
-                <w:webHidden/>
-              </w:rPr>
-              <w:fldChar w:fldCharType="separate"/>
-            </w:r>
-            <w:r>
-              <w:rPr>
-                <w:noProof/>
-                <w:webHidden/>
-              </w:rPr>
-              <w:t>17</w:t>
-            </w:r>
-            <w:r>
-              <w:rPr>
-                <w:noProof/>
-                <w:webHidden/>
-              </w:rPr>
-              <w:fldChar w:fldCharType="end"/>
-            </w:r>
-          </w:hyperlink>
-        </w:p>
-        <w:p>
-          <w:pPr>
-            <w:pStyle w:val="TOC1"/>
-            <w:tabs>
-              <w:tab w:val="right" w:leader="dot" w:pos="10790"/>
-            </w:tabs>
-            <w:rPr>
-              <w:rFonts w:eastAsiaTheme="minorEastAsia"/>
-              <w:b w:val="0"/>
-              <w:bCs w:val="0"/>
-              <w:noProof/>
-            </w:rPr>
-          </w:pPr>
-          <w:hyperlink w:anchor="_Toc4292521" w:history="1">
-            <w:r>
-              <w:rPr>
-                <w:rStyle w:val="Hyperlink"/>
-                <w:noProof/>
-              </w:rPr>
-              <w:t>Parquet</w:t>
-            </w:r>
-            <w:r>
-              <w:rPr>
-                <w:noProof/>
-                <w:webHidden/>
-              </w:rPr>
-              <w:tab/>
-            </w:r>
-            <w:r>
-              <w:rPr>
-                <w:noProof/>
-                <w:webHidden/>
-              </w:rPr>
-              <w:fldChar w:fldCharType="begin"/>
-            </w:r>
-            <w:r>
-              <w:rPr>
-                <w:noProof/>
-                <w:webHidden/>
-              </w:rPr>
-              <w:instrText xml:space="preserve"> PAGEREF _Toc4292521 \h </w:instrText>
-            </w:r>
-            <w:r>
-              <w:rPr>
-                <w:noProof/>
-                <w:webHidden/>
-              </w:rPr>
-            </w:r>
-            <w:r>
-              <w:rPr>
-                <w:noProof/>
-                <w:webHidden/>
-              </w:rPr>
-              <w:fldChar w:fldCharType="separate"/>
-            </w:r>
-            <w:r>
-              <w:rPr>
-                <w:noProof/>
-                <w:webHidden/>
-              </w:rPr>
-              <w:t>18</w:t>
             </w:r>
             <w:r>
               <w:rPr>
@@ -3056,13 +2914,13 @@
               <w:szCs w:val="24"/>
             </w:rPr>
           </w:pPr>
-          <w:hyperlink w:anchor="_Toc4292522" w:history="1">
+          <w:hyperlink w:anchor="_Toc4293336" w:history="1">
             <w:r>
               <w:rPr>
                 <w:rStyle w:val="Hyperlink"/>
                 <w:noProof/>
               </w:rPr>
-              <w:t>Explode a list or array data field</w:t>
+              <w:t>Store DataFrame as Temp Table for Later Querying</w:t>
             </w:r>
             <w:r>
               <w:rPr>
@@ -3083,7 +2941,7 @@
                 <w:noProof/>
                 <w:webHidden/>
               </w:rPr>
-              <w:instrText xml:space="preserve"> PAGEREF _Toc4292522 \h </w:instrText>
+              <w:instrText xml:space="preserve"> PAGEREF _Toc4293336 \h </w:instrText>
             </w:r>
             <w:r>
               <w:rPr>
@@ -3103,7 +2961,7 @@
                 <w:noProof/>
                 <w:webHidden/>
               </w:rPr>
-              <w:t>18</w:t>
+              <w:t>17</w:t>
             </w:r>
             <w:r>
               <w:rPr>
@@ -3127,13 +2985,13 @@
               <w:noProof/>
             </w:rPr>
           </w:pPr>
-          <w:hyperlink w:anchor="_Toc4292523" w:history="1">
+          <w:hyperlink w:anchor="_Toc4293337" w:history="1">
             <w:r>
               <w:rPr>
                 <w:rStyle w:val="Hyperlink"/>
                 <w:noProof/>
               </w:rPr>
-              <w:t>Strings</w:t>
+              <w:t>Select an Array Element</w:t>
             </w:r>
             <w:r>
               <w:rPr>
@@ -3154,7 +3012,7 @@
                 <w:noProof/>
                 <w:webHidden/>
               </w:rPr>
-              <w:instrText xml:space="preserve"> PAGEREF _Toc4292523 \h </w:instrText>
+              <w:instrText xml:space="preserve"> PAGEREF _Toc4293337 \h </w:instrText>
             </w:r>
             <w:r>
               <w:rPr>
@@ -3174,7 +3032,78 @@
                 <w:noProof/>
                 <w:webHidden/>
               </w:rPr>
-              <w:t>20</w:t>
+              <w:t>17</w:t>
+            </w:r>
+            <w:r>
+              <w:rPr>
+                <w:noProof/>
+                <w:webHidden/>
+              </w:rPr>
+              <w:fldChar w:fldCharType="end"/>
+            </w:r>
+          </w:hyperlink>
+        </w:p>
+        <w:p>
+          <w:pPr>
+            <w:pStyle w:val="TOC1"/>
+            <w:tabs>
+              <w:tab w:val="right" w:leader="dot" w:pos="10790"/>
+            </w:tabs>
+            <w:rPr>
+              <w:rFonts w:eastAsiaTheme="minorEastAsia"/>
+              <w:b w:val="0"/>
+              <w:bCs w:val="0"/>
+              <w:noProof/>
+            </w:rPr>
+          </w:pPr>
+          <w:hyperlink w:anchor="_Toc4293338" w:history="1">
+            <w:r>
+              <w:rPr>
+                <w:rStyle w:val="Hyperlink"/>
+                <w:noProof/>
+              </w:rPr>
+              <w:t>Parquet</w:t>
+            </w:r>
+            <w:r>
+              <w:rPr>
+                <w:noProof/>
+                <w:webHidden/>
+              </w:rPr>
+              <w:tab/>
+            </w:r>
+            <w:r>
+              <w:rPr>
+                <w:noProof/>
+                <w:webHidden/>
+              </w:rPr>
+              <w:fldChar w:fldCharType="begin"/>
+            </w:r>
+            <w:r>
+              <w:rPr>
+                <w:noProof/>
+                <w:webHidden/>
+              </w:rPr>
+              <w:instrText xml:space="preserve"> PAGEREF _Toc4293338 \h </w:instrText>
+            </w:r>
+            <w:r>
+              <w:rPr>
+                <w:noProof/>
+                <w:webHidden/>
+              </w:rPr>
+            </w:r>
+            <w:r>
+              <w:rPr>
+                <w:noProof/>
+                <w:webHidden/>
+              </w:rPr>
+              <w:fldChar w:fldCharType="separate"/>
+            </w:r>
+            <w:r>
+              <w:rPr>
+                <w:noProof/>
+                <w:webHidden/>
+              </w:rPr>
+              <w:t>18</w:t>
             </w:r>
             <w:r>
               <w:rPr>
@@ -3200,13 +3129,13 @@
               <w:szCs w:val="24"/>
             </w:rPr>
           </w:pPr>
-          <w:hyperlink w:anchor="_Toc4292524" w:history="1">
+          <w:hyperlink w:anchor="_Toc4293339" w:history="1">
             <w:r>
               <w:rPr>
                 <w:rStyle w:val="Hyperlink"/>
                 <w:noProof/>
               </w:rPr>
-              <w:t>Concatenate strings</w:t>
+              <w:t>Explode a list or array data field</w:t>
             </w:r>
             <w:r>
               <w:rPr>
@@ -3227,7 +3156,78 @@
                 <w:noProof/>
                 <w:webHidden/>
               </w:rPr>
-              <w:instrText xml:space="preserve"> PAGEREF _Toc4292524 \h </w:instrText>
+              <w:instrText xml:space="preserve"> PAGEREF _Toc4293339 \h </w:instrText>
+            </w:r>
+            <w:r>
+              <w:rPr>
+                <w:noProof/>
+                <w:webHidden/>
+              </w:rPr>
+            </w:r>
+            <w:r>
+              <w:rPr>
+                <w:noProof/>
+                <w:webHidden/>
+              </w:rPr>
+              <w:fldChar w:fldCharType="separate"/>
+            </w:r>
+            <w:r>
+              <w:rPr>
+                <w:noProof/>
+                <w:webHidden/>
+              </w:rPr>
+              <w:t>18</w:t>
+            </w:r>
+            <w:r>
+              <w:rPr>
+                <w:noProof/>
+                <w:webHidden/>
+              </w:rPr>
+              <w:fldChar w:fldCharType="end"/>
+            </w:r>
+          </w:hyperlink>
+        </w:p>
+        <w:p>
+          <w:pPr>
+            <w:pStyle w:val="TOC1"/>
+            <w:tabs>
+              <w:tab w:val="right" w:leader="dot" w:pos="10790"/>
+            </w:tabs>
+            <w:rPr>
+              <w:rFonts w:eastAsiaTheme="minorEastAsia"/>
+              <w:b w:val="0"/>
+              <w:bCs w:val="0"/>
+              <w:noProof/>
+            </w:rPr>
+          </w:pPr>
+          <w:hyperlink w:anchor="_Toc4293340" w:history="1">
+            <w:r>
+              <w:rPr>
+                <w:rStyle w:val="Hyperlink"/>
+                <w:noProof/>
+              </w:rPr>
+              <w:t>Strings</w:t>
+            </w:r>
+            <w:r>
+              <w:rPr>
+                <w:noProof/>
+                <w:webHidden/>
+              </w:rPr>
+              <w:tab/>
+            </w:r>
+            <w:r>
+              <w:rPr>
+                <w:noProof/>
+                <w:webHidden/>
+              </w:rPr>
+              <w:fldChar w:fldCharType="begin"/>
+            </w:r>
+            <w:r>
+              <w:rPr>
+                <w:noProof/>
+                <w:webHidden/>
+              </w:rPr>
+              <w:instrText xml:space="preserve"> PAGEREF _Toc4293340 \h </w:instrText>
             </w:r>
             <w:r>
               <w:rPr>
@@ -3273,13 +3273,13 @@
               <w:szCs w:val="24"/>
             </w:rPr>
           </w:pPr>
-          <w:hyperlink w:anchor="_Toc4292525" w:history="1">
+          <w:hyperlink w:anchor="_Toc4293341" w:history="1">
             <w:r>
               <w:rPr>
                 <w:rStyle w:val="Hyperlink"/>
                 <w:noProof/>
               </w:rPr>
-              <w:t>Convert a numeric field to a string</w:t>
+              <w:t>Concatenate strings</w:t>
             </w:r>
             <w:r>
               <w:rPr>
@@ -3300,7 +3300,7 @@
                 <w:noProof/>
                 <w:webHidden/>
               </w:rPr>
-              <w:instrText xml:space="preserve"> PAGEREF _Toc4292525 \h </w:instrText>
+              <w:instrText xml:space="preserve"> PAGEREF _Toc4293341 \h </w:instrText>
             </w:r>
             <w:r>
               <w:rPr>
@@ -3346,13 +3346,13 @@
               <w:szCs w:val="24"/>
             </w:rPr>
           </w:pPr>
-          <w:hyperlink w:anchor="_Toc4292526" w:history="1">
+          <w:hyperlink w:anchor="_Toc4293342" w:history="1">
             <w:r>
               <w:rPr>
                 <w:rStyle w:val="Hyperlink"/>
                 <w:noProof/>
               </w:rPr>
-              <w:t>Substring</w:t>
+              <w:t>Convert a numeric field to a string</w:t>
             </w:r>
             <w:r>
               <w:rPr>
@@ -3373,7 +3373,7 @@
                 <w:noProof/>
                 <w:webHidden/>
               </w:rPr>
-              <w:instrText xml:space="preserve"> PAGEREF _Toc4292526 \h </w:instrText>
+              <w:instrText xml:space="preserve"> PAGEREF _Toc4293342 \h </w:instrText>
             </w:r>
             <w:r>
               <w:rPr>
@@ -3394,77 +3394,6 @@
                 <w:webHidden/>
               </w:rPr>
               <w:t>20</w:t>
-            </w:r>
-            <w:r>
-              <w:rPr>
-                <w:noProof/>
-                <w:webHidden/>
-              </w:rPr>
-              <w:fldChar w:fldCharType="end"/>
-            </w:r>
-          </w:hyperlink>
-        </w:p>
-        <w:p>
-          <w:pPr>
-            <w:pStyle w:val="TOC1"/>
-            <w:tabs>
-              <w:tab w:val="right" w:leader="dot" w:pos="10790"/>
-            </w:tabs>
-            <w:rPr>
-              <w:rFonts w:eastAsiaTheme="minorEastAsia"/>
-              <w:b w:val="0"/>
-              <w:bCs w:val="0"/>
-              <w:noProof/>
-            </w:rPr>
-          </w:pPr>
-          <w:hyperlink w:anchor="_Toc4292527" w:history="1">
-            <w:r>
-              <w:rPr>
-                <w:rStyle w:val="Hyperlink"/>
-                <w:noProof/>
-              </w:rPr>
-              <w:t>Timestamps</w:t>
-            </w:r>
-            <w:r>
-              <w:rPr>
-                <w:noProof/>
-                <w:webHidden/>
-              </w:rPr>
-              <w:tab/>
-            </w:r>
-            <w:r>
-              <w:rPr>
-                <w:noProof/>
-                <w:webHidden/>
-              </w:rPr>
-              <w:fldChar w:fldCharType="begin"/>
-            </w:r>
-            <w:r>
-              <w:rPr>
-                <w:noProof/>
-                <w:webHidden/>
-              </w:rPr>
-              <w:instrText xml:space="preserve"> PAGEREF _Toc4292527 \h </w:instrText>
-            </w:r>
-            <w:r>
-              <w:rPr>
-                <w:noProof/>
-                <w:webHidden/>
-              </w:rPr>
-            </w:r>
-            <w:r>
-              <w:rPr>
-                <w:noProof/>
-                <w:webHidden/>
-              </w:rPr>
-              <w:fldChar w:fldCharType="separate"/>
-            </w:r>
-            <w:r>
-              <w:rPr>
-                <w:noProof/>
-                <w:webHidden/>
-              </w:rPr>
-              <w:t>21</w:t>
             </w:r>
             <w:r>
               <w:rPr>
@@ -3490,13 +3419,13 @@
               <w:szCs w:val="24"/>
             </w:rPr>
           </w:pPr>
-          <w:hyperlink w:anchor="_Toc4292528" w:history="1">
+          <w:hyperlink w:anchor="_Toc4293343" w:history="1">
             <w:r>
               <w:rPr>
                 <w:rStyle w:val="Hyperlink"/>
                 <w:noProof/>
               </w:rPr>
-              <w:t>Convert string to timestamp</w:t>
+              <w:t>Substring</w:t>
             </w:r>
             <w:r>
               <w:rPr>
@@ -3517,7 +3446,78 @@
                 <w:noProof/>
                 <w:webHidden/>
               </w:rPr>
-              <w:instrText xml:space="preserve"> PAGEREF _Toc4292528 \h </w:instrText>
+              <w:instrText xml:space="preserve"> PAGEREF _Toc4293343 \h </w:instrText>
+            </w:r>
+            <w:r>
+              <w:rPr>
+                <w:noProof/>
+                <w:webHidden/>
+              </w:rPr>
+            </w:r>
+            <w:r>
+              <w:rPr>
+                <w:noProof/>
+                <w:webHidden/>
+              </w:rPr>
+              <w:fldChar w:fldCharType="separate"/>
+            </w:r>
+            <w:r>
+              <w:rPr>
+                <w:noProof/>
+                <w:webHidden/>
+              </w:rPr>
+              <w:t>20</w:t>
+            </w:r>
+            <w:r>
+              <w:rPr>
+                <w:noProof/>
+                <w:webHidden/>
+              </w:rPr>
+              <w:fldChar w:fldCharType="end"/>
+            </w:r>
+          </w:hyperlink>
+        </w:p>
+        <w:p>
+          <w:pPr>
+            <w:pStyle w:val="TOC1"/>
+            <w:tabs>
+              <w:tab w:val="right" w:leader="dot" w:pos="10790"/>
+            </w:tabs>
+            <w:rPr>
+              <w:rFonts w:eastAsiaTheme="minorEastAsia"/>
+              <w:b w:val="0"/>
+              <w:bCs w:val="0"/>
+              <w:noProof/>
+            </w:rPr>
+          </w:pPr>
+          <w:hyperlink w:anchor="_Toc4293344" w:history="1">
+            <w:r>
+              <w:rPr>
+                <w:rStyle w:val="Hyperlink"/>
+                <w:noProof/>
+              </w:rPr>
+              <w:t>Timestamps</w:t>
+            </w:r>
+            <w:r>
+              <w:rPr>
+                <w:noProof/>
+                <w:webHidden/>
+              </w:rPr>
+              <w:tab/>
+            </w:r>
+            <w:r>
+              <w:rPr>
+                <w:noProof/>
+                <w:webHidden/>
+              </w:rPr>
+              <w:fldChar w:fldCharType="begin"/>
+            </w:r>
+            <w:r>
+              <w:rPr>
+                <w:noProof/>
+                <w:webHidden/>
+              </w:rPr>
+              <w:instrText xml:space="preserve"> PAGEREF _Toc4293344 \h </w:instrText>
             </w:r>
             <w:r>
               <w:rPr>
@@ -3563,13 +3563,13 @@
               <w:szCs w:val="24"/>
             </w:rPr>
           </w:pPr>
-          <w:hyperlink w:anchor="_Toc4292529" w:history="1">
+          <w:hyperlink w:anchor="_Toc4293345" w:history="1">
             <w:r>
               <w:rPr>
                 <w:rStyle w:val="Hyperlink"/>
                 <w:noProof/>
               </w:rPr>
-              <w:t>Convert Unix Timestamp to Formatted Date</w:t>
+              <w:t>Convert string to timestamp</w:t>
             </w:r>
             <w:r>
               <w:rPr>
@@ -3590,7 +3590,7 @@
                 <w:noProof/>
                 <w:webHidden/>
               </w:rPr>
-              <w:instrText xml:space="preserve"> PAGEREF _Toc4292529 \h </w:instrText>
+              <w:instrText xml:space="preserve"> PAGEREF _Toc4293345 \h </w:instrText>
             </w:r>
             <w:r>
               <w:rPr>
@@ -3636,12 +3636,85 @@
               <w:szCs w:val="24"/>
             </w:rPr>
           </w:pPr>
-          <w:hyperlink w:anchor="_Toc4292530" w:history="1">
+          <w:hyperlink w:anchor="_Toc4293346" w:history="1">
             <w:r>
               <w:rPr>
                 <w:rStyle w:val="Hyperlink"/>
                 <w:noProof/>
               </w:rPr>
+              <w:t>Convert Unix Timestamp to Formatted Date</w:t>
+            </w:r>
+            <w:r>
+              <w:rPr>
+                <w:noProof/>
+                <w:webHidden/>
+              </w:rPr>
+              <w:tab/>
+            </w:r>
+            <w:r>
+              <w:rPr>
+                <w:noProof/>
+                <w:webHidden/>
+              </w:rPr>
+              <w:fldChar w:fldCharType="begin"/>
+            </w:r>
+            <w:r>
+              <w:rPr>
+                <w:noProof/>
+                <w:webHidden/>
+              </w:rPr>
+              <w:instrText xml:space="preserve"> PAGEREF _Toc4293346 \h </w:instrText>
+            </w:r>
+            <w:r>
+              <w:rPr>
+                <w:noProof/>
+                <w:webHidden/>
+              </w:rPr>
+            </w:r>
+            <w:r>
+              <w:rPr>
+                <w:noProof/>
+                <w:webHidden/>
+              </w:rPr>
+              <w:fldChar w:fldCharType="separate"/>
+            </w:r>
+            <w:r>
+              <w:rPr>
+                <w:noProof/>
+                <w:webHidden/>
+              </w:rPr>
+              <w:t>21</w:t>
+            </w:r>
+            <w:r>
+              <w:rPr>
+                <w:noProof/>
+                <w:webHidden/>
+              </w:rPr>
+              <w:fldChar w:fldCharType="end"/>
+            </w:r>
+          </w:hyperlink>
+        </w:p>
+        <w:p>
+          <w:pPr>
+            <w:pStyle w:val="TOC2"/>
+            <w:tabs>
+              <w:tab w:val="right" w:leader="dot" w:pos="10790"/>
+            </w:tabs>
+            <w:rPr>
+              <w:rFonts w:eastAsiaTheme="minorEastAsia"/>
+              <w:b w:val="0"/>
+              <w:bCs w:val="0"/>
+              <w:noProof/>
+              <w:sz w:val="24"/>
+              <w:szCs w:val="24"/>
+            </w:rPr>
+          </w:pPr>
+          <w:hyperlink w:anchor="_Toc4293347" w:history="1">
+            <w:r>
+              <w:rPr>
+                <w:rStyle w:val="Hyperlink"/>
+                <w:noProof/>
+              </w:rPr>
               <w:t>Convert Unix Timestamp to ISO Standard Date and Time</w:t>
             </w:r>
             <w:r>
@@ -3663,7 +3736,7 @@
                 <w:noProof/>
                 <w:webHidden/>
               </w:rPr>
-              <w:instrText xml:space="preserve"> PAGEREF _Toc4292530 \h </w:instrText>
+              <w:instrText xml:space="preserve"> PAGEREF _Toc4293347 \h </w:instrText>
             </w:r>
             <w:r>
               <w:rPr>
@@ -3721,10 +3794,13 @@
         <w:pStyle w:val="Heading1"/>
         <w:ind w:left="0"/>
       </w:pPr>
-      <w:bookmarkStart w:id="1" w:name="_Toc4292481"/>
+      <w:bookmarkStart w:id="1" w:name="_Toc4293297"/>
       <w:r>
         <w:t>Command Shell Execution Within iPython</w:t>
       </w:r>
+      <w:r>
+        <w:t xml:space="preserve"> / jupyter notebook</w:t>
+      </w:r>
       <w:bookmarkEnd w:id="1"/>
     </w:p>
     <w:p/>
@@ -3734,9 +3810,9 @@
           <w:noProof/>
         </w:rPr>
         <w:drawing>
-          <wp:inline distT="0" distB="0" distL="0" distR="0" wp14:anchorId="1CA44C35" wp14:editId="660C600C">
-            <wp:extent cx="6400800" cy="1990725"/>
-            <wp:effectExtent l="0" t="0" r="0" b="0"/>
+          <wp:inline distT="0" distB="0" distL="0" distR="0" wp14:anchorId="1CA44C35" wp14:editId="30CBE823">
+            <wp:extent cx="4521200" cy="1406147"/>
+            <wp:effectExtent l="0" t="0" r="0" b="3810"/>
             <wp:docPr id="1" name="Picture 1"/>
             <wp:cNvGraphicFramePr>
               <a:graphicFrameLocks xmlns:a="http://schemas.openxmlformats.org/drawingml/2006/main" noChangeAspect="1"/>
@@ -3757,7 +3833,7 @@
                   <pic:spPr>
                     <a:xfrm>
                       <a:off x="0" y="0"/>
-                      <a:ext cx="6400800" cy="1990725"/>
+                      <a:ext cx="4557858" cy="1417548"/>
                     </a:xfrm>
                     <a:prstGeom prst="rect">
                       <a:avLst/>
@@ -3771,11 +3847,12 @@
       </w:r>
     </w:p>
     <w:p/>
+    <w:p/>
     <w:p>
       <w:pPr>
         <w:pStyle w:val="Heading2"/>
       </w:pPr>
-      <w:bookmarkStart w:id="2" w:name="_Toc4292482"/>
+      <w:bookmarkStart w:id="2" w:name="_Toc4293298"/>
       <w:r>
         <w:t>Configure Spark from a jupyter notebook command</w:t>
       </w:r>
@@ -3808,11 +3885,62 @@
       <w:pPr>
         <w:pStyle w:val="Heading2"/>
       </w:pPr>
-      <w:bookmarkStart w:id="3" w:name="_Toc4292483"/>
+      <w:bookmarkStart w:id="3" w:name="_Toc4293299"/>
+      <w:r>
+        <w:t>Delete an HDFS directory using jupyter notebook</w:t>
+      </w:r>
+      <w:bookmarkEnd w:id="3"/>
+    </w:p>
+    <w:p>
+      <w:r>
+        <w:drawing>
+          <wp:inline distT="0" distB="0" distL="0" distR="0" wp14:anchorId="59E055CE" wp14:editId="1F47046E">
+            <wp:extent cx="6858000" cy="410845"/>
+            <wp:effectExtent l="0" t="0" r="0" b="0"/>
+            <wp:docPr id="3" name="Picture 3"/>
+            <wp:cNvGraphicFramePr>
+              <a:graphicFrameLocks xmlns:a="http://schemas.openxmlformats.org/drawingml/2006/main" noChangeAspect="1"/>
+            </wp:cNvGraphicFramePr>
+            <a:graphic xmlns:a="http://schemas.openxmlformats.org/drawingml/2006/main">
+              <a:graphicData uri="http://schemas.openxmlformats.org/drawingml/2006/picture">
+                <pic:pic xmlns:pic="http://schemas.openxmlformats.org/drawingml/2006/picture">
+                  <pic:nvPicPr>
+                    <pic:cNvPr id="1" name=""/>
+                    <pic:cNvPicPr/>
+                  </pic:nvPicPr>
+                  <pic:blipFill>
+                    <a:blip r:embed="rId7"/>
+                    <a:stretch>
+                      <a:fillRect/>
+                    </a:stretch>
+                  </pic:blipFill>
+                  <pic:spPr>
+                    <a:xfrm>
+                      <a:off x="0" y="0"/>
+                      <a:ext cx="6858000" cy="410845"/>
+                    </a:xfrm>
+                    <a:prstGeom prst="rect">
+                      <a:avLst/>
+                    </a:prstGeom>
+                  </pic:spPr>
+                </pic:pic>
+              </a:graphicData>
+            </a:graphic>
+          </wp:inline>
+        </w:drawing>
+      </w:r>
+    </w:p>
+    <w:p/>
+    <w:p/>
+    <w:p>
+      <w:pPr>
+        <w:pStyle w:val="Heading2"/>
+      </w:pPr>
+      <w:bookmarkStart w:id="4" w:name="_Toc4293300"/>
       <w:r>
         <w:t>Examine Underlying HDFS Directory Structures in a Jupyter Notebook</w:t>
       </w:r>
-      <w:bookmarkEnd w:id="3"/>
+      <w:bookmarkEnd w:id="4"/>
     </w:p>
     <w:p/>
     <w:p>
@@ -3967,7 +4095,7 @@
                 <wp:extent cx="300990" cy="300990"/>
                 <wp:effectExtent l="0" t="0" r="0" b="0"/>
                 <wp:docPr id="2" name="Rectangle 2" descr="upyter Notebook">
-                  <a:hlinkClick xmlns:a="http://schemas.openxmlformats.org/drawingml/2006/main" r:id="rId7" tooltip="&quot;dashboard&quot;"/>
+                  <a:hlinkClick xmlns:a="http://schemas.openxmlformats.org/drawingml/2006/main" r:id="rId8" tooltip="&quot;dashboard&quot;"/>
                 </wp:docPr>
                 <wp:cNvGraphicFramePr>
                   <a:graphicFrameLocks xmlns:a="http://schemas.openxmlformats.org/drawingml/2006/main" noChangeAspect="1"/>
@@ -4019,7 +4147,7 @@
               </wp:inline>
             </w:drawing>
           </mc:Choice>
-          <mc:Fallback xmlns:mv="urn:schemas-microsoft-com:mac:vml" xmlns:mo="http://schemas.microsoft.com/office/mac/office/2008/main">
+          <mc:Fallback xmlns:mo="http://schemas.microsoft.com/office/mac/office/2008/main" xmlns:mv="urn:schemas-microsoft-com:mac:vml">
             <w:pict>
               <v:rect w14:anchorId="252261B8" id="Rectangle_x0020_2" o:spid="_x0000_s1026" alt="upyter Notebook" href="https://10.200.4.13/user/bbeauchamp/tree" title="&quot;dashboard&quot;" style="width:23.7pt;height:23.7pt;visibility:visible;mso-wrap-style:square;mso-left-percent:-10001;mso-top-percent:-10001;mso-position-horizontal:absolute;mso-position-horizontal-relative:char;mso-position-vertical:absolute;mso-position-vertical-relative:line;mso-left-percent:-10001;mso-top-percent:-10001;v-text-anchor:top" o:gfxdata="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" o:button="t" filled="f" stroked="f">
                 <v:fill o:detectmouseclick="t"/>
@@ -4044,7 +4172,7 @@
         </w:rPr>
         <w:t>Logout</w:t>
       </w:r>
-      <w:hyperlink r:id="rId8" w:history="1">
+      <w:hyperlink r:id="rId9" w:history="1">
         <w:r>
           <w:rPr>
             <w:rFonts w:ascii="Times New Roman" w:eastAsia="Times New Roman" w:hAnsi="Times New Roman" w:cs="Times New Roman"/>
@@ -4109,7 +4237,7 @@
           <w:rFonts w:ascii="Times New Roman" w:eastAsia="Times New Roman" w:hAnsi="Times New Roman" w:cs="Times New Roman"/>
         </w:rPr>
       </w:pPr>
-      <w:hyperlink r:id="rId9" w:history="1">
+      <w:hyperlink r:id="rId10" w:history="1">
         <w:r>
           <w:rPr>
             <w:rFonts w:ascii="Times New Roman" w:eastAsia="Times New Roman" w:hAnsi="Times New Roman" w:cs="Times New Roman"/>
@@ -4133,7 +4261,7 @@
           <w:rFonts w:ascii="Times New Roman" w:eastAsia="Times New Roman" w:hAnsi="Times New Roman" w:cs="Times New Roman"/>
         </w:rPr>
       </w:pPr>
-      <w:hyperlink r:id="rId10" w:history="1">
+      <w:hyperlink r:id="rId11" w:history="1">
         <w:r>
           <w:rPr>
             <w:rFonts w:ascii="Times New Roman" w:eastAsia="Times New Roman" w:hAnsi="Times New Roman" w:cs="Times New Roman"/>
@@ -4157,7 +4285,7 @@
           <w:rFonts w:ascii="Times New Roman" w:eastAsia="Times New Roman" w:hAnsi="Times New Roman" w:cs="Times New Roman"/>
         </w:rPr>
       </w:pPr>
-      <w:hyperlink r:id="rId11" w:history="1">
+      <w:hyperlink r:id="rId12" w:history="1">
         <w:r>
           <w:rPr>
             <w:rFonts w:ascii="Times New Roman" w:eastAsia="Times New Roman" w:hAnsi="Times New Roman" w:cs="Times New Roman"/>
@@ -4181,7 +4309,7 @@
           <w:rFonts w:ascii="Times New Roman" w:eastAsia="Times New Roman" w:hAnsi="Times New Roman" w:cs="Times New Roman"/>
         </w:rPr>
       </w:pPr>
-      <w:hyperlink r:id="rId12" w:history="1">
+      <w:hyperlink r:id="rId13" w:history="1">
         <w:r>
           <w:rPr>
             <w:rFonts w:ascii="Times New Roman" w:eastAsia="Times New Roman" w:hAnsi="Times New Roman" w:cs="Times New Roman"/>
@@ -4205,7 +4333,7 @@
           <w:rFonts w:ascii="Times New Roman" w:eastAsia="Times New Roman" w:hAnsi="Times New Roman" w:cs="Times New Roman"/>
         </w:rPr>
       </w:pPr>
-      <w:hyperlink r:id="rId13" w:history="1">
+      <w:hyperlink r:id="rId14" w:history="1">
         <w:r>
           <w:rPr>
             <w:rFonts w:ascii="Times New Roman" w:eastAsia="Times New Roman" w:hAnsi="Times New Roman" w:cs="Times New Roman"/>
@@ -4229,7 +4357,7 @@
           <w:rFonts w:ascii="Times New Roman" w:eastAsia="Times New Roman" w:hAnsi="Times New Roman" w:cs="Times New Roman"/>
         </w:rPr>
       </w:pPr>
-      <w:hyperlink r:id="rId14" w:history="1">
+      <w:hyperlink r:id="rId15" w:history="1">
         <w:r>
           <w:rPr>
             <w:rFonts w:ascii="Times New Roman" w:eastAsia="Times New Roman" w:hAnsi="Times New Roman" w:cs="Times New Roman"/>
@@ -4253,7 +4381,7 @@
           <w:rFonts w:ascii="Times New Roman" w:eastAsia="Times New Roman" w:hAnsi="Times New Roman" w:cs="Times New Roman"/>
         </w:rPr>
       </w:pPr>
-      <w:hyperlink r:id="rId15" w:history="1">
+      <w:hyperlink r:id="rId16" w:history="1">
         <w:r>
           <w:rPr>
             <w:rFonts w:ascii="Times New Roman" w:eastAsia="Times New Roman" w:hAnsi="Times New Roman" w:cs="Times New Roman"/>
@@ -5809,6 +5937,7 @@
           <w:sz w:val="20"/>
           <w:szCs w:val="20"/>
         </w:rPr>
+        <w:lastRenderedPageBreak/>
         <w:t xml:space="preserve"> |-- hour_of_day_local: double (nullable = true)</w:t>
       </w:r>
     </w:p>
@@ -6017,7 +6146,6 @@
           <w:sz w:val="21"/>
           <w:szCs w:val="21"/>
         </w:rPr>
-        <w:lastRenderedPageBreak/>
         <w:t>In [9]:</w:t>
       </w:r>
     </w:p>
@@ -6693,11 +6821,11 @@
       <w:pPr>
         <w:pStyle w:val="Heading2"/>
       </w:pPr>
-      <w:bookmarkStart w:id="4" w:name="_Toc4292484"/>
+      <w:bookmarkStart w:id="5" w:name="_Toc4293301"/>
       <w:r>
         <w:t>Set the spark timeout value</w:t>
       </w:r>
-      <w:bookmarkEnd w:id="4"/>
+      <w:bookmarkEnd w:id="5"/>
     </w:p>
     <w:p>
       <w:pPr>
@@ -6725,11 +6853,11 @@
       <w:pPr>
         <w:pStyle w:val="Heading2"/>
       </w:pPr>
-      <w:bookmarkStart w:id="5" w:name="_Toc4292485"/>
+      <w:bookmarkStart w:id="6" w:name="_Toc4293302"/>
       <w:r>
         <w:t>Transfer a CSV file to HDFS</w:t>
       </w:r>
-      <w:bookmarkEnd w:id="5"/>
+      <w:bookmarkEnd w:id="6"/>
     </w:p>
     <w:p>
       <w:pPr>
@@ -6842,7 +6970,7 @@
         </w:tabs>
         <w:ind w:left="0"/>
       </w:pPr>
-      <w:bookmarkStart w:id="6" w:name="_Toc4292486"/>
+      <w:bookmarkStart w:id="7" w:name="_Toc4293303"/>
       <w:r>
         <w:lastRenderedPageBreak/>
         <w:t>DataFrames (</w:t>
@@ -6850,18 +6978,18 @@
       <w:r>
         <w:t>pyspark.sql.dataframe.DataFrame)</w:t>
       </w:r>
-      <w:bookmarkEnd w:id="6"/>
+      <w:bookmarkEnd w:id="7"/>
     </w:p>
     <w:p/>
     <w:p>
       <w:pPr>
         <w:pStyle w:val="Heading2"/>
       </w:pPr>
-      <w:bookmarkStart w:id="7" w:name="_Toc4292487"/>
+      <w:bookmarkStart w:id="8" w:name="_Toc4293304"/>
       <w:r>
         <w:t>Add a Column Based on Another Column</w:t>
       </w:r>
-      <w:bookmarkEnd w:id="7"/>
+      <w:bookmarkEnd w:id="8"/>
     </w:p>
     <w:p>
       <w:pPr>
@@ -7335,11 +7463,11 @@
       <w:pPr>
         <w:pStyle w:val="Heading2"/>
       </w:pPr>
-      <w:bookmarkStart w:id="8" w:name="_Toc4292488"/>
+      <w:bookmarkStart w:id="9" w:name="_Toc4293305"/>
       <w:r>
         <w:t>Calculate Statistics on a DataFrame Column</w:t>
       </w:r>
-      <w:bookmarkEnd w:id="8"/>
+      <w:bookmarkEnd w:id="9"/>
     </w:p>
     <w:p>
       <w:pPr>
@@ -7792,12 +7920,12 @@
       <w:pPr>
         <w:pStyle w:val="Heading2"/>
       </w:pPr>
-      <w:bookmarkStart w:id="9" w:name="_Toc4292489"/>
+      <w:bookmarkStart w:id="10" w:name="_Toc4293306"/>
       <w:r>
         <w:lastRenderedPageBreak/>
         <w:t>Change a DataFrame’s Column Names</w:t>
       </w:r>
-      <w:bookmarkEnd w:id="9"/>
+      <w:bookmarkEnd w:id="10"/>
     </w:p>
     <w:p/>
     <w:p>
@@ -8661,11 +8789,11 @@
       <w:pPr>
         <w:pStyle w:val="Heading2"/>
       </w:pPr>
-      <w:bookmarkStart w:id="10" w:name="_Toc4292490"/>
+      <w:bookmarkStart w:id="11" w:name="_Toc4293307"/>
       <w:r>
         <w:t>Concatenate 2 pySpark DataFrames, row-wise</w:t>
       </w:r>
-      <w:bookmarkEnd w:id="10"/>
+      <w:bookmarkEnd w:id="11"/>
     </w:p>
     <w:p/>
     <w:p>
@@ -9832,11 +9960,11 @@
       <w:pPr>
         <w:pStyle w:val="Heading2"/>
       </w:pPr>
-      <w:bookmarkStart w:id="11" w:name="_Toc4292491"/>
+      <w:bookmarkStart w:id="12" w:name="_Toc4293308"/>
       <w:r>
         <w:t>Convert a Pandas DataFrame to a pySpark DataFrame</w:t>
       </w:r>
-      <w:bookmarkEnd w:id="11"/>
+      <w:bookmarkEnd w:id="12"/>
     </w:p>
     <w:p/>
     <w:p>
@@ -9990,11 +10118,11 @@
       <w:pPr>
         <w:pStyle w:val="Heading2"/>
       </w:pPr>
-      <w:bookmarkStart w:id="12" w:name="_Toc4292492"/>
+      <w:bookmarkStart w:id="13" w:name="_Toc4293309"/>
       <w:r>
         <w:t>Convert a pySpark DataFrame to a Pandas DataFrame</w:t>
       </w:r>
-      <w:bookmarkEnd w:id="12"/>
+      <w:bookmarkEnd w:id="13"/>
     </w:p>
     <w:p/>
     <w:p>
@@ -10025,12 +10153,12 @@
       <w:pPr>
         <w:pStyle w:val="Heading2"/>
       </w:pPr>
-      <w:bookmarkStart w:id="13" w:name="_Toc4292493"/>
+      <w:bookmarkStart w:id="14" w:name="_Toc4293310"/>
       <w:r>
         <w:lastRenderedPageBreak/>
         <w:t>Convert a Timestamp Column to a Date Column</w:t>
       </w:r>
-      <w:bookmarkEnd w:id="13"/>
+      <w:bookmarkEnd w:id="14"/>
     </w:p>
     <w:p/>
     <w:p>
@@ -11588,12 +11716,12 @@
       <w:pPr>
         <w:pStyle w:val="Heading2"/>
       </w:pPr>
-      <w:bookmarkStart w:id="14" w:name="_Toc4292494"/>
+      <w:bookmarkStart w:id="15" w:name="_Toc4293311"/>
       <w:r>
         <w:lastRenderedPageBreak/>
         <w:t>Create a DataFrame from Scratch</w:t>
       </w:r>
-      <w:bookmarkEnd w:id="14"/>
+      <w:bookmarkEnd w:id="15"/>
     </w:p>
     <w:p/>
     <w:p>
@@ -11891,11 +12019,11 @@
       <w:pPr>
         <w:pStyle w:val="Heading2"/>
       </w:pPr>
-      <w:bookmarkStart w:id="15" w:name="_Toc4292495"/>
+      <w:bookmarkStart w:id="16" w:name="_Toc4293312"/>
       <w:r>
         <w:t>Create a new pySpark DataFrame Column from Existing Columns</w:t>
       </w:r>
-      <w:bookmarkEnd w:id="15"/>
+      <w:bookmarkEnd w:id="16"/>
     </w:p>
     <w:p/>
     <w:p>
@@ -11905,7 +12033,7 @@
       <w:r>
         <w:t xml:space="preserve">See also </w:t>
       </w:r>
-      <w:hyperlink r:id="rId16" w:history="1">
+      <w:hyperlink r:id="rId17" w:history="1">
         <w:r>
           <w:rPr>
             <w:rStyle w:val="Hyperlink"/>
@@ -12763,11 +12891,11 @@
       <w:pPr>
         <w:pStyle w:val="Heading2"/>
       </w:pPr>
-      <w:bookmarkStart w:id="16" w:name="_Toc4292496"/>
+      <w:bookmarkStart w:id="17" w:name="_Toc4293313"/>
       <w:r>
         <w:t>Display DataFrame Columns and Types</w:t>
       </w:r>
-      <w:bookmarkEnd w:id="16"/>
+      <w:bookmarkEnd w:id="17"/>
     </w:p>
     <w:p/>
     <w:p>
@@ -12836,11 +12964,11 @@
       <w:pPr>
         <w:pStyle w:val="Heading2"/>
       </w:pPr>
-      <w:bookmarkStart w:id="17" w:name="_Toc4292497"/>
+      <w:bookmarkStart w:id="18" w:name="_Toc4293314"/>
       <w:r>
         <w:t>DataFrame Schema</w:t>
       </w:r>
-      <w:bookmarkEnd w:id="17"/>
+      <w:bookmarkEnd w:id="18"/>
     </w:p>
     <w:p>
       <w:pPr>
@@ -13038,11 +13166,11 @@
       <w:pPr>
         <w:pStyle w:val="Heading2"/>
       </w:pPr>
-      <w:bookmarkStart w:id="18" w:name="_Toc4292498"/>
+      <w:bookmarkStart w:id="19" w:name="_Toc4293315"/>
       <w:r>
         <w:t>Execute SQL on a DataFrame</w:t>
       </w:r>
-      <w:bookmarkEnd w:id="18"/>
+      <w:bookmarkEnd w:id="19"/>
     </w:p>
     <w:p/>
     <w:p>
@@ -13149,14 +13277,14 @@
       <w:pPr>
         <w:pStyle w:val="Heading2"/>
       </w:pPr>
-      <w:bookmarkStart w:id="19" w:name="_Toc4292499"/>
+      <w:bookmarkStart w:id="20" w:name="_Toc4293316"/>
       <w:r>
         <w:t>Export a Spark Data Frame</w:t>
       </w:r>
       <w:r>
         <w:t xml:space="preserve"> to CSV</w:t>
       </w:r>
-      <w:bookmarkEnd w:id="19"/>
+      <w:bookmarkEnd w:id="20"/>
     </w:p>
     <w:p/>
     <w:p>
@@ -13219,14 +13347,14 @@
       <w:pPr>
         <w:pStyle w:val="Heading2"/>
       </w:pPr>
-      <w:bookmarkStart w:id="20" w:name="_Toc4292500"/>
+      <w:bookmarkStart w:id="21" w:name="_Toc4293317"/>
       <w:r>
         <w:t>Ex</w:t>
       </w:r>
       <w:r>
         <w:t>tract a column from a pyspark DataFrame as a List</w:t>
       </w:r>
-      <w:bookmarkEnd w:id="20"/>
+      <w:bookmarkEnd w:id="21"/>
     </w:p>
     <w:p/>
     <w:p>
@@ -13318,11 +13446,11 @@
       <w:pPr>
         <w:pStyle w:val="Heading2"/>
       </w:pPr>
-      <w:bookmarkStart w:id="21" w:name="_Toc4292501"/>
+      <w:bookmarkStart w:id="22" w:name="_Toc4293318"/>
       <w:r>
         <w:t>Extract a struct (structure) as a DataFrame</w:t>
       </w:r>
-      <w:bookmarkEnd w:id="21"/>
+      <w:bookmarkEnd w:id="22"/>
     </w:p>
     <w:p/>
     <w:p>
@@ -13358,14 +13486,14 @@
       <w:pPr>
         <w:pStyle w:val="Heading2"/>
       </w:pPr>
-      <w:bookmarkStart w:id="22" w:name="_Toc4292502"/>
+      <w:bookmarkStart w:id="23" w:name="_Toc4293319"/>
       <w:r>
         <w:t>Extract Distinct Values from a DataFrame</w:t>
       </w:r>
       <w:r>
         <w:t xml:space="preserve"> Column</w:t>
       </w:r>
-      <w:bookmarkEnd w:id="22"/>
+      <w:bookmarkEnd w:id="23"/>
     </w:p>
     <w:p/>
     <w:p>
@@ -13526,15 +13654,15 @@
       <w:pPr>
         <w:pStyle w:val="Heading2"/>
       </w:pPr>
-      <w:bookmarkStart w:id="23" w:name="_Toc4292503"/>
+      <w:bookmarkStart w:id="24" w:name="_Toc4293320"/>
       <w:r>
         <w:t>Extract Nested JSON Data in Spark</w:t>
       </w:r>
-      <w:bookmarkEnd w:id="23"/>
+      <w:bookmarkEnd w:id="24"/>
     </w:p>
     <w:p/>
     <w:p>
-      <w:hyperlink r:id="rId17" w:history="1">
+      <w:hyperlink r:id="rId18" w:history="1">
         <w:r>
           <w:rPr>
             <w:rStyle w:val="Hyperlink"/>
@@ -13550,12 +13678,12 @@
       <w:pPr>
         <w:pStyle w:val="Heading2"/>
       </w:pPr>
-      <w:bookmarkStart w:id="24" w:name="_Toc4292504"/>
+      <w:bookmarkStart w:id="25" w:name="_Toc4293321"/>
       <w:r>
         <w:lastRenderedPageBreak/>
         <w:t>Row Count of a DataFrame</w:t>
       </w:r>
-      <w:bookmarkEnd w:id="24"/>
+      <w:bookmarkEnd w:id="25"/>
     </w:p>
     <w:p/>
     <w:p>
@@ -13581,11 +13709,11 @@
       <w:pPr>
         <w:pStyle w:val="Heading2"/>
       </w:pPr>
-      <w:bookmarkStart w:id="25" w:name="_Toc4292505"/>
+      <w:bookmarkStart w:id="26" w:name="_Toc4293322"/>
       <w:r>
         <w:t>Read a DataFrame from a csv file</w:t>
       </w:r>
-      <w:bookmarkEnd w:id="25"/>
+      <w:bookmarkEnd w:id="26"/>
     </w:p>
     <w:p/>
     <w:p>
@@ -13650,14 +13778,14 @@
       <w:pPr>
         <w:pStyle w:val="Heading2"/>
       </w:pPr>
-      <w:bookmarkStart w:id="26" w:name="_Toc4292506"/>
+      <w:bookmarkStart w:id="27" w:name="_Toc4293323"/>
       <w:r>
         <w:t xml:space="preserve">Register </w:t>
       </w:r>
       <w:r>
         <w:t>a DataFrame as a Temporary Table</w:t>
       </w:r>
-      <w:bookmarkEnd w:id="26"/>
+      <w:bookmarkEnd w:id="27"/>
     </w:p>
     <w:p/>
     <w:p>
@@ -13994,11 +14122,11 @@
       <w:pPr>
         <w:pStyle w:val="Heading2"/>
       </w:pPr>
-      <w:bookmarkStart w:id="27" w:name="_Toc4292507"/>
+      <w:bookmarkStart w:id="28" w:name="_Toc4293324"/>
       <w:r>
         <w:t>Sample a DataFrame (approximate sample)</w:t>
       </w:r>
-      <w:bookmarkEnd w:id="27"/>
+      <w:bookmarkEnd w:id="28"/>
     </w:p>
     <w:p/>
     <w:p>
@@ -14040,12 +14168,12 @@
       <w:pPr>
         <w:pStyle w:val="Heading2"/>
       </w:pPr>
-      <w:bookmarkStart w:id="28" w:name="_Toc4292508"/>
+      <w:bookmarkStart w:id="29" w:name="_Toc4293325"/>
       <w:r>
         <w:lastRenderedPageBreak/>
         <w:t>Sort a DataFrame</w:t>
       </w:r>
-      <w:bookmarkEnd w:id="28"/>
+      <w:bookmarkEnd w:id="29"/>
     </w:p>
     <w:p/>
     <w:p>
@@ -15297,7 +15425,7 @@
       <w:pPr>
         <w:pStyle w:val="Heading2"/>
       </w:pPr>
-      <w:bookmarkStart w:id="29" w:name="_Toc4292509"/>
+      <w:bookmarkStart w:id="30" w:name="_Toc4293326"/>
       <w:r>
         <w:lastRenderedPageBreak/>
         <w:t xml:space="preserve">Statistics on </w:t>
@@ -15308,18 +15436,18 @@
       <w:r>
         <w:t xml:space="preserve"> columns</w:t>
       </w:r>
-      <w:bookmarkEnd w:id="29"/>
+      <w:bookmarkEnd w:id="30"/>
     </w:p>
     <w:p/>
     <w:p>
       <w:pPr>
         <w:pStyle w:val="Heading3"/>
       </w:pPr>
-      <w:bookmarkStart w:id="30" w:name="_Toc4292510"/>
+      <w:bookmarkStart w:id="31" w:name="_Toc4293327"/>
       <w:r>
         <w:t>Calculate Mean and Median of a Column</w:t>
       </w:r>
-      <w:bookmarkEnd w:id="30"/>
+      <w:bookmarkEnd w:id="31"/>
     </w:p>
     <w:p>
       <w:pPr>
@@ -15881,11 +16009,11 @@
       <w:pPr>
         <w:pStyle w:val="Heading3"/>
       </w:pPr>
-      <w:bookmarkStart w:id="31" w:name="_Toc4292511"/>
+      <w:bookmarkStart w:id="32" w:name="_Toc4293328"/>
       <w:r>
         <w:t>Statistics Summary for a pySpark DataFrame</w:t>
       </w:r>
-      <w:bookmarkEnd w:id="31"/>
+      <w:bookmarkEnd w:id="32"/>
     </w:p>
     <w:p/>
     <w:p>
@@ -16263,11 +16391,11 @@
         <w:pStyle w:val="Heading1"/>
         <w:ind w:left="0"/>
       </w:pPr>
-      <w:bookmarkStart w:id="32" w:name="_Toc4292512"/>
+      <w:bookmarkStart w:id="33" w:name="_Toc4293329"/>
       <w:r>
         <w:t>pyspark.sql</w:t>
       </w:r>
-      <w:bookmarkEnd w:id="32"/>
+      <w:bookmarkEnd w:id="33"/>
     </w:p>
     <w:p/>
     <w:p>
@@ -16414,12 +16542,12 @@
         <w:pStyle w:val="Heading1"/>
         <w:ind w:left="0"/>
       </w:pPr>
-      <w:bookmarkStart w:id="33" w:name="_Toc4292513"/>
+      <w:bookmarkStart w:id="34" w:name="_Toc4293330"/>
       <w:r>
         <w:lastRenderedPageBreak/>
         <w:t>SparkSQL</w:t>
       </w:r>
-      <w:bookmarkEnd w:id="33"/>
+      <w:bookmarkEnd w:id="34"/>
     </w:p>
     <w:p/>
     <w:p/>
@@ -16428,11 +16556,11 @@
         <w:pStyle w:val="Heading1"/>
         <w:ind w:left="0"/>
       </w:pPr>
-      <w:bookmarkStart w:id="34" w:name="_Toc4292514"/>
+      <w:bookmarkStart w:id="35" w:name="_Toc4293331"/>
       <w:r>
         <w:t>Case Statements</w:t>
       </w:r>
-      <w:bookmarkEnd w:id="34"/>
+      <w:bookmarkEnd w:id="35"/>
     </w:p>
     <w:p>
       <w:pPr>
@@ -16737,11 +16865,11 @@
         <w:pStyle w:val="Heading1"/>
         <w:ind w:left="0"/>
       </w:pPr>
-      <w:bookmarkStart w:id="35" w:name="_Toc4292515"/>
+      <w:bookmarkStart w:id="36" w:name="_Toc4293332"/>
       <w:r>
         <w:t>DataFrame  (pyspark.sql.dataframe.DataFrame)</w:t>
       </w:r>
-      <w:bookmarkEnd w:id="35"/>
+      <w:bookmarkEnd w:id="36"/>
     </w:p>
     <w:p>
       <w:pPr>
@@ -16759,11 +16887,11 @@
       <w:pPr>
         <w:pStyle w:val="Heading2"/>
       </w:pPr>
-      <w:bookmarkStart w:id="36" w:name="_Toc4292516"/>
+      <w:bookmarkStart w:id="37" w:name="_Toc4293333"/>
       <w:r>
         <w:t>Explode a List inside a DataFrame column</w:t>
       </w:r>
-      <w:bookmarkEnd w:id="36"/>
+      <w:bookmarkEnd w:id="37"/>
     </w:p>
     <w:p/>
     <w:p>
@@ -17586,7 +17714,7 @@
           <w:shd w:val="clear" w:color="auto" w:fill="F4F5F7"/>
         </w:rPr>
       </w:pPr>
-      <w:bookmarkStart w:id="37" w:name="_Toc4292517"/>
+      <w:bookmarkStart w:id="38" w:name="_Toc4293334"/>
       <w:r>
         <w:lastRenderedPageBreak/>
         <w:t xml:space="preserve">Loading a Schema while Correcting </w:t>
@@ -17597,7 +17725,7 @@
         </w:rPr>
         <w:t>org.apache.parquet.io.ParquetDecodingException</w:t>
       </w:r>
-      <w:bookmarkEnd w:id="37"/>
+      <w:bookmarkEnd w:id="38"/>
     </w:p>
     <w:p>
       <w:pPr>
@@ -17856,12 +17984,12 @@
       <w:pPr>
         <w:pStyle w:val="Heading2"/>
       </w:pPr>
-      <w:bookmarkStart w:id="38" w:name="_Toc4292518"/>
+      <w:bookmarkStart w:id="39" w:name="_Toc4293335"/>
       <w:r>
         <w:lastRenderedPageBreak/>
         <w:t>Read a Parquet File into a DataFrame</w:t>
       </w:r>
-      <w:bookmarkEnd w:id="38"/>
+      <w:bookmarkEnd w:id="39"/>
     </w:p>
     <w:p>
       <w:pPr>
@@ -17924,11 +18052,11 @@
       <w:pPr>
         <w:pStyle w:val="Heading2"/>
       </w:pPr>
-      <w:bookmarkStart w:id="39" w:name="_Toc4292519"/>
+      <w:bookmarkStart w:id="40" w:name="_Toc4293336"/>
       <w:r>
         <w:t>Store DataFrame as Temp Table for Later Querying</w:t>
       </w:r>
-      <w:bookmarkEnd w:id="39"/>
+      <w:bookmarkEnd w:id="40"/>
     </w:p>
     <w:p/>
     <w:p>
@@ -18009,11 +18137,11 @@
         <w:pStyle w:val="Heading1"/>
         <w:ind w:left="0"/>
       </w:pPr>
-      <w:bookmarkStart w:id="40" w:name="_Toc4292520"/>
+      <w:bookmarkStart w:id="41" w:name="_Toc4293337"/>
       <w:r>
         <w:t>Select an Array Element</w:t>
       </w:r>
-      <w:bookmarkEnd w:id="40"/>
+      <w:bookmarkEnd w:id="41"/>
     </w:p>
     <w:p>
       <w:pPr>
@@ -18158,23 +18286,23 @@
         <w:pStyle w:val="Heading1"/>
         <w:ind w:left="0"/>
       </w:pPr>
-      <w:bookmarkStart w:id="41" w:name="_Toc4292521"/>
+      <w:bookmarkStart w:id="42" w:name="_Toc4293338"/>
       <w:r>
         <w:lastRenderedPageBreak/>
         <w:t>Parquet</w:t>
       </w:r>
-      <w:bookmarkEnd w:id="41"/>
+      <w:bookmarkEnd w:id="42"/>
     </w:p>
     <w:p/>
     <w:p>
       <w:pPr>
         <w:pStyle w:val="Heading2"/>
       </w:pPr>
-      <w:bookmarkStart w:id="42" w:name="_Toc4292522"/>
+      <w:bookmarkStart w:id="43" w:name="_Toc4293339"/>
       <w:r>
         <w:t>Explode a list or array data field</w:t>
       </w:r>
-      <w:bookmarkEnd w:id="42"/>
+      <w:bookmarkEnd w:id="43"/>
     </w:p>
     <w:p/>
     <w:p>
@@ -19900,22 +20028,22 @@
         <w:pStyle w:val="Heading1"/>
         <w:ind w:left="0"/>
       </w:pPr>
-      <w:bookmarkStart w:id="43" w:name="_Toc4292523"/>
+      <w:bookmarkStart w:id="44" w:name="_Toc4293340"/>
       <w:r>
         <w:t>Strings</w:t>
       </w:r>
-      <w:bookmarkEnd w:id="43"/>
+      <w:bookmarkEnd w:id="44"/>
     </w:p>
     <w:p/>
     <w:p>
       <w:pPr>
         <w:pStyle w:val="Heading2"/>
       </w:pPr>
-      <w:bookmarkStart w:id="44" w:name="_Toc4292524"/>
+      <w:bookmarkStart w:id="45" w:name="_Toc4293341"/>
       <w:r>
         <w:t>Concatenate strings</w:t>
       </w:r>
-      <w:bookmarkEnd w:id="44"/>
+      <w:bookmarkEnd w:id="45"/>
     </w:p>
     <w:p/>
     <w:p>
@@ -19957,11 +20085,11 @@
       <w:pPr>
         <w:pStyle w:val="Heading2"/>
       </w:pPr>
-      <w:bookmarkStart w:id="45" w:name="_Toc4292525"/>
+      <w:bookmarkStart w:id="46" w:name="_Toc4293342"/>
       <w:r>
         <w:t>Convert a numeric field to a string</w:t>
       </w:r>
-      <w:bookmarkEnd w:id="45"/>
+      <w:bookmarkEnd w:id="46"/>
     </w:p>
     <w:p/>
     <w:p>
@@ -20228,11 +20356,11 @@
       <w:pPr>
         <w:pStyle w:val="Heading2"/>
       </w:pPr>
-      <w:bookmarkStart w:id="46" w:name="_Toc4292526"/>
+      <w:bookmarkStart w:id="47" w:name="_Toc4293343"/>
       <w:r>
         <w:t>Substring</w:t>
       </w:r>
-      <w:bookmarkEnd w:id="46"/>
+      <w:bookmarkEnd w:id="47"/>
     </w:p>
     <w:p/>
     <w:p>
@@ -20266,23 +20394,23 @@
         <w:pStyle w:val="Heading1"/>
         <w:ind w:left="0"/>
       </w:pPr>
-      <w:bookmarkStart w:id="47" w:name="_Toc4292527"/>
+      <w:bookmarkStart w:id="48" w:name="_Toc4293344"/>
       <w:r>
         <w:lastRenderedPageBreak/>
         <w:t>Timestamps</w:t>
       </w:r>
-      <w:bookmarkEnd w:id="47"/>
+      <w:bookmarkEnd w:id="48"/>
     </w:p>
     <w:p/>
     <w:p>
       <w:pPr>
         <w:pStyle w:val="Heading2"/>
       </w:pPr>
-      <w:bookmarkStart w:id="48" w:name="_Toc4292528"/>
+      <w:bookmarkStart w:id="49" w:name="_Toc4293345"/>
       <w:r>
         <w:t>Convert string to timestamp</w:t>
       </w:r>
-      <w:bookmarkEnd w:id="48"/>
+      <w:bookmarkEnd w:id="49"/>
     </w:p>
     <w:p/>
     <w:p>
@@ -20568,11 +20696,11 @@
       <w:pPr>
         <w:pStyle w:val="Heading2"/>
       </w:pPr>
-      <w:bookmarkStart w:id="49" w:name="_Toc4292529"/>
+      <w:bookmarkStart w:id="50" w:name="_Toc4293346"/>
       <w:r>
         <w:t>Convert Unix Timestamp to Formatted Date</w:t>
       </w:r>
-      <w:bookmarkEnd w:id="49"/>
+      <w:bookmarkEnd w:id="50"/>
     </w:p>
     <w:p/>
     <w:p>
@@ -20888,12 +21016,12 @@
       <w:pPr>
         <w:pStyle w:val="Heading2"/>
       </w:pPr>
-      <w:bookmarkStart w:id="50" w:name="_Toc4292530"/>
+      <w:bookmarkStart w:id="51" w:name="_Toc4293347"/>
       <w:r>
         <w:lastRenderedPageBreak/>
         <w:t>Convert Unix Timestamp to ISO Standard Date and Time</w:t>
       </w:r>
-      <w:bookmarkEnd w:id="50"/>
+      <w:bookmarkEnd w:id="51"/>
     </w:p>
     <w:p/>
     <w:p>
@@ -22436,7 +22564,7 @@
 </file>
 
 <file path=customXml/itemProps1.xml><?xml version="1.0" encoding="utf-8"?>
-<ds:datastoreItem xmlns:ds="http://schemas.openxmlformats.org/officeDocument/2006/customXml" ds:itemID="{BBB413B1-84D5-2B4D-BA91-77479E64224D}">
+<ds:datastoreItem xmlns:ds="http://schemas.openxmlformats.org/officeDocument/2006/customXml" ds:itemID="{FB3DEBA5-83EE-9D44-8486-D7F069D2B54A}">
   <ds:schemaRefs>
     <ds:schemaRef ds:uri="http://schemas.openxmlformats.org/officeDocument/2006/bibliography"/>
   </ds:schemaRefs>

</xml_diff>

<commit_message>
Specify a pySpark Data Frame schema programmatically
</commit_message>
<xml_diff>
--- a/pySpark_Cheatsheet.docx
+++ b/pySpark_Cheatsheet.docx
@@ -73,7 +73,7 @@
             </w:rPr>
             <w:fldChar w:fldCharType="separate"/>
           </w:r>
-          <w:hyperlink w:anchor="_Toc4293297" w:history="1">
+          <w:hyperlink w:anchor="_Toc4375824" w:history="1">
             <w:r>
               <w:rPr>
                 <w:rStyle w:val="Hyperlink"/>
@@ -100,7 +100,7 @@
                 <w:noProof/>
                 <w:webHidden/>
               </w:rPr>
-              <w:instrText xml:space="preserve"> PAGEREF _Toc4293297 \h </w:instrText>
+              <w:instrText xml:space="preserve"> PAGEREF _Toc4375824 \h </w:instrText>
             </w:r>
             <w:r>
               <w:rPr>
@@ -146,7 +146,7 @@
               <w:szCs w:val="24"/>
             </w:rPr>
           </w:pPr>
-          <w:hyperlink w:anchor="_Toc4293298" w:history="1">
+          <w:hyperlink w:anchor="_Toc4375825" w:history="1">
             <w:r>
               <w:rPr>
                 <w:rStyle w:val="Hyperlink"/>
@@ -173,7 +173,7 @@
                 <w:noProof/>
                 <w:webHidden/>
               </w:rPr>
-              <w:instrText xml:space="preserve"> PAGEREF _Toc4293298 \h </w:instrText>
+              <w:instrText xml:space="preserve"> PAGEREF _Toc4375825 \h </w:instrText>
             </w:r>
             <w:r>
               <w:rPr>
@@ -219,7 +219,7 @@
               <w:szCs w:val="24"/>
             </w:rPr>
           </w:pPr>
-          <w:hyperlink w:anchor="_Toc4293299" w:history="1">
+          <w:hyperlink w:anchor="_Toc4375826" w:history="1">
             <w:r>
               <w:rPr>
                 <w:rStyle w:val="Hyperlink"/>
@@ -246,7 +246,7 @@
                 <w:noProof/>
                 <w:webHidden/>
               </w:rPr>
-              <w:instrText xml:space="preserve"> PAGEREF _Toc4293299 \h </w:instrText>
+              <w:instrText xml:space="preserve"> PAGEREF _Toc4375826 \h </w:instrText>
             </w:r>
             <w:r>
               <w:rPr>
@@ -292,7 +292,7 @@
               <w:szCs w:val="24"/>
             </w:rPr>
           </w:pPr>
-          <w:hyperlink w:anchor="_Toc4293300" w:history="1">
+          <w:hyperlink w:anchor="_Toc4375827" w:history="1">
             <w:r>
               <w:rPr>
                 <w:rStyle w:val="Hyperlink"/>
@@ -319,7 +319,7 @@
                 <w:noProof/>
                 <w:webHidden/>
               </w:rPr>
-              <w:instrText xml:space="preserve"> PAGEREF _Toc4293300 \h </w:instrText>
+              <w:instrText xml:space="preserve"> PAGEREF _Toc4375827 \h </w:instrText>
             </w:r>
             <w:r>
               <w:rPr>
@@ -365,7 +365,7 @@
               <w:szCs w:val="24"/>
             </w:rPr>
           </w:pPr>
-          <w:hyperlink w:anchor="_Toc4293301" w:history="1">
+          <w:hyperlink w:anchor="_Toc4375828" w:history="1">
             <w:r>
               <w:rPr>
                 <w:rStyle w:val="Hyperlink"/>
@@ -392,7 +392,7 @@
                 <w:noProof/>
                 <w:webHidden/>
               </w:rPr>
-              <w:instrText xml:space="preserve"> PAGEREF _Toc4293301 \h </w:instrText>
+              <w:instrText xml:space="preserve"> PAGEREF _Toc4375828 \h </w:instrText>
             </w:r>
             <w:r>
               <w:rPr>
@@ -438,7 +438,7 @@
               <w:szCs w:val="24"/>
             </w:rPr>
           </w:pPr>
-          <w:hyperlink w:anchor="_Toc4293302" w:history="1">
+          <w:hyperlink w:anchor="_Toc4375829" w:history="1">
             <w:r>
               <w:rPr>
                 <w:rStyle w:val="Hyperlink"/>
@@ -465,7 +465,7 @@
                 <w:noProof/>
                 <w:webHidden/>
               </w:rPr>
-              <w:instrText xml:space="preserve"> PAGEREF _Toc4293302 \h </w:instrText>
+              <w:instrText xml:space="preserve"> PAGEREF _Toc4375829 \h </w:instrText>
             </w:r>
             <w:r>
               <w:rPr>
@@ -509,7 +509,7 @@
               <w:noProof/>
             </w:rPr>
           </w:pPr>
-          <w:hyperlink w:anchor="_Toc4293303" w:history="1">
+          <w:hyperlink w:anchor="_Toc4375830" w:history="1">
             <w:r>
               <w:rPr>
                 <w:rStyle w:val="Hyperlink"/>
@@ -536,7 +536,7 @@
                 <w:noProof/>
                 <w:webHidden/>
               </w:rPr>
-              <w:instrText xml:space="preserve"> PAGEREF _Toc4293303 \h </w:instrText>
+              <w:instrText xml:space="preserve"> PAGEREF _Toc4375830 \h </w:instrText>
             </w:r>
             <w:r>
               <w:rPr>
@@ -582,7 +582,7 @@
               <w:szCs w:val="24"/>
             </w:rPr>
           </w:pPr>
-          <w:hyperlink w:anchor="_Toc4293304" w:history="1">
+          <w:hyperlink w:anchor="_Toc4375831" w:history="1">
             <w:r>
               <w:rPr>
                 <w:rStyle w:val="Hyperlink"/>
@@ -609,7 +609,7 @@
                 <w:noProof/>
                 <w:webHidden/>
               </w:rPr>
-              <w:instrText xml:space="preserve"> PAGEREF _Toc4293304 \h </w:instrText>
+              <w:instrText xml:space="preserve"> PAGEREF _Toc4375831 \h </w:instrText>
             </w:r>
             <w:r>
               <w:rPr>
@@ -655,7 +655,7 @@
               <w:szCs w:val="24"/>
             </w:rPr>
           </w:pPr>
-          <w:hyperlink w:anchor="_Toc4293305" w:history="1">
+          <w:hyperlink w:anchor="_Toc4375832" w:history="1">
             <w:r>
               <w:rPr>
                 <w:rStyle w:val="Hyperlink"/>
@@ -682,7 +682,7 @@
                 <w:noProof/>
                 <w:webHidden/>
               </w:rPr>
-              <w:instrText xml:space="preserve"> PAGEREF _Toc4293305 \h </w:instrText>
+              <w:instrText xml:space="preserve"> PAGEREF _Toc4375832 \h </w:instrText>
             </w:r>
             <w:r>
               <w:rPr>
@@ -728,7 +728,7 @@
               <w:szCs w:val="24"/>
             </w:rPr>
           </w:pPr>
-          <w:hyperlink w:anchor="_Toc4293306" w:history="1">
+          <w:hyperlink w:anchor="_Toc4375833" w:history="1">
             <w:r>
               <w:rPr>
                 <w:rStyle w:val="Hyperlink"/>
@@ -755,7 +755,7 @@
                 <w:noProof/>
                 <w:webHidden/>
               </w:rPr>
-              <w:instrText xml:space="preserve"> PAGEREF _Toc4293306 \h </w:instrText>
+              <w:instrText xml:space="preserve"> PAGEREF _Toc4375833 \h </w:instrText>
             </w:r>
             <w:r>
               <w:rPr>
@@ -801,7 +801,7 @@
               <w:szCs w:val="24"/>
             </w:rPr>
           </w:pPr>
-          <w:hyperlink w:anchor="_Toc4293307" w:history="1">
+          <w:hyperlink w:anchor="_Toc4375834" w:history="1">
             <w:r>
               <w:rPr>
                 <w:rStyle w:val="Hyperlink"/>
@@ -828,7 +828,7 @@
                 <w:noProof/>
                 <w:webHidden/>
               </w:rPr>
-              <w:instrText xml:space="preserve"> PAGEREF _Toc4293307 \h </w:instrText>
+              <w:instrText xml:space="preserve"> PAGEREF _Toc4375834 \h </w:instrText>
             </w:r>
             <w:r>
               <w:rPr>
@@ -874,7 +874,7 @@
               <w:szCs w:val="24"/>
             </w:rPr>
           </w:pPr>
-          <w:hyperlink w:anchor="_Toc4293308" w:history="1">
+          <w:hyperlink w:anchor="_Toc4375835" w:history="1">
             <w:r>
               <w:rPr>
                 <w:rStyle w:val="Hyperlink"/>
@@ -901,7 +901,7 @@
                 <w:noProof/>
                 <w:webHidden/>
               </w:rPr>
-              <w:instrText xml:space="preserve"> PAGEREF _Toc4293308 \h </w:instrText>
+              <w:instrText xml:space="preserve"> PAGEREF _Toc4375835 \h </w:instrText>
             </w:r>
             <w:r>
               <w:rPr>
@@ -947,7 +947,7 @@
               <w:szCs w:val="24"/>
             </w:rPr>
           </w:pPr>
-          <w:hyperlink w:anchor="_Toc4293309" w:history="1">
+          <w:hyperlink w:anchor="_Toc4375836" w:history="1">
             <w:r>
               <w:rPr>
                 <w:rStyle w:val="Hyperlink"/>
@@ -974,7 +974,7 @@
                 <w:noProof/>
                 <w:webHidden/>
               </w:rPr>
-              <w:instrText xml:space="preserve"> PAGEREF _Toc4293309 \h </w:instrText>
+              <w:instrText xml:space="preserve"> PAGEREF _Toc4375836 \h </w:instrText>
             </w:r>
             <w:r>
               <w:rPr>
@@ -1020,7 +1020,7 @@
               <w:szCs w:val="24"/>
             </w:rPr>
           </w:pPr>
-          <w:hyperlink w:anchor="_Toc4293310" w:history="1">
+          <w:hyperlink w:anchor="_Toc4375837" w:history="1">
             <w:r>
               <w:rPr>
                 <w:rStyle w:val="Hyperlink"/>
@@ -1047,7 +1047,7 @@
                 <w:noProof/>
                 <w:webHidden/>
               </w:rPr>
-              <w:instrText xml:space="preserve"> PAGEREF _Toc4293310 \h </w:instrText>
+              <w:instrText xml:space="preserve"> PAGEREF _Toc4375837 \h </w:instrText>
             </w:r>
             <w:r>
               <w:rPr>
@@ -1093,7 +1093,7 @@
               <w:szCs w:val="24"/>
             </w:rPr>
           </w:pPr>
-          <w:hyperlink w:anchor="_Toc4293311" w:history="1">
+          <w:hyperlink w:anchor="_Toc4375838" w:history="1">
             <w:r>
               <w:rPr>
                 <w:rStyle w:val="Hyperlink"/>
@@ -1120,7 +1120,7 @@
                 <w:noProof/>
                 <w:webHidden/>
               </w:rPr>
-              <w:instrText xml:space="preserve"> PAGEREF _Toc4293311 \h </w:instrText>
+              <w:instrText xml:space="preserve"> PAGEREF _Toc4375838 \h </w:instrText>
             </w:r>
             <w:r>
               <w:rPr>
@@ -1166,7 +1166,7 @@
               <w:szCs w:val="24"/>
             </w:rPr>
           </w:pPr>
-          <w:hyperlink w:anchor="_Toc4293312" w:history="1">
+          <w:hyperlink w:anchor="_Toc4375839" w:history="1">
             <w:r>
               <w:rPr>
                 <w:rStyle w:val="Hyperlink"/>
@@ -1193,7 +1193,7 @@
                 <w:noProof/>
                 <w:webHidden/>
               </w:rPr>
-              <w:instrText xml:space="preserve"> PAGEREF _Toc4293312 \h </w:instrText>
+              <w:instrText xml:space="preserve"> PAGEREF _Toc4375839 \h </w:instrText>
             </w:r>
             <w:r>
               <w:rPr>
@@ -1239,7 +1239,7 @@
               <w:szCs w:val="24"/>
             </w:rPr>
           </w:pPr>
-          <w:hyperlink w:anchor="_Toc4293313" w:history="1">
+          <w:hyperlink w:anchor="_Toc4375840" w:history="1">
             <w:r>
               <w:rPr>
                 <w:rStyle w:val="Hyperlink"/>
@@ -1266,7 +1266,7 @@
                 <w:noProof/>
                 <w:webHidden/>
               </w:rPr>
-              <w:instrText xml:space="preserve"> PAGEREF _Toc4293313 \h </w:instrText>
+              <w:instrText xml:space="preserve"> PAGEREF _Toc4375840 \h </w:instrText>
             </w:r>
             <w:r>
               <w:rPr>
@@ -1312,7 +1312,7 @@
               <w:szCs w:val="24"/>
             </w:rPr>
           </w:pPr>
-          <w:hyperlink w:anchor="_Toc4293314" w:history="1">
+          <w:hyperlink w:anchor="_Toc4375841" w:history="1">
             <w:r>
               <w:rPr>
                 <w:rStyle w:val="Hyperlink"/>
@@ -1339,7 +1339,7 @@
                 <w:noProof/>
                 <w:webHidden/>
               </w:rPr>
-              <w:instrText xml:space="preserve"> PAGEREF _Toc4293314 \h </w:instrText>
+              <w:instrText xml:space="preserve"> PAGEREF _Toc4375841 \h </w:instrText>
             </w:r>
             <w:r>
               <w:rPr>
@@ -1385,7 +1385,7 @@
               <w:szCs w:val="24"/>
             </w:rPr>
           </w:pPr>
-          <w:hyperlink w:anchor="_Toc4293315" w:history="1">
+          <w:hyperlink w:anchor="_Toc4375842" w:history="1">
             <w:r>
               <w:rPr>
                 <w:rStyle w:val="Hyperlink"/>
@@ -1412,7 +1412,7 @@
                 <w:noProof/>
                 <w:webHidden/>
               </w:rPr>
-              <w:instrText xml:space="preserve"> PAGEREF _Toc4293315 \h </w:instrText>
+              <w:instrText xml:space="preserve"> PAGEREF _Toc4375842 \h </w:instrText>
             </w:r>
             <w:r>
               <w:rPr>
@@ -1458,7 +1458,7 @@
               <w:szCs w:val="24"/>
             </w:rPr>
           </w:pPr>
-          <w:hyperlink w:anchor="_Toc4293316" w:history="1">
+          <w:hyperlink w:anchor="_Toc4375843" w:history="1">
             <w:r>
               <w:rPr>
                 <w:rStyle w:val="Hyperlink"/>
@@ -1485,7 +1485,7 @@
                 <w:noProof/>
                 <w:webHidden/>
               </w:rPr>
-              <w:instrText xml:space="preserve"> PAGEREF _Toc4293316 \h </w:instrText>
+              <w:instrText xml:space="preserve"> PAGEREF _Toc4375843 \h </w:instrText>
             </w:r>
             <w:r>
               <w:rPr>
@@ -1531,7 +1531,7 @@
               <w:szCs w:val="24"/>
             </w:rPr>
           </w:pPr>
-          <w:hyperlink w:anchor="_Toc4293317" w:history="1">
+          <w:hyperlink w:anchor="_Toc4375844" w:history="1">
             <w:r>
               <w:rPr>
                 <w:rStyle w:val="Hyperlink"/>
@@ -1558,7 +1558,7 @@
                 <w:noProof/>
                 <w:webHidden/>
               </w:rPr>
-              <w:instrText xml:space="preserve"> PAGEREF _Toc4293317 \h </w:instrText>
+              <w:instrText xml:space="preserve"> PAGEREF _Toc4375844 \h </w:instrText>
             </w:r>
             <w:r>
               <w:rPr>
@@ -1604,7 +1604,7 @@
               <w:szCs w:val="24"/>
             </w:rPr>
           </w:pPr>
-          <w:hyperlink w:anchor="_Toc4293318" w:history="1">
+          <w:hyperlink w:anchor="_Toc4375845" w:history="1">
             <w:r>
               <w:rPr>
                 <w:rStyle w:val="Hyperlink"/>
@@ -1631,7 +1631,7 @@
                 <w:noProof/>
                 <w:webHidden/>
               </w:rPr>
-              <w:instrText xml:space="preserve"> PAGEREF _Toc4293318 \h </w:instrText>
+              <w:instrText xml:space="preserve"> PAGEREF _Toc4375845 \h </w:instrText>
             </w:r>
             <w:r>
               <w:rPr>
@@ -1677,7 +1677,7 @@
               <w:szCs w:val="24"/>
             </w:rPr>
           </w:pPr>
-          <w:hyperlink w:anchor="_Toc4293319" w:history="1">
+          <w:hyperlink w:anchor="_Toc4375846" w:history="1">
             <w:r>
               <w:rPr>
                 <w:rStyle w:val="Hyperlink"/>
@@ -1704,7 +1704,7 @@
                 <w:noProof/>
                 <w:webHidden/>
               </w:rPr>
-              <w:instrText xml:space="preserve"> PAGEREF _Toc4293319 \h </w:instrText>
+              <w:instrText xml:space="preserve"> PAGEREF _Toc4375846 \h </w:instrText>
             </w:r>
             <w:r>
               <w:rPr>
@@ -1750,7 +1750,7 @@
               <w:szCs w:val="24"/>
             </w:rPr>
           </w:pPr>
-          <w:hyperlink w:anchor="_Toc4293320" w:history="1">
+          <w:hyperlink w:anchor="_Toc4375847" w:history="1">
             <w:r>
               <w:rPr>
                 <w:rStyle w:val="Hyperlink"/>
@@ -1777,7 +1777,7 @@
                 <w:noProof/>
                 <w:webHidden/>
               </w:rPr>
-              <w:instrText xml:space="preserve"> PAGEREF _Toc4293320 \h </w:instrText>
+              <w:instrText xml:space="preserve"> PAGEREF _Toc4375847 \h </w:instrText>
             </w:r>
             <w:r>
               <w:rPr>
@@ -1823,7 +1823,7 @@
               <w:szCs w:val="24"/>
             </w:rPr>
           </w:pPr>
-          <w:hyperlink w:anchor="_Toc4293321" w:history="1">
+          <w:hyperlink w:anchor="_Toc4375848" w:history="1">
             <w:r>
               <w:rPr>
                 <w:rStyle w:val="Hyperlink"/>
@@ -1850,7 +1850,7 @@
                 <w:noProof/>
                 <w:webHidden/>
               </w:rPr>
-              <w:instrText xml:space="preserve"> PAGEREF _Toc4293321 \h </w:instrText>
+              <w:instrText xml:space="preserve"> PAGEREF _Toc4375848 \h </w:instrText>
             </w:r>
             <w:r>
               <w:rPr>
@@ -1896,7 +1896,7 @@
               <w:szCs w:val="24"/>
             </w:rPr>
           </w:pPr>
-          <w:hyperlink w:anchor="_Toc4293322" w:history="1">
+          <w:hyperlink w:anchor="_Toc4375849" w:history="1">
             <w:r>
               <w:rPr>
                 <w:rStyle w:val="Hyperlink"/>
@@ -1923,7 +1923,7 @@
                 <w:noProof/>
                 <w:webHidden/>
               </w:rPr>
-              <w:instrText xml:space="preserve"> PAGEREF _Toc4293322 \h </w:instrText>
+              <w:instrText xml:space="preserve"> PAGEREF _Toc4375849 \h </w:instrText>
             </w:r>
             <w:r>
               <w:rPr>
@@ -1969,7 +1969,7 @@
               <w:szCs w:val="24"/>
             </w:rPr>
           </w:pPr>
-          <w:hyperlink w:anchor="_Toc4293323" w:history="1">
+          <w:hyperlink w:anchor="_Toc4375850" w:history="1">
             <w:r>
               <w:rPr>
                 <w:rStyle w:val="Hyperlink"/>
@@ -1996,7 +1996,7 @@
                 <w:noProof/>
                 <w:webHidden/>
               </w:rPr>
-              <w:instrText xml:space="preserve"> PAGEREF _Toc4293323 \h </w:instrText>
+              <w:instrText xml:space="preserve"> PAGEREF _Toc4375850 \h </w:instrText>
             </w:r>
             <w:r>
               <w:rPr>
@@ -2042,7 +2042,7 @@
               <w:szCs w:val="24"/>
             </w:rPr>
           </w:pPr>
-          <w:hyperlink w:anchor="_Toc4293324" w:history="1">
+          <w:hyperlink w:anchor="_Toc4375851" w:history="1">
             <w:r>
               <w:rPr>
                 <w:rStyle w:val="Hyperlink"/>
@@ -2069,7 +2069,7 @@
                 <w:noProof/>
                 <w:webHidden/>
               </w:rPr>
-              <w:instrText xml:space="preserve"> PAGEREF _Toc4293324 \h </w:instrText>
+              <w:instrText xml:space="preserve"> PAGEREF _Toc4375851 \h </w:instrText>
             </w:r>
             <w:r>
               <w:rPr>
@@ -2115,7 +2115,7 @@
               <w:szCs w:val="24"/>
             </w:rPr>
           </w:pPr>
-          <w:hyperlink w:anchor="_Toc4293325" w:history="1">
+          <w:hyperlink w:anchor="_Toc4375852" w:history="1">
             <w:r>
               <w:rPr>
                 <w:rStyle w:val="Hyperlink"/>
@@ -2142,7 +2142,7 @@
                 <w:noProof/>
                 <w:webHidden/>
               </w:rPr>
-              <w:instrText xml:space="preserve"> PAGEREF _Toc4293325 \h </w:instrText>
+              <w:instrText xml:space="preserve"> PAGEREF _Toc4375852 \h </w:instrText>
             </w:r>
             <w:r>
               <w:rPr>
@@ -2188,13 +2188,13 @@
               <w:szCs w:val="24"/>
             </w:rPr>
           </w:pPr>
-          <w:hyperlink w:anchor="_Toc4293326" w:history="1">
+          <w:hyperlink w:anchor="_Toc4375853" w:history="1">
             <w:r>
               <w:rPr>
                 <w:rStyle w:val="Hyperlink"/>
                 <w:noProof/>
               </w:rPr>
-              <w:t>Statistics on pyspark.sql.dataframe.DataFrame columns</w:t>
+              <w:t>Specify the schema programmatically</w:t>
             </w:r>
             <w:r>
               <w:rPr>
@@ -2215,7 +2215,7 @@
                 <w:noProof/>
                 <w:webHidden/>
               </w:rPr>
-              <w:instrText xml:space="preserve"> PAGEREF _Toc4293326 \h </w:instrText>
+              <w:instrText xml:space="preserve"> PAGEREF _Toc4375853 \h </w:instrText>
             </w:r>
             <w:r>
               <w:rPr>
@@ -2235,433 +2235,7 @@
                 <w:noProof/>
                 <w:webHidden/>
               </w:rPr>
-              <w:t>14</w:t>
-            </w:r>
-            <w:r>
-              <w:rPr>
-                <w:noProof/>
-                <w:webHidden/>
-              </w:rPr>
-              <w:fldChar w:fldCharType="end"/>
-            </w:r>
-          </w:hyperlink>
-        </w:p>
-        <w:p>
-          <w:pPr>
-            <w:pStyle w:val="TOC3"/>
-            <w:tabs>
-              <w:tab w:val="right" w:leader="dot" w:pos="10790"/>
-            </w:tabs>
-            <w:rPr>
-              <w:rFonts w:eastAsiaTheme="minorEastAsia"/>
-              <w:noProof/>
-              <w:sz w:val="24"/>
-              <w:szCs w:val="24"/>
-            </w:rPr>
-          </w:pPr>
-          <w:hyperlink w:anchor="_Toc4293327" w:history="1">
-            <w:r>
-              <w:rPr>
-                <w:rStyle w:val="Hyperlink"/>
-                <w:noProof/>
-              </w:rPr>
-              <w:t>Calculate Mean and Median of a Column</w:t>
-            </w:r>
-            <w:r>
-              <w:rPr>
-                <w:noProof/>
-                <w:webHidden/>
-              </w:rPr>
-              <w:tab/>
-            </w:r>
-            <w:r>
-              <w:rPr>
-                <w:noProof/>
-                <w:webHidden/>
-              </w:rPr>
-              <w:fldChar w:fldCharType="begin"/>
-            </w:r>
-            <w:r>
-              <w:rPr>
-                <w:noProof/>
-                <w:webHidden/>
-              </w:rPr>
-              <w:instrText xml:space="preserve"> PAGEREF _Toc4293327 \h </w:instrText>
-            </w:r>
-            <w:r>
-              <w:rPr>
-                <w:noProof/>
-                <w:webHidden/>
-              </w:rPr>
-            </w:r>
-            <w:r>
-              <w:rPr>
-                <w:noProof/>
-                <w:webHidden/>
-              </w:rPr>
-              <w:fldChar w:fldCharType="separate"/>
-            </w:r>
-            <w:r>
-              <w:rPr>
-                <w:noProof/>
-                <w:webHidden/>
-              </w:rPr>
-              <w:t>14</w:t>
-            </w:r>
-            <w:r>
-              <w:rPr>
-                <w:noProof/>
-                <w:webHidden/>
-              </w:rPr>
-              <w:fldChar w:fldCharType="end"/>
-            </w:r>
-          </w:hyperlink>
-        </w:p>
-        <w:p>
-          <w:pPr>
-            <w:pStyle w:val="TOC3"/>
-            <w:tabs>
-              <w:tab w:val="right" w:leader="dot" w:pos="10790"/>
-            </w:tabs>
-            <w:rPr>
-              <w:rFonts w:eastAsiaTheme="minorEastAsia"/>
-              <w:noProof/>
-              <w:sz w:val="24"/>
-              <w:szCs w:val="24"/>
-            </w:rPr>
-          </w:pPr>
-          <w:hyperlink w:anchor="_Toc4293328" w:history="1">
-            <w:r>
-              <w:rPr>
-                <w:rStyle w:val="Hyperlink"/>
-                <w:noProof/>
-              </w:rPr>
-              <w:t>Statistics Summary for a pySpark DataFrame</w:t>
-            </w:r>
-            <w:r>
-              <w:rPr>
-                <w:noProof/>
-                <w:webHidden/>
-              </w:rPr>
-              <w:tab/>
-            </w:r>
-            <w:r>
-              <w:rPr>
-                <w:noProof/>
-                <w:webHidden/>
-              </w:rPr>
-              <w:fldChar w:fldCharType="begin"/>
-            </w:r>
-            <w:r>
-              <w:rPr>
-                <w:noProof/>
-                <w:webHidden/>
-              </w:rPr>
-              <w:instrText xml:space="preserve"> PAGEREF _Toc4293328 \h </w:instrText>
-            </w:r>
-            <w:r>
-              <w:rPr>
-                <w:noProof/>
-                <w:webHidden/>
-              </w:rPr>
-            </w:r>
-            <w:r>
-              <w:rPr>
-                <w:noProof/>
-                <w:webHidden/>
-              </w:rPr>
-              <w:fldChar w:fldCharType="separate"/>
-            </w:r>
-            <w:r>
-              <w:rPr>
-                <w:noProof/>
-                <w:webHidden/>
-              </w:rPr>
-              <w:t>14</w:t>
-            </w:r>
-            <w:r>
-              <w:rPr>
-                <w:noProof/>
-                <w:webHidden/>
-              </w:rPr>
-              <w:fldChar w:fldCharType="end"/>
-            </w:r>
-          </w:hyperlink>
-        </w:p>
-        <w:p>
-          <w:pPr>
-            <w:pStyle w:val="TOC1"/>
-            <w:tabs>
-              <w:tab w:val="right" w:leader="dot" w:pos="10790"/>
-            </w:tabs>
-            <w:rPr>
-              <w:rFonts w:eastAsiaTheme="minorEastAsia"/>
-              <w:b w:val="0"/>
-              <w:bCs w:val="0"/>
-              <w:noProof/>
-            </w:rPr>
-          </w:pPr>
-          <w:hyperlink w:anchor="_Toc4293329" w:history="1">
-            <w:r>
-              <w:rPr>
-                <w:rStyle w:val="Hyperlink"/>
-                <w:noProof/>
-              </w:rPr>
-              <w:t>pyspark.sql</w:t>
-            </w:r>
-            <w:r>
-              <w:rPr>
-                <w:noProof/>
-                <w:webHidden/>
-              </w:rPr>
-              <w:tab/>
-            </w:r>
-            <w:r>
-              <w:rPr>
-                <w:noProof/>
-                <w:webHidden/>
-              </w:rPr>
-              <w:fldChar w:fldCharType="begin"/>
-            </w:r>
-            <w:r>
-              <w:rPr>
-                <w:noProof/>
-                <w:webHidden/>
-              </w:rPr>
-              <w:instrText xml:space="preserve"> PAGEREF _Toc4293329 \h </w:instrText>
-            </w:r>
-            <w:r>
-              <w:rPr>
-                <w:noProof/>
-                <w:webHidden/>
-              </w:rPr>
-            </w:r>
-            <w:r>
-              <w:rPr>
-                <w:noProof/>
-                <w:webHidden/>
-              </w:rPr>
-              <w:fldChar w:fldCharType="separate"/>
-            </w:r>
-            <w:r>
-              <w:rPr>
-                <w:noProof/>
-                <w:webHidden/>
-              </w:rPr>
-              <w:t>14</w:t>
-            </w:r>
-            <w:r>
-              <w:rPr>
-                <w:noProof/>
-                <w:webHidden/>
-              </w:rPr>
-              <w:fldChar w:fldCharType="end"/>
-            </w:r>
-          </w:hyperlink>
-        </w:p>
-        <w:p>
-          <w:pPr>
-            <w:pStyle w:val="TOC1"/>
-            <w:tabs>
-              <w:tab w:val="right" w:leader="dot" w:pos="10790"/>
-            </w:tabs>
-            <w:rPr>
-              <w:rFonts w:eastAsiaTheme="minorEastAsia"/>
-              <w:b w:val="0"/>
-              <w:bCs w:val="0"/>
-              <w:noProof/>
-            </w:rPr>
-          </w:pPr>
-          <w:hyperlink w:anchor="_Toc4293330" w:history="1">
-            <w:r>
-              <w:rPr>
-                <w:rStyle w:val="Hyperlink"/>
-                <w:noProof/>
-              </w:rPr>
-              <w:t>SparkSQL</w:t>
-            </w:r>
-            <w:r>
-              <w:rPr>
-                <w:noProof/>
-                <w:webHidden/>
-              </w:rPr>
-              <w:tab/>
-            </w:r>
-            <w:r>
-              <w:rPr>
-                <w:noProof/>
-                <w:webHidden/>
-              </w:rPr>
-              <w:fldChar w:fldCharType="begin"/>
-            </w:r>
-            <w:r>
-              <w:rPr>
-                <w:noProof/>
-                <w:webHidden/>
-              </w:rPr>
-              <w:instrText xml:space="preserve"> PAGEREF _Toc4293330 \h </w:instrText>
-            </w:r>
-            <w:r>
-              <w:rPr>
-                <w:noProof/>
-                <w:webHidden/>
-              </w:rPr>
-            </w:r>
-            <w:r>
-              <w:rPr>
-                <w:noProof/>
-                <w:webHidden/>
-              </w:rPr>
-              <w:fldChar w:fldCharType="separate"/>
-            </w:r>
-            <w:r>
-              <w:rPr>
-                <w:noProof/>
-                <w:webHidden/>
-              </w:rPr>
-              <w:t>15</w:t>
-            </w:r>
-            <w:r>
-              <w:rPr>
-                <w:noProof/>
-                <w:webHidden/>
-              </w:rPr>
-              <w:fldChar w:fldCharType="end"/>
-            </w:r>
-          </w:hyperlink>
-        </w:p>
-        <w:p>
-          <w:pPr>
-            <w:pStyle w:val="TOC1"/>
-            <w:tabs>
-              <w:tab w:val="right" w:leader="dot" w:pos="10790"/>
-            </w:tabs>
-            <w:rPr>
-              <w:rFonts w:eastAsiaTheme="minorEastAsia"/>
-              <w:b w:val="0"/>
-              <w:bCs w:val="0"/>
-              <w:noProof/>
-            </w:rPr>
-          </w:pPr>
-          <w:hyperlink w:anchor="_Toc4293331" w:history="1">
-            <w:r>
-              <w:rPr>
-                <w:rStyle w:val="Hyperlink"/>
-                <w:noProof/>
-              </w:rPr>
-              <w:t>Case Statements</w:t>
-            </w:r>
-            <w:r>
-              <w:rPr>
-                <w:noProof/>
-                <w:webHidden/>
-              </w:rPr>
-              <w:tab/>
-            </w:r>
-            <w:r>
-              <w:rPr>
-                <w:noProof/>
-                <w:webHidden/>
-              </w:rPr>
-              <w:fldChar w:fldCharType="begin"/>
-            </w:r>
-            <w:r>
-              <w:rPr>
-                <w:noProof/>
-                <w:webHidden/>
-              </w:rPr>
-              <w:instrText xml:space="preserve"> PAGEREF _Toc4293331 \h </w:instrText>
-            </w:r>
-            <w:r>
-              <w:rPr>
-                <w:noProof/>
-                <w:webHidden/>
-              </w:rPr>
-            </w:r>
-            <w:r>
-              <w:rPr>
-                <w:noProof/>
-                <w:webHidden/>
-              </w:rPr>
-              <w:fldChar w:fldCharType="separate"/>
-            </w:r>
-            <w:r>
-              <w:rPr>
-                <w:noProof/>
-                <w:webHidden/>
-              </w:rPr>
-              <w:t>15</w:t>
-            </w:r>
-            <w:r>
-              <w:rPr>
-                <w:noProof/>
-                <w:webHidden/>
-              </w:rPr>
-              <w:fldChar w:fldCharType="end"/>
-            </w:r>
-          </w:hyperlink>
-        </w:p>
-        <w:p>
-          <w:pPr>
-            <w:pStyle w:val="TOC1"/>
-            <w:tabs>
-              <w:tab w:val="right" w:leader="dot" w:pos="10790"/>
-            </w:tabs>
-            <w:rPr>
-              <w:rFonts w:eastAsiaTheme="minorEastAsia"/>
-              <w:b w:val="0"/>
-              <w:bCs w:val="0"/>
-              <w:noProof/>
-            </w:rPr>
-          </w:pPr>
-          <w:hyperlink w:anchor="_Toc4293332" w:history="1">
-            <w:r>
-              <w:rPr>
-                <w:rStyle w:val="Hyperlink"/>
-                <w:noProof/>
-              </w:rPr>
-              <w:t>DataFrame  (pyspark.sql.dataframe.DataFrame)</w:t>
-            </w:r>
-            <w:r>
-              <w:rPr>
-                <w:noProof/>
-                <w:webHidden/>
-              </w:rPr>
-              <w:tab/>
-            </w:r>
-            <w:r>
-              <w:rPr>
-                <w:noProof/>
-                <w:webHidden/>
-              </w:rPr>
-              <w:fldChar w:fldCharType="begin"/>
-            </w:r>
-            <w:r>
-              <w:rPr>
-                <w:noProof/>
-                <w:webHidden/>
-              </w:rPr>
-              <w:instrText xml:space="preserve"> PAGEREF _Toc4293332 \h </w:instrText>
-            </w:r>
-            <w:r>
-              <w:rPr>
-                <w:noProof/>
-                <w:webHidden/>
-              </w:rPr>
-            </w:r>
-            <w:r>
-              <w:rPr>
-                <w:noProof/>
-                <w:webHidden/>
-              </w:rPr>
-              <w:fldChar w:fldCharType="separate"/>
-            </w:r>
-            <w:r>
-              <w:rPr>
-                <w:noProof/>
-                <w:webHidden/>
-              </w:rPr>
-              <w:t>15</w:t>
+              <w:t>13</w:t>
             </w:r>
             <w:r>
               <w:rPr>
@@ -2687,13 +2261,13 @@
               <w:szCs w:val="24"/>
             </w:rPr>
           </w:pPr>
-          <w:hyperlink w:anchor="_Toc4293333" w:history="1">
+          <w:hyperlink w:anchor="_Toc4375854" w:history="1">
             <w:r>
               <w:rPr>
                 <w:rStyle w:val="Hyperlink"/>
                 <w:noProof/>
               </w:rPr>
-              <w:t>Explode a List inside a DataFrame column</w:t>
+              <w:t>Statistics on pyspark.sql.dataframe.DataFrame columns</w:t>
             </w:r>
             <w:r>
               <w:rPr>
@@ -2714,7 +2288,7 @@
                 <w:noProof/>
                 <w:webHidden/>
               </w:rPr>
-              <w:instrText xml:space="preserve"> PAGEREF _Toc4293333 \h </w:instrText>
+              <w:instrText xml:space="preserve"> PAGEREF _Toc4375854 \h </w:instrText>
             </w:r>
             <w:r>
               <w:rPr>
@@ -2735,6 +2309,432 @@
                 <w:webHidden/>
               </w:rPr>
               <w:t>15</w:t>
+            </w:r>
+            <w:r>
+              <w:rPr>
+                <w:noProof/>
+                <w:webHidden/>
+              </w:rPr>
+              <w:fldChar w:fldCharType="end"/>
+            </w:r>
+          </w:hyperlink>
+        </w:p>
+        <w:p>
+          <w:pPr>
+            <w:pStyle w:val="TOC3"/>
+            <w:tabs>
+              <w:tab w:val="right" w:leader="dot" w:pos="10790"/>
+            </w:tabs>
+            <w:rPr>
+              <w:rFonts w:eastAsiaTheme="minorEastAsia"/>
+              <w:noProof/>
+              <w:sz w:val="24"/>
+              <w:szCs w:val="24"/>
+            </w:rPr>
+          </w:pPr>
+          <w:hyperlink w:anchor="_Toc4375855" w:history="1">
+            <w:r>
+              <w:rPr>
+                <w:rStyle w:val="Hyperlink"/>
+                <w:noProof/>
+              </w:rPr>
+              <w:t>Calculate Mean and Median of a Column</w:t>
+            </w:r>
+            <w:r>
+              <w:rPr>
+                <w:noProof/>
+                <w:webHidden/>
+              </w:rPr>
+              <w:tab/>
+            </w:r>
+            <w:r>
+              <w:rPr>
+                <w:noProof/>
+                <w:webHidden/>
+              </w:rPr>
+              <w:fldChar w:fldCharType="begin"/>
+            </w:r>
+            <w:r>
+              <w:rPr>
+                <w:noProof/>
+                <w:webHidden/>
+              </w:rPr>
+              <w:instrText xml:space="preserve"> PAGEREF _Toc4375855 \h </w:instrText>
+            </w:r>
+            <w:r>
+              <w:rPr>
+                <w:noProof/>
+                <w:webHidden/>
+              </w:rPr>
+            </w:r>
+            <w:r>
+              <w:rPr>
+                <w:noProof/>
+                <w:webHidden/>
+              </w:rPr>
+              <w:fldChar w:fldCharType="separate"/>
+            </w:r>
+            <w:r>
+              <w:rPr>
+                <w:noProof/>
+                <w:webHidden/>
+              </w:rPr>
+              <w:t>15</w:t>
+            </w:r>
+            <w:r>
+              <w:rPr>
+                <w:noProof/>
+                <w:webHidden/>
+              </w:rPr>
+              <w:fldChar w:fldCharType="end"/>
+            </w:r>
+          </w:hyperlink>
+        </w:p>
+        <w:p>
+          <w:pPr>
+            <w:pStyle w:val="TOC3"/>
+            <w:tabs>
+              <w:tab w:val="right" w:leader="dot" w:pos="10790"/>
+            </w:tabs>
+            <w:rPr>
+              <w:rFonts w:eastAsiaTheme="minorEastAsia"/>
+              <w:noProof/>
+              <w:sz w:val="24"/>
+              <w:szCs w:val="24"/>
+            </w:rPr>
+          </w:pPr>
+          <w:hyperlink w:anchor="_Toc4375856" w:history="1">
+            <w:r>
+              <w:rPr>
+                <w:rStyle w:val="Hyperlink"/>
+                <w:noProof/>
+              </w:rPr>
+              <w:t>Statistics Summary for a pySpark DataFrame</w:t>
+            </w:r>
+            <w:r>
+              <w:rPr>
+                <w:noProof/>
+                <w:webHidden/>
+              </w:rPr>
+              <w:tab/>
+            </w:r>
+            <w:r>
+              <w:rPr>
+                <w:noProof/>
+                <w:webHidden/>
+              </w:rPr>
+              <w:fldChar w:fldCharType="begin"/>
+            </w:r>
+            <w:r>
+              <w:rPr>
+                <w:noProof/>
+                <w:webHidden/>
+              </w:rPr>
+              <w:instrText xml:space="preserve"> PAGEREF _Toc4375856 \h </w:instrText>
+            </w:r>
+            <w:r>
+              <w:rPr>
+                <w:noProof/>
+                <w:webHidden/>
+              </w:rPr>
+            </w:r>
+            <w:r>
+              <w:rPr>
+                <w:noProof/>
+                <w:webHidden/>
+              </w:rPr>
+              <w:fldChar w:fldCharType="separate"/>
+            </w:r>
+            <w:r>
+              <w:rPr>
+                <w:noProof/>
+                <w:webHidden/>
+              </w:rPr>
+              <w:t>15</w:t>
+            </w:r>
+            <w:r>
+              <w:rPr>
+                <w:noProof/>
+                <w:webHidden/>
+              </w:rPr>
+              <w:fldChar w:fldCharType="end"/>
+            </w:r>
+          </w:hyperlink>
+        </w:p>
+        <w:p>
+          <w:pPr>
+            <w:pStyle w:val="TOC1"/>
+            <w:tabs>
+              <w:tab w:val="right" w:leader="dot" w:pos="10790"/>
+            </w:tabs>
+            <w:rPr>
+              <w:rFonts w:eastAsiaTheme="minorEastAsia"/>
+              <w:b w:val="0"/>
+              <w:bCs w:val="0"/>
+              <w:noProof/>
+            </w:rPr>
+          </w:pPr>
+          <w:hyperlink w:anchor="_Toc4375857" w:history="1">
+            <w:r>
+              <w:rPr>
+                <w:rStyle w:val="Hyperlink"/>
+                <w:noProof/>
+              </w:rPr>
+              <w:t>pyspark.sql</w:t>
+            </w:r>
+            <w:r>
+              <w:rPr>
+                <w:noProof/>
+                <w:webHidden/>
+              </w:rPr>
+              <w:tab/>
+            </w:r>
+            <w:r>
+              <w:rPr>
+                <w:noProof/>
+                <w:webHidden/>
+              </w:rPr>
+              <w:fldChar w:fldCharType="begin"/>
+            </w:r>
+            <w:r>
+              <w:rPr>
+                <w:noProof/>
+                <w:webHidden/>
+              </w:rPr>
+              <w:instrText xml:space="preserve"> PAGEREF _Toc4375857 \h </w:instrText>
+            </w:r>
+            <w:r>
+              <w:rPr>
+                <w:noProof/>
+                <w:webHidden/>
+              </w:rPr>
+            </w:r>
+            <w:r>
+              <w:rPr>
+                <w:noProof/>
+                <w:webHidden/>
+              </w:rPr>
+              <w:fldChar w:fldCharType="separate"/>
+            </w:r>
+            <w:r>
+              <w:rPr>
+                <w:noProof/>
+                <w:webHidden/>
+              </w:rPr>
+              <w:t>15</w:t>
+            </w:r>
+            <w:r>
+              <w:rPr>
+                <w:noProof/>
+                <w:webHidden/>
+              </w:rPr>
+              <w:fldChar w:fldCharType="end"/>
+            </w:r>
+          </w:hyperlink>
+        </w:p>
+        <w:p>
+          <w:pPr>
+            <w:pStyle w:val="TOC1"/>
+            <w:tabs>
+              <w:tab w:val="right" w:leader="dot" w:pos="10790"/>
+            </w:tabs>
+            <w:rPr>
+              <w:rFonts w:eastAsiaTheme="minorEastAsia"/>
+              <w:b w:val="0"/>
+              <w:bCs w:val="0"/>
+              <w:noProof/>
+            </w:rPr>
+          </w:pPr>
+          <w:hyperlink w:anchor="_Toc4375858" w:history="1">
+            <w:r>
+              <w:rPr>
+                <w:rStyle w:val="Hyperlink"/>
+                <w:noProof/>
+              </w:rPr>
+              <w:t>SparkSQL</w:t>
+            </w:r>
+            <w:r>
+              <w:rPr>
+                <w:noProof/>
+                <w:webHidden/>
+              </w:rPr>
+              <w:tab/>
+            </w:r>
+            <w:r>
+              <w:rPr>
+                <w:noProof/>
+                <w:webHidden/>
+              </w:rPr>
+              <w:fldChar w:fldCharType="begin"/>
+            </w:r>
+            <w:r>
+              <w:rPr>
+                <w:noProof/>
+                <w:webHidden/>
+              </w:rPr>
+              <w:instrText xml:space="preserve"> PAGEREF _Toc4375858 \h </w:instrText>
+            </w:r>
+            <w:r>
+              <w:rPr>
+                <w:noProof/>
+                <w:webHidden/>
+              </w:rPr>
+            </w:r>
+            <w:r>
+              <w:rPr>
+                <w:noProof/>
+                <w:webHidden/>
+              </w:rPr>
+              <w:fldChar w:fldCharType="separate"/>
+            </w:r>
+            <w:r>
+              <w:rPr>
+                <w:noProof/>
+                <w:webHidden/>
+              </w:rPr>
+              <w:t>16</w:t>
+            </w:r>
+            <w:r>
+              <w:rPr>
+                <w:noProof/>
+                <w:webHidden/>
+              </w:rPr>
+              <w:fldChar w:fldCharType="end"/>
+            </w:r>
+          </w:hyperlink>
+        </w:p>
+        <w:p>
+          <w:pPr>
+            <w:pStyle w:val="TOC1"/>
+            <w:tabs>
+              <w:tab w:val="right" w:leader="dot" w:pos="10790"/>
+            </w:tabs>
+            <w:rPr>
+              <w:rFonts w:eastAsiaTheme="minorEastAsia"/>
+              <w:b w:val="0"/>
+              <w:bCs w:val="0"/>
+              <w:noProof/>
+            </w:rPr>
+          </w:pPr>
+          <w:hyperlink w:anchor="_Toc4375859" w:history="1">
+            <w:r>
+              <w:rPr>
+                <w:rStyle w:val="Hyperlink"/>
+                <w:noProof/>
+              </w:rPr>
+              <w:t>Case Statements</w:t>
+            </w:r>
+            <w:r>
+              <w:rPr>
+                <w:noProof/>
+                <w:webHidden/>
+              </w:rPr>
+              <w:tab/>
+            </w:r>
+            <w:r>
+              <w:rPr>
+                <w:noProof/>
+                <w:webHidden/>
+              </w:rPr>
+              <w:fldChar w:fldCharType="begin"/>
+            </w:r>
+            <w:r>
+              <w:rPr>
+                <w:noProof/>
+                <w:webHidden/>
+              </w:rPr>
+              <w:instrText xml:space="preserve"> PAGEREF _Toc4375859 \h </w:instrText>
+            </w:r>
+            <w:r>
+              <w:rPr>
+                <w:noProof/>
+                <w:webHidden/>
+              </w:rPr>
+            </w:r>
+            <w:r>
+              <w:rPr>
+                <w:noProof/>
+                <w:webHidden/>
+              </w:rPr>
+              <w:fldChar w:fldCharType="separate"/>
+            </w:r>
+            <w:r>
+              <w:rPr>
+                <w:noProof/>
+                <w:webHidden/>
+              </w:rPr>
+              <w:t>16</w:t>
+            </w:r>
+            <w:r>
+              <w:rPr>
+                <w:noProof/>
+                <w:webHidden/>
+              </w:rPr>
+              <w:fldChar w:fldCharType="end"/>
+            </w:r>
+          </w:hyperlink>
+        </w:p>
+        <w:p>
+          <w:pPr>
+            <w:pStyle w:val="TOC1"/>
+            <w:tabs>
+              <w:tab w:val="right" w:leader="dot" w:pos="10790"/>
+            </w:tabs>
+            <w:rPr>
+              <w:rFonts w:eastAsiaTheme="minorEastAsia"/>
+              <w:b w:val="0"/>
+              <w:bCs w:val="0"/>
+              <w:noProof/>
+            </w:rPr>
+          </w:pPr>
+          <w:hyperlink w:anchor="_Toc4375860" w:history="1">
+            <w:r>
+              <w:rPr>
+                <w:rStyle w:val="Hyperlink"/>
+                <w:noProof/>
+              </w:rPr>
+              <w:t>DataFrame  (pyspark.sql.dataframe.DataFrame)</w:t>
+            </w:r>
+            <w:r>
+              <w:rPr>
+                <w:noProof/>
+                <w:webHidden/>
+              </w:rPr>
+              <w:tab/>
+            </w:r>
+            <w:r>
+              <w:rPr>
+                <w:noProof/>
+                <w:webHidden/>
+              </w:rPr>
+              <w:fldChar w:fldCharType="begin"/>
+            </w:r>
+            <w:r>
+              <w:rPr>
+                <w:noProof/>
+                <w:webHidden/>
+              </w:rPr>
+              <w:instrText xml:space="preserve"> PAGEREF _Toc4375860 \h </w:instrText>
+            </w:r>
+            <w:r>
+              <w:rPr>
+                <w:noProof/>
+                <w:webHidden/>
+              </w:rPr>
+            </w:r>
+            <w:r>
+              <w:rPr>
+                <w:noProof/>
+                <w:webHidden/>
+              </w:rPr>
+              <w:fldChar w:fldCharType="separate"/>
+            </w:r>
+            <w:r>
+              <w:rPr>
+                <w:noProof/>
+                <w:webHidden/>
+              </w:rPr>
+              <w:t>16</w:t>
             </w:r>
             <w:r>
               <w:rPr>
@@ -2760,21 +2760,13 @@
               <w:szCs w:val="24"/>
             </w:rPr>
           </w:pPr>
-          <w:hyperlink w:anchor="_Toc4293334" w:history="1">
+          <w:hyperlink w:anchor="_Toc4375861" w:history="1">
             <w:r>
               <w:rPr>
                 <w:rStyle w:val="Hyperlink"/>
                 <w:noProof/>
               </w:rPr>
-              <w:t xml:space="preserve">Loading a Schema while Correcting </w:t>
-            </w:r>
-            <w:r>
-              <w:rPr>
-                <w:rStyle w:val="Hyperlink"/>
-                <w:noProof/>
-                <w:shd w:val="clear" w:color="auto" w:fill="F4F5F7"/>
-              </w:rPr>
-              <w:t>org.apache.parquet.io.ParquetDecodingException</w:t>
+              <w:t>Explode a List inside a DataFrame column</w:t>
             </w:r>
             <w:r>
               <w:rPr>
@@ -2795,7 +2787,7 @@
                 <w:noProof/>
                 <w:webHidden/>
               </w:rPr>
-              <w:instrText xml:space="preserve"> PAGEREF _Toc4293334 \h </w:instrText>
+              <w:instrText xml:space="preserve"> PAGEREF _Toc4375861 \h </w:instrText>
             </w:r>
             <w:r>
               <w:rPr>
@@ -2841,13 +2833,21 @@
               <w:szCs w:val="24"/>
             </w:rPr>
           </w:pPr>
-          <w:hyperlink w:anchor="_Toc4293335" w:history="1">
+          <w:hyperlink w:anchor="_Toc4375862" w:history="1">
             <w:r>
               <w:rPr>
                 <w:rStyle w:val="Hyperlink"/>
                 <w:noProof/>
               </w:rPr>
-              <w:t>Read a Parquet File into a DataFrame</w:t>
+              <w:t xml:space="preserve">Loading a Schema while Correcting </w:t>
+            </w:r>
+            <w:r>
+              <w:rPr>
+                <w:rStyle w:val="Hyperlink"/>
+                <w:noProof/>
+                <w:shd w:val="clear" w:color="auto" w:fill="F4F5F7"/>
+              </w:rPr>
+              <w:t>org.apache.parquet.io.ParquetDecodingException</w:t>
             </w:r>
             <w:r>
               <w:rPr>
@@ -2868,7 +2868,7 @@
                 <w:noProof/>
                 <w:webHidden/>
               </w:rPr>
-              <w:instrText xml:space="preserve"> PAGEREF _Toc4293335 \h </w:instrText>
+              <w:instrText xml:space="preserve"> PAGEREF _Toc4375862 \h </w:instrText>
             </w:r>
             <w:r>
               <w:rPr>
@@ -2914,13 +2914,13 @@
               <w:szCs w:val="24"/>
             </w:rPr>
           </w:pPr>
-          <w:hyperlink w:anchor="_Toc4293336" w:history="1">
+          <w:hyperlink w:anchor="_Toc4375863" w:history="1">
             <w:r>
               <w:rPr>
                 <w:rStyle w:val="Hyperlink"/>
                 <w:noProof/>
               </w:rPr>
-              <w:t>Store DataFrame as Temp Table for Later Querying</w:t>
+              <w:t>Read a Parquet File into a DataFrame</w:t>
             </w:r>
             <w:r>
               <w:rPr>
@@ -2941,149 +2941,7 @@
                 <w:noProof/>
                 <w:webHidden/>
               </w:rPr>
-              <w:instrText xml:space="preserve"> PAGEREF _Toc4293336 \h </w:instrText>
-            </w:r>
-            <w:r>
-              <w:rPr>
-                <w:noProof/>
-                <w:webHidden/>
-              </w:rPr>
-            </w:r>
-            <w:r>
-              <w:rPr>
-                <w:noProof/>
-                <w:webHidden/>
-              </w:rPr>
-              <w:fldChar w:fldCharType="separate"/>
-            </w:r>
-            <w:r>
-              <w:rPr>
-                <w:noProof/>
-                <w:webHidden/>
-              </w:rPr>
-              <w:t>17</w:t>
-            </w:r>
-            <w:r>
-              <w:rPr>
-                <w:noProof/>
-                <w:webHidden/>
-              </w:rPr>
-              <w:fldChar w:fldCharType="end"/>
-            </w:r>
-          </w:hyperlink>
-        </w:p>
-        <w:p>
-          <w:pPr>
-            <w:pStyle w:val="TOC1"/>
-            <w:tabs>
-              <w:tab w:val="right" w:leader="dot" w:pos="10790"/>
-            </w:tabs>
-            <w:rPr>
-              <w:rFonts w:eastAsiaTheme="minorEastAsia"/>
-              <w:b w:val="0"/>
-              <w:bCs w:val="0"/>
-              <w:noProof/>
-            </w:rPr>
-          </w:pPr>
-          <w:hyperlink w:anchor="_Toc4293337" w:history="1">
-            <w:r>
-              <w:rPr>
-                <w:rStyle w:val="Hyperlink"/>
-                <w:noProof/>
-              </w:rPr>
-              <w:t>Select an Array Element</w:t>
-            </w:r>
-            <w:r>
-              <w:rPr>
-                <w:noProof/>
-                <w:webHidden/>
-              </w:rPr>
-              <w:tab/>
-            </w:r>
-            <w:r>
-              <w:rPr>
-                <w:noProof/>
-                <w:webHidden/>
-              </w:rPr>
-              <w:fldChar w:fldCharType="begin"/>
-            </w:r>
-            <w:r>
-              <w:rPr>
-                <w:noProof/>
-                <w:webHidden/>
-              </w:rPr>
-              <w:instrText xml:space="preserve"> PAGEREF _Toc4293337 \h </w:instrText>
-            </w:r>
-            <w:r>
-              <w:rPr>
-                <w:noProof/>
-                <w:webHidden/>
-              </w:rPr>
-            </w:r>
-            <w:r>
-              <w:rPr>
-                <w:noProof/>
-                <w:webHidden/>
-              </w:rPr>
-              <w:fldChar w:fldCharType="separate"/>
-            </w:r>
-            <w:r>
-              <w:rPr>
-                <w:noProof/>
-                <w:webHidden/>
-              </w:rPr>
-              <w:t>17</w:t>
-            </w:r>
-            <w:r>
-              <w:rPr>
-                <w:noProof/>
-                <w:webHidden/>
-              </w:rPr>
-              <w:fldChar w:fldCharType="end"/>
-            </w:r>
-          </w:hyperlink>
-        </w:p>
-        <w:p>
-          <w:pPr>
-            <w:pStyle w:val="TOC1"/>
-            <w:tabs>
-              <w:tab w:val="right" w:leader="dot" w:pos="10790"/>
-            </w:tabs>
-            <w:rPr>
-              <w:rFonts w:eastAsiaTheme="minorEastAsia"/>
-              <w:b w:val="0"/>
-              <w:bCs w:val="0"/>
-              <w:noProof/>
-            </w:rPr>
-          </w:pPr>
-          <w:hyperlink w:anchor="_Toc4293338" w:history="1">
-            <w:r>
-              <w:rPr>
-                <w:rStyle w:val="Hyperlink"/>
-                <w:noProof/>
-              </w:rPr>
-              <w:t>Parquet</w:t>
-            </w:r>
-            <w:r>
-              <w:rPr>
-                <w:noProof/>
-                <w:webHidden/>
-              </w:rPr>
-              <w:tab/>
-            </w:r>
-            <w:r>
-              <w:rPr>
-                <w:noProof/>
-                <w:webHidden/>
-              </w:rPr>
-              <w:fldChar w:fldCharType="begin"/>
-            </w:r>
-            <w:r>
-              <w:rPr>
-                <w:noProof/>
-                <w:webHidden/>
-              </w:rPr>
-              <w:instrText xml:space="preserve"> PAGEREF _Toc4293338 \h </w:instrText>
+              <w:instrText xml:space="preserve"> PAGEREF _Toc4375863 \h </w:instrText>
             </w:r>
             <w:r>
               <w:rPr>
@@ -3129,13 +2987,13 @@
               <w:szCs w:val="24"/>
             </w:rPr>
           </w:pPr>
-          <w:hyperlink w:anchor="_Toc4293339" w:history="1">
+          <w:hyperlink w:anchor="_Toc4375864" w:history="1">
             <w:r>
               <w:rPr>
                 <w:rStyle w:val="Hyperlink"/>
                 <w:noProof/>
               </w:rPr>
-              <w:t>Explode a list or array data field</w:t>
+              <w:t>Store DataFrame as Temp Table for Later Querying</w:t>
             </w:r>
             <w:r>
               <w:rPr>
@@ -3156,7 +3014,7 @@
                 <w:noProof/>
                 <w:webHidden/>
               </w:rPr>
-              <w:instrText xml:space="preserve"> PAGEREF _Toc4293339 \h </w:instrText>
+              <w:instrText xml:space="preserve"> PAGEREF _Toc4375864 \h </w:instrText>
             </w:r>
             <w:r>
               <w:rPr>
@@ -3200,13 +3058,13 @@
               <w:noProof/>
             </w:rPr>
           </w:pPr>
-          <w:hyperlink w:anchor="_Toc4293340" w:history="1">
+          <w:hyperlink w:anchor="_Toc4375865" w:history="1">
             <w:r>
               <w:rPr>
                 <w:rStyle w:val="Hyperlink"/>
                 <w:noProof/>
               </w:rPr>
-              <w:t>Strings</w:t>
+              <w:t>Select an Array Element</w:t>
             </w:r>
             <w:r>
               <w:rPr>
@@ -3227,7 +3085,7 @@
                 <w:noProof/>
                 <w:webHidden/>
               </w:rPr>
-              <w:instrText xml:space="preserve"> PAGEREF _Toc4293340 \h </w:instrText>
+              <w:instrText xml:space="preserve"> PAGEREF _Toc4375865 \h </w:instrText>
             </w:r>
             <w:r>
               <w:rPr>
@@ -3247,7 +3105,78 @@
                 <w:noProof/>
                 <w:webHidden/>
               </w:rPr>
-              <w:t>20</w:t>
+              <w:t>18</w:t>
+            </w:r>
+            <w:r>
+              <w:rPr>
+                <w:noProof/>
+                <w:webHidden/>
+              </w:rPr>
+              <w:fldChar w:fldCharType="end"/>
+            </w:r>
+          </w:hyperlink>
+        </w:p>
+        <w:p>
+          <w:pPr>
+            <w:pStyle w:val="TOC1"/>
+            <w:tabs>
+              <w:tab w:val="right" w:leader="dot" w:pos="10790"/>
+            </w:tabs>
+            <w:rPr>
+              <w:rFonts w:eastAsiaTheme="minorEastAsia"/>
+              <w:b w:val="0"/>
+              <w:bCs w:val="0"/>
+              <w:noProof/>
+            </w:rPr>
+          </w:pPr>
+          <w:hyperlink w:anchor="_Toc4375866" w:history="1">
+            <w:r>
+              <w:rPr>
+                <w:rStyle w:val="Hyperlink"/>
+                <w:noProof/>
+              </w:rPr>
+              <w:t>Parquet</w:t>
+            </w:r>
+            <w:r>
+              <w:rPr>
+                <w:noProof/>
+                <w:webHidden/>
+              </w:rPr>
+              <w:tab/>
+            </w:r>
+            <w:r>
+              <w:rPr>
+                <w:noProof/>
+                <w:webHidden/>
+              </w:rPr>
+              <w:fldChar w:fldCharType="begin"/>
+            </w:r>
+            <w:r>
+              <w:rPr>
+                <w:noProof/>
+                <w:webHidden/>
+              </w:rPr>
+              <w:instrText xml:space="preserve"> PAGEREF _Toc4375866 \h </w:instrText>
+            </w:r>
+            <w:r>
+              <w:rPr>
+                <w:noProof/>
+                <w:webHidden/>
+              </w:rPr>
+            </w:r>
+            <w:r>
+              <w:rPr>
+                <w:noProof/>
+                <w:webHidden/>
+              </w:rPr>
+              <w:fldChar w:fldCharType="separate"/>
+            </w:r>
+            <w:r>
+              <w:rPr>
+                <w:noProof/>
+                <w:webHidden/>
+              </w:rPr>
+              <w:t>19</w:t>
             </w:r>
             <w:r>
               <w:rPr>
@@ -3273,13 +3202,13 @@
               <w:szCs w:val="24"/>
             </w:rPr>
           </w:pPr>
-          <w:hyperlink w:anchor="_Toc4293341" w:history="1">
+          <w:hyperlink w:anchor="_Toc4375867" w:history="1">
             <w:r>
               <w:rPr>
                 <w:rStyle w:val="Hyperlink"/>
                 <w:noProof/>
               </w:rPr>
-              <w:t>Concatenate strings</w:t>
+              <w:t>Explode a list or array data field</w:t>
             </w:r>
             <w:r>
               <w:rPr>
@@ -3300,7 +3229,7 @@
                 <w:noProof/>
                 <w:webHidden/>
               </w:rPr>
-              <w:instrText xml:space="preserve"> PAGEREF _Toc4293341 \h </w:instrText>
+              <w:instrText xml:space="preserve"> PAGEREF _Toc4375867 \h </w:instrText>
             </w:r>
             <w:r>
               <w:rPr>
@@ -3320,7 +3249,78 @@
                 <w:noProof/>
                 <w:webHidden/>
               </w:rPr>
-              <w:t>20</w:t>
+              <w:t>19</w:t>
+            </w:r>
+            <w:r>
+              <w:rPr>
+                <w:noProof/>
+                <w:webHidden/>
+              </w:rPr>
+              <w:fldChar w:fldCharType="end"/>
+            </w:r>
+          </w:hyperlink>
+        </w:p>
+        <w:p>
+          <w:pPr>
+            <w:pStyle w:val="TOC1"/>
+            <w:tabs>
+              <w:tab w:val="right" w:leader="dot" w:pos="10790"/>
+            </w:tabs>
+            <w:rPr>
+              <w:rFonts w:eastAsiaTheme="minorEastAsia"/>
+              <w:b w:val="0"/>
+              <w:bCs w:val="0"/>
+              <w:noProof/>
+            </w:rPr>
+          </w:pPr>
+          <w:hyperlink w:anchor="_Toc4375868" w:history="1">
+            <w:r>
+              <w:rPr>
+                <w:rStyle w:val="Hyperlink"/>
+                <w:noProof/>
+              </w:rPr>
+              <w:t>Strings</w:t>
+            </w:r>
+            <w:r>
+              <w:rPr>
+                <w:noProof/>
+                <w:webHidden/>
+              </w:rPr>
+              <w:tab/>
+            </w:r>
+            <w:r>
+              <w:rPr>
+                <w:noProof/>
+                <w:webHidden/>
+              </w:rPr>
+              <w:fldChar w:fldCharType="begin"/>
+            </w:r>
+            <w:r>
+              <w:rPr>
+                <w:noProof/>
+                <w:webHidden/>
+              </w:rPr>
+              <w:instrText xml:space="preserve"> PAGEREF _Toc4375868 \h </w:instrText>
+            </w:r>
+            <w:r>
+              <w:rPr>
+                <w:noProof/>
+                <w:webHidden/>
+              </w:rPr>
+            </w:r>
+            <w:r>
+              <w:rPr>
+                <w:noProof/>
+                <w:webHidden/>
+              </w:rPr>
+              <w:fldChar w:fldCharType="separate"/>
+            </w:r>
+            <w:r>
+              <w:rPr>
+                <w:noProof/>
+                <w:webHidden/>
+              </w:rPr>
+              <w:t>21</w:t>
             </w:r>
             <w:r>
               <w:rPr>
@@ -3346,13 +3346,13 @@
               <w:szCs w:val="24"/>
             </w:rPr>
           </w:pPr>
-          <w:hyperlink w:anchor="_Toc4293342" w:history="1">
+          <w:hyperlink w:anchor="_Toc4375869" w:history="1">
             <w:r>
               <w:rPr>
                 <w:rStyle w:val="Hyperlink"/>
                 <w:noProof/>
               </w:rPr>
-              <w:t>Convert a numeric field to a string</w:t>
+              <w:t>Concatenate strings</w:t>
             </w:r>
             <w:r>
               <w:rPr>
@@ -3373,7 +3373,7 @@
                 <w:noProof/>
                 <w:webHidden/>
               </w:rPr>
-              <w:instrText xml:space="preserve"> PAGEREF _Toc4293342 \h </w:instrText>
+              <w:instrText xml:space="preserve"> PAGEREF _Toc4375869 \h </w:instrText>
             </w:r>
             <w:r>
               <w:rPr>
@@ -3393,7 +3393,7 @@
                 <w:noProof/>
                 <w:webHidden/>
               </w:rPr>
-              <w:t>20</w:t>
+              <w:t>21</w:t>
             </w:r>
             <w:r>
               <w:rPr>
@@ -3419,13 +3419,13 @@
               <w:szCs w:val="24"/>
             </w:rPr>
           </w:pPr>
-          <w:hyperlink w:anchor="_Toc4293343" w:history="1">
+          <w:hyperlink w:anchor="_Toc4375870" w:history="1">
             <w:r>
               <w:rPr>
                 <w:rStyle w:val="Hyperlink"/>
                 <w:noProof/>
               </w:rPr>
-              <w:t>Substring</w:t>
+              <w:t>Convert a numeric field to a string</w:t>
             </w:r>
             <w:r>
               <w:rPr>
@@ -3446,78 +3446,7 @@
                 <w:noProof/>
                 <w:webHidden/>
               </w:rPr>
-              <w:instrText xml:space="preserve"> PAGEREF _Toc4293343 \h </w:instrText>
-            </w:r>
-            <w:r>
-              <w:rPr>
-                <w:noProof/>
-                <w:webHidden/>
-              </w:rPr>
-            </w:r>
-            <w:r>
-              <w:rPr>
-                <w:noProof/>
-                <w:webHidden/>
-              </w:rPr>
-              <w:fldChar w:fldCharType="separate"/>
-            </w:r>
-            <w:r>
-              <w:rPr>
-                <w:noProof/>
-                <w:webHidden/>
-              </w:rPr>
-              <w:t>20</w:t>
-            </w:r>
-            <w:r>
-              <w:rPr>
-                <w:noProof/>
-                <w:webHidden/>
-              </w:rPr>
-              <w:fldChar w:fldCharType="end"/>
-            </w:r>
-          </w:hyperlink>
-        </w:p>
-        <w:p>
-          <w:pPr>
-            <w:pStyle w:val="TOC1"/>
-            <w:tabs>
-              <w:tab w:val="right" w:leader="dot" w:pos="10790"/>
-            </w:tabs>
-            <w:rPr>
-              <w:rFonts w:eastAsiaTheme="minorEastAsia"/>
-              <w:b w:val="0"/>
-              <w:bCs w:val="0"/>
-              <w:noProof/>
-            </w:rPr>
-          </w:pPr>
-          <w:hyperlink w:anchor="_Toc4293344" w:history="1">
-            <w:r>
-              <w:rPr>
-                <w:rStyle w:val="Hyperlink"/>
-                <w:noProof/>
-              </w:rPr>
-              <w:t>Timestamps</w:t>
-            </w:r>
-            <w:r>
-              <w:rPr>
-                <w:noProof/>
-                <w:webHidden/>
-              </w:rPr>
-              <w:tab/>
-            </w:r>
-            <w:r>
-              <w:rPr>
-                <w:noProof/>
-                <w:webHidden/>
-              </w:rPr>
-              <w:fldChar w:fldCharType="begin"/>
-            </w:r>
-            <w:r>
-              <w:rPr>
-                <w:noProof/>
-                <w:webHidden/>
-              </w:rPr>
-              <w:instrText xml:space="preserve"> PAGEREF _Toc4293344 \h </w:instrText>
+              <w:instrText xml:space="preserve"> PAGEREF _Toc4375870 \h </w:instrText>
             </w:r>
             <w:r>
               <w:rPr>
@@ -3563,13 +3492,13 @@
               <w:szCs w:val="24"/>
             </w:rPr>
           </w:pPr>
-          <w:hyperlink w:anchor="_Toc4293345" w:history="1">
+          <w:hyperlink w:anchor="_Toc4375871" w:history="1">
             <w:r>
               <w:rPr>
                 <w:rStyle w:val="Hyperlink"/>
                 <w:noProof/>
               </w:rPr>
-              <w:t>Convert string to timestamp</w:t>
+              <w:t>Substring</w:t>
             </w:r>
             <w:r>
               <w:rPr>
@@ -3590,7 +3519,7 @@
                 <w:noProof/>
                 <w:webHidden/>
               </w:rPr>
-              <w:instrText xml:space="preserve"> PAGEREF _Toc4293345 \h </w:instrText>
+              <w:instrText xml:space="preserve"> PAGEREF _Toc4375871 \h </w:instrText>
             </w:r>
             <w:r>
               <w:rPr>
@@ -3611,6 +3540,77 @@
                 <w:webHidden/>
               </w:rPr>
               <w:t>21</w:t>
+            </w:r>
+            <w:r>
+              <w:rPr>
+                <w:noProof/>
+                <w:webHidden/>
+              </w:rPr>
+              <w:fldChar w:fldCharType="end"/>
+            </w:r>
+          </w:hyperlink>
+        </w:p>
+        <w:p>
+          <w:pPr>
+            <w:pStyle w:val="TOC1"/>
+            <w:tabs>
+              <w:tab w:val="right" w:leader="dot" w:pos="10790"/>
+            </w:tabs>
+            <w:rPr>
+              <w:rFonts w:eastAsiaTheme="minorEastAsia"/>
+              <w:b w:val="0"/>
+              <w:bCs w:val="0"/>
+              <w:noProof/>
+            </w:rPr>
+          </w:pPr>
+          <w:hyperlink w:anchor="_Toc4375872" w:history="1">
+            <w:r>
+              <w:rPr>
+                <w:rStyle w:val="Hyperlink"/>
+                <w:noProof/>
+              </w:rPr>
+              <w:t>Timestamps</w:t>
+            </w:r>
+            <w:r>
+              <w:rPr>
+                <w:noProof/>
+                <w:webHidden/>
+              </w:rPr>
+              <w:tab/>
+            </w:r>
+            <w:r>
+              <w:rPr>
+                <w:noProof/>
+                <w:webHidden/>
+              </w:rPr>
+              <w:fldChar w:fldCharType="begin"/>
+            </w:r>
+            <w:r>
+              <w:rPr>
+                <w:noProof/>
+                <w:webHidden/>
+              </w:rPr>
+              <w:instrText xml:space="preserve"> PAGEREF _Toc4375872 \h </w:instrText>
+            </w:r>
+            <w:r>
+              <w:rPr>
+                <w:noProof/>
+                <w:webHidden/>
+              </w:rPr>
+            </w:r>
+            <w:r>
+              <w:rPr>
+                <w:noProof/>
+                <w:webHidden/>
+              </w:rPr>
+              <w:fldChar w:fldCharType="separate"/>
+            </w:r>
+            <w:r>
+              <w:rPr>
+                <w:noProof/>
+                <w:webHidden/>
+              </w:rPr>
+              <w:t>22</w:t>
             </w:r>
             <w:r>
               <w:rPr>
@@ -3636,13 +3636,13 @@
               <w:szCs w:val="24"/>
             </w:rPr>
           </w:pPr>
-          <w:hyperlink w:anchor="_Toc4293346" w:history="1">
+          <w:hyperlink w:anchor="_Toc4375873" w:history="1">
             <w:r>
               <w:rPr>
                 <w:rStyle w:val="Hyperlink"/>
                 <w:noProof/>
               </w:rPr>
-              <w:t>Convert Unix Timestamp to Formatted Date</w:t>
+              <w:t>Convert string to timestamp</w:t>
             </w:r>
             <w:r>
               <w:rPr>
@@ -3663,7 +3663,7 @@
                 <w:noProof/>
                 <w:webHidden/>
               </w:rPr>
-              <w:instrText xml:space="preserve"> PAGEREF _Toc4293346 \h </w:instrText>
+              <w:instrText xml:space="preserve"> PAGEREF _Toc4375873 \h </w:instrText>
             </w:r>
             <w:r>
               <w:rPr>
@@ -3683,7 +3683,7 @@
                 <w:noProof/>
                 <w:webHidden/>
               </w:rPr>
-              <w:t>21</w:t>
+              <w:t>22</w:t>
             </w:r>
             <w:r>
               <w:rPr>
@@ -3709,12 +3709,85 @@
               <w:szCs w:val="24"/>
             </w:rPr>
           </w:pPr>
-          <w:hyperlink w:anchor="_Toc4293347" w:history="1">
+          <w:hyperlink w:anchor="_Toc4375874" w:history="1">
             <w:r>
               <w:rPr>
                 <w:rStyle w:val="Hyperlink"/>
                 <w:noProof/>
               </w:rPr>
+              <w:t>Convert Unix Timestamp to Formatted Date</w:t>
+            </w:r>
+            <w:r>
+              <w:rPr>
+                <w:noProof/>
+                <w:webHidden/>
+              </w:rPr>
+              <w:tab/>
+            </w:r>
+            <w:r>
+              <w:rPr>
+                <w:noProof/>
+                <w:webHidden/>
+              </w:rPr>
+              <w:fldChar w:fldCharType="begin"/>
+            </w:r>
+            <w:r>
+              <w:rPr>
+                <w:noProof/>
+                <w:webHidden/>
+              </w:rPr>
+              <w:instrText xml:space="preserve"> PAGEREF _Toc4375874 \h </w:instrText>
+            </w:r>
+            <w:r>
+              <w:rPr>
+                <w:noProof/>
+                <w:webHidden/>
+              </w:rPr>
+            </w:r>
+            <w:r>
+              <w:rPr>
+                <w:noProof/>
+                <w:webHidden/>
+              </w:rPr>
+              <w:fldChar w:fldCharType="separate"/>
+            </w:r>
+            <w:r>
+              <w:rPr>
+                <w:noProof/>
+                <w:webHidden/>
+              </w:rPr>
+              <w:t>22</w:t>
+            </w:r>
+            <w:r>
+              <w:rPr>
+                <w:noProof/>
+                <w:webHidden/>
+              </w:rPr>
+              <w:fldChar w:fldCharType="end"/>
+            </w:r>
+          </w:hyperlink>
+        </w:p>
+        <w:p>
+          <w:pPr>
+            <w:pStyle w:val="TOC2"/>
+            <w:tabs>
+              <w:tab w:val="right" w:leader="dot" w:pos="10790"/>
+            </w:tabs>
+            <w:rPr>
+              <w:rFonts w:eastAsiaTheme="minorEastAsia"/>
+              <w:b w:val="0"/>
+              <w:bCs w:val="0"/>
+              <w:noProof/>
+              <w:sz w:val="24"/>
+              <w:szCs w:val="24"/>
+            </w:rPr>
+          </w:pPr>
+          <w:hyperlink w:anchor="_Toc4375875" w:history="1">
+            <w:r>
+              <w:rPr>
+                <w:rStyle w:val="Hyperlink"/>
+                <w:noProof/>
+              </w:rPr>
               <w:t>Convert Unix Timestamp to ISO Standard Date and Time</w:t>
             </w:r>
             <w:r>
@@ -3736,7 +3809,7 @@
                 <w:noProof/>
                 <w:webHidden/>
               </w:rPr>
-              <w:instrText xml:space="preserve"> PAGEREF _Toc4293347 \h </w:instrText>
+              <w:instrText xml:space="preserve"> PAGEREF _Toc4375875 \h </w:instrText>
             </w:r>
             <w:r>
               <w:rPr>
@@ -3756,7 +3829,7 @@
                 <w:noProof/>
                 <w:webHidden/>
               </w:rPr>
-              <w:t>22</w:t>
+              <w:t>23</w:t>
             </w:r>
             <w:r>
               <w:rPr>
@@ -3794,7 +3867,7 @@
         <w:pStyle w:val="Heading1"/>
         <w:ind w:left="0"/>
       </w:pPr>
-      <w:bookmarkStart w:id="1" w:name="_Toc4293297"/>
+      <w:bookmarkStart w:id="1" w:name="_Toc4375824"/>
       <w:r>
         <w:t>Command Shell Execution Within iPython</w:t>
       </w:r>
@@ -3852,7 +3925,7 @@
       <w:pPr>
         <w:pStyle w:val="Heading2"/>
       </w:pPr>
-      <w:bookmarkStart w:id="2" w:name="_Toc4293298"/>
+      <w:bookmarkStart w:id="2" w:name="_Toc4375825"/>
       <w:r>
         <w:t>Configure Spark from a jupyter notebook command</w:t>
       </w:r>
@@ -3885,7 +3958,7 @@
       <w:pPr>
         <w:pStyle w:val="Heading2"/>
       </w:pPr>
-      <w:bookmarkStart w:id="3" w:name="_Toc4293299"/>
+      <w:bookmarkStart w:id="3" w:name="_Toc4375826"/>
       <w:r>
         <w:t>Delete an HDFS directory using jupyter notebook</w:t>
       </w:r>
@@ -3893,6 +3966,9 @@
     </w:p>
     <w:p>
       <w:r>
+        <w:rPr>
+          <w:noProof/>
+        </w:rPr>
         <w:drawing>
           <wp:inline distT="0" distB="0" distL="0" distR="0" wp14:anchorId="59E055CE" wp14:editId="1F47046E">
             <wp:extent cx="6858000" cy="410845"/>
@@ -3936,7 +4012,7 @@
       <w:pPr>
         <w:pStyle w:val="Heading2"/>
       </w:pPr>
-      <w:bookmarkStart w:id="4" w:name="_Toc4293300"/>
+      <w:bookmarkStart w:id="4" w:name="_Toc4375827"/>
       <w:r>
         <w:t>Examine Underlying HDFS Directory Structures in a Jupyter Notebook</w:t>
       </w:r>
@@ -4147,7 +4223,7 @@
               </wp:inline>
             </w:drawing>
           </mc:Choice>
-          <mc:Fallback xmlns:mo="http://schemas.microsoft.com/office/mac/office/2008/main" xmlns:mv="urn:schemas-microsoft-com:mac:vml">
+          <mc:Fallback xmlns:mv="urn:schemas-microsoft-com:mac:vml" xmlns:mo="http://schemas.microsoft.com/office/mac/office/2008/main">
             <w:pict>
               <v:rect w14:anchorId="252261B8" id="Rectangle_x0020_2" o:spid="_x0000_s1026" alt="upyter Notebook" href="https://10.200.4.13/user/bbeauchamp/tree" title="&quot;dashboard&quot;" style="width:23.7pt;height:23.7pt;visibility:visible;mso-wrap-style:square;mso-left-percent:-10001;mso-top-percent:-10001;mso-position-horizontal:absolute;mso-position-horizontal-relative:char;mso-position-vertical:absolute;mso-position-vertical-relative:line;mso-left-percent:-10001;mso-top-percent:-10001;v-text-anchor:top" o:gfxdata="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" o:button="t" filled="f" stroked="f">
                 <v:fill o:detectmouseclick="t"/>
@@ -5897,6 +5973,7 @@
           <w:sz w:val="20"/>
           <w:szCs w:val="20"/>
         </w:rPr>
+        <w:lastRenderedPageBreak/>
         <w:t xml:space="preserve"> |-- dest_lon: double (nullable = true)</w:t>
       </w:r>
     </w:p>
@@ -5937,7 +6014,6 @@
           <w:sz w:val="20"/>
           <w:szCs w:val="20"/>
         </w:rPr>
-        <w:lastRenderedPageBreak/>
         <w:t xml:space="preserve"> |-- hour_of_day_local: double (nullable = true)</w:t>
       </w:r>
     </w:p>
@@ -6821,7 +6897,7 @@
       <w:pPr>
         <w:pStyle w:val="Heading2"/>
       </w:pPr>
-      <w:bookmarkStart w:id="5" w:name="_Toc4293301"/>
+      <w:bookmarkStart w:id="5" w:name="_Toc4375828"/>
       <w:r>
         <w:t>Set the spark timeout value</w:t>
       </w:r>
@@ -6853,7 +6929,7 @@
       <w:pPr>
         <w:pStyle w:val="Heading2"/>
       </w:pPr>
-      <w:bookmarkStart w:id="6" w:name="_Toc4293302"/>
+      <w:bookmarkStart w:id="6" w:name="_Toc4375829"/>
       <w:r>
         <w:t>Transfer a CSV file to HDFS</w:t>
       </w:r>
@@ -6970,7 +7046,7 @@
         </w:tabs>
         <w:ind w:left="0"/>
       </w:pPr>
-      <w:bookmarkStart w:id="7" w:name="_Toc4293303"/>
+      <w:bookmarkStart w:id="7" w:name="_Toc4375830"/>
       <w:r>
         <w:lastRenderedPageBreak/>
         <w:t>DataFrames (</w:t>
@@ -6985,7 +7061,7 @@
       <w:pPr>
         <w:pStyle w:val="Heading2"/>
       </w:pPr>
-      <w:bookmarkStart w:id="8" w:name="_Toc4293304"/>
+      <w:bookmarkStart w:id="8" w:name="_Toc4375831"/>
       <w:r>
         <w:t>Add a Column Based on Another Column</w:t>
       </w:r>
@@ -7463,7 +7539,7 @@
       <w:pPr>
         <w:pStyle w:val="Heading2"/>
       </w:pPr>
-      <w:bookmarkStart w:id="9" w:name="_Toc4293305"/>
+      <w:bookmarkStart w:id="9" w:name="_Toc4375832"/>
       <w:r>
         <w:t>Calculate Statistics on a DataFrame Column</w:t>
       </w:r>
@@ -7920,7 +7996,7 @@
       <w:pPr>
         <w:pStyle w:val="Heading2"/>
       </w:pPr>
-      <w:bookmarkStart w:id="10" w:name="_Toc4293306"/>
+      <w:bookmarkStart w:id="10" w:name="_Toc4375833"/>
       <w:r>
         <w:lastRenderedPageBreak/>
         <w:t>Change a DataFrame’s Column Names</w:t>
@@ -8789,7 +8865,7 @@
       <w:pPr>
         <w:pStyle w:val="Heading2"/>
       </w:pPr>
-      <w:bookmarkStart w:id="11" w:name="_Toc4293307"/>
+      <w:bookmarkStart w:id="11" w:name="_Toc4375834"/>
       <w:r>
         <w:t>Concatenate 2 pySpark DataFrames, row-wise</w:t>
       </w:r>
@@ -9960,7 +10036,7 @@
       <w:pPr>
         <w:pStyle w:val="Heading2"/>
       </w:pPr>
-      <w:bookmarkStart w:id="12" w:name="_Toc4293308"/>
+      <w:bookmarkStart w:id="12" w:name="_Toc4375835"/>
       <w:r>
         <w:t>Convert a Pandas DataFrame to a pySpark DataFrame</w:t>
       </w:r>
@@ -10118,7 +10194,7 @@
       <w:pPr>
         <w:pStyle w:val="Heading2"/>
       </w:pPr>
-      <w:bookmarkStart w:id="13" w:name="_Toc4293309"/>
+      <w:bookmarkStart w:id="13" w:name="_Toc4375836"/>
       <w:r>
         <w:t>Convert a pySpark DataFrame to a Pandas DataFrame</w:t>
       </w:r>
@@ -10153,7 +10229,7 @@
       <w:pPr>
         <w:pStyle w:val="Heading2"/>
       </w:pPr>
-      <w:bookmarkStart w:id="14" w:name="_Toc4293310"/>
+      <w:bookmarkStart w:id="14" w:name="_Toc4375837"/>
       <w:r>
         <w:lastRenderedPageBreak/>
         <w:t>Convert a Timestamp Column to a Date Column</w:t>
@@ -11716,7 +11792,7 @@
       <w:pPr>
         <w:pStyle w:val="Heading2"/>
       </w:pPr>
-      <w:bookmarkStart w:id="15" w:name="_Toc4293311"/>
+      <w:bookmarkStart w:id="15" w:name="_Toc4375838"/>
       <w:r>
         <w:lastRenderedPageBreak/>
         <w:t>Create a DataFrame from Scratch</w:t>
@@ -12019,7 +12095,7 @@
       <w:pPr>
         <w:pStyle w:val="Heading2"/>
       </w:pPr>
-      <w:bookmarkStart w:id="16" w:name="_Toc4293312"/>
+      <w:bookmarkStart w:id="16" w:name="_Toc4375839"/>
       <w:r>
         <w:t>Create a new pySpark DataFrame Column from Existing Columns</w:t>
       </w:r>
@@ -12891,7 +12967,7 @@
       <w:pPr>
         <w:pStyle w:val="Heading2"/>
       </w:pPr>
-      <w:bookmarkStart w:id="17" w:name="_Toc4293313"/>
+      <w:bookmarkStart w:id="17" w:name="_Toc4375840"/>
       <w:r>
         <w:t>Display DataFrame Columns and Types</w:t>
       </w:r>
@@ -12964,7 +13040,7 @@
       <w:pPr>
         <w:pStyle w:val="Heading2"/>
       </w:pPr>
-      <w:bookmarkStart w:id="18" w:name="_Toc4293314"/>
+      <w:bookmarkStart w:id="18" w:name="_Toc4375841"/>
       <w:r>
         <w:t>DataFrame Schema</w:t>
       </w:r>
@@ -13166,7 +13242,7 @@
       <w:pPr>
         <w:pStyle w:val="Heading2"/>
       </w:pPr>
-      <w:bookmarkStart w:id="19" w:name="_Toc4293315"/>
+      <w:bookmarkStart w:id="19" w:name="_Toc4375842"/>
       <w:r>
         <w:t>Execute SQL on a DataFrame</w:t>
       </w:r>
@@ -13277,7 +13353,7 @@
       <w:pPr>
         <w:pStyle w:val="Heading2"/>
       </w:pPr>
-      <w:bookmarkStart w:id="20" w:name="_Toc4293316"/>
+      <w:bookmarkStart w:id="20" w:name="_Toc4375843"/>
       <w:r>
         <w:t>Export a Spark Data Frame</w:t>
       </w:r>
@@ -13347,7 +13423,7 @@
       <w:pPr>
         <w:pStyle w:val="Heading2"/>
       </w:pPr>
-      <w:bookmarkStart w:id="21" w:name="_Toc4293317"/>
+      <w:bookmarkStart w:id="21" w:name="_Toc4375844"/>
       <w:r>
         <w:t>Ex</w:t>
       </w:r>
@@ -13446,7 +13522,7 @@
       <w:pPr>
         <w:pStyle w:val="Heading2"/>
       </w:pPr>
-      <w:bookmarkStart w:id="22" w:name="_Toc4293318"/>
+      <w:bookmarkStart w:id="22" w:name="_Toc4375845"/>
       <w:r>
         <w:t>Extract a struct (structure) as a DataFrame</w:t>
       </w:r>
@@ -13486,7 +13562,7 @@
       <w:pPr>
         <w:pStyle w:val="Heading2"/>
       </w:pPr>
-      <w:bookmarkStart w:id="23" w:name="_Toc4293319"/>
+      <w:bookmarkStart w:id="23" w:name="_Toc4375846"/>
       <w:r>
         <w:t>Extract Distinct Values from a DataFrame</w:t>
       </w:r>
@@ -13654,7 +13730,7 @@
       <w:pPr>
         <w:pStyle w:val="Heading2"/>
       </w:pPr>
-      <w:bookmarkStart w:id="24" w:name="_Toc4293320"/>
+      <w:bookmarkStart w:id="24" w:name="_Toc4375847"/>
       <w:r>
         <w:t>Extract Nested JSON Data in Spark</w:t>
       </w:r>
@@ -13678,7 +13754,7 @@
       <w:pPr>
         <w:pStyle w:val="Heading2"/>
       </w:pPr>
-      <w:bookmarkStart w:id="25" w:name="_Toc4293321"/>
+      <w:bookmarkStart w:id="25" w:name="_Toc4375848"/>
       <w:r>
         <w:lastRenderedPageBreak/>
         <w:t>Row Count of a DataFrame</w:t>
@@ -13709,7 +13785,7 @@
       <w:pPr>
         <w:pStyle w:val="Heading2"/>
       </w:pPr>
-      <w:bookmarkStart w:id="26" w:name="_Toc4293322"/>
+      <w:bookmarkStart w:id="26" w:name="_Toc4375849"/>
       <w:r>
         <w:t>Read a DataFrame from a csv file</w:t>
       </w:r>
@@ -13778,7 +13854,7 @@
       <w:pPr>
         <w:pStyle w:val="Heading2"/>
       </w:pPr>
-      <w:bookmarkStart w:id="27" w:name="_Toc4293323"/>
+      <w:bookmarkStart w:id="27" w:name="_Toc4375850"/>
       <w:r>
         <w:t xml:space="preserve">Register </w:t>
       </w:r>
@@ -14122,7 +14198,7 @@
       <w:pPr>
         <w:pStyle w:val="Heading2"/>
       </w:pPr>
-      <w:bookmarkStart w:id="28" w:name="_Toc4293324"/>
+      <w:bookmarkStart w:id="28" w:name="_Toc4375851"/>
       <w:r>
         <w:t>Sample a DataFrame (approximate sample)</w:t>
       </w:r>
@@ -14168,7 +14244,7 @@
       <w:pPr>
         <w:pStyle w:val="Heading2"/>
       </w:pPr>
-      <w:bookmarkStart w:id="29" w:name="_Toc4293325"/>
+      <w:bookmarkStart w:id="29" w:name="_Toc4375852"/>
       <w:r>
         <w:lastRenderedPageBreak/>
         <w:t>Sort a DataFrame</w:t>
@@ -15407,7 +15483,380 @@
       </w:pPr>
     </w:p>
     <w:p/>
+    <w:p>
+      <w:pPr>
+        <w:pStyle w:val="Heading2"/>
+      </w:pPr>
+      <w:bookmarkStart w:id="30" w:name="_Toc4375853"/>
+      <w:r>
+        <w:t>Specify the schema programmatically</w:t>
+      </w:r>
+      <w:bookmarkEnd w:id="30"/>
+    </w:p>
     <w:p/>
+    <w:p>
+      <w:pPr>
+        <w:pStyle w:val="code"/>
+      </w:pPr>
+      <w:r>
+        <w:t>from pyspark.sql.types import *</w:t>
+      </w:r>
+    </w:p>
+    <w:p>
+      <w:pPr>
+        <w:pStyle w:val="code"/>
+      </w:pPr>
+    </w:p>
+    <w:p>
+      <w:pPr>
+        <w:pStyle w:val="code"/>
+      </w:pPr>
+      <w:r>
+        <w:t xml:space="preserve"># Generate our own CSV data </w:t>
+      </w:r>
+    </w:p>
+    <w:p>
+      <w:pPr>
+        <w:pStyle w:val="code"/>
+      </w:pPr>
+      <w:r>
+        <w:t xml:space="preserve">stringCSVRDD = sc.parallelize([(123, 'Katie', 19, 'brown'), </w:t>
+      </w:r>
+    </w:p>
+    <w:p>
+      <w:pPr>
+        <w:pStyle w:val="code"/>
+      </w:pPr>
+      <w:r>
+        <w:t xml:space="preserve">                               (234, 'Michael', 22, 'green'), </w:t>
+      </w:r>
+    </w:p>
+    <w:p>
+      <w:pPr>
+        <w:pStyle w:val="code"/>
+      </w:pPr>
+      <w:r>
+        <w:t xml:space="preserve">                               (345, 'Simone', 23, 'blue')])</w:t>
+      </w:r>
+    </w:p>
+    <w:p>
+      <w:pPr>
+        <w:pStyle w:val="code"/>
+      </w:pPr>
+    </w:p>
+    <w:p>
+      <w:pPr>
+        <w:pStyle w:val="code"/>
+      </w:pPr>
+      <w:r>
+        <w:t># The schema is encoded in a string, using StructType we define the schema using various pyspark.sql.types</w:t>
+      </w:r>
+    </w:p>
+    <w:p>
+      <w:pPr>
+        <w:pStyle w:val="code"/>
+      </w:pPr>
+      <w:r>
+        <w:t>schema = StructType([</w:t>
+      </w:r>
+    </w:p>
+    <w:p>
+      <w:pPr>
+        <w:pStyle w:val="code"/>
+      </w:pPr>
+      <w:r>
+        <w:t xml:space="preserve">    StructField("id", LongType(), True),    </w:t>
+      </w:r>
+    </w:p>
+    <w:p>
+      <w:pPr>
+        <w:pStyle w:val="code"/>
+      </w:pPr>
+      <w:r>
+        <w:t xml:space="preserve">    StructField("name", StringType(), True),</w:t>
+      </w:r>
+    </w:p>
+    <w:p>
+      <w:pPr>
+        <w:pStyle w:val="code"/>
+      </w:pPr>
+      <w:r>
+        <w:t xml:space="preserve">    StructField("age", LongType(), True),</w:t>
+      </w:r>
+    </w:p>
+    <w:p>
+      <w:pPr>
+        <w:pStyle w:val="code"/>
+      </w:pPr>
+      <w:r>
+        <w:t xml:space="preserve">    StructField("eyeColor", StringType(), True)</w:t>
+      </w:r>
+    </w:p>
+    <w:p>
+      <w:pPr>
+        <w:pStyle w:val="code"/>
+      </w:pPr>
+      <w:r>
+        <w:t>])</w:t>
+      </w:r>
+    </w:p>
+    <w:p>
+      <w:pPr>
+        <w:pStyle w:val="code"/>
+      </w:pPr>
+    </w:p>
+    <w:p>
+      <w:pPr>
+        <w:pStyle w:val="code"/>
+      </w:pPr>
+      <w:r>
+        <w:t># Apply the schema to the RDD and Create DataFrame</w:t>
+      </w:r>
+    </w:p>
+    <w:p>
+      <w:pPr>
+        <w:pStyle w:val="code"/>
+      </w:pPr>
+      <w:r>
+        <w:t>swimmers = spark.createDataFrame(stringCSVRDD, schema)</w:t>
+      </w:r>
+    </w:p>
+    <w:p>
+      <w:pPr>
+        <w:pStyle w:val="code"/>
+      </w:pPr>
+    </w:p>
+    <w:p>
+      <w:pPr>
+        <w:pStyle w:val="code"/>
+      </w:pPr>
+      <w:r>
+        <w:t># Creates a temporary view using the DataFrame</w:t>
+      </w:r>
+    </w:p>
+    <w:p>
+      <w:pPr>
+        <w:pStyle w:val="code"/>
+      </w:pPr>
+      <w:r>
+        <w:t>swimmers.createOrReplaceTempView("swimmers")</w:t>
+      </w:r>
+    </w:p>
+    <w:p/>
+    <w:p>
+      <w:pPr>
+        <w:pStyle w:val="code"/>
+      </w:pPr>
+      <w:r>
+        <w:t>swimmers.printSchema()</w:t>
+      </w:r>
+    </w:p>
+    <w:p/>
+    <w:p>
+      <w:r>
+        <w:t>Output:</w:t>
+      </w:r>
+    </w:p>
+    <w:p>
+      <w:pPr>
+        <w:shd w:val="clear" w:color="auto" w:fill="FFFFFF"/>
+        <w:tabs>
+          <w:tab w:val="left" w:pos="916"/>
+          <w:tab w:val="left" w:pos="1832"/>
+          <w:tab w:val="left" w:pos="2748"/>
+          <w:tab w:val="left" w:pos="3664"/>
+          <w:tab w:val="left" w:pos="4580"/>
+          <w:tab w:val="left" w:pos="5496"/>
+          <w:tab w:val="left" w:pos="6412"/>
+          <w:tab w:val="left" w:pos="7328"/>
+          <w:tab w:val="left" w:pos="8244"/>
+          <w:tab w:val="left" w:pos="9160"/>
+          <w:tab w:val="left" w:pos="10076"/>
+          <w:tab w:val="left" w:pos="10992"/>
+          <w:tab w:val="left" w:pos="11908"/>
+          <w:tab w:val="left" w:pos="12824"/>
+          <w:tab w:val="left" w:pos="13740"/>
+          <w:tab w:val="left" w:pos="14656"/>
+        </w:tabs>
+        <w:wordWrap w:val="0"/>
+        <w:textAlignment w:val="baseline"/>
+        <w:rPr>
+          <w:rFonts w:ascii="Courier New" w:eastAsia="Times New Roman" w:hAnsi="Courier New" w:cs="Courier New"/>
+          <w:color w:val="000000"/>
+          <w:sz w:val="21"/>
+          <w:szCs w:val="21"/>
+        </w:rPr>
+      </w:pPr>
+      <w:r>
+        <w:rPr>
+          <w:rFonts w:ascii="Courier New" w:eastAsia="Times New Roman" w:hAnsi="Courier New" w:cs="Courier New"/>
+          <w:color w:val="000000"/>
+          <w:sz w:val="21"/>
+          <w:szCs w:val="21"/>
+        </w:rPr>
+        <w:t>root</w:t>
+      </w:r>
+    </w:p>
+    <w:p>
+      <w:pPr>
+        <w:shd w:val="clear" w:color="auto" w:fill="FFFFFF"/>
+        <w:tabs>
+          <w:tab w:val="left" w:pos="916"/>
+          <w:tab w:val="left" w:pos="1832"/>
+          <w:tab w:val="left" w:pos="2748"/>
+          <w:tab w:val="left" w:pos="3664"/>
+          <w:tab w:val="left" w:pos="4580"/>
+          <w:tab w:val="left" w:pos="5496"/>
+          <w:tab w:val="left" w:pos="6412"/>
+          <w:tab w:val="left" w:pos="7328"/>
+          <w:tab w:val="left" w:pos="8244"/>
+          <w:tab w:val="left" w:pos="9160"/>
+          <w:tab w:val="left" w:pos="10076"/>
+          <w:tab w:val="left" w:pos="10992"/>
+          <w:tab w:val="left" w:pos="11908"/>
+          <w:tab w:val="left" w:pos="12824"/>
+          <w:tab w:val="left" w:pos="13740"/>
+          <w:tab w:val="left" w:pos="14656"/>
+        </w:tabs>
+        <w:wordWrap w:val="0"/>
+        <w:textAlignment w:val="baseline"/>
+        <w:rPr>
+          <w:rFonts w:ascii="Courier New" w:eastAsia="Times New Roman" w:hAnsi="Courier New" w:cs="Courier New"/>
+          <w:color w:val="000000"/>
+          <w:sz w:val="21"/>
+          <w:szCs w:val="21"/>
+        </w:rPr>
+      </w:pPr>
+      <w:r>
+        <w:rPr>
+          <w:rFonts w:ascii="Courier New" w:eastAsia="Times New Roman" w:hAnsi="Courier New" w:cs="Courier New"/>
+          <w:color w:val="000000"/>
+          <w:sz w:val="21"/>
+          <w:szCs w:val="21"/>
+        </w:rPr>
+        <w:t xml:space="preserve"> |-- id: long (nullable = true)</w:t>
+      </w:r>
+    </w:p>
+    <w:p>
+      <w:pPr>
+        <w:shd w:val="clear" w:color="auto" w:fill="FFFFFF"/>
+        <w:tabs>
+          <w:tab w:val="left" w:pos="916"/>
+          <w:tab w:val="left" w:pos="1832"/>
+          <w:tab w:val="left" w:pos="2748"/>
+          <w:tab w:val="left" w:pos="3664"/>
+          <w:tab w:val="left" w:pos="4580"/>
+          <w:tab w:val="left" w:pos="5496"/>
+          <w:tab w:val="left" w:pos="6412"/>
+          <w:tab w:val="left" w:pos="7328"/>
+          <w:tab w:val="left" w:pos="8244"/>
+          <w:tab w:val="left" w:pos="9160"/>
+          <w:tab w:val="left" w:pos="10076"/>
+          <w:tab w:val="left" w:pos="10992"/>
+          <w:tab w:val="left" w:pos="11908"/>
+          <w:tab w:val="left" w:pos="12824"/>
+          <w:tab w:val="left" w:pos="13740"/>
+          <w:tab w:val="left" w:pos="14656"/>
+        </w:tabs>
+        <w:wordWrap w:val="0"/>
+        <w:textAlignment w:val="baseline"/>
+        <w:rPr>
+          <w:rFonts w:ascii="Courier New" w:eastAsia="Times New Roman" w:hAnsi="Courier New" w:cs="Courier New"/>
+          <w:color w:val="000000"/>
+          <w:sz w:val="21"/>
+          <w:szCs w:val="21"/>
+        </w:rPr>
+      </w:pPr>
+      <w:r>
+        <w:rPr>
+          <w:rFonts w:ascii="Courier New" w:eastAsia="Times New Roman" w:hAnsi="Courier New" w:cs="Courier New"/>
+          <w:color w:val="000000"/>
+          <w:sz w:val="21"/>
+          <w:szCs w:val="21"/>
+        </w:rPr>
+        <w:t xml:space="preserve"> |-- name: string (nullable = true)</w:t>
+      </w:r>
+    </w:p>
+    <w:p>
+      <w:pPr>
+        <w:shd w:val="clear" w:color="auto" w:fill="FFFFFF"/>
+        <w:tabs>
+          <w:tab w:val="left" w:pos="916"/>
+          <w:tab w:val="left" w:pos="1832"/>
+          <w:tab w:val="left" w:pos="2748"/>
+          <w:tab w:val="left" w:pos="3664"/>
+          <w:tab w:val="left" w:pos="4580"/>
+          <w:tab w:val="left" w:pos="5496"/>
+          <w:tab w:val="left" w:pos="6412"/>
+          <w:tab w:val="left" w:pos="7328"/>
+          <w:tab w:val="left" w:pos="8244"/>
+          <w:tab w:val="left" w:pos="9160"/>
+          <w:tab w:val="left" w:pos="10076"/>
+          <w:tab w:val="left" w:pos="10992"/>
+          <w:tab w:val="left" w:pos="11908"/>
+          <w:tab w:val="left" w:pos="12824"/>
+          <w:tab w:val="left" w:pos="13740"/>
+          <w:tab w:val="left" w:pos="14656"/>
+        </w:tabs>
+        <w:wordWrap w:val="0"/>
+        <w:textAlignment w:val="baseline"/>
+        <w:rPr>
+          <w:rFonts w:ascii="Courier New" w:eastAsia="Times New Roman" w:hAnsi="Courier New" w:cs="Courier New"/>
+          <w:color w:val="000000"/>
+          <w:sz w:val="21"/>
+          <w:szCs w:val="21"/>
+        </w:rPr>
+      </w:pPr>
+      <w:r>
+        <w:rPr>
+          <w:rFonts w:ascii="Courier New" w:eastAsia="Times New Roman" w:hAnsi="Courier New" w:cs="Courier New"/>
+          <w:color w:val="000000"/>
+          <w:sz w:val="21"/>
+          <w:szCs w:val="21"/>
+        </w:rPr>
+        <w:t xml:space="preserve"> |-- age: long (nullable = true)</w:t>
+      </w:r>
+    </w:p>
+    <w:p>
+      <w:pPr>
+        <w:shd w:val="clear" w:color="auto" w:fill="FFFFFF"/>
+        <w:tabs>
+          <w:tab w:val="left" w:pos="916"/>
+          <w:tab w:val="left" w:pos="1832"/>
+          <w:tab w:val="left" w:pos="2748"/>
+          <w:tab w:val="left" w:pos="3664"/>
+          <w:tab w:val="left" w:pos="4580"/>
+          <w:tab w:val="left" w:pos="5496"/>
+          <w:tab w:val="left" w:pos="6412"/>
+          <w:tab w:val="left" w:pos="7328"/>
+          <w:tab w:val="left" w:pos="8244"/>
+          <w:tab w:val="left" w:pos="9160"/>
+          <w:tab w:val="left" w:pos="10076"/>
+          <w:tab w:val="left" w:pos="10992"/>
+          <w:tab w:val="left" w:pos="11908"/>
+          <w:tab w:val="left" w:pos="12824"/>
+          <w:tab w:val="left" w:pos="13740"/>
+          <w:tab w:val="left" w:pos="14656"/>
+        </w:tabs>
+        <w:wordWrap w:val="0"/>
+        <w:textAlignment w:val="baseline"/>
+        <w:rPr>
+          <w:rFonts w:ascii="Courier New" w:eastAsia="Times New Roman" w:hAnsi="Courier New" w:cs="Courier New"/>
+          <w:color w:val="000000"/>
+          <w:sz w:val="21"/>
+          <w:szCs w:val="21"/>
+        </w:rPr>
+      </w:pPr>
+      <w:r>
+        <w:rPr>
+          <w:rFonts w:ascii="Courier New" w:eastAsia="Times New Roman" w:hAnsi="Courier New" w:cs="Courier New"/>
+          <w:color w:val="000000"/>
+          <w:sz w:val="21"/>
+          <w:szCs w:val="21"/>
+        </w:rPr>
+        <w:t xml:space="preserve"> |-- eyeColor: string (nullable = true)</w:t>
+      </w:r>
+    </w:p>
     <w:p>
       <w:pPr>
         <w:rPr>
@@ -15425,7 +15874,7 @@
       <w:pPr>
         <w:pStyle w:val="Heading2"/>
       </w:pPr>
-      <w:bookmarkStart w:id="30" w:name="_Toc4293326"/>
+      <w:bookmarkStart w:id="31" w:name="_Toc4375854"/>
       <w:r>
         <w:lastRenderedPageBreak/>
         <w:t xml:space="preserve">Statistics on </w:t>
@@ -15436,18 +15885,18 @@
       <w:r>
         <w:t xml:space="preserve"> columns</w:t>
       </w:r>
-      <w:bookmarkEnd w:id="30"/>
+      <w:bookmarkEnd w:id="31"/>
     </w:p>
     <w:p/>
     <w:p>
       <w:pPr>
         <w:pStyle w:val="Heading3"/>
       </w:pPr>
-      <w:bookmarkStart w:id="31" w:name="_Toc4293327"/>
+      <w:bookmarkStart w:id="32" w:name="_Toc4375855"/>
       <w:r>
         <w:t>Calculate Mean and Median of a Column</w:t>
       </w:r>
-      <w:bookmarkEnd w:id="31"/>
+      <w:bookmarkEnd w:id="32"/>
     </w:p>
     <w:p>
       <w:pPr>
@@ -16009,11 +16458,11 @@
       <w:pPr>
         <w:pStyle w:val="Heading3"/>
       </w:pPr>
-      <w:bookmarkStart w:id="32" w:name="_Toc4293328"/>
+      <w:bookmarkStart w:id="33" w:name="_Toc4375856"/>
       <w:r>
         <w:t>Statistics Summary for a pySpark DataFrame</w:t>
       </w:r>
-      <w:bookmarkEnd w:id="32"/>
+      <w:bookmarkEnd w:id="33"/>
     </w:p>
     <w:p/>
     <w:p>
@@ -16391,11 +16840,11 @@
         <w:pStyle w:val="Heading1"/>
         <w:ind w:left="0"/>
       </w:pPr>
-      <w:bookmarkStart w:id="33" w:name="_Toc4293329"/>
+      <w:bookmarkStart w:id="34" w:name="_Toc4375857"/>
       <w:r>
         <w:t>pyspark.sql</w:t>
       </w:r>
-      <w:bookmarkEnd w:id="33"/>
+      <w:bookmarkEnd w:id="34"/>
     </w:p>
     <w:p/>
     <w:p>
@@ -16542,12 +16991,12 @@
         <w:pStyle w:val="Heading1"/>
         <w:ind w:left="0"/>
       </w:pPr>
-      <w:bookmarkStart w:id="34" w:name="_Toc4293330"/>
+      <w:bookmarkStart w:id="35" w:name="_Toc4375858"/>
       <w:r>
         <w:lastRenderedPageBreak/>
         <w:t>SparkSQL</w:t>
       </w:r>
-      <w:bookmarkEnd w:id="34"/>
+      <w:bookmarkEnd w:id="35"/>
     </w:p>
     <w:p/>
     <w:p/>
@@ -16556,11 +17005,11 @@
         <w:pStyle w:val="Heading1"/>
         <w:ind w:left="0"/>
       </w:pPr>
-      <w:bookmarkStart w:id="35" w:name="_Toc4293331"/>
+      <w:bookmarkStart w:id="36" w:name="_Toc4375859"/>
       <w:r>
         <w:t>Case Statements</w:t>
       </w:r>
-      <w:bookmarkEnd w:id="35"/>
+      <w:bookmarkEnd w:id="36"/>
     </w:p>
     <w:p>
       <w:pPr>
@@ -16865,11 +17314,11 @@
         <w:pStyle w:val="Heading1"/>
         <w:ind w:left="0"/>
       </w:pPr>
-      <w:bookmarkStart w:id="36" w:name="_Toc4293332"/>
+      <w:bookmarkStart w:id="37" w:name="_Toc4375860"/>
       <w:r>
         <w:t>DataFrame  (pyspark.sql.dataframe.DataFrame)</w:t>
       </w:r>
-      <w:bookmarkEnd w:id="36"/>
+      <w:bookmarkEnd w:id="37"/>
     </w:p>
     <w:p>
       <w:pPr>
@@ -16887,11 +17336,11 @@
       <w:pPr>
         <w:pStyle w:val="Heading2"/>
       </w:pPr>
-      <w:bookmarkStart w:id="37" w:name="_Toc4293333"/>
+      <w:bookmarkStart w:id="38" w:name="_Toc4375861"/>
       <w:r>
         <w:t>Explode a List inside a DataFrame column</w:t>
       </w:r>
-      <w:bookmarkEnd w:id="37"/>
+      <w:bookmarkEnd w:id="38"/>
     </w:p>
     <w:p/>
     <w:p>
@@ -17714,7 +18163,7 @@
           <w:shd w:val="clear" w:color="auto" w:fill="F4F5F7"/>
         </w:rPr>
       </w:pPr>
-      <w:bookmarkStart w:id="38" w:name="_Toc4293334"/>
+      <w:bookmarkStart w:id="39" w:name="_Toc4375862"/>
       <w:r>
         <w:lastRenderedPageBreak/>
         <w:t xml:space="preserve">Loading a Schema while Correcting </w:t>
@@ -17725,7 +18174,7 @@
         </w:rPr>
         <w:t>org.apache.parquet.io.ParquetDecodingException</w:t>
       </w:r>
-      <w:bookmarkEnd w:id="38"/>
+      <w:bookmarkEnd w:id="39"/>
     </w:p>
     <w:p>
       <w:pPr>
@@ -17984,12 +18433,12 @@
       <w:pPr>
         <w:pStyle w:val="Heading2"/>
       </w:pPr>
-      <w:bookmarkStart w:id="39" w:name="_Toc4293335"/>
+      <w:bookmarkStart w:id="40" w:name="_Toc4375863"/>
       <w:r>
         <w:lastRenderedPageBreak/>
         <w:t>Read a Parquet File into a DataFrame</w:t>
       </w:r>
-      <w:bookmarkEnd w:id="39"/>
+      <w:bookmarkEnd w:id="40"/>
     </w:p>
     <w:p>
       <w:pPr>
@@ -18052,11 +18501,11 @@
       <w:pPr>
         <w:pStyle w:val="Heading2"/>
       </w:pPr>
-      <w:bookmarkStart w:id="40" w:name="_Toc4293336"/>
+      <w:bookmarkStart w:id="41" w:name="_Toc4375864"/>
       <w:r>
         <w:t>Store DataFrame as Temp Table for Later Querying</w:t>
       </w:r>
-      <w:bookmarkEnd w:id="40"/>
+      <w:bookmarkEnd w:id="41"/>
     </w:p>
     <w:p/>
     <w:p>
@@ -18137,11 +18586,11 @@
         <w:pStyle w:val="Heading1"/>
         <w:ind w:left="0"/>
       </w:pPr>
-      <w:bookmarkStart w:id="41" w:name="_Toc4293337"/>
+      <w:bookmarkStart w:id="42" w:name="_Toc4375865"/>
       <w:r>
         <w:t>Select an Array Element</w:t>
       </w:r>
-      <w:bookmarkEnd w:id="41"/>
+      <w:bookmarkEnd w:id="42"/>
     </w:p>
     <w:p>
       <w:pPr>
@@ -18286,23 +18735,23 @@
         <w:pStyle w:val="Heading1"/>
         <w:ind w:left="0"/>
       </w:pPr>
-      <w:bookmarkStart w:id="42" w:name="_Toc4293338"/>
+      <w:bookmarkStart w:id="43" w:name="_Toc4375866"/>
       <w:r>
         <w:lastRenderedPageBreak/>
         <w:t>Parquet</w:t>
       </w:r>
-      <w:bookmarkEnd w:id="42"/>
+      <w:bookmarkEnd w:id="43"/>
     </w:p>
     <w:p/>
     <w:p>
       <w:pPr>
         <w:pStyle w:val="Heading2"/>
       </w:pPr>
-      <w:bookmarkStart w:id="43" w:name="_Toc4293339"/>
+      <w:bookmarkStart w:id="44" w:name="_Toc4375867"/>
       <w:r>
         <w:t>Explode a list or array data field</w:t>
       </w:r>
-      <w:bookmarkEnd w:id="43"/>
+      <w:bookmarkEnd w:id="44"/>
     </w:p>
     <w:p/>
     <w:p>
@@ -20028,22 +20477,22 @@
         <w:pStyle w:val="Heading1"/>
         <w:ind w:left="0"/>
       </w:pPr>
-      <w:bookmarkStart w:id="44" w:name="_Toc4293340"/>
+      <w:bookmarkStart w:id="45" w:name="_Toc4375868"/>
       <w:r>
         <w:t>Strings</w:t>
       </w:r>
-      <w:bookmarkEnd w:id="44"/>
+      <w:bookmarkEnd w:id="45"/>
     </w:p>
     <w:p/>
     <w:p>
       <w:pPr>
         <w:pStyle w:val="Heading2"/>
       </w:pPr>
-      <w:bookmarkStart w:id="45" w:name="_Toc4293341"/>
+      <w:bookmarkStart w:id="46" w:name="_Toc4375869"/>
       <w:r>
         <w:t>Concatenate strings</w:t>
       </w:r>
-      <w:bookmarkEnd w:id="45"/>
+      <w:bookmarkEnd w:id="46"/>
     </w:p>
     <w:p/>
     <w:p>
@@ -20085,11 +20534,11 @@
       <w:pPr>
         <w:pStyle w:val="Heading2"/>
       </w:pPr>
-      <w:bookmarkStart w:id="46" w:name="_Toc4293342"/>
+      <w:bookmarkStart w:id="47" w:name="_Toc4375870"/>
       <w:r>
         <w:t>Convert a numeric field to a string</w:t>
       </w:r>
-      <w:bookmarkEnd w:id="46"/>
+      <w:bookmarkEnd w:id="47"/>
     </w:p>
     <w:p/>
     <w:p>
@@ -20356,11 +20805,11 @@
       <w:pPr>
         <w:pStyle w:val="Heading2"/>
       </w:pPr>
-      <w:bookmarkStart w:id="47" w:name="_Toc4293343"/>
+      <w:bookmarkStart w:id="48" w:name="_Toc4375871"/>
       <w:r>
         <w:t>Substring</w:t>
       </w:r>
-      <w:bookmarkEnd w:id="47"/>
+      <w:bookmarkEnd w:id="48"/>
     </w:p>
     <w:p/>
     <w:p>
@@ -20394,23 +20843,23 @@
         <w:pStyle w:val="Heading1"/>
         <w:ind w:left="0"/>
       </w:pPr>
-      <w:bookmarkStart w:id="48" w:name="_Toc4293344"/>
+      <w:bookmarkStart w:id="49" w:name="_Toc4375872"/>
       <w:r>
         <w:lastRenderedPageBreak/>
         <w:t>Timestamps</w:t>
       </w:r>
-      <w:bookmarkEnd w:id="48"/>
+      <w:bookmarkEnd w:id="49"/>
     </w:p>
     <w:p/>
     <w:p>
       <w:pPr>
         <w:pStyle w:val="Heading2"/>
       </w:pPr>
-      <w:bookmarkStart w:id="49" w:name="_Toc4293345"/>
+      <w:bookmarkStart w:id="50" w:name="_Toc4375873"/>
       <w:r>
         <w:t>Convert string to timestamp</w:t>
       </w:r>
-      <w:bookmarkEnd w:id="49"/>
+      <w:bookmarkEnd w:id="50"/>
     </w:p>
     <w:p/>
     <w:p>
@@ -20696,11 +21145,11 @@
       <w:pPr>
         <w:pStyle w:val="Heading2"/>
       </w:pPr>
-      <w:bookmarkStart w:id="50" w:name="_Toc4293346"/>
+      <w:bookmarkStart w:id="51" w:name="_Toc4375874"/>
       <w:r>
         <w:t>Convert Unix Timestamp to Formatted Date</w:t>
       </w:r>
-      <w:bookmarkEnd w:id="50"/>
+      <w:bookmarkEnd w:id="51"/>
     </w:p>
     <w:p/>
     <w:p>
@@ -21016,12 +21465,12 @@
       <w:pPr>
         <w:pStyle w:val="Heading2"/>
       </w:pPr>
-      <w:bookmarkStart w:id="51" w:name="_Toc4293347"/>
+      <w:bookmarkStart w:id="52" w:name="_Toc4375875"/>
       <w:r>
         <w:lastRenderedPageBreak/>
         <w:t>Convert Unix Timestamp to ISO Standard Date and Time</w:t>
       </w:r>
-      <w:bookmarkEnd w:id="51"/>
+      <w:bookmarkEnd w:id="52"/>
     </w:p>
     <w:p/>
     <w:p>
@@ -22564,7 +23013,7 @@
 </file>
 
 <file path=customXml/itemProps1.xml><?xml version="1.0" encoding="utf-8"?>
-<ds:datastoreItem xmlns:ds="http://schemas.openxmlformats.org/officeDocument/2006/customXml" ds:itemID="{FB3DEBA5-83EE-9D44-8486-D7F069D2B54A}">
+<ds:datastoreItem xmlns:ds="http://schemas.openxmlformats.org/officeDocument/2006/customXml" ds:itemID="{B15567F3-206D-544B-9FB2-E208B1F1FE3B}">
   <ds:schemaRefs>
     <ds:schemaRef ds:uri="http://schemas.openxmlformats.org/officeDocument/2006/bibliography"/>
   </ds:schemaRefs>

</xml_diff>

<commit_message>
Added filtering by rows which have a column value contained in a list
</commit_message>
<xml_diff>
--- a/pySpark_Cheatsheet.docx
+++ b/pySpark_Cheatsheet.docx
@@ -73,7 +73,7 @@
             </w:rPr>
             <w:fldChar w:fldCharType="separate"/>
           </w:r>
-          <w:hyperlink w:anchor="_Toc4375824" w:history="1">
+          <w:hyperlink w:anchor="_Toc4549125" w:history="1">
             <w:r>
               <w:rPr>
                 <w:rStyle w:val="Hyperlink"/>
@@ -100,7 +100,7 @@
                 <w:noProof/>
                 <w:webHidden/>
               </w:rPr>
-              <w:instrText xml:space="preserve"> PAGEREF _Toc4375824 \h </w:instrText>
+              <w:instrText xml:space="preserve"> PAGEREF _Toc4549125 \h </w:instrText>
             </w:r>
             <w:r>
               <w:rPr>
@@ -146,7 +146,7 @@
               <w:szCs w:val="24"/>
             </w:rPr>
           </w:pPr>
-          <w:hyperlink w:anchor="_Toc4375825" w:history="1">
+          <w:hyperlink w:anchor="_Toc4549126" w:history="1">
             <w:r>
               <w:rPr>
                 <w:rStyle w:val="Hyperlink"/>
@@ -173,7 +173,7 @@
                 <w:noProof/>
                 <w:webHidden/>
               </w:rPr>
-              <w:instrText xml:space="preserve"> PAGEREF _Toc4375825 \h </w:instrText>
+              <w:instrText xml:space="preserve"> PAGEREF _Toc4549126 \h </w:instrText>
             </w:r>
             <w:r>
               <w:rPr>
@@ -219,7 +219,7 @@
               <w:szCs w:val="24"/>
             </w:rPr>
           </w:pPr>
-          <w:hyperlink w:anchor="_Toc4375826" w:history="1">
+          <w:hyperlink w:anchor="_Toc4549127" w:history="1">
             <w:r>
               <w:rPr>
                 <w:rStyle w:val="Hyperlink"/>
@@ -246,7 +246,7 @@
                 <w:noProof/>
                 <w:webHidden/>
               </w:rPr>
-              <w:instrText xml:space="preserve"> PAGEREF _Toc4375826 \h </w:instrText>
+              <w:instrText xml:space="preserve"> PAGEREF _Toc4549127 \h </w:instrText>
             </w:r>
             <w:r>
               <w:rPr>
@@ -292,7 +292,7 @@
               <w:szCs w:val="24"/>
             </w:rPr>
           </w:pPr>
-          <w:hyperlink w:anchor="_Toc4375827" w:history="1">
+          <w:hyperlink w:anchor="_Toc4549128" w:history="1">
             <w:r>
               <w:rPr>
                 <w:rStyle w:val="Hyperlink"/>
@@ -319,7 +319,7 @@
                 <w:noProof/>
                 <w:webHidden/>
               </w:rPr>
-              <w:instrText xml:space="preserve"> PAGEREF _Toc4375827 \h </w:instrText>
+              <w:instrText xml:space="preserve"> PAGEREF _Toc4549128 \h </w:instrText>
             </w:r>
             <w:r>
               <w:rPr>
@@ -365,7 +365,7 @@
               <w:szCs w:val="24"/>
             </w:rPr>
           </w:pPr>
-          <w:hyperlink w:anchor="_Toc4375828" w:history="1">
+          <w:hyperlink w:anchor="_Toc4549129" w:history="1">
             <w:r>
               <w:rPr>
                 <w:rStyle w:val="Hyperlink"/>
@@ -392,7 +392,7 @@
                 <w:noProof/>
                 <w:webHidden/>
               </w:rPr>
-              <w:instrText xml:space="preserve"> PAGEREF _Toc4375828 \h </w:instrText>
+              <w:instrText xml:space="preserve"> PAGEREF _Toc4549129 \h </w:instrText>
             </w:r>
             <w:r>
               <w:rPr>
@@ -438,7 +438,7 @@
               <w:szCs w:val="24"/>
             </w:rPr>
           </w:pPr>
-          <w:hyperlink w:anchor="_Toc4375829" w:history="1">
+          <w:hyperlink w:anchor="_Toc4549130" w:history="1">
             <w:r>
               <w:rPr>
                 <w:rStyle w:val="Hyperlink"/>
@@ -465,7 +465,7 @@
                 <w:noProof/>
                 <w:webHidden/>
               </w:rPr>
-              <w:instrText xml:space="preserve"> PAGEREF _Toc4375829 \h </w:instrText>
+              <w:instrText xml:space="preserve"> PAGEREF _Toc4549130 \h </w:instrText>
             </w:r>
             <w:r>
               <w:rPr>
@@ -509,7 +509,7 @@
               <w:noProof/>
             </w:rPr>
           </w:pPr>
-          <w:hyperlink w:anchor="_Toc4375830" w:history="1">
+          <w:hyperlink w:anchor="_Toc4549131" w:history="1">
             <w:r>
               <w:rPr>
                 <w:rStyle w:val="Hyperlink"/>
@@ -536,7 +536,7 @@
                 <w:noProof/>
                 <w:webHidden/>
               </w:rPr>
-              <w:instrText xml:space="preserve"> PAGEREF _Toc4375830 \h </w:instrText>
+              <w:instrText xml:space="preserve"> PAGEREF _Toc4549131 \h </w:instrText>
             </w:r>
             <w:r>
               <w:rPr>
@@ -582,7 +582,7 @@
               <w:szCs w:val="24"/>
             </w:rPr>
           </w:pPr>
-          <w:hyperlink w:anchor="_Toc4375831" w:history="1">
+          <w:hyperlink w:anchor="_Toc4549132" w:history="1">
             <w:r>
               <w:rPr>
                 <w:rStyle w:val="Hyperlink"/>
@@ -609,7 +609,7 @@
                 <w:noProof/>
                 <w:webHidden/>
               </w:rPr>
-              <w:instrText xml:space="preserve"> PAGEREF _Toc4375831 \h </w:instrText>
+              <w:instrText xml:space="preserve"> PAGEREF _Toc4549132 \h </w:instrText>
             </w:r>
             <w:r>
               <w:rPr>
@@ -655,7 +655,7 @@
               <w:szCs w:val="24"/>
             </w:rPr>
           </w:pPr>
-          <w:hyperlink w:anchor="_Toc4375832" w:history="1">
+          <w:hyperlink w:anchor="_Toc4549133" w:history="1">
             <w:r>
               <w:rPr>
                 <w:rStyle w:val="Hyperlink"/>
@@ -682,7 +682,7 @@
                 <w:noProof/>
                 <w:webHidden/>
               </w:rPr>
-              <w:instrText xml:space="preserve"> PAGEREF _Toc4375832 \h </w:instrText>
+              <w:instrText xml:space="preserve"> PAGEREF _Toc4549133 \h </w:instrText>
             </w:r>
             <w:r>
               <w:rPr>
@@ -728,7 +728,7 @@
               <w:szCs w:val="24"/>
             </w:rPr>
           </w:pPr>
-          <w:hyperlink w:anchor="_Toc4375833" w:history="1">
+          <w:hyperlink w:anchor="_Toc4549134" w:history="1">
             <w:r>
               <w:rPr>
                 <w:rStyle w:val="Hyperlink"/>
@@ -755,7 +755,7 @@
                 <w:noProof/>
                 <w:webHidden/>
               </w:rPr>
-              <w:instrText xml:space="preserve"> PAGEREF _Toc4375833 \h </w:instrText>
+              <w:instrText xml:space="preserve"> PAGEREF _Toc4549134 \h </w:instrText>
             </w:r>
             <w:r>
               <w:rPr>
@@ -801,7 +801,7 @@
               <w:szCs w:val="24"/>
             </w:rPr>
           </w:pPr>
-          <w:hyperlink w:anchor="_Toc4375834" w:history="1">
+          <w:hyperlink w:anchor="_Toc4549135" w:history="1">
             <w:r>
               <w:rPr>
                 <w:rStyle w:val="Hyperlink"/>
@@ -828,7 +828,7 @@
                 <w:noProof/>
                 <w:webHidden/>
               </w:rPr>
-              <w:instrText xml:space="preserve"> PAGEREF _Toc4375834 \h </w:instrText>
+              <w:instrText xml:space="preserve"> PAGEREF _Toc4549135 \h </w:instrText>
             </w:r>
             <w:r>
               <w:rPr>
@@ -874,7 +874,7 @@
               <w:szCs w:val="24"/>
             </w:rPr>
           </w:pPr>
-          <w:hyperlink w:anchor="_Toc4375835" w:history="1">
+          <w:hyperlink w:anchor="_Toc4549136" w:history="1">
             <w:r>
               <w:rPr>
                 <w:rStyle w:val="Hyperlink"/>
@@ -901,7 +901,7 @@
                 <w:noProof/>
                 <w:webHidden/>
               </w:rPr>
-              <w:instrText xml:space="preserve"> PAGEREF _Toc4375835 \h </w:instrText>
+              <w:instrText xml:space="preserve"> PAGEREF _Toc4549136 \h </w:instrText>
             </w:r>
             <w:r>
               <w:rPr>
@@ -947,7 +947,7 @@
               <w:szCs w:val="24"/>
             </w:rPr>
           </w:pPr>
-          <w:hyperlink w:anchor="_Toc4375836" w:history="1">
+          <w:hyperlink w:anchor="_Toc4549137" w:history="1">
             <w:r>
               <w:rPr>
                 <w:rStyle w:val="Hyperlink"/>
@@ -974,7 +974,7 @@
                 <w:noProof/>
                 <w:webHidden/>
               </w:rPr>
-              <w:instrText xml:space="preserve"> PAGEREF _Toc4375836 \h </w:instrText>
+              <w:instrText xml:space="preserve"> PAGEREF _Toc4549137 \h </w:instrText>
             </w:r>
             <w:r>
               <w:rPr>
@@ -1020,7 +1020,7 @@
               <w:szCs w:val="24"/>
             </w:rPr>
           </w:pPr>
-          <w:hyperlink w:anchor="_Toc4375837" w:history="1">
+          <w:hyperlink w:anchor="_Toc4549138" w:history="1">
             <w:r>
               <w:rPr>
                 <w:rStyle w:val="Hyperlink"/>
@@ -1047,7 +1047,7 @@
                 <w:noProof/>
                 <w:webHidden/>
               </w:rPr>
-              <w:instrText xml:space="preserve"> PAGEREF _Toc4375837 \h </w:instrText>
+              <w:instrText xml:space="preserve"> PAGEREF _Toc4549138 \h </w:instrText>
             </w:r>
             <w:r>
               <w:rPr>
@@ -1093,7 +1093,7 @@
               <w:szCs w:val="24"/>
             </w:rPr>
           </w:pPr>
-          <w:hyperlink w:anchor="_Toc4375838" w:history="1">
+          <w:hyperlink w:anchor="_Toc4549139" w:history="1">
             <w:r>
               <w:rPr>
                 <w:rStyle w:val="Hyperlink"/>
@@ -1120,7 +1120,7 @@
                 <w:noProof/>
                 <w:webHidden/>
               </w:rPr>
-              <w:instrText xml:space="preserve"> PAGEREF _Toc4375838 \h </w:instrText>
+              <w:instrText xml:space="preserve"> PAGEREF _Toc4549139 \h </w:instrText>
             </w:r>
             <w:r>
               <w:rPr>
@@ -1166,7 +1166,7 @@
               <w:szCs w:val="24"/>
             </w:rPr>
           </w:pPr>
-          <w:hyperlink w:anchor="_Toc4375839" w:history="1">
+          <w:hyperlink w:anchor="_Toc4549140" w:history="1">
             <w:r>
               <w:rPr>
                 <w:rStyle w:val="Hyperlink"/>
@@ -1193,7 +1193,7 @@
                 <w:noProof/>
                 <w:webHidden/>
               </w:rPr>
-              <w:instrText xml:space="preserve"> PAGEREF _Toc4375839 \h </w:instrText>
+              <w:instrText xml:space="preserve"> PAGEREF _Toc4549140 \h </w:instrText>
             </w:r>
             <w:r>
               <w:rPr>
@@ -1239,7 +1239,7 @@
               <w:szCs w:val="24"/>
             </w:rPr>
           </w:pPr>
-          <w:hyperlink w:anchor="_Toc4375840" w:history="1">
+          <w:hyperlink w:anchor="_Toc4549141" w:history="1">
             <w:r>
               <w:rPr>
                 <w:rStyle w:val="Hyperlink"/>
@@ -1266,7 +1266,7 @@
                 <w:noProof/>
                 <w:webHidden/>
               </w:rPr>
-              <w:instrText xml:space="preserve"> PAGEREF _Toc4375840 \h </w:instrText>
+              <w:instrText xml:space="preserve"> PAGEREF _Toc4549141 \h </w:instrText>
             </w:r>
             <w:r>
               <w:rPr>
@@ -1312,7 +1312,7 @@
               <w:szCs w:val="24"/>
             </w:rPr>
           </w:pPr>
-          <w:hyperlink w:anchor="_Toc4375841" w:history="1">
+          <w:hyperlink w:anchor="_Toc4549142" w:history="1">
             <w:r>
               <w:rPr>
                 <w:rStyle w:val="Hyperlink"/>
@@ -1339,7 +1339,7 @@
                 <w:noProof/>
                 <w:webHidden/>
               </w:rPr>
-              <w:instrText xml:space="preserve"> PAGEREF _Toc4375841 \h </w:instrText>
+              <w:instrText xml:space="preserve"> PAGEREF _Toc4549142 \h </w:instrText>
             </w:r>
             <w:r>
               <w:rPr>
@@ -1385,7 +1385,7 @@
               <w:szCs w:val="24"/>
             </w:rPr>
           </w:pPr>
-          <w:hyperlink w:anchor="_Toc4375842" w:history="1">
+          <w:hyperlink w:anchor="_Toc4549143" w:history="1">
             <w:r>
               <w:rPr>
                 <w:rStyle w:val="Hyperlink"/>
@@ -1412,7 +1412,7 @@
                 <w:noProof/>
                 <w:webHidden/>
               </w:rPr>
-              <w:instrText xml:space="preserve"> PAGEREF _Toc4375842 \h </w:instrText>
+              <w:instrText xml:space="preserve"> PAGEREF _Toc4549143 \h </w:instrText>
             </w:r>
             <w:r>
               <w:rPr>
@@ -1458,7 +1458,7 @@
               <w:szCs w:val="24"/>
             </w:rPr>
           </w:pPr>
-          <w:hyperlink w:anchor="_Toc4375843" w:history="1">
+          <w:hyperlink w:anchor="_Toc4549144" w:history="1">
             <w:r>
               <w:rPr>
                 <w:rStyle w:val="Hyperlink"/>
@@ -1485,7 +1485,7 @@
                 <w:noProof/>
                 <w:webHidden/>
               </w:rPr>
-              <w:instrText xml:space="preserve"> PAGEREF _Toc4375843 \h </w:instrText>
+              <w:instrText xml:space="preserve"> PAGEREF _Toc4549144 \h </w:instrText>
             </w:r>
             <w:r>
               <w:rPr>
@@ -1531,7 +1531,7 @@
               <w:szCs w:val="24"/>
             </w:rPr>
           </w:pPr>
-          <w:hyperlink w:anchor="_Toc4375844" w:history="1">
+          <w:hyperlink w:anchor="_Toc4549145" w:history="1">
             <w:r>
               <w:rPr>
                 <w:rStyle w:val="Hyperlink"/>
@@ -1558,7 +1558,7 @@
                 <w:noProof/>
                 <w:webHidden/>
               </w:rPr>
-              <w:instrText xml:space="preserve"> PAGEREF _Toc4375844 \h </w:instrText>
+              <w:instrText xml:space="preserve"> PAGEREF _Toc4549145 \h </w:instrText>
             </w:r>
             <w:r>
               <w:rPr>
@@ -1604,7 +1604,7 @@
               <w:szCs w:val="24"/>
             </w:rPr>
           </w:pPr>
-          <w:hyperlink w:anchor="_Toc4375845" w:history="1">
+          <w:hyperlink w:anchor="_Toc4549146" w:history="1">
             <w:r>
               <w:rPr>
                 <w:rStyle w:val="Hyperlink"/>
@@ -1631,7 +1631,7 @@
                 <w:noProof/>
                 <w:webHidden/>
               </w:rPr>
-              <w:instrText xml:space="preserve"> PAGEREF _Toc4375845 \h </w:instrText>
+              <w:instrText xml:space="preserve"> PAGEREF _Toc4549146 \h </w:instrText>
             </w:r>
             <w:r>
               <w:rPr>
@@ -1677,7 +1677,7 @@
               <w:szCs w:val="24"/>
             </w:rPr>
           </w:pPr>
-          <w:hyperlink w:anchor="_Toc4375846" w:history="1">
+          <w:hyperlink w:anchor="_Toc4549147" w:history="1">
             <w:r>
               <w:rPr>
                 <w:rStyle w:val="Hyperlink"/>
@@ -1704,7 +1704,7 @@
                 <w:noProof/>
                 <w:webHidden/>
               </w:rPr>
-              <w:instrText xml:space="preserve"> PAGEREF _Toc4375846 \h </w:instrText>
+              <w:instrText xml:space="preserve"> PAGEREF _Toc4549147 \h </w:instrText>
             </w:r>
             <w:r>
               <w:rPr>
@@ -1750,7 +1750,7 @@
               <w:szCs w:val="24"/>
             </w:rPr>
           </w:pPr>
-          <w:hyperlink w:anchor="_Toc4375847" w:history="1">
+          <w:hyperlink w:anchor="_Toc4549148" w:history="1">
             <w:r>
               <w:rPr>
                 <w:rStyle w:val="Hyperlink"/>
@@ -1777,7 +1777,7 @@
                 <w:noProof/>
                 <w:webHidden/>
               </w:rPr>
-              <w:instrText xml:space="preserve"> PAGEREF _Toc4375847 \h </w:instrText>
+              <w:instrText xml:space="preserve"> PAGEREF _Toc4549148 \h </w:instrText>
             </w:r>
             <w:r>
               <w:rPr>
@@ -1823,13 +1823,13 @@
               <w:szCs w:val="24"/>
             </w:rPr>
           </w:pPr>
-          <w:hyperlink w:anchor="_Toc4375848" w:history="1">
+          <w:hyperlink w:anchor="_Toc4549149" w:history="1">
             <w:r>
               <w:rPr>
                 <w:rStyle w:val="Hyperlink"/>
                 <w:noProof/>
               </w:rPr>
-              <w:t>Row Count of a DataFrame</w:t>
+              <w:t>Filter in rows having values contained in a list</w:t>
             </w:r>
             <w:r>
               <w:rPr>
@@ -1850,7 +1850,7 @@
                 <w:noProof/>
                 <w:webHidden/>
               </w:rPr>
-              <w:instrText xml:space="preserve"> PAGEREF _Toc4375848 \h </w:instrText>
+              <w:instrText xml:space="preserve"> PAGEREF _Toc4549149 \h </w:instrText>
             </w:r>
             <w:r>
               <w:rPr>
@@ -1896,13 +1896,13 @@
               <w:szCs w:val="24"/>
             </w:rPr>
           </w:pPr>
-          <w:hyperlink w:anchor="_Toc4375849" w:history="1">
+          <w:hyperlink w:anchor="_Toc4549150" w:history="1">
             <w:r>
               <w:rPr>
                 <w:rStyle w:val="Hyperlink"/>
                 <w:noProof/>
               </w:rPr>
-              <w:t>Read a DataFrame from a csv file</w:t>
+              <w:t>groupBy usage with pySpark DataFrames</w:t>
             </w:r>
             <w:r>
               <w:rPr>
@@ -1923,7 +1923,7 @@
                 <w:noProof/>
                 <w:webHidden/>
               </w:rPr>
-              <w:instrText xml:space="preserve"> PAGEREF _Toc4375849 \h </w:instrText>
+              <w:instrText xml:space="preserve"> PAGEREF _Toc4549150 \h </w:instrText>
             </w:r>
             <w:r>
               <w:rPr>
@@ -1969,13 +1969,13 @@
               <w:szCs w:val="24"/>
             </w:rPr>
           </w:pPr>
-          <w:hyperlink w:anchor="_Toc4375850" w:history="1">
+          <w:hyperlink w:anchor="_Toc4549151" w:history="1">
             <w:r>
               <w:rPr>
                 <w:rStyle w:val="Hyperlink"/>
                 <w:noProof/>
               </w:rPr>
-              <w:t>Register a DataFrame as a Temporary Table</w:t>
+              <w:t>Row Count of a DataFrame</w:t>
             </w:r>
             <w:r>
               <w:rPr>
@@ -1996,7 +1996,7 @@
                 <w:noProof/>
                 <w:webHidden/>
               </w:rPr>
-              <w:instrText xml:space="preserve"> PAGEREF _Toc4375850 \h </w:instrText>
+              <w:instrText xml:space="preserve"> PAGEREF _Toc4549151 \h </w:instrText>
             </w:r>
             <w:r>
               <w:rPr>
@@ -2042,13 +2042,13 @@
               <w:szCs w:val="24"/>
             </w:rPr>
           </w:pPr>
-          <w:hyperlink w:anchor="_Toc4375851" w:history="1">
+          <w:hyperlink w:anchor="_Toc4549152" w:history="1">
             <w:r>
               <w:rPr>
                 <w:rStyle w:val="Hyperlink"/>
                 <w:noProof/>
               </w:rPr>
-              <w:t>Sample a DataFrame (approximate sample)</w:t>
+              <w:t>Read a DataFrame from a csv file</w:t>
             </w:r>
             <w:r>
               <w:rPr>
@@ -2069,7 +2069,7 @@
                 <w:noProof/>
                 <w:webHidden/>
               </w:rPr>
-              <w:instrText xml:space="preserve"> PAGEREF _Toc4375851 \h </w:instrText>
+              <w:instrText xml:space="preserve"> PAGEREF _Toc4549152 \h </w:instrText>
             </w:r>
             <w:r>
               <w:rPr>
@@ -2115,13 +2115,13 @@
               <w:szCs w:val="24"/>
             </w:rPr>
           </w:pPr>
-          <w:hyperlink w:anchor="_Toc4375852" w:history="1">
+          <w:hyperlink w:anchor="_Toc4549153" w:history="1">
             <w:r>
               <w:rPr>
                 <w:rStyle w:val="Hyperlink"/>
                 <w:noProof/>
               </w:rPr>
-              <w:t>Sort a DataFrame</w:t>
+              <w:t>Register a DataFrame as a Temporary Table</w:t>
             </w:r>
             <w:r>
               <w:rPr>
@@ -2142,7 +2142,7 @@
                 <w:noProof/>
                 <w:webHidden/>
               </w:rPr>
-              <w:instrText xml:space="preserve"> PAGEREF _Toc4375852 \h </w:instrText>
+              <w:instrText xml:space="preserve"> PAGEREF _Toc4549153 \h </w:instrText>
             </w:r>
             <w:r>
               <w:rPr>
@@ -2162,7 +2162,7 @@
                 <w:noProof/>
                 <w:webHidden/>
               </w:rPr>
-              <w:t>13</w:t>
+              <w:t>14</w:t>
             </w:r>
             <w:r>
               <w:rPr>
@@ -2188,13 +2188,13 @@
               <w:szCs w:val="24"/>
             </w:rPr>
           </w:pPr>
-          <w:hyperlink w:anchor="_Toc4375853" w:history="1">
+          <w:hyperlink w:anchor="_Toc4549154" w:history="1">
             <w:r>
               <w:rPr>
                 <w:rStyle w:val="Hyperlink"/>
                 <w:noProof/>
               </w:rPr>
-              <w:t>Specify the schema programmatically</w:t>
+              <w:t>Sample a DataFrame (approximate sample)</w:t>
             </w:r>
             <w:r>
               <w:rPr>
@@ -2215,7 +2215,7 @@
                 <w:noProof/>
                 <w:webHidden/>
               </w:rPr>
-              <w:instrText xml:space="preserve"> PAGEREF _Toc4375853 \h </w:instrText>
+              <w:instrText xml:space="preserve"> PAGEREF _Toc4549154 \h </w:instrText>
             </w:r>
             <w:r>
               <w:rPr>
@@ -2235,7 +2235,7 @@
                 <w:noProof/>
                 <w:webHidden/>
               </w:rPr>
-              <w:t>13</w:t>
+              <w:t>14</w:t>
             </w:r>
             <w:r>
               <w:rPr>
@@ -2261,13 +2261,13 @@
               <w:szCs w:val="24"/>
             </w:rPr>
           </w:pPr>
-          <w:hyperlink w:anchor="_Toc4375854" w:history="1">
+          <w:hyperlink w:anchor="_Toc4549155" w:history="1">
             <w:r>
               <w:rPr>
                 <w:rStyle w:val="Hyperlink"/>
                 <w:noProof/>
               </w:rPr>
-              <w:t>Statistics on pyspark.sql.dataframe.DataFrame columns</w:t>
+              <w:t>Sort a DataFrame</w:t>
             </w:r>
             <w:r>
               <w:rPr>
@@ -2288,7 +2288,7 @@
                 <w:noProof/>
                 <w:webHidden/>
               </w:rPr>
-              <w:instrText xml:space="preserve"> PAGEREF _Toc4375854 \h </w:instrText>
+              <w:instrText xml:space="preserve"> PAGEREF _Toc4549155 \h </w:instrText>
             </w:r>
             <w:r>
               <w:rPr>
@@ -2309,432 +2309,6 @@
                 <w:webHidden/>
               </w:rPr>
               <w:t>15</w:t>
-            </w:r>
-            <w:r>
-              <w:rPr>
-                <w:noProof/>
-                <w:webHidden/>
-              </w:rPr>
-              <w:fldChar w:fldCharType="end"/>
-            </w:r>
-          </w:hyperlink>
-        </w:p>
-        <w:p>
-          <w:pPr>
-            <w:pStyle w:val="TOC3"/>
-            <w:tabs>
-              <w:tab w:val="right" w:leader="dot" w:pos="10790"/>
-            </w:tabs>
-            <w:rPr>
-              <w:rFonts w:eastAsiaTheme="minorEastAsia"/>
-              <w:noProof/>
-              <w:sz w:val="24"/>
-              <w:szCs w:val="24"/>
-            </w:rPr>
-          </w:pPr>
-          <w:hyperlink w:anchor="_Toc4375855" w:history="1">
-            <w:r>
-              <w:rPr>
-                <w:rStyle w:val="Hyperlink"/>
-                <w:noProof/>
-              </w:rPr>
-              <w:t>Calculate Mean and Median of a Column</w:t>
-            </w:r>
-            <w:r>
-              <w:rPr>
-                <w:noProof/>
-                <w:webHidden/>
-              </w:rPr>
-              <w:tab/>
-            </w:r>
-            <w:r>
-              <w:rPr>
-                <w:noProof/>
-                <w:webHidden/>
-              </w:rPr>
-              <w:fldChar w:fldCharType="begin"/>
-            </w:r>
-            <w:r>
-              <w:rPr>
-                <w:noProof/>
-                <w:webHidden/>
-              </w:rPr>
-              <w:instrText xml:space="preserve"> PAGEREF _Toc4375855 \h </w:instrText>
-            </w:r>
-            <w:r>
-              <w:rPr>
-                <w:noProof/>
-                <w:webHidden/>
-              </w:rPr>
-            </w:r>
-            <w:r>
-              <w:rPr>
-                <w:noProof/>
-                <w:webHidden/>
-              </w:rPr>
-              <w:fldChar w:fldCharType="separate"/>
-            </w:r>
-            <w:r>
-              <w:rPr>
-                <w:noProof/>
-                <w:webHidden/>
-              </w:rPr>
-              <w:t>15</w:t>
-            </w:r>
-            <w:r>
-              <w:rPr>
-                <w:noProof/>
-                <w:webHidden/>
-              </w:rPr>
-              <w:fldChar w:fldCharType="end"/>
-            </w:r>
-          </w:hyperlink>
-        </w:p>
-        <w:p>
-          <w:pPr>
-            <w:pStyle w:val="TOC3"/>
-            <w:tabs>
-              <w:tab w:val="right" w:leader="dot" w:pos="10790"/>
-            </w:tabs>
-            <w:rPr>
-              <w:rFonts w:eastAsiaTheme="minorEastAsia"/>
-              <w:noProof/>
-              <w:sz w:val="24"/>
-              <w:szCs w:val="24"/>
-            </w:rPr>
-          </w:pPr>
-          <w:hyperlink w:anchor="_Toc4375856" w:history="1">
-            <w:r>
-              <w:rPr>
-                <w:rStyle w:val="Hyperlink"/>
-                <w:noProof/>
-              </w:rPr>
-              <w:t>Statistics Summary for a pySpark DataFrame</w:t>
-            </w:r>
-            <w:r>
-              <w:rPr>
-                <w:noProof/>
-                <w:webHidden/>
-              </w:rPr>
-              <w:tab/>
-            </w:r>
-            <w:r>
-              <w:rPr>
-                <w:noProof/>
-                <w:webHidden/>
-              </w:rPr>
-              <w:fldChar w:fldCharType="begin"/>
-            </w:r>
-            <w:r>
-              <w:rPr>
-                <w:noProof/>
-                <w:webHidden/>
-              </w:rPr>
-              <w:instrText xml:space="preserve"> PAGEREF _Toc4375856 \h </w:instrText>
-            </w:r>
-            <w:r>
-              <w:rPr>
-                <w:noProof/>
-                <w:webHidden/>
-              </w:rPr>
-            </w:r>
-            <w:r>
-              <w:rPr>
-                <w:noProof/>
-                <w:webHidden/>
-              </w:rPr>
-              <w:fldChar w:fldCharType="separate"/>
-            </w:r>
-            <w:r>
-              <w:rPr>
-                <w:noProof/>
-                <w:webHidden/>
-              </w:rPr>
-              <w:t>15</w:t>
-            </w:r>
-            <w:r>
-              <w:rPr>
-                <w:noProof/>
-                <w:webHidden/>
-              </w:rPr>
-              <w:fldChar w:fldCharType="end"/>
-            </w:r>
-          </w:hyperlink>
-        </w:p>
-        <w:p>
-          <w:pPr>
-            <w:pStyle w:val="TOC1"/>
-            <w:tabs>
-              <w:tab w:val="right" w:leader="dot" w:pos="10790"/>
-            </w:tabs>
-            <w:rPr>
-              <w:rFonts w:eastAsiaTheme="minorEastAsia"/>
-              <w:b w:val="0"/>
-              <w:bCs w:val="0"/>
-              <w:noProof/>
-            </w:rPr>
-          </w:pPr>
-          <w:hyperlink w:anchor="_Toc4375857" w:history="1">
-            <w:r>
-              <w:rPr>
-                <w:rStyle w:val="Hyperlink"/>
-                <w:noProof/>
-              </w:rPr>
-              <w:t>pyspark.sql</w:t>
-            </w:r>
-            <w:r>
-              <w:rPr>
-                <w:noProof/>
-                <w:webHidden/>
-              </w:rPr>
-              <w:tab/>
-            </w:r>
-            <w:r>
-              <w:rPr>
-                <w:noProof/>
-                <w:webHidden/>
-              </w:rPr>
-              <w:fldChar w:fldCharType="begin"/>
-            </w:r>
-            <w:r>
-              <w:rPr>
-                <w:noProof/>
-                <w:webHidden/>
-              </w:rPr>
-              <w:instrText xml:space="preserve"> PAGEREF _Toc4375857 \h </w:instrText>
-            </w:r>
-            <w:r>
-              <w:rPr>
-                <w:noProof/>
-                <w:webHidden/>
-              </w:rPr>
-            </w:r>
-            <w:r>
-              <w:rPr>
-                <w:noProof/>
-                <w:webHidden/>
-              </w:rPr>
-              <w:fldChar w:fldCharType="separate"/>
-            </w:r>
-            <w:r>
-              <w:rPr>
-                <w:noProof/>
-                <w:webHidden/>
-              </w:rPr>
-              <w:t>15</w:t>
-            </w:r>
-            <w:r>
-              <w:rPr>
-                <w:noProof/>
-                <w:webHidden/>
-              </w:rPr>
-              <w:fldChar w:fldCharType="end"/>
-            </w:r>
-          </w:hyperlink>
-        </w:p>
-        <w:p>
-          <w:pPr>
-            <w:pStyle w:val="TOC1"/>
-            <w:tabs>
-              <w:tab w:val="right" w:leader="dot" w:pos="10790"/>
-            </w:tabs>
-            <w:rPr>
-              <w:rFonts w:eastAsiaTheme="minorEastAsia"/>
-              <w:b w:val="0"/>
-              <w:bCs w:val="0"/>
-              <w:noProof/>
-            </w:rPr>
-          </w:pPr>
-          <w:hyperlink w:anchor="_Toc4375858" w:history="1">
-            <w:r>
-              <w:rPr>
-                <w:rStyle w:val="Hyperlink"/>
-                <w:noProof/>
-              </w:rPr>
-              <w:t>SparkSQL</w:t>
-            </w:r>
-            <w:r>
-              <w:rPr>
-                <w:noProof/>
-                <w:webHidden/>
-              </w:rPr>
-              <w:tab/>
-            </w:r>
-            <w:r>
-              <w:rPr>
-                <w:noProof/>
-                <w:webHidden/>
-              </w:rPr>
-              <w:fldChar w:fldCharType="begin"/>
-            </w:r>
-            <w:r>
-              <w:rPr>
-                <w:noProof/>
-                <w:webHidden/>
-              </w:rPr>
-              <w:instrText xml:space="preserve"> PAGEREF _Toc4375858 \h </w:instrText>
-            </w:r>
-            <w:r>
-              <w:rPr>
-                <w:noProof/>
-                <w:webHidden/>
-              </w:rPr>
-            </w:r>
-            <w:r>
-              <w:rPr>
-                <w:noProof/>
-                <w:webHidden/>
-              </w:rPr>
-              <w:fldChar w:fldCharType="separate"/>
-            </w:r>
-            <w:r>
-              <w:rPr>
-                <w:noProof/>
-                <w:webHidden/>
-              </w:rPr>
-              <w:t>16</w:t>
-            </w:r>
-            <w:r>
-              <w:rPr>
-                <w:noProof/>
-                <w:webHidden/>
-              </w:rPr>
-              <w:fldChar w:fldCharType="end"/>
-            </w:r>
-          </w:hyperlink>
-        </w:p>
-        <w:p>
-          <w:pPr>
-            <w:pStyle w:val="TOC1"/>
-            <w:tabs>
-              <w:tab w:val="right" w:leader="dot" w:pos="10790"/>
-            </w:tabs>
-            <w:rPr>
-              <w:rFonts w:eastAsiaTheme="minorEastAsia"/>
-              <w:b w:val="0"/>
-              <w:bCs w:val="0"/>
-              <w:noProof/>
-            </w:rPr>
-          </w:pPr>
-          <w:hyperlink w:anchor="_Toc4375859" w:history="1">
-            <w:r>
-              <w:rPr>
-                <w:rStyle w:val="Hyperlink"/>
-                <w:noProof/>
-              </w:rPr>
-              <w:t>Case Statements</w:t>
-            </w:r>
-            <w:r>
-              <w:rPr>
-                <w:noProof/>
-                <w:webHidden/>
-              </w:rPr>
-              <w:tab/>
-            </w:r>
-            <w:r>
-              <w:rPr>
-                <w:noProof/>
-                <w:webHidden/>
-              </w:rPr>
-              <w:fldChar w:fldCharType="begin"/>
-            </w:r>
-            <w:r>
-              <w:rPr>
-                <w:noProof/>
-                <w:webHidden/>
-              </w:rPr>
-              <w:instrText xml:space="preserve"> PAGEREF _Toc4375859 \h </w:instrText>
-            </w:r>
-            <w:r>
-              <w:rPr>
-                <w:noProof/>
-                <w:webHidden/>
-              </w:rPr>
-            </w:r>
-            <w:r>
-              <w:rPr>
-                <w:noProof/>
-                <w:webHidden/>
-              </w:rPr>
-              <w:fldChar w:fldCharType="separate"/>
-            </w:r>
-            <w:r>
-              <w:rPr>
-                <w:noProof/>
-                <w:webHidden/>
-              </w:rPr>
-              <w:t>16</w:t>
-            </w:r>
-            <w:r>
-              <w:rPr>
-                <w:noProof/>
-                <w:webHidden/>
-              </w:rPr>
-              <w:fldChar w:fldCharType="end"/>
-            </w:r>
-          </w:hyperlink>
-        </w:p>
-        <w:p>
-          <w:pPr>
-            <w:pStyle w:val="TOC1"/>
-            <w:tabs>
-              <w:tab w:val="right" w:leader="dot" w:pos="10790"/>
-            </w:tabs>
-            <w:rPr>
-              <w:rFonts w:eastAsiaTheme="minorEastAsia"/>
-              <w:b w:val="0"/>
-              <w:bCs w:val="0"/>
-              <w:noProof/>
-            </w:rPr>
-          </w:pPr>
-          <w:hyperlink w:anchor="_Toc4375860" w:history="1">
-            <w:r>
-              <w:rPr>
-                <w:rStyle w:val="Hyperlink"/>
-                <w:noProof/>
-              </w:rPr>
-              <w:t>DataFrame  (pyspark.sql.dataframe.DataFrame)</w:t>
-            </w:r>
-            <w:r>
-              <w:rPr>
-                <w:noProof/>
-                <w:webHidden/>
-              </w:rPr>
-              <w:tab/>
-            </w:r>
-            <w:r>
-              <w:rPr>
-                <w:noProof/>
-                <w:webHidden/>
-              </w:rPr>
-              <w:fldChar w:fldCharType="begin"/>
-            </w:r>
-            <w:r>
-              <w:rPr>
-                <w:noProof/>
-                <w:webHidden/>
-              </w:rPr>
-              <w:instrText xml:space="preserve"> PAGEREF _Toc4375860 \h </w:instrText>
-            </w:r>
-            <w:r>
-              <w:rPr>
-                <w:noProof/>
-                <w:webHidden/>
-              </w:rPr>
-            </w:r>
-            <w:r>
-              <w:rPr>
-                <w:noProof/>
-                <w:webHidden/>
-              </w:rPr>
-              <w:fldChar w:fldCharType="separate"/>
-            </w:r>
-            <w:r>
-              <w:rPr>
-                <w:noProof/>
-                <w:webHidden/>
-              </w:rPr>
-              <w:t>16</w:t>
             </w:r>
             <w:r>
               <w:rPr>
@@ -2760,13 +2334,13 @@
               <w:szCs w:val="24"/>
             </w:rPr>
           </w:pPr>
-          <w:hyperlink w:anchor="_Toc4375861" w:history="1">
+          <w:hyperlink w:anchor="_Toc4549156" w:history="1">
             <w:r>
               <w:rPr>
                 <w:rStyle w:val="Hyperlink"/>
                 <w:noProof/>
               </w:rPr>
-              <w:t>Explode a List inside a DataFrame column</w:t>
+              <w:t>Specify the schema programmatically</w:t>
             </w:r>
             <w:r>
               <w:rPr>
@@ -2787,7 +2361,7 @@
                 <w:noProof/>
                 <w:webHidden/>
               </w:rPr>
-              <w:instrText xml:space="preserve"> PAGEREF _Toc4375861 \h </w:instrText>
+              <w:instrText xml:space="preserve"> PAGEREF _Toc4549156 \h </w:instrText>
             </w:r>
             <w:r>
               <w:rPr>
@@ -2807,7 +2381,7 @@
                 <w:noProof/>
                 <w:webHidden/>
               </w:rPr>
-              <w:t>16</w:t>
+              <w:t>15</w:t>
             </w:r>
             <w:r>
               <w:rPr>
@@ -2833,21 +2407,84 @@
               <w:szCs w:val="24"/>
             </w:rPr>
           </w:pPr>
-          <w:hyperlink w:anchor="_Toc4375862" w:history="1">
+          <w:hyperlink w:anchor="_Toc4549157" w:history="1">
             <w:r>
               <w:rPr>
                 <w:rStyle w:val="Hyperlink"/>
                 <w:noProof/>
               </w:rPr>
-              <w:t xml:space="preserve">Loading a Schema while Correcting </w:t>
-            </w:r>
+              <w:t>Statistics on pyspark.sql.dataframe.DataFrame columns</w:t>
+            </w:r>
+            <w:r>
+              <w:rPr>
+                <w:noProof/>
+                <w:webHidden/>
+              </w:rPr>
+              <w:tab/>
+            </w:r>
+            <w:r>
+              <w:rPr>
+                <w:noProof/>
+                <w:webHidden/>
+              </w:rPr>
+              <w:fldChar w:fldCharType="begin"/>
+            </w:r>
+            <w:r>
+              <w:rPr>
+                <w:noProof/>
+                <w:webHidden/>
+              </w:rPr>
+              <w:instrText xml:space="preserve"> PAGEREF _Toc4549157 \h </w:instrText>
+            </w:r>
+            <w:r>
+              <w:rPr>
+                <w:noProof/>
+                <w:webHidden/>
+              </w:rPr>
+            </w:r>
+            <w:r>
+              <w:rPr>
+                <w:noProof/>
+                <w:webHidden/>
+              </w:rPr>
+              <w:fldChar w:fldCharType="separate"/>
+            </w:r>
+            <w:r>
+              <w:rPr>
+                <w:noProof/>
+                <w:webHidden/>
+              </w:rPr>
+              <w:t>17</w:t>
+            </w:r>
+            <w:r>
+              <w:rPr>
+                <w:noProof/>
+                <w:webHidden/>
+              </w:rPr>
+              <w:fldChar w:fldCharType="end"/>
+            </w:r>
+          </w:hyperlink>
+        </w:p>
+        <w:p>
+          <w:pPr>
+            <w:pStyle w:val="TOC3"/>
+            <w:tabs>
+              <w:tab w:val="right" w:leader="dot" w:pos="10790"/>
+            </w:tabs>
+            <w:rPr>
+              <w:rFonts w:eastAsiaTheme="minorEastAsia"/>
+              <w:noProof/>
+              <w:sz w:val="24"/>
+              <w:szCs w:val="24"/>
+            </w:rPr>
+          </w:pPr>
+          <w:hyperlink w:anchor="_Toc4549158" w:history="1">
             <w:r>
               <w:rPr>
                 <w:rStyle w:val="Hyperlink"/>
                 <w:noProof/>
-                <w:shd w:val="clear" w:color="auto" w:fill="F4F5F7"/>
-              </w:rPr>
-              <w:t>org.apache.parquet.io.ParquetDecodingException</w:t>
+              </w:rPr>
+              <w:t>Calculate Mean and Median of a Column</w:t>
             </w:r>
             <w:r>
               <w:rPr>
@@ -2868,7 +2505,7 @@
                 <w:noProof/>
                 <w:webHidden/>
               </w:rPr>
-              <w:instrText xml:space="preserve"> PAGEREF _Toc4375862 \h </w:instrText>
+              <w:instrText xml:space="preserve"> PAGEREF _Toc4549158 \h </w:instrText>
             </w:r>
             <w:r>
               <w:rPr>
@@ -2889,6 +2526,361 @@
                 <w:webHidden/>
               </w:rPr>
               <w:t>17</w:t>
+            </w:r>
+            <w:r>
+              <w:rPr>
+                <w:noProof/>
+                <w:webHidden/>
+              </w:rPr>
+              <w:fldChar w:fldCharType="end"/>
+            </w:r>
+          </w:hyperlink>
+        </w:p>
+        <w:p>
+          <w:pPr>
+            <w:pStyle w:val="TOC3"/>
+            <w:tabs>
+              <w:tab w:val="right" w:leader="dot" w:pos="10790"/>
+            </w:tabs>
+            <w:rPr>
+              <w:rFonts w:eastAsiaTheme="minorEastAsia"/>
+              <w:noProof/>
+              <w:sz w:val="24"/>
+              <w:szCs w:val="24"/>
+            </w:rPr>
+          </w:pPr>
+          <w:hyperlink w:anchor="_Toc4549159" w:history="1">
+            <w:r>
+              <w:rPr>
+                <w:rStyle w:val="Hyperlink"/>
+                <w:noProof/>
+              </w:rPr>
+              <w:t>Statistics Summary for a pySpark DataFrame</w:t>
+            </w:r>
+            <w:r>
+              <w:rPr>
+                <w:noProof/>
+                <w:webHidden/>
+              </w:rPr>
+              <w:tab/>
+            </w:r>
+            <w:r>
+              <w:rPr>
+                <w:noProof/>
+                <w:webHidden/>
+              </w:rPr>
+              <w:fldChar w:fldCharType="begin"/>
+            </w:r>
+            <w:r>
+              <w:rPr>
+                <w:noProof/>
+                <w:webHidden/>
+              </w:rPr>
+              <w:instrText xml:space="preserve"> PAGEREF _Toc4549159 \h </w:instrText>
+            </w:r>
+            <w:r>
+              <w:rPr>
+                <w:noProof/>
+                <w:webHidden/>
+              </w:rPr>
+            </w:r>
+            <w:r>
+              <w:rPr>
+                <w:noProof/>
+                <w:webHidden/>
+              </w:rPr>
+              <w:fldChar w:fldCharType="separate"/>
+            </w:r>
+            <w:r>
+              <w:rPr>
+                <w:noProof/>
+                <w:webHidden/>
+              </w:rPr>
+              <w:t>17</w:t>
+            </w:r>
+            <w:r>
+              <w:rPr>
+                <w:noProof/>
+                <w:webHidden/>
+              </w:rPr>
+              <w:fldChar w:fldCharType="end"/>
+            </w:r>
+          </w:hyperlink>
+        </w:p>
+        <w:p>
+          <w:pPr>
+            <w:pStyle w:val="TOC1"/>
+            <w:tabs>
+              <w:tab w:val="right" w:leader="dot" w:pos="10790"/>
+            </w:tabs>
+            <w:rPr>
+              <w:rFonts w:eastAsiaTheme="minorEastAsia"/>
+              <w:b w:val="0"/>
+              <w:bCs w:val="0"/>
+              <w:noProof/>
+            </w:rPr>
+          </w:pPr>
+          <w:hyperlink w:anchor="_Toc4549160" w:history="1">
+            <w:r>
+              <w:rPr>
+                <w:rStyle w:val="Hyperlink"/>
+                <w:noProof/>
+              </w:rPr>
+              <w:t>pyspark.sql</w:t>
+            </w:r>
+            <w:r>
+              <w:rPr>
+                <w:noProof/>
+                <w:webHidden/>
+              </w:rPr>
+              <w:tab/>
+            </w:r>
+            <w:r>
+              <w:rPr>
+                <w:noProof/>
+                <w:webHidden/>
+              </w:rPr>
+              <w:fldChar w:fldCharType="begin"/>
+            </w:r>
+            <w:r>
+              <w:rPr>
+                <w:noProof/>
+                <w:webHidden/>
+              </w:rPr>
+              <w:instrText xml:space="preserve"> PAGEREF _Toc4549160 \h </w:instrText>
+            </w:r>
+            <w:r>
+              <w:rPr>
+                <w:noProof/>
+                <w:webHidden/>
+              </w:rPr>
+            </w:r>
+            <w:r>
+              <w:rPr>
+                <w:noProof/>
+                <w:webHidden/>
+              </w:rPr>
+              <w:fldChar w:fldCharType="separate"/>
+            </w:r>
+            <w:r>
+              <w:rPr>
+                <w:noProof/>
+                <w:webHidden/>
+              </w:rPr>
+              <w:t>17</w:t>
+            </w:r>
+            <w:r>
+              <w:rPr>
+                <w:noProof/>
+                <w:webHidden/>
+              </w:rPr>
+              <w:fldChar w:fldCharType="end"/>
+            </w:r>
+          </w:hyperlink>
+        </w:p>
+        <w:p>
+          <w:pPr>
+            <w:pStyle w:val="TOC1"/>
+            <w:tabs>
+              <w:tab w:val="right" w:leader="dot" w:pos="10790"/>
+            </w:tabs>
+            <w:rPr>
+              <w:rFonts w:eastAsiaTheme="minorEastAsia"/>
+              <w:b w:val="0"/>
+              <w:bCs w:val="0"/>
+              <w:noProof/>
+            </w:rPr>
+          </w:pPr>
+          <w:hyperlink w:anchor="_Toc4549161" w:history="1">
+            <w:r>
+              <w:rPr>
+                <w:rStyle w:val="Hyperlink"/>
+                <w:noProof/>
+              </w:rPr>
+              <w:t>SparkSQL</w:t>
+            </w:r>
+            <w:r>
+              <w:rPr>
+                <w:noProof/>
+                <w:webHidden/>
+              </w:rPr>
+              <w:tab/>
+            </w:r>
+            <w:r>
+              <w:rPr>
+                <w:noProof/>
+                <w:webHidden/>
+              </w:rPr>
+              <w:fldChar w:fldCharType="begin"/>
+            </w:r>
+            <w:r>
+              <w:rPr>
+                <w:noProof/>
+                <w:webHidden/>
+              </w:rPr>
+              <w:instrText xml:space="preserve"> PAGEREF _Toc4549161 \h </w:instrText>
+            </w:r>
+            <w:r>
+              <w:rPr>
+                <w:noProof/>
+                <w:webHidden/>
+              </w:rPr>
+            </w:r>
+            <w:r>
+              <w:rPr>
+                <w:noProof/>
+                <w:webHidden/>
+              </w:rPr>
+              <w:fldChar w:fldCharType="separate"/>
+            </w:r>
+            <w:r>
+              <w:rPr>
+                <w:noProof/>
+                <w:webHidden/>
+              </w:rPr>
+              <w:t>18</w:t>
+            </w:r>
+            <w:r>
+              <w:rPr>
+                <w:noProof/>
+                <w:webHidden/>
+              </w:rPr>
+              <w:fldChar w:fldCharType="end"/>
+            </w:r>
+          </w:hyperlink>
+        </w:p>
+        <w:p>
+          <w:pPr>
+            <w:pStyle w:val="TOC1"/>
+            <w:tabs>
+              <w:tab w:val="right" w:leader="dot" w:pos="10790"/>
+            </w:tabs>
+            <w:rPr>
+              <w:rFonts w:eastAsiaTheme="minorEastAsia"/>
+              <w:b w:val="0"/>
+              <w:bCs w:val="0"/>
+              <w:noProof/>
+            </w:rPr>
+          </w:pPr>
+          <w:hyperlink w:anchor="_Toc4549162" w:history="1">
+            <w:r>
+              <w:rPr>
+                <w:rStyle w:val="Hyperlink"/>
+                <w:noProof/>
+              </w:rPr>
+              <w:t>Case Statements</w:t>
+            </w:r>
+            <w:r>
+              <w:rPr>
+                <w:noProof/>
+                <w:webHidden/>
+              </w:rPr>
+              <w:tab/>
+            </w:r>
+            <w:r>
+              <w:rPr>
+                <w:noProof/>
+                <w:webHidden/>
+              </w:rPr>
+              <w:fldChar w:fldCharType="begin"/>
+            </w:r>
+            <w:r>
+              <w:rPr>
+                <w:noProof/>
+                <w:webHidden/>
+              </w:rPr>
+              <w:instrText xml:space="preserve"> PAGEREF _Toc4549162 \h </w:instrText>
+            </w:r>
+            <w:r>
+              <w:rPr>
+                <w:noProof/>
+                <w:webHidden/>
+              </w:rPr>
+            </w:r>
+            <w:r>
+              <w:rPr>
+                <w:noProof/>
+                <w:webHidden/>
+              </w:rPr>
+              <w:fldChar w:fldCharType="separate"/>
+            </w:r>
+            <w:r>
+              <w:rPr>
+                <w:noProof/>
+                <w:webHidden/>
+              </w:rPr>
+              <w:t>18</w:t>
+            </w:r>
+            <w:r>
+              <w:rPr>
+                <w:noProof/>
+                <w:webHidden/>
+              </w:rPr>
+              <w:fldChar w:fldCharType="end"/>
+            </w:r>
+          </w:hyperlink>
+        </w:p>
+        <w:p>
+          <w:pPr>
+            <w:pStyle w:val="TOC1"/>
+            <w:tabs>
+              <w:tab w:val="right" w:leader="dot" w:pos="10790"/>
+            </w:tabs>
+            <w:rPr>
+              <w:rFonts w:eastAsiaTheme="minorEastAsia"/>
+              <w:b w:val="0"/>
+              <w:bCs w:val="0"/>
+              <w:noProof/>
+            </w:rPr>
+          </w:pPr>
+          <w:hyperlink w:anchor="_Toc4549163" w:history="1">
+            <w:r>
+              <w:rPr>
+                <w:rStyle w:val="Hyperlink"/>
+                <w:noProof/>
+              </w:rPr>
+              <w:t>DataFrame  (pyspark.sql.dataframe.DataFrame)</w:t>
+            </w:r>
+            <w:r>
+              <w:rPr>
+                <w:noProof/>
+                <w:webHidden/>
+              </w:rPr>
+              <w:tab/>
+            </w:r>
+            <w:r>
+              <w:rPr>
+                <w:noProof/>
+                <w:webHidden/>
+              </w:rPr>
+              <w:fldChar w:fldCharType="begin"/>
+            </w:r>
+            <w:r>
+              <w:rPr>
+                <w:noProof/>
+                <w:webHidden/>
+              </w:rPr>
+              <w:instrText xml:space="preserve"> PAGEREF _Toc4549163 \h </w:instrText>
+            </w:r>
+            <w:r>
+              <w:rPr>
+                <w:noProof/>
+                <w:webHidden/>
+              </w:rPr>
+            </w:r>
+            <w:r>
+              <w:rPr>
+                <w:noProof/>
+                <w:webHidden/>
+              </w:rPr>
+              <w:fldChar w:fldCharType="separate"/>
+            </w:r>
+            <w:r>
+              <w:rPr>
+                <w:noProof/>
+                <w:webHidden/>
+              </w:rPr>
+              <w:t>18</w:t>
             </w:r>
             <w:r>
               <w:rPr>
@@ -2914,13 +2906,13 @@
               <w:szCs w:val="24"/>
             </w:rPr>
           </w:pPr>
-          <w:hyperlink w:anchor="_Toc4375863" w:history="1">
+          <w:hyperlink w:anchor="_Toc4549164" w:history="1">
             <w:r>
               <w:rPr>
                 <w:rStyle w:val="Hyperlink"/>
                 <w:noProof/>
               </w:rPr>
-              <w:t>Read a Parquet File into a DataFrame</w:t>
+              <w:t>Explode a List inside a DataFrame column</w:t>
             </w:r>
             <w:r>
               <w:rPr>
@@ -2941,7 +2933,7 @@
                 <w:noProof/>
                 <w:webHidden/>
               </w:rPr>
-              <w:instrText xml:space="preserve"> PAGEREF _Toc4375863 \h </w:instrText>
+              <w:instrText xml:space="preserve"> PAGEREF _Toc4549164 \h </w:instrText>
             </w:r>
             <w:r>
               <w:rPr>
@@ -2987,13 +2979,21 @@
               <w:szCs w:val="24"/>
             </w:rPr>
           </w:pPr>
-          <w:hyperlink w:anchor="_Toc4375864" w:history="1">
+          <w:hyperlink w:anchor="_Toc4549165" w:history="1">
             <w:r>
               <w:rPr>
                 <w:rStyle w:val="Hyperlink"/>
                 <w:noProof/>
               </w:rPr>
-              <w:t>Store DataFrame as Temp Table for Later Querying</w:t>
+              <w:t xml:space="preserve">Loading a Schema while Correcting </w:t>
+            </w:r>
+            <w:r>
+              <w:rPr>
+                <w:rStyle w:val="Hyperlink"/>
+                <w:noProof/>
+                <w:shd w:val="clear" w:color="auto" w:fill="F4F5F7"/>
+              </w:rPr>
+              <w:t>org.apache.parquet.io.ParquetDecodingException</w:t>
             </w:r>
             <w:r>
               <w:rPr>
@@ -3014,149 +3014,7 @@
                 <w:noProof/>
                 <w:webHidden/>
               </w:rPr>
-              <w:instrText xml:space="preserve"> PAGEREF _Toc4375864 \h </w:instrText>
-            </w:r>
-            <w:r>
-              <w:rPr>
-                <w:noProof/>
-                <w:webHidden/>
-              </w:rPr>
-            </w:r>
-            <w:r>
-              <w:rPr>
-                <w:noProof/>
-                <w:webHidden/>
-              </w:rPr>
-              <w:fldChar w:fldCharType="separate"/>
-            </w:r>
-            <w:r>
-              <w:rPr>
-                <w:noProof/>
-                <w:webHidden/>
-              </w:rPr>
-              <w:t>18</w:t>
-            </w:r>
-            <w:r>
-              <w:rPr>
-                <w:noProof/>
-                <w:webHidden/>
-              </w:rPr>
-              <w:fldChar w:fldCharType="end"/>
-            </w:r>
-          </w:hyperlink>
-        </w:p>
-        <w:p>
-          <w:pPr>
-            <w:pStyle w:val="TOC1"/>
-            <w:tabs>
-              <w:tab w:val="right" w:leader="dot" w:pos="10790"/>
-            </w:tabs>
-            <w:rPr>
-              <w:rFonts w:eastAsiaTheme="minorEastAsia"/>
-              <w:b w:val="0"/>
-              <w:bCs w:val="0"/>
-              <w:noProof/>
-            </w:rPr>
-          </w:pPr>
-          <w:hyperlink w:anchor="_Toc4375865" w:history="1">
-            <w:r>
-              <w:rPr>
-                <w:rStyle w:val="Hyperlink"/>
-                <w:noProof/>
-              </w:rPr>
-              <w:t>Select an Array Element</w:t>
-            </w:r>
-            <w:r>
-              <w:rPr>
-                <w:noProof/>
-                <w:webHidden/>
-              </w:rPr>
-              <w:tab/>
-            </w:r>
-            <w:r>
-              <w:rPr>
-                <w:noProof/>
-                <w:webHidden/>
-              </w:rPr>
-              <w:fldChar w:fldCharType="begin"/>
-            </w:r>
-            <w:r>
-              <w:rPr>
-                <w:noProof/>
-                <w:webHidden/>
-              </w:rPr>
-              <w:instrText xml:space="preserve"> PAGEREF _Toc4375865 \h </w:instrText>
-            </w:r>
-            <w:r>
-              <w:rPr>
-                <w:noProof/>
-                <w:webHidden/>
-              </w:rPr>
-            </w:r>
-            <w:r>
-              <w:rPr>
-                <w:noProof/>
-                <w:webHidden/>
-              </w:rPr>
-              <w:fldChar w:fldCharType="separate"/>
-            </w:r>
-            <w:r>
-              <w:rPr>
-                <w:noProof/>
-                <w:webHidden/>
-              </w:rPr>
-              <w:t>18</w:t>
-            </w:r>
-            <w:r>
-              <w:rPr>
-                <w:noProof/>
-                <w:webHidden/>
-              </w:rPr>
-              <w:fldChar w:fldCharType="end"/>
-            </w:r>
-          </w:hyperlink>
-        </w:p>
-        <w:p>
-          <w:pPr>
-            <w:pStyle w:val="TOC1"/>
-            <w:tabs>
-              <w:tab w:val="right" w:leader="dot" w:pos="10790"/>
-            </w:tabs>
-            <w:rPr>
-              <w:rFonts w:eastAsiaTheme="minorEastAsia"/>
-              <w:b w:val="0"/>
-              <w:bCs w:val="0"/>
-              <w:noProof/>
-            </w:rPr>
-          </w:pPr>
-          <w:hyperlink w:anchor="_Toc4375866" w:history="1">
-            <w:r>
-              <w:rPr>
-                <w:rStyle w:val="Hyperlink"/>
-                <w:noProof/>
-              </w:rPr>
-              <w:t>Parquet</w:t>
-            </w:r>
-            <w:r>
-              <w:rPr>
-                <w:noProof/>
-                <w:webHidden/>
-              </w:rPr>
-              <w:tab/>
-            </w:r>
-            <w:r>
-              <w:rPr>
-                <w:noProof/>
-                <w:webHidden/>
-              </w:rPr>
-              <w:fldChar w:fldCharType="begin"/>
-            </w:r>
-            <w:r>
-              <w:rPr>
-                <w:noProof/>
-                <w:webHidden/>
-              </w:rPr>
-              <w:instrText xml:space="preserve"> PAGEREF _Toc4375866 \h </w:instrText>
+              <w:instrText xml:space="preserve"> PAGEREF _Toc4549165 \h </w:instrText>
             </w:r>
             <w:r>
               <w:rPr>
@@ -3202,13 +3060,13 @@
               <w:szCs w:val="24"/>
             </w:rPr>
           </w:pPr>
-          <w:hyperlink w:anchor="_Toc4375867" w:history="1">
+          <w:hyperlink w:anchor="_Toc4549166" w:history="1">
             <w:r>
               <w:rPr>
                 <w:rStyle w:val="Hyperlink"/>
                 <w:noProof/>
               </w:rPr>
-              <w:t>Explode a list or array data field</w:t>
+              <w:t>Read a Parquet File into a DataFrame</w:t>
             </w:r>
             <w:r>
               <w:rPr>
@@ -3229,7 +3087,7 @@
                 <w:noProof/>
                 <w:webHidden/>
               </w:rPr>
-              <w:instrText xml:space="preserve"> PAGEREF _Toc4375867 \h </w:instrText>
+              <w:instrText xml:space="preserve"> PAGEREF _Toc4549166 \h </w:instrText>
             </w:r>
             <w:r>
               <w:rPr>
@@ -3249,78 +3107,7 @@
                 <w:noProof/>
                 <w:webHidden/>
               </w:rPr>
-              <w:t>19</w:t>
-            </w:r>
-            <w:r>
-              <w:rPr>
-                <w:noProof/>
-                <w:webHidden/>
-              </w:rPr>
-              <w:fldChar w:fldCharType="end"/>
-            </w:r>
-          </w:hyperlink>
-        </w:p>
-        <w:p>
-          <w:pPr>
-            <w:pStyle w:val="TOC1"/>
-            <w:tabs>
-              <w:tab w:val="right" w:leader="dot" w:pos="10790"/>
-            </w:tabs>
-            <w:rPr>
-              <w:rFonts w:eastAsiaTheme="minorEastAsia"/>
-              <w:b w:val="0"/>
-              <w:bCs w:val="0"/>
-              <w:noProof/>
-            </w:rPr>
-          </w:pPr>
-          <w:hyperlink w:anchor="_Toc4375868" w:history="1">
-            <w:r>
-              <w:rPr>
-                <w:rStyle w:val="Hyperlink"/>
-                <w:noProof/>
-              </w:rPr>
-              <w:t>Strings</w:t>
-            </w:r>
-            <w:r>
-              <w:rPr>
-                <w:noProof/>
-                <w:webHidden/>
-              </w:rPr>
-              <w:tab/>
-            </w:r>
-            <w:r>
-              <w:rPr>
-                <w:noProof/>
-                <w:webHidden/>
-              </w:rPr>
-              <w:fldChar w:fldCharType="begin"/>
-            </w:r>
-            <w:r>
-              <w:rPr>
-                <w:noProof/>
-                <w:webHidden/>
-              </w:rPr>
-              <w:instrText xml:space="preserve"> PAGEREF _Toc4375868 \h </w:instrText>
-            </w:r>
-            <w:r>
-              <w:rPr>
-                <w:noProof/>
-                <w:webHidden/>
-              </w:rPr>
-            </w:r>
-            <w:r>
-              <w:rPr>
-                <w:noProof/>
-                <w:webHidden/>
-              </w:rPr>
-              <w:fldChar w:fldCharType="separate"/>
-            </w:r>
-            <w:r>
-              <w:rPr>
-                <w:noProof/>
-                <w:webHidden/>
-              </w:rPr>
-              <w:t>21</w:t>
+              <w:t>20</w:t>
             </w:r>
             <w:r>
               <w:rPr>
@@ -3346,13 +3133,13 @@
               <w:szCs w:val="24"/>
             </w:rPr>
           </w:pPr>
-          <w:hyperlink w:anchor="_Toc4375869" w:history="1">
+          <w:hyperlink w:anchor="_Toc4549167" w:history="1">
             <w:r>
               <w:rPr>
                 <w:rStyle w:val="Hyperlink"/>
                 <w:noProof/>
               </w:rPr>
-              <w:t>Concatenate strings</w:t>
+              <w:t>Store DataFrame as Temp Table for Later Querying</w:t>
             </w:r>
             <w:r>
               <w:rPr>
@@ -3373,7 +3160,149 @@
                 <w:noProof/>
                 <w:webHidden/>
               </w:rPr>
-              <w:instrText xml:space="preserve"> PAGEREF _Toc4375869 \h </w:instrText>
+              <w:instrText xml:space="preserve"> PAGEREF _Toc4549167 \h </w:instrText>
+            </w:r>
+            <w:r>
+              <w:rPr>
+                <w:noProof/>
+                <w:webHidden/>
+              </w:rPr>
+            </w:r>
+            <w:r>
+              <w:rPr>
+                <w:noProof/>
+                <w:webHidden/>
+              </w:rPr>
+              <w:fldChar w:fldCharType="separate"/>
+            </w:r>
+            <w:r>
+              <w:rPr>
+                <w:noProof/>
+                <w:webHidden/>
+              </w:rPr>
+              <w:t>20</w:t>
+            </w:r>
+            <w:r>
+              <w:rPr>
+                <w:noProof/>
+                <w:webHidden/>
+              </w:rPr>
+              <w:fldChar w:fldCharType="end"/>
+            </w:r>
+          </w:hyperlink>
+        </w:p>
+        <w:p>
+          <w:pPr>
+            <w:pStyle w:val="TOC1"/>
+            <w:tabs>
+              <w:tab w:val="right" w:leader="dot" w:pos="10790"/>
+            </w:tabs>
+            <w:rPr>
+              <w:rFonts w:eastAsiaTheme="minorEastAsia"/>
+              <w:b w:val="0"/>
+              <w:bCs w:val="0"/>
+              <w:noProof/>
+            </w:rPr>
+          </w:pPr>
+          <w:hyperlink w:anchor="_Toc4549168" w:history="1">
+            <w:r>
+              <w:rPr>
+                <w:rStyle w:val="Hyperlink"/>
+                <w:noProof/>
+              </w:rPr>
+              <w:t>Select an Array Element</w:t>
+            </w:r>
+            <w:r>
+              <w:rPr>
+                <w:noProof/>
+                <w:webHidden/>
+              </w:rPr>
+              <w:tab/>
+            </w:r>
+            <w:r>
+              <w:rPr>
+                <w:noProof/>
+                <w:webHidden/>
+              </w:rPr>
+              <w:fldChar w:fldCharType="begin"/>
+            </w:r>
+            <w:r>
+              <w:rPr>
+                <w:noProof/>
+                <w:webHidden/>
+              </w:rPr>
+              <w:instrText xml:space="preserve"> PAGEREF _Toc4549168 \h </w:instrText>
+            </w:r>
+            <w:r>
+              <w:rPr>
+                <w:noProof/>
+                <w:webHidden/>
+              </w:rPr>
+            </w:r>
+            <w:r>
+              <w:rPr>
+                <w:noProof/>
+                <w:webHidden/>
+              </w:rPr>
+              <w:fldChar w:fldCharType="separate"/>
+            </w:r>
+            <w:r>
+              <w:rPr>
+                <w:noProof/>
+                <w:webHidden/>
+              </w:rPr>
+              <w:t>20</w:t>
+            </w:r>
+            <w:r>
+              <w:rPr>
+                <w:noProof/>
+                <w:webHidden/>
+              </w:rPr>
+              <w:fldChar w:fldCharType="end"/>
+            </w:r>
+          </w:hyperlink>
+        </w:p>
+        <w:p>
+          <w:pPr>
+            <w:pStyle w:val="TOC1"/>
+            <w:tabs>
+              <w:tab w:val="right" w:leader="dot" w:pos="10790"/>
+            </w:tabs>
+            <w:rPr>
+              <w:rFonts w:eastAsiaTheme="minorEastAsia"/>
+              <w:b w:val="0"/>
+              <w:bCs w:val="0"/>
+              <w:noProof/>
+            </w:rPr>
+          </w:pPr>
+          <w:hyperlink w:anchor="_Toc4549169" w:history="1">
+            <w:r>
+              <w:rPr>
+                <w:rStyle w:val="Hyperlink"/>
+                <w:noProof/>
+              </w:rPr>
+              <w:t>Parquet</w:t>
+            </w:r>
+            <w:r>
+              <w:rPr>
+                <w:noProof/>
+                <w:webHidden/>
+              </w:rPr>
+              <w:tab/>
+            </w:r>
+            <w:r>
+              <w:rPr>
+                <w:noProof/>
+                <w:webHidden/>
+              </w:rPr>
+              <w:fldChar w:fldCharType="begin"/>
+            </w:r>
+            <w:r>
+              <w:rPr>
+                <w:noProof/>
+                <w:webHidden/>
+              </w:rPr>
+              <w:instrText xml:space="preserve"> PAGEREF _Toc4549169 \h </w:instrText>
             </w:r>
             <w:r>
               <w:rPr>
@@ -3419,13 +3348,13 @@
               <w:szCs w:val="24"/>
             </w:rPr>
           </w:pPr>
-          <w:hyperlink w:anchor="_Toc4375870" w:history="1">
+          <w:hyperlink w:anchor="_Toc4549170" w:history="1">
             <w:r>
               <w:rPr>
                 <w:rStyle w:val="Hyperlink"/>
                 <w:noProof/>
               </w:rPr>
-              <w:t>Convert a numeric field to a string</w:t>
+              <w:t>Explode a list or array data field</w:t>
             </w:r>
             <w:r>
               <w:rPr>
@@ -3446,7 +3375,7 @@
                 <w:noProof/>
                 <w:webHidden/>
               </w:rPr>
-              <w:instrText xml:space="preserve"> PAGEREF _Toc4375870 \h </w:instrText>
+              <w:instrText xml:space="preserve"> PAGEREF _Toc4549170 \h </w:instrText>
             </w:r>
             <w:r>
               <w:rPr>
@@ -3467,6 +3396,77 @@
                 <w:webHidden/>
               </w:rPr>
               <w:t>21</w:t>
+            </w:r>
+            <w:r>
+              <w:rPr>
+                <w:noProof/>
+                <w:webHidden/>
+              </w:rPr>
+              <w:fldChar w:fldCharType="end"/>
+            </w:r>
+          </w:hyperlink>
+        </w:p>
+        <w:p>
+          <w:pPr>
+            <w:pStyle w:val="TOC1"/>
+            <w:tabs>
+              <w:tab w:val="right" w:leader="dot" w:pos="10790"/>
+            </w:tabs>
+            <w:rPr>
+              <w:rFonts w:eastAsiaTheme="minorEastAsia"/>
+              <w:b w:val="0"/>
+              <w:bCs w:val="0"/>
+              <w:noProof/>
+            </w:rPr>
+          </w:pPr>
+          <w:hyperlink w:anchor="_Toc4549171" w:history="1">
+            <w:r>
+              <w:rPr>
+                <w:rStyle w:val="Hyperlink"/>
+                <w:noProof/>
+              </w:rPr>
+              <w:t>Strings</w:t>
+            </w:r>
+            <w:r>
+              <w:rPr>
+                <w:noProof/>
+                <w:webHidden/>
+              </w:rPr>
+              <w:tab/>
+            </w:r>
+            <w:r>
+              <w:rPr>
+                <w:noProof/>
+                <w:webHidden/>
+              </w:rPr>
+              <w:fldChar w:fldCharType="begin"/>
+            </w:r>
+            <w:r>
+              <w:rPr>
+                <w:noProof/>
+                <w:webHidden/>
+              </w:rPr>
+              <w:instrText xml:space="preserve"> PAGEREF _Toc4549171 \h </w:instrText>
+            </w:r>
+            <w:r>
+              <w:rPr>
+                <w:noProof/>
+                <w:webHidden/>
+              </w:rPr>
+            </w:r>
+            <w:r>
+              <w:rPr>
+                <w:noProof/>
+                <w:webHidden/>
+              </w:rPr>
+              <w:fldChar w:fldCharType="separate"/>
+            </w:r>
+            <w:r>
+              <w:rPr>
+                <w:noProof/>
+                <w:webHidden/>
+              </w:rPr>
+              <w:t>23</w:t>
             </w:r>
             <w:r>
               <w:rPr>
@@ -3492,13 +3492,13 @@
               <w:szCs w:val="24"/>
             </w:rPr>
           </w:pPr>
-          <w:hyperlink w:anchor="_Toc4375871" w:history="1">
+          <w:hyperlink w:anchor="_Toc4549172" w:history="1">
             <w:r>
               <w:rPr>
                 <w:rStyle w:val="Hyperlink"/>
                 <w:noProof/>
               </w:rPr>
-              <w:t>Substring</w:t>
+              <w:t>Concatenate strings</w:t>
             </w:r>
             <w:r>
               <w:rPr>
@@ -3519,7 +3519,7 @@
                 <w:noProof/>
                 <w:webHidden/>
               </w:rPr>
-              <w:instrText xml:space="preserve"> PAGEREF _Toc4375871 \h </w:instrText>
+              <w:instrText xml:space="preserve"> PAGEREF _Toc4549172 \h </w:instrText>
             </w:r>
             <w:r>
               <w:rPr>
@@ -3539,78 +3539,7 @@
                 <w:noProof/>
                 <w:webHidden/>
               </w:rPr>
-              <w:t>21</w:t>
-            </w:r>
-            <w:r>
-              <w:rPr>
-                <w:noProof/>
-                <w:webHidden/>
-              </w:rPr>
-              <w:fldChar w:fldCharType="end"/>
-            </w:r>
-          </w:hyperlink>
-        </w:p>
-        <w:p>
-          <w:pPr>
-            <w:pStyle w:val="TOC1"/>
-            <w:tabs>
-              <w:tab w:val="right" w:leader="dot" w:pos="10790"/>
-            </w:tabs>
-            <w:rPr>
-              <w:rFonts w:eastAsiaTheme="minorEastAsia"/>
-              <w:b w:val="0"/>
-              <w:bCs w:val="0"/>
-              <w:noProof/>
-            </w:rPr>
-          </w:pPr>
-          <w:hyperlink w:anchor="_Toc4375872" w:history="1">
-            <w:r>
-              <w:rPr>
-                <w:rStyle w:val="Hyperlink"/>
-                <w:noProof/>
-              </w:rPr>
-              <w:t>Timestamps</w:t>
-            </w:r>
-            <w:r>
-              <w:rPr>
-                <w:noProof/>
-                <w:webHidden/>
-              </w:rPr>
-              <w:tab/>
-            </w:r>
-            <w:r>
-              <w:rPr>
-                <w:noProof/>
-                <w:webHidden/>
-              </w:rPr>
-              <w:fldChar w:fldCharType="begin"/>
-            </w:r>
-            <w:r>
-              <w:rPr>
-                <w:noProof/>
-                <w:webHidden/>
-              </w:rPr>
-              <w:instrText xml:space="preserve"> PAGEREF _Toc4375872 \h </w:instrText>
-            </w:r>
-            <w:r>
-              <w:rPr>
-                <w:noProof/>
-                <w:webHidden/>
-              </w:rPr>
-            </w:r>
-            <w:r>
-              <w:rPr>
-                <w:noProof/>
-                <w:webHidden/>
-              </w:rPr>
-              <w:fldChar w:fldCharType="separate"/>
-            </w:r>
-            <w:r>
-              <w:rPr>
-                <w:noProof/>
-                <w:webHidden/>
-              </w:rPr>
-              <w:t>22</w:t>
+              <w:t>23</w:t>
             </w:r>
             <w:r>
               <w:rPr>
@@ -3636,13 +3565,13 @@
               <w:szCs w:val="24"/>
             </w:rPr>
           </w:pPr>
-          <w:hyperlink w:anchor="_Toc4375873" w:history="1">
+          <w:hyperlink w:anchor="_Toc4549173" w:history="1">
             <w:r>
               <w:rPr>
                 <w:rStyle w:val="Hyperlink"/>
                 <w:noProof/>
               </w:rPr>
-              <w:t>Convert string to timestamp</w:t>
+              <w:t>Convert a numeric field to a string</w:t>
             </w:r>
             <w:r>
               <w:rPr>
@@ -3663,7 +3592,7 @@
                 <w:noProof/>
                 <w:webHidden/>
               </w:rPr>
-              <w:instrText xml:space="preserve"> PAGEREF _Toc4375873 \h </w:instrText>
+              <w:instrText xml:space="preserve"> PAGEREF _Toc4549173 \h </w:instrText>
             </w:r>
             <w:r>
               <w:rPr>
@@ -3683,7 +3612,7 @@
                 <w:noProof/>
                 <w:webHidden/>
               </w:rPr>
-              <w:t>22</w:t>
+              <w:t>23</w:t>
             </w:r>
             <w:r>
               <w:rPr>
@@ -3709,13 +3638,13 @@
               <w:szCs w:val="24"/>
             </w:rPr>
           </w:pPr>
-          <w:hyperlink w:anchor="_Toc4375874" w:history="1">
+          <w:hyperlink w:anchor="_Toc4549174" w:history="1">
             <w:r>
               <w:rPr>
                 <w:rStyle w:val="Hyperlink"/>
                 <w:noProof/>
               </w:rPr>
-              <w:t>Convert Unix Timestamp to Formatted Date</w:t>
+              <w:t>Substring</w:t>
             </w:r>
             <w:r>
               <w:rPr>
@@ -3736,7 +3665,7 @@
                 <w:noProof/>
                 <w:webHidden/>
               </w:rPr>
-              <w:instrText xml:space="preserve"> PAGEREF _Toc4375874 \h </w:instrText>
+              <w:instrText xml:space="preserve"> PAGEREF _Toc4549174 \h </w:instrText>
             </w:r>
             <w:r>
               <w:rPr>
@@ -3756,7 +3685,78 @@
                 <w:noProof/>
                 <w:webHidden/>
               </w:rPr>
-              <w:t>22</w:t>
+              <w:t>23</w:t>
+            </w:r>
+            <w:r>
+              <w:rPr>
+                <w:noProof/>
+                <w:webHidden/>
+              </w:rPr>
+              <w:fldChar w:fldCharType="end"/>
+            </w:r>
+          </w:hyperlink>
+        </w:p>
+        <w:p>
+          <w:pPr>
+            <w:pStyle w:val="TOC1"/>
+            <w:tabs>
+              <w:tab w:val="right" w:leader="dot" w:pos="10790"/>
+            </w:tabs>
+            <w:rPr>
+              <w:rFonts w:eastAsiaTheme="minorEastAsia"/>
+              <w:b w:val="0"/>
+              <w:bCs w:val="0"/>
+              <w:noProof/>
+            </w:rPr>
+          </w:pPr>
+          <w:hyperlink w:anchor="_Toc4549175" w:history="1">
+            <w:r>
+              <w:rPr>
+                <w:rStyle w:val="Hyperlink"/>
+                <w:noProof/>
+              </w:rPr>
+              <w:t>Timestamps</w:t>
+            </w:r>
+            <w:r>
+              <w:rPr>
+                <w:noProof/>
+                <w:webHidden/>
+              </w:rPr>
+              <w:tab/>
+            </w:r>
+            <w:r>
+              <w:rPr>
+                <w:noProof/>
+                <w:webHidden/>
+              </w:rPr>
+              <w:fldChar w:fldCharType="begin"/>
+            </w:r>
+            <w:r>
+              <w:rPr>
+                <w:noProof/>
+                <w:webHidden/>
+              </w:rPr>
+              <w:instrText xml:space="preserve"> PAGEREF _Toc4549175 \h </w:instrText>
+            </w:r>
+            <w:r>
+              <w:rPr>
+                <w:noProof/>
+                <w:webHidden/>
+              </w:rPr>
+            </w:r>
+            <w:r>
+              <w:rPr>
+                <w:noProof/>
+                <w:webHidden/>
+              </w:rPr>
+              <w:fldChar w:fldCharType="separate"/>
+            </w:r>
+            <w:r>
+              <w:rPr>
+                <w:noProof/>
+                <w:webHidden/>
+              </w:rPr>
+              <w:t>24</w:t>
             </w:r>
             <w:r>
               <w:rPr>
@@ -3782,12 +3782,158 @@
               <w:szCs w:val="24"/>
             </w:rPr>
           </w:pPr>
-          <w:hyperlink w:anchor="_Toc4375875" w:history="1">
+          <w:hyperlink w:anchor="_Toc4549176" w:history="1">
             <w:r>
               <w:rPr>
                 <w:rStyle w:val="Hyperlink"/>
                 <w:noProof/>
               </w:rPr>
+              <w:t>Convert string to timestamp</w:t>
+            </w:r>
+            <w:r>
+              <w:rPr>
+                <w:noProof/>
+                <w:webHidden/>
+              </w:rPr>
+              <w:tab/>
+            </w:r>
+            <w:r>
+              <w:rPr>
+                <w:noProof/>
+                <w:webHidden/>
+              </w:rPr>
+              <w:fldChar w:fldCharType="begin"/>
+            </w:r>
+            <w:r>
+              <w:rPr>
+                <w:noProof/>
+                <w:webHidden/>
+              </w:rPr>
+              <w:instrText xml:space="preserve"> PAGEREF _Toc4549176 \h </w:instrText>
+            </w:r>
+            <w:r>
+              <w:rPr>
+                <w:noProof/>
+                <w:webHidden/>
+              </w:rPr>
+            </w:r>
+            <w:r>
+              <w:rPr>
+                <w:noProof/>
+                <w:webHidden/>
+              </w:rPr>
+              <w:fldChar w:fldCharType="separate"/>
+            </w:r>
+            <w:r>
+              <w:rPr>
+                <w:noProof/>
+                <w:webHidden/>
+              </w:rPr>
+              <w:t>24</w:t>
+            </w:r>
+            <w:r>
+              <w:rPr>
+                <w:noProof/>
+                <w:webHidden/>
+              </w:rPr>
+              <w:fldChar w:fldCharType="end"/>
+            </w:r>
+          </w:hyperlink>
+        </w:p>
+        <w:p>
+          <w:pPr>
+            <w:pStyle w:val="TOC2"/>
+            <w:tabs>
+              <w:tab w:val="right" w:leader="dot" w:pos="10790"/>
+            </w:tabs>
+            <w:rPr>
+              <w:rFonts w:eastAsiaTheme="minorEastAsia"/>
+              <w:b w:val="0"/>
+              <w:bCs w:val="0"/>
+              <w:noProof/>
+              <w:sz w:val="24"/>
+              <w:szCs w:val="24"/>
+            </w:rPr>
+          </w:pPr>
+          <w:hyperlink w:anchor="_Toc4549177" w:history="1">
+            <w:r>
+              <w:rPr>
+                <w:rStyle w:val="Hyperlink"/>
+                <w:noProof/>
+              </w:rPr>
+              <w:t>Convert Unix Timestamp to Formatted Date</w:t>
+            </w:r>
+            <w:r>
+              <w:rPr>
+                <w:noProof/>
+                <w:webHidden/>
+              </w:rPr>
+              <w:tab/>
+            </w:r>
+            <w:r>
+              <w:rPr>
+                <w:noProof/>
+                <w:webHidden/>
+              </w:rPr>
+              <w:fldChar w:fldCharType="begin"/>
+            </w:r>
+            <w:r>
+              <w:rPr>
+                <w:noProof/>
+                <w:webHidden/>
+              </w:rPr>
+              <w:instrText xml:space="preserve"> PAGEREF _Toc4549177 \h </w:instrText>
+            </w:r>
+            <w:r>
+              <w:rPr>
+                <w:noProof/>
+                <w:webHidden/>
+              </w:rPr>
+            </w:r>
+            <w:r>
+              <w:rPr>
+                <w:noProof/>
+                <w:webHidden/>
+              </w:rPr>
+              <w:fldChar w:fldCharType="separate"/>
+            </w:r>
+            <w:r>
+              <w:rPr>
+                <w:noProof/>
+                <w:webHidden/>
+              </w:rPr>
+              <w:t>24</w:t>
+            </w:r>
+            <w:r>
+              <w:rPr>
+                <w:noProof/>
+                <w:webHidden/>
+              </w:rPr>
+              <w:fldChar w:fldCharType="end"/>
+            </w:r>
+          </w:hyperlink>
+        </w:p>
+        <w:p>
+          <w:pPr>
+            <w:pStyle w:val="TOC2"/>
+            <w:tabs>
+              <w:tab w:val="right" w:leader="dot" w:pos="10790"/>
+            </w:tabs>
+            <w:rPr>
+              <w:rFonts w:eastAsiaTheme="minorEastAsia"/>
+              <w:b w:val="0"/>
+              <w:bCs w:val="0"/>
+              <w:noProof/>
+              <w:sz w:val="24"/>
+              <w:szCs w:val="24"/>
+            </w:rPr>
+          </w:pPr>
+          <w:hyperlink w:anchor="_Toc4549178" w:history="1">
+            <w:r>
+              <w:rPr>
+                <w:rStyle w:val="Hyperlink"/>
+                <w:noProof/>
+              </w:rPr>
               <w:t>Convert Unix Timestamp to ISO Standard Date and Time</w:t>
             </w:r>
             <w:r>
@@ -3809,7 +3955,7 @@
                 <w:noProof/>
                 <w:webHidden/>
               </w:rPr>
-              <w:instrText xml:space="preserve"> PAGEREF _Toc4375875 \h </w:instrText>
+              <w:instrText xml:space="preserve"> PAGEREF _Toc4549178 \h </w:instrText>
             </w:r>
             <w:r>
               <w:rPr>
@@ -3829,7 +3975,7 @@
                 <w:noProof/>
                 <w:webHidden/>
               </w:rPr>
-              <w:t>23</w:t>
+              <w:t>25</w:t>
             </w:r>
             <w:r>
               <w:rPr>
@@ -3867,7 +4013,7 @@
         <w:pStyle w:val="Heading1"/>
         <w:ind w:left="0"/>
       </w:pPr>
-      <w:bookmarkStart w:id="1" w:name="_Toc4375824"/>
+      <w:bookmarkStart w:id="1" w:name="_Toc4549125"/>
       <w:r>
         <w:t>Command Shell Execution Within iPython</w:t>
       </w:r>
@@ -3925,7 +4071,7 @@
       <w:pPr>
         <w:pStyle w:val="Heading2"/>
       </w:pPr>
-      <w:bookmarkStart w:id="2" w:name="_Toc4375825"/>
+      <w:bookmarkStart w:id="2" w:name="_Toc4549126"/>
       <w:r>
         <w:t>Configure Spark from a jupyter notebook command</w:t>
       </w:r>
@@ -3958,7 +4104,7 @@
       <w:pPr>
         <w:pStyle w:val="Heading2"/>
       </w:pPr>
-      <w:bookmarkStart w:id="3" w:name="_Toc4375826"/>
+      <w:bookmarkStart w:id="3" w:name="_Toc4549127"/>
       <w:r>
         <w:t>Delete an HDFS directory using jupyter notebook</w:t>
       </w:r>
@@ -4012,7 +4158,7 @@
       <w:pPr>
         <w:pStyle w:val="Heading2"/>
       </w:pPr>
-      <w:bookmarkStart w:id="4" w:name="_Toc4375827"/>
+      <w:bookmarkStart w:id="4" w:name="_Toc4549128"/>
       <w:r>
         <w:t>Examine Underlying HDFS Directory Structures in a Jupyter Notebook</w:t>
       </w:r>
@@ -6897,7 +7043,7 @@
       <w:pPr>
         <w:pStyle w:val="Heading2"/>
       </w:pPr>
-      <w:bookmarkStart w:id="5" w:name="_Toc4375828"/>
+      <w:bookmarkStart w:id="5" w:name="_Toc4549129"/>
       <w:r>
         <w:t>Set the spark timeout value</w:t>
       </w:r>
@@ -6929,7 +7075,7 @@
       <w:pPr>
         <w:pStyle w:val="Heading2"/>
       </w:pPr>
-      <w:bookmarkStart w:id="6" w:name="_Toc4375829"/>
+      <w:bookmarkStart w:id="6" w:name="_Toc4549130"/>
       <w:r>
         <w:t>Transfer a CSV file to HDFS</w:t>
       </w:r>
@@ -7046,7 +7192,7 @@
         </w:tabs>
         <w:ind w:left="0"/>
       </w:pPr>
-      <w:bookmarkStart w:id="7" w:name="_Toc4375830"/>
+      <w:bookmarkStart w:id="7" w:name="_Toc4549131"/>
       <w:r>
         <w:lastRenderedPageBreak/>
         <w:t>DataFrames (</w:t>
@@ -7061,7 +7207,7 @@
       <w:pPr>
         <w:pStyle w:val="Heading2"/>
       </w:pPr>
-      <w:bookmarkStart w:id="8" w:name="_Toc4375831"/>
+      <w:bookmarkStart w:id="8" w:name="_Toc4549132"/>
       <w:r>
         <w:t>Add a Column Based on Another Column</w:t>
       </w:r>
@@ -7539,7 +7685,7 @@
       <w:pPr>
         <w:pStyle w:val="Heading2"/>
       </w:pPr>
-      <w:bookmarkStart w:id="9" w:name="_Toc4375832"/>
+      <w:bookmarkStart w:id="9" w:name="_Toc4549133"/>
       <w:r>
         <w:t>Calculate Statistics on a DataFrame Column</w:t>
       </w:r>
@@ -7996,7 +8142,7 @@
       <w:pPr>
         <w:pStyle w:val="Heading2"/>
       </w:pPr>
-      <w:bookmarkStart w:id="10" w:name="_Toc4375833"/>
+      <w:bookmarkStart w:id="10" w:name="_Toc4549134"/>
       <w:r>
         <w:lastRenderedPageBreak/>
         <w:t>Change a DataFrame’s Column Names</w:t>
@@ -8865,7 +9011,7 @@
       <w:pPr>
         <w:pStyle w:val="Heading2"/>
       </w:pPr>
-      <w:bookmarkStart w:id="11" w:name="_Toc4375834"/>
+      <w:bookmarkStart w:id="11" w:name="_Toc4549135"/>
       <w:r>
         <w:t>Concatenate 2 pySpark DataFrames, row-wise</w:t>
       </w:r>
@@ -10036,7 +10182,7 @@
       <w:pPr>
         <w:pStyle w:val="Heading2"/>
       </w:pPr>
-      <w:bookmarkStart w:id="12" w:name="_Toc4375835"/>
+      <w:bookmarkStart w:id="12" w:name="_Toc4549136"/>
       <w:r>
         <w:t>Convert a Pandas DataFrame to a pySpark DataFrame</w:t>
       </w:r>
@@ -10194,7 +10340,7 @@
       <w:pPr>
         <w:pStyle w:val="Heading2"/>
       </w:pPr>
-      <w:bookmarkStart w:id="13" w:name="_Toc4375836"/>
+      <w:bookmarkStart w:id="13" w:name="_Toc4549137"/>
       <w:r>
         <w:t>Convert a pySpark DataFrame to a Pandas DataFrame</w:t>
       </w:r>
@@ -10229,7 +10375,7 @@
       <w:pPr>
         <w:pStyle w:val="Heading2"/>
       </w:pPr>
-      <w:bookmarkStart w:id="14" w:name="_Toc4375837"/>
+      <w:bookmarkStart w:id="14" w:name="_Toc4549138"/>
       <w:r>
         <w:lastRenderedPageBreak/>
         <w:t>Convert a Timestamp Column to a Date Column</w:t>
@@ -11792,7 +11938,7 @@
       <w:pPr>
         <w:pStyle w:val="Heading2"/>
       </w:pPr>
-      <w:bookmarkStart w:id="15" w:name="_Toc4375838"/>
+      <w:bookmarkStart w:id="15" w:name="_Toc4549139"/>
       <w:r>
         <w:lastRenderedPageBreak/>
         <w:t>Create a DataFrame from Scratch</w:t>
@@ -12095,7 +12241,7 @@
       <w:pPr>
         <w:pStyle w:val="Heading2"/>
       </w:pPr>
-      <w:bookmarkStart w:id="16" w:name="_Toc4375839"/>
+      <w:bookmarkStart w:id="16" w:name="_Toc4549140"/>
       <w:r>
         <w:t>Create a new pySpark DataFrame Column from Existing Columns</w:t>
       </w:r>
@@ -12967,7 +13113,7 @@
       <w:pPr>
         <w:pStyle w:val="Heading2"/>
       </w:pPr>
-      <w:bookmarkStart w:id="17" w:name="_Toc4375840"/>
+      <w:bookmarkStart w:id="17" w:name="_Toc4549141"/>
       <w:r>
         <w:t>Display DataFrame Columns and Types</w:t>
       </w:r>
@@ -13040,7 +13186,7 @@
       <w:pPr>
         <w:pStyle w:val="Heading2"/>
       </w:pPr>
-      <w:bookmarkStart w:id="18" w:name="_Toc4375841"/>
+      <w:bookmarkStart w:id="18" w:name="_Toc4549142"/>
       <w:r>
         <w:t>DataFrame Schema</w:t>
       </w:r>
@@ -13242,7 +13388,7 @@
       <w:pPr>
         <w:pStyle w:val="Heading2"/>
       </w:pPr>
-      <w:bookmarkStart w:id="19" w:name="_Toc4375842"/>
+      <w:bookmarkStart w:id="19" w:name="_Toc4549143"/>
       <w:r>
         <w:t>Execute SQL on a DataFrame</w:t>
       </w:r>
@@ -13353,7 +13499,7 @@
       <w:pPr>
         <w:pStyle w:val="Heading2"/>
       </w:pPr>
-      <w:bookmarkStart w:id="20" w:name="_Toc4375843"/>
+      <w:bookmarkStart w:id="20" w:name="_Toc4549144"/>
       <w:r>
         <w:t>Export a Spark Data Frame</w:t>
       </w:r>
@@ -13423,7 +13569,7 @@
       <w:pPr>
         <w:pStyle w:val="Heading2"/>
       </w:pPr>
-      <w:bookmarkStart w:id="21" w:name="_Toc4375844"/>
+      <w:bookmarkStart w:id="21" w:name="_Toc4549145"/>
       <w:r>
         <w:t>Ex</w:t>
       </w:r>
@@ -13522,7 +13668,7 @@
       <w:pPr>
         <w:pStyle w:val="Heading2"/>
       </w:pPr>
-      <w:bookmarkStart w:id="22" w:name="_Toc4375845"/>
+      <w:bookmarkStart w:id="22" w:name="_Toc4549146"/>
       <w:r>
         <w:t>Extract a struct (structure) as a DataFrame</w:t>
       </w:r>
@@ -13562,7 +13708,7 @@
       <w:pPr>
         <w:pStyle w:val="Heading2"/>
       </w:pPr>
-      <w:bookmarkStart w:id="23" w:name="_Toc4375846"/>
+      <w:bookmarkStart w:id="23" w:name="_Toc4549147"/>
       <w:r>
         <w:t>Extract Distinct Values from a DataFrame</w:t>
       </w:r>
@@ -13730,7 +13876,7 @@
       <w:pPr>
         <w:pStyle w:val="Heading2"/>
       </w:pPr>
-      <w:bookmarkStart w:id="24" w:name="_Toc4375847"/>
+      <w:bookmarkStart w:id="24" w:name="_Toc4549148"/>
       <w:r>
         <w:t>Extract Nested JSON Data in Spark</w:t>
       </w:r>
@@ -13754,12 +13900,682 @@
       <w:pPr>
         <w:pStyle w:val="Heading2"/>
       </w:pPr>
-      <w:bookmarkStart w:id="25" w:name="_Toc4375848"/>
+      <w:bookmarkStart w:id="25" w:name="_Toc4549149"/>
       <w:r>
         <w:lastRenderedPageBreak/>
+        <w:t xml:space="preserve">Filter </w:t>
+      </w:r>
+      <w:r>
+        <w:t>in rows having values contained in a list</w:t>
+      </w:r>
+      <w:bookmarkEnd w:id="25"/>
+    </w:p>
+    <w:p/>
+    <w:p>
+      <w:pPr>
+        <w:pStyle w:val="code"/>
+        <w:rPr>
+          <w:sz w:val="16"/>
+          <w:szCs w:val="16"/>
+        </w:rPr>
+      </w:pPr>
+      <w:r>
+        <w:rPr>
+          <w:sz w:val="16"/>
+          <w:szCs w:val="16"/>
+        </w:rPr>
+        <w:t>port_visits_df = one_leg_2017_df.where(one_leg_2017_df['prev_poi'] == one_leg_2017_df['poi']) \</w:t>
+      </w:r>
+    </w:p>
+    <w:p>
+      <w:pPr>
+        <w:pStyle w:val="code"/>
+        <w:rPr>
+          <w:sz w:val="16"/>
+          <w:szCs w:val="16"/>
+        </w:rPr>
+      </w:pPr>
+      <w:r>
+        <w:rPr>
+          <w:sz w:val="16"/>
+          <w:szCs w:val="16"/>
+        </w:rPr>
+        <w:t xml:space="preserve">                                .where(one_leg_2017_df.poi.isin(target_poi_list))</w:t>
+      </w:r>
+    </w:p>
+    <w:p>
+      <w:pPr>
+        <w:pStyle w:val="code"/>
+        <w:rPr>
+          <w:sz w:val="16"/>
+          <w:szCs w:val="16"/>
+        </w:rPr>
+      </w:pPr>
+    </w:p>
+    <w:p>
+      <w:pPr>
+        <w:pStyle w:val="code"/>
+        <w:rPr>
+          <w:sz w:val="16"/>
+          <w:szCs w:val="16"/>
+        </w:rPr>
+      </w:pPr>
+    </w:p>
+    <w:p>
+      <w:pPr>
+        <w:pStyle w:val="code"/>
+        <w:rPr>
+          <w:sz w:val="16"/>
+          <w:szCs w:val="16"/>
+        </w:rPr>
+      </w:pPr>
+    </w:p>
+    <w:p>
+      <w:pPr>
+        <w:pStyle w:val="Heading2"/>
+      </w:pPr>
+      <w:bookmarkStart w:id="26" w:name="_Toc4549150"/>
+      <w:r>
+        <w:t>groupBy usage with</w:t>
+      </w:r>
+      <w:r>
+        <w:t xml:space="preserve"> pySpark</w:t>
+      </w:r>
+      <w:r>
+        <w:t xml:space="preserve"> DataFrames</w:t>
+      </w:r>
+      <w:bookmarkEnd w:id="26"/>
+    </w:p>
+    <w:p/>
+    <w:p>
+      <w:pPr>
+        <w:pStyle w:val="code"/>
+      </w:pPr>
+      <w:r>
+        <w:t>from pyspark.sql.functions import sum</w:t>
+      </w:r>
+    </w:p>
+    <w:p>
+      <w:pPr>
+        <w:pStyle w:val="code"/>
+      </w:pPr>
+    </w:p>
+    <w:p>
+      <w:pPr>
+        <w:pStyle w:val="code"/>
+      </w:pPr>
+      <w:r>
+        <w:t>ports_df  = sqlContext.createDataFrame(pd.read_csv('port_vessel_hours_2017.csv'))</w:t>
+      </w:r>
+    </w:p>
+    <w:p>
+      <w:pPr>
+        <w:pStyle w:val="code"/>
+      </w:pPr>
+      <w:r>
+        <w:t>ports_df.orderBy(['poi', 'month']).show(12)</w:t>
+      </w:r>
+    </w:p>
+    <w:p>
+      <w:pPr>
+        <w:pStyle w:val="code"/>
+      </w:pPr>
+    </w:p>
+    <w:p>
+      <w:pPr>
+        <w:pStyle w:val="code"/>
+        <w:rPr>
+          <w:sz w:val="18"/>
+          <w:szCs w:val="18"/>
+        </w:rPr>
+      </w:pPr>
+      <w:r>
+        <w:rPr>
+          <w:sz w:val="18"/>
+          <w:szCs w:val="18"/>
+        </w:rPr>
+        <w:t>ports_year_sum_df = ports_df.groupBy('poi', 'long_name', 'year' ).agg(sum('vessel_hours')</w:t>
+      </w:r>
+      <w:r>
+        <w:rPr>
+          <w:sz w:val="18"/>
+          <w:szCs w:val="18"/>
+        </w:rPr>
+        <w:t xml:space="preserve"> as vess_hrs_2017</w:t>
+      </w:r>
+      <w:r>
+        <w:rPr>
+          <w:sz w:val="18"/>
+          <w:szCs w:val="18"/>
+        </w:rPr>
+        <w:t>)</w:t>
+      </w:r>
+    </w:p>
+    <w:p>
+      <w:pPr>
+        <w:pStyle w:val="code"/>
+        <w:rPr>
+          <w:sz w:val="18"/>
+          <w:szCs w:val="18"/>
+        </w:rPr>
+      </w:pPr>
+      <w:r>
+        <w:rPr>
+          <w:sz w:val="18"/>
+          <w:szCs w:val="18"/>
+        </w:rPr>
+        <w:t>ports_year_sum_df.orderBy(['poi']).show(5)</w:t>
+      </w:r>
+    </w:p>
+    <w:p>
+      <w:pPr>
+        <w:pStyle w:val="code"/>
+      </w:pPr>
+    </w:p>
+    <w:p>
+      <w:pPr>
+        <w:pStyle w:val="code"/>
+      </w:pPr>
+      <w:r>
+        <w:t># ports_df.show(5)</w:t>
+      </w:r>
+    </w:p>
+    <w:p>
+      <w:pPr>
+        <w:pStyle w:val="code"/>
+      </w:pPr>
+      <w:r>
+        <w:t>#+----+--------------------+----+-----+------------+</w:t>
+      </w:r>
+    </w:p>
+    <w:p>
+      <w:pPr>
+        <w:pStyle w:val="code"/>
+      </w:pPr>
+      <w:r>
+        <w:t>#| poi|           long_name|year|month|vessel_hours|</w:t>
+      </w:r>
+    </w:p>
+    <w:p>
+      <w:pPr>
+        <w:pStyle w:val="code"/>
+      </w:pPr>
+      <w:r>
+        <w:t>#+----+--------------------+----+-----+------------+</w:t>
+      </w:r>
+    </w:p>
+    <w:p>
+      <w:pPr>
+        <w:pStyle w:val="code"/>
+      </w:pPr>
+      <w:r>
+        <w:t>#|4243|PORT LINCOLN [AUPLO]|2017|    1|         375|</w:t>
+      </w:r>
+    </w:p>
+    <w:p>
+      <w:pPr>
+        <w:pStyle w:val="code"/>
+      </w:pPr>
+      <w:r>
+        <w:t>#|4243|PORT LINCOLN [AUPLO]|2017|    2|         571|</w:t>
+      </w:r>
+    </w:p>
+    <w:p>
+      <w:pPr>
+        <w:pStyle w:val="code"/>
+      </w:pPr>
+      <w:r>
+        <w:t>#|4243|PORT LINCOLN [AUPLO]|2017|    3|         285|</w:t>
+      </w:r>
+    </w:p>
+    <w:p>
+      <w:pPr>
+        <w:pStyle w:val="code"/>
+      </w:pPr>
+      <w:r>
+        <w:t>#|4243|PORT LINCOLN [AUPLO]|2017|    4|         464|</w:t>
+      </w:r>
+    </w:p>
+    <w:p>
+      <w:pPr>
+        <w:pStyle w:val="code"/>
+      </w:pPr>
+      <w:r>
+        <w:t>#|4243|PORT LINCOLN [AUPLO]|2017|    5|         507|</w:t>
+      </w:r>
+    </w:p>
+    <w:p>
+      <w:pPr>
+        <w:pStyle w:val="code"/>
+      </w:pPr>
+      <w:r>
+        <w:t># ...</w:t>
+      </w:r>
+    </w:p>
+    <w:p>
+      <w:pPr>
+        <w:pStyle w:val="code"/>
+      </w:pPr>
+      <w:r>
+        <w:t>#+----+--------------------+----+-----+------------+</w:t>
+      </w:r>
+    </w:p>
+    <w:p/>
+    <w:p>
+      <w:pPr>
+        <w:shd w:val="clear" w:color="auto" w:fill="FFFFFF"/>
+        <w:tabs>
+          <w:tab w:val="left" w:pos="916"/>
+          <w:tab w:val="left" w:pos="1832"/>
+          <w:tab w:val="left" w:pos="2748"/>
+          <w:tab w:val="left" w:pos="3664"/>
+          <w:tab w:val="left" w:pos="4580"/>
+          <w:tab w:val="left" w:pos="5496"/>
+          <w:tab w:val="left" w:pos="6412"/>
+          <w:tab w:val="left" w:pos="7328"/>
+          <w:tab w:val="left" w:pos="8244"/>
+          <w:tab w:val="left" w:pos="9160"/>
+          <w:tab w:val="left" w:pos="10076"/>
+          <w:tab w:val="left" w:pos="10992"/>
+          <w:tab w:val="left" w:pos="11908"/>
+          <w:tab w:val="left" w:pos="12824"/>
+          <w:tab w:val="left" w:pos="13740"/>
+          <w:tab w:val="left" w:pos="14656"/>
+        </w:tabs>
+        <w:wordWrap w:val="0"/>
+        <w:textAlignment w:val="baseline"/>
+        <w:rPr>
+          <w:rFonts w:ascii="Courier New" w:eastAsia="Times New Roman" w:hAnsi="Courier New" w:cs="Courier New"/>
+          <w:color w:val="000000"/>
+          <w:sz w:val="21"/>
+          <w:szCs w:val="21"/>
+        </w:rPr>
+      </w:pPr>
+      <w:r>
+        <w:rPr>
+          <w:rFonts w:ascii="Courier New" w:eastAsia="Times New Roman" w:hAnsi="Courier New" w:cs="Courier New"/>
+          <w:color w:val="000000"/>
+          <w:sz w:val="21"/>
+          <w:szCs w:val="21"/>
+        </w:rPr>
+        <w:t>+----+--------------------+----+-----------------+</w:t>
+      </w:r>
+    </w:p>
+    <w:p>
+      <w:pPr>
+        <w:shd w:val="clear" w:color="auto" w:fill="FFFFFF"/>
+        <w:tabs>
+          <w:tab w:val="left" w:pos="916"/>
+          <w:tab w:val="left" w:pos="1832"/>
+          <w:tab w:val="left" w:pos="2748"/>
+          <w:tab w:val="left" w:pos="3664"/>
+          <w:tab w:val="left" w:pos="4580"/>
+          <w:tab w:val="left" w:pos="5496"/>
+          <w:tab w:val="left" w:pos="6412"/>
+          <w:tab w:val="left" w:pos="7328"/>
+          <w:tab w:val="left" w:pos="8244"/>
+          <w:tab w:val="left" w:pos="9160"/>
+          <w:tab w:val="left" w:pos="10076"/>
+          <w:tab w:val="left" w:pos="10992"/>
+          <w:tab w:val="left" w:pos="11908"/>
+          <w:tab w:val="left" w:pos="12824"/>
+          <w:tab w:val="left" w:pos="13740"/>
+          <w:tab w:val="left" w:pos="14656"/>
+        </w:tabs>
+        <w:wordWrap w:val="0"/>
+        <w:textAlignment w:val="baseline"/>
+        <w:rPr>
+          <w:rFonts w:ascii="Courier New" w:eastAsia="Times New Roman" w:hAnsi="Courier New" w:cs="Courier New"/>
+          <w:color w:val="000000"/>
+          <w:sz w:val="21"/>
+          <w:szCs w:val="21"/>
+        </w:rPr>
+      </w:pPr>
+      <w:r>
+        <w:rPr>
+          <w:rFonts w:ascii="Courier New" w:eastAsia="Times New Roman" w:hAnsi="Courier New" w:cs="Courier New"/>
+          <w:color w:val="000000"/>
+          <w:sz w:val="21"/>
+          <w:szCs w:val="21"/>
+        </w:rPr>
+        <w:t>| poi|           long_name|year|sum(vessel_hours)|</w:t>
+      </w:r>
+    </w:p>
+    <w:p>
+      <w:pPr>
+        <w:shd w:val="clear" w:color="auto" w:fill="FFFFFF"/>
+        <w:tabs>
+          <w:tab w:val="left" w:pos="916"/>
+          <w:tab w:val="left" w:pos="1832"/>
+          <w:tab w:val="left" w:pos="2748"/>
+          <w:tab w:val="left" w:pos="3664"/>
+          <w:tab w:val="left" w:pos="4580"/>
+          <w:tab w:val="left" w:pos="5496"/>
+          <w:tab w:val="left" w:pos="6412"/>
+          <w:tab w:val="left" w:pos="7328"/>
+          <w:tab w:val="left" w:pos="8244"/>
+          <w:tab w:val="left" w:pos="9160"/>
+          <w:tab w:val="left" w:pos="10076"/>
+          <w:tab w:val="left" w:pos="10992"/>
+          <w:tab w:val="left" w:pos="11908"/>
+          <w:tab w:val="left" w:pos="12824"/>
+          <w:tab w:val="left" w:pos="13740"/>
+          <w:tab w:val="left" w:pos="14656"/>
+        </w:tabs>
+        <w:wordWrap w:val="0"/>
+        <w:textAlignment w:val="baseline"/>
+        <w:rPr>
+          <w:rFonts w:ascii="Courier New" w:eastAsia="Times New Roman" w:hAnsi="Courier New" w:cs="Courier New"/>
+          <w:color w:val="000000"/>
+          <w:sz w:val="21"/>
+          <w:szCs w:val="21"/>
+        </w:rPr>
+      </w:pPr>
+      <w:r>
+        <w:rPr>
+          <w:rFonts w:ascii="Courier New" w:eastAsia="Times New Roman" w:hAnsi="Courier New" w:cs="Courier New"/>
+          <w:color w:val="000000"/>
+          <w:sz w:val="21"/>
+          <w:szCs w:val="21"/>
+        </w:rPr>
+        <w:t>+----+--------------------+----+-----------------+</w:t>
+      </w:r>
+    </w:p>
+    <w:p>
+      <w:pPr>
+        <w:shd w:val="clear" w:color="auto" w:fill="FFFFFF"/>
+        <w:tabs>
+          <w:tab w:val="left" w:pos="916"/>
+          <w:tab w:val="left" w:pos="1832"/>
+          <w:tab w:val="left" w:pos="2748"/>
+          <w:tab w:val="left" w:pos="3664"/>
+          <w:tab w:val="left" w:pos="4580"/>
+          <w:tab w:val="left" w:pos="5496"/>
+          <w:tab w:val="left" w:pos="6412"/>
+          <w:tab w:val="left" w:pos="7328"/>
+          <w:tab w:val="left" w:pos="8244"/>
+          <w:tab w:val="left" w:pos="9160"/>
+          <w:tab w:val="left" w:pos="10076"/>
+          <w:tab w:val="left" w:pos="10992"/>
+          <w:tab w:val="left" w:pos="11908"/>
+          <w:tab w:val="left" w:pos="12824"/>
+          <w:tab w:val="left" w:pos="13740"/>
+          <w:tab w:val="left" w:pos="14656"/>
+        </w:tabs>
+        <w:wordWrap w:val="0"/>
+        <w:textAlignment w:val="baseline"/>
+        <w:rPr>
+          <w:rFonts w:ascii="Courier New" w:eastAsia="Times New Roman" w:hAnsi="Courier New" w:cs="Courier New"/>
+          <w:color w:val="000000"/>
+          <w:sz w:val="21"/>
+          <w:szCs w:val="21"/>
+        </w:rPr>
+      </w:pPr>
+      <w:r>
+        <w:rPr>
+          <w:rFonts w:ascii="Courier New" w:eastAsia="Times New Roman" w:hAnsi="Courier New" w:cs="Courier New"/>
+          <w:color w:val="000000"/>
+          <w:sz w:val="21"/>
+          <w:szCs w:val="21"/>
+        </w:rPr>
+        <w:t>|4243|PORT LINCOLN [AUPLO]|2017|             4125|</w:t>
+      </w:r>
+    </w:p>
+    <w:p>
+      <w:pPr>
+        <w:shd w:val="clear" w:color="auto" w:fill="FFFFFF"/>
+        <w:tabs>
+          <w:tab w:val="left" w:pos="916"/>
+          <w:tab w:val="left" w:pos="1832"/>
+          <w:tab w:val="left" w:pos="2748"/>
+          <w:tab w:val="left" w:pos="3664"/>
+          <w:tab w:val="left" w:pos="4580"/>
+          <w:tab w:val="left" w:pos="5496"/>
+          <w:tab w:val="left" w:pos="6412"/>
+          <w:tab w:val="left" w:pos="7328"/>
+          <w:tab w:val="left" w:pos="8244"/>
+          <w:tab w:val="left" w:pos="9160"/>
+          <w:tab w:val="left" w:pos="10076"/>
+          <w:tab w:val="left" w:pos="10992"/>
+          <w:tab w:val="left" w:pos="11908"/>
+          <w:tab w:val="left" w:pos="12824"/>
+          <w:tab w:val="left" w:pos="13740"/>
+          <w:tab w:val="left" w:pos="14656"/>
+        </w:tabs>
+        <w:wordWrap w:val="0"/>
+        <w:textAlignment w:val="baseline"/>
+        <w:rPr>
+          <w:rFonts w:ascii="Courier New" w:eastAsia="Times New Roman" w:hAnsi="Courier New" w:cs="Courier New"/>
+          <w:color w:val="000000"/>
+          <w:sz w:val="21"/>
+          <w:szCs w:val="21"/>
+        </w:rPr>
+      </w:pPr>
+      <w:r>
+        <w:rPr>
+          <w:rFonts w:ascii="Courier New" w:eastAsia="Times New Roman" w:hAnsi="Courier New" w:cs="Courier New"/>
+          <w:color w:val="000000"/>
+          <w:sz w:val="21"/>
+          <w:szCs w:val="21"/>
+        </w:rPr>
+        <w:t>|4244|PORT MELBOURNE [A...|2017|             8653|</w:t>
+      </w:r>
+    </w:p>
+    <w:p>
+      <w:pPr>
+        <w:shd w:val="clear" w:color="auto" w:fill="FFFFFF"/>
+        <w:tabs>
+          <w:tab w:val="left" w:pos="916"/>
+          <w:tab w:val="left" w:pos="1832"/>
+          <w:tab w:val="left" w:pos="2748"/>
+          <w:tab w:val="left" w:pos="3664"/>
+          <w:tab w:val="left" w:pos="4580"/>
+          <w:tab w:val="left" w:pos="5496"/>
+          <w:tab w:val="left" w:pos="6412"/>
+          <w:tab w:val="left" w:pos="7328"/>
+          <w:tab w:val="left" w:pos="8244"/>
+          <w:tab w:val="left" w:pos="9160"/>
+          <w:tab w:val="left" w:pos="10076"/>
+          <w:tab w:val="left" w:pos="10992"/>
+          <w:tab w:val="left" w:pos="11908"/>
+          <w:tab w:val="left" w:pos="12824"/>
+          <w:tab w:val="left" w:pos="13740"/>
+          <w:tab w:val="left" w:pos="14656"/>
+        </w:tabs>
+        <w:wordWrap w:val="0"/>
+        <w:textAlignment w:val="baseline"/>
+        <w:rPr>
+          <w:rFonts w:ascii="Courier New" w:eastAsia="Times New Roman" w:hAnsi="Courier New" w:cs="Courier New"/>
+          <w:color w:val="000000"/>
+          <w:sz w:val="21"/>
+          <w:szCs w:val="21"/>
+        </w:rPr>
+      </w:pPr>
+      <w:r>
+        <w:rPr>
+          <w:rFonts w:ascii="Courier New" w:eastAsia="Times New Roman" w:hAnsi="Courier New" w:cs="Courier New"/>
+          <w:color w:val="000000"/>
+          <w:sz w:val="21"/>
+          <w:szCs w:val="21"/>
+        </w:rPr>
+        <w:t>|4245|PORT OF BRISBANE ...|2017|            55019|</w:t>
+      </w:r>
+    </w:p>
+    <w:p>
+      <w:pPr>
+        <w:shd w:val="clear" w:color="auto" w:fill="FFFFFF"/>
+        <w:tabs>
+          <w:tab w:val="left" w:pos="916"/>
+          <w:tab w:val="left" w:pos="1832"/>
+          <w:tab w:val="left" w:pos="2748"/>
+          <w:tab w:val="left" w:pos="3664"/>
+          <w:tab w:val="left" w:pos="4580"/>
+          <w:tab w:val="left" w:pos="5496"/>
+          <w:tab w:val="left" w:pos="6412"/>
+          <w:tab w:val="left" w:pos="7328"/>
+          <w:tab w:val="left" w:pos="8244"/>
+          <w:tab w:val="left" w:pos="9160"/>
+          <w:tab w:val="left" w:pos="10076"/>
+          <w:tab w:val="left" w:pos="10992"/>
+          <w:tab w:val="left" w:pos="11908"/>
+          <w:tab w:val="left" w:pos="12824"/>
+          <w:tab w:val="left" w:pos="13740"/>
+          <w:tab w:val="left" w:pos="14656"/>
+        </w:tabs>
+        <w:wordWrap w:val="0"/>
+        <w:textAlignment w:val="baseline"/>
+        <w:rPr>
+          <w:rFonts w:ascii="Courier New" w:eastAsia="Times New Roman" w:hAnsi="Courier New" w:cs="Courier New"/>
+          <w:color w:val="000000"/>
+          <w:sz w:val="21"/>
+          <w:szCs w:val="21"/>
+        </w:rPr>
+      </w:pPr>
+      <w:r>
+        <w:rPr>
+          <w:rFonts w:ascii="Courier New" w:eastAsia="Times New Roman" w:hAnsi="Courier New" w:cs="Courier New"/>
+          <w:color w:val="000000"/>
+          <w:sz w:val="21"/>
+          <w:szCs w:val="21"/>
+        </w:rPr>
+        <w:t>|4246|  PORT PIRIE [AUPPI]|2017|             5342|</w:t>
+      </w:r>
+    </w:p>
+    <w:p>
+      <w:pPr>
+        <w:shd w:val="clear" w:color="auto" w:fill="FFFFFF"/>
+        <w:tabs>
+          <w:tab w:val="left" w:pos="916"/>
+          <w:tab w:val="left" w:pos="1832"/>
+          <w:tab w:val="left" w:pos="2748"/>
+          <w:tab w:val="left" w:pos="3664"/>
+          <w:tab w:val="left" w:pos="4580"/>
+          <w:tab w:val="left" w:pos="5496"/>
+          <w:tab w:val="left" w:pos="6412"/>
+          <w:tab w:val="left" w:pos="7328"/>
+          <w:tab w:val="left" w:pos="8244"/>
+          <w:tab w:val="left" w:pos="9160"/>
+          <w:tab w:val="left" w:pos="10076"/>
+          <w:tab w:val="left" w:pos="10992"/>
+          <w:tab w:val="left" w:pos="11908"/>
+          <w:tab w:val="left" w:pos="12824"/>
+          <w:tab w:val="left" w:pos="13740"/>
+          <w:tab w:val="left" w:pos="14656"/>
+        </w:tabs>
+        <w:wordWrap w:val="0"/>
+        <w:textAlignment w:val="baseline"/>
+        <w:rPr>
+          <w:rFonts w:ascii="Courier New" w:eastAsia="Times New Roman" w:hAnsi="Courier New" w:cs="Courier New"/>
+          <w:color w:val="000000"/>
+          <w:sz w:val="21"/>
+          <w:szCs w:val="21"/>
+        </w:rPr>
+      </w:pPr>
+      <w:r>
+        <w:rPr>
+          <w:rFonts w:ascii="Courier New" w:eastAsia="Times New Roman" w:hAnsi="Courier New" w:cs="Courier New"/>
+          <w:color w:val="000000"/>
+          <w:sz w:val="21"/>
+          <w:szCs w:val="21"/>
+        </w:rPr>
+        <w:t>|4248|    PORTLAND [AUPTJ]|2017|            23410|</w:t>
+      </w:r>
+    </w:p>
+    <w:p>
+      <w:pPr>
+        <w:shd w:val="clear" w:color="auto" w:fill="FFFFFF"/>
+        <w:tabs>
+          <w:tab w:val="left" w:pos="916"/>
+          <w:tab w:val="left" w:pos="1832"/>
+          <w:tab w:val="left" w:pos="2748"/>
+          <w:tab w:val="left" w:pos="3664"/>
+          <w:tab w:val="left" w:pos="4580"/>
+          <w:tab w:val="left" w:pos="5496"/>
+          <w:tab w:val="left" w:pos="6412"/>
+          <w:tab w:val="left" w:pos="7328"/>
+          <w:tab w:val="left" w:pos="8244"/>
+          <w:tab w:val="left" w:pos="9160"/>
+          <w:tab w:val="left" w:pos="10076"/>
+          <w:tab w:val="left" w:pos="10992"/>
+          <w:tab w:val="left" w:pos="11908"/>
+          <w:tab w:val="left" w:pos="12824"/>
+          <w:tab w:val="left" w:pos="13740"/>
+          <w:tab w:val="left" w:pos="14656"/>
+        </w:tabs>
+        <w:wordWrap w:val="0"/>
+        <w:textAlignment w:val="baseline"/>
+        <w:rPr>
+          <w:rFonts w:ascii="Courier New" w:eastAsia="Times New Roman" w:hAnsi="Courier New" w:cs="Courier New"/>
+          <w:color w:val="000000"/>
+          <w:sz w:val="21"/>
+          <w:szCs w:val="21"/>
+        </w:rPr>
+      </w:pPr>
+      <w:r>
+        <w:rPr>
+          <w:rFonts w:ascii="Courier New" w:eastAsia="Times New Roman" w:hAnsi="Courier New" w:cs="Courier New"/>
+          <w:color w:val="000000"/>
+          <w:sz w:val="21"/>
+          <w:szCs w:val="21"/>
+        </w:rPr>
+        <w:t>+----+--------------------+----+-----------------+</w:t>
+      </w:r>
+    </w:p>
+    <w:p/>
+    <w:p>
+      <w:r>
+        <w:t>And if you want to re-name the column:</w:t>
+      </w:r>
+    </w:p>
+    <w:p/>
+    <w:p>
+      <w:pPr>
+        <w:pStyle w:val="code"/>
+      </w:pPr>
+      <w:r>
+        <w:t>import pyspark.sql.functions as sf</w:t>
+      </w:r>
+    </w:p>
+    <w:p>
+      <w:pPr>
+        <w:pStyle w:val="code"/>
+      </w:pPr>
+    </w:p>
+    <w:p>
+      <w:pPr>
+        <w:pStyle w:val="code"/>
+      </w:pPr>
+      <w:r>
+        <w:t>df.groupBy("group")\</w:t>
+      </w:r>
+    </w:p>
+    <w:p>
+      <w:pPr>
+        <w:pStyle w:val="code"/>
+      </w:pPr>
+      <w:r>
+        <w:t xml:space="preserve">  .agg(sf.sum('money').alias('money'))\</w:t>
+      </w:r>
+    </w:p>
+    <w:p>
+      <w:pPr>
+        <w:pStyle w:val="code"/>
+      </w:pPr>
+      <w:r>
+        <w:t xml:space="preserve">  .show(100)</w:t>
+      </w:r>
+    </w:p>
+    <w:p/>
+    <w:p/>
+    <w:p>
+      <w:pPr>
+        <w:pStyle w:val="Heading2"/>
+      </w:pPr>
+      <w:bookmarkStart w:id="27" w:name="_Toc4549151"/>
+      <w:r>
         <w:t>Row Count of a DataFrame</w:t>
       </w:r>
-      <w:bookmarkEnd w:id="25"/>
+      <w:bookmarkEnd w:id="27"/>
     </w:p>
     <w:p/>
     <w:p>
@@ -13785,11 +14601,11 @@
       <w:pPr>
         <w:pStyle w:val="Heading2"/>
       </w:pPr>
-      <w:bookmarkStart w:id="26" w:name="_Toc4375849"/>
+      <w:bookmarkStart w:id="28" w:name="_Toc4549152"/>
       <w:r>
         <w:t>Read a DataFrame from a csv file</w:t>
       </w:r>
-      <w:bookmarkEnd w:id="26"/>
+      <w:bookmarkEnd w:id="28"/>
     </w:p>
     <w:p/>
     <w:p>
@@ -13837,6 +14653,7 @@
           <w:sz w:val="24"/>
           <w:szCs w:val="24"/>
         </w:rPr>
+        <w:lastRenderedPageBreak/>
         <w:t>od_pair_df = sqlContext.createDataFrame(pandas_pdf)</w:t>
       </w:r>
     </w:p>
@@ -13852,383 +14669,6 @@
     </w:p>
     <w:p>
       <w:pPr>
-        <w:pStyle w:val="Heading2"/>
-      </w:pPr>
-      <w:bookmarkStart w:id="27" w:name="_Toc4375850"/>
-      <w:r>
-        <w:t xml:space="preserve">Register </w:t>
-      </w:r>
-      <w:r>
-        <w:t>a DataFrame as a Temporary Table</w:t>
-      </w:r>
-      <w:bookmarkEnd w:id="27"/>
-    </w:p>
-    <w:p/>
-    <w:p>
-      <w:pPr>
-        <w:pStyle w:val="code"/>
-        <w:rPr>
-          <w:sz w:val="24"/>
-          <w:szCs w:val="24"/>
-        </w:rPr>
-      </w:pPr>
-      <w:r>
-        <w:rPr>
-          <w:sz w:val="24"/>
-          <w:szCs w:val="24"/>
-        </w:rPr>
-        <w:t>vessel_poi_count_df = sqlContext.sql('''</w:t>
-      </w:r>
-    </w:p>
-    <w:p>
-      <w:pPr>
-        <w:pStyle w:val="code"/>
-        <w:rPr>
-          <w:sz w:val="24"/>
-          <w:szCs w:val="24"/>
-        </w:rPr>
-      </w:pPr>
-      <w:r>
-        <w:rPr>
-          <w:sz w:val="24"/>
-          <w:szCs w:val="24"/>
-        </w:rPr>
-        <w:t xml:space="preserve">    SELECT mmsi, imo, count(distinct(poi)) as poi_count</w:t>
-      </w:r>
-    </w:p>
-    <w:p>
-      <w:pPr>
-        <w:pStyle w:val="code"/>
-        <w:rPr>
-          <w:sz w:val="24"/>
-          <w:szCs w:val="24"/>
-        </w:rPr>
-      </w:pPr>
-      <w:r>
-        <w:rPr>
-          <w:sz w:val="24"/>
-          <w:szCs w:val="24"/>
-        </w:rPr>
-        <w:t xml:space="preserve">    FROM   vessel_poi</w:t>
-      </w:r>
-    </w:p>
-    <w:p>
-      <w:pPr>
-        <w:pStyle w:val="code"/>
-        <w:rPr>
-          <w:sz w:val="24"/>
-          <w:szCs w:val="24"/>
-        </w:rPr>
-      </w:pPr>
-      <w:r>
-        <w:rPr>
-          <w:sz w:val="24"/>
-          <w:szCs w:val="24"/>
-        </w:rPr>
-        <w:t xml:space="preserve">    GROUP BY mmsi, imo</w:t>
-      </w:r>
-    </w:p>
-    <w:p>
-      <w:pPr>
-        <w:pStyle w:val="code"/>
-        <w:rPr>
-          <w:sz w:val="24"/>
-          <w:szCs w:val="24"/>
-        </w:rPr>
-      </w:pPr>
-      <w:r>
-        <w:rPr>
-          <w:sz w:val="24"/>
-          <w:szCs w:val="24"/>
-        </w:rPr>
-        <w:t xml:space="preserve">    ORDER BY count(distinct(poi)) DESC</w:t>
-      </w:r>
-    </w:p>
-    <w:p>
-      <w:pPr>
-        <w:pStyle w:val="code"/>
-        <w:rPr>
-          <w:sz w:val="24"/>
-          <w:szCs w:val="24"/>
-        </w:rPr>
-      </w:pPr>
-      <w:r>
-        <w:rPr>
-          <w:sz w:val="24"/>
-          <w:szCs w:val="24"/>
-        </w:rPr>
-        <w:t xml:space="preserve">    ''')</w:t>
-      </w:r>
-    </w:p>
-    <w:p>
-      <w:pPr>
-        <w:pStyle w:val="code"/>
-        <w:rPr>
-          <w:sz w:val="24"/>
-          <w:szCs w:val="24"/>
-        </w:rPr>
-      </w:pPr>
-    </w:p>
-    <w:p>
-      <w:pPr>
-        <w:pStyle w:val="code"/>
-        <w:rPr>
-          <w:sz w:val="24"/>
-          <w:szCs w:val="24"/>
-        </w:rPr>
-      </w:pPr>
-      <w:r>
-        <w:rPr>
-          <w:sz w:val="24"/>
-          <w:szCs w:val="24"/>
-        </w:rPr>
-        <w:t>vessel_poi_count_df.registerTempTable('vessel_poi_count')</w:t>
-      </w:r>
-    </w:p>
-    <w:p>
-      <w:pPr>
-        <w:pStyle w:val="code"/>
-        <w:rPr>
-          <w:sz w:val="24"/>
-          <w:szCs w:val="24"/>
-        </w:rPr>
-      </w:pPr>
-      <w:r>
-        <w:rPr>
-          <w:sz w:val="24"/>
-          <w:szCs w:val="24"/>
-        </w:rPr>
-        <w:t>print vessel_poi_count_df.count()</w:t>
-      </w:r>
-    </w:p>
-    <w:p>
-      <w:pPr>
-        <w:pStyle w:val="code"/>
-        <w:rPr>
-          <w:sz w:val="24"/>
-          <w:szCs w:val="24"/>
-        </w:rPr>
-      </w:pPr>
-      <w:r>
-        <w:rPr>
-          <w:sz w:val="24"/>
-          <w:szCs w:val="24"/>
-        </w:rPr>
-        <w:t>vessel_poi_count_df.show(5)</w:t>
-      </w:r>
-    </w:p>
-    <w:p>
-      <w:pPr>
-        <w:pStyle w:val="code"/>
-        <w:rPr>
-          <w:sz w:val="24"/>
-          <w:szCs w:val="24"/>
-        </w:rPr>
-      </w:pPr>
-      <w:r>
-        <w:rPr>
-          <w:sz w:val="24"/>
-          <w:szCs w:val="24"/>
-        </w:rPr>
-        <w:t># Output  # of pois traversed by a ship, in a year</w:t>
-      </w:r>
-    </w:p>
-    <w:p>
-      <w:pPr>
-        <w:pStyle w:val="code"/>
-        <w:rPr>
-          <w:sz w:val="24"/>
-          <w:szCs w:val="24"/>
-        </w:rPr>
-      </w:pPr>
-      <w:r>
-        <w:rPr>
-          <w:sz w:val="24"/>
-          <w:szCs w:val="24"/>
-        </w:rPr>
-        <w:t># 25883</w:t>
-      </w:r>
-    </w:p>
-    <w:p>
-      <w:pPr>
-        <w:pStyle w:val="code"/>
-        <w:rPr>
-          <w:sz w:val="24"/>
-          <w:szCs w:val="24"/>
-        </w:rPr>
-      </w:pPr>
-      <w:r>
-        <w:rPr>
-          <w:sz w:val="24"/>
-          <w:szCs w:val="24"/>
-        </w:rPr>
-        <w:t>#+---------+-------+-------------------+</w:t>
-      </w:r>
-    </w:p>
-    <w:p>
-      <w:pPr>
-        <w:pStyle w:val="code"/>
-        <w:rPr>
-          <w:sz w:val="24"/>
-          <w:szCs w:val="24"/>
-        </w:rPr>
-      </w:pPr>
-      <w:r>
-        <w:rPr>
-          <w:sz w:val="24"/>
-          <w:szCs w:val="24"/>
-        </w:rPr>
-        <w:t>#|     mmsi|    imo|count(DISTINCT poi)|</w:t>
-      </w:r>
-    </w:p>
-    <w:p>
-      <w:pPr>
-        <w:pStyle w:val="code"/>
-        <w:rPr>
-          <w:sz w:val="24"/>
-          <w:szCs w:val="24"/>
-        </w:rPr>
-      </w:pPr>
-      <w:r>
-        <w:rPr>
-          <w:sz w:val="24"/>
-          <w:szCs w:val="24"/>
-        </w:rPr>
-        <w:t>#+---------+-------+-------------------+</w:t>
-      </w:r>
-    </w:p>
-    <w:p>
-      <w:pPr>
-        <w:pStyle w:val="code"/>
-        <w:rPr>
-          <w:sz w:val="24"/>
-          <w:szCs w:val="24"/>
-        </w:rPr>
-      </w:pPr>
-      <w:r>
-        <w:rPr>
-          <w:sz w:val="24"/>
-          <w:szCs w:val="24"/>
-        </w:rPr>
-        <w:t>#|311913000|9118006|                131|</w:t>
-      </w:r>
-    </w:p>
-    <w:p>
-      <w:pPr>
-        <w:pStyle w:val="code"/>
-        <w:rPr>
-          <w:sz w:val="24"/>
-          <w:szCs w:val="24"/>
-        </w:rPr>
-      </w:pPr>
-      <w:r>
-        <w:rPr>
-          <w:sz w:val="24"/>
-          <w:szCs w:val="24"/>
-        </w:rPr>
-        <w:t>#|311007600|9073892|                129|</w:t>
-      </w:r>
-    </w:p>
-    <w:p>
-      <w:pPr>
-        <w:pStyle w:val="code"/>
-        <w:rPr>
-          <w:sz w:val="24"/>
-          <w:szCs w:val="24"/>
-        </w:rPr>
-      </w:pPr>
-      <w:r>
-        <w:rPr>
-          <w:sz w:val="24"/>
-          <w:szCs w:val="24"/>
-        </w:rPr>
-        <w:t>#|314220000|9005742|                129|</w:t>
-      </w:r>
-    </w:p>
-    <w:p>
-      <w:pPr>
-        <w:pStyle w:val="code"/>
-        <w:rPr>
-          <w:sz w:val="24"/>
-          <w:szCs w:val="24"/>
-        </w:rPr>
-      </w:pPr>
-      <w:r>
-        <w:rPr>
-          <w:sz w:val="24"/>
-          <w:szCs w:val="24"/>
-        </w:rPr>
-        <w:t>#|244890901|9760407|                127|</w:t>
-      </w:r>
-    </w:p>
-    <w:p>
-      <w:pPr>
-        <w:pStyle w:val="code"/>
-        <w:rPr>
-          <w:sz w:val="24"/>
-          <w:szCs w:val="24"/>
-        </w:rPr>
-      </w:pPr>
-      <w:r>
-        <w:rPr>
-          <w:sz w:val="24"/>
-          <w:szCs w:val="24"/>
-        </w:rPr>
-        <w:t>#|245219000|8915756|                127|</w:t>
-      </w:r>
-    </w:p>
-    <w:p>
-      <w:pPr>
-        <w:pStyle w:val="code"/>
-        <w:rPr>
-          <w:sz w:val="24"/>
-          <w:szCs w:val="24"/>
-        </w:rPr>
-      </w:pPr>
-      <w:r>
-        <w:rPr>
-          <w:sz w:val="24"/>
-          <w:szCs w:val="24"/>
-        </w:rPr>
-        <w:t>#+---------+-------+-------------------+</w:t>
-      </w:r>
-    </w:p>
-    <w:p/>
-    <w:p>
-      <w:pPr>
-        <w:pStyle w:val="Heading2"/>
-      </w:pPr>
-      <w:bookmarkStart w:id="28" w:name="_Toc4375851"/>
-      <w:r>
-        <w:t>Sample a DataFrame (approximate sample)</w:t>
-      </w:r>
-      <w:bookmarkEnd w:id="28"/>
-    </w:p>
-    <w:p/>
-    <w:p>
-      <w:pPr>
-        <w:pStyle w:val="code"/>
-      </w:pPr>
-      <w:r>
-        <w:t>od_sample = od.sample(withReplacement=False,</w:t>
-      </w:r>
-      <w:r>
-        <w:t xml:space="preserve"> fraction=0.04, seed=13)  # Sample 4% of data</w:t>
-      </w:r>
-    </w:p>
-    <w:p>
-      <w:pPr>
-        <w:pStyle w:val="Heading2"/>
-      </w:pPr>
-    </w:p>
-    <w:p>
-      <w:pPr>
-        <w:pStyle w:val="Heading2"/>
-      </w:pPr>
-    </w:p>
-    <w:p/>
-    <w:p>
-      <w:pPr>
         <w:rPr>
           <w:rFonts w:asciiTheme="majorHAnsi" w:eastAsia="Times New Roman" w:hAnsiTheme="majorHAnsi" w:cstheme="majorBidi"/>
           <w:color w:val="2E74B5" w:themeColor="accent1" w:themeShade="BF"/>
@@ -14244,12 +14684,403 @@
       <w:pPr>
         <w:pStyle w:val="Heading2"/>
       </w:pPr>
-      <w:bookmarkStart w:id="29" w:name="_Toc4375852"/>
+      <w:bookmarkStart w:id="29" w:name="_Toc4549153"/>
+      <w:r>
+        <w:lastRenderedPageBreak/>
+        <w:t xml:space="preserve">Register </w:t>
+      </w:r>
+      <w:r>
+        <w:t>a DataFrame as a Temporary Table</w:t>
+      </w:r>
+      <w:bookmarkEnd w:id="29"/>
+    </w:p>
+    <w:p/>
+    <w:p>
+      <w:pPr>
+        <w:pStyle w:val="code"/>
+        <w:rPr>
+          <w:sz w:val="24"/>
+          <w:szCs w:val="24"/>
+        </w:rPr>
+      </w:pPr>
+      <w:r>
+        <w:rPr>
+          <w:sz w:val="24"/>
+          <w:szCs w:val="24"/>
+        </w:rPr>
+        <w:t>vessel_poi_count_df = sqlContext.sql('''</w:t>
+      </w:r>
+    </w:p>
+    <w:p>
+      <w:pPr>
+        <w:pStyle w:val="code"/>
+        <w:rPr>
+          <w:sz w:val="24"/>
+          <w:szCs w:val="24"/>
+        </w:rPr>
+      </w:pPr>
+      <w:r>
+        <w:rPr>
+          <w:sz w:val="24"/>
+          <w:szCs w:val="24"/>
+        </w:rPr>
+        <w:t xml:space="preserve">    SELECT mmsi, imo, count(distinct(poi)) as poi_count</w:t>
+      </w:r>
+    </w:p>
+    <w:p>
+      <w:pPr>
+        <w:pStyle w:val="code"/>
+        <w:rPr>
+          <w:sz w:val="24"/>
+          <w:szCs w:val="24"/>
+        </w:rPr>
+      </w:pPr>
+      <w:r>
+        <w:rPr>
+          <w:sz w:val="24"/>
+          <w:szCs w:val="24"/>
+        </w:rPr>
+        <w:t xml:space="preserve">    FROM   vessel_poi</w:t>
+      </w:r>
+    </w:p>
+    <w:p>
+      <w:pPr>
+        <w:pStyle w:val="code"/>
+        <w:rPr>
+          <w:sz w:val="24"/>
+          <w:szCs w:val="24"/>
+        </w:rPr>
+      </w:pPr>
+      <w:r>
+        <w:rPr>
+          <w:sz w:val="24"/>
+          <w:szCs w:val="24"/>
+        </w:rPr>
+        <w:t xml:space="preserve">    GROUP BY mmsi, imo</w:t>
+      </w:r>
+    </w:p>
+    <w:p>
+      <w:pPr>
+        <w:pStyle w:val="code"/>
+        <w:rPr>
+          <w:sz w:val="24"/>
+          <w:szCs w:val="24"/>
+        </w:rPr>
+      </w:pPr>
+      <w:r>
+        <w:rPr>
+          <w:sz w:val="24"/>
+          <w:szCs w:val="24"/>
+        </w:rPr>
+        <w:t xml:space="preserve">    ORDER BY count(distinct(poi)) DESC</w:t>
+      </w:r>
+    </w:p>
+    <w:p>
+      <w:pPr>
+        <w:pStyle w:val="code"/>
+        <w:rPr>
+          <w:sz w:val="24"/>
+          <w:szCs w:val="24"/>
+        </w:rPr>
+      </w:pPr>
+      <w:r>
+        <w:rPr>
+          <w:sz w:val="24"/>
+          <w:szCs w:val="24"/>
+        </w:rPr>
+        <w:t xml:space="preserve">    ''')</w:t>
+      </w:r>
+    </w:p>
+    <w:p>
+      <w:pPr>
+        <w:pStyle w:val="code"/>
+        <w:rPr>
+          <w:sz w:val="24"/>
+          <w:szCs w:val="24"/>
+        </w:rPr>
+      </w:pPr>
+    </w:p>
+    <w:p>
+      <w:pPr>
+        <w:pStyle w:val="code"/>
+        <w:rPr>
+          <w:sz w:val="24"/>
+          <w:szCs w:val="24"/>
+        </w:rPr>
+      </w:pPr>
+      <w:r>
+        <w:rPr>
+          <w:sz w:val="24"/>
+          <w:szCs w:val="24"/>
+        </w:rPr>
+        <w:t>vessel_poi_count_df.registerTempTable('vessel_poi_count')</w:t>
+      </w:r>
+    </w:p>
+    <w:p>
+      <w:pPr>
+        <w:pStyle w:val="code"/>
+        <w:rPr>
+          <w:sz w:val="24"/>
+          <w:szCs w:val="24"/>
+        </w:rPr>
+      </w:pPr>
+      <w:r>
+        <w:rPr>
+          <w:sz w:val="24"/>
+          <w:szCs w:val="24"/>
+        </w:rPr>
+        <w:t>print vessel_poi_count_df.count()</w:t>
+      </w:r>
+    </w:p>
+    <w:p>
+      <w:pPr>
+        <w:pStyle w:val="code"/>
+        <w:rPr>
+          <w:sz w:val="24"/>
+          <w:szCs w:val="24"/>
+        </w:rPr>
+      </w:pPr>
+      <w:r>
+        <w:rPr>
+          <w:sz w:val="24"/>
+          <w:szCs w:val="24"/>
+        </w:rPr>
+        <w:t>vessel_poi_count_df.show(5)</w:t>
+      </w:r>
+    </w:p>
+    <w:p>
+      <w:pPr>
+        <w:pStyle w:val="code"/>
+        <w:rPr>
+          <w:sz w:val="24"/>
+          <w:szCs w:val="24"/>
+        </w:rPr>
+      </w:pPr>
+      <w:r>
+        <w:rPr>
+          <w:sz w:val="24"/>
+          <w:szCs w:val="24"/>
+        </w:rPr>
+        <w:t># Output  # of pois traversed by a ship, in a year</w:t>
+      </w:r>
+    </w:p>
+    <w:p>
+      <w:pPr>
+        <w:pStyle w:val="code"/>
+        <w:rPr>
+          <w:sz w:val="24"/>
+          <w:szCs w:val="24"/>
+        </w:rPr>
+      </w:pPr>
+      <w:r>
+        <w:rPr>
+          <w:sz w:val="24"/>
+          <w:szCs w:val="24"/>
+        </w:rPr>
+        <w:t># 25883</w:t>
+      </w:r>
+    </w:p>
+    <w:p>
+      <w:pPr>
+        <w:pStyle w:val="code"/>
+        <w:rPr>
+          <w:sz w:val="24"/>
+          <w:szCs w:val="24"/>
+        </w:rPr>
+      </w:pPr>
+      <w:r>
+        <w:rPr>
+          <w:sz w:val="24"/>
+          <w:szCs w:val="24"/>
+        </w:rPr>
+        <w:t>#+---------+-------+-------------------+</w:t>
+      </w:r>
+    </w:p>
+    <w:p>
+      <w:pPr>
+        <w:pStyle w:val="code"/>
+        <w:rPr>
+          <w:sz w:val="24"/>
+          <w:szCs w:val="24"/>
+        </w:rPr>
+      </w:pPr>
+      <w:r>
+        <w:rPr>
+          <w:sz w:val="24"/>
+          <w:szCs w:val="24"/>
+        </w:rPr>
+        <w:t>#|     mmsi|    imo|count(DISTINCT poi)|</w:t>
+      </w:r>
+    </w:p>
+    <w:p>
+      <w:pPr>
+        <w:pStyle w:val="code"/>
+        <w:rPr>
+          <w:sz w:val="24"/>
+          <w:szCs w:val="24"/>
+        </w:rPr>
+      </w:pPr>
+      <w:r>
+        <w:rPr>
+          <w:sz w:val="24"/>
+          <w:szCs w:val="24"/>
+        </w:rPr>
+        <w:t>#+---------+-------+-------------------+</w:t>
+      </w:r>
+    </w:p>
+    <w:p>
+      <w:pPr>
+        <w:pStyle w:val="code"/>
+        <w:rPr>
+          <w:sz w:val="24"/>
+          <w:szCs w:val="24"/>
+        </w:rPr>
+      </w:pPr>
+      <w:r>
+        <w:rPr>
+          <w:sz w:val="24"/>
+          <w:szCs w:val="24"/>
+        </w:rPr>
+        <w:t>#|311913000|9118006|                131|</w:t>
+      </w:r>
+    </w:p>
+    <w:p>
+      <w:pPr>
+        <w:pStyle w:val="code"/>
+        <w:rPr>
+          <w:sz w:val="24"/>
+          <w:szCs w:val="24"/>
+        </w:rPr>
+      </w:pPr>
+      <w:r>
+        <w:rPr>
+          <w:sz w:val="24"/>
+          <w:szCs w:val="24"/>
+        </w:rPr>
+        <w:t>#|311007600|9073892|                129|</w:t>
+      </w:r>
+    </w:p>
+    <w:p>
+      <w:pPr>
+        <w:pStyle w:val="code"/>
+        <w:rPr>
+          <w:sz w:val="24"/>
+          <w:szCs w:val="24"/>
+        </w:rPr>
+      </w:pPr>
+      <w:r>
+        <w:rPr>
+          <w:sz w:val="24"/>
+          <w:szCs w:val="24"/>
+        </w:rPr>
+        <w:t>#|314220000|9005742|                129|</w:t>
+      </w:r>
+    </w:p>
+    <w:p>
+      <w:pPr>
+        <w:pStyle w:val="code"/>
+        <w:rPr>
+          <w:sz w:val="24"/>
+          <w:szCs w:val="24"/>
+        </w:rPr>
+      </w:pPr>
+      <w:r>
+        <w:rPr>
+          <w:sz w:val="24"/>
+          <w:szCs w:val="24"/>
+        </w:rPr>
+        <w:t>#|244890901|9760407|                127|</w:t>
+      </w:r>
+    </w:p>
+    <w:p>
+      <w:pPr>
+        <w:pStyle w:val="code"/>
+        <w:rPr>
+          <w:sz w:val="24"/>
+          <w:szCs w:val="24"/>
+        </w:rPr>
+      </w:pPr>
+      <w:r>
+        <w:rPr>
+          <w:sz w:val="24"/>
+          <w:szCs w:val="24"/>
+        </w:rPr>
+        <w:t>#|245219000|8915756|                127|</w:t>
+      </w:r>
+    </w:p>
+    <w:p>
+      <w:pPr>
+        <w:pStyle w:val="code"/>
+        <w:rPr>
+          <w:sz w:val="24"/>
+          <w:szCs w:val="24"/>
+        </w:rPr>
+      </w:pPr>
+      <w:r>
+        <w:rPr>
+          <w:sz w:val="24"/>
+          <w:szCs w:val="24"/>
+        </w:rPr>
+        <w:t>#+---------+-------+-------------------+</w:t>
+      </w:r>
+    </w:p>
+    <w:p/>
+    <w:p>
+      <w:pPr>
+        <w:pStyle w:val="Heading2"/>
+      </w:pPr>
+      <w:bookmarkStart w:id="30" w:name="_Toc4549154"/>
+      <w:r>
+        <w:t>Sample a DataFrame (approximate sample)</w:t>
+      </w:r>
+      <w:bookmarkEnd w:id="30"/>
+    </w:p>
+    <w:p/>
+    <w:p>
+      <w:pPr>
+        <w:pStyle w:val="code"/>
+      </w:pPr>
+      <w:r>
+        <w:t>od_sample = od.sample(withReplacement=False,</w:t>
+      </w:r>
+      <w:r>
+        <w:t xml:space="preserve"> fraction=0.04, seed=13)  # Sample 4% of data</w:t>
+      </w:r>
+    </w:p>
+    <w:p>
+      <w:pPr>
+        <w:pStyle w:val="Heading2"/>
+      </w:pPr>
+    </w:p>
+    <w:p>
+      <w:pPr>
+        <w:pStyle w:val="Heading2"/>
+      </w:pPr>
+    </w:p>
+    <w:p/>
+    <w:p>
+      <w:pPr>
+        <w:rPr>
+          <w:rFonts w:asciiTheme="majorHAnsi" w:eastAsia="Times New Roman" w:hAnsiTheme="majorHAnsi" w:cstheme="majorBidi"/>
+          <w:color w:val="2E74B5" w:themeColor="accent1" w:themeShade="BF"/>
+          <w:sz w:val="26"/>
+          <w:szCs w:val="26"/>
+        </w:rPr>
+      </w:pPr>
+      <w:r>
+        <w:br w:type="page"/>
+      </w:r>
+    </w:p>
+    <w:p>
+      <w:pPr>
+        <w:pStyle w:val="Heading2"/>
+      </w:pPr>
+      <w:bookmarkStart w:id="31" w:name="_Toc4549155"/>
       <w:r>
         <w:lastRenderedPageBreak/>
         <w:t>Sort a DataFrame</w:t>
       </w:r>
-      <w:bookmarkEnd w:id="29"/>
+      <w:bookmarkEnd w:id="31"/>
     </w:p>
     <w:p/>
     <w:p>
@@ -15487,11 +16318,11 @@
       <w:pPr>
         <w:pStyle w:val="Heading2"/>
       </w:pPr>
-      <w:bookmarkStart w:id="30" w:name="_Toc4375853"/>
+      <w:bookmarkStart w:id="32" w:name="_Toc4549156"/>
       <w:r>
         <w:t>Specify the schema programmatically</w:t>
       </w:r>
-      <w:bookmarkEnd w:id="30"/>
+      <w:bookmarkEnd w:id="32"/>
     </w:p>
     <w:p/>
     <w:p>
@@ -15874,7 +16705,7 @@
       <w:pPr>
         <w:pStyle w:val="Heading2"/>
       </w:pPr>
-      <w:bookmarkStart w:id="31" w:name="_Toc4375854"/>
+      <w:bookmarkStart w:id="33" w:name="_Toc4549157"/>
       <w:r>
         <w:lastRenderedPageBreak/>
         <w:t xml:space="preserve">Statistics on </w:t>
@@ -15885,18 +16716,18 @@
       <w:r>
         <w:t xml:space="preserve"> columns</w:t>
       </w:r>
-      <w:bookmarkEnd w:id="31"/>
+      <w:bookmarkEnd w:id="33"/>
     </w:p>
     <w:p/>
     <w:p>
       <w:pPr>
         <w:pStyle w:val="Heading3"/>
       </w:pPr>
-      <w:bookmarkStart w:id="32" w:name="_Toc4375855"/>
+      <w:bookmarkStart w:id="34" w:name="_Toc4549158"/>
       <w:r>
         <w:t>Calculate Mean and Median of a Column</w:t>
       </w:r>
-      <w:bookmarkEnd w:id="32"/>
+      <w:bookmarkEnd w:id="34"/>
     </w:p>
     <w:p>
       <w:pPr>
@@ -16458,11 +17289,11 @@
       <w:pPr>
         <w:pStyle w:val="Heading3"/>
       </w:pPr>
-      <w:bookmarkStart w:id="33" w:name="_Toc4375856"/>
+      <w:bookmarkStart w:id="35" w:name="_Toc4549159"/>
       <w:r>
         <w:t>Statistics Summary for a pySpark DataFrame</w:t>
       </w:r>
-      <w:bookmarkEnd w:id="33"/>
+      <w:bookmarkEnd w:id="35"/>
     </w:p>
     <w:p/>
     <w:p>
@@ -16840,11 +17671,11 @@
         <w:pStyle w:val="Heading1"/>
         <w:ind w:left="0"/>
       </w:pPr>
-      <w:bookmarkStart w:id="34" w:name="_Toc4375857"/>
+      <w:bookmarkStart w:id="36" w:name="_Toc4549160"/>
       <w:r>
         <w:t>pyspark.sql</w:t>
       </w:r>
-      <w:bookmarkEnd w:id="34"/>
+      <w:bookmarkEnd w:id="36"/>
     </w:p>
     <w:p/>
     <w:p>
@@ -16991,12 +17822,12 @@
         <w:pStyle w:val="Heading1"/>
         <w:ind w:left="0"/>
       </w:pPr>
-      <w:bookmarkStart w:id="35" w:name="_Toc4375858"/>
+      <w:bookmarkStart w:id="37" w:name="_Toc4549161"/>
       <w:r>
         <w:lastRenderedPageBreak/>
         <w:t>SparkSQL</w:t>
       </w:r>
-      <w:bookmarkEnd w:id="35"/>
+      <w:bookmarkEnd w:id="37"/>
     </w:p>
     <w:p/>
     <w:p/>
@@ -17005,11 +17836,11 @@
         <w:pStyle w:val="Heading1"/>
         <w:ind w:left="0"/>
       </w:pPr>
-      <w:bookmarkStart w:id="36" w:name="_Toc4375859"/>
+      <w:bookmarkStart w:id="38" w:name="_Toc4549162"/>
       <w:r>
         <w:t>Case Statements</w:t>
       </w:r>
-      <w:bookmarkEnd w:id="36"/>
+      <w:bookmarkEnd w:id="38"/>
     </w:p>
     <w:p>
       <w:pPr>
@@ -17314,11 +18145,11 @@
         <w:pStyle w:val="Heading1"/>
         <w:ind w:left="0"/>
       </w:pPr>
-      <w:bookmarkStart w:id="37" w:name="_Toc4375860"/>
+      <w:bookmarkStart w:id="39" w:name="_Toc4549163"/>
       <w:r>
         <w:t>DataFrame  (pyspark.sql.dataframe.DataFrame)</w:t>
       </w:r>
-      <w:bookmarkEnd w:id="37"/>
+      <w:bookmarkEnd w:id="39"/>
     </w:p>
     <w:p>
       <w:pPr>
@@ -17336,11 +18167,11 @@
       <w:pPr>
         <w:pStyle w:val="Heading2"/>
       </w:pPr>
-      <w:bookmarkStart w:id="38" w:name="_Toc4375861"/>
+      <w:bookmarkStart w:id="40" w:name="_Toc4549164"/>
       <w:r>
         <w:t>Explode a List inside a DataFrame column</w:t>
       </w:r>
-      <w:bookmarkEnd w:id="38"/>
+      <w:bookmarkEnd w:id="40"/>
     </w:p>
     <w:p/>
     <w:p>
@@ -18163,7 +18994,7 @@
           <w:shd w:val="clear" w:color="auto" w:fill="F4F5F7"/>
         </w:rPr>
       </w:pPr>
-      <w:bookmarkStart w:id="39" w:name="_Toc4375862"/>
+      <w:bookmarkStart w:id="41" w:name="_Toc4549165"/>
       <w:r>
         <w:lastRenderedPageBreak/>
         <w:t xml:space="preserve">Loading a Schema while Correcting </w:t>
@@ -18174,7 +19005,7 @@
         </w:rPr>
         <w:t>org.apache.parquet.io.ParquetDecodingException</w:t>
       </w:r>
-      <w:bookmarkEnd w:id="39"/>
+      <w:bookmarkEnd w:id="41"/>
     </w:p>
     <w:p>
       <w:pPr>
@@ -18433,12 +19264,12 @@
       <w:pPr>
         <w:pStyle w:val="Heading2"/>
       </w:pPr>
-      <w:bookmarkStart w:id="40" w:name="_Toc4375863"/>
+      <w:bookmarkStart w:id="42" w:name="_Toc4549166"/>
       <w:r>
         <w:lastRenderedPageBreak/>
         <w:t>Read a Parquet File into a DataFrame</w:t>
       </w:r>
-      <w:bookmarkEnd w:id="40"/>
+      <w:bookmarkEnd w:id="42"/>
     </w:p>
     <w:p>
       <w:pPr>
@@ -18501,11 +19332,11 @@
       <w:pPr>
         <w:pStyle w:val="Heading2"/>
       </w:pPr>
-      <w:bookmarkStart w:id="41" w:name="_Toc4375864"/>
+      <w:bookmarkStart w:id="43" w:name="_Toc4549167"/>
       <w:r>
         <w:t>Store DataFrame as Temp Table for Later Querying</w:t>
       </w:r>
-      <w:bookmarkEnd w:id="41"/>
+      <w:bookmarkEnd w:id="43"/>
     </w:p>
     <w:p/>
     <w:p>
@@ -18586,11 +19417,11 @@
         <w:pStyle w:val="Heading1"/>
         <w:ind w:left="0"/>
       </w:pPr>
-      <w:bookmarkStart w:id="42" w:name="_Toc4375865"/>
+      <w:bookmarkStart w:id="44" w:name="_Toc4549168"/>
       <w:r>
         <w:t>Select an Array Element</w:t>
       </w:r>
-      <w:bookmarkEnd w:id="42"/>
+      <w:bookmarkEnd w:id="44"/>
     </w:p>
     <w:p>
       <w:pPr>
@@ -18735,23 +19566,23 @@
         <w:pStyle w:val="Heading1"/>
         <w:ind w:left="0"/>
       </w:pPr>
-      <w:bookmarkStart w:id="43" w:name="_Toc4375866"/>
+      <w:bookmarkStart w:id="45" w:name="_Toc4549169"/>
       <w:r>
         <w:lastRenderedPageBreak/>
         <w:t>Parquet</w:t>
       </w:r>
-      <w:bookmarkEnd w:id="43"/>
+      <w:bookmarkEnd w:id="45"/>
     </w:p>
     <w:p/>
     <w:p>
       <w:pPr>
         <w:pStyle w:val="Heading2"/>
       </w:pPr>
-      <w:bookmarkStart w:id="44" w:name="_Toc4375867"/>
+      <w:bookmarkStart w:id="46" w:name="_Toc4549170"/>
       <w:r>
         <w:t>Explode a list or array data field</w:t>
       </w:r>
-      <w:bookmarkEnd w:id="44"/>
+      <w:bookmarkEnd w:id="46"/>
     </w:p>
     <w:p/>
     <w:p>
@@ -20477,22 +21308,22 @@
         <w:pStyle w:val="Heading1"/>
         <w:ind w:left="0"/>
       </w:pPr>
-      <w:bookmarkStart w:id="45" w:name="_Toc4375868"/>
+      <w:bookmarkStart w:id="47" w:name="_Toc4549171"/>
       <w:r>
         <w:t>Strings</w:t>
       </w:r>
-      <w:bookmarkEnd w:id="45"/>
+      <w:bookmarkEnd w:id="47"/>
     </w:p>
     <w:p/>
     <w:p>
       <w:pPr>
         <w:pStyle w:val="Heading2"/>
       </w:pPr>
-      <w:bookmarkStart w:id="46" w:name="_Toc4375869"/>
+      <w:bookmarkStart w:id="48" w:name="_Toc4549172"/>
       <w:r>
         <w:t>Concatenate strings</w:t>
       </w:r>
-      <w:bookmarkEnd w:id="46"/>
+      <w:bookmarkEnd w:id="48"/>
     </w:p>
     <w:p/>
     <w:p>
@@ -20534,11 +21365,11 @@
       <w:pPr>
         <w:pStyle w:val="Heading2"/>
       </w:pPr>
-      <w:bookmarkStart w:id="47" w:name="_Toc4375870"/>
+      <w:bookmarkStart w:id="49" w:name="_Toc4549173"/>
       <w:r>
         <w:t>Convert a numeric field to a string</w:t>
       </w:r>
-      <w:bookmarkEnd w:id="47"/>
+      <w:bookmarkEnd w:id="49"/>
     </w:p>
     <w:p/>
     <w:p>
@@ -20805,11 +21636,11 @@
       <w:pPr>
         <w:pStyle w:val="Heading2"/>
       </w:pPr>
-      <w:bookmarkStart w:id="48" w:name="_Toc4375871"/>
+      <w:bookmarkStart w:id="50" w:name="_Toc4549174"/>
       <w:r>
         <w:t>Substring</w:t>
       </w:r>
-      <w:bookmarkEnd w:id="48"/>
+      <w:bookmarkEnd w:id="50"/>
     </w:p>
     <w:p/>
     <w:p>
@@ -20843,23 +21674,23 @@
         <w:pStyle w:val="Heading1"/>
         <w:ind w:left="0"/>
       </w:pPr>
-      <w:bookmarkStart w:id="49" w:name="_Toc4375872"/>
+      <w:bookmarkStart w:id="51" w:name="_Toc4549175"/>
       <w:r>
         <w:lastRenderedPageBreak/>
         <w:t>Timestamps</w:t>
       </w:r>
-      <w:bookmarkEnd w:id="49"/>
+      <w:bookmarkEnd w:id="51"/>
     </w:p>
     <w:p/>
     <w:p>
       <w:pPr>
         <w:pStyle w:val="Heading2"/>
       </w:pPr>
-      <w:bookmarkStart w:id="50" w:name="_Toc4375873"/>
+      <w:bookmarkStart w:id="52" w:name="_Toc4549176"/>
       <w:r>
         <w:t>Convert string to timestamp</w:t>
       </w:r>
-      <w:bookmarkEnd w:id="50"/>
+      <w:bookmarkEnd w:id="52"/>
     </w:p>
     <w:p/>
     <w:p>
@@ -21145,11 +21976,11 @@
       <w:pPr>
         <w:pStyle w:val="Heading2"/>
       </w:pPr>
-      <w:bookmarkStart w:id="51" w:name="_Toc4375874"/>
+      <w:bookmarkStart w:id="53" w:name="_Toc4549177"/>
       <w:r>
         <w:t>Convert Unix Timestamp to Formatted Date</w:t>
       </w:r>
-      <w:bookmarkEnd w:id="51"/>
+      <w:bookmarkEnd w:id="53"/>
     </w:p>
     <w:p/>
     <w:p>
@@ -21465,12 +22296,12 @@
       <w:pPr>
         <w:pStyle w:val="Heading2"/>
       </w:pPr>
-      <w:bookmarkStart w:id="52" w:name="_Toc4375875"/>
+      <w:bookmarkStart w:id="54" w:name="_Toc4549178"/>
       <w:r>
         <w:lastRenderedPageBreak/>
         <w:t>Convert Unix Timestamp to ISO Standard Date and Time</w:t>
       </w:r>
-      <w:bookmarkEnd w:id="52"/>
+      <w:bookmarkEnd w:id="54"/>
     </w:p>
     <w:p/>
     <w:p>
@@ -23013,7 +23844,7 @@
 </file>
 
 <file path=customXml/itemProps1.xml><?xml version="1.0" encoding="utf-8"?>
-<ds:datastoreItem xmlns:ds="http://schemas.openxmlformats.org/officeDocument/2006/customXml" ds:itemID="{B15567F3-206D-544B-9FB2-E208B1F1FE3B}">
+<ds:datastoreItem xmlns:ds="http://schemas.openxmlformats.org/officeDocument/2006/customXml" ds:itemID="{BCCAFC3F-8158-694E-A6FA-9F4E89A51E13}">
   <ds:schemaRefs>
     <ds:schemaRef ds:uri="http://schemas.openxmlformats.org/officeDocument/2006/bibliography"/>
   </ds:schemaRefs>

</xml_diff>

<commit_message>
Read tab-delimited CSV file to pySpark DataFrame
</commit_message>
<xml_diff>
--- a/pySpark_Cheatsheet.docx
+++ b/pySpark_Cheatsheet.docx
@@ -73,7 +73,7 @@
             </w:rPr>
             <w:fldChar w:fldCharType="separate"/>
           </w:r>
-          <w:hyperlink w:anchor="_Toc4549125" w:history="1">
+          <w:hyperlink w:anchor="_Toc4640885" w:history="1">
             <w:r>
               <w:rPr>
                 <w:rStyle w:val="Hyperlink"/>
@@ -100,7 +100,7 @@
                 <w:noProof/>
                 <w:webHidden/>
               </w:rPr>
-              <w:instrText xml:space="preserve"> PAGEREF _Toc4549125 \h </w:instrText>
+              <w:instrText xml:space="preserve"> PAGEREF _Toc4640885 \h </w:instrText>
             </w:r>
             <w:r>
               <w:rPr>
@@ -146,7 +146,7 @@
               <w:szCs w:val="24"/>
             </w:rPr>
           </w:pPr>
-          <w:hyperlink w:anchor="_Toc4549126" w:history="1">
+          <w:hyperlink w:anchor="_Toc4640886" w:history="1">
             <w:r>
               <w:rPr>
                 <w:rStyle w:val="Hyperlink"/>
@@ -173,7 +173,7 @@
                 <w:noProof/>
                 <w:webHidden/>
               </w:rPr>
-              <w:instrText xml:space="preserve"> PAGEREF _Toc4549126 \h </w:instrText>
+              <w:instrText xml:space="preserve"> PAGEREF _Toc4640886 \h </w:instrText>
             </w:r>
             <w:r>
               <w:rPr>
@@ -219,7 +219,7 @@
               <w:szCs w:val="24"/>
             </w:rPr>
           </w:pPr>
-          <w:hyperlink w:anchor="_Toc4549127" w:history="1">
+          <w:hyperlink w:anchor="_Toc4640887" w:history="1">
             <w:r>
               <w:rPr>
                 <w:rStyle w:val="Hyperlink"/>
@@ -246,7 +246,7 @@
                 <w:noProof/>
                 <w:webHidden/>
               </w:rPr>
-              <w:instrText xml:space="preserve"> PAGEREF _Toc4549127 \h </w:instrText>
+              <w:instrText xml:space="preserve"> PAGEREF _Toc4640887 \h </w:instrText>
             </w:r>
             <w:r>
               <w:rPr>
@@ -292,7 +292,7 @@
               <w:szCs w:val="24"/>
             </w:rPr>
           </w:pPr>
-          <w:hyperlink w:anchor="_Toc4549128" w:history="1">
+          <w:hyperlink w:anchor="_Toc4640888" w:history="1">
             <w:r>
               <w:rPr>
                 <w:rStyle w:val="Hyperlink"/>
@@ -319,7 +319,7 @@
                 <w:noProof/>
                 <w:webHidden/>
               </w:rPr>
-              <w:instrText xml:space="preserve"> PAGEREF _Toc4549128 \h </w:instrText>
+              <w:instrText xml:space="preserve"> PAGEREF _Toc4640888 \h </w:instrText>
             </w:r>
             <w:r>
               <w:rPr>
@@ -365,7 +365,7 @@
               <w:szCs w:val="24"/>
             </w:rPr>
           </w:pPr>
-          <w:hyperlink w:anchor="_Toc4549129" w:history="1">
+          <w:hyperlink w:anchor="_Toc4640889" w:history="1">
             <w:r>
               <w:rPr>
                 <w:rStyle w:val="Hyperlink"/>
@@ -392,7 +392,7 @@
                 <w:noProof/>
                 <w:webHidden/>
               </w:rPr>
-              <w:instrText xml:space="preserve"> PAGEREF _Toc4549129 \h </w:instrText>
+              <w:instrText xml:space="preserve"> PAGEREF _Toc4640889 \h </w:instrText>
             </w:r>
             <w:r>
               <w:rPr>
@@ -438,7 +438,7 @@
               <w:szCs w:val="24"/>
             </w:rPr>
           </w:pPr>
-          <w:hyperlink w:anchor="_Toc4549130" w:history="1">
+          <w:hyperlink w:anchor="_Toc4640890" w:history="1">
             <w:r>
               <w:rPr>
                 <w:rStyle w:val="Hyperlink"/>
@@ -465,7 +465,7 @@
                 <w:noProof/>
                 <w:webHidden/>
               </w:rPr>
-              <w:instrText xml:space="preserve"> PAGEREF _Toc4549130 \h </w:instrText>
+              <w:instrText xml:space="preserve"> PAGEREF _Toc4640890 \h </w:instrText>
             </w:r>
             <w:r>
               <w:rPr>
@@ -509,7 +509,7 @@
               <w:noProof/>
             </w:rPr>
           </w:pPr>
-          <w:hyperlink w:anchor="_Toc4549131" w:history="1">
+          <w:hyperlink w:anchor="_Toc4640891" w:history="1">
             <w:r>
               <w:rPr>
                 <w:rStyle w:val="Hyperlink"/>
@@ -536,7 +536,7 @@
                 <w:noProof/>
                 <w:webHidden/>
               </w:rPr>
-              <w:instrText xml:space="preserve"> PAGEREF _Toc4549131 \h </w:instrText>
+              <w:instrText xml:space="preserve"> PAGEREF _Toc4640891 \h </w:instrText>
             </w:r>
             <w:r>
               <w:rPr>
@@ -582,7 +582,7 @@
               <w:szCs w:val="24"/>
             </w:rPr>
           </w:pPr>
-          <w:hyperlink w:anchor="_Toc4549132" w:history="1">
+          <w:hyperlink w:anchor="_Toc4640892" w:history="1">
             <w:r>
               <w:rPr>
                 <w:rStyle w:val="Hyperlink"/>
@@ -609,7 +609,7 @@
                 <w:noProof/>
                 <w:webHidden/>
               </w:rPr>
-              <w:instrText xml:space="preserve"> PAGEREF _Toc4549132 \h </w:instrText>
+              <w:instrText xml:space="preserve"> PAGEREF _Toc4640892 \h </w:instrText>
             </w:r>
             <w:r>
               <w:rPr>
@@ -655,7 +655,7 @@
               <w:szCs w:val="24"/>
             </w:rPr>
           </w:pPr>
-          <w:hyperlink w:anchor="_Toc4549133" w:history="1">
+          <w:hyperlink w:anchor="_Toc4640893" w:history="1">
             <w:r>
               <w:rPr>
                 <w:rStyle w:val="Hyperlink"/>
@@ -682,7 +682,7 @@
                 <w:noProof/>
                 <w:webHidden/>
               </w:rPr>
-              <w:instrText xml:space="preserve"> PAGEREF _Toc4549133 \h </w:instrText>
+              <w:instrText xml:space="preserve"> PAGEREF _Toc4640893 \h </w:instrText>
             </w:r>
             <w:r>
               <w:rPr>
@@ -728,7 +728,7 @@
               <w:szCs w:val="24"/>
             </w:rPr>
           </w:pPr>
-          <w:hyperlink w:anchor="_Toc4549134" w:history="1">
+          <w:hyperlink w:anchor="_Toc4640894" w:history="1">
             <w:r>
               <w:rPr>
                 <w:rStyle w:val="Hyperlink"/>
@@ -755,7 +755,7 @@
                 <w:noProof/>
                 <w:webHidden/>
               </w:rPr>
-              <w:instrText xml:space="preserve"> PAGEREF _Toc4549134 \h </w:instrText>
+              <w:instrText xml:space="preserve"> PAGEREF _Toc4640894 \h </w:instrText>
             </w:r>
             <w:r>
               <w:rPr>
@@ -801,7 +801,7 @@
               <w:szCs w:val="24"/>
             </w:rPr>
           </w:pPr>
-          <w:hyperlink w:anchor="_Toc4549135" w:history="1">
+          <w:hyperlink w:anchor="_Toc4640895" w:history="1">
             <w:r>
               <w:rPr>
                 <w:rStyle w:val="Hyperlink"/>
@@ -828,7 +828,7 @@
                 <w:noProof/>
                 <w:webHidden/>
               </w:rPr>
-              <w:instrText xml:space="preserve"> PAGEREF _Toc4549135 \h </w:instrText>
+              <w:instrText xml:space="preserve"> PAGEREF _Toc4640895 \h </w:instrText>
             </w:r>
             <w:r>
               <w:rPr>
@@ -874,7 +874,7 @@
               <w:szCs w:val="24"/>
             </w:rPr>
           </w:pPr>
-          <w:hyperlink w:anchor="_Toc4549136" w:history="1">
+          <w:hyperlink w:anchor="_Toc4640896" w:history="1">
             <w:r>
               <w:rPr>
                 <w:rStyle w:val="Hyperlink"/>
@@ -901,7 +901,78 @@
                 <w:noProof/>
                 <w:webHidden/>
               </w:rPr>
-              <w:instrText xml:space="preserve"> PAGEREF _Toc4549136 \h </w:instrText>
+              <w:instrText xml:space="preserve"> PAGEREF _Toc4640896 \h </w:instrText>
+            </w:r>
+            <w:r>
+              <w:rPr>
+                <w:noProof/>
+                <w:webHidden/>
+              </w:rPr>
+            </w:r>
+            <w:r>
+              <w:rPr>
+                <w:noProof/>
+                <w:webHidden/>
+              </w:rPr>
+              <w:fldChar w:fldCharType="separate"/>
+            </w:r>
+            <w:r>
+              <w:rPr>
+                <w:noProof/>
+                <w:webHidden/>
+              </w:rPr>
+              <w:t>7</w:t>
+            </w:r>
+            <w:r>
+              <w:rPr>
+                <w:noProof/>
+                <w:webHidden/>
+              </w:rPr>
+              <w:fldChar w:fldCharType="end"/>
+            </w:r>
+          </w:hyperlink>
+        </w:p>
+        <w:p>
+          <w:pPr>
+            <w:pStyle w:val="TOC3"/>
+            <w:tabs>
+              <w:tab w:val="right" w:leader="dot" w:pos="10790"/>
+            </w:tabs>
+            <w:rPr>
+              <w:rFonts w:eastAsiaTheme="minorEastAsia"/>
+              <w:noProof/>
+              <w:sz w:val="24"/>
+              <w:szCs w:val="24"/>
+            </w:rPr>
+          </w:pPr>
+          <w:hyperlink w:anchor="_Toc4640897" w:history="1">
+            <w:r>
+              <w:rPr>
+                <w:rStyle w:val="Hyperlink"/>
+                <w:noProof/>
+              </w:rPr>
+              <w:t>Convert a tab-delimited Pandas DataFrame to a pySpark DataFrame</w:t>
+            </w:r>
+            <w:r>
+              <w:rPr>
+                <w:noProof/>
+                <w:webHidden/>
+              </w:rPr>
+              <w:tab/>
+            </w:r>
+            <w:r>
+              <w:rPr>
+                <w:noProof/>
+                <w:webHidden/>
+              </w:rPr>
+              <w:fldChar w:fldCharType="begin"/>
+            </w:r>
+            <w:r>
+              <w:rPr>
+                <w:noProof/>
+                <w:webHidden/>
+              </w:rPr>
+              <w:instrText xml:space="preserve"> PAGEREF _Toc4640897 \h </w:instrText>
             </w:r>
             <w:r>
               <w:rPr>
@@ -947,7 +1018,7 @@
               <w:szCs w:val="24"/>
             </w:rPr>
           </w:pPr>
-          <w:hyperlink w:anchor="_Toc4549137" w:history="1">
+          <w:hyperlink w:anchor="_Toc4640898" w:history="1">
             <w:r>
               <w:rPr>
                 <w:rStyle w:val="Hyperlink"/>
@@ -974,7 +1045,7 @@
                 <w:noProof/>
                 <w:webHidden/>
               </w:rPr>
-              <w:instrText xml:space="preserve"> PAGEREF _Toc4549137 \h </w:instrText>
+              <w:instrText xml:space="preserve"> PAGEREF _Toc4640898 \h </w:instrText>
             </w:r>
             <w:r>
               <w:rPr>
@@ -994,7 +1065,7 @@
                 <w:noProof/>
                 <w:webHidden/>
               </w:rPr>
-              <w:t>7</w:t>
+              <w:t>8</w:t>
             </w:r>
             <w:r>
               <w:rPr>
@@ -1020,7 +1091,7 @@
               <w:szCs w:val="24"/>
             </w:rPr>
           </w:pPr>
-          <w:hyperlink w:anchor="_Toc4549138" w:history="1">
+          <w:hyperlink w:anchor="_Toc4640899" w:history="1">
             <w:r>
               <w:rPr>
                 <w:rStyle w:val="Hyperlink"/>
@@ -1047,7 +1118,7 @@
                 <w:noProof/>
                 <w:webHidden/>
               </w:rPr>
-              <w:instrText xml:space="preserve"> PAGEREF _Toc4549138 \h </w:instrText>
+              <w:instrText xml:space="preserve"> PAGEREF _Toc4640899 \h </w:instrText>
             </w:r>
             <w:r>
               <w:rPr>
@@ -1067,7 +1138,7 @@
                 <w:noProof/>
                 <w:webHidden/>
               </w:rPr>
-              <w:t>8</w:t>
+              <w:t>9</w:t>
             </w:r>
             <w:r>
               <w:rPr>
@@ -1093,7 +1164,7 @@
               <w:szCs w:val="24"/>
             </w:rPr>
           </w:pPr>
-          <w:hyperlink w:anchor="_Toc4549139" w:history="1">
+          <w:hyperlink w:anchor="_Toc4640900" w:history="1">
             <w:r>
               <w:rPr>
                 <w:rStyle w:val="Hyperlink"/>
@@ -1120,7 +1191,7 @@
                 <w:noProof/>
                 <w:webHidden/>
               </w:rPr>
-              <w:instrText xml:space="preserve"> PAGEREF _Toc4549139 \h </w:instrText>
+              <w:instrText xml:space="preserve"> PAGEREF _Toc4640900 \h </w:instrText>
             </w:r>
             <w:r>
               <w:rPr>
@@ -1140,7 +1211,7 @@
                 <w:noProof/>
                 <w:webHidden/>
               </w:rPr>
-              <w:t>9</w:t>
+              <w:t>10</w:t>
             </w:r>
             <w:r>
               <w:rPr>
@@ -1166,7 +1237,7 @@
               <w:szCs w:val="24"/>
             </w:rPr>
           </w:pPr>
-          <w:hyperlink w:anchor="_Toc4549140" w:history="1">
+          <w:hyperlink w:anchor="_Toc4640901" w:history="1">
             <w:r>
               <w:rPr>
                 <w:rStyle w:val="Hyperlink"/>
@@ -1193,7 +1264,7 @@
                 <w:noProof/>
                 <w:webHidden/>
               </w:rPr>
-              <w:instrText xml:space="preserve"> PAGEREF _Toc4549140 \h </w:instrText>
+              <w:instrText xml:space="preserve"> PAGEREF _Toc4640901 \h </w:instrText>
             </w:r>
             <w:r>
               <w:rPr>
@@ -1213,7 +1284,7 @@
                 <w:noProof/>
                 <w:webHidden/>
               </w:rPr>
-              <w:t>9</w:t>
+              <w:t>10</w:t>
             </w:r>
             <w:r>
               <w:rPr>
@@ -1239,7 +1310,7 @@
               <w:szCs w:val="24"/>
             </w:rPr>
           </w:pPr>
-          <w:hyperlink w:anchor="_Toc4549141" w:history="1">
+          <w:hyperlink w:anchor="_Toc4640902" w:history="1">
             <w:r>
               <w:rPr>
                 <w:rStyle w:val="Hyperlink"/>
@@ -1266,7 +1337,7 @@
                 <w:noProof/>
                 <w:webHidden/>
               </w:rPr>
-              <w:instrText xml:space="preserve"> PAGEREF _Toc4549141 \h </w:instrText>
+              <w:instrText xml:space="preserve"> PAGEREF _Toc4640902 \h </w:instrText>
             </w:r>
             <w:r>
               <w:rPr>
@@ -1286,7 +1357,7 @@
                 <w:noProof/>
                 <w:webHidden/>
               </w:rPr>
-              <w:t>9</w:t>
+              <w:t>10</w:t>
             </w:r>
             <w:r>
               <w:rPr>
@@ -1312,7 +1383,7 @@
               <w:szCs w:val="24"/>
             </w:rPr>
           </w:pPr>
-          <w:hyperlink w:anchor="_Toc4549142" w:history="1">
+          <w:hyperlink w:anchor="_Toc4640903" w:history="1">
             <w:r>
               <w:rPr>
                 <w:rStyle w:val="Hyperlink"/>
@@ -1339,7 +1410,7 @@
                 <w:noProof/>
                 <w:webHidden/>
               </w:rPr>
-              <w:instrText xml:space="preserve"> PAGEREF _Toc4549142 \h </w:instrText>
+              <w:instrText xml:space="preserve"> PAGEREF _Toc4640903 \h </w:instrText>
             </w:r>
             <w:r>
               <w:rPr>
@@ -1359,7 +1430,7 @@
                 <w:noProof/>
                 <w:webHidden/>
               </w:rPr>
-              <w:t>10</w:t>
+              <w:t>11</w:t>
             </w:r>
             <w:r>
               <w:rPr>
@@ -1385,7 +1456,7 @@
               <w:szCs w:val="24"/>
             </w:rPr>
           </w:pPr>
-          <w:hyperlink w:anchor="_Toc4549143" w:history="1">
+          <w:hyperlink w:anchor="_Toc4640904" w:history="1">
             <w:r>
               <w:rPr>
                 <w:rStyle w:val="Hyperlink"/>
@@ -1412,7 +1483,7 @@
                 <w:noProof/>
                 <w:webHidden/>
               </w:rPr>
-              <w:instrText xml:space="preserve"> PAGEREF _Toc4549143 \h </w:instrText>
+              <w:instrText xml:space="preserve"> PAGEREF _Toc4640904 \h </w:instrText>
             </w:r>
             <w:r>
               <w:rPr>
@@ -1432,7 +1503,7 @@
                 <w:noProof/>
                 <w:webHidden/>
               </w:rPr>
-              <w:t>10</w:t>
+              <w:t>11</w:t>
             </w:r>
             <w:r>
               <w:rPr>
@@ -1458,7 +1529,7 @@
               <w:szCs w:val="24"/>
             </w:rPr>
           </w:pPr>
-          <w:hyperlink w:anchor="_Toc4549144" w:history="1">
+          <w:hyperlink w:anchor="_Toc4640905" w:history="1">
             <w:r>
               <w:rPr>
                 <w:rStyle w:val="Hyperlink"/>
@@ -1485,7 +1556,7 @@
                 <w:noProof/>
                 <w:webHidden/>
               </w:rPr>
-              <w:instrText xml:space="preserve"> PAGEREF _Toc4549144 \h </w:instrText>
+              <w:instrText xml:space="preserve"> PAGEREF _Toc4640905 \h </w:instrText>
             </w:r>
             <w:r>
               <w:rPr>
@@ -1505,7 +1576,7 @@
                 <w:noProof/>
                 <w:webHidden/>
               </w:rPr>
-              <w:t>11</w:t>
+              <w:t>12</w:t>
             </w:r>
             <w:r>
               <w:rPr>
@@ -1531,7 +1602,7 @@
               <w:szCs w:val="24"/>
             </w:rPr>
           </w:pPr>
-          <w:hyperlink w:anchor="_Toc4549145" w:history="1">
+          <w:hyperlink w:anchor="_Toc4640906" w:history="1">
             <w:r>
               <w:rPr>
                 <w:rStyle w:val="Hyperlink"/>
@@ -1558,7 +1629,7 @@
                 <w:noProof/>
                 <w:webHidden/>
               </w:rPr>
-              <w:instrText xml:space="preserve"> PAGEREF _Toc4549145 \h </w:instrText>
+              <w:instrText xml:space="preserve"> PAGEREF _Toc4640906 \h </w:instrText>
             </w:r>
             <w:r>
               <w:rPr>
@@ -1578,7 +1649,7 @@
                 <w:noProof/>
                 <w:webHidden/>
               </w:rPr>
-              <w:t>11</w:t>
+              <w:t>12</w:t>
             </w:r>
             <w:r>
               <w:rPr>
@@ -1604,7 +1675,7 @@
               <w:szCs w:val="24"/>
             </w:rPr>
           </w:pPr>
-          <w:hyperlink w:anchor="_Toc4549146" w:history="1">
+          <w:hyperlink w:anchor="_Toc4640907" w:history="1">
             <w:r>
               <w:rPr>
                 <w:rStyle w:val="Hyperlink"/>
@@ -1631,7 +1702,7 @@
                 <w:noProof/>
                 <w:webHidden/>
               </w:rPr>
-              <w:instrText xml:space="preserve"> PAGEREF _Toc4549146 \h </w:instrText>
+              <w:instrText xml:space="preserve"> PAGEREF _Toc4640907 \h </w:instrText>
             </w:r>
             <w:r>
               <w:rPr>
@@ -1651,7 +1722,7 @@
                 <w:noProof/>
                 <w:webHidden/>
               </w:rPr>
-              <w:t>11</w:t>
+              <w:t>12</w:t>
             </w:r>
             <w:r>
               <w:rPr>
@@ -1677,7 +1748,7 @@
               <w:szCs w:val="24"/>
             </w:rPr>
           </w:pPr>
-          <w:hyperlink w:anchor="_Toc4549147" w:history="1">
+          <w:hyperlink w:anchor="_Toc4640908" w:history="1">
             <w:r>
               <w:rPr>
                 <w:rStyle w:val="Hyperlink"/>
@@ -1704,7 +1775,7 @@
                 <w:noProof/>
                 <w:webHidden/>
               </w:rPr>
-              <w:instrText xml:space="preserve"> PAGEREF _Toc4549147 \h </w:instrText>
+              <w:instrText xml:space="preserve"> PAGEREF _Toc4640908 \h </w:instrText>
             </w:r>
             <w:r>
               <w:rPr>
@@ -1724,7 +1795,7 @@
                 <w:noProof/>
                 <w:webHidden/>
               </w:rPr>
-              <w:t>11</w:t>
+              <w:t>12</w:t>
             </w:r>
             <w:r>
               <w:rPr>
@@ -1750,7 +1821,7 @@
               <w:szCs w:val="24"/>
             </w:rPr>
           </w:pPr>
-          <w:hyperlink w:anchor="_Toc4549148" w:history="1">
+          <w:hyperlink w:anchor="_Toc4640909" w:history="1">
             <w:r>
               <w:rPr>
                 <w:rStyle w:val="Hyperlink"/>
@@ -1777,7 +1848,7 @@
                 <w:noProof/>
                 <w:webHidden/>
               </w:rPr>
-              <w:instrText xml:space="preserve"> PAGEREF _Toc4549148 \h </w:instrText>
+              <w:instrText xml:space="preserve"> PAGEREF _Toc4640909 \h </w:instrText>
             </w:r>
             <w:r>
               <w:rPr>
@@ -1797,7 +1868,7 @@
                 <w:noProof/>
                 <w:webHidden/>
               </w:rPr>
-              <w:t>11</w:t>
+              <w:t>12</w:t>
             </w:r>
             <w:r>
               <w:rPr>
@@ -1823,7 +1894,7 @@
               <w:szCs w:val="24"/>
             </w:rPr>
           </w:pPr>
-          <w:hyperlink w:anchor="_Toc4549149" w:history="1">
+          <w:hyperlink w:anchor="_Toc4640910" w:history="1">
             <w:r>
               <w:rPr>
                 <w:rStyle w:val="Hyperlink"/>
@@ -1850,7 +1921,7 @@
                 <w:noProof/>
                 <w:webHidden/>
               </w:rPr>
-              <w:instrText xml:space="preserve"> PAGEREF _Toc4549149 \h </w:instrText>
+              <w:instrText xml:space="preserve"> PAGEREF _Toc4640910 \h </w:instrText>
             </w:r>
             <w:r>
               <w:rPr>
@@ -1870,7 +1941,7 @@
                 <w:noProof/>
                 <w:webHidden/>
               </w:rPr>
-              <w:t>12</w:t>
+              <w:t>13</w:t>
             </w:r>
             <w:r>
               <w:rPr>
@@ -1896,7 +1967,7 @@
               <w:szCs w:val="24"/>
             </w:rPr>
           </w:pPr>
-          <w:hyperlink w:anchor="_Toc4549150" w:history="1">
+          <w:hyperlink w:anchor="_Toc4640911" w:history="1">
             <w:r>
               <w:rPr>
                 <w:rStyle w:val="Hyperlink"/>
@@ -1923,7 +1994,7 @@
                 <w:noProof/>
                 <w:webHidden/>
               </w:rPr>
-              <w:instrText xml:space="preserve"> PAGEREF _Toc4549150 \h </w:instrText>
+              <w:instrText xml:space="preserve"> PAGEREF _Toc4640911 \h </w:instrText>
             </w:r>
             <w:r>
               <w:rPr>
@@ -1943,7 +2014,7 @@
                 <w:noProof/>
                 <w:webHidden/>
               </w:rPr>
-              <w:t>12</w:t>
+              <w:t>13</w:t>
             </w:r>
             <w:r>
               <w:rPr>
@@ -1969,7 +2040,7 @@
               <w:szCs w:val="24"/>
             </w:rPr>
           </w:pPr>
-          <w:hyperlink w:anchor="_Toc4549151" w:history="1">
+          <w:hyperlink w:anchor="_Toc4640912" w:history="1">
             <w:r>
               <w:rPr>
                 <w:rStyle w:val="Hyperlink"/>
@@ -1996,7 +2067,7 @@
                 <w:noProof/>
                 <w:webHidden/>
               </w:rPr>
-              <w:instrText xml:space="preserve"> PAGEREF _Toc4549151 \h </w:instrText>
+              <w:instrText xml:space="preserve"> PAGEREF _Toc4640912 \h </w:instrText>
             </w:r>
             <w:r>
               <w:rPr>
@@ -2016,7 +2087,7 @@
                 <w:noProof/>
                 <w:webHidden/>
               </w:rPr>
-              <w:t>12</w:t>
+              <w:t>13</w:t>
             </w:r>
             <w:r>
               <w:rPr>
@@ -2042,7 +2113,7 @@
               <w:szCs w:val="24"/>
             </w:rPr>
           </w:pPr>
-          <w:hyperlink w:anchor="_Toc4549152" w:history="1">
+          <w:hyperlink w:anchor="_Toc4640913" w:history="1">
             <w:r>
               <w:rPr>
                 <w:rStyle w:val="Hyperlink"/>
@@ -2069,7 +2140,7 @@
                 <w:noProof/>
                 <w:webHidden/>
               </w:rPr>
-              <w:instrText xml:space="preserve"> PAGEREF _Toc4549152 \h </w:instrText>
+              <w:instrText xml:space="preserve"> PAGEREF _Toc4640913 \h </w:instrText>
             </w:r>
             <w:r>
               <w:rPr>
@@ -2089,7 +2160,7 @@
                 <w:noProof/>
                 <w:webHidden/>
               </w:rPr>
-              <w:t>12</w:t>
+              <w:t>13</w:t>
             </w:r>
             <w:r>
               <w:rPr>
@@ -2115,7 +2186,7 @@
               <w:szCs w:val="24"/>
             </w:rPr>
           </w:pPr>
-          <w:hyperlink w:anchor="_Toc4549153" w:history="1">
+          <w:hyperlink w:anchor="_Toc4640914" w:history="1">
             <w:r>
               <w:rPr>
                 <w:rStyle w:val="Hyperlink"/>
@@ -2142,7 +2213,7 @@
                 <w:noProof/>
                 <w:webHidden/>
               </w:rPr>
-              <w:instrText xml:space="preserve"> PAGEREF _Toc4549153 \h </w:instrText>
+              <w:instrText xml:space="preserve"> PAGEREF _Toc4640914 \h </w:instrText>
             </w:r>
             <w:r>
               <w:rPr>
@@ -2162,7 +2233,7 @@
                 <w:noProof/>
                 <w:webHidden/>
               </w:rPr>
-              <w:t>14</w:t>
+              <w:t>15</w:t>
             </w:r>
             <w:r>
               <w:rPr>
@@ -2188,7 +2259,7 @@
               <w:szCs w:val="24"/>
             </w:rPr>
           </w:pPr>
-          <w:hyperlink w:anchor="_Toc4549154" w:history="1">
+          <w:hyperlink w:anchor="_Toc4640915" w:history="1">
             <w:r>
               <w:rPr>
                 <w:rStyle w:val="Hyperlink"/>
@@ -2215,7 +2286,7 @@
                 <w:noProof/>
                 <w:webHidden/>
               </w:rPr>
-              <w:instrText xml:space="preserve"> PAGEREF _Toc4549154 \h </w:instrText>
+              <w:instrText xml:space="preserve"> PAGEREF _Toc4640915 \h </w:instrText>
             </w:r>
             <w:r>
               <w:rPr>
@@ -2235,7 +2306,7 @@
                 <w:noProof/>
                 <w:webHidden/>
               </w:rPr>
-              <w:t>14</w:t>
+              <w:t>15</w:t>
             </w:r>
             <w:r>
               <w:rPr>
@@ -2261,7 +2332,7 @@
               <w:szCs w:val="24"/>
             </w:rPr>
           </w:pPr>
-          <w:hyperlink w:anchor="_Toc4549155" w:history="1">
+          <w:hyperlink w:anchor="_Toc4640916" w:history="1">
             <w:r>
               <w:rPr>
                 <w:rStyle w:val="Hyperlink"/>
@@ -2288,7 +2359,7 @@
                 <w:noProof/>
                 <w:webHidden/>
               </w:rPr>
-              <w:instrText xml:space="preserve"> PAGEREF _Toc4549155 \h </w:instrText>
+              <w:instrText xml:space="preserve"> PAGEREF _Toc4640916 \h </w:instrText>
             </w:r>
             <w:r>
               <w:rPr>
@@ -2308,7 +2379,7 @@
                 <w:noProof/>
                 <w:webHidden/>
               </w:rPr>
-              <w:t>15</w:t>
+              <w:t>16</w:t>
             </w:r>
             <w:r>
               <w:rPr>
@@ -2334,7 +2405,7 @@
               <w:szCs w:val="24"/>
             </w:rPr>
           </w:pPr>
-          <w:hyperlink w:anchor="_Toc4549156" w:history="1">
+          <w:hyperlink w:anchor="_Toc4640917" w:history="1">
             <w:r>
               <w:rPr>
                 <w:rStyle w:val="Hyperlink"/>
@@ -2361,7 +2432,7 @@
                 <w:noProof/>
                 <w:webHidden/>
               </w:rPr>
-              <w:instrText xml:space="preserve"> PAGEREF _Toc4549156 \h </w:instrText>
+              <w:instrText xml:space="preserve"> PAGEREF _Toc4640917 \h </w:instrText>
             </w:r>
             <w:r>
               <w:rPr>
@@ -2381,7 +2452,7 @@
                 <w:noProof/>
                 <w:webHidden/>
               </w:rPr>
-              <w:t>15</w:t>
+              <w:t>16</w:t>
             </w:r>
             <w:r>
               <w:rPr>
@@ -2407,7 +2478,7 @@
               <w:szCs w:val="24"/>
             </w:rPr>
           </w:pPr>
-          <w:hyperlink w:anchor="_Toc4549157" w:history="1">
+          <w:hyperlink w:anchor="_Toc4640918" w:history="1">
             <w:r>
               <w:rPr>
                 <w:rStyle w:val="Hyperlink"/>
@@ -2434,7 +2505,7 @@
                 <w:noProof/>
                 <w:webHidden/>
               </w:rPr>
-              <w:instrText xml:space="preserve"> PAGEREF _Toc4549157 \h </w:instrText>
+              <w:instrText xml:space="preserve"> PAGEREF _Toc4640918 \h </w:instrText>
             </w:r>
             <w:r>
               <w:rPr>
@@ -2454,7 +2525,7 @@
                 <w:noProof/>
                 <w:webHidden/>
               </w:rPr>
-              <w:t>17</w:t>
+              <w:t>18</w:t>
             </w:r>
             <w:r>
               <w:rPr>
@@ -2478,7 +2549,7 @@
               <w:szCs w:val="24"/>
             </w:rPr>
           </w:pPr>
-          <w:hyperlink w:anchor="_Toc4549158" w:history="1">
+          <w:hyperlink w:anchor="_Toc4640919" w:history="1">
             <w:r>
               <w:rPr>
                 <w:rStyle w:val="Hyperlink"/>
@@ -2505,7 +2576,7 @@
                 <w:noProof/>
                 <w:webHidden/>
               </w:rPr>
-              <w:instrText xml:space="preserve"> PAGEREF _Toc4549158 \h </w:instrText>
+              <w:instrText xml:space="preserve"> PAGEREF _Toc4640919 \h </w:instrText>
             </w:r>
             <w:r>
               <w:rPr>
@@ -2525,7 +2596,7 @@
                 <w:noProof/>
                 <w:webHidden/>
               </w:rPr>
-              <w:t>17</w:t>
+              <w:t>18</w:t>
             </w:r>
             <w:r>
               <w:rPr>
@@ -2549,7 +2620,7 @@
               <w:szCs w:val="24"/>
             </w:rPr>
           </w:pPr>
-          <w:hyperlink w:anchor="_Toc4549159" w:history="1">
+          <w:hyperlink w:anchor="_Toc4640920" w:history="1">
             <w:r>
               <w:rPr>
                 <w:rStyle w:val="Hyperlink"/>
@@ -2576,7 +2647,7 @@
                 <w:noProof/>
                 <w:webHidden/>
               </w:rPr>
-              <w:instrText xml:space="preserve"> PAGEREF _Toc4549159 \h </w:instrText>
+              <w:instrText xml:space="preserve"> PAGEREF _Toc4640920 \h </w:instrText>
             </w:r>
             <w:r>
               <w:rPr>
@@ -2596,7 +2667,7 @@
                 <w:noProof/>
                 <w:webHidden/>
               </w:rPr>
-              <w:t>17</w:t>
+              <w:t>18</w:t>
             </w:r>
             <w:r>
               <w:rPr>
@@ -2620,7 +2691,7 @@
               <w:noProof/>
             </w:rPr>
           </w:pPr>
-          <w:hyperlink w:anchor="_Toc4549160" w:history="1">
+          <w:hyperlink w:anchor="_Toc4640921" w:history="1">
             <w:r>
               <w:rPr>
                 <w:rStyle w:val="Hyperlink"/>
@@ -2647,7 +2718,7 @@
                 <w:noProof/>
                 <w:webHidden/>
               </w:rPr>
-              <w:instrText xml:space="preserve"> PAGEREF _Toc4549160 \h </w:instrText>
+              <w:instrText xml:space="preserve"> PAGEREF _Toc4640921 \h </w:instrText>
             </w:r>
             <w:r>
               <w:rPr>
@@ -2667,7 +2738,7 @@
                 <w:noProof/>
                 <w:webHidden/>
               </w:rPr>
-              <w:t>17</w:t>
+              <w:t>18</w:t>
             </w:r>
             <w:r>
               <w:rPr>
@@ -2691,7 +2762,7 @@
               <w:noProof/>
             </w:rPr>
           </w:pPr>
-          <w:hyperlink w:anchor="_Toc4549161" w:history="1">
+          <w:hyperlink w:anchor="_Toc4640922" w:history="1">
             <w:r>
               <w:rPr>
                 <w:rStyle w:val="Hyperlink"/>
@@ -2718,7 +2789,7 @@
                 <w:noProof/>
                 <w:webHidden/>
               </w:rPr>
-              <w:instrText xml:space="preserve"> PAGEREF _Toc4549161 \h </w:instrText>
+              <w:instrText xml:space="preserve"> PAGEREF _Toc4640922 \h </w:instrText>
             </w:r>
             <w:r>
               <w:rPr>
@@ -2738,7 +2809,7 @@
                 <w:noProof/>
                 <w:webHidden/>
               </w:rPr>
-              <w:t>18</w:t>
+              <w:t>19</w:t>
             </w:r>
             <w:r>
               <w:rPr>
@@ -2762,7 +2833,7 @@
               <w:noProof/>
             </w:rPr>
           </w:pPr>
-          <w:hyperlink w:anchor="_Toc4549162" w:history="1">
+          <w:hyperlink w:anchor="_Toc4640923" w:history="1">
             <w:r>
               <w:rPr>
                 <w:rStyle w:val="Hyperlink"/>
@@ -2789,7 +2860,7 @@
                 <w:noProof/>
                 <w:webHidden/>
               </w:rPr>
-              <w:instrText xml:space="preserve"> PAGEREF _Toc4549162 \h </w:instrText>
+              <w:instrText xml:space="preserve"> PAGEREF _Toc4640923 \h </w:instrText>
             </w:r>
             <w:r>
               <w:rPr>
@@ -2809,7 +2880,7 @@
                 <w:noProof/>
                 <w:webHidden/>
               </w:rPr>
-              <w:t>18</w:t>
+              <w:t>19</w:t>
             </w:r>
             <w:r>
               <w:rPr>
@@ -2833,7 +2904,7 @@
               <w:noProof/>
             </w:rPr>
           </w:pPr>
-          <w:hyperlink w:anchor="_Toc4549163" w:history="1">
+          <w:hyperlink w:anchor="_Toc4640924" w:history="1">
             <w:r>
               <w:rPr>
                 <w:rStyle w:val="Hyperlink"/>
@@ -2860,7 +2931,7 @@
                 <w:noProof/>
                 <w:webHidden/>
               </w:rPr>
-              <w:instrText xml:space="preserve"> PAGEREF _Toc4549163 \h </w:instrText>
+              <w:instrText xml:space="preserve"> PAGEREF _Toc4640924 \h </w:instrText>
             </w:r>
             <w:r>
               <w:rPr>
@@ -2880,7 +2951,7 @@
                 <w:noProof/>
                 <w:webHidden/>
               </w:rPr>
-              <w:t>18</w:t>
+              <w:t>19</w:t>
             </w:r>
             <w:r>
               <w:rPr>
@@ -2906,7 +2977,7 @@
               <w:szCs w:val="24"/>
             </w:rPr>
           </w:pPr>
-          <w:hyperlink w:anchor="_Toc4549164" w:history="1">
+          <w:hyperlink w:anchor="_Toc4640925" w:history="1">
             <w:r>
               <w:rPr>
                 <w:rStyle w:val="Hyperlink"/>
@@ -2933,7 +3004,7 @@
                 <w:noProof/>
                 <w:webHidden/>
               </w:rPr>
-              <w:instrText xml:space="preserve"> PAGEREF _Toc4549164 \h </w:instrText>
+              <w:instrText xml:space="preserve"> PAGEREF _Toc4640925 \h </w:instrText>
             </w:r>
             <w:r>
               <w:rPr>
@@ -2953,7 +3024,7 @@
                 <w:noProof/>
                 <w:webHidden/>
               </w:rPr>
-              <w:t>18</w:t>
+              <w:t>19</w:t>
             </w:r>
             <w:r>
               <w:rPr>
@@ -2979,7 +3050,7 @@
               <w:szCs w:val="24"/>
             </w:rPr>
           </w:pPr>
-          <w:hyperlink w:anchor="_Toc4549165" w:history="1">
+          <w:hyperlink w:anchor="_Toc4640926" w:history="1">
             <w:r>
               <w:rPr>
                 <w:rStyle w:val="Hyperlink"/>
@@ -3014,7 +3085,7 @@
                 <w:noProof/>
                 <w:webHidden/>
               </w:rPr>
-              <w:instrText xml:space="preserve"> PAGEREF _Toc4549165 \h </w:instrText>
+              <w:instrText xml:space="preserve"> PAGEREF _Toc4640926 \h </w:instrText>
             </w:r>
             <w:r>
               <w:rPr>
@@ -3034,7 +3105,7 @@
                 <w:noProof/>
                 <w:webHidden/>
               </w:rPr>
-              <w:t>19</w:t>
+              <w:t>20</w:t>
             </w:r>
             <w:r>
               <w:rPr>
@@ -3060,7 +3131,7 @@
               <w:szCs w:val="24"/>
             </w:rPr>
           </w:pPr>
-          <w:hyperlink w:anchor="_Toc4549166" w:history="1">
+          <w:hyperlink w:anchor="_Toc4640927" w:history="1">
             <w:r>
               <w:rPr>
                 <w:rStyle w:val="Hyperlink"/>
@@ -3087,7 +3158,7 @@
                 <w:noProof/>
                 <w:webHidden/>
               </w:rPr>
-              <w:instrText xml:space="preserve"> PAGEREF _Toc4549166 \h </w:instrText>
+              <w:instrText xml:space="preserve"> PAGEREF _Toc4640927 \h </w:instrText>
             </w:r>
             <w:r>
               <w:rPr>
@@ -3107,7 +3178,7 @@
                 <w:noProof/>
                 <w:webHidden/>
               </w:rPr>
-              <w:t>20</w:t>
+              <w:t>21</w:t>
             </w:r>
             <w:r>
               <w:rPr>
@@ -3133,7 +3204,7 @@
               <w:szCs w:val="24"/>
             </w:rPr>
           </w:pPr>
-          <w:hyperlink w:anchor="_Toc4549167" w:history="1">
+          <w:hyperlink w:anchor="_Toc4640928" w:history="1">
             <w:r>
               <w:rPr>
                 <w:rStyle w:val="Hyperlink"/>
@@ -3160,7 +3231,7 @@
                 <w:noProof/>
                 <w:webHidden/>
               </w:rPr>
-              <w:instrText xml:space="preserve"> PAGEREF _Toc4549167 \h </w:instrText>
+              <w:instrText xml:space="preserve"> PAGEREF _Toc4640928 \h </w:instrText>
             </w:r>
             <w:r>
               <w:rPr>
@@ -3180,7 +3251,7 @@
                 <w:noProof/>
                 <w:webHidden/>
               </w:rPr>
-              <w:t>20</w:t>
+              <w:t>21</w:t>
             </w:r>
             <w:r>
               <w:rPr>
@@ -3204,7 +3275,7 @@
               <w:noProof/>
             </w:rPr>
           </w:pPr>
-          <w:hyperlink w:anchor="_Toc4549168" w:history="1">
+          <w:hyperlink w:anchor="_Toc4640929" w:history="1">
             <w:r>
               <w:rPr>
                 <w:rStyle w:val="Hyperlink"/>
@@ -3231,7 +3302,7 @@
                 <w:noProof/>
                 <w:webHidden/>
               </w:rPr>
-              <w:instrText xml:space="preserve"> PAGEREF _Toc4549168 \h </w:instrText>
+              <w:instrText xml:space="preserve"> PAGEREF _Toc4640929 \h </w:instrText>
             </w:r>
             <w:r>
               <w:rPr>
@@ -3251,7 +3322,7 @@
                 <w:noProof/>
                 <w:webHidden/>
               </w:rPr>
-              <w:t>20</w:t>
+              <w:t>21</w:t>
             </w:r>
             <w:r>
               <w:rPr>
@@ -3275,7 +3346,7 @@
               <w:noProof/>
             </w:rPr>
           </w:pPr>
-          <w:hyperlink w:anchor="_Toc4549169" w:history="1">
+          <w:hyperlink w:anchor="_Toc4640930" w:history="1">
             <w:r>
               <w:rPr>
                 <w:rStyle w:val="Hyperlink"/>
@@ -3302,7 +3373,7 @@
                 <w:noProof/>
                 <w:webHidden/>
               </w:rPr>
-              <w:instrText xml:space="preserve"> PAGEREF _Toc4549169 \h </w:instrText>
+              <w:instrText xml:space="preserve"> PAGEREF _Toc4640930 \h </w:instrText>
             </w:r>
             <w:r>
               <w:rPr>
@@ -3322,7 +3393,7 @@
                 <w:noProof/>
                 <w:webHidden/>
               </w:rPr>
-              <w:t>21</w:t>
+              <w:t>22</w:t>
             </w:r>
             <w:r>
               <w:rPr>
@@ -3348,7 +3419,7 @@
               <w:szCs w:val="24"/>
             </w:rPr>
           </w:pPr>
-          <w:hyperlink w:anchor="_Toc4549170" w:history="1">
+          <w:hyperlink w:anchor="_Toc4640931" w:history="1">
             <w:r>
               <w:rPr>
                 <w:rStyle w:val="Hyperlink"/>
@@ -3375,7 +3446,7 @@
                 <w:noProof/>
                 <w:webHidden/>
               </w:rPr>
-              <w:instrText xml:space="preserve"> PAGEREF _Toc4549170 \h </w:instrText>
+              <w:instrText xml:space="preserve"> PAGEREF _Toc4640931 \h </w:instrText>
             </w:r>
             <w:r>
               <w:rPr>
@@ -3395,7 +3466,7 @@
                 <w:noProof/>
                 <w:webHidden/>
               </w:rPr>
-              <w:t>21</w:t>
+              <w:t>22</w:t>
             </w:r>
             <w:r>
               <w:rPr>
@@ -3419,7 +3490,7 @@
               <w:noProof/>
             </w:rPr>
           </w:pPr>
-          <w:hyperlink w:anchor="_Toc4549171" w:history="1">
+          <w:hyperlink w:anchor="_Toc4640932" w:history="1">
             <w:r>
               <w:rPr>
                 <w:rStyle w:val="Hyperlink"/>
@@ -3446,7 +3517,7 @@
                 <w:noProof/>
                 <w:webHidden/>
               </w:rPr>
-              <w:instrText xml:space="preserve"> PAGEREF _Toc4549171 \h </w:instrText>
+              <w:instrText xml:space="preserve"> PAGEREF _Toc4640932 \h </w:instrText>
             </w:r>
             <w:r>
               <w:rPr>
@@ -3466,7 +3537,7 @@
                 <w:noProof/>
                 <w:webHidden/>
               </w:rPr>
-              <w:t>23</w:t>
+              <w:t>24</w:t>
             </w:r>
             <w:r>
               <w:rPr>
@@ -3492,7 +3563,7 @@
               <w:szCs w:val="24"/>
             </w:rPr>
           </w:pPr>
-          <w:hyperlink w:anchor="_Toc4549172" w:history="1">
+          <w:hyperlink w:anchor="_Toc4640933" w:history="1">
             <w:r>
               <w:rPr>
                 <w:rStyle w:val="Hyperlink"/>
@@ -3519,7 +3590,7 @@
                 <w:noProof/>
                 <w:webHidden/>
               </w:rPr>
-              <w:instrText xml:space="preserve"> PAGEREF _Toc4549172 \h </w:instrText>
+              <w:instrText xml:space="preserve"> PAGEREF _Toc4640933 \h </w:instrText>
             </w:r>
             <w:r>
               <w:rPr>
@@ -3539,7 +3610,7 @@
                 <w:noProof/>
                 <w:webHidden/>
               </w:rPr>
-              <w:t>23</w:t>
+              <w:t>24</w:t>
             </w:r>
             <w:r>
               <w:rPr>
@@ -3565,7 +3636,7 @@
               <w:szCs w:val="24"/>
             </w:rPr>
           </w:pPr>
-          <w:hyperlink w:anchor="_Toc4549173" w:history="1">
+          <w:hyperlink w:anchor="_Toc4640934" w:history="1">
             <w:r>
               <w:rPr>
                 <w:rStyle w:val="Hyperlink"/>
@@ -3592,7 +3663,7 @@
                 <w:noProof/>
                 <w:webHidden/>
               </w:rPr>
-              <w:instrText xml:space="preserve"> PAGEREF _Toc4549173 \h </w:instrText>
+              <w:instrText xml:space="preserve"> PAGEREF _Toc4640934 \h </w:instrText>
             </w:r>
             <w:r>
               <w:rPr>
@@ -3612,7 +3683,7 @@
                 <w:noProof/>
                 <w:webHidden/>
               </w:rPr>
-              <w:t>23</w:t>
+              <w:t>24</w:t>
             </w:r>
             <w:r>
               <w:rPr>
@@ -3638,7 +3709,7 @@
               <w:szCs w:val="24"/>
             </w:rPr>
           </w:pPr>
-          <w:hyperlink w:anchor="_Toc4549174" w:history="1">
+          <w:hyperlink w:anchor="_Toc4640935" w:history="1">
             <w:r>
               <w:rPr>
                 <w:rStyle w:val="Hyperlink"/>
@@ -3665,7 +3736,7 @@
                 <w:noProof/>
                 <w:webHidden/>
               </w:rPr>
-              <w:instrText xml:space="preserve"> PAGEREF _Toc4549174 \h </w:instrText>
+              <w:instrText xml:space="preserve"> PAGEREF _Toc4640935 \h </w:instrText>
             </w:r>
             <w:r>
               <w:rPr>
@@ -3685,7 +3756,7 @@
                 <w:noProof/>
                 <w:webHidden/>
               </w:rPr>
-              <w:t>23</w:t>
+              <w:t>24</w:t>
             </w:r>
             <w:r>
               <w:rPr>
@@ -3709,7 +3780,7 @@
               <w:noProof/>
             </w:rPr>
           </w:pPr>
-          <w:hyperlink w:anchor="_Toc4549175" w:history="1">
+          <w:hyperlink w:anchor="_Toc4640936" w:history="1">
             <w:r>
               <w:rPr>
                 <w:rStyle w:val="Hyperlink"/>
@@ -3736,7 +3807,7 @@
                 <w:noProof/>
                 <w:webHidden/>
               </w:rPr>
-              <w:instrText xml:space="preserve"> PAGEREF _Toc4549175 \h </w:instrText>
+              <w:instrText xml:space="preserve"> PAGEREF _Toc4640936 \h </w:instrText>
             </w:r>
             <w:r>
               <w:rPr>
@@ -3756,7 +3827,7 @@
                 <w:noProof/>
                 <w:webHidden/>
               </w:rPr>
-              <w:t>24</w:t>
+              <w:t>25</w:t>
             </w:r>
             <w:r>
               <w:rPr>
@@ -3782,7 +3853,7 @@
               <w:szCs w:val="24"/>
             </w:rPr>
           </w:pPr>
-          <w:hyperlink w:anchor="_Toc4549176" w:history="1">
+          <w:hyperlink w:anchor="_Toc4640937" w:history="1">
             <w:r>
               <w:rPr>
                 <w:rStyle w:val="Hyperlink"/>
@@ -3809,7 +3880,7 @@
                 <w:noProof/>
                 <w:webHidden/>
               </w:rPr>
-              <w:instrText xml:space="preserve"> PAGEREF _Toc4549176 \h </w:instrText>
+              <w:instrText xml:space="preserve"> PAGEREF _Toc4640937 \h </w:instrText>
             </w:r>
             <w:r>
               <w:rPr>
@@ -3829,7 +3900,7 @@
                 <w:noProof/>
                 <w:webHidden/>
               </w:rPr>
-              <w:t>24</w:t>
+              <w:t>25</w:t>
             </w:r>
             <w:r>
               <w:rPr>
@@ -3855,7 +3926,7 @@
               <w:szCs w:val="24"/>
             </w:rPr>
           </w:pPr>
-          <w:hyperlink w:anchor="_Toc4549177" w:history="1">
+          <w:hyperlink w:anchor="_Toc4640938" w:history="1">
             <w:r>
               <w:rPr>
                 <w:rStyle w:val="Hyperlink"/>
@@ -3882,7 +3953,7 @@
                 <w:noProof/>
                 <w:webHidden/>
               </w:rPr>
-              <w:instrText xml:space="preserve"> PAGEREF _Toc4549177 \h </w:instrText>
+              <w:instrText xml:space="preserve"> PAGEREF _Toc4640938 \h </w:instrText>
             </w:r>
             <w:r>
               <w:rPr>
@@ -3902,7 +3973,7 @@
                 <w:noProof/>
                 <w:webHidden/>
               </w:rPr>
-              <w:t>24</w:t>
+              <w:t>25</w:t>
             </w:r>
             <w:r>
               <w:rPr>
@@ -3928,7 +3999,7 @@
               <w:szCs w:val="24"/>
             </w:rPr>
           </w:pPr>
-          <w:hyperlink w:anchor="_Toc4549178" w:history="1">
+          <w:hyperlink w:anchor="_Toc4640939" w:history="1">
             <w:r>
               <w:rPr>
                 <w:rStyle w:val="Hyperlink"/>
@@ -3955,7 +4026,7 @@
                 <w:noProof/>
                 <w:webHidden/>
               </w:rPr>
-              <w:instrText xml:space="preserve"> PAGEREF _Toc4549178 \h </w:instrText>
+              <w:instrText xml:space="preserve"> PAGEREF _Toc4640939 \h </w:instrText>
             </w:r>
             <w:r>
               <w:rPr>
@@ -3975,7 +4046,7 @@
                 <w:noProof/>
                 <w:webHidden/>
               </w:rPr>
-              <w:t>25</w:t>
+              <w:t>26</w:t>
             </w:r>
             <w:r>
               <w:rPr>
@@ -4013,7 +4084,7 @@
         <w:pStyle w:val="Heading1"/>
         <w:ind w:left="0"/>
       </w:pPr>
-      <w:bookmarkStart w:id="1" w:name="_Toc4549125"/>
+      <w:bookmarkStart w:id="1" w:name="_Toc4640885"/>
       <w:r>
         <w:t>Command Shell Execution Within iPython</w:t>
       </w:r>
@@ -4071,7 +4142,7 @@
       <w:pPr>
         <w:pStyle w:val="Heading2"/>
       </w:pPr>
-      <w:bookmarkStart w:id="2" w:name="_Toc4549126"/>
+      <w:bookmarkStart w:id="2" w:name="_Toc4640886"/>
       <w:r>
         <w:t>Configure Spark from a jupyter notebook command</w:t>
       </w:r>
@@ -4104,7 +4175,7 @@
       <w:pPr>
         <w:pStyle w:val="Heading2"/>
       </w:pPr>
-      <w:bookmarkStart w:id="3" w:name="_Toc4549127"/>
+      <w:bookmarkStart w:id="3" w:name="_Toc4640887"/>
       <w:r>
         <w:t>Delete an HDFS directory using jupyter notebook</w:t>
       </w:r>
@@ -4158,7 +4229,7 @@
       <w:pPr>
         <w:pStyle w:val="Heading2"/>
       </w:pPr>
-      <w:bookmarkStart w:id="4" w:name="_Toc4549128"/>
+      <w:bookmarkStart w:id="4" w:name="_Toc4640888"/>
       <w:r>
         <w:t>Examine Underlying HDFS Directory Structures in a Jupyter Notebook</w:t>
       </w:r>
@@ -4369,7 +4440,7 @@
               </wp:inline>
             </w:drawing>
           </mc:Choice>
-          <mc:Fallback xmlns:mv="urn:schemas-microsoft-com:mac:vml" xmlns:mo="http://schemas.microsoft.com/office/mac/office/2008/main">
+          <mc:Fallback xmlns:mo="http://schemas.microsoft.com/office/mac/office/2008/main" xmlns:mv="urn:schemas-microsoft-com:mac:vml">
             <w:pict>
               <v:rect w14:anchorId="252261B8" id="Rectangle_x0020_2" o:spid="_x0000_s1026" alt="upyter Notebook" href="https://10.200.4.13/user/bbeauchamp/tree" title="&quot;dashboard&quot;" style="width:23.7pt;height:23.7pt;visibility:visible;mso-wrap-style:square;mso-left-percent:-10001;mso-top-percent:-10001;mso-position-horizontal:absolute;mso-position-horizontal-relative:char;mso-position-vertical:absolute;mso-position-vertical-relative:line;mso-left-percent:-10001;mso-top-percent:-10001;v-text-anchor:top" o:gfxdata="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" o:button="t" filled="f" stroked="f">
                 <v:fill o:detectmouseclick="t"/>
@@ -4443,6 +4514,7 @@
           <w:rFonts w:ascii="Times New Roman" w:hAnsi="Times New Roman" w:cs="Times New Roman"/>
           <w:color w:val="777777"/>
         </w:rPr>
+        <w:lastRenderedPageBreak/>
         <w:t>pySpark Basic (Spark 1.4.1) </w:t>
       </w:r>
     </w:p>
@@ -6039,6 +6111,7 @@
           <w:sz w:val="20"/>
           <w:szCs w:val="20"/>
         </w:rPr>
+        <w:lastRenderedPageBreak/>
         <w:t xml:space="preserve"> |-- currentLocationTime: string (nullable = true)</w:t>
       </w:r>
     </w:p>
@@ -6119,7 +6192,6 @@
           <w:sz w:val="20"/>
           <w:szCs w:val="20"/>
         </w:rPr>
-        <w:lastRenderedPageBreak/>
         <w:t xml:space="preserve"> |-- dest_lon: double (nullable = true)</w:t>
       </w:r>
     </w:p>
@@ -7043,7 +7115,7 @@
       <w:pPr>
         <w:pStyle w:val="Heading2"/>
       </w:pPr>
-      <w:bookmarkStart w:id="5" w:name="_Toc4549129"/>
+      <w:bookmarkStart w:id="5" w:name="_Toc4640889"/>
       <w:r>
         <w:t>Set the spark timeout value</w:t>
       </w:r>
@@ -7075,7 +7147,7 @@
       <w:pPr>
         <w:pStyle w:val="Heading2"/>
       </w:pPr>
-      <w:bookmarkStart w:id="6" w:name="_Toc4549130"/>
+      <w:bookmarkStart w:id="6" w:name="_Toc4640890"/>
       <w:r>
         <w:t>Transfer a CSV file to HDFS</w:t>
       </w:r>
@@ -7192,7 +7264,7 @@
         </w:tabs>
         <w:ind w:left="0"/>
       </w:pPr>
-      <w:bookmarkStart w:id="7" w:name="_Toc4549131"/>
+      <w:bookmarkStart w:id="7" w:name="_Toc4640891"/>
       <w:r>
         <w:lastRenderedPageBreak/>
         <w:t>DataFrames (</w:t>
@@ -7207,7 +7279,7 @@
       <w:pPr>
         <w:pStyle w:val="Heading2"/>
       </w:pPr>
-      <w:bookmarkStart w:id="8" w:name="_Toc4549132"/>
+      <w:bookmarkStart w:id="8" w:name="_Toc4640892"/>
       <w:r>
         <w:t>Add a Column Based on Another Column</w:t>
       </w:r>
@@ -7685,7 +7757,7 @@
       <w:pPr>
         <w:pStyle w:val="Heading2"/>
       </w:pPr>
-      <w:bookmarkStart w:id="9" w:name="_Toc4549133"/>
+      <w:bookmarkStart w:id="9" w:name="_Toc4640893"/>
       <w:r>
         <w:t>Calculate Statistics on a DataFrame Column</w:t>
       </w:r>
@@ -8142,7 +8214,7 @@
       <w:pPr>
         <w:pStyle w:val="Heading2"/>
       </w:pPr>
-      <w:bookmarkStart w:id="10" w:name="_Toc4549134"/>
+      <w:bookmarkStart w:id="10" w:name="_Toc4640894"/>
       <w:r>
         <w:lastRenderedPageBreak/>
         <w:t>Change a DataFrame’s Column Names</w:t>
@@ -9011,7 +9083,7 @@
       <w:pPr>
         <w:pStyle w:val="Heading2"/>
       </w:pPr>
-      <w:bookmarkStart w:id="11" w:name="_Toc4549135"/>
+      <w:bookmarkStart w:id="11" w:name="_Toc4640895"/>
       <w:r>
         <w:t>Concatenate 2 pySpark DataFrames, row-wise</w:t>
       </w:r>
@@ -10182,7 +10254,7 @@
       <w:pPr>
         <w:pStyle w:val="Heading2"/>
       </w:pPr>
-      <w:bookmarkStart w:id="12" w:name="_Toc4549136"/>
+      <w:bookmarkStart w:id="12" w:name="_Toc4640896"/>
       <w:r>
         <w:t>Convert a Pandas DataFrame to a pySpark DataFrame</w:t>
       </w:r>
@@ -10332,19 +10404,585 @@
           <w:rFonts w:ascii="Times New Roman" w:eastAsia="Times New Roman" w:hAnsi="Times New Roman" w:cs="Times New Roman"/>
         </w:rPr>
       </w:pPr>
+    </w:p>
+    <w:p/>
+    <w:p>
+      <w:pPr>
+        <w:pStyle w:val="Heading3"/>
+      </w:pPr>
+      <w:bookmarkStart w:id="13" w:name="_Toc4640897"/>
+      <w:r>
+        <w:t xml:space="preserve">Convert a tab-delimited </w:t>
+      </w:r>
+      <w:r>
+        <w:t xml:space="preserve">Pandas </w:t>
+      </w:r>
+      <w:r>
+        <w:t xml:space="preserve">DataFrame </w:t>
+      </w:r>
+      <w:r>
+        <w:t>to a pySpark DataFrame</w:t>
+      </w:r>
+      <w:bookmarkEnd w:id="13"/>
+    </w:p>
+    <w:p>
+      <w:pPr>
+        <w:pStyle w:val="code"/>
+      </w:pPr>
+    </w:p>
+    <w:p>
+      <w:pPr>
+        <w:pStyle w:val="code"/>
+      </w:pPr>
+      <w:r>
+        <w:t>from pyspark.sql.types import *</w:t>
+      </w:r>
+    </w:p>
+    <w:p>
+      <w:pPr>
+        <w:pStyle w:val="code"/>
+      </w:pPr>
+      <w:r>
+        <w:t>import pandas as pd</w:t>
+      </w:r>
+    </w:p>
+    <w:p>
+      <w:pPr>
+        <w:pStyle w:val="code"/>
+      </w:pPr>
+      <w:r>
+        <w:t>from pyspark.sql import SQLContext</w:t>
+      </w:r>
+    </w:p>
+    <w:p>
+      <w:pPr>
+        <w:pStyle w:val="code"/>
+      </w:pPr>
+      <w:r>
+        <w:t>airports_pdf = pd.read_csv("./airport-codes-na.txt", delimiter='\t', )</w:t>
+      </w:r>
+    </w:p>
+    <w:p>
+      <w:pPr>
+        <w:pStyle w:val="code"/>
+      </w:pPr>
+      <w:r>
+        <w:t>print type(airports_pdf)</w:t>
+      </w:r>
+    </w:p>
+    <w:p>
+      <w:pPr>
+        <w:pStyle w:val="code"/>
+      </w:pPr>
+      <w:r>
+        <w:t xml:space="preserve">mySchema = StructType([StructField("City", StringType(), True), </w:t>
+      </w:r>
+    </w:p>
+    <w:p>
+      <w:pPr>
+        <w:pStyle w:val="code"/>
+      </w:pPr>
+      <w:r>
+        <w:t xml:space="preserve">                       StructField('State', StringType(), True),</w:t>
+      </w:r>
+    </w:p>
+    <w:p>
+      <w:pPr>
+        <w:pStyle w:val="code"/>
+      </w:pPr>
+      <w:r>
+        <w:t xml:space="preserve">                       StructField('Country', StringType(), True),</w:t>
+      </w:r>
+    </w:p>
+    <w:p>
+      <w:pPr>
+        <w:pStyle w:val="code"/>
+      </w:pPr>
+      <w:r>
+        <w:t xml:space="preserve">                       StructField('IATA', StringType(), True)])</w:t>
+      </w:r>
+    </w:p>
+    <w:p>
+      <w:pPr>
+        <w:pStyle w:val="code"/>
+      </w:pPr>
+      <w:r>
+        <w:t>airports = spark.createDataFrame(airports_pdf, schema=mySchema)</w:t>
+      </w:r>
+    </w:p>
+    <w:p>
+      <w:pPr>
+        <w:pStyle w:val="code"/>
+      </w:pPr>
+      <w:r>
+        <w:t>print type(airports)</w:t>
+      </w:r>
+    </w:p>
+    <w:p>
+      <w:pPr>
+        <w:pStyle w:val="code"/>
+      </w:pPr>
+      <w:r>
+        <w:t>airports.show(5)</w:t>
+      </w:r>
+    </w:p>
+    <w:p/>
+    <w:p>
+      <w:r>
+        <w:t>Output:</w:t>
+      </w:r>
+    </w:p>
+    <w:p>
+      <w:pPr>
+        <w:shd w:val="clear" w:color="auto" w:fill="FFFFFF"/>
+        <w:tabs>
+          <w:tab w:val="left" w:pos="916"/>
+          <w:tab w:val="left" w:pos="1832"/>
+          <w:tab w:val="left" w:pos="2748"/>
+          <w:tab w:val="left" w:pos="3664"/>
+          <w:tab w:val="left" w:pos="4580"/>
+          <w:tab w:val="left" w:pos="5496"/>
+          <w:tab w:val="left" w:pos="6412"/>
+          <w:tab w:val="left" w:pos="7328"/>
+          <w:tab w:val="left" w:pos="8244"/>
+          <w:tab w:val="left" w:pos="9160"/>
+          <w:tab w:val="left" w:pos="10076"/>
+          <w:tab w:val="left" w:pos="10992"/>
+          <w:tab w:val="left" w:pos="11908"/>
+          <w:tab w:val="left" w:pos="12824"/>
+          <w:tab w:val="left" w:pos="13740"/>
+          <w:tab w:val="left" w:pos="14656"/>
+        </w:tabs>
+        <w:wordWrap w:val="0"/>
+        <w:textAlignment w:val="baseline"/>
+        <w:rPr>
+          <w:rFonts w:ascii="Courier New" w:eastAsia="Times New Roman" w:hAnsi="Courier New" w:cs="Courier New"/>
+          <w:color w:val="000000"/>
+          <w:sz w:val="21"/>
+          <w:szCs w:val="21"/>
+        </w:rPr>
+      </w:pPr>
+      <w:r>
+        <w:rPr>
+          <w:rFonts w:ascii="Courier New" w:eastAsia="Times New Roman" w:hAnsi="Courier New" w:cs="Courier New"/>
+          <w:color w:val="000000"/>
+          <w:sz w:val="21"/>
+          <w:szCs w:val="21"/>
+        </w:rPr>
+        <w:t>&lt;class 'pandas.core.frame.DataFrame'&gt;</w:t>
+      </w:r>
+    </w:p>
+    <w:p>
+      <w:pPr>
+        <w:shd w:val="clear" w:color="auto" w:fill="FFFFFF"/>
+        <w:tabs>
+          <w:tab w:val="left" w:pos="916"/>
+          <w:tab w:val="left" w:pos="1832"/>
+          <w:tab w:val="left" w:pos="2748"/>
+          <w:tab w:val="left" w:pos="3664"/>
+          <w:tab w:val="left" w:pos="4580"/>
+          <w:tab w:val="left" w:pos="5496"/>
+          <w:tab w:val="left" w:pos="6412"/>
+          <w:tab w:val="left" w:pos="7328"/>
+          <w:tab w:val="left" w:pos="8244"/>
+          <w:tab w:val="left" w:pos="9160"/>
+          <w:tab w:val="left" w:pos="10076"/>
+          <w:tab w:val="left" w:pos="10992"/>
+          <w:tab w:val="left" w:pos="11908"/>
+          <w:tab w:val="left" w:pos="12824"/>
+          <w:tab w:val="left" w:pos="13740"/>
+          <w:tab w:val="left" w:pos="14656"/>
+        </w:tabs>
+        <w:wordWrap w:val="0"/>
+        <w:textAlignment w:val="baseline"/>
+        <w:rPr>
+          <w:rFonts w:ascii="Courier New" w:eastAsia="Times New Roman" w:hAnsi="Courier New" w:cs="Courier New"/>
+          <w:color w:val="000000"/>
+          <w:sz w:val="21"/>
+          <w:szCs w:val="21"/>
+        </w:rPr>
+      </w:pPr>
+      <w:r>
+        <w:rPr>
+          <w:rFonts w:ascii="Courier New" w:eastAsia="Times New Roman" w:hAnsi="Courier New" w:cs="Courier New"/>
+          <w:color w:val="000000"/>
+          <w:sz w:val="21"/>
+          <w:szCs w:val="21"/>
+        </w:rPr>
+        <w:t>&lt;class 'pyspark.sql.dataframe.DataFrame'&gt;</w:t>
+      </w:r>
+    </w:p>
+    <w:p>
+      <w:pPr>
+        <w:shd w:val="clear" w:color="auto" w:fill="FFFFFF"/>
+        <w:tabs>
+          <w:tab w:val="left" w:pos="916"/>
+          <w:tab w:val="left" w:pos="1832"/>
+          <w:tab w:val="left" w:pos="2748"/>
+          <w:tab w:val="left" w:pos="3664"/>
+          <w:tab w:val="left" w:pos="4580"/>
+          <w:tab w:val="left" w:pos="5496"/>
+          <w:tab w:val="left" w:pos="6412"/>
+          <w:tab w:val="left" w:pos="7328"/>
+          <w:tab w:val="left" w:pos="8244"/>
+          <w:tab w:val="left" w:pos="9160"/>
+          <w:tab w:val="left" w:pos="10076"/>
+          <w:tab w:val="left" w:pos="10992"/>
+          <w:tab w:val="left" w:pos="11908"/>
+          <w:tab w:val="left" w:pos="12824"/>
+          <w:tab w:val="left" w:pos="13740"/>
+          <w:tab w:val="left" w:pos="14656"/>
+        </w:tabs>
+        <w:wordWrap w:val="0"/>
+        <w:textAlignment w:val="baseline"/>
+        <w:rPr>
+          <w:rFonts w:ascii="Courier New" w:eastAsia="Times New Roman" w:hAnsi="Courier New" w:cs="Courier New"/>
+          <w:color w:val="000000"/>
+          <w:sz w:val="21"/>
+          <w:szCs w:val="21"/>
+        </w:rPr>
+      </w:pPr>
+      <w:r>
+        <w:rPr>
+          <w:rFonts w:ascii="Courier New" w:eastAsia="Times New Roman" w:hAnsi="Courier New" w:cs="Courier New"/>
+          <w:color w:val="000000"/>
+          <w:sz w:val="21"/>
+          <w:szCs w:val="21"/>
+        </w:rPr>
+        <w:t>+----------+-----+-------+----+</w:t>
+      </w:r>
+    </w:p>
+    <w:p>
+      <w:pPr>
+        <w:shd w:val="clear" w:color="auto" w:fill="FFFFFF"/>
+        <w:tabs>
+          <w:tab w:val="left" w:pos="916"/>
+          <w:tab w:val="left" w:pos="1832"/>
+          <w:tab w:val="left" w:pos="2748"/>
+          <w:tab w:val="left" w:pos="3664"/>
+          <w:tab w:val="left" w:pos="4580"/>
+          <w:tab w:val="left" w:pos="5496"/>
+          <w:tab w:val="left" w:pos="6412"/>
+          <w:tab w:val="left" w:pos="7328"/>
+          <w:tab w:val="left" w:pos="8244"/>
+          <w:tab w:val="left" w:pos="9160"/>
+          <w:tab w:val="left" w:pos="10076"/>
+          <w:tab w:val="left" w:pos="10992"/>
+          <w:tab w:val="left" w:pos="11908"/>
+          <w:tab w:val="left" w:pos="12824"/>
+          <w:tab w:val="left" w:pos="13740"/>
+          <w:tab w:val="left" w:pos="14656"/>
+        </w:tabs>
+        <w:wordWrap w:val="0"/>
+        <w:textAlignment w:val="baseline"/>
+        <w:rPr>
+          <w:rFonts w:ascii="Courier New" w:eastAsia="Times New Roman" w:hAnsi="Courier New" w:cs="Courier New"/>
+          <w:color w:val="000000"/>
+          <w:sz w:val="21"/>
+          <w:szCs w:val="21"/>
+        </w:rPr>
+      </w:pPr>
+      <w:r>
+        <w:rPr>
+          <w:rFonts w:ascii="Courier New" w:eastAsia="Times New Roman" w:hAnsi="Courier New" w:cs="Courier New"/>
+          <w:color w:val="000000"/>
+          <w:sz w:val="21"/>
+          <w:szCs w:val="21"/>
+        </w:rPr>
+        <w:t>|      City|State|Country|IATA|</w:t>
+      </w:r>
+    </w:p>
+    <w:p>
+      <w:pPr>
+        <w:shd w:val="clear" w:color="auto" w:fill="FFFFFF"/>
+        <w:tabs>
+          <w:tab w:val="left" w:pos="916"/>
+          <w:tab w:val="left" w:pos="1832"/>
+          <w:tab w:val="left" w:pos="2748"/>
+          <w:tab w:val="left" w:pos="3664"/>
+          <w:tab w:val="left" w:pos="4580"/>
+          <w:tab w:val="left" w:pos="5496"/>
+          <w:tab w:val="left" w:pos="6412"/>
+          <w:tab w:val="left" w:pos="7328"/>
+          <w:tab w:val="left" w:pos="8244"/>
+          <w:tab w:val="left" w:pos="9160"/>
+          <w:tab w:val="left" w:pos="10076"/>
+          <w:tab w:val="left" w:pos="10992"/>
+          <w:tab w:val="left" w:pos="11908"/>
+          <w:tab w:val="left" w:pos="12824"/>
+          <w:tab w:val="left" w:pos="13740"/>
+          <w:tab w:val="left" w:pos="14656"/>
+        </w:tabs>
+        <w:wordWrap w:val="0"/>
+        <w:textAlignment w:val="baseline"/>
+        <w:rPr>
+          <w:rFonts w:ascii="Courier New" w:eastAsia="Times New Roman" w:hAnsi="Courier New" w:cs="Courier New"/>
+          <w:color w:val="000000"/>
+          <w:sz w:val="21"/>
+          <w:szCs w:val="21"/>
+        </w:rPr>
+      </w:pPr>
+      <w:r>
+        <w:rPr>
+          <w:rFonts w:ascii="Courier New" w:eastAsia="Times New Roman" w:hAnsi="Courier New" w:cs="Courier New"/>
+          <w:color w:val="000000"/>
+          <w:sz w:val="21"/>
+          <w:szCs w:val="21"/>
+        </w:rPr>
+        <w:t>+----------+-----+-------+----+</w:t>
+      </w:r>
+    </w:p>
+    <w:p>
+      <w:pPr>
+        <w:shd w:val="clear" w:color="auto" w:fill="FFFFFF"/>
+        <w:tabs>
+          <w:tab w:val="left" w:pos="916"/>
+          <w:tab w:val="left" w:pos="1832"/>
+          <w:tab w:val="left" w:pos="2748"/>
+          <w:tab w:val="left" w:pos="3664"/>
+          <w:tab w:val="left" w:pos="4580"/>
+          <w:tab w:val="left" w:pos="5496"/>
+          <w:tab w:val="left" w:pos="6412"/>
+          <w:tab w:val="left" w:pos="7328"/>
+          <w:tab w:val="left" w:pos="8244"/>
+          <w:tab w:val="left" w:pos="9160"/>
+          <w:tab w:val="left" w:pos="10076"/>
+          <w:tab w:val="left" w:pos="10992"/>
+          <w:tab w:val="left" w:pos="11908"/>
+          <w:tab w:val="left" w:pos="12824"/>
+          <w:tab w:val="left" w:pos="13740"/>
+          <w:tab w:val="left" w:pos="14656"/>
+        </w:tabs>
+        <w:wordWrap w:val="0"/>
+        <w:textAlignment w:val="baseline"/>
+        <w:rPr>
+          <w:rFonts w:ascii="Courier New" w:eastAsia="Times New Roman" w:hAnsi="Courier New" w:cs="Courier New"/>
+          <w:color w:val="000000"/>
+          <w:sz w:val="21"/>
+          <w:szCs w:val="21"/>
+        </w:rPr>
+      </w:pPr>
+      <w:r>
+        <w:rPr>
+          <w:rFonts w:ascii="Courier New" w:eastAsia="Times New Roman" w:hAnsi="Courier New" w:cs="Courier New"/>
+          <w:color w:val="000000"/>
+          <w:sz w:val="21"/>
+          <w:szCs w:val="21"/>
+        </w:rPr>
+        <w:t>|Abbotsford|   BC| Canada| YXX|</w:t>
+      </w:r>
+    </w:p>
+    <w:p>
+      <w:pPr>
+        <w:shd w:val="clear" w:color="auto" w:fill="FFFFFF"/>
+        <w:tabs>
+          <w:tab w:val="left" w:pos="916"/>
+          <w:tab w:val="left" w:pos="1832"/>
+          <w:tab w:val="left" w:pos="2748"/>
+          <w:tab w:val="left" w:pos="3664"/>
+          <w:tab w:val="left" w:pos="4580"/>
+          <w:tab w:val="left" w:pos="5496"/>
+          <w:tab w:val="left" w:pos="6412"/>
+          <w:tab w:val="left" w:pos="7328"/>
+          <w:tab w:val="left" w:pos="8244"/>
+          <w:tab w:val="left" w:pos="9160"/>
+          <w:tab w:val="left" w:pos="10076"/>
+          <w:tab w:val="left" w:pos="10992"/>
+          <w:tab w:val="left" w:pos="11908"/>
+          <w:tab w:val="left" w:pos="12824"/>
+          <w:tab w:val="left" w:pos="13740"/>
+          <w:tab w:val="left" w:pos="14656"/>
+        </w:tabs>
+        <w:wordWrap w:val="0"/>
+        <w:textAlignment w:val="baseline"/>
+        <w:rPr>
+          <w:rFonts w:ascii="Courier New" w:eastAsia="Times New Roman" w:hAnsi="Courier New" w:cs="Courier New"/>
+          <w:color w:val="000000"/>
+          <w:sz w:val="21"/>
+          <w:szCs w:val="21"/>
+        </w:rPr>
+      </w:pPr>
+      <w:r>
+        <w:rPr>
+          <w:rFonts w:ascii="Courier New" w:eastAsia="Times New Roman" w:hAnsi="Courier New" w:cs="Courier New"/>
+          <w:color w:val="000000"/>
+          <w:sz w:val="21"/>
+          <w:szCs w:val="21"/>
+        </w:rPr>
+        <w:t>|  Aberdeen|   SD|    USA| ABR|</w:t>
+      </w:r>
+    </w:p>
+    <w:p>
+      <w:pPr>
+        <w:shd w:val="clear" w:color="auto" w:fill="FFFFFF"/>
+        <w:tabs>
+          <w:tab w:val="left" w:pos="916"/>
+          <w:tab w:val="left" w:pos="1832"/>
+          <w:tab w:val="left" w:pos="2748"/>
+          <w:tab w:val="left" w:pos="3664"/>
+          <w:tab w:val="left" w:pos="4580"/>
+          <w:tab w:val="left" w:pos="5496"/>
+          <w:tab w:val="left" w:pos="6412"/>
+          <w:tab w:val="left" w:pos="7328"/>
+          <w:tab w:val="left" w:pos="8244"/>
+          <w:tab w:val="left" w:pos="9160"/>
+          <w:tab w:val="left" w:pos="10076"/>
+          <w:tab w:val="left" w:pos="10992"/>
+          <w:tab w:val="left" w:pos="11908"/>
+          <w:tab w:val="left" w:pos="12824"/>
+          <w:tab w:val="left" w:pos="13740"/>
+          <w:tab w:val="left" w:pos="14656"/>
+        </w:tabs>
+        <w:wordWrap w:val="0"/>
+        <w:textAlignment w:val="baseline"/>
+        <w:rPr>
+          <w:rFonts w:ascii="Courier New" w:eastAsia="Times New Roman" w:hAnsi="Courier New" w:cs="Courier New"/>
+          <w:color w:val="000000"/>
+          <w:sz w:val="21"/>
+          <w:szCs w:val="21"/>
+        </w:rPr>
+      </w:pPr>
+      <w:r>
+        <w:rPr>
+          <w:rFonts w:ascii="Courier New" w:eastAsia="Times New Roman" w:hAnsi="Courier New" w:cs="Courier New"/>
+          <w:color w:val="000000"/>
+          <w:sz w:val="21"/>
+          <w:szCs w:val="21"/>
+        </w:rPr>
+        <w:t>|   Abilene|   TX|    USA| ABI|</w:t>
+      </w:r>
+    </w:p>
+    <w:p>
+      <w:pPr>
+        <w:shd w:val="clear" w:color="auto" w:fill="FFFFFF"/>
+        <w:tabs>
+          <w:tab w:val="left" w:pos="916"/>
+          <w:tab w:val="left" w:pos="1832"/>
+          <w:tab w:val="left" w:pos="2748"/>
+          <w:tab w:val="left" w:pos="3664"/>
+          <w:tab w:val="left" w:pos="4580"/>
+          <w:tab w:val="left" w:pos="5496"/>
+          <w:tab w:val="left" w:pos="6412"/>
+          <w:tab w:val="left" w:pos="7328"/>
+          <w:tab w:val="left" w:pos="8244"/>
+          <w:tab w:val="left" w:pos="9160"/>
+          <w:tab w:val="left" w:pos="10076"/>
+          <w:tab w:val="left" w:pos="10992"/>
+          <w:tab w:val="left" w:pos="11908"/>
+          <w:tab w:val="left" w:pos="12824"/>
+          <w:tab w:val="left" w:pos="13740"/>
+          <w:tab w:val="left" w:pos="14656"/>
+        </w:tabs>
+        <w:wordWrap w:val="0"/>
+        <w:textAlignment w:val="baseline"/>
+        <w:rPr>
+          <w:rFonts w:ascii="Courier New" w:eastAsia="Times New Roman" w:hAnsi="Courier New" w:cs="Courier New"/>
+          <w:color w:val="000000"/>
+          <w:sz w:val="21"/>
+          <w:szCs w:val="21"/>
+        </w:rPr>
+      </w:pPr>
+      <w:r>
+        <w:rPr>
+          <w:rFonts w:ascii="Courier New" w:eastAsia="Times New Roman" w:hAnsi="Courier New" w:cs="Courier New"/>
+          <w:color w:val="000000"/>
+          <w:sz w:val="21"/>
+          <w:szCs w:val="21"/>
+        </w:rPr>
+        <w:t>|     Akron|   OH|    USA| CAK|</w:t>
+      </w:r>
+    </w:p>
+    <w:p>
+      <w:pPr>
+        <w:shd w:val="clear" w:color="auto" w:fill="FFFFFF"/>
+        <w:tabs>
+          <w:tab w:val="left" w:pos="916"/>
+          <w:tab w:val="left" w:pos="1832"/>
+          <w:tab w:val="left" w:pos="2748"/>
+          <w:tab w:val="left" w:pos="3664"/>
+          <w:tab w:val="left" w:pos="4580"/>
+          <w:tab w:val="left" w:pos="5496"/>
+          <w:tab w:val="left" w:pos="6412"/>
+          <w:tab w:val="left" w:pos="7328"/>
+          <w:tab w:val="left" w:pos="8244"/>
+          <w:tab w:val="left" w:pos="9160"/>
+          <w:tab w:val="left" w:pos="10076"/>
+          <w:tab w:val="left" w:pos="10992"/>
+          <w:tab w:val="left" w:pos="11908"/>
+          <w:tab w:val="left" w:pos="12824"/>
+          <w:tab w:val="left" w:pos="13740"/>
+          <w:tab w:val="left" w:pos="14656"/>
+        </w:tabs>
+        <w:wordWrap w:val="0"/>
+        <w:textAlignment w:val="baseline"/>
+        <w:rPr>
+          <w:rFonts w:ascii="Courier New" w:eastAsia="Times New Roman" w:hAnsi="Courier New" w:cs="Courier New"/>
+          <w:color w:val="000000"/>
+          <w:sz w:val="21"/>
+          <w:szCs w:val="21"/>
+        </w:rPr>
+      </w:pPr>
+      <w:r>
+        <w:rPr>
+          <w:rFonts w:ascii="Courier New" w:eastAsia="Times New Roman" w:hAnsi="Courier New" w:cs="Courier New"/>
+          <w:color w:val="000000"/>
+          <w:sz w:val="21"/>
+          <w:szCs w:val="21"/>
+        </w:rPr>
+        <w:t>|   Alamosa|   CO|    USA| ALS|</w:t>
+      </w:r>
+    </w:p>
+    <w:p>
+      <w:pPr>
+        <w:shd w:val="clear" w:color="auto" w:fill="FFFFFF"/>
+        <w:tabs>
+          <w:tab w:val="left" w:pos="916"/>
+          <w:tab w:val="left" w:pos="1832"/>
+          <w:tab w:val="left" w:pos="2748"/>
+          <w:tab w:val="left" w:pos="3664"/>
+          <w:tab w:val="left" w:pos="4580"/>
+          <w:tab w:val="left" w:pos="5496"/>
+          <w:tab w:val="left" w:pos="6412"/>
+          <w:tab w:val="left" w:pos="7328"/>
+          <w:tab w:val="left" w:pos="8244"/>
+          <w:tab w:val="left" w:pos="9160"/>
+          <w:tab w:val="left" w:pos="10076"/>
+          <w:tab w:val="left" w:pos="10992"/>
+          <w:tab w:val="left" w:pos="11908"/>
+          <w:tab w:val="left" w:pos="12824"/>
+          <w:tab w:val="left" w:pos="13740"/>
+          <w:tab w:val="left" w:pos="14656"/>
+        </w:tabs>
+        <w:wordWrap w:val="0"/>
+        <w:textAlignment w:val="baseline"/>
+        <w:rPr>
+          <w:rFonts w:ascii="Courier New" w:eastAsia="Times New Roman" w:hAnsi="Courier New" w:cs="Courier New"/>
+          <w:color w:val="000000"/>
+          <w:sz w:val="21"/>
+          <w:szCs w:val="21"/>
+        </w:rPr>
+      </w:pPr>
+      <w:r>
+        <w:rPr>
+          <w:rFonts w:ascii="Courier New" w:eastAsia="Times New Roman" w:hAnsi="Courier New" w:cs="Courier New"/>
+          <w:color w:val="000000"/>
+          <w:sz w:val="21"/>
+          <w:szCs w:val="21"/>
+        </w:rPr>
+        <w:t>+----------+-----+-------+----+</w:t>
+      </w:r>
     </w:p>
     <w:p/>
     <w:p/>
-    <w:p/>
     <w:p>
       <w:pPr>
         <w:pStyle w:val="Heading2"/>
       </w:pPr>
-      <w:bookmarkStart w:id="13" w:name="_Toc4549137"/>
+      <w:bookmarkStart w:id="14" w:name="_Toc4640898"/>
       <w:r>
         <w:t>Convert a pySpark DataFrame to a Pandas DataFrame</w:t>
       </w:r>
-      <w:bookmarkEnd w:id="13"/>
+      <w:bookmarkEnd w:id="14"/>
     </w:p>
     <w:p/>
     <w:p>
@@ -10375,12 +11013,12 @@
       <w:pPr>
         <w:pStyle w:val="Heading2"/>
       </w:pPr>
-      <w:bookmarkStart w:id="14" w:name="_Toc4549138"/>
+      <w:bookmarkStart w:id="15" w:name="_Toc4640899"/>
       <w:r>
         <w:lastRenderedPageBreak/>
         <w:t>Convert a Timestamp Column to a Date Column</w:t>
       </w:r>
-      <w:bookmarkEnd w:id="14"/>
+      <w:bookmarkEnd w:id="15"/>
     </w:p>
     <w:p/>
     <w:p>
@@ -11938,12 +12576,12 @@
       <w:pPr>
         <w:pStyle w:val="Heading2"/>
       </w:pPr>
-      <w:bookmarkStart w:id="15" w:name="_Toc4549139"/>
+      <w:bookmarkStart w:id="16" w:name="_Toc4640900"/>
       <w:r>
         <w:lastRenderedPageBreak/>
         <w:t>Create a DataFrame from Scratch</w:t>
       </w:r>
-      <w:bookmarkEnd w:id="15"/>
+      <w:bookmarkEnd w:id="16"/>
     </w:p>
     <w:p/>
     <w:p>
@@ -12241,11 +12879,11 @@
       <w:pPr>
         <w:pStyle w:val="Heading2"/>
       </w:pPr>
-      <w:bookmarkStart w:id="16" w:name="_Toc4549140"/>
+      <w:bookmarkStart w:id="17" w:name="_Toc4640901"/>
       <w:r>
         <w:t>Create a new pySpark DataFrame Column from Existing Columns</w:t>
       </w:r>
-      <w:bookmarkEnd w:id="16"/>
+      <w:bookmarkEnd w:id="17"/>
     </w:p>
     <w:p/>
     <w:p>
@@ -13113,11 +13751,11 @@
       <w:pPr>
         <w:pStyle w:val="Heading2"/>
       </w:pPr>
-      <w:bookmarkStart w:id="17" w:name="_Toc4549141"/>
+      <w:bookmarkStart w:id="18" w:name="_Toc4640902"/>
       <w:r>
         <w:t>Display DataFrame Columns and Types</w:t>
       </w:r>
-      <w:bookmarkEnd w:id="17"/>
+      <w:bookmarkEnd w:id="18"/>
     </w:p>
     <w:p/>
     <w:p>
@@ -13186,11 +13824,11 @@
       <w:pPr>
         <w:pStyle w:val="Heading2"/>
       </w:pPr>
-      <w:bookmarkStart w:id="18" w:name="_Toc4549142"/>
+      <w:bookmarkStart w:id="19" w:name="_Toc4640903"/>
       <w:r>
         <w:t>DataFrame Schema</w:t>
       </w:r>
-      <w:bookmarkEnd w:id="18"/>
+      <w:bookmarkEnd w:id="19"/>
     </w:p>
     <w:p>
       <w:pPr>
@@ -13388,11 +14026,11 @@
       <w:pPr>
         <w:pStyle w:val="Heading2"/>
       </w:pPr>
-      <w:bookmarkStart w:id="19" w:name="_Toc4549143"/>
+      <w:bookmarkStart w:id="20" w:name="_Toc4640904"/>
       <w:r>
         <w:t>Execute SQL on a DataFrame</w:t>
       </w:r>
-      <w:bookmarkEnd w:id="19"/>
+      <w:bookmarkEnd w:id="20"/>
     </w:p>
     <w:p/>
     <w:p>
@@ -13499,14 +14137,14 @@
       <w:pPr>
         <w:pStyle w:val="Heading2"/>
       </w:pPr>
-      <w:bookmarkStart w:id="20" w:name="_Toc4549144"/>
+      <w:bookmarkStart w:id="21" w:name="_Toc4640905"/>
       <w:r>
         <w:t>Export a Spark Data Frame</w:t>
       </w:r>
       <w:r>
         <w:t xml:space="preserve"> to CSV</w:t>
       </w:r>
-      <w:bookmarkEnd w:id="20"/>
+      <w:bookmarkEnd w:id="21"/>
     </w:p>
     <w:p/>
     <w:p>
@@ -13569,14 +14207,14 @@
       <w:pPr>
         <w:pStyle w:val="Heading2"/>
       </w:pPr>
-      <w:bookmarkStart w:id="21" w:name="_Toc4549145"/>
+      <w:bookmarkStart w:id="22" w:name="_Toc4640906"/>
       <w:r>
         <w:t>Ex</w:t>
       </w:r>
       <w:r>
         <w:t>tract a column from a pyspark DataFrame as a List</w:t>
       </w:r>
-      <w:bookmarkEnd w:id="21"/>
+      <w:bookmarkEnd w:id="22"/>
     </w:p>
     <w:p/>
     <w:p>
@@ -13668,11 +14306,11 @@
       <w:pPr>
         <w:pStyle w:val="Heading2"/>
       </w:pPr>
-      <w:bookmarkStart w:id="22" w:name="_Toc4549146"/>
+      <w:bookmarkStart w:id="23" w:name="_Toc4640907"/>
       <w:r>
         <w:t>Extract a struct (structure) as a DataFrame</w:t>
       </w:r>
-      <w:bookmarkEnd w:id="22"/>
+      <w:bookmarkEnd w:id="23"/>
     </w:p>
     <w:p/>
     <w:p>
@@ -13708,14 +14346,14 @@
       <w:pPr>
         <w:pStyle w:val="Heading2"/>
       </w:pPr>
-      <w:bookmarkStart w:id="23" w:name="_Toc4549147"/>
+      <w:bookmarkStart w:id="24" w:name="_Toc4640908"/>
       <w:r>
         <w:t>Extract Distinct Values from a DataFrame</w:t>
       </w:r>
       <w:r>
         <w:t xml:space="preserve"> Column</w:t>
       </w:r>
-      <w:bookmarkEnd w:id="23"/>
+      <w:bookmarkEnd w:id="24"/>
     </w:p>
     <w:p/>
     <w:p>
@@ -13876,11 +14514,11 @@
       <w:pPr>
         <w:pStyle w:val="Heading2"/>
       </w:pPr>
-      <w:bookmarkStart w:id="24" w:name="_Toc4549148"/>
+      <w:bookmarkStart w:id="25" w:name="_Toc4640909"/>
       <w:r>
         <w:t>Extract Nested JSON Data in Spark</w:t>
       </w:r>
-      <w:bookmarkEnd w:id="24"/>
+      <w:bookmarkEnd w:id="25"/>
     </w:p>
     <w:p/>
     <w:p>
@@ -13900,7 +14538,7 @@
       <w:pPr>
         <w:pStyle w:val="Heading2"/>
       </w:pPr>
-      <w:bookmarkStart w:id="25" w:name="_Toc4549149"/>
+      <w:bookmarkStart w:id="26" w:name="_Toc4640910"/>
       <w:r>
         <w:lastRenderedPageBreak/>
         <w:t xml:space="preserve">Filter </w:t>
@@ -13908,7 +14546,7 @@
       <w:r>
         <w:t>in rows having values contained in a list</w:t>
       </w:r>
-      <w:bookmarkEnd w:id="25"/>
+      <w:bookmarkEnd w:id="26"/>
     </w:p>
     <w:p/>
     <w:p>
@@ -13974,7 +14612,7 @@
       <w:pPr>
         <w:pStyle w:val="Heading2"/>
       </w:pPr>
-      <w:bookmarkStart w:id="26" w:name="_Toc4549150"/>
+      <w:bookmarkStart w:id="27" w:name="_Toc4640911"/>
       <w:r>
         <w:t>groupBy usage with</w:t>
       </w:r>
@@ -13984,7 +14622,7 @@
       <w:r>
         <w:t xml:space="preserve"> DataFrames</w:t>
       </w:r>
-      <w:bookmarkEnd w:id="26"/>
+      <w:bookmarkEnd w:id="27"/>
     </w:p>
     <w:p/>
     <w:p>
@@ -14571,11 +15209,11 @@
       <w:pPr>
         <w:pStyle w:val="Heading2"/>
       </w:pPr>
-      <w:bookmarkStart w:id="27" w:name="_Toc4549151"/>
+      <w:bookmarkStart w:id="28" w:name="_Toc4640912"/>
       <w:r>
         <w:t>Row Count of a DataFrame</w:t>
       </w:r>
-      <w:bookmarkEnd w:id="27"/>
+      <w:bookmarkEnd w:id="28"/>
     </w:p>
     <w:p/>
     <w:p>
@@ -14601,11 +15239,11 @@
       <w:pPr>
         <w:pStyle w:val="Heading2"/>
       </w:pPr>
-      <w:bookmarkStart w:id="28" w:name="_Toc4549152"/>
+      <w:bookmarkStart w:id="29" w:name="_Toc4640913"/>
       <w:r>
         <w:t>Read a DataFrame from a csv file</w:t>
       </w:r>
-      <w:bookmarkEnd w:id="28"/>
+      <w:bookmarkEnd w:id="29"/>
     </w:p>
     <w:p/>
     <w:p>
@@ -14684,7 +15322,7 @@
       <w:pPr>
         <w:pStyle w:val="Heading2"/>
       </w:pPr>
-      <w:bookmarkStart w:id="29" w:name="_Toc4549153"/>
+      <w:bookmarkStart w:id="30" w:name="_Toc4640914"/>
       <w:r>
         <w:lastRenderedPageBreak/>
         <w:t xml:space="preserve">Register </w:t>
@@ -14692,7 +15330,7 @@
       <w:r>
         <w:t>a DataFrame as a Temporary Table</w:t>
       </w:r>
-      <w:bookmarkEnd w:id="29"/>
+      <w:bookmarkEnd w:id="30"/>
     </w:p>
     <w:p/>
     <w:p>
@@ -15029,11 +15667,11 @@
       <w:pPr>
         <w:pStyle w:val="Heading2"/>
       </w:pPr>
-      <w:bookmarkStart w:id="30" w:name="_Toc4549154"/>
+      <w:bookmarkStart w:id="31" w:name="_Toc4640915"/>
       <w:r>
         <w:t>Sample a DataFrame (approximate sample)</w:t>
       </w:r>
-      <w:bookmarkEnd w:id="30"/>
+      <w:bookmarkEnd w:id="31"/>
     </w:p>
     <w:p/>
     <w:p>
@@ -15075,12 +15713,12 @@
       <w:pPr>
         <w:pStyle w:val="Heading2"/>
       </w:pPr>
-      <w:bookmarkStart w:id="31" w:name="_Toc4549155"/>
+      <w:bookmarkStart w:id="32" w:name="_Toc4640916"/>
       <w:r>
         <w:lastRenderedPageBreak/>
         <w:t>Sort a DataFrame</w:t>
       </w:r>
-      <w:bookmarkEnd w:id="31"/>
+      <w:bookmarkEnd w:id="32"/>
     </w:p>
     <w:p/>
     <w:p>
@@ -16318,11 +16956,11 @@
       <w:pPr>
         <w:pStyle w:val="Heading2"/>
       </w:pPr>
-      <w:bookmarkStart w:id="32" w:name="_Toc4549156"/>
+      <w:bookmarkStart w:id="33" w:name="_Toc4640917"/>
       <w:r>
         <w:t>Specify the schema programmatically</w:t>
       </w:r>
-      <w:bookmarkEnd w:id="32"/>
+      <w:bookmarkEnd w:id="33"/>
     </w:p>
     <w:p/>
     <w:p>
@@ -16705,7 +17343,7 @@
       <w:pPr>
         <w:pStyle w:val="Heading2"/>
       </w:pPr>
-      <w:bookmarkStart w:id="33" w:name="_Toc4549157"/>
+      <w:bookmarkStart w:id="34" w:name="_Toc4640918"/>
       <w:r>
         <w:lastRenderedPageBreak/>
         <w:t xml:space="preserve">Statistics on </w:t>
@@ -16716,18 +17354,18 @@
       <w:r>
         <w:t xml:space="preserve"> columns</w:t>
       </w:r>
-      <w:bookmarkEnd w:id="33"/>
+      <w:bookmarkEnd w:id="34"/>
     </w:p>
     <w:p/>
     <w:p>
       <w:pPr>
         <w:pStyle w:val="Heading3"/>
       </w:pPr>
-      <w:bookmarkStart w:id="34" w:name="_Toc4549158"/>
+      <w:bookmarkStart w:id="35" w:name="_Toc4640919"/>
       <w:r>
         <w:t>Calculate Mean and Median of a Column</w:t>
       </w:r>
-      <w:bookmarkEnd w:id="34"/>
+      <w:bookmarkEnd w:id="35"/>
     </w:p>
     <w:p>
       <w:pPr>
@@ -17289,11 +17927,11 @@
       <w:pPr>
         <w:pStyle w:val="Heading3"/>
       </w:pPr>
-      <w:bookmarkStart w:id="35" w:name="_Toc4549159"/>
+      <w:bookmarkStart w:id="36" w:name="_Toc4640920"/>
       <w:r>
         <w:t>Statistics Summary for a pySpark DataFrame</w:t>
       </w:r>
-      <w:bookmarkEnd w:id="35"/>
+      <w:bookmarkEnd w:id="36"/>
     </w:p>
     <w:p/>
     <w:p>
@@ -17671,11 +18309,11 @@
         <w:pStyle w:val="Heading1"/>
         <w:ind w:left="0"/>
       </w:pPr>
-      <w:bookmarkStart w:id="36" w:name="_Toc4549160"/>
+      <w:bookmarkStart w:id="37" w:name="_Toc4640921"/>
       <w:r>
         <w:t>pyspark.sql</w:t>
       </w:r>
-      <w:bookmarkEnd w:id="36"/>
+      <w:bookmarkEnd w:id="37"/>
     </w:p>
     <w:p/>
     <w:p>
@@ -17822,12 +18460,12 @@
         <w:pStyle w:val="Heading1"/>
         <w:ind w:left="0"/>
       </w:pPr>
-      <w:bookmarkStart w:id="37" w:name="_Toc4549161"/>
+      <w:bookmarkStart w:id="38" w:name="_Toc4640922"/>
       <w:r>
         <w:lastRenderedPageBreak/>
         <w:t>SparkSQL</w:t>
       </w:r>
-      <w:bookmarkEnd w:id="37"/>
+      <w:bookmarkEnd w:id="38"/>
     </w:p>
     <w:p/>
     <w:p/>
@@ -17836,11 +18474,11 @@
         <w:pStyle w:val="Heading1"/>
         <w:ind w:left="0"/>
       </w:pPr>
-      <w:bookmarkStart w:id="38" w:name="_Toc4549162"/>
+      <w:bookmarkStart w:id="39" w:name="_Toc4640923"/>
       <w:r>
         <w:t>Case Statements</w:t>
       </w:r>
-      <w:bookmarkEnd w:id="38"/>
+      <w:bookmarkEnd w:id="39"/>
     </w:p>
     <w:p>
       <w:pPr>
@@ -18145,11 +18783,11 @@
         <w:pStyle w:val="Heading1"/>
         <w:ind w:left="0"/>
       </w:pPr>
-      <w:bookmarkStart w:id="39" w:name="_Toc4549163"/>
+      <w:bookmarkStart w:id="40" w:name="_Toc4640924"/>
       <w:r>
         <w:t>DataFrame  (pyspark.sql.dataframe.DataFrame)</w:t>
       </w:r>
-      <w:bookmarkEnd w:id="39"/>
+      <w:bookmarkEnd w:id="40"/>
     </w:p>
     <w:p>
       <w:pPr>
@@ -18167,11 +18805,11 @@
       <w:pPr>
         <w:pStyle w:val="Heading2"/>
       </w:pPr>
-      <w:bookmarkStart w:id="40" w:name="_Toc4549164"/>
+      <w:bookmarkStart w:id="41" w:name="_Toc4640925"/>
       <w:r>
         <w:t>Explode a List inside a DataFrame column</w:t>
       </w:r>
-      <w:bookmarkEnd w:id="40"/>
+      <w:bookmarkEnd w:id="41"/>
     </w:p>
     <w:p/>
     <w:p>
@@ -18994,7 +19632,7 @@
           <w:shd w:val="clear" w:color="auto" w:fill="F4F5F7"/>
         </w:rPr>
       </w:pPr>
-      <w:bookmarkStart w:id="41" w:name="_Toc4549165"/>
+      <w:bookmarkStart w:id="42" w:name="_Toc4640926"/>
       <w:r>
         <w:lastRenderedPageBreak/>
         <w:t xml:space="preserve">Loading a Schema while Correcting </w:t>
@@ -19005,7 +19643,7 @@
         </w:rPr>
         <w:t>org.apache.parquet.io.ParquetDecodingException</w:t>
       </w:r>
-      <w:bookmarkEnd w:id="41"/>
+      <w:bookmarkEnd w:id="42"/>
     </w:p>
     <w:p>
       <w:pPr>
@@ -19264,12 +19902,12 @@
       <w:pPr>
         <w:pStyle w:val="Heading2"/>
       </w:pPr>
-      <w:bookmarkStart w:id="42" w:name="_Toc4549166"/>
+      <w:bookmarkStart w:id="43" w:name="_Toc4640927"/>
       <w:r>
         <w:lastRenderedPageBreak/>
         <w:t>Read a Parquet File into a DataFrame</w:t>
       </w:r>
-      <w:bookmarkEnd w:id="42"/>
+      <w:bookmarkEnd w:id="43"/>
     </w:p>
     <w:p>
       <w:pPr>
@@ -19332,11 +19970,11 @@
       <w:pPr>
         <w:pStyle w:val="Heading2"/>
       </w:pPr>
-      <w:bookmarkStart w:id="43" w:name="_Toc4549167"/>
+      <w:bookmarkStart w:id="44" w:name="_Toc4640928"/>
       <w:r>
         <w:t>Store DataFrame as Temp Table for Later Querying</w:t>
       </w:r>
-      <w:bookmarkEnd w:id="43"/>
+      <w:bookmarkEnd w:id="44"/>
     </w:p>
     <w:p/>
     <w:p>
@@ -19417,11 +20055,11 @@
         <w:pStyle w:val="Heading1"/>
         <w:ind w:left="0"/>
       </w:pPr>
-      <w:bookmarkStart w:id="44" w:name="_Toc4549168"/>
+      <w:bookmarkStart w:id="45" w:name="_Toc4640929"/>
       <w:r>
         <w:t>Select an Array Element</w:t>
       </w:r>
-      <w:bookmarkEnd w:id="44"/>
+      <w:bookmarkEnd w:id="45"/>
     </w:p>
     <w:p>
       <w:pPr>
@@ -19566,23 +20204,23 @@
         <w:pStyle w:val="Heading1"/>
         <w:ind w:left="0"/>
       </w:pPr>
-      <w:bookmarkStart w:id="45" w:name="_Toc4549169"/>
+      <w:bookmarkStart w:id="46" w:name="_Toc4640930"/>
       <w:r>
         <w:lastRenderedPageBreak/>
         <w:t>Parquet</w:t>
       </w:r>
-      <w:bookmarkEnd w:id="45"/>
+      <w:bookmarkEnd w:id="46"/>
     </w:p>
     <w:p/>
     <w:p>
       <w:pPr>
         <w:pStyle w:val="Heading2"/>
       </w:pPr>
-      <w:bookmarkStart w:id="46" w:name="_Toc4549170"/>
+      <w:bookmarkStart w:id="47" w:name="_Toc4640931"/>
       <w:r>
         <w:t>Explode a list or array data field</w:t>
       </w:r>
-      <w:bookmarkEnd w:id="46"/>
+      <w:bookmarkEnd w:id="47"/>
     </w:p>
     <w:p/>
     <w:p>
@@ -21308,22 +21946,22 @@
         <w:pStyle w:val="Heading1"/>
         <w:ind w:left="0"/>
       </w:pPr>
-      <w:bookmarkStart w:id="47" w:name="_Toc4549171"/>
+      <w:bookmarkStart w:id="48" w:name="_Toc4640932"/>
       <w:r>
         <w:t>Strings</w:t>
       </w:r>
-      <w:bookmarkEnd w:id="47"/>
+      <w:bookmarkEnd w:id="48"/>
     </w:p>
     <w:p/>
     <w:p>
       <w:pPr>
         <w:pStyle w:val="Heading2"/>
       </w:pPr>
-      <w:bookmarkStart w:id="48" w:name="_Toc4549172"/>
+      <w:bookmarkStart w:id="49" w:name="_Toc4640933"/>
       <w:r>
         <w:t>Concatenate strings</w:t>
       </w:r>
-      <w:bookmarkEnd w:id="48"/>
+      <w:bookmarkEnd w:id="49"/>
     </w:p>
     <w:p/>
     <w:p>
@@ -21365,11 +22003,11 @@
       <w:pPr>
         <w:pStyle w:val="Heading2"/>
       </w:pPr>
-      <w:bookmarkStart w:id="49" w:name="_Toc4549173"/>
+      <w:bookmarkStart w:id="50" w:name="_Toc4640934"/>
       <w:r>
         <w:t>Convert a numeric field to a string</w:t>
       </w:r>
-      <w:bookmarkEnd w:id="49"/>
+      <w:bookmarkEnd w:id="50"/>
     </w:p>
     <w:p/>
     <w:p>
@@ -21636,11 +22274,11 @@
       <w:pPr>
         <w:pStyle w:val="Heading2"/>
       </w:pPr>
-      <w:bookmarkStart w:id="50" w:name="_Toc4549174"/>
+      <w:bookmarkStart w:id="51" w:name="_Toc4640935"/>
       <w:r>
         <w:t>Substring</w:t>
       </w:r>
-      <w:bookmarkEnd w:id="50"/>
+      <w:bookmarkEnd w:id="51"/>
     </w:p>
     <w:p/>
     <w:p>
@@ -21674,23 +22312,23 @@
         <w:pStyle w:val="Heading1"/>
         <w:ind w:left="0"/>
       </w:pPr>
-      <w:bookmarkStart w:id="51" w:name="_Toc4549175"/>
+      <w:bookmarkStart w:id="52" w:name="_Toc4640936"/>
       <w:r>
         <w:lastRenderedPageBreak/>
         <w:t>Timestamps</w:t>
       </w:r>
-      <w:bookmarkEnd w:id="51"/>
+      <w:bookmarkEnd w:id="52"/>
     </w:p>
     <w:p/>
     <w:p>
       <w:pPr>
         <w:pStyle w:val="Heading2"/>
       </w:pPr>
-      <w:bookmarkStart w:id="52" w:name="_Toc4549176"/>
+      <w:bookmarkStart w:id="53" w:name="_Toc4640937"/>
       <w:r>
         <w:t>Convert string to timestamp</w:t>
       </w:r>
-      <w:bookmarkEnd w:id="52"/>
+      <w:bookmarkEnd w:id="53"/>
     </w:p>
     <w:p/>
     <w:p>
@@ -21976,11 +22614,11 @@
       <w:pPr>
         <w:pStyle w:val="Heading2"/>
       </w:pPr>
-      <w:bookmarkStart w:id="53" w:name="_Toc4549177"/>
+      <w:bookmarkStart w:id="54" w:name="_Toc4640938"/>
       <w:r>
         <w:t>Convert Unix Timestamp to Formatted Date</w:t>
       </w:r>
-      <w:bookmarkEnd w:id="53"/>
+      <w:bookmarkEnd w:id="54"/>
     </w:p>
     <w:p/>
     <w:p>
@@ -22296,12 +22934,12 @@
       <w:pPr>
         <w:pStyle w:val="Heading2"/>
       </w:pPr>
-      <w:bookmarkStart w:id="54" w:name="_Toc4549178"/>
+      <w:bookmarkStart w:id="55" w:name="_Toc4640939"/>
       <w:r>
         <w:lastRenderedPageBreak/>
         <w:t>Convert Unix Timestamp to ISO Standard Date and Time</w:t>
       </w:r>
-      <w:bookmarkEnd w:id="54"/>
+      <w:bookmarkEnd w:id="55"/>
     </w:p>
     <w:p/>
     <w:p>
@@ -23844,7 +24482,7 @@
 </file>
 
 <file path=customXml/itemProps1.xml><?xml version="1.0" encoding="utf-8"?>
-<ds:datastoreItem xmlns:ds="http://schemas.openxmlformats.org/officeDocument/2006/customXml" ds:itemID="{BCCAFC3F-8158-694E-A6FA-9F4E89A51E13}">
+<ds:datastoreItem xmlns:ds="http://schemas.openxmlformats.org/officeDocument/2006/customXml" ds:itemID="{223CFAD1-1BF5-1D43-9DBE-818AB0F78F6D}">
   <ds:schemaRefs>
     <ds:schemaRef ds:uri="http://schemas.openxmlformats.org/officeDocument/2006/bibliography"/>
   </ds:schemaRefs>

</xml_diff>

<commit_message>
Read CSV files in pySpark
</commit_message>
<xml_diff>
--- a/pySpark_Cheatsheet.docx
+++ b/pySpark_Cheatsheet.docx
@@ -9,8 +9,6 @@
       <w:r>
         <w:t>pySpark Cheatsheet</w:t>
       </w:r>
-      <w:bookmarkStart w:id="0" w:name="_GoBack"/>
-      <w:bookmarkEnd w:id="0"/>
     </w:p>
     <w:sdt>
       <w:sdtPr>
@@ -73,7 +71,7 @@
             </w:rPr>
             <w:fldChar w:fldCharType="separate"/>
           </w:r>
-          <w:hyperlink w:anchor="_Toc4640885" w:history="1">
+          <w:hyperlink w:anchor="_Toc4819448" w:history="1">
             <w:r>
               <w:rPr>
                 <w:rStyle w:val="Hyperlink"/>
@@ -100,7 +98,7 @@
                 <w:noProof/>
                 <w:webHidden/>
               </w:rPr>
-              <w:instrText xml:space="preserve"> PAGEREF _Toc4640885 \h </w:instrText>
+              <w:instrText xml:space="preserve"> PAGEREF _Toc4819448 \h </w:instrText>
             </w:r>
             <w:r>
               <w:rPr>
@@ -146,7 +144,7 @@
               <w:szCs w:val="24"/>
             </w:rPr>
           </w:pPr>
-          <w:hyperlink w:anchor="_Toc4640886" w:history="1">
+          <w:hyperlink w:anchor="_Toc4819449" w:history="1">
             <w:r>
               <w:rPr>
                 <w:rStyle w:val="Hyperlink"/>
@@ -173,7 +171,7 @@
                 <w:noProof/>
                 <w:webHidden/>
               </w:rPr>
-              <w:instrText xml:space="preserve"> PAGEREF _Toc4640886 \h </w:instrText>
+              <w:instrText xml:space="preserve"> PAGEREF _Toc4819449 \h </w:instrText>
             </w:r>
             <w:r>
               <w:rPr>
@@ -219,7 +217,7 @@
               <w:szCs w:val="24"/>
             </w:rPr>
           </w:pPr>
-          <w:hyperlink w:anchor="_Toc4640887" w:history="1">
+          <w:hyperlink w:anchor="_Toc4819450" w:history="1">
             <w:r>
               <w:rPr>
                 <w:rStyle w:val="Hyperlink"/>
@@ -246,7 +244,7 @@
                 <w:noProof/>
                 <w:webHidden/>
               </w:rPr>
-              <w:instrText xml:space="preserve"> PAGEREF _Toc4640887 \h </w:instrText>
+              <w:instrText xml:space="preserve"> PAGEREF _Toc4819450 \h </w:instrText>
             </w:r>
             <w:r>
               <w:rPr>
@@ -292,7 +290,7 @@
               <w:szCs w:val="24"/>
             </w:rPr>
           </w:pPr>
-          <w:hyperlink w:anchor="_Toc4640888" w:history="1">
+          <w:hyperlink w:anchor="_Toc4819451" w:history="1">
             <w:r>
               <w:rPr>
                 <w:rStyle w:val="Hyperlink"/>
@@ -319,7 +317,7 @@
                 <w:noProof/>
                 <w:webHidden/>
               </w:rPr>
-              <w:instrText xml:space="preserve"> PAGEREF _Toc4640888 \h </w:instrText>
+              <w:instrText xml:space="preserve"> PAGEREF _Toc4819451 \h </w:instrText>
             </w:r>
             <w:r>
               <w:rPr>
@@ -365,7 +363,7 @@
               <w:szCs w:val="24"/>
             </w:rPr>
           </w:pPr>
-          <w:hyperlink w:anchor="_Toc4640889" w:history="1">
+          <w:hyperlink w:anchor="_Toc4819452" w:history="1">
             <w:r>
               <w:rPr>
                 <w:rStyle w:val="Hyperlink"/>
@@ -392,7 +390,7 @@
                 <w:noProof/>
                 <w:webHidden/>
               </w:rPr>
-              <w:instrText xml:space="preserve"> PAGEREF _Toc4640889 \h </w:instrText>
+              <w:instrText xml:space="preserve"> PAGEREF _Toc4819452 \h </w:instrText>
             </w:r>
             <w:r>
               <w:rPr>
@@ -438,7 +436,7 @@
               <w:szCs w:val="24"/>
             </w:rPr>
           </w:pPr>
-          <w:hyperlink w:anchor="_Toc4640890" w:history="1">
+          <w:hyperlink w:anchor="_Toc4819453" w:history="1">
             <w:r>
               <w:rPr>
                 <w:rStyle w:val="Hyperlink"/>
@@ -465,7 +463,7 @@
                 <w:noProof/>
                 <w:webHidden/>
               </w:rPr>
-              <w:instrText xml:space="preserve"> PAGEREF _Toc4640890 \h </w:instrText>
+              <w:instrText xml:space="preserve"> PAGEREF _Toc4819453 \h </w:instrText>
             </w:r>
             <w:r>
               <w:rPr>
@@ -509,7 +507,7 @@
               <w:noProof/>
             </w:rPr>
           </w:pPr>
-          <w:hyperlink w:anchor="_Toc4640891" w:history="1">
+          <w:hyperlink w:anchor="_Toc4819454" w:history="1">
             <w:r>
               <w:rPr>
                 <w:rStyle w:val="Hyperlink"/>
@@ -536,7 +534,7 @@
                 <w:noProof/>
                 <w:webHidden/>
               </w:rPr>
-              <w:instrText xml:space="preserve"> PAGEREF _Toc4640891 \h </w:instrText>
+              <w:instrText xml:space="preserve"> PAGEREF _Toc4819454 \h </w:instrText>
             </w:r>
             <w:r>
               <w:rPr>
@@ -582,7 +580,7 @@
               <w:szCs w:val="24"/>
             </w:rPr>
           </w:pPr>
-          <w:hyperlink w:anchor="_Toc4640892" w:history="1">
+          <w:hyperlink w:anchor="_Toc4819455" w:history="1">
             <w:r>
               <w:rPr>
                 <w:rStyle w:val="Hyperlink"/>
@@ -609,7 +607,7 @@
                 <w:noProof/>
                 <w:webHidden/>
               </w:rPr>
-              <w:instrText xml:space="preserve"> PAGEREF _Toc4640892 \h </w:instrText>
+              <w:instrText xml:space="preserve"> PAGEREF _Toc4819455 \h </w:instrText>
             </w:r>
             <w:r>
               <w:rPr>
@@ -655,7 +653,7 @@
               <w:szCs w:val="24"/>
             </w:rPr>
           </w:pPr>
-          <w:hyperlink w:anchor="_Toc4640893" w:history="1">
+          <w:hyperlink w:anchor="_Toc4819456" w:history="1">
             <w:r>
               <w:rPr>
                 <w:rStyle w:val="Hyperlink"/>
@@ -682,7 +680,7 @@
                 <w:noProof/>
                 <w:webHidden/>
               </w:rPr>
-              <w:instrText xml:space="preserve"> PAGEREF _Toc4640893 \h </w:instrText>
+              <w:instrText xml:space="preserve"> PAGEREF _Toc4819456 \h </w:instrText>
             </w:r>
             <w:r>
               <w:rPr>
@@ -728,7 +726,7 @@
               <w:szCs w:val="24"/>
             </w:rPr>
           </w:pPr>
-          <w:hyperlink w:anchor="_Toc4640894" w:history="1">
+          <w:hyperlink w:anchor="_Toc4819457" w:history="1">
             <w:r>
               <w:rPr>
                 <w:rStyle w:val="Hyperlink"/>
@@ -755,7 +753,7 @@
                 <w:noProof/>
                 <w:webHidden/>
               </w:rPr>
-              <w:instrText xml:space="preserve"> PAGEREF _Toc4640894 \h </w:instrText>
+              <w:instrText xml:space="preserve"> PAGEREF _Toc4819457 \h </w:instrText>
             </w:r>
             <w:r>
               <w:rPr>
@@ -801,7 +799,7 @@
               <w:szCs w:val="24"/>
             </w:rPr>
           </w:pPr>
-          <w:hyperlink w:anchor="_Toc4640895" w:history="1">
+          <w:hyperlink w:anchor="_Toc4819458" w:history="1">
             <w:r>
               <w:rPr>
                 <w:rStyle w:val="Hyperlink"/>
@@ -828,7 +826,7 @@
                 <w:noProof/>
                 <w:webHidden/>
               </w:rPr>
-              <w:instrText xml:space="preserve"> PAGEREF _Toc4640895 \h </w:instrText>
+              <w:instrText xml:space="preserve"> PAGEREF _Toc4819458 \h </w:instrText>
             </w:r>
             <w:r>
               <w:rPr>
@@ -874,7 +872,7 @@
               <w:szCs w:val="24"/>
             </w:rPr>
           </w:pPr>
-          <w:hyperlink w:anchor="_Toc4640896" w:history="1">
+          <w:hyperlink w:anchor="_Toc4819459" w:history="1">
             <w:r>
               <w:rPr>
                 <w:rStyle w:val="Hyperlink"/>
@@ -901,7 +899,7 @@
                 <w:noProof/>
                 <w:webHidden/>
               </w:rPr>
-              <w:instrText xml:space="preserve"> PAGEREF _Toc4640896 \h </w:instrText>
+              <w:instrText xml:space="preserve"> PAGEREF _Toc4819459 \h </w:instrText>
             </w:r>
             <w:r>
               <w:rPr>
@@ -945,7 +943,7 @@
               <w:szCs w:val="24"/>
             </w:rPr>
           </w:pPr>
-          <w:hyperlink w:anchor="_Toc4640897" w:history="1">
+          <w:hyperlink w:anchor="_Toc4819460" w:history="1">
             <w:r>
               <w:rPr>
                 <w:rStyle w:val="Hyperlink"/>
@@ -972,7 +970,7 @@
                 <w:noProof/>
                 <w:webHidden/>
               </w:rPr>
-              <w:instrText xml:space="preserve"> PAGEREF _Toc4640897 \h </w:instrText>
+              <w:instrText xml:space="preserve"> PAGEREF _Toc4819460 \h </w:instrText>
             </w:r>
             <w:r>
               <w:rPr>
@@ -1018,7 +1016,7 @@
               <w:szCs w:val="24"/>
             </w:rPr>
           </w:pPr>
-          <w:hyperlink w:anchor="_Toc4640898" w:history="1">
+          <w:hyperlink w:anchor="_Toc4819461" w:history="1">
             <w:r>
               <w:rPr>
                 <w:rStyle w:val="Hyperlink"/>
@@ -1045,7 +1043,7 @@
                 <w:noProof/>
                 <w:webHidden/>
               </w:rPr>
-              <w:instrText xml:space="preserve"> PAGEREF _Toc4640898 \h </w:instrText>
+              <w:instrText xml:space="preserve"> PAGEREF _Toc4819461 \h </w:instrText>
             </w:r>
             <w:r>
               <w:rPr>
@@ -1091,7 +1089,7 @@
               <w:szCs w:val="24"/>
             </w:rPr>
           </w:pPr>
-          <w:hyperlink w:anchor="_Toc4640899" w:history="1">
+          <w:hyperlink w:anchor="_Toc4819462" w:history="1">
             <w:r>
               <w:rPr>
                 <w:rStyle w:val="Hyperlink"/>
@@ -1118,7 +1116,7 @@
                 <w:noProof/>
                 <w:webHidden/>
               </w:rPr>
-              <w:instrText xml:space="preserve"> PAGEREF _Toc4640899 \h </w:instrText>
+              <w:instrText xml:space="preserve"> PAGEREF _Toc4819462 \h </w:instrText>
             </w:r>
             <w:r>
               <w:rPr>
@@ -1164,7 +1162,7 @@
               <w:szCs w:val="24"/>
             </w:rPr>
           </w:pPr>
-          <w:hyperlink w:anchor="_Toc4640900" w:history="1">
+          <w:hyperlink w:anchor="_Toc4819463" w:history="1">
             <w:r>
               <w:rPr>
                 <w:rStyle w:val="Hyperlink"/>
@@ -1191,7 +1189,7 @@
                 <w:noProof/>
                 <w:webHidden/>
               </w:rPr>
-              <w:instrText xml:space="preserve"> PAGEREF _Toc4640900 \h </w:instrText>
+              <w:instrText xml:space="preserve"> PAGEREF _Toc4819463 \h </w:instrText>
             </w:r>
             <w:r>
               <w:rPr>
@@ -1237,7 +1235,7 @@
               <w:szCs w:val="24"/>
             </w:rPr>
           </w:pPr>
-          <w:hyperlink w:anchor="_Toc4640901" w:history="1">
+          <w:hyperlink w:anchor="_Toc4819464" w:history="1">
             <w:r>
               <w:rPr>
                 <w:rStyle w:val="Hyperlink"/>
@@ -1264,7 +1262,7 @@
                 <w:noProof/>
                 <w:webHidden/>
               </w:rPr>
-              <w:instrText xml:space="preserve"> PAGEREF _Toc4640901 \h </w:instrText>
+              <w:instrText xml:space="preserve"> PAGEREF _Toc4819464 \h </w:instrText>
             </w:r>
             <w:r>
               <w:rPr>
@@ -1310,7 +1308,7 @@
               <w:szCs w:val="24"/>
             </w:rPr>
           </w:pPr>
-          <w:hyperlink w:anchor="_Toc4640902" w:history="1">
+          <w:hyperlink w:anchor="_Toc4819465" w:history="1">
             <w:r>
               <w:rPr>
                 <w:rStyle w:val="Hyperlink"/>
@@ -1337,7 +1335,7 @@
                 <w:noProof/>
                 <w:webHidden/>
               </w:rPr>
-              <w:instrText xml:space="preserve"> PAGEREF _Toc4640902 \h </w:instrText>
+              <w:instrText xml:space="preserve"> PAGEREF _Toc4819465 \h </w:instrText>
             </w:r>
             <w:r>
               <w:rPr>
@@ -1383,7 +1381,7 @@
               <w:szCs w:val="24"/>
             </w:rPr>
           </w:pPr>
-          <w:hyperlink w:anchor="_Toc4640903" w:history="1">
+          <w:hyperlink w:anchor="_Toc4819466" w:history="1">
             <w:r>
               <w:rPr>
                 <w:rStyle w:val="Hyperlink"/>
@@ -1410,7 +1408,7 @@
                 <w:noProof/>
                 <w:webHidden/>
               </w:rPr>
-              <w:instrText xml:space="preserve"> PAGEREF _Toc4640903 \h </w:instrText>
+              <w:instrText xml:space="preserve"> PAGEREF _Toc4819466 \h </w:instrText>
             </w:r>
             <w:r>
               <w:rPr>
@@ -1456,7 +1454,7 @@
               <w:szCs w:val="24"/>
             </w:rPr>
           </w:pPr>
-          <w:hyperlink w:anchor="_Toc4640904" w:history="1">
+          <w:hyperlink w:anchor="_Toc4819467" w:history="1">
             <w:r>
               <w:rPr>
                 <w:rStyle w:val="Hyperlink"/>
@@ -1483,7 +1481,7 @@
                 <w:noProof/>
                 <w:webHidden/>
               </w:rPr>
-              <w:instrText xml:space="preserve"> PAGEREF _Toc4640904 \h </w:instrText>
+              <w:instrText xml:space="preserve"> PAGEREF _Toc4819467 \h </w:instrText>
             </w:r>
             <w:r>
               <w:rPr>
@@ -1529,7 +1527,7 @@
               <w:szCs w:val="24"/>
             </w:rPr>
           </w:pPr>
-          <w:hyperlink w:anchor="_Toc4640905" w:history="1">
+          <w:hyperlink w:anchor="_Toc4819468" w:history="1">
             <w:r>
               <w:rPr>
                 <w:rStyle w:val="Hyperlink"/>
@@ -1556,7 +1554,7 @@
                 <w:noProof/>
                 <w:webHidden/>
               </w:rPr>
-              <w:instrText xml:space="preserve"> PAGEREF _Toc4640905 \h </w:instrText>
+              <w:instrText xml:space="preserve"> PAGEREF _Toc4819468 \h </w:instrText>
             </w:r>
             <w:r>
               <w:rPr>
@@ -1602,7 +1600,7 @@
               <w:szCs w:val="24"/>
             </w:rPr>
           </w:pPr>
-          <w:hyperlink w:anchor="_Toc4640906" w:history="1">
+          <w:hyperlink w:anchor="_Toc4819469" w:history="1">
             <w:r>
               <w:rPr>
                 <w:rStyle w:val="Hyperlink"/>
@@ -1629,7 +1627,7 @@
                 <w:noProof/>
                 <w:webHidden/>
               </w:rPr>
-              <w:instrText xml:space="preserve"> PAGEREF _Toc4640906 \h </w:instrText>
+              <w:instrText xml:space="preserve"> PAGEREF _Toc4819469 \h </w:instrText>
             </w:r>
             <w:r>
               <w:rPr>
@@ -1675,7 +1673,7 @@
               <w:szCs w:val="24"/>
             </w:rPr>
           </w:pPr>
-          <w:hyperlink w:anchor="_Toc4640907" w:history="1">
+          <w:hyperlink w:anchor="_Toc4819470" w:history="1">
             <w:r>
               <w:rPr>
                 <w:rStyle w:val="Hyperlink"/>
@@ -1702,7 +1700,7 @@
                 <w:noProof/>
                 <w:webHidden/>
               </w:rPr>
-              <w:instrText xml:space="preserve"> PAGEREF _Toc4640907 \h </w:instrText>
+              <w:instrText xml:space="preserve"> PAGEREF _Toc4819470 \h </w:instrText>
             </w:r>
             <w:r>
               <w:rPr>
@@ -1748,7 +1746,7 @@
               <w:szCs w:val="24"/>
             </w:rPr>
           </w:pPr>
-          <w:hyperlink w:anchor="_Toc4640908" w:history="1">
+          <w:hyperlink w:anchor="_Toc4819471" w:history="1">
             <w:r>
               <w:rPr>
                 <w:rStyle w:val="Hyperlink"/>
@@ -1775,7 +1773,7 @@
                 <w:noProof/>
                 <w:webHidden/>
               </w:rPr>
-              <w:instrText xml:space="preserve"> PAGEREF _Toc4640908 \h </w:instrText>
+              <w:instrText xml:space="preserve"> PAGEREF _Toc4819471 \h </w:instrText>
             </w:r>
             <w:r>
               <w:rPr>
@@ -1821,7 +1819,7 @@
               <w:szCs w:val="24"/>
             </w:rPr>
           </w:pPr>
-          <w:hyperlink w:anchor="_Toc4640909" w:history="1">
+          <w:hyperlink w:anchor="_Toc4819472" w:history="1">
             <w:r>
               <w:rPr>
                 <w:rStyle w:val="Hyperlink"/>
@@ -1848,7 +1846,7 @@
                 <w:noProof/>
                 <w:webHidden/>
               </w:rPr>
-              <w:instrText xml:space="preserve"> PAGEREF _Toc4640909 \h </w:instrText>
+              <w:instrText xml:space="preserve"> PAGEREF _Toc4819472 \h </w:instrText>
             </w:r>
             <w:r>
               <w:rPr>
@@ -1894,7 +1892,7 @@
               <w:szCs w:val="24"/>
             </w:rPr>
           </w:pPr>
-          <w:hyperlink w:anchor="_Toc4640910" w:history="1">
+          <w:hyperlink w:anchor="_Toc4819473" w:history="1">
             <w:r>
               <w:rPr>
                 <w:rStyle w:val="Hyperlink"/>
@@ -1921,7 +1919,7 @@
                 <w:noProof/>
                 <w:webHidden/>
               </w:rPr>
-              <w:instrText xml:space="preserve"> PAGEREF _Toc4640910 \h </w:instrText>
+              <w:instrText xml:space="preserve"> PAGEREF _Toc4819473 \h </w:instrText>
             </w:r>
             <w:r>
               <w:rPr>
@@ -1967,7 +1965,7 @@
               <w:szCs w:val="24"/>
             </w:rPr>
           </w:pPr>
-          <w:hyperlink w:anchor="_Toc4640911" w:history="1">
+          <w:hyperlink w:anchor="_Toc4819474" w:history="1">
             <w:r>
               <w:rPr>
                 <w:rStyle w:val="Hyperlink"/>
@@ -1994,7 +1992,7 @@
                 <w:noProof/>
                 <w:webHidden/>
               </w:rPr>
-              <w:instrText xml:space="preserve"> PAGEREF _Toc4640911 \h </w:instrText>
+              <w:instrText xml:space="preserve"> PAGEREF _Toc4819474 \h </w:instrText>
             </w:r>
             <w:r>
               <w:rPr>
@@ -2040,7 +2038,7 @@
               <w:szCs w:val="24"/>
             </w:rPr>
           </w:pPr>
-          <w:hyperlink w:anchor="_Toc4640912" w:history="1">
+          <w:hyperlink w:anchor="_Toc4819475" w:history="1">
             <w:r>
               <w:rPr>
                 <w:rStyle w:val="Hyperlink"/>
@@ -2067,7 +2065,7 @@
                 <w:noProof/>
                 <w:webHidden/>
               </w:rPr>
-              <w:instrText xml:space="preserve"> PAGEREF _Toc4640912 \h </w:instrText>
+              <w:instrText xml:space="preserve"> PAGEREF _Toc4819475 \h </w:instrText>
             </w:r>
             <w:r>
               <w:rPr>
@@ -2113,7 +2111,7 @@
               <w:szCs w:val="24"/>
             </w:rPr>
           </w:pPr>
-          <w:hyperlink w:anchor="_Toc4640913" w:history="1">
+          <w:hyperlink w:anchor="_Toc4819476" w:history="1">
             <w:r>
               <w:rPr>
                 <w:rStyle w:val="Hyperlink"/>
@@ -2140,7 +2138,7 @@
                 <w:noProof/>
                 <w:webHidden/>
               </w:rPr>
-              <w:instrText xml:space="preserve"> PAGEREF _Toc4640913 \h </w:instrText>
+              <w:instrText xml:space="preserve"> PAGEREF _Toc4819476 \h </w:instrText>
             </w:r>
             <w:r>
               <w:rPr>
@@ -2160,7 +2158,157 @@
                 <w:noProof/>
                 <w:webHidden/>
               </w:rPr>
-              <w:t>13</w:t>
+              <w:t>14</w:t>
+            </w:r>
+            <w:r>
+              <w:rPr>
+                <w:noProof/>
+                <w:webHidden/>
+              </w:rPr>
+              <w:fldChar w:fldCharType="end"/>
+            </w:r>
+          </w:hyperlink>
+        </w:p>
+        <w:p>
+          <w:pPr>
+            <w:pStyle w:val="TOC3"/>
+            <w:tabs>
+              <w:tab w:val="right" w:leader="dot" w:pos="10790"/>
+            </w:tabs>
+            <w:rPr>
+              <w:rFonts w:eastAsiaTheme="minorEastAsia"/>
+              <w:noProof/>
+              <w:sz w:val="24"/>
+              <w:szCs w:val="24"/>
+            </w:rPr>
+          </w:pPr>
+          <w:hyperlink w:anchor="_Toc4819477" w:history="1">
+            <w:r>
+              <w:rPr>
+                <w:rStyle w:val="Hyperlink"/>
+                <w:noProof/>
+              </w:rPr>
+              <w:t xml:space="preserve">Example </w:t>
+            </w:r>
+            <w:r>
+              <w:rPr>
+                <w:rStyle w:val="Hyperlink"/>
+                <w:noProof/>
+              </w:rPr>
+              <w:t>1</w:t>
+            </w:r>
+            <w:r>
+              <w:rPr>
+                <w:noProof/>
+                <w:webHidden/>
+              </w:rPr>
+              <w:tab/>
+            </w:r>
+            <w:r>
+              <w:rPr>
+                <w:noProof/>
+                <w:webHidden/>
+              </w:rPr>
+              <w:fldChar w:fldCharType="begin"/>
+            </w:r>
+            <w:r>
+              <w:rPr>
+                <w:noProof/>
+                <w:webHidden/>
+              </w:rPr>
+              <w:instrText xml:space="preserve"> PAGEREF _Toc4819477 \h </w:instrText>
+            </w:r>
+            <w:r>
+              <w:rPr>
+                <w:noProof/>
+                <w:webHidden/>
+              </w:rPr>
+            </w:r>
+            <w:r>
+              <w:rPr>
+                <w:noProof/>
+                <w:webHidden/>
+              </w:rPr>
+              <w:fldChar w:fldCharType="separate"/>
+            </w:r>
+            <w:r>
+              <w:rPr>
+                <w:noProof/>
+                <w:webHidden/>
+              </w:rPr>
+              <w:t>14</w:t>
+            </w:r>
+            <w:r>
+              <w:rPr>
+                <w:noProof/>
+                <w:webHidden/>
+              </w:rPr>
+              <w:fldChar w:fldCharType="end"/>
+            </w:r>
+          </w:hyperlink>
+        </w:p>
+        <w:p>
+          <w:pPr>
+            <w:pStyle w:val="TOC3"/>
+            <w:tabs>
+              <w:tab w:val="right" w:leader="dot" w:pos="10790"/>
+            </w:tabs>
+            <w:rPr>
+              <w:rFonts w:eastAsiaTheme="minorEastAsia"/>
+              <w:noProof/>
+              <w:sz w:val="24"/>
+              <w:szCs w:val="24"/>
+            </w:rPr>
+          </w:pPr>
+          <w:hyperlink w:anchor="_Toc4819478" w:history="1">
+            <w:r>
+              <w:rPr>
+                <w:rStyle w:val="Hyperlink"/>
+                <w:rFonts w:eastAsia="Times New Roman"/>
+                <w:noProof/>
+              </w:rPr>
+              <w:t>Example 2</w:t>
+            </w:r>
+            <w:r>
+              <w:rPr>
+                <w:noProof/>
+                <w:webHidden/>
+              </w:rPr>
+              <w:tab/>
+            </w:r>
+            <w:r>
+              <w:rPr>
+                <w:noProof/>
+                <w:webHidden/>
+              </w:rPr>
+              <w:fldChar w:fldCharType="begin"/>
+            </w:r>
+            <w:r>
+              <w:rPr>
+                <w:noProof/>
+                <w:webHidden/>
+              </w:rPr>
+              <w:instrText xml:space="preserve"> PAGEREF _Toc4819478 \h </w:instrText>
+            </w:r>
+            <w:r>
+              <w:rPr>
+                <w:noProof/>
+                <w:webHidden/>
+              </w:rPr>
+            </w:r>
+            <w:r>
+              <w:rPr>
+                <w:noProof/>
+                <w:webHidden/>
+              </w:rPr>
+              <w:fldChar w:fldCharType="separate"/>
+            </w:r>
+            <w:r>
+              <w:rPr>
+                <w:noProof/>
+                <w:webHidden/>
+              </w:rPr>
+              <w:t>14</w:t>
             </w:r>
             <w:r>
               <w:rPr>
@@ -2186,7 +2334,7 @@
               <w:szCs w:val="24"/>
             </w:rPr>
           </w:pPr>
-          <w:hyperlink w:anchor="_Toc4640914" w:history="1">
+          <w:hyperlink w:anchor="_Toc4819479" w:history="1">
             <w:r>
               <w:rPr>
                 <w:rStyle w:val="Hyperlink"/>
@@ -2213,7 +2361,7 @@
                 <w:noProof/>
                 <w:webHidden/>
               </w:rPr>
-              <w:instrText xml:space="preserve"> PAGEREF _Toc4640914 \h </w:instrText>
+              <w:instrText xml:space="preserve"> PAGEREF _Toc4819479 \h </w:instrText>
             </w:r>
             <w:r>
               <w:rPr>
@@ -2233,7 +2381,7 @@
                 <w:noProof/>
                 <w:webHidden/>
               </w:rPr>
-              <w:t>15</w:t>
+              <w:t>14</w:t>
             </w:r>
             <w:r>
               <w:rPr>
@@ -2259,7 +2407,7 @@
               <w:szCs w:val="24"/>
             </w:rPr>
           </w:pPr>
-          <w:hyperlink w:anchor="_Toc4640915" w:history="1">
+          <w:hyperlink w:anchor="_Toc4819480" w:history="1">
             <w:r>
               <w:rPr>
                 <w:rStyle w:val="Hyperlink"/>
@@ -2286,7 +2434,7 @@
                 <w:noProof/>
                 <w:webHidden/>
               </w:rPr>
-              <w:instrText xml:space="preserve"> PAGEREF _Toc4640915 \h </w:instrText>
+              <w:instrText xml:space="preserve"> PAGEREF _Toc4819480 \h </w:instrText>
             </w:r>
             <w:r>
               <w:rPr>
@@ -2332,7 +2480,7 @@
               <w:szCs w:val="24"/>
             </w:rPr>
           </w:pPr>
-          <w:hyperlink w:anchor="_Toc4640916" w:history="1">
+          <w:hyperlink w:anchor="_Toc4819481" w:history="1">
             <w:r>
               <w:rPr>
                 <w:rStyle w:val="Hyperlink"/>
@@ -2359,7 +2507,7 @@
                 <w:noProof/>
                 <w:webHidden/>
               </w:rPr>
-              <w:instrText xml:space="preserve"> PAGEREF _Toc4640916 \h </w:instrText>
+              <w:instrText xml:space="preserve"> PAGEREF _Toc4819481 \h </w:instrText>
             </w:r>
             <w:r>
               <w:rPr>
@@ -2405,7 +2553,7 @@
               <w:szCs w:val="24"/>
             </w:rPr>
           </w:pPr>
-          <w:hyperlink w:anchor="_Toc4640917" w:history="1">
+          <w:hyperlink w:anchor="_Toc4819482" w:history="1">
             <w:r>
               <w:rPr>
                 <w:rStyle w:val="Hyperlink"/>
@@ -2432,7 +2580,7 @@
                 <w:noProof/>
                 <w:webHidden/>
               </w:rPr>
-              <w:instrText xml:space="preserve"> PAGEREF _Toc4640917 \h </w:instrText>
+              <w:instrText xml:space="preserve"> PAGEREF _Toc4819482 \h </w:instrText>
             </w:r>
             <w:r>
               <w:rPr>
@@ -2478,7 +2626,7 @@
               <w:szCs w:val="24"/>
             </w:rPr>
           </w:pPr>
-          <w:hyperlink w:anchor="_Toc4640918" w:history="1">
+          <w:hyperlink w:anchor="_Toc4819483" w:history="1">
             <w:r>
               <w:rPr>
                 <w:rStyle w:val="Hyperlink"/>
@@ -2505,7 +2653,7 @@
                 <w:noProof/>
                 <w:webHidden/>
               </w:rPr>
-              <w:instrText xml:space="preserve"> PAGEREF _Toc4640918 \h </w:instrText>
+              <w:instrText xml:space="preserve"> PAGEREF _Toc4819483 \h </w:instrText>
             </w:r>
             <w:r>
               <w:rPr>
@@ -2549,7 +2697,7 @@
               <w:szCs w:val="24"/>
             </w:rPr>
           </w:pPr>
-          <w:hyperlink w:anchor="_Toc4640919" w:history="1">
+          <w:hyperlink w:anchor="_Toc4819484" w:history="1">
             <w:r>
               <w:rPr>
                 <w:rStyle w:val="Hyperlink"/>
@@ -2576,7 +2724,7 @@
                 <w:noProof/>
                 <w:webHidden/>
               </w:rPr>
-              <w:instrText xml:space="preserve"> PAGEREF _Toc4640919 \h </w:instrText>
+              <w:instrText xml:space="preserve"> PAGEREF _Toc4819484 \h </w:instrText>
             </w:r>
             <w:r>
               <w:rPr>
@@ -2620,7 +2768,7 @@
               <w:szCs w:val="24"/>
             </w:rPr>
           </w:pPr>
-          <w:hyperlink w:anchor="_Toc4640920" w:history="1">
+          <w:hyperlink w:anchor="_Toc4819485" w:history="1">
             <w:r>
               <w:rPr>
                 <w:rStyle w:val="Hyperlink"/>
@@ -2647,7 +2795,7 @@
                 <w:noProof/>
                 <w:webHidden/>
               </w:rPr>
-              <w:instrText xml:space="preserve"> PAGEREF _Toc4640920 \h </w:instrText>
+              <w:instrText xml:space="preserve"> PAGEREF _Toc4819485 \h </w:instrText>
             </w:r>
             <w:r>
               <w:rPr>
@@ -2691,7 +2839,7 @@
               <w:noProof/>
             </w:rPr>
           </w:pPr>
-          <w:hyperlink w:anchor="_Toc4640921" w:history="1">
+          <w:hyperlink w:anchor="_Toc4819486" w:history="1">
             <w:r>
               <w:rPr>
                 <w:rStyle w:val="Hyperlink"/>
@@ -2718,7 +2866,7 @@
                 <w:noProof/>
                 <w:webHidden/>
               </w:rPr>
-              <w:instrText xml:space="preserve"> PAGEREF _Toc4640921 \h </w:instrText>
+              <w:instrText xml:space="preserve"> PAGEREF _Toc4819486 \h </w:instrText>
             </w:r>
             <w:r>
               <w:rPr>
@@ -2762,7 +2910,7 @@
               <w:noProof/>
             </w:rPr>
           </w:pPr>
-          <w:hyperlink w:anchor="_Toc4640922" w:history="1">
+          <w:hyperlink w:anchor="_Toc4819487" w:history="1">
             <w:r>
               <w:rPr>
                 <w:rStyle w:val="Hyperlink"/>
@@ -2789,7 +2937,7 @@
                 <w:noProof/>
                 <w:webHidden/>
               </w:rPr>
-              <w:instrText xml:space="preserve"> PAGEREF _Toc4640922 \h </w:instrText>
+              <w:instrText xml:space="preserve"> PAGEREF _Toc4819487 \h </w:instrText>
             </w:r>
             <w:r>
               <w:rPr>
@@ -2833,7 +2981,7 @@
               <w:noProof/>
             </w:rPr>
           </w:pPr>
-          <w:hyperlink w:anchor="_Toc4640923" w:history="1">
+          <w:hyperlink w:anchor="_Toc4819488" w:history="1">
             <w:r>
               <w:rPr>
                 <w:rStyle w:val="Hyperlink"/>
@@ -2860,7 +3008,7 @@
                 <w:noProof/>
                 <w:webHidden/>
               </w:rPr>
-              <w:instrText xml:space="preserve"> PAGEREF _Toc4640923 \h </w:instrText>
+              <w:instrText xml:space="preserve"> PAGEREF _Toc4819488 \h </w:instrText>
             </w:r>
             <w:r>
               <w:rPr>
@@ -2904,7 +3052,7 @@
               <w:noProof/>
             </w:rPr>
           </w:pPr>
-          <w:hyperlink w:anchor="_Toc4640924" w:history="1">
+          <w:hyperlink w:anchor="_Toc4819489" w:history="1">
             <w:r>
               <w:rPr>
                 <w:rStyle w:val="Hyperlink"/>
@@ -2931,7 +3079,7 @@
                 <w:noProof/>
                 <w:webHidden/>
               </w:rPr>
-              <w:instrText xml:space="preserve"> PAGEREF _Toc4640924 \h </w:instrText>
+              <w:instrText xml:space="preserve"> PAGEREF _Toc4819489 \h </w:instrText>
             </w:r>
             <w:r>
               <w:rPr>
@@ -2977,7 +3125,7 @@
               <w:szCs w:val="24"/>
             </w:rPr>
           </w:pPr>
-          <w:hyperlink w:anchor="_Toc4640925" w:history="1">
+          <w:hyperlink w:anchor="_Toc4819490" w:history="1">
             <w:r>
               <w:rPr>
                 <w:rStyle w:val="Hyperlink"/>
@@ -3004,7 +3152,7 @@
                 <w:noProof/>
                 <w:webHidden/>
               </w:rPr>
-              <w:instrText xml:space="preserve"> PAGEREF _Toc4640925 \h </w:instrText>
+              <w:instrText xml:space="preserve"> PAGEREF _Toc4819490 \h </w:instrText>
             </w:r>
             <w:r>
               <w:rPr>
@@ -3050,7 +3198,7 @@
               <w:szCs w:val="24"/>
             </w:rPr>
           </w:pPr>
-          <w:hyperlink w:anchor="_Toc4640926" w:history="1">
+          <w:hyperlink w:anchor="_Toc4819491" w:history="1">
             <w:r>
               <w:rPr>
                 <w:rStyle w:val="Hyperlink"/>
@@ -3085,7 +3233,7 @@
                 <w:noProof/>
                 <w:webHidden/>
               </w:rPr>
-              <w:instrText xml:space="preserve"> PAGEREF _Toc4640926 \h </w:instrText>
+              <w:instrText xml:space="preserve"> PAGEREF _Toc4819491 \h </w:instrText>
             </w:r>
             <w:r>
               <w:rPr>
@@ -3131,7 +3279,7 @@
               <w:szCs w:val="24"/>
             </w:rPr>
           </w:pPr>
-          <w:hyperlink w:anchor="_Toc4640927" w:history="1">
+          <w:hyperlink w:anchor="_Toc4819492" w:history="1">
             <w:r>
               <w:rPr>
                 <w:rStyle w:val="Hyperlink"/>
@@ -3158,7 +3306,7 @@
                 <w:noProof/>
                 <w:webHidden/>
               </w:rPr>
-              <w:instrText xml:space="preserve"> PAGEREF _Toc4640927 \h </w:instrText>
+              <w:instrText xml:space="preserve"> PAGEREF _Toc4819492 \h </w:instrText>
             </w:r>
             <w:r>
               <w:rPr>
@@ -3204,7 +3352,7 @@
               <w:szCs w:val="24"/>
             </w:rPr>
           </w:pPr>
-          <w:hyperlink w:anchor="_Toc4640928" w:history="1">
+          <w:hyperlink w:anchor="_Toc4819493" w:history="1">
             <w:r>
               <w:rPr>
                 <w:rStyle w:val="Hyperlink"/>
@@ -3231,7 +3379,7 @@
                 <w:noProof/>
                 <w:webHidden/>
               </w:rPr>
-              <w:instrText xml:space="preserve"> PAGEREF _Toc4640928 \h </w:instrText>
+              <w:instrText xml:space="preserve"> PAGEREF _Toc4819493 \h </w:instrText>
             </w:r>
             <w:r>
               <w:rPr>
@@ -3275,7 +3423,7 @@
               <w:noProof/>
             </w:rPr>
           </w:pPr>
-          <w:hyperlink w:anchor="_Toc4640929" w:history="1">
+          <w:hyperlink w:anchor="_Toc4819494" w:history="1">
             <w:r>
               <w:rPr>
                 <w:rStyle w:val="Hyperlink"/>
@@ -3302,7 +3450,7 @@
                 <w:noProof/>
                 <w:webHidden/>
               </w:rPr>
-              <w:instrText xml:space="preserve"> PAGEREF _Toc4640929 \h </w:instrText>
+              <w:instrText xml:space="preserve"> PAGEREF _Toc4819494 \h </w:instrText>
             </w:r>
             <w:r>
               <w:rPr>
@@ -3346,7 +3494,7 @@
               <w:noProof/>
             </w:rPr>
           </w:pPr>
-          <w:hyperlink w:anchor="_Toc4640930" w:history="1">
+          <w:hyperlink w:anchor="_Toc4819495" w:history="1">
             <w:r>
               <w:rPr>
                 <w:rStyle w:val="Hyperlink"/>
@@ -3373,7 +3521,7 @@
                 <w:noProof/>
                 <w:webHidden/>
               </w:rPr>
-              <w:instrText xml:space="preserve"> PAGEREF _Toc4640930 \h </w:instrText>
+              <w:instrText xml:space="preserve"> PAGEREF _Toc4819495 \h </w:instrText>
             </w:r>
             <w:r>
               <w:rPr>
@@ -3419,7 +3567,7 @@
               <w:szCs w:val="24"/>
             </w:rPr>
           </w:pPr>
-          <w:hyperlink w:anchor="_Toc4640931" w:history="1">
+          <w:hyperlink w:anchor="_Toc4819496" w:history="1">
             <w:r>
               <w:rPr>
                 <w:rStyle w:val="Hyperlink"/>
@@ -3446,7 +3594,7 @@
                 <w:noProof/>
                 <w:webHidden/>
               </w:rPr>
-              <w:instrText xml:space="preserve"> PAGEREF _Toc4640931 \h </w:instrText>
+              <w:instrText xml:space="preserve"> PAGEREF _Toc4819496 \h </w:instrText>
             </w:r>
             <w:r>
               <w:rPr>
@@ -3490,7 +3638,7 @@
               <w:noProof/>
             </w:rPr>
           </w:pPr>
-          <w:hyperlink w:anchor="_Toc4640932" w:history="1">
+          <w:hyperlink w:anchor="_Toc4819497" w:history="1">
             <w:r>
               <w:rPr>
                 <w:rStyle w:val="Hyperlink"/>
@@ -3517,7 +3665,7 @@
                 <w:noProof/>
                 <w:webHidden/>
               </w:rPr>
-              <w:instrText xml:space="preserve"> PAGEREF _Toc4640932 \h </w:instrText>
+              <w:instrText xml:space="preserve"> PAGEREF _Toc4819497 \h </w:instrText>
             </w:r>
             <w:r>
               <w:rPr>
@@ -3563,7 +3711,7 @@
               <w:szCs w:val="24"/>
             </w:rPr>
           </w:pPr>
-          <w:hyperlink w:anchor="_Toc4640933" w:history="1">
+          <w:hyperlink w:anchor="_Toc4819498" w:history="1">
             <w:r>
               <w:rPr>
                 <w:rStyle w:val="Hyperlink"/>
@@ -3590,7 +3738,7 @@
                 <w:noProof/>
                 <w:webHidden/>
               </w:rPr>
-              <w:instrText xml:space="preserve"> PAGEREF _Toc4640933 \h </w:instrText>
+              <w:instrText xml:space="preserve"> PAGEREF _Toc4819498 \h </w:instrText>
             </w:r>
             <w:r>
               <w:rPr>
@@ -3636,7 +3784,7 @@
               <w:szCs w:val="24"/>
             </w:rPr>
           </w:pPr>
-          <w:hyperlink w:anchor="_Toc4640934" w:history="1">
+          <w:hyperlink w:anchor="_Toc4819499" w:history="1">
             <w:r>
               <w:rPr>
                 <w:rStyle w:val="Hyperlink"/>
@@ -3663,7 +3811,7 @@
                 <w:noProof/>
                 <w:webHidden/>
               </w:rPr>
-              <w:instrText xml:space="preserve"> PAGEREF _Toc4640934 \h </w:instrText>
+              <w:instrText xml:space="preserve"> PAGEREF _Toc4819499 \h </w:instrText>
             </w:r>
             <w:r>
               <w:rPr>
@@ -3709,7 +3857,7 @@
               <w:szCs w:val="24"/>
             </w:rPr>
           </w:pPr>
-          <w:hyperlink w:anchor="_Toc4640935" w:history="1">
+          <w:hyperlink w:anchor="_Toc4819500" w:history="1">
             <w:r>
               <w:rPr>
                 <w:rStyle w:val="Hyperlink"/>
@@ -3736,7 +3884,7 @@
                 <w:noProof/>
                 <w:webHidden/>
               </w:rPr>
-              <w:instrText xml:space="preserve"> PAGEREF _Toc4640935 \h </w:instrText>
+              <w:instrText xml:space="preserve"> PAGEREF _Toc4819500 \h </w:instrText>
             </w:r>
             <w:r>
               <w:rPr>
@@ -3780,7 +3928,7 @@
               <w:noProof/>
             </w:rPr>
           </w:pPr>
-          <w:hyperlink w:anchor="_Toc4640936" w:history="1">
+          <w:hyperlink w:anchor="_Toc4819501" w:history="1">
             <w:r>
               <w:rPr>
                 <w:rStyle w:val="Hyperlink"/>
@@ -3807,7 +3955,7 @@
                 <w:noProof/>
                 <w:webHidden/>
               </w:rPr>
-              <w:instrText xml:space="preserve"> PAGEREF _Toc4640936 \h </w:instrText>
+              <w:instrText xml:space="preserve"> PAGEREF _Toc4819501 \h </w:instrText>
             </w:r>
             <w:r>
               <w:rPr>
@@ -3853,7 +4001,7 @@
               <w:szCs w:val="24"/>
             </w:rPr>
           </w:pPr>
-          <w:hyperlink w:anchor="_Toc4640937" w:history="1">
+          <w:hyperlink w:anchor="_Toc4819502" w:history="1">
             <w:r>
               <w:rPr>
                 <w:rStyle w:val="Hyperlink"/>
@@ -3880,7 +4028,7 @@
                 <w:noProof/>
                 <w:webHidden/>
               </w:rPr>
-              <w:instrText xml:space="preserve"> PAGEREF _Toc4640937 \h </w:instrText>
+              <w:instrText xml:space="preserve"> PAGEREF _Toc4819502 \h </w:instrText>
             </w:r>
             <w:r>
               <w:rPr>
@@ -3926,7 +4074,7 @@
               <w:szCs w:val="24"/>
             </w:rPr>
           </w:pPr>
-          <w:hyperlink w:anchor="_Toc4640938" w:history="1">
+          <w:hyperlink w:anchor="_Toc4819503" w:history="1">
             <w:r>
               <w:rPr>
                 <w:rStyle w:val="Hyperlink"/>
@@ -3953,7 +4101,7 @@
                 <w:noProof/>
                 <w:webHidden/>
               </w:rPr>
-              <w:instrText xml:space="preserve"> PAGEREF _Toc4640938 \h </w:instrText>
+              <w:instrText xml:space="preserve"> PAGEREF _Toc4819503 \h </w:instrText>
             </w:r>
             <w:r>
               <w:rPr>
@@ -3999,7 +4147,7 @@
               <w:szCs w:val="24"/>
             </w:rPr>
           </w:pPr>
-          <w:hyperlink w:anchor="_Toc4640939" w:history="1">
+          <w:hyperlink w:anchor="_Toc4819504" w:history="1">
             <w:r>
               <w:rPr>
                 <w:rStyle w:val="Hyperlink"/>
@@ -4026,7 +4174,7 @@
                 <w:noProof/>
                 <w:webHidden/>
               </w:rPr>
-              <w:instrText xml:space="preserve"> PAGEREF _Toc4640939 \h </w:instrText>
+              <w:instrText xml:space="preserve"> PAGEREF _Toc4819504 \h </w:instrText>
             </w:r>
             <w:r>
               <w:rPr>
@@ -4084,14 +4232,14 @@
         <w:pStyle w:val="Heading1"/>
         <w:ind w:left="0"/>
       </w:pPr>
-      <w:bookmarkStart w:id="1" w:name="_Toc4640885"/>
+      <w:bookmarkStart w:id="0" w:name="_Toc4819448"/>
       <w:r>
         <w:t>Command Shell Execution Within iPython</w:t>
       </w:r>
       <w:r>
         <w:t xml:space="preserve"> / jupyter notebook</w:t>
       </w:r>
-      <w:bookmarkEnd w:id="1"/>
+      <w:bookmarkEnd w:id="0"/>
     </w:p>
     <w:p/>
     <w:p>
@@ -4142,11 +4290,11 @@
       <w:pPr>
         <w:pStyle w:val="Heading2"/>
       </w:pPr>
-      <w:bookmarkStart w:id="2" w:name="_Toc4640886"/>
+      <w:bookmarkStart w:id="1" w:name="_Toc4819449"/>
       <w:r>
         <w:t>Configure Spark from a jupyter notebook command</w:t>
       </w:r>
-      <w:bookmarkEnd w:id="2"/>
+      <w:bookmarkEnd w:id="1"/>
     </w:p>
     <w:p>
       <w:r>
@@ -4175,11 +4323,11 @@
       <w:pPr>
         <w:pStyle w:val="Heading2"/>
       </w:pPr>
-      <w:bookmarkStart w:id="3" w:name="_Toc4640887"/>
+      <w:bookmarkStart w:id="2" w:name="_Toc4819450"/>
       <w:r>
         <w:t>Delete an HDFS directory using jupyter notebook</w:t>
       </w:r>
-      <w:bookmarkEnd w:id="3"/>
+      <w:bookmarkEnd w:id="2"/>
     </w:p>
     <w:p>
       <w:r>
@@ -4229,11 +4377,11 @@
       <w:pPr>
         <w:pStyle w:val="Heading2"/>
       </w:pPr>
-      <w:bookmarkStart w:id="4" w:name="_Toc4640888"/>
+      <w:bookmarkStart w:id="3" w:name="_Toc4819451"/>
       <w:r>
         <w:t>Examine Underlying HDFS Directory Structures in a Jupyter Notebook</w:t>
       </w:r>
-      <w:bookmarkEnd w:id="4"/>
+      <w:bookmarkEnd w:id="3"/>
     </w:p>
     <w:p/>
     <w:p>
@@ -4440,7 +4588,7 @@
               </wp:inline>
             </w:drawing>
           </mc:Choice>
-          <mc:Fallback xmlns:mo="http://schemas.microsoft.com/office/mac/office/2008/main" xmlns:mv="urn:schemas-microsoft-com:mac:vml">
+          <mc:Fallback xmlns:mv="urn:schemas-microsoft-com:mac:vml" xmlns:mo="http://schemas.microsoft.com/office/mac/office/2008/main">
             <w:pict>
               <v:rect w14:anchorId="252261B8" id="Rectangle_x0020_2" o:spid="_x0000_s1026" alt="upyter Notebook" href="https://10.200.4.13/user/bbeauchamp/tree" title="&quot;dashboard&quot;" style="width:23.7pt;height:23.7pt;visibility:visible;mso-wrap-style:square;mso-left-percent:-10001;mso-top-percent:-10001;mso-position-horizontal:absolute;mso-position-horizontal-relative:char;mso-position-vertical:absolute;mso-position-vertical-relative:line;mso-left-percent:-10001;mso-top-percent:-10001;v-text-anchor:top" o:gfxdata="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" o:button="t" filled="f" stroked="f">
                 <v:fill o:detectmouseclick="t"/>
@@ -4463,6 +4611,7 @@
         <w:rPr>
           <w:rFonts w:ascii="Times New Roman" w:eastAsia="Times New Roman" w:hAnsi="Times New Roman" w:cs="Times New Roman"/>
         </w:rPr>
+        <w:lastRenderedPageBreak/>
         <w:t>Logout</w:t>
       </w:r>
       <w:hyperlink r:id="rId9" w:history="1">
@@ -4514,7 +4663,6 @@
           <w:rFonts w:ascii="Times New Roman" w:hAnsi="Times New Roman" w:cs="Times New Roman"/>
           <w:color w:val="777777"/>
         </w:rPr>
-        <w:lastRenderedPageBreak/>
         <w:t>pySpark Basic (Spark 1.4.1) </w:t>
       </w:r>
     </w:p>
@@ -6071,6 +6219,7 @@
           <w:sz w:val="20"/>
           <w:szCs w:val="20"/>
         </w:rPr>
+        <w:lastRenderedPageBreak/>
         <w:t xml:space="preserve"> |-- carrier: string (nullable = true)</w:t>
       </w:r>
     </w:p>
@@ -6111,7 +6260,6 @@
           <w:sz w:val="20"/>
           <w:szCs w:val="20"/>
         </w:rPr>
-        <w:lastRenderedPageBreak/>
         <w:t xml:space="preserve"> |-- currentLocationTime: string (nullable = true)</w:t>
       </w:r>
     </w:p>
@@ -7115,43 +7263,43 @@
       <w:pPr>
         <w:pStyle w:val="Heading2"/>
       </w:pPr>
-      <w:bookmarkStart w:id="5" w:name="_Toc4640889"/>
+      <w:bookmarkStart w:id="4" w:name="_Toc4819452"/>
       <w:r>
         <w:t>Set the spark timeout value</w:t>
       </w:r>
+      <w:bookmarkEnd w:id="4"/>
+    </w:p>
+    <w:p>
+      <w:pPr>
+        <w:pStyle w:val="code"/>
+      </w:pPr>
+      <w:r>
+        <w:t>#  Configure the timeout to allow a long-winded function to execute</w:t>
+      </w:r>
+    </w:p>
+    <w:p>
+      <w:pPr>
+        <w:pStyle w:val="code"/>
+      </w:pPr>
+      <w:r>
+        <w:t>spark.conf.set("spark.sql.broadcastTimeout", 43200)  # 12 hours</w:t>
+      </w:r>
+    </w:p>
+    <w:p>
+      <w:pPr>
+        <w:pStyle w:val="code"/>
+      </w:pPr>
+    </w:p>
+    <w:p/>
+    <w:p>
+      <w:pPr>
+        <w:pStyle w:val="Heading2"/>
+      </w:pPr>
+      <w:bookmarkStart w:id="5" w:name="_Toc4819453"/>
+      <w:r>
+        <w:t>Transfer a CSV file to HDFS</w:t>
+      </w:r>
       <w:bookmarkEnd w:id="5"/>
-    </w:p>
-    <w:p>
-      <w:pPr>
-        <w:pStyle w:val="code"/>
-      </w:pPr>
-      <w:r>
-        <w:t>#  Configure the timeout to allow a long-winded function to execute</w:t>
-      </w:r>
-    </w:p>
-    <w:p>
-      <w:pPr>
-        <w:pStyle w:val="code"/>
-      </w:pPr>
-      <w:r>
-        <w:t>spark.conf.set("spark.sql.broadcastTimeout", 43200)  # 12 hours</w:t>
-      </w:r>
-    </w:p>
-    <w:p>
-      <w:pPr>
-        <w:pStyle w:val="code"/>
-      </w:pPr>
-    </w:p>
-    <w:p/>
-    <w:p>
-      <w:pPr>
-        <w:pStyle w:val="Heading2"/>
-      </w:pPr>
-      <w:bookmarkStart w:id="6" w:name="_Toc4640890"/>
-      <w:r>
-        <w:t>Transfer a CSV file to HDFS</w:t>
-      </w:r>
-      <w:bookmarkEnd w:id="6"/>
     </w:p>
     <w:p>
       <w:pPr>
@@ -7264,7 +7412,7 @@
         </w:tabs>
         <w:ind w:left="0"/>
       </w:pPr>
-      <w:bookmarkStart w:id="7" w:name="_Toc4640891"/>
+      <w:bookmarkStart w:id="6" w:name="_Toc4819454"/>
       <w:r>
         <w:lastRenderedPageBreak/>
         <w:t>DataFrames (</w:t>
@@ -7272,18 +7420,18 @@
       <w:r>
         <w:t>pyspark.sql.dataframe.DataFrame)</w:t>
       </w:r>
+      <w:bookmarkEnd w:id="6"/>
+    </w:p>
+    <w:p/>
+    <w:p>
+      <w:pPr>
+        <w:pStyle w:val="Heading2"/>
+      </w:pPr>
+      <w:bookmarkStart w:id="7" w:name="_Toc4819455"/>
+      <w:r>
+        <w:t>Add a Column Based on Another Column</w:t>
+      </w:r>
       <w:bookmarkEnd w:id="7"/>
-    </w:p>
-    <w:p/>
-    <w:p>
-      <w:pPr>
-        <w:pStyle w:val="Heading2"/>
-      </w:pPr>
-      <w:bookmarkStart w:id="8" w:name="_Toc4640892"/>
-      <w:r>
-        <w:t>Add a Column Based on Another Column</w:t>
-      </w:r>
-      <w:bookmarkEnd w:id="8"/>
     </w:p>
     <w:p>
       <w:pPr>
@@ -7757,11 +7905,11 @@
       <w:pPr>
         <w:pStyle w:val="Heading2"/>
       </w:pPr>
-      <w:bookmarkStart w:id="9" w:name="_Toc4640893"/>
+      <w:bookmarkStart w:id="8" w:name="_Toc4819456"/>
       <w:r>
         <w:t>Calculate Statistics on a DataFrame Column</w:t>
       </w:r>
-      <w:bookmarkEnd w:id="9"/>
+      <w:bookmarkEnd w:id="8"/>
     </w:p>
     <w:p>
       <w:pPr>
@@ -8214,12 +8362,12 @@
       <w:pPr>
         <w:pStyle w:val="Heading2"/>
       </w:pPr>
-      <w:bookmarkStart w:id="10" w:name="_Toc4640894"/>
+      <w:bookmarkStart w:id="9" w:name="_Toc4819457"/>
       <w:r>
         <w:lastRenderedPageBreak/>
         <w:t>Change a DataFrame’s Column Names</w:t>
       </w:r>
-      <w:bookmarkEnd w:id="10"/>
+      <w:bookmarkEnd w:id="9"/>
     </w:p>
     <w:p/>
     <w:p>
@@ -9083,11 +9231,11 @@
       <w:pPr>
         <w:pStyle w:val="Heading2"/>
       </w:pPr>
-      <w:bookmarkStart w:id="11" w:name="_Toc4640895"/>
+      <w:bookmarkStart w:id="10" w:name="_Toc4819458"/>
       <w:r>
         <w:t>Concatenate 2 pySpark DataFrames, row-wise</w:t>
       </w:r>
-      <w:bookmarkEnd w:id="11"/>
+      <w:bookmarkEnd w:id="10"/>
     </w:p>
     <w:p/>
     <w:p>
@@ -10254,176 +10402,176 @@
       <w:pPr>
         <w:pStyle w:val="Heading2"/>
       </w:pPr>
-      <w:bookmarkStart w:id="12" w:name="_Toc4640896"/>
+      <w:bookmarkStart w:id="11" w:name="_Toc4819459"/>
       <w:r>
         <w:t>Convert a Pandas DataFrame to a pySpark DataFrame</w:t>
       </w:r>
+      <w:bookmarkEnd w:id="11"/>
+    </w:p>
+    <w:p/>
+    <w:p>
+      <w:pPr>
+        <w:pStyle w:val="code"/>
+      </w:pPr>
+      <w:r>
+        <w:t>import pandas  as pd</w:t>
+      </w:r>
+    </w:p>
+    <w:p>
+      <w:pPr>
+        <w:pStyle w:val="code"/>
+      </w:pPr>
+      <w:r>
+        <w:t>df_pd = pd.DataFrame(</w:t>
+      </w:r>
+    </w:p>
+    <w:p>
+      <w:pPr>
+        <w:pStyle w:val="code"/>
+      </w:pPr>
+      <w:r>
+        <w:t xml:space="preserve">    data={'integers': [1, 2, 3],</w:t>
+      </w:r>
+    </w:p>
+    <w:p>
+      <w:pPr>
+        <w:pStyle w:val="code"/>
+      </w:pPr>
+      <w:r>
+        <w:t xml:space="preserve">     'floats': [-1.0, 0.5, 2.7],</w:t>
+      </w:r>
+    </w:p>
+    <w:p>
+      <w:pPr>
+        <w:pStyle w:val="code"/>
+      </w:pPr>
+      <w:r>
+        <w:t xml:space="preserve">     'integer_arrays': [[1, 2], [3, 4, 5], [6, 7, 8, 9]]}</w:t>
+      </w:r>
+    </w:p>
+    <w:p>
+      <w:pPr>
+        <w:pStyle w:val="code"/>
+      </w:pPr>
+      <w:r>
+        <w:t>)</w:t>
+      </w:r>
+    </w:p>
+    <w:p>
+      <w:pPr>
+        <w:pStyle w:val="code"/>
+      </w:pPr>
+      <w:r>
+        <w:t>df = spark.createDataFrame(df_pd)</w:t>
+      </w:r>
+    </w:p>
+    <w:p>
+      <w:pPr>
+        <w:pStyle w:val="code"/>
+      </w:pPr>
+      <w:r>
+        <w:t>print type(df_pd)</w:t>
+      </w:r>
+    </w:p>
+    <w:p>
+      <w:pPr>
+        <w:pStyle w:val="code"/>
+      </w:pPr>
+      <w:r>
+        <w:t>print type(df)</w:t>
+      </w:r>
+    </w:p>
+    <w:p>
+      <w:pPr>
+        <w:pStyle w:val="code"/>
+      </w:pPr>
+    </w:p>
+    <w:p>
+      <w:pPr>
+        <w:pStyle w:val="code"/>
+        <w:rPr>
+          <w:rFonts w:eastAsia="Times New Roman"/>
+          <w:color w:val="000000"/>
+          <w:sz w:val="21"/>
+          <w:szCs w:val="21"/>
+        </w:rPr>
+      </w:pPr>
+      <w:r>
+        <w:rPr>
+          <w:rFonts w:eastAsia="Times New Roman"/>
+          <w:color w:val="000000"/>
+          <w:sz w:val="21"/>
+          <w:szCs w:val="21"/>
+        </w:rPr>
+        <w:t>Output:</w:t>
+      </w:r>
+    </w:p>
+    <w:p>
+      <w:pPr>
+        <w:pStyle w:val="code"/>
+        <w:rPr>
+          <w:rFonts w:eastAsia="Times New Roman"/>
+          <w:color w:val="000000"/>
+          <w:sz w:val="21"/>
+          <w:szCs w:val="21"/>
+        </w:rPr>
+      </w:pPr>
+      <w:r>
+        <w:rPr>
+          <w:rFonts w:eastAsia="Times New Roman"/>
+          <w:color w:val="000000"/>
+          <w:sz w:val="21"/>
+          <w:szCs w:val="21"/>
+        </w:rPr>
+        <w:t>&lt;class 'pandas.core.frame.DataFrame'&gt;</w:t>
+      </w:r>
+    </w:p>
+    <w:p>
+      <w:pPr>
+        <w:pStyle w:val="code"/>
+        <w:rPr>
+          <w:rFonts w:eastAsia="Times New Roman"/>
+          <w:color w:val="000000"/>
+          <w:sz w:val="21"/>
+          <w:szCs w:val="21"/>
+        </w:rPr>
+      </w:pPr>
+      <w:r>
+        <w:rPr>
+          <w:rFonts w:eastAsia="Times New Roman"/>
+          <w:color w:val="000000"/>
+          <w:sz w:val="21"/>
+          <w:szCs w:val="21"/>
+        </w:rPr>
+        <w:t>&lt;class 'pyspark.sql.dataframe.DataFrame'&gt;</w:t>
+      </w:r>
+    </w:p>
+    <w:p>
+      <w:pPr>
+        <w:rPr>
+          <w:rFonts w:ascii="Times New Roman" w:eastAsia="Times New Roman" w:hAnsi="Times New Roman" w:cs="Times New Roman"/>
+        </w:rPr>
+      </w:pPr>
+    </w:p>
+    <w:p/>
+    <w:p>
+      <w:pPr>
+        <w:pStyle w:val="Heading3"/>
+      </w:pPr>
+      <w:bookmarkStart w:id="12" w:name="_Toc4819460"/>
+      <w:r>
+        <w:t xml:space="preserve">Convert a tab-delimited </w:t>
+      </w:r>
+      <w:r>
+        <w:t xml:space="preserve">Pandas </w:t>
+      </w:r>
+      <w:r>
+        <w:t xml:space="preserve">DataFrame </w:t>
+      </w:r>
+      <w:r>
+        <w:t>to a pySpark DataFrame</w:t>
+      </w:r>
       <w:bookmarkEnd w:id="12"/>
-    </w:p>
-    <w:p/>
-    <w:p>
-      <w:pPr>
-        <w:pStyle w:val="code"/>
-      </w:pPr>
-      <w:r>
-        <w:t>import pandas  as pd</w:t>
-      </w:r>
-    </w:p>
-    <w:p>
-      <w:pPr>
-        <w:pStyle w:val="code"/>
-      </w:pPr>
-      <w:r>
-        <w:t>df_pd = pd.DataFrame(</w:t>
-      </w:r>
-    </w:p>
-    <w:p>
-      <w:pPr>
-        <w:pStyle w:val="code"/>
-      </w:pPr>
-      <w:r>
-        <w:t xml:space="preserve">    data={'integers': [1, 2, 3],</w:t>
-      </w:r>
-    </w:p>
-    <w:p>
-      <w:pPr>
-        <w:pStyle w:val="code"/>
-      </w:pPr>
-      <w:r>
-        <w:t xml:space="preserve">     'floats': [-1.0, 0.5, 2.7],</w:t>
-      </w:r>
-    </w:p>
-    <w:p>
-      <w:pPr>
-        <w:pStyle w:val="code"/>
-      </w:pPr>
-      <w:r>
-        <w:t xml:space="preserve">     'integer_arrays': [[1, 2], [3, 4, 5], [6, 7, 8, 9]]}</w:t>
-      </w:r>
-    </w:p>
-    <w:p>
-      <w:pPr>
-        <w:pStyle w:val="code"/>
-      </w:pPr>
-      <w:r>
-        <w:t>)</w:t>
-      </w:r>
-    </w:p>
-    <w:p>
-      <w:pPr>
-        <w:pStyle w:val="code"/>
-      </w:pPr>
-      <w:r>
-        <w:t>df = spark.createDataFrame(df_pd)</w:t>
-      </w:r>
-    </w:p>
-    <w:p>
-      <w:pPr>
-        <w:pStyle w:val="code"/>
-      </w:pPr>
-      <w:r>
-        <w:t>print type(df_pd)</w:t>
-      </w:r>
-    </w:p>
-    <w:p>
-      <w:pPr>
-        <w:pStyle w:val="code"/>
-      </w:pPr>
-      <w:r>
-        <w:t>print type(df)</w:t>
-      </w:r>
-    </w:p>
-    <w:p>
-      <w:pPr>
-        <w:pStyle w:val="code"/>
-      </w:pPr>
-    </w:p>
-    <w:p>
-      <w:pPr>
-        <w:pStyle w:val="code"/>
-        <w:rPr>
-          <w:rFonts w:eastAsia="Times New Roman"/>
-          <w:color w:val="000000"/>
-          <w:sz w:val="21"/>
-          <w:szCs w:val="21"/>
-        </w:rPr>
-      </w:pPr>
-      <w:r>
-        <w:rPr>
-          <w:rFonts w:eastAsia="Times New Roman"/>
-          <w:color w:val="000000"/>
-          <w:sz w:val="21"/>
-          <w:szCs w:val="21"/>
-        </w:rPr>
-        <w:t>Output:</w:t>
-      </w:r>
-    </w:p>
-    <w:p>
-      <w:pPr>
-        <w:pStyle w:val="code"/>
-        <w:rPr>
-          <w:rFonts w:eastAsia="Times New Roman"/>
-          <w:color w:val="000000"/>
-          <w:sz w:val="21"/>
-          <w:szCs w:val="21"/>
-        </w:rPr>
-      </w:pPr>
-      <w:r>
-        <w:rPr>
-          <w:rFonts w:eastAsia="Times New Roman"/>
-          <w:color w:val="000000"/>
-          <w:sz w:val="21"/>
-          <w:szCs w:val="21"/>
-        </w:rPr>
-        <w:t>&lt;class 'pandas.core.frame.DataFrame'&gt;</w:t>
-      </w:r>
-    </w:p>
-    <w:p>
-      <w:pPr>
-        <w:pStyle w:val="code"/>
-        <w:rPr>
-          <w:rFonts w:eastAsia="Times New Roman"/>
-          <w:color w:val="000000"/>
-          <w:sz w:val="21"/>
-          <w:szCs w:val="21"/>
-        </w:rPr>
-      </w:pPr>
-      <w:r>
-        <w:rPr>
-          <w:rFonts w:eastAsia="Times New Roman"/>
-          <w:color w:val="000000"/>
-          <w:sz w:val="21"/>
-          <w:szCs w:val="21"/>
-        </w:rPr>
-        <w:t>&lt;class 'pyspark.sql.dataframe.DataFrame'&gt;</w:t>
-      </w:r>
-    </w:p>
-    <w:p>
-      <w:pPr>
-        <w:rPr>
-          <w:rFonts w:ascii="Times New Roman" w:eastAsia="Times New Roman" w:hAnsi="Times New Roman" w:cs="Times New Roman"/>
-        </w:rPr>
-      </w:pPr>
-    </w:p>
-    <w:p/>
-    <w:p>
-      <w:pPr>
-        <w:pStyle w:val="Heading3"/>
-      </w:pPr>
-      <w:bookmarkStart w:id="13" w:name="_Toc4640897"/>
-      <w:r>
-        <w:t xml:space="preserve">Convert a tab-delimited </w:t>
-      </w:r>
-      <w:r>
-        <w:t xml:space="preserve">Pandas </w:t>
-      </w:r>
-      <w:r>
-        <w:t xml:space="preserve">DataFrame </w:t>
-      </w:r>
-      <w:r>
-        <w:t>to a pySpark DataFrame</w:t>
-      </w:r>
-      <w:bookmarkEnd w:id="13"/>
     </w:p>
     <w:p>
       <w:pPr>
@@ -10978,11 +11126,11 @@
       <w:pPr>
         <w:pStyle w:val="Heading2"/>
       </w:pPr>
-      <w:bookmarkStart w:id="14" w:name="_Toc4640898"/>
+      <w:bookmarkStart w:id="13" w:name="_Toc4819461"/>
       <w:r>
         <w:t>Convert a pySpark DataFrame to a Pandas DataFrame</w:t>
       </w:r>
-      <w:bookmarkEnd w:id="14"/>
+      <w:bookmarkEnd w:id="13"/>
     </w:p>
     <w:p/>
     <w:p>
@@ -11013,12 +11161,12 @@
       <w:pPr>
         <w:pStyle w:val="Heading2"/>
       </w:pPr>
-      <w:bookmarkStart w:id="15" w:name="_Toc4640899"/>
+      <w:bookmarkStart w:id="14" w:name="_Toc4819462"/>
       <w:r>
         <w:lastRenderedPageBreak/>
         <w:t>Convert a Timestamp Column to a Date Column</w:t>
       </w:r>
-      <w:bookmarkEnd w:id="15"/>
+      <w:bookmarkEnd w:id="14"/>
     </w:p>
     <w:p/>
     <w:p>
@@ -12576,12 +12724,12 @@
       <w:pPr>
         <w:pStyle w:val="Heading2"/>
       </w:pPr>
-      <w:bookmarkStart w:id="16" w:name="_Toc4640900"/>
+      <w:bookmarkStart w:id="15" w:name="_Toc4819463"/>
       <w:r>
         <w:lastRenderedPageBreak/>
         <w:t>Create a DataFrame from Scratch</w:t>
       </w:r>
-      <w:bookmarkEnd w:id="16"/>
+      <w:bookmarkEnd w:id="15"/>
     </w:p>
     <w:p/>
     <w:p>
@@ -12879,11 +13027,11 @@
       <w:pPr>
         <w:pStyle w:val="Heading2"/>
       </w:pPr>
-      <w:bookmarkStart w:id="17" w:name="_Toc4640901"/>
+      <w:bookmarkStart w:id="16" w:name="_Toc4819464"/>
       <w:r>
         <w:t>Create a new pySpark DataFrame Column from Existing Columns</w:t>
       </w:r>
-      <w:bookmarkEnd w:id="17"/>
+      <w:bookmarkEnd w:id="16"/>
     </w:p>
     <w:p/>
     <w:p>
@@ -13751,11 +13899,11 @@
       <w:pPr>
         <w:pStyle w:val="Heading2"/>
       </w:pPr>
-      <w:bookmarkStart w:id="18" w:name="_Toc4640902"/>
+      <w:bookmarkStart w:id="17" w:name="_Toc4819465"/>
       <w:r>
         <w:t>Display DataFrame Columns and Types</w:t>
       </w:r>
-      <w:bookmarkEnd w:id="18"/>
+      <w:bookmarkEnd w:id="17"/>
     </w:p>
     <w:p/>
     <w:p>
@@ -13824,327 +13972,327 @@
       <w:pPr>
         <w:pStyle w:val="Heading2"/>
       </w:pPr>
-      <w:bookmarkStart w:id="19" w:name="_Toc4640903"/>
+      <w:bookmarkStart w:id="18" w:name="_Toc4819466"/>
       <w:r>
         <w:t>DataFrame Schema</w:t>
       </w:r>
+      <w:bookmarkEnd w:id="18"/>
+    </w:p>
+    <w:p>
+      <w:pPr>
+        <w:spacing w:line="300" w:lineRule="atLeast"/>
+        <w:rPr>
+          <w:rFonts w:ascii="Times New Roman" w:eastAsia="Times New Roman" w:hAnsi="Times New Roman" w:cs="Times New Roman"/>
+          <w:sz w:val="21"/>
+          <w:szCs w:val="21"/>
+        </w:rPr>
+      </w:pPr>
+      <w:r>
+        <w:rPr>
+          <w:rFonts w:ascii="Times New Roman" w:eastAsia="Times New Roman" w:hAnsi="Times New Roman" w:cs="Times New Roman"/>
+          <w:sz w:val="21"/>
+          <w:szCs w:val="21"/>
+        </w:rPr>
+        <w:t>smurf_processed_df.printSchema()</w:t>
+      </w:r>
+    </w:p>
+    <w:p>
+      <w:pPr>
+        <w:spacing w:line="300" w:lineRule="atLeast"/>
+        <w:rPr>
+          <w:rFonts w:ascii="Times New Roman" w:eastAsia="Times New Roman" w:hAnsi="Times New Roman" w:cs="Times New Roman"/>
+          <w:sz w:val="21"/>
+          <w:szCs w:val="21"/>
+        </w:rPr>
+      </w:pPr>
+    </w:p>
+    <w:p>
+      <w:pPr>
+        <w:spacing w:line="300" w:lineRule="atLeast"/>
+        <w:rPr>
+          <w:rFonts w:ascii="Times New Roman" w:eastAsia="Times New Roman" w:hAnsi="Times New Roman" w:cs="Times New Roman"/>
+          <w:sz w:val="21"/>
+          <w:szCs w:val="21"/>
+        </w:rPr>
+      </w:pPr>
+      <w:r>
+        <w:rPr>
+          <w:rFonts w:ascii="Times New Roman" w:eastAsia="Times New Roman" w:hAnsi="Times New Roman" w:cs="Times New Roman"/>
+          <w:sz w:val="21"/>
+          <w:szCs w:val="21"/>
+        </w:rPr>
+        <w:t>Output:</w:t>
+      </w:r>
+    </w:p>
+    <w:p>
+      <w:pPr>
+        <w:spacing w:line="300" w:lineRule="atLeast"/>
+        <w:rPr>
+          <w:rFonts w:ascii="Times New Roman" w:eastAsia="Times New Roman" w:hAnsi="Times New Roman" w:cs="Times New Roman"/>
+          <w:sz w:val="21"/>
+          <w:szCs w:val="21"/>
+        </w:rPr>
+      </w:pPr>
+      <w:r>
+        <w:rPr>
+          <w:rFonts w:ascii="Times New Roman" w:eastAsia="Times New Roman" w:hAnsi="Times New Roman" w:cs="Times New Roman"/>
+          <w:sz w:val="21"/>
+          <w:szCs w:val="21"/>
+        </w:rPr>
+        <w:t>root</w:t>
+      </w:r>
+    </w:p>
+    <w:p>
+      <w:pPr>
+        <w:spacing w:line="300" w:lineRule="atLeast"/>
+        <w:rPr>
+          <w:rFonts w:ascii="Times New Roman" w:eastAsia="Times New Roman" w:hAnsi="Times New Roman" w:cs="Times New Roman"/>
+          <w:sz w:val="21"/>
+          <w:szCs w:val="21"/>
+        </w:rPr>
+      </w:pPr>
+      <w:r>
+        <w:rPr>
+          <w:rFonts w:ascii="Times New Roman" w:eastAsia="Times New Roman" w:hAnsi="Times New Roman" w:cs="Times New Roman"/>
+          <w:sz w:val="21"/>
+          <w:szCs w:val="21"/>
+        </w:rPr>
+        <w:t xml:space="preserve"> |-- smfMetaData: struct (nullable = true)</w:t>
+      </w:r>
+    </w:p>
+    <w:p>
+      <w:pPr>
+        <w:spacing w:line="300" w:lineRule="atLeast"/>
+        <w:rPr>
+          <w:rFonts w:ascii="Times New Roman" w:eastAsia="Times New Roman" w:hAnsi="Times New Roman" w:cs="Times New Roman"/>
+          <w:sz w:val="21"/>
+          <w:szCs w:val="21"/>
+        </w:rPr>
+      </w:pPr>
+      <w:r>
+        <w:rPr>
+          <w:rFonts w:ascii="Times New Roman" w:eastAsia="Times New Roman" w:hAnsi="Times New Roman" w:cs="Times New Roman"/>
+          <w:sz w:val="21"/>
+          <w:szCs w:val="21"/>
+        </w:rPr>
+        <w:t xml:space="preserve"> |    |-- defaultProcessMode: string (nullable = true)</w:t>
+      </w:r>
+    </w:p>
+    <w:p>
+      <w:pPr>
+        <w:spacing w:line="300" w:lineRule="atLeast"/>
+        <w:rPr>
+          <w:rFonts w:ascii="Times New Roman" w:eastAsia="Times New Roman" w:hAnsi="Times New Roman" w:cs="Times New Roman"/>
+          <w:sz w:val="21"/>
+          <w:szCs w:val="21"/>
+        </w:rPr>
+      </w:pPr>
+      <w:r>
+        <w:rPr>
+          <w:rFonts w:ascii="Times New Roman" w:eastAsia="Times New Roman" w:hAnsi="Times New Roman" w:cs="Times New Roman"/>
+          <w:sz w:val="21"/>
+          <w:szCs w:val="21"/>
+        </w:rPr>
+        <w:t xml:space="preserve"> |    |-- deviceId: string (nullable = true)</w:t>
+      </w:r>
+    </w:p>
+    <w:p>
+      <w:pPr>
+        <w:spacing w:line="300" w:lineRule="atLeast"/>
+        <w:rPr>
+          <w:rFonts w:ascii="Times New Roman" w:eastAsia="Times New Roman" w:hAnsi="Times New Roman" w:cs="Times New Roman"/>
+          <w:sz w:val="21"/>
+          <w:szCs w:val="21"/>
+        </w:rPr>
+      </w:pPr>
+      <w:r>
+        <w:rPr>
+          <w:rFonts w:ascii="Times New Roman" w:eastAsia="Times New Roman" w:hAnsi="Times New Roman" w:cs="Times New Roman"/>
+          <w:sz w:val="21"/>
+          <w:szCs w:val="21"/>
+        </w:rPr>
+        <w:t xml:space="preserve"> |    |-- endpointReceiptTime: string (nullable = true)</w:t>
+      </w:r>
+    </w:p>
+    <w:p>
+      <w:pPr>
+        <w:spacing w:line="300" w:lineRule="atLeast"/>
+        <w:rPr>
+          <w:rFonts w:ascii="Times New Roman" w:eastAsia="Times New Roman" w:hAnsi="Times New Roman" w:cs="Times New Roman"/>
+          <w:sz w:val="21"/>
+          <w:szCs w:val="21"/>
+        </w:rPr>
+      </w:pPr>
+      <w:r>
+        <w:rPr>
+          <w:rFonts w:ascii="Times New Roman" w:eastAsia="Times New Roman" w:hAnsi="Times New Roman" w:cs="Times New Roman"/>
+          <w:sz w:val="21"/>
+          <w:szCs w:val="21"/>
+        </w:rPr>
+        <w:t xml:space="preserve"> |    |-- endpointResponseCode: string (nullable = true)</w:t>
+      </w:r>
+    </w:p>
+    <w:p>
+      <w:pPr>
+        <w:spacing w:line="300" w:lineRule="atLeast"/>
+        <w:rPr>
+          <w:rFonts w:ascii="Times New Roman" w:eastAsia="Times New Roman" w:hAnsi="Times New Roman" w:cs="Times New Roman"/>
+          <w:sz w:val="21"/>
+          <w:szCs w:val="21"/>
+        </w:rPr>
+      </w:pPr>
+      <w:r>
+        <w:rPr>
+          <w:rFonts w:ascii="Times New Roman" w:eastAsia="Times New Roman" w:hAnsi="Times New Roman" w:cs="Times New Roman"/>
+          <w:sz w:val="21"/>
+          <w:szCs w:val="21"/>
+        </w:rPr>
+        <w:t xml:space="preserve"> |    |-- ipAddress: string (nullable = true)</w:t>
+      </w:r>
+    </w:p>
+    <w:p>
+      <w:pPr>
+        <w:spacing w:line="300" w:lineRule="atLeast"/>
+        <w:rPr>
+          <w:rFonts w:ascii="Times New Roman" w:eastAsia="Times New Roman" w:hAnsi="Times New Roman" w:cs="Times New Roman"/>
+          <w:sz w:val="21"/>
+          <w:szCs w:val="21"/>
+        </w:rPr>
+      </w:pPr>
+    </w:p>
+    <w:p>
+      <w:pPr>
+        <w:spacing w:line="300" w:lineRule="atLeast"/>
+        <w:rPr>
+          <w:rFonts w:ascii="Times New Roman" w:eastAsia="Times New Roman" w:hAnsi="Times New Roman" w:cs="Times New Roman"/>
+          <w:sz w:val="21"/>
+          <w:szCs w:val="21"/>
+        </w:rPr>
+      </w:pPr>
+    </w:p>
+    <w:p>
+      <w:pPr>
+        <w:pStyle w:val="Heading2"/>
+      </w:pPr>
+      <w:bookmarkStart w:id="19" w:name="_Toc4819467"/>
+      <w:r>
+        <w:t>Execute SQL on a DataFrame</w:t>
+      </w:r>
       <w:bookmarkEnd w:id="19"/>
     </w:p>
-    <w:p>
-      <w:pPr>
-        <w:spacing w:line="300" w:lineRule="atLeast"/>
-        <w:rPr>
-          <w:rFonts w:ascii="Times New Roman" w:eastAsia="Times New Roman" w:hAnsi="Times New Roman" w:cs="Times New Roman"/>
-          <w:sz w:val="21"/>
-          <w:szCs w:val="21"/>
-        </w:rPr>
-      </w:pPr>
-      <w:r>
-        <w:rPr>
-          <w:rFonts w:ascii="Times New Roman" w:eastAsia="Times New Roman" w:hAnsi="Times New Roman" w:cs="Times New Roman"/>
-          <w:sz w:val="21"/>
-          <w:szCs w:val="21"/>
-        </w:rPr>
-        <w:t>smurf_processed_df.printSchema()</w:t>
-      </w:r>
-    </w:p>
-    <w:p>
-      <w:pPr>
-        <w:spacing w:line="300" w:lineRule="atLeast"/>
-        <w:rPr>
-          <w:rFonts w:ascii="Times New Roman" w:eastAsia="Times New Roman" w:hAnsi="Times New Roman" w:cs="Times New Roman"/>
-          <w:sz w:val="21"/>
-          <w:szCs w:val="21"/>
-        </w:rPr>
-      </w:pPr>
-    </w:p>
-    <w:p>
-      <w:pPr>
-        <w:spacing w:line="300" w:lineRule="atLeast"/>
-        <w:rPr>
-          <w:rFonts w:ascii="Times New Roman" w:eastAsia="Times New Roman" w:hAnsi="Times New Roman" w:cs="Times New Roman"/>
-          <w:sz w:val="21"/>
-          <w:szCs w:val="21"/>
-        </w:rPr>
-      </w:pPr>
-      <w:r>
-        <w:rPr>
-          <w:rFonts w:ascii="Times New Roman" w:eastAsia="Times New Roman" w:hAnsi="Times New Roman" w:cs="Times New Roman"/>
-          <w:sz w:val="21"/>
-          <w:szCs w:val="21"/>
-        </w:rPr>
-        <w:t>Output:</w:t>
-      </w:r>
-    </w:p>
-    <w:p>
-      <w:pPr>
-        <w:spacing w:line="300" w:lineRule="atLeast"/>
-        <w:rPr>
-          <w:rFonts w:ascii="Times New Roman" w:eastAsia="Times New Roman" w:hAnsi="Times New Roman" w:cs="Times New Roman"/>
-          <w:sz w:val="21"/>
-          <w:szCs w:val="21"/>
-        </w:rPr>
-      </w:pPr>
-      <w:r>
-        <w:rPr>
-          <w:rFonts w:ascii="Times New Roman" w:eastAsia="Times New Roman" w:hAnsi="Times New Roman" w:cs="Times New Roman"/>
-          <w:sz w:val="21"/>
-          <w:szCs w:val="21"/>
-        </w:rPr>
-        <w:t>root</w:t>
-      </w:r>
-    </w:p>
-    <w:p>
-      <w:pPr>
-        <w:spacing w:line="300" w:lineRule="atLeast"/>
-        <w:rPr>
-          <w:rFonts w:ascii="Times New Roman" w:eastAsia="Times New Roman" w:hAnsi="Times New Roman" w:cs="Times New Roman"/>
-          <w:sz w:val="21"/>
-          <w:szCs w:val="21"/>
-        </w:rPr>
-      </w:pPr>
-      <w:r>
-        <w:rPr>
-          <w:rFonts w:ascii="Times New Roman" w:eastAsia="Times New Roman" w:hAnsi="Times New Roman" w:cs="Times New Roman"/>
-          <w:sz w:val="21"/>
-          <w:szCs w:val="21"/>
-        </w:rPr>
-        <w:t xml:space="preserve"> |-- smfMetaData: struct (nullable = true)</w:t>
-      </w:r>
-    </w:p>
-    <w:p>
-      <w:pPr>
-        <w:spacing w:line="300" w:lineRule="atLeast"/>
-        <w:rPr>
-          <w:rFonts w:ascii="Times New Roman" w:eastAsia="Times New Roman" w:hAnsi="Times New Roman" w:cs="Times New Roman"/>
-          <w:sz w:val="21"/>
-          <w:szCs w:val="21"/>
-        </w:rPr>
-      </w:pPr>
-      <w:r>
-        <w:rPr>
-          <w:rFonts w:ascii="Times New Roman" w:eastAsia="Times New Roman" w:hAnsi="Times New Roman" w:cs="Times New Roman"/>
-          <w:sz w:val="21"/>
-          <w:szCs w:val="21"/>
-        </w:rPr>
-        <w:t xml:space="preserve"> |    |-- defaultProcessMode: string (nullable = true)</w:t>
-      </w:r>
-    </w:p>
-    <w:p>
-      <w:pPr>
-        <w:spacing w:line="300" w:lineRule="atLeast"/>
-        <w:rPr>
-          <w:rFonts w:ascii="Times New Roman" w:eastAsia="Times New Roman" w:hAnsi="Times New Roman" w:cs="Times New Roman"/>
-          <w:sz w:val="21"/>
-          <w:szCs w:val="21"/>
-        </w:rPr>
-      </w:pPr>
-      <w:r>
-        <w:rPr>
-          <w:rFonts w:ascii="Times New Roman" w:eastAsia="Times New Roman" w:hAnsi="Times New Roman" w:cs="Times New Roman"/>
-          <w:sz w:val="21"/>
-          <w:szCs w:val="21"/>
-        </w:rPr>
-        <w:t xml:space="preserve"> |    |-- deviceId: string (nullable = true)</w:t>
-      </w:r>
-    </w:p>
-    <w:p>
-      <w:pPr>
-        <w:spacing w:line="300" w:lineRule="atLeast"/>
-        <w:rPr>
-          <w:rFonts w:ascii="Times New Roman" w:eastAsia="Times New Roman" w:hAnsi="Times New Roman" w:cs="Times New Roman"/>
-          <w:sz w:val="21"/>
-          <w:szCs w:val="21"/>
-        </w:rPr>
-      </w:pPr>
-      <w:r>
-        <w:rPr>
-          <w:rFonts w:ascii="Times New Roman" w:eastAsia="Times New Roman" w:hAnsi="Times New Roman" w:cs="Times New Roman"/>
-          <w:sz w:val="21"/>
-          <w:szCs w:val="21"/>
-        </w:rPr>
-        <w:t xml:space="preserve"> |    |-- endpointReceiptTime: string (nullable = true)</w:t>
-      </w:r>
-    </w:p>
-    <w:p>
-      <w:pPr>
-        <w:spacing w:line="300" w:lineRule="atLeast"/>
-        <w:rPr>
-          <w:rFonts w:ascii="Times New Roman" w:eastAsia="Times New Roman" w:hAnsi="Times New Roman" w:cs="Times New Roman"/>
-          <w:sz w:val="21"/>
-          <w:szCs w:val="21"/>
-        </w:rPr>
-      </w:pPr>
-      <w:r>
-        <w:rPr>
-          <w:rFonts w:ascii="Times New Roman" w:eastAsia="Times New Roman" w:hAnsi="Times New Roman" w:cs="Times New Roman"/>
-          <w:sz w:val="21"/>
-          <w:szCs w:val="21"/>
-        </w:rPr>
-        <w:t xml:space="preserve"> |    |-- endpointResponseCode: string (nullable = true)</w:t>
-      </w:r>
-    </w:p>
-    <w:p>
-      <w:pPr>
-        <w:spacing w:line="300" w:lineRule="atLeast"/>
-        <w:rPr>
-          <w:rFonts w:ascii="Times New Roman" w:eastAsia="Times New Roman" w:hAnsi="Times New Roman" w:cs="Times New Roman"/>
-          <w:sz w:val="21"/>
-          <w:szCs w:val="21"/>
-        </w:rPr>
-      </w:pPr>
-      <w:r>
-        <w:rPr>
-          <w:rFonts w:ascii="Times New Roman" w:eastAsia="Times New Roman" w:hAnsi="Times New Roman" w:cs="Times New Roman"/>
-          <w:sz w:val="21"/>
-          <w:szCs w:val="21"/>
-        </w:rPr>
-        <w:t xml:space="preserve"> |    |-- ipAddress: string (nullable = true)</w:t>
-      </w:r>
-    </w:p>
-    <w:p>
-      <w:pPr>
-        <w:spacing w:line="300" w:lineRule="atLeast"/>
-        <w:rPr>
-          <w:rFonts w:ascii="Times New Roman" w:eastAsia="Times New Roman" w:hAnsi="Times New Roman" w:cs="Times New Roman"/>
-          <w:sz w:val="21"/>
-          <w:szCs w:val="21"/>
-        </w:rPr>
-      </w:pPr>
-    </w:p>
-    <w:p>
-      <w:pPr>
-        <w:spacing w:line="300" w:lineRule="atLeast"/>
-        <w:rPr>
-          <w:rFonts w:ascii="Times New Roman" w:eastAsia="Times New Roman" w:hAnsi="Times New Roman" w:cs="Times New Roman"/>
-          <w:sz w:val="21"/>
-          <w:szCs w:val="21"/>
-        </w:rPr>
-      </w:pPr>
+    <w:p/>
+    <w:p>
+      <w:pPr>
+        <w:pStyle w:val="code"/>
+      </w:pPr>
+      <w:r>
+        <w:t>sqlContext.registerDataFrameAsTable(data, "myTable")</w:t>
+      </w:r>
+    </w:p>
+    <w:p>
+      <w:pPr>
+        <w:pStyle w:val="code"/>
+      </w:pPr>
+      <w:r>
+        <w:t>df2 = sqlContext.sql("SELECT Name AS name, askdaosdka as age from myTable")</w:t>
+      </w:r>
+    </w:p>
+    <w:p>
+      <w:pPr>
+        <w:pStyle w:val="code"/>
+      </w:pPr>
+    </w:p>
+    <w:p>
+      <w:pPr>
+        <w:pStyle w:val="code"/>
+      </w:pPr>
+      <w:r>
+        <w:t>df2.show()</w:t>
+      </w:r>
+    </w:p>
+    <w:p>
+      <w:pPr>
+        <w:pStyle w:val="code"/>
+      </w:pPr>
+    </w:p>
+    <w:p>
+      <w:pPr>
+        <w:pStyle w:val="code"/>
+      </w:pPr>
+      <w:r>
+        <w:t># Output</w:t>
+      </w:r>
+    </w:p>
+    <w:p>
+      <w:pPr>
+        <w:pStyle w:val="code"/>
+      </w:pPr>
+      <w:r>
+        <w:t>#+-------+---+</w:t>
+      </w:r>
+    </w:p>
+    <w:p>
+      <w:pPr>
+        <w:pStyle w:val="code"/>
+      </w:pPr>
+      <w:r>
+        <w:t>#|   name|age|</w:t>
+      </w:r>
+    </w:p>
+    <w:p>
+      <w:pPr>
+        <w:pStyle w:val="code"/>
+      </w:pPr>
+      <w:r>
+        <w:t>#+-------+---+</w:t>
+      </w:r>
+    </w:p>
+    <w:p>
+      <w:pPr>
+        <w:pStyle w:val="code"/>
+      </w:pPr>
+      <w:r>
+        <w:t>#|Alberto|  2|</w:t>
+      </w:r>
+    </w:p>
+    <w:p>
+      <w:pPr>
+        <w:pStyle w:val="code"/>
+      </w:pPr>
+      <w:r>
+        <w:t>#| Dakota|  2|</w:t>
+      </w:r>
+    </w:p>
+    <w:p>
+      <w:pPr>
+        <w:pStyle w:val="code"/>
+      </w:pPr>
+      <w:r>
+        <w:t>#+-------+---+</w:t>
+      </w:r>
     </w:p>
     <w:p>
       <w:pPr>
         <w:pStyle w:val="Heading2"/>
       </w:pPr>
-      <w:bookmarkStart w:id="20" w:name="_Toc4640904"/>
-      <w:r>
-        <w:t>Execute SQL on a DataFrame</w:t>
+    </w:p>
+    <w:p>
+      <w:pPr>
+        <w:pStyle w:val="Heading2"/>
+      </w:pPr>
+    </w:p>
+    <w:p>
+      <w:pPr>
+        <w:pStyle w:val="Heading2"/>
+      </w:pPr>
+      <w:bookmarkStart w:id="20" w:name="_Toc4819468"/>
+      <w:r>
+        <w:t>Export a Spark Data Frame</w:t>
+      </w:r>
+      <w:r>
+        <w:t xml:space="preserve"> to CSV</w:t>
       </w:r>
       <w:bookmarkEnd w:id="20"/>
-    </w:p>
-    <w:p/>
-    <w:p>
-      <w:pPr>
-        <w:pStyle w:val="code"/>
-      </w:pPr>
-      <w:r>
-        <w:t>sqlContext.registerDataFrameAsTable(data, "myTable")</w:t>
-      </w:r>
-    </w:p>
-    <w:p>
-      <w:pPr>
-        <w:pStyle w:val="code"/>
-      </w:pPr>
-      <w:r>
-        <w:t>df2 = sqlContext.sql("SELECT Name AS name, askdaosdka as age from myTable")</w:t>
-      </w:r>
-    </w:p>
-    <w:p>
-      <w:pPr>
-        <w:pStyle w:val="code"/>
-      </w:pPr>
-    </w:p>
-    <w:p>
-      <w:pPr>
-        <w:pStyle w:val="code"/>
-      </w:pPr>
-      <w:r>
-        <w:t>df2.show()</w:t>
-      </w:r>
-    </w:p>
-    <w:p>
-      <w:pPr>
-        <w:pStyle w:val="code"/>
-      </w:pPr>
-    </w:p>
-    <w:p>
-      <w:pPr>
-        <w:pStyle w:val="code"/>
-      </w:pPr>
-      <w:r>
-        <w:t># Output</w:t>
-      </w:r>
-    </w:p>
-    <w:p>
-      <w:pPr>
-        <w:pStyle w:val="code"/>
-      </w:pPr>
-      <w:r>
-        <w:t>#+-------+---+</w:t>
-      </w:r>
-    </w:p>
-    <w:p>
-      <w:pPr>
-        <w:pStyle w:val="code"/>
-      </w:pPr>
-      <w:r>
-        <w:t>#|   name|age|</w:t>
-      </w:r>
-    </w:p>
-    <w:p>
-      <w:pPr>
-        <w:pStyle w:val="code"/>
-      </w:pPr>
-      <w:r>
-        <w:t>#+-------+---+</w:t>
-      </w:r>
-    </w:p>
-    <w:p>
-      <w:pPr>
-        <w:pStyle w:val="code"/>
-      </w:pPr>
-      <w:r>
-        <w:t>#|Alberto|  2|</w:t>
-      </w:r>
-    </w:p>
-    <w:p>
-      <w:pPr>
-        <w:pStyle w:val="code"/>
-      </w:pPr>
-      <w:r>
-        <w:t>#| Dakota|  2|</w:t>
-      </w:r>
-    </w:p>
-    <w:p>
-      <w:pPr>
-        <w:pStyle w:val="code"/>
-      </w:pPr>
-      <w:r>
-        <w:t>#+-------+---+</w:t>
-      </w:r>
-    </w:p>
-    <w:p>
-      <w:pPr>
-        <w:pStyle w:val="Heading2"/>
-      </w:pPr>
-    </w:p>
-    <w:p>
-      <w:pPr>
-        <w:pStyle w:val="Heading2"/>
-      </w:pPr>
-    </w:p>
-    <w:p>
-      <w:pPr>
-        <w:pStyle w:val="Heading2"/>
-      </w:pPr>
-      <w:bookmarkStart w:id="21" w:name="_Toc4640905"/>
-      <w:r>
-        <w:t>Export a Spark Data Frame</w:t>
-      </w:r>
-      <w:r>
-        <w:t xml:space="preserve"> to CSV</w:t>
-      </w:r>
-      <w:bookmarkEnd w:id="21"/>
     </w:p>
     <w:p/>
     <w:p>
@@ -14207,14 +14355,14 @@
       <w:pPr>
         <w:pStyle w:val="Heading2"/>
       </w:pPr>
-      <w:bookmarkStart w:id="22" w:name="_Toc4640906"/>
+      <w:bookmarkStart w:id="21" w:name="_Toc4819469"/>
       <w:r>
         <w:t>Ex</w:t>
       </w:r>
       <w:r>
         <w:t>tract a column from a pyspark DataFrame as a List</w:t>
       </w:r>
-      <w:bookmarkEnd w:id="22"/>
+      <w:bookmarkEnd w:id="21"/>
     </w:p>
     <w:p/>
     <w:p>
@@ -14306,54 +14454,54 @@
       <w:pPr>
         <w:pStyle w:val="Heading2"/>
       </w:pPr>
-      <w:bookmarkStart w:id="23" w:name="_Toc4640907"/>
+      <w:bookmarkStart w:id="22" w:name="_Toc4819470"/>
       <w:r>
         <w:t>Extract a struct (structure) as a DataFrame</w:t>
       </w:r>
+      <w:bookmarkEnd w:id="22"/>
+    </w:p>
+    <w:p/>
+    <w:p>
+      <w:r>
+        <w:t>Note: In this example, ‘poi_state’ is the column name of a column which is a struct.</w:t>
+      </w:r>
+    </w:p>
+    <w:p/>
+    <w:p>
+      <w:pPr>
+        <w:pStyle w:val="code"/>
+      </w:pPr>
+      <w:r>
+        <w:t>poi_state_df_2 = test_result_df.select('poi_state.*')</w:t>
+      </w:r>
+    </w:p>
+    <w:p>
+      <w:pPr>
+        <w:pStyle w:val="code"/>
+      </w:pPr>
+      <w:r>
+        <w:t>poi_state_df_2.show(n=3, truncate = 25)</w:t>
+      </w:r>
+    </w:p>
+    <w:p/>
+    <w:p>
+      <w:pPr>
+        <w:pStyle w:val="Heading2"/>
+      </w:pPr>
+    </w:p>
+    <w:p/>
+    <w:p>
+      <w:pPr>
+        <w:pStyle w:val="Heading2"/>
+      </w:pPr>
+      <w:bookmarkStart w:id="23" w:name="_Toc4819471"/>
+      <w:r>
+        <w:t>Extract Distinct Values from a DataFrame</w:t>
+      </w:r>
+      <w:r>
+        <w:t xml:space="preserve"> Column</w:t>
+      </w:r>
       <w:bookmarkEnd w:id="23"/>
-    </w:p>
-    <w:p/>
-    <w:p>
-      <w:r>
-        <w:t>Note: In this example, ‘poi_state’ is the column name of a column which is a struct.</w:t>
-      </w:r>
-    </w:p>
-    <w:p/>
-    <w:p>
-      <w:pPr>
-        <w:pStyle w:val="code"/>
-      </w:pPr>
-      <w:r>
-        <w:t>poi_state_df_2 = test_result_df.select('poi_state.*')</w:t>
-      </w:r>
-    </w:p>
-    <w:p>
-      <w:pPr>
-        <w:pStyle w:val="code"/>
-      </w:pPr>
-      <w:r>
-        <w:t>poi_state_df_2.show(n=3, truncate = 25)</w:t>
-      </w:r>
-    </w:p>
-    <w:p/>
-    <w:p>
-      <w:pPr>
-        <w:pStyle w:val="Heading2"/>
-      </w:pPr>
-    </w:p>
-    <w:p/>
-    <w:p>
-      <w:pPr>
-        <w:pStyle w:val="Heading2"/>
-      </w:pPr>
-      <w:bookmarkStart w:id="24" w:name="_Toc4640908"/>
-      <w:r>
-        <w:t>Extract Distinct Values from a DataFrame</w:t>
-      </w:r>
-      <w:r>
-        <w:t xml:space="preserve"> Column</w:t>
-      </w:r>
-      <w:bookmarkEnd w:id="24"/>
     </w:p>
     <w:p/>
     <w:p>
@@ -14514,11 +14662,11 @@
       <w:pPr>
         <w:pStyle w:val="Heading2"/>
       </w:pPr>
-      <w:bookmarkStart w:id="25" w:name="_Toc4640909"/>
+      <w:bookmarkStart w:id="24" w:name="_Toc4819472"/>
       <w:r>
         <w:t>Extract Nested JSON Data in Spark</w:t>
       </w:r>
-      <w:bookmarkEnd w:id="25"/>
+      <w:bookmarkEnd w:id="24"/>
     </w:p>
     <w:p/>
     <w:p>
@@ -14538,7 +14686,7 @@
       <w:pPr>
         <w:pStyle w:val="Heading2"/>
       </w:pPr>
-      <w:bookmarkStart w:id="26" w:name="_Toc4640910"/>
+      <w:bookmarkStart w:id="25" w:name="_Toc4819473"/>
       <w:r>
         <w:lastRenderedPageBreak/>
         <w:t xml:space="preserve">Filter </w:t>
@@ -14546,7 +14694,7 @@
       <w:r>
         <w:t>in rows having values contained in a list</w:t>
       </w:r>
-      <w:bookmarkEnd w:id="26"/>
+      <w:bookmarkEnd w:id="25"/>
     </w:p>
     <w:p/>
     <w:p>
@@ -14612,7 +14760,7 @@
       <w:pPr>
         <w:pStyle w:val="Heading2"/>
       </w:pPr>
-      <w:bookmarkStart w:id="27" w:name="_Toc4640911"/>
+      <w:bookmarkStart w:id="26" w:name="_Toc4819474"/>
       <w:r>
         <w:t>groupBy usage with</w:t>
       </w:r>
@@ -14622,7 +14770,7 @@
       <w:r>
         <w:t xml:space="preserve"> DataFrames</w:t>
       </w:r>
-      <w:bookmarkEnd w:id="27"/>
+      <w:bookmarkEnd w:id="26"/>
     </w:p>
     <w:p/>
     <w:p>
@@ -15209,11 +15357,11 @@
       <w:pPr>
         <w:pStyle w:val="Heading2"/>
       </w:pPr>
-      <w:bookmarkStart w:id="28" w:name="_Toc4640912"/>
+      <w:bookmarkStart w:id="27" w:name="_Toc4819475"/>
       <w:r>
         <w:t>Row Count of a DataFrame</w:t>
       </w:r>
-      <w:bookmarkEnd w:id="28"/>
+      <w:bookmarkEnd w:id="27"/>
     </w:p>
     <w:p/>
     <w:p>
@@ -15235,66 +15383,6 @@
     <w:p/>
     <w:p/>
     <w:p/>
-    <w:p>
-      <w:pPr>
-        <w:pStyle w:val="Heading2"/>
-      </w:pPr>
-      <w:bookmarkStart w:id="29" w:name="_Toc4640913"/>
-      <w:r>
-        <w:t>Read a DataFrame from a csv file</w:t>
-      </w:r>
-      <w:bookmarkEnd w:id="29"/>
-    </w:p>
-    <w:p/>
-    <w:p>
-      <w:pPr>
-        <w:pStyle w:val="code"/>
-        <w:rPr>
-          <w:sz w:val="24"/>
-          <w:szCs w:val="24"/>
-        </w:rPr>
-      </w:pPr>
-      <w:r>
-        <w:rPr>
-          <w:sz w:val="24"/>
-          <w:szCs w:val="24"/>
-        </w:rPr>
-        <w:t>import pandas  as pd</w:t>
-      </w:r>
-    </w:p>
-    <w:p>
-      <w:pPr>
-        <w:pStyle w:val="code"/>
-        <w:rPr>
-          <w:sz w:val="24"/>
-          <w:szCs w:val="24"/>
-        </w:rPr>
-      </w:pPr>
-      <w:r>
-        <w:rPr>
-          <w:sz w:val="24"/>
-          <w:szCs w:val="24"/>
-        </w:rPr>
-        <w:t>pandas_pdf = pd.read_csv('syngenta_od_pairs.csv')</w:t>
-      </w:r>
-    </w:p>
-    <w:p>
-      <w:pPr>
-        <w:pStyle w:val="code"/>
-        <w:rPr>
-          <w:sz w:val="24"/>
-          <w:szCs w:val="24"/>
-        </w:rPr>
-      </w:pPr>
-      <w:r>
-        <w:rPr>
-          <w:sz w:val="24"/>
-          <w:szCs w:val="24"/>
-        </w:rPr>
-        <w:lastRenderedPageBreak/>
-        <w:t>od_pair_df = sqlContext.createDataFrame(pandas_pdf)</w:t>
-      </w:r>
-    </w:p>
     <w:p>
       <w:pPr>
         <w:rPr>
@@ -15304,6 +15392,88 @@
           <w:szCs w:val="26"/>
         </w:rPr>
       </w:pPr>
+      <w:r>
+        <w:br w:type="page"/>
+      </w:r>
+    </w:p>
+    <w:p>
+      <w:pPr>
+        <w:pStyle w:val="Heading2"/>
+      </w:pPr>
+      <w:bookmarkStart w:id="28" w:name="_Toc4819476"/>
+      <w:r>
+        <w:lastRenderedPageBreak/>
+        <w:t>Read a DataFrame from a csv file</w:t>
+      </w:r>
+      <w:bookmarkEnd w:id="28"/>
+    </w:p>
+    <w:p/>
+    <w:p>
+      <w:pPr>
+        <w:pStyle w:val="Heading3"/>
+      </w:pPr>
+      <w:bookmarkStart w:id="29" w:name="_Toc4819477"/>
+      <w:r>
+        <w:t>Example 1</w:t>
+      </w:r>
+      <w:bookmarkEnd w:id="29"/>
+    </w:p>
+    <w:p>
+      <w:pPr>
+        <w:pStyle w:val="code"/>
+        <w:rPr>
+          <w:sz w:val="24"/>
+          <w:szCs w:val="24"/>
+        </w:rPr>
+      </w:pPr>
+    </w:p>
+    <w:p>
+      <w:pPr>
+        <w:pStyle w:val="code"/>
+        <w:rPr>
+          <w:sz w:val="24"/>
+          <w:szCs w:val="24"/>
+        </w:rPr>
+      </w:pPr>
+      <w:r>
+        <w:rPr>
+          <w:sz w:val="24"/>
+          <w:szCs w:val="24"/>
+        </w:rPr>
+        <w:t>import pandas  as pd</w:t>
+      </w:r>
+    </w:p>
+    <w:p>
+      <w:pPr>
+        <w:pStyle w:val="code"/>
+        <w:rPr>
+          <w:sz w:val="24"/>
+          <w:szCs w:val="24"/>
+        </w:rPr>
+      </w:pPr>
+      <w:r>
+        <w:rPr>
+          <w:sz w:val="24"/>
+          <w:szCs w:val="24"/>
+        </w:rPr>
+        <w:t>pandas_pdf = pd.read_csv('syngenta_od_pairs.csv')</w:t>
+      </w:r>
+    </w:p>
+    <w:p>
+      <w:pPr>
+        <w:pStyle w:val="code"/>
+        <w:rPr>
+          <w:sz w:val="24"/>
+          <w:szCs w:val="24"/>
+        </w:rPr>
+      </w:pPr>
+      <w:r>
+        <w:rPr>
+          <w:sz w:val="24"/>
+          <w:szCs w:val="24"/>
+        </w:rPr>
+        <w:t>od_pair_df = sqlContext.createDataFrame(pandas_pdf)</w:t>
+      </w:r>
     </w:p>
     <w:p>
       <w:pPr>
@@ -15314,388 +15484,9 @@
           <w:szCs w:val="26"/>
         </w:rPr>
       </w:pPr>
-      <w:r>
-        <w:br w:type="page"/>
-      </w:r>
-    </w:p>
-    <w:p>
-      <w:pPr>
-        <w:pStyle w:val="Heading2"/>
-      </w:pPr>
-      <w:bookmarkStart w:id="30" w:name="_Toc4640914"/>
-      <w:r>
-        <w:lastRenderedPageBreak/>
-        <w:t xml:space="preserve">Register </w:t>
-      </w:r>
-      <w:r>
-        <w:t>a DataFrame as a Temporary Table</w:t>
-      </w:r>
+      <w:bookmarkStart w:id="30" w:name="_GoBack"/>
       <w:bookmarkEnd w:id="30"/>
     </w:p>
-    <w:p/>
-    <w:p>
-      <w:pPr>
-        <w:pStyle w:val="code"/>
-        <w:rPr>
-          <w:sz w:val="24"/>
-          <w:szCs w:val="24"/>
-        </w:rPr>
-      </w:pPr>
-      <w:r>
-        <w:rPr>
-          <w:sz w:val="24"/>
-          <w:szCs w:val="24"/>
-        </w:rPr>
-        <w:t>vessel_poi_count_df = sqlContext.sql('''</w:t>
-      </w:r>
-    </w:p>
-    <w:p>
-      <w:pPr>
-        <w:pStyle w:val="code"/>
-        <w:rPr>
-          <w:sz w:val="24"/>
-          <w:szCs w:val="24"/>
-        </w:rPr>
-      </w:pPr>
-      <w:r>
-        <w:rPr>
-          <w:sz w:val="24"/>
-          <w:szCs w:val="24"/>
-        </w:rPr>
-        <w:t xml:space="preserve">    SELECT mmsi, imo, count(distinct(poi)) as poi_count</w:t>
-      </w:r>
-    </w:p>
-    <w:p>
-      <w:pPr>
-        <w:pStyle w:val="code"/>
-        <w:rPr>
-          <w:sz w:val="24"/>
-          <w:szCs w:val="24"/>
-        </w:rPr>
-      </w:pPr>
-      <w:r>
-        <w:rPr>
-          <w:sz w:val="24"/>
-          <w:szCs w:val="24"/>
-        </w:rPr>
-        <w:t xml:space="preserve">    FROM   vessel_poi</w:t>
-      </w:r>
-    </w:p>
-    <w:p>
-      <w:pPr>
-        <w:pStyle w:val="code"/>
-        <w:rPr>
-          <w:sz w:val="24"/>
-          <w:szCs w:val="24"/>
-        </w:rPr>
-      </w:pPr>
-      <w:r>
-        <w:rPr>
-          <w:sz w:val="24"/>
-          <w:szCs w:val="24"/>
-        </w:rPr>
-        <w:t xml:space="preserve">    GROUP BY mmsi, imo</w:t>
-      </w:r>
-    </w:p>
-    <w:p>
-      <w:pPr>
-        <w:pStyle w:val="code"/>
-        <w:rPr>
-          <w:sz w:val="24"/>
-          <w:szCs w:val="24"/>
-        </w:rPr>
-      </w:pPr>
-      <w:r>
-        <w:rPr>
-          <w:sz w:val="24"/>
-          <w:szCs w:val="24"/>
-        </w:rPr>
-        <w:t xml:space="preserve">    ORDER BY count(distinct(poi)) DESC</w:t>
-      </w:r>
-    </w:p>
-    <w:p>
-      <w:pPr>
-        <w:pStyle w:val="code"/>
-        <w:rPr>
-          <w:sz w:val="24"/>
-          <w:szCs w:val="24"/>
-        </w:rPr>
-      </w:pPr>
-      <w:r>
-        <w:rPr>
-          <w:sz w:val="24"/>
-          <w:szCs w:val="24"/>
-        </w:rPr>
-        <w:t xml:space="preserve">    ''')</w:t>
-      </w:r>
-    </w:p>
-    <w:p>
-      <w:pPr>
-        <w:pStyle w:val="code"/>
-        <w:rPr>
-          <w:sz w:val="24"/>
-          <w:szCs w:val="24"/>
-        </w:rPr>
-      </w:pPr>
-    </w:p>
-    <w:p>
-      <w:pPr>
-        <w:pStyle w:val="code"/>
-        <w:rPr>
-          <w:sz w:val="24"/>
-          <w:szCs w:val="24"/>
-        </w:rPr>
-      </w:pPr>
-      <w:r>
-        <w:rPr>
-          <w:sz w:val="24"/>
-          <w:szCs w:val="24"/>
-        </w:rPr>
-        <w:t>vessel_poi_count_df.registerTempTable('vessel_poi_count')</w:t>
-      </w:r>
-    </w:p>
-    <w:p>
-      <w:pPr>
-        <w:pStyle w:val="code"/>
-        <w:rPr>
-          <w:sz w:val="24"/>
-          <w:szCs w:val="24"/>
-        </w:rPr>
-      </w:pPr>
-      <w:r>
-        <w:rPr>
-          <w:sz w:val="24"/>
-          <w:szCs w:val="24"/>
-        </w:rPr>
-        <w:t>print vessel_poi_count_df.count()</w:t>
-      </w:r>
-    </w:p>
-    <w:p>
-      <w:pPr>
-        <w:pStyle w:val="code"/>
-        <w:rPr>
-          <w:sz w:val="24"/>
-          <w:szCs w:val="24"/>
-        </w:rPr>
-      </w:pPr>
-      <w:r>
-        <w:rPr>
-          <w:sz w:val="24"/>
-          <w:szCs w:val="24"/>
-        </w:rPr>
-        <w:t>vessel_poi_count_df.show(5)</w:t>
-      </w:r>
-    </w:p>
-    <w:p>
-      <w:pPr>
-        <w:pStyle w:val="code"/>
-        <w:rPr>
-          <w:sz w:val="24"/>
-          <w:szCs w:val="24"/>
-        </w:rPr>
-      </w:pPr>
-      <w:r>
-        <w:rPr>
-          <w:sz w:val="24"/>
-          <w:szCs w:val="24"/>
-        </w:rPr>
-        <w:t># Output  # of pois traversed by a ship, in a year</w:t>
-      </w:r>
-    </w:p>
-    <w:p>
-      <w:pPr>
-        <w:pStyle w:val="code"/>
-        <w:rPr>
-          <w:sz w:val="24"/>
-          <w:szCs w:val="24"/>
-        </w:rPr>
-      </w:pPr>
-      <w:r>
-        <w:rPr>
-          <w:sz w:val="24"/>
-          <w:szCs w:val="24"/>
-        </w:rPr>
-        <w:t># 25883</w:t>
-      </w:r>
-    </w:p>
-    <w:p>
-      <w:pPr>
-        <w:pStyle w:val="code"/>
-        <w:rPr>
-          <w:sz w:val="24"/>
-          <w:szCs w:val="24"/>
-        </w:rPr>
-      </w:pPr>
-      <w:r>
-        <w:rPr>
-          <w:sz w:val="24"/>
-          <w:szCs w:val="24"/>
-        </w:rPr>
-        <w:t>#+---------+-------+-------------------+</w:t>
-      </w:r>
-    </w:p>
-    <w:p>
-      <w:pPr>
-        <w:pStyle w:val="code"/>
-        <w:rPr>
-          <w:sz w:val="24"/>
-          <w:szCs w:val="24"/>
-        </w:rPr>
-      </w:pPr>
-      <w:r>
-        <w:rPr>
-          <w:sz w:val="24"/>
-          <w:szCs w:val="24"/>
-        </w:rPr>
-        <w:t>#|     mmsi|    imo|count(DISTINCT poi)|</w:t>
-      </w:r>
-    </w:p>
-    <w:p>
-      <w:pPr>
-        <w:pStyle w:val="code"/>
-        <w:rPr>
-          <w:sz w:val="24"/>
-          <w:szCs w:val="24"/>
-        </w:rPr>
-      </w:pPr>
-      <w:r>
-        <w:rPr>
-          <w:sz w:val="24"/>
-          <w:szCs w:val="24"/>
-        </w:rPr>
-        <w:t>#+---------+-------+-------------------+</w:t>
-      </w:r>
-    </w:p>
-    <w:p>
-      <w:pPr>
-        <w:pStyle w:val="code"/>
-        <w:rPr>
-          <w:sz w:val="24"/>
-          <w:szCs w:val="24"/>
-        </w:rPr>
-      </w:pPr>
-      <w:r>
-        <w:rPr>
-          <w:sz w:val="24"/>
-          <w:szCs w:val="24"/>
-        </w:rPr>
-        <w:t>#|311913000|9118006|                131|</w:t>
-      </w:r>
-    </w:p>
-    <w:p>
-      <w:pPr>
-        <w:pStyle w:val="code"/>
-        <w:rPr>
-          <w:sz w:val="24"/>
-          <w:szCs w:val="24"/>
-        </w:rPr>
-      </w:pPr>
-      <w:r>
-        <w:rPr>
-          <w:sz w:val="24"/>
-          <w:szCs w:val="24"/>
-        </w:rPr>
-        <w:t>#|311007600|9073892|                129|</w:t>
-      </w:r>
-    </w:p>
-    <w:p>
-      <w:pPr>
-        <w:pStyle w:val="code"/>
-        <w:rPr>
-          <w:sz w:val="24"/>
-          <w:szCs w:val="24"/>
-        </w:rPr>
-      </w:pPr>
-      <w:r>
-        <w:rPr>
-          <w:sz w:val="24"/>
-          <w:szCs w:val="24"/>
-        </w:rPr>
-        <w:t>#|314220000|9005742|                129|</w:t>
-      </w:r>
-    </w:p>
-    <w:p>
-      <w:pPr>
-        <w:pStyle w:val="code"/>
-        <w:rPr>
-          <w:sz w:val="24"/>
-          <w:szCs w:val="24"/>
-        </w:rPr>
-      </w:pPr>
-      <w:r>
-        <w:rPr>
-          <w:sz w:val="24"/>
-          <w:szCs w:val="24"/>
-        </w:rPr>
-        <w:t>#|244890901|9760407|                127|</w:t>
-      </w:r>
-    </w:p>
-    <w:p>
-      <w:pPr>
-        <w:pStyle w:val="code"/>
-        <w:rPr>
-          <w:sz w:val="24"/>
-          <w:szCs w:val="24"/>
-        </w:rPr>
-      </w:pPr>
-      <w:r>
-        <w:rPr>
-          <w:sz w:val="24"/>
-          <w:szCs w:val="24"/>
-        </w:rPr>
-        <w:t>#|245219000|8915756|                127|</w:t>
-      </w:r>
-    </w:p>
-    <w:p>
-      <w:pPr>
-        <w:pStyle w:val="code"/>
-        <w:rPr>
-          <w:sz w:val="24"/>
-          <w:szCs w:val="24"/>
-        </w:rPr>
-      </w:pPr>
-      <w:r>
-        <w:rPr>
-          <w:sz w:val="24"/>
-          <w:szCs w:val="24"/>
-        </w:rPr>
-        <w:t>#+---------+-------+-------------------+</w:t>
-      </w:r>
-    </w:p>
-    <w:p/>
-    <w:p>
-      <w:pPr>
-        <w:pStyle w:val="Heading2"/>
-      </w:pPr>
-      <w:bookmarkStart w:id="31" w:name="_Toc4640915"/>
-      <w:r>
-        <w:t>Sample a DataFrame (approximate sample)</w:t>
-      </w:r>
-      <w:bookmarkEnd w:id="31"/>
-    </w:p>
-    <w:p/>
-    <w:p>
-      <w:pPr>
-        <w:pStyle w:val="code"/>
-      </w:pPr>
-      <w:r>
-        <w:t>od_sample = od.sample(withReplacement=False,</w:t>
-      </w:r>
-      <w:r>
-        <w:t xml:space="preserve"> fraction=0.04, seed=13)  # Sample 4% of data</w:t>
-      </w:r>
-    </w:p>
-    <w:p>
-      <w:pPr>
-        <w:pStyle w:val="Heading2"/>
-      </w:pPr>
-    </w:p>
-    <w:p>
-      <w:pPr>
-        <w:pStyle w:val="Heading2"/>
-      </w:pPr>
-    </w:p>
-    <w:p/>
     <w:p>
       <w:pPr>
         <w:rPr>
@@ -15705,6 +15496,718 @@
           <w:szCs w:val="26"/>
         </w:rPr>
       </w:pPr>
+    </w:p>
+    <w:p>
+      <w:pPr>
+        <w:pStyle w:val="Heading3"/>
+        <w:rPr>
+          <w:rFonts w:eastAsia="Times New Roman"/>
+        </w:rPr>
+      </w:pPr>
+      <w:bookmarkStart w:id="31" w:name="_Toc4819478"/>
+      <w:r>
+        <w:rPr>
+          <w:rFonts w:eastAsia="Times New Roman"/>
+        </w:rPr>
+        <w:t>Example 2</w:t>
+      </w:r>
+      <w:bookmarkEnd w:id="31"/>
+    </w:p>
+    <w:p/>
+    <w:p>
+      <w:pPr>
+        <w:pStyle w:val="code"/>
+      </w:pPr>
+      <w:r>
+        <w:t>flightPerf_pdf = pd.read_csv("./departuredelays.csv")</w:t>
+      </w:r>
+    </w:p>
+    <w:p>
+      <w:pPr>
+        <w:pStyle w:val="code"/>
+      </w:pPr>
+      <w:r>
+        <w:t>flightPerfSchema = StructType([StructField("date", IntegerType(), True),</w:t>
+      </w:r>
+    </w:p>
+    <w:p>
+      <w:pPr>
+        <w:pStyle w:val="code"/>
+      </w:pPr>
+      <w:r>
+        <w:t xml:space="preserve">                               StructField("delay", IntegerType(), True),</w:t>
+      </w:r>
+    </w:p>
+    <w:p>
+      <w:pPr>
+        <w:pStyle w:val="code"/>
+      </w:pPr>
+      <w:r>
+        <w:t xml:space="preserve">                               StructField("distance", IntegerType(), True),</w:t>
+      </w:r>
+    </w:p>
+    <w:p>
+      <w:pPr>
+        <w:pStyle w:val="code"/>
+      </w:pPr>
+      <w:r>
+        <w:t xml:space="preserve">                               StructField("origin", StringType(), True),</w:t>
+      </w:r>
+    </w:p>
+    <w:p>
+      <w:pPr>
+        <w:pStyle w:val="code"/>
+      </w:pPr>
+      <w:r>
+        <w:t xml:space="preserve">                               StructField("destination", StringType(), True)])</w:t>
+      </w:r>
+    </w:p>
+    <w:p>
+      <w:pPr>
+        <w:pStyle w:val="code"/>
+      </w:pPr>
+      <w:r>
+        <w:t>flightPerf = spark.createDataFrame(flightPerf_pdf, schema=flightPerfSchema)</w:t>
+      </w:r>
+    </w:p>
+    <w:p>
+      <w:pPr>
+        <w:pStyle w:val="code"/>
+      </w:pPr>
+      <w:r>
+        <w:t>flightPerf.createOrReplaceTempView("FlightPerformance")</w:t>
+      </w:r>
+    </w:p>
+    <w:p>
+      <w:pPr>
+        <w:pStyle w:val="code"/>
+      </w:pPr>
+      <w:r>
+        <w:t>flightPerf.cache()</w:t>
+      </w:r>
+    </w:p>
+    <w:p>
+      <w:pPr>
+        <w:pStyle w:val="code"/>
+      </w:pPr>
+    </w:p>
+    <w:p>
+      <w:pPr>
+        <w:pStyle w:val="code"/>
+      </w:pPr>
+      <w:r>
+        <w:t>Output:</w:t>
+      </w:r>
+    </w:p>
+    <w:p>
+      <w:pPr>
+        <w:shd w:val="clear" w:color="auto" w:fill="FFFFFF"/>
+        <w:tabs>
+          <w:tab w:val="left" w:pos="916"/>
+          <w:tab w:val="left" w:pos="1832"/>
+          <w:tab w:val="left" w:pos="2748"/>
+          <w:tab w:val="left" w:pos="3664"/>
+          <w:tab w:val="left" w:pos="4580"/>
+          <w:tab w:val="left" w:pos="5496"/>
+          <w:tab w:val="left" w:pos="6412"/>
+          <w:tab w:val="left" w:pos="7328"/>
+          <w:tab w:val="left" w:pos="8244"/>
+          <w:tab w:val="left" w:pos="9160"/>
+          <w:tab w:val="left" w:pos="10076"/>
+          <w:tab w:val="left" w:pos="10992"/>
+          <w:tab w:val="left" w:pos="11908"/>
+          <w:tab w:val="left" w:pos="12824"/>
+          <w:tab w:val="left" w:pos="13740"/>
+          <w:tab w:val="left" w:pos="14656"/>
+        </w:tabs>
+        <w:wordWrap w:val="0"/>
+        <w:textAlignment w:val="baseline"/>
+        <w:rPr>
+          <w:rFonts w:ascii="Courier New" w:eastAsia="Times New Roman" w:hAnsi="Courier New" w:cs="Courier New"/>
+          <w:color w:val="000000"/>
+          <w:sz w:val="21"/>
+          <w:szCs w:val="21"/>
+        </w:rPr>
+      </w:pPr>
+      <w:r>
+        <w:rPr>
+          <w:rFonts w:ascii="Courier New" w:eastAsia="Times New Roman" w:hAnsi="Courier New" w:cs="Courier New"/>
+          <w:color w:val="000000"/>
+          <w:sz w:val="21"/>
+          <w:szCs w:val="21"/>
+        </w:rPr>
+        <w:t>+-------+-----+--------+------+-----------+</w:t>
+      </w:r>
+    </w:p>
+    <w:p>
+      <w:pPr>
+        <w:shd w:val="clear" w:color="auto" w:fill="FFFFFF"/>
+        <w:tabs>
+          <w:tab w:val="left" w:pos="916"/>
+          <w:tab w:val="left" w:pos="1832"/>
+          <w:tab w:val="left" w:pos="2748"/>
+          <w:tab w:val="left" w:pos="3664"/>
+          <w:tab w:val="left" w:pos="4580"/>
+          <w:tab w:val="left" w:pos="5496"/>
+          <w:tab w:val="left" w:pos="6412"/>
+          <w:tab w:val="left" w:pos="7328"/>
+          <w:tab w:val="left" w:pos="8244"/>
+          <w:tab w:val="left" w:pos="9160"/>
+          <w:tab w:val="left" w:pos="10076"/>
+          <w:tab w:val="left" w:pos="10992"/>
+          <w:tab w:val="left" w:pos="11908"/>
+          <w:tab w:val="left" w:pos="12824"/>
+          <w:tab w:val="left" w:pos="13740"/>
+          <w:tab w:val="left" w:pos="14656"/>
+        </w:tabs>
+        <w:wordWrap w:val="0"/>
+        <w:textAlignment w:val="baseline"/>
+        <w:rPr>
+          <w:rFonts w:ascii="Courier New" w:eastAsia="Times New Roman" w:hAnsi="Courier New" w:cs="Courier New"/>
+          <w:color w:val="000000"/>
+          <w:sz w:val="21"/>
+          <w:szCs w:val="21"/>
+        </w:rPr>
+      </w:pPr>
+      <w:r>
+        <w:rPr>
+          <w:rFonts w:ascii="Courier New" w:eastAsia="Times New Roman" w:hAnsi="Courier New" w:cs="Courier New"/>
+          <w:color w:val="000000"/>
+          <w:sz w:val="21"/>
+          <w:szCs w:val="21"/>
+        </w:rPr>
+        <w:t>|   date|delay|distance|origin|destination|</w:t>
+      </w:r>
+    </w:p>
+    <w:p>
+      <w:pPr>
+        <w:shd w:val="clear" w:color="auto" w:fill="FFFFFF"/>
+        <w:tabs>
+          <w:tab w:val="left" w:pos="916"/>
+          <w:tab w:val="left" w:pos="1832"/>
+          <w:tab w:val="left" w:pos="2748"/>
+          <w:tab w:val="left" w:pos="3664"/>
+          <w:tab w:val="left" w:pos="4580"/>
+          <w:tab w:val="left" w:pos="5496"/>
+          <w:tab w:val="left" w:pos="6412"/>
+          <w:tab w:val="left" w:pos="7328"/>
+          <w:tab w:val="left" w:pos="8244"/>
+          <w:tab w:val="left" w:pos="9160"/>
+          <w:tab w:val="left" w:pos="10076"/>
+          <w:tab w:val="left" w:pos="10992"/>
+          <w:tab w:val="left" w:pos="11908"/>
+          <w:tab w:val="left" w:pos="12824"/>
+          <w:tab w:val="left" w:pos="13740"/>
+          <w:tab w:val="left" w:pos="14656"/>
+        </w:tabs>
+        <w:wordWrap w:val="0"/>
+        <w:textAlignment w:val="baseline"/>
+        <w:rPr>
+          <w:rFonts w:ascii="Courier New" w:eastAsia="Times New Roman" w:hAnsi="Courier New" w:cs="Courier New"/>
+          <w:color w:val="000000"/>
+          <w:sz w:val="21"/>
+          <w:szCs w:val="21"/>
+        </w:rPr>
+      </w:pPr>
+      <w:r>
+        <w:rPr>
+          <w:rFonts w:ascii="Courier New" w:eastAsia="Times New Roman" w:hAnsi="Courier New" w:cs="Courier New"/>
+          <w:color w:val="000000"/>
+          <w:sz w:val="21"/>
+          <w:szCs w:val="21"/>
+        </w:rPr>
+        <w:t>+-------+-----+--------+------+-----------+</w:t>
+      </w:r>
+    </w:p>
+    <w:p>
+      <w:pPr>
+        <w:shd w:val="clear" w:color="auto" w:fill="FFFFFF"/>
+        <w:tabs>
+          <w:tab w:val="left" w:pos="916"/>
+          <w:tab w:val="left" w:pos="1832"/>
+          <w:tab w:val="left" w:pos="2748"/>
+          <w:tab w:val="left" w:pos="3664"/>
+          <w:tab w:val="left" w:pos="4580"/>
+          <w:tab w:val="left" w:pos="5496"/>
+          <w:tab w:val="left" w:pos="6412"/>
+          <w:tab w:val="left" w:pos="7328"/>
+          <w:tab w:val="left" w:pos="8244"/>
+          <w:tab w:val="left" w:pos="9160"/>
+          <w:tab w:val="left" w:pos="10076"/>
+          <w:tab w:val="left" w:pos="10992"/>
+          <w:tab w:val="left" w:pos="11908"/>
+          <w:tab w:val="left" w:pos="12824"/>
+          <w:tab w:val="left" w:pos="13740"/>
+          <w:tab w:val="left" w:pos="14656"/>
+        </w:tabs>
+        <w:wordWrap w:val="0"/>
+        <w:textAlignment w:val="baseline"/>
+        <w:rPr>
+          <w:rFonts w:ascii="Courier New" w:eastAsia="Times New Roman" w:hAnsi="Courier New" w:cs="Courier New"/>
+          <w:color w:val="000000"/>
+          <w:sz w:val="21"/>
+          <w:szCs w:val="21"/>
+        </w:rPr>
+      </w:pPr>
+      <w:r>
+        <w:rPr>
+          <w:rFonts w:ascii="Courier New" w:eastAsia="Times New Roman" w:hAnsi="Courier New" w:cs="Courier New"/>
+          <w:color w:val="000000"/>
+          <w:sz w:val="21"/>
+          <w:szCs w:val="21"/>
+        </w:rPr>
+        <w:t>|1011245|    6|     602|   ABE|        ATL|</w:t>
+      </w:r>
+    </w:p>
+    <w:p>
+      <w:pPr>
+        <w:shd w:val="clear" w:color="auto" w:fill="FFFFFF"/>
+        <w:tabs>
+          <w:tab w:val="left" w:pos="916"/>
+          <w:tab w:val="left" w:pos="1832"/>
+          <w:tab w:val="left" w:pos="2748"/>
+          <w:tab w:val="left" w:pos="3664"/>
+          <w:tab w:val="left" w:pos="4580"/>
+          <w:tab w:val="left" w:pos="5496"/>
+          <w:tab w:val="left" w:pos="6412"/>
+          <w:tab w:val="left" w:pos="7328"/>
+          <w:tab w:val="left" w:pos="8244"/>
+          <w:tab w:val="left" w:pos="9160"/>
+          <w:tab w:val="left" w:pos="10076"/>
+          <w:tab w:val="left" w:pos="10992"/>
+          <w:tab w:val="left" w:pos="11908"/>
+          <w:tab w:val="left" w:pos="12824"/>
+          <w:tab w:val="left" w:pos="13740"/>
+          <w:tab w:val="left" w:pos="14656"/>
+        </w:tabs>
+        <w:wordWrap w:val="0"/>
+        <w:textAlignment w:val="baseline"/>
+        <w:rPr>
+          <w:rFonts w:ascii="Courier New" w:eastAsia="Times New Roman" w:hAnsi="Courier New" w:cs="Courier New"/>
+          <w:color w:val="000000"/>
+          <w:sz w:val="21"/>
+          <w:szCs w:val="21"/>
+        </w:rPr>
+      </w:pPr>
+      <w:r>
+        <w:rPr>
+          <w:rFonts w:ascii="Courier New" w:eastAsia="Times New Roman" w:hAnsi="Courier New" w:cs="Courier New"/>
+          <w:color w:val="000000"/>
+          <w:sz w:val="21"/>
+          <w:szCs w:val="21"/>
+        </w:rPr>
+        <w:t>|1020600|   -8|     369|   ABE|        DTW|</w:t>
+      </w:r>
+    </w:p>
+    <w:p>
+      <w:pPr>
+        <w:rPr>
+          <w:rFonts w:ascii="Times New Roman" w:eastAsia="Times New Roman" w:hAnsi="Times New Roman" w:cs="Times New Roman"/>
+        </w:rPr>
+      </w:pPr>
+    </w:p>
+    <w:p>
+      <w:pPr>
+        <w:pStyle w:val="code"/>
+      </w:pPr>
+    </w:p>
+    <w:p>
+      <w:pPr>
+        <w:rPr>
+          <w:rFonts w:asciiTheme="majorHAnsi" w:eastAsia="Times New Roman" w:hAnsiTheme="majorHAnsi" w:cstheme="majorBidi"/>
+          <w:color w:val="2E74B5" w:themeColor="accent1" w:themeShade="BF"/>
+          <w:sz w:val="26"/>
+          <w:szCs w:val="26"/>
+        </w:rPr>
+      </w:pPr>
+    </w:p>
+    <w:p>
+      <w:pPr>
+        <w:pStyle w:val="Heading2"/>
+      </w:pPr>
+      <w:bookmarkStart w:id="32" w:name="_Toc4819479"/>
+      <w:r>
+        <w:t xml:space="preserve">Register </w:t>
+      </w:r>
+      <w:r>
+        <w:t>a DataFrame as a Temporary Table</w:t>
+      </w:r>
+      <w:bookmarkEnd w:id="32"/>
+    </w:p>
+    <w:p/>
+    <w:p>
+      <w:pPr>
+        <w:pStyle w:val="code"/>
+        <w:rPr>
+          <w:sz w:val="24"/>
+          <w:szCs w:val="24"/>
+        </w:rPr>
+      </w:pPr>
+      <w:r>
+        <w:rPr>
+          <w:sz w:val="24"/>
+          <w:szCs w:val="24"/>
+        </w:rPr>
+        <w:t>vessel_poi_count_df = sqlContext.sql('''</w:t>
+      </w:r>
+    </w:p>
+    <w:p>
+      <w:pPr>
+        <w:pStyle w:val="code"/>
+        <w:rPr>
+          <w:sz w:val="24"/>
+          <w:szCs w:val="24"/>
+        </w:rPr>
+      </w:pPr>
+      <w:r>
+        <w:rPr>
+          <w:sz w:val="24"/>
+          <w:szCs w:val="24"/>
+        </w:rPr>
+        <w:t xml:space="preserve">    SELECT mmsi, imo, count(distinct(poi)) as poi_count</w:t>
+      </w:r>
+    </w:p>
+    <w:p>
+      <w:pPr>
+        <w:pStyle w:val="code"/>
+        <w:rPr>
+          <w:sz w:val="24"/>
+          <w:szCs w:val="24"/>
+        </w:rPr>
+      </w:pPr>
+      <w:r>
+        <w:rPr>
+          <w:sz w:val="24"/>
+          <w:szCs w:val="24"/>
+        </w:rPr>
+        <w:t xml:space="preserve">    FROM   vessel_poi</w:t>
+      </w:r>
+    </w:p>
+    <w:p>
+      <w:pPr>
+        <w:pStyle w:val="code"/>
+        <w:rPr>
+          <w:sz w:val="24"/>
+          <w:szCs w:val="24"/>
+        </w:rPr>
+      </w:pPr>
+      <w:r>
+        <w:rPr>
+          <w:sz w:val="24"/>
+          <w:szCs w:val="24"/>
+        </w:rPr>
+        <w:t xml:space="preserve">    GROUP BY mmsi, imo</w:t>
+      </w:r>
+    </w:p>
+    <w:p>
+      <w:pPr>
+        <w:pStyle w:val="code"/>
+        <w:rPr>
+          <w:sz w:val="24"/>
+          <w:szCs w:val="24"/>
+        </w:rPr>
+      </w:pPr>
+      <w:r>
+        <w:rPr>
+          <w:sz w:val="24"/>
+          <w:szCs w:val="24"/>
+        </w:rPr>
+        <w:t xml:space="preserve">    ORDER BY count(distinct(poi)) DESC</w:t>
+      </w:r>
+    </w:p>
+    <w:p>
+      <w:pPr>
+        <w:pStyle w:val="code"/>
+        <w:rPr>
+          <w:sz w:val="24"/>
+          <w:szCs w:val="24"/>
+        </w:rPr>
+      </w:pPr>
+      <w:r>
+        <w:rPr>
+          <w:sz w:val="24"/>
+          <w:szCs w:val="24"/>
+        </w:rPr>
+        <w:t xml:space="preserve">    ''')</w:t>
+      </w:r>
+    </w:p>
+    <w:p>
+      <w:pPr>
+        <w:pStyle w:val="code"/>
+        <w:rPr>
+          <w:sz w:val="24"/>
+          <w:szCs w:val="24"/>
+        </w:rPr>
+      </w:pPr>
+    </w:p>
+    <w:p>
+      <w:pPr>
+        <w:pStyle w:val="code"/>
+        <w:rPr>
+          <w:sz w:val="24"/>
+          <w:szCs w:val="24"/>
+        </w:rPr>
+      </w:pPr>
+      <w:r>
+        <w:rPr>
+          <w:sz w:val="24"/>
+          <w:szCs w:val="24"/>
+        </w:rPr>
+        <w:t>vessel_poi_count_df.registerTempTable('vessel_poi_count')</w:t>
+      </w:r>
+    </w:p>
+    <w:p>
+      <w:pPr>
+        <w:pStyle w:val="code"/>
+        <w:rPr>
+          <w:sz w:val="24"/>
+          <w:szCs w:val="24"/>
+        </w:rPr>
+      </w:pPr>
+      <w:r>
+        <w:rPr>
+          <w:sz w:val="24"/>
+          <w:szCs w:val="24"/>
+        </w:rPr>
+        <w:t>print vessel_poi_count_df.count()</w:t>
+      </w:r>
+    </w:p>
+    <w:p>
+      <w:pPr>
+        <w:pStyle w:val="code"/>
+        <w:rPr>
+          <w:sz w:val="24"/>
+          <w:szCs w:val="24"/>
+        </w:rPr>
+      </w:pPr>
+      <w:r>
+        <w:rPr>
+          <w:sz w:val="24"/>
+          <w:szCs w:val="24"/>
+        </w:rPr>
+        <w:t>vessel_poi_count_df.show(5)</w:t>
+      </w:r>
+    </w:p>
+    <w:p>
+      <w:pPr>
+        <w:pStyle w:val="code"/>
+        <w:rPr>
+          <w:sz w:val="24"/>
+          <w:szCs w:val="24"/>
+        </w:rPr>
+      </w:pPr>
+      <w:r>
+        <w:rPr>
+          <w:sz w:val="24"/>
+          <w:szCs w:val="24"/>
+        </w:rPr>
+        <w:t># Output  # of pois traversed by a ship, in a year</w:t>
+      </w:r>
+    </w:p>
+    <w:p>
+      <w:pPr>
+        <w:pStyle w:val="code"/>
+        <w:rPr>
+          <w:sz w:val="24"/>
+          <w:szCs w:val="24"/>
+        </w:rPr>
+      </w:pPr>
+      <w:r>
+        <w:rPr>
+          <w:sz w:val="24"/>
+          <w:szCs w:val="24"/>
+        </w:rPr>
+        <w:t># 25883</w:t>
+      </w:r>
+    </w:p>
+    <w:p>
+      <w:pPr>
+        <w:pStyle w:val="code"/>
+        <w:rPr>
+          <w:sz w:val="24"/>
+          <w:szCs w:val="24"/>
+        </w:rPr>
+      </w:pPr>
+      <w:r>
+        <w:rPr>
+          <w:sz w:val="24"/>
+          <w:szCs w:val="24"/>
+        </w:rPr>
+        <w:t>#+---------+-------+-------------------+</w:t>
+      </w:r>
+    </w:p>
+    <w:p>
+      <w:pPr>
+        <w:pStyle w:val="code"/>
+        <w:rPr>
+          <w:sz w:val="24"/>
+          <w:szCs w:val="24"/>
+        </w:rPr>
+      </w:pPr>
+      <w:r>
+        <w:rPr>
+          <w:sz w:val="24"/>
+          <w:szCs w:val="24"/>
+        </w:rPr>
+        <w:t>#|     mmsi|    imo|count(DISTINCT poi)|</w:t>
+      </w:r>
+    </w:p>
+    <w:p>
+      <w:pPr>
+        <w:pStyle w:val="code"/>
+        <w:rPr>
+          <w:sz w:val="24"/>
+          <w:szCs w:val="24"/>
+        </w:rPr>
+      </w:pPr>
+      <w:r>
+        <w:rPr>
+          <w:sz w:val="24"/>
+          <w:szCs w:val="24"/>
+        </w:rPr>
+        <w:t>#+---------+-------+-------------------+</w:t>
+      </w:r>
+    </w:p>
+    <w:p>
+      <w:pPr>
+        <w:pStyle w:val="code"/>
+        <w:rPr>
+          <w:sz w:val="24"/>
+          <w:szCs w:val="24"/>
+        </w:rPr>
+      </w:pPr>
+      <w:r>
+        <w:rPr>
+          <w:sz w:val="24"/>
+          <w:szCs w:val="24"/>
+        </w:rPr>
+        <w:t>#|311913000|9118006|                131|</w:t>
+      </w:r>
+    </w:p>
+    <w:p>
+      <w:pPr>
+        <w:pStyle w:val="code"/>
+        <w:rPr>
+          <w:sz w:val="24"/>
+          <w:szCs w:val="24"/>
+        </w:rPr>
+      </w:pPr>
+      <w:r>
+        <w:rPr>
+          <w:sz w:val="24"/>
+          <w:szCs w:val="24"/>
+        </w:rPr>
+        <w:t>#|311007600|9073892|                129|</w:t>
+      </w:r>
+    </w:p>
+    <w:p>
+      <w:pPr>
+        <w:pStyle w:val="code"/>
+        <w:rPr>
+          <w:sz w:val="24"/>
+          <w:szCs w:val="24"/>
+        </w:rPr>
+      </w:pPr>
+      <w:r>
+        <w:rPr>
+          <w:sz w:val="24"/>
+          <w:szCs w:val="24"/>
+        </w:rPr>
+        <w:t>#|314220000|9005742|                129|</w:t>
+      </w:r>
+    </w:p>
+    <w:p>
+      <w:pPr>
+        <w:pStyle w:val="code"/>
+        <w:rPr>
+          <w:sz w:val="24"/>
+          <w:szCs w:val="24"/>
+        </w:rPr>
+      </w:pPr>
+      <w:r>
+        <w:rPr>
+          <w:sz w:val="24"/>
+          <w:szCs w:val="24"/>
+        </w:rPr>
+        <w:t>#|244890901|9760407|                127|</w:t>
+      </w:r>
+    </w:p>
+    <w:p>
+      <w:pPr>
+        <w:pStyle w:val="code"/>
+        <w:rPr>
+          <w:sz w:val="24"/>
+          <w:szCs w:val="24"/>
+        </w:rPr>
+      </w:pPr>
+      <w:r>
+        <w:rPr>
+          <w:sz w:val="24"/>
+          <w:szCs w:val="24"/>
+        </w:rPr>
+        <w:t>#|245219000|8915756|                127|</w:t>
+      </w:r>
+    </w:p>
+    <w:p>
+      <w:pPr>
+        <w:pStyle w:val="code"/>
+        <w:rPr>
+          <w:sz w:val="24"/>
+          <w:szCs w:val="24"/>
+        </w:rPr>
+      </w:pPr>
+      <w:r>
+        <w:rPr>
+          <w:sz w:val="24"/>
+          <w:szCs w:val="24"/>
+        </w:rPr>
+        <w:t>#+---------+-------+-------------------+</w:t>
+      </w:r>
+    </w:p>
+    <w:p/>
+    <w:p>
+      <w:pPr>
+        <w:pStyle w:val="Heading2"/>
+      </w:pPr>
+      <w:bookmarkStart w:id="33" w:name="_Toc4819480"/>
+      <w:r>
+        <w:lastRenderedPageBreak/>
+        <w:t>Sample a DataFrame (approximate sample)</w:t>
+      </w:r>
+      <w:bookmarkEnd w:id="33"/>
+    </w:p>
+    <w:p/>
+    <w:p>
+      <w:pPr>
+        <w:pStyle w:val="code"/>
+      </w:pPr>
+      <w:r>
+        <w:t>od_sample = od.sample(withReplacement=False,</w:t>
+      </w:r>
+      <w:r>
+        <w:t xml:space="preserve"> fraction=0.04, seed=13)  # Sample 4% of data</w:t>
+      </w:r>
+    </w:p>
+    <w:p>
+      <w:pPr>
+        <w:pStyle w:val="Heading2"/>
+      </w:pPr>
+    </w:p>
+    <w:p>
+      <w:pPr>
+        <w:pStyle w:val="Heading2"/>
+      </w:pPr>
+    </w:p>
+    <w:p/>
+    <w:p>
+      <w:pPr>
+        <w:rPr>
+          <w:rFonts w:asciiTheme="majorHAnsi" w:eastAsia="Times New Roman" w:hAnsiTheme="majorHAnsi" w:cstheme="majorBidi"/>
+          <w:color w:val="2E74B5" w:themeColor="accent1" w:themeShade="BF"/>
+          <w:sz w:val="26"/>
+          <w:szCs w:val="26"/>
+        </w:rPr>
+      </w:pPr>
       <w:r>
         <w:br w:type="page"/>
       </w:r>
@@ -15713,12 +16216,12 @@
       <w:pPr>
         <w:pStyle w:val="Heading2"/>
       </w:pPr>
-      <w:bookmarkStart w:id="32" w:name="_Toc4640916"/>
+      <w:bookmarkStart w:id="34" w:name="_Toc4819481"/>
       <w:r>
         <w:lastRenderedPageBreak/>
         <w:t>Sort a DataFrame</w:t>
       </w:r>
-      <w:bookmarkEnd w:id="32"/>
+      <w:bookmarkEnd w:id="34"/>
     </w:p>
     <w:p/>
     <w:p>
@@ -16956,11 +17459,11 @@
       <w:pPr>
         <w:pStyle w:val="Heading2"/>
       </w:pPr>
-      <w:bookmarkStart w:id="33" w:name="_Toc4640917"/>
+      <w:bookmarkStart w:id="35" w:name="_Toc4819482"/>
       <w:r>
         <w:t>Specify the schema programmatically</w:t>
       </w:r>
-      <w:bookmarkEnd w:id="33"/>
+      <w:bookmarkEnd w:id="35"/>
     </w:p>
     <w:p/>
     <w:p>
@@ -17343,7 +17846,7 @@
       <w:pPr>
         <w:pStyle w:val="Heading2"/>
       </w:pPr>
-      <w:bookmarkStart w:id="34" w:name="_Toc4640918"/>
+      <w:bookmarkStart w:id="36" w:name="_Toc4819483"/>
       <w:r>
         <w:lastRenderedPageBreak/>
         <w:t xml:space="preserve">Statistics on </w:t>
@@ -17354,18 +17857,18 @@
       <w:r>
         <w:t xml:space="preserve"> columns</w:t>
       </w:r>
-      <w:bookmarkEnd w:id="34"/>
+      <w:bookmarkEnd w:id="36"/>
     </w:p>
     <w:p/>
     <w:p>
       <w:pPr>
         <w:pStyle w:val="Heading3"/>
       </w:pPr>
-      <w:bookmarkStart w:id="35" w:name="_Toc4640919"/>
+      <w:bookmarkStart w:id="37" w:name="_Toc4819484"/>
       <w:r>
         <w:t>Calculate Mean and Median of a Column</w:t>
       </w:r>
-      <w:bookmarkEnd w:id="35"/>
+      <w:bookmarkEnd w:id="37"/>
     </w:p>
     <w:p>
       <w:pPr>
@@ -17927,11 +18430,11 @@
       <w:pPr>
         <w:pStyle w:val="Heading3"/>
       </w:pPr>
-      <w:bookmarkStart w:id="36" w:name="_Toc4640920"/>
+      <w:bookmarkStart w:id="38" w:name="_Toc4819485"/>
       <w:r>
         <w:t>Statistics Summary for a pySpark DataFrame</w:t>
       </w:r>
-      <w:bookmarkEnd w:id="36"/>
+      <w:bookmarkEnd w:id="38"/>
     </w:p>
     <w:p/>
     <w:p>
@@ -18309,11 +18812,11 @@
         <w:pStyle w:val="Heading1"/>
         <w:ind w:left="0"/>
       </w:pPr>
-      <w:bookmarkStart w:id="37" w:name="_Toc4640921"/>
+      <w:bookmarkStart w:id="39" w:name="_Toc4819486"/>
       <w:r>
         <w:t>pyspark.sql</w:t>
       </w:r>
-      <w:bookmarkEnd w:id="37"/>
+      <w:bookmarkEnd w:id="39"/>
     </w:p>
     <w:p/>
     <w:p>
@@ -18460,12 +18963,12 @@
         <w:pStyle w:val="Heading1"/>
         <w:ind w:left="0"/>
       </w:pPr>
-      <w:bookmarkStart w:id="38" w:name="_Toc4640922"/>
+      <w:bookmarkStart w:id="40" w:name="_Toc4819487"/>
       <w:r>
         <w:lastRenderedPageBreak/>
         <w:t>SparkSQL</w:t>
       </w:r>
-      <w:bookmarkEnd w:id="38"/>
+      <w:bookmarkEnd w:id="40"/>
     </w:p>
     <w:p/>
     <w:p/>
@@ -18474,11 +18977,11 @@
         <w:pStyle w:val="Heading1"/>
         <w:ind w:left="0"/>
       </w:pPr>
-      <w:bookmarkStart w:id="39" w:name="_Toc4640923"/>
+      <w:bookmarkStart w:id="41" w:name="_Toc4819488"/>
       <w:r>
         <w:t>Case Statements</w:t>
       </w:r>
-      <w:bookmarkEnd w:id="39"/>
+      <w:bookmarkEnd w:id="41"/>
     </w:p>
     <w:p>
       <w:pPr>
@@ -18783,11 +19286,11 @@
         <w:pStyle w:val="Heading1"/>
         <w:ind w:left="0"/>
       </w:pPr>
-      <w:bookmarkStart w:id="40" w:name="_Toc4640924"/>
+      <w:bookmarkStart w:id="42" w:name="_Toc4819489"/>
       <w:r>
         <w:t>DataFrame  (pyspark.sql.dataframe.DataFrame)</w:t>
       </w:r>
-      <w:bookmarkEnd w:id="40"/>
+      <w:bookmarkEnd w:id="42"/>
     </w:p>
     <w:p>
       <w:pPr>
@@ -18805,11 +19308,11 @@
       <w:pPr>
         <w:pStyle w:val="Heading2"/>
       </w:pPr>
-      <w:bookmarkStart w:id="41" w:name="_Toc4640925"/>
+      <w:bookmarkStart w:id="43" w:name="_Toc4819490"/>
       <w:r>
         <w:t>Explode a List inside a DataFrame column</w:t>
       </w:r>
-      <w:bookmarkEnd w:id="41"/>
+      <w:bookmarkEnd w:id="43"/>
     </w:p>
     <w:p/>
     <w:p>
@@ -19632,7 +20135,7 @@
           <w:shd w:val="clear" w:color="auto" w:fill="F4F5F7"/>
         </w:rPr>
       </w:pPr>
-      <w:bookmarkStart w:id="42" w:name="_Toc4640926"/>
+      <w:bookmarkStart w:id="44" w:name="_Toc4819491"/>
       <w:r>
         <w:lastRenderedPageBreak/>
         <w:t xml:space="preserve">Loading a Schema while Correcting </w:t>
@@ -19643,7 +20146,7 @@
         </w:rPr>
         <w:t>org.apache.parquet.io.ParquetDecodingException</w:t>
       </w:r>
-      <w:bookmarkEnd w:id="42"/>
+      <w:bookmarkEnd w:id="44"/>
     </w:p>
     <w:p>
       <w:pPr>
@@ -19902,12 +20405,12 @@
       <w:pPr>
         <w:pStyle w:val="Heading2"/>
       </w:pPr>
-      <w:bookmarkStart w:id="43" w:name="_Toc4640927"/>
+      <w:bookmarkStart w:id="45" w:name="_Toc4819492"/>
       <w:r>
         <w:lastRenderedPageBreak/>
         <w:t>Read a Parquet File into a DataFrame</w:t>
       </w:r>
-      <w:bookmarkEnd w:id="43"/>
+      <w:bookmarkEnd w:id="45"/>
     </w:p>
     <w:p>
       <w:pPr>
@@ -19970,11 +20473,11 @@
       <w:pPr>
         <w:pStyle w:val="Heading2"/>
       </w:pPr>
-      <w:bookmarkStart w:id="44" w:name="_Toc4640928"/>
+      <w:bookmarkStart w:id="46" w:name="_Toc4819493"/>
       <w:r>
         <w:t>Store DataFrame as Temp Table for Later Querying</w:t>
       </w:r>
-      <w:bookmarkEnd w:id="44"/>
+      <w:bookmarkEnd w:id="46"/>
     </w:p>
     <w:p/>
     <w:p>
@@ -20055,11 +20558,11 @@
         <w:pStyle w:val="Heading1"/>
         <w:ind w:left="0"/>
       </w:pPr>
-      <w:bookmarkStart w:id="45" w:name="_Toc4640929"/>
+      <w:bookmarkStart w:id="47" w:name="_Toc4819494"/>
       <w:r>
         <w:t>Select an Array Element</w:t>
       </w:r>
-      <w:bookmarkEnd w:id="45"/>
+      <w:bookmarkEnd w:id="47"/>
     </w:p>
     <w:p>
       <w:pPr>
@@ -20204,23 +20707,23 @@
         <w:pStyle w:val="Heading1"/>
         <w:ind w:left="0"/>
       </w:pPr>
-      <w:bookmarkStart w:id="46" w:name="_Toc4640930"/>
+      <w:bookmarkStart w:id="48" w:name="_Toc4819495"/>
       <w:r>
         <w:lastRenderedPageBreak/>
         <w:t>Parquet</w:t>
       </w:r>
-      <w:bookmarkEnd w:id="46"/>
+      <w:bookmarkEnd w:id="48"/>
     </w:p>
     <w:p/>
     <w:p>
       <w:pPr>
         <w:pStyle w:val="Heading2"/>
       </w:pPr>
-      <w:bookmarkStart w:id="47" w:name="_Toc4640931"/>
+      <w:bookmarkStart w:id="49" w:name="_Toc4819496"/>
       <w:r>
         <w:t>Explode a list or array data field</w:t>
       </w:r>
-      <w:bookmarkEnd w:id="47"/>
+      <w:bookmarkEnd w:id="49"/>
     </w:p>
     <w:p/>
     <w:p>
@@ -21946,22 +22449,22 @@
         <w:pStyle w:val="Heading1"/>
         <w:ind w:left="0"/>
       </w:pPr>
-      <w:bookmarkStart w:id="48" w:name="_Toc4640932"/>
+      <w:bookmarkStart w:id="50" w:name="_Toc4819497"/>
       <w:r>
         <w:t>Strings</w:t>
       </w:r>
-      <w:bookmarkEnd w:id="48"/>
+      <w:bookmarkEnd w:id="50"/>
     </w:p>
     <w:p/>
     <w:p>
       <w:pPr>
         <w:pStyle w:val="Heading2"/>
       </w:pPr>
-      <w:bookmarkStart w:id="49" w:name="_Toc4640933"/>
+      <w:bookmarkStart w:id="51" w:name="_Toc4819498"/>
       <w:r>
         <w:t>Concatenate strings</w:t>
       </w:r>
-      <w:bookmarkEnd w:id="49"/>
+      <w:bookmarkEnd w:id="51"/>
     </w:p>
     <w:p/>
     <w:p>
@@ -22003,11 +22506,11 @@
       <w:pPr>
         <w:pStyle w:val="Heading2"/>
       </w:pPr>
-      <w:bookmarkStart w:id="50" w:name="_Toc4640934"/>
+      <w:bookmarkStart w:id="52" w:name="_Toc4819499"/>
       <w:r>
         <w:t>Convert a numeric field to a string</w:t>
       </w:r>
-      <w:bookmarkEnd w:id="50"/>
+      <w:bookmarkEnd w:id="52"/>
     </w:p>
     <w:p/>
     <w:p>
@@ -22274,11 +22777,11 @@
       <w:pPr>
         <w:pStyle w:val="Heading2"/>
       </w:pPr>
-      <w:bookmarkStart w:id="51" w:name="_Toc4640935"/>
+      <w:bookmarkStart w:id="53" w:name="_Toc4819500"/>
       <w:r>
         <w:t>Substring</w:t>
       </w:r>
-      <w:bookmarkEnd w:id="51"/>
+      <w:bookmarkEnd w:id="53"/>
     </w:p>
     <w:p/>
     <w:p>
@@ -22312,23 +22815,23 @@
         <w:pStyle w:val="Heading1"/>
         <w:ind w:left="0"/>
       </w:pPr>
-      <w:bookmarkStart w:id="52" w:name="_Toc4640936"/>
+      <w:bookmarkStart w:id="54" w:name="_Toc4819501"/>
       <w:r>
         <w:lastRenderedPageBreak/>
         <w:t>Timestamps</w:t>
       </w:r>
-      <w:bookmarkEnd w:id="52"/>
+      <w:bookmarkEnd w:id="54"/>
     </w:p>
     <w:p/>
     <w:p>
       <w:pPr>
         <w:pStyle w:val="Heading2"/>
       </w:pPr>
-      <w:bookmarkStart w:id="53" w:name="_Toc4640937"/>
+      <w:bookmarkStart w:id="55" w:name="_Toc4819502"/>
       <w:r>
         <w:t>Convert string to timestamp</w:t>
       </w:r>
-      <w:bookmarkEnd w:id="53"/>
+      <w:bookmarkEnd w:id="55"/>
     </w:p>
     <w:p/>
     <w:p>
@@ -22614,11 +23117,11 @@
       <w:pPr>
         <w:pStyle w:val="Heading2"/>
       </w:pPr>
-      <w:bookmarkStart w:id="54" w:name="_Toc4640938"/>
+      <w:bookmarkStart w:id="56" w:name="_Toc4819503"/>
       <w:r>
         <w:t>Convert Unix Timestamp to Formatted Date</w:t>
       </w:r>
-      <w:bookmarkEnd w:id="54"/>
+      <w:bookmarkEnd w:id="56"/>
     </w:p>
     <w:p/>
     <w:p>
@@ -22934,12 +23437,12 @@
       <w:pPr>
         <w:pStyle w:val="Heading2"/>
       </w:pPr>
-      <w:bookmarkStart w:id="55" w:name="_Toc4640939"/>
+      <w:bookmarkStart w:id="57" w:name="_Toc4819504"/>
       <w:r>
         <w:lastRenderedPageBreak/>
         <w:t>Convert Unix Timestamp to ISO Standard Date and Time</w:t>
       </w:r>
-      <w:bookmarkEnd w:id="55"/>
+      <w:bookmarkEnd w:id="57"/>
     </w:p>
     <w:p/>
     <w:p>
@@ -24482,7 +24985,7 @@
 </file>
 
 <file path=customXml/itemProps1.xml><?xml version="1.0" encoding="utf-8"?>
-<ds:datastoreItem xmlns:ds="http://schemas.openxmlformats.org/officeDocument/2006/customXml" ds:itemID="{223CFAD1-1BF5-1D43-9DBE-818AB0F78F6D}">
+<ds:datastoreItem xmlns:ds="http://schemas.openxmlformats.org/officeDocument/2006/customXml" ds:itemID="{22A0F23E-C62F-5E4C-91A7-F7A84FB1D23C}">
   <ds:schemaRefs>
     <ds:schemaRef ds:uri="http://schemas.openxmlformats.org/officeDocument/2006/bibliography"/>
   </ds:schemaRefs>

</xml_diff>

<commit_message>
Added column removal for DataFrames
</commit_message>
<xml_diff>
--- a/pySpark_Cheatsheet.docx
+++ b/pySpark_Cheatsheet.docx
@@ -74,7 +74,7 @@
             </w:rPr>
             <w:fldChar w:fldCharType="separate"/>
           </w:r>
-          <w:hyperlink w:anchor="_Toc5036951" w:history="1">
+          <w:hyperlink w:anchor="_Toc7088567" w:history="1">
             <w:r>
               <w:rPr>
                 <w:rStyle w:val="Hyperlink"/>
@@ -101,7 +101,7 @@
                 <w:noProof/>
                 <w:webHidden/>
               </w:rPr>
-              <w:instrText xml:space="preserve"> PAGEREF _Toc5036951 \h </w:instrText>
+              <w:instrText xml:space="preserve"> PAGEREF _Toc7088567 \h </w:instrText>
             </w:r>
             <w:r>
               <w:rPr>
@@ -147,7 +147,7 @@
               <w:szCs w:val="24"/>
             </w:rPr>
           </w:pPr>
-          <w:hyperlink w:anchor="_Toc5036952" w:history="1">
+          <w:hyperlink w:anchor="_Toc7088568" w:history="1">
             <w:r>
               <w:rPr>
                 <w:rStyle w:val="Hyperlink"/>
@@ -174,7 +174,7 @@
                 <w:noProof/>
                 <w:webHidden/>
               </w:rPr>
-              <w:instrText xml:space="preserve"> PAGEREF _Toc5036952 \h </w:instrText>
+              <w:instrText xml:space="preserve"> PAGEREF _Toc7088568 \h </w:instrText>
             </w:r>
             <w:r>
               <w:rPr>
@@ -220,7 +220,7 @@
               <w:szCs w:val="24"/>
             </w:rPr>
           </w:pPr>
-          <w:hyperlink w:anchor="_Toc5036953" w:history="1">
+          <w:hyperlink w:anchor="_Toc7088569" w:history="1">
             <w:r>
               <w:rPr>
                 <w:rStyle w:val="Hyperlink"/>
@@ -247,7 +247,7 @@
                 <w:noProof/>
                 <w:webHidden/>
               </w:rPr>
-              <w:instrText xml:space="preserve"> PAGEREF _Toc5036953 \h </w:instrText>
+              <w:instrText xml:space="preserve"> PAGEREF _Toc7088569 \h </w:instrText>
             </w:r>
             <w:r>
               <w:rPr>
@@ -293,7 +293,7 @@
               <w:szCs w:val="24"/>
             </w:rPr>
           </w:pPr>
-          <w:hyperlink w:anchor="_Toc5036954" w:history="1">
+          <w:hyperlink w:anchor="_Toc7088570" w:history="1">
             <w:r>
               <w:rPr>
                 <w:rStyle w:val="Hyperlink"/>
@@ -320,7 +320,7 @@
                 <w:noProof/>
                 <w:webHidden/>
               </w:rPr>
-              <w:instrText xml:space="preserve"> PAGEREF _Toc5036954 \h </w:instrText>
+              <w:instrText xml:space="preserve"> PAGEREF _Toc7088570 \h </w:instrText>
             </w:r>
             <w:r>
               <w:rPr>
@@ -340,7 +340,7 @@
                 <w:noProof/>
                 <w:webHidden/>
               </w:rPr>
-              <w:t>2</w:t>
+              <w:t>3</w:t>
             </w:r>
             <w:r>
               <w:rPr>
@@ -366,7 +366,7 @@
               <w:szCs w:val="24"/>
             </w:rPr>
           </w:pPr>
-          <w:hyperlink w:anchor="_Toc5036955" w:history="1">
+          <w:hyperlink w:anchor="_Toc7088571" w:history="1">
             <w:r>
               <w:rPr>
                 <w:rStyle w:val="Hyperlink"/>
@@ -393,7 +393,7 @@
                 <w:noProof/>
                 <w:webHidden/>
               </w:rPr>
-              <w:instrText xml:space="preserve"> PAGEREF _Toc5036955 \h </w:instrText>
+              <w:instrText xml:space="preserve"> PAGEREF _Toc7088571 \h </w:instrText>
             </w:r>
             <w:r>
               <w:rPr>
@@ -439,7 +439,7 @@
               <w:szCs w:val="24"/>
             </w:rPr>
           </w:pPr>
-          <w:hyperlink w:anchor="_Toc5036956" w:history="1">
+          <w:hyperlink w:anchor="_Toc7088572" w:history="1">
             <w:r>
               <w:rPr>
                 <w:rStyle w:val="Hyperlink"/>
@@ -466,7 +466,7 @@
                 <w:noProof/>
                 <w:webHidden/>
               </w:rPr>
-              <w:instrText xml:space="preserve"> PAGEREF _Toc5036956 \h </w:instrText>
+              <w:instrText xml:space="preserve"> PAGEREF _Toc7088572 \h </w:instrText>
             </w:r>
             <w:r>
               <w:rPr>
@@ -486,7 +486,7 @@
                 <w:noProof/>
                 <w:webHidden/>
               </w:rPr>
-              <w:t>4</w:t>
+              <w:t>5</w:t>
             </w:r>
             <w:r>
               <w:rPr>
@@ -510,7 +510,7 @@
               <w:noProof/>
             </w:rPr>
           </w:pPr>
-          <w:hyperlink w:anchor="_Toc5036957" w:history="1">
+          <w:hyperlink w:anchor="_Toc7088573" w:history="1">
             <w:r>
               <w:rPr>
                 <w:rStyle w:val="Hyperlink"/>
@@ -537,7 +537,7 @@
                 <w:noProof/>
                 <w:webHidden/>
               </w:rPr>
-              <w:instrText xml:space="preserve"> PAGEREF _Toc5036957 \h </w:instrText>
+              <w:instrText xml:space="preserve"> PAGEREF _Toc7088573 \h </w:instrText>
             </w:r>
             <w:r>
               <w:rPr>
@@ -583,7 +583,7 @@
               <w:szCs w:val="24"/>
             </w:rPr>
           </w:pPr>
-          <w:hyperlink w:anchor="_Toc5036958" w:history="1">
+          <w:hyperlink w:anchor="_Toc7088574" w:history="1">
             <w:r>
               <w:rPr>
                 <w:rStyle w:val="Hyperlink"/>
@@ -610,7 +610,7 @@
                 <w:noProof/>
                 <w:webHidden/>
               </w:rPr>
-              <w:instrText xml:space="preserve"> PAGEREF _Toc5036958 \h </w:instrText>
+              <w:instrText xml:space="preserve"> PAGEREF _Toc7088574 \h </w:instrText>
             </w:r>
             <w:r>
               <w:rPr>
@@ -656,7 +656,7 @@
               <w:szCs w:val="24"/>
             </w:rPr>
           </w:pPr>
-          <w:hyperlink w:anchor="_Toc5036959" w:history="1">
+          <w:hyperlink w:anchor="_Toc7088575" w:history="1">
             <w:r>
               <w:rPr>
                 <w:rStyle w:val="Hyperlink"/>
@@ -683,7 +683,7 @@
                 <w:noProof/>
                 <w:webHidden/>
               </w:rPr>
-              <w:instrText xml:space="preserve"> PAGEREF _Toc5036959 \h </w:instrText>
+              <w:instrText xml:space="preserve"> PAGEREF _Toc7088575 \h </w:instrText>
             </w:r>
             <w:r>
               <w:rPr>
@@ -729,7 +729,7 @@
               <w:szCs w:val="24"/>
             </w:rPr>
           </w:pPr>
-          <w:hyperlink w:anchor="_Toc5036960" w:history="1">
+          <w:hyperlink w:anchor="_Toc7088576" w:history="1">
             <w:r>
               <w:rPr>
                 <w:rStyle w:val="Hyperlink"/>
@@ -756,7 +756,7 @@
                 <w:noProof/>
                 <w:webHidden/>
               </w:rPr>
-              <w:instrText xml:space="preserve"> PAGEREF _Toc5036960 \h </w:instrText>
+              <w:instrText xml:space="preserve"> PAGEREF _Toc7088576 \h </w:instrText>
             </w:r>
             <w:r>
               <w:rPr>
@@ -802,7 +802,7 @@
               <w:szCs w:val="24"/>
             </w:rPr>
           </w:pPr>
-          <w:hyperlink w:anchor="_Toc5036961" w:history="1">
+          <w:hyperlink w:anchor="_Toc7088577" w:history="1">
             <w:r>
               <w:rPr>
                 <w:rStyle w:val="Hyperlink"/>
@@ -829,7 +829,7 @@
                 <w:noProof/>
                 <w:webHidden/>
               </w:rPr>
-              <w:instrText xml:space="preserve"> PAGEREF _Toc5036961 \h </w:instrText>
+              <w:instrText xml:space="preserve"> PAGEREF _Toc7088577 \h </w:instrText>
             </w:r>
             <w:r>
               <w:rPr>
@@ -875,7 +875,7 @@
               <w:szCs w:val="24"/>
             </w:rPr>
           </w:pPr>
-          <w:hyperlink w:anchor="_Toc5036962" w:history="1">
+          <w:hyperlink w:anchor="_Toc7088578" w:history="1">
             <w:r>
               <w:rPr>
                 <w:rStyle w:val="Hyperlink"/>
@@ -902,7 +902,7 @@
                 <w:noProof/>
                 <w:webHidden/>
               </w:rPr>
-              <w:instrText xml:space="preserve"> PAGEREF _Toc5036962 \h </w:instrText>
+              <w:instrText xml:space="preserve"> PAGEREF _Toc7088578 \h </w:instrText>
             </w:r>
             <w:r>
               <w:rPr>
@@ -948,7 +948,7 @@
               <w:szCs w:val="24"/>
             </w:rPr>
           </w:pPr>
-          <w:hyperlink w:anchor="_Toc5036963" w:history="1">
+          <w:hyperlink w:anchor="_Toc7088579" w:history="1">
             <w:r>
               <w:rPr>
                 <w:rStyle w:val="Hyperlink"/>
@@ -975,7 +975,7 @@
                 <w:noProof/>
                 <w:webHidden/>
               </w:rPr>
-              <w:instrText xml:space="preserve"> PAGEREF _Toc5036963 \h </w:instrText>
+              <w:instrText xml:space="preserve"> PAGEREF _Toc7088579 \h </w:instrText>
             </w:r>
             <w:r>
               <w:rPr>
@@ -1021,7 +1021,7 @@
               <w:szCs w:val="24"/>
             </w:rPr>
           </w:pPr>
-          <w:hyperlink w:anchor="_Toc5036964" w:history="1">
+          <w:hyperlink w:anchor="_Toc7088580" w:history="1">
             <w:r>
               <w:rPr>
                 <w:rStyle w:val="Hyperlink"/>
@@ -1048,7 +1048,7 @@
                 <w:noProof/>
                 <w:webHidden/>
               </w:rPr>
-              <w:instrText xml:space="preserve"> PAGEREF _Toc5036964 \h </w:instrText>
+              <w:instrText xml:space="preserve"> PAGEREF _Toc7088580 \h </w:instrText>
             </w:r>
             <w:r>
               <w:rPr>
@@ -1094,7 +1094,7 @@
               <w:szCs w:val="24"/>
             </w:rPr>
           </w:pPr>
-          <w:hyperlink w:anchor="_Toc5036965" w:history="1">
+          <w:hyperlink w:anchor="_Toc7088581" w:history="1">
             <w:r>
               <w:rPr>
                 <w:rStyle w:val="Hyperlink"/>
@@ -1121,7 +1121,7 @@
                 <w:noProof/>
                 <w:webHidden/>
               </w:rPr>
-              <w:instrText xml:space="preserve"> PAGEREF _Toc5036965 \h </w:instrText>
+              <w:instrText xml:space="preserve"> PAGEREF _Toc7088581 \h </w:instrText>
             </w:r>
             <w:r>
               <w:rPr>
@@ -1167,7 +1167,7 @@
               <w:szCs w:val="24"/>
             </w:rPr>
           </w:pPr>
-          <w:hyperlink w:anchor="_Toc5036966" w:history="1">
+          <w:hyperlink w:anchor="_Toc7088582" w:history="1">
             <w:r>
               <w:rPr>
                 <w:rStyle w:val="Hyperlink"/>
@@ -1194,7 +1194,7 @@
                 <w:noProof/>
                 <w:webHidden/>
               </w:rPr>
-              <w:instrText xml:space="preserve"> PAGEREF _Toc5036966 \h </w:instrText>
+              <w:instrText xml:space="preserve"> PAGEREF _Toc7088582 \h </w:instrText>
             </w:r>
             <w:r>
               <w:rPr>
@@ -1240,7 +1240,7 @@
               <w:szCs w:val="24"/>
             </w:rPr>
           </w:pPr>
-          <w:hyperlink w:anchor="_Toc5036967" w:history="1">
+          <w:hyperlink w:anchor="_Toc7088583" w:history="1">
             <w:r>
               <w:rPr>
                 <w:rStyle w:val="Hyperlink"/>
@@ -1267,7 +1267,7 @@
                 <w:noProof/>
                 <w:webHidden/>
               </w:rPr>
-              <w:instrText xml:space="preserve"> PAGEREF _Toc5036967 \h </w:instrText>
+              <w:instrText xml:space="preserve"> PAGEREF _Toc7088583 \h </w:instrText>
             </w:r>
             <w:r>
               <w:rPr>
@@ -1313,7 +1313,7 @@
               <w:szCs w:val="24"/>
             </w:rPr>
           </w:pPr>
-          <w:hyperlink w:anchor="_Toc5036968" w:history="1">
+          <w:hyperlink w:anchor="_Toc7088584" w:history="1">
             <w:r>
               <w:rPr>
                 <w:rStyle w:val="Hyperlink"/>
@@ -1340,7 +1340,7 @@
                 <w:noProof/>
                 <w:webHidden/>
               </w:rPr>
-              <w:instrText xml:space="preserve"> PAGEREF _Toc5036968 \h </w:instrText>
+              <w:instrText xml:space="preserve"> PAGEREF _Toc7088584 \h </w:instrText>
             </w:r>
             <w:r>
               <w:rPr>
@@ -1386,7 +1386,7 @@
               <w:szCs w:val="24"/>
             </w:rPr>
           </w:pPr>
-          <w:hyperlink w:anchor="_Toc5036969" w:history="1">
+          <w:hyperlink w:anchor="_Toc7088585" w:history="1">
             <w:r>
               <w:rPr>
                 <w:rStyle w:val="Hyperlink"/>
@@ -1413,7 +1413,7 @@
                 <w:noProof/>
                 <w:webHidden/>
               </w:rPr>
-              <w:instrText xml:space="preserve"> PAGEREF _Toc5036969 \h </w:instrText>
+              <w:instrText xml:space="preserve"> PAGEREF _Toc7088585 \h </w:instrText>
             </w:r>
             <w:r>
               <w:rPr>
@@ -1459,7 +1459,7 @@
               <w:szCs w:val="24"/>
             </w:rPr>
           </w:pPr>
-          <w:hyperlink w:anchor="_Toc5036970" w:history="1">
+          <w:hyperlink w:anchor="_Toc7088586" w:history="1">
             <w:r>
               <w:rPr>
                 <w:rStyle w:val="Hyperlink"/>
@@ -1486,7 +1486,7 @@
                 <w:noProof/>
                 <w:webHidden/>
               </w:rPr>
-              <w:instrText xml:space="preserve"> PAGEREF _Toc5036970 \h </w:instrText>
+              <w:instrText xml:space="preserve"> PAGEREF _Toc7088586 \h </w:instrText>
             </w:r>
             <w:r>
               <w:rPr>
@@ -1532,7 +1532,7 @@
               <w:szCs w:val="24"/>
             </w:rPr>
           </w:pPr>
-          <w:hyperlink w:anchor="_Toc5036971" w:history="1">
+          <w:hyperlink w:anchor="_Toc7088587" w:history="1">
             <w:r>
               <w:rPr>
                 <w:rStyle w:val="Hyperlink"/>
@@ -1559,7 +1559,7 @@
                 <w:noProof/>
                 <w:webHidden/>
               </w:rPr>
-              <w:instrText xml:space="preserve"> PAGEREF _Toc5036971 \h </w:instrText>
+              <w:instrText xml:space="preserve"> PAGEREF _Toc7088587 \h </w:instrText>
             </w:r>
             <w:r>
               <w:rPr>
@@ -1605,7 +1605,7 @@
               <w:szCs w:val="24"/>
             </w:rPr>
           </w:pPr>
-          <w:hyperlink w:anchor="_Toc5036972" w:history="1">
+          <w:hyperlink w:anchor="_Toc7088588" w:history="1">
             <w:r>
               <w:rPr>
                 <w:rStyle w:val="Hyperlink"/>
@@ -1632,7 +1632,7 @@
                 <w:noProof/>
                 <w:webHidden/>
               </w:rPr>
-              <w:instrText xml:space="preserve"> PAGEREF _Toc5036972 \h </w:instrText>
+              <w:instrText xml:space="preserve"> PAGEREF _Toc7088588 \h </w:instrText>
             </w:r>
             <w:r>
               <w:rPr>
@@ -1678,7 +1678,7 @@
               <w:szCs w:val="24"/>
             </w:rPr>
           </w:pPr>
-          <w:hyperlink w:anchor="_Toc5036973" w:history="1">
+          <w:hyperlink w:anchor="_Toc7088589" w:history="1">
             <w:r>
               <w:rPr>
                 <w:rStyle w:val="Hyperlink"/>
@@ -1705,7 +1705,7 @@
                 <w:noProof/>
                 <w:webHidden/>
               </w:rPr>
-              <w:instrText xml:space="preserve"> PAGEREF _Toc5036973 \h </w:instrText>
+              <w:instrText xml:space="preserve"> PAGEREF _Toc7088589 \h </w:instrText>
             </w:r>
             <w:r>
               <w:rPr>
@@ -1751,7 +1751,7 @@
               <w:szCs w:val="24"/>
             </w:rPr>
           </w:pPr>
-          <w:hyperlink w:anchor="_Toc5036974" w:history="1">
+          <w:hyperlink w:anchor="_Toc7088590" w:history="1">
             <w:r>
               <w:rPr>
                 <w:rStyle w:val="Hyperlink"/>
@@ -1778,7 +1778,7 @@
                 <w:noProof/>
                 <w:webHidden/>
               </w:rPr>
-              <w:instrText xml:space="preserve"> PAGEREF _Toc5036974 \h </w:instrText>
+              <w:instrText xml:space="preserve"> PAGEREF _Toc7088590 \h </w:instrText>
             </w:r>
             <w:r>
               <w:rPr>
@@ -1798,7 +1798,7 @@
                 <w:noProof/>
                 <w:webHidden/>
               </w:rPr>
-              <w:t>13</w:t>
+              <w:t>14</w:t>
             </w:r>
             <w:r>
               <w:rPr>
@@ -1824,7 +1824,7 @@
               <w:szCs w:val="24"/>
             </w:rPr>
           </w:pPr>
-          <w:hyperlink w:anchor="_Toc5036975" w:history="1">
+          <w:hyperlink w:anchor="_Toc7088591" w:history="1">
             <w:r>
               <w:rPr>
                 <w:rStyle w:val="Hyperlink"/>
@@ -1851,7 +1851,7 @@
                 <w:noProof/>
                 <w:webHidden/>
               </w:rPr>
-              <w:instrText xml:space="preserve"> PAGEREF _Toc5036975 \h </w:instrText>
+              <w:instrText xml:space="preserve"> PAGEREF _Toc7088591 \h </w:instrText>
             </w:r>
             <w:r>
               <w:rPr>
@@ -1871,7 +1871,7 @@
                 <w:noProof/>
                 <w:webHidden/>
               </w:rPr>
-              <w:t>14</w:t>
+              <w:t>15</w:t>
             </w:r>
             <w:r>
               <w:rPr>
@@ -1897,7 +1897,7 @@
               <w:szCs w:val="24"/>
             </w:rPr>
           </w:pPr>
-          <w:hyperlink w:anchor="_Toc5036976" w:history="1">
+          <w:hyperlink w:anchor="_Toc7088592" w:history="1">
             <w:r>
               <w:rPr>
                 <w:rStyle w:val="Hyperlink"/>
@@ -1924,7 +1924,7 @@
                 <w:noProof/>
                 <w:webHidden/>
               </w:rPr>
-              <w:instrText xml:space="preserve"> PAGEREF _Toc5036976 \h </w:instrText>
+              <w:instrText xml:space="preserve"> PAGEREF _Toc7088592 \h </w:instrText>
             </w:r>
             <w:r>
               <w:rPr>
@@ -1944,7 +1944,7 @@
                 <w:noProof/>
                 <w:webHidden/>
               </w:rPr>
-              <w:t>14</w:t>
+              <w:t>15</w:t>
             </w:r>
             <w:r>
               <w:rPr>
@@ -1970,7 +1970,7 @@
               <w:szCs w:val="24"/>
             </w:rPr>
           </w:pPr>
-          <w:hyperlink w:anchor="_Toc5036977" w:history="1">
+          <w:hyperlink w:anchor="_Toc7088593" w:history="1">
             <w:r>
               <w:rPr>
                 <w:rStyle w:val="Hyperlink"/>
@@ -1997,7 +1997,7 @@
                 <w:noProof/>
                 <w:webHidden/>
               </w:rPr>
-              <w:instrText xml:space="preserve"> PAGEREF _Toc5036977 \h </w:instrText>
+              <w:instrText xml:space="preserve"> PAGEREF _Toc7088593 \h </w:instrText>
             </w:r>
             <w:r>
               <w:rPr>
@@ -2017,7 +2017,7 @@
                 <w:noProof/>
                 <w:webHidden/>
               </w:rPr>
-              <w:t>15</w:t>
+              <w:t>16</w:t>
             </w:r>
             <w:r>
               <w:rPr>
@@ -2043,7 +2043,7 @@
               <w:szCs w:val="24"/>
             </w:rPr>
           </w:pPr>
-          <w:hyperlink w:anchor="_Toc5036978" w:history="1">
+          <w:hyperlink w:anchor="_Toc7088594" w:history="1">
             <w:r>
               <w:rPr>
                 <w:rStyle w:val="Hyperlink"/>
@@ -2070,7 +2070,7 @@
                 <w:noProof/>
                 <w:webHidden/>
               </w:rPr>
-              <w:instrText xml:space="preserve"> PAGEREF _Toc5036978 \h </w:instrText>
+              <w:instrText xml:space="preserve"> PAGEREF _Toc7088594 \h </w:instrText>
             </w:r>
             <w:r>
               <w:rPr>
@@ -2090,7 +2090,7 @@
                 <w:noProof/>
                 <w:webHidden/>
               </w:rPr>
-              <w:t>15</w:t>
+              <w:t>16</w:t>
             </w:r>
             <w:r>
               <w:rPr>
@@ -2116,7 +2116,7 @@
               <w:szCs w:val="24"/>
             </w:rPr>
           </w:pPr>
-          <w:hyperlink w:anchor="_Toc5036979" w:history="1">
+          <w:hyperlink w:anchor="_Toc7088595" w:history="1">
             <w:r>
               <w:rPr>
                 <w:rStyle w:val="Hyperlink"/>
@@ -2143,7 +2143,7 @@
                 <w:noProof/>
                 <w:webHidden/>
               </w:rPr>
-              <w:instrText xml:space="preserve"> PAGEREF _Toc5036979 \h </w:instrText>
+              <w:instrText xml:space="preserve"> PAGEREF _Toc7088595 \h </w:instrText>
             </w:r>
             <w:r>
               <w:rPr>
@@ -2163,7 +2163,7 @@
                 <w:noProof/>
                 <w:webHidden/>
               </w:rPr>
-              <w:t>15</w:t>
+              <w:t>16</w:t>
             </w:r>
             <w:r>
               <w:rPr>
@@ -2189,7 +2189,7 @@
               <w:szCs w:val="24"/>
             </w:rPr>
           </w:pPr>
-          <w:hyperlink w:anchor="_Toc5036980" w:history="1">
+          <w:hyperlink w:anchor="_Toc7088596" w:history="1">
             <w:r>
               <w:rPr>
                 <w:rStyle w:val="Hyperlink"/>
@@ -2216,7 +2216,7 @@
                 <w:noProof/>
                 <w:webHidden/>
               </w:rPr>
-              <w:instrText xml:space="preserve"> PAGEREF _Toc5036980 \h </w:instrText>
+              <w:instrText xml:space="preserve"> PAGEREF _Toc7088596 \h </w:instrText>
             </w:r>
             <w:r>
               <w:rPr>
@@ -2236,7 +2236,7 @@
                 <w:noProof/>
                 <w:webHidden/>
               </w:rPr>
-              <w:t>16</w:t>
+              <w:t>17</w:t>
             </w:r>
             <w:r>
               <w:rPr>
@@ -2262,7 +2262,7 @@
               <w:szCs w:val="24"/>
             </w:rPr>
           </w:pPr>
-          <w:hyperlink w:anchor="_Toc5036981" w:history="1">
+          <w:hyperlink w:anchor="_Toc7088597" w:history="1">
             <w:r>
               <w:rPr>
                 <w:rStyle w:val="Hyperlink"/>
@@ -2289,7 +2289,7 @@
                 <w:noProof/>
                 <w:webHidden/>
               </w:rPr>
-              <w:instrText xml:space="preserve"> PAGEREF _Toc5036981 \h </w:instrText>
+              <w:instrText xml:space="preserve"> PAGEREF _Toc7088597 \h </w:instrText>
             </w:r>
             <w:r>
               <w:rPr>
@@ -2309,7 +2309,7 @@
                 <w:noProof/>
                 <w:webHidden/>
               </w:rPr>
-              <w:t>16</w:t>
+              <w:t>17</w:t>
             </w:r>
             <w:r>
               <w:rPr>
@@ -2335,7 +2335,7 @@
               <w:szCs w:val="24"/>
             </w:rPr>
           </w:pPr>
-          <w:hyperlink w:anchor="_Toc5036982" w:history="1">
+          <w:hyperlink w:anchor="_Toc7088598" w:history="1">
             <w:r>
               <w:rPr>
                 <w:rStyle w:val="Hyperlink"/>
@@ -2362,7 +2362,7 @@
                 <w:noProof/>
                 <w:webHidden/>
               </w:rPr>
-              <w:instrText xml:space="preserve"> PAGEREF _Toc5036982 \h </w:instrText>
+              <w:instrText xml:space="preserve"> PAGEREF _Toc7088598 \h </w:instrText>
             </w:r>
             <w:r>
               <w:rPr>
@@ -2382,7 +2382,7 @@
                 <w:noProof/>
                 <w:webHidden/>
               </w:rPr>
-              <w:t>16</w:t>
+              <w:t>17</w:t>
             </w:r>
             <w:r>
               <w:rPr>
@@ -2408,7 +2408,7 @@
               <w:szCs w:val="24"/>
             </w:rPr>
           </w:pPr>
-          <w:hyperlink w:anchor="_Toc5036983" w:history="1">
+          <w:hyperlink w:anchor="_Toc7088599" w:history="1">
             <w:r>
               <w:rPr>
                 <w:rStyle w:val="Hyperlink"/>
@@ -2435,7 +2435,7 @@
                 <w:noProof/>
                 <w:webHidden/>
               </w:rPr>
-              <w:instrText xml:space="preserve"> PAGEREF _Toc5036983 \h </w:instrText>
+              <w:instrText xml:space="preserve"> PAGEREF _Toc7088599 \h </w:instrText>
             </w:r>
             <w:r>
               <w:rPr>
@@ -2455,7 +2455,7 @@
                 <w:noProof/>
                 <w:webHidden/>
               </w:rPr>
-              <w:t>16</w:t>
+              <w:t>17</w:t>
             </w:r>
             <w:r>
               <w:rPr>
@@ -2481,7 +2481,7 @@
               <w:szCs w:val="24"/>
             </w:rPr>
           </w:pPr>
-          <w:hyperlink w:anchor="_Toc5036984" w:history="1">
+          <w:hyperlink w:anchor="_Toc7088600" w:history="1">
             <w:r>
               <w:rPr>
                 <w:rStyle w:val="Hyperlink"/>
@@ -2508,7 +2508,7 @@
                 <w:noProof/>
                 <w:webHidden/>
               </w:rPr>
-              <w:instrText xml:space="preserve"> PAGEREF _Toc5036984 \h </w:instrText>
+              <w:instrText xml:space="preserve"> PAGEREF _Toc7088600 \h </w:instrText>
             </w:r>
             <w:r>
               <w:rPr>
@@ -2528,7 +2528,7 @@
                 <w:noProof/>
                 <w:webHidden/>
               </w:rPr>
-              <w:t>17</w:t>
+              <w:t>18</w:t>
             </w:r>
             <w:r>
               <w:rPr>
@@ -2554,7 +2554,7 @@
               <w:szCs w:val="24"/>
             </w:rPr>
           </w:pPr>
-          <w:hyperlink w:anchor="_Toc5036985" w:history="1">
+          <w:hyperlink w:anchor="_Toc7088601" w:history="1">
             <w:r>
               <w:rPr>
                 <w:rStyle w:val="Hyperlink"/>
@@ -2581,7 +2581,7 @@
                 <w:noProof/>
                 <w:webHidden/>
               </w:rPr>
-              <w:instrText xml:space="preserve"> PAGEREF _Toc5036985 \h </w:instrText>
+              <w:instrText xml:space="preserve"> PAGEREF _Toc7088601 \h </w:instrText>
             </w:r>
             <w:r>
               <w:rPr>
@@ -2601,7 +2601,7 @@
                 <w:noProof/>
                 <w:webHidden/>
               </w:rPr>
-              <w:t>17</w:t>
+              <w:t>18</w:t>
             </w:r>
             <w:r>
               <w:rPr>
@@ -2627,7 +2627,7 @@
               <w:szCs w:val="24"/>
             </w:rPr>
           </w:pPr>
-          <w:hyperlink w:anchor="_Toc5036986" w:history="1">
+          <w:hyperlink w:anchor="_Toc7088602" w:history="1">
             <w:r>
               <w:rPr>
                 <w:rStyle w:val="Hyperlink"/>
@@ -2654,7 +2654,7 @@
                 <w:noProof/>
                 <w:webHidden/>
               </w:rPr>
-              <w:instrText xml:space="preserve"> PAGEREF _Toc5036986 \h </w:instrText>
+              <w:instrText xml:space="preserve"> PAGEREF _Toc7088602 \h </w:instrText>
             </w:r>
             <w:r>
               <w:rPr>
@@ -2674,7 +2674,7 @@
                 <w:noProof/>
                 <w:webHidden/>
               </w:rPr>
-              <w:t>17</w:t>
+              <w:t>18</w:t>
             </w:r>
             <w:r>
               <w:rPr>
@@ -2700,7 +2700,7 @@
               <w:szCs w:val="24"/>
             </w:rPr>
           </w:pPr>
-          <w:hyperlink w:anchor="_Toc5036987" w:history="1">
+          <w:hyperlink w:anchor="_Toc7088603" w:history="1">
             <w:r>
               <w:rPr>
                 <w:rStyle w:val="Hyperlink"/>
@@ -2727,7 +2727,7 @@
                 <w:noProof/>
                 <w:webHidden/>
               </w:rPr>
-              <w:instrText xml:space="preserve"> PAGEREF _Toc5036987 \h </w:instrText>
+              <w:instrText xml:space="preserve"> PAGEREF _Toc7088603 \h </w:instrText>
             </w:r>
             <w:r>
               <w:rPr>
@@ -2747,7 +2747,7 @@
                 <w:noProof/>
                 <w:webHidden/>
               </w:rPr>
-              <w:t>19</w:t>
+              <w:t>20</w:t>
             </w:r>
             <w:r>
               <w:rPr>
@@ -2773,7 +2773,7 @@
               <w:szCs w:val="24"/>
             </w:rPr>
           </w:pPr>
-          <w:hyperlink w:anchor="_Toc5036988" w:history="1">
+          <w:hyperlink w:anchor="_Toc7088604" w:history="1">
             <w:r>
               <w:rPr>
                 <w:rStyle w:val="Hyperlink"/>
@@ -2808,7 +2808,7 @@
                 <w:noProof/>
                 <w:webHidden/>
               </w:rPr>
-              <w:instrText xml:space="preserve"> PAGEREF _Toc5036988 \h </w:instrText>
+              <w:instrText xml:space="preserve"> PAGEREF _Toc7088604 \h </w:instrText>
             </w:r>
             <w:r>
               <w:rPr>
@@ -2828,7 +2828,7 @@
                 <w:noProof/>
                 <w:webHidden/>
               </w:rPr>
-              <w:t>19</w:t>
+              <w:t>20</w:t>
             </w:r>
             <w:r>
               <w:rPr>
@@ -2854,7 +2854,7 @@
               <w:szCs w:val="24"/>
             </w:rPr>
           </w:pPr>
-          <w:hyperlink w:anchor="_Toc5036989" w:history="1">
+          <w:hyperlink w:anchor="_Toc7088605" w:history="1">
             <w:r>
               <w:rPr>
                 <w:rStyle w:val="Hyperlink"/>
@@ -2881,7 +2881,7 @@
                 <w:noProof/>
                 <w:webHidden/>
               </w:rPr>
-              <w:instrText xml:space="preserve"> PAGEREF _Toc5036989 \h </w:instrText>
+              <w:instrText xml:space="preserve"> PAGEREF _Toc7088605 \h </w:instrText>
             </w:r>
             <w:r>
               <w:rPr>
@@ -2901,7 +2901,7 @@
                 <w:noProof/>
                 <w:webHidden/>
               </w:rPr>
-              <w:t>20</w:t>
+              <w:t>21</w:t>
             </w:r>
             <w:r>
               <w:rPr>
@@ -2925,7 +2925,7 @@
               <w:szCs w:val="24"/>
             </w:rPr>
           </w:pPr>
-          <w:hyperlink w:anchor="_Toc5036990" w:history="1">
+          <w:hyperlink w:anchor="_Toc7088606" w:history="1">
             <w:r>
               <w:rPr>
                 <w:rStyle w:val="Hyperlink"/>
@@ -2952,7 +2952,7 @@
                 <w:noProof/>
                 <w:webHidden/>
               </w:rPr>
-              <w:instrText xml:space="preserve"> PAGEREF _Toc5036990 \h </w:instrText>
+              <w:instrText xml:space="preserve"> PAGEREF _Toc7088606 \h </w:instrText>
             </w:r>
             <w:r>
               <w:rPr>
@@ -2972,7 +2972,7 @@
                 <w:noProof/>
                 <w:webHidden/>
               </w:rPr>
-              <w:t>20</w:t>
+              <w:t>21</w:t>
             </w:r>
             <w:r>
               <w:rPr>
@@ -2996,7 +2996,7 @@
               <w:szCs w:val="24"/>
             </w:rPr>
           </w:pPr>
-          <w:hyperlink w:anchor="_Toc5036991" w:history="1">
+          <w:hyperlink w:anchor="_Toc7088607" w:history="1">
             <w:r>
               <w:rPr>
                 <w:rStyle w:val="Hyperlink"/>
@@ -3024,7 +3024,7 @@
                 <w:noProof/>
                 <w:webHidden/>
               </w:rPr>
-              <w:instrText xml:space="preserve"> PAGEREF _Toc5036991 \h </w:instrText>
+              <w:instrText xml:space="preserve"> PAGEREF _Toc7088607 \h </w:instrText>
             </w:r>
             <w:r>
               <w:rPr>
@@ -3044,7 +3044,7 @@
                 <w:noProof/>
                 <w:webHidden/>
               </w:rPr>
-              <w:t>20</w:t>
+              <w:t>21</w:t>
             </w:r>
             <w:r>
               <w:rPr>
@@ -3070,7 +3070,7 @@
               <w:szCs w:val="24"/>
             </w:rPr>
           </w:pPr>
-          <w:hyperlink w:anchor="_Toc5036992" w:history="1">
+          <w:hyperlink w:anchor="_Toc7088608" w:history="1">
             <w:r>
               <w:rPr>
                 <w:rStyle w:val="Hyperlink"/>
@@ -3097,7 +3097,7 @@
                 <w:noProof/>
                 <w:webHidden/>
               </w:rPr>
-              <w:instrText xml:space="preserve"> PAGEREF _Toc5036992 \h </w:instrText>
+              <w:instrText xml:space="preserve"> PAGEREF _Toc7088608 \h </w:instrText>
             </w:r>
             <w:r>
               <w:rPr>
@@ -3117,7 +3117,7 @@
                 <w:noProof/>
                 <w:webHidden/>
               </w:rPr>
-              <w:t>20</w:t>
+              <w:t>21</w:t>
             </w:r>
             <w:r>
               <w:rPr>
@@ -3143,7 +3143,7 @@
               <w:szCs w:val="24"/>
             </w:rPr>
           </w:pPr>
-          <w:hyperlink w:anchor="_Toc5036993" w:history="1">
+          <w:hyperlink w:anchor="_Toc7088609" w:history="1">
             <w:r>
               <w:rPr>
                 <w:rStyle w:val="Hyperlink"/>
@@ -3170,7 +3170,7 @@
                 <w:noProof/>
                 <w:webHidden/>
               </w:rPr>
-              <w:instrText xml:space="preserve"> PAGEREF _Toc5036993 \h </w:instrText>
+              <w:instrText xml:space="preserve"> PAGEREF _Toc7088609 \h </w:instrText>
             </w:r>
             <w:r>
               <w:rPr>
@@ -3190,7 +3190,7 @@
                 <w:noProof/>
                 <w:webHidden/>
               </w:rPr>
-              <w:t>22</w:t>
+              <w:t>23</w:t>
             </w:r>
             <w:r>
               <w:rPr>
@@ -3216,7 +3216,7 @@
               <w:szCs w:val="24"/>
             </w:rPr>
           </w:pPr>
-          <w:hyperlink w:anchor="_Toc5036994" w:history="1">
+          <w:hyperlink w:anchor="_Toc7088610" w:history="1">
             <w:r>
               <w:rPr>
                 <w:rStyle w:val="Hyperlink"/>
@@ -3243,7 +3243,7 @@
                 <w:noProof/>
                 <w:webHidden/>
               </w:rPr>
-              <w:instrText xml:space="preserve"> PAGEREF _Toc5036994 \h </w:instrText>
+              <w:instrText xml:space="preserve"> PAGEREF _Toc7088610 \h </w:instrText>
             </w:r>
             <w:r>
               <w:rPr>
@@ -3263,7 +3263,7 @@
                 <w:noProof/>
                 <w:webHidden/>
               </w:rPr>
-              <w:t>22</w:t>
+              <w:t>23</w:t>
             </w:r>
             <w:r>
               <w:rPr>
@@ -3289,7 +3289,7 @@
               <w:szCs w:val="24"/>
             </w:rPr>
           </w:pPr>
-          <w:hyperlink w:anchor="_Toc5036995" w:history="1">
+          <w:hyperlink w:anchor="_Toc7088611" w:history="1">
             <w:r>
               <w:rPr>
                 <w:rStyle w:val="Hyperlink"/>
@@ -3316,7 +3316,7 @@
                 <w:noProof/>
                 <w:webHidden/>
               </w:rPr>
-              <w:instrText xml:space="preserve"> PAGEREF _Toc5036995 \h </w:instrText>
+              <w:instrText xml:space="preserve"> PAGEREF _Toc7088611 \h </w:instrText>
             </w:r>
             <w:r>
               <w:rPr>
@@ -3336,7 +3336,7 @@
                 <w:noProof/>
                 <w:webHidden/>
               </w:rPr>
-              <w:t>22</w:t>
+              <w:t>23</w:t>
             </w:r>
             <w:r>
               <w:rPr>
@@ -3362,7 +3362,7 @@
               <w:szCs w:val="24"/>
             </w:rPr>
           </w:pPr>
-          <w:hyperlink w:anchor="_Toc5036996" w:history="1">
+          <w:hyperlink w:anchor="_Toc7088612" w:history="1">
             <w:r>
               <w:rPr>
                 <w:rStyle w:val="Hyperlink"/>
@@ -3389,7 +3389,7 @@
                 <w:noProof/>
                 <w:webHidden/>
               </w:rPr>
-              <w:instrText xml:space="preserve"> PAGEREF _Toc5036996 \h </w:instrText>
+              <w:instrText xml:space="preserve"> PAGEREF _Toc7088612 \h </w:instrText>
             </w:r>
             <w:r>
               <w:rPr>
@@ -3409,7 +3409,7 @@
                 <w:noProof/>
                 <w:webHidden/>
               </w:rPr>
-              <w:t>22</w:t>
+              <w:t>23</w:t>
             </w:r>
             <w:r>
               <w:rPr>
@@ -3435,7 +3435,7 @@
               <w:szCs w:val="24"/>
             </w:rPr>
           </w:pPr>
-          <w:hyperlink w:anchor="_Toc5036997" w:history="1">
+          <w:hyperlink w:anchor="_Toc7088613" w:history="1">
             <w:r>
               <w:rPr>
                 <w:rStyle w:val="Hyperlink"/>
@@ -3462,7 +3462,7 @@
                 <w:noProof/>
                 <w:webHidden/>
               </w:rPr>
-              <w:instrText xml:space="preserve"> PAGEREF _Toc5036997 \h </w:instrText>
+              <w:instrText xml:space="preserve"> PAGEREF _Toc7088613 \h </w:instrText>
             </w:r>
             <w:r>
               <w:rPr>
@@ -3482,7 +3482,7 @@
                 <w:noProof/>
                 <w:webHidden/>
               </w:rPr>
-              <w:t>24</w:t>
+              <w:t>25</w:t>
             </w:r>
             <w:r>
               <w:rPr>
@@ -3508,7 +3508,7 @@
               <w:szCs w:val="24"/>
             </w:rPr>
           </w:pPr>
-          <w:hyperlink w:anchor="_Toc5036998" w:history="1">
+          <w:hyperlink w:anchor="_Toc7088614" w:history="1">
             <w:r>
               <w:rPr>
                 <w:rStyle w:val="Hyperlink"/>
@@ -3535,7 +3535,7 @@
                 <w:noProof/>
                 <w:webHidden/>
               </w:rPr>
-              <w:instrText xml:space="preserve"> PAGEREF _Toc5036998 \h </w:instrText>
+              <w:instrText xml:space="preserve"> PAGEREF _Toc7088614 \h </w:instrText>
             </w:r>
             <w:r>
               <w:rPr>
@@ -3555,7 +3555,7 @@
                 <w:noProof/>
                 <w:webHidden/>
               </w:rPr>
-              <w:t>25</w:t>
+              <w:t>26</w:t>
             </w:r>
             <w:r>
               <w:rPr>
@@ -3579,7 +3579,7 @@
               <w:szCs w:val="24"/>
             </w:rPr>
           </w:pPr>
-          <w:hyperlink w:anchor="_Toc5036999" w:history="1">
+          <w:hyperlink w:anchor="_Toc7088615" w:history="1">
             <w:r>
               <w:rPr>
                 <w:rStyle w:val="Hyperlink"/>
@@ -3606,7 +3606,7 @@
                 <w:noProof/>
                 <w:webHidden/>
               </w:rPr>
-              <w:instrText xml:space="preserve"> PAGEREF _Toc5036999 \h </w:instrText>
+              <w:instrText xml:space="preserve"> PAGEREF _Toc7088615 \h </w:instrText>
             </w:r>
             <w:r>
               <w:rPr>
@@ -3626,7 +3626,7 @@
                 <w:noProof/>
                 <w:webHidden/>
               </w:rPr>
-              <w:t>25</w:t>
+              <w:t>26</w:t>
             </w:r>
             <w:r>
               <w:rPr>
@@ -3650,7 +3650,7 @@
               <w:szCs w:val="24"/>
             </w:rPr>
           </w:pPr>
-          <w:hyperlink w:anchor="_Toc5037000" w:history="1">
+          <w:hyperlink w:anchor="_Toc7088616" w:history="1">
             <w:r>
               <w:rPr>
                 <w:rStyle w:val="Hyperlink"/>
@@ -3677,7 +3677,7 @@
                 <w:noProof/>
                 <w:webHidden/>
               </w:rPr>
-              <w:instrText xml:space="preserve"> PAGEREF _Toc5037000 \h </w:instrText>
+              <w:instrText xml:space="preserve"> PAGEREF _Toc7088616 \h </w:instrText>
             </w:r>
             <w:r>
               <w:rPr>
@@ -3697,7 +3697,7 @@
                 <w:noProof/>
                 <w:webHidden/>
               </w:rPr>
-              <w:t>25</w:t>
+              <w:t>26</w:t>
             </w:r>
             <w:r>
               <w:rPr>
@@ -3721,7 +3721,7 @@
               <w:noProof/>
             </w:rPr>
           </w:pPr>
-          <w:hyperlink w:anchor="_Toc5037001" w:history="1">
+          <w:hyperlink w:anchor="_Toc7088617" w:history="1">
             <w:r>
               <w:rPr>
                 <w:rStyle w:val="Hyperlink"/>
@@ -3748,7 +3748,7 @@
                 <w:noProof/>
                 <w:webHidden/>
               </w:rPr>
-              <w:instrText xml:space="preserve"> PAGEREF _Toc5037001 \h </w:instrText>
+              <w:instrText xml:space="preserve"> PAGEREF _Toc7088617 \h </w:instrText>
             </w:r>
             <w:r>
               <w:rPr>
@@ -3768,7 +3768,7 @@
                 <w:noProof/>
                 <w:webHidden/>
               </w:rPr>
-              <w:t>25</w:t>
+              <w:t>26</w:t>
             </w:r>
             <w:r>
               <w:rPr>
@@ -3792,7 +3792,7 @@
               <w:noProof/>
             </w:rPr>
           </w:pPr>
-          <w:hyperlink w:anchor="_Toc5037002" w:history="1">
+          <w:hyperlink w:anchor="_Toc7088618" w:history="1">
             <w:r>
               <w:rPr>
                 <w:rStyle w:val="Hyperlink"/>
@@ -3819,7 +3819,7 @@
                 <w:noProof/>
                 <w:webHidden/>
               </w:rPr>
-              <w:instrText xml:space="preserve"> PAGEREF _Toc5037002 \h </w:instrText>
+              <w:instrText xml:space="preserve"> PAGEREF _Toc7088618 \h </w:instrText>
             </w:r>
             <w:r>
               <w:rPr>
@@ -3839,7 +3839,7 @@
                 <w:noProof/>
                 <w:webHidden/>
               </w:rPr>
-              <w:t>26</w:t>
+              <w:t>27</w:t>
             </w:r>
             <w:r>
               <w:rPr>
@@ -3863,7 +3863,7 @@
               <w:noProof/>
             </w:rPr>
           </w:pPr>
-          <w:hyperlink w:anchor="_Toc5037003" w:history="1">
+          <w:hyperlink w:anchor="_Toc7088619" w:history="1">
             <w:r>
               <w:rPr>
                 <w:rStyle w:val="Hyperlink"/>
@@ -3890,7 +3890,7 @@
                 <w:noProof/>
                 <w:webHidden/>
               </w:rPr>
-              <w:instrText xml:space="preserve"> PAGEREF _Toc5037003 \h </w:instrText>
+              <w:instrText xml:space="preserve"> PAGEREF _Toc7088619 \h </w:instrText>
             </w:r>
             <w:r>
               <w:rPr>
@@ -3910,7 +3910,7 @@
                 <w:noProof/>
                 <w:webHidden/>
               </w:rPr>
-              <w:t>26</w:t>
+              <w:t>27</w:t>
             </w:r>
             <w:r>
               <w:rPr>
@@ -3934,7 +3934,7 @@
               <w:noProof/>
             </w:rPr>
           </w:pPr>
-          <w:hyperlink w:anchor="_Toc5037004" w:history="1">
+          <w:hyperlink w:anchor="_Toc7088620" w:history="1">
             <w:r>
               <w:rPr>
                 <w:rStyle w:val="Hyperlink"/>
@@ -3961,7 +3961,7 @@
                 <w:noProof/>
                 <w:webHidden/>
               </w:rPr>
-              <w:instrText xml:space="preserve"> PAGEREF _Toc5037004 \h </w:instrText>
+              <w:instrText xml:space="preserve"> PAGEREF _Toc7088620 \h </w:instrText>
             </w:r>
             <w:r>
               <w:rPr>
@@ -3981,7 +3981,7 @@
                 <w:noProof/>
                 <w:webHidden/>
               </w:rPr>
-              <w:t>26</w:t>
+              <w:t>27</w:t>
             </w:r>
             <w:r>
               <w:rPr>
@@ -4007,7 +4007,7 @@
               <w:szCs w:val="24"/>
             </w:rPr>
           </w:pPr>
-          <w:hyperlink w:anchor="_Toc5037005" w:history="1">
+          <w:hyperlink w:anchor="_Toc7088621" w:history="1">
             <w:r>
               <w:rPr>
                 <w:rStyle w:val="Hyperlink"/>
@@ -4034,7 +4034,7 @@
                 <w:noProof/>
                 <w:webHidden/>
               </w:rPr>
-              <w:instrText xml:space="preserve"> PAGEREF _Toc5037005 \h </w:instrText>
+              <w:instrText xml:space="preserve"> PAGEREF _Toc7088621 \h </w:instrText>
             </w:r>
             <w:r>
               <w:rPr>
@@ -4054,7 +4054,7 @@
                 <w:noProof/>
                 <w:webHidden/>
               </w:rPr>
-              <w:t>27</w:t>
+              <w:t>28</w:t>
             </w:r>
             <w:r>
               <w:rPr>
@@ -4080,7 +4080,7 @@
               <w:szCs w:val="24"/>
             </w:rPr>
           </w:pPr>
-          <w:hyperlink w:anchor="_Toc5037006" w:history="1">
+          <w:hyperlink w:anchor="_Toc7088622" w:history="1">
             <w:r>
               <w:rPr>
                 <w:rStyle w:val="Hyperlink"/>
@@ -4107,7 +4107,7 @@
                 <w:noProof/>
                 <w:webHidden/>
               </w:rPr>
-              <w:instrText xml:space="preserve"> PAGEREF _Toc5037006 \h </w:instrText>
+              <w:instrText xml:space="preserve"> PAGEREF _Toc7088622 \h </w:instrText>
             </w:r>
             <w:r>
               <w:rPr>
@@ -4127,7 +4127,7 @@
                 <w:noProof/>
                 <w:webHidden/>
               </w:rPr>
-              <w:t>27</w:t>
+              <w:t>28</w:t>
             </w:r>
             <w:r>
               <w:rPr>
@@ -4151,7 +4151,7 @@
               <w:noProof/>
             </w:rPr>
           </w:pPr>
-          <w:hyperlink w:anchor="_Toc5037007" w:history="1">
+          <w:hyperlink w:anchor="_Toc7088623" w:history="1">
             <w:r>
               <w:rPr>
                 <w:rStyle w:val="Hyperlink"/>
@@ -4178,7 +4178,7 @@
                 <w:noProof/>
                 <w:webHidden/>
               </w:rPr>
-              <w:instrText xml:space="preserve"> PAGEREF _Toc5037007 \h </w:instrText>
+              <w:instrText xml:space="preserve"> PAGEREF _Toc7088623 \h </w:instrText>
             </w:r>
             <w:r>
               <w:rPr>
@@ -4198,7 +4198,7 @@
                 <w:noProof/>
                 <w:webHidden/>
               </w:rPr>
-              <w:t>27</w:t>
+              <w:t>28</w:t>
             </w:r>
             <w:r>
               <w:rPr>
@@ -4222,7 +4222,7 @@
               <w:noProof/>
             </w:rPr>
           </w:pPr>
-          <w:hyperlink w:anchor="_Toc5037008" w:history="1">
+          <w:hyperlink w:anchor="_Toc7088624" w:history="1">
             <w:r>
               <w:rPr>
                 <w:rStyle w:val="Hyperlink"/>
@@ -4249,7 +4249,7 @@
                 <w:noProof/>
                 <w:webHidden/>
               </w:rPr>
-              <w:instrText xml:space="preserve"> PAGEREF _Toc5037008 \h </w:instrText>
+              <w:instrText xml:space="preserve"> PAGEREF _Toc7088624 \h </w:instrText>
             </w:r>
             <w:r>
               <w:rPr>
@@ -4269,7 +4269,7 @@
                 <w:noProof/>
                 <w:webHidden/>
               </w:rPr>
-              <w:t>28</w:t>
+              <w:t>29</w:t>
             </w:r>
             <w:r>
               <w:rPr>
@@ -4295,7 +4295,7 @@
               <w:szCs w:val="24"/>
             </w:rPr>
           </w:pPr>
-          <w:hyperlink w:anchor="_Toc5037009" w:history="1">
+          <w:hyperlink w:anchor="_Toc7088625" w:history="1">
             <w:r>
               <w:rPr>
                 <w:rStyle w:val="Hyperlink"/>
@@ -4322,7 +4322,7 @@
                 <w:noProof/>
                 <w:webHidden/>
               </w:rPr>
-              <w:instrText xml:space="preserve"> PAGEREF _Toc5037009 \h </w:instrText>
+              <w:instrText xml:space="preserve"> PAGEREF _Toc7088625 \h </w:instrText>
             </w:r>
             <w:r>
               <w:rPr>
@@ -4342,7 +4342,7 @@
                 <w:noProof/>
                 <w:webHidden/>
               </w:rPr>
-              <w:t>28</w:t>
+              <w:t>29</w:t>
             </w:r>
             <w:r>
               <w:rPr>
@@ -4366,7 +4366,7 @@
               <w:noProof/>
             </w:rPr>
           </w:pPr>
-          <w:hyperlink w:anchor="_Toc5037010" w:history="1">
+          <w:hyperlink w:anchor="_Toc7088626" w:history="1">
             <w:r>
               <w:rPr>
                 <w:rStyle w:val="Hyperlink"/>
@@ -4393,7 +4393,7 @@
                 <w:noProof/>
                 <w:webHidden/>
               </w:rPr>
-              <w:instrText xml:space="preserve"> PAGEREF _Toc5037010 \h </w:instrText>
+              <w:instrText xml:space="preserve"> PAGEREF _Toc7088626 \h </w:instrText>
             </w:r>
             <w:r>
               <w:rPr>
@@ -4413,7 +4413,7 @@
                 <w:noProof/>
                 <w:webHidden/>
               </w:rPr>
-              <w:t>30</w:t>
+              <w:t>31</w:t>
             </w:r>
             <w:r>
               <w:rPr>
@@ -4439,7 +4439,7 @@
               <w:szCs w:val="24"/>
             </w:rPr>
           </w:pPr>
-          <w:hyperlink w:anchor="_Toc5037011" w:history="1">
+          <w:hyperlink w:anchor="_Toc7088627" w:history="1">
             <w:r>
               <w:rPr>
                 <w:rStyle w:val="Hyperlink"/>
@@ -4466,7 +4466,7 @@
                 <w:noProof/>
                 <w:webHidden/>
               </w:rPr>
-              <w:instrText xml:space="preserve"> PAGEREF _Toc5037011 \h </w:instrText>
+              <w:instrText xml:space="preserve"> PAGEREF _Toc7088627 \h </w:instrText>
             </w:r>
             <w:r>
               <w:rPr>
@@ -4486,7 +4486,7 @@
                 <w:noProof/>
                 <w:webHidden/>
               </w:rPr>
-              <w:t>30</w:t>
+              <w:t>31</w:t>
             </w:r>
             <w:r>
               <w:rPr>
@@ -4512,7 +4512,7 @@
               <w:szCs w:val="24"/>
             </w:rPr>
           </w:pPr>
-          <w:hyperlink w:anchor="_Toc5037012" w:history="1">
+          <w:hyperlink w:anchor="_Toc7088628" w:history="1">
             <w:r>
               <w:rPr>
                 <w:rStyle w:val="Hyperlink"/>
@@ -4539,7 +4539,7 @@
                 <w:noProof/>
                 <w:webHidden/>
               </w:rPr>
-              <w:instrText xml:space="preserve"> PAGEREF _Toc5037012 \h </w:instrText>
+              <w:instrText xml:space="preserve"> PAGEREF _Toc7088628 \h </w:instrText>
             </w:r>
             <w:r>
               <w:rPr>
@@ -4559,7 +4559,7 @@
                 <w:noProof/>
                 <w:webHidden/>
               </w:rPr>
-              <w:t>30</w:t>
+              <w:t>31</w:t>
             </w:r>
             <w:r>
               <w:rPr>
@@ -4585,7 +4585,7 @@
               <w:szCs w:val="24"/>
             </w:rPr>
           </w:pPr>
-          <w:hyperlink w:anchor="_Toc5037013" w:history="1">
+          <w:hyperlink w:anchor="_Toc7088629" w:history="1">
             <w:r>
               <w:rPr>
                 <w:rStyle w:val="Hyperlink"/>
@@ -4612,7 +4612,7 @@
                 <w:noProof/>
                 <w:webHidden/>
               </w:rPr>
-              <w:instrText xml:space="preserve"> PAGEREF _Toc5037013 \h </w:instrText>
+              <w:instrText xml:space="preserve"> PAGEREF _Toc7088629 \h </w:instrText>
             </w:r>
             <w:r>
               <w:rPr>
@@ -4632,7 +4632,7 @@
                 <w:noProof/>
                 <w:webHidden/>
               </w:rPr>
-              <w:t>30</w:t>
+              <w:t>31</w:t>
             </w:r>
             <w:r>
               <w:rPr>
@@ -4656,7 +4656,7 @@
               <w:noProof/>
             </w:rPr>
           </w:pPr>
-          <w:hyperlink w:anchor="_Toc5037014" w:history="1">
+          <w:hyperlink w:anchor="_Toc7088630" w:history="1">
             <w:r>
               <w:rPr>
                 <w:rStyle w:val="Hyperlink"/>
@@ -4683,7 +4683,7 @@
                 <w:noProof/>
                 <w:webHidden/>
               </w:rPr>
-              <w:instrText xml:space="preserve"> PAGEREF _Toc5037014 \h </w:instrText>
+              <w:instrText xml:space="preserve"> PAGEREF _Toc7088630 \h </w:instrText>
             </w:r>
             <w:r>
               <w:rPr>
@@ -4703,7 +4703,7 @@
                 <w:noProof/>
                 <w:webHidden/>
               </w:rPr>
-              <w:t>31</w:t>
+              <w:t>32</w:t>
             </w:r>
             <w:r>
               <w:rPr>
@@ -4729,7 +4729,7 @@
               <w:szCs w:val="24"/>
             </w:rPr>
           </w:pPr>
-          <w:hyperlink w:anchor="_Toc5037015" w:history="1">
+          <w:hyperlink w:anchor="_Toc7088631" w:history="1">
             <w:r>
               <w:rPr>
                 <w:rStyle w:val="Hyperlink"/>
@@ -4756,7 +4756,7 @@
                 <w:noProof/>
                 <w:webHidden/>
               </w:rPr>
-              <w:instrText xml:space="preserve"> PAGEREF _Toc5037015 \h </w:instrText>
+              <w:instrText xml:space="preserve"> PAGEREF _Toc7088631 \h </w:instrText>
             </w:r>
             <w:r>
               <w:rPr>
@@ -4776,7 +4776,7 @@
                 <w:noProof/>
                 <w:webHidden/>
               </w:rPr>
-              <w:t>31</w:t>
+              <w:t>32</w:t>
             </w:r>
             <w:r>
               <w:rPr>
@@ -4802,7 +4802,7 @@
               <w:szCs w:val="24"/>
             </w:rPr>
           </w:pPr>
-          <w:hyperlink w:anchor="_Toc5037016" w:history="1">
+          <w:hyperlink w:anchor="_Toc7088632" w:history="1">
             <w:r>
               <w:rPr>
                 <w:rStyle w:val="Hyperlink"/>
@@ -4829,7 +4829,7 @@
                 <w:noProof/>
                 <w:webHidden/>
               </w:rPr>
-              <w:instrText xml:space="preserve"> PAGEREF _Toc5037016 \h </w:instrText>
+              <w:instrText xml:space="preserve"> PAGEREF _Toc7088632 \h </w:instrText>
             </w:r>
             <w:r>
               <w:rPr>
@@ -4849,7 +4849,7 @@
                 <w:noProof/>
                 <w:webHidden/>
               </w:rPr>
-              <w:t>31</w:t>
+              <w:t>32</w:t>
             </w:r>
             <w:r>
               <w:rPr>
@@ -4875,7 +4875,7 @@
               <w:szCs w:val="24"/>
             </w:rPr>
           </w:pPr>
-          <w:hyperlink w:anchor="_Toc5037017" w:history="1">
+          <w:hyperlink w:anchor="_Toc7088633" w:history="1">
             <w:r>
               <w:rPr>
                 <w:rStyle w:val="Hyperlink"/>
@@ -4902,7 +4902,7 @@
                 <w:noProof/>
                 <w:webHidden/>
               </w:rPr>
-              <w:instrText xml:space="preserve"> PAGEREF _Toc5037017 \h </w:instrText>
+              <w:instrText xml:space="preserve"> PAGEREF _Toc7088633 \h </w:instrText>
             </w:r>
             <w:r>
               <w:rPr>
@@ -4922,7 +4922,7 @@
                 <w:noProof/>
                 <w:webHidden/>
               </w:rPr>
-              <w:t>32</w:t>
+              <w:t>33</w:t>
             </w:r>
             <w:r>
               <w:rPr>
@@ -4946,7 +4946,7 @@
               <w:noProof/>
             </w:rPr>
           </w:pPr>
-          <w:hyperlink w:anchor="_Toc5037018" w:history="1">
+          <w:hyperlink w:anchor="_Toc7088634" w:history="1">
             <w:r>
               <w:rPr>
                 <w:rStyle w:val="Hyperlink"/>
@@ -4973,7 +4973,7 @@
                 <w:noProof/>
                 <w:webHidden/>
               </w:rPr>
-              <w:instrText xml:space="preserve"> PAGEREF _Toc5037018 \h </w:instrText>
+              <w:instrText xml:space="preserve"> PAGEREF _Toc7088634 \h </w:instrText>
             </w:r>
             <w:r>
               <w:rPr>
@@ -4993,7 +4993,78 @@
                 <w:noProof/>
                 <w:webHidden/>
               </w:rPr>
-              <w:t>33</w:t>
+              <w:t>34</w:t>
+            </w:r>
+            <w:r>
+              <w:rPr>
+                <w:noProof/>
+                <w:webHidden/>
+              </w:rPr>
+              <w:fldChar w:fldCharType="end"/>
+            </w:r>
+          </w:hyperlink>
+        </w:p>
+        <w:p>
+          <w:pPr>
+            <w:pStyle w:val="TOC1"/>
+            <w:tabs>
+              <w:tab w:val="right" w:leader="dot" w:pos="10790"/>
+            </w:tabs>
+            <w:rPr>
+              <w:rFonts w:eastAsiaTheme="minorEastAsia"/>
+              <w:b w:val="0"/>
+              <w:bCs w:val="0"/>
+              <w:noProof/>
+            </w:rPr>
+          </w:pPr>
+          <w:hyperlink w:anchor="_Toc7088635" w:history="1">
+            <w:r>
+              <w:rPr>
+                <w:rStyle w:val="Hyperlink"/>
+                <w:noProof/>
+              </w:rPr>
+              <w:t>Appendix 2 :  Identifying Outliers</w:t>
+            </w:r>
+            <w:r>
+              <w:rPr>
+                <w:noProof/>
+                <w:webHidden/>
+              </w:rPr>
+              <w:tab/>
+            </w:r>
+            <w:r>
+              <w:rPr>
+                <w:noProof/>
+                <w:webHidden/>
+              </w:rPr>
+              <w:fldChar w:fldCharType="begin"/>
+            </w:r>
+            <w:r>
+              <w:rPr>
+                <w:noProof/>
+                <w:webHidden/>
+              </w:rPr>
+              <w:instrText xml:space="preserve"> PAGEREF _Toc7088635 \h </w:instrText>
+            </w:r>
+            <w:r>
+              <w:rPr>
+                <w:noProof/>
+                <w:webHidden/>
+              </w:rPr>
+            </w:r>
+            <w:r>
+              <w:rPr>
+                <w:noProof/>
+                <w:webHidden/>
+              </w:rPr>
+              <w:fldChar w:fldCharType="separate"/>
+            </w:r>
+            <w:r>
+              <w:rPr>
+                <w:noProof/>
+                <w:webHidden/>
+              </w:rPr>
+              <w:t>34</w:t>
             </w:r>
             <w:r>
               <w:rPr>
@@ -5031,7 +5102,7 @@
         <w:pStyle w:val="Heading1"/>
         <w:ind w:left="0"/>
       </w:pPr>
-      <w:bookmarkStart w:id="1" w:name="_Toc5036951"/>
+      <w:bookmarkStart w:id="1" w:name="_Toc7088567"/>
       <w:r>
         <w:t>Command Shell Execution Within iPython</w:t>
       </w:r>
@@ -5089,7 +5160,7 @@
       <w:pPr>
         <w:pStyle w:val="Heading2"/>
       </w:pPr>
-      <w:bookmarkStart w:id="2" w:name="_Toc5036952"/>
+      <w:bookmarkStart w:id="2" w:name="_Toc7088568"/>
       <w:r>
         <w:t>Configure Spark from a jupyter notebook command</w:t>
       </w:r>
@@ -5122,7 +5193,7 @@
       <w:pPr>
         <w:pStyle w:val="Heading2"/>
       </w:pPr>
-      <w:bookmarkStart w:id="3" w:name="_Toc5036953"/>
+      <w:bookmarkStart w:id="3" w:name="_Toc7088569"/>
       <w:r>
         <w:t>Delete an HDFS directory using jupyter notebook</w:t>
       </w:r>
@@ -5176,8 +5247,9 @@
       <w:pPr>
         <w:pStyle w:val="Heading2"/>
       </w:pPr>
-      <w:bookmarkStart w:id="4" w:name="_Toc5036954"/>
-      <w:r>
+      <w:bookmarkStart w:id="4" w:name="_Toc7088570"/>
+      <w:r>
+        <w:lastRenderedPageBreak/>
         <w:t>Examine Underlying HDFS Directory Structures in a Jupyter Notebook</w:t>
       </w:r>
       <w:bookmarkEnd w:id="4"/>
@@ -5188,7 +5260,6 @@
         <w:pStyle w:val="code"/>
       </w:pPr>
       <w:r>
-        <w:lastRenderedPageBreak/>
         <w:t>%sx hdfs dfs -ls ../../lambda</w:t>
       </w:r>
     </w:p>
@@ -5386,7 +5457,7 @@
               </wp:inline>
             </w:drawing>
           </mc:Choice>
-          <mc:Fallback xmlns:mo="http://schemas.microsoft.com/office/mac/office/2008/main" xmlns:mv="urn:schemas-microsoft-com:mac:vml">
+          <mc:Fallback xmlns:mv="urn:schemas-microsoft-com:mac:vml" xmlns:mo="http://schemas.microsoft.com/office/mac/office/2008/main">
             <w:pict>
               <v:rect w14:anchorId="252261B8" id="Rectangle_x0020_2" o:spid="_x0000_s1026" alt="upyter Notebook" href="https://10.200.4.13/user/bbeauchamp/tree" title="&quot;dashboard&quot;" style="width:23.7pt;height:23.7pt;visibility:visible;mso-wrap-style:square;mso-left-percent:-10001;mso-top-percent:-10001;mso-position-horizontal:absolute;mso-position-horizontal-relative:char;mso-position-vertical:absolute;mso-position-vertical-relative:line;mso-left-percent:-10001;mso-top-percent:-10001;v-text-anchor:top" o:gfxdata="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" o:button="t" filled="f" stroked="f">
                 <v:fill o:detectmouseclick="t"/>
@@ -6462,7 +6533,17 @@
           <w:sz w:val="20"/>
           <w:szCs w:val="20"/>
         </w:rPr>
-        <w:t>[Row(CORRIDOR=u'1701-PB340', DRIVER_ETA_MINS_REM=369.0, HOUR_OF_DAY=19.0, KM_REMAINING=139.03697714753346, LATITUDE=33.543056, LAT_LON_CORR=u'33.40_-82.00_33.58_-84.52', LONGITUDE=-83.01861099999999, MINS_REMAINING=95.0, SHIPMENT_ID=u'304716814', carrier=u'USXI', currentLocationTime=u'2015-02-07T19:51:00.000Z', dest_lat=33.576, dest_lon=-84.5154, hour_of_day_local=14.0, plannedArrivalTime=u'2015-02-08T02:00:00.000Z')]</w:t>
+        <w:t>[Row(CORRIDOR=u'1701-PB340', DRIVER_ETA_MINS_REM=369.0, HOUR_OF_DAY=19.0, KM_REMAINING=139.03697714753346, LATITUDE=33.543056, LAT_LON_CORR=u'33.40_-82.00_33.58_-84.52', LONGITUDE=-83.01861099999999, MINS_REMAINING=95.0, SHIPMENT_ID=u'304716814', carrier=u'USXI', cur</w:t>
+      </w:r>
+      <w:r>
+        <w:rPr>
+          <w:rFonts w:ascii="Courier" w:hAnsi="Courier" w:cs="Courier New"/>
+          <w:color w:val="000000"/>
+          <w:sz w:val="20"/>
+          <w:szCs w:val="20"/>
+        </w:rPr>
+        <w:lastRenderedPageBreak/>
+        <w:t>rentLocationTime=u'2015-02-07T19:51:00.000Z', dest_lat=33.576, dest_lon=-84.5154, hour_of_day_local=14.0, plannedArrivalTime=u'2015-02-08T02:00:00.000Z')]</w:t>
       </w:r>
     </w:p>
     <w:p>
@@ -6563,7 +6644,6 @@
           <w:sz w:val="20"/>
           <w:szCs w:val="20"/>
         </w:rPr>
-        <w:lastRenderedPageBreak/>
         <w:t>root</w:t>
       </w:r>
     </w:p>
@@ -8007,7 +8087,7 @@
       <w:pPr>
         <w:pStyle w:val="Heading2"/>
       </w:pPr>
-      <w:bookmarkStart w:id="5" w:name="_Toc5036955"/>
+      <w:bookmarkStart w:id="5" w:name="_Toc7088571"/>
       <w:r>
         <w:t>Set the spark timeout value</w:t>
       </w:r>
@@ -8039,8 +8119,9 @@
       <w:pPr>
         <w:pStyle w:val="Heading2"/>
       </w:pPr>
-      <w:bookmarkStart w:id="6" w:name="_Toc5036956"/>
-      <w:r>
+      <w:bookmarkStart w:id="6" w:name="_Toc7088572"/>
+      <w:r>
+        <w:lastRenderedPageBreak/>
         <w:t>Transfer a CSV file to HDFS</w:t>
       </w:r>
       <w:bookmarkEnd w:id="6"/>
@@ -8141,7 +8222,6 @@
         </w:rPr>
       </w:pPr>
       <w:r>
-        <w:lastRenderedPageBreak/>
         <w:br w:type="page"/>
       </w:r>
     </w:p>
@@ -8153,7 +8233,7 @@
         </w:tabs>
         <w:ind w:left="0"/>
       </w:pPr>
-      <w:bookmarkStart w:id="7" w:name="_Toc5036957"/>
+      <w:bookmarkStart w:id="7" w:name="_Toc7088573"/>
       <w:r>
         <w:lastRenderedPageBreak/>
         <w:t>DataFrames (</w:t>
@@ -8168,7 +8248,7 @@
       <w:pPr>
         <w:pStyle w:val="Heading2"/>
       </w:pPr>
-      <w:bookmarkStart w:id="8" w:name="_Toc5036958"/>
+      <w:bookmarkStart w:id="8" w:name="_Toc7088574"/>
       <w:r>
         <w:t>Add a Column Based on Another Column</w:t>
       </w:r>
@@ -8639,7 +8719,7 @@
       <w:pPr>
         <w:pStyle w:val="Heading2"/>
       </w:pPr>
-      <w:bookmarkStart w:id="9" w:name="_Toc5036959"/>
+      <w:bookmarkStart w:id="9" w:name="_Toc7088575"/>
       <w:r>
         <w:t xml:space="preserve">Assign each Row a new </w:t>
       </w:r>
@@ -9055,7 +9135,7 @@
       <w:pPr>
         <w:pStyle w:val="Heading2"/>
       </w:pPr>
-      <w:bookmarkStart w:id="10" w:name="_Toc5036960"/>
+      <w:bookmarkStart w:id="10" w:name="_Toc7088576"/>
       <w:r>
         <w:t>Calculate Statistics on a DataFrame Column</w:t>
       </w:r>
@@ -9498,9 +9578,8 @@
       <w:pPr>
         <w:pStyle w:val="Heading2"/>
       </w:pPr>
-      <w:bookmarkStart w:id="11" w:name="_Toc5036961"/>
-      <w:r>
-        <w:lastRenderedPageBreak/>
+      <w:bookmarkStart w:id="11" w:name="_Toc7088577"/>
+      <w:r>
         <w:t>Change a DataFrame’s Column Names</w:t>
       </w:r>
       <w:bookmarkEnd w:id="11"/>
@@ -10363,11 +10442,12 @@
         </w:rPr>
       </w:pPr>
     </w:p>
+    <w:p/>
     <w:p>
       <w:pPr>
         <w:pStyle w:val="Heading2"/>
       </w:pPr>
-      <w:bookmarkStart w:id="12" w:name="_Toc5036962"/>
+      <w:bookmarkStart w:id="12" w:name="_Toc7088578"/>
       <w:r>
         <w:t>Concatenate 2 pySpark DataFrames, row-wise</w:t>
       </w:r>
@@ -10976,6 +11056,7 @@
           <w:sz w:val="21"/>
           <w:szCs w:val="21"/>
         </w:rPr>
+        <w:lastRenderedPageBreak/>
         <w:t>|  2|</w:t>
       </w:r>
     </w:p>
@@ -11537,7 +11618,7 @@
       <w:pPr>
         <w:pStyle w:val="Heading2"/>
       </w:pPr>
-      <w:bookmarkStart w:id="13" w:name="_Toc5036963"/>
+      <w:bookmarkStart w:id="13" w:name="_Toc7088579"/>
       <w:r>
         <w:t>Convert a Pandas DataFrame to a pySpark DataFrame</w:t>
       </w:r>
@@ -11595,8 +11676,14 @@
     <w:p>
       <w:pPr>
         <w:pStyle w:val="code"/>
-      </w:pPr>
-      <w:r>
+        <w:rPr>
+          <w:b/>
+        </w:rPr>
+      </w:pPr>
+      <w:r>
+        <w:rPr>
+          <w:b/>
+        </w:rPr>
         <w:t>df = spark.createDataFrame(df_pd)</w:t>
       </w:r>
     </w:p>
@@ -11687,7 +11774,7 @@
       <w:pPr>
         <w:pStyle w:val="Heading2"/>
       </w:pPr>
-      <w:bookmarkStart w:id="14" w:name="_Toc5036964"/>
+      <w:bookmarkStart w:id="14" w:name="_Toc7088580"/>
       <w:r>
         <w:t xml:space="preserve">Convert a tab-delimited </w:t>
       </w:r>
@@ -12246,6 +12333,7 @@
           <w:sz w:val="21"/>
           <w:szCs w:val="21"/>
         </w:rPr>
+        <w:lastRenderedPageBreak/>
         <w:t>+----------+-----+-------+----+</w:t>
       </w:r>
     </w:p>
@@ -12255,9 +12343,8 @@
       <w:pPr>
         <w:pStyle w:val="Heading2"/>
       </w:pPr>
-      <w:bookmarkStart w:id="15" w:name="_Toc5036965"/>
-      <w:r>
-        <w:lastRenderedPageBreak/>
+      <w:bookmarkStart w:id="15" w:name="_Toc7088581"/>
+      <w:r>
         <w:t>Convert a pySpark DataFrame to a Pandas DataFrame</w:t>
       </w:r>
       <w:bookmarkEnd w:id="15"/>
@@ -12291,7 +12378,7 @@
       <w:pPr>
         <w:pStyle w:val="Heading2"/>
       </w:pPr>
-      <w:bookmarkStart w:id="16" w:name="_Toc5036966"/>
+      <w:bookmarkStart w:id="16" w:name="_Toc7088582"/>
       <w:r>
         <w:lastRenderedPageBreak/>
         <w:t>Convert a Timestamp Column to a Date Column</w:t>
@@ -13854,7 +13941,7 @@
       <w:pPr>
         <w:pStyle w:val="Heading2"/>
       </w:pPr>
-      <w:bookmarkStart w:id="17" w:name="_Toc5036967"/>
+      <w:bookmarkStart w:id="17" w:name="_Toc7088583"/>
       <w:r>
         <w:lastRenderedPageBreak/>
         <w:t>Count the number of distinct values for a column</w:t>
@@ -14183,7 +14270,7 @@
       <w:pPr>
         <w:pStyle w:val="Heading2"/>
       </w:pPr>
-      <w:bookmarkStart w:id="18" w:name="_Toc5036968"/>
+      <w:bookmarkStart w:id="18" w:name="_Toc7088584"/>
       <w:r>
         <w:t>Count the number of Missing Observations in each Column</w:t>
       </w:r>
@@ -14536,7 +14623,7 @@
       <w:pPr>
         <w:pStyle w:val="Heading2"/>
       </w:pPr>
-      <w:bookmarkStart w:id="19" w:name="_Toc5036969"/>
+      <w:bookmarkStart w:id="19" w:name="_Toc7088585"/>
       <w:r>
         <w:lastRenderedPageBreak/>
         <w:t>Create a DataFrame from Scratch</w:t>
@@ -14839,7 +14926,7 @@
       <w:pPr>
         <w:pStyle w:val="Heading2"/>
       </w:pPr>
-      <w:bookmarkStart w:id="20" w:name="_Toc5036970"/>
+      <w:bookmarkStart w:id="20" w:name="_Toc7088586"/>
       <w:r>
         <w:t>Create a new pySpark DataFrame Column from Existing Columns</w:t>
       </w:r>
@@ -15711,7 +15798,7 @@
       <w:pPr>
         <w:pStyle w:val="Heading2"/>
       </w:pPr>
-      <w:bookmarkStart w:id="21" w:name="_Toc5036971"/>
+      <w:bookmarkStart w:id="21" w:name="_Toc7088587"/>
       <w:r>
         <w:t>Display DataFrame Columns and Types</w:t>
       </w:r>
@@ -15741,6 +15828,7 @@
         <w:rPr>
           <w:rFonts w:ascii="Courier New" w:hAnsi="Courier New" w:cs="Courier New"/>
         </w:rPr>
+        <w:lastRenderedPageBreak/>
         <w:t>display(df)</w:t>
       </w:r>
     </w:p>
@@ -15783,7 +15871,7 @@
       <w:pPr>
         <w:pStyle w:val="Heading2"/>
       </w:pPr>
-      <w:bookmarkStart w:id="22" w:name="_Toc5036972"/>
+      <w:bookmarkStart w:id="22" w:name="_Toc7088588"/>
       <w:r>
         <w:t>DataFrame Schema</w:t>
       </w:r>
@@ -15964,7 +16052,7 @@
       <w:pPr>
         <w:pStyle w:val="Heading2"/>
       </w:pPr>
-      <w:bookmarkStart w:id="23" w:name="_Toc5036973"/>
+      <w:bookmarkStart w:id="23" w:name="_Toc7088589"/>
       <w:r>
         <w:t>Delete a Column from a pySpark DataFrame</w:t>
       </w:r>
@@ -15984,14 +16072,279 @@
         <w:pStyle w:val="code"/>
       </w:pPr>
     </w:p>
+    <w:p>
+      <w:r>
+        <w:t>or</w:t>
+      </w:r>
+    </w:p>
     <w:p/>
+    <w:p>
+      <w:pPr>
+        <w:pStyle w:val="code"/>
+        <w:rPr>
+          <w:b/>
+        </w:rPr>
+      </w:pPr>
+      <w:r>
+        <w:rPr>
+          <w:b/>
+        </w:rPr>
+        <w:t>port_vessel_mooring_subset_df = port_vessel_mooring_vesselCounts_df.select(['hour', 'vessel_count', 'hrs_moored', 'hrs_to_departure'])</w:t>
+      </w:r>
+    </w:p>
     <w:p/>
     <w:p>
+      <w:r>
+        <w:t>Output:</w:t>
+      </w:r>
+    </w:p>
+    <w:p>
+      <w:pPr>
+        <w:shd w:val="clear" w:color="auto" w:fill="FFFFFF"/>
+        <w:tabs>
+          <w:tab w:val="left" w:pos="916"/>
+          <w:tab w:val="left" w:pos="1832"/>
+          <w:tab w:val="left" w:pos="2748"/>
+          <w:tab w:val="left" w:pos="3664"/>
+          <w:tab w:val="left" w:pos="4580"/>
+          <w:tab w:val="left" w:pos="5496"/>
+          <w:tab w:val="left" w:pos="6412"/>
+          <w:tab w:val="left" w:pos="7328"/>
+          <w:tab w:val="left" w:pos="8244"/>
+          <w:tab w:val="left" w:pos="9160"/>
+          <w:tab w:val="left" w:pos="10076"/>
+          <w:tab w:val="left" w:pos="10992"/>
+          <w:tab w:val="left" w:pos="11908"/>
+          <w:tab w:val="left" w:pos="12824"/>
+          <w:tab w:val="left" w:pos="13740"/>
+          <w:tab w:val="left" w:pos="14656"/>
+        </w:tabs>
+        <w:wordWrap w:val="0"/>
+        <w:textAlignment w:val="baseline"/>
+        <w:rPr>
+          <w:rFonts w:ascii="Courier New" w:hAnsi="Courier New" w:cs="Courier New"/>
+          <w:color w:val="000000"/>
+          <w:sz w:val="21"/>
+          <w:szCs w:val="21"/>
+        </w:rPr>
+      </w:pPr>
+      <w:r>
+        <w:rPr>
+          <w:rFonts w:ascii="Courier New" w:hAnsi="Courier New" w:cs="Courier New"/>
+          <w:color w:val="000000"/>
+          <w:sz w:val="21"/>
+          <w:szCs w:val="21"/>
+        </w:rPr>
+        <w:t>+----+------------+-------------------+------------------+</w:t>
+      </w:r>
+    </w:p>
+    <w:p>
+      <w:pPr>
+        <w:shd w:val="clear" w:color="auto" w:fill="FFFFFF"/>
+        <w:tabs>
+          <w:tab w:val="left" w:pos="916"/>
+          <w:tab w:val="left" w:pos="1832"/>
+          <w:tab w:val="left" w:pos="2748"/>
+          <w:tab w:val="left" w:pos="3664"/>
+          <w:tab w:val="left" w:pos="4580"/>
+          <w:tab w:val="left" w:pos="5496"/>
+          <w:tab w:val="left" w:pos="6412"/>
+          <w:tab w:val="left" w:pos="7328"/>
+          <w:tab w:val="left" w:pos="8244"/>
+          <w:tab w:val="left" w:pos="9160"/>
+          <w:tab w:val="left" w:pos="10076"/>
+          <w:tab w:val="left" w:pos="10992"/>
+          <w:tab w:val="left" w:pos="11908"/>
+          <w:tab w:val="left" w:pos="12824"/>
+          <w:tab w:val="left" w:pos="13740"/>
+          <w:tab w:val="left" w:pos="14656"/>
+        </w:tabs>
+        <w:wordWrap w:val="0"/>
+        <w:textAlignment w:val="baseline"/>
+        <w:rPr>
+          <w:rFonts w:ascii="Courier New" w:hAnsi="Courier New" w:cs="Courier New"/>
+          <w:color w:val="000000"/>
+          <w:sz w:val="21"/>
+          <w:szCs w:val="21"/>
+        </w:rPr>
+      </w:pPr>
+      <w:r>
+        <w:rPr>
+          <w:rFonts w:ascii="Courier New" w:hAnsi="Courier New" w:cs="Courier New"/>
+          <w:color w:val="000000"/>
+          <w:sz w:val="21"/>
+          <w:szCs w:val="21"/>
+        </w:rPr>
+        <w:t>|hour|vessel_count|         hrs_moored|  hrs_to_departure|</w:t>
+      </w:r>
+    </w:p>
+    <w:p>
+      <w:pPr>
+        <w:shd w:val="clear" w:color="auto" w:fill="FFFFFF"/>
+        <w:tabs>
+          <w:tab w:val="left" w:pos="916"/>
+          <w:tab w:val="left" w:pos="1832"/>
+          <w:tab w:val="left" w:pos="2748"/>
+          <w:tab w:val="left" w:pos="3664"/>
+          <w:tab w:val="left" w:pos="4580"/>
+          <w:tab w:val="left" w:pos="5496"/>
+          <w:tab w:val="left" w:pos="6412"/>
+          <w:tab w:val="left" w:pos="7328"/>
+          <w:tab w:val="left" w:pos="8244"/>
+          <w:tab w:val="left" w:pos="9160"/>
+          <w:tab w:val="left" w:pos="10076"/>
+          <w:tab w:val="left" w:pos="10992"/>
+          <w:tab w:val="left" w:pos="11908"/>
+          <w:tab w:val="left" w:pos="12824"/>
+          <w:tab w:val="left" w:pos="13740"/>
+          <w:tab w:val="left" w:pos="14656"/>
+        </w:tabs>
+        <w:wordWrap w:val="0"/>
+        <w:textAlignment w:val="baseline"/>
+        <w:rPr>
+          <w:rFonts w:ascii="Courier New" w:hAnsi="Courier New" w:cs="Courier New"/>
+          <w:color w:val="000000"/>
+          <w:sz w:val="21"/>
+          <w:szCs w:val="21"/>
+        </w:rPr>
+      </w:pPr>
+      <w:r>
+        <w:rPr>
+          <w:rFonts w:ascii="Courier New" w:hAnsi="Courier New" w:cs="Courier New"/>
+          <w:color w:val="000000"/>
+          <w:sz w:val="21"/>
+          <w:szCs w:val="21"/>
+        </w:rPr>
+        <w:t>+----+------------+-------------------+------------------+</w:t>
+      </w:r>
+    </w:p>
+    <w:p>
+      <w:pPr>
+        <w:shd w:val="clear" w:color="auto" w:fill="FFFFFF"/>
+        <w:tabs>
+          <w:tab w:val="left" w:pos="916"/>
+          <w:tab w:val="left" w:pos="1832"/>
+          <w:tab w:val="left" w:pos="2748"/>
+          <w:tab w:val="left" w:pos="3664"/>
+          <w:tab w:val="left" w:pos="4580"/>
+          <w:tab w:val="left" w:pos="5496"/>
+          <w:tab w:val="left" w:pos="6412"/>
+          <w:tab w:val="left" w:pos="7328"/>
+          <w:tab w:val="left" w:pos="8244"/>
+          <w:tab w:val="left" w:pos="9160"/>
+          <w:tab w:val="left" w:pos="10076"/>
+          <w:tab w:val="left" w:pos="10992"/>
+          <w:tab w:val="left" w:pos="11908"/>
+          <w:tab w:val="left" w:pos="12824"/>
+          <w:tab w:val="left" w:pos="13740"/>
+          <w:tab w:val="left" w:pos="14656"/>
+        </w:tabs>
+        <w:wordWrap w:val="0"/>
+        <w:textAlignment w:val="baseline"/>
+        <w:rPr>
+          <w:rFonts w:ascii="Courier New" w:hAnsi="Courier New" w:cs="Courier New"/>
+          <w:color w:val="000000"/>
+          <w:sz w:val="21"/>
+          <w:szCs w:val="21"/>
+        </w:rPr>
+      </w:pPr>
+      <w:r>
+        <w:rPr>
+          <w:rFonts w:ascii="Courier New" w:hAnsi="Courier New" w:cs="Courier New"/>
+          <w:color w:val="000000"/>
+          <w:sz w:val="21"/>
+          <w:szCs w:val="21"/>
+        </w:rPr>
+        <w:t>|   4|           6|0.23083333333333333|119.66055555555556|</w:t>
+      </w:r>
+    </w:p>
+    <w:p>
+      <w:pPr>
+        <w:shd w:val="clear" w:color="auto" w:fill="FFFFFF"/>
+        <w:tabs>
+          <w:tab w:val="left" w:pos="916"/>
+          <w:tab w:val="left" w:pos="1832"/>
+          <w:tab w:val="left" w:pos="2748"/>
+          <w:tab w:val="left" w:pos="3664"/>
+          <w:tab w:val="left" w:pos="4580"/>
+          <w:tab w:val="left" w:pos="5496"/>
+          <w:tab w:val="left" w:pos="6412"/>
+          <w:tab w:val="left" w:pos="7328"/>
+          <w:tab w:val="left" w:pos="8244"/>
+          <w:tab w:val="left" w:pos="9160"/>
+          <w:tab w:val="left" w:pos="10076"/>
+          <w:tab w:val="left" w:pos="10992"/>
+          <w:tab w:val="left" w:pos="11908"/>
+          <w:tab w:val="left" w:pos="12824"/>
+          <w:tab w:val="left" w:pos="13740"/>
+          <w:tab w:val="left" w:pos="14656"/>
+        </w:tabs>
+        <w:wordWrap w:val="0"/>
+        <w:textAlignment w:val="baseline"/>
+        <w:rPr>
+          <w:rFonts w:ascii="Courier New" w:hAnsi="Courier New" w:cs="Courier New"/>
+          <w:color w:val="000000"/>
+          <w:sz w:val="21"/>
+          <w:szCs w:val="21"/>
+        </w:rPr>
+      </w:pPr>
+      <w:r>
+        <w:rPr>
+          <w:rFonts w:ascii="Courier New" w:hAnsi="Courier New" w:cs="Courier New"/>
+          <w:color w:val="000000"/>
+          <w:sz w:val="21"/>
+          <w:szCs w:val="21"/>
+        </w:rPr>
+        <w:t>|   4|           6|0.31472222222222224|119.57666666666667|</w:t>
+      </w:r>
+    </w:p>
+    <w:p>
+      <w:pPr>
+        <w:shd w:val="clear" w:color="auto" w:fill="FFFFFF"/>
+        <w:tabs>
+          <w:tab w:val="left" w:pos="916"/>
+          <w:tab w:val="left" w:pos="1832"/>
+          <w:tab w:val="left" w:pos="2748"/>
+          <w:tab w:val="left" w:pos="3664"/>
+          <w:tab w:val="left" w:pos="4580"/>
+          <w:tab w:val="left" w:pos="5496"/>
+          <w:tab w:val="left" w:pos="6412"/>
+          <w:tab w:val="left" w:pos="7328"/>
+          <w:tab w:val="left" w:pos="8244"/>
+          <w:tab w:val="left" w:pos="9160"/>
+          <w:tab w:val="left" w:pos="10076"/>
+          <w:tab w:val="left" w:pos="10992"/>
+          <w:tab w:val="left" w:pos="11908"/>
+          <w:tab w:val="left" w:pos="12824"/>
+          <w:tab w:val="left" w:pos="13740"/>
+          <w:tab w:val="left" w:pos="14656"/>
+        </w:tabs>
+        <w:wordWrap w:val="0"/>
+        <w:textAlignment w:val="baseline"/>
+        <w:rPr>
+          <w:rFonts w:ascii="Courier New" w:hAnsi="Courier New" w:cs="Courier New"/>
+          <w:color w:val="000000"/>
+          <w:sz w:val="21"/>
+          <w:szCs w:val="21"/>
+        </w:rPr>
+      </w:pPr>
+      <w:r>
+        <w:rPr>
+          <w:rFonts w:ascii="Courier New" w:hAnsi="Courier New" w:cs="Courier New"/>
+          <w:color w:val="000000"/>
+          <w:sz w:val="21"/>
+          <w:szCs w:val="21"/>
+        </w:rPr>
+        <w:t>|   4|           6| 0.5136111111111111|119.37777777777778|</w:t>
+      </w:r>
+    </w:p>
+    <w:p>
       <w:pPr>
         <w:pStyle w:val="Heading2"/>
       </w:pPr>
-      <w:bookmarkStart w:id="24" w:name="_Toc5036974"/>
-      <w:r>
+      <w:bookmarkStart w:id="24" w:name="_Toc7088590"/>
+      <w:r>
+        <w:lastRenderedPageBreak/>
         <w:t>Drop Duplicate Rows</w:t>
       </w:r>
       <w:bookmarkEnd w:id="24"/>
@@ -16023,7 +16376,7 @@
       <w:pPr>
         <w:pStyle w:val="Heading2"/>
       </w:pPr>
-      <w:bookmarkStart w:id="25" w:name="_Toc5036975"/>
+      <w:bookmarkStart w:id="25" w:name="_Toc7088591"/>
       <w:r>
         <w:lastRenderedPageBreak/>
         <w:t>Drop Duplicate Rows which are Identical except for the Index</w:t>
@@ -16855,7 +17208,7 @@
       <w:pPr>
         <w:pStyle w:val="Heading2"/>
       </w:pPr>
-      <w:bookmarkStart w:id="26" w:name="_Toc5036976"/>
+      <w:bookmarkStart w:id="26" w:name="_Toc7088592"/>
       <w:r>
         <w:t>Drop Rows which have a certain number of Columns with missing values</w:t>
       </w:r>
@@ -17730,7 +18083,7 @@
       <w:pPr>
         <w:pStyle w:val="Heading2"/>
       </w:pPr>
-      <w:bookmarkStart w:id="27" w:name="_Toc5036977"/>
+      <w:bookmarkStart w:id="27" w:name="_Toc7088593"/>
       <w:r>
         <w:lastRenderedPageBreak/>
         <w:t>Execute SQL on a DataFrame</w:t>
@@ -17837,7 +18190,7 @@
       <w:pPr>
         <w:pStyle w:val="Heading2"/>
       </w:pPr>
-      <w:bookmarkStart w:id="28" w:name="_Toc5036978"/>
+      <w:bookmarkStart w:id="28" w:name="_Toc7088594"/>
       <w:r>
         <w:t>Explode a List inside a DataFrame column</w:t>
       </w:r>
@@ -18664,7 +19017,7 @@
       <w:pPr>
         <w:pStyle w:val="Heading2"/>
       </w:pPr>
-      <w:bookmarkStart w:id="29" w:name="_Toc5036979"/>
+      <w:bookmarkStart w:id="29" w:name="_Toc7088595"/>
       <w:r>
         <w:t>Export a Spark Data Frame</w:t>
       </w:r>
@@ -18747,7 +19100,7 @@
       <w:pPr>
         <w:pStyle w:val="Heading2"/>
       </w:pPr>
-      <w:bookmarkStart w:id="30" w:name="_Toc5036980"/>
+      <w:bookmarkStart w:id="30" w:name="_Toc7088596"/>
       <w:r>
         <w:lastRenderedPageBreak/>
         <w:t>Ex</w:t>
@@ -18847,7 +19200,7 @@
       <w:pPr>
         <w:pStyle w:val="Heading2"/>
       </w:pPr>
-      <w:bookmarkStart w:id="31" w:name="_Toc5036981"/>
+      <w:bookmarkStart w:id="31" w:name="_Toc7088597"/>
       <w:r>
         <w:t>Extract a struct (structure) as a DataFrame</w:t>
       </w:r>
@@ -18887,7 +19240,7 @@
       <w:pPr>
         <w:pStyle w:val="Heading2"/>
       </w:pPr>
-      <w:bookmarkStart w:id="32" w:name="_Toc5036982"/>
+      <w:bookmarkStart w:id="32" w:name="_Toc7088598"/>
       <w:r>
         <w:t>Extract Distinct Values from a DataFrame</w:t>
       </w:r>
@@ -19055,7 +19408,7 @@
       <w:pPr>
         <w:pStyle w:val="Heading2"/>
       </w:pPr>
-      <w:bookmarkStart w:id="33" w:name="_Toc5036983"/>
+      <w:bookmarkStart w:id="33" w:name="_Toc7088599"/>
       <w:r>
         <w:t>Extract Nested JSON Data in Spark</w:t>
       </w:r>
@@ -19092,7 +19445,7 @@
       <w:pPr>
         <w:pStyle w:val="Heading2"/>
       </w:pPr>
-      <w:bookmarkStart w:id="34" w:name="_Toc5036984"/>
+      <w:bookmarkStart w:id="34" w:name="_Toc7088600"/>
       <w:r>
         <w:lastRenderedPageBreak/>
         <w:t>Fill in missing data in a pySpark DataFrame by imputing the means</w:t>
@@ -20099,7 +20452,7 @@
       <w:pPr>
         <w:pStyle w:val="Heading2"/>
       </w:pPr>
-      <w:bookmarkStart w:id="35" w:name="_Toc5036985"/>
+      <w:bookmarkStart w:id="35" w:name="_Toc7088601"/>
       <w:r>
         <w:t xml:space="preserve">Filter </w:t>
       </w:r>
@@ -20172,7 +20525,7 @@
       <w:pPr>
         <w:pStyle w:val="Heading2"/>
       </w:pPr>
-      <w:bookmarkStart w:id="36" w:name="_Toc5036986"/>
+      <w:bookmarkStart w:id="36" w:name="_Toc7088602"/>
       <w:r>
         <w:t>groupBy usage with</w:t>
       </w:r>
@@ -20275,7 +20628,6 @@
         <w:pStyle w:val="code"/>
       </w:pPr>
       <w:r>
-        <w:lastRenderedPageBreak/>
         <w:t># ports_df.show(5)</w:t>
       </w:r>
     </w:p>
@@ -20783,7 +21135,7 @@
       <w:pPr>
         <w:pStyle w:val="Heading2"/>
       </w:pPr>
-      <w:bookmarkStart w:id="37" w:name="_Toc5036987"/>
+      <w:bookmarkStart w:id="37" w:name="_Toc7088603"/>
       <w:r>
         <w:lastRenderedPageBreak/>
         <w:t>J</w:t>
@@ -21867,7 +22219,7 @@
           <w:shd w:val="clear" w:color="auto" w:fill="F4F5F7"/>
         </w:rPr>
       </w:pPr>
-      <w:bookmarkStart w:id="38" w:name="_Toc5036988"/>
+      <w:bookmarkStart w:id="38" w:name="_Toc7088604"/>
       <w:r>
         <w:t xml:space="preserve">Loading a Schema while Correcting </w:t>
       </w:r>
@@ -22097,7 +22449,7 @@
       <w:pPr>
         <w:pStyle w:val="Heading2"/>
       </w:pPr>
-      <w:bookmarkStart w:id="39" w:name="_Toc5036989"/>
+      <w:bookmarkStart w:id="39" w:name="_Toc7088605"/>
       <w:r>
         <w:t>Read a DataFrame from a csv file</w:t>
       </w:r>
@@ -22108,7 +22460,7 @@
       <w:pPr>
         <w:pStyle w:val="Heading3"/>
       </w:pPr>
-      <w:bookmarkStart w:id="40" w:name="_Toc5036990"/>
+      <w:bookmarkStart w:id="40" w:name="_Toc7088606"/>
       <w:r>
         <w:t>Example 1</w:t>
       </w:r>
@@ -22198,7 +22550,7 @@
           <w:rFonts w:eastAsia="Times New Roman"/>
         </w:rPr>
       </w:pPr>
-      <w:bookmarkStart w:id="41" w:name="_Toc5036991"/>
+      <w:bookmarkStart w:id="41" w:name="_Toc7088607"/>
       <w:r>
         <w:rPr>
           <w:rFonts w:eastAsia="Times New Roman"/>
@@ -22513,7 +22865,7 @@
       <w:pPr>
         <w:pStyle w:val="Heading2"/>
       </w:pPr>
-      <w:bookmarkStart w:id="42" w:name="_Toc5036992"/>
+      <w:bookmarkStart w:id="42" w:name="_Toc7088608"/>
       <w:r>
         <w:t xml:space="preserve">Register </w:t>
       </w:r>
@@ -22657,6 +23009,7 @@
           <w:sz w:val="24"/>
           <w:szCs w:val="24"/>
         </w:rPr>
+        <w:lastRenderedPageBreak/>
         <w:t>print vessel_poi_count_df.count()</w:t>
       </w:r>
     </w:p>
@@ -22673,7 +23026,6 @@
           <w:sz w:val="24"/>
           <w:szCs w:val="24"/>
         </w:rPr>
-        <w:lastRenderedPageBreak/>
         <w:t>vessel_poi_count_df.show(5)</w:t>
       </w:r>
     </w:p>
@@ -22871,7 +23223,7 @@
       <w:pPr>
         <w:pStyle w:val="Heading2"/>
       </w:pPr>
-      <w:bookmarkStart w:id="43" w:name="_Toc5036993"/>
+      <w:bookmarkStart w:id="43" w:name="_Toc7088609"/>
       <w:r>
         <w:lastRenderedPageBreak/>
         <w:t>Row Count of a DataFrame</w:t>
@@ -22909,7 +23261,7 @@
       <w:pPr>
         <w:pStyle w:val="Heading2"/>
       </w:pPr>
-      <w:bookmarkStart w:id="44" w:name="_Toc5036994"/>
+      <w:bookmarkStart w:id="44" w:name="_Toc7088610"/>
       <w:r>
         <w:t>Sample a DataFrame (approximate sample)</w:t>
       </w:r>
@@ -22946,7 +23298,7 @@
       <w:pPr>
         <w:pStyle w:val="Heading2"/>
       </w:pPr>
-      <w:bookmarkStart w:id="45" w:name="_Toc5036995"/>
+      <w:bookmarkStart w:id="45" w:name="_Toc7088611"/>
       <w:r>
         <w:t>Show the percentage of missing observations  in each column of a pySpark DataFrame</w:t>
       </w:r>
@@ -23130,7 +23482,7 @@
       <w:pPr>
         <w:pStyle w:val="Heading2"/>
       </w:pPr>
-      <w:bookmarkStart w:id="46" w:name="_Toc5036996"/>
+      <w:bookmarkStart w:id="46" w:name="_Toc7088612"/>
       <w:r>
         <w:t>Sort a DataFrame</w:t>
       </w:r>
@@ -23540,6 +23892,7 @@
           <w:sz w:val="18"/>
           <w:szCs w:val="18"/>
         </w:rPr>
+        <w:lastRenderedPageBreak/>
         <w:t>| timestamp|     mmsi|    imo|moored|nav_status|    lat|     lon|sog|                pois|</w:t>
       </w:r>
     </w:p>
@@ -23586,7 +23939,6 @@
           <w:sz w:val="18"/>
           <w:szCs w:val="18"/>
         </w:rPr>
-        <w:lastRenderedPageBreak/>
         <w:t>+----------+---------+-------+------+----------+-------+--------+---+--------------------+</w:t>
       </w:r>
     </w:p>
@@ -24386,7 +24738,7 @@
       <w:pPr>
         <w:pStyle w:val="Heading2"/>
       </w:pPr>
-      <w:bookmarkStart w:id="47" w:name="_Toc5036997"/>
+      <w:bookmarkStart w:id="47" w:name="_Toc7088613"/>
       <w:r>
         <w:lastRenderedPageBreak/>
         <w:t>Specify the schema programmatically</w:t>
@@ -24774,7 +25126,7 @@
       <w:pPr>
         <w:pStyle w:val="Heading2"/>
       </w:pPr>
-      <w:bookmarkStart w:id="48" w:name="_Toc5036998"/>
+      <w:bookmarkStart w:id="48" w:name="_Toc7088614"/>
       <w:r>
         <w:lastRenderedPageBreak/>
         <w:t xml:space="preserve">Statistics on </w:t>
@@ -24792,7 +25144,7 @@
       <w:pPr>
         <w:pStyle w:val="Heading3"/>
       </w:pPr>
-      <w:bookmarkStart w:id="49" w:name="_Toc5036999"/>
+      <w:bookmarkStart w:id="49" w:name="_Toc7088615"/>
       <w:r>
         <w:t>Calculate Mean and Median of a Column</w:t>
       </w:r>
@@ -25358,7 +25710,7 @@
       <w:pPr>
         <w:pStyle w:val="Heading3"/>
       </w:pPr>
-      <w:bookmarkStart w:id="50" w:name="_Toc5037000"/>
+      <w:bookmarkStart w:id="50" w:name="_Toc7088616"/>
       <w:r>
         <w:t>Statistics Summary for a pySpark DataFrame</w:t>
       </w:r>
@@ -25740,7 +26092,7 @@
         <w:pStyle w:val="Heading1"/>
         <w:ind w:left="0"/>
       </w:pPr>
-      <w:bookmarkStart w:id="51" w:name="_Toc5037001"/>
+      <w:bookmarkStart w:id="51" w:name="_Toc7088617"/>
       <w:r>
         <w:t>pyspark.sql</w:t>
       </w:r>
@@ -25891,7 +26243,7 @@
         <w:pStyle w:val="Heading1"/>
         <w:ind w:left="0"/>
       </w:pPr>
-      <w:bookmarkStart w:id="52" w:name="_Toc5037002"/>
+      <w:bookmarkStart w:id="52" w:name="_Toc7088618"/>
       <w:r>
         <w:lastRenderedPageBreak/>
         <w:t>SparkSQL</w:t>
@@ -25905,7 +26257,7 @@
         <w:pStyle w:val="Heading1"/>
         <w:ind w:left="0"/>
       </w:pPr>
-      <w:bookmarkStart w:id="53" w:name="_Toc5037003"/>
+      <w:bookmarkStart w:id="53" w:name="_Toc7088619"/>
       <w:r>
         <w:t>Case Statements</w:t>
       </w:r>
@@ -26214,7 +26566,7 @@
         <w:pStyle w:val="Heading1"/>
         <w:ind w:left="0"/>
       </w:pPr>
-      <w:bookmarkStart w:id="54" w:name="_Toc5037004"/>
+      <w:bookmarkStart w:id="54" w:name="_Toc7088620"/>
       <w:r>
         <w:t>DataFrame  (pyspark.sql.dataframe.DataFrame)</w:t>
       </w:r>
@@ -26251,7 +26603,7 @@
       <w:pPr>
         <w:pStyle w:val="Heading2"/>
       </w:pPr>
-      <w:bookmarkStart w:id="55" w:name="_Toc5037005"/>
+      <w:bookmarkStart w:id="55" w:name="_Toc7088621"/>
       <w:r>
         <w:lastRenderedPageBreak/>
         <w:t>Read a Parquet File into a DataFrame</w:t>
@@ -26319,7 +26671,7 @@
       <w:pPr>
         <w:pStyle w:val="Heading2"/>
       </w:pPr>
-      <w:bookmarkStart w:id="56" w:name="_Toc5037006"/>
+      <w:bookmarkStart w:id="56" w:name="_Toc7088622"/>
       <w:r>
         <w:t>Store DataFrame as Temp Table for Later Querying</w:t>
       </w:r>
@@ -26404,7 +26756,7 @@
         <w:pStyle w:val="Heading1"/>
         <w:ind w:left="0"/>
       </w:pPr>
-      <w:bookmarkStart w:id="57" w:name="_Toc5037007"/>
+      <w:bookmarkStart w:id="57" w:name="_Toc7088623"/>
       <w:r>
         <w:t>Select an Array Element</w:t>
       </w:r>
@@ -26553,7 +26905,7 @@
         <w:pStyle w:val="Heading1"/>
         <w:ind w:left="0"/>
       </w:pPr>
-      <w:bookmarkStart w:id="58" w:name="_Toc5037008"/>
+      <w:bookmarkStart w:id="58" w:name="_Toc7088624"/>
       <w:r>
         <w:lastRenderedPageBreak/>
         <w:t>Parquet</w:t>
@@ -26565,7 +26917,7 @@
       <w:pPr>
         <w:pStyle w:val="Heading2"/>
       </w:pPr>
-      <w:bookmarkStart w:id="59" w:name="_Toc5037009"/>
+      <w:bookmarkStart w:id="59" w:name="_Toc7088625"/>
       <w:r>
         <w:t>Explode a list or array data field</w:t>
       </w:r>
@@ -28289,7 +28641,7 @@
         <w:pStyle w:val="Heading1"/>
         <w:ind w:left="0"/>
       </w:pPr>
-      <w:bookmarkStart w:id="60" w:name="_Toc5037010"/>
+      <w:bookmarkStart w:id="60" w:name="_Toc7088626"/>
       <w:r>
         <w:lastRenderedPageBreak/>
         <w:t>Strings</w:t>
@@ -28301,7 +28653,7 @@
       <w:pPr>
         <w:pStyle w:val="Heading2"/>
       </w:pPr>
-      <w:bookmarkStart w:id="61" w:name="_Toc5037011"/>
+      <w:bookmarkStart w:id="61" w:name="_Toc7088627"/>
       <w:r>
         <w:t>Concatenate strings</w:t>
       </w:r>
@@ -28347,7 +28699,7 @@
       <w:pPr>
         <w:pStyle w:val="Heading2"/>
       </w:pPr>
-      <w:bookmarkStart w:id="62" w:name="_Toc5037012"/>
+      <w:bookmarkStart w:id="62" w:name="_Toc7088628"/>
       <w:r>
         <w:t>Convert a numeric field to a string</w:t>
       </w:r>
@@ -28618,7 +28970,7 @@
       <w:pPr>
         <w:pStyle w:val="Heading2"/>
       </w:pPr>
-      <w:bookmarkStart w:id="63" w:name="_Toc5037013"/>
+      <w:bookmarkStart w:id="63" w:name="_Toc7088629"/>
       <w:r>
         <w:t>Substring</w:t>
       </w:r>
@@ -28656,7 +29008,7 @@
         <w:pStyle w:val="Heading1"/>
         <w:ind w:left="0"/>
       </w:pPr>
-      <w:bookmarkStart w:id="64" w:name="_Toc5037014"/>
+      <w:bookmarkStart w:id="64" w:name="_Toc7088630"/>
       <w:r>
         <w:lastRenderedPageBreak/>
         <w:t>Timestamps</w:t>
@@ -28668,7 +29020,7 @@
       <w:pPr>
         <w:pStyle w:val="Heading2"/>
       </w:pPr>
-      <w:bookmarkStart w:id="65" w:name="_Toc5037015"/>
+      <w:bookmarkStart w:id="65" w:name="_Toc7088631"/>
       <w:r>
         <w:t>Convert string to timestamp</w:t>
       </w:r>
@@ -28958,7 +29310,7 @@
       <w:pPr>
         <w:pStyle w:val="Heading2"/>
       </w:pPr>
-      <w:bookmarkStart w:id="66" w:name="_Toc5037016"/>
+      <w:bookmarkStart w:id="66" w:name="_Toc7088632"/>
       <w:r>
         <w:t>Convert Unix Timestamp to Formatted Date</w:t>
       </w:r>
@@ -29270,7 +29622,7 @@
       <w:pPr>
         <w:pStyle w:val="Heading2"/>
       </w:pPr>
-      <w:bookmarkStart w:id="67" w:name="_Toc5037017"/>
+      <w:bookmarkStart w:id="67" w:name="_Toc7088633"/>
       <w:r>
         <w:lastRenderedPageBreak/>
         <w:t>Convert Unix Timestamp to ISO Standard Date and Time</w:t>
@@ -29310,7 +29662,7 @@
         <w:pStyle w:val="Heading1"/>
         <w:ind w:left="0"/>
       </w:pPr>
-      <w:bookmarkStart w:id="68" w:name="_Toc5037018"/>
+      <w:bookmarkStart w:id="68" w:name="_Toc7088634"/>
       <w:r>
         <w:lastRenderedPageBreak/>
         <w:t>Appendix 1: pySpark DataTypes:</w:t>
@@ -29331,6 +29683,2015 @@
           <w:t>http://spark.apache.org/docs/1.5.1/api/java/org/apache/spark/sql/types/package-summary.html</w:t>
         </w:r>
       </w:hyperlink>
+    </w:p>
+    <w:p>
+      <w:pPr>
+        <w:pStyle w:val="NoSpacing"/>
+      </w:pPr>
+    </w:p>
+    <w:p>
+      <w:pPr>
+        <w:pStyle w:val="NoSpacing"/>
+      </w:pPr>
+    </w:p>
+    <w:p>
+      <w:pPr>
+        <w:pStyle w:val="Heading1"/>
+        <w:ind w:left="0"/>
+      </w:pPr>
+      <w:bookmarkStart w:id="69" w:name="_Toc7088635"/>
+      <w:r>
+        <w:t>Appendix 2 :  Identifying Outliers</w:t>
+      </w:r>
+      <w:bookmarkEnd w:id="69"/>
+    </w:p>
+    <w:p>
+      <w:pPr>
+        <w:pStyle w:val="NoSpacing"/>
+      </w:pPr>
+    </w:p>
+    <w:p>
+      <w:pPr>
+        <w:pStyle w:val="NoSpacing"/>
+      </w:pPr>
+      <w:r>
+        <w:t>This is from the book “Learning pySpark” [Drabas, Lee], chapter 4.</w:t>
+      </w:r>
+    </w:p>
+    <w:p>
+      <w:pPr>
+        <w:pStyle w:val="NoSpacing"/>
+      </w:pPr>
+    </w:p>
+    <w:p>
+      <w:pPr>
+        <w:pStyle w:val="code"/>
+      </w:pPr>
+      <w:r>
+        <w:t>df_outliers = spark.createDataFrame([</w:t>
+      </w:r>
+    </w:p>
+    <w:p>
+      <w:pPr>
+        <w:pStyle w:val="code"/>
+      </w:pPr>
+      <w:r>
+        <w:t xml:space="preserve">        (1, 143.5, 5.3, 28),</w:t>
+      </w:r>
+    </w:p>
+    <w:p>
+      <w:pPr>
+        <w:pStyle w:val="code"/>
+      </w:pPr>
+      <w:r>
+        <w:t xml:space="preserve">        (2, 154.2, 5.5, 45),</w:t>
+      </w:r>
+    </w:p>
+    <w:p>
+      <w:pPr>
+        <w:pStyle w:val="code"/>
+      </w:pPr>
+      <w:r>
+        <w:t xml:space="preserve">        (3, 342.3, 5.1, 99),</w:t>
+      </w:r>
+    </w:p>
+    <w:p>
+      <w:pPr>
+        <w:pStyle w:val="code"/>
+      </w:pPr>
+      <w:r>
+        <w:t xml:space="preserve">        (4, 144.5, 5.5, 33),</w:t>
+      </w:r>
+    </w:p>
+    <w:p>
+      <w:pPr>
+        <w:pStyle w:val="code"/>
+      </w:pPr>
+      <w:r>
+        <w:t xml:space="preserve">        (5, 133.2, 5.4, 54),</w:t>
+      </w:r>
+    </w:p>
+    <w:p>
+      <w:pPr>
+        <w:pStyle w:val="code"/>
+      </w:pPr>
+      <w:r>
+        <w:t xml:space="preserve">        (6, 124.1, 5.1, 21),</w:t>
+      </w:r>
+    </w:p>
+    <w:p>
+      <w:pPr>
+        <w:pStyle w:val="code"/>
+      </w:pPr>
+      <w:r>
+        <w:t xml:space="preserve">        (7, 129.2, 5.3, 42),</w:t>
+      </w:r>
+    </w:p>
+    <w:p>
+      <w:pPr>
+        <w:pStyle w:val="code"/>
+      </w:pPr>
+      <w:r>
+        <w:t xml:space="preserve">    ], ['id', 'weight', 'height', 'age'])</w:t>
+      </w:r>
+    </w:p>
+    <w:p>
+      <w:pPr>
+        <w:pStyle w:val="NoSpacing"/>
+      </w:pPr>
+    </w:p>
+    <w:p>
+      <w:pPr>
+        <w:pStyle w:val="NoSpacing"/>
+      </w:pPr>
+    </w:p>
+    <w:p>
+      <w:pPr>
+        <w:pStyle w:val="NoSpacing"/>
+      </w:pPr>
+      <w:r>
+        <w:t>df_outliers.show()</w:t>
+      </w:r>
+    </w:p>
+    <w:p>
+      <w:pPr>
+        <w:pStyle w:val="NoSpacing"/>
+      </w:pPr>
+    </w:p>
+    <w:p>
+      <w:pPr>
+        <w:shd w:val="clear" w:color="auto" w:fill="FFFFFF"/>
+        <w:tabs>
+          <w:tab w:val="left" w:pos="916"/>
+          <w:tab w:val="left" w:pos="1832"/>
+          <w:tab w:val="left" w:pos="2748"/>
+          <w:tab w:val="left" w:pos="3664"/>
+          <w:tab w:val="left" w:pos="4580"/>
+          <w:tab w:val="left" w:pos="5496"/>
+          <w:tab w:val="left" w:pos="6412"/>
+          <w:tab w:val="left" w:pos="7328"/>
+          <w:tab w:val="left" w:pos="8244"/>
+          <w:tab w:val="left" w:pos="9160"/>
+          <w:tab w:val="left" w:pos="10076"/>
+          <w:tab w:val="left" w:pos="10992"/>
+          <w:tab w:val="left" w:pos="11908"/>
+          <w:tab w:val="left" w:pos="12824"/>
+          <w:tab w:val="left" w:pos="13740"/>
+          <w:tab w:val="left" w:pos="14656"/>
+        </w:tabs>
+        <w:wordWrap w:val="0"/>
+        <w:textAlignment w:val="baseline"/>
+        <w:rPr>
+          <w:rFonts w:ascii="Courier New" w:hAnsi="Courier New" w:cs="Courier New"/>
+          <w:color w:val="000000"/>
+          <w:sz w:val="21"/>
+          <w:szCs w:val="21"/>
+        </w:rPr>
+      </w:pPr>
+      <w:r>
+        <w:rPr>
+          <w:rFonts w:ascii="Courier New" w:hAnsi="Courier New" w:cs="Courier New"/>
+          <w:color w:val="000000"/>
+          <w:sz w:val="21"/>
+          <w:szCs w:val="21"/>
+        </w:rPr>
+        <w:t>+---+------+------+---+</w:t>
+      </w:r>
+    </w:p>
+    <w:p>
+      <w:pPr>
+        <w:shd w:val="clear" w:color="auto" w:fill="FFFFFF"/>
+        <w:tabs>
+          <w:tab w:val="left" w:pos="916"/>
+          <w:tab w:val="left" w:pos="1832"/>
+          <w:tab w:val="left" w:pos="2748"/>
+          <w:tab w:val="left" w:pos="3664"/>
+          <w:tab w:val="left" w:pos="4580"/>
+          <w:tab w:val="left" w:pos="5496"/>
+          <w:tab w:val="left" w:pos="6412"/>
+          <w:tab w:val="left" w:pos="7328"/>
+          <w:tab w:val="left" w:pos="8244"/>
+          <w:tab w:val="left" w:pos="9160"/>
+          <w:tab w:val="left" w:pos="10076"/>
+          <w:tab w:val="left" w:pos="10992"/>
+          <w:tab w:val="left" w:pos="11908"/>
+          <w:tab w:val="left" w:pos="12824"/>
+          <w:tab w:val="left" w:pos="13740"/>
+          <w:tab w:val="left" w:pos="14656"/>
+        </w:tabs>
+        <w:wordWrap w:val="0"/>
+        <w:textAlignment w:val="baseline"/>
+        <w:rPr>
+          <w:rFonts w:ascii="Courier New" w:hAnsi="Courier New" w:cs="Courier New"/>
+          <w:color w:val="000000"/>
+          <w:sz w:val="21"/>
+          <w:szCs w:val="21"/>
+        </w:rPr>
+      </w:pPr>
+      <w:r>
+        <w:rPr>
+          <w:rFonts w:ascii="Courier New" w:hAnsi="Courier New" w:cs="Courier New"/>
+          <w:color w:val="000000"/>
+          <w:sz w:val="21"/>
+          <w:szCs w:val="21"/>
+        </w:rPr>
+        <w:t>| id|weight|height|age|</w:t>
+      </w:r>
+    </w:p>
+    <w:p>
+      <w:pPr>
+        <w:shd w:val="clear" w:color="auto" w:fill="FFFFFF"/>
+        <w:tabs>
+          <w:tab w:val="left" w:pos="916"/>
+          <w:tab w:val="left" w:pos="1832"/>
+          <w:tab w:val="left" w:pos="2748"/>
+          <w:tab w:val="left" w:pos="3664"/>
+          <w:tab w:val="left" w:pos="4580"/>
+          <w:tab w:val="left" w:pos="5496"/>
+          <w:tab w:val="left" w:pos="6412"/>
+          <w:tab w:val="left" w:pos="7328"/>
+          <w:tab w:val="left" w:pos="8244"/>
+          <w:tab w:val="left" w:pos="9160"/>
+          <w:tab w:val="left" w:pos="10076"/>
+          <w:tab w:val="left" w:pos="10992"/>
+          <w:tab w:val="left" w:pos="11908"/>
+          <w:tab w:val="left" w:pos="12824"/>
+          <w:tab w:val="left" w:pos="13740"/>
+          <w:tab w:val="left" w:pos="14656"/>
+        </w:tabs>
+        <w:wordWrap w:val="0"/>
+        <w:textAlignment w:val="baseline"/>
+        <w:rPr>
+          <w:rFonts w:ascii="Courier New" w:hAnsi="Courier New" w:cs="Courier New"/>
+          <w:color w:val="000000"/>
+          <w:sz w:val="21"/>
+          <w:szCs w:val="21"/>
+        </w:rPr>
+      </w:pPr>
+      <w:r>
+        <w:rPr>
+          <w:rFonts w:ascii="Courier New" w:hAnsi="Courier New" w:cs="Courier New"/>
+          <w:color w:val="000000"/>
+          <w:sz w:val="21"/>
+          <w:szCs w:val="21"/>
+        </w:rPr>
+        <w:t>+---+------+------+---+</w:t>
+      </w:r>
+    </w:p>
+    <w:p>
+      <w:pPr>
+        <w:shd w:val="clear" w:color="auto" w:fill="FFFFFF"/>
+        <w:tabs>
+          <w:tab w:val="left" w:pos="916"/>
+          <w:tab w:val="left" w:pos="1832"/>
+          <w:tab w:val="left" w:pos="2748"/>
+          <w:tab w:val="left" w:pos="3664"/>
+          <w:tab w:val="left" w:pos="4580"/>
+          <w:tab w:val="left" w:pos="5496"/>
+          <w:tab w:val="left" w:pos="6412"/>
+          <w:tab w:val="left" w:pos="7328"/>
+          <w:tab w:val="left" w:pos="8244"/>
+          <w:tab w:val="left" w:pos="9160"/>
+          <w:tab w:val="left" w:pos="10076"/>
+          <w:tab w:val="left" w:pos="10992"/>
+          <w:tab w:val="left" w:pos="11908"/>
+          <w:tab w:val="left" w:pos="12824"/>
+          <w:tab w:val="left" w:pos="13740"/>
+          <w:tab w:val="left" w:pos="14656"/>
+        </w:tabs>
+        <w:wordWrap w:val="0"/>
+        <w:textAlignment w:val="baseline"/>
+        <w:rPr>
+          <w:rFonts w:ascii="Courier New" w:hAnsi="Courier New" w:cs="Courier New"/>
+          <w:color w:val="000000"/>
+          <w:sz w:val="21"/>
+          <w:szCs w:val="21"/>
+        </w:rPr>
+      </w:pPr>
+      <w:r>
+        <w:rPr>
+          <w:rFonts w:ascii="Courier New" w:hAnsi="Courier New" w:cs="Courier New"/>
+          <w:color w:val="000000"/>
+          <w:sz w:val="21"/>
+          <w:szCs w:val="21"/>
+        </w:rPr>
+        <w:t>|  1| 143.5|   5.3| 28|</w:t>
+      </w:r>
+    </w:p>
+    <w:p>
+      <w:pPr>
+        <w:shd w:val="clear" w:color="auto" w:fill="FFFFFF"/>
+        <w:tabs>
+          <w:tab w:val="left" w:pos="916"/>
+          <w:tab w:val="left" w:pos="1832"/>
+          <w:tab w:val="left" w:pos="2748"/>
+          <w:tab w:val="left" w:pos="3664"/>
+          <w:tab w:val="left" w:pos="4580"/>
+          <w:tab w:val="left" w:pos="5496"/>
+          <w:tab w:val="left" w:pos="6412"/>
+          <w:tab w:val="left" w:pos="7328"/>
+          <w:tab w:val="left" w:pos="8244"/>
+          <w:tab w:val="left" w:pos="9160"/>
+          <w:tab w:val="left" w:pos="10076"/>
+          <w:tab w:val="left" w:pos="10992"/>
+          <w:tab w:val="left" w:pos="11908"/>
+          <w:tab w:val="left" w:pos="12824"/>
+          <w:tab w:val="left" w:pos="13740"/>
+          <w:tab w:val="left" w:pos="14656"/>
+        </w:tabs>
+        <w:wordWrap w:val="0"/>
+        <w:textAlignment w:val="baseline"/>
+        <w:rPr>
+          <w:rFonts w:ascii="Courier New" w:hAnsi="Courier New" w:cs="Courier New"/>
+          <w:color w:val="000000"/>
+          <w:sz w:val="21"/>
+          <w:szCs w:val="21"/>
+        </w:rPr>
+      </w:pPr>
+      <w:r>
+        <w:rPr>
+          <w:rFonts w:ascii="Courier New" w:hAnsi="Courier New" w:cs="Courier New"/>
+          <w:color w:val="000000"/>
+          <w:sz w:val="21"/>
+          <w:szCs w:val="21"/>
+        </w:rPr>
+        <w:t>|  2| 154.2|   5.5| 45|</w:t>
+      </w:r>
+    </w:p>
+    <w:p>
+      <w:pPr>
+        <w:shd w:val="clear" w:color="auto" w:fill="FFFFFF"/>
+        <w:tabs>
+          <w:tab w:val="left" w:pos="916"/>
+          <w:tab w:val="left" w:pos="1832"/>
+          <w:tab w:val="left" w:pos="2748"/>
+          <w:tab w:val="left" w:pos="3664"/>
+          <w:tab w:val="left" w:pos="4580"/>
+          <w:tab w:val="left" w:pos="5496"/>
+          <w:tab w:val="left" w:pos="6412"/>
+          <w:tab w:val="left" w:pos="7328"/>
+          <w:tab w:val="left" w:pos="8244"/>
+          <w:tab w:val="left" w:pos="9160"/>
+          <w:tab w:val="left" w:pos="10076"/>
+          <w:tab w:val="left" w:pos="10992"/>
+          <w:tab w:val="left" w:pos="11908"/>
+          <w:tab w:val="left" w:pos="12824"/>
+          <w:tab w:val="left" w:pos="13740"/>
+          <w:tab w:val="left" w:pos="14656"/>
+        </w:tabs>
+        <w:wordWrap w:val="0"/>
+        <w:textAlignment w:val="baseline"/>
+        <w:rPr>
+          <w:rFonts w:ascii="Courier New" w:hAnsi="Courier New" w:cs="Courier New"/>
+          <w:color w:val="000000"/>
+          <w:sz w:val="21"/>
+          <w:szCs w:val="21"/>
+        </w:rPr>
+      </w:pPr>
+      <w:r>
+        <w:rPr>
+          <w:rFonts w:ascii="Courier New" w:hAnsi="Courier New" w:cs="Courier New"/>
+          <w:color w:val="000000"/>
+          <w:sz w:val="21"/>
+          <w:szCs w:val="21"/>
+        </w:rPr>
+        <w:t>|  3| 342.3|   5.1| 99|</w:t>
+      </w:r>
+    </w:p>
+    <w:p>
+      <w:pPr>
+        <w:shd w:val="clear" w:color="auto" w:fill="FFFFFF"/>
+        <w:tabs>
+          <w:tab w:val="left" w:pos="916"/>
+          <w:tab w:val="left" w:pos="1832"/>
+          <w:tab w:val="left" w:pos="2748"/>
+          <w:tab w:val="left" w:pos="3664"/>
+          <w:tab w:val="left" w:pos="4580"/>
+          <w:tab w:val="left" w:pos="5496"/>
+          <w:tab w:val="left" w:pos="6412"/>
+          <w:tab w:val="left" w:pos="7328"/>
+          <w:tab w:val="left" w:pos="8244"/>
+          <w:tab w:val="left" w:pos="9160"/>
+          <w:tab w:val="left" w:pos="10076"/>
+          <w:tab w:val="left" w:pos="10992"/>
+          <w:tab w:val="left" w:pos="11908"/>
+          <w:tab w:val="left" w:pos="12824"/>
+          <w:tab w:val="left" w:pos="13740"/>
+          <w:tab w:val="left" w:pos="14656"/>
+        </w:tabs>
+        <w:wordWrap w:val="0"/>
+        <w:textAlignment w:val="baseline"/>
+        <w:rPr>
+          <w:rFonts w:ascii="Courier New" w:hAnsi="Courier New" w:cs="Courier New"/>
+          <w:color w:val="000000"/>
+          <w:sz w:val="21"/>
+          <w:szCs w:val="21"/>
+        </w:rPr>
+      </w:pPr>
+      <w:r>
+        <w:rPr>
+          <w:rFonts w:ascii="Courier New" w:hAnsi="Courier New" w:cs="Courier New"/>
+          <w:color w:val="000000"/>
+          <w:sz w:val="21"/>
+          <w:szCs w:val="21"/>
+        </w:rPr>
+        <w:t>|  4| 144.5|   5.5| 33|</w:t>
+      </w:r>
+    </w:p>
+    <w:p>
+      <w:pPr>
+        <w:shd w:val="clear" w:color="auto" w:fill="FFFFFF"/>
+        <w:tabs>
+          <w:tab w:val="left" w:pos="916"/>
+          <w:tab w:val="left" w:pos="1832"/>
+          <w:tab w:val="left" w:pos="2748"/>
+          <w:tab w:val="left" w:pos="3664"/>
+          <w:tab w:val="left" w:pos="4580"/>
+          <w:tab w:val="left" w:pos="5496"/>
+          <w:tab w:val="left" w:pos="6412"/>
+          <w:tab w:val="left" w:pos="7328"/>
+          <w:tab w:val="left" w:pos="8244"/>
+          <w:tab w:val="left" w:pos="9160"/>
+          <w:tab w:val="left" w:pos="10076"/>
+          <w:tab w:val="left" w:pos="10992"/>
+          <w:tab w:val="left" w:pos="11908"/>
+          <w:tab w:val="left" w:pos="12824"/>
+          <w:tab w:val="left" w:pos="13740"/>
+          <w:tab w:val="left" w:pos="14656"/>
+        </w:tabs>
+        <w:wordWrap w:val="0"/>
+        <w:textAlignment w:val="baseline"/>
+        <w:rPr>
+          <w:rFonts w:ascii="Courier New" w:hAnsi="Courier New" w:cs="Courier New"/>
+          <w:color w:val="000000"/>
+          <w:sz w:val="21"/>
+          <w:szCs w:val="21"/>
+        </w:rPr>
+      </w:pPr>
+      <w:r>
+        <w:rPr>
+          <w:rFonts w:ascii="Courier New" w:hAnsi="Courier New" w:cs="Courier New"/>
+          <w:color w:val="000000"/>
+          <w:sz w:val="21"/>
+          <w:szCs w:val="21"/>
+        </w:rPr>
+        <w:t>|  5| 133.2|   5.4| 54|</w:t>
+      </w:r>
+    </w:p>
+    <w:p>
+      <w:pPr>
+        <w:shd w:val="clear" w:color="auto" w:fill="FFFFFF"/>
+        <w:tabs>
+          <w:tab w:val="left" w:pos="916"/>
+          <w:tab w:val="left" w:pos="1832"/>
+          <w:tab w:val="left" w:pos="2748"/>
+          <w:tab w:val="left" w:pos="3664"/>
+          <w:tab w:val="left" w:pos="4580"/>
+          <w:tab w:val="left" w:pos="5496"/>
+          <w:tab w:val="left" w:pos="6412"/>
+          <w:tab w:val="left" w:pos="7328"/>
+          <w:tab w:val="left" w:pos="8244"/>
+          <w:tab w:val="left" w:pos="9160"/>
+          <w:tab w:val="left" w:pos="10076"/>
+          <w:tab w:val="left" w:pos="10992"/>
+          <w:tab w:val="left" w:pos="11908"/>
+          <w:tab w:val="left" w:pos="12824"/>
+          <w:tab w:val="left" w:pos="13740"/>
+          <w:tab w:val="left" w:pos="14656"/>
+        </w:tabs>
+        <w:wordWrap w:val="0"/>
+        <w:textAlignment w:val="baseline"/>
+        <w:rPr>
+          <w:rFonts w:ascii="Courier New" w:hAnsi="Courier New" w:cs="Courier New"/>
+          <w:color w:val="000000"/>
+          <w:sz w:val="21"/>
+          <w:szCs w:val="21"/>
+        </w:rPr>
+      </w:pPr>
+      <w:r>
+        <w:rPr>
+          <w:rFonts w:ascii="Courier New" w:hAnsi="Courier New" w:cs="Courier New"/>
+          <w:color w:val="000000"/>
+          <w:sz w:val="21"/>
+          <w:szCs w:val="21"/>
+        </w:rPr>
+        <w:t>|  6| 124.1|   5.1| 21|</w:t>
+      </w:r>
+    </w:p>
+    <w:p>
+      <w:pPr>
+        <w:shd w:val="clear" w:color="auto" w:fill="FFFFFF"/>
+        <w:tabs>
+          <w:tab w:val="left" w:pos="916"/>
+          <w:tab w:val="left" w:pos="1832"/>
+          <w:tab w:val="left" w:pos="2748"/>
+          <w:tab w:val="left" w:pos="3664"/>
+          <w:tab w:val="left" w:pos="4580"/>
+          <w:tab w:val="left" w:pos="5496"/>
+          <w:tab w:val="left" w:pos="6412"/>
+          <w:tab w:val="left" w:pos="7328"/>
+          <w:tab w:val="left" w:pos="8244"/>
+          <w:tab w:val="left" w:pos="9160"/>
+          <w:tab w:val="left" w:pos="10076"/>
+          <w:tab w:val="left" w:pos="10992"/>
+          <w:tab w:val="left" w:pos="11908"/>
+          <w:tab w:val="left" w:pos="12824"/>
+          <w:tab w:val="left" w:pos="13740"/>
+          <w:tab w:val="left" w:pos="14656"/>
+        </w:tabs>
+        <w:wordWrap w:val="0"/>
+        <w:textAlignment w:val="baseline"/>
+        <w:rPr>
+          <w:rFonts w:ascii="Courier New" w:hAnsi="Courier New" w:cs="Courier New"/>
+          <w:color w:val="000000"/>
+          <w:sz w:val="21"/>
+          <w:szCs w:val="21"/>
+        </w:rPr>
+      </w:pPr>
+      <w:r>
+        <w:rPr>
+          <w:rFonts w:ascii="Courier New" w:hAnsi="Courier New" w:cs="Courier New"/>
+          <w:color w:val="000000"/>
+          <w:sz w:val="21"/>
+          <w:szCs w:val="21"/>
+        </w:rPr>
+        <w:t>|  7| 129.2|   5.3| 42|</w:t>
+      </w:r>
+    </w:p>
+    <w:p>
+      <w:pPr>
+        <w:shd w:val="clear" w:color="auto" w:fill="FFFFFF"/>
+        <w:tabs>
+          <w:tab w:val="left" w:pos="916"/>
+          <w:tab w:val="left" w:pos="1832"/>
+          <w:tab w:val="left" w:pos="2748"/>
+          <w:tab w:val="left" w:pos="3664"/>
+          <w:tab w:val="left" w:pos="4580"/>
+          <w:tab w:val="left" w:pos="5496"/>
+          <w:tab w:val="left" w:pos="6412"/>
+          <w:tab w:val="left" w:pos="7328"/>
+          <w:tab w:val="left" w:pos="8244"/>
+          <w:tab w:val="left" w:pos="9160"/>
+          <w:tab w:val="left" w:pos="10076"/>
+          <w:tab w:val="left" w:pos="10992"/>
+          <w:tab w:val="left" w:pos="11908"/>
+          <w:tab w:val="left" w:pos="12824"/>
+          <w:tab w:val="left" w:pos="13740"/>
+          <w:tab w:val="left" w:pos="14656"/>
+        </w:tabs>
+        <w:wordWrap w:val="0"/>
+        <w:textAlignment w:val="baseline"/>
+        <w:rPr>
+          <w:rFonts w:ascii="Courier New" w:hAnsi="Courier New" w:cs="Courier New"/>
+          <w:color w:val="000000"/>
+          <w:sz w:val="21"/>
+          <w:szCs w:val="21"/>
+        </w:rPr>
+      </w:pPr>
+      <w:r>
+        <w:rPr>
+          <w:rFonts w:ascii="Courier New" w:hAnsi="Courier New" w:cs="Courier New"/>
+          <w:color w:val="000000"/>
+          <w:sz w:val="21"/>
+          <w:szCs w:val="21"/>
+        </w:rPr>
+        <w:t>+---+------+------+---+</w:t>
+      </w:r>
+    </w:p>
+    <w:p/>
+    <w:p>
+      <w:pPr>
+        <w:pStyle w:val="NoSpacing"/>
+      </w:pPr>
+    </w:p>
+    <w:p>
+      <w:pPr>
+        <w:rPr>
+          <w:b/>
+        </w:rPr>
+      </w:pPr>
+      <w:r>
+        <w:rPr>
+          <w:rFonts w:ascii="Helvetica Neue" w:hAnsi="Helvetica Neue"/>
+          <w:b/>
+          <w:color w:val="000000"/>
+          <w:sz w:val="21"/>
+          <w:szCs w:val="21"/>
+          <w:shd w:val="clear" w:color="auto" w:fill="FFFFFF"/>
+        </w:rPr>
+        <w:t>First, we calculate the lower and upper </w:t>
+      </w:r>
+      <w:r>
+        <w:rPr>
+          <w:rFonts w:ascii="Helvetica Neue" w:hAnsi="Helvetica Neue"/>
+          <w:b/>
+          <w:i/>
+          <w:iCs/>
+          <w:color w:val="000000"/>
+          <w:sz w:val="21"/>
+          <w:szCs w:val="21"/>
+          <w:shd w:val="clear" w:color="auto" w:fill="FFFFFF"/>
+        </w:rPr>
+        <w:t>cut off</w:t>
+      </w:r>
+      <w:r>
+        <w:rPr>
+          <w:rFonts w:ascii="Helvetica Neue" w:hAnsi="Helvetica Neue"/>
+          <w:b/>
+          <w:color w:val="000000"/>
+          <w:sz w:val="21"/>
+          <w:szCs w:val="21"/>
+          <w:shd w:val="clear" w:color="auto" w:fill="FFFFFF"/>
+        </w:rPr>
+        <w:t> points for each feature.</w:t>
+      </w:r>
+    </w:p>
+    <w:p>
+      <w:pPr>
+        <w:pStyle w:val="NoSpacing"/>
+      </w:pPr>
+    </w:p>
+    <w:p>
+      <w:pPr>
+        <w:pStyle w:val="code"/>
+      </w:pPr>
+      <w:r>
+        <w:t>cols = ['weight', 'height', 'age']</w:t>
+      </w:r>
+    </w:p>
+    <w:p>
+      <w:pPr>
+        <w:pStyle w:val="code"/>
+      </w:pPr>
+      <w:r>
+        <w:t>bounds = {}</w:t>
+      </w:r>
+    </w:p>
+    <w:p>
+      <w:pPr>
+        <w:pStyle w:val="code"/>
+      </w:pPr>
+    </w:p>
+    <w:p>
+      <w:pPr>
+        <w:pStyle w:val="code"/>
+      </w:pPr>
+      <w:r>
+        <w:t>for col in cols:</w:t>
+      </w:r>
+    </w:p>
+    <w:p>
+      <w:pPr>
+        <w:pStyle w:val="code"/>
+      </w:pPr>
+      <w:r>
+        <w:t xml:space="preserve">    quantiles = df_outliers.approxQuantile(col, [0.25, 0.75], 0.05)</w:t>
+      </w:r>
+    </w:p>
+    <w:p>
+      <w:pPr>
+        <w:pStyle w:val="code"/>
+      </w:pPr>
+      <w:r>
+        <w:t xml:space="preserve">    IQR = quantiles[1] - quantiles[0]</w:t>
+      </w:r>
+    </w:p>
+    <w:p>
+      <w:pPr>
+        <w:pStyle w:val="code"/>
+      </w:pPr>
+      <w:r>
+        <w:t xml:space="preserve">    bounds[col] = [quantiles[0] - 1.5 * IQR, quantiles[1] + 1.5 * IQR]</w:t>
+      </w:r>
+    </w:p>
+    <w:p>
+      <w:pPr>
+        <w:pStyle w:val="NoSpacing"/>
+      </w:pPr>
+    </w:p>
+    <w:p>
+      <w:pPr>
+        <w:rPr>
+          <w:rFonts w:ascii="Helvetica Neue" w:hAnsi="Helvetica Neue"/>
+          <w:color w:val="000000"/>
+          <w:sz w:val="21"/>
+          <w:szCs w:val="21"/>
+          <w:shd w:val="clear" w:color="auto" w:fill="FFFFFF"/>
+        </w:rPr>
+      </w:pPr>
+      <w:r>
+        <w:rPr>
+          <w:rFonts w:ascii="Helvetica Neue" w:hAnsi="Helvetica Neue"/>
+          <w:color w:val="000000"/>
+          <w:sz w:val="21"/>
+          <w:szCs w:val="21"/>
+          <w:shd w:val="clear" w:color="auto" w:fill="FFFFFF"/>
+        </w:rPr>
+        <w:t>The </w:t>
+      </w:r>
+      <w:r>
+        <w:rPr>
+          <w:rFonts w:ascii="Courier New" w:hAnsi="Courier New" w:cs="Courier New"/>
+          <w:color w:val="000000"/>
+          <w:sz w:val="21"/>
+          <w:szCs w:val="21"/>
+          <w:bdr w:val="none" w:sz="0" w:space="0" w:color="auto" w:frame="1"/>
+          <w:shd w:val="clear" w:color="auto" w:fill="EFF0F1"/>
+        </w:rPr>
+        <w:t>bounds</w:t>
+      </w:r>
+      <w:r>
+        <w:rPr>
+          <w:rFonts w:ascii="Helvetica Neue" w:hAnsi="Helvetica Neue"/>
+          <w:color w:val="000000"/>
+          <w:sz w:val="21"/>
+          <w:szCs w:val="21"/>
+          <w:shd w:val="clear" w:color="auto" w:fill="FFFFFF"/>
+        </w:rPr>
+        <w:t> dictionary holds the lower and upper bounds for each feature.</w:t>
+      </w:r>
+    </w:p>
+    <w:p/>
+    <w:p>
+      <w:pPr>
+        <w:pStyle w:val="NoSpacing"/>
+      </w:pPr>
+      <w:r>
+        <w:t>bounds</w:t>
+      </w:r>
+    </w:p>
+    <w:p>
+      <w:pPr>
+        <w:pStyle w:val="NoSpacing"/>
+      </w:pPr>
+    </w:p>
+    <w:p>
+      <w:pPr>
+        <w:shd w:val="clear" w:color="auto" w:fill="FFFFFF"/>
+        <w:tabs>
+          <w:tab w:val="left" w:pos="916"/>
+          <w:tab w:val="left" w:pos="1832"/>
+          <w:tab w:val="left" w:pos="2748"/>
+          <w:tab w:val="left" w:pos="3664"/>
+          <w:tab w:val="left" w:pos="4580"/>
+          <w:tab w:val="left" w:pos="5496"/>
+          <w:tab w:val="left" w:pos="6412"/>
+          <w:tab w:val="left" w:pos="7328"/>
+          <w:tab w:val="left" w:pos="8244"/>
+          <w:tab w:val="left" w:pos="9160"/>
+          <w:tab w:val="left" w:pos="10076"/>
+          <w:tab w:val="left" w:pos="10992"/>
+          <w:tab w:val="left" w:pos="11908"/>
+          <w:tab w:val="left" w:pos="12824"/>
+          <w:tab w:val="left" w:pos="13740"/>
+          <w:tab w:val="left" w:pos="14656"/>
+        </w:tabs>
+        <w:wordWrap w:val="0"/>
+        <w:textAlignment w:val="baseline"/>
+        <w:rPr>
+          <w:rFonts w:ascii="Courier New" w:hAnsi="Courier New" w:cs="Courier New"/>
+          <w:color w:val="000000"/>
+          <w:sz w:val="21"/>
+          <w:szCs w:val="21"/>
+        </w:rPr>
+      </w:pPr>
+      <w:r>
+        <w:rPr>
+          <w:rFonts w:ascii="Courier New" w:hAnsi="Courier New" w:cs="Courier New"/>
+          <w:color w:val="000000"/>
+          <w:sz w:val="21"/>
+          <w:szCs w:val="21"/>
+        </w:rPr>
+        <w:t>{'age': [-11.0, 93.0],</w:t>
+      </w:r>
+    </w:p>
+    <w:p>
+      <w:pPr>
+        <w:shd w:val="clear" w:color="auto" w:fill="FFFFFF"/>
+        <w:tabs>
+          <w:tab w:val="left" w:pos="916"/>
+          <w:tab w:val="left" w:pos="1832"/>
+          <w:tab w:val="left" w:pos="2748"/>
+          <w:tab w:val="left" w:pos="3664"/>
+          <w:tab w:val="left" w:pos="4580"/>
+          <w:tab w:val="left" w:pos="5496"/>
+          <w:tab w:val="left" w:pos="6412"/>
+          <w:tab w:val="left" w:pos="7328"/>
+          <w:tab w:val="left" w:pos="8244"/>
+          <w:tab w:val="left" w:pos="9160"/>
+          <w:tab w:val="left" w:pos="10076"/>
+          <w:tab w:val="left" w:pos="10992"/>
+          <w:tab w:val="left" w:pos="11908"/>
+          <w:tab w:val="left" w:pos="12824"/>
+          <w:tab w:val="left" w:pos="13740"/>
+          <w:tab w:val="left" w:pos="14656"/>
+        </w:tabs>
+        <w:wordWrap w:val="0"/>
+        <w:textAlignment w:val="baseline"/>
+        <w:rPr>
+          <w:rFonts w:ascii="Courier New" w:hAnsi="Courier New" w:cs="Courier New"/>
+          <w:color w:val="000000"/>
+          <w:sz w:val="21"/>
+          <w:szCs w:val="21"/>
+        </w:rPr>
+      </w:pPr>
+      <w:r>
+        <w:rPr>
+          <w:rFonts w:ascii="Courier New" w:hAnsi="Courier New" w:cs="Courier New"/>
+          <w:color w:val="000000"/>
+          <w:sz w:val="21"/>
+          <w:szCs w:val="21"/>
+        </w:rPr>
+        <w:t xml:space="preserve"> 'height': [4.499999999999999, 6.1000000000000005],</w:t>
+      </w:r>
+    </w:p>
+    <w:p>
+      <w:pPr>
+        <w:shd w:val="clear" w:color="auto" w:fill="FFFFFF"/>
+        <w:tabs>
+          <w:tab w:val="left" w:pos="916"/>
+          <w:tab w:val="left" w:pos="1832"/>
+          <w:tab w:val="left" w:pos="2748"/>
+          <w:tab w:val="left" w:pos="3664"/>
+          <w:tab w:val="left" w:pos="4580"/>
+          <w:tab w:val="left" w:pos="5496"/>
+          <w:tab w:val="left" w:pos="6412"/>
+          <w:tab w:val="left" w:pos="7328"/>
+          <w:tab w:val="left" w:pos="8244"/>
+          <w:tab w:val="left" w:pos="9160"/>
+          <w:tab w:val="left" w:pos="10076"/>
+          <w:tab w:val="left" w:pos="10992"/>
+          <w:tab w:val="left" w:pos="11908"/>
+          <w:tab w:val="left" w:pos="12824"/>
+          <w:tab w:val="left" w:pos="13740"/>
+          <w:tab w:val="left" w:pos="14656"/>
+        </w:tabs>
+        <w:wordWrap w:val="0"/>
+        <w:textAlignment w:val="baseline"/>
+        <w:rPr>
+          <w:rFonts w:ascii="Courier New" w:hAnsi="Courier New" w:cs="Courier New"/>
+          <w:color w:val="000000"/>
+          <w:sz w:val="21"/>
+          <w:szCs w:val="21"/>
+        </w:rPr>
+      </w:pPr>
+      <w:r>
+        <w:rPr>
+          <w:rFonts w:ascii="Courier New" w:hAnsi="Courier New" w:cs="Courier New"/>
+          <w:color w:val="000000"/>
+          <w:sz w:val="21"/>
+          <w:szCs w:val="21"/>
+        </w:rPr>
+        <w:t xml:space="preserve"> 'weight': [91.69999999999999, 191.7]}</w:t>
+      </w:r>
+    </w:p>
+    <w:p>
+      <w:pPr>
+        <w:rPr>
+          <w:rFonts w:ascii="Helvetica Neue" w:hAnsi="Helvetica Neue"/>
+          <w:color w:val="000000"/>
+          <w:sz w:val="21"/>
+          <w:szCs w:val="21"/>
+          <w:shd w:val="clear" w:color="auto" w:fill="FFFFFF"/>
+        </w:rPr>
+      </w:pPr>
+      <w:r>
+        <w:rPr>
+          <w:rFonts w:ascii="Helvetica Neue" w:hAnsi="Helvetica Neue"/>
+          <w:color w:val="000000"/>
+          <w:sz w:val="21"/>
+          <w:szCs w:val="21"/>
+          <w:shd w:val="clear" w:color="auto" w:fill="FFFFFF"/>
+        </w:rPr>
+        <w:br w:type="page"/>
+      </w:r>
+    </w:p>
+    <w:p>
+      <w:r>
+        <w:rPr>
+          <w:rFonts w:ascii="Helvetica Neue" w:hAnsi="Helvetica Neue"/>
+          <w:color w:val="000000"/>
+          <w:sz w:val="21"/>
+          <w:szCs w:val="21"/>
+          <w:shd w:val="clear" w:color="auto" w:fill="FFFFFF"/>
+        </w:rPr>
+        <w:lastRenderedPageBreak/>
+        <w:t>Let's now use it to flag our outliers.</w:t>
+      </w:r>
+    </w:p>
+    <w:p>
+      <w:pPr>
+        <w:pStyle w:val="NoSpacing"/>
+      </w:pPr>
+    </w:p>
+    <w:p>
+      <w:pPr>
+        <w:pStyle w:val="code"/>
+        <w:rPr>
+          <w:sz w:val="16"/>
+          <w:szCs w:val="16"/>
+        </w:rPr>
+      </w:pPr>
+      <w:r>
+        <w:rPr>
+          <w:sz w:val="16"/>
+          <w:szCs w:val="16"/>
+        </w:rPr>
+        <w:t>outliers = df_outliers.select(*['id'] + [</w:t>
+      </w:r>
+    </w:p>
+    <w:p>
+      <w:pPr>
+        <w:pStyle w:val="code"/>
+        <w:rPr>
+          <w:sz w:val="16"/>
+          <w:szCs w:val="16"/>
+        </w:rPr>
+      </w:pPr>
+      <w:r>
+        <w:rPr>
+          <w:sz w:val="16"/>
+          <w:szCs w:val="16"/>
+        </w:rPr>
+        <w:t xml:space="preserve">                                         (</w:t>
+      </w:r>
+    </w:p>
+    <w:p>
+      <w:pPr>
+        <w:pStyle w:val="code"/>
+        <w:rPr>
+          <w:sz w:val="16"/>
+          <w:szCs w:val="16"/>
+        </w:rPr>
+      </w:pPr>
+      <w:r>
+        <w:rPr>
+          <w:sz w:val="16"/>
+          <w:szCs w:val="16"/>
+        </w:rPr>
+        <w:t xml:space="preserve">                                          (df_outliers[c] &lt; bounds[c][0]) | (df_outliers[c] &gt; bounds[c][1])</w:t>
+      </w:r>
+    </w:p>
+    <w:p>
+      <w:pPr>
+        <w:pStyle w:val="code"/>
+        <w:rPr>
+          <w:sz w:val="16"/>
+          <w:szCs w:val="16"/>
+        </w:rPr>
+      </w:pPr>
+      <w:r>
+        <w:rPr>
+          <w:sz w:val="16"/>
+          <w:szCs w:val="16"/>
+        </w:rPr>
+        <w:t xml:space="preserve">                                         ).alias(c + '_o') for c in cols</w:t>
+      </w:r>
+    </w:p>
+    <w:p>
+      <w:pPr>
+        <w:pStyle w:val="code"/>
+        <w:rPr>
+          <w:sz w:val="16"/>
+          <w:szCs w:val="16"/>
+        </w:rPr>
+      </w:pPr>
+      <w:r>
+        <w:rPr>
+          <w:sz w:val="16"/>
+          <w:szCs w:val="16"/>
+        </w:rPr>
+        <w:t xml:space="preserve">                                        ]</w:t>
+      </w:r>
+    </w:p>
+    <w:p>
+      <w:pPr>
+        <w:pStyle w:val="code"/>
+        <w:rPr>
+          <w:sz w:val="16"/>
+          <w:szCs w:val="16"/>
+        </w:rPr>
+      </w:pPr>
+      <w:r>
+        <w:rPr>
+          <w:sz w:val="16"/>
+          <w:szCs w:val="16"/>
+        </w:rPr>
+        <w:t xml:space="preserve">                             )</w:t>
+      </w:r>
+    </w:p>
+    <w:p>
+      <w:pPr>
+        <w:pStyle w:val="code"/>
+        <w:rPr>
+          <w:sz w:val="16"/>
+          <w:szCs w:val="16"/>
+        </w:rPr>
+      </w:pPr>
+      <w:r>
+        <w:rPr>
+          <w:sz w:val="16"/>
+          <w:szCs w:val="16"/>
+        </w:rPr>
+        <w:t>outliers.show()</w:t>
+      </w:r>
+    </w:p>
+    <w:p>
+      <w:pPr>
+        <w:pStyle w:val="NoSpacing"/>
+      </w:pPr>
+    </w:p>
+    <w:p>
+      <w:pPr>
+        <w:shd w:val="clear" w:color="auto" w:fill="FFFFFF"/>
+        <w:tabs>
+          <w:tab w:val="left" w:pos="916"/>
+          <w:tab w:val="left" w:pos="1832"/>
+          <w:tab w:val="left" w:pos="2748"/>
+          <w:tab w:val="left" w:pos="3664"/>
+          <w:tab w:val="left" w:pos="4580"/>
+          <w:tab w:val="left" w:pos="5496"/>
+          <w:tab w:val="left" w:pos="6412"/>
+          <w:tab w:val="left" w:pos="7328"/>
+          <w:tab w:val="left" w:pos="8244"/>
+          <w:tab w:val="left" w:pos="9160"/>
+          <w:tab w:val="left" w:pos="10076"/>
+          <w:tab w:val="left" w:pos="10992"/>
+          <w:tab w:val="left" w:pos="11908"/>
+          <w:tab w:val="left" w:pos="12824"/>
+          <w:tab w:val="left" w:pos="13740"/>
+          <w:tab w:val="left" w:pos="14656"/>
+        </w:tabs>
+        <w:wordWrap w:val="0"/>
+        <w:textAlignment w:val="baseline"/>
+        <w:rPr>
+          <w:rFonts w:ascii="Courier New" w:hAnsi="Courier New" w:cs="Courier New"/>
+          <w:color w:val="000000"/>
+          <w:sz w:val="21"/>
+          <w:szCs w:val="21"/>
+        </w:rPr>
+      </w:pPr>
+      <w:r>
+        <w:rPr>
+          <w:rFonts w:ascii="Courier New" w:hAnsi="Courier New" w:cs="Courier New"/>
+          <w:color w:val="000000"/>
+          <w:sz w:val="21"/>
+          <w:szCs w:val="21"/>
+        </w:rPr>
+        <w:t>+---+--------+--------+-----+</w:t>
+      </w:r>
+    </w:p>
+    <w:p>
+      <w:pPr>
+        <w:shd w:val="clear" w:color="auto" w:fill="FFFFFF"/>
+        <w:tabs>
+          <w:tab w:val="left" w:pos="916"/>
+          <w:tab w:val="left" w:pos="1832"/>
+          <w:tab w:val="left" w:pos="2748"/>
+          <w:tab w:val="left" w:pos="3664"/>
+          <w:tab w:val="left" w:pos="4580"/>
+          <w:tab w:val="left" w:pos="5496"/>
+          <w:tab w:val="left" w:pos="6412"/>
+          <w:tab w:val="left" w:pos="7328"/>
+          <w:tab w:val="left" w:pos="8244"/>
+          <w:tab w:val="left" w:pos="9160"/>
+          <w:tab w:val="left" w:pos="10076"/>
+          <w:tab w:val="left" w:pos="10992"/>
+          <w:tab w:val="left" w:pos="11908"/>
+          <w:tab w:val="left" w:pos="12824"/>
+          <w:tab w:val="left" w:pos="13740"/>
+          <w:tab w:val="left" w:pos="14656"/>
+        </w:tabs>
+        <w:wordWrap w:val="0"/>
+        <w:textAlignment w:val="baseline"/>
+        <w:rPr>
+          <w:rFonts w:ascii="Courier New" w:hAnsi="Courier New" w:cs="Courier New"/>
+          <w:color w:val="000000"/>
+          <w:sz w:val="21"/>
+          <w:szCs w:val="21"/>
+        </w:rPr>
+      </w:pPr>
+      <w:r>
+        <w:rPr>
+          <w:rFonts w:ascii="Courier New" w:hAnsi="Courier New" w:cs="Courier New"/>
+          <w:color w:val="000000"/>
+          <w:sz w:val="21"/>
+          <w:szCs w:val="21"/>
+        </w:rPr>
+        <w:t>| id|weight_o|height_o|age_o|</w:t>
+      </w:r>
+    </w:p>
+    <w:p>
+      <w:pPr>
+        <w:shd w:val="clear" w:color="auto" w:fill="FFFFFF"/>
+        <w:tabs>
+          <w:tab w:val="left" w:pos="916"/>
+          <w:tab w:val="left" w:pos="1832"/>
+          <w:tab w:val="left" w:pos="2748"/>
+          <w:tab w:val="left" w:pos="3664"/>
+          <w:tab w:val="left" w:pos="4580"/>
+          <w:tab w:val="left" w:pos="5496"/>
+          <w:tab w:val="left" w:pos="6412"/>
+          <w:tab w:val="left" w:pos="7328"/>
+          <w:tab w:val="left" w:pos="8244"/>
+          <w:tab w:val="left" w:pos="9160"/>
+          <w:tab w:val="left" w:pos="10076"/>
+          <w:tab w:val="left" w:pos="10992"/>
+          <w:tab w:val="left" w:pos="11908"/>
+          <w:tab w:val="left" w:pos="12824"/>
+          <w:tab w:val="left" w:pos="13740"/>
+          <w:tab w:val="left" w:pos="14656"/>
+        </w:tabs>
+        <w:wordWrap w:val="0"/>
+        <w:textAlignment w:val="baseline"/>
+        <w:rPr>
+          <w:rFonts w:ascii="Courier New" w:hAnsi="Courier New" w:cs="Courier New"/>
+          <w:color w:val="000000"/>
+          <w:sz w:val="21"/>
+          <w:szCs w:val="21"/>
+        </w:rPr>
+      </w:pPr>
+      <w:r>
+        <w:rPr>
+          <w:rFonts w:ascii="Courier New" w:hAnsi="Courier New" w:cs="Courier New"/>
+          <w:color w:val="000000"/>
+          <w:sz w:val="21"/>
+          <w:szCs w:val="21"/>
+        </w:rPr>
+        <w:t>+---+--------+--------+-----+</w:t>
+      </w:r>
+    </w:p>
+    <w:p>
+      <w:pPr>
+        <w:shd w:val="clear" w:color="auto" w:fill="FFFFFF"/>
+        <w:tabs>
+          <w:tab w:val="left" w:pos="916"/>
+          <w:tab w:val="left" w:pos="1832"/>
+          <w:tab w:val="left" w:pos="2748"/>
+          <w:tab w:val="left" w:pos="3664"/>
+          <w:tab w:val="left" w:pos="4580"/>
+          <w:tab w:val="left" w:pos="5496"/>
+          <w:tab w:val="left" w:pos="6412"/>
+          <w:tab w:val="left" w:pos="7328"/>
+          <w:tab w:val="left" w:pos="8244"/>
+          <w:tab w:val="left" w:pos="9160"/>
+          <w:tab w:val="left" w:pos="10076"/>
+          <w:tab w:val="left" w:pos="10992"/>
+          <w:tab w:val="left" w:pos="11908"/>
+          <w:tab w:val="left" w:pos="12824"/>
+          <w:tab w:val="left" w:pos="13740"/>
+          <w:tab w:val="left" w:pos="14656"/>
+        </w:tabs>
+        <w:wordWrap w:val="0"/>
+        <w:textAlignment w:val="baseline"/>
+        <w:rPr>
+          <w:rFonts w:ascii="Courier New" w:hAnsi="Courier New" w:cs="Courier New"/>
+          <w:color w:val="000000"/>
+          <w:sz w:val="21"/>
+          <w:szCs w:val="21"/>
+        </w:rPr>
+      </w:pPr>
+      <w:r>
+        <w:rPr>
+          <w:rFonts w:ascii="Courier New" w:hAnsi="Courier New" w:cs="Courier New"/>
+          <w:color w:val="000000"/>
+          <w:sz w:val="21"/>
+          <w:szCs w:val="21"/>
+        </w:rPr>
+        <w:t>|  1|   false|   false|false|</w:t>
+      </w:r>
+    </w:p>
+    <w:p>
+      <w:pPr>
+        <w:shd w:val="clear" w:color="auto" w:fill="FFFFFF"/>
+        <w:tabs>
+          <w:tab w:val="left" w:pos="916"/>
+          <w:tab w:val="left" w:pos="1832"/>
+          <w:tab w:val="left" w:pos="2748"/>
+          <w:tab w:val="left" w:pos="3664"/>
+          <w:tab w:val="left" w:pos="4580"/>
+          <w:tab w:val="left" w:pos="5496"/>
+          <w:tab w:val="left" w:pos="6412"/>
+          <w:tab w:val="left" w:pos="7328"/>
+          <w:tab w:val="left" w:pos="8244"/>
+          <w:tab w:val="left" w:pos="9160"/>
+          <w:tab w:val="left" w:pos="10076"/>
+          <w:tab w:val="left" w:pos="10992"/>
+          <w:tab w:val="left" w:pos="11908"/>
+          <w:tab w:val="left" w:pos="12824"/>
+          <w:tab w:val="left" w:pos="13740"/>
+          <w:tab w:val="left" w:pos="14656"/>
+        </w:tabs>
+        <w:wordWrap w:val="0"/>
+        <w:textAlignment w:val="baseline"/>
+        <w:rPr>
+          <w:rFonts w:ascii="Courier New" w:hAnsi="Courier New" w:cs="Courier New"/>
+          <w:color w:val="000000"/>
+          <w:sz w:val="21"/>
+          <w:szCs w:val="21"/>
+        </w:rPr>
+      </w:pPr>
+      <w:r>
+        <w:rPr>
+          <w:rFonts w:ascii="Courier New" w:hAnsi="Courier New" w:cs="Courier New"/>
+          <w:color w:val="000000"/>
+          <w:sz w:val="21"/>
+          <w:szCs w:val="21"/>
+        </w:rPr>
+        <w:t>|  2|   false|   false|false|</w:t>
+      </w:r>
+    </w:p>
+    <w:p>
+      <w:pPr>
+        <w:shd w:val="clear" w:color="auto" w:fill="FFFFFF"/>
+        <w:tabs>
+          <w:tab w:val="left" w:pos="916"/>
+          <w:tab w:val="left" w:pos="1832"/>
+          <w:tab w:val="left" w:pos="2748"/>
+          <w:tab w:val="left" w:pos="3664"/>
+          <w:tab w:val="left" w:pos="4580"/>
+          <w:tab w:val="left" w:pos="5496"/>
+          <w:tab w:val="left" w:pos="6412"/>
+          <w:tab w:val="left" w:pos="7328"/>
+          <w:tab w:val="left" w:pos="8244"/>
+          <w:tab w:val="left" w:pos="9160"/>
+          <w:tab w:val="left" w:pos="10076"/>
+          <w:tab w:val="left" w:pos="10992"/>
+          <w:tab w:val="left" w:pos="11908"/>
+          <w:tab w:val="left" w:pos="12824"/>
+          <w:tab w:val="left" w:pos="13740"/>
+          <w:tab w:val="left" w:pos="14656"/>
+        </w:tabs>
+        <w:wordWrap w:val="0"/>
+        <w:textAlignment w:val="baseline"/>
+        <w:rPr>
+          <w:rFonts w:ascii="Courier New" w:hAnsi="Courier New" w:cs="Courier New"/>
+          <w:color w:val="000000"/>
+          <w:sz w:val="21"/>
+          <w:szCs w:val="21"/>
+        </w:rPr>
+      </w:pPr>
+      <w:r>
+        <w:rPr>
+          <w:rFonts w:ascii="Courier New" w:hAnsi="Courier New" w:cs="Courier New"/>
+          <w:color w:val="000000"/>
+          <w:sz w:val="21"/>
+          <w:szCs w:val="21"/>
+        </w:rPr>
+        <w:t>|  3|    true|   false| true|</w:t>
+      </w:r>
+    </w:p>
+    <w:p>
+      <w:pPr>
+        <w:shd w:val="clear" w:color="auto" w:fill="FFFFFF"/>
+        <w:tabs>
+          <w:tab w:val="left" w:pos="916"/>
+          <w:tab w:val="left" w:pos="1832"/>
+          <w:tab w:val="left" w:pos="2748"/>
+          <w:tab w:val="left" w:pos="3664"/>
+          <w:tab w:val="left" w:pos="4580"/>
+          <w:tab w:val="left" w:pos="5496"/>
+          <w:tab w:val="left" w:pos="6412"/>
+          <w:tab w:val="left" w:pos="7328"/>
+          <w:tab w:val="left" w:pos="8244"/>
+          <w:tab w:val="left" w:pos="9160"/>
+          <w:tab w:val="left" w:pos="10076"/>
+          <w:tab w:val="left" w:pos="10992"/>
+          <w:tab w:val="left" w:pos="11908"/>
+          <w:tab w:val="left" w:pos="12824"/>
+          <w:tab w:val="left" w:pos="13740"/>
+          <w:tab w:val="left" w:pos="14656"/>
+        </w:tabs>
+        <w:wordWrap w:val="0"/>
+        <w:textAlignment w:val="baseline"/>
+        <w:rPr>
+          <w:rFonts w:ascii="Courier New" w:hAnsi="Courier New" w:cs="Courier New"/>
+          <w:color w:val="000000"/>
+          <w:sz w:val="21"/>
+          <w:szCs w:val="21"/>
+        </w:rPr>
+      </w:pPr>
+      <w:r>
+        <w:rPr>
+          <w:rFonts w:ascii="Courier New" w:hAnsi="Courier New" w:cs="Courier New"/>
+          <w:color w:val="000000"/>
+          <w:sz w:val="21"/>
+          <w:szCs w:val="21"/>
+        </w:rPr>
+        <w:t>|  4|   false|   false|false|</w:t>
+      </w:r>
+    </w:p>
+    <w:p>
+      <w:pPr>
+        <w:shd w:val="clear" w:color="auto" w:fill="FFFFFF"/>
+        <w:tabs>
+          <w:tab w:val="left" w:pos="916"/>
+          <w:tab w:val="left" w:pos="1832"/>
+          <w:tab w:val="left" w:pos="2748"/>
+          <w:tab w:val="left" w:pos="3664"/>
+          <w:tab w:val="left" w:pos="4580"/>
+          <w:tab w:val="left" w:pos="5496"/>
+          <w:tab w:val="left" w:pos="6412"/>
+          <w:tab w:val="left" w:pos="7328"/>
+          <w:tab w:val="left" w:pos="8244"/>
+          <w:tab w:val="left" w:pos="9160"/>
+          <w:tab w:val="left" w:pos="10076"/>
+          <w:tab w:val="left" w:pos="10992"/>
+          <w:tab w:val="left" w:pos="11908"/>
+          <w:tab w:val="left" w:pos="12824"/>
+          <w:tab w:val="left" w:pos="13740"/>
+          <w:tab w:val="left" w:pos="14656"/>
+        </w:tabs>
+        <w:wordWrap w:val="0"/>
+        <w:textAlignment w:val="baseline"/>
+        <w:rPr>
+          <w:rFonts w:ascii="Courier New" w:hAnsi="Courier New" w:cs="Courier New"/>
+          <w:color w:val="000000"/>
+          <w:sz w:val="21"/>
+          <w:szCs w:val="21"/>
+        </w:rPr>
+      </w:pPr>
+      <w:r>
+        <w:rPr>
+          <w:rFonts w:ascii="Courier New" w:hAnsi="Courier New" w:cs="Courier New"/>
+          <w:color w:val="000000"/>
+          <w:sz w:val="21"/>
+          <w:szCs w:val="21"/>
+        </w:rPr>
+        <w:t>|  5|   false|   false|false|</w:t>
+      </w:r>
+    </w:p>
+    <w:p>
+      <w:pPr>
+        <w:shd w:val="clear" w:color="auto" w:fill="FFFFFF"/>
+        <w:tabs>
+          <w:tab w:val="left" w:pos="916"/>
+          <w:tab w:val="left" w:pos="1832"/>
+          <w:tab w:val="left" w:pos="2748"/>
+          <w:tab w:val="left" w:pos="3664"/>
+          <w:tab w:val="left" w:pos="4580"/>
+          <w:tab w:val="left" w:pos="5496"/>
+          <w:tab w:val="left" w:pos="6412"/>
+          <w:tab w:val="left" w:pos="7328"/>
+          <w:tab w:val="left" w:pos="8244"/>
+          <w:tab w:val="left" w:pos="9160"/>
+          <w:tab w:val="left" w:pos="10076"/>
+          <w:tab w:val="left" w:pos="10992"/>
+          <w:tab w:val="left" w:pos="11908"/>
+          <w:tab w:val="left" w:pos="12824"/>
+          <w:tab w:val="left" w:pos="13740"/>
+          <w:tab w:val="left" w:pos="14656"/>
+        </w:tabs>
+        <w:wordWrap w:val="0"/>
+        <w:textAlignment w:val="baseline"/>
+        <w:rPr>
+          <w:rFonts w:ascii="Courier New" w:hAnsi="Courier New" w:cs="Courier New"/>
+          <w:color w:val="000000"/>
+          <w:sz w:val="21"/>
+          <w:szCs w:val="21"/>
+        </w:rPr>
+      </w:pPr>
+      <w:r>
+        <w:rPr>
+          <w:rFonts w:ascii="Courier New" w:hAnsi="Courier New" w:cs="Courier New"/>
+          <w:color w:val="000000"/>
+          <w:sz w:val="21"/>
+          <w:szCs w:val="21"/>
+        </w:rPr>
+        <w:t>|  6|   false|   false|false|</w:t>
+      </w:r>
+    </w:p>
+    <w:p>
+      <w:pPr>
+        <w:shd w:val="clear" w:color="auto" w:fill="FFFFFF"/>
+        <w:tabs>
+          <w:tab w:val="left" w:pos="916"/>
+          <w:tab w:val="left" w:pos="1832"/>
+          <w:tab w:val="left" w:pos="2748"/>
+          <w:tab w:val="left" w:pos="3664"/>
+          <w:tab w:val="left" w:pos="4580"/>
+          <w:tab w:val="left" w:pos="5496"/>
+          <w:tab w:val="left" w:pos="6412"/>
+          <w:tab w:val="left" w:pos="7328"/>
+          <w:tab w:val="left" w:pos="8244"/>
+          <w:tab w:val="left" w:pos="9160"/>
+          <w:tab w:val="left" w:pos="10076"/>
+          <w:tab w:val="left" w:pos="10992"/>
+          <w:tab w:val="left" w:pos="11908"/>
+          <w:tab w:val="left" w:pos="12824"/>
+          <w:tab w:val="left" w:pos="13740"/>
+          <w:tab w:val="left" w:pos="14656"/>
+        </w:tabs>
+        <w:wordWrap w:val="0"/>
+        <w:textAlignment w:val="baseline"/>
+        <w:rPr>
+          <w:rFonts w:ascii="Courier New" w:hAnsi="Courier New" w:cs="Courier New"/>
+          <w:color w:val="000000"/>
+          <w:sz w:val="21"/>
+          <w:szCs w:val="21"/>
+        </w:rPr>
+      </w:pPr>
+      <w:r>
+        <w:rPr>
+          <w:rFonts w:ascii="Courier New" w:hAnsi="Courier New" w:cs="Courier New"/>
+          <w:color w:val="000000"/>
+          <w:sz w:val="21"/>
+          <w:szCs w:val="21"/>
+        </w:rPr>
+        <w:t>|  7|   false|   false|false|</w:t>
+      </w:r>
+    </w:p>
+    <w:p>
+      <w:pPr>
+        <w:shd w:val="clear" w:color="auto" w:fill="FFFFFF"/>
+        <w:tabs>
+          <w:tab w:val="left" w:pos="916"/>
+          <w:tab w:val="left" w:pos="1832"/>
+          <w:tab w:val="left" w:pos="2748"/>
+          <w:tab w:val="left" w:pos="3664"/>
+          <w:tab w:val="left" w:pos="4580"/>
+          <w:tab w:val="left" w:pos="5496"/>
+          <w:tab w:val="left" w:pos="6412"/>
+          <w:tab w:val="left" w:pos="7328"/>
+          <w:tab w:val="left" w:pos="8244"/>
+          <w:tab w:val="left" w:pos="9160"/>
+          <w:tab w:val="left" w:pos="10076"/>
+          <w:tab w:val="left" w:pos="10992"/>
+          <w:tab w:val="left" w:pos="11908"/>
+          <w:tab w:val="left" w:pos="12824"/>
+          <w:tab w:val="left" w:pos="13740"/>
+          <w:tab w:val="left" w:pos="14656"/>
+        </w:tabs>
+        <w:wordWrap w:val="0"/>
+        <w:textAlignment w:val="baseline"/>
+        <w:rPr>
+          <w:rFonts w:ascii="Courier New" w:hAnsi="Courier New" w:cs="Courier New"/>
+          <w:color w:val="000000"/>
+          <w:sz w:val="21"/>
+          <w:szCs w:val="21"/>
+        </w:rPr>
+      </w:pPr>
+      <w:r>
+        <w:rPr>
+          <w:rFonts w:ascii="Courier New" w:hAnsi="Courier New" w:cs="Courier New"/>
+          <w:color w:val="000000"/>
+          <w:sz w:val="21"/>
+          <w:szCs w:val="21"/>
+        </w:rPr>
+        <w:t>+---+--------+--------+-----+</w:t>
+      </w:r>
+    </w:p>
+    <w:p/>
+    <w:p>
+      <w:r>
+        <w:rPr>
+          <w:rFonts w:ascii="Helvetica Neue" w:hAnsi="Helvetica Neue"/>
+          <w:color w:val="000000"/>
+          <w:sz w:val="21"/>
+          <w:szCs w:val="21"/>
+          <w:shd w:val="clear" w:color="auto" w:fill="FFFFFF"/>
+        </w:rPr>
+        <w:t xml:space="preserve">We have </w:t>
+      </w:r>
+      <w:r>
+        <w:rPr>
+          <w:rFonts w:ascii="Helvetica Neue" w:hAnsi="Helvetica Neue"/>
+          <w:color w:val="000000"/>
+          <w:sz w:val="21"/>
+          <w:szCs w:val="21"/>
+          <w:shd w:val="clear" w:color="auto" w:fill="FFFFFF"/>
+        </w:rPr>
+        <w:t>an outlier</w:t>
+      </w:r>
+      <w:r>
+        <w:rPr>
+          <w:rFonts w:ascii="Helvetica Neue" w:hAnsi="Helvetica Neue"/>
+          <w:color w:val="000000"/>
+          <w:sz w:val="21"/>
+          <w:szCs w:val="21"/>
+          <w:shd w:val="clear" w:color="auto" w:fill="FFFFFF"/>
+        </w:rPr>
+        <w:t xml:space="preserve"> in the </w:t>
+      </w:r>
+      <w:r>
+        <w:rPr>
+          <w:rFonts w:ascii="Courier New" w:hAnsi="Courier New" w:cs="Courier New"/>
+          <w:color w:val="000000"/>
+          <w:sz w:val="21"/>
+          <w:szCs w:val="21"/>
+          <w:bdr w:val="none" w:sz="0" w:space="0" w:color="auto" w:frame="1"/>
+          <w:shd w:val="clear" w:color="auto" w:fill="EFF0F1"/>
+        </w:rPr>
+        <w:t>weight</w:t>
+      </w:r>
+      <w:r>
+        <w:rPr>
+          <w:rFonts w:ascii="Helvetica Neue" w:hAnsi="Helvetica Neue"/>
+          <w:color w:val="000000"/>
+          <w:sz w:val="21"/>
+          <w:szCs w:val="21"/>
+          <w:shd w:val="clear" w:color="auto" w:fill="FFFFFF"/>
+        </w:rPr>
+        <w:t xml:space="preserve"> feature and </w:t>
+      </w:r>
+      <w:r>
+        <w:rPr>
+          <w:rFonts w:ascii="Helvetica Neue" w:hAnsi="Helvetica Neue"/>
+          <w:color w:val="000000"/>
+          <w:sz w:val="21"/>
+          <w:szCs w:val="21"/>
+          <w:shd w:val="clear" w:color="auto" w:fill="FFFFFF"/>
+        </w:rPr>
+        <w:t>the </w:t>
+      </w:r>
+      <w:r>
+        <w:rPr>
+          <w:rFonts w:ascii="Courier New" w:hAnsi="Courier New" w:cs="Courier New"/>
+          <w:color w:val="000000"/>
+          <w:sz w:val="21"/>
+          <w:szCs w:val="21"/>
+          <w:bdr w:val="none" w:sz="0" w:space="0" w:color="auto" w:frame="1"/>
+          <w:shd w:val="clear" w:color="auto" w:fill="EFF0F1"/>
+        </w:rPr>
+        <w:t>age</w:t>
+      </w:r>
+      <w:r>
+        <w:rPr>
+          <w:rFonts w:ascii="Helvetica Neue" w:hAnsi="Helvetica Neue"/>
+          <w:color w:val="000000"/>
+          <w:sz w:val="21"/>
+          <w:szCs w:val="21"/>
+          <w:shd w:val="clear" w:color="auto" w:fill="FFFFFF"/>
+        </w:rPr>
+        <w:t> feature.</w:t>
+      </w:r>
+    </w:p>
+    <w:p/>
+    <w:p>
+      <w:pPr>
+        <w:pStyle w:val="code"/>
+      </w:pPr>
+      <w:r>
+        <w:t>df_outliers = df_outliers.join(outliers, on='id')</w:t>
+      </w:r>
+    </w:p>
+    <w:p>
+      <w:pPr>
+        <w:pStyle w:val="code"/>
+      </w:pPr>
+      <w:r>
+        <w:t>df_outliers.show()</w:t>
+      </w:r>
+    </w:p>
+    <w:p>
+      <w:pPr>
+        <w:pStyle w:val="NoSpacing"/>
+      </w:pPr>
+    </w:p>
+    <w:p>
+      <w:pPr>
+        <w:shd w:val="clear" w:color="auto" w:fill="FFFFFF"/>
+        <w:tabs>
+          <w:tab w:val="left" w:pos="916"/>
+          <w:tab w:val="left" w:pos="1832"/>
+          <w:tab w:val="left" w:pos="2748"/>
+          <w:tab w:val="left" w:pos="3664"/>
+          <w:tab w:val="left" w:pos="4580"/>
+          <w:tab w:val="left" w:pos="5496"/>
+          <w:tab w:val="left" w:pos="6412"/>
+          <w:tab w:val="left" w:pos="7328"/>
+          <w:tab w:val="left" w:pos="8244"/>
+          <w:tab w:val="left" w:pos="9160"/>
+          <w:tab w:val="left" w:pos="10076"/>
+          <w:tab w:val="left" w:pos="10992"/>
+          <w:tab w:val="left" w:pos="11908"/>
+          <w:tab w:val="left" w:pos="12824"/>
+          <w:tab w:val="left" w:pos="13740"/>
+          <w:tab w:val="left" w:pos="14656"/>
+        </w:tabs>
+        <w:wordWrap w:val="0"/>
+        <w:textAlignment w:val="baseline"/>
+        <w:rPr>
+          <w:rFonts w:ascii="Courier New" w:hAnsi="Courier New" w:cs="Courier New"/>
+          <w:color w:val="000000"/>
+          <w:sz w:val="21"/>
+          <w:szCs w:val="21"/>
+        </w:rPr>
+      </w:pPr>
+      <w:r>
+        <w:rPr>
+          <w:rFonts w:ascii="Courier New" w:hAnsi="Courier New" w:cs="Courier New"/>
+          <w:color w:val="000000"/>
+          <w:sz w:val="21"/>
+          <w:szCs w:val="21"/>
+        </w:rPr>
+        <w:t>+---+------+------+---+--------+--------+-----+</w:t>
+      </w:r>
+    </w:p>
+    <w:p>
+      <w:pPr>
+        <w:shd w:val="clear" w:color="auto" w:fill="FFFFFF"/>
+        <w:tabs>
+          <w:tab w:val="left" w:pos="916"/>
+          <w:tab w:val="left" w:pos="1832"/>
+          <w:tab w:val="left" w:pos="2748"/>
+          <w:tab w:val="left" w:pos="3664"/>
+          <w:tab w:val="left" w:pos="4580"/>
+          <w:tab w:val="left" w:pos="5496"/>
+          <w:tab w:val="left" w:pos="6412"/>
+          <w:tab w:val="left" w:pos="7328"/>
+          <w:tab w:val="left" w:pos="8244"/>
+          <w:tab w:val="left" w:pos="9160"/>
+          <w:tab w:val="left" w:pos="10076"/>
+          <w:tab w:val="left" w:pos="10992"/>
+          <w:tab w:val="left" w:pos="11908"/>
+          <w:tab w:val="left" w:pos="12824"/>
+          <w:tab w:val="left" w:pos="13740"/>
+          <w:tab w:val="left" w:pos="14656"/>
+        </w:tabs>
+        <w:wordWrap w:val="0"/>
+        <w:textAlignment w:val="baseline"/>
+        <w:rPr>
+          <w:rFonts w:ascii="Courier New" w:hAnsi="Courier New" w:cs="Courier New"/>
+          <w:color w:val="000000"/>
+          <w:sz w:val="21"/>
+          <w:szCs w:val="21"/>
+        </w:rPr>
+      </w:pPr>
+      <w:r>
+        <w:rPr>
+          <w:rFonts w:ascii="Courier New" w:hAnsi="Courier New" w:cs="Courier New"/>
+          <w:color w:val="000000"/>
+          <w:sz w:val="21"/>
+          <w:szCs w:val="21"/>
+        </w:rPr>
+        <w:t>| id|weight|height|age|weight_o|height_o|age_o|</w:t>
+      </w:r>
+    </w:p>
+    <w:p>
+      <w:pPr>
+        <w:shd w:val="clear" w:color="auto" w:fill="FFFFFF"/>
+        <w:tabs>
+          <w:tab w:val="left" w:pos="916"/>
+          <w:tab w:val="left" w:pos="1832"/>
+          <w:tab w:val="left" w:pos="2748"/>
+          <w:tab w:val="left" w:pos="3664"/>
+          <w:tab w:val="left" w:pos="4580"/>
+          <w:tab w:val="left" w:pos="5496"/>
+          <w:tab w:val="left" w:pos="6412"/>
+          <w:tab w:val="left" w:pos="7328"/>
+          <w:tab w:val="left" w:pos="8244"/>
+          <w:tab w:val="left" w:pos="9160"/>
+          <w:tab w:val="left" w:pos="10076"/>
+          <w:tab w:val="left" w:pos="10992"/>
+          <w:tab w:val="left" w:pos="11908"/>
+          <w:tab w:val="left" w:pos="12824"/>
+          <w:tab w:val="left" w:pos="13740"/>
+          <w:tab w:val="left" w:pos="14656"/>
+        </w:tabs>
+        <w:wordWrap w:val="0"/>
+        <w:textAlignment w:val="baseline"/>
+        <w:rPr>
+          <w:rFonts w:ascii="Courier New" w:hAnsi="Courier New" w:cs="Courier New"/>
+          <w:color w:val="000000"/>
+          <w:sz w:val="21"/>
+          <w:szCs w:val="21"/>
+        </w:rPr>
+      </w:pPr>
+      <w:r>
+        <w:rPr>
+          <w:rFonts w:ascii="Courier New" w:hAnsi="Courier New" w:cs="Courier New"/>
+          <w:color w:val="000000"/>
+          <w:sz w:val="21"/>
+          <w:szCs w:val="21"/>
+        </w:rPr>
+        <w:t>+---+------+------+---+--------+--------+-----+</w:t>
+      </w:r>
+    </w:p>
+    <w:p>
+      <w:pPr>
+        <w:shd w:val="clear" w:color="auto" w:fill="FFFFFF"/>
+        <w:tabs>
+          <w:tab w:val="left" w:pos="916"/>
+          <w:tab w:val="left" w:pos="1832"/>
+          <w:tab w:val="left" w:pos="2748"/>
+          <w:tab w:val="left" w:pos="3664"/>
+          <w:tab w:val="left" w:pos="4580"/>
+          <w:tab w:val="left" w:pos="5496"/>
+          <w:tab w:val="left" w:pos="6412"/>
+          <w:tab w:val="left" w:pos="7328"/>
+          <w:tab w:val="left" w:pos="8244"/>
+          <w:tab w:val="left" w:pos="9160"/>
+          <w:tab w:val="left" w:pos="10076"/>
+          <w:tab w:val="left" w:pos="10992"/>
+          <w:tab w:val="left" w:pos="11908"/>
+          <w:tab w:val="left" w:pos="12824"/>
+          <w:tab w:val="left" w:pos="13740"/>
+          <w:tab w:val="left" w:pos="14656"/>
+        </w:tabs>
+        <w:wordWrap w:val="0"/>
+        <w:textAlignment w:val="baseline"/>
+        <w:rPr>
+          <w:rFonts w:ascii="Courier New" w:hAnsi="Courier New" w:cs="Courier New"/>
+          <w:color w:val="000000"/>
+          <w:sz w:val="21"/>
+          <w:szCs w:val="21"/>
+        </w:rPr>
+      </w:pPr>
+      <w:r>
+        <w:rPr>
+          <w:rFonts w:ascii="Courier New" w:hAnsi="Courier New" w:cs="Courier New"/>
+          <w:color w:val="000000"/>
+          <w:sz w:val="21"/>
+          <w:szCs w:val="21"/>
+        </w:rPr>
+        <w:t>|  7| 129.2|   5.3| 42|   false|   false|false|</w:t>
+      </w:r>
+    </w:p>
+    <w:p>
+      <w:pPr>
+        <w:shd w:val="clear" w:color="auto" w:fill="FFFFFF"/>
+        <w:tabs>
+          <w:tab w:val="left" w:pos="916"/>
+          <w:tab w:val="left" w:pos="1832"/>
+          <w:tab w:val="left" w:pos="2748"/>
+          <w:tab w:val="left" w:pos="3664"/>
+          <w:tab w:val="left" w:pos="4580"/>
+          <w:tab w:val="left" w:pos="5496"/>
+          <w:tab w:val="left" w:pos="6412"/>
+          <w:tab w:val="left" w:pos="7328"/>
+          <w:tab w:val="left" w:pos="8244"/>
+          <w:tab w:val="left" w:pos="9160"/>
+          <w:tab w:val="left" w:pos="10076"/>
+          <w:tab w:val="left" w:pos="10992"/>
+          <w:tab w:val="left" w:pos="11908"/>
+          <w:tab w:val="left" w:pos="12824"/>
+          <w:tab w:val="left" w:pos="13740"/>
+          <w:tab w:val="left" w:pos="14656"/>
+        </w:tabs>
+        <w:wordWrap w:val="0"/>
+        <w:textAlignment w:val="baseline"/>
+        <w:rPr>
+          <w:rFonts w:ascii="Courier New" w:hAnsi="Courier New" w:cs="Courier New"/>
+          <w:color w:val="000000"/>
+          <w:sz w:val="21"/>
+          <w:szCs w:val="21"/>
+        </w:rPr>
+      </w:pPr>
+      <w:r>
+        <w:rPr>
+          <w:rFonts w:ascii="Courier New" w:hAnsi="Courier New" w:cs="Courier New"/>
+          <w:color w:val="000000"/>
+          <w:sz w:val="21"/>
+          <w:szCs w:val="21"/>
+        </w:rPr>
+        <w:t>|  6| 124.1|   5.1| 21|   false|   false|false|</w:t>
+      </w:r>
+    </w:p>
+    <w:p>
+      <w:pPr>
+        <w:shd w:val="clear" w:color="auto" w:fill="FFFFFF"/>
+        <w:tabs>
+          <w:tab w:val="left" w:pos="916"/>
+          <w:tab w:val="left" w:pos="1832"/>
+          <w:tab w:val="left" w:pos="2748"/>
+          <w:tab w:val="left" w:pos="3664"/>
+          <w:tab w:val="left" w:pos="4580"/>
+          <w:tab w:val="left" w:pos="5496"/>
+          <w:tab w:val="left" w:pos="6412"/>
+          <w:tab w:val="left" w:pos="7328"/>
+          <w:tab w:val="left" w:pos="8244"/>
+          <w:tab w:val="left" w:pos="9160"/>
+          <w:tab w:val="left" w:pos="10076"/>
+          <w:tab w:val="left" w:pos="10992"/>
+          <w:tab w:val="left" w:pos="11908"/>
+          <w:tab w:val="left" w:pos="12824"/>
+          <w:tab w:val="left" w:pos="13740"/>
+          <w:tab w:val="left" w:pos="14656"/>
+        </w:tabs>
+        <w:wordWrap w:val="0"/>
+        <w:textAlignment w:val="baseline"/>
+        <w:rPr>
+          <w:rFonts w:ascii="Courier New" w:hAnsi="Courier New" w:cs="Courier New"/>
+          <w:color w:val="000000"/>
+          <w:sz w:val="21"/>
+          <w:szCs w:val="21"/>
+        </w:rPr>
+      </w:pPr>
+      <w:r>
+        <w:rPr>
+          <w:rFonts w:ascii="Courier New" w:hAnsi="Courier New" w:cs="Courier New"/>
+          <w:color w:val="000000"/>
+          <w:sz w:val="21"/>
+          <w:szCs w:val="21"/>
+        </w:rPr>
+        <w:t>|  5| 133.2|   5.4| 54|   false|   false|false|</w:t>
+      </w:r>
+    </w:p>
+    <w:p>
+      <w:pPr>
+        <w:shd w:val="clear" w:color="auto" w:fill="FFFFFF"/>
+        <w:tabs>
+          <w:tab w:val="left" w:pos="916"/>
+          <w:tab w:val="left" w:pos="1832"/>
+          <w:tab w:val="left" w:pos="2748"/>
+          <w:tab w:val="left" w:pos="3664"/>
+          <w:tab w:val="left" w:pos="4580"/>
+          <w:tab w:val="left" w:pos="5496"/>
+          <w:tab w:val="left" w:pos="6412"/>
+          <w:tab w:val="left" w:pos="7328"/>
+          <w:tab w:val="left" w:pos="8244"/>
+          <w:tab w:val="left" w:pos="9160"/>
+          <w:tab w:val="left" w:pos="10076"/>
+          <w:tab w:val="left" w:pos="10992"/>
+          <w:tab w:val="left" w:pos="11908"/>
+          <w:tab w:val="left" w:pos="12824"/>
+          <w:tab w:val="left" w:pos="13740"/>
+          <w:tab w:val="left" w:pos="14656"/>
+        </w:tabs>
+        <w:wordWrap w:val="0"/>
+        <w:textAlignment w:val="baseline"/>
+        <w:rPr>
+          <w:rFonts w:ascii="Courier New" w:hAnsi="Courier New" w:cs="Courier New"/>
+          <w:color w:val="000000"/>
+          <w:sz w:val="21"/>
+          <w:szCs w:val="21"/>
+        </w:rPr>
+      </w:pPr>
+      <w:r>
+        <w:rPr>
+          <w:rFonts w:ascii="Courier New" w:hAnsi="Courier New" w:cs="Courier New"/>
+          <w:color w:val="000000"/>
+          <w:sz w:val="21"/>
+          <w:szCs w:val="21"/>
+        </w:rPr>
+        <w:t>|  1| 143.5|   5.3| 28|   false|   false|false|</w:t>
+      </w:r>
+    </w:p>
+    <w:p>
+      <w:pPr>
+        <w:shd w:val="clear" w:color="auto" w:fill="FFFFFF"/>
+        <w:tabs>
+          <w:tab w:val="left" w:pos="916"/>
+          <w:tab w:val="left" w:pos="1832"/>
+          <w:tab w:val="left" w:pos="2748"/>
+          <w:tab w:val="left" w:pos="3664"/>
+          <w:tab w:val="left" w:pos="4580"/>
+          <w:tab w:val="left" w:pos="5496"/>
+          <w:tab w:val="left" w:pos="6412"/>
+          <w:tab w:val="left" w:pos="7328"/>
+          <w:tab w:val="left" w:pos="8244"/>
+          <w:tab w:val="left" w:pos="9160"/>
+          <w:tab w:val="left" w:pos="10076"/>
+          <w:tab w:val="left" w:pos="10992"/>
+          <w:tab w:val="left" w:pos="11908"/>
+          <w:tab w:val="left" w:pos="12824"/>
+          <w:tab w:val="left" w:pos="13740"/>
+          <w:tab w:val="left" w:pos="14656"/>
+        </w:tabs>
+        <w:wordWrap w:val="0"/>
+        <w:textAlignment w:val="baseline"/>
+        <w:rPr>
+          <w:rFonts w:ascii="Courier New" w:hAnsi="Courier New" w:cs="Courier New"/>
+          <w:color w:val="000000"/>
+          <w:sz w:val="21"/>
+          <w:szCs w:val="21"/>
+        </w:rPr>
+      </w:pPr>
+      <w:r>
+        <w:rPr>
+          <w:rFonts w:ascii="Courier New" w:hAnsi="Courier New" w:cs="Courier New"/>
+          <w:color w:val="000000"/>
+          <w:sz w:val="21"/>
+          <w:szCs w:val="21"/>
+        </w:rPr>
+        <w:t>|  3| 342.3|   5.1| 99|    true|   false| true|</w:t>
+      </w:r>
+    </w:p>
+    <w:p>
+      <w:pPr>
+        <w:shd w:val="clear" w:color="auto" w:fill="FFFFFF"/>
+        <w:tabs>
+          <w:tab w:val="left" w:pos="916"/>
+          <w:tab w:val="left" w:pos="1832"/>
+          <w:tab w:val="left" w:pos="2748"/>
+          <w:tab w:val="left" w:pos="3664"/>
+          <w:tab w:val="left" w:pos="4580"/>
+          <w:tab w:val="left" w:pos="5496"/>
+          <w:tab w:val="left" w:pos="6412"/>
+          <w:tab w:val="left" w:pos="7328"/>
+          <w:tab w:val="left" w:pos="8244"/>
+          <w:tab w:val="left" w:pos="9160"/>
+          <w:tab w:val="left" w:pos="10076"/>
+          <w:tab w:val="left" w:pos="10992"/>
+          <w:tab w:val="left" w:pos="11908"/>
+          <w:tab w:val="left" w:pos="12824"/>
+          <w:tab w:val="left" w:pos="13740"/>
+          <w:tab w:val="left" w:pos="14656"/>
+        </w:tabs>
+        <w:wordWrap w:val="0"/>
+        <w:textAlignment w:val="baseline"/>
+        <w:rPr>
+          <w:rFonts w:ascii="Courier New" w:hAnsi="Courier New" w:cs="Courier New"/>
+          <w:color w:val="000000"/>
+          <w:sz w:val="21"/>
+          <w:szCs w:val="21"/>
+        </w:rPr>
+      </w:pPr>
+      <w:r>
+        <w:rPr>
+          <w:rFonts w:ascii="Courier New" w:hAnsi="Courier New" w:cs="Courier New"/>
+          <w:color w:val="000000"/>
+          <w:sz w:val="21"/>
+          <w:szCs w:val="21"/>
+        </w:rPr>
+        <w:t>|  2| 154.2|   5.5| 45|   false|   false|false|</w:t>
+      </w:r>
+    </w:p>
+    <w:p>
+      <w:pPr>
+        <w:shd w:val="clear" w:color="auto" w:fill="FFFFFF"/>
+        <w:tabs>
+          <w:tab w:val="left" w:pos="916"/>
+          <w:tab w:val="left" w:pos="1832"/>
+          <w:tab w:val="left" w:pos="2748"/>
+          <w:tab w:val="left" w:pos="3664"/>
+          <w:tab w:val="left" w:pos="4580"/>
+          <w:tab w:val="left" w:pos="5496"/>
+          <w:tab w:val="left" w:pos="6412"/>
+          <w:tab w:val="left" w:pos="7328"/>
+          <w:tab w:val="left" w:pos="8244"/>
+          <w:tab w:val="left" w:pos="9160"/>
+          <w:tab w:val="left" w:pos="10076"/>
+          <w:tab w:val="left" w:pos="10992"/>
+          <w:tab w:val="left" w:pos="11908"/>
+          <w:tab w:val="left" w:pos="12824"/>
+          <w:tab w:val="left" w:pos="13740"/>
+          <w:tab w:val="left" w:pos="14656"/>
+        </w:tabs>
+        <w:wordWrap w:val="0"/>
+        <w:textAlignment w:val="baseline"/>
+        <w:rPr>
+          <w:rFonts w:ascii="Courier New" w:hAnsi="Courier New" w:cs="Courier New"/>
+          <w:color w:val="000000"/>
+          <w:sz w:val="21"/>
+          <w:szCs w:val="21"/>
+        </w:rPr>
+      </w:pPr>
+      <w:r>
+        <w:rPr>
+          <w:rFonts w:ascii="Courier New" w:hAnsi="Courier New" w:cs="Courier New"/>
+          <w:color w:val="000000"/>
+          <w:sz w:val="21"/>
+          <w:szCs w:val="21"/>
+        </w:rPr>
+        <w:t>|  4| 144.5|   5.5| 33|   false|   false|false|</w:t>
+      </w:r>
+    </w:p>
+    <w:p>
+      <w:pPr>
+        <w:shd w:val="clear" w:color="auto" w:fill="FFFFFF"/>
+        <w:tabs>
+          <w:tab w:val="left" w:pos="916"/>
+          <w:tab w:val="left" w:pos="1832"/>
+          <w:tab w:val="left" w:pos="2748"/>
+          <w:tab w:val="left" w:pos="3664"/>
+          <w:tab w:val="left" w:pos="4580"/>
+          <w:tab w:val="left" w:pos="5496"/>
+          <w:tab w:val="left" w:pos="6412"/>
+          <w:tab w:val="left" w:pos="7328"/>
+          <w:tab w:val="left" w:pos="8244"/>
+          <w:tab w:val="left" w:pos="9160"/>
+          <w:tab w:val="left" w:pos="10076"/>
+          <w:tab w:val="left" w:pos="10992"/>
+          <w:tab w:val="left" w:pos="11908"/>
+          <w:tab w:val="left" w:pos="12824"/>
+          <w:tab w:val="left" w:pos="13740"/>
+          <w:tab w:val="left" w:pos="14656"/>
+        </w:tabs>
+        <w:wordWrap w:val="0"/>
+        <w:textAlignment w:val="baseline"/>
+        <w:rPr>
+          <w:rFonts w:ascii="Courier New" w:hAnsi="Courier New" w:cs="Courier New"/>
+          <w:color w:val="000000"/>
+          <w:sz w:val="21"/>
+          <w:szCs w:val="21"/>
+        </w:rPr>
+      </w:pPr>
+      <w:r>
+        <w:rPr>
+          <w:rFonts w:ascii="Courier New" w:hAnsi="Courier New" w:cs="Courier New"/>
+          <w:color w:val="000000"/>
+          <w:sz w:val="21"/>
+          <w:szCs w:val="21"/>
+        </w:rPr>
+        <w:t>+---+------+------+---+--------+--------+-----+</w:t>
+      </w:r>
+    </w:p>
+    <w:p>
+      <w:pPr>
+        <w:pStyle w:val="NoSpacing"/>
+      </w:pPr>
     </w:p>
     <w:p>
       <w:pPr>
@@ -29706,7 +32067,7 @@
     </w:rPrDefault>
     <w:pPrDefault/>
   </w:docDefaults>
-  <w:latentStyles w:defLockedState="0" w:defUIPriority="99" w:defSemiHidden="0" w:defUnhideWhenUsed="0" w:defQFormat="0" w:count="375">
+  <w:latentStyles w:defLockedState="0" w:defUIPriority="99" w:defSemiHidden="0" w:defUnhideWhenUsed="0" w:defQFormat="0" w:count="376">
     <w:lsdException w:name="Normal" w:uiPriority="0" w:qFormat="1"/>
     <w:lsdException w:name="heading 1" w:uiPriority="9" w:qFormat="1"/>
     <w:lsdException w:name="heading 2" w:semiHidden="1" w:uiPriority="9" w:unhideWhenUsed="1" w:qFormat="1"/>
@@ -30080,6 +32441,7 @@
     <w:lsdException w:name="List Table 7 Colorful Accent 6" w:uiPriority="52"/>
     <w:lsdException w:name="Mention" w:semiHidden="1" w:unhideWhenUsed="1"/>
     <w:lsdException w:name="Smart Hyperlink" w:semiHidden="1" w:unhideWhenUsed="1"/>
+    <w:lsdException w:name="Smart Link" w:semiHidden="1" w:unhideWhenUsed="1"/>
   </w:latentStyles>
   <w:style w:type="paragraph" w:default="1" w:styleId="Normal">
     <w:name w:val="Normal"/>
@@ -30596,6 +32958,56 @@
       <w:color w:val="1F4D78" w:themeColor="accent1" w:themeShade="7F"/>
     </w:rPr>
   </w:style>
+  <w:style w:type="character" w:styleId="Emphasis">
+    <w:name w:val="Emphasis"/>
+    <w:basedOn w:val="DefaultParagraphFont"/>
+    <w:uiPriority w:val="20"/>
+    <w:qFormat/>
+    <w:rsid w:val="00A848C5"/>
+    <w:rPr>
+      <w:i/>
+      <w:iCs/>
+    </w:rPr>
+  </w:style>
+  <w:style w:type="character" w:styleId="HTMLCode">
+    <w:name w:val="HTML Code"/>
+    <w:basedOn w:val="DefaultParagraphFont"/>
+    <w:uiPriority w:val="99"/>
+    <w:semiHidden/>
+    <w:unhideWhenUsed/>
+    <w:rsid w:val="00A848C5"/>
+    <w:rPr>
+      <w:rFonts w:ascii="Courier New" w:eastAsia="Times New Roman" w:hAnsi="Courier New" w:cs="Courier New"/>
+      <w:sz w:val="20"/>
+      <w:szCs w:val="20"/>
+    </w:rPr>
+  </w:style>
+  <w:style w:type="paragraph" w:styleId="BalloonText">
+    <w:name w:val="Balloon Text"/>
+    <w:basedOn w:val="Normal"/>
+    <w:link w:val="BalloonTextChar"/>
+    <w:uiPriority w:val="99"/>
+    <w:semiHidden/>
+    <w:unhideWhenUsed/>
+    <w:rsid w:val="00572D25"/>
+    <w:rPr>
+      <w:sz w:val="18"/>
+      <w:szCs w:val="18"/>
+    </w:rPr>
+  </w:style>
+  <w:style w:type="character" w:customStyle="1" w:styleId="BalloonTextChar">
+    <w:name w:val="Balloon Text Char"/>
+    <w:basedOn w:val="DefaultParagraphFont"/>
+    <w:link w:val="BalloonText"/>
+    <w:uiPriority w:val="99"/>
+    <w:semiHidden/>
+    <w:rsid w:val="00572D25"/>
+    <w:rPr>
+      <w:rFonts w:ascii="Times New Roman" w:eastAsia="Times New Roman" w:hAnsi="Times New Roman" w:cs="Times New Roman"/>
+      <w:sz w:val="18"/>
+      <w:szCs w:val="18"/>
+    </w:rPr>
+  </w:style>
 </w:styles>
 </file>
 
@@ -30865,7 +33277,7 @@
 </file>
 
 <file path=customXml/itemProps1.xml><?xml version="1.0" encoding="utf-8"?>
-<ds:datastoreItem xmlns:ds="http://schemas.openxmlformats.org/officeDocument/2006/customXml" ds:itemID="{51BEDD79-7C08-9A4E-B32D-121DDAE9C921}">
+<ds:datastoreItem xmlns:ds="http://schemas.openxmlformats.org/officeDocument/2006/customXml" ds:itemID="{0B25D94A-57A0-0946-8A56-6CA80C48C0C0}">
   <ds:schemaRefs>
     <ds:schemaRef ds:uri="http://schemas.openxmlformats.org/officeDocument/2006/bibliography"/>
   </ds:schemaRefs>

</xml_diff>

<commit_message>
Added multi-column join for DataFrames
</commit_message>
<xml_diff>
--- a/pySpark_Cheatsheet.docx
+++ b/pySpark_Cheatsheet.docx
@@ -9,6 +9,8 @@
       <w:r>
         <w:t>pySpark Cheatsheet</w:t>
       </w:r>
+      <w:bookmarkStart w:id="0" w:name="_GoBack"/>
+      <w:bookmarkEnd w:id="0"/>
     </w:p>
     <w:sdt>
       <w:sdtPr>
@@ -41,8 +43,6 @@
           <w:r>
             <w:t>Table of Contents</w:t>
           </w:r>
-          <w:bookmarkStart w:id="0" w:name="_GoBack"/>
-          <w:bookmarkEnd w:id="0"/>
         </w:p>
         <w:p>
           <w:pPr>
@@ -74,7 +74,7 @@
             </w:rPr>
             <w:fldChar w:fldCharType="separate"/>
           </w:r>
-          <w:hyperlink w:anchor="_Toc7088567" w:history="1">
+          <w:hyperlink w:anchor="_Toc8886360" w:history="1">
             <w:r>
               <w:rPr>
                 <w:rStyle w:val="Hyperlink"/>
@@ -101,7 +101,7 @@
                 <w:noProof/>
                 <w:webHidden/>
               </w:rPr>
-              <w:instrText xml:space="preserve"> PAGEREF _Toc7088567 \h </w:instrText>
+              <w:instrText xml:space="preserve"> PAGEREF _Toc8886360 \h </w:instrText>
             </w:r>
             <w:r>
               <w:rPr>
@@ -147,7 +147,7 @@
               <w:szCs w:val="24"/>
             </w:rPr>
           </w:pPr>
-          <w:hyperlink w:anchor="_Toc7088568" w:history="1">
+          <w:hyperlink w:anchor="_Toc8886361" w:history="1">
             <w:r>
               <w:rPr>
                 <w:rStyle w:val="Hyperlink"/>
@@ -174,7 +174,7 @@
                 <w:noProof/>
                 <w:webHidden/>
               </w:rPr>
-              <w:instrText xml:space="preserve"> PAGEREF _Toc7088568 \h </w:instrText>
+              <w:instrText xml:space="preserve"> PAGEREF _Toc8886361 \h </w:instrText>
             </w:r>
             <w:r>
               <w:rPr>
@@ -220,7 +220,7 @@
               <w:szCs w:val="24"/>
             </w:rPr>
           </w:pPr>
-          <w:hyperlink w:anchor="_Toc7088569" w:history="1">
+          <w:hyperlink w:anchor="_Toc8886362" w:history="1">
             <w:r>
               <w:rPr>
                 <w:rStyle w:val="Hyperlink"/>
@@ -247,7 +247,7 @@
                 <w:noProof/>
                 <w:webHidden/>
               </w:rPr>
-              <w:instrText xml:space="preserve"> PAGEREF _Toc7088569 \h </w:instrText>
+              <w:instrText xml:space="preserve"> PAGEREF _Toc8886362 \h </w:instrText>
             </w:r>
             <w:r>
               <w:rPr>
@@ -293,7 +293,7 @@
               <w:szCs w:val="24"/>
             </w:rPr>
           </w:pPr>
-          <w:hyperlink w:anchor="_Toc7088570" w:history="1">
+          <w:hyperlink w:anchor="_Toc8886363" w:history="1">
             <w:r>
               <w:rPr>
                 <w:rStyle w:val="Hyperlink"/>
@@ -320,7 +320,7 @@
                 <w:noProof/>
                 <w:webHidden/>
               </w:rPr>
-              <w:instrText xml:space="preserve"> PAGEREF _Toc7088570 \h </w:instrText>
+              <w:instrText xml:space="preserve"> PAGEREF _Toc8886363 \h </w:instrText>
             </w:r>
             <w:r>
               <w:rPr>
@@ -366,7 +366,7 @@
               <w:szCs w:val="24"/>
             </w:rPr>
           </w:pPr>
-          <w:hyperlink w:anchor="_Toc7088571" w:history="1">
+          <w:hyperlink w:anchor="_Toc8886364" w:history="1">
             <w:r>
               <w:rPr>
                 <w:rStyle w:val="Hyperlink"/>
@@ -393,7 +393,7 @@
                 <w:noProof/>
                 <w:webHidden/>
               </w:rPr>
-              <w:instrText xml:space="preserve"> PAGEREF _Toc7088571 \h </w:instrText>
+              <w:instrText xml:space="preserve"> PAGEREF _Toc8886364 \h </w:instrText>
             </w:r>
             <w:r>
               <w:rPr>
@@ -439,7 +439,7 @@
               <w:szCs w:val="24"/>
             </w:rPr>
           </w:pPr>
-          <w:hyperlink w:anchor="_Toc7088572" w:history="1">
+          <w:hyperlink w:anchor="_Toc8886365" w:history="1">
             <w:r>
               <w:rPr>
                 <w:rStyle w:val="Hyperlink"/>
@@ -466,7 +466,7 @@
                 <w:noProof/>
                 <w:webHidden/>
               </w:rPr>
-              <w:instrText xml:space="preserve"> PAGEREF _Toc7088572 \h </w:instrText>
+              <w:instrText xml:space="preserve"> PAGEREF _Toc8886365 \h </w:instrText>
             </w:r>
             <w:r>
               <w:rPr>
@@ -510,7 +510,7 @@
               <w:noProof/>
             </w:rPr>
           </w:pPr>
-          <w:hyperlink w:anchor="_Toc7088573" w:history="1">
+          <w:hyperlink w:anchor="_Toc8886366" w:history="1">
             <w:r>
               <w:rPr>
                 <w:rStyle w:val="Hyperlink"/>
@@ -537,7 +537,7 @@
                 <w:noProof/>
                 <w:webHidden/>
               </w:rPr>
-              <w:instrText xml:space="preserve"> PAGEREF _Toc7088573 \h </w:instrText>
+              <w:instrText xml:space="preserve"> PAGEREF _Toc8886366 \h </w:instrText>
             </w:r>
             <w:r>
               <w:rPr>
@@ -583,7 +583,7 @@
               <w:szCs w:val="24"/>
             </w:rPr>
           </w:pPr>
-          <w:hyperlink w:anchor="_Toc7088574" w:history="1">
+          <w:hyperlink w:anchor="_Toc8886367" w:history="1">
             <w:r>
               <w:rPr>
                 <w:rStyle w:val="Hyperlink"/>
@@ -610,7 +610,7 @@
                 <w:noProof/>
                 <w:webHidden/>
               </w:rPr>
-              <w:instrText xml:space="preserve"> PAGEREF _Toc7088574 \h </w:instrText>
+              <w:instrText xml:space="preserve"> PAGEREF _Toc8886367 \h </w:instrText>
             </w:r>
             <w:r>
               <w:rPr>
@@ -656,7 +656,7 @@
               <w:szCs w:val="24"/>
             </w:rPr>
           </w:pPr>
-          <w:hyperlink w:anchor="_Toc7088575" w:history="1">
+          <w:hyperlink w:anchor="_Toc8886368" w:history="1">
             <w:r>
               <w:rPr>
                 <w:rStyle w:val="Hyperlink"/>
@@ -683,7 +683,7 @@
                 <w:noProof/>
                 <w:webHidden/>
               </w:rPr>
-              <w:instrText xml:space="preserve"> PAGEREF _Toc7088575 \h </w:instrText>
+              <w:instrText xml:space="preserve"> PAGEREF _Toc8886368 \h </w:instrText>
             </w:r>
             <w:r>
               <w:rPr>
@@ -729,7 +729,7 @@
               <w:szCs w:val="24"/>
             </w:rPr>
           </w:pPr>
-          <w:hyperlink w:anchor="_Toc7088576" w:history="1">
+          <w:hyperlink w:anchor="_Toc8886369" w:history="1">
             <w:r>
               <w:rPr>
                 <w:rStyle w:val="Hyperlink"/>
@@ -756,7 +756,7 @@
                 <w:noProof/>
                 <w:webHidden/>
               </w:rPr>
-              <w:instrText xml:space="preserve"> PAGEREF _Toc7088576 \h </w:instrText>
+              <w:instrText xml:space="preserve"> PAGEREF _Toc8886369 \h </w:instrText>
             </w:r>
             <w:r>
               <w:rPr>
@@ -802,7 +802,7 @@
               <w:szCs w:val="24"/>
             </w:rPr>
           </w:pPr>
-          <w:hyperlink w:anchor="_Toc7088577" w:history="1">
+          <w:hyperlink w:anchor="_Toc8886370" w:history="1">
             <w:r>
               <w:rPr>
                 <w:rStyle w:val="Hyperlink"/>
@@ -829,7 +829,7 @@
                 <w:noProof/>
                 <w:webHidden/>
               </w:rPr>
-              <w:instrText xml:space="preserve"> PAGEREF _Toc7088577 \h </w:instrText>
+              <w:instrText xml:space="preserve"> PAGEREF _Toc8886370 \h </w:instrText>
             </w:r>
             <w:r>
               <w:rPr>
@@ -875,7 +875,7 @@
               <w:szCs w:val="24"/>
             </w:rPr>
           </w:pPr>
-          <w:hyperlink w:anchor="_Toc7088578" w:history="1">
+          <w:hyperlink w:anchor="_Toc8886371" w:history="1">
             <w:r>
               <w:rPr>
                 <w:rStyle w:val="Hyperlink"/>
@@ -902,7 +902,7 @@
                 <w:noProof/>
                 <w:webHidden/>
               </w:rPr>
-              <w:instrText xml:space="preserve"> PAGEREF _Toc7088578 \h </w:instrText>
+              <w:instrText xml:space="preserve"> PAGEREF _Toc8886371 \h </w:instrText>
             </w:r>
             <w:r>
               <w:rPr>
@@ -948,7 +948,7 @@
               <w:szCs w:val="24"/>
             </w:rPr>
           </w:pPr>
-          <w:hyperlink w:anchor="_Toc7088579" w:history="1">
+          <w:hyperlink w:anchor="_Toc8886372" w:history="1">
             <w:r>
               <w:rPr>
                 <w:rStyle w:val="Hyperlink"/>
@@ -975,7 +975,7 @@
                 <w:noProof/>
                 <w:webHidden/>
               </w:rPr>
-              <w:instrText xml:space="preserve"> PAGEREF _Toc7088579 \h </w:instrText>
+              <w:instrText xml:space="preserve"> PAGEREF _Toc8886372 \h </w:instrText>
             </w:r>
             <w:r>
               <w:rPr>
@@ -1021,7 +1021,7 @@
               <w:szCs w:val="24"/>
             </w:rPr>
           </w:pPr>
-          <w:hyperlink w:anchor="_Toc7088580" w:history="1">
+          <w:hyperlink w:anchor="_Toc8886373" w:history="1">
             <w:r>
               <w:rPr>
                 <w:rStyle w:val="Hyperlink"/>
@@ -1048,7 +1048,7 @@
                 <w:noProof/>
                 <w:webHidden/>
               </w:rPr>
-              <w:instrText xml:space="preserve"> PAGEREF _Toc7088580 \h </w:instrText>
+              <w:instrText xml:space="preserve"> PAGEREF _Toc8886373 \h </w:instrText>
             </w:r>
             <w:r>
               <w:rPr>
@@ -1094,7 +1094,7 @@
               <w:szCs w:val="24"/>
             </w:rPr>
           </w:pPr>
-          <w:hyperlink w:anchor="_Toc7088581" w:history="1">
+          <w:hyperlink w:anchor="_Toc8886374" w:history="1">
             <w:r>
               <w:rPr>
                 <w:rStyle w:val="Hyperlink"/>
@@ -1121,7 +1121,7 @@
                 <w:noProof/>
                 <w:webHidden/>
               </w:rPr>
-              <w:instrText xml:space="preserve"> PAGEREF _Toc7088581 \h </w:instrText>
+              <w:instrText xml:space="preserve"> PAGEREF _Toc8886374 \h </w:instrText>
             </w:r>
             <w:r>
               <w:rPr>
@@ -1167,7 +1167,7 @@
               <w:szCs w:val="24"/>
             </w:rPr>
           </w:pPr>
-          <w:hyperlink w:anchor="_Toc7088582" w:history="1">
+          <w:hyperlink w:anchor="_Toc8886375" w:history="1">
             <w:r>
               <w:rPr>
                 <w:rStyle w:val="Hyperlink"/>
@@ -1194,7 +1194,7 @@
                 <w:noProof/>
                 <w:webHidden/>
               </w:rPr>
-              <w:instrText xml:space="preserve"> PAGEREF _Toc7088582 \h </w:instrText>
+              <w:instrText xml:space="preserve"> PAGEREF _Toc8886375 \h </w:instrText>
             </w:r>
             <w:r>
               <w:rPr>
@@ -1214,7 +1214,7 @@
                 <w:noProof/>
                 <w:webHidden/>
               </w:rPr>
-              <w:t>10</w:t>
+              <w:t>9</w:t>
             </w:r>
             <w:r>
               <w:rPr>
@@ -1240,7 +1240,7 @@
               <w:szCs w:val="24"/>
             </w:rPr>
           </w:pPr>
-          <w:hyperlink w:anchor="_Toc7088583" w:history="1">
+          <w:hyperlink w:anchor="_Toc8886376" w:history="1">
             <w:r>
               <w:rPr>
                 <w:rStyle w:val="Hyperlink"/>
@@ -1267,7 +1267,7 @@
                 <w:noProof/>
                 <w:webHidden/>
               </w:rPr>
-              <w:instrText xml:space="preserve"> PAGEREF _Toc7088583 \h </w:instrText>
+              <w:instrText xml:space="preserve"> PAGEREF _Toc8886376 \h </w:instrText>
             </w:r>
             <w:r>
               <w:rPr>
@@ -1287,7 +1287,7 @@
                 <w:noProof/>
                 <w:webHidden/>
               </w:rPr>
-              <w:t>11</w:t>
+              <w:t>10</w:t>
             </w:r>
             <w:r>
               <w:rPr>
@@ -1313,7 +1313,7 @@
               <w:szCs w:val="24"/>
             </w:rPr>
           </w:pPr>
-          <w:hyperlink w:anchor="_Toc7088584" w:history="1">
+          <w:hyperlink w:anchor="_Toc8886377" w:history="1">
             <w:r>
               <w:rPr>
                 <w:rStyle w:val="Hyperlink"/>
@@ -1340,7 +1340,7 @@
                 <w:noProof/>
                 <w:webHidden/>
               </w:rPr>
-              <w:instrText xml:space="preserve"> PAGEREF _Toc7088584 \h </w:instrText>
+              <w:instrText xml:space="preserve"> PAGEREF _Toc8886377 \h </w:instrText>
             </w:r>
             <w:r>
               <w:rPr>
@@ -1360,7 +1360,7 @@
                 <w:noProof/>
                 <w:webHidden/>
               </w:rPr>
-              <w:t>11</w:t>
+              <w:t>10</w:t>
             </w:r>
             <w:r>
               <w:rPr>
@@ -1386,7 +1386,7 @@
               <w:szCs w:val="24"/>
             </w:rPr>
           </w:pPr>
-          <w:hyperlink w:anchor="_Toc7088585" w:history="1">
+          <w:hyperlink w:anchor="_Toc8886378" w:history="1">
             <w:r>
               <w:rPr>
                 <w:rStyle w:val="Hyperlink"/>
@@ -1413,7 +1413,7 @@
                 <w:noProof/>
                 <w:webHidden/>
               </w:rPr>
-              <w:instrText xml:space="preserve"> PAGEREF _Toc7088585 \h </w:instrText>
+              <w:instrText xml:space="preserve"> PAGEREF _Toc8886378 \h </w:instrText>
             </w:r>
             <w:r>
               <w:rPr>
@@ -1433,7 +1433,7 @@
                 <w:noProof/>
                 <w:webHidden/>
               </w:rPr>
-              <w:t>12</w:t>
+              <w:t>11</w:t>
             </w:r>
             <w:r>
               <w:rPr>
@@ -1459,7 +1459,7 @@
               <w:szCs w:val="24"/>
             </w:rPr>
           </w:pPr>
-          <w:hyperlink w:anchor="_Toc7088586" w:history="1">
+          <w:hyperlink w:anchor="_Toc8886379" w:history="1">
             <w:r>
               <w:rPr>
                 <w:rStyle w:val="Hyperlink"/>
@@ -1486,7 +1486,7 @@
                 <w:noProof/>
                 <w:webHidden/>
               </w:rPr>
-              <w:instrText xml:space="preserve"> PAGEREF _Toc7088586 \h </w:instrText>
+              <w:instrText xml:space="preserve"> PAGEREF _Toc8886379 \h </w:instrText>
             </w:r>
             <w:r>
               <w:rPr>
@@ -1506,7 +1506,7 @@
                 <w:noProof/>
                 <w:webHidden/>
               </w:rPr>
-              <w:t>12</w:t>
+              <w:t>11</w:t>
             </w:r>
             <w:r>
               <w:rPr>
@@ -1532,7 +1532,7 @@
               <w:szCs w:val="24"/>
             </w:rPr>
           </w:pPr>
-          <w:hyperlink w:anchor="_Toc7088587" w:history="1">
+          <w:hyperlink w:anchor="_Toc8886380" w:history="1">
             <w:r>
               <w:rPr>
                 <w:rStyle w:val="Hyperlink"/>
@@ -1559,7 +1559,7 @@
                 <w:noProof/>
                 <w:webHidden/>
               </w:rPr>
-              <w:instrText xml:space="preserve"> PAGEREF _Toc7088587 \h </w:instrText>
+              <w:instrText xml:space="preserve"> PAGEREF _Toc8886380 \h </w:instrText>
             </w:r>
             <w:r>
               <w:rPr>
@@ -1579,7 +1579,7 @@
                 <w:noProof/>
                 <w:webHidden/>
               </w:rPr>
-              <w:t>12</w:t>
+              <w:t>11</w:t>
             </w:r>
             <w:r>
               <w:rPr>
@@ -1605,7 +1605,7 @@
               <w:szCs w:val="24"/>
             </w:rPr>
           </w:pPr>
-          <w:hyperlink w:anchor="_Toc7088588" w:history="1">
+          <w:hyperlink w:anchor="_Toc8886381" w:history="1">
             <w:r>
               <w:rPr>
                 <w:rStyle w:val="Hyperlink"/>
@@ -1632,7 +1632,7 @@
                 <w:noProof/>
                 <w:webHidden/>
               </w:rPr>
-              <w:instrText xml:space="preserve"> PAGEREF _Toc7088588 \h </w:instrText>
+              <w:instrText xml:space="preserve"> PAGEREF _Toc8886381 \h </w:instrText>
             </w:r>
             <w:r>
               <w:rPr>
@@ -1652,7 +1652,7 @@
                 <w:noProof/>
                 <w:webHidden/>
               </w:rPr>
-              <w:t>13</w:t>
+              <w:t>12</w:t>
             </w:r>
             <w:r>
               <w:rPr>
@@ -1678,7 +1678,7 @@
               <w:szCs w:val="24"/>
             </w:rPr>
           </w:pPr>
-          <w:hyperlink w:anchor="_Toc7088589" w:history="1">
+          <w:hyperlink w:anchor="_Toc8886382" w:history="1">
             <w:r>
               <w:rPr>
                 <w:rStyle w:val="Hyperlink"/>
@@ -1705,7 +1705,7 @@
                 <w:noProof/>
                 <w:webHidden/>
               </w:rPr>
-              <w:instrText xml:space="preserve"> PAGEREF _Toc7088589 \h </w:instrText>
+              <w:instrText xml:space="preserve"> PAGEREF _Toc8886382 \h </w:instrText>
             </w:r>
             <w:r>
               <w:rPr>
@@ -1725,7 +1725,7 @@
                 <w:noProof/>
                 <w:webHidden/>
               </w:rPr>
-              <w:t>13</w:t>
+              <w:t>12</w:t>
             </w:r>
             <w:r>
               <w:rPr>
@@ -1751,7 +1751,7 @@
               <w:szCs w:val="24"/>
             </w:rPr>
           </w:pPr>
-          <w:hyperlink w:anchor="_Toc7088590" w:history="1">
+          <w:hyperlink w:anchor="_Toc8886383" w:history="1">
             <w:r>
               <w:rPr>
                 <w:rStyle w:val="Hyperlink"/>
@@ -1778,7 +1778,7 @@
                 <w:noProof/>
                 <w:webHidden/>
               </w:rPr>
-              <w:instrText xml:space="preserve"> PAGEREF _Toc7088590 \h </w:instrText>
+              <w:instrText xml:space="preserve"> PAGEREF _Toc8886383 \h </w:instrText>
             </w:r>
             <w:r>
               <w:rPr>
@@ -1798,7 +1798,7 @@
                 <w:noProof/>
                 <w:webHidden/>
               </w:rPr>
-              <w:t>14</w:t>
+              <w:t>13</w:t>
             </w:r>
             <w:r>
               <w:rPr>
@@ -1824,7 +1824,7 @@
               <w:szCs w:val="24"/>
             </w:rPr>
           </w:pPr>
-          <w:hyperlink w:anchor="_Toc7088591" w:history="1">
+          <w:hyperlink w:anchor="_Toc8886384" w:history="1">
             <w:r>
               <w:rPr>
                 <w:rStyle w:val="Hyperlink"/>
@@ -1851,7 +1851,7 @@
                 <w:noProof/>
                 <w:webHidden/>
               </w:rPr>
-              <w:instrText xml:space="preserve"> PAGEREF _Toc7088591 \h </w:instrText>
+              <w:instrText xml:space="preserve"> PAGEREF _Toc8886384 \h </w:instrText>
             </w:r>
             <w:r>
               <w:rPr>
@@ -1871,7 +1871,7 @@
                 <w:noProof/>
                 <w:webHidden/>
               </w:rPr>
-              <w:t>15</w:t>
+              <w:t>14</w:t>
             </w:r>
             <w:r>
               <w:rPr>
@@ -1897,7 +1897,7 @@
               <w:szCs w:val="24"/>
             </w:rPr>
           </w:pPr>
-          <w:hyperlink w:anchor="_Toc7088592" w:history="1">
+          <w:hyperlink w:anchor="_Toc8886385" w:history="1">
             <w:r>
               <w:rPr>
                 <w:rStyle w:val="Hyperlink"/>
@@ -1924,7 +1924,7 @@
                 <w:noProof/>
                 <w:webHidden/>
               </w:rPr>
-              <w:instrText xml:space="preserve"> PAGEREF _Toc7088592 \h </w:instrText>
+              <w:instrText xml:space="preserve"> PAGEREF _Toc8886385 \h </w:instrText>
             </w:r>
             <w:r>
               <w:rPr>
@@ -1944,7 +1944,7 @@
                 <w:noProof/>
                 <w:webHidden/>
               </w:rPr>
-              <w:t>15</w:t>
+              <w:t>14</w:t>
             </w:r>
             <w:r>
               <w:rPr>
@@ -1970,7 +1970,7 @@
               <w:szCs w:val="24"/>
             </w:rPr>
           </w:pPr>
-          <w:hyperlink w:anchor="_Toc7088593" w:history="1">
+          <w:hyperlink w:anchor="_Toc8886386" w:history="1">
             <w:r>
               <w:rPr>
                 <w:rStyle w:val="Hyperlink"/>
@@ -1997,7 +1997,7 @@
                 <w:noProof/>
                 <w:webHidden/>
               </w:rPr>
-              <w:instrText xml:space="preserve"> PAGEREF _Toc7088593 \h </w:instrText>
+              <w:instrText xml:space="preserve"> PAGEREF _Toc8886386 \h </w:instrText>
             </w:r>
             <w:r>
               <w:rPr>
@@ -2017,7 +2017,7 @@
                 <w:noProof/>
                 <w:webHidden/>
               </w:rPr>
-              <w:t>16</w:t>
+              <w:t>15</w:t>
             </w:r>
             <w:r>
               <w:rPr>
@@ -2043,7 +2043,7 @@
               <w:szCs w:val="24"/>
             </w:rPr>
           </w:pPr>
-          <w:hyperlink w:anchor="_Toc7088594" w:history="1">
+          <w:hyperlink w:anchor="_Toc8886387" w:history="1">
             <w:r>
               <w:rPr>
                 <w:rStyle w:val="Hyperlink"/>
@@ -2070,7 +2070,7 @@
                 <w:noProof/>
                 <w:webHidden/>
               </w:rPr>
-              <w:instrText xml:space="preserve"> PAGEREF _Toc7088594 \h </w:instrText>
+              <w:instrText xml:space="preserve"> PAGEREF _Toc8886387 \h </w:instrText>
             </w:r>
             <w:r>
               <w:rPr>
@@ -2090,7 +2090,7 @@
                 <w:noProof/>
                 <w:webHidden/>
               </w:rPr>
-              <w:t>16</w:t>
+              <w:t>15</w:t>
             </w:r>
             <w:r>
               <w:rPr>
@@ -2116,7 +2116,7 @@
               <w:szCs w:val="24"/>
             </w:rPr>
           </w:pPr>
-          <w:hyperlink w:anchor="_Toc7088595" w:history="1">
+          <w:hyperlink w:anchor="_Toc8886388" w:history="1">
             <w:r>
               <w:rPr>
                 <w:rStyle w:val="Hyperlink"/>
@@ -2143,7 +2143,7 @@
                 <w:noProof/>
                 <w:webHidden/>
               </w:rPr>
-              <w:instrText xml:space="preserve"> PAGEREF _Toc7088595 \h </w:instrText>
+              <w:instrText xml:space="preserve"> PAGEREF _Toc8886388 \h </w:instrText>
             </w:r>
             <w:r>
               <w:rPr>
@@ -2163,7 +2163,7 @@
                 <w:noProof/>
                 <w:webHidden/>
               </w:rPr>
-              <w:t>16</w:t>
+              <w:t>15</w:t>
             </w:r>
             <w:r>
               <w:rPr>
@@ -2189,7 +2189,7 @@
               <w:szCs w:val="24"/>
             </w:rPr>
           </w:pPr>
-          <w:hyperlink w:anchor="_Toc7088596" w:history="1">
+          <w:hyperlink w:anchor="_Toc8886389" w:history="1">
             <w:r>
               <w:rPr>
                 <w:rStyle w:val="Hyperlink"/>
@@ -2216,7 +2216,7 @@
                 <w:noProof/>
                 <w:webHidden/>
               </w:rPr>
-              <w:instrText xml:space="preserve"> PAGEREF _Toc7088596 \h </w:instrText>
+              <w:instrText xml:space="preserve"> PAGEREF _Toc8886389 \h </w:instrText>
             </w:r>
             <w:r>
               <w:rPr>
@@ -2236,7 +2236,7 @@
                 <w:noProof/>
                 <w:webHidden/>
               </w:rPr>
-              <w:t>17</w:t>
+              <w:t>16</w:t>
             </w:r>
             <w:r>
               <w:rPr>
@@ -2262,7 +2262,7 @@
               <w:szCs w:val="24"/>
             </w:rPr>
           </w:pPr>
-          <w:hyperlink w:anchor="_Toc7088597" w:history="1">
+          <w:hyperlink w:anchor="_Toc8886390" w:history="1">
             <w:r>
               <w:rPr>
                 <w:rStyle w:val="Hyperlink"/>
@@ -2289,7 +2289,7 @@
                 <w:noProof/>
                 <w:webHidden/>
               </w:rPr>
-              <w:instrText xml:space="preserve"> PAGEREF _Toc7088597 \h </w:instrText>
+              <w:instrText xml:space="preserve"> PAGEREF _Toc8886390 \h </w:instrText>
             </w:r>
             <w:r>
               <w:rPr>
@@ -2309,7 +2309,7 @@
                 <w:noProof/>
                 <w:webHidden/>
               </w:rPr>
-              <w:t>17</w:t>
+              <w:t>16</w:t>
             </w:r>
             <w:r>
               <w:rPr>
@@ -2335,7 +2335,7 @@
               <w:szCs w:val="24"/>
             </w:rPr>
           </w:pPr>
-          <w:hyperlink w:anchor="_Toc7088598" w:history="1">
+          <w:hyperlink w:anchor="_Toc8886391" w:history="1">
             <w:r>
               <w:rPr>
                 <w:rStyle w:val="Hyperlink"/>
@@ -2362,7 +2362,7 @@
                 <w:noProof/>
                 <w:webHidden/>
               </w:rPr>
-              <w:instrText xml:space="preserve"> PAGEREF _Toc7088598 \h </w:instrText>
+              <w:instrText xml:space="preserve"> PAGEREF _Toc8886391 \h </w:instrText>
             </w:r>
             <w:r>
               <w:rPr>
@@ -2382,7 +2382,7 @@
                 <w:noProof/>
                 <w:webHidden/>
               </w:rPr>
-              <w:t>17</w:t>
+              <w:t>16</w:t>
             </w:r>
             <w:r>
               <w:rPr>
@@ -2408,7 +2408,7 @@
               <w:szCs w:val="24"/>
             </w:rPr>
           </w:pPr>
-          <w:hyperlink w:anchor="_Toc7088599" w:history="1">
+          <w:hyperlink w:anchor="_Toc8886392" w:history="1">
             <w:r>
               <w:rPr>
                 <w:rStyle w:val="Hyperlink"/>
@@ -2435,7 +2435,7 @@
                 <w:noProof/>
                 <w:webHidden/>
               </w:rPr>
-              <w:instrText xml:space="preserve"> PAGEREF _Toc7088599 \h </w:instrText>
+              <w:instrText xml:space="preserve"> PAGEREF _Toc8886392 \h </w:instrText>
             </w:r>
             <w:r>
               <w:rPr>
@@ -2455,7 +2455,7 @@
                 <w:noProof/>
                 <w:webHidden/>
               </w:rPr>
-              <w:t>17</w:t>
+              <w:t>16</w:t>
             </w:r>
             <w:r>
               <w:rPr>
@@ -2481,7 +2481,7 @@
               <w:szCs w:val="24"/>
             </w:rPr>
           </w:pPr>
-          <w:hyperlink w:anchor="_Toc7088600" w:history="1">
+          <w:hyperlink w:anchor="_Toc8886393" w:history="1">
             <w:r>
               <w:rPr>
                 <w:rStyle w:val="Hyperlink"/>
@@ -2508,7 +2508,7 @@
                 <w:noProof/>
                 <w:webHidden/>
               </w:rPr>
-              <w:instrText xml:space="preserve"> PAGEREF _Toc7088600 \h </w:instrText>
+              <w:instrText xml:space="preserve"> PAGEREF _Toc8886393 \h </w:instrText>
             </w:r>
             <w:r>
               <w:rPr>
@@ -2528,7 +2528,7 @@
                 <w:noProof/>
                 <w:webHidden/>
               </w:rPr>
-              <w:t>18</w:t>
+              <w:t>17</w:t>
             </w:r>
             <w:r>
               <w:rPr>
@@ -2554,7 +2554,7 @@
               <w:szCs w:val="24"/>
             </w:rPr>
           </w:pPr>
-          <w:hyperlink w:anchor="_Toc7088601" w:history="1">
+          <w:hyperlink w:anchor="_Toc8886394" w:history="1">
             <w:r>
               <w:rPr>
                 <w:rStyle w:val="Hyperlink"/>
@@ -2581,7 +2581,7 @@
                 <w:noProof/>
                 <w:webHidden/>
               </w:rPr>
-              <w:instrText xml:space="preserve"> PAGEREF _Toc7088601 \h </w:instrText>
+              <w:instrText xml:space="preserve"> PAGEREF _Toc8886394 \h </w:instrText>
             </w:r>
             <w:r>
               <w:rPr>
@@ -2601,7 +2601,7 @@
                 <w:noProof/>
                 <w:webHidden/>
               </w:rPr>
-              <w:t>18</w:t>
+              <w:t>17</w:t>
             </w:r>
             <w:r>
               <w:rPr>
@@ -2627,7 +2627,7 @@
               <w:szCs w:val="24"/>
             </w:rPr>
           </w:pPr>
-          <w:hyperlink w:anchor="_Toc7088602" w:history="1">
+          <w:hyperlink w:anchor="_Toc8886395" w:history="1">
             <w:r>
               <w:rPr>
                 <w:rStyle w:val="Hyperlink"/>
@@ -2654,7 +2654,7 @@
                 <w:noProof/>
                 <w:webHidden/>
               </w:rPr>
-              <w:instrText xml:space="preserve"> PAGEREF _Toc7088602 \h </w:instrText>
+              <w:instrText xml:space="preserve"> PAGEREF _Toc8886395 \h </w:instrText>
             </w:r>
             <w:r>
               <w:rPr>
@@ -2674,7 +2674,7 @@
                 <w:noProof/>
                 <w:webHidden/>
               </w:rPr>
-              <w:t>18</w:t>
+              <w:t>17</w:t>
             </w:r>
             <w:r>
               <w:rPr>
@@ -2700,7 +2700,7 @@
               <w:szCs w:val="24"/>
             </w:rPr>
           </w:pPr>
-          <w:hyperlink w:anchor="_Toc7088603" w:history="1">
+          <w:hyperlink w:anchor="_Toc8886396" w:history="1">
             <w:r>
               <w:rPr>
                 <w:rStyle w:val="Hyperlink"/>
@@ -2727,7 +2727,78 @@
                 <w:noProof/>
                 <w:webHidden/>
               </w:rPr>
-              <w:instrText xml:space="preserve"> PAGEREF _Toc7088603 \h </w:instrText>
+              <w:instrText xml:space="preserve"> PAGEREF _Toc8886396 \h </w:instrText>
+            </w:r>
+            <w:r>
+              <w:rPr>
+                <w:noProof/>
+                <w:webHidden/>
+              </w:rPr>
+            </w:r>
+            <w:r>
+              <w:rPr>
+                <w:noProof/>
+                <w:webHidden/>
+              </w:rPr>
+              <w:fldChar w:fldCharType="separate"/>
+            </w:r>
+            <w:r>
+              <w:rPr>
+                <w:noProof/>
+                <w:webHidden/>
+              </w:rPr>
+              <w:t>19</w:t>
+            </w:r>
+            <w:r>
+              <w:rPr>
+                <w:noProof/>
+                <w:webHidden/>
+              </w:rPr>
+              <w:fldChar w:fldCharType="end"/>
+            </w:r>
+          </w:hyperlink>
+        </w:p>
+        <w:p>
+          <w:pPr>
+            <w:pStyle w:val="TOC3"/>
+            <w:tabs>
+              <w:tab w:val="right" w:leader="dot" w:pos="10790"/>
+            </w:tabs>
+            <w:rPr>
+              <w:rFonts w:eastAsiaTheme="minorEastAsia"/>
+              <w:noProof/>
+              <w:sz w:val="24"/>
+              <w:szCs w:val="24"/>
+            </w:rPr>
+          </w:pPr>
+          <w:hyperlink w:anchor="_Toc8886397" w:history="1">
+            <w:r>
+              <w:rPr>
+                <w:rStyle w:val="Hyperlink"/>
+                <w:noProof/>
+              </w:rPr>
+              <w:t>Example with mismatched column names</w:t>
+            </w:r>
+            <w:r>
+              <w:rPr>
+                <w:noProof/>
+                <w:webHidden/>
+              </w:rPr>
+              <w:tab/>
+            </w:r>
+            <w:r>
+              <w:rPr>
+                <w:noProof/>
+                <w:webHidden/>
+              </w:rPr>
+              <w:fldChar w:fldCharType="begin"/>
+            </w:r>
+            <w:r>
+              <w:rPr>
+                <w:noProof/>
+                <w:webHidden/>
+              </w:rPr>
+              <w:instrText xml:space="preserve"> PAGEREF _Toc8886397 \h </w:instrText>
             </w:r>
             <w:r>
               <w:rPr>
@@ -2773,7 +2844,7 @@
               <w:szCs w:val="24"/>
             </w:rPr>
           </w:pPr>
-          <w:hyperlink w:anchor="_Toc7088604" w:history="1">
+          <w:hyperlink w:anchor="_Toc8886398" w:history="1">
             <w:r>
               <w:rPr>
                 <w:rStyle w:val="Hyperlink"/>
@@ -2808,7 +2879,7 @@
                 <w:noProof/>
                 <w:webHidden/>
               </w:rPr>
-              <w:instrText xml:space="preserve"> PAGEREF _Toc7088604 \h </w:instrText>
+              <w:instrText xml:space="preserve"> PAGEREF _Toc8886398 \h </w:instrText>
             </w:r>
             <w:r>
               <w:rPr>
@@ -2854,7 +2925,7 @@
               <w:szCs w:val="24"/>
             </w:rPr>
           </w:pPr>
-          <w:hyperlink w:anchor="_Toc7088605" w:history="1">
+          <w:hyperlink w:anchor="_Toc8886399" w:history="1">
             <w:r>
               <w:rPr>
                 <w:rStyle w:val="Hyperlink"/>
@@ -2881,7 +2952,7 @@
                 <w:noProof/>
                 <w:webHidden/>
               </w:rPr>
-              <w:instrText xml:space="preserve"> PAGEREF _Toc7088605 \h </w:instrText>
+              <w:instrText xml:space="preserve"> PAGEREF _Toc8886399 \h </w:instrText>
             </w:r>
             <w:r>
               <w:rPr>
@@ -2901,7 +2972,7 @@
                 <w:noProof/>
                 <w:webHidden/>
               </w:rPr>
-              <w:t>21</w:t>
+              <w:t>20</w:t>
             </w:r>
             <w:r>
               <w:rPr>
@@ -2925,7 +2996,7 @@
               <w:szCs w:val="24"/>
             </w:rPr>
           </w:pPr>
-          <w:hyperlink w:anchor="_Toc7088606" w:history="1">
+          <w:hyperlink w:anchor="_Toc8886400" w:history="1">
             <w:r>
               <w:rPr>
                 <w:rStyle w:val="Hyperlink"/>
@@ -2952,7 +3023,7 @@
                 <w:noProof/>
                 <w:webHidden/>
               </w:rPr>
-              <w:instrText xml:space="preserve"> PAGEREF _Toc7088606 \h </w:instrText>
+              <w:instrText xml:space="preserve"> PAGEREF _Toc8886400 \h </w:instrText>
             </w:r>
             <w:r>
               <w:rPr>
@@ -2972,7 +3043,7 @@
                 <w:noProof/>
                 <w:webHidden/>
               </w:rPr>
-              <w:t>21</w:t>
+              <w:t>20</w:t>
             </w:r>
             <w:r>
               <w:rPr>
@@ -2996,7 +3067,7 @@
               <w:szCs w:val="24"/>
             </w:rPr>
           </w:pPr>
-          <w:hyperlink w:anchor="_Toc7088607" w:history="1">
+          <w:hyperlink w:anchor="_Toc8886401" w:history="1">
             <w:r>
               <w:rPr>
                 <w:rStyle w:val="Hyperlink"/>
@@ -3024,7 +3095,7 @@
                 <w:noProof/>
                 <w:webHidden/>
               </w:rPr>
-              <w:instrText xml:space="preserve"> PAGEREF _Toc7088607 \h </w:instrText>
+              <w:instrText xml:space="preserve"> PAGEREF _Toc8886401 \h </w:instrText>
             </w:r>
             <w:r>
               <w:rPr>
@@ -3070,7 +3141,7 @@
               <w:szCs w:val="24"/>
             </w:rPr>
           </w:pPr>
-          <w:hyperlink w:anchor="_Toc7088608" w:history="1">
+          <w:hyperlink w:anchor="_Toc8886402" w:history="1">
             <w:r>
               <w:rPr>
                 <w:rStyle w:val="Hyperlink"/>
@@ -3097,7 +3168,7 @@
                 <w:noProof/>
                 <w:webHidden/>
               </w:rPr>
-              <w:instrText xml:space="preserve"> PAGEREF _Toc7088608 \h </w:instrText>
+              <w:instrText xml:space="preserve"> PAGEREF _Toc8886402 \h </w:instrText>
             </w:r>
             <w:r>
               <w:rPr>
@@ -3143,7 +3214,7 @@
               <w:szCs w:val="24"/>
             </w:rPr>
           </w:pPr>
-          <w:hyperlink w:anchor="_Toc7088609" w:history="1">
+          <w:hyperlink w:anchor="_Toc8886403" w:history="1">
             <w:r>
               <w:rPr>
                 <w:rStyle w:val="Hyperlink"/>
@@ -3170,7 +3241,7 @@
                 <w:noProof/>
                 <w:webHidden/>
               </w:rPr>
-              <w:instrText xml:space="preserve"> PAGEREF _Toc7088609 \h </w:instrText>
+              <w:instrText xml:space="preserve"> PAGEREF _Toc8886403 \h </w:instrText>
             </w:r>
             <w:r>
               <w:rPr>
@@ -3190,7 +3261,7 @@
                 <w:noProof/>
                 <w:webHidden/>
               </w:rPr>
-              <w:t>23</w:t>
+              <w:t>22</w:t>
             </w:r>
             <w:r>
               <w:rPr>
@@ -3216,7 +3287,7 @@
               <w:szCs w:val="24"/>
             </w:rPr>
           </w:pPr>
-          <w:hyperlink w:anchor="_Toc7088610" w:history="1">
+          <w:hyperlink w:anchor="_Toc8886404" w:history="1">
             <w:r>
               <w:rPr>
                 <w:rStyle w:val="Hyperlink"/>
@@ -3243,7 +3314,7 @@
                 <w:noProof/>
                 <w:webHidden/>
               </w:rPr>
-              <w:instrText xml:space="preserve"> PAGEREF _Toc7088610 \h </w:instrText>
+              <w:instrText xml:space="preserve"> PAGEREF _Toc8886404 \h </w:instrText>
             </w:r>
             <w:r>
               <w:rPr>
@@ -3263,7 +3334,7 @@
                 <w:noProof/>
                 <w:webHidden/>
               </w:rPr>
-              <w:t>23</w:t>
+              <w:t>22</w:t>
             </w:r>
             <w:r>
               <w:rPr>
@@ -3289,7 +3360,7 @@
               <w:szCs w:val="24"/>
             </w:rPr>
           </w:pPr>
-          <w:hyperlink w:anchor="_Toc7088611" w:history="1">
+          <w:hyperlink w:anchor="_Toc8886405" w:history="1">
             <w:r>
               <w:rPr>
                 <w:rStyle w:val="Hyperlink"/>
@@ -3316,7 +3387,7 @@
                 <w:noProof/>
                 <w:webHidden/>
               </w:rPr>
-              <w:instrText xml:space="preserve"> PAGEREF _Toc7088611 \h </w:instrText>
+              <w:instrText xml:space="preserve"> PAGEREF _Toc8886405 \h </w:instrText>
             </w:r>
             <w:r>
               <w:rPr>
@@ -3336,7 +3407,7 @@
                 <w:noProof/>
                 <w:webHidden/>
               </w:rPr>
-              <w:t>23</w:t>
+              <w:t>22</w:t>
             </w:r>
             <w:r>
               <w:rPr>
@@ -3362,7 +3433,7 @@
               <w:szCs w:val="24"/>
             </w:rPr>
           </w:pPr>
-          <w:hyperlink w:anchor="_Toc7088612" w:history="1">
+          <w:hyperlink w:anchor="_Toc8886406" w:history="1">
             <w:r>
               <w:rPr>
                 <w:rStyle w:val="Hyperlink"/>
@@ -3389,7 +3460,7 @@
                 <w:noProof/>
                 <w:webHidden/>
               </w:rPr>
-              <w:instrText xml:space="preserve"> PAGEREF _Toc7088612 \h </w:instrText>
+              <w:instrText xml:space="preserve"> PAGEREF _Toc8886406 \h </w:instrText>
             </w:r>
             <w:r>
               <w:rPr>
@@ -3409,7 +3480,7 @@
                 <w:noProof/>
                 <w:webHidden/>
               </w:rPr>
-              <w:t>23</w:t>
+              <w:t>22</w:t>
             </w:r>
             <w:r>
               <w:rPr>
@@ -3435,7 +3506,7 @@
               <w:szCs w:val="24"/>
             </w:rPr>
           </w:pPr>
-          <w:hyperlink w:anchor="_Toc7088613" w:history="1">
+          <w:hyperlink w:anchor="_Toc8886407" w:history="1">
             <w:r>
               <w:rPr>
                 <w:rStyle w:val="Hyperlink"/>
@@ -3462,7 +3533,7 @@
                 <w:noProof/>
                 <w:webHidden/>
               </w:rPr>
-              <w:instrText xml:space="preserve"> PAGEREF _Toc7088613 \h </w:instrText>
+              <w:instrText xml:space="preserve"> PAGEREF _Toc8886407 \h </w:instrText>
             </w:r>
             <w:r>
               <w:rPr>
@@ -3482,7 +3553,7 @@
                 <w:noProof/>
                 <w:webHidden/>
               </w:rPr>
-              <w:t>25</w:t>
+              <w:t>24</w:t>
             </w:r>
             <w:r>
               <w:rPr>
@@ -3508,7 +3579,7 @@
               <w:szCs w:val="24"/>
             </w:rPr>
           </w:pPr>
-          <w:hyperlink w:anchor="_Toc7088614" w:history="1">
+          <w:hyperlink w:anchor="_Toc8886408" w:history="1">
             <w:r>
               <w:rPr>
                 <w:rStyle w:val="Hyperlink"/>
@@ -3535,7 +3606,7 @@
                 <w:noProof/>
                 <w:webHidden/>
               </w:rPr>
-              <w:instrText xml:space="preserve"> PAGEREF _Toc7088614 \h </w:instrText>
+              <w:instrText xml:space="preserve"> PAGEREF _Toc8886408 \h </w:instrText>
             </w:r>
             <w:r>
               <w:rPr>
@@ -3555,7 +3626,7 @@
                 <w:noProof/>
                 <w:webHidden/>
               </w:rPr>
-              <w:t>26</w:t>
+              <w:t>25</w:t>
             </w:r>
             <w:r>
               <w:rPr>
@@ -3579,7 +3650,7 @@
               <w:szCs w:val="24"/>
             </w:rPr>
           </w:pPr>
-          <w:hyperlink w:anchor="_Toc7088615" w:history="1">
+          <w:hyperlink w:anchor="_Toc8886409" w:history="1">
             <w:r>
               <w:rPr>
                 <w:rStyle w:val="Hyperlink"/>
@@ -3606,7 +3677,7 @@
                 <w:noProof/>
                 <w:webHidden/>
               </w:rPr>
-              <w:instrText xml:space="preserve"> PAGEREF _Toc7088615 \h </w:instrText>
+              <w:instrText xml:space="preserve"> PAGEREF _Toc8886409 \h </w:instrText>
             </w:r>
             <w:r>
               <w:rPr>
@@ -3626,7 +3697,7 @@
                 <w:noProof/>
                 <w:webHidden/>
               </w:rPr>
-              <w:t>26</w:t>
+              <w:t>25</w:t>
             </w:r>
             <w:r>
               <w:rPr>
@@ -3650,7 +3721,7 @@
               <w:szCs w:val="24"/>
             </w:rPr>
           </w:pPr>
-          <w:hyperlink w:anchor="_Toc7088616" w:history="1">
+          <w:hyperlink w:anchor="_Toc8886410" w:history="1">
             <w:r>
               <w:rPr>
                 <w:rStyle w:val="Hyperlink"/>
@@ -3677,7 +3748,7 @@
                 <w:noProof/>
                 <w:webHidden/>
               </w:rPr>
-              <w:instrText xml:space="preserve"> PAGEREF _Toc7088616 \h </w:instrText>
+              <w:instrText xml:space="preserve"> PAGEREF _Toc8886410 \h </w:instrText>
             </w:r>
             <w:r>
               <w:rPr>
@@ -3697,7 +3768,7 @@
                 <w:noProof/>
                 <w:webHidden/>
               </w:rPr>
-              <w:t>26</w:t>
+              <w:t>25</w:t>
             </w:r>
             <w:r>
               <w:rPr>
@@ -3721,7 +3792,7 @@
               <w:noProof/>
             </w:rPr>
           </w:pPr>
-          <w:hyperlink w:anchor="_Toc7088617" w:history="1">
+          <w:hyperlink w:anchor="_Toc8886411" w:history="1">
             <w:r>
               <w:rPr>
                 <w:rStyle w:val="Hyperlink"/>
@@ -3748,7 +3819,7 @@
                 <w:noProof/>
                 <w:webHidden/>
               </w:rPr>
-              <w:instrText xml:space="preserve"> PAGEREF _Toc7088617 \h </w:instrText>
+              <w:instrText xml:space="preserve"> PAGEREF _Toc8886411 \h </w:instrText>
             </w:r>
             <w:r>
               <w:rPr>
@@ -3768,7 +3839,7 @@
                 <w:noProof/>
                 <w:webHidden/>
               </w:rPr>
-              <w:t>26</w:t>
+              <w:t>25</w:t>
             </w:r>
             <w:r>
               <w:rPr>
@@ -3792,7 +3863,7 @@
               <w:noProof/>
             </w:rPr>
           </w:pPr>
-          <w:hyperlink w:anchor="_Toc7088618" w:history="1">
+          <w:hyperlink w:anchor="_Toc8886412" w:history="1">
             <w:r>
               <w:rPr>
                 <w:rStyle w:val="Hyperlink"/>
@@ -3819,7 +3890,7 @@
                 <w:noProof/>
                 <w:webHidden/>
               </w:rPr>
-              <w:instrText xml:space="preserve"> PAGEREF _Toc7088618 \h </w:instrText>
+              <w:instrText xml:space="preserve"> PAGEREF _Toc8886412 \h </w:instrText>
             </w:r>
             <w:r>
               <w:rPr>
@@ -3839,7 +3910,7 @@
                 <w:noProof/>
                 <w:webHidden/>
               </w:rPr>
-              <w:t>27</w:t>
+              <w:t>26</w:t>
             </w:r>
             <w:r>
               <w:rPr>
@@ -3863,7 +3934,7 @@
               <w:noProof/>
             </w:rPr>
           </w:pPr>
-          <w:hyperlink w:anchor="_Toc7088619" w:history="1">
+          <w:hyperlink w:anchor="_Toc8886413" w:history="1">
             <w:r>
               <w:rPr>
                 <w:rStyle w:val="Hyperlink"/>
@@ -3890,7 +3961,7 @@
                 <w:noProof/>
                 <w:webHidden/>
               </w:rPr>
-              <w:instrText xml:space="preserve"> PAGEREF _Toc7088619 \h </w:instrText>
+              <w:instrText xml:space="preserve"> PAGEREF _Toc8886413 \h </w:instrText>
             </w:r>
             <w:r>
               <w:rPr>
@@ -3910,7 +3981,7 @@
                 <w:noProof/>
                 <w:webHidden/>
               </w:rPr>
-              <w:t>27</w:t>
+              <w:t>26</w:t>
             </w:r>
             <w:r>
               <w:rPr>
@@ -3934,7 +4005,7 @@
               <w:noProof/>
             </w:rPr>
           </w:pPr>
-          <w:hyperlink w:anchor="_Toc7088620" w:history="1">
+          <w:hyperlink w:anchor="_Toc8886414" w:history="1">
             <w:r>
               <w:rPr>
                 <w:rStyle w:val="Hyperlink"/>
@@ -3961,7 +4032,7 @@
                 <w:noProof/>
                 <w:webHidden/>
               </w:rPr>
-              <w:instrText xml:space="preserve"> PAGEREF _Toc7088620 \h </w:instrText>
+              <w:instrText xml:space="preserve"> PAGEREF _Toc8886414 \h </w:instrText>
             </w:r>
             <w:r>
               <w:rPr>
@@ -3981,7 +4052,7 @@
                 <w:noProof/>
                 <w:webHidden/>
               </w:rPr>
-              <w:t>27</w:t>
+              <w:t>26</w:t>
             </w:r>
             <w:r>
               <w:rPr>
@@ -4007,7 +4078,7 @@
               <w:szCs w:val="24"/>
             </w:rPr>
           </w:pPr>
-          <w:hyperlink w:anchor="_Toc7088621" w:history="1">
+          <w:hyperlink w:anchor="_Toc8886415" w:history="1">
             <w:r>
               <w:rPr>
                 <w:rStyle w:val="Hyperlink"/>
@@ -4034,7 +4105,7 @@
                 <w:noProof/>
                 <w:webHidden/>
               </w:rPr>
-              <w:instrText xml:space="preserve"> PAGEREF _Toc7088621 \h </w:instrText>
+              <w:instrText xml:space="preserve"> PAGEREF _Toc8886415 \h </w:instrText>
             </w:r>
             <w:r>
               <w:rPr>
@@ -4054,7 +4125,7 @@
                 <w:noProof/>
                 <w:webHidden/>
               </w:rPr>
-              <w:t>28</w:t>
+              <w:t>27</w:t>
             </w:r>
             <w:r>
               <w:rPr>
@@ -4080,7 +4151,7 @@
               <w:szCs w:val="24"/>
             </w:rPr>
           </w:pPr>
-          <w:hyperlink w:anchor="_Toc7088622" w:history="1">
+          <w:hyperlink w:anchor="_Toc8886416" w:history="1">
             <w:r>
               <w:rPr>
                 <w:rStyle w:val="Hyperlink"/>
@@ -4107,7 +4178,7 @@
                 <w:noProof/>
                 <w:webHidden/>
               </w:rPr>
-              <w:instrText xml:space="preserve"> PAGEREF _Toc7088622 \h </w:instrText>
+              <w:instrText xml:space="preserve"> PAGEREF _Toc8886416 \h </w:instrText>
             </w:r>
             <w:r>
               <w:rPr>
@@ -4127,7 +4198,7 @@
                 <w:noProof/>
                 <w:webHidden/>
               </w:rPr>
-              <w:t>28</w:t>
+              <w:t>27</w:t>
             </w:r>
             <w:r>
               <w:rPr>
@@ -4151,7 +4222,7 @@
               <w:noProof/>
             </w:rPr>
           </w:pPr>
-          <w:hyperlink w:anchor="_Toc7088623" w:history="1">
+          <w:hyperlink w:anchor="_Toc8886417" w:history="1">
             <w:r>
               <w:rPr>
                 <w:rStyle w:val="Hyperlink"/>
@@ -4178,7 +4249,7 @@
                 <w:noProof/>
                 <w:webHidden/>
               </w:rPr>
-              <w:instrText xml:space="preserve"> PAGEREF _Toc7088623 \h </w:instrText>
+              <w:instrText xml:space="preserve"> PAGEREF _Toc8886417 \h </w:instrText>
             </w:r>
             <w:r>
               <w:rPr>
@@ -4198,7 +4269,7 @@
                 <w:noProof/>
                 <w:webHidden/>
               </w:rPr>
-              <w:t>28</w:t>
+              <w:t>27</w:t>
             </w:r>
             <w:r>
               <w:rPr>
@@ -4222,7 +4293,7 @@
               <w:noProof/>
             </w:rPr>
           </w:pPr>
-          <w:hyperlink w:anchor="_Toc7088624" w:history="1">
+          <w:hyperlink w:anchor="_Toc8886418" w:history="1">
             <w:r>
               <w:rPr>
                 <w:rStyle w:val="Hyperlink"/>
@@ -4249,7 +4320,7 @@
                 <w:noProof/>
                 <w:webHidden/>
               </w:rPr>
-              <w:instrText xml:space="preserve"> PAGEREF _Toc7088624 \h </w:instrText>
+              <w:instrText xml:space="preserve"> PAGEREF _Toc8886418 \h </w:instrText>
             </w:r>
             <w:r>
               <w:rPr>
@@ -4269,7 +4340,7 @@
                 <w:noProof/>
                 <w:webHidden/>
               </w:rPr>
-              <w:t>29</w:t>
+              <w:t>28</w:t>
             </w:r>
             <w:r>
               <w:rPr>
@@ -4295,7 +4366,7 @@
               <w:szCs w:val="24"/>
             </w:rPr>
           </w:pPr>
-          <w:hyperlink w:anchor="_Toc7088625" w:history="1">
+          <w:hyperlink w:anchor="_Toc8886419" w:history="1">
             <w:r>
               <w:rPr>
                 <w:rStyle w:val="Hyperlink"/>
@@ -4322,7 +4393,7 @@
                 <w:noProof/>
                 <w:webHidden/>
               </w:rPr>
-              <w:instrText xml:space="preserve"> PAGEREF _Toc7088625 \h </w:instrText>
+              <w:instrText xml:space="preserve"> PAGEREF _Toc8886419 \h </w:instrText>
             </w:r>
             <w:r>
               <w:rPr>
@@ -4342,7 +4413,7 @@
                 <w:noProof/>
                 <w:webHidden/>
               </w:rPr>
-              <w:t>29</w:t>
+              <w:t>28</w:t>
             </w:r>
             <w:r>
               <w:rPr>
@@ -4366,7 +4437,7 @@
               <w:noProof/>
             </w:rPr>
           </w:pPr>
-          <w:hyperlink w:anchor="_Toc7088626" w:history="1">
+          <w:hyperlink w:anchor="_Toc8886420" w:history="1">
             <w:r>
               <w:rPr>
                 <w:rStyle w:val="Hyperlink"/>
@@ -4393,7 +4464,7 @@
                 <w:noProof/>
                 <w:webHidden/>
               </w:rPr>
-              <w:instrText xml:space="preserve"> PAGEREF _Toc7088626 \h </w:instrText>
+              <w:instrText xml:space="preserve"> PAGEREF _Toc8886420 \h </w:instrText>
             </w:r>
             <w:r>
               <w:rPr>
@@ -4413,7 +4484,7 @@
                 <w:noProof/>
                 <w:webHidden/>
               </w:rPr>
-              <w:t>31</w:t>
+              <w:t>30</w:t>
             </w:r>
             <w:r>
               <w:rPr>
@@ -4439,7 +4510,7 @@
               <w:szCs w:val="24"/>
             </w:rPr>
           </w:pPr>
-          <w:hyperlink w:anchor="_Toc7088627" w:history="1">
+          <w:hyperlink w:anchor="_Toc8886421" w:history="1">
             <w:r>
               <w:rPr>
                 <w:rStyle w:val="Hyperlink"/>
@@ -4466,7 +4537,7 @@
                 <w:noProof/>
                 <w:webHidden/>
               </w:rPr>
-              <w:instrText xml:space="preserve"> PAGEREF _Toc7088627 \h </w:instrText>
+              <w:instrText xml:space="preserve"> PAGEREF _Toc8886421 \h </w:instrText>
             </w:r>
             <w:r>
               <w:rPr>
@@ -4486,7 +4557,7 @@
                 <w:noProof/>
                 <w:webHidden/>
               </w:rPr>
-              <w:t>31</w:t>
+              <w:t>30</w:t>
             </w:r>
             <w:r>
               <w:rPr>
@@ -4512,7 +4583,7 @@
               <w:szCs w:val="24"/>
             </w:rPr>
           </w:pPr>
-          <w:hyperlink w:anchor="_Toc7088628" w:history="1">
+          <w:hyperlink w:anchor="_Toc8886422" w:history="1">
             <w:r>
               <w:rPr>
                 <w:rStyle w:val="Hyperlink"/>
@@ -4539,7 +4610,7 @@
                 <w:noProof/>
                 <w:webHidden/>
               </w:rPr>
-              <w:instrText xml:space="preserve"> PAGEREF _Toc7088628 \h </w:instrText>
+              <w:instrText xml:space="preserve"> PAGEREF _Toc8886422 \h </w:instrText>
             </w:r>
             <w:r>
               <w:rPr>
@@ -4559,7 +4630,7 @@
                 <w:noProof/>
                 <w:webHidden/>
               </w:rPr>
-              <w:t>31</w:t>
+              <w:t>30</w:t>
             </w:r>
             <w:r>
               <w:rPr>
@@ -4585,7 +4656,7 @@
               <w:szCs w:val="24"/>
             </w:rPr>
           </w:pPr>
-          <w:hyperlink w:anchor="_Toc7088629" w:history="1">
+          <w:hyperlink w:anchor="_Toc8886423" w:history="1">
             <w:r>
               <w:rPr>
                 <w:rStyle w:val="Hyperlink"/>
@@ -4612,7 +4683,7 @@
                 <w:noProof/>
                 <w:webHidden/>
               </w:rPr>
-              <w:instrText xml:space="preserve"> PAGEREF _Toc7088629 \h </w:instrText>
+              <w:instrText xml:space="preserve"> PAGEREF _Toc8886423 \h </w:instrText>
             </w:r>
             <w:r>
               <w:rPr>
@@ -4632,7 +4703,7 @@
                 <w:noProof/>
                 <w:webHidden/>
               </w:rPr>
-              <w:t>31</w:t>
+              <w:t>30</w:t>
             </w:r>
             <w:r>
               <w:rPr>
@@ -4656,7 +4727,7 @@
               <w:noProof/>
             </w:rPr>
           </w:pPr>
-          <w:hyperlink w:anchor="_Toc7088630" w:history="1">
+          <w:hyperlink w:anchor="_Toc8886424" w:history="1">
             <w:r>
               <w:rPr>
                 <w:rStyle w:val="Hyperlink"/>
@@ -4683,7 +4754,7 @@
                 <w:noProof/>
                 <w:webHidden/>
               </w:rPr>
-              <w:instrText xml:space="preserve"> PAGEREF _Toc7088630 \h </w:instrText>
+              <w:instrText xml:space="preserve"> PAGEREF _Toc8886424 \h </w:instrText>
             </w:r>
             <w:r>
               <w:rPr>
@@ -4703,7 +4774,7 @@
                 <w:noProof/>
                 <w:webHidden/>
               </w:rPr>
-              <w:t>32</w:t>
+              <w:t>31</w:t>
             </w:r>
             <w:r>
               <w:rPr>
@@ -4729,7 +4800,7 @@
               <w:szCs w:val="24"/>
             </w:rPr>
           </w:pPr>
-          <w:hyperlink w:anchor="_Toc7088631" w:history="1">
+          <w:hyperlink w:anchor="_Toc8886425" w:history="1">
             <w:r>
               <w:rPr>
                 <w:rStyle w:val="Hyperlink"/>
@@ -4756,7 +4827,7 @@
                 <w:noProof/>
                 <w:webHidden/>
               </w:rPr>
-              <w:instrText xml:space="preserve"> PAGEREF _Toc7088631 \h </w:instrText>
+              <w:instrText xml:space="preserve"> PAGEREF _Toc8886425 \h </w:instrText>
             </w:r>
             <w:r>
               <w:rPr>
@@ -4776,7 +4847,7 @@
                 <w:noProof/>
                 <w:webHidden/>
               </w:rPr>
-              <w:t>32</w:t>
+              <w:t>31</w:t>
             </w:r>
             <w:r>
               <w:rPr>
@@ -4802,7 +4873,7 @@
               <w:szCs w:val="24"/>
             </w:rPr>
           </w:pPr>
-          <w:hyperlink w:anchor="_Toc7088632" w:history="1">
+          <w:hyperlink w:anchor="_Toc8886426" w:history="1">
             <w:r>
               <w:rPr>
                 <w:rStyle w:val="Hyperlink"/>
@@ -4829,7 +4900,7 @@
                 <w:noProof/>
                 <w:webHidden/>
               </w:rPr>
-              <w:instrText xml:space="preserve"> PAGEREF _Toc7088632 \h </w:instrText>
+              <w:instrText xml:space="preserve"> PAGEREF _Toc8886426 \h </w:instrText>
             </w:r>
             <w:r>
               <w:rPr>
@@ -4849,7 +4920,7 @@
                 <w:noProof/>
                 <w:webHidden/>
               </w:rPr>
-              <w:t>32</w:t>
+              <w:t>31</w:t>
             </w:r>
             <w:r>
               <w:rPr>
@@ -4875,7 +4946,7 @@
               <w:szCs w:val="24"/>
             </w:rPr>
           </w:pPr>
-          <w:hyperlink w:anchor="_Toc7088633" w:history="1">
+          <w:hyperlink w:anchor="_Toc8886427" w:history="1">
             <w:r>
               <w:rPr>
                 <w:rStyle w:val="Hyperlink"/>
@@ -4902,7 +4973,7 @@
                 <w:noProof/>
                 <w:webHidden/>
               </w:rPr>
-              <w:instrText xml:space="preserve"> PAGEREF _Toc7088633 \h </w:instrText>
+              <w:instrText xml:space="preserve"> PAGEREF _Toc8886427 \h </w:instrText>
             </w:r>
             <w:r>
               <w:rPr>
@@ -4922,7 +4993,7 @@
                 <w:noProof/>
                 <w:webHidden/>
               </w:rPr>
-              <w:t>33</w:t>
+              <w:t>32</w:t>
             </w:r>
             <w:r>
               <w:rPr>
@@ -4946,7 +5017,7 @@
               <w:noProof/>
             </w:rPr>
           </w:pPr>
-          <w:hyperlink w:anchor="_Toc7088634" w:history="1">
+          <w:hyperlink w:anchor="_Toc8886428" w:history="1">
             <w:r>
               <w:rPr>
                 <w:rStyle w:val="Hyperlink"/>
@@ -4973,7 +5044,7 @@
                 <w:noProof/>
                 <w:webHidden/>
               </w:rPr>
-              <w:instrText xml:space="preserve"> PAGEREF _Toc7088634 \h </w:instrText>
+              <w:instrText xml:space="preserve"> PAGEREF _Toc8886428 \h </w:instrText>
             </w:r>
             <w:r>
               <w:rPr>
@@ -4993,7 +5064,7 @@
                 <w:noProof/>
                 <w:webHidden/>
               </w:rPr>
-              <w:t>34</w:t>
+              <w:t>33</w:t>
             </w:r>
             <w:r>
               <w:rPr>
@@ -5017,7 +5088,7 @@
               <w:noProof/>
             </w:rPr>
           </w:pPr>
-          <w:hyperlink w:anchor="_Toc7088635" w:history="1">
+          <w:hyperlink w:anchor="_Toc8886429" w:history="1">
             <w:r>
               <w:rPr>
                 <w:rStyle w:val="Hyperlink"/>
@@ -5044,7 +5115,7 @@
                 <w:noProof/>
                 <w:webHidden/>
               </w:rPr>
-              <w:instrText xml:space="preserve"> PAGEREF _Toc7088635 \h </w:instrText>
+              <w:instrText xml:space="preserve"> PAGEREF _Toc8886429 \h </w:instrText>
             </w:r>
             <w:r>
               <w:rPr>
@@ -5064,7 +5135,7 @@
                 <w:noProof/>
                 <w:webHidden/>
               </w:rPr>
-              <w:t>34</w:t>
+              <w:t>33</w:t>
             </w:r>
             <w:r>
               <w:rPr>
@@ -5102,7 +5173,7 @@
         <w:pStyle w:val="Heading1"/>
         <w:ind w:left="0"/>
       </w:pPr>
-      <w:bookmarkStart w:id="1" w:name="_Toc7088567"/>
+      <w:bookmarkStart w:id="1" w:name="_Toc8886360"/>
       <w:r>
         <w:t>Command Shell Execution Within iPython</w:t>
       </w:r>
@@ -5160,7 +5231,7 @@
       <w:pPr>
         <w:pStyle w:val="Heading2"/>
       </w:pPr>
-      <w:bookmarkStart w:id="2" w:name="_Toc7088568"/>
+      <w:bookmarkStart w:id="2" w:name="_Toc8886361"/>
       <w:r>
         <w:t>Configure Spark from a jupyter notebook command</w:t>
       </w:r>
@@ -5193,7 +5264,7 @@
       <w:pPr>
         <w:pStyle w:val="Heading2"/>
       </w:pPr>
-      <w:bookmarkStart w:id="3" w:name="_Toc7088569"/>
+      <w:bookmarkStart w:id="3" w:name="_Toc8886362"/>
       <w:r>
         <w:t>Delete an HDFS directory using jupyter notebook</w:t>
       </w:r>
@@ -5247,9 +5318,8 @@
       <w:pPr>
         <w:pStyle w:val="Heading2"/>
       </w:pPr>
-      <w:bookmarkStart w:id="4" w:name="_Toc7088570"/>
-      <w:r>
-        <w:lastRenderedPageBreak/>
+      <w:bookmarkStart w:id="4" w:name="_Toc8886363"/>
+      <w:r>
         <w:t>Examine Underlying HDFS Directory Structures in a Jupyter Notebook</w:t>
       </w:r>
       <w:bookmarkEnd w:id="4"/>
@@ -8087,7 +8157,7 @@
       <w:pPr>
         <w:pStyle w:val="Heading2"/>
       </w:pPr>
-      <w:bookmarkStart w:id="5" w:name="_Toc7088571"/>
+      <w:bookmarkStart w:id="5" w:name="_Toc8886364"/>
       <w:r>
         <w:t>Set the spark timeout value</w:t>
       </w:r>
@@ -8119,7 +8189,7 @@
       <w:pPr>
         <w:pStyle w:val="Heading2"/>
       </w:pPr>
-      <w:bookmarkStart w:id="6" w:name="_Toc7088572"/>
+      <w:bookmarkStart w:id="6" w:name="_Toc8886365"/>
       <w:r>
         <w:lastRenderedPageBreak/>
         <w:t>Transfer a CSV file to HDFS</w:t>
@@ -8233,7 +8303,7 @@
         </w:tabs>
         <w:ind w:left="0"/>
       </w:pPr>
-      <w:bookmarkStart w:id="7" w:name="_Toc7088573"/>
+      <w:bookmarkStart w:id="7" w:name="_Toc8886366"/>
       <w:r>
         <w:lastRenderedPageBreak/>
         <w:t>DataFrames (</w:t>
@@ -8248,7 +8318,7 @@
       <w:pPr>
         <w:pStyle w:val="Heading2"/>
       </w:pPr>
-      <w:bookmarkStart w:id="8" w:name="_Toc7088574"/>
+      <w:bookmarkStart w:id="8" w:name="_Toc8886367"/>
       <w:r>
         <w:t>Add a Column Based on Another Column</w:t>
       </w:r>
@@ -8719,7 +8789,7 @@
       <w:pPr>
         <w:pStyle w:val="Heading2"/>
       </w:pPr>
-      <w:bookmarkStart w:id="9" w:name="_Toc7088575"/>
+      <w:bookmarkStart w:id="9" w:name="_Toc8886368"/>
       <w:r>
         <w:t xml:space="preserve">Assign each Row a new </w:t>
       </w:r>
@@ -9135,7 +9205,7 @@
       <w:pPr>
         <w:pStyle w:val="Heading2"/>
       </w:pPr>
-      <w:bookmarkStart w:id="10" w:name="_Toc7088576"/>
+      <w:bookmarkStart w:id="10" w:name="_Toc8886369"/>
       <w:r>
         <w:t>Calculate Statistics on a DataFrame Column</w:t>
       </w:r>
@@ -9578,7 +9648,7 @@
       <w:pPr>
         <w:pStyle w:val="Heading2"/>
       </w:pPr>
-      <w:bookmarkStart w:id="11" w:name="_Toc7088577"/>
+      <w:bookmarkStart w:id="11" w:name="_Toc8886370"/>
       <w:r>
         <w:t>Change a DataFrame’s Column Names</w:t>
       </w:r>
@@ -10447,7 +10517,7 @@
       <w:pPr>
         <w:pStyle w:val="Heading2"/>
       </w:pPr>
-      <w:bookmarkStart w:id="12" w:name="_Toc7088578"/>
+      <w:bookmarkStart w:id="12" w:name="_Toc8886371"/>
       <w:r>
         <w:t>Concatenate 2 pySpark DataFrames, row-wise</w:t>
       </w:r>
@@ -11618,7 +11688,7 @@
       <w:pPr>
         <w:pStyle w:val="Heading2"/>
       </w:pPr>
-      <w:bookmarkStart w:id="13" w:name="_Toc7088579"/>
+      <w:bookmarkStart w:id="13" w:name="_Toc8886372"/>
       <w:r>
         <w:t>Convert a Pandas DataFrame to a pySpark DataFrame</w:t>
       </w:r>
@@ -11774,7 +11844,7 @@
       <w:pPr>
         <w:pStyle w:val="Heading2"/>
       </w:pPr>
-      <w:bookmarkStart w:id="14" w:name="_Toc7088580"/>
+      <w:bookmarkStart w:id="14" w:name="_Toc8886373"/>
       <w:r>
         <w:t xml:space="preserve">Convert a tab-delimited </w:t>
       </w:r>
@@ -12343,7 +12413,7 @@
       <w:pPr>
         <w:pStyle w:val="Heading2"/>
       </w:pPr>
-      <w:bookmarkStart w:id="15" w:name="_Toc7088581"/>
+      <w:bookmarkStart w:id="15" w:name="_Toc8886374"/>
       <w:r>
         <w:t>Convert a pySpark DataFrame to a Pandas DataFrame</w:t>
       </w:r>
@@ -12358,8 +12428,6 @@
         <w:t>pdf = df.toPandas()</w:t>
       </w:r>
     </w:p>
-    <w:p/>
-    <w:p/>
     <w:p/>
     <w:p>
       <w:pPr>
@@ -12370,17 +12438,13 @@
           <w:szCs w:val="26"/>
         </w:rPr>
       </w:pPr>
-      <w:r>
-        <w:br w:type="page"/>
-      </w:r>
     </w:p>
     <w:p>
       <w:pPr>
         <w:pStyle w:val="Heading2"/>
       </w:pPr>
-      <w:bookmarkStart w:id="16" w:name="_Toc7088582"/>
-      <w:r>
-        <w:lastRenderedPageBreak/>
+      <w:bookmarkStart w:id="16" w:name="_Toc8886375"/>
+      <w:r>
         <w:t>Convert a Timestamp Column to a Date Column</w:t>
       </w:r>
       <w:bookmarkEnd w:id="16"/>
@@ -13926,22 +13990,9 @@
     <w:p/>
     <w:p>
       <w:pPr>
-        <w:rPr>
-          <w:rFonts w:asciiTheme="majorHAnsi" w:hAnsiTheme="majorHAnsi" w:cstheme="majorBidi"/>
-          <w:color w:val="2E74B5" w:themeColor="accent1" w:themeShade="BF"/>
-          <w:sz w:val="26"/>
-          <w:szCs w:val="26"/>
-        </w:rPr>
-      </w:pPr>
-      <w:r>
-        <w:br w:type="page"/>
-      </w:r>
-    </w:p>
-    <w:p>
-      <w:pPr>
         <w:pStyle w:val="Heading2"/>
       </w:pPr>
-      <w:bookmarkStart w:id="17" w:name="_Toc7088583"/>
+      <w:bookmarkStart w:id="17" w:name="_Toc8886376"/>
       <w:r>
         <w:lastRenderedPageBreak/>
         <w:t>Count the number of distinct values for a column</w:t>
@@ -14270,7 +14321,7 @@
       <w:pPr>
         <w:pStyle w:val="Heading2"/>
       </w:pPr>
-      <w:bookmarkStart w:id="18" w:name="_Toc7088584"/>
+      <w:bookmarkStart w:id="18" w:name="_Toc8886377"/>
       <w:r>
         <w:t>Count the number of Missing Observations in each Column</w:t>
       </w:r>
@@ -14623,7 +14674,7 @@
       <w:pPr>
         <w:pStyle w:val="Heading2"/>
       </w:pPr>
-      <w:bookmarkStart w:id="19" w:name="_Toc7088585"/>
+      <w:bookmarkStart w:id="19" w:name="_Toc8886378"/>
       <w:r>
         <w:lastRenderedPageBreak/>
         <w:t>Create a DataFrame from Scratch</w:t>
@@ -14926,7 +14977,7 @@
       <w:pPr>
         <w:pStyle w:val="Heading2"/>
       </w:pPr>
-      <w:bookmarkStart w:id="20" w:name="_Toc7088586"/>
+      <w:bookmarkStart w:id="20" w:name="_Toc8886379"/>
       <w:r>
         <w:t>Create a new pySpark DataFrame Column from Existing Columns</w:t>
       </w:r>
@@ -15798,7 +15849,7 @@
       <w:pPr>
         <w:pStyle w:val="Heading2"/>
       </w:pPr>
-      <w:bookmarkStart w:id="21" w:name="_Toc7088587"/>
+      <w:bookmarkStart w:id="21" w:name="_Toc8886380"/>
       <w:r>
         <w:t>Display DataFrame Columns and Types</w:t>
       </w:r>
@@ -15871,7 +15922,7 @@
       <w:pPr>
         <w:pStyle w:val="Heading2"/>
       </w:pPr>
-      <w:bookmarkStart w:id="22" w:name="_Toc7088588"/>
+      <w:bookmarkStart w:id="22" w:name="_Toc8886381"/>
       <w:r>
         <w:t>DataFrame Schema</w:t>
       </w:r>
@@ -16052,7 +16103,7 @@
       <w:pPr>
         <w:pStyle w:val="Heading2"/>
       </w:pPr>
-      <w:bookmarkStart w:id="23" w:name="_Toc7088589"/>
+      <w:bookmarkStart w:id="23" w:name="_Toc8886382"/>
       <w:r>
         <w:t>Delete a Column from a pySpark DataFrame</w:t>
       </w:r>
@@ -16342,7 +16393,7 @@
       <w:pPr>
         <w:pStyle w:val="Heading2"/>
       </w:pPr>
-      <w:bookmarkStart w:id="24" w:name="_Toc7088590"/>
+      <w:bookmarkStart w:id="24" w:name="_Toc8886383"/>
       <w:r>
         <w:lastRenderedPageBreak/>
         <w:t>Drop Duplicate Rows</w:t>
@@ -16376,7 +16427,7 @@
       <w:pPr>
         <w:pStyle w:val="Heading2"/>
       </w:pPr>
-      <w:bookmarkStart w:id="25" w:name="_Toc7088591"/>
+      <w:bookmarkStart w:id="25" w:name="_Toc8886384"/>
       <w:r>
         <w:lastRenderedPageBreak/>
         <w:t>Drop Duplicate Rows which are Identical except for the Index</w:t>
@@ -17208,7 +17259,7 @@
       <w:pPr>
         <w:pStyle w:val="Heading2"/>
       </w:pPr>
-      <w:bookmarkStart w:id="26" w:name="_Toc7088592"/>
+      <w:bookmarkStart w:id="26" w:name="_Toc8886385"/>
       <w:r>
         <w:t>Drop Rows which have a certain number of Columns with missing values</w:t>
       </w:r>
@@ -18083,7 +18134,7 @@
       <w:pPr>
         <w:pStyle w:val="Heading2"/>
       </w:pPr>
-      <w:bookmarkStart w:id="27" w:name="_Toc7088593"/>
+      <w:bookmarkStart w:id="27" w:name="_Toc8886386"/>
       <w:r>
         <w:lastRenderedPageBreak/>
         <w:t>Execute SQL on a DataFrame</w:t>
@@ -18190,7 +18241,7 @@
       <w:pPr>
         <w:pStyle w:val="Heading2"/>
       </w:pPr>
-      <w:bookmarkStart w:id="28" w:name="_Toc7088594"/>
+      <w:bookmarkStart w:id="28" w:name="_Toc8886387"/>
       <w:r>
         <w:t>Explode a List inside a DataFrame column</w:t>
       </w:r>
@@ -19017,7 +19068,7 @@
       <w:pPr>
         <w:pStyle w:val="Heading2"/>
       </w:pPr>
-      <w:bookmarkStart w:id="29" w:name="_Toc7088595"/>
+      <w:bookmarkStart w:id="29" w:name="_Toc8886388"/>
       <w:r>
         <w:t>Export a Spark Data Frame</w:t>
       </w:r>
@@ -19100,7 +19151,7 @@
       <w:pPr>
         <w:pStyle w:val="Heading2"/>
       </w:pPr>
-      <w:bookmarkStart w:id="30" w:name="_Toc7088596"/>
+      <w:bookmarkStart w:id="30" w:name="_Toc8886389"/>
       <w:r>
         <w:lastRenderedPageBreak/>
         <w:t>Ex</w:t>
@@ -19200,7 +19251,7 @@
       <w:pPr>
         <w:pStyle w:val="Heading2"/>
       </w:pPr>
-      <w:bookmarkStart w:id="31" w:name="_Toc7088597"/>
+      <w:bookmarkStart w:id="31" w:name="_Toc8886390"/>
       <w:r>
         <w:t>Extract a struct (structure) as a DataFrame</w:t>
       </w:r>
@@ -19240,7 +19291,7 @@
       <w:pPr>
         <w:pStyle w:val="Heading2"/>
       </w:pPr>
-      <w:bookmarkStart w:id="32" w:name="_Toc7088598"/>
+      <w:bookmarkStart w:id="32" w:name="_Toc8886391"/>
       <w:r>
         <w:t>Extract Distinct Values from a DataFrame</w:t>
       </w:r>
@@ -19408,7 +19459,7 @@
       <w:pPr>
         <w:pStyle w:val="Heading2"/>
       </w:pPr>
-      <w:bookmarkStart w:id="33" w:name="_Toc7088599"/>
+      <w:bookmarkStart w:id="33" w:name="_Toc8886392"/>
       <w:r>
         <w:t>Extract Nested JSON Data in Spark</w:t>
       </w:r>
@@ -19445,7 +19496,7 @@
       <w:pPr>
         <w:pStyle w:val="Heading2"/>
       </w:pPr>
-      <w:bookmarkStart w:id="34" w:name="_Toc7088600"/>
+      <w:bookmarkStart w:id="34" w:name="_Toc8886393"/>
       <w:r>
         <w:lastRenderedPageBreak/>
         <w:t>Fill in missing data in a pySpark DataFrame by imputing the means</w:t>
@@ -20452,7 +20503,7 @@
       <w:pPr>
         <w:pStyle w:val="Heading2"/>
       </w:pPr>
-      <w:bookmarkStart w:id="35" w:name="_Toc7088601"/>
+      <w:bookmarkStart w:id="35" w:name="_Toc8886394"/>
       <w:r>
         <w:t xml:space="preserve">Filter </w:t>
       </w:r>
@@ -20525,7 +20576,7 @@
       <w:pPr>
         <w:pStyle w:val="Heading2"/>
       </w:pPr>
-      <w:bookmarkStart w:id="36" w:name="_Toc7088602"/>
+      <w:bookmarkStart w:id="36" w:name="_Toc8886395"/>
       <w:r>
         <w:t>groupBy usage with</w:t>
       </w:r>
@@ -21135,7 +21186,7 @@
       <w:pPr>
         <w:pStyle w:val="Heading2"/>
       </w:pPr>
-      <w:bookmarkStart w:id="37" w:name="_Toc7088603"/>
+      <w:bookmarkStart w:id="37" w:name="_Toc8886396"/>
       <w:r>
         <w:lastRenderedPageBreak/>
         <w:t>J</w:t>
@@ -21150,6 +21201,28 @@
     </w:p>
     <w:p/>
     <w:p>
+      <w:r>
+        <w:t xml:space="preserve">See </w:t>
+      </w:r>
+      <w:hyperlink r:id="rId19" w:history="1">
+        <w:r>
+          <w:rPr>
+            <w:rStyle w:val="Hyperlink"/>
+            <w:rFonts w:eastAsiaTheme="majorEastAsia"/>
+          </w:rPr>
+          <w:t>http://www.learnbymarketing.com/1100/pyspark-joins-by-example/</w:t>
+        </w:r>
+      </w:hyperlink>
+      <w:r>
+        <w:t>.</w:t>
+      </w:r>
+    </w:p>
+    <w:p>
+      <w:pPr>
+        <w:pStyle w:val="code"/>
+      </w:pPr>
+    </w:p>
+    <w:p>
       <w:pPr>
         <w:pStyle w:val="code"/>
       </w:pPr>
@@ -22209,9 +22282,461 @@
       <w:pPr>
         <w:pStyle w:val="code"/>
       </w:pPr>
+    </w:p>
+    <w:p>
+      <w:pPr>
+        <w:rPr>
+          <w:rFonts w:ascii="Courier New" w:eastAsiaTheme="minorHAnsi" w:hAnsi="Courier New" w:cs="Courier New"/>
+          <w:sz w:val="20"/>
+          <w:szCs w:val="20"/>
+        </w:rPr>
+      </w:pPr>
+      <w:r>
+        <w:br w:type="page"/>
+      </w:r>
+    </w:p>
+    <w:p>
+      <w:pPr>
+        <w:pStyle w:val="Heading3"/>
+      </w:pPr>
+      <w:bookmarkStart w:id="38" w:name="_Toc8886397"/>
+      <w:r>
+        <w:lastRenderedPageBreak/>
+        <w:t>Example with mismatched column names</w:t>
+      </w:r>
+      <w:bookmarkEnd w:id="38"/>
+    </w:p>
+    <w:p>
+      <w:pPr>
+        <w:pStyle w:val="code"/>
+      </w:pPr>
+    </w:p>
+    <w:p>
+      <w:pPr>
+        <w:pStyle w:val="code"/>
+        <w:rPr>
+          <w:sz w:val="18"/>
+          <w:szCs w:val="18"/>
+        </w:rPr>
+      </w:pPr>
+      <w:r>
+        <w:rPr>
+          <w:sz w:val="18"/>
+          <w:szCs w:val="18"/>
+        </w:rPr>
+        <w:t xml:space="preserve">    Starting with a vessel_df like:</w:t>
+      </w:r>
+    </w:p>
+    <w:p>
+      <w:pPr>
+        <w:pStyle w:val="code"/>
+        <w:rPr>
+          <w:sz w:val="18"/>
+          <w:szCs w:val="18"/>
+        </w:rPr>
+      </w:pPr>
+      <w:r>
+        <w:rPr>
+          <w:sz w:val="18"/>
+          <w:szCs w:val="18"/>
+        </w:rPr>
+        <w:t xml:space="preserve">    # +---------+----+----------------+--------------+----------+</w:t>
+      </w:r>
+    </w:p>
+    <w:p>
+      <w:pPr>
+        <w:pStyle w:val="code"/>
+        <w:rPr>
+          <w:sz w:val="18"/>
+          <w:szCs w:val="18"/>
+        </w:rPr>
+      </w:pPr>
+      <w:r>
+        <w:rPr>
+          <w:sz w:val="18"/>
+          <w:szCs w:val="18"/>
+        </w:rPr>
+        <w:t xml:space="preserve">    # |      imo| poi|mooring_start_ts|mooring_end_ts|hrs_moored|</w:t>
+      </w:r>
+    </w:p>
+    <w:p>
+      <w:pPr>
+        <w:pStyle w:val="code"/>
+        <w:rPr>
+          <w:sz w:val="18"/>
+          <w:szCs w:val="18"/>
+        </w:rPr>
+      </w:pPr>
+      <w:r>
+        <w:rPr>
+          <w:sz w:val="18"/>
+          <w:szCs w:val="18"/>
+        </w:rPr>
+        <w:t xml:space="preserve">    # +---------+----+----------------+--------------+----------+</w:t>
+      </w:r>
+    </w:p>
+    <w:p>
+      <w:pPr>
+        <w:pStyle w:val="code"/>
+        <w:rPr>
+          <w:sz w:val="18"/>
+          <w:szCs w:val="18"/>
+        </w:rPr>
+      </w:pPr>
+      <w:r>
+        <w:rPr>
+          <w:sz w:val="18"/>
+          <w:szCs w:val="18"/>
+        </w:rPr>
+        <w:t xml:space="preserve">    # |103558307|5567|      1554544859|    1554560286|  4.285278|</w:t>
+      </w:r>
+    </w:p>
+    <w:p>
+      <w:pPr>
+        <w:pStyle w:val="code"/>
+        <w:rPr>
+          <w:sz w:val="18"/>
+          <w:szCs w:val="18"/>
+        </w:rPr>
+      </w:pPr>
+      <w:r>
+        <w:rPr>
+          <w:sz w:val="18"/>
+          <w:szCs w:val="18"/>
+        </w:rPr>
+        <w:t xml:space="preserve">    # |103558307|5567|      1555121474|    1555175654| 15.050000|</w:t>
+      </w:r>
+    </w:p>
+    <w:p>
+      <w:pPr>
+        <w:pStyle w:val="code"/>
+        <w:rPr>
+          <w:sz w:val="18"/>
+          <w:szCs w:val="18"/>
+        </w:rPr>
+      </w:pPr>
+      <w:r>
+        <w:rPr>
+          <w:sz w:val="18"/>
+          <w:szCs w:val="18"/>
+        </w:rPr>
+        <w:t xml:space="preserve">    # +---------+----+----------------+--------------+----------+</w:t>
+      </w:r>
+    </w:p>
+    <w:p>
+      <w:pPr>
+        <w:pStyle w:val="code"/>
+        <w:rPr>
+          <w:sz w:val="18"/>
+          <w:szCs w:val="18"/>
+        </w:rPr>
+      </w:pPr>
+      <w:r>
+        <w:rPr>
+          <w:sz w:val="18"/>
+          <w:szCs w:val="18"/>
+        </w:rPr>
+        <w:t xml:space="preserve">    append a timezone, and local date info for the start of mooring and end of mooring</w:t>
+      </w:r>
+    </w:p>
+    <w:p>
+      <w:pPr>
+        <w:pStyle w:val="code"/>
+        <w:rPr>
+          <w:sz w:val="18"/>
+          <w:szCs w:val="18"/>
+        </w:rPr>
+      </w:pPr>
+      <w:r>
+        <w:rPr>
+          <w:sz w:val="18"/>
+          <w:szCs w:val="18"/>
+        </w:rPr>
+        <w:t xml:space="preserve">    </w:t>
+      </w:r>
+    </w:p>
+    <w:p>
+      <w:pPr>
+        <w:pStyle w:val="code"/>
+        <w:rPr>
+          <w:sz w:val="18"/>
+          <w:szCs w:val="18"/>
+        </w:rPr>
+      </w:pPr>
+      <w:r>
+        <w:rPr>
+          <w:sz w:val="18"/>
+          <w:szCs w:val="18"/>
+        </w:rPr>
+        <w:t xml:space="preserve">    '''</w:t>
+      </w:r>
+    </w:p>
+    <w:p>
+      <w:pPr>
+        <w:pStyle w:val="code"/>
+        <w:rPr>
+          <w:sz w:val="18"/>
+          <w:szCs w:val="18"/>
+        </w:rPr>
+      </w:pPr>
+      <w:r>
+        <w:rPr>
+          <w:sz w:val="18"/>
+          <w:szCs w:val="18"/>
+        </w:rPr>
+        <w:t xml:space="preserve">    vessel_df = vessel_df.join(pois_col_subset_df, vessel_df.poi == pois_col_subset_df.id, 'inner')</w:t>
+      </w:r>
+    </w:p>
+    <w:p/>
+    <w:p>
+      <w:r>
+        <w:t>vessel_df output:</w:t>
+      </w:r>
+    </w:p>
+    <w:p/>
+    <w:p>
+      <w:pPr>
+        <w:shd w:val="clear" w:color="auto" w:fill="FFFFFF"/>
+        <w:tabs>
+          <w:tab w:val="left" w:pos="916"/>
+          <w:tab w:val="left" w:pos="1832"/>
+          <w:tab w:val="left" w:pos="2748"/>
+          <w:tab w:val="left" w:pos="3664"/>
+          <w:tab w:val="left" w:pos="4580"/>
+          <w:tab w:val="left" w:pos="5496"/>
+          <w:tab w:val="left" w:pos="6412"/>
+          <w:tab w:val="left" w:pos="7328"/>
+          <w:tab w:val="left" w:pos="8244"/>
+          <w:tab w:val="left" w:pos="9160"/>
+          <w:tab w:val="left" w:pos="10076"/>
+          <w:tab w:val="left" w:pos="10992"/>
+          <w:tab w:val="left" w:pos="11908"/>
+          <w:tab w:val="left" w:pos="12824"/>
+          <w:tab w:val="left" w:pos="13740"/>
+          <w:tab w:val="left" w:pos="14656"/>
+        </w:tabs>
+        <w:wordWrap w:val="0"/>
+        <w:textAlignment w:val="baseline"/>
+        <w:rPr>
+          <w:rFonts w:ascii="Courier New" w:hAnsi="Courier New" w:cs="Courier New"/>
+          <w:color w:val="000000"/>
+          <w:sz w:val="16"/>
+          <w:szCs w:val="16"/>
+        </w:rPr>
+      </w:pPr>
+      <w:r>
+        <w:rPr>
+          <w:rFonts w:ascii="Courier New" w:hAnsi="Courier New" w:cs="Courier New"/>
+          <w:color w:val="000000"/>
+          <w:sz w:val="16"/>
+          <w:szCs w:val="16"/>
+        </w:rPr>
+        <w:t>+---------+----+----------------+--------------+----------+----+----------+-----------+-------------------+------------+------------+---------+--------------------+-------------+</w:t>
+      </w:r>
+    </w:p>
+    <w:p>
+      <w:pPr>
+        <w:shd w:val="clear" w:color="auto" w:fill="FFFFFF"/>
+        <w:tabs>
+          <w:tab w:val="left" w:pos="916"/>
+          <w:tab w:val="left" w:pos="1832"/>
+          <w:tab w:val="left" w:pos="2748"/>
+          <w:tab w:val="left" w:pos="3664"/>
+          <w:tab w:val="left" w:pos="4580"/>
+          <w:tab w:val="left" w:pos="5496"/>
+          <w:tab w:val="left" w:pos="6412"/>
+          <w:tab w:val="left" w:pos="7328"/>
+          <w:tab w:val="left" w:pos="8244"/>
+          <w:tab w:val="left" w:pos="9160"/>
+          <w:tab w:val="left" w:pos="10076"/>
+          <w:tab w:val="left" w:pos="10992"/>
+          <w:tab w:val="left" w:pos="11908"/>
+          <w:tab w:val="left" w:pos="12824"/>
+          <w:tab w:val="left" w:pos="13740"/>
+          <w:tab w:val="left" w:pos="14656"/>
+        </w:tabs>
+        <w:wordWrap w:val="0"/>
+        <w:textAlignment w:val="baseline"/>
+        <w:rPr>
+          <w:rFonts w:ascii="Courier New" w:hAnsi="Courier New" w:cs="Courier New"/>
+          <w:color w:val="000000"/>
+          <w:sz w:val="16"/>
+          <w:szCs w:val="16"/>
+        </w:rPr>
+      </w:pPr>
+      <w:r>
+        <w:rPr>
+          <w:rFonts w:ascii="Courier New" w:hAnsi="Courier New" w:cs="Courier New"/>
+          <w:color w:val="000000"/>
+          <w:sz w:val="16"/>
+          <w:szCs w:val="16"/>
+        </w:rPr>
+        <w:t>|      imo| poi|mooring_start_ts|mooring_end_ts|hrs_moored|  id|  poi_type| short_name|          long_name|centroid_lat|centroid_lng|radius_km|          fence_json|           tz|</w:t>
+      </w:r>
+    </w:p>
+    <w:p>
+      <w:pPr>
+        <w:shd w:val="clear" w:color="auto" w:fill="FFFFFF"/>
+        <w:tabs>
+          <w:tab w:val="left" w:pos="916"/>
+          <w:tab w:val="left" w:pos="1832"/>
+          <w:tab w:val="left" w:pos="2748"/>
+          <w:tab w:val="left" w:pos="3664"/>
+          <w:tab w:val="left" w:pos="4580"/>
+          <w:tab w:val="left" w:pos="5496"/>
+          <w:tab w:val="left" w:pos="6412"/>
+          <w:tab w:val="left" w:pos="7328"/>
+          <w:tab w:val="left" w:pos="8244"/>
+          <w:tab w:val="left" w:pos="9160"/>
+          <w:tab w:val="left" w:pos="10076"/>
+          <w:tab w:val="left" w:pos="10992"/>
+          <w:tab w:val="left" w:pos="11908"/>
+          <w:tab w:val="left" w:pos="12824"/>
+          <w:tab w:val="left" w:pos="13740"/>
+          <w:tab w:val="left" w:pos="14656"/>
+        </w:tabs>
+        <w:wordWrap w:val="0"/>
+        <w:textAlignment w:val="baseline"/>
+        <w:rPr>
+          <w:rFonts w:ascii="Courier New" w:hAnsi="Courier New" w:cs="Courier New"/>
+          <w:color w:val="000000"/>
+          <w:sz w:val="16"/>
+          <w:szCs w:val="16"/>
+        </w:rPr>
+      </w:pPr>
+      <w:r>
+        <w:rPr>
+          <w:rFonts w:ascii="Courier New" w:hAnsi="Courier New" w:cs="Courier New"/>
+          <w:color w:val="000000"/>
+          <w:sz w:val="16"/>
+          <w:szCs w:val="16"/>
+        </w:rPr>
+        <w:t>+---------+----+----------------+--------------+----------+----+----------+-----------+-------------------+------------+------------+---------+--------------------+-------------+</w:t>
+      </w:r>
+    </w:p>
+    <w:p>
+      <w:pPr>
+        <w:shd w:val="clear" w:color="auto" w:fill="FFFFFF"/>
+        <w:tabs>
+          <w:tab w:val="left" w:pos="916"/>
+          <w:tab w:val="left" w:pos="1832"/>
+          <w:tab w:val="left" w:pos="2748"/>
+          <w:tab w:val="left" w:pos="3664"/>
+          <w:tab w:val="left" w:pos="4580"/>
+          <w:tab w:val="left" w:pos="5496"/>
+          <w:tab w:val="left" w:pos="6412"/>
+          <w:tab w:val="left" w:pos="7328"/>
+          <w:tab w:val="left" w:pos="8244"/>
+          <w:tab w:val="left" w:pos="9160"/>
+          <w:tab w:val="left" w:pos="10076"/>
+          <w:tab w:val="left" w:pos="10992"/>
+          <w:tab w:val="left" w:pos="11908"/>
+          <w:tab w:val="left" w:pos="12824"/>
+          <w:tab w:val="left" w:pos="13740"/>
+          <w:tab w:val="left" w:pos="14656"/>
+        </w:tabs>
+        <w:wordWrap w:val="0"/>
+        <w:textAlignment w:val="baseline"/>
+        <w:rPr>
+          <w:rFonts w:ascii="Courier New" w:hAnsi="Courier New" w:cs="Courier New"/>
+          <w:color w:val="000000"/>
+          <w:sz w:val="16"/>
+          <w:szCs w:val="16"/>
+        </w:rPr>
+      </w:pPr>
+      <w:r>
+        <w:rPr>
+          <w:rFonts w:ascii="Courier New" w:hAnsi="Courier New" w:cs="Courier New"/>
+          <w:color w:val="000000"/>
+          <w:sz w:val="16"/>
+          <w:szCs w:val="16"/>
+        </w:rPr>
+        <w:t>|103558307|5567|      1554544859|    1554560286|  4.285278|5567|marinePort|CHANGSHU PT|CHANGSHU PT [CNCGS]|       31.65|    120.7167|   12.586|{"type":"Polygon"...|Asia/Shanghai|</w:t>
+      </w:r>
+    </w:p>
+    <w:p>
+      <w:pPr>
+        <w:shd w:val="clear" w:color="auto" w:fill="FFFFFF"/>
+        <w:tabs>
+          <w:tab w:val="left" w:pos="916"/>
+          <w:tab w:val="left" w:pos="1832"/>
+          <w:tab w:val="left" w:pos="2748"/>
+          <w:tab w:val="left" w:pos="3664"/>
+          <w:tab w:val="left" w:pos="4580"/>
+          <w:tab w:val="left" w:pos="5496"/>
+          <w:tab w:val="left" w:pos="6412"/>
+          <w:tab w:val="left" w:pos="7328"/>
+          <w:tab w:val="left" w:pos="8244"/>
+          <w:tab w:val="left" w:pos="9160"/>
+          <w:tab w:val="left" w:pos="10076"/>
+          <w:tab w:val="left" w:pos="10992"/>
+          <w:tab w:val="left" w:pos="11908"/>
+          <w:tab w:val="left" w:pos="12824"/>
+          <w:tab w:val="left" w:pos="13740"/>
+          <w:tab w:val="left" w:pos="14656"/>
+        </w:tabs>
+        <w:wordWrap w:val="0"/>
+        <w:textAlignment w:val="baseline"/>
+        <w:rPr>
+          <w:rFonts w:ascii="Courier New" w:hAnsi="Courier New" w:cs="Courier New"/>
+          <w:color w:val="000000"/>
+          <w:sz w:val="16"/>
+          <w:szCs w:val="16"/>
+        </w:rPr>
+      </w:pPr>
+      <w:r>
+        <w:rPr>
+          <w:rFonts w:ascii="Courier New" w:hAnsi="Courier New" w:cs="Courier New"/>
+          <w:color w:val="000000"/>
+          <w:sz w:val="16"/>
+          <w:szCs w:val="16"/>
+        </w:rPr>
+        <w:t>|103558307|5567|      1555121474|    1555175654| 15.050000|5567|marinePort|CHANGSHU PT|CHANGSHU PT [CNCGS]|       31.65|    120.7167|   12.586|{"type":"Polygon"...|Asia/Shanghai|</w:t>
+      </w:r>
+    </w:p>
+    <w:p>
+      <w:pPr>
+        <w:shd w:val="clear" w:color="auto" w:fill="FFFFFF"/>
+        <w:tabs>
+          <w:tab w:val="left" w:pos="916"/>
+          <w:tab w:val="left" w:pos="1832"/>
+          <w:tab w:val="left" w:pos="2748"/>
+          <w:tab w:val="left" w:pos="3664"/>
+          <w:tab w:val="left" w:pos="4580"/>
+          <w:tab w:val="left" w:pos="5496"/>
+          <w:tab w:val="left" w:pos="6412"/>
+          <w:tab w:val="left" w:pos="7328"/>
+          <w:tab w:val="left" w:pos="8244"/>
+          <w:tab w:val="left" w:pos="9160"/>
+          <w:tab w:val="left" w:pos="10076"/>
+          <w:tab w:val="left" w:pos="10992"/>
+          <w:tab w:val="left" w:pos="11908"/>
+          <w:tab w:val="left" w:pos="12824"/>
+          <w:tab w:val="left" w:pos="13740"/>
+          <w:tab w:val="left" w:pos="14656"/>
+        </w:tabs>
+        <w:wordWrap w:val="0"/>
+        <w:textAlignment w:val="baseline"/>
+        <w:rPr>
+          <w:rFonts w:ascii="Courier New" w:hAnsi="Courier New" w:cs="Courier New"/>
+          <w:color w:val="000000"/>
+          <w:sz w:val="16"/>
+          <w:szCs w:val="16"/>
+        </w:rPr>
+      </w:pPr>
+      <w:r>
+        <w:rPr>
+          <w:rFonts w:ascii="Courier New" w:hAnsi="Courier New" w:cs="Courier New"/>
+          <w:color w:val="000000"/>
+          <w:sz w:val="16"/>
+          <w:szCs w:val="16"/>
+        </w:rPr>
+        <w:t>+---------+----+----------------+--------------+----------+----+----------+-----------+-------------------+------------+------------+---------+--------------------+-------------+</w:t>
+      </w:r>
     </w:p>
     <w:p/>
     <w:p/>
+    <w:p/>
     <w:p>
       <w:pPr>
         <w:pStyle w:val="Heading2"/>
@@ -22219,7 +22744,7 @@
           <w:shd w:val="clear" w:color="auto" w:fill="F4F5F7"/>
         </w:rPr>
       </w:pPr>
-      <w:bookmarkStart w:id="38" w:name="_Toc7088604"/>
+      <w:bookmarkStart w:id="39" w:name="_Toc8886398"/>
       <w:r>
         <w:t xml:space="preserve">Loading a Schema while Correcting </w:t>
       </w:r>
@@ -22229,7 +22754,7 @@
         </w:rPr>
         <w:t>org.apache.parquet.io.ParquetDecodingException</w:t>
       </w:r>
-      <w:bookmarkEnd w:id="38"/>
+      <w:bookmarkEnd w:id="39"/>
     </w:p>
     <w:p>
       <w:pPr>
@@ -22339,7 +22864,6 @@
         <w:rPr>
           <w:rFonts w:ascii="Times New Roman" w:hAnsi="Times New Roman" w:cs="Times New Roman"/>
         </w:rPr>
-        <w:lastRenderedPageBreak/>
         <w:t>test_df = sqlContext.sql('''</w:t>
       </w:r>
     </w:p>
@@ -22449,22 +22973,37 @@
       <w:pPr>
         <w:pStyle w:val="Heading2"/>
       </w:pPr>
-      <w:bookmarkStart w:id="39" w:name="_Toc7088605"/>
+      <w:bookmarkStart w:id="40" w:name="_Toc8886399"/>
       <w:r>
         <w:t>Read a DataFrame from a csv file</w:t>
       </w:r>
-      <w:bookmarkEnd w:id="39"/>
+      <w:bookmarkEnd w:id="40"/>
     </w:p>
     <w:p/>
     <w:p>
+      <w:r>
+        <w:t xml:space="preserve">See </w:t>
+      </w:r>
+      <w:hyperlink r:id="rId20" w:history="1">
+        <w:r>
+          <w:rPr>
+            <w:rStyle w:val="Hyperlink"/>
+            <w:rFonts w:eastAsiaTheme="majorEastAsia"/>
+          </w:rPr>
+          <w:t>https://spark.apache.org/docs/1.6.0/api/java/org/apache/spark/sql/types/DataTypes.html</w:t>
+        </w:r>
+      </w:hyperlink>
+    </w:p>
+    <w:p/>
+    <w:p>
       <w:pPr>
         <w:pStyle w:val="Heading3"/>
       </w:pPr>
-      <w:bookmarkStart w:id="40" w:name="_Toc7088606"/>
+      <w:bookmarkStart w:id="41" w:name="_Toc8886400"/>
       <w:r>
         <w:t>Example 1</w:t>
       </w:r>
-      <w:bookmarkEnd w:id="40"/>
+      <w:bookmarkEnd w:id="41"/>
     </w:p>
     <w:p>
       <w:pPr>
@@ -22488,6 +23027,7 @@
           <w:sz w:val="24"/>
           <w:szCs w:val="24"/>
         </w:rPr>
+        <w:lastRenderedPageBreak/>
         <w:t>import pandas  as pd</w:t>
       </w:r>
     </w:p>
@@ -22550,14 +23090,14 @@
           <w:rFonts w:eastAsia="Times New Roman"/>
         </w:rPr>
       </w:pPr>
-      <w:bookmarkStart w:id="41" w:name="_Toc7088607"/>
+      <w:bookmarkStart w:id="42" w:name="_Toc8886401"/>
       <w:r>
         <w:rPr>
           <w:rFonts w:eastAsia="Times New Roman"/>
         </w:rPr>
         <w:t>Example 2</w:t>
       </w:r>
-      <w:bookmarkEnd w:id="41"/>
+      <w:bookmarkEnd w:id="42"/>
     </w:p>
     <w:p/>
     <w:p>
@@ -22865,14 +23405,14 @@
       <w:pPr>
         <w:pStyle w:val="Heading2"/>
       </w:pPr>
-      <w:bookmarkStart w:id="42" w:name="_Toc7088608"/>
+      <w:bookmarkStart w:id="43" w:name="_Toc8886402"/>
       <w:r>
         <w:t xml:space="preserve">Register </w:t>
       </w:r>
       <w:r>
         <w:t>a DataFrame as a Temporary Table</w:t>
       </w:r>
-      <w:bookmarkEnd w:id="42"/>
+      <w:bookmarkEnd w:id="43"/>
     </w:p>
     <w:p/>
     <w:p>
@@ -23009,7 +23549,6 @@
           <w:sz w:val="24"/>
           <w:szCs w:val="24"/>
         </w:rPr>
-        <w:lastRenderedPageBreak/>
         <w:t>print vessel_poi_count_df.count()</w:t>
       </w:r>
     </w:p>
@@ -23223,12 +23762,12 @@
       <w:pPr>
         <w:pStyle w:val="Heading2"/>
       </w:pPr>
-      <w:bookmarkStart w:id="43" w:name="_Toc7088609"/>
+      <w:bookmarkStart w:id="44" w:name="_Toc8886403"/>
       <w:r>
         <w:lastRenderedPageBreak/>
         <w:t>Row Count of a DataFrame</w:t>
       </w:r>
-      <w:bookmarkEnd w:id="43"/>
+      <w:bookmarkEnd w:id="44"/>
     </w:p>
     <w:p/>
     <w:p>
@@ -23261,11 +23800,11 @@
       <w:pPr>
         <w:pStyle w:val="Heading2"/>
       </w:pPr>
-      <w:bookmarkStart w:id="44" w:name="_Toc7088610"/>
+      <w:bookmarkStart w:id="45" w:name="_Toc8886404"/>
       <w:r>
         <w:t>Sample a DataFrame (approximate sample)</w:t>
       </w:r>
-      <w:bookmarkEnd w:id="44"/>
+      <w:bookmarkEnd w:id="45"/>
     </w:p>
     <w:p/>
     <w:p>
@@ -23298,11 +23837,11 @@
       <w:pPr>
         <w:pStyle w:val="Heading2"/>
       </w:pPr>
-      <w:bookmarkStart w:id="45" w:name="_Toc7088611"/>
+      <w:bookmarkStart w:id="46" w:name="_Toc8886405"/>
       <w:r>
         <w:t>Show the percentage of missing observations  in each column of a pySpark DataFrame</w:t>
       </w:r>
-      <w:bookmarkEnd w:id="45"/>
+      <w:bookmarkEnd w:id="46"/>
     </w:p>
     <w:p>
       <w:pPr>
@@ -23482,11 +24021,11 @@
       <w:pPr>
         <w:pStyle w:val="Heading2"/>
       </w:pPr>
-      <w:bookmarkStart w:id="46" w:name="_Toc7088612"/>
+      <w:bookmarkStart w:id="47" w:name="_Toc8886406"/>
       <w:r>
         <w:t>Sort a DataFrame</w:t>
       </w:r>
-      <w:bookmarkEnd w:id="46"/>
+      <w:bookmarkEnd w:id="47"/>
     </w:p>
     <w:p/>
     <w:p>
@@ -24738,12 +25277,12 @@
       <w:pPr>
         <w:pStyle w:val="Heading2"/>
       </w:pPr>
-      <w:bookmarkStart w:id="47" w:name="_Toc7088613"/>
+      <w:bookmarkStart w:id="48" w:name="_Toc8886407"/>
       <w:r>
         <w:lastRenderedPageBreak/>
         <w:t>Specify the schema programmatically</w:t>
       </w:r>
-      <w:bookmarkEnd w:id="47"/>
+      <w:bookmarkEnd w:id="48"/>
     </w:p>
     <w:p/>
     <w:p>
@@ -25126,7 +25665,7 @@
       <w:pPr>
         <w:pStyle w:val="Heading2"/>
       </w:pPr>
-      <w:bookmarkStart w:id="48" w:name="_Toc7088614"/>
+      <w:bookmarkStart w:id="49" w:name="_Toc8886408"/>
       <w:r>
         <w:lastRenderedPageBreak/>
         <w:t xml:space="preserve">Statistics on </w:t>
@@ -25137,18 +25676,18 @@
       <w:r>
         <w:t xml:space="preserve"> columns</w:t>
       </w:r>
-      <w:bookmarkEnd w:id="48"/>
+      <w:bookmarkEnd w:id="49"/>
     </w:p>
     <w:p/>
     <w:p>
       <w:pPr>
         <w:pStyle w:val="Heading3"/>
       </w:pPr>
-      <w:bookmarkStart w:id="49" w:name="_Toc7088615"/>
+      <w:bookmarkStart w:id="50" w:name="_Toc8886409"/>
       <w:r>
         <w:t>Calculate Mean and Median of a Column</w:t>
       </w:r>
-      <w:bookmarkEnd w:id="49"/>
+      <w:bookmarkEnd w:id="50"/>
     </w:p>
     <w:p>
       <w:pPr>
@@ -25710,11 +26249,11 @@
       <w:pPr>
         <w:pStyle w:val="Heading3"/>
       </w:pPr>
-      <w:bookmarkStart w:id="50" w:name="_Toc7088616"/>
+      <w:bookmarkStart w:id="51" w:name="_Toc8886410"/>
       <w:r>
         <w:t>Statistics Summary for a pySpark DataFrame</w:t>
       </w:r>
-      <w:bookmarkEnd w:id="50"/>
+      <w:bookmarkEnd w:id="51"/>
     </w:p>
     <w:p/>
     <w:p>
@@ -26092,11 +26631,11 @@
         <w:pStyle w:val="Heading1"/>
         <w:ind w:left="0"/>
       </w:pPr>
-      <w:bookmarkStart w:id="51" w:name="_Toc7088617"/>
+      <w:bookmarkStart w:id="52" w:name="_Toc8886411"/>
       <w:r>
         <w:t>pyspark.sql</w:t>
       </w:r>
-      <w:bookmarkEnd w:id="51"/>
+      <w:bookmarkEnd w:id="52"/>
     </w:p>
     <w:p/>
     <w:p>
@@ -26243,12 +26782,12 @@
         <w:pStyle w:val="Heading1"/>
         <w:ind w:left="0"/>
       </w:pPr>
-      <w:bookmarkStart w:id="52" w:name="_Toc7088618"/>
+      <w:bookmarkStart w:id="53" w:name="_Toc8886412"/>
       <w:r>
         <w:lastRenderedPageBreak/>
         <w:t>SparkSQL</w:t>
       </w:r>
-      <w:bookmarkEnd w:id="52"/>
+      <w:bookmarkEnd w:id="53"/>
     </w:p>
     <w:p/>
     <w:p/>
@@ -26257,11 +26796,11 @@
         <w:pStyle w:val="Heading1"/>
         <w:ind w:left="0"/>
       </w:pPr>
-      <w:bookmarkStart w:id="53" w:name="_Toc7088619"/>
+      <w:bookmarkStart w:id="54" w:name="_Toc8886413"/>
       <w:r>
         <w:t>Case Statements</w:t>
       </w:r>
-      <w:bookmarkEnd w:id="53"/>
+      <w:bookmarkEnd w:id="54"/>
     </w:p>
     <w:p>
       <w:pPr>
@@ -26566,11 +27105,11 @@
         <w:pStyle w:val="Heading1"/>
         <w:ind w:left="0"/>
       </w:pPr>
-      <w:bookmarkStart w:id="54" w:name="_Toc7088620"/>
+      <w:bookmarkStart w:id="55" w:name="_Toc8886414"/>
       <w:r>
         <w:t>DataFrame  (pyspark.sql.dataframe.DataFrame)</w:t>
       </w:r>
-      <w:bookmarkEnd w:id="54"/>
+      <w:bookmarkEnd w:id="55"/>
     </w:p>
     <w:p>
       <w:pPr>
@@ -26603,12 +27142,12 @@
       <w:pPr>
         <w:pStyle w:val="Heading2"/>
       </w:pPr>
-      <w:bookmarkStart w:id="55" w:name="_Toc7088621"/>
+      <w:bookmarkStart w:id="56" w:name="_Toc8886415"/>
       <w:r>
         <w:lastRenderedPageBreak/>
         <w:t>Read a Parquet File into a DataFrame</w:t>
       </w:r>
-      <w:bookmarkEnd w:id="55"/>
+      <w:bookmarkEnd w:id="56"/>
     </w:p>
     <w:p>
       <w:pPr>
@@ -26671,11 +27210,11 @@
       <w:pPr>
         <w:pStyle w:val="Heading2"/>
       </w:pPr>
-      <w:bookmarkStart w:id="56" w:name="_Toc7088622"/>
+      <w:bookmarkStart w:id="57" w:name="_Toc8886416"/>
       <w:r>
         <w:t>Store DataFrame as Temp Table for Later Querying</w:t>
       </w:r>
-      <w:bookmarkEnd w:id="56"/>
+      <w:bookmarkEnd w:id="57"/>
     </w:p>
     <w:p/>
     <w:p>
@@ -26756,11 +27295,11 @@
         <w:pStyle w:val="Heading1"/>
         <w:ind w:left="0"/>
       </w:pPr>
-      <w:bookmarkStart w:id="57" w:name="_Toc7088623"/>
+      <w:bookmarkStart w:id="58" w:name="_Toc8886417"/>
       <w:r>
         <w:t>Select an Array Element</w:t>
       </w:r>
-      <w:bookmarkEnd w:id="57"/>
+      <w:bookmarkEnd w:id="58"/>
     </w:p>
     <w:p>
       <w:pPr>
@@ -26905,23 +27444,23 @@
         <w:pStyle w:val="Heading1"/>
         <w:ind w:left="0"/>
       </w:pPr>
-      <w:bookmarkStart w:id="58" w:name="_Toc7088624"/>
+      <w:bookmarkStart w:id="59" w:name="_Toc8886418"/>
       <w:r>
         <w:lastRenderedPageBreak/>
         <w:t>Parquet</w:t>
       </w:r>
-      <w:bookmarkEnd w:id="58"/>
+      <w:bookmarkEnd w:id="59"/>
     </w:p>
     <w:p/>
     <w:p>
       <w:pPr>
         <w:pStyle w:val="Heading2"/>
       </w:pPr>
-      <w:bookmarkStart w:id="59" w:name="_Toc7088625"/>
+      <w:bookmarkStart w:id="60" w:name="_Toc8886419"/>
       <w:r>
         <w:t>Explode a list or array data field</w:t>
       </w:r>
-      <w:bookmarkEnd w:id="59"/>
+      <w:bookmarkEnd w:id="60"/>
     </w:p>
     <w:p/>
     <w:p>
@@ -28641,23 +29180,23 @@
         <w:pStyle w:val="Heading1"/>
         <w:ind w:left="0"/>
       </w:pPr>
-      <w:bookmarkStart w:id="60" w:name="_Toc7088626"/>
+      <w:bookmarkStart w:id="61" w:name="_Toc8886420"/>
       <w:r>
         <w:lastRenderedPageBreak/>
         <w:t>Strings</w:t>
       </w:r>
-      <w:bookmarkEnd w:id="60"/>
+      <w:bookmarkEnd w:id="61"/>
     </w:p>
     <w:p/>
     <w:p>
       <w:pPr>
         <w:pStyle w:val="Heading2"/>
       </w:pPr>
-      <w:bookmarkStart w:id="61" w:name="_Toc7088627"/>
+      <w:bookmarkStart w:id="62" w:name="_Toc8886421"/>
       <w:r>
         <w:t>Concatenate strings</w:t>
       </w:r>
-      <w:bookmarkEnd w:id="61"/>
+      <w:bookmarkEnd w:id="62"/>
     </w:p>
     <w:p/>
     <w:p>
@@ -28699,11 +29238,11 @@
       <w:pPr>
         <w:pStyle w:val="Heading2"/>
       </w:pPr>
-      <w:bookmarkStart w:id="62" w:name="_Toc7088628"/>
+      <w:bookmarkStart w:id="63" w:name="_Toc8886422"/>
       <w:r>
         <w:t>Convert a numeric field to a string</w:t>
       </w:r>
-      <w:bookmarkEnd w:id="62"/>
+      <w:bookmarkEnd w:id="63"/>
     </w:p>
     <w:p/>
     <w:p>
@@ -28970,11 +29509,11 @@
       <w:pPr>
         <w:pStyle w:val="Heading2"/>
       </w:pPr>
-      <w:bookmarkStart w:id="63" w:name="_Toc7088629"/>
+      <w:bookmarkStart w:id="64" w:name="_Toc8886423"/>
       <w:r>
         <w:t>Substring</w:t>
       </w:r>
-      <w:bookmarkEnd w:id="63"/>
+      <w:bookmarkEnd w:id="64"/>
     </w:p>
     <w:p/>
     <w:p>
@@ -29008,23 +29547,23 @@
         <w:pStyle w:val="Heading1"/>
         <w:ind w:left="0"/>
       </w:pPr>
-      <w:bookmarkStart w:id="64" w:name="_Toc7088630"/>
+      <w:bookmarkStart w:id="65" w:name="_Toc8886424"/>
       <w:r>
         <w:lastRenderedPageBreak/>
         <w:t>Timestamps</w:t>
       </w:r>
-      <w:bookmarkEnd w:id="64"/>
+      <w:bookmarkEnd w:id="65"/>
     </w:p>
     <w:p/>
     <w:p>
       <w:pPr>
         <w:pStyle w:val="Heading2"/>
       </w:pPr>
-      <w:bookmarkStart w:id="65" w:name="_Toc7088631"/>
+      <w:bookmarkStart w:id="66" w:name="_Toc8886425"/>
       <w:r>
         <w:t>Convert string to timestamp</w:t>
       </w:r>
-      <w:bookmarkEnd w:id="65"/>
+      <w:bookmarkEnd w:id="66"/>
     </w:p>
     <w:p/>
     <w:p>
@@ -29310,11 +29849,11 @@
       <w:pPr>
         <w:pStyle w:val="Heading2"/>
       </w:pPr>
-      <w:bookmarkStart w:id="66" w:name="_Toc7088632"/>
+      <w:bookmarkStart w:id="67" w:name="_Toc8886426"/>
       <w:r>
         <w:t>Convert Unix Timestamp to Formatted Date</w:t>
       </w:r>
-      <w:bookmarkEnd w:id="66"/>
+      <w:bookmarkEnd w:id="67"/>
     </w:p>
     <w:p/>
     <w:p>
@@ -29622,12 +30161,12 @@
       <w:pPr>
         <w:pStyle w:val="Heading2"/>
       </w:pPr>
-      <w:bookmarkStart w:id="67" w:name="_Toc7088633"/>
+      <w:bookmarkStart w:id="68" w:name="_Toc8886427"/>
       <w:r>
         <w:lastRenderedPageBreak/>
         <w:t>Convert Unix Timestamp to ISO Standard Date and Time</w:t>
       </w:r>
-      <w:bookmarkEnd w:id="67"/>
+      <w:bookmarkEnd w:id="68"/>
     </w:p>
     <w:p/>
     <w:p>
@@ -29662,12 +30201,12 @@
         <w:pStyle w:val="Heading1"/>
         <w:ind w:left="0"/>
       </w:pPr>
-      <w:bookmarkStart w:id="68" w:name="_Toc7088634"/>
+      <w:bookmarkStart w:id="69" w:name="_Toc8886428"/>
       <w:r>
         <w:lastRenderedPageBreak/>
         <w:t>Appendix 1: pySpark DataTypes:</w:t>
       </w:r>
-      <w:bookmarkEnd w:id="68"/>
+      <w:bookmarkEnd w:id="69"/>
     </w:p>
     <w:p>
       <w:pPr>
@@ -29675,7 +30214,7 @@
       </w:pPr>
     </w:p>
     <w:p>
-      <w:hyperlink r:id="rId19" w:history="1">
+      <w:hyperlink r:id="rId21" w:history="1">
         <w:r>
           <w:rPr>
             <w:rStyle w:val="Hyperlink"/>
@@ -29699,11 +30238,11 @@
         <w:pStyle w:val="Heading1"/>
         <w:ind w:left="0"/>
       </w:pPr>
-      <w:bookmarkStart w:id="69" w:name="_Toc7088635"/>
+      <w:bookmarkStart w:id="70" w:name="_Toc8886429"/>
       <w:r>
         <w:t>Appendix 2 :  Identifying Outliers</w:t>
       </w:r>
-      <w:bookmarkEnd w:id="69"/>
+      <w:bookmarkEnd w:id="70"/>
     </w:p>
     <w:p>
       <w:pPr>
@@ -33277,7 +33816,7 @@
 </file>
 
 <file path=customXml/itemProps1.xml><?xml version="1.0" encoding="utf-8"?>
-<ds:datastoreItem xmlns:ds="http://schemas.openxmlformats.org/officeDocument/2006/customXml" ds:itemID="{0B25D94A-57A0-0946-8A56-6CA80C48C0C0}">
+<ds:datastoreItem xmlns:ds="http://schemas.openxmlformats.org/officeDocument/2006/customXml" ds:itemID="{28C0DDFC-B11D-8845-A380-2C218306F0F2}">
   <ds:schemaRefs>
     <ds:schemaRef ds:uri="http://schemas.openxmlformats.org/officeDocument/2006/bibliography"/>
   </ds:schemaRefs>

</xml_diff>

<commit_message>
Delete rows from a pyspark DataFrame which have a null in one or more columns
</commit_message>
<xml_diff>
--- a/pySpark_Cheatsheet.docx
+++ b/pySpark_Cheatsheet.docx
@@ -74,7 +74,7 @@
             </w:rPr>
             <w:fldChar w:fldCharType="separate"/>
           </w:r>
-          <w:hyperlink w:anchor="_Toc11309551" w:history="1">
+          <w:hyperlink w:anchor="_Toc11393087" w:history="1">
             <w:r>
               <w:rPr>
                 <w:rStyle w:val="Hyperlink"/>
@@ -101,7 +101,7 @@
                 <w:noProof/>
                 <w:webHidden/>
               </w:rPr>
-              <w:instrText xml:space="preserve"> PAGEREF _Toc11309551 \h </w:instrText>
+              <w:instrText xml:space="preserve"> PAGEREF _Toc11393087 \h </w:instrText>
             </w:r>
             <w:r>
               <w:rPr>
@@ -147,7 +147,7 @@
               <w:szCs w:val="24"/>
             </w:rPr>
           </w:pPr>
-          <w:hyperlink w:anchor="_Toc11309552" w:history="1">
+          <w:hyperlink w:anchor="_Toc11393088" w:history="1">
             <w:r>
               <w:rPr>
                 <w:rStyle w:val="Hyperlink"/>
@@ -174,7 +174,7 @@
                 <w:noProof/>
                 <w:webHidden/>
               </w:rPr>
-              <w:instrText xml:space="preserve"> PAGEREF _Toc11309552 \h </w:instrText>
+              <w:instrText xml:space="preserve"> PAGEREF _Toc11393088 \h </w:instrText>
             </w:r>
             <w:r>
               <w:rPr>
@@ -220,7 +220,7 @@
               <w:szCs w:val="24"/>
             </w:rPr>
           </w:pPr>
-          <w:hyperlink w:anchor="_Toc11309553" w:history="1">
+          <w:hyperlink w:anchor="_Toc11393089" w:history="1">
             <w:r>
               <w:rPr>
                 <w:rStyle w:val="Hyperlink"/>
@@ -247,7 +247,7 @@
                 <w:noProof/>
                 <w:webHidden/>
               </w:rPr>
-              <w:instrText xml:space="preserve"> PAGEREF _Toc11309553 \h </w:instrText>
+              <w:instrText xml:space="preserve"> PAGEREF _Toc11393089 \h </w:instrText>
             </w:r>
             <w:r>
               <w:rPr>
@@ -293,7 +293,7 @@
               <w:szCs w:val="24"/>
             </w:rPr>
           </w:pPr>
-          <w:hyperlink w:anchor="_Toc11309554" w:history="1">
+          <w:hyperlink w:anchor="_Toc11393090" w:history="1">
             <w:r>
               <w:rPr>
                 <w:rStyle w:val="Hyperlink"/>
@@ -320,7 +320,7 @@
                 <w:noProof/>
                 <w:webHidden/>
               </w:rPr>
-              <w:instrText xml:space="preserve"> PAGEREF _Toc11309554 \h </w:instrText>
+              <w:instrText xml:space="preserve"> PAGEREF _Toc11393090 \h </w:instrText>
             </w:r>
             <w:r>
               <w:rPr>
@@ -366,7 +366,7 @@
               <w:szCs w:val="24"/>
             </w:rPr>
           </w:pPr>
-          <w:hyperlink w:anchor="_Toc11309555" w:history="1">
+          <w:hyperlink w:anchor="_Toc11393091" w:history="1">
             <w:r>
               <w:rPr>
                 <w:rStyle w:val="Hyperlink"/>
@@ -393,7 +393,7 @@
                 <w:noProof/>
                 <w:webHidden/>
               </w:rPr>
-              <w:instrText xml:space="preserve"> PAGEREF _Toc11309555 \h </w:instrText>
+              <w:instrText xml:space="preserve"> PAGEREF _Toc11393091 \h </w:instrText>
             </w:r>
             <w:r>
               <w:rPr>
@@ -439,7 +439,7 @@
               <w:szCs w:val="24"/>
             </w:rPr>
           </w:pPr>
-          <w:hyperlink w:anchor="_Toc11309556" w:history="1">
+          <w:hyperlink w:anchor="_Toc11393092" w:history="1">
             <w:r>
               <w:rPr>
                 <w:rStyle w:val="Hyperlink"/>
@@ -466,7 +466,7 @@
                 <w:noProof/>
                 <w:webHidden/>
               </w:rPr>
-              <w:instrText xml:space="preserve"> PAGEREF _Toc11309556 \h </w:instrText>
+              <w:instrText xml:space="preserve"> PAGEREF _Toc11393092 \h </w:instrText>
             </w:r>
             <w:r>
               <w:rPr>
@@ -512,7 +512,7 @@
               <w:szCs w:val="24"/>
             </w:rPr>
           </w:pPr>
-          <w:hyperlink w:anchor="_Toc11309557" w:history="1">
+          <w:hyperlink w:anchor="_Toc11393093" w:history="1">
             <w:r>
               <w:rPr>
                 <w:rStyle w:val="Hyperlink"/>
@@ -539,7 +539,7 @@
                 <w:noProof/>
                 <w:webHidden/>
               </w:rPr>
-              <w:instrText xml:space="preserve"> PAGEREF _Toc11309557 \h </w:instrText>
+              <w:instrText xml:space="preserve"> PAGEREF _Toc11393093 \h </w:instrText>
             </w:r>
             <w:r>
               <w:rPr>
@@ -583,7 +583,7 @@
               <w:noProof/>
             </w:rPr>
           </w:pPr>
-          <w:hyperlink w:anchor="_Toc11309558" w:history="1">
+          <w:hyperlink w:anchor="_Toc11393094" w:history="1">
             <w:r>
               <w:rPr>
                 <w:rStyle w:val="Hyperlink"/>
@@ -610,7 +610,7 @@
                 <w:noProof/>
                 <w:webHidden/>
               </w:rPr>
-              <w:instrText xml:space="preserve"> PAGEREF _Toc11309558 \h </w:instrText>
+              <w:instrText xml:space="preserve"> PAGEREF _Toc11393094 \h </w:instrText>
             </w:r>
             <w:r>
               <w:rPr>
@@ -656,7 +656,7 @@
               <w:szCs w:val="24"/>
             </w:rPr>
           </w:pPr>
-          <w:hyperlink w:anchor="_Toc11309559" w:history="1">
+          <w:hyperlink w:anchor="_Toc11393095" w:history="1">
             <w:r>
               <w:rPr>
                 <w:rStyle w:val="Hyperlink"/>
@@ -683,7 +683,7 @@
                 <w:noProof/>
                 <w:webHidden/>
               </w:rPr>
-              <w:instrText xml:space="preserve"> PAGEREF _Toc11309559 \h </w:instrText>
+              <w:instrText xml:space="preserve"> PAGEREF _Toc11393095 \h </w:instrText>
             </w:r>
             <w:r>
               <w:rPr>
@@ -729,7 +729,7 @@
               <w:szCs w:val="24"/>
             </w:rPr>
           </w:pPr>
-          <w:hyperlink w:anchor="_Toc11309560" w:history="1">
+          <w:hyperlink w:anchor="_Toc11393096" w:history="1">
             <w:r>
               <w:rPr>
                 <w:rStyle w:val="Hyperlink"/>
@@ -756,7 +756,7 @@
                 <w:noProof/>
                 <w:webHidden/>
               </w:rPr>
-              <w:instrText xml:space="preserve"> PAGEREF _Toc11309560 \h </w:instrText>
+              <w:instrText xml:space="preserve"> PAGEREF _Toc11393096 \h </w:instrText>
             </w:r>
             <w:r>
               <w:rPr>
@@ -802,7 +802,7 @@
               <w:szCs w:val="24"/>
             </w:rPr>
           </w:pPr>
-          <w:hyperlink w:anchor="_Toc11309561" w:history="1">
+          <w:hyperlink w:anchor="_Toc11393097" w:history="1">
             <w:r>
               <w:rPr>
                 <w:rStyle w:val="Hyperlink"/>
@@ -829,7 +829,7 @@
                 <w:noProof/>
                 <w:webHidden/>
               </w:rPr>
-              <w:instrText xml:space="preserve"> PAGEREF _Toc11309561 \h </w:instrText>
+              <w:instrText xml:space="preserve"> PAGEREF _Toc11393097 \h </w:instrText>
             </w:r>
             <w:r>
               <w:rPr>
@@ -875,7 +875,7 @@
               <w:szCs w:val="24"/>
             </w:rPr>
           </w:pPr>
-          <w:hyperlink w:anchor="_Toc11309562" w:history="1">
+          <w:hyperlink w:anchor="_Toc11393098" w:history="1">
             <w:r>
               <w:rPr>
                 <w:rStyle w:val="Hyperlink"/>
@@ -902,7 +902,7 @@
                 <w:noProof/>
                 <w:webHidden/>
               </w:rPr>
-              <w:instrText xml:space="preserve"> PAGEREF _Toc11309562 \h </w:instrText>
+              <w:instrText xml:space="preserve"> PAGEREF _Toc11393098 \h </w:instrText>
             </w:r>
             <w:r>
               <w:rPr>
@@ -948,7 +948,7 @@
               <w:szCs w:val="24"/>
             </w:rPr>
           </w:pPr>
-          <w:hyperlink w:anchor="_Toc11309563" w:history="1">
+          <w:hyperlink w:anchor="_Toc11393099" w:history="1">
             <w:r>
               <w:rPr>
                 <w:rStyle w:val="Hyperlink"/>
@@ -975,7 +975,7 @@
                 <w:noProof/>
                 <w:webHidden/>
               </w:rPr>
-              <w:instrText xml:space="preserve"> PAGEREF _Toc11309563 \h </w:instrText>
+              <w:instrText xml:space="preserve"> PAGEREF _Toc11393099 \h </w:instrText>
             </w:r>
             <w:r>
               <w:rPr>
@@ -1021,7 +1021,7 @@
               <w:szCs w:val="24"/>
             </w:rPr>
           </w:pPr>
-          <w:hyperlink w:anchor="_Toc11309564" w:history="1">
+          <w:hyperlink w:anchor="_Toc11393100" w:history="1">
             <w:r>
               <w:rPr>
                 <w:rStyle w:val="Hyperlink"/>
@@ -1048,7 +1048,7 @@
                 <w:noProof/>
                 <w:webHidden/>
               </w:rPr>
-              <w:instrText xml:space="preserve"> PAGEREF _Toc11309564 \h </w:instrText>
+              <w:instrText xml:space="preserve"> PAGEREF _Toc11393100 \h </w:instrText>
             </w:r>
             <w:r>
               <w:rPr>
@@ -1094,7 +1094,7 @@
               <w:szCs w:val="24"/>
             </w:rPr>
           </w:pPr>
-          <w:hyperlink w:anchor="_Toc11309565" w:history="1">
+          <w:hyperlink w:anchor="_Toc11393101" w:history="1">
             <w:r>
               <w:rPr>
                 <w:rStyle w:val="Hyperlink"/>
@@ -1121,7 +1121,7 @@
                 <w:noProof/>
                 <w:webHidden/>
               </w:rPr>
-              <w:instrText xml:space="preserve"> PAGEREF _Toc11309565 \h </w:instrText>
+              <w:instrText xml:space="preserve"> PAGEREF _Toc11393101 \h </w:instrText>
             </w:r>
             <w:r>
               <w:rPr>
@@ -1167,7 +1167,7 @@
               <w:szCs w:val="24"/>
             </w:rPr>
           </w:pPr>
-          <w:hyperlink w:anchor="_Toc11309566" w:history="1">
+          <w:hyperlink w:anchor="_Toc11393102" w:history="1">
             <w:r>
               <w:rPr>
                 <w:rStyle w:val="Hyperlink"/>
@@ -1194,7 +1194,7 @@
                 <w:noProof/>
                 <w:webHidden/>
               </w:rPr>
-              <w:instrText xml:space="preserve"> PAGEREF _Toc11309566 \h </w:instrText>
+              <w:instrText xml:space="preserve"> PAGEREF _Toc11393102 \h </w:instrText>
             </w:r>
             <w:r>
               <w:rPr>
@@ -1240,7 +1240,7 @@
               <w:szCs w:val="24"/>
             </w:rPr>
           </w:pPr>
-          <w:hyperlink w:anchor="_Toc11309567" w:history="1">
+          <w:hyperlink w:anchor="_Toc11393103" w:history="1">
             <w:r>
               <w:rPr>
                 <w:rStyle w:val="Hyperlink"/>
@@ -1267,7 +1267,7 @@
                 <w:noProof/>
                 <w:webHidden/>
               </w:rPr>
-              <w:instrText xml:space="preserve"> PAGEREF _Toc11309567 \h </w:instrText>
+              <w:instrText xml:space="preserve"> PAGEREF _Toc11393103 \h </w:instrText>
             </w:r>
             <w:r>
               <w:rPr>
@@ -1313,7 +1313,7 @@
               <w:szCs w:val="24"/>
             </w:rPr>
           </w:pPr>
-          <w:hyperlink w:anchor="_Toc11309568" w:history="1">
+          <w:hyperlink w:anchor="_Toc11393104" w:history="1">
             <w:r>
               <w:rPr>
                 <w:rStyle w:val="Hyperlink"/>
@@ -1340,7 +1340,7 @@
                 <w:noProof/>
                 <w:webHidden/>
               </w:rPr>
-              <w:instrText xml:space="preserve"> PAGEREF _Toc11309568 \h </w:instrText>
+              <w:instrText xml:space="preserve"> PAGEREF _Toc11393104 \h </w:instrText>
             </w:r>
             <w:r>
               <w:rPr>
@@ -1386,7 +1386,7 @@
               <w:szCs w:val="24"/>
             </w:rPr>
           </w:pPr>
-          <w:hyperlink w:anchor="_Toc11309569" w:history="1">
+          <w:hyperlink w:anchor="_Toc11393105" w:history="1">
             <w:r>
               <w:rPr>
                 <w:rStyle w:val="Hyperlink"/>
@@ -1413,7 +1413,7 @@
                 <w:noProof/>
                 <w:webHidden/>
               </w:rPr>
-              <w:instrText xml:space="preserve"> PAGEREF _Toc11309569 \h </w:instrText>
+              <w:instrText xml:space="preserve"> PAGEREF _Toc11393105 \h </w:instrText>
             </w:r>
             <w:r>
               <w:rPr>
@@ -1459,7 +1459,7 @@
               <w:szCs w:val="24"/>
             </w:rPr>
           </w:pPr>
-          <w:hyperlink w:anchor="_Toc11309570" w:history="1">
+          <w:hyperlink w:anchor="_Toc11393106" w:history="1">
             <w:r>
               <w:rPr>
                 <w:rStyle w:val="Hyperlink"/>
@@ -1486,7 +1486,7 @@
                 <w:noProof/>
                 <w:webHidden/>
               </w:rPr>
-              <w:instrText xml:space="preserve"> PAGEREF _Toc11309570 \h </w:instrText>
+              <w:instrText xml:space="preserve"> PAGEREF _Toc11393106 \h </w:instrText>
             </w:r>
             <w:r>
               <w:rPr>
@@ -1532,7 +1532,7 @@
               <w:szCs w:val="24"/>
             </w:rPr>
           </w:pPr>
-          <w:hyperlink w:anchor="_Toc11309571" w:history="1">
+          <w:hyperlink w:anchor="_Toc11393107" w:history="1">
             <w:r>
               <w:rPr>
                 <w:rStyle w:val="Hyperlink"/>
@@ -1559,7 +1559,7 @@
                 <w:noProof/>
                 <w:webHidden/>
               </w:rPr>
-              <w:instrText xml:space="preserve"> PAGEREF _Toc11309571 \h </w:instrText>
+              <w:instrText xml:space="preserve"> PAGEREF _Toc11393107 \h </w:instrText>
             </w:r>
             <w:r>
               <w:rPr>
@@ -1605,7 +1605,7 @@
               <w:szCs w:val="24"/>
             </w:rPr>
           </w:pPr>
-          <w:hyperlink w:anchor="_Toc11309572" w:history="1">
+          <w:hyperlink w:anchor="_Toc11393108" w:history="1">
             <w:r>
               <w:rPr>
                 <w:rStyle w:val="Hyperlink"/>
@@ -1632,7 +1632,7 @@
                 <w:noProof/>
                 <w:webHidden/>
               </w:rPr>
-              <w:instrText xml:space="preserve"> PAGEREF _Toc11309572 \h </w:instrText>
+              <w:instrText xml:space="preserve"> PAGEREF _Toc11393108 \h </w:instrText>
             </w:r>
             <w:r>
               <w:rPr>
@@ -1678,7 +1678,7 @@
               <w:szCs w:val="24"/>
             </w:rPr>
           </w:pPr>
-          <w:hyperlink w:anchor="_Toc11309573" w:history="1">
+          <w:hyperlink w:anchor="_Toc11393109" w:history="1">
             <w:r>
               <w:rPr>
                 <w:rStyle w:val="Hyperlink"/>
@@ -1705,7 +1705,7 @@
                 <w:noProof/>
                 <w:webHidden/>
               </w:rPr>
-              <w:instrText xml:space="preserve"> PAGEREF _Toc11309573 \h </w:instrText>
+              <w:instrText xml:space="preserve"> PAGEREF _Toc11393109 \h </w:instrText>
             </w:r>
             <w:r>
               <w:rPr>
@@ -1751,7 +1751,7 @@
               <w:szCs w:val="24"/>
             </w:rPr>
           </w:pPr>
-          <w:hyperlink w:anchor="_Toc11309574" w:history="1">
+          <w:hyperlink w:anchor="_Toc11393110" w:history="1">
             <w:r>
               <w:rPr>
                 <w:rStyle w:val="Hyperlink"/>
@@ -1778,7 +1778,7 @@
                 <w:noProof/>
                 <w:webHidden/>
               </w:rPr>
-              <w:instrText xml:space="preserve"> PAGEREF _Toc11309574 \h </w:instrText>
+              <w:instrText xml:space="preserve"> PAGEREF _Toc11393110 \h </w:instrText>
             </w:r>
             <w:r>
               <w:rPr>
@@ -1824,7 +1824,7 @@
               <w:szCs w:val="24"/>
             </w:rPr>
           </w:pPr>
-          <w:hyperlink w:anchor="_Toc11309575" w:history="1">
+          <w:hyperlink w:anchor="_Toc11393111" w:history="1">
             <w:r>
               <w:rPr>
                 <w:rStyle w:val="Hyperlink"/>
@@ -1851,7 +1851,7 @@
                 <w:noProof/>
                 <w:webHidden/>
               </w:rPr>
-              <w:instrText xml:space="preserve"> PAGEREF _Toc11309575 \h </w:instrText>
+              <w:instrText xml:space="preserve"> PAGEREF _Toc11393111 \h </w:instrText>
             </w:r>
             <w:r>
               <w:rPr>
@@ -1897,7 +1897,7 @@
               <w:szCs w:val="24"/>
             </w:rPr>
           </w:pPr>
-          <w:hyperlink w:anchor="_Toc11309576" w:history="1">
+          <w:hyperlink w:anchor="_Toc11393112" w:history="1">
             <w:r>
               <w:rPr>
                 <w:rStyle w:val="Hyperlink"/>
@@ -1924,7 +1924,7 @@
                 <w:noProof/>
                 <w:webHidden/>
               </w:rPr>
-              <w:instrText xml:space="preserve"> PAGEREF _Toc11309576 \h </w:instrText>
+              <w:instrText xml:space="preserve"> PAGEREF _Toc11393112 \h </w:instrText>
             </w:r>
             <w:r>
               <w:rPr>
@@ -1970,7 +1970,7 @@
               <w:szCs w:val="24"/>
             </w:rPr>
           </w:pPr>
-          <w:hyperlink w:anchor="_Toc11309577" w:history="1">
+          <w:hyperlink w:anchor="_Toc11393113" w:history="1">
             <w:r>
               <w:rPr>
                 <w:rStyle w:val="Hyperlink"/>
@@ -1997,7 +1997,7 @@
                 <w:noProof/>
                 <w:webHidden/>
               </w:rPr>
-              <w:instrText xml:space="preserve"> PAGEREF _Toc11309577 \h </w:instrText>
+              <w:instrText xml:space="preserve"> PAGEREF _Toc11393113 \h </w:instrText>
             </w:r>
             <w:r>
               <w:rPr>
@@ -2043,7 +2043,7 @@
               <w:szCs w:val="24"/>
             </w:rPr>
           </w:pPr>
-          <w:hyperlink w:anchor="_Toc11309578" w:history="1">
+          <w:hyperlink w:anchor="_Toc11393114" w:history="1">
             <w:r>
               <w:rPr>
                 <w:rStyle w:val="Hyperlink"/>
@@ -2070,7 +2070,7 @@
                 <w:noProof/>
                 <w:webHidden/>
               </w:rPr>
-              <w:instrText xml:space="preserve"> PAGEREF _Toc11309578 \h </w:instrText>
+              <w:instrText xml:space="preserve"> PAGEREF _Toc11393114 \h </w:instrText>
             </w:r>
             <w:r>
               <w:rPr>
@@ -2116,13 +2116,13 @@
               <w:szCs w:val="24"/>
             </w:rPr>
           </w:pPr>
-          <w:hyperlink w:anchor="_Toc11309579" w:history="1">
+          <w:hyperlink w:anchor="_Toc11393115" w:history="1">
             <w:r>
               <w:rPr>
                 <w:rStyle w:val="Hyperlink"/>
                 <w:noProof/>
               </w:rPr>
-              <w:t>Execute SQL on a DataFrame</w:t>
+              <w:t>Drop Rows which have a null in Specific Fields</w:t>
             </w:r>
             <w:r>
               <w:rPr>
@@ -2143,7 +2143,7 @@
                 <w:noProof/>
                 <w:webHidden/>
               </w:rPr>
-              <w:instrText xml:space="preserve"> PAGEREF _Toc11309579 \h </w:instrText>
+              <w:instrText xml:space="preserve"> PAGEREF _Toc11393115 \h </w:instrText>
             </w:r>
             <w:r>
               <w:rPr>
@@ -2189,13 +2189,13 @@
               <w:szCs w:val="24"/>
             </w:rPr>
           </w:pPr>
-          <w:hyperlink w:anchor="_Toc11309580" w:history="1">
+          <w:hyperlink w:anchor="_Toc11393116" w:history="1">
             <w:r>
               <w:rPr>
                 <w:rStyle w:val="Hyperlink"/>
                 <w:noProof/>
               </w:rPr>
-              <w:t>Explode a List inside a DataFrame column</w:t>
+              <w:t>Execute SQL on a DataFrame</w:t>
             </w:r>
             <w:r>
               <w:rPr>
@@ -2216,78 +2216,7 @@
                 <w:noProof/>
                 <w:webHidden/>
               </w:rPr>
-              <w:instrText xml:space="preserve"> PAGEREF _Toc11309580 \h </w:instrText>
-            </w:r>
-            <w:r>
-              <w:rPr>
-                <w:noProof/>
-                <w:webHidden/>
-              </w:rPr>
-            </w:r>
-            <w:r>
-              <w:rPr>
-                <w:noProof/>
-                <w:webHidden/>
-              </w:rPr>
-              <w:fldChar w:fldCharType="separate"/>
-            </w:r>
-            <w:r>
-              <w:rPr>
-                <w:noProof/>
-                <w:webHidden/>
-              </w:rPr>
-              <w:t>15</w:t>
-            </w:r>
-            <w:r>
-              <w:rPr>
-                <w:noProof/>
-                <w:webHidden/>
-              </w:rPr>
-              <w:fldChar w:fldCharType="end"/>
-            </w:r>
-          </w:hyperlink>
-        </w:p>
-        <w:p>
-          <w:pPr>
-            <w:pStyle w:val="TOC3"/>
-            <w:tabs>
-              <w:tab w:val="right" w:leader="dot" w:pos="10790"/>
-            </w:tabs>
-            <w:rPr>
-              <w:rFonts w:eastAsiaTheme="minorEastAsia"/>
-              <w:noProof/>
-              <w:sz w:val="24"/>
-              <w:szCs w:val="24"/>
-            </w:rPr>
-          </w:pPr>
-          <w:hyperlink w:anchor="_Toc11309581" w:history="1">
-            <w:r>
-              <w:rPr>
-                <w:rStyle w:val="Hyperlink"/>
-                <w:noProof/>
-              </w:rPr>
-              <w:t>Explode an Array inside a DataFrame, but rename the new column</w:t>
-            </w:r>
-            <w:r>
-              <w:rPr>
-                <w:noProof/>
-                <w:webHidden/>
-              </w:rPr>
-              <w:tab/>
-            </w:r>
-            <w:r>
-              <w:rPr>
-                <w:noProof/>
-                <w:webHidden/>
-              </w:rPr>
-              <w:fldChar w:fldCharType="begin"/>
-            </w:r>
-            <w:r>
-              <w:rPr>
-                <w:noProof/>
-                <w:webHidden/>
-              </w:rPr>
-              <w:instrText xml:space="preserve"> PAGEREF _Toc11309581 \h </w:instrText>
+              <w:instrText xml:space="preserve"> PAGEREF _Toc11393116 \h </w:instrText>
             </w:r>
             <w:r>
               <w:rPr>
@@ -2333,13 +2262,13 @@
               <w:szCs w:val="24"/>
             </w:rPr>
           </w:pPr>
-          <w:hyperlink w:anchor="_Toc11309582" w:history="1">
+          <w:hyperlink w:anchor="_Toc11393117" w:history="1">
             <w:r>
               <w:rPr>
                 <w:rStyle w:val="Hyperlink"/>
                 <w:noProof/>
               </w:rPr>
-              <w:t>Export a Spark Data Frame to CSV</w:t>
+              <w:t>Explode a List inside a DataFrame column</w:t>
             </w:r>
             <w:r>
               <w:rPr>
@@ -2360,7 +2289,7 @@
                 <w:noProof/>
                 <w:webHidden/>
               </w:rPr>
-              <w:instrText xml:space="preserve"> PAGEREF _Toc11309582 \h </w:instrText>
+              <w:instrText xml:space="preserve"> PAGEREF _Toc11393117 \h </w:instrText>
             </w:r>
             <w:r>
               <w:rPr>
@@ -2380,7 +2309,78 @@
                 <w:noProof/>
                 <w:webHidden/>
               </w:rPr>
-              <w:t>16</w:t>
+              <w:t>15</w:t>
+            </w:r>
+            <w:r>
+              <w:rPr>
+                <w:noProof/>
+                <w:webHidden/>
+              </w:rPr>
+              <w:fldChar w:fldCharType="end"/>
+            </w:r>
+          </w:hyperlink>
+        </w:p>
+        <w:p>
+          <w:pPr>
+            <w:pStyle w:val="TOC3"/>
+            <w:tabs>
+              <w:tab w:val="right" w:leader="dot" w:pos="10790"/>
+            </w:tabs>
+            <w:rPr>
+              <w:rFonts w:eastAsiaTheme="minorEastAsia"/>
+              <w:noProof/>
+              <w:sz w:val="24"/>
+              <w:szCs w:val="24"/>
+            </w:rPr>
+          </w:pPr>
+          <w:hyperlink w:anchor="_Toc11393118" w:history="1">
+            <w:r>
+              <w:rPr>
+                <w:rStyle w:val="Hyperlink"/>
+                <w:noProof/>
+              </w:rPr>
+              <w:t>Explode an Array inside a DataFrame, but rename the new column</w:t>
+            </w:r>
+            <w:r>
+              <w:rPr>
+                <w:noProof/>
+                <w:webHidden/>
+              </w:rPr>
+              <w:tab/>
+            </w:r>
+            <w:r>
+              <w:rPr>
+                <w:noProof/>
+                <w:webHidden/>
+              </w:rPr>
+              <w:fldChar w:fldCharType="begin"/>
+            </w:r>
+            <w:r>
+              <w:rPr>
+                <w:noProof/>
+                <w:webHidden/>
+              </w:rPr>
+              <w:instrText xml:space="preserve"> PAGEREF _Toc11393118 \h </w:instrText>
+            </w:r>
+            <w:r>
+              <w:rPr>
+                <w:noProof/>
+                <w:webHidden/>
+              </w:rPr>
+            </w:r>
+            <w:r>
+              <w:rPr>
+                <w:noProof/>
+                <w:webHidden/>
+              </w:rPr>
+              <w:fldChar w:fldCharType="separate"/>
+            </w:r>
+            <w:r>
+              <w:rPr>
+                <w:noProof/>
+                <w:webHidden/>
+              </w:rPr>
+              <w:t>15</w:t>
             </w:r>
             <w:r>
               <w:rPr>
@@ -2406,13 +2406,13 @@
               <w:szCs w:val="24"/>
             </w:rPr>
           </w:pPr>
-          <w:hyperlink w:anchor="_Toc11309583" w:history="1">
+          <w:hyperlink w:anchor="_Toc11393119" w:history="1">
             <w:r>
               <w:rPr>
                 <w:rStyle w:val="Hyperlink"/>
                 <w:noProof/>
               </w:rPr>
-              <w:t>Extract a column from a pyspark DataFrame as a List</w:t>
+              <w:t>Export a Spark Data Frame to CSV</w:t>
             </w:r>
             <w:r>
               <w:rPr>
@@ -2433,7 +2433,7 @@
                 <w:noProof/>
                 <w:webHidden/>
               </w:rPr>
-              <w:instrText xml:space="preserve"> PAGEREF _Toc11309583 \h </w:instrText>
+              <w:instrText xml:space="preserve"> PAGEREF _Toc11393119 \h </w:instrText>
             </w:r>
             <w:r>
               <w:rPr>
@@ -2479,13 +2479,13 @@
               <w:szCs w:val="24"/>
             </w:rPr>
           </w:pPr>
-          <w:hyperlink w:anchor="_Toc11309584" w:history="1">
+          <w:hyperlink w:anchor="_Toc11393120" w:history="1">
             <w:r>
               <w:rPr>
                 <w:rStyle w:val="Hyperlink"/>
                 <w:noProof/>
               </w:rPr>
-              <w:t>Extract a struct (structure) as a DataFrame</w:t>
+              <w:t>Extract a column from a pyspark DataFrame as a List</w:t>
             </w:r>
             <w:r>
               <w:rPr>
@@ -2506,7 +2506,7 @@
                 <w:noProof/>
                 <w:webHidden/>
               </w:rPr>
-              <w:instrText xml:space="preserve"> PAGEREF _Toc11309584 \h </w:instrText>
+              <w:instrText xml:space="preserve"> PAGEREF _Toc11393120 \h </w:instrText>
             </w:r>
             <w:r>
               <w:rPr>
@@ -2552,13 +2552,13 @@
               <w:szCs w:val="24"/>
             </w:rPr>
           </w:pPr>
-          <w:hyperlink w:anchor="_Toc11309585" w:history="1">
+          <w:hyperlink w:anchor="_Toc11393121" w:history="1">
             <w:r>
               <w:rPr>
                 <w:rStyle w:val="Hyperlink"/>
                 <w:noProof/>
               </w:rPr>
-              <w:t>Extract Distinct Values from a DataFrame Column</w:t>
+              <w:t>Extract a struct (structure) as a DataFrame</w:t>
             </w:r>
             <w:r>
               <w:rPr>
@@ -2579,7 +2579,7 @@
                 <w:noProof/>
                 <w:webHidden/>
               </w:rPr>
-              <w:instrText xml:space="preserve"> PAGEREF _Toc11309585 \h </w:instrText>
+              <w:instrText xml:space="preserve"> PAGEREF _Toc11393121 \h </w:instrText>
             </w:r>
             <w:r>
               <w:rPr>
@@ -2625,13 +2625,13 @@
               <w:szCs w:val="24"/>
             </w:rPr>
           </w:pPr>
-          <w:hyperlink w:anchor="_Toc11309586" w:history="1">
+          <w:hyperlink w:anchor="_Toc11393122" w:history="1">
             <w:r>
               <w:rPr>
                 <w:rStyle w:val="Hyperlink"/>
                 <w:noProof/>
               </w:rPr>
-              <w:t>Extract Nested JSON Data in Spark</w:t>
+              <w:t>Extract Distinct Values from a DataFrame Column</w:t>
             </w:r>
             <w:r>
               <w:rPr>
@@ -2652,7 +2652,7 @@
                 <w:noProof/>
                 <w:webHidden/>
               </w:rPr>
-              <w:instrText xml:space="preserve"> PAGEREF _Toc11309586 \h </w:instrText>
+              <w:instrText xml:space="preserve"> PAGEREF _Toc11393122 \h </w:instrText>
             </w:r>
             <w:r>
               <w:rPr>
@@ -2698,13 +2698,13 @@
               <w:szCs w:val="24"/>
             </w:rPr>
           </w:pPr>
-          <w:hyperlink w:anchor="_Toc11309587" w:history="1">
+          <w:hyperlink w:anchor="_Toc11393123" w:history="1">
             <w:r>
               <w:rPr>
                 <w:rStyle w:val="Hyperlink"/>
                 <w:noProof/>
               </w:rPr>
-              <w:t>Fill in missing data in a pySpark DataFrame by imputing the means</w:t>
+              <w:t>Extract Nested JSON Data in Spark</w:t>
             </w:r>
             <w:r>
               <w:rPr>
@@ -2725,7 +2725,7 @@
                 <w:noProof/>
                 <w:webHidden/>
               </w:rPr>
-              <w:instrText xml:space="preserve"> PAGEREF _Toc11309587 \h </w:instrText>
+              <w:instrText xml:space="preserve"> PAGEREF _Toc11393123 \h </w:instrText>
             </w:r>
             <w:r>
               <w:rPr>
@@ -2745,7 +2745,7 @@
                 <w:noProof/>
                 <w:webHidden/>
               </w:rPr>
-              <w:t>17</w:t>
+              <w:t>16</w:t>
             </w:r>
             <w:r>
               <w:rPr>
@@ -2771,13 +2771,13 @@
               <w:szCs w:val="24"/>
             </w:rPr>
           </w:pPr>
-          <w:hyperlink w:anchor="_Toc11309588" w:history="1">
+          <w:hyperlink w:anchor="_Toc11393124" w:history="1">
             <w:r>
               <w:rPr>
                 <w:rStyle w:val="Hyperlink"/>
                 <w:noProof/>
               </w:rPr>
-              <w:t>Filter in rows having values contained in a list</w:t>
+              <w:t>Fill in missing data in a pySpark DataFrame by imputing the means</w:t>
             </w:r>
             <w:r>
               <w:rPr>
@@ -2798,7 +2798,7 @@
                 <w:noProof/>
                 <w:webHidden/>
               </w:rPr>
-              <w:instrText xml:space="preserve"> PAGEREF _Toc11309588 \h </w:instrText>
+              <w:instrText xml:space="preserve"> PAGEREF _Toc11393124 \h </w:instrText>
             </w:r>
             <w:r>
               <w:rPr>
@@ -2818,7 +2818,7 @@
                 <w:noProof/>
                 <w:webHidden/>
               </w:rPr>
-              <w:t>17</w:t>
+              <w:t>18</w:t>
             </w:r>
             <w:r>
               <w:rPr>
@@ -2844,13 +2844,13 @@
               <w:szCs w:val="24"/>
             </w:rPr>
           </w:pPr>
-          <w:hyperlink w:anchor="_Toc11309589" w:history="1">
+          <w:hyperlink w:anchor="_Toc11393125" w:history="1">
             <w:r>
               <w:rPr>
                 <w:rStyle w:val="Hyperlink"/>
                 <w:noProof/>
               </w:rPr>
-              <w:t>Get distinct values from a column</w:t>
+              <w:t>Filter in rows having values contained in a list</w:t>
             </w:r>
             <w:r>
               <w:rPr>
@@ -2871,7 +2871,7 @@
                 <w:noProof/>
                 <w:webHidden/>
               </w:rPr>
-              <w:instrText xml:space="preserve"> PAGEREF _Toc11309589 \h </w:instrText>
+              <w:instrText xml:space="preserve"> PAGEREF _Toc11393125 \h </w:instrText>
             </w:r>
             <w:r>
               <w:rPr>
@@ -2917,13 +2917,13 @@
               <w:szCs w:val="24"/>
             </w:rPr>
           </w:pPr>
-          <w:hyperlink w:anchor="_Toc11309590" w:history="1">
+          <w:hyperlink w:anchor="_Toc11393126" w:history="1">
             <w:r>
               <w:rPr>
                 <w:rStyle w:val="Hyperlink"/>
                 <w:noProof/>
               </w:rPr>
-              <w:t>groupBy usage with pySpark DataFrames</w:t>
+              <w:t>Get distinct values from a column</w:t>
             </w:r>
             <w:r>
               <w:rPr>
@@ -2944,7 +2944,7 @@
                 <w:noProof/>
                 <w:webHidden/>
               </w:rPr>
-              <w:instrText xml:space="preserve"> PAGEREF _Toc11309590 \h </w:instrText>
+              <w:instrText xml:space="preserve"> PAGEREF _Toc11393126 \h </w:instrText>
             </w:r>
             <w:r>
               <w:rPr>
@@ -2964,7 +2964,7 @@
                 <w:noProof/>
                 <w:webHidden/>
               </w:rPr>
-              <w:t>18</w:t>
+              <w:t>19</w:t>
             </w:r>
             <w:r>
               <w:rPr>
@@ -2990,13 +2990,13 @@
               <w:szCs w:val="24"/>
             </w:rPr>
           </w:pPr>
-          <w:hyperlink w:anchor="_Toc11309591" w:history="1">
+          <w:hyperlink w:anchor="_Toc11393127" w:history="1">
             <w:r>
               <w:rPr>
                 <w:rStyle w:val="Hyperlink"/>
                 <w:noProof/>
               </w:rPr>
-              <w:t>Join two pySpark DataFrames</w:t>
+              <w:t>groupBy usage with pySpark DataFrames</w:t>
             </w:r>
             <w:r>
               <w:rPr>
@@ -3017,7 +3017,7 @@
                 <w:noProof/>
                 <w:webHidden/>
               </w:rPr>
-              <w:instrText xml:space="preserve"> PAGEREF _Toc11309591 \h </w:instrText>
+              <w:instrText xml:space="preserve"> PAGEREF _Toc11393127 \h </w:instrText>
             </w:r>
             <w:r>
               <w:rPr>
@@ -3038,77 +3038,6 @@
                 <w:webHidden/>
               </w:rPr>
               <w:t>19</w:t>
-            </w:r>
-            <w:r>
-              <w:rPr>
-                <w:noProof/>
-                <w:webHidden/>
-              </w:rPr>
-              <w:fldChar w:fldCharType="end"/>
-            </w:r>
-          </w:hyperlink>
-        </w:p>
-        <w:p>
-          <w:pPr>
-            <w:pStyle w:val="TOC3"/>
-            <w:tabs>
-              <w:tab w:val="right" w:leader="dot" w:pos="10790"/>
-            </w:tabs>
-            <w:rPr>
-              <w:rFonts w:eastAsiaTheme="minorEastAsia"/>
-              <w:noProof/>
-              <w:sz w:val="24"/>
-              <w:szCs w:val="24"/>
-            </w:rPr>
-          </w:pPr>
-          <w:hyperlink w:anchor="_Toc11309592" w:history="1">
-            <w:r>
-              <w:rPr>
-                <w:rStyle w:val="Hyperlink"/>
-                <w:noProof/>
-              </w:rPr>
-              <w:t>Example with mismatched column names</w:t>
-            </w:r>
-            <w:r>
-              <w:rPr>
-                <w:noProof/>
-                <w:webHidden/>
-              </w:rPr>
-              <w:tab/>
-            </w:r>
-            <w:r>
-              <w:rPr>
-                <w:noProof/>
-                <w:webHidden/>
-              </w:rPr>
-              <w:fldChar w:fldCharType="begin"/>
-            </w:r>
-            <w:r>
-              <w:rPr>
-                <w:noProof/>
-                <w:webHidden/>
-              </w:rPr>
-              <w:instrText xml:space="preserve"> PAGEREF _Toc11309592 \h </w:instrText>
-            </w:r>
-            <w:r>
-              <w:rPr>
-                <w:noProof/>
-                <w:webHidden/>
-              </w:rPr>
-            </w:r>
-            <w:r>
-              <w:rPr>
-                <w:noProof/>
-                <w:webHidden/>
-              </w:rPr>
-              <w:fldChar w:fldCharType="separate"/>
-            </w:r>
-            <w:r>
-              <w:rPr>
-                <w:noProof/>
-                <w:webHidden/>
-              </w:rPr>
-              <w:t>20</w:t>
             </w:r>
             <w:r>
               <w:rPr>
@@ -3134,21 +3063,84 @@
               <w:szCs w:val="24"/>
             </w:rPr>
           </w:pPr>
-          <w:hyperlink w:anchor="_Toc11309593" w:history="1">
+          <w:hyperlink w:anchor="_Toc11393128" w:history="1">
             <w:r>
               <w:rPr>
                 <w:rStyle w:val="Hyperlink"/>
                 <w:noProof/>
               </w:rPr>
-              <w:t xml:space="preserve">Loading a Schema while Correcting </w:t>
-            </w:r>
+              <w:t>Join two pySpark DataFrames</w:t>
+            </w:r>
+            <w:r>
+              <w:rPr>
+                <w:noProof/>
+                <w:webHidden/>
+              </w:rPr>
+              <w:tab/>
+            </w:r>
+            <w:r>
+              <w:rPr>
+                <w:noProof/>
+                <w:webHidden/>
+              </w:rPr>
+              <w:fldChar w:fldCharType="begin"/>
+            </w:r>
+            <w:r>
+              <w:rPr>
+                <w:noProof/>
+                <w:webHidden/>
+              </w:rPr>
+              <w:instrText xml:space="preserve"> PAGEREF _Toc11393128 \h </w:instrText>
+            </w:r>
+            <w:r>
+              <w:rPr>
+                <w:noProof/>
+                <w:webHidden/>
+              </w:rPr>
+            </w:r>
+            <w:r>
+              <w:rPr>
+                <w:noProof/>
+                <w:webHidden/>
+              </w:rPr>
+              <w:fldChar w:fldCharType="separate"/>
+            </w:r>
+            <w:r>
+              <w:rPr>
+                <w:noProof/>
+                <w:webHidden/>
+              </w:rPr>
+              <w:t>20</w:t>
+            </w:r>
+            <w:r>
+              <w:rPr>
+                <w:noProof/>
+                <w:webHidden/>
+              </w:rPr>
+              <w:fldChar w:fldCharType="end"/>
+            </w:r>
+          </w:hyperlink>
+        </w:p>
+        <w:p>
+          <w:pPr>
+            <w:pStyle w:val="TOC3"/>
+            <w:tabs>
+              <w:tab w:val="right" w:leader="dot" w:pos="10790"/>
+            </w:tabs>
+            <w:rPr>
+              <w:rFonts w:eastAsiaTheme="minorEastAsia"/>
+              <w:noProof/>
+              <w:sz w:val="24"/>
+              <w:szCs w:val="24"/>
+            </w:rPr>
+          </w:pPr>
+          <w:hyperlink w:anchor="_Toc11393129" w:history="1">
             <w:r>
               <w:rPr>
                 <w:rStyle w:val="Hyperlink"/>
                 <w:noProof/>
-                <w:shd w:val="clear" w:color="auto" w:fill="F4F5F7"/>
-              </w:rPr>
-              <w:t>org.apache.parquet.io.ParquetDecodingException</w:t>
+              </w:rPr>
+              <w:t>Example with mismatched column names</w:t>
             </w:r>
             <w:r>
               <w:rPr>
@@ -3169,7 +3161,7 @@
                 <w:noProof/>
                 <w:webHidden/>
               </w:rPr>
-              <w:instrText xml:space="preserve"> PAGEREF _Toc11309593 \h </w:instrText>
+              <w:instrText xml:space="preserve"> PAGEREF _Toc11393129 \h </w:instrText>
             </w:r>
             <w:r>
               <w:rPr>
@@ -3189,7 +3181,7 @@
                 <w:noProof/>
                 <w:webHidden/>
               </w:rPr>
-              <w:t>20</w:t>
+              <w:t>21</w:t>
             </w:r>
             <w:r>
               <w:rPr>
@@ -3215,13 +3207,21 @@
               <w:szCs w:val="24"/>
             </w:rPr>
           </w:pPr>
-          <w:hyperlink w:anchor="_Toc11309594" w:history="1">
+          <w:hyperlink w:anchor="_Toc11393130" w:history="1">
             <w:r>
               <w:rPr>
                 <w:rStyle w:val="Hyperlink"/>
                 <w:noProof/>
               </w:rPr>
-              <w:t>Read a DataFrame from a csv file</w:t>
+              <w:t xml:space="preserve">Loading a Schema while Correcting </w:t>
+            </w:r>
+            <w:r>
+              <w:rPr>
+                <w:rStyle w:val="Hyperlink"/>
+                <w:noProof/>
+                <w:shd w:val="clear" w:color="auto" w:fill="F4F5F7"/>
+              </w:rPr>
+              <w:t>org.apache.parquet.io.ParquetDecodingException</w:t>
             </w:r>
             <w:r>
               <w:rPr>
@@ -3242,150 +3242,7 @@
                 <w:noProof/>
                 <w:webHidden/>
               </w:rPr>
-              <w:instrText xml:space="preserve"> PAGEREF _Toc11309594 \h </w:instrText>
-            </w:r>
-            <w:r>
-              <w:rPr>
-                <w:noProof/>
-                <w:webHidden/>
-              </w:rPr>
-            </w:r>
-            <w:r>
-              <w:rPr>
-                <w:noProof/>
-                <w:webHidden/>
-              </w:rPr>
-              <w:fldChar w:fldCharType="separate"/>
-            </w:r>
-            <w:r>
-              <w:rPr>
-                <w:noProof/>
-                <w:webHidden/>
-              </w:rPr>
-              <w:t>20</w:t>
-            </w:r>
-            <w:r>
-              <w:rPr>
-                <w:noProof/>
-                <w:webHidden/>
-              </w:rPr>
-              <w:fldChar w:fldCharType="end"/>
-            </w:r>
-          </w:hyperlink>
-        </w:p>
-        <w:p>
-          <w:pPr>
-            <w:pStyle w:val="TOC3"/>
-            <w:tabs>
-              <w:tab w:val="right" w:leader="dot" w:pos="10790"/>
-            </w:tabs>
-            <w:rPr>
-              <w:rFonts w:eastAsiaTheme="minorEastAsia"/>
-              <w:noProof/>
-              <w:sz w:val="24"/>
-              <w:szCs w:val="24"/>
-            </w:rPr>
-          </w:pPr>
-          <w:hyperlink w:anchor="_Toc11309595" w:history="1">
-            <w:r>
-              <w:rPr>
-                <w:rStyle w:val="Hyperlink"/>
-                <w:noProof/>
-              </w:rPr>
-              <w:t>Example 1</w:t>
-            </w:r>
-            <w:r>
-              <w:rPr>
-                <w:noProof/>
-                <w:webHidden/>
-              </w:rPr>
-              <w:tab/>
-            </w:r>
-            <w:r>
-              <w:rPr>
-                <w:noProof/>
-                <w:webHidden/>
-              </w:rPr>
-              <w:fldChar w:fldCharType="begin"/>
-            </w:r>
-            <w:r>
-              <w:rPr>
-                <w:noProof/>
-                <w:webHidden/>
-              </w:rPr>
-              <w:instrText xml:space="preserve"> PAGEREF _Toc11309595 \h </w:instrText>
-            </w:r>
-            <w:r>
-              <w:rPr>
-                <w:noProof/>
-                <w:webHidden/>
-              </w:rPr>
-            </w:r>
-            <w:r>
-              <w:rPr>
-                <w:noProof/>
-                <w:webHidden/>
-              </w:rPr>
-              <w:fldChar w:fldCharType="separate"/>
-            </w:r>
-            <w:r>
-              <w:rPr>
-                <w:noProof/>
-                <w:webHidden/>
-              </w:rPr>
-              <w:t>20</w:t>
-            </w:r>
-            <w:r>
-              <w:rPr>
-                <w:noProof/>
-                <w:webHidden/>
-              </w:rPr>
-              <w:fldChar w:fldCharType="end"/>
-            </w:r>
-          </w:hyperlink>
-        </w:p>
-        <w:p>
-          <w:pPr>
-            <w:pStyle w:val="TOC3"/>
-            <w:tabs>
-              <w:tab w:val="right" w:leader="dot" w:pos="10790"/>
-            </w:tabs>
-            <w:rPr>
-              <w:rFonts w:eastAsiaTheme="minorEastAsia"/>
-              <w:noProof/>
-              <w:sz w:val="24"/>
-              <w:szCs w:val="24"/>
-            </w:rPr>
-          </w:pPr>
-          <w:hyperlink w:anchor="_Toc11309596" w:history="1">
-            <w:r>
-              <w:rPr>
-                <w:rStyle w:val="Hyperlink"/>
-                <w:rFonts w:eastAsia="Times New Roman"/>
-                <w:noProof/>
-              </w:rPr>
-              <w:t>Example 2</w:t>
-            </w:r>
-            <w:r>
-              <w:rPr>
-                <w:noProof/>
-                <w:webHidden/>
-              </w:rPr>
-              <w:tab/>
-            </w:r>
-            <w:r>
-              <w:rPr>
-                <w:noProof/>
-                <w:webHidden/>
-              </w:rPr>
-              <w:fldChar w:fldCharType="begin"/>
-            </w:r>
-            <w:r>
-              <w:rPr>
-                <w:noProof/>
-                <w:webHidden/>
-              </w:rPr>
-              <w:instrText xml:space="preserve"> PAGEREF _Toc11309596 \h </w:instrText>
+              <w:instrText xml:space="preserve"> PAGEREF _Toc11393130 \h </w:instrText>
             </w:r>
             <w:r>
               <w:rPr>
@@ -3431,13 +3288,13 @@
               <w:szCs w:val="24"/>
             </w:rPr>
           </w:pPr>
-          <w:hyperlink w:anchor="_Toc11309597" w:history="1">
+          <w:hyperlink w:anchor="_Toc11393131" w:history="1">
             <w:r>
               <w:rPr>
                 <w:rStyle w:val="Hyperlink"/>
                 <w:noProof/>
               </w:rPr>
-              <w:t>Register a DataFrame as a Temporary Table</w:t>
+              <w:t>Read a DataFrame from a csv file</w:t>
             </w:r>
             <w:r>
               <w:rPr>
@@ -3458,7 +3315,7 @@
                 <w:noProof/>
                 <w:webHidden/>
               </w:rPr>
-              <w:instrText xml:space="preserve"> PAGEREF _Toc11309597 \h </w:instrText>
+              <w:instrText xml:space="preserve"> PAGEREF _Toc11393131 \h </w:instrText>
             </w:r>
             <w:r>
               <w:rPr>
@@ -3479,6 +3336,149 @@
                 <w:webHidden/>
               </w:rPr>
               <w:t>21</w:t>
+            </w:r>
+            <w:r>
+              <w:rPr>
+                <w:noProof/>
+                <w:webHidden/>
+              </w:rPr>
+              <w:fldChar w:fldCharType="end"/>
+            </w:r>
+          </w:hyperlink>
+        </w:p>
+        <w:p>
+          <w:pPr>
+            <w:pStyle w:val="TOC3"/>
+            <w:tabs>
+              <w:tab w:val="right" w:leader="dot" w:pos="10790"/>
+            </w:tabs>
+            <w:rPr>
+              <w:rFonts w:eastAsiaTheme="minorEastAsia"/>
+              <w:noProof/>
+              <w:sz w:val="24"/>
+              <w:szCs w:val="24"/>
+            </w:rPr>
+          </w:pPr>
+          <w:hyperlink w:anchor="_Toc11393132" w:history="1">
+            <w:r>
+              <w:rPr>
+                <w:rStyle w:val="Hyperlink"/>
+                <w:noProof/>
+              </w:rPr>
+              <w:t>Example 1</w:t>
+            </w:r>
+            <w:r>
+              <w:rPr>
+                <w:noProof/>
+                <w:webHidden/>
+              </w:rPr>
+              <w:tab/>
+            </w:r>
+            <w:r>
+              <w:rPr>
+                <w:noProof/>
+                <w:webHidden/>
+              </w:rPr>
+              <w:fldChar w:fldCharType="begin"/>
+            </w:r>
+            <w:r>
+              <w:rPr>
+                <w:noProof/>
+                <w:webHidden/>
+              </w:rPr>
+              <w:instrText xml:space="preserve"> PAGEREF _Toc11393132 \h </w:instrText>
+            </w:r>
+            <w:r>
+              <w:rPr>
+                <w:noProof/>
+                <w:webHidden/>
+              </w:rPr>
+            </w:r>
+            <w:r>
+              <w:rPr>
+                <w:noProof/>
+                <w:webHidden/>
+              </w:rPr>
+              <w:fldChar w:fldCharType="separate"/>
+            </w:r>
+            <w:r>
+              <w:rPr>
+                <w:noProof/>
+                <w:webHidden/>
+              </w:rPr>
+              <w:t>21</w:t>
+            </w:r>
+            <w:r>
+              <w:rPr>
+                <w:noProof/>
+                <w:webHidden/>
+              </w:rPr>
+              <w:fldChar w:fldCharType="end"/>
+            </w:r>
+          </w:hyperlink>
+        </w:p>
+        <w:p>
+          <w:pPr>
+            <w:pStyle w:val="TOC3"/>
+            <w:tabs>
+              <w:tab w:val="right" w:leader="dot" w:pos="10790"/>
+            </w:tabs>
+            <w:rPr>
+              <w:rFonts w:eastAsiaTheme="minorEastAsia"/>
+              <w:noProof/>
+              <w:sz w:val="24"/>
+              <w:szCs w:val="24"/>
+            </w:rPr>
+          </w:pPr>
+          <w:hyperlink w:anchor="_Toc11393133" w:history="1">
+            <w:r>
+              <w:rPr>
+                <w:rStyle w:val="Hyperlink"/>
+                <w:rFonts w:eastAsia="Times New Roman"/>
+                <w:noProof/>
+              </w:rPr>
+              <w:t>Example 2</w:t>
+            </w:r>
+            <w:r>
+              <w:rPr>
+                <w:noProof/>
+                <w:webHidden/>
+              </w:rPr>
+              <w:tab/>
+            </w:r>
+            <w:r>
+              <w:rPr>
+                <w:noProof/>
+                <w:webHidden/>
+              </w:rPr>
+              <w:fldChar w:fldCharType="begin"/>
+            </w:r>
+            <w:r>
+              <w:rPr>
+                <w:noProof/>
+                <w:webHidden/>
+              </w:rPr>
+              <w:instrText xml:space="preserve"> PAGEREF _Toc11393133 \h </w:instrText>
+            </w:r>
+            <w:r>
+              <w:rPr>
+                <w:noProof/>
+                <w:webHidden/>
+              </w:rPr>
+            </w:r>
+            <w:r>
+              <w:rPr>
+                <w:noProof/>
+                <w:webHidden/>
+              </w:rPr>
+              <w:fldChar w:fldCharType="separate"/>
+            </w:r>
+            <w:r>
+              <w:rPr>
+                <w:noProof/>
+                <w:webHidden/>
+              </w:rPr>
+              <w:t>22</w:t>
             </w:r>
             <w:r>
               <w:rPr>
@@ -3504,13 +3504,13 @@
               <w:szCs w:val="24"/>
             </w:rPr>
           </w:pPr>
-          <w:hyperlink w:anchor="_Toc11309598" w:history="1">
+          <w:hyperlink w:anchor="_Toc11393134" w:history="1">
             <w:r>
               <w:rPr>
                 <w:rStyle w:val="Hyperlink"/>
                 <w:noProof/>
               </w:rPr>
-              <w:t>Row Count of a DataFrame</w:t>
+              <w:t>Register a DataFrame as a Temporary Table</w:t>
             </w:r>
             <w:r>
               <w:rPr>
@@ -3531,7 +3531,7 @@
                 <w:noProof/>
                 <w:webHidden/>
               </w:rPr>
-              <w:instrText xml:space="preserve"> PAGEREF _Toc11309598 \h </w:instrText>
+              <w:instrText xml:space="preserve"> PAGEREF _Toc11393134 \h </w:instrText>
             </w:r>
             <w:r>
               <w:rPr>
@@ -3577,13 +3577,13 @@
               <w:szCs w:val="24"/>
             </w:rPr>
           </w:pPr>
-          <w:hyperlink w:anchor="_Toc11309599" w:history="1">
+          <w:hyperlink w:anchor="_Toc11393135" w:history="1">
             <w:r>
               <w:rPr>
                 <w:rStyle w:val="Hyperlink"/>
                 <w:noProof/>
               </w:rPr>
-              <w:t>Sample a DataFrame (approximate sample)</w:t>
+              <w:t>Row Count of a DataFrame</w:t>
             </w:r>
             <w:r>
               <w:rPr>
@@ -3604,7 +3604,7 @@
                 <w:noProof/>
                 <w:webHidden/>
               </w:rPr>
-              <w:instrText xml:space="preserve"> PAGEREF _Toc11309599 \h </w:instrText>
+              <w:instrText xml:space="preserve"> PAGEREF _Toc11393135 \h </w:instrText>
             </w:r>
             <w:r>
               <w:rPr>
@@ -3624,7 +3624,7 @@
                 <w:noProof/>
                 <w:webHidden/>
               </w:rPr>
-              <w:t>22</w:t>
+              <w:t>23</w:t>
             </w:r>
             <w:r>
               <w:rPr>
@@ -3650,13 +3650,13 @@
               <w:szCs w:val="24"/>
             </w:rPr>
           </w:pPr>
-          <w:hyperlink w:anchor="_Toc11309600" w:history="1">
+          <w:hyperlink w:anchor="_Toc11393136" w:history="1">
             <w:r>
               <w:rPr>
                 <w:rStyle w:val="Hyperlink"/>
                 <w:noProof/>
               </w:rPr>
-              <w:t>selectExpr on a DataFrame</w:t>
+              <w:t>Sample a DataFrame (approximate sample)</w:t>
             </w:r>
             <w:r>
               <w:rPr>
@@ -3677,7 +3677,7 @@
                 <w:noProof/>
                 <w:webHidden/>
               </w:rPr>
-              <w:instrText xml:space="preserve"> PAGEREF _Toc11309600 \h </w:instrText>
+              <w:instrText xml:space="preserve"> PAGEREF _Toc11393136 \h </w:instrText>
             </w:r>
             <w:r>
               <w:rPr>
@@ -3697,7 +3697,7 @@
                 <w:noProof/>
                 <w:webHidden/>
               </w:rPr>
-              <w:t>22</w:t>
+              <w:t>23</w:t>
             </w:r>
             <w:r>
               <w:rPr>
@@ -3723,13 +3723,13 @@
               <w:szCs w:val="24"/>
             </w:rPr>
           </w:pPr>
-          <w:hyperlink w:anchor="_Toc11309601" w:history="1">
+          <w:hyperlink w:anchor="_Toc11393137" w:history="1">
             <w:r>
               <w:rPr>
                 <w:rStyle w:val="Hyperlink"/>
                 <w:noProof/>
               </w:rPr>
-              <w:t>Show the percentage of missing observations  in each column of a pySpark DataFrame</w:t>
+              <w:t>selectExpr on a DataFrame</w:t>
             </w:r>
             <w:r>
               <w:rPr>
@@ -3750,7 +3750,7 @@
                 <w:noProof/>
                 <w:webHidden/>
               </w:rPr>
-              <w:instrText xml:space="preserve"> PAGEREF _Toc11309601 \h </w:instrText>
+              <w:instrText xml:space="preserve"> PAGEREF _Toc11393137 \h </w:instrText>
             </w:r>
             <w:r>
               <w:rPr>
@@ -3796,13 +3796,13 @@
               <w:szCs w:val="24"/>
             </w:rPr>
           </w:pPr>
-          <w:hyperlink w:anchor="_Toc11309602" w:history="1">
+          <w:hyperlink w:anchor="_Toc11393138" w:history="1">
             <w:r>
               <w:rPr>
                 <w:rStyle w:val="Hyperlink"/>
                 <w:noProof/>
               </w:rPr>
-              <w:t>Sort a DataFrame</w:t>
+              <w:t>Show the percentage of missing observations  in each column of a pySpark DataFrame</w:t>
             </w:r>
             <w:r>
               <w:rPr>
@@ -3823,7 +3823,7 @@
                 <w:noProof/>
                 <w:webHidden/>
               </w:rPr>
-              <w:instrText xml:space="preserve"> PAGEREF _Toc11309602 \h </w:instrText>
+              <w:instrText xml:space="preserve"> PAGEREF _Toc11393138 \h </w:instrText>
             </w:r>
             <w:r>
               <w:rPr>
@@ -3843,7 +3843,7 @@
                 <w:noProof/>
                 <w:webHidden/>
               </w:rPr>
-              <w:t>23</w:t>
+              <w:t>24</w:t>
             </w:r>
             <w:r>
               <w:rPr>
@@ -3869,13 +3869,13 @@
               <w:szCs w:val="24"/>
             </w:rPr>
           </w:pPr>
-          <w:hyperlink w:anchor="_Toc11309603" w:history="1">
+          <w:hyperlink w:anchor="_Toc11393139" w:history="1">
             <w:r>
               <w:rPr>
                 <w:rStyle w:val="Hyperlink"/>
                 <w:noProof/>
               </w:rPr>
-              <w:t>Specify the schema programmatically</w:t>
+              <w:t>Sort a DataFrame</w:t>
             </w:r>
             <w:r>
               <w:rPr>
@@ -3896,7 +3896,7 @@
                 <w:noProof/>
                 <w:webHidden/>
               </w:rPr>
-              <w:instrText xml:space="preserve"> PAGEREF _Toc11309603 \h </w:instrText>
+              <w:instrText xml:space="preserve"> PAGEREF _Toc11393139 \h </w:instrText>
             </w:r>
             <w:r>
               <w:rPr>
@@ -3942,13 +3942,13 @@
               <w:szCs w:val="24"/>
             </w:rPr>
           </w:pPr>
-          <w:hyperlink w:anchor="_Toc11309604" w:history="1">
+          <w:hyperlink w:anchor="_Toc11393140" w:history="1">
             <w:r>
               <w:rPr>
                 <w:rStyle w:val="Hyperlink"/>
                 <w:noProof/>
               </w:rPr>
-              <w:t>Statistics on pyspark.sql.dataframe.DataFrame columns</w:t>
+              <w:t>Specify the schema programmatically</w:t>
             </w:r>
             <w:r>
               <w:rPr>
@@ -3969,7 +3969,7 @@
                 <w:noProof/>
                 <w:webHidden/>
               </w:rPr>
-              <w:instrText xml:space="preserve"> PAGEREF _Toc11309604 \h </w:instrText>
+              <w:instrText xml:space="preserve"> PAGEREF _Toc11393140 \h </w:instrText>
             </w:r>
             <w:r>
               <w:rPr>
@@ -3990,361 +3990,6 @@
                 <w:webHidden/>
               </w:rPr>
               <w:t>25</w:t>
-            </w:r>
-            <w:r>
-              <w:rPr>
-                <w:noProof/>
-                <w:webHidden/>
-              </w:rPr>
-              <w:fldChar w:fldCharType="end"/>
-            </w:r>
-          </w:hyperlink>
-        </w:p>
-        <w:p>
-          <w:pPr>
-            <w:pStyle w:val="TOC3"/>
-            <w:tabs>
-              <w:tab w:val="right" w:leader="dot" w:pos="10790"/>
-            </w:tabs>
-            <w:rPr>
-              <w:rFonts w:eastAsiaTheme="minorEastAsia"/>
-              <w:noProof/>
-              <w:sz w:val="24"/>
-              <w:szCs w:val="24"/>
-            </w:rPr>
-          </w:pPr>
-          <w:hyperlink w:anchor="_Toc11309605" w:history="1">
-            <w:r>
-              <w:rPr>
-                <w:rStyle w:val="Hyperlink"/>
-                <w:noProof/>
-              </w:rPr>
-              <w:t>Calculate Mean and Median of a Column</w:t>
-            </w:r>
-            <w:r>
-              <w:rPr>
-                <w:noProof/>
-                <w:webHidden/>
-              </w:rPr>
-              <w:tab/>
-            </w:r>
-            <w:r>
-              <w:rPr>
-                <w:noProof/>
-                <w:webHidden/>
-              </w:rPr>
-              <w:fldChar w:fldCharType="begin"/>
-            </w:r>
-            <w:r>
-              <w:rPr>
-                <w:noProof/>
-                <w:webHidden/>
-              </w:rPr>
-              <w:instrText xml:space="preserve"> PAGEREF _Toc11309605 \h </w:instrText>
-            </w:r>
-            <w:r>
-              <w:rPr>
-                <w:noProof/>
-                <w:webHidden/>
-              </w:rPr>
-            </w:r>
-            <w:r>
-              <w:rPr>
-                <w:noProof/>
-                <w:webHidden/>
-              </w:rPr>
-              <w:fldChar w:fldCharType="separate"/>
-            </w:r>
-            <w:r>
-              <w:rPr>
-                <w:noProof/>
-                <w:webHidden/>
-              </w:rPr>
-              <w:t>25</w:t>
-            </w:r>
-            <w:r>
-              <w:rPr>
-                <w:noProof/>
-                <w:webHidden/>
-              </w:rPr>
-              <w:fldChar w:fldCharType="end"/>
-            </w:r>
-          </w:hyperlink>
-        </w:p>
-        <w:p>
-          <w:pPr>
-            <w:pStyle w:val="TOC3"/>
-            <w:tabs>
-              <w:tab w:val="right" w:leader="dot" w:pos="10790"/>
-            </w:tabs>
-            <w:rPr>
-              <w:rFonts w:eastAsiaTheme="minorEastAsia"/>
-              <w:noProof/>
-              <w:sz w:val="24"/>
-              <w:szCs w:val="24"/>
-            </w:rPr>
-          </w:pPr>
-          <w:hyperlink w:anchor="_Toc11309606" w:history="1">
-            <w:r>
-              <w:rPr>
-                <w:rStyle w:val="Hyperlink"/>
-                <w:noProof/>
-              </w:rPr>
-              <w:t>Statistics Summary for a pySpark DataFrame</w:t>
-            </w:r>
-            <w:r>
-              <w:rPr>
-                <w:noProof/>
-                <w:webHidden/>
-              </w:rPr>
-              <w:tab/>
-            </w:r>
-            <w:r>
-              <w:rPr>
-                <w:noProof/>
-                <w:webHidden/>
-              </w:rPr>
-              <w:fldChar w:fldCharType="begin"/>
-            </w:r>
-            <w:r>
-              <w:rPr>
-                <w:noProof/>
-                <w:webHidden/>
-              </w:rPr>
-              <w:instrText xml:space="preserve"> PAGEREF _Toc11309606 \h </w:instrText>
-            </w:r>
-            <w:r>
-              <w:rPr>
-                <w:noProof/>
-                <w:webHidden/>
-              </w:rPr>
-            </w:r>
-            <w:r>
-              <w:rPr>
-                <w:noProof/>
-                <w:webHidden/>
-              </w:rPr>
-              <w:fldChar w:fldCharType="separate"/>
-            </w:r>
-            <w:r>
-              <w:rPr>
-                <w:noProof/>
-                <w:webHidden/>
-              </w:rPr>
-              <w:t>25</w:t>
-            </w:r>
-            <w:r>
-              <w:rPr>
-                <w:noProof/>
-                <w:webHidden/>
-              </w:rPr>
-              <w:fldChar w:fldCharType="end"/>
-            </w:r>
-          </w:hyperlink>
-        </w:p>
-        <w:p>
-          <w:pPr>
-            <w:pStyle w:val="TOC1"/>
-            <w:tabs>
-              <w:tab w:val="right" w:leader="dot" w:pos="10790"/>
-            </w:tabs>
-            <w:rPr>
-              <w:rFonts w:eastAsiaTheme="minorEastAsia"/>
-              <w:b w:val="0"/>
-              <w:bCs w:val="0"/>
-              <w:noProof/>
-            </w:rPr>
-          </w:pPr>
-          <w:hyperlink w:anchor="_Toc11309607" w:history="1">
-            <w:r>
-              <w:rPr>
-                <w:rStyle w:val="Hyperlink"/>
-                <w:noProof/>
-              </w:rPr>
-              <w:t>pyspark.sql</w:t>
-            </w:r>
-            <w:r>
-              <w:rPr>
-                <w:noProof/>
-                <w:webHidden/>
-              </w:rPr>
-              <w:tab/>
-            </w:r>
-            <w:r>
-              <w:rPr>
-                <w:noProof/>
-                <w:webHidden/>
-              </w:rPr>
-              <w:fldChar w:fldCharType="begin"/>
-            </w:r>
-            <w:r>
-              <w:rPr>
-                <w:noProof/>
-                <w:webHidden/>
-              </w:rPr>
-              <w:instrText xml:space="preserve"> PAGEREF _Toc11309607 \h </w:instrText>
-            </w:r>
-            <w:r>
-              <w:rPr>
-                <w:noProof/>
-                <w:webHidden/>
-              </w:rPr>
-            </w:r>
-            <w:r>
-              <w:rPr>
-                <w:noProof/>
-                <w:webHidden/>
-              </w:rPr>
-              <w:fldChar w:fldCharType="separate"/>
-            </w:r>
-            <w:r>
-              <w:rPr>
-                <w:noProof/>
-                <w:webHidden/>
-              </w:rPr>
-              <w:t>25</w:t>
-            </w:r>
-            <w:r>
-              <w:rPr>
-                <w:noProof/>
-                <w:webHidden/>
-              </w:rPr>
-              <w:fldChar w:fldCharType="end"/>
-            </w:r>
-          </w:hyperlink>
-        </w:p>
-        <w:p>
-          <w:pPr>
-            <w:pStyle w:val="TOC1"/>
-            <w:tabs>
-              <w:tab w:val="right" w:leader="dot" w:pos="10790"/>
-            </w:tabs>
-            <w:rPr>
-              <w:rFonts w:eastAsiaTheme="minorEastAsia"/>
-              <w:b w:val="0"/>
-              <w:bCs w:val="0"/>
-              <w:noProof/>
-            </w:rPr>
-          </w:pPr>
-          <w:hyperlink w:anchor="_Toc11309608" w:history="1">
-            <w:r>
-              <w:rPr>
-                <w:rStyle w:val="Hyperlink"/>
-                <w:noProof/>
-              </w:rPr>
-              <w:t>Recover from a Lost Connection</w:t>
-            </w:r>
-            <w:r>
-              <w:rPr>
-                <w:noProof/>
-                <w:webHidden/>
-              </w:rPr>
-              <w:tab/>
-            </w:r>
-            <w:r>
-              <w:rPr>
-                <w:noProof/>
-                <w:webHidden/>
-              </w:rPr>
-              <w:fldChar w:fldCharType="begin"/>
-            </w:r>
-            <w:r>
-              <w:rPr>
-                <w:noProof/>
-                <w:webHidden/>
-              </w:rPr>
-              <w:instrText xml:space="preserve"> PAGEREF _Toc11309608 \h </w:instrText>
-            </w:r>
-            <w:r>
-              <w:rPr>
-                <w:noProof/>
-                <w:webHidden/>
-              </w:rPr>
-            </w:r>
-            <w:r>
-              <w:rPr>
-                <w:noProof/>
-                <w:webHidden/>
-              </w:rPr>
-              <w:fldChar w:fldCharType="separate"/>
-            </w:r>
-            <w:r>
-              <w:rPr>
-                <w:noProof/>
-                <w:webHidden/>
-              </w:rPr>
-              <w:t>26</w:t>
-            </w:r>
-            <w:r>
-              <w:rPr>
-                <w:noProof/>
-                <w:webHidden/>
-              </w:rPr>
-              <w:fldChar w:fldCharType="end"/>
-            </w:r>
-          </w:hyperlink>
-        </w:p>
-        <w:p>
-          <w:pPr>
-            <w:pStyle w:val="TOC1"/>
-            <w:tabs>
-              <w:tab w:val="right" w:leader="dot" w:pos="10790"/>
-            </w:tabs>
-            <w:rPr>
-              <w:rFonts w:eastAsiaTheme="minorEastAsia"/>
-              <w:b w:val="0"/>
-              <w:bCs w:val="0"/>
-              <w:noProof/>
-            </w:rPr>
-          </w:pPr>
-          <w:hyperlink w:anchor="_Toc11309609" w:history="1">
-            <w:r>
-              <w:rPr>
-                <w:rStyle w:val="Hyperlink"/>
-                <w:noProof/>
-              </w:rPr>
-              <w:t>SparkSQL</w:t>
-            </w:r>
-            <w:r>
-              <w:rPr>
-                <w:noProof/>
-                <w:webHidden/>
-              </w:rPr>
-              <w:tab/>
-            </w:r>
-            <w:r>
-              <w:rPr>
-                <w:noProof/>
-                <w:webHidden/>
-              </w:rPr>
-              <w:fldChar w:fldCharType="begin"/>
-            </w:r>
-            <w:r>
-              <w:rPr>
-                <w:noProof/>
-                <w:webHidden/>
-              </w:rPr>
-              <w:instrText xml:space="preserve"> PAGEREF _Toc11309609 \h </w:instrText>
-            </w:r>
-            <w:r>
-              <w:rPr>
-                <w:noProof/>
-                <w:webHidden/>
-              </w:rPr>
-            </w:r>
-            <w:r>
-              <w:rPr>
-                <w:noProof/>
-                <w:webHidden/>
-              </w:rPr>
-              <w:fldChar w:fldCharType="separate"/>
-            </w:r>
-            <w:r>
-              <w:rPr>
-                <w:noProof/>
-                <w:webHidden/>
-              </w:rPr>
-              <w:t>26</w:t>
             </w:r>
             <w:r>
               <w:rPr>
@@ -4370,13 +4015,13 @@
               <w:szCs w:val="24"/>
             </w:rPr>
           </w:pPr>
-          <w:hyperlink w:anchor="_Toc11309610" w:history="1">
+          <w:hyperlink w:anchor="_Toc11393141" w:history="1">
             <w:r>
               <w:rPr>
                 <w:rStyle w:val="Hyperlink"/>
                 <w:noProof/>
               </w:rPr>
-              <w:t>Case Statements</w:t>
+              <w:t>Statistics on pyspark.sql.dataframe.DataFrame columns</w:t>
             </w:r>
             <w:r>
               <w:rPr>
@@ -4397,7 +4042,7 @@
                 <w:noProof/>
                 <w:webHidden/>
               </w:rPr>
-              <w:instrText xml:space="preserve"> PAGEREF _Toc11309610 \h </w:instrText>
+              <w:instrText xml:space="preserve"> PAGEREF _Toc11393141 \h </w:instrText>
             </w:r>
             <w:r>
               <w:rPr>
@@ -4418,6 +4063,361 @@
                 <w:webHidden/>
               </w:rPr>
               <w:t>26</w:t>
+            </w:r>
+            <w:r>
+              <w:rPr>
+                <w:noProof/>
+                <w:webHidden/>
+              </w:rPr>
+              <w:fldChar w:fldCharType="end"/>
+            </w:r>
+          </w:hyperlink>
+        </w:p>
+        <w:p>
+          <w:pPr>
+            <w:pStyle w:val="TOC3"/>
+            <w:tabs>
+              <w:tab w:val="right" w:leader="dot" w:pos="10790"/>
+            </w:tabs>
+            <w:rPr>
+              <w:rFonts w:eastAsiaTheme="minorEastAsia"/>
+              <w:noProof/>
+              <w:sz w:val="24"/>
+              <w:szCs w:val="24"/>
+            </w:rPr>
+          </w:pPr>
+          <w:hyperlink w:anchor="_Toc11393142" w:history="1">
+            <w:r>
+              <w:rPr>
+                <w:rStyle w:val="Hyperlink"/>
+                <w:noProof/>
+              </w:rPr>
+              <w:t>Calculate Mean and Median of a Column</w:t>
+            </w:r>
+            <w:r>
+              <w:rPr>
+                <w:noProof/>
+                <w:webHidden/>
+              </w:rPr>
+              <w:tab/>
+            </w:r>
+            <w:r>
+              <w:rPr>
+                <w:noProof/>
+                <w:webHidden/>
+              </w:rPr>
+              <w:fldChar w:fldCharType="begin"/>
+            </w:r>
+            <w:r>
+              <w:rPr>
+                <w:noProof/>
+                <w:webHidden/>
+              </w:rPr>
+              <w:instrText xml:space="preserve"> PAGEREF _Toc11393142 \h </w:instrText>
+            </w:r>
+            <w:r>
+              <w:rPr>
+                <w:noProof/>
+                <w:webHidden/>
+              </w:rPr>
+            </w:r>
+            <w:r>
+              <w:rPr>
+                <w:noProof/>
+                <w:webHidden/>
+              </w:rPr>
+              <w:fldChar w:fldCharType="separate"/>
+            </w:r>
+            <w:r>
+              <w:rPr>
+                <w:noProof/>
+                <w:webHidden/>
+              </w:rPr>
+              <w:t>26</w:t>
+            </w:r>
+            <w:r>
+              <w:rPr>
+                <w:noProof/>
+                <w:webHidden/>
+              </w:rPr>
+              <w:fldChar w:fldCharType="end"/>
+            </w:r>
+          </w:hyperlink>
+        </w:p>
+        <w:p>
+          <w:pPr>
+            <w:pStyle w:val="TOC3"/>
+            <w:tabs>
+              <w:tab w:val="right" w:leader="dot" w:pos="10790"/>
+            </w:tabs>
+            <w:rPr>
+              <w:rFonts w:eastAsiaTheme="minorEastAsia"/>
+              <w:noProof/>
+              <w:sz w:val="24"/>
+              <w:szCs w:val="24"/>
+            </w:rPr>
+          </w:pPr>
+          <w:hyperlink w:anchor="_Toc11393143" w:history="1">
+            <w:r>
+              <w:rPr>
+                <w:rStyle w:val="Hyperlink"/>
+                <w:noProof/>
+              </w:rPr>
+              <w:t>Statistics Summary for a pySpark DataFrame</w:t>
+            </w:r>
+            <w:r>
+              <w:rPr>
+                <w:noProof/>
+                <w:webHidden/>
+              </w:rPr>
+              <w:tab/>
+            </w:r>
+            <w:r>
+              <w:rPr>
+                <w:noProof/>
+                <w:webHidden/>
+              </w:rPr>
+              <w:fldChar w:fldCharType="begin"/>
+            </w:r>
+            <w:r>
+              <w:rPr>
+                <w:noProof/>
+                <w:webHidden/>
+              </w:rPr>
+              <w:instrText xml:space="preserve"> PAGEREF _Toc11393143 \h </w:instrText>
+            </w:r>
+            <w:r>
+              <w:rPr>
+                <w:noProof/>
+                <w:webHidden/>
+              </w:rPr>
+            </w:r>
+            <w:r>
+              <w:rPr>
+                <w:noProof/>
+                <w:webHidden/>
+              </w:rPr>
+              <w:fldChar w:fldCharType="separate"/>
+            </w:r>
+            <w:r>
+              <w:rPr>
+                <w:noProof/>
+                <w:webHidden/>
+              </w:rPr>
+              <w:t>26</w:t>
+            </w:r>
+            <w:r>
+              <w:rPr>
+                <w:noProof/>
+                <w:webHidden/>
+              </w:rPr>
+              <w:fldChar w:fldCharType="end"/>
+            </w:r>
+          </w:hyperlink>
+        </w:p>
+        <w:p>
+          <w:pPr>
+            <w:pStyle w:val="TOC1"/>
+            <w:tabs>
+              <w:tab w:val="right" w:leader="dot" w:pos="10790"/>
+            </w:tabs>
+            <w:rPr>
+              <w:rFonts w:eastAsiaTheme="minorEastAsia"/>
+              <w:b w:val="0"/>
+              <w:bCs w:val="0"/>
+              <w:noProof/>
+            </w:rPr>
+          </w:pPr>
+          <w:hyperlink w:anchor="_Toc11393144" w:history="1">
+            <w:r>
+              <w:rPr>
+                <w:rStyle w:val="Hyperlink"/>
+                <w:noProof/>
+              </w:rPr>
+              <w:t>pyspark.sql</w:t>
+            </w:r>
+            <w:r>
+              <w:rPr>
+                <w:noProof/>
+                <w:webHidden/>
+              </w:rPr>
+              <w:tab/>
+            </w:r>
+            <w:r>
+              <w:rPr>
+                <w:noProof/>
+                <w:webHidden/>
+              </w:rPr>
+              <w:fldChar w:fldCharType="begin"/>
+            </w:r>
+            <w:r>
+              <w:rPr>
+                <w:noProof/>
+                <w:webHidden/>
+              </w:rPr>
+              <w:instrText xml:space="preserve"> PAGEREF _Toc11393144 \h </w:instrText>
+            </w:r>
+            <w:r>
+              <w:rPr>
+                <w:noProof/>
+                <w:webHidden/>
+              </w:rPr>
+            </w:r>
+            <w:r>
+              <w:rPr>
+                <w:noProof/>
+                <w:webHidden/>
+              </w:rPr>
+              <w:fldChar w:fldCharType="separate"/>
+            </w:r>
+            <w:r>
+              <w:rPr>
+                <w:noProof/>
+                <w:webHidden/>
+              </w:rPr>
+              <w:t>26</w:t>
+            </w:r>
+            <w:r>
+              <w:rPr>
+                <w:noProof/>
+                <w:webHidden/>
+              </w:rPr>
+              <w:fldChar w:fldCharType="end"/>
+            </w:r>
+          </w:hyperlink>
+        </w:p>
+        <w:p>
+          <w:pPr>
+            <w:pStyle w:val="TOC1"/>
+            <w:tabs>
+              <w:tab w:val="right" w:leader="dot" w:pos="10790"/>
+            </w:tabs>
+            <w:rPr>
+              <w:rFonts w:eastAsiaTheme="minorEastAsia"/>
+              <w:b w:val="0"/>
+              <w:bCs w:val="0"/>
+              <w:noProof/>
+            </w:rPr>
+          </w:pPr>
+          <w:hyperlink w:anchor="_Toc11393145" w:history="1">
+            <w:r>
+              <w:rPr>
+                <w:rStyle w:val="Hyperlink"/>
+                <w:noProof/>
+              </w:rPr>
+              <w:t>Recover from a Lost Connection</w:t>
+            </w:r>
+            <w:r>
+              <w:rPr>
+                <w:noProof/>
+                <w:webHidden/>
+              </w:rPr>
+              <w:tab/>
+            </w:r>
+            <w:r>
+              <w:rPr>
+                <w:noProof/>
+                <w:webHidden/>
+              </w:rPr>
+              <w:fldChar w:fldCharType="begin"/>
+            </w:r>
+            <w:r>
+              <w:rPr>
+                <w:noProof/>
+                <w:webHidden/>
+              </w:rPr>
+              <w:instrText xml:space="preserve"> PAGEREF _Toc11393145 \h </w:instrText>
+            </w:r>
+            <w:r>
+              <w:rPr>
+                <w:noProof/>
+                <w:webHidden/>
+              </w:rPr>
+            </w:r>
+            <w:r>
+              <w:rPr>
+                <w:noProof/>
+                <w:webHidden/>
+              </w:rPr>
+              <w:fldChar w:fldCharType="separate"/>
+            </w:r>
+            <w:r>
+              <w:rPr>
+                <w:noProof/>
+                <w:webHidden/>
+              </w:rPr>
+              <w:t>27</w:t>
+            </w:r>
+            <w:r>
+              <w:rPr>
+                <w:noProof/>
+                <w:webHidden/>
+              </w:rPr>
+              <w:fldChar w:fldCharType="end"/>
+            </w:r>
+          </w:hyperlink>
+        </w:p>
+        <w:p>
+          <w:pPr>
+            <w:pStyle w:val="TOC1"/>
+            <w:tabs>
+              <w:tab w:val="right" w:leader="dot" w:pos="10790"/>
+            </w:tabs>
+            <w:rPr>
+              <w:rFonts w:eastAsiaTheme="minorEastAsia"/>
+              <w:b w:val="0"/>
+              <w:bCs w:val="0"/>
+              <w:noProof/>
+            </w:rPr>
+          </w:pPr>
+          <w:hyperlink w:anchor="_Toc11393146" w:history="1">
+            <w:r>
+              <w:rPr>
+                <w:rStyle w:val="Hyperlink"/>
+                <w:noProof/>
+              </w:rPr>
+              <w:t>SparkSQL</w:t>
+            </w:r>
+            <w:r>
+              <w:rPr>
+                <w:noProof/>
+                <w:webHidden/>
+              </w:rPr>
+              <w:tab/>
+            </w:r>
+            <w:r>
+              <w:rPr>
+                <w:noProof/>
+                <w:webHidden/>
+              </w:rPr>
+              <w:fldChar w:fldCharType="begin"/>
+            </w:r>
+            <w:r>
+              <w:rPr>
+                <w:noProof/>
+                <w:webHidden/>
+              </w:rPr>
+              <w:instrText xml:space="preserve"> PAGEREF _Toc11393146 \h </w:instrText>
+            </w:r>
+            <w:r>
+              <w:rPr>
+                <w:noProof/>
+                <w:webHidden/>
+              </w:rPr>
+            </w:r>
+            <w:r>
+              <w:rPr>
+                <w:noProof/>
+                <w:webHidden/>
+              </w:rPr>
+              <w:fldChar w:fldCharType="separate"/>
+            </w:r>
+            <w:r>
+              <w:rPr>
+                <w:noProof/>
+                <w:webHidden/>
+              </w:rPr>
+              <w:t>27</w:t>
             </w:r>
             <w:r>
               <w:rPr>
@@ -4443,13 +4443,13 @@
               <w:szCs w:val="24"/>
             </w:rPr>
           </w:pPr>
-          <w:hyperlink w:anchor="_Toc11309611" w:history="1">
+          <w:hyperlink w:anchor="_Toc11393147" w:history="1">
             <w:r>
               <w:rPr>
                 <w:rStyle w:val="Hyperlink"/>
                 <w:noProof/>
               </w:rPr>
-              <w:t>DataFrame  (pyspark.sql.dataframe.DataFrame)</w:t>
+              <w:t>Case Statements</w:t>
             </w:r>
             <w:r>
               <w:rPr>
@@ -4470,7 +4470,7 @@
                 <w:noProof/>
                 <w:webHidden/>
               </w:rPr>
-              <w:instrText xml:space="preserve"> PAGEREF _Toc11309611 \h </w:instrText>
+              <w:instrText xml:space="preserve"> PAGEREF _Toc11393147 \h </w:instrText>
             </w:r>
             <w:r>
               <w:rPr>
@@ -4490,362 +4490,7 @@
                 <w:noProof/>
                 <w:webHidden/>
               </w:rPr>
-              <w:t>26</w:t>
-            </w:r>
-            <w:r>
-              <w:rPr>
-                <w:noProof/>
-                <w:webHidden/>
-              </w:rPr>
-              <w:fldChar w:fldCharType="end"/>
-            </w:r>
-          </w:hyperlink>
-        </w:p>
-        <w:p>
-          <w:pPr>
-            <w:pStyle w:val="TOC3"/>
-            <w:tabs>
-              <w:tab w:val="right" w:leader="dot" w:pos="10790"/>
-            </w:tabs>
-            <w:rPr>
-              <w:rFonts w:eastAsiaTheme="minorEastAsia"/>
-              <w:noProof/>
-              <w:sz w:val="24"/>
-              <w:szCs w:val="24"/>
-            </w:rPr>
-          </w:pPr>
-          <w:hyperlink w:anchor="_Toc11309612" w:history="1">
-            <w:r>
-              <w:rPr>
-                <w:rStyle w:val="Hyperlink"/>
-                <w:noProof/>
-              </w:rPr>
-              <w:t>Read a Parquet File into a DataFrame</w:t>
-            </w:r>
-            <w:r>
-              <w:rPr>
-                <w:noProof/>
-                <w:webHidden/>
-              </w:rPr>
-              <w:tab/>
-            </w:r>
-            <w:r>
-              <w:rPr>
-                <w:noProof/>
-                <w:webHidden/>
-              </w:rPr>
-              <w:fldChar w:fldCharType="begin"/>
-            </w:r>
-            <w:r>
-              <w:rPr>
-                <w:noProof/>
-                <w:webHidden/>
-              </w:rPr>
-              <w:instrText xml:space="preserve"> PAGEREF _Toc11309612 \h </w:instrText>
-            </w:r>
-            <w:r>
-              <w:rPr>
-                <w:noProof/>
-                <w:webHidden/>
-              </w:rPr>
-            </w:r>
-            <w:r>
-              <w:rPr>
-                <w:noProof/>
-                <w:webHidden/>
-              </w:rPr>
-              <w:fldChar w:fldCharType="separate"/>
-            </w:r>
-            <w:r>
-              <w:rPr>
-                <w:noProof/>
-                <w:webHidden/>
-              </w:rPr>
-              <w:t>26</w:t>
-            </w:r>
-            <w:r>
-              <w:rPr>
-                <w:noProof/>
-                <w:webHidden/>
-              </w:rPr>
-              <w:fldChar w:fldCharType="end"/>
-            </w:r>
-          </w:hyperlink>
-        </w:p>
-        <w:p>
-          <w:pPr>
-            <w:pStyle w:val="TOC3"/>
-            <w:tabs>
-              <w:tab w:val="right" w:leader="dot" w:pos="10790"/>
-            </w:tabs>
-            <w:rPr>
-              <w:rFonts w:eastAsiaTheme="minorEastAsia"/>
-              <w:noProof/>
-              <w:sz w:val="24"/>
-              <w:szCs w:val="24"/>
-            </w:rPr>
-          </w:pPr>
-          <w:hyperlink w:anchor="_Toc11309613" w:history="1">
-            <w:r>
-              <w:rPr>
-                <w:rStyle w:val="Hyperlink"/>
-                <w:noProof/>
-              </w:rPr>
-              <w:t>Store DataFrame as Temp Table for Later Querying</w:t>
-            </w:r>
-            <w:r>
-              <w:rPr>
-                <w:noProof/>
-                <w:webHidden/>
-              </w:rPr>
-              <w:tab/>
-            </w:r>
-            <w:r>
-              <w:rPr>
-                <w:noProof/>
-                <w:webHidden/>
-              </w:rPr>
-              <w:fldChar w:fldCharType="begin"/>
-            </w:r>
-            <w:r>
-              <w:rPr>
-                <w:noProof/>
-                <w:webHidden/>
-              </w:rPr>
-              <w:instrText xml:space="preserve"> PAGEREF _Toc11309613 \h </w:instrText>
-            </w:r>
-            <w:r>
-              <w:rPr>
-                <w:noProof/>
-                <w:webHidden/>
-              </w:rPr>
-            </w:r>
-            <w:r>
-              <w:rPr>
-                <w:noProof/>
-                <w:webHidden/>
-              </w:rPr>
-              <w:fldChar w:fldCharType="separate"/>
-            </w:r>
-            <w:r>
-              <w:rPr>
-                <w:noProof/>
-                <w:webHidden/>
-              </w:rPr>
               <w:t>27</w:t>
-            </w:r>
-            <w:r>
-              <w:rPr>
-                <w:noProof/>
-                <w:webHidden/>
-              </w:rPr>
-              <w:fldChar w:fldCharType="end"/>
-            </w:r>
-          </w:hyperlink>
-        </w:p>
-        <w:p>
-          <w:pPr>
-            <w:pStyle w:val="TOC3"/>
-            <w:tabs>
-              <w:tab w:val="right" w:leader="dot" w:pos="10790"/>
-            </w:tabs>
-            <w:rPr>
-              <w:rFonts w:eastAsiaTheme="minorEastAsia"/>
-              <w:noProof/>
-              <w:sz w:val="24"/>
-              <w:szCs w:val="24"/>
-            </w:rPr>
-          </w:pPr>
-          <w:hyperlink w:anchor="_Toc11309614" w:history="1">
-            <w:r>
-              <w:rPr>
-                <w:rStyle w:val="Hyperlink"/>
-                <w:noProof/>
-              </w:rPr>
-              <w:t>Select an Array Element</w:t>
-            </w:r>
-            <w:r>
-              <w:rPr>
-                <w:noProof/>
-                <w:webHidden/>
-              </w:rPr>
-              <w:tab/>
-            </w:r>
-            <w:r>
-              <w:rPr>
-                <w:noProof/>
-                <w:webHidden/>
-              </w:rPr>
-              <w:fldChar w:fldCharType="begin"/>
-            </w:r>
-            <w:r>
-              <w:rPr>
-                <w:noProof/>
-                <w:webHidden/>
-              </w:rPr>
-              <w:instrText xml:space="preserve"> PAGEREF _Toc11309614 \h </w:instrText>
-            </w:r>
-            <w:r>
-              <w:rPr>
-                <w:noProof/>
-                <w:webHidden/>
-              </w:rPr>
-            </w:r>
-            <w:r>
-              <w:rPr>
-                <w:noProof/>
-                <w:webHidden/>
-              </w:rPr>
-              <w:fldChar w:fldCharType="separate"/>
-            </w:r>
-            <w:r>
-              <w:rPr>
-                <w:noProof/>
-                <w:webHidden/>
-              </w:rPr>
-              <w:t>27</w:t>
-            </w:r>
-            <w:r>
-              <w:rPr>
-                <w:noProof/>
-                <w:webHidden/>
-              </w:rPr>
-              <w:fldChar w:fldCharType="end"/>
-            </w:r>
-          </w:hyperlink>
-        </w:p>
-        <w:p>
-          <w:pPr>
-            <w:pStyle w:val="TOC1"/>
-            <w:tabs>
-              <w:tab w:val="right" w:leader="dot" w:pos="10790"/>
-            </w:tabs>
-            <w:rPr>
-              <w:rFonts w:eastAsiaTheme="minorEastAsia"/>
-              <w:b w:val="0"/>
-              <w:bCs w:val="0"/>
-              <w:noProof/>
-            </w:rPr>
-          </w:pPr>
-          <w:hyperlink w:anchor="_Toc11309615" w:history="1">
-            <w:r>
-              <w:rPr>
-                <w:rStyle w:val="Hyperlink"/>
-                <w:noProof/>
-              </w:rPr>
-              <w:t>Invoke a python function from an SQL query</w:t>
-            </w:r>
-            <w:r>
-              <w:rPr>
-                <w:noProof/>
-                <w:webHidden/>
-              </w:rPr>
-              <w:tab/>
-            </w:r>
-            <w:r>
-              <w:rPr>
-                <w:noProof/>
-                <w:webHidden/>
-              </w:rPr>
-              <w:fldChar w:fldCharType="begin"/>
-            </w:r>
-            <w:r>
-              <w:rPr>
-                <w:noProof/>
-                <w:webHidden/>
-              </w:rPr>
-              <w:instrText xml:space="preserve"> PAGEREF _Toc11309615 \h </w:instrText>
-            </w:r>
-            <w:r>
-              <w:rPr>
-                <w:noProof/>
-                <w:webHidden/>
-              </w:rPr>
-            </w:r>
-            <w:r>
-              <w:rPr>
-                <w:noProof/>
-                <w:webHidden/>
-              </w:rPr>
-              <w:fldChar w:fldCharType="separate"/>
-            </w:r>
-            <w:r>
-              <w:rPr>
-                <w:noProof/>
-                <w:webHidden/>
-              </w:rPr>
-              <w:t>27</w:t>
-            </w:r>
-            <w:r>
-              <w:rPr>
-                <w:noProof/>
-                <w:webHidden/>
-              </w:rPr>
-              <w:fldChar w:fldCharType="end"/>
-            </w:r>
-          </w:hyperlink>
-        </w:p>
-        <w:p>
-          <w:pPr>
-            <w:pStyle w:val="TOC1"/>
-            <w:tabs>
-              <w:tab w:val="right" w:leader="dot" w:pos="10790"/>
-            </w:tabs>
-            <w:rPr>
-              <w:rFonts w:eastAsiaTheme="minorEastAsia"/>
-              <w:b w:val="0"/>
-              <w:bCs w:val="0"/>
-              <w:noProof/>
-            </w:rPr>
-          </w:pPr>
-          <w:hyperlink w:anchor="_Toc11309616" w:history="1">
-            <w:r>
-              <w:rPr>
-                <w:rStyle w:val="Hyperlink"/>
-                <w:noProof/>
-              </w:rPr>
-              <w:t>Parquet</w:t>
-            </w:r>
-            <w:r>
-              <w:rPr>
-                <w:noProof/>
-                <w:webHidden/>
-              </w:rPr>
-              <w:tab/>
-            </w:r>
-            <w:r>
-              <w:rPr>
-                <w:noProof/>
-                <w:webHidden/>
-              </w:rPr>
-              <w:fldChar w:fldCharType="begin"/>
-            </w:r>
-            <w:r>
-              <w:rPr>
-                <w:noProof/>
-                <w:webHidden/>
-              </w:rPr>
-              <w:instrText xml:space="preserve"> PAGEREF _Toc11309616 \h </w:instrText>
-            </w:r>
-            <w:r>
-              <w:rPr>
-                <w:noProof/>
-                <w:webHidden/>
-              </w:rPr>
-            </w:r>
-            <w:r>
-              <w:rPr>
-                <w:noProof/>
-                <w:webHidden/>
-              </w:rPr>
-              <w:fldChar w:fldCharType="separate"/>
-            </w:r>
-            <w:r>
-              <w:rPr>
-                <w:noProof/>
-                <w:webHidden/>
-              </w:rPr>
-              <w:t>29</w:t>
             </w:r>
             <w:r>
               <w:rPr>
@@ -4871,13 +4516,13 @@
               <w:szCs w:val="24"/>
             </w:rPr>
           </w:pPr>
-          <w:hyperlink w:anchor="_Toc11309617" w:history="1">
+          <w:hyperlink w:anchor="_Toc11393148" w:history="1">
             <w:r>
               <w:rPr>
                 <w:rStyle w:val="Hyperlink"/>
                 <w:noProof/>
               </w:rPr>
-              <w:t>Explode a list or array data field</w:t>
+              <w:t>DataFrame  (pyspark.sql.dataframe.DataFrame)</w:t>
             </w:r>
             <w:r>
               <w:rPr>
@@ -4898,7 +4543,7 @@
                 <w:noProof/>
                 <w:webHidden/>
               </w:rPr>
-              <w:instrText xml:space="preserve"> PAGEREF _Toc11309617 \h </w:instrText>
+              <w:instrText xml:space="preserve"> PAGEREF _Toc11393148 \h </w:instrText>
             </w:r>
             <w:r>
               <w:rPr>
@@ -4918,7 +4563,220 @@
                 <w:noProof/>
                 <w:webHidden/>
               </w:rPr>
-              <w:t>29</w:t>
+              <w:t>27</w:t>
+            </w:r>
+            <w:r>
+              <w:rPr>
+                <w:noProof/>
+                <w:webHidden/>
+              </w:rPr>
+              <w:fldChar w:fldCharType="end"/>
+            </w:r>
+          </w:hyperlink>
+        </w:p>
+        <w:p>
+          <w:pPr>
+            <w:pStyle w:val="TOC3"/>
+            <w:tabs>
+              <w:tab w:val="right" w:leader="dot" w:pos="10790"/>
+            </w:tabs>
+            <w:rPr>
+              <w:rFonts w:eastAsiaTheme="minorEastAsia"/>
+              <w:noProof/>
+              <w:sz w:val="24"/>
+              <w:szCs w:val="24"/>
+            </w:rPr>
+          </w:pPr>
+          <w:hyperlink w:anchor="_Toc11393149" w:history="1">
+            <w:r>
+              <w:rPr>
+                <w:rStyle w:val="Hyperlink"/>
+                <w:noProof/>
+              </w:rPr>
+              <w:t>Read a Parquet File into a DataFrame</w:t>
+            </w:r>
+            <w:r>
+              <w:rPr>
+                <w:noProof/>
+                <w:webHidden/>
+              </w:rPr>
+              <w:tab/>
+            </w:r>
+            <w:r>
+              <w:rPr>
+                <w:noProof/>
+                <w:webHidden/>
+              </w:rPr>
+              <w:fldChar w:fldCharType="begin"/>
+            </w:r>
+            <w:r>
+              <w:rPr>
+                <w:noProof/>
+                <w:webHidden/>
+              </w:rPr>
+              <w:instrText xml:space="preserve"> PAGEREF _Toc11393149 \h </w:instrText>
+            </w:r>
+            <w:r>
+              <w:rPr>
+                <w:noProof/>
+                <w:webHidden/>
+              </w:rPr>
+            </w:r>
+            <w:r>
+              <w:rPr>
+                <w:noProof/>
+                <w:webHidden/>
+              </w:rPr>
+              <w:fldChar w:fldCharType="separate"/>
+            </w:r>
+            <w:r>
+              <w:rPr>
+                <w:noProof/>
+                <w:webHidden/>
+              </w:rPr>
+              <w:t>27</w:t>
+            </w:r>
+            <w:r>
+              <w:rPr>
+                <w:noProof/>
+                <w:webHidden/>
+              </w:rPr>
+              <w:fldChar w:fldCharType="end"/>
+            </w:r>
+          </w:hyperlink>
+        </w:p>
+        <w:p>
+          <w:pPr>
+            <w:pStyle w:val="TOC3"/>
+            <w:tabs>
+              <w:tab w:val="right" w:leader="dot" w:pos="10790"/>
+            </w:tabs>
+            <w:rPr>
+              <w:rFonts w:eastAsiaTheme="minorEastAsia"/>
+              <w:noProof/>
+              <w:sz w:val="24"/>
+              <w:szCs w:val="24"/>
+            </w:rPr>
+          </w:pPr>
+          <w:hyperlink w:anchor="_Toc11393150" w:history="1">
+            <w:r>
+              <w:rPr>
+                <w:rStyle w:val="Hyperlink"/>
+                <w:noProof/>
+              </w:rPr>
+              <w:t>Store DataFrame as Temp Table for Later Querying</w:t>
+            </w:r>
+            <w:r>
+              <w:rPr>
+                <w:noProof/>
+                <w:webHidden/>
+              </w:rPr>
+              <w:tab/>
+            </w:r>
+            <w:r>
+              <w:rPr>
+                <w:noProof/>
+                <w:webHidden/>
+              </w:rPr>
+              <w:fldChar w:fldCharType="begin"/>
+            </w:r>
+            <w:r>
+              <w:rPr>
+                <w:noProof/>
+                <w:webHidden/>
+              </w:rPr>
+              <w:instrText xml:space="preserve"> PAGEREF _Toc11393150 \h </w:instrText>
+            </w:r>
+            <w:r>
+              <w:rPr>
+                <w:noProof/>
+                <w:webHidden/>
+              </w:rPr>
+            </w:r>
+            <w:r>
+              <w:rPr>
+                <w:noProof/>
+                <w:webHidden/>
+              </w:rPr>
+              <w:fldChar w:fldCharType="separate"/>
+            </w:r>
+            <w:r>
+              <w:rPr>
+                <w:noProof/>
+                <w:webHidden/>
+              </w:rPr>
+              <w:t>28</w:t>
+            </w:r>
+            <w:r>
+              <w:rPr>
+                <w:noProof/>
+                <w:webHidden/>
+              </w:rPr>
+              <w:fldChar w:fldCharType="end"/>
+            </w:r>
+          </w:hyperlink>
+        </w:p>
+        <w:p>
+          <w:pPr>
+            <w:pStyle w:val="TOC3"/>
+            <w:tabs>
+              <w:tab w:val="right" w:leader="dot" w:pos="10790"/>
+            </w:tabs>
+            <w:rPr>
+              <w:rFonts w:eastAsiaTheme="minorEastAsia"/>
+              <w:noProof/>
+              <w:sz w:val="24"/>
+              <w:szCs w:val="24"/>
+            </w:rPr>
+          </w:pPr>
+          <w:hyperlink w:anchor="_Toc11393151" w:history="1">
+            <w:r>
+              <w:rPr>
+                <w:rStyle w:val="Hyperlink"/>
+                <w:noProof/>
+              </w:rPr>
+              <w:t>Select an Array Element</w:t>
+            </w:r>
+            <w:r>
+              <w:rPr>
+                <w:noProof/>
+                <w:webHidden/>
+              </w:rPr>
+              <w:tab/>
+            </w:r>
+            <w:r>
+              <w:rPr>
+                <w:noProof/>
+                <w:webHidden/>
+              </w:rPr>
+              <w:fldChar w:fldCharType="begin"/>
+            </w:r>
+            <w:r>
+              <w:rPr>
+                <w:noProof/>
+                <w:webHidden/>
+              </w:rPr>
+              <w:instrText xml:space="preserve"> PAGEREF _Toc11393151 \h </w:instrText>
+            </w:r>
+            <w:r>
+              <w:rPr>
+                <w:noProof/>
+                <w:webHidden/>
+              </w:rPr>
+            </w:r>
+            <w:r>
+              <w:rPr>
+                <w:noProof/>
+                <w:webHidden/>
+              </w:rPr>
+              <w:fldChar w:fldCharType="separate"/>
+            </w:r>
+            <w:r>
+              <w:rPr>
+                <w:noProof/>
+                <w:webHidden/>
+              </w:rPr>
+              <w:t>28</w:t>
             </w:r>
             <w:r>
               <w:rPr>
@@ -4942,13 +4800,13 @@
               <w:noProof/>
             </w:rPr>
           </w:pPr>
-          <w:hyperlink w:anchor="_Toc11309618" w:history="1">
+          <w:hyperlink w:anchor="_Toc11393152" w:history="1">
             <w:r>
               <w:rPr>
                 <w:rStyle w:val="Hyperlink"/>
                 <w:noProof/>
               </w:rPr>
-              <w:t>Strings</w:t>
+              <w:t>Invoke a python function from an SQL query</w:t>
             </w:r>
             <w:r>
               <w:rPr>
@@ -4969,7 +4827,7 @@
                 <w:noProof/>
                 <w:webHidden/>
               </w:rPr>
-              <w:instrText xml:space="preserve"> PAGEREF _Toc11309618 \h </w:instrText>
+              <w:instrText xml:space="preserve"> PAGEREF _Toc11393152 \h </w:instrText>
             </w:r>
             <w:r>
               <w:rPr>
@@ -4989,7 +4847,78 @@
                 <w:noProof/>
                 <w:webHidden/>
               </w:rPr>
-              <w:t>31</w:t>
+              <w:t>28</w:t>
+            </w:r>
+            <w:r>
+              <w:rPr>
+                <w:noProof/>
+                <w:webHidden/>
+              </w:rPr>
+              <w:fldChar w:fldCharType="end"/>
+            </w:r>
+          </w:hyperlink>
+        </w:p>
+        <w:p>
+          <w:pPr>
+            <w:pStyle w:val="TOC1"/>
+            <w:tabs>
+              <w:tab w:val="right" w:leader="dot" w:pos="10790"/>
+            </w:tabs>
+            <w:rPr>
+              <w:rFonts w:eastAsiaTheme="minorEastAsia"/>
+              <w:b w:val="0"/>
+              <w:bCs w:val="0"/>
+              <w:noProof/>
+            </w:rPr>
+          </w:pPr>
+          <w:hyperlink w:anchor="_Toc11393153" w:history="1">
+            <w:r>
+              <w:rPr>
+                <w:rStyle w:val="Hyperlink"/>
+                <w:noProof/>
+              </w:rPr>
+              <w:t>Parquet</w:t>
+            </w:r>
+            <w:r>
+              <w:rPr>
+                <w:noProof/>
+                <w:webHidden/>
+              </w:rPr>
+              <w:tab/>
+            </w:r>
+            <w:r>
+              <w:rPr>
+                <w:noProof/>
+                <w:webHidden/>
+              </w:rPr>
+              <w:fldChar w:fldCharType="begin"/>
+            </w:r>
+            <w:r>
+              <w:rPr>
+                <w:noProof/>
+                <w:webHidden/>
+              </w:rPr>
+              <w:instrText xml:space="preserve"> PAGEREF _Toc11393153 \h </w:instrText>
+            </w:r>
+            <w:r>
+              <w:rPr>
+                <w:noProof/>
+                <w:webHidden/>
+              </w:rPr>
+            </w:r>
+            <w:r>
+              <w:rPr>
+                <w:noProof/>
+                <w:webHidden/>
+              </w:rPr>
+              <w:fldChar w:fldCharType="separate"/>
+            </w:r>
+            <w:r>
+              <w:rPr>
+                <w:noProof/>
+                <w:webHidden/>
+              </w:rPr>
+              <w:t>30</w:t>
             </w:r>
             <w:r>
               <w:rPr>
@@ -5015,13 +4944,13 @@
               <w:szCs w:val="24"/>
             </w:rPr>
           </w:pPr>
-          <w:hyperlink w:anchor="_Toc11309619" w:history="1">
+          <w:hyperlink w:anchor="_Toc11393154" w:history="1">
             <w:r>
               <w:rPr>
                 <w:rStyle w:val="Hyperlink"/>
                 <w:noProof/>
               </w:rPr>
-              <w:t>Concatenate strings</w:t>
+              <w:t>Explode a list or array data field</w:t>
             </w:r>
             <w:r>
               <w:rPr>
@@ -5042,7 +4971,7 @@
                 <w:noProof/>
                 <w:webHidden/>
               </w:rPr>
-              <w:instrText xml:space="preserve"> PAGEREF _Toc11309619 \h </w:instrText>
+              <w:instrText xml:space="preserve"> PAGEREF _Toc11393154 \h </w:instrText>
             </w:r>
             <w:r>
               <w:rPr>
@@ -5062,7 +4991,78 @@
                 <w:noProof/>
                 <w:webHidden/>
               </w:rPr>
-              <w:t>31</w:t>
+              <w:t>30</w:t>
+            </w:r>
+            <w:r>
+              <w:rPr>
+                <w:noProof/>
+                <w:webHidden/>
+              </w:rPr>
+              <w:fldChar w:fldCharType="end"/>
+            </w:r>
+          </w:hyperlink>
+        </w:p>
+        <w:p>
+          <w:pPr>
+            <w:pStyle w:val="TOC1"/>
+            <w:tabs>
+              <w:tab w:val="right" w:leader="dot" w:pos="10790"/>
+            </w:tabs>
+            <w:rPr>
+              <w:rFonts w:eastAsiaTheme="minorEastAsia"/>
+              <w:b w:val="0"/>
+              <w:bCs w:val="0"/>
+              <w:noProof/>
+            </w:rPr>
+          </w:pPr>
+          <w:hyperlink w:anchor="_Toc11393155" w:history="1">
+            <w:r>
+              <w:rPr>
+                <w:rStyle w:val="Hyperlink"/>
+                <w:noProof/>
+              </w:rPr>
+              <w:t>Strings</w:t>
+            </w:r>
+            <w:r>
+              <w:rPr>
+                <w:noProof/>
+                <w:webHidden/>
+              </w:rPr>
+              <w:tab/>
+            </w:r>
+            <w:r>
+              <w:rPr>
+                <w:noProof/>
+                <w:webHidden/>
+              </w:rPr>
+              <w:fldChar w:fldCharType="begin"/>
+            </w:r>
+            <w:r>
+              <w:rPr>
+                <w:noProof/>
+                <w:webHidden/>
+              </w:rPr>
+              <w:instrText xml:space="preserve"> PAGEREF _Toc11393155 \h </w:instrText>
+            </w:r>
+            <w:r>
+              <w:rPr>
+                <w:noProof/>
+                <w:webHidden/>
+              </w:rPr>
+            </w:r>
+            <w:r>
+              <w:rPr>
+                <w:noProof/>
+                <w:webHidden/>
+              </w:rPr>
+              <w:fldChar w:fldCharType="separate"/>
+            </w:r>
+            <w:r>
+              <w:rPr>
+                <w:noProof/>
+                <w:webHidden/>
+              </w:rPr>
+              <w:t>32</w:t>
             </w:r>
             <w:r>
               <w:rPr>
@@ -5088,13 +5088,13 @@
               <w:szCs w:val="24"/>
             </w:rPr>
           </w:pPr>
-          <w:hyperlink w:anchor="_Toc11309620" w:history="1">
+          <w:hyperlink w:anchor="_Toc11393156" w:history="1">
             <w:r>
               <w:rPr>
                 <w:rStyle w:val="Hyperlink"/>
                 <w:noProof/>
               </w:rPr>
-              <w:t>Convert a numeric field to a string</w:t>
+              <w:t>Concatenate strings</w:t>
             </w:r>
             <w:r>
               <w:rPr>
@@ -5115,7 +5115,7 @@
                 <w:noProof/>
                 <w:webHidden/>
               </w:rPr>
-              <w:instrText xml:space="preserve"> PAGEREF _Toc11309620 \h </w:instrText>
+              <w:instrText xml:space="preserve"> PAGEREF _Toc11393156 \h </w:instrText>
             </w:r>
             <w:r>
               <w:rPr>
@@ -5135,7 +5135,7 @@
                 <w:noProof/>
                 <w:webHidden/>
               </w:rPr>
-              <w:t>31</w:t>
+              <w:t>32</w:t>
             </w:r>
             <w:r>
               <w:rPr>
@@ -5161,13 +5161,13 @@
               <w:szCs w:val="24"/>
             </w:rPr>
           </w:pPr>
-          <w:hyperlink w:anchor="_Toc11309621" w:history="1">
+          <w:hyperlink w:anchor="_Toc11393157" w:history="1">
             <w:r>
               <w:rPr>
                 <w:rStyle w:val="Hyperlink"/>
                 <w:noProof/>
               </w:rPr>
-              <w:t>StringIndexer</w:t>
+              <w:t>Convert a numeric field to a string</w:t>
             </w:r>
             <w:r>
               <w:rPr>
@@ -5188,7 +5188,7 @@
                 <w:noProof/>
                 <w:webHidden/>
               </w:rPr>
-              <w:instrText xml:space="preserve"> PAGEREF _Toc11309621 \h </w:instrText>
+              <w:instrText xml:space="preserve"> PAGEREF _Toc11393157 \h </w:instrText>
             </w:r>
             <w:r>
               <w:rPr>
@@ -5208,7 +5208,7 @@
                 <w:noProof/>
                 <w:webHidden/>
               </w:rPr>
-              <w:t>31</w:t>
+              <w:t>32</w:t>
             </w:r>
             <w:r>
               <w:rPr>
@@ -5234,13 +5234,13 @@
               <w:szCs w:val="24"/>
             </w:rPr>
           </w:pPr>
-          <w:hyperlink w:anchor="_Toc11309622" w:history="1">
+          <w:hyperlink w:anchor="_Toc11393158" w:history="1">
             <w:r>
               <w:rPr>
                 <w:rStyle w:val="Hyperlink"/>
                 <w:noProof/>
               </w:rPr>
-              <w:t>Substring</w:t>
+              <w:t>StringIndexer</w:t>
             </w:r>
             <w:r>
               <w:rPr>
@@ -5261,78 +5261,7 @@
                 <w:noProof/>
                 <w:webHidden/>
               </w:rPr>
-              <w:instrText xml:space="preserve"> PAGEREF _Toc11309622 \h </w:instrText>
-            </w:r>
-            <w:r>
-              <w:rPr>
-                <w:noProof/>
-                <w:webHidden/>
-              </w:rPr>
-            </w:r>
-            <w:r>
-              <w:rPr>
-                <w:noProof/>
-                <w:webHidden/>
-              </w:rPr>
-              <w:fldChar w:fldCharType="separate"/>
-            </w:r>
-            <w:r>
-              <w:rPr>
-                <w:noProof/>
-                <w:webHidden/>
-              </w:rPr>
-              <w:t>31</w:t>
-            </w:r>
-            <w:r>
-              <w:rPr>
-                <w:noProof/>
-                <w:webHidden/>
-              </w:rPr>
-              <w:fldChar w:fldCharType="end"/>
-            </w:r>
-          </w:hyperlink>
-        </w:p>
-        <w:p>
-          <w:pPr>
-            <w:pStyle w:val="TOC1"/>
-            <w:tabs>
-              <w:tab w:val="right" w:leader="dot" w:pos="10790"/>
-            </w:tabs>
-            <w:rPr>
-              <w:rFonts w:eastAsiaTheme="minorEastAsia"/>
-              <w:b w:val="0"/>
-              <w:bCs w:val="0"/>
-              <w:noProof/>
-            </w:rPr>
-          </w:pPr>
-          <w:hyperlink w:anchor="_Toc11309623" w:history="1">
-            <w:r>
-              <w:rPr>
-                <w:rStyle w:val="Hyperlink"/>
-                <w:noProof/>
-              </w:rPr>
-              <w:t>Timestamps</w:t>
-            </w:r>
-            <w:r>
-              <w:rPr>
-                <w:noProof/>
-                <w:webHidden/>
-              </w:rPr>
-              <w:tab/>
-            </w:r>
-            <w:r>
-              <w:rPr>
-                <w:noProof/>
-                <w:webHidden/>
-              </w:rPr>
-              <w:fldChar w:fldCharType="begin"/>
-            </w:r>
-            <w:r>
-              <w:rPr>
-                <w:noProof/>
-                <w:webHidden/>
-              </w:rPr>
-              <w:instrText xml:space="preserve"> PAGEREF _Toc11309623 \h </w:instrText>
+              <w:instrText xml:space="preserve"> PAGEREF _Toc11393158 \h </w:instrText>
             </w:r>
             <w:r>
               <w:rPr>
@@ -5378,13 +5307,13 @@
               <w:szCs w:val="24"/>
             </w:rPr>
           </w:pPr>
-          <w:hyperlink w:anchor="_Toc11309624" w:history="1">
+          <w:hyperlink w:anchor="_Toc11393159" w:history="1">
             <w:r>
               <w:rPr>
                 <w:rStyle w:val="Hyperlink"/>
                 <w:noProof/>
               </w:rPr>
-              <w:t>Convert string to timestamp</w:t>
+              <w:t>Substring</w:t>
             </w:r>
             <w:r>
               <w:rPr>
@@ -5405,7 +5334,7 @@
                 <w:noProof/>
                 <w:webHidden/>
               </w:rPr>
-              <w:instrText xml:space="preserve"> PAGEREF _Toc11309624 \h </w:instrText>
+              <w:instrText xml:space="preserve"> PAGEREF _Toc11393159 \h </w:instrText>
             </w:r>
             <w:r>
               <w:rPr>
@@ -5426,6 +5355,77 @@
                 <w:webHidden/>
               </w:rPr>
               <w:t>32</w:t>
+            </w:r>
+            <w:r>
+              <w:rPr>
+                <w:noProof/>
+                <w:webHidden/>
+              </w:rPr>
+              <w:fldChar w:fldCharType="end"/>
+            </w:r>
+          </w:hyperlink>
+        </w:p>
+        <w:p>
+          <w:pPr>
+            <w:pStyle w:val="TOC1"/>
+            <w:tabs>
+              <w:tab w:val="right" w:leader="dot" w:pos="10790"/>
+            </w:tabs>
+            <w:rPr>
+              <w:rFonts w:eastAsiaTheme="minorEastAsia"/>
+              <w:b w:val="0"/>
+              <w:bCs w:val="0"/>
+              <w:noProof/>
+            </w:rPr>
+          </w:pPr>
+          <w:hyperlink w:anchor="_Toc11393160" w:history="1">
+            <w:r>
+              <w:rPr>
+                <w:rStyle w:val="Hyperlink"/>
+                <w:noProof/>
+              </w:rPr>
+              <w:t>Timestamps</w:t>
+            </w:r>
+            <w:r>
+              <w:rPr>
+                <w:noProof/>
+                <w:webHidden/>
+              </w:rPr>
+              <w:tab/>
+            </w:r>
+            <w:r>
+              <w:rPr>
+                <w:noProof/>
+                <w:webHidden/>
+              </w:rPr>
+              <w:fldChar w:fldCharType="begin"/>
+            </w:r>
+            <w:r>
+              <w:rPr>
+                <w:noProof/>
+                <w:webHidden/>
+              </w:rPr>
+              <w:instrText xml:space="preserve"> PAGEREF _Toc11393160 \h </w:instrText>
+            </w:r>
+            <w:r>
+              <w:rPr>
+                <w:noProof/>
+                <w:webHidden/>
+              </w:rPr>
+            </w:r>
+            <w:r>
+              <w:rPr>
+                <w:noProof/>
+                <w:webHidden/>
+              </w:rPr>
+              <w:fldChar w:fldCharType="separate"/>
+            </w:r>
+            <w:r>
+              <w:rPr>
+                <w:noProof/>
+                <w:webHidden/>
+              </w:rPr>
+              <w:t>33</w:t>
             </w:r>
             <w:r>
               <w:rPr>
@@ -5451,13 +5451,13 @@
               <w:szCs w:val="24"/>
             </w:rPr>
           </w:pPr>
-          <w:hyperlink w:anchor="_Toc11309625" w:history="1">
+          <w:hyperlink w:anchor="_Toc11393161" w:history="1">
             <w:r>
               <w:rPr>
                 <w:rStyle w:val="Hyperlink"/>
                 <w:noProof/>
               </w:rPr>
-              <w:t>Convert Unix Timestamp to Formatted Date</w:t>
+              <w:t>Convert string to timestamp</w:t>
             </w:r>
             <w:r>
               <w:rPr>
@@ -5478,7 +5478,7 @@
                 <w:noProof/>
                 <w:webHidden/>
               </w:rPr>
-              <w:instrText xml:space="preserve"> PAGEREF _Toc11309625 \h </w:instrText>
+              <w:instrText xml:space="preserve"> PAGEREF _Toc11393161 \h </w:instrText>
             </w:r>
             <w:r>
               <w:rPr>
@@ -5498,7 +5498,7 @@
                 <w:noProof/>
                 <w:webHidden/>
               </w:rPr>
-              <w:t>32</w:t>
+              <w:t>33</w:t>
             </w:r>
             <w:r>
               <w:rPr>
@@ -5524,12 +5524,85 @@
               <w:szCs w:val="24"/>
             </w:rPr>
           </w:pPr>
-          <w:hyperlink w:anchor="_Toc11309626" w:history="1">
+          <w:hyperlink w:anchor="_Toc11393162" w:history="1">
             <w:r>
               <w:rPr>
                 <w:rStyle w:val="Hyperlink"/>
                 <w:noProof/>
               </w:rPr>
+              <w:t>Convert Unix Timestamp to Formatted Date</w:t>
+            </w:r>
+            <w:r>
+              <w:rPr>
+                <w:noProof/>
+                <w:webHidden/>
+              </w:rPr>
+              <w:tab/>
+            </w:r>
+            <w:r>
+              <w:rPr>
+                <w:noProof/>
+                <w:webHidden/>
+              </w:rPr>
+              <w:fldChar w:fldCharType="begin"/>
+            </w:r>
+            <w:r>
+              <w:rPr>
+                <w:noProof/>
+                <w:webHidden/>
+              </w:rPr>
+              <w:instrText xml:space="preserve"> PAGEREF _Toc11393162 \h </w:instrText>
+            </w:r>
+            <w:r>
+              <w:rPr>
+                <w:noProof/>
+                <w:webHidden/>
+              </w:rPr>
+            </w:r>
+            <w:r>
+              <w:rPr>
+                <w:noProof/>
+                <w:webHidden/>
+              </w:rPr>
+              <w:fldChar w:fldCharType="separate"/>
+            </w:r>
+            <w:r>
+              <w:rPr>
+                <w:noProof/>
+                <w:webHidden/>
+              </w:rPr>
+              <w:t>33</w:t>
+            </w:r>
+            <w:r>
+              <w:rPr>
+                <w:noProof/>
+                <w:webHidden/>
+              </w:rPr>
+              <w:fldChar w:fldCharType="end"/>
+            </w:r>
+          </w:hyperlink>
+        </w:p>
+        <w:p>
+          <w:pPr>
+            <w:pStyle w:val="TOC2"/>
+            <w:tabs>
+              <w:tab w:val="right" w:leader="dot" w:pos="10790"/>
+            </w:tabs>
+            <w:rPr>
+              <w:rFonts w:eastAsiaTheme="minorEastAsia"/>
+              <w:b w:val="0"/>
+              <w:bCs w:val="0"/>
+              <w:noProof/>
+              <w:sz w:val="24"/>
+              <w:szCs w:val="24"/>
+            </w:rPr>
+          </w:pPr>
+          <w:hyperlink w:anchor="_Toc11393163" w:history="1">
+            <w:r>
+              <w:rPr>
+                <w:rStyle w:val="Hyperlink"/>
+                <w:noProof/>
+              </w:rPr>
               <w:t>Convert Unix Timestamp to ISO Standard Date and Time</w:t>
             </w:r>
             <w:r>
@@ -5551,7 +5624,7 @@
                 <w:noProof/>
                 <w:webHidden/>
               </w:rPr>
-              <w:instrText xml:space="preserve"> PAGEREF _Toc11309626 \h </w:instrText>
+              <w:instrText xml:space="preserve"> PAGEREF _Toc11393163 \h </w:instrText>
             </w:r>
             <w:r>
               <w:rPr>
@@ -5571,7 +5644,7 @@
                 <w:noProof/>
                 <w:webHidden/>
               </w:rPr>
-              <w:t>33</w:t>
+              <w:t>34</w:t>
             </w:r>
             <w:r>
               <w:rPr>
@@ -5595,7 +5668,7 @@
               <w:noProof/>
             </w:rPr>
           </w:pPr>
-          <w:hyperlink w:anchor="_Toc11309627" w:history="1">
+          <w:hyperlink w:anchor="_Toc11393164" w:history="1">
             <w:r>
               <w:rPr>
                 <w:rStyle w:val="Hyperlink"/>
@@ -5622,7 +5695,7 @@
                 <w:noProof/>
                 <w:webHidden/>
               </w:rPr>
-              <w:instrText xml:space="preserve"> PAGEREF _Toc11309627 \h </w:instrText>
+              <w:instrText xml:space="preserve"> PAGEREF _Toc11393164 \h </w:instrText>
             </w:r>
             <w:r>
               <w:rPr>
@@ -5642,7 +5715,7 @@
                 <w:noProof/>
                 <w:webHidden/>
               </w:rPr>
-              <w:t>34</w:t>
+              <w:t>35</w:t>
             </w:r>
             <w:r>
               <w:rPr>
@@ -5666,7 +5739,7 @@
               <w:noProof/>
             </w:rPr>
           </w:pPr>
-          <w:hyperlink w:anchor="_Toc11309628" w:history="1">
+          <w:hyperlink w:anchor="_Toc11393165" w:history="1">
             <w:r>
               <w:rPr>
                 <w:rStyle w:val="Hyperlink"/>
@@ -5693,7 +5766,7 @@
                 <w:noProof/>
                 <w:webHidden/>
               </w:rPr>
-              <w:instrText xml:space="preserve"> PAGEREF _Toc11309628 \h </w:instrText>
+              <w:instrText xml:space="preserve"> PAGEREF _Toc11393165 \h </w:instrText>
             </w:r>
             <w:r>
               <w:rPr>
@@ -5713,7 +5786,7 @@
                 <w:noProof/>
                 <w:webHidden/>
               </w:rPr>
-              <w:t>34</w:t>
+              <w:t>35</w:t>
             </w:r>
             <w:r>
               <w:rPr>
@@ -5751,7 +5824,7 @@
         <w:pStyle w:val="Heading1"/>
         <w:ind w:left="0"/>
       </w:pPr>
-      <w:bookmarkStart w:id="1" w:name="_Toc11309551"/>
+      <w:bookmarkStart w:id="1" w:name="_Toc11393087"/>
       <w:r>
         <w:t>Command Shell Execution Within iPython</w:t>
       </w:r>
@@ -5809,7 +5882,7 @@
       <w:pPr>
         <w:pStyle w:val="Heading2"/>
       </w:pPr>
-      <w:bookmarkStart w:id="2" w:name="_Toc11309552"/>
+      <w:bookmarkStart w:id="2" w:name="_Toc11393088"/>
       <w:r>
         <w:t>Configure Spark from a jupyter notebook command</w:t>
       </w:r>
@@ -5833,6 +5906,7 @@
         <w:pStyle w:val="code"/>
       </w:pPr>
       <w:r>
+        <w:lastRenderedPageBreak/>
         <w:t>spark.conf.set("spark.sql.broadcastTimeout", 43200)  # 12 hours</w:t>
       </w:r>
     </w:p>
@@ -5842,7 +5916,7 @@
       <w:pPr>
         <w:pStyle w:val="Heading2"/>
       </w:pPr>
-      <w:bookmarkStart w:id="3" w:name="_Toc11309553"/>
+      <w:bookmarkStart w:id="3" w:name="_Toc11393089"/>
       <w:r>
         <w:t>Copy a</w:t>
       </w:r>
@@ -5874,7 +5948,7 @@
       <w:pPr>
         <w:pStyle w:val="Heading2"/>
       </w:pPr>
-      <w:bookmarkStart w:id="4" w:name="_Toc11309554"/>
+      <w:bookmarkStart w:id="4" w:name="_Toc11393090"/>
       <w:r>
         <w:t>Delete an HDFS directory using jupyter notebook</w:t>
       </w:r>
@@ -5928,7 +6002,7 @@
       <w:pPr>
         <w:pStyle w:val="Heading2"/>
       </w:pPr>
-      <w:bookmarkStart w:id="5" w:name="_Toc11309555"/>
+      <w:bookmarkStart w:id="5" w:name="_Toc11393091"/>
       <w:r>
         <w:t>Examine Underlying HDFS Directory Structures in a Jupyter Notebook</w:t>
       </w:r>
@@ -6137,7 +6211,7 @@
               </wp:inline>
             </w:drawing>
           </mc:Choice>
-          <mc:Fallback xmlns:mo="http://schemas.microsoft.com/office/mac/office/2008/main" xmlns:mv="urn:schemas-microsoft-com:mac:vml">
+          <mc:Fallback xmlns:mv="urn:schemas-microsoft-com:mac:vml" xmlns:mo="http://schemas.microsoft.com/office/mac/office/2008/main">
             <w:pict>
               <v:rect w14:anchorId="252261B8" id="Rectangle_x0020_2" o:spid="_x0000_s1026" alt="upyter Notebook" href="https://10.200.4.13/user/bbeauchamp/tree" title="&quot;dashboard&quot;" style="width:23.7pt;height:23.7pt;visibility:visible;mso-wrap-style:square;mso-left-percent:-10001;mso-top-percent:-10001;mso-position-horizontal:absolute;mso-position-horizontal-relative:char;mso-position-vertical:absolute;mso-position-vertical-relative:line;mso-left-percent:-10001;mso-top-percent:-10001;v-text-anchor:top" o:gfxdata="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" o:button="t" filled="f" stroked="f">
                 <v:fill o:detectmouseclick="t"/>
@@ -6833,6 +6907,7 @@
           <w:sz w:val="20"/>
           <w:szCs w:val="20"/>
         </w:rPr>
+        <w:lastRenderedPageBreak/>
         <w:t>%</w:t>
       </w:r>
       <w:r>
@@ -6884,7 +6959,6 @@
           <w:sz w:val="21"/>
           <w:szCs w:val="21"/>
         </w:rPr>
-        <w:lastRenderedPageBreak/>
         <w:t>Out[8]:</w:t>
       </w:r>
     </w:p>
@@ -8543,6 +8617,7 @@
           <w:sz w:val="21"/>
           <w:szCs w:val="21"/>
         </w:rPr>
+        <w:lastRenderedPageBreak/>
         <w:t>Out[13]:</w:t>
       </w:r>
       <w:r>
@@ -8573,7 +8648,6 @@
           <w:sz w:val="21"/>
           <w:szCs w:val="21"/>
         </w:rPr>
-        <w:lastRenderedPageBreak/>
         <w:t>In [14]:</w:t>
       </w:r>
       <w:r>
@@ -8759,7 +8833,7 @@
       <w:pPr>
         <w:pStyle w:val="Heading2"/>
       </w:pPr>
-      <w:bookmarkStart w:id="6" w:name="_Toc11309556"/>
+      <w:bookmarkStart w:id="6" w:name="_Toc11393092"/>
       <w:r>
         <w:t>Set the spark timeout value</w:t>
       </w:r>
@@ -8791,7 +8865,7 @@
       <w:pPr>
         <w:pStyle w:val="Heading2"/>
       </w:pPr>
-      <w:bookmarkStart w:id="7" w:name="_Toc11309557"/>
+      <w:bookmarkStart w:id="7" w:name="_Toc11393093"/>
       <w:r>
         <w:t>Transfer a CSV file to HDFS</w:t>
       </w:r>
@@ -8904,7 +8978,7 @@
         </w:tabs>
         <w:ind w:left="0"/>
       </w:pPr>
-      <w:bookmarkStart w:id="8" w:name="_Toc11309558"/>
+      <w:bookmarkStart w:id="8" w:name="_Toc11393094"/>
       <w:r>
         <w:lastRenderedPageBreak/>
         <w:t>DataFrames (</w:t>
@@ -8919,7 +8993,7 @@
       <w:pPr>
         <w:pStyle w:val="Heading2"/>
       </w:pPr>
-      <w:bookmarkStart w:id="9" w:name="_Toc11309559"/>
+      <w:bookmarkStart w:id="9" w:name="_Toc11393095"/>
       <w:r>
         <w:t>Add a Column Based on Another Column</w:t>
       </w:r>
@@ -9390,7 +9464,7 @@
       <w:pPr>
         <w:pStyle w:val="Heading2"/>
       </w:pPr>
-      <w:bookmarkStart w:id="10" w:name="_Toc11309560"/>
+      <w:bookmarkStart w:id="10" w:name="_Toc11393096"/>
       <w:r>
         <w:t>Append an Array to a pySpark DataFrame</w:t>
       </w:r>
@@ -9494,7 +9568,7 @@
       <w:pPr>
         <w:pStyle w:val="Heading2"/>
       </w:pPr>
-      <w:bookmarkStart w:id="11" w:name="_Toc11309561"/>
+      <w:bookmarkStart w:id="11" w:name="_Toc11393097"/>
       <w:r>
         <w:t xml:space="preserve">Assign each Row a new </w:t>
       </w:r>
@@ -9910,7 +9984,7 @@
       <w:pPr>
         <w:pStyle w:val="Heading2"/>
       </w:pPr>
-      <w:bookmarkStart w:id="12" w:name="_Toc11309562"/>
+      <w:bookmarkStart w:id="12" w:name="_Toc11393098"/>
       <w:r>
         <w:t>Calculate Statistics on a DataFrame Column</w:t>
       </w:r>
@@ -10354,7 +10428,7 @@
       <w:pPr>
         <w:pStyle w:val="Heading2"/>
       </w:pPr>
-      <w:bookmarkStart w:id="13" w:name="_Toc11309563"/>
+      <w:bookmarkStart w:id="13" w:name="_Toc11393099"/>
       <w:r>
         <w:t>Change a DataFrame’s Column Names</w:t>
       </w:r>
@@ -11223,7 +11297,7 @@
       <w:pPr>
         <w:pStyle w:val="Heading2"/>
       </w:pPr>
-      <w:bookmarkStart w:id="14" w:name="_Toc11309564"/>
+      <w:bookmarkStart w:id="14" w:name="_Toc11393100"/>
       <w:r>
         <w:t>Concatenate 2 pySpark DataFrames, row-wise</w:t>
       </w:r>
@@ -12394,7 +12468,7 @@
       <w:pPr>
         <w:pStyle w:val="Heading2"/>
       </w:pPr>
-      <w:bookmarkStart w:id="15" w:name="_Toc11309565"/>
+      <w:bookmarkStart w:id="15" w:name="_Toc11393101"/>
       <w:r>
         <w:t>Convert a Pandas DataFrame to a pySpark DataFrame</w:t>
       </w:r>
@@ -12550,7 +12624,7 @@
       <w:pPr>
         <w:pStyle w:val="Heading2"/>
       </w:pPr>
-      <w:bookmarkStart w:id="16" w:name="_Toc11309566"/>
+      <w:bookmarkStart w:id="16" w:name="_Toc11393102"/>
       <w:r>
         <w:t xml:space="preserve">Convert a tab-delimited </w:t>
       </w:r>
@@ -13119,7 +13193,7 @@
       <w:pPr>
         <w:pStyle w:val="Heading2"/>
       </w:pPr>
-      <w:bookmarkStart w:id="17" w:name="_Toc11309567"/>
+      <w:bookmarkStart w:id="17" w:name="_Toc11393103"/>
       <w:r>
         <w:t>Convert a pySpark DataFrame to a Pandas DataFrame</w:t>
       </w:r>
@@ -13149,7 +13223,7 @@
       <w:pPr>
         <w:pStyle w:val="Heading2"/>
       </w:pPr>
-      <w:bookmarkStart w:id="18" w:name="_Toc11309568"/>
+      <w:bookmarkStart w:id="18" w:name="_Toc11393104"/>
       <w:r>
         <w:t>Convert a Timestamp Column to a Date Column</w:t>
       </w:r>
@@ -14699,7 +14773,7 @@
       <w:pPr>
         <w:pStyle w:val="Heading2"/>
       </w:pPr>
-      <w:bookmarkStart w:id="19" w:name="_Toc11309569"/>
+      <w:bookmarkStart w:id="19" w:name="_Toc11393105"/>
       <w:r>
         <w:t>Count the number of distinct values for a column</w:t>
       </w:r>
@@ -15027,7 +15101,7 @@
       <w:pPr>
         <w:pStyle w:val="Heading2"/>
       </w:pPr>
-      <w:bookmarkStart w:id="20" w:name="_Toc11309570"/>
+      <w:bookmarkStart w:id="20" w:name="_Toc11393106"/>
       <w:r>
         <w:t>Count the number of Missing Observations in each Column</w:t>
       </w:r>
@@ -15380,7 +15454,7 @@
       <w:pPr>
         <w:pStyle w:val="Heading2"/>
       </w:pPr>
-      <w:bookmarkStart w:id="21" w:name="_Toc11309571"/>
+      <w:bookmarkStart w:id="21" w:name="_Toc11393107"/>
       <w:r>
         <w:lastRenderedPageBreak/>
         <w:t>Create a DataFrame from Scratch</w:t>
@@ -16697,7 +16771,7 @@
       <w:pPr>
         <w:pStyle w:val="Heading2"/>
       </w:pPr>
-      <w:bookmarkStart w:id="22" w:name="_Toc11309572"/>
+      <w:bookmarkStart w:id="22" w:name="_Toc11393108"/>
       <w:r>
         <w:t>Create a new pySpark DataFrame Column from Existing Columns</w:t>
       </w:r>
@@ -17570,7 +17644,7 @@
       <w:pPr>
         <w:pStyle w:val="Heading2"/>
       </w:pPr>
-      <w:bookmarkStart w:id="23" w:name="_Toc11309573"/>
+      <w:bookmarkStart w:id="23" w:name="_Toc11393109"/>
       <w:r>
         <w:t>Display DataFrame Columns and Types</w:t>
       </w:r>
@@ -17642,7 +17716,7 @@
       <w:pPr>
         <w:pStyle w:val="Heading2"/>
       </w:pPr>
-      <w:bookmarkStart w:id="24" w:name="_Toc11309574"/>
+      <w:bookmarkStart w:id="24" w:name="_Toc11393110"/>
       <w:r>
         <w:t>DataFrame Schema</w:t>
       </w:r>
@@ -17824,7 +17898,7 @@
       <w:pPr>
         <w:pStyle w:val="Heading2"/>
       </w:pPr>
-      <w:bookmarkStart w:id="25" w:name="_Toc11309575"/>
+      <w:bookmarkStart w:id="25" w:name="_Toc11393111"/>
       <w:r>
         <w:t>Delete a Column from a pySpark DataFrame</w:t>
       </w:r>
@@ -18114,7 +18188,7 @@
       <w:pPr>
         <w:pStyle w:val="Heading2"/>
       </w:pPr>
-      <w:bookmarkStart w:id="26" w:name="_Toc11309576"/>
+      <w:bookmarkStart w:id="26" w:name="_Toc11393112"/>
       <w:r>
         <w:t>Drop Duplicate Rows</w:t>
       </w:r>
@@ -18147,7 +18221,7 @@
       <w:pPr>
         <w:pStyle w:val="Heading2"/>
       </w:pPr>
-      <w:bookmarkStart w:id="27" w:name="_Toc11309577"/>
+      <w:bookmarkStart w:id="27" w:name="_Toc11393113"/>
       <w:r>
         <w:lastRenderedPageBreak/>
         <w:t>Drop Duplicate Rows which are Identical except for the Index</w:t>
@@ -18979,7 +19053,7 @@
       <w:pPr>
         <w:pStyle w:val="Heading2"/>
       </w:pPr>
-      <w:bookmarkStart w:id="28" w:name="_Toc11309578"/>
+      <w:bookmarkStart w:id="28" w:name="_Toc11393114"/>
       <w:r>
         <w:t>Drop Rows which have a certain number of Columns with missing values</w:t>
       </w:r>
@@ -19854,12 +19928,49 @@
       <w:pPr>
         <w:pStyle w:val="Heading2"/>
       </w:pPr>
-      <w:bookmarkStart w:id="29" w:name="_Toc11309579"/>
+      <w:bookmarkStart w:id="29" w:name="_Toc11393115"/>
       <w:r>
         <w:lastRenderedPageBreak/>
+        <w:t xml:space="preserve">Drop Rows </w:t>
+      </w:r>
+      <w:r>
+        <w:t>which have a null in Specific Fields</w:t>
+      </w:r>
+      <w:bookmarkEnd w:id="29"/>
+    </w:p>
+    <w:p>
+      <w:pPr>
+        <w:pStyle w:val="code"/>
+      </w:pPr>
+    </w:p>
+    <w:p>
+      <w:pPr>
+        <w:pStyle w:val="code"/>
+      </w:pPr>
+      <w:r>
+        <w:t>df.na.drop(subset=["dt_mvmt"])</w:t>
+      </w:r>
+    </w:p>
+    <w:p>
+      <w:pPr>
+        <w:pStyle w:val="code"/>
+      </w:pPr>
+    </w:p>
+    <w:p>
+      <w:pPr>
+        <w:pStyle w:val="code"/>
+      </w:pPr>
+    </w:p>
+    <w:p/>
+    <w:p>
+      <w:pPr>
+        <w:pStyle w:val="Heading2"/>
+      </w:pPr>
+      <w:bookmarkStart w:id="30" w:name="_Toc11393116"/>
+      <w:r>
         <w:t>Execute SQL on a DataFrame</w:t>
       </w:r>
-      <w:bookmarkEnd w:id="29"/>
+      <w:bookmarkEnd w:id="30"/>
     </w:p>
     <w:p/>
     <w:p>
@@ -19962,11 +20073,11 @@
       <w:pPr>
         <w:pStyle w:val="Heading2"/>
       </w:pPr>
-      <w:bookmarkStart w:id="30" w:name="_Toc11309580"/>
+      <w:bookmarkStart w:id="31" w:name="_Toc11393117"/>
       <w:r>
         <w:t>Explode a List inside a DataFrame column</w:t>
       </w:r>
-      <w:bookmarkEnd w:id="30"/>
+      <w:bookmarkEnd w:id="31"/>
     </w:p>
     <w:p/>
     <w:p>
@@ -20789,7 +20900,7 @@
       <w:pPr>
         <w:pStyle w:val="Heading3"/>
       </w:pPr>
-      <w:bookmarkStart w:id="31" w:name="_Toc11309581"/>
+      <w:bookmarkStart w:id="32" w:name="_Toc11393118"/>
       <w:r>
         <w:t xml:space="preserve">Explode an Array inside a DataFrame, but </w:t>
       </w:r>
@@ -20799,7 +20910,7 @@
       <w:r>
         <w:t>ename the new column</w:t>
       </w:r>
-      <w:bookmarkEnd w:id="31"/>
+      <w:bookmarkEnd w:id="32"/>
     </w:p>
     <w:p/>
     <w:p>
@@ -20886,6 +20997,7 @@
           <w:sz w:val="18"/>
           <w:szCs w:val="18"/>
         </w:rPr>
+        <w:lastRenderedPageBreak/>
         <w:t>+-------+-----+----------------+--------------+----------+--------------+------------+------------+---------+---------------+----------------+--------------+--------------------+----------+</w:t>
       </w:r>
     </w:p>
@@ -21025,7 +21137,6 @@
           <w:sz w:val="18"/>
           <w:szCs w:val="18"/>
         </w:rPr>
-        <w:lastRenderedPageBreak/>
         <w:t>|7808188|14536|      1557159154|    1557662590|139.843333|TASUCU [TRTAS]|     36.3167|     33.8833|    2.474|Europe/Istanbul|      2019-05-06|    2019-05-12|[2019-05-06, 2019...|</w:t>
       </w:r>
       <w:r>
@@ -21058,14 +21169,14 @@
       <w:pPr>
         <w:pStyle w:val="Heading2"/>
       </w:pPr>
-      <w:bookmarkStart w:id="32" w:name="_Toc11309582"/>
+      <w:bookmarkStart w:id="33" w:name="_Toc11393119"/>
       <w:r>
         <w:t>Export a Spark Data Frame</w:t>
       </w:r>
       <w:r>
         <w:t xml:space="preserve"> to CSV</w:t>
       </w:r>
-      <w:bookmarkEnd w:id="32"/>
+      <w:bookmarkEnd w:id="33"/>
     </w:p>
     <w:p/>
     <w:p>
@@ -21128,14 +21239,14 @@
       <w:pPr>
         <w:pStyle w:val="Heading2"/>
       </w:pPr>
-      <w:bookmarkStart w:id="33" w:name="_Toc11309583"/>
+      <w:bookmarkStart w:id="34" w:name="_Toc11393120"/>
       <w:r>
         <w:t>Ex</w:t>
       </w:r>
       <w:r>
         <w:t>tract a column from a pyspark DataFrame as a List</w:t>
       </w:r>
-      <w:bookmarkEnd w:id="33"/>
+      <w:bookmarkEnd w:id="34"/>
     </w:p>
     <w:p/>
     <w:p>
@@ -21227,11 +21338,11 @@
       <w:pPr>
         <w:pStyle w:val="Heading2"/>
       </w:pPr>
-      <w:bookmarkStart w:id="34" w:name="_Toc11309584"/>
+      <w:bookmarkStart w:id="35" w:name="_Toc11393121"/>
       <w:r>
         <w:t>Extract a struct (structure) as a DataFrame</w:t>
       </w:r>
-      <w:bookmarkEnd w:id="34"/>
+      <w:bookmarkEnd w:id="35"/>
     </w:p>
     <w:p/>
     <w:p>
@@ -21267,14 +21378,14 @@
       <w:pPr>
         <w:pStyle w:val="Heading2"/>
       </w:pPr>
-      <w:bookmarkStart w:id="35" w:name="_Toc11309585"/>
+      <w:bookmarkStart w:id="36" w:name="_Toc11393122"/>
       <w:r>
         <w:t>Extract Distinct Values from a DataFrame</w:t>
       </w:r>
       <w:r>
         <w:t xml:space="preserve"> Column</w:t>
       </w:r>
-      <w:bookmarkEnd w:id="35"/>
+      <w:bookmarkEnd w:id="36"/>
     </w:p>
     <w:p/>
     <w:p>
@@ -21435,11 +21546,11 @@
       <w:pPr>
         <w:pStyle w:val="Heading2"/>
       </w:pPr>
-      <w:bookmarkStart w:id="36" w:name="_Toc11309586"/>
+      <w:bookmarkStart w:id="37" w:name="_Toc11393123"/>
       <w:r>
         <w:t>Extract Nested JSON Data in Spark</w:t>
       </w:r>
-      <w:bookmarkEnd w:id="36"/>
+      <w:bookmarkEnd w:id="37"/>
     </w:p>
     <w:p/>
     <w:p>
@@ -21472,12 +21583,12 @@
       <w:pPr>
         <w:pStyle w:val="Heading2"/>
       </w:pPr>
-      <w:bookmarkStart w:id="37" w:name="_Toc11309587"/>
+      <w:bookmarkStart w:id="38" w:name="_Toc11393124"/>
       <w:r>
         <w:lastRenderedPageBreak/>
         <w:t>Fill in missing data in a pySpark DataFrame by imputing the means</w:t>
       </w:r>
-      <w:bookmarkEnd w:id="37"/>
+      <w:bookmarkEnd w:id="38"/>
     </w:p>
     <w:p/>
     <w:p>
@@ -22479,14 +22590,14 @@
       <w:pPr>
         <w:pStyle w:val="Heading2"/>
       </w:pPr>
-      <w:bookmarkStart w:id="38" w:name="_Toc11309588"/>
+      <w:bookmarkStart w:id="39" w:name="_Toc11393125"/>
       <w:r>
         <w:t xml:space="preserve">Filter </w:t>
       </w:r>
       <w:r>
         <w:t>in rows having values contained in a list</w:t>
       </w:r>
-      <w:bookmarkEnd w:id="38"/>
+      <w:bookmarkEnd w:id="39"/>
     </w:p>
     <w:p/>
     <w:p>
@@ -22565,12 +22676,12 @@
       <w:pPr>
         <w:pStyle w:val="Heading2"/>
       </w:pPr>
-      <w:bookmarkStart w:id="39" w:name="_Toc11309589"/>
+      <w:bookmarkStart w:id="40" w:name="_Toc11393126"/>
       <w:r>
         <w:lastRenderedPageBreak/>
         <w:t>Get distinct values from a column</w:t>
       </w:r>
-      <w:bookmarkEnd w:id="39"/>
+      <w:bookmarkEnd w:id="40"/>
     </w:p>
     <w:p>
       <w:pPr>
@@ -22695,7 +22806,7 @@
       <w:pPr>
         <w:pStyle w:val="Heading2"/>
       </w:pPr>
-      <w:bookmarkStart w:id="40" w:name="_Toc11309590"/>
+      <w:bookmarkStart w:id="41" w:name="_Toc11393127"/>
       <w:r>
         <w:t>groupBy usage with</w:t>
       </w:r>
@@ -22705,7 +22816,7 @@
       <w:r>
         <w:t xml:space="preserve"> DataFrames</w:t>
       </w:r>
-      <w:bookmarkEnd w:id="40"/>
+      <w:bookmarkEnd w:id="41"/>
     </w:p>
     <w:p/>
     <w:p>
@@ -23305,7 +23416,7 @@
       <w:pPr>
         <w:pStyle w:val="Heading2"/>
       </w:pPr>
-      <w:bookmarkStart w:id="41" w:name="_Toc11309591"/>
+      <w:bookmarkStart w:id="42" w:name="_Toc11393128"/>
       <w:r>
         <w:lastRenderedPageBreak/>
         <w:t>J</w:t>
@@ -23316,7 +23427,7 @@
       <w:r>
         <w:t xml:space="preserve"> two pySpark DataFrames</w:t>
       </w:r>
-      <w:bookmarkEnd w:id="41"/>
+      <w:bookmarkEnd w:id="42"/>
     </w:p>
     <w:p/>
     <w:p>
@@ -24418,12 +24529,12 @@
       <w:pPr>
         <w:pStyle w:val="Heading3"/>
       </w:pPr>
-      <w:bookmarkStart w:id="42" w:name="_Toc11309592"/>
+      <w:bookmarkStart w:id="43" w:name="_Toc11393129"/>
       <w:r>
         <w:lastRenderedPageBreak/>
         <w:t>Example with mismatched column names</w:t>
       </w:r>
-      <w:bookmarkEnd w:id="42"/>
+      <w:bookmarkEnd w:id="43"/>
     </w:p>
     <w:p>
       <w:pPr>
@@ -24863,7 +24974,7 @@
           <w:shd w:val="clear" w:color="auto" w:fill="F4F5F7"/>
         </w:rPr>
       </w:pPr>
-      <w:bookmarkStart w:id="43" w:name="_Toc11309593"/>
+      <w:bookmarkStart w:id="44" w:name="_Toc11393130"/>
       <w:r>
         <w:t xml:space="preserve">Loading a Schema while Correcting </w:t>
       </w:r>
@@ -24873,7 +24984,7 @@
         </w:rPr>
         <w:t>org.apache.parquet.io.ParquetDecodingException</w:t>
       </w:r>
-      <w:bookmarkEnd w:id="43"/>
+      <w:bookmarkEnd w:id="44"/>
     </w:p>
     <w:p>
       <w:pPr>
@@ -25092,11 +25203,11 @@
       <w:pPr>
         <w:pStyle w:val="Heading2"/>
       </w:pPr>
-      <w:bookmarkStart w:id="44" w:name="_Toc11309594"/>
+      <w:bookmarkStart w:id="45" w:name="_Toc11393131"/>
       <w:r>
         <w:t>Read a DataFrame from a csv file</w:t>
       </w:r>
-      <w:bookmarkEnd w:id="44"/>
+      <w:bookmarkEnd w:id="45"/>
     </w:p>
     <w:p/>
     <w:p>
@@ -25118,11 +25229,11 @@
       <w:pPr>
         <w:pStyle w:val="Heading3"/>
       </w:pPr>
-      <w:bookmarkStart w:id="45" w:name="_Toc11309595"/>
+      <w:bookmarkStart w:id="46" w:name="_Toc11393132"/>
       <w:r>
         <w:t>Example 1</w:t>
       </w:r>
-      <w:bookmarkEnd w:id="45"/>
+      <w:bookmarkEnd w:id="46"/>
     </w:p>
     <w:p>
       <w:pPr>
@@ -25209,14 +25320,14 @@
           <w:rFonts w:eastAsia="Times New Roman"/>
         </w:rPr>
       </w:pPr>
-      <w:bookmarkStart w:id="46" w:name="_Toc11309596"/>
+      <w:bookmarkStart w:id="47" w:name="_Toc11393133"/>
       <w:r>
         <w:rPr>
           <w:rFonts w:eastAsia="Times New Roman"/>
         </w:rPr>
         <w:t>Example 2</w:t>
       </w:r>
-      <w:bookmarkEnd w:id="46"/>
+      <w:bookmarkEnd w:id="47"/>
     </w:p>
     <w:p/>
     <w:p>
@@ -25524,14 +25635,14 @@
       <w:pPr>
         <w:pStyle w:val="Heading2"/>
       </w:pPr>
-      <w:bookmarkStart w:id="47" w:name="_Toc11309597"/>
+      <w:bookmarkStart w:id="48" w:name="_Toc11393134"/>
       <w:r>
         <w:t xml:space="preserve">Register </w:t>
       </w:r>
       <w:r>
         <w:t>a DataFrame as a Temporary Table</w:t>
       </w:r>
-      <w:bookmarkEnd w:id="47"/>
+      <w:bookmarkEnd w:id="48"/>
     </w:p>
     <w:p/>
     <w:p>
@@ -25894,12 +26005,12 @@
       <w:pPr>
         <w:pStyle w:val="Heading2"/>
       </w:pPr>
-      <w:bookmarkStart w:id="48" w:name="_Toc11309598"/>
+      <w:bookmarkStart w:id="49" w:name="_Toc11393135"/>
       <w:r>
         <w:lastRenderedPageBreak/>
         <w:t>Row Count of a DataFrame</w:t>
       </w:r>
-      <w:bookmarkEnd w:id="48"/>
+      <w:bookmarkEnd w:id="49"/>
     </w:p>
     <w:p/>
     <w:p>
@@ -25932,11 +26043,11 @@
       <w:pPr>
         <w:pStyle w:val="Heading2"/>
       </w:pPr>
-      <w:bookmarkStart w:id="49" w:name="_Toc11309599"/>
+      <w:bookmarkStart w:id="50" w:name="_Toc11393136"/>
       <w:r>
         <w:t>Sample a DataFrame (approximate sample)</w:t>
       </w:r>
-      <w:bookmarkEnd w:id="49"/>
+      <w:bookmarkEnd w:id="50"/>
     </w:p>
     <w:p/>
     <w:p>
@@ -25969,11 +26080,11 @@
       <w:pPr>
         <w:pStyle w:val="Heading2"/>
       </w:pPr>
-      <w:bookmarkStart w:id="50" w:name="_Toc11309600"/>
+      <w:bookmarkStart w:id="51" w:name="_Toc11393137"/>
       <w:r>
         <w:t>selectExpr on a DataFrame</w:t>
       </w:r>
-      <w:bookmarkEnd w:id="50"/>
+      <w:bookmarkEnd w:id="51"/>
     </w:p>
     <w:p>
       <w:pPr>
@@ -26224,12 +26335,12 @@
       <w:pPr>
         <w:pStyle w:val="Heading2"/>
       </w:pPr>
-      <w:bookmarkStart w:id="51" w:name="_Toc11309601"/>
+      <w:bookmarkStart w:id="52" w:name="_Toc11393138"/>
       <w:r>
         <w:lastRenderedPageBreak/>
         <w:t>Show the percentage of missing observations  in each column of a pySpark DataFrame</w:t>
       </w:r>
-      <w:bookmarkEnd w:id="51"/>
+      <w:bookmarkEnd w:id="52"/>
     </w:p>
     <w:p>
       <w:pPr>
@@ -26409,11 +26520,11 @@
       <w:pPr>
         <w:pStyle w:val="Heading2"/>
       </w:pPr>
-      <w:bookmarkStart w:id="52" w:name="_Toc11309602"/>
+      <w:bookmarkStart w:id="53" w:name="_Toc11393139"/>
       <w:r>
         <w:t>Sort a DataFrame</w:t>
       </w:r>
-      <w:bookmarkEnd w:id="52"/>
+      <w:bookmarkEnd w:id="53"/>
     </w:p>
     <w:p/>
     <w:p>
@@ -27420,12 +27531,12 @@
       <w:pPr>
         <w:pStyle w:val="Heading2"/>
       </w:pPr>
-      <w:bookmarkStart w:id="53" w:name="_Toc11309603"/>
+      <w:bookmarkStart w:id="54" w:name="_Toc11393140"/>
       <w:r>
         <w:lastRenderedPageBreak/>
         <w:t>Specify the schema programmatically</w:t>
       </w:r>
-      <w:bookmarkEnd w:id="53"/>
+      <w:bookmarkEnd w:id="54"/>
     </w:p>
     <w:p/>
     <w:p>
@@ -27808,7 +27919,7 @@
       <w:pPr>
         <w:pStyle w:val="Heading2"/>
       </w:pPr>
-      <w:bookmarkStart w:id="54" w:name="_Toc11309604"/>
+      <w:bookmarkStart w:id="55" w:name="_Toc11393141"/>
       <w:r>
         <w:lastRenderedPageBreak/>
         <w:t xml:space="preserve">Statistics on </w:t>
@@ -27819,18 +27930,18 @@
       <w:r>
         <w:t xml:space="preserve"> columns</w:t>
       </w:r>
-      <w:bookmarkEnd w:id="54"/>
+      <w:bookmarkEnd w:id="55"/>
     </w:p>
     <w:p/>
     <w:p>
       <w:pPr>
         <w:pStyle w:val="Heading3"/>
       </w:pPr>
-      <w:bookmarkStart w:id="55" w:name="_Toc11309605"/>
+      <w:bookmarkStart w:id="56" w:name="_Toc11393142"/>
       <w:r>
         <w:t>Calculate Mean and Median of a Column</w:t>
       </w:r>
-      <w:bookmarkEnd w:id="55"/>
+      <w:bookmarkEnd w:id="56"/>
     </w:p>
     <w:p>
       <w:pPr>
@@ -28392,11 +28503,11 @@
       <w:pPr>
         <w:pStyle w:val="Heading3"/>
       </w:pPr>
-      <w:bookmarkStart w:id="56" w:name="_Toc11309606"/>
+      <w:bookmarkStart w:id="57" w:name="_Toc11393143"/>
       <w:r>
         <w:t>Statistics Summary for a pySpark DataFrame</w:t>
       </w:r>
-      <w:bookmarkEnd w:id="56"/>
+      <w:bookmarkEnd w:id="57"/>
     </w:p>
     <w:p/>
     <w:p>
@@ -28774,11 +28885,11 @@
         <w:pStyle w:val="Heading1"/>
         <w:ind w:left="0"/>
       </w:pPr>
-      <w:bookmarkStart w:id="57" w:name="_Toc11309607"/>
+      <w:bookmarkStart w:id="58" w:name="_Toc11393144"/>
       <w:r>
         <w:t>pyspark.sql</w:t>
       </w:r>
-      <w:bookmarkEnd w:id="57"/>
+      <w:bookmarkEnd w:id="58"/>
     </w:p>
     <w:p/>
     <w:p>
@@ -28925,12 +29036,12 @@
         <w:pStyle w:val="Heading1"/>
         <w:ind w:left="0"/>
       </w:pPr>
-      <w:bookmarkStart w:id="58" w:name="_Toc11309608"/>
+      <w:bookmarkStart w:id="59" w:name="_Toc11393145"/>
       <w:r>
         <w:lastRenderedPageBreak/>
         <w:t>Recover from a Lost Connection</w:t>
       </w:r>
-      <w:bookmarkEnd w:id="58"/>
+      <w:bookmarkEnd w:id="59"/>
     </w:p>
     <w:p>
       <w:r>
@@ -28995,11 +29106,11 @@
         <w:pStyle w:val="Heading1"/>
         <w:ind w:left="0"/>
       </w:pPr>
-      <w:bookmarkStart w:id="59" w:name="_Toc11309609"/>
+      <w:bookmarkStart w:id="60" w:name="_Toc11393146"/>
       <w:r>
         <w:t>SparkSQL</w:t>
       </w:r>
-      <w:bookmarkEnd w:id="59"/>
+      <w:bookmarkEnd w:id="60"/>
     </w:p>
     <w:p/>
     <w:p/>
@@ -29007,11 +29118,11 @@
       <w:pPr>
         <w:pStyle w:val="Heading2"/>
       </w:pPr>
-      <w:bookmarkStart w:id="60" w:name="_Toc11309610"/>
+      <w:bookmarkStart w:id="61" w:name="_Toc11393147"/>
       <w:r>
         <w:t>Case Statements</w:t>
       </w:r>
-      <w:bookmarkEnd w:id="60"/>
+      <w:bookmarkEnd w:id="61"/>
     </w:p>
     <w:p>
       <w:pPr>
@@ -29315,11 +29426,11 @@
       <w:pPr>
         <w:pStyle w:val="Heading2"/>
       </w:pPr>
-      <w:bookmarkStart w:id="61" w:name="_Toc11309611"/>
+      <w:bookmarkStart w:id="62" w:name="_Toc11393148"/>
       <w:r>
         <w:t>DataFrame  (pyspark.sql.dataframe.DataFrame)</w:t>
       </w:r>
-      <w:bookmarkEnd w:id="61"/>
+      <w:bookmarkEnd w:id="62"/>
     </w:p>
     <w:p>
       <w:pPr>
@@ -29340,11 +29451,11 @@
       <w:pPr>
         <w:pStyle w:val="Heading3"/>
       </w:pPr>
-      <w:bookmarkStart w:id="62" w:name="_Toc11309612"/>
+      <w:bookmarkStart w:id="63" w:name="_Toc11393149"/>
       <w:r>
         <w:t>Read a Parquet File into a DataFrame</w:t>
       </w:r>
-      <w:bookmarkEnd w:id="62"/>
+      <w:bookmarkEnd w:id="63"/>
     </w:p>
     <w:p>
       <w:pPr>
@@ -29407,12 +29518,12 @@
       <w:pPr>
         <w:pStyle w:val="Heading3"/>
       </w:pPr>
-      <w:bookmarkStart w:id="63" w:name="_Toc11309613"/>
+      <w:bookmarkStart w:id="64" w:name="_Toc11393150"/>
       <w:r>
         <w:lastRenderedPageBreak/>
         <w:t>Store DataFrame as Temp Table for Later Querying</w:t>
       </w:r>
-      <w:bookmarkEnd w:id="63"/>
+      <w:bookmarkEnd w:id="64"/>
     </w:p>
     <w:p/>
     <w:p>
@@ -29492,11 +29603,11 @@
       <w:pPr>
         <w:pStyle w:val="Heading3"/>
       </w:pPr>
-      <w:bookmarkStart w:id="64" w:name="_Toc11309614"/>
+      <w:bookmarkStart w:id="65" w:name="_Toc11393151"/>
       <w:r>
         <w:t>Select an Array Element</w:t>
       </w:r>
-      <w:bookmarkEnd w:id="64"/>
+      <w:bookmarkEnd w:id="65"/>
     </w:p>
     <w:p>
       <w:pPr>
@@ -29622,11 +29733,11 @@
         <w:pStyle w:val="Heading1"/>
         <w:ind w:left="0"/>
       </w:pPr>
-      <w:bookmarkStart w:id="65" w:name="_Toc11309615"/>
+      <w:bookmarkStart w:id="66" w:name="_Toc11393152"/>
       <w:r>
         <w:t>Invoke a python function from an SQL query</w:t>
       </w:r>
-      <w:bookmarkEnd w:id="65"/>
+      <w:bookmarkEnd w:id="66"/>
     </w:p>
     <w:p/>
     <w:p>
@@ -30569,23 +30680,23 @@
         <w:pStyle w:val="Heading1"/>
         <w:ind w:left="0"/>
       </w:pPr>
-      <w:bookmarkStart w:id="66" w:name="_Toc11309616"/>
+      <w:bookmarkStart w:id="67" w:name="_Toc11393153"/>
       <w:r>
         <w:lastRenderedPageBreak/>
         <w:t>Parquet</w:t>
       </w:r>
-      <w:bookmarkEnd w:id="66"/>
+      <w:bookmarkEnd w:id="67"/>
     </w:p>
     <w:p/>
     <w:p>
       <w:pPr>
         <w:pStyle w:val="Heading2"/>
       </w:pPr>
-      <w:bookmarkStart w:id="67" w:name="_Toc11309617"/>
+      <w:bookmarkStart w:id="68" w:name="_Toc11393154"/>
       <w:r>
         <w:t>Explode a list or array data field</w:t>
       </w:r>
-      <w:bookmarkEnd w:id="67"/>
+      <w:bookmarkEnd w:id="68"/>
     </w:p>
     <w:p/>
     <w:p>
@@ -32305,23 +32416,23 @@
         <w:pStyle w:val="Heading1"/>
         <w:ind w:left="0"/>
       </w:pPr>
-      <w:bookmarkStart w:id="68" w:name="_Toc11309618"/>
+      <w:bookmarkStart w:id="69" w:name="_Toc11393155"/>
       <w:r>
         <w:lastRenderedPageBreak/>
         <w:t>Strings</w:t>
       </w:r>
-      <w:bookmarkEnd w:id="68"/>
+      <w:bookmarkEnd w:id="69"/>
     </w:p>
     <w:p/>
     <w:p>
       <w:pPr>
         <w:pStyle w:val="Heading2"/>
       </w:pPr>
-      <w:bookmarkStart w:id="69" w:name="_Toc11309619"/>
+      <w:bookmarkStart w:id="70" w:name="_Toc11393156"/>
       <w:r>
         <w:t>Concatenate strings</w:t>
       </w:r>
-      <w:bookmarkEnd w:id="69"/>
+      <w:bookmarkEnd w:id="70"/>
     </w:p>
     <w:p/>
     <w:p>
@@ -32363,11 +32474,11 @@
       <w:pPr>
         <w:pStyle w:val="Heading2"/>
       </w:pPr>
-      <w:bookmarkStart w:id="70" w:name="_Toc11309620"/>
+      <w:bookmarkStart w:id="71" w:name="_Toc11393157"/>
       <w:r>
         <w:t>Convert a numeric field to a string</w:t>
       </w:r>
-      <w:bookmarkEnd w:id="70"/>
+      <w:bookmarkEnd w:id="71"/>
     </w:p>
     <w:p/>
     <w:p>
@@ -32634,11 +32745,11 @@
       <w:pPr>
         <w:pStyle w:val="Heading2"/>
       </w:pPr>
-      <w:bookmarkStart w:id="71" w:name="_Toc11309621"/>
+      <w:bookmarkStart w:id="72" w:name="_Toc11393158"/>
       <w:r>
         <w:t>StringIndexer</w:t>
       </w:r>
-      <w:bookmarkEnd w:id="71"/>
+      <w:bookmarkEnd w:id="72"/>
     </w:p>
     <w:p/>
     <w:p/>
@@ -32647,11 +32758,11 @@
       <w:pPr>
         <w:pStyle w:val="Heading2"/>
       </w:pPr>
-      <w:bookmarkStart w:id="72" w:name="_Toc11309622"/>
+      <w:bookmarkStart w:id="73" w:name="_Toc11393159"/>
       <w:r>
         <w:t>Substring</w:t>
       </w:r>
-      <w:bookmarkEnd w:id="72"/>
+      <w:bookmarkEnd w:id="73"/>
     </w:p>
     <w:p/>
     <w:p>
@@ -32695,23 +32806,23 @@
         <w:pStyle w:val="Heading1"/>
         <w:ind w:left="0"/>
       </w:pPr>
-      <w:bookmarkStart w:id="73" w:name="_Toc11309623"/>
+      <w:bookmarkStart w:id="74" w:name="_Toc11393160"/>
       <w:r>
         <w:lastRenderedPageBreak/>
         <w:t>Timestamps</w:t>
       </w:r>
-      <w:bookmarkEnd w:id="73"/>
+      <w:bookmarkEnd w:id="74"/>
     </w:p>
     <w:p/>
     <w:p>
       <w:pPr>
         <w:pStyle w:val="Heading2"/>
       </w:pPr>
-      <w:bookmarkStart w:id="74" w:name="_Toc11309624"/>
+      <w:bookmarkStart w:id="75" w:name="_Toc11393161"/>
       <w:r>
         <w:t>Convert string to timestamp</w:t>
       </w:r>
-      <w:bookmarkEnd w:id="74"/>
+      <w:bookmarkEnd w:id="75"/>
     </w:p>
     <w:p/>
     <w:p>
@@ -32997,11 +33108,11 @@
       <w:pPr>
         <w:pStyle w:val="Heading2"/>
       </w:pPr>
-      <w:bookmarkStart w:id="75" w:name="_Toc11309625"/>
+      <w:bookmarkStart w:id="76" w:name="_Toc11393162"/>
       <w:r>
         <w:t>Convert Unix Timestamp to Formatted Date</w:t>
       </w:r>
-      <w:bookmarkEnd w:id="75"/>
+      <w:bookmarkEnd w:id="76"/>
     </w:p>
     <w:p/>
     <w:p>
@@ -33327,12 +33438,12 @@
       <w:pPr>
         <w:pStyle w:val="Heading2"/>
       </w:pPr>
-      <w:bookmarkStart w:id="76" w:name="_Toc11309626"/>
+      <w:bookmarkStart w:id="77" w:name="_Toc11393163"/>
       <w:r>
         <w:lastRenderedPageBreak/>
         <w:t>Convert Unix Timestamp to ISO Standard Date and Time</w:t>
       </w:r>
-      <w:bookmarkEnd w:id="76"/>
+      <w:bookmarkEnd w:id="77"/>
     </w:p>
     <w:p/>
     <w:p>
@@ -33367,12 +33478,12 @@
         <w:pStyle w:val="Heading1"/>
         <w:ind w:left="0"/>
       </w:pPr>
-      <w:bookmarkStart w:id="77" w:name="_Toc11309627"/>
+      <w:bookmarkStart w:id="78" w:name="_Toc11393164"/>
       <w:r>
         <w:lastRenderedPageBreak/>
         <w:t>Appendix 1: pySpark DataTypes:</w:t>
       </w:r>
-      <w:bookmarkEnd w:id="77"/>
+      <w:bookmarkEnd w:id="78"/>
     </w:p>
     <w:p>
       <w:pPr>
@@ -33404,11 +33515,11 @@
         <w:pStyle w:val="Heading1"/>
         <w:ind w:left="0"/>
       </w:pPr>
-      <w:bookmarkStart w:id="78" w:name="_Toc11309628"/>
+      <w:bookmarkStart w:id="79" w:name="_Toc11393165"/>
       <w:r>
         <w:t>Appendix 2 :  Identifying Outliers</w:t>
       </w:r>
-      <w:bookmarkEnd w:id="78"/>
+      <w:bookmarkEnd w:id="79"/>
     </w:p>
     <w:p>
       <w:pPr>
@@ -37054,7 +37165,7 @@
 </file>
 
 <file path=customXml/itemProps1.xml><?xml version="1.0" encoding="utf-8"?>
-<ds:datastoreItem xmlns:ds="http://schemas.openxmlformats.org/officeDocument/2006/customXml" ds:itemID="{204CAB27-2F53-2549-8E1E-BFA25B772A2E}">
+<ds:datastoreItem xmlns:ds="http://schemas.openxmlformats.org/officeDocument/2006/customXml" ds:itemID="{0C28D464-8041-6049-8DF4-B2ED61AAC49D}">
   <ds:schemaRefs>
     <ds:schemaRef ds:uri="http://schemas.openxmlformats.org/officeDocument/2006/bibliography"/>
   </ds:schemaRefs>

</xml_diff>

<commit_message>
Get the difference between two timestamps
</commit_message>
<xml_diff>
--- a/pySpark_Cheatsheet.docx
+++ b/pySpark_Cheatsheet.docx
@@ -74,7 +74,7 @@
             </w:rPr>
             <w:fldChar w:fldCharType="separate"/>
           </w:r>
-          <w:hyperlink w:anchor="_Toc11393087" w:history="1">
+          <w:hyperlink w:anchor="_Toc11738418" w:history="1">
             <w:r>
               <w:rPr>
                 <w:rStyle w:val="Hyperlink"/>
@@ -101,7 +101,7 @@
                 <w:noProof/>
                 <w:webHidden/>
               </w:rPr>
-              <w:instrText xml:space="preserve"> PAGEREF _Toc11393087 \h </w:instrText>
+              <w:instrText xml:space="preserve"> PAGEREF _Toc11738418 \h </w:instrText>
             </w:r>
             <w:r>
               <w:rPr>
@@ -147,7 +147,7 @@
               <w:szCs w:val="24"/>
             </w:rPr>
           </w:pPr>
-          <w:hyperlink w:anchor="_Toc11393088" w:history="1">
+          <w:hyperlink w:anchor="_Toc11738419" w:history="1">
             <w:r>
               <w:rPr>
                 <w:rStyle w:val="Hyperlink"/>
@@ -174,7 +174,7 @@
                 <w:noProof/>
                 <w:webHidden/>
               </w:rPr>
-              <w:instrText xml:space="preserve"> PAGEREF _Toc11393088 \h </w:instrText>
+              <w:instrText xml:space="preserve"> PAGEREF _Toc11738419 \h </w:instrText>
             </w:r>
             <w:r>
               <w:rPr>
@@ -194,7 +194,7 @@
                 <w:noProof/>
                 <w:webHidden/>
               </w:rPr>
-              <w:t>2</w:t>
+              <w:t>3</w:t>
             </w:r>
             <w:r>
               <w:rPr>
@@ -220,7 +220,7 @@
               <w:szCs w:val="24"/>
             </w:rPr>
           </w:pPr>
-          <w:hyperlink w:anchor="_Toc11393089" w:history="1">
+          <w:hyperlink w:anchor="_Toc11738420" w:history="1">
             <w:r>
               <w:rPr>
                 <w:rStyle w:val="Hyperlink"/>
@@ -247,7 +247,7 @@
                 <w:noProof/>
                 <w:webHidden/>
               </w:rPr>
-              <w:instrText xml:space="preserve"> PAGEREF _Toc11393089 \h </w:instrText>
+              <w:instrText xml:space="preserve"> PAGEREF _Toc11738420 \h </w:instrText>
             </w:r>
             <w:r>
               <w:rPr>
@@ -293,7 +293,7 @@
               <w:szCs w:val="24"/>
             </w:rPr>
           </w:pPr>
-          <w:hyperlink w:anchor="_Toc11393090" w:history="1">
+          <w:hyperlink w:anchor="_Toc11738421" w:history="1">
             <w:r>
               <w:rPr>
                 <w:rStyle w:val="Hyperlink"/>
@@ -320,7 +320,7 @@
                 <w:noProof/>
                 <w:webHidden/>
               </w:rPr>
-              <w:instrText xml:space="preserve"> PAGEREF _Toc11393090 \h </w:instrText>
+              <w:instrText xml:space="preserve"> PAGEREF _Toc11738421 \h </w:instrText>
             </w:r>
             <w:r>
               <w:rPr>
@@ -366,7 +366,7 @@
               <w:szCs w:val="24"/>
             </w:rPr>
           </w:pPr>
-          <w:hyperlink w:anchor="_Toc11393091" w:history="1">
+          <w:hyperlink w:anchor="_Toc11738422" w:history="1">
             <w:r>
               <w:rPr>
                 <w:rStyle w:val="Hyperlink"/>
@@ -393,7 +393,7 @@
                 <w:noProof/>
                 <w:webHidden/>
               </w:rPr>
-              <w:instrText xml:space="preserve"> PAGEREF _Toc11393091 \h </w:instrText>
+              <w:instrText xml:space="preserve"> PAGEREF _Toc11738422 \h </w:instrText>
             </w:r>
             <w:r>
               <w:rPr>
@@ -439,7 +439,7 @@
               <w:szCs w:val="24"/>
             </w:rPr>
           </w:pPr>
-          <w:hyperlink w:anchor="_Toc11393092" w:history="1">
+          <w:hyperlink w:anchor="_Toc11738423" w:history="1">
             <w:r>
               <w:rPr>
                 <w:rStyle w:val="Hyperlink"/>
@@ -466,7 +466,7 @@
                 <w:noProof/>
                 <w:webHidden/>
               </w:rPr>
-              <w:instrText xml:space="preserve"> PAGEREF _Toc11393092 \h </w:instrText>
+              <w:instrText xml:space="preserve"> PAGEREF _Toc11738423 \h </w:instrText>
             </w:r>
             <w:r>
               <w:rPr>
@@ -512,7 +512,7 @@
               <w:szCs w:val="24"/>
             </w:rPr>
           </w:pPr>
-          <w:hyperlink w:anchor="_Toc11393093" w:history="1">
+          <w:hyperlink w:anchor="_Toc11738424" w:history="1">
             <w:r>
               <w:rPr>
                 <w:rStyle w:val="Hyperlink"/>
@@ -539,7 +539,7 @@
                 <w:noProof/>
                 <w:webHidden/>
               </w:rPr>
-              <w:instrText xml:space="preserve"> PAGEREF _Toc11393093 \h </w:instrText>
+              <w:instrText xml:space="preserve"> PAGEREF _Toc11738424 \h </w:instrText>
             </w:r>
             <w:r>
               <w:rPr>
@@ -583,7 +583,7 @@
               <w:noProof/>
             </w:rPr>
           </w:pPr>
-          <w:hyperlink w:anchor="_Toc11393094" w:history="1">
+          <w:hyperlink w:anchor="_Toc11738425" w:history="1">
             <w:r>
               <w:rPr>
                 <w:rStyle w:val="Hyperlink"/>
@@ -610,7 +610,7 @@
                 <w:noProof/>
                 <w:webHidden/>
               </w:rPr>
-              <w:instrText xml:space="preserve"> PAGEREF _Toc11393094 \h </w:instrText>
+              <w:instrText xml:space="preserve"> PAGEREF _Toc11738425 \h </w:instrText>
             </w:r>
             <w:r>
               <w:rPr>
@@ -656,7 +656,7 @@
               <w:szCs w:val="24"/>
             </w:rPr>
           </w:pPr>
-          <w:hyperlink w:anchor="_Toc11393095" w:history="1">
+          <w:hyperlink w:anchor="_Toc11738426" w:history="1">
             <w:r>
               <w:rPr>
                 <w:rStyle w:val="Hyperlink"/>
@@ -683,7 +683,7 @@
                 <w:noProof/>
                 <w:webHidden/>
               </w:rPr>
-              <w:instrText xml:space="preserve"> PAGEREF _Toc11393095 \h </w:instrText>
+              <w:instrText xml:space="preserve"> PAGEREF _Toc11738426 \h </w:instrText>
             </w:r>
             <w:r>
               <w:rPr>
@@ -729,7 +729,7 @@
               <w:szCs w:val="24"/>
             </w:rPr>
           </w:pPr>
-          <w:hyperlink w:anchor="_Toc11393096" w:history="1">
+          <w:hyperlink w:anchor="_Toc11738427" w:history="1">
             <w:r>
               <w:rPr>
                 <w:rStyle w:val="Hyperlink"/>
@@ -756,7 +756,7 @@
                 <w:noProof/>
                 <w:webHidden/>
               </w:rPr>
-              <w:instrText xml:space="preserve"> PAGEREF _Toc11393096 \h </w:instrText>
+              <w:instrText xml:space="preserve"> PAGEREF _Toc11738427 \h </w:instrText>
             </w:r>
             <w:r>
               <w:rPr>
@@ -802,7 +802,7 @@
               <w:szCs w:val="24"/>
             </w:rPr>
           </w:pPr>
-          <w:hyperlink w:anchor="_Toc11393097" w:history="1">
+          <w:hyperlink w:anchor="_Toc11738428" w:history="1">
             <w:r>
               <w:rPr>
                 <w:rStyle w:val="Hyperlink"/>
@@ -829,7 +829,7 @@
                 <w:noProof/>
                 <w:webHidden/>
               </w:rPr>
-              <w:instrText xml:space="preserve"> PAGEREF _Toc11393097 \h </w:instrText>
+              <w:instrText xml:space="preserve"> PAGEREF _Toc11738428 \h </w:instrText>
             </w:r>
             <w:r>
               <w:rPr>
@@ -875,7 +875,7 @@
               <w:szCs w:val="24"/>
             </w:rPr>
           </w:pPr>
-          <w:hyperlink w:anchor="_Toc11393098" w:history="1">
+          <w:hyperlink w:anchor="_Toc11738429" w:history="1">
             <w:r>
               <w:rPr>
                 <w:rStyle w:val="Hyperlink"/>
@@ -902,7 +902,7 @@
                 <w:noProof/>
                 <w:webHidden/>
               </w:rPr>
-              <w:instrText xml:space="preserve"> PAGEREF _Toc11393098 \h </w:instrText>
+              <w:instrText xml:space="preserve"> PAGEREF _Toc11738429 \h </w:instrText>
             </w:r>
             <w:r>
               <w:rPr>
@@ -948,7 +948,7 @@
               <w:szCs w:val="24"/>
             </w:rPr>
           </w:pPr>
-          <w:hyperlink w:anchor="_Toc11393099" w:history="1">
+          <w:hyperlink w:anchor="_Toc11738430" w:history="1">
             <w:r>
               <w:rPr>
                 <w:rStyle w:val="Hyperlink"/>
@@ -975,7 +975,7 @@
                 <w:noProof/>
                 <w:webHidden/>
               </w:rPr>
-              <w:instrText xml:space="preserve"> PAGEREF _Toc11393099 \h </w:instrText>
+              <w:instrText xml:space="preserve"> PAGEREF _Toc11738430 \h </w:instrText>
             </w:r>
             <w:r>
               <w:rPr>
@@ -1021,7 +1021,7 @@
               <w:szCs w:val="24"/>
             </w:rPr>
           </w:pPr>
-          <w:hyperlink w:anchor="_Toc11393100" w:history="1">
+          <w:hyperlink w:anchor="_Toc11738431" w:history="1">
             <w:r>
               <w:rPr>
                 <w:rStyle w:val="Hyperlink"/>
@@ -1048,7 +1048,7 @@
                 <w:noProof/>
                 <w:webHidden/>
               </w:rPr>
-              <w:instrText xml:space="preserve"> PAGEREF _Toc11393100 \h </w:instrText>
+              <w:instrText xml:space="preserve"> PAGEREF _Toc11738431 \h </w:instrText>
             </w:r>
             <w:r>
               <w:rPr>
@@ -1094,7 +1094,7 @@
               <w:szCs w:val="24"/>
             </w:rPr>
           </w:pPr>
-          <w:hyperlink w:anchor="_Toc11393101" w:history="1">
+          <w:hyperlink w:anchor="_Toc11738432" w:history="1">
             <w:r>
               <w:rPr>
                 <w:rStyle w:val="Hyperlink"/>
@@ -1121,7 +1121,7 @@
                 <w:noProof/>
                 <w:webHidden/>
               </w:rPr>
-              <w:instrText xml:space="preserve"> PAGEREF _Toc11393101 \h </w:instrText>
+              <w:instrText xml:space="preserve"> PAGEREF _Toc11738432 \h </w:instrText>
             </w:r>
             <w:r>
               <w:rPr>
@@ -1167,7 +1167,7 @@
               <w:szCs w:val="24"/>
             </w:rPr>
           </w:pPr>
-          <w:hyperlink w:anchor="_Toc11393102" w:history="1">
+          <w:hyperlink w:anchor="_Toc11738433" w:history="1">
             <w:r>
               <w:rPr>
                 <w:rStyle w:val="Hyperlink"/>
@@ -1194,7 +1194,7 @@
                 <w:noProof/>
                 <w:webHidden/>
               </w:rPr>
-              <w:instrText xml:space="preserve"> PAGEREF _Toc11393102 \h </w:instrText>
+              <w:instrText xml:space="preserve"> PAGEREF _Toc11738433 \h </w:instrText>
             </w:r>
             <w:r>
               <w:rPr>
@@ -1240,7 +1240,7 @@
               <w:szCs w:val="24"/>
             </w:rPr>
           </w:pPr>
-          <w:hyperlink w:anchor="_Toc11393103" w:history="1">
+          <w:hyperlink w:anchor="_Toc11738434" w:history="1">
             <w:r>
               <w:rPr>
                 <w:rStyle w:val="Hyperlink"/>
@@ -1267,7 +1267,7 @@
                 <w:noProof/>
                 <w:webHidden/>
               </w:rPr>
-              <w:instrText xml:space="preserve"> PAGEREF _Toc11393103 \h </w:instrText>
+              <w:instrText xml:space="preserve"> PAGEREF _Toc11738434 \h </w:instrText>
             </w:r>
             <w:r>
               <w:rPr>
@@ -1313,7 +1313,7 @@
               <w:szCs w:val="24"/>
             </w:rPr>
           </w:pPr>
-          <w:hyperlink w:anchor="_Toc11393104" w:history="1">
+          <w:hyperlink w:anchor="_Toc11738435" w:history="1">
             <w:r>
               <w:rPr>
                 <w:rStyle w:val="Hyperlink"/>
@@ -1340,7 +1340,7 @@
                 <w:noProof/>
                 <w:webHidden/>
               </w:rPr>
-              <w:instrText xml:space="preserve"> PAGEREF _Toc11393104 \h </w:instrText>
+              <w:instrText xml:space="preserve"> PAGEREF _Toc11738435 \h </w:instrText>
             </w:r>
             <w:r>
               <w:rPr>
@@ -1386,7 +1386,7 @@
               <w:szCs w:val="24"/>
             </w:rPr>
           </w:pPr>
-          <w:hyperlink w:anchor="_Toc11393105" w:history="1">
+          <w:hyperlink w:anchor="_Toc11738436" w:history="1">
             <w:r>
               <w:rPr>
                 <w:rStyle w:val="Hyperlink"/>
@@ -1413,7 +1413,7 @@
                 <w:noProof/>
                 <w:webHidden/>
               </w:rPr>
-              <w:instrText xml:space="preserve"> PAGEREF _Toc11393105 \h </w:instrText>
+              <w:instrText xml:space="preserve"> PAGEREF _Toc11738436 \h </w:instrText>
             </w:r>
             <w:r>
               <w:rPr>
@@ -1459,7 +1459,7 @@
               <w:szCs w:val="24"/>
             </w:rPr>
           </w:pPr>
-          <w:hyperlink w:anchor="_Toc11393106" w:history="1">
+          <w:hyperlink w:anchor="_Toc11738437" w:history="1">
             <w:r>
               <w:rPr>
                 <w:rStyle w:val="Hyperlink"/>
@@ -1486,7 +1486,7 @@
                 <w:noProof/>
                 <w:webHidden/>
               </w:rPr>
-              <w:instrText xml:space="preserve"> PAGEREF _Toc11393106 \h </w:instrText>
+              <w:instrText xml:space="preserve"> PAGEREF _Toc11738437 \h </w:instrText>
             </w:r>
             <w:r>
               <w:rPr>
@@ -1532,7 +1532,7 @@
               <w:szCs w:val="24"/>
             </w:rPr>
           </w:pPr>
-          <w:hyperlink w:anchor="_Toc11393107" w:history="1">
+          <w:hyperlink w:anchor="_Toc11738438" w:history="1">
             <w:r>
               <w:rPr>
                 <w:rStyle w:val="Hyperlink"/>
@@ -1559,7 +1559,7 @@
                 <w:noProof/>
                 <w:webHidden/>
               </w:rPr>
-              <w:instrText xml:space="preserve"> PAGEREF _Toc11393107 \h </w:instrText>
+              <w:instrText xml:space="preserve"> PAGEREF _Toc11738438 \h </w:instrText>
             </w:r>
             <w:r>
               <w:rPr>
@@ -1605,7 +1605,7 @@
               <w:szCs w:val="24"/>
             </w:rPr>
           </w:pPr>
-          <w:hyperlink w:anchor="_Toc11393108" w:history="1">
+          <w:hyperlink w:anchor="_Toc11738439" w:history="1">
             <w:r>
               <w:rPr>
                 <w:rStyle w:val="Hyperlink"/>
@@ -1632,7 +1632,7 @@
                 <w:noProof/>
                 <w:webHidden/>
               </w:rPr>
-              <w:instrText xml:space="preserve"> PAGEREF _Toc11393108 \h </w:instrText>
+              <w:instrText xml:space="preserve"> PAGEREF _Toc11738439 \h </w:instrText>
             </w:r>
             <w:r>
               <w:rPr>
@@ -1678,7 +1678,7 @@
               <w:szCs w:val="24"/>
             </w:rPr>
           </w:pPr>
-          <w:hyperlink w:anchor="_Toc11393109" w:history="1">
+          <w:hyperlink w:anchor="_Toc11738440" w:history="1">
             <w:r>
               <w:rPr>
                 <w:rStyle w:val="Hyperlink"/>
@@ -1705,7 +1705,7 @@
                 <w:noProof/>
                 <w:webHidden/>
               </w:rPr>
-              <w:instrText xml:space="preserve"> PAGEREF _Toc11393109 \h </w:instrText>
+              <w:instrText xml:space="preserve"> PAGEREF _Toc11738440 \h </w:instrText>
             </w:r>
             <w:r>
               <w:rPr>
@@ -1751,7 +1751,7 @@
               <w:szCs w:val="24"/>
             </w:rPr>
           </w:pPr>
-          <w:hyperlink w:anchor="_Toc11393110" w:history="1">
+          <w:hyperlink w:anchor="_Toc11738441" w:history="1">
             <w:r>
               <w:rPr>
                 <w:rStyle w:val="Hyperlink"/>
@@ -1778,7 +1778,7 @@
                 <w:noProof/>
                 <w:webHidden/>
               </w:rPr>
-              <w:instrText xml:space="preserve"> PAGEREF _Toc11393110 \h </w:instrText>
+              <w:instrText xml:space="preserve"> PAGEREF _Toc11738441 \h </w:instrText>
             </w:r>
             <w:r>
               <w:rPr>
@@ -1824,7 +1824,7 @@
               <w:szCs w:val="24"/>
             </w:rPr>
           </w:pPr>
-          <w:hyperlink w:anchor="_Toc11393111" w:history="1">
+          <w:hyperlink w:anchor="_Toc11738442" w:history="1">
             <w:r>
               <w:rPr>
                 <w:rStyle w:val="Hyperlink"/>
@@ -1851,7 +1851,7 @@
                 <w:noProof/>
                 <w:webHidden/>
               </w:rPr>
-              <w:instrText xml:space="preserve"> PAGEREF _Toc11393111 \h </w:instrText>
+              <w:instrText xml:space="preserve"> PAGEREF _Toc11738442 \h </w:instrText>
             </w:r>
             <w:r>
               <w:rPr>
@@ -1897,7 +1897,7 @@
               <w:szCs w:val="24"/>
             </w:rPr>
           </w:pPr>
-          <w:hyperlink w:anchor="_Toc11393112" w:history="1">
+          <w:hyperlink w:anchor="_Toc11738443" w:history="1">
             <w:r>
               <w:rPr>
                 <w:rStyle w:val="Hyperlink"/>
@@ -1924,7 +1924,7 @@
                 <w:noProof/>
                 <w:webHidden/>
               </w:rPr>
-              <w:instrText xml:space="preserve"> PAGEREF _Toc11393112 \h </w:instrText>
+              <w:instrText xml:space="preserve"> PAGEREF _Toc11738443 \h </w:instrText>
             </w:r>
             <w:r>
               <w:rPr>
@@ -1970,7 +1970,7 @@
               <w:szCs w:val="24"/>
             </w:rPr>
           </w:pPr>
-          <w:hyperlink w:anchor="_Toc11393113" w:history="1">
+          <w:hyperlink w:anchor="_Toc11738444" w:history="1">
             <w:r>
               <w:rPr>
                 <w:rStyle w:val="Hyperlink"/>
@@ -1997,7 +1997,7 @@
                 <w:noProof/>
                 <w:webHidden/>
               </w:rPr>
-              <w:instrText xml:space="preserve"> PAGEREF _Toc11393113 \h </w:instrText>
+              <w:instrText xml:space="preserve"> PAGEREF _Toc11738444 \h </w:instrText>
             </w:r>
             <w:r>
               <w:rPr>
@@ -2043,7 +2043,7 @@
               <w:szCs w:val="24"/>
             </w:rPr>
           </w:pPr>
-          <w:hyperlink w:anchor="_Toc11393114" w:history="1">
+          <w:hyperlink w:anchor="_Toc11738445" w:history="1">
             <w:r>
               <w:rPr>
                 <w:rStyle w:val="Hyperlink"/>
@@ -2070,7 +2070,7 @@
                 <w:noProof/>
                 <w:webHidden/>
               </w:rPr>
-              <w:instrText xml:space="preserve"> PAGEREF _Toc11393114 \h </w:instrText>
+              <w:instrText xml:space="preserve"> PAGEREF _Toc11738445 \h </w:instrText>
             </w:r>
             <w:r>
               <w:rPr>
@@ -2116,7 +2116,7 @@
               <w:szCs w:val="24"/>
             </w:rPr>
           </w:pPr>
-          <w:hyperlink w:anchor="_Toc11393115" w:history="1">
+          <w:hyperlink w:anchor="_Toc11738446" w:history="1">
             <w:r>
               <w:rPr>
                 <w:rStyle w:val="Hyperlink"/>
@@ -2143,7 +2143,7 @@
                 <w:noProof/>
                 <w:webHidden/>
               </w:rPr>
-              <w:instrText xml:space="preserve"> PAGEREF _Toc11393115 \h </w:instrText>
+              <w:instrText xml:space="preserve"> PAGEREF _Toc11738446 \h </w:instrText>
             </w:r>
             <w:r>
               <w:rPr>
@@ -2189,7 +2189,7 @@
               <w:szCs w:val="24"/>
             </w:rPr>
           </w:pPr>
-          <w:hyperlink w:anchor="_Toc11393116" w:history="1">
+          <w:hyperlink w:anchor="_Toc11738447" w:history="1">
             <w:r>
               <w:rPr>
                 <w:rStyle w:val="Hyperlink"/>
@@ -2216,7 +2216,7 @@
                 <w:noProof/>
                 <w:webHidden/>
               </w:rPr>
-              <w:instrText xml:space="preserve"> PAGEREF _Toc11393116 \h </w:instrText>
+              <w:instrText xml:space="preserve"> PAGEREF _Toc11738447 \h </w:instrText>
             </w:r>
             <w:r>
               <w:rPr>
@@ -2262,7 +2262,7 @@
               <w:szCs w:val="24"/>
             </w:rPr>
           </w:pPr>
-          <w:hyperlink w:anchor="_Toc11393117" w:history="1">
+          <w:hyperlink w:anchor="_Toc11738448" w:history="1">
             <w:r>
               <w:rPr>
                 <w:rStyle w:val="Hyperlink"/>
@@ -2289,7 +2289,7 @@
                 <w:noProof/>
                 <w:webHidden/>
               </w:rPr>
-              <w:instrText xml:space="preserve"> PAGEREF _Toc11393117 \h </w:instrText>
+              <w:instrText xml:space="preserve"> PAGEREF _Toc11738448 \h </w:instrText>
             </w:r>
             <w:r>
               <w:rPr>
@@ -2333,7 +2333,7 @@
               <w:szCs w:val="24"/>
             </w:rPr>
           </w:pPr>
-          <w:hyperlink w:anchor="_Toc11393118" w:history="1">
+          <w:hyperlink w:anchor="_Toc11738449" w:history="1">
             <w:r>
               <w:rPr>
                 <w:rStyle w:val="Hyperlink"/>
@@ -2360,7 +2360,7 @@
                 <w:noProof/>
                 <w:webHidden/>
               </w:rPr>
-              <w:instrText xml:space="preserve"> PAGEREF _Toc11393118 \h </w:instrText>
+              <w:instrText xml:space="preserve"> PAGEREF _Toc11738449 \h </w:instrText>
             </w:r>
             <w:r>
               <w:rPr>
@@ -2406,7 +2406,7 @@
               <w:szCs w:val="24"/>
             </w:rPr>
           </w:pPr>
-          <w:hyperlink w:anchor="_Toc11393119" w:history="1">
+          <w:hyperlink w:anchor="_Toc11738450" w:history="1">
             <w:r>
               <w:rPr>
                 <w:rStyle w:val="Hyperlink"/>
@@ -2433,7 +2433,7 @@
                 <w:noProof/>
                 <w:webHidden/>
               </w:rPr>
-              <w:instrText xml:space="preserve"> PAGEREF _Toc11393119 \h </w:instrText>
+              <w:instrText xml:space="preserve"> PAGEREF _Toc11738450 \h </w:instrText>
             </w:r>
             <w:r>
               <w:rPr>
@@ -2479,7 +2479,7 @@
               <w:szCs w:val="24"/>
             </w:rPr>
           </w:pPr>
-          <w:hyperlink w:anchor="_Toc11393120" w:history="1">
+          <w:hyperlink w:anchor="_Toc11738451" w:history="1">
             <w:r>
               <w:rPr>
                 <w:rStyle w:val="Hyperlink"/>
@@ -2506,7 +2506,7 @@
                 <w:noProof/>
                 <w:webHidden/>
               </w:rPr>
-              <w:instrText xml:space="preserve"> PAGEREF _Toc11393120 \h </w:instrText>
+              <w:instrText xml:space="preserve"> PAGEREF _Toc11738451 \h </w:instrText>
             </w:r>
             <w:r>
               <w:rPr>
@@ -2552,7 +2552,7 @@
               <w:szCs w:val="24"/>
             </w:rPr>
           </w:pPr>
-          <w:hyperlink w:anchor="_Toc11393121" w:history="1">
+          <w:hyperlink w:anchor="_Toc11738452" w:history="1">
             <w:r>
               <w:rPr>
                 <w:rStyle w:val="Hyperlink"/>
@@ -2579,7 +2579,7 @@
                 <w:noProof/>
                 <w:webHidden/>
               </w:rPr>
-              <w:instrText xml:space="preserve"> PAGEREF _Toc11393121 \h </w:instrText>
+              <w:instrText xml:space="preserve"> PAGEREF _Toc11738452 \h </w:instrText>
             </w:r>
             <w:r>
               <w:rPr>
@@ -2625,7 +2625,7 @@
               <w:szCs w:val="24"/>
             </w:rPr>
           </w:pPr>
-          <w:hyperlink w:anchor="_Toc11393122" w:history="1">
+          <w:hyperlink w:anchor="_Toc11738453" w:history="1">
             <w:r>
               <w:rPr>
                 <w:rStyle w:val="Hyperlink"/>
@@ -2652,7 +2652,7 @@
                 <w:noProof/>
                 <w:webHidden/>
               </w:rPr>
-              <w:instrText xml:space="preserve"> PAGEREF _Toc11393122 \h </w:instrText>
+              <w:instrText xml:space="preserve"> PAGEREF _Toc11738453 \h </w:instrText>
             </w:r>
             <w:r>
               <w:rPr>
@@ -2698,7 +2698,7 @@
               <w:szCs w:val="24"/>
             </w:rPr>
           </w:pPr>
-          <w:hyperlink w:anchor="_Toc11393123" w:history="1">
+          <w:hyperlink w:anchor="_Toc11738454" w:history="1">
             <w:r>
               <w:rPr>
                 <w:rStyle w:val="Hyperlink"/>
@@ -2725,7 +2725,7 @@
                 <w:noProof/>
                 <w:webHidden/>
               </w:rPr>
-              <w:instrText xml:space="preserve"> PAGEREF _Toc11393123 \h </w:instrText>
+              <w:instrText xml:space="preserve"> PAGEREF _Toc11738454 \h </w:instrText>
             </w:r>
             <w:r>
               <w:rPr>
@@ -2771,7 +2771,7 @@
               <w:szCs w:val="24"/>
             </w:rPr>
           </w:pPr>
-          <w:hyperlink w:anchor="_Toc11393124" w:history="1">
+          <w:hyperlink w:anchor="_Toc11738455" w:history="1">
             <w:r>
               <w:rPr>
                 <w:rStyle w:val="Hyperlink"/>
@@ -2798,7 +2798,7 @@
                 <w:noProof/>
                 <w:webHidden/>
               </w:rPr>
-              <w:instrText xml:space="preserve"> PAGEREF _Toc11393124 \h </w:instrText>
+              <w:instrText xml:space="preserve"> PAGEREF _Toc11738455 \h </w:instrText>
             </w:r>
             <w:r>
               <w:rPr>
@@ -2844,7 +2844,7 @@
               <w:szCs w:val="24"/>
             </w:rPr>
           </w:pPr>
-          <w:hyperlink w:anchor="_Toc11393125" w:history="1">
+          <w:hyperlink w:anchor="_Toc11738456" w:history="1">
             <w:r>
               <w:rPr>
                 <w:rStyle w:val="Hyperlink"/>
@@ -2871,7 +2871,7 @@
                 <w:noProof/>
                 <w:webHidden/>
               </w:rPr>
-              <w:instrText xml:space="preserve"> PAGEREF _Toc11393125 \h </w:instrText>
+              <w:instrText xml:space="preserve"> PAGEREF _Toc11738456 \h </w:instrText>
             </w:r>
             <w:r>
               <w:rPr>
@@ -2917,7 +2917,7 @@
               <w:szCs w:val="24"/>
             </w:rPr>
           </w:pPr>
-          <w:hyperlink w:anchor="_Toc11393126" w:history="1">
+          <w:hyperlink w:anchor="_Toc11738457" w:history="1">
             <w:r>
               <w:rPr>
                 <w:rStyle w:val="Hyperlink"/>
@@ -2944,7 +2944,7 @@
                 <w:noProof/>
                 <w:webHidden/>
               </w:rPr>
-              <w:instrText xml:space="preserve"> PAGEREF _Toc11393126 \h </w:instrText>
+              <w:instrText xml:space="preserve"> PAGEREF _Toc11738457 \h </w:instrText>
             </w:r>
             <w:r>
               <w:rPr>
@@ -2990,7 +2990,7 @@
               <w:szCs w:val="24"/>
             </w:rPr>
           </w:pPr>
-          <w:hyperlink w:anchor="_Toc11393127" w:history="1">
+          <w:hyperlink w:anchor="_Toc11738458" w:history="1">
             <w:r>
               <w:rPr>
                 <w:rStyle w:val="Hyperlink"/>
@@ -3017,7 +3017,7 @@
                 <w:noProof/>
                 <w:webHidden/>
               </w:rPr>
-              <w:instrText xml:space="preserve"> PAGEREF _Toc11393127 \h </w:instrText>
+              <w:instrText xml:space="preserve"> PAGEREF _Toc11738458 \h </w:instrText>
             </w:r>
             <w:r>
               <w:rPr>
@@ -3063,7 +3063,7 @@
               <w:szCs w:val="24"/>
             </w:rPr>
           </w:pPr>
-          <w:hyperlink w:anchor="_Toc11393128" w:history="1">
+          <w:hyperlink w:anchor="_Toc11738459" w:history="1">
             <w:r>
               <w:rPr>
                 <w:rStyle w:val="Hyperlink"/>
@@ -3090,7 +3090,7 @@
                 <w:noProof/>
                 <w:webHidden/>
               </w:rPr>
-              <w:instrText xml:space="preserve"> PAGEREF _Toc11393128 \h </w:instrText>
+              <w:instrText xml:space="preserve"> PAGEREF _Toc11738459 \h </w:instrText>
             </w:r>
             <w:r>
               <w:rPr>
@@ -3134,7 +3134,7 @@
               <w:szCs w:val="24"/>
             </w:rPr>
           </w:pPr>
-          <w:hyperlink w:anchor="_Toc11393129" w:history="1">
+          <w:hyperlink w:anchor="_Toc11738460" w:history="1">
             <w:r>
               <w:rPr>
                 <w:rStyle w:val="Hyperlink"/>
@@ -3161,7 +3161,7 @@
                 <w:noProof/>
                 <w:webHidden/>
               </w:rPr>
-              <w:instrText xml:space="preserve"> PAGEREF _Toc11393129 \h </w:instrText>
+              <w:instrText xml:space="preserve"> PAGEREF _Toc11738460 \h </w:instrText>
             </w:r>
             <w:r>
               <w:rPr>
@@ -3207,7 +3207,7 @@
               <w:szCs w:val="24"/>
             </w:rPr>
           </w:pPr>
-          <w:hyperlink w:anchor="_Toc11393130" w:history="1">
+          <w:hyperlink w:anchor="_Toc11738461" w:history="1">
             <w:r>
               <w:rPr>
                 <w:rStyle w:val="Hyperlink"/>
@@ -3242,7 +3242,7 @@
                 <w:noProof/>
                 <w:webHidden/>
               </w:rPr>
-              <w:instrText xml:space="preserve"> PAGEREF _Toc11393130 \h </w:instrText>
+              <w:instrText xml:space="preserve"> PAGEREF _Toc11738461 \h </w:instrText>
             </w:r>
             <w:r>
               <w:rPr>
@@ -3288,7 +3288,7 @@
               <w:szCs w:val="24"/>
             </w:rPr>
           </w:pPr>
-          <w:hyperlink w:anchor="_Toc11393131" w:history="1">
+          <w:hyperlink w:anchor="_Toc11738462" w:history="1">
             <w:r>
               <w:rPr>
                 <w:rStyle w:val="Hyperlink"/>
@@ -3315,7 +3315,7 @@
                 <w:noProof/>
                 <w:webHidden/>
               </w:rPr>
-              <w:instrText xml:space="preserve"> PAGEREF _Toc11393131 \h </w:instrText>
+              <w:instrText xml:space="preserve"> PAGEREF _Toc11738462 \h </w:instrText>
             </w:r>
             <w:r>
               <w:rPr>
@@ -3359,7 +3359,7 @@
               <w:szCs w:val="24"/>
             </w:rPr>
           </w:pPr>
-          <w:hyperlink w:anchor="_Toc11393132" w:history="1">
+          <w:hyperlink w:anchor="_Toc11738463" w:history="1">
             <w:r>
               <w:rPr>
                 <w:rStyle w:val="Hyperlink"/>
@@ -3386,7 +3386,7 @@
                 <w:noProof/>
                 <w:webHidden/>
               </w:rPr>
-              <w:instrText xml:space="preserve"> PAGEREF _Toc11393132 \h </w:instrText>
+              <w:instrText xml:space="preserve"> PAGEREF _Toc11738463 \h </w:instrText>
             </w:r>
             <w:r>
               <w:rPr>
@@ -3430,7 +3430,7 @@
               <w:szCs w:val="24"/>
             </w:rPr>
           </w:pPr>
-          <w:hyperlink w:anchor="_Toc11393133" w:history="1">
+          <w:hyperlink w:anchor="_Toc11738464" w:history="1">
             <w:r>
               <w:rPr>
                 <w:rStyle w:val="Hyperlink"/>
@@ -3458,7 +3458,7 @@
                 <w:noProof/>
                 <w:webHidden/>
               </w:rPr>
-              <w:instrText xml:space="preserve"> PAGEREF _Toc11393133 \h </w:instrText>
+              <w:instrText xml:space="preserve"> PAGEREF _Toc11738464 \h </w:instrText>
             </w:r>
             <w:r>
               <w:rPr>
@@ -3504,7 +3504,7 @@
               <w:szCs w:val="24"/>
             </w:rPr>
           </w:pPr>
-          <w:hyperlink w:anchor="_Toc11393134" w:history="1">
+          <w:hyperlink w:anchor="_Toc11738465" w:history="1">
             <w:r>
               <w:rPr>
                 <w:rStyle w:val="Hyperlink"/>
@@ -3531,7 +3531,7 @@
                 <w:noProof/>
                 <w:webHidden/>
               </w:rPr>
-              <w:instrText xml:space="preserve"> PAGEREF _Toc11393134 \h </w:instrText>
+              <w:instrText xml:space="preserve"> PAGEREF _Toc11738465 \h </w:instrText>
             </w:r>
             <w:r>
               <w:rPr>
@@ -3577,7 +3577,7 @@
               <w:szCs w:val="24"/>
             </w:rPr>
           </w:pPr>
-          <w:hyperlink w:anchor="_Toc11393135" w:history="1">
+          <w:hyperlink w:anchor="_Toc11738466" w:history="1">
             <w:r>
               <w:rPr>
                 <w:rStyle w:val="Hyperlink"/>
@@ -3604,7 +3604,7 @@
                 <w:noProof/>
                 <w:webHidden/>
               </w:rPr>
-              <w:instrText xml:space="preserve"> PAGEREF _Toc11393135 \h </w:instrText>
+              <w:instrText xml:space="preserve"> PAGEREF _Toc11738466 \h </w:instrText>
             </w:r>
             <w:r>
               <w:rPr>
@@ -3650,7 +3650,7 @@
               <w:szCs w:val="24"/>
             </w:rPr>
           </w:pPr>
-          <w:hyperlink w:anchor="_Toc11393136" w:history="1">
+          <w:hyperlink w:anchor="_Toc11738467" w:history="1">
             <w:r>
               <w:rPr>
                 <w:rStyle w:val="Hyperlink"/>
@@ -3677,7 +3677,7 @@
                 <w:noProof/>
                 <w:webHidden/>
               </w:rPr>
-              <w:instrText xml:space="preserve"> PAGEREF _Toc11393136 \h </w:instrText>
+              <w:instrText xml:space="preserve"> PAGEREF _Toc11738467 \h </w:instrText>
             </w:r>
             <w:r>
               <w:rPr>
@@ -3723,7 +3723,7 @@
               <w:szCs w:val="24"/>
             </w:rPr>
           </w:pPr>
-          <w:hyperlink w:anchor="_Toc11393137" w:history="1">
+          <w:hyperlink w:anchor="_Toc11738468" w:history="1">
             <w:r>
               <w:rPr>
                 <w:rStyle w:val="Hyperlink"/>
@@ -3750,7 +3750,7 @@
                 <w:noProof/>
                 <w:webHidden/>
               </w:rPr>
-              <w:instrText xml:space="preserve"> PAGEREF _Toc11393137 \h </w:instrText>
+              <w:instrText xml:space="preserve"> PAGEREF _Toc11738468 \h </w:instrText>
             </w:r>
             <w:r>
               <w:rPr>
@@ -3796,7 +3796,7 @@
               <w:szCs w:val="24"/>
             </w:rPr>
           </w:pPr>
-          <w:hyperlink w:anchor="_Toc11393138" w:history="1">
+          <w:hyperlink w:anchor="_Toc11738469" w:history="1">
             <w:r>
               <w:rPr>
                 <w:rStyle w:val="Hyperlink"/>
@@ -3823,7 +3823,7 @@
                 <w:noProof/>
                 <w:webHidden/>
               </w:rPr>
-              <w:instrText xml:space="preserve"> PAGEREF _Toc11393138 \h </w:instrText>
+              <w:instrText xml:space="preserve"> PAGEREF _Toc11738469 \h </w:instrText>
             </w:r>
             <w:r>
               <w:rPr>
@@ -3869,7 +3869,7 @@
               <w:szCs w:val="24"/>
             </w:rPr>
           </w:pPr>
-          <w:hyperlink w:anchor="_Toc11393139" w:history="1">
+          <w:hyperlink w:anchor="_Toc11738470" w:history="1">
             <w:r>
               <w:rPr>
                 <w:rStyle w:val="Hyperlink"/>
@@ -3896,7 +3896,7 @@
                 <w:noProof/>
                 <w:webHidden/>
               </w:rPr>
-              <w:instrText xml:space="preserve"> PAGEREF _Toc11393139 \h </w:instrText>
+              <w:instrText xml:space="preserve"> PAGEREF _Toc11738470 \h </w:instrText>
             </w:r>
             <w:r>
               <w:rPr>
@@ -3942,7 +3942,7 @@
               <w:szCs w:val="24"/>
             </w:rPr>
           </w:pPr>
-          <w:hyperlink w:anchor="_Toc11393140" w:history="1">
+          <w:hyperlink w:anchor="_Toc11738471" w:history="1">
             <w:r>
               <w:rPr>
                 <w:rStyle w:val="Hyperlink"/>
@@ -3969,7 +3969,7 @@
                 <w:noProof/>
                 <w:webHidden/>
               </w:rPr>
-              <w:instrText xml:space="preserve"> PAGEREF _Toc11393140 \h </w:instrText>
+              <w:instrText xml:space="preserve"> PAGEREF _Toc11738471 \h </w:instrText>
             </w:r>
             <w:r>
               <w:rPr>
@@ -4015,7 +4015,7 @@
               <w:szCs w:val="24"/>
             </w:rPr>
           </w:pPr>
-          <w:hyperlink w:anchor="_Toc11393141" w:history="1">
+          <w:hyperlink w:anchor="_Toc11738472" w:history="1">
             <w:r>
               <w:rPr>
                 <w:rStyle w:val="Hyperlink"/>
@@ -4042,7 +4042,7 @@
                 <w:noProof/>
                 <w:webHidden/>
               </w:rPr>
-              <w:instrText xml:space="preserve"> PAGEREF _Toc11393141 \h </w:instrText>
+              <w:instrText xml:space="preserve"> PAGEREF _Toc11738472 \h </w:instrText>
             </w:r>
             <w:r>
               <w:rPr>
@@ -4086,7 +4086,7 @@
               <w:szCs w:val="24"/>
             </w:rPr>
           </w:pPr>
-          <w:hyperlink w:anchor="_Toc11393142" w:history="1">
+          <w:hyperlink w:anchor="_Toc11738473" w:history="1">
             <w:r>
               <w:rPr>
                 <w:rStyle w:val="Hyperlink"/>
@@ -4113,7 +4113,7 @@
                 <w:noProof/>
                 <w:webHidden/>
               </w:rPr>
-              <w:instrText xml:space="preserve"> PAGEREF _Toc11393142 \h </w:instrText>
+              <w:instrText xml:space="preserve"> PAGEREF _Toc11738473 \h </w:instrText>
             </w:r>
             <w:r>
               <w:rPr>
@@ -4157,7 +4157,7 @@
               <w:szCs w:val="24"/>
             </w:rPr>
           </w:pPr>
-          <w:hyperlink w:anchor="_Toc11393143" w:history="1">
+          <w:hyperlink w:anchor="_Toc11738474" w:history="1">
             <w:r>
               <w:rPr>
                 <w:rStyle w:val="Hyperlink"/>
@@ -4184,7 +4184,7 @@
                 <w:noProof/>
                 <w:webHidden/>
               </w:rPr>
-              <w:instrText xml:space="preserve"> PAGEREF _Toc11393143 \h </w:instrText>
+              <w:instrText xml:space="preserve"> PAGEREF _Toc11738474 \h </w:instrText>
             </w:r>
             <w:r>
               <w:rPr>
@@ -4228,7 +4228,7 @@
               <w:noProof/>
             </w:rPr>
           </w:pPr>
-          <w:hyperlink w:anchor="_Toc11393144" w:history="1">
+          <w:hyperlink w:anchor="_Toc11738475" w:history="1">
             <w:r>
               <w:rPr>
                 <w:rStyle w:val="Hyperlink"/>
@@ -4255,7 +4255,7 @@
                 <w:noProof/>
                 <w:webHidden/>
               </w:rPr>
-              <w:instrText xml:space="preserve"> PAGEREF _Toc11393144 \h </w:instrText>
+              <w:instrText xml:space="preserve"> PAGEREF _Toc11738475 \h </w:instrText>
             </w:r>
             <w:r>
               <w:rPr>
@@ -4299,7 +4299,7 @@
               <w:noProof/>
             </w:rPr>
           </w:pPr>
-          <w:hyperlink w:anchor="_Toc11393145" w:history="1">
+          <w:hyperlink w:anchor="_Toc11738476" w:history="1">
             <w:r>
               <w:rPr>
                 <w:rStyle w:val="Hyperlink"/>
@@ -4326,7 +4326,7 @@
                 <w:noProof/>
                 <w:webHidden/>
               </w:rPr>
-              <w:instrText xml:space="preserve"> PAGEREF _Toc11393145 \h </w:instrText>
+              <w:instrText xml:space="preserve"> PAGEREF _Toc11738476 \h </w:instrText>
             </w:r>
             <w:r>
               <w:rPr>
@@ -4370,7 +4370,7 @@
               <w:noProof/>
             </w:rPr>
           </w:pPr>
-          <w:hyperlink w:anchor="_Toc11393146" w:history="1">
+          <w:hyperlink w:anchor="_Toc11738477" w:history="1">
             <w:r>
               <w:rPr>
                 <w:rStyle w:val="Hyperlink"/>
@@ -4397,7 +4397,7 @@
                 <w:noProof/>
                 <w:webHidden/>
               </w:rPr>
-              <w:instrText xml:space="preserve"> PAGEREF _Toc11393146 \h </w:instrText>
+              <w:instrText xml:space="preserve"> PAGEREF _Toc11738477 \h </w:instrText>
             </w:r>
             <w:r>
               <w:rPr>
@@ -4443,7 +4443,7 @@
               <w:szCs w:val="24"/>
             </w:rPr>
           </w:pPr>
-          <w:hyperlink w:anchor="_Toc11393147" w:history="1">
+          <w:hyperlink w:anchor="_Toc11738478" w:history="1">
             <w:r>
               <w:rPr>
                 <w:rStyle w:val="Hyperlink"/>
@@ -4470,7 +4470,7 @@
                 <w:noProof/>
                 <w:webHidden/>
               </w:rPr>
-              <w:instrText xml:space="preserve"> PAGEREF _Toc11393147 \h </w:instrText>
+              <w:instrText xml:space="preserve"> PAGEREF _Toc11738478 \h </w:instrText>
             </w:r>
             <w:r>
               <w:rPr>
@@ -4516,7 +4516,7 @@
               <w:szCs w:val="24"/>
             </w:rPr>
           </w:pPr>
-          <w:hyperlink w:anchor="_Toc11393148" w:history="1">
+          <w:hyperlink w:anchor="_Toc11738479" w:history="1">
             <w:r>
               <w:rPr>
                 <w:rStyle w:val="Hyperlink"/>
@@ -4543,7 +4543,7 @@
                 <w:noProof/>
                 <w:webHidden/>
               </w:rPr>
-              <w:instrText xml:space="preserve"> PAGEREF _Toc11393148 \h </w:instrText>
+              <w:instrText xml:space="preserve"> PAGEREF _Toc11738479 \h </w:instrText>
             </w:r>
             <w:r>
               <w:rPr>
@@ -4587,7 +4587,7 @@
               <w:szCs w:val="24"/>
             </w:rPr>
           </w:pPr>
-          <w:hyperlink w:anchor="_Toc11393149" w:history="1">
+          <w:hyperlink w:anchor="_Toc11738480" w:history="1">
             <w:r>
               <w:rPr>
                 <w:rStyle w:val="Hyperlink"/>
@@ -4614,7 +4614,7 @@
                 <w:noProof/>
                 <w:webHidden/>
               </w:rPr>
-              <w:instrText xml:space="preserve"> PAGEREF _Toc11393149 \h </w:instrText>
+              <w:instrText xml:space="preserve"> PAGEREF _Toc11738480 \h </w:instrText>
             </w:r>
             <w:r>
               <w:rPr>
@@ -4658,7 +4658,7 @@
               <w:szCs w:val="24"/>
             </w:rPr>
           </w:pPr>
-          <w:hyperlink w:anchor="_Toc11393150" w:history="1">
+          <w:hyperlink w:anchor="_Toc11738481" w:history="1">
             <w:r>
               <w:rPr>
                 <w:rStyle w:val="Hyperlink"/>
@@ -4685,7 +4685,7 @@
                 <w:noProof/>
                 <w:webHidden/>
               </w:rPr>
-              <w:instrText xml:space="preserve"> PAGEREF _Toc11393150 \h </w:instrText>
+              <w:instrText xml:space="preserve"> PAGEREF _Toc11738481 \h </w:instrText>
             </w:r>
             <w:r>
               <w:rPr>
@@ -4729,7 +4729,7 @@
               <w:szCs w:val="24"/>
             </w:rPr>
           </w:pPr>
-          <w:hyperlink w:anchor="_Toc11393151" w:history="1">
+          <w:hyperlink w:anchor="_Toc11738482" w:history="1">
             <w:r>
               <w:rPr>
                 <w:rStyle w:val="Hyperlink"/>
@@ -4756,7 +4756,7 @@
                 <w:noProof/>
                 <w:webHidden/>
               </w:rPr>
-              <w:instrText xml:space="preserve"> PAGEREF _Toc11393151 \h </w:instrText>
+              <w:instrText xml:space="preserve"> PAGEREF _Toc11738482 \h </w:instrText>
             </w:r>
             <w:r>
               <w:rPr>
@@ -4800,7 +4800,7 @@
               <w:noProof/>
             </w:rPr>
           </w:pPr>
-          <w:hyperlink w:anchor="_Toc11393152" w:history="1">
+          <w:hyperlink w:anchor="_Toc11738483" w:history="1">
             <w:r>
               <w:rPr>
                 <w:rStyle w:val="Hyperlink"/>
@@ -4827,7 +4827,7 @@
                 <w:noProof/>
                 <w:webHidden/>
               </w:rPr>
-              <w:instrText xml:space="preserve"> PAGEREF _Toc11393152 \h </w:instrText>
+              <w:instrText xml:space="preserve"> PAGEREF _Toc11738483 \h </w:instrText>
             </w:r>
             <w:r>
               <w:rPr>
@@ -4871,7 +4871,7 @@
               <w:noProof/>
             </w:rPr>
           </w:pPr>
-          <w:hyperlink w:anchor="_Toc11393153" w:history="1">
+          <w:hyperlink w:anchor="_Toc11738484" w:history="1">
             <w:r>
               <w:rPr>
                 <w:rStyle w:val="Hyperlink"/>
@@ -4898,7 +4898,7 @@
                 <w:noProof/>
                 <w:webHidden/>
               </w:rPr>
-              <w:instrText xml:space="preserve"> PAGEREF _Toc11393153 \h </w:instrText>
+              <w:instrText xml:space="preserve"> PAGEREF _Toc11738484 \h </w:instrText>
             </w:r>
             <w:r>
               <w:rPr>
@@ -4944,7 +4944,7 @@
               <w:szCs w:val="24"/>
             </w:rPr>
           </w:pPr>
-          <w:hyperlink w:anchor="_Toc11393154" w:history="1">
+          <w:hyperlink w:anchor="_Toc11738485" w:history="1">
             <w:r>
               <w:rPr>
                 <w:rStyle w:val="Hyperlink"/>
@@ -4971,7 +4971,7 @@
                 <w:noProof/>
                 <w:webHidden/>
               </w:rPr>
-              <w:instrText xml:space="preserve"> PAGEREF _Toc11393154 \h </w:instrText>
+              <w:instrText xml:space="preserve"> PAGEREF _Toc11738485 \h </w:instrText>
             </w:r>
             <w:r>
               <w:rPr>
@@ -5015,7 +5015,7 @@
               <w:noProof/>
             </w:rPr>
           </w:pPr>
-          <w:hyperlink w:anchor="_Toc11393155" w:history="1">
+          <w:hyperlink w:anchor="_Toc11738486" w:history="1">
             <w:r>
               <w:rPr>
                 <w:rStyle w:val="Hyperlink"/>
@@ -5042,7 +5042,7 @@
                 <w:noProof/>
                 <w:webHidden/>
               </w:rPr>
-              <w:instrText xml:space="preserve"> PAGEREF _Toc11393155 \h </w:instrText>
+              <w:instrText xml:space="preserve"> PAGEREF _Toc11738486 \h </w:instrText>
             </w:r>
             <w:r>
               <w:rPr>
@@ -5088,7 +5088,7 @@
               <w:szCs w:val="24"/>
             </w:rPr>
           </w:pPr>
-          <w:hyperlink w:anchor="_Toc11393156" w:history="1">
+          <w:hyperlink w:anchor="_Toc11738487" w:history="1">
             <w:r>
               <w:rPr>
                 <w:rStyle w:val="Hyperlink"/>
@@ -5115,7 +5115,7 @@
                 <w:noProof/>
                 <w:webHidden/>
               </w:rPr>
-              <w:instrText xml:space="preserve"> PAGEREF _Toc11393156 \h </w:instrText>
+              <w:instrText xml:space="preserve"> PAGEREF _Toc11738487 \h </w:instrText>
             </w:r>
             <w:r>
               <w:rPr>
@@ -5161,7 +5161,7 @@
               <w:szCs w:val="24"/>
             </w:rPr>
           </w:pPr>
-          <w:hyperlink w:anchor="_Toc11393157" w:history="1">
+          <w:hyperlink w:anchor="_Toc11738488" w:history="1">
             <w:r>
               <w:rPr>
                 <w:rStyle w:val="Hyperlink"/>
@@ -5188,7 +5188,7 @@
                 <w:noProof/>
                 <w:webHidden/>
               </w:rPr>
-              <w:instrText xml:space="preserve"> PAGEREF _Toc11393157 \h </w:instrText>
+              <w:instrText xml:space="preserve"> PAGEREF _Toc11738488 \h </w:instrText>
             </w:r>
             <w:r>
               <w:rPr>
@@ -5234,7 +5234,7 @@
               <w:szCs w:val="24"/>
             </w:rPr>
           </w:pPr>
-          <w:hyperlink w:anchor="_Toc11393158" w:history="1">
+          <w:hyperlink w:anchor="_Toc11738489" w:history="1">
             <w:r>
               <w:rPr>
                 <w:rStyle w:val="Hyperlink"/>
@@ -5261,7 +5261,7 @@
                 <w:noProof/>
                 <w:webHidden/>
               </w:rPr>
-              <w:instrText xml:space="preserve"> PAGEREF _Toc11393158 \h </w:instrText>
+              <w:instrText xml:space="preserve"> PAGEREF _Toc11738489 \h </w:instrText>
             </w:r>
             <w:r>
               <w:rPr>
@@ -5307,7 +5307,7 @@
               <w:szCs w:val="24"/>
             </w:rPr>
           </w:pPr>
-          <w:hyperlink w:anchor="_Toc11393159" w:history="1">
+          <w:hyperlink w:anchor="_Toc11738490" w:history="1">
             <w:r>
               <w:rPr>
                 <w:rStyle w:val="Hyperlink"/>
@@ -5334,7 +5334,7 @@
                 <w:noProof/>
                 <w:webHidden/>
               </w:rPr>
-              <w:instrText xml:space="preserve"> PAGEREF _Toc11393159 \h </w:instrText>
+              <w:instrText xml:space="preserve"> PAGEREF _Toc11738490 \h </w:instrText>
             </w:r>
             <w:r>
               <w:rPr>
@@ -5378,7 +5378,7 @@
               <w:noProof/>
             </w:rPr>
           </w:pPr>
-          <w:hyperlink w:anchor="_Toc11393160" w:history="1">
+          <w:hyperlink w:anchor="_Toc11738491" w:history="1">
             <w:r>
               <w:rPr>
                 <w:rStyle w:val="Hyperlink"/>
@@ -5405,7 +5405,7 @@
                 <w:noProof/>
                 <w:webHidden/>
               </w:rPr>
-              <w:instrText xml:space="preserve"> PAGEREF _Toc11393160 \h </w:instrText>
+              <w:instrText xml:space="preserve"> PAGEREF _Toc11738491 \h </w:instrText>
             </w:r>
             <w:r>
               <w:rPr>
@@ -5451,13 +5451,13 @@
               <w:szCs w:val="24"/>
             </w:rPr>
           </w:pPr>
-          <w:hyperlink w:anchor="_Toc11393161" w:history="1">
+          <w:hyperlink w:anchor="_Toc11738492" w:history="1">
             <w:r>
               <w:rPr>
                 <w:rStyle w:val="Hyperlink"/>
                 <w:noProof/>
               </w:rPr>
-              <w:t>Convert string to timestamp</w:t>
+              <w:t>Calculate time difference (seconds) between two timestamps</w:t>
             </w:r>
             <w:r>
               <w:rPr>
@@ -5478,7 +5478,7 @@
                 <w:noProof/>
                 <w:webHidden/>
               </w:rPr>
-              <w:instrText xml:space="preserve"> PAGEREF _Toc11393161 \h </w:instrText>
+              <w:instrText xml:space="preserve"> PAGEREF _Toc11738492 \h </w:instrText>
             </w:r>
             <w:r>
               <w:rPr>
@@ -5524,13 +5524,13 @@
               <w:szCs w:val="24"/>
             </w:rPr>
           </w:pPr>
-          <w:hyperlink w:anchor="_Toc11393162" w:history="1">
+          <w:hyperlink w:anchor="_Toc11738493" w:history="1">
             <w:r>
               <w:rPr>
                 <w:rStyle w:val="Hyperlink"/>
                 <w:noProof/>
               </w:rPr>
-              <w:t>Convert Unix Timestamp to Formatted Date</w:t>
+              <w:t>Convert string to timestamp</w:t>
             </w:r>
             <w:r>
               <w:rPr>
@@ -5551,7 +5551,7 @@
                 <w:noProof/>
                 <w:webHidden/>
               </w:rPr>
-              <w:instrText xml:space="preserve"> PAGEREF _Toc11393162 \h </w:instrText>
+              <w:instrText xml:space="preserve"> PAGEREF _Toc11738493 \h </w:instrText>
             </w:r>
             <w:r>
               <w:rPr>
@@ -5597,12 +5597,85 @@
               <w:szCs w:val="24"/>
             </w:rPr>
           </w:pPr>
-          <w:hyperlink w:anchor="_Toc11393163" w:history="1">
+          <w:hyperlink w:anchor="_Toc11738494" w:history="1">
             <w:r>
               <w:rPr>
                 <w:rStyle w:val="Hyperlink"/>
                 <w:noProof/>
               </w:rPr>
+              <w:t>Convert Unix Timestamp to Formatted Date</w:t>
+            </w:r>
+            <w:r>
+              <w:rPr>
+                <w:noProof/>
+                <w:webHidden/>
+              </w:rPr>
+              <w:tab/>
+            </w:r>
+            <w:r>
+              <w:rPr>
+                <w:noProof/>
+                <w:webHidden/>
+              </w:rPr>
+              <w:fldChar w:fldCharType="begin"/>
+            </w:r>
+            <w:r>
+              <w:rPr>
+                <w:noProof/>
+                <w:webHidden/>
+              </w:rPr>
+              <w:instrText xml:space="preserve"> PAGEREF _Toc11738494 \h </w:instrText>
+            </w:r>
+            <w:r>
+              <w:rPr>
+                <w:noProof/>
+                <w:webHidden/>
+              </w:rPr>
+            </w:r>
+            <w:r>
+              <w:rPr>
+                <w:noProof/>
+                <w:webHidden/>
+              </w:rPr>
+              <w:fldChar w:fldCharType="separate"/>
+            </w:r>
+            <w:r>
+              <w:rPr>
+                <w:noProof/>
+                <w:webHidden/>
+              </w:rPr>
+              <w:t>34</w:t>
+            </w:r>
+            <w:r>
+              <w:rPr>
+                <w:noProof/>
+                <w:webHidden/>
+              </w:rPr>
+              <w:fldChar w:fldCharType="end"/>
+            </w:r>
+          </w:hyperlink>
+        </w:p>
+        <w:p>
+          <w:pPr>
+            <w:pStyle w:val="TOC2"/>
+            <w:tabs>
+              <w:tab w:val="right" w:leader="dot" w:pos="10790"/>
+            </w:tabs>
+            <w:rPr>
+              <w:rFonts w:eastAsiaTheme="minorEastAsia"/>
+              <w:b w:val="0"/>
+              <w:bCs w:val="0"/>
+              <w:noProof/>
+              <w:sz w:val="24"/>
+              <w:szCs w:val="24"/>
+            </w:rPr>
+          </w:pPr>
+          <w:hyperlink w:anchor="_Toc11738495" w:history="1">
+            <w:r>
+              <w:rPr>
+                <w:rStyle w:val="Hyperlink"/>
+                <w:noProof/>
+              </w:rPr>
               <w:t>Convert Unix Timestamp to ISO Standard Date and Time</w:t>
             </w:r>
             <w:r>
@@ -5624,7 +5697,7 @@
                 <w:noProof/>
                 <w:webHidden/>
               </w:rPr>
-              <w:instrText xml:space="preserve"> PAGEREF _Toc11393163 \h </w:instrText>
+              <w:instrText xml:space="preserve"> PAGEREF _Toc11738495 \h </w:instrText>
             </w:r>
             <w:r>
               <w:rPr>
@@ -5644,7 +5717,7 @@
                 <w:noProof/>
                 <w:webHidden/>
               </w:rPr>
-              <w:t>34</w:t>
+              <w:t>35</w:t>
             </w:r>
             <w:r>
               <w:rPr>
@@ -5668,7 +5741,7 @@
               <w:noProof/>
             </w:rPr>
           </w:pPr>
-          <w:hyperlink w:anchor="_Toc11393164" w:history="1">
+          <w:hyperlink w:anchor="_Toc11738496" w:history="1">
             <w:r>
               <w:rPr>
                 <w:rStyle w:val="Hyperlink"/>
@@ -5695,7 +5768,7 @@
                 <w:noProof/>
                 <w:webHidden/>
               </w:rPr>
-              <w:instrText xml:space="preserve"> PAGEREF _Toc11393164 \h </w:instrText>
+              <w:instrText xml:space="preserve"> PAGEREF _Toc11738496 \h </w:instrText>
             </w:r>
             <w:r>
               <w:rPr>
@@ -5715,7 +5788,7 @@
                 <w:noProof/>
                 <w:webHidden/>
               </w:rPr>
-              <w:t>35</w:t>
+              <w:t>36</w:t>
             </w:r>
             <w:r>
               <w:rPr>
@@ -5739,7 +5812,7 @@
               <w:noProof/>
             </w:rPr>
           </w:pPr>
-          <w:hyperlink w:anchor="_Toc11393165" w:history="1">
+          <w:hyperlink w:anchor="_Toc11738497" w:history="1">
             <w:r>
               <w:rPr>
                 <w:rStyle w:val="Hyperlink"/>
@@ -5766,7 +5839,7 @@
                 <w:noProof/>
                 <w:webHidden/>
               </w:rPr>
-              <w:instrText xml:space="preserve"> PAGEREF _Toc11393165 \h </w:instrText>
+              <w:instrText xml:space="preserve"> PAGEREF _Toc11738497 \h </w:instrText>
             </w:r>
             <w:r>
               <w:rPr>
@@ -5786,7 +5859,7 @@
                 <w:noProof/>
                 <w:webHidden/>
               </w:rPr>
-              <w:t>35</w:t>
+              <w:t>36</w:t>
             </w:r>
             <w:r>
               <w:rPr>
@@ -5824,7 +5897,7 @@
         <w:pStyle w:val="Heading1"/>
         <w:ind w:left="0"/>
       </w:pPr>
-      <w:bookmarkStart w:id="1" w:name="_Toc11393087"/>
+      <w:bookmarkStart w:id="1" w:name="_Toc11738418"/>
       <w:r>
         <w:t>Command Shell Execution Within iPython</w:t>
       </w:r>
@@ -5882,8 +5955,9 @@
       <w:pPr>
         <w:pStyle w:val="Heading2"/>
       </w:pPr>
-      <w:bookmarkStart w:id="2" w:name="_Toc11393088"/>
-      <w:r>
+      <w:bookmarkStart w:id="2" w:name="_Toc11738419"/>
+      <w:r>
+        <w:lastRenderedPageBreak/>
         <w:t>Configure Spark from a jupyter notebook command</w:t>
       </w:r>
       <w:bookmarkEnd w:id="2"/>
@@ -5906,7 +5980,6 @@
         <w:pStyle w:val="code"/>
       </w:pPr>
       <w:r>
-        <w:lastRenderedPageBreak/>
         <w:t>spark.conf.set("spark.sql.broadcastTimeout", 43200)  # 12 hours</w:t>
       </w:r>
     </w:p>
@@ -5916,7 +5989,7 @@
       <w:pPr>
         <w:pStyle w:val="Heading2"/>
       </w:pPr>
-      <w:bookmarkStart w:id="3" w:name="_Toc11393089"/>
+      <w:bookmarkStart w:id="3" w:name="_Toc11738420"/>
       <w:r>
         <w:t>Copy a</w:t>
       </w:r>
@@ -5948,7 +6021,7 @@
       <w:pPr>
         <w:pStyle w:val="Heading2"/>
       </w:pPr>
-      <w:bookmarkStart w:id="4" w:name="_Toc11393090"/>
+      <w:bookmarkStart w:id="4" w:name="_Toc11738421"/>
       <w:r>
         <w:t>Delete an HDFS directory using jupyter notebook</w:t>
       </w:r>
@@ -6002,7 +6075,7 @@
       <w:pPr>
         <w:pStyle w:val="Heading2"/>
       </w:pPr>
-      <w:bookmarkStart w:id="5" w:name="_Toc11393091"/>
+      <w:bookmarkStart w:id="5" w:name="_Toc11738422"/>
       <w:r>
         <w:t>Examine Underlying HDFS Directory Structures in a Jupyter Notebook</w:t>
       </w:r>
@@ -6211,7 +6284,7 @@
               </wp:inline>
             </w:drawing>
           </mc:Choice>
-          <mc:Fallback xmlns:mv="urn:schemas-microsoft-com:mac:vml" xmlns:mo="http://schemas.microsoft.com/office/mac/office/2008/main">
+          <mc:Fallback xmlns:mo="http://schemas.microsoft.com/office/mac/office/2008/main" xmlns:mv="urn:schemas-microsoft-com:mac:vml">
             <w:pict>
               <v:rect w14:anchorId="252261B8" id="Rectangle_x0020_2" o:spid="_x0000_s1026" alt="upyter Notebook" href="https://10.200.4.13/user/bbeauchamp/tree" title="&quot;dashboard&quot;" style="width:23.7pt;height:23.7pt;visibility:visible;mso-wrap-style:square;mso-left-percent:-10001;mso-top-percent:-10001;mso-position-horizontal:absolute;mso-position-horizontal-relative:char;mso-position-vertical:absolute;mso-position-vertical-relative:line;mso-left-percent:-10001;mso-top-percent:-10001;v-text-anchor:top" o:gfxdata="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" o:button="t" filled="f" stroked="f">
                 <v:fill o:detectmouseclick="t"/>
@@ -6844,6 +6917,7 @@
           <w:sz w:val="20"/>
           <w:szCs w:val="20"/>
         </w:rPr>
+        <w:lastRenderedPageBreak/>
         <w:t xml:space="preserve"> 'Untitled.ipynb']</w:t>
       </w:r>
     </w:p>
@@ -6907,7 +6981,6 @@
           <w:sz w:val="20"/>
           <w:szCs w:val="20"/>
         </w:rPr>
-        <w:lastRenderedPageBreak/>
         <w:t>%</w:t>
       </w:r>
       <w:r>
@@ -8539,6 +8612,7 @@
           <w:sz w:val="21"/>
           <w:szCs w:val="21"/>
         </w:rPr>
+        <w:lastRenderedPageBreak/>
         <w:t>In [13]:</w:t>
       </w:r>
       <w:r>
@@ -8617,7 +8691,6 @@
           <w:sz w:val="21"/>
           <w:szCs w:val="21"/>
         </w:rPr>
-        <w:lastRenderedPageBreak/>
         <w:t>Out[13]:</w:t>
       </w:r>
       <w:r>
@@ -8833,7 +8906,7 @@
       <w:pPr>
         <w:pStyle w:val="Heading2"/>
       </w:pPr>
-      <w:bookmarkStart w:id="6" w:name="_Toc11393092"/>
+      <w:bookmarkStart w:id="6" w:name="_Toc11738423"/>
       <w:r>
         <w:t>Set the spark timeout value</w:t>
       </w:r>
@@ -8865,7 +8938,7 @@
       <w:pPr>
         <w:pStyle w:val="Heading2"/>
       </w:pPr>
-      <w:bookmarkStart w:id="7" w:name="_Toc11393093"/>
+      <w:bookmarkStart w:id="7" w:name="_Toc11738424"/>
       <w:r>
         <w:t>Transfer a CSV file to HDFS</w:t>
       </w:r>
@@ -8978,7 +9051,7 @@
         </w:tabs>
         <w:ind w:left="0"/>
       </w:pPr>
-      <w:bookmarkStart w:id="8" w:name="_Toc11393094"/>
+      <w:bookmarkStart w:id="8" w:name="_Toc11738425"/>
       <w:r>
         <w:lastRenderedPageBreak/>
         <w:t>DataFrames (</w:t>
@@ -8993,7 +9066,7 @@
       <w:pPr>
         <w:pStyle w:val="Heading2"/>
       </w:pPr>
-      <w:bookmarkStart w:id="9" w:name="_Toc11393095"/>
+      <w:bookmarkStart w:id="9" w:name="_Toc11738426"/>
       <w:r>
         <w:t>Add a Column Based on Another Column</w:t>
       </w:r>
@@ -9464,7 +9537,7 @@
       <w:pPr>
         <w:pStyle w:val="Heading2"/>
       </w:pPr>
-      <w:bookmarkStart w:id="10" w:name="_Toc11393096"/>
+      <w:bookmarkStart w:id="10" w:name="_Toc11738427"/>
       <w:r>
         <w:t>Append an Array to a pySpark DataFrame</w:t>
       </w:r>
@@ -9568,7 +9641,7 @@
       <w:pPr>
         <w:pStyle w:val="Heading2"/>
       </w:pPr>
-      <w:bookmarkStart w:id="11" w:name="_Toc11393097"/>
+      <w:bookmarkStart w:id="11" w:name="_Toc11738428"/>
       <w:r>
         <w:t xml:space="preserve">Assign each Row a new </w:t>
       </w:r>
@@ -9984,7 +10057,7 @@
       <w:pPr>
         <w:pStyle w:val="Heading2"/>
       </w:pPr>
-      <w:bookmarkStart w:id="12" w:name="_Toc11393098"/>
+      <w:bookmarkStart w:id="12" w:name="_Toc11738429"/>
       <w:r>
         <w:t>Calculate Statistics on a DataFrame Column</w:t>
       </w:r>
@@ -10428,7 +10501,7 @@
       <w:pPr>
         <w:pStyle w:val="Heading2"/>
       </w:pPr>
-      <w:bookmarkStart w:id="13" w:name="_Toc11393099"/>
+      <w:bookmarkStart w:id="13" w:name="_Toc11738430"/>
       <w:r>
         <w:t>Change a DataFrame’s Column Names</w:t>
       </w:r>
@@ -11297,7 +11370,7 @@
       <w:pPr>
         <w:pStyle w:val="Heading2"/>
       </w:pPr>
-      <w:bookmarkStart w:id="14" w:name="_Toc11393100"/>
+      <w:bookmarkStart w:id="14" w:name="_Toc11738431"/>
       <w:r>
         <w:t>Concatenate 2 pySpark DataFrames, row-wise</w:t>
       </w:r>
@@ -12468,7 +12541,7 @@
       <w:pPr>
         <w:pStyle w:val="Heading2"/>
       </w:pPr>
-      <w:bookmarkStart w:id="15" w:name="_Toc11393101"/>
+      <w:bookmarkStart w:id="15" w:name="_Toc11738432"/>
       <w:r>
         <w:t>Convert a Pandas DataFrame to a pySpark DataFrame</w:t>
       </w:r>
@@ -12624,7 +12697,7 @@
       <w:pPr>
         <w:pStyle w:val="Heading2"/>
       </w:pPr>
-      <w:bookmarkStart w:id="16" w:name="_Toc11393102"/>
+      <w:bookmarkStart w:id="16" w:name="_Toc11738433"/>
       <w:r>
         <w:t xml:space="preserve">Convert a tab-delimited </w:t>
       </w:r>
@@ -13193,7 +13266,7 @@
       <w:pPr>
         <w:pStyle w:val="Heading2"/>
       </w:pPr>
-      <w:bookmarkStart w:id="17" w:name="_Toc11393103"/>
+      <w:bookmarkStart w:id="17" w:name="_Toc11738434"/>
       <w:r>
         <w:t>Convert a pySpark DataFrame to a Pandas DataFrame</w:t>
       </w:r>
@@ -13223,7 +13296,7 @@
       <w:pPr>
         <w:pStyle w:val="Heading2"/>
       </w:pPr>
-      <w:bookmarkStart w:id="18" w:name="_Toc11393104"/>
+      <w:bookmarkStart w:id="18" w:name="_Toc11738435"/>
       <w:r>
         <w:t>Convert a Timestamp Column to a Date Column</w:t>
       </w:r>
@@ -14773,7 +14846,7 @@
       <w:pPr>
         <w:pStyle w:val="Heading2"/>
       </w:pPr>
-      <w:bookmarkStart w:id="19" w:name="_Toc11393105"/>
+      <w:bookmarkStart w:id="19" w:name="_Toc11738436"/>
       <w:r>
         <w:t>Count the number of distinct values for a column</w:t>
       </w:r>
@@ -15101,7 +15174,7 @@
       <w:pPr>
         <w:pStyle w:val="Heading2"/>
       </w:pPr>
-      <w:bookmarkStart w:id="20" w:name="_Toc11393106"/>
+      <w:bookmarkStart w:id="20" w:name="_Toc11738437"/>
       <w:r>
         <w:t>Count the number of Missing Observations in each Column</w:t>
       </w:r>
@@ -15454,7 +15527,7 @@
       <w:pPr>
         <w:pStyle w:val="Heading2"/>
       </w:pPr>
-      <w:bookmarkStart w:id="21" w:name="_Toc11393107"/>
+      <w:bookmarkStart w:id="21" w:name="_Toc11738438"/>
       <w:r>
         <w:lastRenderedPageBreak/>
         <w:t>Create a DataFrame from Scratch</w:t>
@@ -16771,7 +16844,7 @@
       <w:pPr>
         <w:pStyle w:val="Heading2"/>
       </w:pPr>
-      <w:bookmarkStart w:id="22" w:name="_Toc11393108"/>
+      <w:bookmarkStart w:id="22" w:name="_Toc11738439"/>
       <w:r>
         <w:t>Create a new pySpark DataFrame Column from Existing Columns</w:t>
       </w:r>
@@ -17644,7 +17717,7 @@
       <w:pPr>
         <w:pStyle w:val="Heading2"/>
       </w:pPr>
-      <w:bookmarkStart w:id="23" w:name="_Toc11393109"/>
+      <w:bookmarkStart w:id="23" w:name="_Toc11738440"/>
       <w:r>
         <w:t>Display DataFrame Columns and Types</w:t>
       </w:r>
@@ -17716,7 +17789,7 @@
       <w:pPr>
         <w:pStyle w:val="Heading2"/>
       </w:pPr>
-      <w:bookmarkStart w:id="24" w:name="_Toc11393110"/>
+      <w:bookmarkStart w:id="24" w:name="_Toc11738441"/>
       <w:r>
         <w:t>DataFrame Schema</w:t>
       </w:r>
@@ -17898,7 +17971,7 @@
       <w:pPr>
         <w:pStyle w:val="Heading2"/>
       </w:pPr>
-      <w:bookmarkStart w:id="25" w:name="_Toc11393111"/>
+      <w:bookmarkStart w:id="25" w:name="_Toc11738442"/>
       <w:r>
         <w:t>Delete a Column from a pySpark DataFrame</w:t>
       </w:r>
@@ -18188,7 +18261,7 @@
       <w:pPr>
         <w:pStyle w:val="Heading2"/>
       </w:pPr>
-      <w:bookmarkStart w:id="26" w:name="_Toc11393112"/>
+      <w:bookmarkStart w:id="26" w:name="_Toc11738443"/>
       <w:r>
         <w:t>Drop Duplicate Rows</w:t>
       </w:r>
@@ -18221,7 +18294,7 @@
       <w:pPr>
         <w:pStyle w:val="Heading2"/>
       </w:pPr>
-      <w:bookmarkStart w:id="27" w:name="_Toc11393113"/>
+      <w:bookmarkStart w:id="27" w:name="_Toc11738444"/>
       <w:r>
         <w:lastRenderedPageBreak/>
         <w:t>Drop Duplicate Rows which are Identical except for the Index</w:t>
@@ -19053,7 +19126,7 @@
       <w:pPr>
         <w:pStyle w:val="Heading2"/>
       </w:pPr>
-      <w:bookmarkStart w:id="28" w:name="_Toc11393114"/>
+      <w:bookmarkStart w:id="28" w:name="_Toc11738445"/>
       <w:r>
         <w:t>Drop Rows which have a certain number of Columns with missing values</w:t>
       </w:r>
@@ -19928,7 +20001,7 @@
       <w:pPr>
         <w:pStyle w:val="Heading2"/>
       </w:pPr>
-      <w:bookmarkStart w:id="29" w:name="_Toc11393115"/>
+      <w:bookmarkStart w:id="29" w:name="_Toc11738446"/>
       <w:r>
         <w:lastRenderedPageBreak/>
         <w:t xml:space="preserve">Drop Rows </w:t>
@@ -19966,7 +20039,7 @@
       <w:pPr>
         <w:pStyle w:val="Heading2"/>
       </w:pPr>
-      <w:bookmarkStart w:id="30" w:name="_Toc11393116"/>
+      <w:bookmarkStart w:id="30" w:name="_Toc11738447"/>
       <w:r>
         <w:t>Execute SQL on a DataFrame</w:t>
       </w:r>
@@ -20073,7 +20146,7 @@
       <w:pPr>
         <w:pStyle w:val="Heading2"/>
       </w:pPr>
-      <w:bookmarkStart w:id="31" w:name="_Toc11393117"/>
+      <w:bookmarkStart w:id="31" w:name="_Toc11738448"/>
       <w:r>
         <w:t>Explode a List inside a DataFrame column</w:t>
       </w:r>
@@ -20900,7 +20973,7 @@
       <w:pPr>
         <w:pStyle w:val="Heading3"/>
       </w:pPr>
-      <w:bookmarkStart w:id="32" w:name="_Toc11393118"/>
+      <w:bookmarkStart w:id="32" w:name="_Toc11738449"/>
       <w:r>
         <w:t xml:space="preserve">Explode an Array inside a DataFrame, but </w:t>
       </w:r>
@@ -21169,7 +21242,7 @@
       <w:pPr>
         <w:pStyle w:val="Heading2"/>
       </w:pPr>
-      <w:bookmarkStart w:id="33" w:name="_Toc11393119"/>
+      <w:bookmarkStart w:id="33" w:name="_Toc11738450"/>
       <w:r>
         <w:t>Export a Spark Data Frame</w:t>
       </w:r>
@@ -21239,7 +21312,7 @@
       <w:pPr>
         <w:pStyle w:val="Heading2"/>
       </w:pPr>
-      <w:bookmarkStart w:id="34" w:name="_Toc11393120"/>
+      <w:bookmarkStart w:id="34" w:name="_Toc11738451"/>
       <w:r>
         <w:t>Ex</w:t>
       </w:r>
@@ -21338,7 +21411,7 @@
       <w:pPr>
         <w:pStyle w:val="Heading2"/>
       </w:pPr>
-      <w:bookmarkStart w:id="35" w:name="_Toc11393121"/>
+      <w:bookmarkStart w:id="35" w:name="_Toc11738452"/>
       <w:r>
         <w:t>Extract a struct (structure) as a DataFrame</w:t>
       </w:r>
@@ -21378,7 +21451,7 @@
       <w:pPr>
         <w:pStyle w:val="Heading2"/>
       </w:pPr>
-      <w:bookmarkStart w:id="36" w:name="_Toc11393122"/>
+      <w:bookmarkStart w:id="36" w:name="_Toc11738453"/>
       <w:r>
         <w:t>Extract Distinct Values from a DataFrame</w:t>
       </w:r>
@@ -21546,7 +21619,7 @@
       <w:pPr>
         <w:pStyle w:val="Heading2"/>
       </w:pPr>
-      <w:bookmarkStart w:id="37" w:name="_Toc11393123"/>
+      <w:bookmarkStart w:id="37" w:name="_Toc11738454"/>
       <w:r>
         <w:t>Extract Nested JSON Data in Spark</w:t>
       </w:r>
@@ -21583,7 +21656,7 @@
       <w:pPr>
         <w:pStyle w:val="Heading2"/>
       </w:pPr>
-      <w:bookmarkStart w:id="38" w:name="_Toc11393124"/>
+      <w:bookmarkStart w:id="38" w:name="_Toc11738455"/>
       <w:r>
         <w:lastRenderedPageBreak/>
         <w:t>Fill in missing data in a pySpark DataFrame by imputing the means</w:t>
@@ -22590,7 +22663,7 @@
       <w:pPr>
         <w:pStyle w:val="Heading2"/>
       </w:pPr>
-      <w:bookmarkStart w:id="39" w:name="_Toc11393125"/>
+      <w:bookmarkStart w:id="39" w:name="_Toc11738456"/>
       <w:r>
         <w:t xml:space="preserve">Filter </w:t>
       </w:r>
@@ -22676,7 +22749,7 @@
       <w:pPr>
         <w:pStyle w:val="Heading2"/>
       </w:pPr>
-      <w:bookmarkStart w:id="40" w:name="_Toc11393126"/>
+      <w:bookmarkStart w:id="40" w:name="_Toc11738457"/>
       <w:r>
         <w:lastRenderedPageBreak/>
         <w:t>Get distinct values from a column</w:t>
@@ -22806,7 +22879,7 @@
       <w:pPr>
         <w:pStyle w:val="Heading2"/>
       </w:pPr>
-      <w:bookmarkStart w:id="41" w:name="_Toc11393127"/>
+      <w:bookmarkStart w:id="41" w:name="_Toc11738458"/>
       <w:r>
         <w:t>groupBy usage with</w:t>
       </w:r>
@@ -23416,7 +23489,7 @@
       <w:pPr>
         <w:pStyle w:val="Heading2"/>
       </w:pPr>
-      <w:bookmarkStart w:id="42" w:name="_Toc11393128"/>
+      <w:bookmarkStart w:id="42" w:name="_Toc11738459"/>
       <w:r>
         <w:lastRenderedPageBreak/>
         <w:t>J</w:t>
@@ -24529,7 +24602,7 @@
       <w:pPr>
         <w:pStyle w:val="Heading3"/>
       </w:pPr>
-      <w:bookmarkStart w:id="43" w:name="_Toc11393129"/>
+      <w:bookmarkStart w:id="43" w:name="_Toc11738460"/>
       <w:r>
         <w:lastRenderedPageBreak/>
         <w:t>Example with mismatched column names</w:t>
@@ -24974,7 +25047,7 @@
           <w:shd w:val="clear" w:color="auto" w:fill="F4F5F7"/>
         </w:rPr>
       </w:pPr>
-      <w:bookmarkStart w:id="44" w:name="_Toc11393130"/>
+      <w:bookmarkStart w:id="44" w:name="_Toc11738461"/>
       <w:r>
         <w:t xml:space="preserve">Loading a Schema while Correcting </w:t>
       </w:r>
@@ -25203,7 +25276,7 @@
       <w:pPr>
         <w:pStyle w:val="Heading2"/>
       </w:pPr>
-      <w:bookmarkStart w:id="45" w:name="_Toc11393131"/>
+      <w:bookmarkStart w:id="45" w:name="_Toc11738462"/>
       <w:r>
         <w:t>Read a DataFrame from a csv file</w:t>
       </w:r>
@@ -25229,7 +25302,7 @@
       <w:pPr>
         <w:pStyle w:val="Heading3"/>
       </w:pPr>
-      <w:bookmarkStart w:id="46" w:name="_Toc11393132"/>
+      <w:bookmarkStart w:id="46" w:name="_Toc11738463"/>
       <w:r>
         <w:t>Example 1</w:t>
       </w:r>
@@ -25320,7 +25393,7 @@
           <w:rFonts w:eastAsia="Times New Roman"/>
         </w:rPr>
       </w:pPr>
-      <w:bookmarkStart w:id="47" w:name="_Toc11393133"/>
+      <w:bookmarkStart w:id="47" w:name="_Toc11738464"/>
       <w:r>
         <w:rPr>
           <w:rFonts w:eastAsia="Times New Roman"/>
@@ -25635,7 +25708,7 @@
       <w:pPr>
         <w:pStyle w:val="Heading2"/>
       </w:pPr>
-      <w:bookmarkStart w:id="48" w:name="_Toc11393134"/>
+      <w:bookmarkStart w:id="48" w:name="_Toc11738465"/>
       <w:r>
         <w:t xml:space="preserve">Register </w:t>
       </w:r>
@@ -26005,7 +26078,7 @@
       <w:pPr>
         <w:pStyle w:val="Heading2"/>
       </w:pPr>
-      <w:bookmarkStart w:id="49" w:name="_Toc11393135"/>
+      <w:bookmarkStart w:id="49" w:name="_Toc11738466"/>
       <w:r>
         <w:lastRenderedPageBreak/>
         <w:t>Row Count of a DataFrame</w:t>
@@ -26043,7 +26116,7 @@
       <w:pPr>
         <w:pStyle w:val="Heading2"/>
       </w:pPr>
-      <w:bookmarkStart w:id="50" w:name="_Toc11393136"/>
+      <w:bookmarkStart w:id="50" w:name="_Toc11738467"/>
       <w:r>
         <w:t>Sample a DataFrame (approximate sample)</w:t>
       </w:r>
@@ -26080,7 +26153,7 @@
       <w:pPr>
         <w:pStyle w:val="Heading2"/>
       </w:pPr>
-      <w:bookmarkStart w:id="51" w:name="_Toc11393137"/>
+      <w:bookmarkStart w:id="51" w:name="_Toc11738468"/>
       <w:r>
         <w:t>selectExpr on a DataFrame</w:t>
       </w:r>
@@ -26335,7 +26408,7 @@
       <w:pPr>
         <w:pStyle w:val="Heading2"/>
       </w:pPr>
-      <w:bookmarkStart w:id="52" w:name="_Toc11393138"/>
+      <w:bookmarkStart w:id="52" w:name="_Toc11738469"/>
       <w:r>
         <w:lastRenderedPageBreak/>
         <w:t>Show the percentage of missing observations  in each column of a pySpark DataFrame</w:t>
@@ -26520,7 +26593,7 @@
       <w:pPr>
         <w:pStyle w:val="Heading2"/>
       </w:pPr>
-      <w:bookmarkStart w:id="53" w:name="_Toc11393139"/>
+      <w:bookmarkStart w:id="53" w:name="_Toc11738470"/>
       <w:r>
         <w:t>Sort a DataFrame</w:t>
       </w:r>
@@ -27531,7 +27604,7 @@
       <w:pPr>
         <w:pStyle w:val="Heading2"/>
       </w:pPr>
-      <w:bookmarkStart w:id="54" w:name="_Toc11393140"/>
+      <w:bookmarkStart w:id="54" w:name="_Toc11738471"/>
       <w:r>
         <w:lastRenderedPageBreak/>
         <w:t>Specify the schema programmatically</w:t>
@@ -27919,7 +27992,7 @@
       <w:pPr>
         <w:pStyle w:val="Heading2"/>
       </w:pPr>
-      <w:bookmarkStart w:id="55" w:name="_Toc11393141"/>
+      <w:bookmarkStart w:id="55" w:name="_Toc11738472"/>
       <w:r>
         <w:lastRenderedPageBreak/>
         <w:t xml:space="preserve">Statistics on </w:t>
@@ -27937,7 +28010,7 @@
       <w:pPr>
         <w:pStyle w:val="Heading3"/>
       </w:pPr>
-      <w:bookmarkStart w:id="56" w:name="_Toc11393142"/>
+      <w:bookmarkStart w:id="56" w:name="_Toc11738473"/>
       <w:r>
         <w:t>Calculate Mean and Median of a Column</w:t>
       </w:r>
@@ -28503,7 +28576,7 @@
       <w:pPr>
         <w:pStyle w:val="Heading3"/>
       </w:pPr>
-      <w:bookmarkStart w:id="57" w:name="_Toc11393143"/>
+      <w:bookmarkStart w:id="57" w:name="_Toc11738474"/>
       <w:r>
         <w:t>Statistics Summary for a pySpark DataFrame</w:t>
       </w:r>
@@ -28885,7 +28958,7 @@
         <w:pStyle w:val="Heading1"/>
         <w:ind w:left="0"/>
       </w:pPr>
-      <w:bookmarkStart w:id="58" w:name="_Toc11393144"/>
+      <w:bookmarkStart w:id="58" w:name="_Toc11738475"/>
       <w:r>
         <w:t>pyspark.sql</w:t>
       </w:r>
@@ -29036,7 +29109,7 @@
         <w:pStyle w:val="Heading1"/>
         <w:ind w:left="0"/>
       </w:pPr>
-      <w:bookmarkStart w:id="59" w:name="_Toc11393145"/>
+      <w:bookmarkStart w:id="59" w:name="_Toc11738476"/>
       <w:r>
         <w:lastRenderedPageBreak/>
         <w:t>Recover from a Lost Connection</w:t>
@@ -29106,7 +29179,7 @@
         <w:pStyle w:val="Heading1"/>
         <w:ind w:left="0"/>
       </w:pPr>
-      <w:bookmarkStart w:id="60" w:name="_Toc11393146"/>
+      <w:bookmarkStart w:id="60" w:name="_Toc11738477"/>
       <w:r>
         <w:t>SparkSQL</w:t>
       </w:r>
@@ -29118,7 +29191,7 @@
       <w:pPr>
         <w:pStyle w:val="Heading2"/>
       </w:pPr>
-      <w:bookmarkStart w:id="61" w:name="_Toc11393147"/>
+      <w:bookmarkStart w:id="61" w:name="_Toc11738478"/>
       <w:r>
         <w:t>Case Statements</w:t>
       </w:r>
@@ -29426,7 +29499,7 @@
       <w:pPr>
         <w:pStyle w:val="Heading2"/>
       </w:pPr>
-      <w:bookmarkStart w:id="62" w:name="_Toc11393148"/>
+      <w:bookmarkStart w:id="62" w:name="_Toc11738479"/>
       <w:r>
         <w:t>DataFrame  (pyspark.sql.dataframe.DataFrame)</w:t>
       </w:r>
@@ -29451,7 +29524,7 @@
       <w:pPr>
         <w:pStyle w:val="Heading3"/>
       </w:pPr>
-      <w:bookmarkStart w:id="63" w:name="_Toc11393149"/>
+      <w:bookmarkStart w:id="63" w:name="_Toc11738480"/>
       <w:r>
         <w:t>Read a Parquet File into a DataFrame</w:t>
       </w:r>
@@ -29518,7 +29591,7 @@
       <w:pPr>
         <w:pStyle w:val="Heading3"/>
       </w:pPr>
-      <w:bookmarkStart w:id="64" w:name="_Toc11393150"/>
+      <w:bookmarkStart w:id="64" w:name="_Toc11738481"/>
       <w:r>
         <w:lastRenderedPageBreak/>
         <w:t>Store DataFrame as Temp Table for Later Querying</w:t>
@@ -29603,7 +29676,7 @@
       <w:pPr>
         <w:pStyle w:val="Heading3"/>
       </w:pPr>
-      <w:bookmarkStart w:id="65" w:name="_Toc11393151"/>
+      <w:bookmarkStart w:id="65" w:name="_Toc11738482"/>
       <w:r>
         <w:t>Select an Array Element</w:t>
       </w:r>
@@ -29733,7 +29806,7 @@
         <w:pStyle w:val="Heading1"/>
         <w:ind w:left="0"/>
       </w:pPr>
-      <w:bookmarkStart w:id="66" w:name="_Toc11393152"/>
+      <w:bookmarkStart w:id="66" w:name="_Toc11738483"/>
       <w:r>
         <w:t>Invoke a python function from an SQL query</w:t>
       </w:r>
@@ -30680,7 +30753,7 @@
         <w:pStyle w:val="Heading1"/>
         <w:ind w:left="0"/>
       </w:pPr>
-      <w:bookmarkStart w:id="67" w:name="_Toc11393153"/>
+      <w:bookmarkStart w:id="67" w:name="_Toc11738484"/>
       <w:r>
         <w:lastRenderedPageBreak/>
         <w:t>Parquet</w:t>
@@ -30692,7 +30765,7 @@
       <w:pPr>
         <w:pStyle w:val="Heading2"/>
       </w:pPr>
-      <w:bookmarkStart w:id="68" w:name="_Toc11393154"/>
+      <w:bookmarkStart w:id="68" w:name="_Toc11738485"/>
       <w:r>
         <w:t>Explode a list or array data field</w:t>
       </w:r>
@@ -32416,7 +32489,7 @@
         <w:pStyle w:val="Heading1"/>
         <w:ind w:left="0"/>
       </w:pPr>
-      <w:bookmarkStart w:id="69" w:name="_Toc11393155"/>
+      <w:bookmarkStart w:id="69" w:name="_Toc11738486"/>
       <w:r>
         <w:lastRenderedPageBreak/>
         <w:t>Strings</w:t>
@@ -32428,7 +32501,7 @@
       <w:pPr>
         <w:pStyle w:val="Heading2"/>
       </w:pPr>
-      <w:bookmarkStart w:id="70" w:name="_Toc11393156"/>
+      <w:bookmarkStart w:id="70" w:name="_Toc11738487"/>
       <w:r>
         <w:t>Concatenate strings</w:t>
       </w:r>
@@ -32474,7 +32547,7 @@
       <w:pPr>
         <w:pStyle w:val="Heading2"/>
       </w:pPr>
-      <w:bookmarkStart w:id="71" w:name="_Toc11393157"/>
+      <w:bookmarkStart w:id="71" w:name="_Toc11738488"/>
       <w:r>
         <w:t>Convert a numeric field to a string</w:t>
       </w:r>
@@ -32745,7 +32818,7 @@
       <w:pPr>
         <w:pStyle w:val="Heading2"/>
       </w:pPr>
-      <w:bookmarkStart w:id="72" w:name="_Toc11393158"/>
+      <w:bookmarkStart w:id="72" w:name="_Toc11738489"/>
       <w:r>
         <w:t>StringIndexer</w:t>
       </w:r>
@@ -32758,7 +32831,7 @@
       <w:pPr>
         <w:pStyle w:val="Heading2"/>
       </w:pPr>
-      <w:bookmarkStart w:id="73" w:name="_Toc11393159"/>
+      <w:bookmarkStart w:id="73" w:name="_Toc11738490"/>
       <w:r>
         <w:t>Substring</w:t>
       </w:r>
@@ -32806,7 +32879,7 @@
         <w:pStyle w:val="Heading1"/>
         <w:ind w:left="0"/>
       </w:pPr>
-      <w:bookmarkStart w:id="74" w:name="_Toc11393160"/>
+      <w:bookmarkStart w:id="74" w:name="_Toc11738491"/>
       <w:r>
         <w:lastRenderedPageBreak/>
         <w:t>Timestamps</w:t>
@@ -32818,11 +32891,1048 @@
       <w:pPr>
         <w:pStyle w:val="Heading2"/>
       </w:pPr>
-      <w:bookmarkStart w:id="75" w:name="_Toc11393161"/>
+      <w:bookmarkStart w:id="75" w:name="_Toc11738492"/>
+      <w:r>
+        <w:t>Calculate time difference (seconds) between two timestamps</w:t>
+      </w:r>
+      <w:bookmarkEnd w:id="75"/>
+    </w:p>
+    <w:p/>
+    <w:p>
+      <w:pPr>
+        <w:pStyle w:val="code"/>
+        <w:rPr>
+          <w:sz w:val="18"/>
+          <w:szCs w:val="18"/>
+        </w:rPr>
+      </w:pPr>
+      <w:r>
+        <w:rPr>
+          <w:sz w:val="18"/>
+          <w:szCs w:val="18"/>
+        </w:rPr>
+        <w:t>from pyspark.sql import functions as F</w:t>
+      </w:r>
+    </w:p>
+    <w:p>
+      <w:pPr>
+        <w:pStyle w:val="code"/>
+        <w:rPr>
+          <w:sz w:val="18"/>
+          <w:szCs w:val="18"/>
+        </w:rPr>
+      </w:pPr>
+      <w:r>
+        <w:rPr>
+          <w:sz w:val="18"/>
+          <w:szCs w:val="18"/>
+        </w:rPr>
+        <w:t>from pyspark.sql              import Row</w:t>
+      </w:r>
+    </w:p>
+    <w:p>
+      <w:pPr>
+        <w:pStyle w:val="code"/>
+        <w:rPr>
+          <w:sz w:val="18"/>
+          <w:szCs w:val="18"/>
+        </w:rPr>
+      </w:pPr>
+    </w:p>
+    <w:p>
+      <w:pPr>
+        <w:pStyle w:val="code"/>
+        <w:rPr>
+          <w:sz w:val="18"/>
+          <w:szCs w:val="18"/>
+        </w:rPr>
+      </w:pPr>
+      <w:r>
+        <w:rPr>
+          <w:sz w:val="18"/>
+          <w:szCs w:val="18"/>
+        </w:rPr>
+        <w:t xml:space="preserve">df1 = sqlContext.createDataFrame([Row(dt_str='2019-01-04 00:00:00', dt_str_2='2019-01-05 00:00:00'), </w:t>
+      </w:r>
+    </w:p>
+    <w:p>
+      <w:pPr>
+        <w:pStyle w:val="code"/>
+        <w:rPr>
+          <w:sz w:val="18"/>
+          <w:szCs w:val="18"/>
+        </w:rPr>
+      </w:pPr>
+      <w:r>
+        <w:rPr>
+          <w:sz w:val="18"/>
+          <w:szCs w:val="18"/>
+        </w:rPr>
+        <w:t xml:space="preserve">                                  Row(dt_str='2019-01-05 00:00:00', dt_str_2='2019-01-10 00:00:00')])</w:t>
+      </w:r>
+    </w:p>
+    <w:p>
+      <w:pPr>
+        <w:pStyle w:val="code"/>
+        <w:rPr>
+          <w:sz w:val="18"/>
+          <w:szCs w:val="18"/>
+        </w:rPr>
+      </w:pPr>
+      <w:r>
+        <w:rPr>
+          <w:sz w:val="18"/>
+          <w:szCs w:val="18"/>
+        </w:rPr>
+        <w:t>df1.show()</w:t>
+      </w:r>
+    </w:p>
+    <w:p>
+      <w:pPr>
+        <w:pStyle w:val="code"/>
+        <w:rPr>
+          <w:sz w:val="18"/>
+          <w:szCs w:val="18"/>
+        </w:rPr>
+      </w:pPr>
+    </w:p>
+    <w:p>
+      <w:pPr>
+        <w:pStyle w:val="code"/>
+        <w:rPr>
+          <w:sz w:val="18"/>
+          <w:szCs w:val="18"/>
+        </w:rPr>
+      </w:pPr>
+      <w:r>
+        <w:rPr>
+          <w:sz w:val="18"/>
+          <w:szCs w:val="18"/>
+        </w:rPr>
+        <w:t>format = "yyyy-MM-dd"</w:t>
+      </w:r>
+    </w:p>
+    <w:p>
+      <w:pPr>
+        <w:pStyle w:val="code"/>
+        <w:rPr>
+          <w:sz w:val="18"/>
+          <w:szCs w:val="18"/>
+        </w:rPr>
+      </w:pPr>
+      <w:r>
+        <w:rPr>
+          <w:sz w:val="18"/>
+          <w:szCs w:val="18"/>
+        </w:rPr>
+        <w:t>df2 = df1.withColumn('timestamp_1', F.unix_timestamp('dt_str', format).cast('timestamp'))</w:t>
+      </w:r>
+    </w:p>
+    <w:p>
+      <w:pPr>
+        <w:pStyle w:val="code"/>
+        <w:rPr>
+          <w:sz w:val="18"/>
+          <w:szCs w:val="18"/>
+        </w:rPr>
+      </w:pPr>
+      <w:r>
+        <w:rPr>
+          <w:sz w:val="18"/>
+          <w:szCs w:val="18"/>
+        </w:rPr>
+        <w:t>df2 = df2.withColumn('timestamp_2', F.unix_timestamp('dt_str_2', format).cast('timestamp'))</w:t>
+      </w:r>
+    </w:p>
+    <w:p>
+      <w:pPr>
+        <w:pStyle w:val="code"/>
+        <w:rPr>
+          <w:sz w:val="18"/>
+          <w:szCs w:val="18"/>
+        </w:rPr>
+      </w:pPr>
+      <w:r>
+        <w:rPr>
+          <w:sz w:val="18"/>
+          <w:szCs w:val="18"/>
+        </w:rPr>
+        <w:t>df2.show()</w:t>
+      </w:r>
+    </w:p>
+    <w:p>
+      <w:pPr>
+        <w:pStyle w:val="code"/>
+        <w:rPr>
+          <w:sz w:val="18"/>
+          <w:szCs w:val="18"/>
+        </w:rPr>
+      </w:pPr>
+    </w:p>
+    <w:p>
+      <w:pPr>
+        <w:pStyle w:val="code"/>
+        <w:rPr>
+          <w:sz w:val="18"/>
+          <w:szCs w:val="18"/>
+        </w:rPr>
+      </w:pPr>
+      <w:r>
+        <w:rPr>
+          <w:sz w:val="18"/>
+          <w:szCs w:val="18"/>
+        </w:rPr>
+        <w:t>timeDiff = (F.unix_timestamp('dt_str_2', format=format)</w:t>
+      </w:r>
+    </w:p>
+    <w:p>
+      <w:pPr>
+        <w:pStyle w:val="code"/>
+        <w:rPr>
+          <w:sz w:val="18"/>
+          <w:szCs w:val="18"/>
+        </w:rPr>
+      </w:pPr>
+      <w:r>
+        <w:rPr>
+          <w:sz w:val="18"/>
+          <w:szCs w:val="18"/>
+        </w:rPr>
+        <w:t xml:space="preserve">            - F.unix_timestamp('dt_str', format=format))</w:t>
+      </w:r>
+    </w:p>
+    <w:p>
+      <w:pPr>
+        <w:pStyle w:val="code"/>
+        <w:rPr>
+          <w:sz w:val="18"/>
+          <w:szCs w:val="18"/>
+        </w:rPr>
+      </w:pPr>
+      <w:r>
+        <w:rPr>
+          <w:sz w:val="18"/>
+          <w:szCs w:val="18"/>
+        </w:rPr>
+        <w:t>df2 = df2.withColumn("Duration_sec", timeDiff)</w:t>
+      </w:r>
+    </w:p>
+    <w:p>
+      <w:pPr>
+        <w:pStyle w:val="code"/>
+        <w:rPr>
+          <w:sz w:val="18"/>
+          <w:szCs w:val="18"/>
+        </w:rPr>
+      </w:pPr>
+      <w:r>
+        <w:rPr>
+          <w:sz w:val="18"/>
+          <w:szCs w:val="18"/>
+        </w:rPr>
+        <w:t>df2.show()</w:t>
+      </w:r>
+    </w:p>
+    <w:p/>
+    <w:p>
+      <w:r>
+        <w:t>Output:</w:t>
+      </w:r>
+    </w:p>
+    <w:p/>
+    <w:p>
+      <w:pPr>
+        <w:shd w:val="clear" w:color="auto" w:fill="FFFFFF"/>
+        <w:tabs>
+          <w:tab w:val="left" w:pos="916"/>
+          <w:tab w:val="left" w:pos="1832"/>
+          <w:tab w:val="left" w:pos="2748"/>
+          <w:tab w:val="left" w:pos="3664"/>
+          <w:tab w:val="left" w:pos="4580"/>
+          <w:tab w:val="left" w:pos="5496"/>
+          <w:tab w:val="left" w:pos="6412"/>
+          <w:tab w:val="left" w:pos="7328"/>
+          <w:tab w:val="left" w:pos="8244"/>
+          <w:tab w:val="left" w:pos="9160"/>
+          <w:tab w:val="left" w:pos="10076"/>
+          <w:tab w:val="left" w:pos="10992"/>
+          <w:tab w:val="left" w:pos="11908"/>
+          <w:tab w:val="left" w:pos="12824"/>
+          <w:tab w:val="left" w:pos="13740"/>
+          <w:tab w:val="left" w:pos="14656"/>
+        </w:tabs>
+        <w:wordWrap w:val="0"/>
+        <w:textAlignment w:val="baseline"/>
+        <w:rPr>
+          <w:rFonts w:ascii="Courier New" w:hAnsi="Courier New" w:cs="Courier New"/>
+          <w:color w:val="000000"/>
+          <w:sz w:val="18"/>
+          <w:szCs w:val="18"/>
+        </w:rPr>
+      </w:pPr>
+      <w:r>
+        <w:rPr>
+          <w:rFonts w:ascii="Courier New" w:hAnsi="Courier New" w:cs="Courier New"/>
+          <w:color w:val="000000"/>
+          <w:sz w:val="18"/>
+          <w:szCs w:val="18"/>
+        </w:rPr>
+        <w:t>+-------------------+-------------------+</w:t>
+      </w:r>
+    </w:p>
+    <w:p>
+      <w:pPr>
+        <w:shd w:val="clear" w:color="auto" w:fill="FFFFFF"/>
+        <w:tabs>
+          <w:tab w:val="left" w:pos="916"/>
+          <w:tab w:val="left" w:pos="1832"/>
+          <w:tab w:val="left" w:pos="2748"/>
+          <w:tab w:val="left" w:pos="3664"/>
+          <w:tab w:val="left" w:pos="4580"/>
+          <w:tab w:val="left" w:pos="5496"/>
+          <w:tab w:val="left" w:pos="6412"/>
+          <w:tab w:val="left" w:pos="7328"/>
+          <w:tab w:val="left" w:pos="8244"/>
+          <w:tab w:val="left" w:pos="9160"/>
+          <w:tab w:val="left" w:pos="10076"/>
+          <w:tab w:val="left" w:pos="10992"/>
+          <w:tab w:val="left" w:pos="11908"/>
+          <w:tab w:val="left" w:pos="12824"/>
+          <w:tab w:val="left" w:pos="13740"/>
+          <w:tab w:val="left" w:pos="14656"/>
+        </w:tabs>
+        <w:wordWrap w:val="0"/>
+        <w:textAlignment w:val="baseline"/>
+        <w:rPr>
+          <w:rFonts w:ascii="Courier New" w:hAnsi="Courier New" w:cs="Courier New"/>
+          <w:color w:val="000000"/>
+          <w:sz w:val="18"/>
+          <w:szCs w:val="18"/>
+        </w:rPr>
+      </w:pPr>
+      <w:r>
+        <w:rPr>
+          <w:rFonts w:ascii="Courier New" w:hAnsi="Courier New" w:cs="Courier New"/>
+          <w:color w:val="000000"/>
+          <w:sz w:val="18"/>
+          <w:szCs w:val="18"/>
+        </w:rPr>
+        <w:t>|             dt_str|           dt_str_2|</w:t>
+      </w:r>
+    </w:p>
+    <w:p>
+      <w:pPr>
+        <w:shd w:val="clear" w:color="auto" w:fill="FFFFFF"/>
+        <w:tabs>
+          <w:tab w:val="left" w:pos="916"/>
+          <w:tab w:val="left" w:pos="1832"/>
+          <w:tab w:val="left" w:pos="2748"/>
+          <w:tab w:val="left" w:pos="3664"/>
+          <w:tab w:val="left" w:pos="4580"/>
+          <w:tab w:val="left" w:pos="5496"/>
+          <w:tab w:val="left" w:pos="6412"/>
+          <w:tab w:val="left" w:pos="7328"/>
+          <w:tab w:val="left" w:pos="8244"/>
+          <w:tab w:val="left" w:pos="9160"/>
+          <w:tab w:val="left" w:pos="10076"/>
+          <w:tab w:val="left" w:pos="10992"/>
+          <w:tab w:val="left" w:pos="11908"/>
+          <w:tab w:val="left" w:pos="12824"/>
+          <w:tab w:val="left" w:pos="13740"/>
+          <w:tab w:val="left" w:pos="14656"/>
+        </w:tabs>
+        <w:wordWrap w:val="0"/>
+        <w:textAlignment w:val="baseline"/>
+        <w:rPr>
+          <w:rFonts w:ascii="Courier New" w:hAnsi="Courier New" w:cs="Courier New"/>
+          <w:color w:val="000000"/>
+          <w:sz w:val="18"/>
+          <w:szCs w:val="18"/>
+        </w:rPr>
+      </w:pPr>
+      <w:r>
+        <w:rPr>
+          <w:rFonts w:ascii="Courier New" w:hAnsi="Courier New" w:cs="Courier New"/>
+          <w:color w:val="000000"/>
+          <w:sz w:val="18"/>
+          <w:szCs w:val="18"/>
+        </w:rPr>
+        <w:t>+-------------------+-------------------+</w:t>
+      </w:r>
+    </w:p>
+    <w:p>
+      <w:pPr>
+        <w:shd w:val="clear" w:color="auto" w:fill="FFFFFF"/>
+        <w:tabs>
+          <w:tab w:val="left" w:pos="916"/>
+          <w:tab w:val="left" w:pos="1832"/>
+          <w:tab w:val="left" w:pos="2748"/>
+          <w:tab w:val="left" w:pos="3664"/>
+          <w:tab w:val="left" w:pos="4580"/>
+          <w:tab w:val="left" w:pos="5496"/>
+          <w:tab w:val="left" w:pos="6412"/>
+          <w:tab w:val="left" w:pos="7328"/>
+          <w:tab w:val="left" w:pos="8244"/>
+          <w:tab w:val="left" w:pos="9160"/>
+          <w:tab w:val="left" w:pos="10076"/>
+          <w:tab w:val="left" w:pos="10992"/>
+          <w:tab w:val="left" w:pos="11908"/>
+          <w:tab w:val="left" w:pos="12824"/>
+          <w:tab w:val="left" w:pos="13740"/>
+          <w:tab w:val="left" w:pos="14656"/>
+        </w:tabs>
+        <w:wordWrap w:val="0"/>
+        <w:textAlignment w:val="baseline"/>
+        <w:rPr>
+          <w:rFonts w:ascii="Courier New" w:hAnsi="Courier New" w:cs="Courier New"/>
+          <w:color w:val="000000"/>
+          <w:sz w:val="18"/>
+          <w:szCs w:val="18"/>
+        </w:rPr>
+      </w:pPr>
+      <w:r>
+        <w:rPr>
+          <w:rFonts w:ascii="Courier New" w:hAnsi="Courier New" w:cs="Courier New"/>
+          <w:color w:val="000000"/>
+          <w:sz w:val="18"/>
+          <w:szCs w:val="18"/>
+        </w:rPr>
+        <w:t>|2019-01-04 00:00:00|2019-01-05 00:00:00|</w:t>
+      </w:r>
+    </w:p>
+    <w:p>
+      <w:pPr>
+        <w:shd w:val="clear" w:color="auto" w:fill="FFFFFF"/>
+        <w:tabs>
+          <w:tab w:val="left" w:pos="916"/>
+          <w:tab w:val="left" w:pos="1832"/>
+          <w:tab w:val="left" w:pos="2748"/>
+          <w:tab w:val="left" w:pos="3664"/>
+          <w:tab w:val="left" w:pos="4580"/>
+          <w:tab w:val="left" w:pos="5496"/>
+          <w:tab w:val="left" w:pos="6412"/>
+          <w:tab w:val="left" w:pos="7328"/>
+          <w:tab w:val="left" w:pos="8244"/>
+          <w:tab w:val="left" w:pos="9160"/>
+          <w:tab w:val="left" w:pos="10076"/>
+          <w:tab w:val="left" w:pos="10992"/>
+          <w:tab w:val="left" w:pos="11908"/>
+          <w:tab w:val="left" w:pos="12824"/>
+          <w:tab w:val="left" w:pos="13740"/>
+          <w:tab w:val="left" w:pos="14656"/>
+        </w:tabs>
+        <w:wordWrap w:val="0"/>
+        <w:textAlignment w:val="baseline"/>
+        <w:rPr>
+          <w:rFonts w:ascii="Courier New" w:hAnsi="Courier New" w:cs="Courier New"/>
+          <w:color w:val="000000"/>
+          <w:sz w:val="18"/>
+          <w:szCs w:val="18"/>
+        </w:rPr>
+      </w:pPr>
+      <w:r>
+        <w:rPr>
+          <w:rFonts w:ascii="Courier New" w:hAnsi="Courier New" w:cs="Courier New"/>
+          <w:color w:val="000000"/>
+          <w:sz w:val="18"/>
+          <w:szCs w:val="18"/>
+        </w:rPr>
+        <w:t>|2019-01-05 00:00:00|2019-01-10 00:00:00|</w:t>
+      </w:r>
+    </w:p>
+    <w:p>
+      <w:pPr>
+        <w:shd w:val="clear" w:color="auto" w:fill="FFFFFF"/>
+        <w:tabs>
+          <w:tab w:val="left" w:pos="916"/>
+          <w:tab w:val="left" w:pos="1832"/>
+          <w:tab w:val="left" w:pos="2748"/>
+          <w:tab w:val="left" w:pos="3664"/>
+          <w:tab w:val="left" w:pos="4580"/>
+          <w:tab w:val="left" w:pos="5496"/>
+          <w:tab w:val="left" w:pos="6412"/>
+          <w:tab w:val="left" w:pos="7328"/>
+          <w:tab w:val="left" w:pos="8244"/>
+          <w:tab w:val="left" w:pos="9160"/>
+          <w:tab w:val="left" w:pos="10076"/>
+          <w:tab w:val="left" w:pos="10992"/>
+          <w:tab w:val="left" w:pos="11908"/>
+          <w:tab w:val="left" w:pos="12824"/>
+          <w:tab w:val="left" w:pos="13740"/>
+          <w:tab w:val="left" w:pos="14656"/>
+        </w:tabs>
+        <w:wordWrap w:val="0"/>
+        <w:textAlignment w:val="baseline"/>
+        <w:rPr>
+          <w:rFonts w:ascii="Courier New" w:hAnsi="Courier New" w:cs="Courier New"/>
+          <w:color w:val="000000"/>
+          <w:sz w:val="18"/>
+          <w:szCs w:val="18"/>
+        </w:rPr>
+      </w:pPr>
+      <w:r>
+        <w:rPr>
+          <w:rFonts w:ascii="Courier New" w:hAnsi="Courier New" w:cs="Courier New"/>
+          <w:color w:val="000000"/>
+          <w:sz w:val="18"/>
+          <w:szCs w:val="18"/>
+        </w:rPr>
+        <w:t>+-------------------+-------------------+</w:t>
+      </w:r>
+    </w:p>
+    <w:p>
+      <w:pPr>
+        <w:shd w:val="clear" w:color="auto" w:fill="FFFFFF"/>
+        <w:tabs>
+          <w:tab w:val="left" w:pos="916"/>
+          <w:tab w:val="left" w:pos="1832"/>
+          <w:tab w:val="left" w:pos="2748"/>
+          <w:tab w:val="left" w:pos="3664"/>
+          <w:tab w:val="left" w:pos="4580"/>
+          <w:tab w:val="left" w:pos="5496"/>
+          <w:tab w:val="left" w:pos="6412"/>
+          <w:tab w:val="left" w:pos="7328"/>
+          <w:tab w:val="left" w:pos="8244"/>
+          <w:tab w:val="left" w:pos="9160"/>
+          <w:tab w:val="left" w:pos="10076"/>
+          <w:tab w:val="left" w:pos="10992"/>
+          <w:tab w:val="left" w:pos="11908"/>
+          <w:tab w:val="left" w:pos="12824"/>
+          <w:tab w:val="left" w:pos="13740"/>
+          <w:tab w:val="left" w:pos="14656"/>
+        </w:tabs>
+        <w:wordWrap w:val="0"/>
+        <w:textAlignment w:val="baseline"/>
+        <w:rPr>
+          <w:rFonts w:ascii="Courier New" w:hAnsi="Courier New" w:cs="Courier New"/>
+          <w:color w:val="000000"/>
+          <w:sz w:val="18"/>
+          <w:szCs w:val="18"/>
+        </w:rPr>
+      </w:pPr>
+    </w:p>
+    <w:p>
+      <w:pPr>
+        <w:shd w:val="clear" w:color="auto" w:fill="FFFFFF"/>
+        <w:tabs>
+          <w:tab w:val="left" w:pos="916"/>
+          <w:tab w:val="left" w:pos="1832"/>
+          <w:tab w:val="left" w:pos="2748"/>
+          <w:tab w:val="left" w:pos="3664"/>
+          <w:tab w:val="left" w:pos="4580"/>
+          <w:tab w:val="left" w:pos="5496"/>
+          <w:tab w:val="left" w:pos="6412"/>
+          <w:tab w:val="left" w:pos="7328"/>
+          <w:tab w:val="left" w:pos="8244"/>
+          <w:tab w:val="left" w:pos="9160"/>
+          <w:tab w:val="left" w:pos="10076"/>
+          <w:tab w:val="left" w:pos="10992"/>
+          <w:tab w:val="left" w:pos="11908"/>
+          <w:tab w:val="left" w:pos="12824"/>
+          <w:tab w:val="left" w:pos="13740"/>
+          <w:tab w:val="left" w:pos="14656"/>
+        </w:tabs>
+        <w:wordWrap w:val="0"/>
+        <w:textAlignment w:val="baseline"/>
+        <w:rPr>
+          <w:rFonts w:ascii="Courier New" w:hAnsi="Courier New" w:cs="Courier New"/>
+          <w:color w:val="000000"/>
+          <w:sz w:val="18"/>
+          <w:szCs w:val="18"/>
+        </w:rPr>
+      </w:pPr>
+      <w:r>
+        <w:rPr>
+          <w:rFonts w:ascii="Courier New" w:hAnsi="Courier New" w:cs="Courier New"/>
+          <w:color w:val="000000"/>
+          <w:sz w:val="18"/>
+          <w:szCs w:val="18"/>
+        </w:rPr>
+        <w:t>+-------------------+-------------------+--------------------+--------------------+</w:t>
+      </w:r>
+    </w:p>
+    <w:p>
+      <w:pPr>
+        <w:shd w:val="clear" w:color="auto" w:fill="FFFFFF"/>
+        <w:tabs>
+          <w:tab w:val="left" w:pos="916"/>
+          <w:tab w:val="left" w:pos="1832"/>
+          <w:tab w:val="left" w:pos="2748"/>
+          <w:tab w:val="left" w:pos="3664"/>
+          <w:tab w:val="left" w:pos="4580"/>
+          <w:tab w:val="left" w:pos="5496"/>
+          <w:tab w:val="left" w:pos="6412"/>
+          <w:tab w:val="left" w:pos="7328"/>
+          <w:tab w:val="left" w:pos="8244"/>
+          <w:tab w:val="left" w:pos="9160"/>
+          <w:tab w:val="left" w:pos="10076"/>
+          <w:tab w:val="left" w:pos="10992"/>
+          <w:tab w:val="left" w:pos="11908"/>
+          <w:tab w:val="left" w:pos="12824"/>
+          <w:tab w:val="left" w:pos="13740"/>
+          <w:tab w:val="left" w:pos="14656"/>
+        </w:tabs>
+        <w:wordWrap w:val="0"/>
+        <w:textAlignment w:val="baseline"/>
+        <w:rPr>
+          <w:rFonts w:ascii="Courier New" w:hAnsi="Courier New" w:cs="Courier New"/>
+          <w:color w:val="000000"/>
+          <w:sz w:val="18"/>
+          <w:szCs w:val="18"/>
+        </w:rPr>
+      </w:pPr>
+      <w:r>
+        <w:rPr>
+          <w:rFonts w:ascii="Courier New" w:hAnsi="Courier New" w:cs="Courier New"/>
+          <w:color w:val="000000"/>
+          <w:sz w:val="18"/>
+          <w:szCs w:val="18"/>
+        </w:rPr>
+        <w:t>|             dt_str|           dt_str_2|         timestamp_1|         timestamp_2|</w:t>
+      </w:r>
+    </w:p>
+    <w:p>
+      <w:pPr>
+        <w:shd w:val="clear" w:color="auto" w:fill="FFFFFF"/>
+        <w:tabs>
+          <w:tab w:val="left" w:pos="916"/>
+          <w:tab w:val="left" w:pos="1832"/>
+          <w:tab w:val="left" w:pos="2748"/>
+          <w:tab w:val="left" w:pos="3664"/>
+          <w:tab w:val="left" w:pos="4580"/>
+          <w:tab w:val="left" w:pos="5496"/>
+          <w:tab w:val="left" w:pos="6412"/>
+          <w:tab w:val="left" w:pos="7328"/>
+          <w:tab w:val="left" w:pos="8244"/>
+          <w:tab w:val="left" w:pos="9160"/>
+          <w:tab w:val="left" w:pos="10076"/>
+          <w:tab w:val="left" w:pos="10992"/>
+          <w:tab w:val="left" w:pos="11908"/>
+          <w:tab w:val="left" w:pos="12824"/>
+          <w:tab w:val="left" w:pos="13740"/>
+          <w:tab w:val="left" w:pos="14656"/>
+        </w:tabs>
+        <w:wordWrap w:val="0"/>
+        <w:textAlignment w:val="baseline"/>
+        <w:rPr>
+          <w:rFonts w:ascii="Courier New" w:hAnsi="Courier New" w:cs="Courier New"/>
+          <w:color w:val="000000"/>
+          <w:sz w:val="18"/>
+          <w:szCs w:val="18"/>
+        </w:rPr>
+      </w:pPr>
+      <w:r>
+        <w:rPr>
+          <w:rFonts w:ascii="Courier New" w:hAnsi="Courier New" w:cs="Courier New"/>
+          <w:color w:val="000000"/>
+          <w:sz w:val="18"/>
+          <w:szCs w:val="18"/>
+        </w:rPr>
+        <w:t>+-------------------+-------------------+--------------------+--------------------+</w:t>
+      </w:r>
+    </w:p>
+    <w:p>
+      <w:pPr>
+        <w:shd w:val="clear" w:color="auto" w:fill="FFFFFF"/>
+        <w:tabs>
+          <w:tab w:val="left" w:pos="916"/>
+          <w:tab w:val="left" w:pos="1832"/>
+          <w:tab w:val="left" w:pos="2748"/>
+          <w:tab w:val="left" w:pos="3664"/>
+          <w:tab w:val="left" w:pos="4580"/>
+          <w:tab w:val="left" w:pos="5496"/>
+          <w:tab w:val="left" w:pos="6412"/>
+          <w:tab w:val="left" w:pos="7328"/>
+          <w:tab w:val="left" w:pos="8244"/>
+          <w:tab w:val="left" w:pos="9160"/>
+          <w:tab w:val="left" w:pos="10076"/>
+          <w:tab w:val="left" w:pos="10992"/>
+          <w:tab w:val="left" w:pos="11908"/>
+          <w:tab w:val="left" w:pos="12824"/>
+          <w:tab w:val="left" w:pos="13740"/>
+          <w:tab w:val="left" w:pos="14656"/>
+        </w:tabs>
+        <w:wordWrap w:val="0"/>
+        <w:textAlignment w:val="baseline"/>
+        <w:rPr>
+          <w:rFonts w:ascii="Courier New" w:hAnsi="Courier New" w:cs="Courier New"/>
+          <w:color w:val="000000"/>
+          <w:sz w:val="18"/>
+          <w:szCs w:val="18"/>
+        </w:rPr>
+      </w:pPr>
+      <w:r>
+        <w:rPr>
+          <w:rFonts w:ascii="Courier New" w:hAnsi="Courier New" w:cs="Courier New"/>
+          <w:color w:val="000000"/>
+          <w:sz w:val="18"/>
+          <w:szCs w:val="18"/>
+        </w:rPr>
+        <w:t>|2019-01-04 00:00:00|2019-01-05 00:00:00|2019-01-04 00:00:...|2019-01-05 00:00:...|</w:t>
+      </w:r>
+    </w:p>
+    <w:p>
+      <w:pPr>
+        <w:shd w:val="clear" w:color="auto" w:fill="FFFFFF"/>
+        <w:tabs>
+          <w:tab w:val="left" w:pos="916"/>
+          <w:tab w:val="left" w:pos="1832"/>
+          <w:tab w:val="left" w:pos="2748"/>
+          <w:tab w:val="left" w:pos="3664"/>
+          <w:tab w:val="left" w:pos="4580"/>
+          <w:tab w:val="left" w:pos="5496"/>
+          <w:tab w:val="left" w:pos="6412"/>
+          <w:tab w:val="left" w:pos="7328"/>
+          <w:tab w:val="left" w:pos="8244"/>
+          <w:tab w:val="left" w:pos="9160"/>
+          <w:tab w:val="left" w:pos="10076"/>
+          <w:tab w:val="left" w:pos="10992"/>
+          <w:tab w:val="left" w:pos="11908"/>
+          <w:tab w:val="left" w:pos="12824"/>
+          <w:tab w:val="left" w:pos="13740"/>
+          <w:tab w:val="left" w:pos="14656"/>
+        </w:tabs>
+        <w:wordWrap w:val="0"/>
+        <w:textAlignment w:val="baseline"/>
+        <w:rPr>
+          <w:rFonts w:ascii="Courier New" w:hAnsi="Courier New" w:cs="Courier New"/>
+          <w:color w:val="000000"/>
+          <w:sz w:val="18"/>
+          <w:szCs w:val="18"/>
+        </w:rPr>
+      </w:pPr>
+      <w:r>
+        <w:rPr>
+          <w:rFonts w:ascii="Courier New" w:hAnsi="Courier New" w:cs="Courier New"/>
+          <w:color w:val="000000"/>
+          <w:sz w:val="18"/>
+          <w:szCs w:val="18"/>
+        </w:rPr>
+        <w:t>|2019-01-05 00:00:00|2019-01-10 00:00:00|2019-01-05 00:00:...|2019-01-10 00:00:...|</w:t>
+      </w:r>
+    </w:p>
+    <w:p>
+      <w:pPr>
+        <w:shd w:val="clear" w:color="auto" w:fill="FFFFFF"/>
+        <w:tabs>
+          <w:tab w:val="left" w:pos="916"/>
+          <w:tab w:val="left" w:pos="1832"/>
+          <w:tab w:val="left" w:pos="2748"/>
+          <w:tab w:val="left" w:pos="3664"/>
+          <w:tab w:val="left" w:pos="4580"/>
+          <w:tab w:val="left" w:pos="5496"/>
+          <w:tab w:val="left" w:pos="6412"/>
+          <w:tab w:val="left" w:pos="7328"/>
+          <w:tab w:val="left" w:pos="8244"/>
+          <w:tab w:val="left" w:pos="9160"/>
+          <w:tab w:val="left" w:pos="10076"/>
+          <w:tab w:val="left" w:pos="10992"/>
+          <w:tab w:val="left" w:pos="11908"/>
+          <w:tab w:val="left" w:pos="12824"/>
+          <w:tab w:val="left" w:pos="13740"/>
+          <w:tab w:val="left" w:pos="14656"/>
+        </w:tabs>
+        <w:wordWrap w:val="0"/>
+        <w:textAlignment w:val="baseline"/>
+        <w:rPr>
+          <w:rFonts w:ascii="Courier New" w:hAnsi="Courier New" w:cs="Courier New"/>
+          <w:color w:val="000000"/>
+          <w:sz w:val="18"/>
+          <w:szCs w:val="18"/>
+        </w:rPr>
+      </w:pPr>
+      <w:r>
+        <w:rPr>
+          <w:rFonts w:ascii="Courier New" w:hAnsi="Courier New" w:cs="Courier New"/>
+          <w:color w:val="000000"/>
+          <w:sz w:val="18"/>
+          <w:szCs w:val="18"/>
+        </w:rPr>
+        <w:t>+-------------------+-------------------+--------------------+--------------------+</w:t>
+      </w:r>
+    </w:p>
+    <w:p>
+      <w:pPr>
+        <w:shd w:val="clear" w:color="auto" w:fill="FFFFFF"/>
+        <w:tabs>
+          <w:tab w:val="left" w:pos="916"/>
+          <w:tab w:val="left" w:pos="1832"/>
+          <w:tab w:val="left" w:pos="2748"/>
+          <w:tab w:val="left" w:pos="3664"/>
+          <w:tab w:val="left" w:pos="4580"/>
+          <w:tab w:val="left" w:pos="5496"/>
+          <w:tab w:val="left" w:pos="6412"/>
+          <w:tab w:val="left" w:pos="7328"/>
+          <w:tab w:val="left" w:pos="8244"/>
+          <w:tab w:val="left" w:pos="9160"/>
+          <w:tab w:val="left" w:pos="10076"/>
+          <w:tab w:val="left" w:pos="10992"/>
+          <w:tab w:val="left" w:pos="11908"/>
+          <w:tab w:val="left" w:pos="12824"/>
+          <w:tab w:val="left" w:pos="13740"/>
+          <w:tab w:val="left" w:pos="14656"/>
+        </w:tabs>
+        <w:wordWrap w:val="0"/>
+        <w:textAlignment w:val="baseline"/>
+        <w:rPr>
+          <w:rFonts w:ascii="Courier New" w:hAnsi="Courier New" w:cs="Courier New"/>
+          <w:color w:val="000000"/>
+          <w:sz w:val="18"/>
+          <w:szCs w:val="18"/>
+        </w:rPr>
+      </w:pPr>
+    </w:p>
+    <w:p>
+      <w:pPr>
+        <w:shd w:val="clear" w:color="auto" w:fill="FFFFFF"/>
+        <w:tabs>
+          <w:tab w:val="left" w:pos="916"/>
+          <w:tab w:val="left" w:pos="1832"/>
+          <w:tab w:val="left" w:pos="2748"/>
+          <w:tab w:val="left" w:pos="3664"/>
+          <w:tab w:val="left" w:pos="4580"/>
+          <w:tab w:val="left" w:pos="5496"/>
+          <w:tab w:val="left" w:pos="6412"/>
+          <w:tab w:val="left" w:pos="7328"/>
+          <w:tab w:val="left" w:pos="8244"/>
+          <w:tab w:val="left" w:pos="9160"/>
+          <w:tab w:val="left" w:pos="10076"/>
+          <w:tab w:val="left" w:pos="10992"/>
+          <w:tab w:val="left" w:pos="11908"/>
+          <w:tab w:val="left" w:pos="12824"/>
+          <w:tab w:val="left" w:pos="13740"/>
+          <w:tab w:val="left" w:pos="14656"/>
+        </w:tabs>
+        <w:wordWrap w:val="0"/>
+        <w:textAlignment w:val="baseline"/>
+        <w:rPr>
+          <w:rFonts w:ascii="Courier New" w:hAnsi="Courier New" w:cs="Courier New"/>
+          <w:color w:val="000000"/>
+          <w:sz w:val="18"/>
+          <w:szCs w:val="18"/>
+        </w:rPr>
+      </w:pPr>
+      <w:r>
+        <w:rPr>
+          <w:rFonts w:ascii="Courier New" w:hAnsi="Courier New" w:cs="Courier New"/>
+          <w:color w:val="000000"/>
+          <w:sz w:val="18"/>
+          <w:szCs w:val="18"/>
+        </w:rPr>
+        <w:t>+-------------------+-------------------+--------------------+--------------------+------------+</w:t>
+      </w:r>
+    </w:p>
+    <w:p>
+      <w:pPr>
+        <w:shd w:val="clear" w:color="auto" w:fill="FFFFFF"/>
+        <w:tabs>
+          <w:tab w:val="left" w:pos="916"/>
+          <w:tab w:val="left" w:pos="1832"/>
+          <w:tab w:val="left" w:pos="2748"/>
+          <w:tab w:val="left" w:pos="3664"/>
+          <w:tab w:val="left" w:pos="4580"/>
+          <w:tab w:val="left" w:pos="5496"/>
+          <w:tab w:val="left" w:pos="6412"/>
+          <w:tab w:val="left" w:pos="7328"/>
+          <w:tab w:val="left" w:pos="8244"/>
+          <w:tab w:val="left" w:pos="9160"/>
+          <w:tab w:val="left" w:pos="10076"/>
+          <w:tab w:val="left" w:pos="10992"/>
+          <w:tab w:val="left" w:pos="11908"/>
+          <w:tab w:val="left" w:pos="12824"/>
+          <w:tab w:val="left" w:pos="13740"/>
+          <w:tab w:val="left" w:pos="14656"/>
+        </w:tabs>
+        <w:wordWrap w:val="0"/>
+        <w:textAlignment w:val="baseline"/>
+        <w:rPr>
+          <w:rFonts w:ascii="Courier New" w:hAnsi="Courier New" w:cs="Courier New"/>
+          <w:color w:val="000000"/>
+          <w:sz w:val="18"/>
+          <w:szCs w:val="18"/>
+        </w:rPr>
+      </w:pPr>
+      <w:r>
+        <w:rPr>
+          <w:rFonts w:ascii="Courier New" w:hAnsi="Courier New" w:cs="Courier New"/>
+          <w:color w:val="000000"/>
+          <w:sz w:val="18"/>
+          <w:szCs w:val="18"/>
+        </w:rPr>
+        <w:t>|             dt_str|           dt_str_2|         timestamp_1|         timestamp_2|Duration_sec|</w:t>
+      </w:r>
+    </w:p>
+    <w:p>
+      <w:pPr>
+        <w:shd w:val="clear" w:color="auto" w:fill="FFFFFF"/>
+        <w:tabs>
+          <w:tab w:val="left" w:pos="916"/>
+          <w:tab w:val="left" w:pos="1832"/>
+          <w:tab w:val="left" w:pos="2748"/>
+          <w:tab w:val="left" w:pos="3664"/>
+          <w:tab w:val="left" w:pos="4580"/>
+          <w:tab w:val="left" w:pos="5496"/>
+          <w:tab w:val="left" w:pos="6412"/>
+          <w:tab w:val="left" w:pos="7328"/>
+          <w:tab w:val="left" w:pos="8244"/>
+          <w:tab w:val="left" w:pos="9160"/>
+          <w:tab w:val="left" w:pos="10076"/>
+          <w:tab w:val="left" w:pos="10992"/>
+          <w:tab w:val="left" w:pos="11908"/>
+          <w:tab w:val="left" w:pos="12824"/>
+          <w:tab w:val="left" w:pos="13740"/>
+          <w:tab w:val="left" w:pos="14656"/>
+        </w:tabs>
+        <w:wordWrap w:val="0"/>
+        <w:textAlignment w:val="baseline"/>
+        <w:rPr>
+          <w:rFonts w:ascii="Courier New" w:hAnsi="Courier New" w:cs="Courier New"/>
+          <w:color w:val="000000"/>
+          <w:sz w:val="18"/>
+          <w:szCs w:val="18"/>
+        </w:rPr>
+      </w:pPr>
+      <w:r>
+        <w:rPr>
+          <w:rFonts w:ascii="Courier New" w:hAnsi="Courier New" w:cs="Courier New"/>
+          <w:color w:val="000000"/>
+          <w:sz w:val="18"/>
+          <w:szCs w:val="18"/>
+        </w:rPr>
+        <w:t>+-------------------+-------------------+--------------------+--------------------+------------+</w:t>
+      </w:r>
+    </w:p>
+    <w:p>
+      <w:pPr>
+        <w:shd w:val="clear" w:color="auto" w:fill="FFFFFF"/>
+        <w:tabs>
+          <w:tab w:val="left" w:pos="916"/>
+          <w:tab w:val="left" w:pos="1832"/>
+          <w:tab w:val="left" w:pos="2748"/>
+          <w:tab w:val="left" w:pos="3664"/>
+          <w:tab w:val="left" w:pos="4580"/>
+          <w:tab w:val="left" w:pos="5496"/>
+          <w:tab w:val="left" w:pos="6412"/>
+          <w:tab w:val="left" w:pos="7328"/>
+          <w:tab w:val="left" w:pos="8244"/>
+          <w:tab w:val="left" w:pos="9160"/>
+          <w:tab w:val="left" w:pos="10076"/>
+          <w:tab w:val="left" w:pos="10992"/>
+          <w:tab w:val="left" w:pos="11908"/>
+          <w:tab w:val="left" w:pos="12824"/>
+          <w:tab w:val="left" w:pos="13740"/>
+          <w:tab w:val="left" w:pos="14656"/>
+        </w:tabs>
+        <w:wordWrap w:val="0"/>
+        <w:textAlignment w:val="baseline"/>
+        <w:rPr>
+          <w:rFonts w:ascii="Courier New" w:hAnsi="Courier New" w:cs="Courier New"/>
+          <w:color w:val="000000"/>
+          <w:sz w:val="18"/>
+          <w:szCs w:val="18"/>
+        </w:rPr>
+      </w:pPr>
+      <w:r>
+        <w:rPr>
+          <w:rFonts w:ascii="Courier New" w:hAnsi="Courier New" w:cs="Courier New"/>
+          <w:color w:val="000000"/>
+          <w:sz w:val="18"/>
+          <w:szCs w:val="18"/>
+        </w:rPr>
+        <w:t>|2019-01-04 00:00:00|2019-01-05 00:00:00|2019-01-04 00:00:...|2019-01-05 00:00:...|       86400|</w:t>
+      </w:r>
+    </w:p>
+    <w:p>
+      <w:pPr>
+        <w:shd w:val="clear" w:color="auto" w:fill="FFFFFF"/>
+        <w:tabs>
+          <w:tab w:val="left" w:pos="916"/>
+          <w:tab w:val="left" w:pos="1832"/>
+          <w:tab w:val="left" w:pos="2748"/>
+          <w:tab w:val="left" w:pos="3664"/>
+          <w:tab w:val="left" w:pos="4580"/>
+          <w:tab w:val="left" w:pos="5496"/>
+          <w:tab w:val="left" w:pos="6412"/>
+          <w:tab w:val="left" w:pos="7328"/>
+          <w:tab w:val="left" w:pos="8244"/>
+          <w:tab w:val="left" w:pos="9160"/>
+          <w:tab w:val="left" w:pos="10076"/>
+          <w:tab w:val="left" w:pos="10992"/>
+          <w:tab w:val="left" w:pos="11908"/>
+          <w:tab w:val="left" w:pos="12824"/>
+          <w:tab w:val="left" w:pos="13740"/>
+          <w:tab w:val="left" w:pos="14656"/>
+        </w:tabs>
+        <w:wordWrap w:val="0"/>
+        <w:textAlignment w:val="baseline"/>
+        <w:rPr>
+          <w:rFonts w:ascii="Courier New" w:hAnsi="Courier New" w:cs="Courier New"/>
+          <w:color w:val="000000"/>
+          <w:sz w:val="18"/>
+          <w:szCs w:val="18"/>
+        </w:rPr>
+      </w:pPr>
+      <w:r>
+        <w:rPr>
+          <w:rFonts w:ascii="Courier New" w:hAnsi="Courier New" w:cs="Courier New"/>
+          <w:color w:val="000000"/>
+          <w:sz w:val="18"/>
+          <w:szCs w:val="18"/>
+        </w:rPr>
+        <w:t>|2019-01-05 00:00:00|2019-01-10 00:00:00|2019-01-05 00:00:...|2019-01-10 00:00:...|      432000|</w:t>
+      </w:r>
+    </w:p>
+    <w:p>
+      <w:pPr>
+        <w:shd w:val="clear" w:color="auto" w:fill="FFFFFF"/>
+        <w:tabs>
+          <w:tab w:val="left" w:pos="916"/>
+          <w:tab w:val="left" w:pos="1832"/>
+          <w:tab w:val="left" w:pos="2748"/>
+          <w:tab w:val="left" w:pos="3664"/>
+          <w:tab w:val="left" w:pos="4580"/>
+          <w:tab w:val="left" w:pos="5496"/>
+          <w:tab w:val="left" w:pos="6412"/>
+          <w:tab w:val="left" w:pos="7328"/>
+          <w:tab w:val="left" w:pos="8244"/>
+          <w:tab w:val="left" w:pos="9160"/>
+          <w:tab w:val="left" w:pos="10076"/>
+          <w:tab w:val="left" w:pos="10992"/>
+          <w:tab w:val="left" w:pos="11908"/>
+          <w:tab w:val="left" w:pos="12824"/>
+          <w:tab w:val="left" w:pos="13740"/>
+          <w:tab w:val="left" w:pos="14656"/>
+        </w:tabs>
+        <w:wordWrap w:val="0"/>
+        <w:textAlignment w:val="baseline"/>
+        <w:rPr>
+          <w:rFonts w:ascii="Courier New" w:hAnsi="Courier New" w:cs="Courier New"/>
+          <w:color w:val="000000"/>
+          <w:sz w:val="18"/>
+          <w:szCs w:val="18"/>
+        </w:rPr>
+      </w:pPr>
+      <w:r>
+        <w:rPr>
+          <w:rFonts w:ascii="Courier New" w:hAnsi="Courier New" w:cs="Courier New"/>
+          <w:color w:val="000000"/>
+          <w:sz w:val="18"/>
+          <w:szCs w:val="18"/>
+        </w:rPr>
+        <w:t>+-------------------+-------------------+--------------------+--------------------+------------+</w:t>
+      </w:r>
+    </w:p>
+    <w:p/>
+    <w:p/>
+    <w:p>
+      <w:pPr>
+        <w:pStyle w:val="Heading2"/>
+      </w:pPr>
+      <w:bookmarkStart w:id="76" w:name="_Toc11738493"/>
       <w:r>
         <w:t>Convert string to timestamp</w:t>
       </w:r>
-      <w:bookmarkEnd w:id="75"/>
+      <w:bookmarkEnd w:id="76"/>
     </w:p>
     <w:p/>
     <w:p>
@@ -32960,6 +34070,7 @@
           <w:sz w:val="21"/>
           <w:szCs w:val="21"/>
         </w:rPr>
+        <w:lastRenderedPageBreak/>
         <w:t>{</w:t>
       </w:r>
     </w:p>
@@ -33108,11 +34219,11 @@
       <w:pPr>
         <w:pStyle w:val="Heading2"/>
       </w:pPr>
-      <w:bookmarkStart w:id="76" w:name="_Toc11393162"/>
+      <w:bookmarkStart w:id="77" w:name="_Toc11738494"/>
       <w:r>
         <w:t>Convert Unix Timestamp to Formatted Date</w:t>
       </w:r>
-      <w:bookmarkEnd w:id="76"/>
+      <w:bookmarkEnd w:id="77"/>
     </w:p>
     <w:p/>
     <w:p>
@@ -33438,12 +34549,12 @@
       <w:pPr>
         <w:pStyle w:val="Heading2"/>
       </w:pPr>
-      <w:bookmarkStart w:id="77" w:name="_Toc11393163"/>
+      <w:bookmarkStart w:id="78" w:name="_Toc11738495"/>
       <w:r>
         <w:lastRenderedPageBreak/>
         <w:t>Convert Unix Timestamp to ISO Standard Date and Time</w:t>
       </w:r>
-      <w:bookmarkEnd w:id="77"/>
+      <w:bookmarkEnd w:id="78"/>
     </w:p>
     <w:p/>
     <w:p>
@@ -33478,12 +34589,12 @@
         <w:pStyle w:val="Heading1"/>
         <w:ind w:left="0"/>
       </w:pPr>
-      <w:bookmarkStart w:id="78" w:name="_Toc11393164"/>
+      <w:bookmarkStart w:id="79" w:name="_Toc11738496"/>
       <w:r>
         <w:lastRenderedPageBreak/>
         <w:t>Appendix 1: pySpark DataTypes:</w:t>
       </w:r>
-      <w:bookmarkEnd w:id="78"/>
+      <w:bookmarkEnd w:id="79"/>
     </w:p>
     <w:p>
       <w:pPr>
@@ -33515,11 +34626,11 @@
         <w:pStyle w:val="Heading1"/>
         <w:ind w:left="0"/>
       </w:pPr>
-      <w:bookmarkStart w:id="79" w:name="_Toc11393165"/>
+      <w:bookmarkStart w:id="80" w:name="_Toc11738497"/>
       <w:r>
         <w:t>Appendix 2 :  Identifying Outliers</w:t>
       </w:r>
-      <w:bookmarkEnd w:id="79"/>
+      <w:bookmarkEnd w:id="80"/>
     </w:p>
     <w:p>
       <w:pPr>
@@ -37165,7 +38276,7 @@
 </file>
 
 <file path=customXml/itemProps1.xml><?xml version="1.0" encoding="utf-8"?>
-<ds:datastoreItem xmlns:ds="http://schemas.openxmlformats.org/officeDocument/2006/customXml" ds:itemID="{0C28D464-8041-6049-8DF4-B2ED61AAC49D}">
+<ds:datastoreItem xmlns:ds="http://schemas.openxmlformats.org/officeDocument/2006/customXml" ds:itemID="{9A6BE7CC-AFF6-A84E-BDC9-CB914912C023}">
   <ds:schemaRefs>
     <ds:schemaRef ds:uri="http://schemas.openxmlformats.org/officeDocument/2006/bibliography"/>
   </ds:schemaRefs>

</xml_diff>

<commit_message>
Extract month, day, hour from timestamp
</commit_message>
<xml_diff>
--- a/pySpark_Cheatsheet.docx
+++ b/pySpark_Cheatsheet.docx
@@ -39,10 +39,13 @@
             <w:ind w:left="-450"/>
           </w:pPr>
           <w:r>
-            <w:t>Table of Contents</w:t>
+            <w:t>Table of Content</w:t>
           </w:r>
           <w:bookmarkStart w:id="0" w:name="_GoBack"/>
           <w:bookmarkEnd w:id="0"/>
+          <w:r>
+            <w:t>s</w:t>
+          </w:r>
         </w:p>
         <w:p>
           <w:pPr>
@@ -74,7 +77,7 @@
             </w:rPr>
             <w:fldChar w:fldCharType="separate"/>
           </w:r>
-          <w:hyperlink w:anchor="_Toc11812345" w:history="1">
+          <w:hyperlink w:anchor="_Toc11988818" w:history="1">
             <w:r>
               <w:rPr>
                 <w:rStyle w:val="Hyperlink"/>
@@ -101,7 +104,7 @@
                 <w:noProof/>
                 <w:webHidden/>
               </w:rPr>
-              <w:instrText xml:space="preserve"> PAGEREF _Toc11812345 \h </w:instrText>
+              <w:instrText xml:space="preserve"> PAGEREF _Toc11988818 \h </w:instrText>
             </w:r>
             <w:r>
               <w:rPr>
@@ -147,7 +150,7 @@
               <w:szCs w:val="24"/>
             </w:rPr>
           </w:pPr>
-          <w:hyperlink w:anchor="_Toc11812346" w:history="1">
+          <w:hyperlink w:anchor="_Toc11988819" w:history="1">
             <w:r>
               <w:rPr>
                 <w:rStyle w:val="Hyperlink"/>
@@ -174,7 +177,7 @@
                 <w:noProof/>
                 <w:webHidden/>
               </w:rPr>
-              <w:instrText xml:space="preserve"> PAGEREF _Toc11812346 \h </w:instrText>
+              <w:instrText xml:space="preserve"> PAGEREF _Toc11988819 \h </w:instrText>
             </w:r>
             <w:r>
               <w:rPr>
@@ -220,7 +223,7 @@
               <w:szCs w:val="24"/>
             </w:rPr>
           </w:pPr>
-          <w:hyperlink w:anchor="_Toc11812347" w:history="1">
+          <w:hyperlink w:anchor="_Toc11988820" w:history="1">
             <w:r>
               <w:rPr>
                 <w:rStyle w:val="Hyperlink"/>
@@ -247,7 +250,7 @@
                 <w:noProof/>
                 <w:webHidden/>
               </w:rPr>
-              <w:instrText xml:space="preserve"> PAGEREF _Toc11812347 \h </w:instrText>
+              <w:instrText xml:space="preserve"> PAGEREF _Toc11988820 \h </w:instrText>
             </w:r>
             <w:r>
               <w:rPr>
@@ -293,7 +296,7 @@
               <w:szCs w:val="24"/>
             </w:rPr>
           </w:pPr>
-          <w:hyperlink w:anchor="_Toc11812348" w:history="1">
+          <w:hyperlink w:anchor="_Toc11988821" w:history="1">
             <w:r>
               <w:rPr>
                 <w:rStyle w:val="Hyperlink"/>
@@ -320,7 +323,7 @@
                 <w:noProof/>
                 <w:webHidden/>
               </w:rPr>
-              <w:instrText xml:space="preserve"> PAGEREF _Toc11812348 \h </w:instrText>
+              <w:instrText xml:space="preserve"> PAGEREF _Toc11988821 \h </w:instrText>
             </w:r>
             <w:r>
               <w:rPr>
@@ -366,7 +369,7 @@
               <w:szCs w:val="24"/>
             </w:rPr>
           </w:pPr>
-          <w:hyperlink w:anchor="_Toc11812349" w:history="1">
+          <w:hyperlink w:anchor="_Toc11988822" w:history="1">
             <w:r>
               <w:rPr>
                 <w:rStyle w:val="Hyperlink"/>
@@ -393,7 +396,7 @@
                 <w:noProof/>
                 <w:webHidden/>
               </w:rPr>
-              <w:instrText xml:space="preserve"> PAGEREF _Toc11812349 \h </w:instrText>
+              <w:instrText xml:space="preserve"> PAGEREF _Toc11988822 \h </w:instrText>
             </w:r>
             <w:r>
               <w:rPr>
@@ -439,7 +442,7 @@
               <w:szCs w:val="24"/>
             </w:rPr>
           </w:pPr>
-          <w:hyperlink w:anchor="_Toc11812350" w:history="1">
+          <w:hyperlink w:anchor="_Toc11988823" w:history="1">
             <w:r>
               <w:rPr>
                 <w:rStyle w:val="Hyperlink"/>
@@ -466,7 +469,7 @@
                 <w:noProof/>
                 <w:webHidden/>
               </w:rPr>
-              <w:instrText xml:space="preserve"> PAGEREF _Toc11812350 \h </w:instrText>
+              <w:instrText xml:space="preserve"> PAGEREF _Toc11988823 \h </w:instrText>
             </w:r>
             <w:r>
               <w:rPr>
@@ -512,7 +515,7 @@
               <w:szCs w:val="24"/>
             </w:rPr>
           </w:pPr>
-          <w:hyperlink w:anchor="_Toc11812351" w:history="1">
+          <w:hyperlink w:anchor="_Toc11988824" w:history="1">
             <w:r>
               <w:rPr>
                 <w:rStyle w:val="Hyperlink"/>
@@ -539,7 +542,7 @@
                 <w:noProof/>
                 <w:webHidden/>
               </w:rPr>
-              <w:instrText xml:space="preserve"> PAGEREF _Toc11812351 \h </w:instrText>
+              <w:instrText xml:space="preserve"> PAGEREF _Toc11988824 \h </w:instrText>
             </w:r>
             <w:r>
               <w:rPr>
@@ -583,7 +586,7 @@
               <w:noProof/>
             </w:rPr>
           </w:pPr>
-          <w:hyperlink w:anchor="_Toc11812352" w:history="1">
+          <w:hyperlink w:anchor="_Toc11988825" w:history="1">
             <w:r>
               <w:rPr>
                 <w:rStyle w:val="Hyperlink"/>
@@ -610,7 +613,7 @@
                 <w:noProof/>
                 <w:webHidden/>
               </w:rPr>
-              <w:instrText xml:space="preserve"> PAGEREF _Toc11812352 \h </w:instrText>
+              <w:instrText xml:space="preserve"> PAGEREF _Toc11988825 \h </w:instrText>
             </w:r>
             <w:r>
               <w:rPr>
@@ -656,7 +659,7 @@
               <w:szCs w:val="24"/>
             </w:rPr>
           </w:pPr>
-          <w:hyperlink w:anchor="_Toc11812353" w:history="1">
+          <w:hyperlink w:anchor="_Toc11988826" w:history="1">
             <w:r>
               <w:rPr>
                 <w:rStyle w:val="Hyperlink"/>
@@ -683,7 +686,7 @@
                 <w:noProof/>
                 <w:webHidden/>
               </w:rPr>
-              <w:instrText xml:space="preserve"> PAGEREF _Toc11812353 \h </w:instrText>
+              <w:instrText xml:space="preserve"> PAGEREF _Toc11988826 \h </w:instrText>
             </w:r>
             <w:r>
               <w:rPr>
@@ -729,7 +732,7 @@
               <w:szCs w:val="24"/>
             </w:rPr>
           </w:pPr>
-          <w:hyperlink w:anchor="_Toc11812354" w:history="1">
+          <w:hyperlink w:anchor="_Toc11988827" w:history="1">
             <w:r>
               <w:rPr>
                 <w:rStyle w:val="Hyperlink"/>
@@ -756,7 +759,7 @@
                 <w:noProof/>
                 <w:webHidden/>
               </w:rPr>
-              <w:instrText xml:space="preserve"> PAGEREF _Toc11812354 \h </w:instrText>
+              <w:instrText xml:space="preserve"> PAGEREF _Toc11988827 \h </w:instrText>
             </w:r>
             <w:r>
               <w:rPr>
@@ -802,7 +805,7 @@
               <w:szCs w:val="24"/>
             </w:rPr>
           </w:pPr>
-          <w:hyperlink w:anchor="_Toc11812355" w:history="1">
+          <w:hyperlink w:anchor="_Toc11988828" w:history="1">
             <w:r>
               <w:rPr>
                 <w:rStyle w:val="Hyperlink"/>
@@ -829,7 +832,7 @@
                 <w:noProof/>
                 <w:webHidden/>
               </w:rPr>
-              <w:instrText xml:space="preserve"> PAGEREF _Toc11812355 \h </w:instrText>
+              <w:instrText xml:space="preserve"> PAGEREF _Toc11988828 \h </w:instrText>
             </w:r>
             <w:r>
               <w:rPr>
@@ -875,7 +878,7 @@
               <w:szCs w:val="24"/>
             </w:rPr>
           </w:pPr>
-          <w:hyperlink w:anchor="_Toc11812356" w:history="1">
+          <w:hyperlink w:anchor="_Toc11988829" w:history="1">
             <w:r>
               <w:rPr>
                 <w:rStyle w:val="Hyperlink"/>
@@ -902,7 +905,7 @@
                 <w:noProof/>
                 <w:webHidden/>
               </w:rPr>
-              <w:instrText xml:space="preserve"> PAGEREF _Toc11812356 \h </w:instrText>
+              <w:instrText xml:space="preserve"> PAGEREF _Toc11988829 \h </w:instrText>
             </w:r>
             <w:r>
               <w:rPr>
@@ -948,7 +951,7 @@
               <w:szCs w:val="24"/>
             </w:rPr>
           </w:pPr>
-          <w:hyperlink w:anchor="_Toc11812357" w:history="1">
+          <w:hyperlink w:anchor="_Toc11988830" w:history="1">
             <w:r>
               <w:rPr>
                 <w:rStyle w:val="Hyperlink"/>
@@ -975,7 +978,7 @@
                 <w:noProof/>
                 <w:webHidden/>
               </w:rPr>
-              <w:instrText xml:space="preserve"> PAGEREF _Toc11812357 \h </w:instrText>
+              <w:instrText xml:space="preserve"> PAGEREF _Toc11988830 \h </w:instrText>
             </w:r>
             <w:r>
               <w:rPr>
@@ -1021,7 +1024,7 @@
               <w:szCs w:val="24"/>
             </w:rPr>
           </w:pPr>
-          <w:hyperlink w:anchor="_Toc11812358" w:history="1">
+          <w:hyperlink w:anchor="_Toc11988831" w:history="1">
             <w:r>
               <w:rPr>
                 <w:rStyle w:val="Hyperlink"/>
@@ -1048,7 +1051,7 @@
                 <w:noProof/>
                 <w:webHidden/>
               </w:rPr>
-              <w:instrText xml:space="preserve"> PAGEREF _Toc11812358 \h </w:instrText>
+              <w:instrText xml:space="preserve"> PAGEREF _Toc11988831 \h </w:instrText>
             </w:r>
             <w:r>
               <w:rPr>
@@ -1094,7 +1097,7 @@
               <w:szCs w:val="24"/>
             </w:rPr>
           </w:pPr>
-          <w:hyperlink w:anchor="_Toc11812359" w:history="1">
+          <w:hyperlink w:anchor="_Toc11988832" w:history="1">
             <w:r>
               <w:rPr>
                 <w:rStyle w:val="Hyperlink"/>
@@ -1121,7 +1124,7 @@
                 <w:noProof/>
                 <w:webHidden/>
               </w:rPr>
-              <w:instrText xml:space="preserve"> PAGEREF _Toc11812359 \h </w:instrText>
+              <w:instrText xml:space="preserve"> PAGEREF _Toc11988832 \h </w:instrText>
             </w:r>
             <w:r>
               <w:rPr>
@@ -1167,7 +1170,7 @@
               <w:szCs w:val="24"/>
             </w:rPr>
           </w:pPr>
-          <w:hyperlink w:anchor="_Toc11812360" w:history="1">
+          <w:hyperlink w:anchor="_Toc11988833" w:history="1">
             <w:r>
               <w:rPr>
                 <w:rStyle w:val="Hyperlink"/>
@@ -1194,7 +1197,7 @@
                 <w:noProof/>
                 <w:webHidden/>
               </w:rPr>
-              <w:instrText xml:space="preserve"> PAGEREF _Toc11812360 \h </w:instrText>
+              <w:instrText xml:space="preserve"> PAGEREF _Toc11988833 \h </w:instrText>
             </w:r>
             <w:r>
               <w:rPr>
@@ -1240,7 +1243,7 @@
               <w:szCs w:val="24"/>
             </w:rPr>
           </w:pPr>
-          <w:hyperlink w:anchor="_Toc11812361" w:history="1">
+          <w:hyperlink w:anchor="_Toc11988834" w:history="1">
             <w:r>
               <w:rPr>
                 <w:rStyle w:val="Hyperlink"/>
@@ -1267,7 +1270,7 @@
                 <w:noProof/>
                 <w:webHidden/>
               </w:rPr>
-              <w:instrText xml:space="preserve"> PAGEREF _Toc11812361 \h </w:instrText>
+              <w:instrText xml:space="preserve"> PAGEREF _Toc11988834 \h </w:instrText>
             </w:r>
             <w:r>
               <w:rPr>
@@ -1313,7 +1316,7 @@
               <w:szCs w:val="24"/>
             </w:rPr>
           </w:pPr>
-          <w:hyperlink w:anchor="_Toc11812362" w:history="1">
+          <w:hyperlink w:anchor="_Toc11988835" w:history="1">
             <w:r>
               <w:rPr>
                 <w:rStyle w:val="Hyperlink"/>
@@ -1340,7 +1343,7 @@
                 <w:noProof/>
                 <w:webHidden/>
               </w:rPr>
-              <w:instrText xml:space="preserve"> PAGEREF _Toc11812362 \h </w:instrText>
+              <w:instrText xml:space="preserve"> PAGEREF _Toc11988835 \h </w:instrText>
             </w:r>
             <w:r>
               <w:rPr>
@@ -1386,7 +1389,7 @@
               <w:szCs w:val="24"/>
             </w:rPr>
           </w:pPr>
-          <w:hyperlink w:anchor="_Toc11812363" w:history="1">
+          <w:hyperlink w:anchor="_Toc11988836" w:history="1">
             <w:r>
               <w:rPr>
                 <w:rStyle w:val="Hyperlink"/>
@@ -1413,7 +1416,7 @@
                 <w:noProof/>
                 <w:webHidden/>
               </w:rPr>
-              <w:instrText xml:space="preserve"> PAGEREF _Toc11812363 \h </w:instrText>
+              <w:instrText xml:space="preserve"> PAGEREF _Toc11988836 \h </w:instrText>
             </w:r>
             <w:r>
               <w:rPr>
@@ -1459,7 +1462,7 @@
               <w:szCs w:val="24"/>
             </w:rPr>
           </w:pPr>
-          <w:hyperlink w:anchor="_Toc11812364" w:history="1">
+          <w:hyperlink w:anchor="_Toc11988837" w:history="1">
             <w:r>
               <w:rPr>
                 <w:rStyle w:val="Hyperlink"/>
@@ -1486,7 +1489,7 @@
                 <w:noProof/>
                 <w:webHidden/>
               </w:rPr>
-              <w:instrText xml:space="preserve"> PAGEREF _Toc11812364 \h </w:instrText>
+              <w:instrText xml:space="preserve"> PAGEREF _Toc11988837 \h </w:instrText>
             </w:r>
             <w:r>
               <w:rPr>
@@ -1532,7 +1535,7 @@
               <w:szCs w:val="24"/>
             </w:rPr>
           </w:pPr>
-          <w:hyperlink w:anchor="_Toc11812365" w:history="1">
+          <w:hyperlink w:anchor="_Toc11988838" w:history="1">
             <w:r>
               <w:rPr>
                 <w:rStyle w:val="Hyperlink"/>
@@ -1559,7 +1562,7 @@
                 <w:noProof/>
                 <w:webHidden/>
               </w:rPr>
-              <w:instrText xml:space="preserve"> PAGEREF _Toc11812365 \h </w:instrText>
+              <w:instrText xml:space="preserve"> PAGEREF _Toc11988838 \h </w:instrText>
             </w:r>
             <w:r>
               <w:rPr>
@@ -1605,7 +1608,7 @@
               <w:szCs w:val="24"/>
             </w:rPr>
           </w:pPr>
-          <w:hyperlink w:anchor="_Toc11812366" w:history="1">
+          <w:hyperlink w:anchor="_Toc11988839" w:history="1">
             <w:r>
               <w:rPr>
                 <w:rStyle w:val="Hyperlink"/>
@@ -1632,7 +1635,7 @@
                 <w:noProof/>
                 <w:webHidden/>
               </w:rPr>
-              <w:instrText xml:space="preserve"> PAGEREF _Toc11812366 \h </w:instrText>
+              <w:instrText xml:space="preserve"> PAGEREF _Toc11988839 \h </w:instrText>
             </w:r>
             <w:r>
               <w:rPr>
@@ -1678,7 +1681,7 @@
               <w:szCs w:val="24"/>
             </w:rPr>
           </w:pPr>
-          <w:hyperlink w:anchor="_Toc11812367" w:history="1">
+          <w:hyperlink w:anchor="_Toc11988840" w:history="1">
             <w:r>
               <w:rPr>
                 <w:rStyle w:val="Hyperlink"/>
@@ -1705,7 +1708,7 @@
                 <w:noProof/>
                 <w:webHidden/>
               </w:rPr>
-              <w:instrText xml:space="preserve"> PAGEREF _Toc11812367 \h </w:instrText>
+              <w:instrText xml:space="preserve"> PAGEREF _Toc11988840 \h </w:instrText>
             </w:r>
             <w:r>
               <w:rPr>
@@ -1751,7 +1754,7 @@
               <w:szCs w:val="24"/>
             </w:rPr>
           </w:pPr>
-          <w:hyperlink w:anchor="_Toc11812368" w:history="1">
+          <w:hyperlink w:anchor="_Toc11988841" w:history="1">
             <w:r>
               <w:rPr>
                 <w:rStyle w:val="Hyperlink"/>
@@ -1778,7 +1781,7 @@
                 <w:noProof/>
                 <w:webHidden/>
               </w:rPr>
-              <w:instrText xml:space="preserve"> PAGEREF _Toc11812368 \h </w:instrText>
+              <w:instrText xml:space="preserve"> PAGEREF _Toc11988841 \h </w:instrText>
             </w:r>
             <w:r>
               <w:rPr>
@@ -1824,7 +1827,7 @@
               <w:szCs w:val="24"/>
             </w:rPr>
           </w:pPr>
-          <w:hyperlink w:anchor="_Toc11812369" w:history="1">
+          <w:hyperlink w:anchor="_Toc11988842" w:history="1">
             <w:r>
               <w:rPr>
                 <w:rStyle w:val="Hyperlink"/>
@@ -1851,7 +1854,7 @@
                 <w:noProof/>
                 <w:webHidden/>
               </w:rPr>
-              <w:instrText xml:space="preserve"> PAGEREF _Toc11812369 \h </w:instrText>
+              <w:instrText xml:space="preserve"> PAGEREF _Toc11988842 \h </w:instrText>
             </w:r>
             <w:r>
               <w:rPr>
@@ -1897,7 +1900,7 @@
               <w:szCs w:val="24"/>
             </w:rPr>
           </w:pPr>
-          <w:hyperlink w:anchor="_Toc11812370" w:history="1">
+          <w:hyperlink w:anchor="_Toc11988843" w:history="1">
             <w:r>
               <w:rPr>
                 <w:rStyle w:val="Hyperlink"/>
@@ -1924,7 +1927,7 @@
                 <w:noProof/>
                 <w:webHidden/>
               </w:rPr>
-              <w:instrText xml:space="preserve"> PAGEREF _Toc11812370 \h </w:instrText>
+              <w:instrText xml:space="preserve"> PAGEREF _Toc11988843 \h </w:instrText>
             </w:r>
             <w:r>
               <w:rPr>
@@ -1970,7 +1973,7 @@
               <w:szCs w:val="24"/>
             </w:rPr>
           </w:pPr>
-          <w:hyperlink w:anchor="_Toc11812371" w:history="1">
+          <w:hyperlink w:anchor="_Toc11988844" w:history="1">
             <w:r>
               <w:rPr>
                 <w:rStyle w:val="Hyperlink"/>
@@ -1997,7 +2000,7 @@
                 <w:noProof/>
                 <w:webHidden/>
               </w:rPr>
-              <w:instrText xml:space="preserve"> PAGEREF _Toc11812371 \h </w:instrText>
+              <w:instrText xml:space="preserve"> PAGEREF _Toc11988844 \h </w:instrText>
             </w:r>
             <w:r>
               <w:rPr>
@@ -2043,7 +2046,7 @@
               <w:szCs w:val="24"/>
             </w:rPr>
           </w:pPr>
-          <w:hyperlink w:anchor="_Toc11812372" w:history="1">
+          <w:hyperlink w:anchor="_Toc11988845" w:history="1">
             <w:r>
               <w:rPr>
                 <w:rStyle w:val="Hyperlink"/>
@@ -2070,7 +2073,7 @@
                 <w:noProof/>
                 <w:webHidden/>
               </w:rPr>
-              <w:instrText xml:space="preserve"> PAGEREF _Toc11812372 \h </w:instrText>
+              <w:instrText xml:space="preserve"> PAGEREF _Toc11988845 \h </w:instrText>
             </w:r>
             <w:r>
               <w:rPr>
@@ -2116,7 +2119,7 @@
               <w:szCs w:val="24"/>
             </w:rPr>
           </w:pPr>
-          <w:hyperlink w:anchor="_Toc11812373" w:history="1">
+          <w:hyperlink w:anchor="_Toc11988846" w:history="1">
             <w:r>
               <w:rPr>
                 <w:rStyle w:val="Hyperlink"/>
@@ -2143,7 +2146,7 @@
                 <w:noProof/>
                 <w:webHidden/>
               </w:rPr>
-              <w:instrText xml:space="preserve"> PAGEREF _Toc11812373 \h </w:instrText>
+              <w:instrText xml:space="preserve"> PAGEREF _Toc11988846 \h </w:instrText>
             </w:r>
             <w:r>
               <w:rPr>
@@ -2189,7 +2192,7 @@
               <w:szCs w:val="24"/>
             </w:rPr>
           </w:pPr>
-          <w:hyperlink w:anchor="_Toc11812374" w:history="1">
+          <w:hyperlink w:anchor="_Toc11988847" w:history="1">
             <w:r>
               <w:rPr>
                 <w:rStyle w:val="Hyperlink"/>
@@ -2216,7 +2219,7 @@
                 <w:noProof/>
                 <w:webHidden/>
               </w:rPr>
-              <w:instrText xml:space="preserve"> PAGEREF _Toc11812374 \h </w:instrText>
+              <w:instrText xml:space="preserve"> PAGEREF _Toc11988847 \h </w:instrText>
             </w:r>
             <w:r>
               <w:rPr>
@@ -2262,7 +2265,7 @@
               <w:szCs w:val="24"/>
             </w:rPr>
           </w:pPr>
-          <w:hyperlink w:anchor="_Toc11812375" w:history="1">
+          <w:hyperlink w:anchor="_Toc11988848" w:history="1">
             <w:r>
               <w:rPr>
                 <w:rStyle w:val="Hyperlink"/>
@@ -2289,7 +2292,7 @@
                 <w:noProof/>
                 <w:webHidden/>
               </w:rPr>
-              <w:instrText xml:space="preserve"> PAGEREF _Toc11812375 \h </w:instrText>
+              <w:instrText xml:space="preserve"> PAGEREF _Toc11988848 \h </w:instrText>
             </w:r>
             <w:r>
               <w:rPr>
@@ -2335,7 +2338,7 @@
               <w:szCs w:val="24"/>
             </w:rPr>
           </w:pPr>
-          <w:hyperlink w:anchor="_Toc11812376" w:history="1">
+          <w:hyperlink w:anchor="_Toc11988849" w:history="1">
             <w:r>
               <w:rPr>
                 <w:rStyle w:val="Hyperlink"/>
@@ -2362,7 +2365,7 @@
                 <w:noProof/>
                 <w:webHidden/>
               </w:rPr>
-              <w:instrText xml:space="preserve"> PAGEREF _Toc11812376 \h </w:instrText>
+              <w:instrText xml:space="preserve"> PAGEREF _Toc11988849 \h </w:instrText>
             </w:r>
             <w:r>
               <w:rPr>
@@ -2406,7 +2409,7 @@
               <w:szCs w:val="24"/>
             </w:rPr>
           </w:pPr>
-          <w:hyperlink w:anchor="_Toc11812377" w:history="1">
+          <w:hyperlink w:anchor="_Toc11988850" w:history="1">
             <w:r>
               <w:rPr>
                 <w:rStyle w:val="Hyperlink"/>
@@ -2433,7 +2436,7 @@
                 <w:noProof/>
                 <w:webHidden/>
               </w:rPr>
-              <w:instrText xml:space="preserve"> PAGEREF _Toc11812377 \h </w:instrText>
+              <w:instrText xml:space="preserve"> PAGEREF _Toc11988850 \h </w:instrText>
             </w:r>
             <w:r>
               <w:rPr>
@@ -2479,7 +2482,7 @@
               <w:szCs w:val="24"/>
             </w:rPr>
           </w:pPr>
-          <w:hyperlink w:anchor="_Toc11812378" w:history="1">
+          <w:hyperlink w:anchor="_Toc11988851" w:history="1">
             <w:r>
               <w:rPr>
                 <w:rStyle w:val="Hyperlink"/>
@@ -2506,7 +2509,7 @@
                 <w:noProof/>
                 <w:webHidden/>
               </w:rPr>
-              <w:instrText xml:space="preserve"> PAGEREF _Toc11812378 \h </w:instrText>
+              <w:instrText xml:space="preserve"> PAGEREF _Toc11988851 \h </w:instrText>
             </w:r>
             <w:r>
               <w:rPr>
@@ -2552,7 +2555,7 @@
               <w:szCs w:val="24"/>
             </w:rPr>
           </w:pPr>
-          <w:hyperlink w:anchor="_Toc11812379" w:history="1">
+          <w:hyperlink w:anchor="_Toc11988852" w:history="1">
             <w:r>
               <w:rPr>
                 <w:rStyle w:val="Hyperlink"/>
@@ -2579,7 +2582,7 @@
                 <w:noProof/>
                 <w:webHidden/>
               </w:rPr>
-              <w:instrText xml:space="preserve"> PAGEREF _Toc11812379 \h </w:instrText>
+              <w:instrText xml:space="preserve"> PAGEREF _Toc11988852 \h </w:instrText>
             </w:r>
             <w:r>
               <w:rPr>
@@ -2625,7 +2628,7 @@
               <w:szCs w:val="24"/>
             </w:rPr>
           </w:pPr>
-          <w:hyperlink w:anchor="_Toc11812380" w:history="1">
+          <w:hyperlink w:anchor="_Toc11988853" w:history="1">
             <w:r>
               <w:rPr>
                 <w:rStyle w:val="Hyperlink"/>
@@ -2652,7 +2655,7 @@
                 <w:noProof/>
                 <w:webHidden/>
               </w:rPr>
-              <w:instrText xml:space="preserve"> PAGEREF _Toc11812380 \h </w:instrText>
+              <w:instrText xml:space="preserve"> PAGEREF _Toc11988853 \h </w:instrText>
             </w:r>
             <w:r>
               <w:rPr>
@@ -2698,7 +2701,7 @@
               <w:szCs w:val="24"/>
             </w:rPr>
           </w:pPr>
-          <w:hyperlink w:anchor="_Toc11812381" w:history="1">
+          <w:hyperlink w:anchor="_Toc11988854" w:history="1">
             <w:r>
               <w:rPr>
                 <w:rStyle w:val="Hyperlink"/>
@@ -2725,7 +2728,7 @@
                 <w:noProof/>
                 <w:webHidden/>
               </w:rPr>
-              <w:instrText xml:space="preserve"> PAGEREF _Toc11812381 \h </w:instrText>
+              <w:instrText xml:space="preserve"> PAGEREF _Toc11988854 \h </w:instrText>
             </w:r>
             <w:r>
               <w:rPr>
@@ -2771,7 +2774,7 @@
               <w:szCs w:val="24"/>
             </w:rPr>
           </w:pPr>
-          <w:hyperlink w:anchor="_Toc11812382" w:history="1">
+          <w:hyperlink w:anchor="_Toc11988855" w:history="1">
             <w:r>
               <w:rPr>
                 <w:rStyle w:val="Hyperlink"/>
@@ -2798,7 +2801,7 @@
                 <w:noProof/>
                 <w:webHidden/>
               </w:rPr>
-              <w:instrText xml:space="preserve"> PAGEREF _Toc11812382 \h </w:instrText>
+              <w:instrText xml:space="preserve"> PAGEREF _Toc11988855 \h </w:instrText>
             </w:r>
             <w:r>
               <w:rPr>
@@ -2844,7 +2847,7 @@
               <w:szCs w:val="24"/>
             </w:rPr>
           </w:pPr>
-          <w:hyperlink w:anchor="_Toc11812383" w:history="1">
+          <w:hyperlink w:anchor="_Toc11988856" w:history="1">
             <w:r>
               <w:rPr>
                 <w:rStyle w:val="Hyperlink"/>
@@ -2871,7 +2874,7 @@
                 <w:noProof/>
                 <w:webHidden/>
               </w:rPr>
-              <w:instrText xml:space="preserve"> PAGEREF _Toc11812383 \h </w:instrText>
+              <w:instrText xml:space="preserve"> PAGEREF _Toc11988856 \h </w:instrText>
             </w:r>
             <w:r>
               <w:rPr>
@@ -2917,7 +2920,7 @@
               <w:szCs w:val="24"/>
             </w:rPr>
           </w:pPr>
-          <w:hyperlink w:anchor="_Toc11812384" w:history="1">
+          <w:hyperlink w:anchor="_Toc11988857" w:history="1">
             <w:r>
               <w:rPr>
                 <w:rStyle w:val="Hyperlink"/>
@@ -2944,7 +2947,7 @@
                 <w:noProof/>
                 <w:webHidden/>
               </w:rPr>
-              <w:instrText xml:space="preserve"> PAGEREF _Toc11812384 \h </w:instrText>
+              <w:instrText xml:space="preserve"> PAGEREF _Toc11988857 \h </w:instrText>
             </w:r>
             <w:r>
               <w:rPr>
@@ -2990,7 +2993,7 @@
               <w:szCs w:val="24"/>
             </w:rPr>
           </w:pPr>
-          <w:hyperlink w:anchor="_Toc11812385" w:history="1">
+          <w:hyperlink w:anchor="_Toc11988858" w:history="1">
             <w:r>
               <w:rPr>
                 <w:rStyle w:val="Hyperlink"/>
@@ -3017,7 +3020,7 @@
                 <w:noProof/>
                 <w:webHidden/>
               </w:rPr>
-              <w:instrText xml:space="preserve"> PAGEREF _Toc11812385 \h </w:instrText>
+              <w:instrText xml:space="preserve"> PAGEREF _Toc11988858 \h </w:instrText>
             </w:r>
             <w:r>
               <w:rPr>
@@ -3037,7 +3040,7 @@
                 <w:noProof/>
                 <w:webHidden/>
               </w:rPr>
-              <w:t>19</w:t>
+              <w:t>18</w:t>
             </w:r>
             <w:r>
               <w:rPr>
@@ -3063,7 +3066,7 @@
               <w:szCs w:val="24"/>
             </w:rPr>
           </w:pPr>
-          <w:hyperlink w:anchor="_Toc11812386" w:history="1">
+          <w:hyperlink w:anchor="_Toc11988859" w:history="1">
             <w:r>
               <w:rPr>
                 <w:rStyle w:val="Hyperlink"/>
@@ -3090,7 +3093,7 @@
                 <w:noProof/>
                 <w:webHidden/>
               </w:rPr>
-              <w:instrText xml:space="preserve"> PAGEREF _Toc11812386 \h </w:instrText>
+              <w:instrText xml:space="preserve"> PAGEREF _Toc11988859 \h </w:instrText>
             </w:r>
             <w:r>
               <w:rPr>
@@ -3110,7 +3113,7 @@
                 <w:noProof/>
                 <w:webHidden/>
               </w:rPr>
-              <w:t>19</w:t>
+              <w:t>18</w:t>
             </w:r>
             <w:r>
               <w:rPr>
@@ -3134,7 +3137,7 @@
               <w:szCs w:val="24"/>
             </w:rPr>
           </w:pPr>
-          <w:hyperlink w:anchor="_Toc11812387" w:history="1">
+          <w:hyperlink w:anchor="_Toc11988860" w:history="1">
             <w:r>
               <w:rPr>
                 <w:rStyle w:val="Hyperlink"/>
@@ -3161,7 +3164,7 @@
                 <w:noProof/>
                 <w:webHidden/>
               </w:rPr>
-              <w:instrText xml:space="preserve"> PAGEREF _Toc11812387 \h </w:instrText>
+              <w:instrText xml:space="preserve"> PAGEREF _Toc11988860 \h </w:instrText>
             </w:r>
             <w:r>
               <w:rPr>
@@ -3181,7 +3184,7 @@
                 <w:noProof/>
                 <w:webHidden/>
               </w:rPr>
-              <w:t>20</w:t>
+              <w:t>19</w:t>
             </w:r>
             <w:r>
               <w:rPr>
@@ -3207,7 +3210,7 @@
               <w:szCs w:val="24"/>
             </w:rPr>
           </w:pPr>
-          <w:hyperlink w:anchor="_Toc11812388" w:history="1">
+          <w:hyperlink w:anchor="_Toc11988861" w:history="1">
             <w:r>
               <w:rPr>
                 <w:rStyle w:val="Hyperlink"/>
@@ -3234,7 +3237,7 @@
                 <w:noProof/>
                 <w:webHidden/>
               </w:rPr>
-              <w:instrText xml:space="preserve"> PAGEREF _Toc11812388 \h </w:instrText>
+              <w:instrText xml:space="preserve"> PAGEREF _Toc11988861 \h </w:instrText>
             </w:r>
             <w:r>
               <w:rPr>
@@ -3254,7 +3257,7 @@
                 <w:noProof/>
                 <w:webHidden/>
               </w:rPr>
-              <w:t>20</w:t>
+              <w:t>19</w:t>
             </w:r>
             <w:r>
               <w:rPr>
@@ -3278,7 +3281,7 @@
               <w:szCs w:val="24"/>
             </w:rPr>
           </w:pPr>
-          <w:hyperlink w:anchor="_Toc11812389" w:history="1">
+          <w:hyperlink w:anchor="_Toc11988862" w:history="1">
             <w:r>
               <w:rPr>
                 <w:rStyle w:val="Hyperlink"/>
@@ -3305,7 +3308,7 @@
                 <w:noProof/>
                 <w:webHidden/>
               </w:rPr>
-              <w:instrText xml:space="preserve"> PAGEREF _Toc11812389 \h </w:instrText>
+              <w:instrText xml:space="preserve"> PAGEREF _Toc11988862 \h </w:instrText>
             </w:r>
             <w:r>
               <w:rPr>
@@ -3325,7 +3328,7 @@
                 <w:noProof/>
                 <w:webHidden/>
               </w:rPr>
-              <w:t>22</w:t>
+              <w:t>21</w:t>
             </w:r>
             <w:r>
               <w:rPr>
@@ -3351,7 +3354,7 @@
               <w:szCs w:val="24"/>
             </w:rPr>
           </w:pPr>
-          <w:hyperlink w:anchor="_Toc11812390" w:history="1">
+          <w:hyperlink w:anchor="_Toc11988863" w:history="1">
             <w:r>
               <w:rPr>
                 <w:rStyle w:val="Hyperlink"/>
@@ -3386,7 +3389,7 @@
                 <w:noProof/>
                 <w:webHidden/>
               </w:rPr>
-              <w:instrText xml:space="preserve"> PAGEREF _Toc11812390 \h </w:instrText>
+              <w:instrText xml:space="preserve"> PAGEREF _Toc11988863 \h </w:instrText>
             </w:r>
             <w:r>
               <w:rPr>
@@ -3406,7 +3409,7 @@
                 <w:noProof/>
                 <w:webHidden/>
               </w:rPr>
-              <w:t>22</w:t>
+              <w:t>21</w:t>
             </w:r>
             <w:r>
               <w:rPr>
@@ -3432,7 +3435,7 @@
               <w:szCs w:val="24"/>
             </w:rPr>
           </w:pPr>
-          <w:hyperlink w:anchor="_Toc11812391" w:history="1">
+          <w:hyperlink w:anchor="_Toc11988864" w:history="1">
             <w:r>
               <w:rPr>
                 <w:rStyle w:val="Hyperlink"/>
@@ -3459,7 +3462,7 @@
                 <w:noProof/>
                 <w:webHidden/>
               </w:rPr>
-              <w:instrText xml:space="preserve"> PAGEREF _Toc11812391 \h </w:instrText>
+              <w:instrText xml:space="preserve"> PAGEREF _Toc11988864 \h </w:instrText>
             </w:r>
             <w:r>
               <w:rPr>
@@ -3479,7 +3482,7 @@
                 <w:noProof/>
                 <w:webHidden/>
               </w:rPr>
-              <w:t>22</w:t>
+              <w:t>21</w:t>
             </w:r>
             <w:r>
               <w:rPr>
@@ -3503,7 +3506,7 @@
               <w:szCs w:val="24"/>
             </w:rPr>
           </w:pPr>
-          <w:hyperlink w:anchor="_Toc11812392" w:history="1">
+          <w:hyperlink w:anchor="_Toc11988865" w:history="1">
             <w:r>
               <w:rPr>
                 <w:rStyle w:val="Hyperlink"/>
@@ -3530,7 +3533,7 @@
                 <w:noProof/>
                 <w:webHidden/>
               </w:rPr>
-              <w:instrText xml:space="preserve"> PAGEREF _Toc11812392 \h </w:instrText>
+              <w:instrText xml:space="preserve"> PAGEREF _Toc11988865 \h </w:instrText>
             </w:r>
             <w:r>
               <w:rPr>
@@ -3550,7 +3553,7 @@
                 <w:noProof/>
                 <w:webHidden/>
               </w:rPr>
-              <w:t>22</w:t>
+              <w:t>21</w:t>
             </w:r>
             <w:r>
               <w:rPr>
@@ -3574,7 +3577,7 @@
               <w:szCs w:val="24"/>
             </w:rPr>
           </w:pPr>
-          <w:hyperlink w:anchor="_Toc11812393" w:history="1">
+          <w:hyperlink w:anchor="_Toc11988866" w:history="1">
             <w:r>
               <w:rPr>
                 <w:rStyle w:val="Hyperlink"/>
@@ -3602,7 +3605,7 @@
                 <w:noProof/>
                 <w:webHidden/>
               </w:rPr>
-              <w:instrText xml:space="preserve"> PAGEREF _Toc11812393 \h </w:instrText>
+              <w:instrText xml:space="preserve"> PAGEREF _Toc11988866 \h </w:instrText>
             </w:r>
             <w:r>
               <w:rPr>
@@ -3622,7 +3625,7 @@
                 <w:noProof/>
                 <w:webHidden/>
               </w:rPr>
-              <w:t>23</w:t>
+              <w:t>22</w:t>
             </w:r>
             <w:r>
               <w:rPr>
@@ -3648,7 +3651,7 @@
               <w:szCs w:val="24"/>
             </w:rPr>
           </w:pPr>
-          <w:hyperlink w:anchor="_Toc11812394" w:history="1">
+          <w:hyperlink w:anchor="_Toc11988867" w:history="1">
             <w:r>
               <w:rPr>
                 <w:rStyle w:val="Hyperlink"/>
@@ -3675,7 +3678,7 @@
                 <w:noProof/>
                 <w:webHidden/>
               </w:rPr>
-              <w:instrText xml:space="preserve"> PAGEREF _Toc11812394 \h </w:instrText>
+              <w:instrText xml:space="preserve"> PAGEREF _Toc11988867 \h </w:instrText>
             </w:r>
             <w:r>
               <w:rPr>
@@ -3695,7 +3698,7 @@
                 <w:noProof/>
                 <w:webHidden/>
               </w:rPr>
-              <w:t>23</w:t>
+              <w:t>22</w:t>
             </w:r>
             <w:r>
               <w:rPr>
@@ -3721,7 +3724,7 @@
               <w:szCs w:val="24"/>
             </w:rPr>
           </w:pPr>
-          <w:hyperlink w:anchor="_Toc11812395" w:history="1">
+          <w:hyperlink w:anchor="_Toc11988868" w:history="1">
             <w:r>
               <w:rPr>
                 <w:rStyle w:val="Hyperlink"/>
@@ -3748,7 +3751,7 @@
                 <w:noProof/>
                 <w:webHidden/>
               </w:rPr>
-              <w:instrText xml:space="preserve"> PAGEREF _Toc11812395 \h </w:instrText>
+              <w:instrText xml:space="preserve"> PAGEREF _Toc11988868 \h </w:instrText>
             </w:r>
             <w:r>
               <w:rPr>
@@ -3768,7 +3771,7 @@
                 <w:noProof/>
                 <w:webHidden/>
               </w:rPr>
-              <w:t>24</w:t>
+              <w:t>23</w:t>
             </w:r>
             <w:r>
               <w:rPr>
@@ -3794,7 +3797,7 @@
               <w:szCs w:val="24"/>
             </w:rPr>
           </w:pPr>
-          <w:hyperlink w:anchor="_Toc11812396" w:history="1">
+          <w:hyperlink w:anchor="_Toc11988869" w:history="1">
             <w:r>
               <w:rPr>
                 <w:rStyle w:val="Hyperlink"/>
@@ -3821,7 +3824,7 @@
                 <w:noProof/>
                 <w:webHidden/>
               </w:rPr>
-              <w:instrText xml:space="preserve"> PAGEREF _Toc11812396 \h </w:instrText>
+              <w:instrText xml:space="preserve"> PAGEREF _Toc11988869 \h </w:instrText>
             </w:r>
             <w:r>
               <w:rPr>
@@ -3841,7 +3844,7 @@
                 <w:noProof/>
                 <w:webHidden/>
               </w:rPr>
-              <w:t>24</w:t>
+              <w:t>23</w:t>
             </w:r>
             <w:r>
               <w:rPr>
@@ -3867,7 +3870,7 @@
               <w:szCs w:val="24"/>
             </w:rPr>
           </w:pPr>
-          <w:hyperlink w:anchor="_Toc11812397" w:history="1">
+          <w:hyperlink w:anchor="_Toc11988870" w:history="1">
             <w:r>
               <w:rPr>
                 <w:rStyle w:val="Hyperlink"/>
@@ -3894,7 +3897,7 @@
                 <w:noProof/>
                 <w:webHidden/>
               </w:rPr>
-              <w:instrText xml:space="preserve"> PAGEREF _Toc11812397 \h </w:instrText>
+              <w:instrText xml:space="preserve"> PAGEREF _Toc11988870 \h </w:instrText>
             </w:r>
             <w:r>
               <w:rPr>
@@ -3914,7 +3917,7 @@
                 <w:noProof/>
                 <w:webHidden/>
               </w:rPr>
-              <w:t>24</w:t>
+              <w:t>23</w:t>
             </w:r>
             <w:r>
               <w:rPr>
@@ -3940,7 +3943,7 @@
               <w:szCs w:val="24"/>
             </w:rPr>
           </w:pPr>
-          <w:hyperlink w:anchor="_Toc11812398" w:history="1">
+          <w:hyperlink w:anchor="_Toc11988871" w:history="1">
             <w:r>
               <w:rPr>
                 <w:rStyle w:val="Hyperlink"/>
@@ -3967,7 +3970,7 @@
                 <w:noProof/>
                 <w:webHidden/>
               </w:rPr>
-              <w:instrText xml:space="preserve"> PAGEREF _Toc11812398 \h </w:instrText>
+              <w:instrText xml:space="preserve"> PAGEREF _Toc11988871 \h </w:instrText>
             </w:r>
             <w:r>
               <w:rPr>
@@ -3987,7 +3990,7 @@
                 <w:noProof/>
                 <w:webHidden/>
               </w:rPr>
-              <w:t>25</w:t>
+              <w:t>24</w:t>
             </w:r>
             <w:r>
               <w:rPr>
@@ -4013,7 +4016,7 @@
               <w:szCs w:val="24"/>
             </w:rPr>
           </w:pPr>
-          <w:hyperlink w:anchor="_Toc11812399" w:history="1">
+          <w:hyperlink w:anchor="_Toc11988872" w:history="1">
             <w:r>
               <w:rPr>
                 <w:rStyle w:val="Hyperlink"/>
@@ -4040,7 +4043,7 @@
                 <w:noProof/>
                 <w:webHidden/>
               </w:rPr>
-              <w:instrText xml:space="preserve"> PAGEREF _Toc11812399 \h </w:instrText>
+              <w:instrText xml:space="preserve"> PAGEREF _Toc11988872 \h </w:instrText>
             </w:r>
             <w:r>
               <w:rPr>
@@ -4060,7 +4063,7 @@
                 <w:noProof/>
                 <w:webHidden/>
               </w:rPr>
-              <w:t>25</w:t>
+              <w:t>24</w:t>
             </w:r>
             <w:r>
               <w:rPr>
@@ -4086,7 +4089,7 @@
               <w:szCs w:val="24"/>
             </w:rPr>
           </w:pPr>
-          <w:hyperlink w:anchor="_Toc11812400" w:history="1">
+          <w:hyperlink w:anchor="_Toc11988873" w:history="1">
             <w:r>
               <w:rPr>
                 <w:rStyle w:val="Hyperlink"/>
@@ -4113,7 +4116,7 @@
                 <w:noProof/>
                 <w:webHidden/>
               </w:rPr>
-              <w:instrText xml:space="preserve"> PAGEREF _Toc11812400 \h </w:instrText>
+              <w:instrText xml:space="preserve"> PAGEREF _Toc11988873 \h </w:instrText>
             </w:r>
             <w:r>
               <w:rPr>
@@ -4133,7 +4136,7 @@
                 <w:noProof/>
                 <w:webHidden/>
               </w:rPr>
-              <w:t>26</w:t>
+              <w:t>25</w:t>
             </w:r>
             <w:r>
               <w:rPr>
@@ -4159,7 +4162,7 @@
               <w:szCs w:val="24"/>
             </w:rPr>
           </w:pPr>
-          <w:hyperlink w:anchor="_Toc11812401" w:history="1">
+          <w:hyperlink w:anchor="_Toc11988874" w:history="1">
             <w:r>
               <w:rPr>
                 <w:rStyle w:val="Hyperlink"/>
@@ -4186,7 +4189,7 @@
                 <w:noProof/>
                 <w:webHidden/>
               </w:rPr>
-              <w:instrText xml:space="preserve"> PAGEREF _Toc11812401 \h </w:instrText>
+              <w:instrText xml:space="preserve"> PAGEREF _Toc11988874 \h </w:instrText>
             </w:r>
             <w:r>
               <w:rPr>
@@ -4206,7 +4209,7 @@
                 <w:noProof/>
                 <w:webHidden/>
               </w:rPr>
-              <w:t>27</w:t>
+              <w:t>26</w:t>
             </w:r>
             <w:r>
               <w:rPr>
@@ -4230,7 +4233,7 @@
               <w:szCs w:val="24"/>
             </w:rPr>
           </w:pPr>
-          <w:hyperlink w:anchor="_Toc11812402" w:history="1">
+          <w:hyperlink w:anchor="_Toc11988875" w:history="1">
             <w:r>
               <w:rPr>
                 <w:rStyle w:val="Hyperlink"/>
@@ -4257,7 +4260,7 @@
                 <w:noProof/>
                 <w:webHidden/>
               </w:rPr>
-              <w:instrText xml:space="preserve"> PAGEREF _Toc11812402 \h </w:instrText>
+              <w:instrText xml:space="preserve"> PAGEREF _Toc11988875 \h </w:instrText>
             </w:r>
             <w:r>
               <w:rPr>
@@ -4277,7 +4280,7 @@
                 <w:noProof/>
                 <w:webHidden/>
               </w:rPr>
-              <w:t>27</w:t>
+              <w:t>26</w:t>
             </w:r>
             <w:r>
               <w:rPr>
@@ -4301,7 +4304,7 @@
               <w:szCs w:val="24"/>
             </w:rPr>
           </w:pPr>
-          <w:hyperlink w:anchor="_Toc11812403" w:history="1">
+          <w:hyperlink w:anchor="_Toc11988876" w:history="1">
             <w:r>
               <w:rPr>
                 <w:rStyle w:val="Hyperlink"/>
@@ -4328,7 +4331,7 @@
                 <w:noProof/>
                 <w:webHidden/>
               </w:rPr>
-              <w:instrText xml:space="preserve"> PAGEREF _Toc11812403 \h </w:instrText>
+              <w:instrText xml:space="preserve"> PAGEREF _Toc11988876 \h </w:instrText>
             </w:r>
             <w:r>
               <w:rPr>
@@ -4348,7 +4351,7 @@
                 <w:noProof/>
                 <w:webHidden/>
               </w:rPr>
-              <w:t>27</w:t>
+              <w:t>26</w:t>
             </w:r>
             <w:r>
               <w:rPr>
@@ -4372,7 +4375,7 @@
               <w:noProof/>
             </w:rPr>
           </w:pPr>
-          <w:hyperlink w:anchor="_Toc11812404" w:history="1">
+          <w:hyperlink w:anchor="_Toc11988877" w:history="1">
             <w:r>
               <w:rPr>
                 <w:rStyle w:val="Hyperlink"/>
@@ -4399,7 +4402,7 @@
                 <w:noProof/>
                 <w:webHidden/>
               </w:rPr>
-              <w:instrText xml:space="preserve"> PAGEREF _Toc11812404 \h </w:instrText>
+              <w:instrText xml:space="preserve"> PAGEREF _Toc11988877 \h </w:instrText>
             </w:r>
             <w:r>
               <w:rPr>
@@ -4419,7 +4422,7 @@
                 <w:noProof/>
                 <w:webHidden/>
               </w:rPr>
-              <w:t>27</w:t>
+              <w:t>26</w:t>
             </w:r>
             <w:r>
               <w:rPr>
@@ -4443,7 +4446,7 @@
               <w:noProof/>
             </w:rPr>
           </w:pPr>
-          <w:hyperlink w:anchor="_Toc11812405" w:history="1">
+          <w:hyperlink w:anchor="_Toc11988878" w:history="1">
             <w:r>
               <w:rPr>
                 <w:rStyle w:val="Hyperlink"/>
@@ -4470,7 +4473,7 @@
                 <w:noProof/>
                 <w:webHidden/>
               </w:rPr>
-              <w:instrText xml:space="preserve"> PAGEREF _Toc11812405 \h </w:instrText>
+              <w:instrText xml:space="preserve"> PAGEREF _Toc11988878 \h </w:instrText>
             </w:r>
             <w:r>
               <w:rPr>
@@ -4490,7 +4493,7 @@
                 <w:noProof/>
                 <w:webHidden/>
               </w:rPr>
-              <w:t>28</w:t>
+              <w:t>27</w:t>
             </w:r>
             <w:r>
               <w:rPr>
@@ -4514,7 +4517,7 @@
               <w:noProof/>
             </w:rPr>
           </w:pPr>
-          <w:hyperlink w:anchor="_Toc11812406" w:history="1">
+          <w:hyperlink w:anchor="_Toc11988879" w:history="1">
             <w:r>
               <w:rPr>
                 <w:rStyle w:val="Hyperlink"/>
@@ -4541,7 +4544,7 @@
                 <w:noProof/>
                 <w:webHidden/>
               </w:rPr>
-              <w:instrText xml:space="preserve"> PAGEREF _Toc11812406 \h </w:instrText>
+              <w:instrText xml:space="preserve"> PAGEREF _Toc11988879 \h </w:instrText>
             </w:r>
             <w:r>
               <w:rPr>
@@ -4561,7 +4564,7 @@
                 <w:noProof/>
                 <w:webHidden/>
               </w:rPr>
-              <w:t>28</w:t>
+              <w:t>27</w:t>
             </w:r>
             <w:r>
               <w:rPr>
@@ -4587,7 +4590,7 @@
               <w:szCs w:val="24"/>
             </w:rPr>
           </w:pPr>
-          <w:hyperlink w:anchor="_Toc11812407" w:history="1">
+          <w:hyperlink w:anchor="_Toc11988880" w:history="1">
             <w:r>
               <w:rPr>
                 <w:rStyle w:val="Hyperlink"/>
@@ -4614,7 +4617,7 @@
                 <w:noProof/>
                 <w:webHidden/>
               </w:rPr>
-              <w:instrText xml:space="preserve"> PAGEREF _Toc11812407 \h </w:instrText>
+              <w:instrText xml:space="preserve"> PAGEREF _Toc11988880 \h </w:instrText>
             </w:r>
             <w:r>
               <w:rPr>
@@ -4634,7 +4637,7 @@
                 <w:noProof/>
                 <w:webHidden/>
               </w:rPr>
-              <w:t>28</w:t>
+              <w:t>27</w:t>
             </w:r>
             <w:r>
               <w:rPr>
@@ -4660,7 +4663,7 @@
               <w:szCs w:val="24"/>
             </w:rPr>
           </w:pPr>
-          <w:hyperlink w:anchor="_Toc11812408" w:history="1">
+          <w:hyperlink w:anchor="_Toc11988881" w:history="1">
             <w:r>
               <w:rPr>
                 <w:rStyle w:val="Hyperlink"/>
@@ -4687,7 +4690,7 @@
                 <w:noProof/>
                 <w:webHidden/>
               </w:rPr>
-              <w:instrText xml:space="preserve"> PAGEREF _Toc11812408 \h </w:instrText>
+              <w:instrText xml:space="preserve"> PAGEREF _Toc11988881 \h </w:instrText>
             </w:r>
             <w:r>
               <w:rPr>
@@ -4707,7 +4710,7 @@
                 <w:noProof/>
                 <w:webHidden/>
               </w:rPr>
-              <w:t>28</w:t>
+              <w:t>27</w:t>
             </w:r>
             <w:r>
               <w:rPr>
@@ -4731,7 +4734,7 @@
               <w:szCs w:val="24"/>
             </w:rPr>
           </w:pPr>
-          <w:hyperlink w:anchor="_Toc11812409" w:history="1">
+          <w:hyperlink w:anchor="_Toc11988882" w:history="1">
             <w:r>
               <w:rPr>
                 <w:rStyle w:val="Hyperlink"/>
@@ -4758,7 +4761,7 @@
                 <w:noProof/>
                 <w:webHidden/>
               </w:rPr>
-              <w:instrText xml:space="preserve"> PAGEREF _Toc11812409 \h </w:instrText>
+              <w:instrText xml:space="preserve"> PAGEREF _Toc11988882 \h </w:instrText>
             </w:r>
             <w:r>
               <w:rPr>
@@ -4778,7 +4781,7 @@
                 <w:noProof/>
                 <w:webHidden/>
               </w:rPr>
-              <w:t>28</w:t>
+              <w:t>27</w:t>
             </w:r>
             <w:r>
               <w:rPr>
@@ -4802,7 +4805,7 @@
               <w:szCs w:val="24"/>
             </w:rPr>
           </w:pPr>
-          <w:hyperlink w:anchor="_Toc11812410" w:history="1">
+          <w:hyperlink w:anchor="_Toc11988883" w:history="1">
             <w:r>
               <w:rPr>
                 <w:rStyle w:val="Hyperlink"/>
@@ -4829,7 +4832,7 @@
                 <w:noProof/>
                 <w:webHidden/>
               </w:rPr>
-              <w:instrText xml:space="preserve"> PAGEREF _Toc11812410 \h </w:instrText>
+              <w:instrText xml:space="preserve"> PAGEREF _Toc11988883 \h </w:instrText>
             </w:r>
             <w:r>
               <w:rPr>
@@ -4849,7 +4852,7 @@
                 <w:noProof/>
                 <w:webHidden/>
               </w:rPr>
-              <w:t>29</w:t>
+              <w:t>28</w:t>
             </w:r>
             <w:r>
               <w:rPr>
@@ -4873,7 +4876,7 @@
               <w:szCs w:val="24"/>
             </w:rPr>
           </w:pPr>
-          <w:hyperlink w:anchor="_Toc11812411" w:history="1">
+          <w:hyperlink w:anchor="_Toc11988884" w:history="1">
             <w:r>
               <w:rPr>
                 <w:rStyle w:val="Hyperlink"/>
@@ -4900,7 +4903,7 @@
                 <w:noProof/>
                 <w:webHidden/>
               </w:rPr>
-              <w:instrText xml:space="preserve"> PAGEREF _Toc11812411 \h </w:instrText>
+              <w:instrText xml:space="preserve"> PAGEREF _Toc11988884 \h </w:instrText>
             </w:r>
             <w:r>
               <w:rPr>
@@ -4920,7 +4923,7 @@
                 <w:noProof/>
                 <w:webHidden/>
               </w:rPr>
-              <w:t>29</w:t>
+              <w:t>28</w:t>
             </w:r>
             <w:r>
               <w:rPr>
@@ -4944,7 +4947,7 @@
               <w:noProof/>
             </w:rPr>
           </w:pPr>
-          <w:hyperlink w:anchor="_Toc11812412" w:history="1">
+          <w:hyperlink w:anchor="_Toc11988885" w:history="1">
             <w:r>
               <w:rPr>
                 <w:rStyle w:val="Hyperlink"/>
@@ -4971,7 +4974,7 @@
                 <w:noProof/>
                 <w:webHidden/>
               </w:rPr>
-              <w:instrText xml:space="preserve"> PAGEREF _Toc11812412 \h </w:instrText>
+              <w:instrText xml:space="preserve"> PAGEREF _Toc11988885 \h </w:instrText>
             </w:r>
             <w:r>
               <w:rPr>
@@ -4991,7 +4994,7 @@
                 <w:noProof/>
                 <w:webHidden/>
               </w:rPr>
-              <w:t>29</w:t>
+              <w:t>28</w:t>
             </w:r>
             <w:r>
               <w:rPr>
@@ -5015,7 +5018,7 @@
               <w:noProof/>
             </w:rPr>
           </w:pPr>
-          <w:hyperlink w:anchor="_Toc11812413" w:history="1">
+          <w:hyperlink w:anchor="_Toc11988886" w:history="1">
             <w:r>
               <w:rPr>
                 <w:rStyle w:val="Hyperlink"/>
@@ -5042,7 +5045,7 @@
                 <w:noProof/>
                 <w:webHidden/>
               </w:rPr>
-              <w:instrText xml:space="preserve"> PAGEREF _Toc11812413 \h </w:instrText>
+              <w:instrText xml:space="preserve"> PAGEREF _Toc11988886 \h </w:instrText>
             </w:r>
             <w:r>
               <w:rPr>
@@ -5062,7 +5065,7 @@
                 <w:noProof/>
                 <w:webHidden/>
               </w:rPr>
-              <w:t>31</w:t>
+              <w:t>30</w:t>
             </w:r>
             <w:r>
               <w:rPr>
@@ -5088,7 +5091,7 @@
               <w:szCs w:val="24"/>
             </w:rPr>
           </w:pPr>
-          <w:hyperlink w:anchor="_Toc11812414" w:history="1">
+          <w:hyperlink w:anchor="_Toc11988887" w:history="1">
             <w:r>
               <w:rPr>
                 <w:rStyle w:val="Hyperlink"/>
@@ -5115,7 +5118,7 @@
                 <w:noProof/>
                 <w:webHidden/>
               </w:rPr>
-              <w:instrText xml:space="preserve"> PAGEREF _Toc11812414 \h </w:instrText>
+              <w:instrText xml:space="preserve"> PAGEREF _Toc11988887 \h </w:instrText>
             </w:r>
             <w:r>
               <w:rPr>
@@ -5135,7 +5138,7 @@
                 <w:noProof/>
                 <w:webHidden/>
               </w:rPr>
-              <w:t>31</w:t>
+              <w:t>30</w:t>
             </w:r>
             <w:r>
               <w:rPr>
@@ -5159,7 +5162,7 @@
               <w:noProof/>
             </w:rPr>
           </w:pPr>
-          <w:hyperlink w:anchor="_Toc11812415" w:history="1">
+          <w:hyperlink w:anchor="_Toc11988888" w:history="1">
             <w:r>
               <w:rPr>
                 <w:rStyle w:val="Hyperlink"/>
@@ -5186,7 +5189,7 @@
                 <w:noProof/>
                 <w:webHidden/>
               </w:rPr>
-              <w:instrText xml:space="preserve"> PAGEREF _Toc11812415 \h </w:instrText>
+              <w:instrText xml:space="preserve"> PAGEREF _Toc11988888 \h </w:instrText>
             </w:r>
             <w:r>
               <w:rPr>
@@ -5206,7 +5209,7 @@
                 <w:noProof/>
                 <w:webHidden/>
               </w:rPr>
-              <w:t>33</w:t>
+              <w:t>32</w:t>
             </w:r>
             <w:r>
               <w:rPr>
@@ -5232,7 +5235,7 @@
               <w:szCs w:val="24"/>
             </w:rPr>
           </w:pPr>
-          <w:hyperlink w:anchor="_Toc11812416" w:history="1">
+          <w:hyperlink w:anchor="_Toc11988889" w:history="1">
             <w:r>
               <w:rPr>
                 <w:rStyle w:val="Hyperlink"/>
@@ -5259,7 +5262,7 @@
                 <w:noProof/>
                 <w:webHidden/>
               </w:rPr>
-              <w:instrText xml:space="preserve"> PAGEREF _Toc11812416 \h </w:instrText>
+              <w:instrText xml:space="preserve"> PAGEREF _Toc11988889 \h </w:instrText>
             </w:r>
             <w:r>
               <w:rPr>
@@ -5279,7 +5282,7 @@
                 <w:noProof/>
                 <w:webHidden/>
               </w:rPr>
-              <w:t>33</w:t>
+              <w:t>32</w:t>
             </w:r>
             <w:r>
               <w:rPr>
@@ -5305,7 +5308,7 @@
               <w:szCs w:val="24"/>
             </w:rPr>
           </w:pPr>
-          <w:hyperlink w:anchor="_Toc11812417" w:history="1">
+          <w:hyperlink w:anchor="_Toc11988890" w:history="1">
             <w:r>
               <w:rPr>
                 <w:rStyle w:val="Hyperlink"/>
@@ -5332,7 +5335,7 @@
                 <w:noProof/>
                 <w:webHidden/>
               </w:rPr>
-              <w:instrText xml:space="preserve"> PAGEREF _Toc11812417 \h </w:instrText>
+              <w:instrText xml:space="preserve"> PAGEREF _Toc11988890 \h </w:instrText>
             </w:r>
             <w:r>
               <w:rPr>
@@ -5352,7 +5355,7 @@
                 <w:noProof/>
                 <w:webHidden/>
               </w:rPr>
-              <w:t>33</w:t>
+              <w:t>32</w:t>
             </w:r>
             <w:r>
               <w:rPr>
@@ -5378,7 +5381,7 @@
               <w:szCs w:val="24"/>
             </w:rPr>
           </w:pPr>
-          <w:hyperlink w:anchor="_Toc11812418" w:history="1">
+          <w:hyperlink w:anchor="_Toc11988891" w:history="1">
             <w:r>
               <w:rPr>
                 <w:rStyle w:val="Hyperlink"/>
@@ -5405,7 +5408,7 @@
                 <w:noProof/>
                 <w:webHidden/>
               </w:rPr>
-              <w:instrText xml:space="preserve"> PAGEREF _Toc11812418 \h </w:instrText>
+              <w:instrText xml:space="preserve"> PAGEREF _Toc11988891 \h </w:instrText>
             </w:r>
             <w:r>
               <w:rPr>
@@ -5425,7 +5428,7 @@
                 <w:noProof/>
                 <w:webHidden/>
               </w:rPr>
-              <w:t>33</w:t>
+              <w:t>32</w:t>
             </w:r>
             <w:r>
               <w:rPr>
@@ -5451,7 +5454,7 @@
               <w:szCs w:val="24"/>
             </w:rPr>
           </w:pPr>
-          <w:hyperlink w:anchor="_Toc11812419" w:history="1">
+          <w:hyperlink w:anchor="_Toc11988892" w:history="1">
             <w:r>
               <w:rPr>
                 <w:rStyle w:val="Hyperlink"/>
@@ -5478,7 +5481,7 @@
                 <w:noProof/>
                 <w:webHidden/>
               </w:rPr>
-              <w:instrText xml:space="preserve"> PAGEREF _Toc11812419 \h </w:instrText>
+              <w:instrText xml:space="preserve"> PAGEREF _Toc11988892 \h </w:instrText>
             </w:r>
             <w:r>
               <w:rPr>
@@ -5498,7 +5501,7 @@
                 <w:noProof/>
                 <w:webHidden/>
               </w:rPr>
-              <w:t>33</w:t>
+              <w:t>32</w:t>
             </w:r>
             <w:r>
               <w:rPr>
@@ -5522,7 +5525,7 @@
               <w:noProof/>
             </w:rPr>
           </w:pPr>
-          <w:hyperlink w:anchor="_Toc11812420" w:history="1">
+          <w:hyperlink w:anchor="_Toc11988893" w:history="1">
             <w:r>
               <w:rPr>
                 <w:rStyle w:val="Hyperlink"/>
@@ -5549,7 +5552,7 @@
                 <w:noProof/>
                 <w:webHidden/>
               </w:rPr>
-              <w:instrText xml:space="preserve"> PAGEREF _Toc11812420 \h </w:instrText>
+              <w:instrText xml:space="preserve"> PAGEREF _Toc11988893 \h </w:instrText>
             </w:r>
             <w:r>
               <w:rPr>
@@ -5569,7 +5572,7 @@
                 <w:noProof/>
                 <w:webHidden/>
               </w:rPr>
-              <w:t>34</w:t>
+              <w:t>33</w:t>
             </w:r>
             <w:r>
               <w:rPr>
@@ -5595,7 +5598,7 @@
               <w:szCs w:val="24"/>
             </w:rPr>
           </w:pPr>
-          <w:hyperlink w:anchor="_Toc11812421" w:history="1">
+          <w:hyperlink w:anchor="_Toc11988894" w:history="1">
             <w:r>
               <w:rPr>
                 <w:rStyle w:val="Hyperlink"/>
@@ -5622,7 +5625,7 @@
                 <w:noProof/>
                 <w:webHidden/>
               </w:rPr>
-              <w:instrText xml:space="preserve"> PAGEREF _Toc11812421 \h </w:instrText>
+              <w:instrText xml:space="preserve"> PAGEREF _Toc11988894 \h </w:instrText>
             </w:r>
             <w:r>
               <w:rPr>
@@ -5642,7 +5645,7 @@
                 <w:noProof/>
                 <w:webHidden/>
               </w:rPr>
-              <w:t>34</w:t>
+              <w:t>33</w:t>
             </w:r>
             <w:r>
               <w:rPr>
@@ -5668,7 +5671,7 @@
               <w:szCs w:val="24"/>
             </w:rPr>
           </w:pPr>
-          <w:hyperlink w:anchor="_Toc11812422" w:history="1">
+          <w:hyperlink w:anchor="_Toc11988895" w:history="1">
             <w:r>
               <w:rPr>
                 <w:rStyle w:val="Hyperlink"/>
@@ -5695,7 +5698,7 @@
                 <w:noProof/>
                 <w:webHidden/>
               </w:rPr>
-              <w:instrText xml:space="preserve"> PAGEREF _Toc11812422 \h </w:instrText>
+              <w:instrText xml:space="preserve"> PAGEREF _Toc11988895 \h </w:instrText>
             </w:r>
             <w:r>
               <w:rPr>
@@ -5715,7 +5718,7 @@
                 <w:noProof/>
                 <w:webHidden/>
               </w:rPr>
-              <w:t>34</w:t>
+              <w:t>33</w:t>
             </w:r>
             <w:r>
               <w:rPr>
@@ -5741,7 +5744,7 @@
               <w:szCs w:val="24"/>
             </w:rPr>
           </w:pPr>
-          <w:hyperlink w:anchor="_Toc11812423" w:history="1">
+          <w:hyperlink w:anchor="_Toc11988896" w:history="1">
             <w:r>
               <w:rPr>
                 <w:rStyle w:val="Hyperlink"/>
@@ -5768,7 +5771,7 @@
                 <w:noProof/>
                 <w:webHidden/>
               </w:rPr>
-              <w:instrText xml:space="preserve"> PAGEREF _Toc11812423 \h </w:instrText>
+              <w:instrText xml:space="preserve"> PAGEREF _Toc11988896 \h </w:instrText>
             </w:r>
             <w:r>
               <w:rPr>
@@ -5788,7 +5791,7 @@
                 <w:noProof/>
                 <w:webHidden/>
               </w:rPr>
-              <w:t>35</w:t>
+              <w:t>34</w:t>
             </w:r>
             <w:r>
               <w:rPr>
@@ -5814,7 +5817,7 @@
               <w:szCs w:val="24"/>
             </w:rPr>
           </w:pPr>
-          <w:hyperlink w:anchor="_Toc11812424" w:history="1">
+          <w:hyperlink w:anchor="_Toc11988897" w:history="1">
             <w:r>
               <w:rPr>
                 <w:rStyle w:val="Hyperlink"/>
@@ -5841,7 +5844,7 @@
                 <w:noProof/>
                 <w:webHidden/>
               </w:rPr>
-              <w:instrText xml:space="preserve"> PAGEREF _Toc11812424 \h </w:instrText>
+              <w:instrText xml:space="preserve"> PAGEREF _Toc11988897 \h </w:instrText>
             </w:r>
             <w:r>
               <w:rPr>
@@ -5861,7 +5864,80 @@
                 <w:noProof/>
                 <w:webHidden/>
               </w:rPr>
-              <w:t>36</w:t>
+              <w:t>35</w:t>
+            </w:r>
+            <w:r>
+              <w:rPr>
+                <w:noProof/>
+                <w:webHidden/>
+              </w:rPr>
+              <w:fldChar w:fldCharType="end"/>
+            </w:r>
+          </w:hyperlink>
+        </w:p>
+        <w:p>
+          <w:pPr>
+            <w:pStyle w:val="TOC2"/>
+            <w:tabs>
+              <w:tab w:val="right" w:leader="dot" w:pos="10790"/>
+            </w:tabs>
+            <w:rPr>
+              <w:rFonts w:eastAsiaTheme="minorEastAsia"/>
+              <w:b w:val="0"/>
+              <w:bCs w:val="0"/>
+              <w:noProof/>
+              <w:sz w:val="24"/>
+              <w:szCs w:val="24"/>
+            </w:rPr>
+          </w:pPr>
+          <w:hyperlink w:anchor="_Toc11988898" w:history="1">
+            <w:r>
+              <w:rPr>
+                <w:rStyle w:val="Hyperlink"/>
+                <w:noProof/>
+              </w:rPr>
+              <w:t>Get Calendar Parts like Year, Month, Day, Hour from a Timestamp</w:t>
+            </w:r>
+            <w:r>
+              <w:rPr>
+                <w:noProof/>
+                <w:webHidden/>
+              </w:rPr>
+              <w:tab/>
+            </w:r>
+            <w:r>
+              <w:rPr>
+                <w:noProof/>
+                <w:webHidden/>
+              </w:rPr>
+              <w:fldChar w:fldCharType="begin"/>
+            </w:r>
+            <w:r>
+              <w:rPr>
+                <w:noProof/>
+                <w:webHidden/>
+              </w:rPr>
+              <w:instrText xml:space="preserve"> PAGEREF _Toc11988898 \h </w:instrText>
+            </w:r>
+            <w:r>
+              <w:rPr>
+                <w:noProof/>
+                <w:webHidden/>
+              </w:rPr>
+            </w:r>
+            <w:r>
+              <w:rPr>
+                <w:noProof/>
+                <w:webHidden/>
+              </w:rPr>
+              <w:fldChar w:fldCharType="separate"/>
+            </w:r>
+            <w:r>
+              <w:rPr>
+                <w:noProof/>
+                <w:webHidden/>
+              </w:rPr>
+              <w:t>35</w:t>
             </w:r>
             <w:r>
               <w:rPr>
@@ -5885,7 +5961,7 @@
               <w:noProof/>
             </w:rPr>
           </w:pPr>
-          <w:hyperlink w:anchor="_Toc11812425" w:history="1">
+          <w:hyperlink w:anchor="_Toc11988899" w:history="1">
             <w:r>
               <w:rPr>
                 <w:rStyle w:val="Hyperlink"/>
@@ -5912,7 +5988,7 @@
                 <w:noProof/>
                 <w:webHidden/>
               </w:rPr>
-              <w:instrText xml:space="preserve"> PAGEREF _Toc11812425 \h </w:instrText>
+              <w:instrText xml:space="preserve"> PAGEREF _Toc11988899 \h </w:instrText>
             </w:r>
             <w:r>
               <w:rPr>
@@ -5932,7 +6008,7 @@
                 <w:noProof/>
                 <w:webHidden/>
               </w:rPr>
-              <w:t>37</w:t>
+              <w:t>36</w:t>
             </w:r>
             <w:r>
               <w:rPr>
@@ -5956,7 +6032,7 @@
               <w:noProof/>
             </w:rPr>
           </w:pPr>
-          <w:hyperlink w:anchor="_Toc11812426" w:history="1">
+          <w:hyperlink w:anchor="_Toc11988900" w:history="1">
             <w:r>
               <w:rPr>
                 <w:rStyle w:val="Hyperlink"/>
@@ -5983,7 +6059,7 @@
                 <w:noProof/>
                 <w:webHidden/>
               </w:rPr>
-              <w:instrText xml:space="preserve"> PAGEREF _Toc11812426 \h </w:instrText>
+              <w:instrText xml:space="preserve"> PAGEREF _Toc11988900 \h </w:instrText>
             </w:r>
             <w:r>
               <w:rPr>
@@ -6003,7 +6079,7 @@
                 <w:noProof/>
                 <w:webHidden/>
               </w:rPr>
-              <w:t>37</w:t>
+              <w:t>36</w:t>
             </w:r>
             <w:r>
               <w:rPr>
@@ -6041,7 +6117,7 @@
         <w:pStyle w:val="Heading1"/>
         <w:ind w:left="0"/>
       </w:pPr>
-      <w:bookmarkStart w:id="1" w:name="_Toc11812345"/>
+      <w:bookmarkStart w:id="1" w:name="_Toc11988818"/>
       <w:r>
         <w:t>Command Shell Execution Within iPython</w:t>
       </w:r>
@@ -6099,9 +6175,8 @@
       <w:pPr>
         <w:pStyle w:val="Heading2"/>
       </w:pPr>
-      <w:bookmarkStart w:id="2" w:name="_Toc11812346"/>
-      <w:r>
-        <w:lastRenderedPageBreak/>
+      <w:bookmarkStart w:id="2" w:name="_Toc11988819"/>
+      <w:r>
         <w:t>Configure Spark from a jupyter notebook command</w:t>
       </w:r>
       <w:bookmarkEnd w:id="2"/>
@@ -6133,7 +6208,7 @@
       <w:pPr>
         <w:pStyle w:val="Heading2"/>
       </w:pPr>
-      <w:bookmarkStart w:id="3" w:name="_Toc11812347"/>
+      <w:bookmarkStart w:id="3" w:name="_Toc11988820"/>
       <w:r>
         <w:t>Copy a</w:t>
       </w:r>
@@ -6165,7 +6240,7 @@
       <w:pPr>
         <w:pStyle w:val="Heading2"/>
       </w:pPr>
-      <w:bookmarkStart w:id="4" w:name="_Toc11812348"/>
+      <w:bookmarkStart w:id="4" w:name="_Toc11988821"/>
       <w:r>
         <w:t>Delete an HDFS directory using jupyter notebook</w:t>
       </w:r>
@@ -6219,7 +6294,7 @@
       <w:pPr>
         <w:pStyle w:val="Heading2"/>
       </w:pPr>
-      <w:bookmarkStart w:id="5" w:name="_Toc11812349"/>
+      <w:bookmarkStart w:id="5" w:name="_Toc11988822"/>
       <w:r>
         <w:t>Examine Underlying HDFS Directory Structures in a Jupyter Notebook</w:t>
       </w:r>
@@ -6981,6 +7056,7 @@
           <w:sz w:val="20"/>
           <w:szCs w:val="20"/>
         </w:rPr>
+        <w:lastRenderedPageBreak/>
         <w:t xml:space="preserve"> 'metastore_db',</w:t>
       </w:r>
     </w:p>
@@ -7061,7 +7137,6 @@
           <w:sz w:val="20"/>
           <w:szCs w:val="20"/>
         </w:rPr>
-        <w:lastRenderedPageBreak/>
         <w:t xml:space="preserve"> 'Untitled.ipynb']</w:t>
       </w:r>
     </w:p>
@@ -8705,7 +8780,17 @@
           <w:sz w:val="20"/>
           <w:szCs w:val="20"/>
         </w:rPr>
-        <w:t>DataFrame[CORRIDOR: string, DRIVER_ETA_MINS_REM: double, HOUR_OF_DAY: double, KM_REMAINING: double, LATITUDE: double, LAT_LON_CORR: string, LONGITUDE: double, MINS_REMAINING: double, SHIPMENT_ID: string, carrier: string, currentLocationTime: string, dest_lat: double, dest_lon: double, hour_of_day_local: double, plannedArrivalTime: string]</w:t>
+        <w:t>DataFrame[CORRIDOR: string, DRIVER_ETA_MINS_REM: double, HOUR_OF_DAY: double, KM_REMAINING: double, LATITUDE: double, LAT_LON_CORR: string, LONGITUDE: double, MINS_REMAINING: dou</w:t>
+      </w:r>
+      <w:r>
+        <w:rPr>
+          <w:rFonts w:ascii="Courier" w:hAnsi="Courier" w:cs="Courier New"/>
+          <w:color w:val="000000"/>
+          <w:sz w:val="20"/>
+          <w:szCs w:val="20"/>
+        </w:rPr>
+        <w:lastRenderedPageBreak/>
+        <w:t>ble, SHIPMENT_ID: string, carrier: string, currentLocationTime: string, dest_lat: double, dest_lon: double, hour_of_day_local: double, plannedArrivalTime: string]</w:t>
       </w:r>
     </w:p>
     <w:p>
@@ -8756,7 +8841,6 @@
           <w:sz w:val="21"/>
           <w:szCs w:val="21"/>
         </w:rPr>
-        <w:lastRenderedPageBreak/>
         <w:t>In [13]:</w:t>
       </w:r>
       <w:r>
@@ -9050,7 +9134,7 @@
       <w:pPr>
         <w:pStyle w:val="Heading2"/>
       </w:pPr>
-      <w:bookmarkStart w:id="6" w:name="_Toc11812350"/>
+      <w:bookmarkStart w:id="6" w:name="_Toc11988823"/>
       <w:r>
         <w:t>Set the spark timeout value</w:t>
       </w:r>
@@ -9082,7 +9166,7 @@
       <w:pPr>
         <w:pStyle w:val="Heading2"/>
       </w:pPr>
-      <w:bookmarkStart w:id="7" w:name="_Toc11812351"/>
+      <w:bookmarkStart w:id="7" w:name="_Toc11988824"/>
       <w:r>
         <w:t>Transfer a CSV file to HDFS</w:t>
       </w:r>
@@ -9195,7 +9279,7 @@
         </w:tabs>
         <w:ind w:left="0"/>
       </w:pPr>
-      <w:bookmarkStart w:id="8" w:name="_Toc11812352"/>
+      <w:bookmarkStart w:id="8" w:name="_Toc11988825"/>
       <w:r>
         <w:lastRenderedPageBreak/>
         <w:t>DataFrames (</w:t>
@@ -9210,7 +9294,7 @@
       <w:pPr>
         <w:pStyle w:val="Heading2"/>
       </w:pPr>
-      <w:bookmarkStart w:id="9" w:name="_Toc11812353"/>
+      <w:bookmarkStart w:id="9" w:name="_Toc11988826"/>
       <w:r>
         <w:t>Add a Column Based on Another Column</w:t>
       </w:r>
@@ -9681,7 +9765,7 @@
       <w:pPr>
         <w:pStyle w:val="Heading2"/>
       </w:pPr>
-      <w:bookmarkStart w:id="10" w:name="_Toc11812354"/>
+      <w:bookmarkStart w:id="10" w:name="_Toc11988827"/>
       <w:r>
         <w:t>Append an Array to a pySpark DataFrame</w:t>
       </w:r>
@@ -9785,7 +9869,7 @@
       <w:pPr>
         <w:pStyle w:val="Heading2"/>
       </w:pPr>
-      <w:bookmarkStart w:id="11" w:name="_Toc11812355"/>
+      <w:bookmarkStart w:id="11" w:name="_Toc11988828"/>
       <w:r>
         <w:t xml:space="preserve">Assign each Row a new </w:t>
       </w:r>
@@ -10201,7 +10285,7 @@
       <w:pPr>
         <w:pStyle w:val="Heading2"/>
       </w:pPr>
-      <w:bookmarkStart w:id="12" w:name="_Toc11812356"/>
+      <w:bookmarkStart w:id="12" w:name="_Toc11988829"/>
       <w:r>
         <w:t>Calculate Statistics on a DataFrame Column</w:t>
       </w:r>
@@ -10645,7 +10729,7 @@
       <w:pPr>
         <w:pStyle w:val="Heading2"/>
       </w:pPr>
-      <w:bookmarkStart w:id="13" w:name="_Toc11812357"/>
+      <w:bookmarkStart w:id="13" w:name="_Toc11988830"/>
       <w:r>
         <w:t>Change a DataFrame’s Column Names</w:t>
       </w:r>
@@ -11514,7 +11598,7 @@
       <w:pPr>
         <w:pStyle w:val="Heading2"/>
       </w:pPr>
-      <w:bookmarkStart w:id="14" w:name="_Toc11812358"/>
+      <w:bookmarkStart w:id="14" w:name="_Toc11988831"/>
       <w:r>
         <w:t>Concatenate 2 pySpark DataFrames, row-wise</w:t>
       </w:r>
@@ -12685,7 +12769,7 @@
       <w:pPr>
         <w:pStyle w:val="Heading2"/>
       </w:pPr>
-      <w:bookmarkStart w:id="15" w:name="_Toc11812359"/>
+      <w:bookmarkStart w:id="15" w:name="_Toc11988832"/>
       <w:r>
         <w:t>Convert a Pandas DataFrame to a pySpark DataFrame</w:t>
       </w:r>
@@ -12841,7 +12925,7 @@
       <w:pPr>
         <w:pStyle w:val="Heading2"/>
       </w:pPr>
-      <w:bookmarkStart w:id="16" w:name="_Toc11812360"/>
+      <w:bookmarkStart w:id="16" w:name="_Toc11988833"/>
       <w:r>
         <w:t xml:space="preserve">Convert a tab-delimited </w:t>
       </w:r>
@@ -13410,7 +13494,7 @@
       <w:pPr>
         <w:pStyle w:val="Heading2"/>
       </w:pPr>
-      <w:bookmarkStart w:id="17" w:name="_Toc11812361"/>
+      <w:bookmarkStart w:id="17" w:name="_Toc11988834"/>
       <w:r>
         <w:t>Convert a pySpark DataFrame to a Pandas DataFrame</w:t>
       </w:r>
@@ -13440,7 +13524,7 @@
       <w:pPr>
         <w:pStyle w:val="Heading2"/>
       </w:pPr>
-      <w:bookmarkStart w:id="18" w:name="_Toc11812362"/>
+      <w:bookmarkStart w:id="18" w:name="_Toc11988835"/>
       <w:r>
         <w:t>Convert a Timestamp Column to a Date Column</w:t>
       </w:r>
@@ -14990,7 +15074,7 @@
       <w:pPr>
         <w:pStyle w:val="Heading2"/>
       </w:pPr>
-      <w:bookmarkStart w:id="19" w:name="_Toc11812363"/>
+      <w:bookmarkStart w:id="19" w:name="_Toc11988836"/>
       <w:r>
         <w:t>Count the number of distinct values for a column</w:t>
       </w:r>
@@ -15318,7 +15402,7 @@
       <w:pPr>
         <w:pStyle w:val="Heading2"/>
       </w:pPr>
-      <w:bookmarkStart w:id="20" w:name="_Toc11812364"/>
+      <w:bookmarkStart w:id="20" w:name="_Toc11988837"/>
       <w:r>
         <w:t>Count the number of Missing Observations in each Column</w:t>
       </w:r>
@@ -15671,7 +15755,7 @@
       <w:pPr>
         <w:pStyle w:val="Heading2"/>
       </w:pPr>
-      <w:bookmarkStart w:id="21" w:name="_Toc11812365"/>
+      <w:bookmarkStart w:id="21" w:name="_Toc11988838"/>
       <w:r>
         <w:lastRenderedPageBreak/>
         <w:t>Create a DataFrame from Scratch</w:t>
@@ -16988,7 +17072,7 @@
       <w:pPr>
         <w:pStyle w:val="Heading2"/>
       </w:pPr>
-      <w:bookmarkStart w:id="22" w:name="_Toc11812366"/>
+      <w:bookmarkStart w:id="22" w:name="_Toc11988839"/>
       <w:r>
         <w:t>Create a new pySpark DataFrame Column from Existing Columns</w:t>
       </w:r>
@@ -17861,7 +17945,7 @@
       <w:pPr>
         <w:pStyle w:val="Heading2"/>
       </w:pPr>
-      <w:bookmarkStart w:id="23" w:name="_Toc11812367"/>
+      <w:bookmarkStart w:id="23" w:name="_Toc11988840"/>
       <w:r>
         <w:t>Display DataFrame Columns and Types</w:t>
       </w:r>
@@ -17933,7 +18017,7 @@
       <w:pPr>
         <w:pStyle w:val="Heading2"/>
       </w:pPr>
-      <w:bookmarkStart w:id="24" w:name="_Toc11812368"/>
+      <w:bookmarkStart w:id="24" w:name="_Toc11988841"/>
       <w:r>
         <w:t>DataFrame Schema</w:t>
       </w:r>
@@ -18115,7 +18199,7 @@
       <w:pPr>
         <w:pStyle w:val="Heading2"/>
       </w:pPr>
-      <w:bookmarkStart w:id="25" w:name="_Toc11812369"/>
+      <w:bookmarkStart w:id="25" w:name="_Toc11988842"/>
       <w:r>
         <w:t>Delete a Column from a pySpark DataFrame</w:t>
       </w:r>
@@ -18405,7 +18489,7 @@
       <w:pPr>
         <w:pStyle w:val="Heading2"/>
       </w:pPr>
-      <w:bookmarkStart w:id="26" w:name="_Toc11812370"/>
+      <w:bookmarkStart w:id="26" w:name="_Toc11988843"/>
       <w:r>
         <w:t>Drop Duplicate Rows</w:t>
       </w:r>
@@ -18438,7 +18522,7 @@
       <w:pPr>
         <w:pStyle w:val="Heading2"/>
       </w:pPr>
-      <w:bookmarkStart w:id="27" w:name="_Toc11812371"/>
+      <w:bookmarkStart w:id="27" w:name="_Toc11988844"/>
       <w:r>
         <w:lastRenderedPageBreak/>
         <w:t>Drop Duplicate Rows which are Identical except for the Index</w:t>
@@ -19270,7 +19354,7 @@
       <w:pPr>
         <w:pStyle w:val="Heading2"/>
       </w:pPr>
-      <w:bookmarkStart w:id="28" w:name="_Toc11812372"/>
+      <w:bookmarkStart w:id="28" w:name="_Toc11988845"/>
       <w:r>
         <w:t>Drop Rows which have a certain number of Columns with missing values</w:t>
       </w:r>
@@ -20145,7 +20229,7 @@
       <w:pPr>
         <w:pStyle w:val="Heading2"/>
       </w:pPr>
-      <w:bookmarkStart w:id="29" w:name="_Toc11812373"/>
+      <w:bookmarkStart w:id="29" w:name="_Toc11988846"/>
       <w:r>
         <w:lastRenderedPageBreak/>
         <w:t xml:space="preserve">Drop Rows </w:t>
@@ -20183,7 +20267,7 @@
       <w:pPr>
         <w:pStyle w:val="Heading2"/>
       </w:pPr>
-      <w:bookmarkStart w:id="30" w:name="_Toc11812374"/>
+      <w:bookmarkStart w:id="30" w:name="_Toc11988847"/>
       <w:r>
         <w:t>Execute SQL on a DataFrame</w:t>
       </w:r>
@@ -20290,7 +20374,7 @@
       <w:pPr>
         <w:pStyle w:val="Heading2"/>
       </w:pPr>
-      <w:bookmarkStart w:id="31" w:name="_Toc11812375"/>
+      <w:bookmarkStart w:id="31" w:name="_Toc11988848"/>
       <w:r>
         <w:t>Execute multiple functions on a DataFrame</w:t>
       </w:r>
@@ -20708,7 +20792,7 @@
       <w:pPr>
         <w:pStyle w:val="Heading2"/>
       </w:pPr>
-      <w:bookmarkStart w:id="32" w:name="_Toc11812376"/>
+      <w:bookmarkStart w:id="32" w:name="_Toc11988849"/>
       <w:r>
         <w:t>Explode a List inside a DataFrame column</w:t>
       </w:r>
@@ -21535,7 +21619,7 @@
       <w:pPr>
         <w:pStyle w:val="Heading3"/>
       </w:pPr>
-      <w:bookmarkStart w:id="33" w:name="_Toc11812377"/>
+      <w:bookmarkStart w:id="33" w:name="_Toc11988850"/>
       <w:r>
         <w:t xml:space="preserve">Explode an Array inside a DataFrame, but </w:t>
       </w:r>
@@ -21803,7 +21887,7 @@
       <w:pPr>
         <w:pStyle w:val="Heading2"/>
       </w:pPr>
-      <w:bookmarkStart w:id="34" w:name="_Toc11812378"/>
+      <w:bookmarkStart w:id="34" w:name="_Toc11988851"/>
       <w:r>
         <w:t>Export a Spark Data Frame</w:t>
       </w:r>
@@ -21873,7 +21957,7 @@
       <w:pPr>
         <w:pStyle w:val="Heading2"/>
       </w:pPr>
-      <w:bookmarkStart w:id="35" w:name="_Toc11812379"/>
+      <w:bookmarkStart w:id="35" w:name="_Toc11988852"/>
       <w:r>
         <w:t>Ex</w:t>
       </w:r>
@@ -21972,7 +22056,7 @@
       <w:pPr>
         <w:pStyle w:val="Heading2"/>
       </w:pPr>
-      <w:bookmarkStart w:id="36" w:name="_Toc11812380"/>
+      <w:bookmarkStart w:id="36" w:name="_Toc11988853"/>
       <w:r>
         <w:t>Extract a struct (structure) as a DataFrame</w:t>
       </w:r>
@@ -22012,7 +22096,7 @@
       <w:pPr>
         <w:pStyle w:val="Heading2"/>
       </w:pPr>
-      <w:bookmarkStart w:id="37" w:name="_Toc11812381"/>
+      <w:bookmarkStart w:id="37" w:name="_Toc11988854"/>
       <w:r>
         <w:t>Extract Distinct Values from a DataFrame</w:t>
       </w:r>
@@ -22180,7 +22264,7 @@
       <w:pPr>
         <w:pStyle w:val="Heading2"/>
       </w:pPr>
-      <w:bookmarkStart w:id="38" w:name="_Toc11812382"/>
+      <w:bookmarkStart w:id="38" w:name="_Toc11988855"/>
       <w:r>
         <w:t>Extract Nested JSON Data in Spark</w:t>
       </w:r>
@@ -22201,7 +22285,7 @@
       <w:pPr>
         <w:pStyle w:val="Heading2"/>
       </w:pPr>
-      <w:bookmarkStart w:id="39" w:name="_Toc11812383"/>
+      <w:bookmarkStart w:id="39" w:name="_Toc11988856"/>
       <w:r>
         <w:t>Fill in missing data in a pySpark DataFrame by imputing the means</w:t>
       </w:r>
@@ -23208,7 +23292,7 @@
       <w:pPr>
         <w:pStyle w:val="Heading2"/>
       </w:pPr>
-      <w:bookmarkStart w:id="40" w:name="_Toc11812384"/>
+      <w:bookmarkStart w:id="40" w:name="_Toc11988857"/>
       <w:r>
         <w:t xml:space="preserve">Filter </w:t>
       </w:r>
@@ -23286,17 +23370,13 @@
           <w:szCs w:val="26"/>
         </w:rPr>
       </w:pPr>
-      <w:r>
-        <w:br w:type="page"/>
-      </w:r>
     </w:p>
     <w:p>
       <w:pPr>
         <w:pStyle w:val="Heading2"/>
       </w:pPr>
-      <w:bookmarkStart w:id="41" w:name="_Toc11812385"/>
-      <w:r>
-        <w:lastRenderedPageBreak/>
+      <w:bookmarkStart w:id="41" w:name="_Toc11988858"/>
+      <w:r>
         <w:t>Get distinct values from a column</w:t>
       </w:r>
       <w:bookmarkEnd w:id="41"/>
@@ -23424,7 +23504,7 @@
       <w:pPr>
         <w:pStyle w:val="Heading2"/>
       </w:pPr>
-      <w:bookmarkStart w:id="42" w:name="_Toc11812386"/>
+      <w:bookmarkStart w:id="42" w:name="_Toc11988859"/>
       <w:r>
         <w:t>groupBy usage with</w:t>
       </w:r>
@@ -23599,6 +23679,7 @@
         <w:pStyle w:val="code"/>
       </w:pPr>
       <w:r>
+        <w:lastRenderedPageBreak/>
         <w:t># ...</w:t>
       </w:r>
     </w:p>
@@ -24015,7 +24096,6 @@
         <w:t xml:space="preserve">  .show(100)</w:t>
       </w:r>
     </w:p>
-    <w:p/>
     <w:p/>
     <w:p>
       <w:pPr>
@@ -24026,17 +24106,13 @@
           <w:szCs w:val="26"/>
         </w:rPr>
       </w:pPr>
-      <w:r>
-        <w:br w:type="page"/>
-      </w:r>
     </w:p>
     <w:p>
       <w:pPr>
         <w:pStyle w:val="Heading3"/>
       </w:pPr>
-      <w:bookmarkStart w:id="43" w:name="_Toc11812387"/>
-      <w:r>
-        <w:lastRenderedPageBreak/>
+      <w:bookmarkStart w:id="43" w:name="_Toc11988860"/>
+      <w:r>
         <w:t>groupBy and keep only the max value on the group</w:t>
       </w:r>
       <w:bookmarkEnd w:id="43"/>
@@ -24447,7 +24523,7 @@
       <w:pPr>
         <w:pStyle w:val="Heading2"/>
       </w:pPr>
-      <w:bookmarkStart w:id="44" w:name="_Toc11812388"/>
+      <w:bookmarkStart w:id="44" w:name="_Toc11988861"/>
       <w:r>
         <w:t>J</w:t>
       </w:r>
@@ -24519,6 +24595,7 @@
         <w:pStyle w:val="code"/>
       </w:pPr>
       <w:r>
+        <w:lastRenderedPageBreak/>
         <w:t xml:space="preserve">        (4, 144.5, 5.5, 33),</w:t>
       </w:r>
     </w:p>
@@ -24982,7 +25059,6 @@
           <w:sz w:val="21"/>
           <w:szCs w:val="21"/>
         </w:rPr>
-        <w:lastRenderedPageBreak/>
         <w:t>|  6|   false|   false|false|</w:t>
       </w:r>
     </w:p>
@@ -25560,7 +25636,7 @@
       <w:pPr>
         <w:pStyle w:val="Heading3"/>
       </w:pPr>
-      <w:bookmarkStart w:id="45" w:name="_Toc11812389"/>
+      <w:bookmarkStart w:id="45" w:name="_Toc11988862"/>
       <w:r>
         <w:lastRenderedPageBreak/>
         <w:t>Example with mismatched column names</w:t>
@@ -26005,7 +26081,7 @@
           <w:shd w:val="clear" w:color="auto" w:fill="F4F5F7"/>
         </w:rPr>
       </w:pPr>
-      <w:bookmarkStart w:id="46" w:name="_Toc11812390"/>
+      <w:bookmarkStart w:id="46" w:name="_Toc11988863"/>
       <w:r>
         <w:t xml:space="preserve">Loading a Schema while Correcting </w:t>
       </w:r>
@@ -26234,7 +26310,7 @@
       <w:pPr>
         <w:pStyle w:val="Heading2"/>
       </w:pPr>
-      <w:bookmarkStart w:id="47" w:name="_Toc11812391"/>
+      <w:bookmarkStart w:id="47" w:name="_Toc11988864"/>
       <w:r>
         <w:t>Read a DataFrame from a csv file</w:t>
       </w:r>
@@ -26260,7 +26336,7 @@
       <w:pPr>
         <w:pStyle w:val="Heading3"/>
       </w:pPr>
-      <w:bookmarkStart w:id="48" w:name="_Toc11812392"/>
+      <w:bookmarkStart w:id="48" w:name="_Toc11988865"/>
       <w:r>
         <w:t>Example 1</w:t>
       </w:r>
@@ -26351,7 +26427,7 @@
           <w:rFonts w:eastAsia="Times New Roman"/>
         </w:rPr>
       </w:pPr>
-      <w:bookmarkStart w:id="49" w:name="_Toc11812393"/>
+      <w:bookmarkStart w:id="49" w:name="_Toc11988866"/>
       <w:r>
         <w:rPr>
           <w:rFonts w:eastAsia="Times New Roman"/>
@@ -26666,7 +26742,7 @@
       <w:pPr>
         <w:pStyle w:val="Heading2"/>
       </w:pPr>
-      <w:bookmarkStart w:id="50" w:name="_Toc11812394"/>
+      <w:bookmarkStart w:id="50" w:name="_Toc11988867"/>
       <w:r>
         <w:t xml:space="preserve">Register </w:t>
       </w:r>
@@ -27036,7 +27112,7 @@
       <w:pPr>
         <w:pStyle w:val="Heading2"/>
       </w:pPr>
-      <w:bookmarkStart w:id="51" w:name="_Toc11812395"/>
+      <w:bookmarkStart w:id="51" w:name="_Toc11988868"/>
       <w:r>
         <w:lastRenderedPageBreak/>
         <w:t>Row Count of a DataFrame</w:t>
@@ -27074,7 +27150,7 @@
       <w:pPr>
         <w:pStyle w:val="Heading2"/>
       </w:pPr>
-      <w:bookmarkStart w:id="52" w:name="_Toc11812396"/>
+      <w:bookmarkStart w:id="52" w:name="_Toc11988869"/>
       <w:r>
         <w:t>Sample a DataFrame (approximate sample)</w:t>
       </w:r>
@@ -27111,7 +27187,7 @@
       <w:pPr>
         <w:pStyle w:val="Heading2"/>
       </w:pPr>
-      <w:bookmarkStart w:id="53" w:name="_Toc11812397"/>
+      <w:bookmarkStart w:id="53" w:name="_Toc11988870"/>
       <w:r>
         <w:t>selectExpr on a DataFrame</w:t>
       </w:r>
@@ -27366,7 +27442,7 @@
       <w:pPr>
         <w:pStyle w:val="Heading2"/>
       </w:pPr>
-      <w:bookmarkStart w:id="54" w:name="_Toc11812398"/>
+      <w:bookmarkStart w:id="54" w:name="_Toc11988871"/>
       <w:r>
         <w:lastRenderedPageBreak/>
         <w:t>Show the percentage of missing observations  in each column of a pySpark DataFrame</w:t>
@@ -27551,7 +27627,7 @@
       <w:pPr>
         <w:pStyle w:val="Heading2"/>
       </w:pPr>
-      <w:bookmarkStart w:id="55" w:name="_Toc11812399"/>
+      <w:bookmarkStart w:id="55" w:name="_Toc11988872"/>
       <w:r>
         <w:t>Sort a DataFrame</w:t>
       </w:r>
@@ -28562,7 +28638,7 @@
       <w:pPr>
         <w:pStyle w:val="Heading2"/>
       </w:pPr>
-      <w:bookmarkStart w:id="56" w:name="_Toc11812400"/>
+      <w:bookmarkStart w:id="56" w:name="_Toc11988873"/>
       <w:r>
         <w:lastRenderedPageBreak/>
         <w:t>Specify the schema programmatically</w:t>
@@ -28950,7 +29026,7 @@
       <w:pPr>
         <w:pStyle w:val="Heading2"/>
       </w:pPr>
-      <w:bookmarkStart w:id="57" w:name="_Toc11812401"/>
+      <w:bookmarkStart w:id="57" w:name="_Toc11988874"/>
       <w:r>
         <w:lastRenderedPageBreak/>
         <w:t xml:space="preserve">Statistics on </w:t>
@@ -28968,7 +29044,7 @@
       <w:pPr>
         <w:pStyle w:val="Heading3"/>
       </w:pPr>
-      <w:bookmarkStart w:id="58" w:name="_Toc11812402"/>
+      <w:bookmarkStart w:id="58" w:name="_Toc11988875"/>
       <w:r>
         <w:t>Calculate Mean and Median of a Column</w:t>
       </w:r>
@@ -29534,7 +29610,7 @@
       <w:pPr>
         <w:pStyle w:val="Heading3"/>
       </w:pPr>
-      <w:bookmarkStart w:id="59" w:name="_Toc11812403"/>
+      <w:bookmarkStart w:id="59" w:name="_Toc11988876"/>
       <w:r>
         <w:t>Statistics Summary for a pySpark DataFrame</w:t>
       </w:r>
@@ -29916,7 +29992,7 @@
         <w:pStyle w:val="Heading1"/>
         <w:ind w:left="0"/>
       </w:pPr>
-      <w:bookmarkStart w:id="60" w:name="_Toc11812404"/>
+      <w:bookmarkStart w:id="60" w:name="_Toc11988877"/>
       <w:r>
         <w:t>pyspark.sql</w:t>
       </w:r>
@@ -30067,7 +30143,7 @@
         <w:pStyle w:val="Heading1"/>
         <w:ind w:left="0"/>
       </w:pPr>
-      <w:bookmarkStart w:id="61" w:name="_Toc11812405"/>
+      <w:bookmarkStart w:id="61" w:name="_Toc11988878"/>
       <w:r>
         <w:lastRenderedPageBreak/>
         <w:t>Recover from a Lost Connection</w:t>
@@ -30137,7 +30213,7 @@
         <w:pStyle w:val="Heading1"/>
         <w:ind w:left="0"/>
       </w:pPr>
-      <w:bookmarkStart w:id="62" w:name="_Toc11812406"/>
+      <w:bookmarkStart w:id="62" w:name="_Toc11988879"/>
       <w:r>
         <w:t>SparkSQL</w:t>
       </w:r>
@@ -30149,7 +30225,7 @@
       <w:pPr>
         <w:pStyle w:val="Heading2"/>
       </w:pPr>
-      <w:bookmarkStart w:id="63" w:name="_Toc11812407"/>
+      <w:bookmarkStart w:id="63" w:name="_Toc11988880"/>
       <w:r>
         <w:t>Case Statements</w:t>
       </w:r>
@@ -30457,7 +30533,7 @@
       <w:pPr>
         <w:pStyle w:val="Heading2"/>
       </w:pPr>
-      <w:bookmarkStart w:id="64" w:name="_Toc11812408"/>
+      <w:bookmarkStart w:id="64" w:name="_Toc11988881"/>
       <w:r>
         <w:t>DataFrame  (pyspark.sql.dataframe.DataFrame)</w:t>
       </w:r>
@@ -30482,7 +30558,7 @@
       <w:pPr>
         <w:pStyle w:val="Heading3"/>
       </w:pPr>
-      <w:bookmarkStart w:id="65" w:name="_Toc11812409"/>
+      <w:bookmarkStart w:id="65" w:name="_Toc11988882"/>
       <w:r>
         <w:t>Read a Parquet File into a DataFrame</w:t>
       </w:r>
@@ -30549,7 +30625,7 @@
       <w:pPr>
         <w:pStyle w:val="Heading3"/>
       </w:pPr>
-      <w:bookmarkStart w:id="66" w:name="_Toc11812410"/>
+      <w:bookmarkStart w:id="66" w:name="_Toc11988883"/>
       <w:r>
         <w:lastRenderedPageBreak/>
         <w:t>Store DataFrame as Temp Table for Later Querying</w:t>
@@ -30634,7 +30710,7 @@
       <w:pPr>
         <w:pStyle w:val="Heading3"/>
       </w:pPr>
-      <w:bookmarkStart w:id="67" w:name="_Toc11812411"/>
+      <w:bookmarkStart w:id="67" w:name="_Toc11988884"/>
       <w:r>
         <w:t>Select an Array Element</w:t>
       </w:r>
@@ -30764,7 +30840,7 @@
         <w:pStyle w:val="Heading1"/>
         <w:ind w:left="0"/>
       </w:pPr>
-      <w:bookmarkStart w:id="68" w:name="_Toc11812412"/>
+      <w:bookmarkStart w:id="68" w:name="_Toc11988885"/>
       <w:r>
         <w:t>Invoke a python function from an SQL query</w:t>
       </w:r>
@@ -31711,7 +31787,7 @@
         <w:pStyle w:val="Heading1"/>
         <w:ind w:left="0"/>
       </w:pPr>
-      <w:bookmarkStart w:id="69" w:name="_Toc11812413"/>
+      <w:bookmarkStart w:id="69" w:name="_Toc11988886"/>
       <w:r>
         <w:lastRenderedPageBreak/>
         <w:t>Parquet</w:t>
@@ -31723,7 +31799,7 @@
       <w:pPr>
         <w:pStyle w:val="Heading2"/>
       </w:pPr>
-      <w:bookmarkStart w:id="70" w:name="_Toc11812414"/>
+      <w:bookmarkStart w:id="70" w:name="_Toc11988887"/>
       <w:r>
         <w:t>Explode a list or array data field</w:t>
       </w:r>
@@ -33447,7 +33523,7 @@
         <w:pStyle w:val="Heading1"/>
         <w:ind w:left="0"/>
       </w:pPr>
-      <w:bookmarkStart w:id="71" w:name="_Toc11812415"/>
+      <w:bookmarkStart w:id="71" w:name="_Toc11988888"/>
       <w:r>
         <w:lastRenderedPageBreak/>
         <w:t>Strings</w:t>
@@ -33459,7 +33535,7 @@
       <w:pPr>
         <w:pStyle w:val="Heading2"/>
       </w:pPr>
-      <w:bookmarkStart w:id="72" w:name="_Toc11812416"/>
+      <w:bookmarkStart w:id="72" w:name="_Toc11988889"/>
       <w:r>
         <w:t>Concatenate strings</w:t>
       </w:r>
@@ -33505,7 +33581,7 @@
       <w:pPr>
         <w:pStyle w:val="Heading2"/>
       </w:pPr>
-      <w:bookmarkStart w:id="73" w:name="_Toc11812417"/>
+      <w:bookmarkStart w:id="73" w:name="_Toc11988890"/>
       <w:r>
         <w:t>Convert a numeric field to a string</w:t>
       </w:r>
@@ -33776,7 +33852,7 @@
       <w:pPr>
         <w:pStyle w:val="Heading2"/>
       </w:pPr>
-      <w:bookmarkStart w:id="74" w:name="_Toc11812418"/>
+      <w:bookmarkStart w:id="74" w:name="_Toc11988891"/>
       <w:r>
         <w:t>StringIndexer</w:t>
       </w:r>
@@ -33789,7 +33865,7 @@
       <w:pPr>
         <w:pStyle w:val="Heading2"/>
       </w:pPr>
-      <w:bookmarkStart w:id="75" w:name="_Toc11812419"/>
+      <w:bookmarkStart w:id="75" w:name="_Toc11988892"/>
       <w:r>
         <w:t>Substring</w:t>
       </w:r>
@@ -33837,7 +33913,7 @@
         <w:pStyle w:val="Heading1"/>
         <w:ind w:left="0"/>
       </w:pPr>
-      <w:bookmarkStart w:id="76" w:name="_Toc11812420"/>
+      <w:bookmarkStart w:id="76" w:name="_Toc11988893"/>
       <w:r>
         <w:lastRenderedPageBreak/>
         <w:t>Timestamps</w:t>
@@ -33849,7 +33925,7 @@
       <w:pPr>
         <w:pStyle w:val="Heading2"/>
       </w:pPr>
-      <w:bookmarkStart w:id="77" w:name="_Toc11812421"/>
+      <w:bookmarkStart w:id="77" w:name="_Toc11988894"/>
       <w:r>
         <w:t>Calculate time difference (seconds) between two timestamps</w:t>
       </w:r>
@@ -34886,7 +34962,7 @@
       <w:pPr>
         <w:pStyle w:val="Heading2"/>
       </w:pPr>
-      <w:bookmarkStart w:id="78" w:name="_Toc11812422"/>
+      <w:bookmarkStart w:id="78" w:name="_Toc11988895"/>
       <w:r>
         <w:t>Convert string to timestamp</w:t>
       </w:r>
@@ -35177,7 +35253,7 @@
       <w:pPr>
         <w:pStyle w:val="Heading2"/>
       </w:pPr>
-      <w:bookmarkStart w:id="79" w:name="_Toc11812423"/>
+      <w:bookmarkStart w:id="79" w:name="_Toc11988896"/>
       <w:r>
         <w:t>Convert Unix Timestamp to Formatted Date</w:t>
       </w:r>
@@ -35507,7 +35583,7 @@
       <w:pPr>
         <w:pStyle w:val="Heading2"/>
       </w:pPr>
-      <w:bookmarkStart w:id="80" w:name="_Toc11812424"/>
+      <w:bookmarkStart w:id="80" w:name="_Toc11988897"/>
       <w:r>
         <w:lastRenderedPageBreak/>
         <w:t>Convert Unix Timestamp to ISO Standard Date and Time</w:t>
@@ -35538,6 +35614,47 @@
     <w:p/>
     <w:p/>
     <w:p>
+      <w:pPr>
+        <w:pStyle w:val="Heading2"/>
+      </w:pPr>
+      <w:bookmarkStart w:id="81" w:name="_Toc11988898"/>
+      <w:r>
+        <w:t>Get Calendar Parts like Year, Month, Day, Hour from a Timestamp</w:t>
+      </w:r>
+      <w:bookmarkEnd w:id="81"/>
+    </w:p>
+    <w:p/>
+    <w:p>
+      <w:pPr>
+        <w:pStyle w:val="code"/>
+      </w:pPr>
+      <w:r>
+        <w:t># year_udf  = udf(lambda timestamp:  time.gmtime(timestamp).tm_year, IntegerType())</w:t>
+      </w:r>
+    </w:p>
+    <w:p>
+      <w:pPr>
+        <w:pStyle w:val="code"/>
+      </w:pPr>
+      <w:r>
+        <w:t># month_udf = udf(lambda timestamp: time.gmtime(timestamp).tm_mon,  IntegerType())</w:t>
+      </w:r>
+    </w:p>
+    <w:p>
+      <w:pPr>
+        <w:pStyle w:val="code"/>
+      </w:pPr>
+      <w:r>
+        <w:t># day_udf   = udf(lambda timestamp: time.gmtime(timestamp).tm_mday, IntegerType())</w:t>
+      </w:r>
+    </w:p>
+    <w:p>
+      <w:pPr>
+        <w:pStyle w:val="code"/>
+      </w:pPr>
+      <w:r>
+        <w:t># hour_udf  = udf(lambda timestamp: time.gmtime(timestamp).tm_hour, IntegerType())</w:t>
+      </w:r>
       <w:r>
         <w:br w:type="page"/>
       </w:r>
@@ -35547,12 +35664,12 @@
         <w:pStyle w:val="Heading1"/>
         <w:ind w:left="0"/>
       </w:pPr>
-      <w:bookmarkStart w:id="81" w:name="_Toc11812425"/>
+      <w:bookmarkStart w:id="82" w:name="_Toc11988899"/>
       <w:r>
         <w:lastRenderedPageBreak/>
         <w:t>Appendix 1: pySpark DataTypes:</w:t>
       </w:r>
-      <w:bookmarkEnd w:id="81"/>
+      <w:bookmarkEnd w:id="82"/>
     </w:p>
     <w:p>
       <w:pPr>
@@ -35584,11 +35701,11 @@
         <w:pStyle w:val="Heading1"/>
         <w:ind w:left="0"/>
       </w:pPr>
-      <w:bookmarkStart w:id="82" w:name="_Toc11812426"/>
+      <w:bookmarkStart w:id="83" w:name="_Toc11988900"/>
       <w:r>
         <w:t>Appendix 2 :  Identifying Outliers</w:t>
       </w:r>
-      <w:bookmarkEnd w:id="82"/>
+      <w:bookmarkEnd w:id="83"/>
     </w:p>
     <w:p>
       <w:pPr>
@@ -39234,7 +39351,7 @@
 </file>
 
 <file path=customXml/itemProps1.xml><?xml version="1.0" encoding="utf-8"?>
-<ds:datastoreItem xmlns:ds="http://schemas.openxmlformats.org/officeDocument/2006/customXml" ds:itemID="{2EB427B8-AFCA-B940-B352-38FD4C2377BC}">
+<ds:datastoreItem xmlns:ds="http://schemas.openxmlformats.org/officeDocument/2006/customXml" ds:itemID="{612F1A56-3FEE-D14F-B195-DE69AC6D3270}">
   <ds:schemaRefs>
     <ds:schemaRef ds:uri="http://schemas.openxmlformats.org/officeDocument/2006/bibliography"/>
   </ds:schemaRefs>

</xml_diff>

<commit_message>
Don't truncate show() columns
</commit_message>
<xml_diff>
--- a/pySpark_Cheatsheet.docx
+++ b/pySpark_Cheatsheet.docx
@@ -39,13 +39,10 @@
             <w:ind w:left="-450"/>
           </w:pPr>
           <w:r>
-            <w:t>Table of Content</w:t>
+            <w:t>Table of Contents</w:t>
           </w:r>
           <w:bookmarkStart w:id="0" w:name="_GoBack"/>
           <w:bookmarkEnd w:id="0"/>
-          <w:r>
-            <w:t>s</w:t>
-          </w:r>
         </w:p>
         <w:p>
           <w:pPr>
@@ -77,7 +74,7 @@
             </w:rPr>
             <w:fldChar w:fldCharType="separate"/>
           </w:r>
-          <w:hyperlink w:anchor="_Toc11988818" w:history="1">
+          <w:hyperlink w:anchor="_Toc12070696" w:history="1">
             <w:r>
               <w:rPr>
                 <w:rStyle w:val="Hyperlink"/>
@@ -104,7 +101,7 @@
                 <w:noProof/>
                 <w:webHidden/>
               </w:rPr>
-              <w:instrText xml:space="preserve"> PAGEREF _Toc11988818 \h </w:instrText>
+              <w:instrText xml:space="preserve"> PAGEREF _Toc12070696 \h </w:instrText>
             </w:r>
             <w:r>
               <w:rPr>
@@ -150,7 +147,7 @@
               <w:szCs w:val="24"/>
             </w:rPr>
           </w:pPr>
-          <w:hyperlink w:anchor="_Toc11988819" w:history="1">
+          <w:hyperlink w:anchor="_Toc12070697" w:history="1">
             <w:r>
               <w:rPr>
                 <w:rStyle w:val="Hyperlink"/>
@@ -177,7 +174,7 @@
                 <w:noProof/>
                 <w:webHidden/>
               </w:rPr>
-              <w:instrText xml:space="preserve"> PAGEREF _Toc11988819 \h </w:instrText>
+              <w:instrText xml:space="preserve"> PAGEREF _Toc12070697 \h </w:instrText>
             </w:r>
             <w:r>
               <w:rPr>
@@ -223,7 +220,7 @@
               <w:szCs w:val="24"/>
             </w:rPr>
           </w:pPr>
-          <w:hyperlink w:anchor="_Toc11988820" w:history="1">
+          <w:hyperlink w:anchor="_Toc12070698" w:history="1">
             <w:r>
               <w:rPr>
                 <w:rStyle w:val="Hyperlink"/>
@@ -250,7 +247,7 @@
                 <w:noProof/>
                 <w:webHidden/>
               </w:rPr>
-              <w:instrText xml:space="preserve"> PAGEREF _Toc11988820 \h </w:instrText>
+              <w:instrText xml:space="preserve"> PAGEREF _Toc12070698 \h </w:instrText>
             </w:r>
             <w:r>
               <w:rPr>
@@ -296,7 +293,7 @@
               <w:szCs w:val="24"/>
             </w:rPr>
           </w:pPr>
-          <w:hyperlink w:anchor="_Toc11988821" w:history="1">
+          <w:hyperlink w:anchor="_Toc12070699" w:history="1">
             <w:r>
               <w:rPr>
                 <w:rStyle w:val="Hyperlink"/>
@@ -323,7 +320,7 @@
                 <w:noProof/>
                 <w:webHidden/>
               </w:rPr>
-              <w:instrText xml:space="preserve"> PAGEREF _Toc11988821 \h </w:instrText>
+              <w:instrText xml:space="preserve"> PAGEREF _Toc12070699 \h </w:instrText>
             </w:r>
             <w:r>
               <w:rPr>
@@ -369,7 +366,7 @@
               <w:szCs w:val="24"/>
             </w:rPr>
           </w:pPr>
-          <w:hyperlink w:anchor="_Toc11988822" w:history="1">
+          <w:hyperlink w:anchor="_Toc12070700" w:history="1">
             <w:r>
               <w:rPr>
                 <w:rStyle w:val="Hyperlink"/>
@@ -396,7 +393,7 @@
                 <w:noProof/>
                 <w:webHidden/>
               </w:rPr>
-              <w:instrText xml:space="preserve"> PAGEREF _Toc11988822 \h </w:instrText>
+              <w:instrText xml:space="preserve"> PAGEREF _Toc12070700 \h </w:instrText>
             </w:r>
             <w:r>
               <w:rPr>
@@ -442,7 +439,7 @@
               <w:szCs w:val="24"/>
             </w:rPr>
           </w:pPr>
-          <w:hyperlink w:anchor="_Toc11988823" w:history="1">
+          <w:hyperlink w:anchor="_Toc12070701" w:history="1">
             <w:r>
               <w:rPr>
                 <w:rStyle w:val="Hyperlink"/>
@@ -469,7 +466,7 @@
                 <w:noProof/>
                 <w:webHidden/>
               </w:rPr>
-              <w:instrText xml:space="preserve"> PAGEREF _Toc11988823 \h </w:instrText>
+              <w:instrText xml:space="preserve"> PAGEREF _Toc12070701 \h </w:instrText>
             </w:r>
             <w:r>
               <w:rPr>
@@ -515,7 +512,7 @@
               <w:szCs w:val="24"/>
             </w:rPr>
           </w:pPr>
-          <w:hyperlink w:anchor="_Toc11988824" w:history="1">
+          <w:hyperlink w:anchor="_Toc12070702" w:history="1">
             <w:r>
               <w:rPr>
                 <w:rStyle w:val="Hyperlink"/>
@@ -542,7 +539,7 @@
                 <w:noProof/>
                 <w:webHidden/>
               </w:rPr>
-              <w:instrText xml:space="preserve"> PAGEREF _Toc11988824 \h </w:instrText>
+              <w:instrText xml:space="preserve"> PAGEREF _Toc12070702 \h </w:instrText>
             </w:r>
             <w:r>
               <w:rPr>
@@ -586,7 +583,7 @@
               <w:noProof/>
             </w:rPr>
           </w:pPr>
-          <w:hyperlink w:anchor="_Toc11988825" w:history="1">
+          <w:hyperlink w:anchor="_Toc12070703" w:history="1">
             <w:r>
               <w:rPr>
                 <w:rStyle w:val="Hyperlink"/>
@@ -613,7 +610,7 @@
                 <w:noProof/>
                 <w:webHidden/>
               </w:rPr>
-              <w:instrText xml:space="preserve"> PAGEREF _Toc11988825 \h </w:instrText>
+              <w:instrText xml:space="preserve"> PAGEREF _Toc12070703 \h </w:instrText>
             </w:r>
             <w:r>
               <w:rPr>
@@ -659,7 +656,7 @@
               <w:szCs w:val="24"/>
             </w:rPr>
           </w:pPr>
-          <w:hyperlink w:anchor="_Toc11988826" w:history="1">
+          <w:hyperlink w:anchor="_Toc12070704" w:history="1">
             <w:r>
               <w:rPr>
                 <w:rStyle w:val="Hyperlink"/>
@@ -686,7 +683,7 @@
                 <w:noProof/>
                 <w:webHidden/>
               </w:rPr>
-              <w:instrText xml:space="preserve"> PAGEREF _Toc11988826 \h </w:instrText>
+              <w:instrText xml:space="preserve"> PAGEREF _Toc12070704 \h </w:instrText>
             </w:r>
             <w:r>
               <w:rPr>
@@ -732,7 +729,7 @@
               <w:szCs w:val="24"/>
             </w:rPr>
           </w:pPr>
-          <w:hyperlink w:anchor="_Toc11988827" w:history="1">
+          <w:hyperlink w:anchor="_Toc12070705" w:history="1">
             <w:r>
               <w:rPr>
                 <w:rStyle w:val="Hyperlink"/>
@@ -759,7 +756,7 @@
                 <w:noProof/>
                 <w:webHidden/>
               </w:rPr>
-              <w:instrText xml:space="preserve"> PAGEREF _Toc11988827 \h </w:instrText>
+              <w:instrText xml:space="preserve"> PAGEREF _Toc12070705 \h </w:instrText>
             </w:r>
             <w:r>
               <w:rPr>
@@ -805,7 +802,7 @@
               <w:szCs w:val="24"/>
             </w:rPr>
           </w:pPr>
-          <w:hyperlink w:anchor="_Toc11988828" w:history="1">
+          <w:hyperlink w:anchor="_Toc12070706" w:history="1">
             <w:r>
               <w:rPr>
                 <w:rStyle w:val="Hyperlink"/>
@@ -832,7 +829,7 @@
                 <w:noProof/>
                 <w:webHidden/>
               </w:rPr>
-              <w:instrText xml:space="preserve"> PAGEREF _Toc11988828 \h </w:instrText>
+              <w:instrText xml:space="preserve"> PAGEREF _Toc12070706 \h </w:instrText>
             </w:r>
             <w:r>
               <w:rPr>
@@ -878,7 +875,7 @@
               <w:szCs w:val="24"/>
             </w:rPr>
           </w:pPr>
-          <w:hyperlink w:anchor="_Toc11988829" w:history="1">
+          <w:hyperlink w:anchor="_Toc12070707" w:history="1">
             <w:r>
               <w:rPr>
                 <w:rStyle w:val="Hyperlink"/>
@@ -905,7 +902,7 @@
                 <w:noProof/>
                 <w:webHidden/>
               </w:rPr>
-              <w:instrText xml:space="preserve"> PAGEREF _Toc11988829 \h </w:instrText>
+              <w:instrText xml:space="preserve"> PAGEREF _Toc12070707 \h </w:instrText>
             </w:r>
             <w:r>
               <w:rPr>
@@ -951,7 +948,7 @@
               <w:szCs w:val="24"/>
             </w:rPr>
           </w:pPr>
-          <w:hyperlink w:anchor="_Toc11988830" w:history="1">
+          <w:hyperlink w:anchor="_Toc12070708" w:history="1">
             <w:r>
               <w:rPr>
                 <w:rStyle w:val="Hyperlink"/>
@@ -978,7 +975,7 @@
                 <w:noProof/>
                 <w:webHidden/>
               </w:rPr>
-              <w:instrText xml:space="preserve"> PAGEREF _Toc11988830 \h </w:instrText>
+              <w:instrText xml:space="preserve"> PAGEREF _Toc12070708 \h </w:instrText>
             </w:r>
             <w:r>
               <w:rPr>
@@ -1024,7 +1021,7 @@
               <w:szCs w:val="24"/>
             </w:rPr>
           </w:pPr>
-          <w:hyperlink w:anchor="_Toc11988831" w:history="1">
+          <w:hyperlink w:anchor="_Toc12070709" w:history="1">
             <w:r>
               <w:rPr>
                 <w:rStyle w:val="Hyperlink"/>
@@ -1051,7 +1048,7 @@
                 <w:noProof/>
                 <w:webHidden/>
               </w:rPr>
-              <w:instrText xml:space="preserve"> PAGEREF _Toc11988831 \h </w:instrText>
+              <w:instrText xml:space="preserve"> PAGEREF _Toc12070709 \h </w:instrText>
             </w:r>
             <w:r>
               <w:rPr>
@@ -1097,7 +1094,7 @@
               <w:szCs w:val="24"/>
             </w:rPr>
           </w:pPr>
-          <w:hyperlink w:anchor="_Toc11988832" w:history="1">
+          <w:hyperlink w:anchor="_Toc12070710" w:history="1">
             <w:r>
               <w:rPr>
                 <w:rStyle w:val="Hyperlink"/>
@@ -1124,7 +1121,7 @@
                 <w:noProof/>
                 <w:webHidden/>
               </w:rPr>
-              <w:instrText xml:space="preserve"> PAGEREF _Toc11988832 \h </w:instrText>
+              <w:instrText xml:space="preserve"> PAGEREF _Toc12070710 \h </w:instrText>
             </w:r>
             <w:r>
               <w:rPr>
@@ -1170,7 +1167,7 @@
               <w:szCs w:val="24"/>
             </w:rPr>
           </w:pPr>
-          <w:hyperlink w:anchor="_Toc11988833" w:history="1">
+          <w:hyperlink w:anchor="_Toc12070711" w:history="1">
             <w:r>
               <w:rPr>
                 <w:rStyle w:val="Hyperlink"/>
@@ -1197,7 +1194,7 @@
                 <w:noProof/>
                 <w:webHidden/>
               </w:rPr>
-              <w:instrText xml:space="preserve"> PAGEREF _Toc11988833 \h </w:instrText>
+              <w:instrText xml:space="preserve"> PAGEREF _Toc12070711 \h </w:instrText>
             </w:r>
             <w:r>
               <w:rPr>
@@ -1243,7 +1240,7 @@
               <w:szCs w:val="24"/>
             </w:rPr>
           </w:pPr>
-          <w:hyperlink w:anchor="_Toc11988834" w:history="1">
+          <w:hyperlink w:anchor="_Toc12070712" w:history="1">
             <w:r>
               <w:rPr>
                 <w:rStyle w:val="Hyperlink"/>
@@ -1270,7 +1267,7 @@
                 <w:noProof/>
                 <w:webHidden/>
               </w:rPr>
-              <w:instrText xml:space="preserve"> PAGEREF _Toc11988834 \h </w:instrText>
+              <w:instrText xml:space="preserve"> PAGEREF _Toc12070712 \h </w:instrText>
             </w:r>
             <w:r>
               <w:rPr>
@@ -1316,7 +1313,7 @@
               <w:szCs w:val="24"/>
             </w:rPr>
           </w:pPr>
-          <w:hyperlink w:anchor="_Toc11988835" w:history="1">
+          <w:hyperlink w:anchor="_Toc12070713" w:history="1">
             <w:r>
               <w:rPr>
                 <w:rStyle w:val="Hyperlink"/>
@@ -1343,7 +1340,7 @@
                 <w:noProof/>
                 <w:webHidden/>
               </w:rPr>
-              <w:instrText xml:space="preserve"> PAGEREF _Toc11988835 \h </w:instrText>
+              <w:instrText xml:space="preserve"> PAGEREF _Toc12070713 \h </w:instrText>
             </w:r>
             <w:r>
               <w:rPr>
@@ -1389,7 +1386,7 @@
               <w:szCs w:val="24"/>
             </w:rPr>
           </w:pPr>
-          <w:hyperlink w:anchor="_Toc11988836" w:history="1">
+          <w:hyperlink w:anchor="_Toc12070714" w:history="1">
             <w:r>
               <w:rPr>
                 <w:rStyle w:val="Hyperlink"/>
@@ -1416,7 +1413,7 @@
                 <w:noProof/>
                 <w:webHidden/>
               </w:rPr>
-              <w:instrText xml:space="preserve"> PAGEREF _Toc11988836 \h </w:instrText>
+              <w:instrText xml:space="preserve"> PAGEREF _Toc12070714 \h </w:instrText>
             </w:r>
             <w:r>
               <w:rPr>
@@ -1462,7 +1459,7 @@
               <w:szCs w:val="24"/>
             </w:rPr>
           </w:pPr>
-          <w:hyperlink w:anchor="_Toc11988837" w:history="1">
+          <w:hyperlink w:anchor="_Toc12070715" w:history="1">
             <w:r>
               <w:rPr>
                 <w:rStyle w:val="Hyperlink"/>
@@ -1489,7 +1486,7 @@
                 <w:noProof/>
                 <w:webHidden/>
               </w:rPr>
-              <w:instrText xml:space="preserve"> PAGEREF _Toc11988837 \h </w:instrText>
+              <w:instrText xml:space="preserve"> PAGEREF _Toc12070715 \h </w:instrText>
             </w:r>
             <w:r>
               <w:rPr>
@@ -1535,7 +1532,7 @@
               <w:szCs w:val="24"/>
             </w:rPr>
           </w:pPr>
-          <w:hyperlink w:anchor="_Toc11988838" w:history="1">
+          <w:hyperlink w:anchor="_Toc12070716" w:history="1">
             <w:r>
               <w:rPr>
                 <w:rStyle w:val="Hyperlink"/>
@@ -1562,7 +1559,7 @@
                 <w:noProof/>
                 <w:webHidden/>
               </w:rPr>
-              <w:instrText xml:space="preserve"> PAGEREF _Toc11988838 \h </w:instrText>
+              <w:instrText xml:space="preserve"> PAGEREF _Toc12070716 \h </w:instrText>
             </w:r>
             <w:r>
               <w:rPr>
@@ -1608,7 +1605,7 @@
               <w:szCs w:val="24"/>
             </w:rPr>
           </w:pPr>
-          <w:hyperlink w:anchor="_Toc11988839" w:history="1">
+          <w:hyperlink w:anchor="_Toc12070717" w:history="1">
             <w:r>
               <w:rPr>
                 <w:rStyle w:val="Hyperlink"/>
@@ -1635,7 +1632,7 @@
                 <w:noProof/>
                 <w:webHidden/>
               </w:rPr>
-              <w:instrText xml:space="preserve"> PAGEREF _Toc11988839 \h </w:instrText>
+              <w:instrText xml:space="preserve"> PAGEREF _Toc12070717 \h </w:instrText>
             </w:r>
             <w:r>
               <w:rPr>
@@ -1681,7 +1678,7 @@
               <w:szCs w:val="24"/>
             </w:rPr>
           </w:pPr>
-          <w:hyperlink w:anchor="_Toc11988840" w:history="1">
+          <w:hyperlink w:anchor="_Toc12070718" w:history="1">
             <w:r>
               <w:rPr>
                 <w:rStyle w:val="Hyperlink"/>
@@ -1708,7 +1705,7 @@
                 <w:noProof/>
                 <w:webHidden/>
               </w:rPr>
-              <w:instrText xml:space="preserve"> PAGEREF _Toc11988840 \h </w:instrText>
+              <w:instrText xml:space="preserve"> PAGEREF _Toc12070718 \h </w:instrText>
             </w:r>
             <w:r>
               <w:rPr>
@@ -1754,7 +1751,7 @@
               <w:szCs w:val="24"/>
             </w:rPr>
           </w:pPr>
-          <w:hyperlink w:anchor="_Toc11988841" w:history="1">
+          <w:hyperlink w:anchor="_Toc12070719" w:history="1">
             <w:r>
               <w:rPr>
                 <w:rStyle w:val="Hyperlink"/>
@@ -1781,7 +1778,7 @@
                 <w:noProof/>
                 <w:webHidden/>
               </w:rPr>
-              <w:instrText xml:space="preserve"> PAGEREF _Toc11988841 \h </w:instrText>
+              <w:instrText xml:space="preserve"> PAGEREF _Toc12070719 \h </w:instrText>
             </w:r>
             <w:r>
               <w:rPr>
@@ -1827,7 +1824,7 @@
               <w:szCs w:val="24"/>
             </w:rPr>
           </w:pPr>
-          <w:hyperlink w:anchor="_Toc11988842" w:history="1">
+          <w:hyperlink w:anchor="_Toc12070720" w:history="1">
             <w:r>
               <w:rPr>
                 <w:rStyle w:val="Hyperlink"/>
@@ -1854,7 +1851,7 @@
                 <w:noProof/>
                 <w:webHidden/>
               </w:rPr>
-              <w:instrText xml:space="preserve"> PAGEREF _Toc11988842 \h </w:instrText>
+              <w:instrText xml:space="preserve"> PAGEREF _Toc12070720 \h </w:instrText>
             </w:r>
             <w:r>
               <w:rPr>
@@ -1900,7 +1897,7 @@
               <w:szCs w:val="24"/>
             </w:rPr>
           </w:pPr>
-          <w:hyperlink w:anchor="_Toc11988843" w:history="1">
+          <w:hyperlink w:anchor="_Toc12070721" w:history="1">
             <w:r>
               <w:rPr>
                 <w:rStyle w:val="Hyperlink"/>
@@ -1927,7 +1924,7 @@
                 <w:noProof/>
                 <w:webHidden/>
               </w:rPr>
-              <w:instrText xml:space="preserve"> PAGEREF _Toc11988843 \h </w:instrText>
+              <w:instrText xml:space="preserve"> PAGEREF _Toc12070721 \h </w:instrText>
             </w:r>
             <w:r>
               <w:rPr>
@@ -1973,7 +1970,7 @@
               <w:szCs w:val="24"/>
             </w:rPr>
           </w:pPr>
-          <w:hyperlink w:anchor="_Toc11988844" w:history="1">
+          <w:hyperlink w:anchor="_Toc12070722" w:history="1">
             <w:r>
               <w:rPr>
                 <w:rStyle w:val="Hyperlink"/>
@@ -2000,7 +1997,7 @@
                 <w:noProof/>
                 <w:webHidden/>
               </w:rPr>
-              <w:instrText xml:space="preserve"> PAGEREF _Toc11988844 \h </w:instrText>
+              <w:instrText xml:space="preserve"> PAGEREF _Toc12070722 \h </w:instrText>
             </w:r>
             <w:r>
               <w:rPr>
@@ -2046,7 +2043,7 @@
               <w:szCs w:val="24"/>
             </w:rPr>
           </w:pPr>
-          <w:hyperlink w:anchor="_Toc11988845" w:history="1">
+          <w:hyperlink w:anchor="_Toc12070723" w:history="1">
             <w:r>
               <w:rPr>
                 <w:rStyle w:val="Hyperlink"/>
@@ -2073,7 +2070,7 @@
                 <w:noProof/>
                 <w:webHidden/>
               </w:rPr>
-              <w:instrText xml:space="preserve"> PAGEREF _Toc11988845 \h </w:instrText>
+              <w:instrText xml:space="preserve"> PAGEREF _Toc12070723 \h </w:instrText>
             </w:r>
             <w:r>
               <w:rPr>
@@ -2119,7 +2116,7 @@
               <w:szCs w:val="24"/>
             </w:rPr>
           </w:pPr>
-          <w:hyperlink w:anchor="_Toc11988846" w:history="1">
+          <w:hyperlink w:anchor="_Toc12070724" w:history="1">
             <w:r>
               <w:rPr>
                 <w:rStyle w:val="Hyperlink"/>
@@ -2146,7 +2143,7 @@
                 <w:noProof/>
                 <w:webHidden/>
               </w:rPr>
-              <w:instrText xml:space="preserve"> PAGEREF _Toc11988846 \h </w:instrText>
+              <w:instrText xml:space="preserve"> PAGEREF _Toc12070724 \h </w:instrText>
             </w:r>
             <w:r>
               <w:rPr>
@@ -2192,7 +2189,7 @@
               <w:szCs w:val="24"/>
             </w:rPr>
           </w:pPr>
-          <w:hyperlink w:anchor="_Toc11988847" w:history="1">
+          <w:hyperlink w:anchor="_Toc12070725" w:history="1">
             <w:r>
               <w:rPr>
                 <w:rStyle w:val="Hyperlink"/>
@@ -2219,7 +2216,7 @@
                 <w:noProof/>
                 <w:webHidden/>
               </w:rPr>
-              <w:instrText xml:space="preserve"> PAGEREF _Toc11988847 \h </w:instrText>
+              <w:instrText xml:space="preserve"> PAGEREF _Toc12070725 \h </w:instrText>
             </w:r>
             <w:r>
               <w:rPr>
@@ -2265,7 +2262,7 @@
               <w:szCs w:val="24"/>
             </w:rPr>
           </w:pPr>
-          <w:hyperlink w:anchor="_Toc11988848" w:history="1">
+          <w:hyperlink w:anchor="_Toc12070726" w:history="1">
             <w:r>
               <w:rPr>
                 <w:rStyle w:val="Hyperlink"/>
@@ -2292,7 +2289,7 @@
                 <w:noProof/>
                 <w:webHidden/>
               </w:rPr>
-              <w:instrText xml:space="preserve"> PAGEREF _Toc11988848 \h </w:instrText>
+              <w:instrText xml:space="preserve"> PAGEREF _Toc12070726 \h </w:instrText>
             </w:r>
             <w:r>
               <w:rPr>
@@ -2338,7 +2335,7 @@
               <w:szCs w:val="24"/>
             </w:rPr>
           </w:pPr>
-          <w:hyperlink w:anchor="_Toc11988849" w:history="1">
+          <w:hyperlink w:anchor="_Toc12070727" w:history="1">
             <w:r>
               <w:rPr>
                 <w:rStyle w:val="Hyperlink"/>
@@ -2365,7 +2362,7 @@
                 <w:noProof/>
                 <w:webHidden/>
               </w:rPr>
-              <w:instrText xml:space="preserve"> PAGEREF _Toc11988849 \h </w:instrText>
+              <w:instrText xml:space="preserve"> PAGEREF _Toc12070727 \h </w:instrText>
             </w:r>
             <w:r>
               <w:rPr>
@@ -2409,7 +2406,7 @@
               <w:szCs w:val="24"/>
             </w:rPr>
           </w:pPr>
-          <w:hyperlink w:anchor="_Toc11988850" w:history="1">
+          <w:hyperlink w:anchor="_Toc12070728" w:history="1">
             <w:r>
               <w:rPr>
                 <w:rStyle w:val="Hyperlink"/>
@@ -2436,7 +2433,7 @@
                 <w:noProof/>
                 <w:webHidden/>
               </w:rPr>
-              <w:instrText xml:space="preserve"> PAGEREF _Toc11988850 \h </w:instrText>
+              <w:instrText xml:space="preserve"> PAGEREF _Toc12070728 \h </w:instrText>
             </w:r>
             <w:r>
               <w:rPr>
@@ -2482,7 +2479,7 @@
               <w:szCs w:val="24"/>
             </w:rPr>
           </w:pPr>
-          <w:hyperlink w:anchor="_Toc11988851" w:history="1">
+          <w:hyperlink w:anchor="_Toc12070729" w:history="1">
             <w:r>
               <w:rPr>
                 <w:rStyle w:val="Hyperlink"/>
@@ -2509,7 +2506,7 @@
                 <w:noProof/>
                 <w:webHidden/>
               </w:rPr>
-              <w:instrText xml:space="preserve"> PAGEREF _Toc11988851 \h </w:instrText>
+              <w:instrText xml:space="preserve"> PAGEREF _Toc12070729 \h </w:instrText>
             </w:r>
             <w:r>
               <w:rPr>
@@ -2555,7 +2552,7 @@
               <w:szCs w:val="24"/>
             </w:rPr>
           </w:pPr>
-          <w:hyperlink w:anchor="_Toc11988852" w:history="1">
+          <w:hyperlink w:anchor="_Toc12070730" w:history="1">
             <w:r>
               <w:rPr>
                 <w:rStyle w:val="Hyperlink"/>
@@ -2582,7 +2579,7 @@
                 <w:noProof/>
                 <w:webHidden/>
               </w:rPr>
-              <w:instrText xml:space="preserve"> PAGEREF _Toc11988852 \h </w:instrText>
+              <w:instrText xml:space="preserve"> PAGEREF _Toc12070730 \h </w:instrText>
             </w:r>
             <w:r>
               <w:rPr>
@@ -2628,7 +2625,7 @@
               <w:szCs w:val="24"/>
             </w:rPr>
           </w:pPr>
-          <w:hyperlink w:anchor="_Toc11988853" w:history="1">
+          <w:hyperlink w:anchor="_Toc12070731" w:history="1">
             <w:r>
               <w:rPr>
                 <w:rStyle w:val="Hyperlink"/>
@@ -2655,7 +2652,7 @@
                 <w:noProof/>
                 <w:webHidden/>
               </w:rPr>
-              <w:instrText xml:space="preserve"> PAGEREF _Toc11988853 \h </w:instrText>
+              <w:instrText xml:space="preserve"> PAGEREF _Toc12070731 \h </w:instrText>
             </w:r>
             <w:r>
               <w:rPr>
@@ -2701,7 +2698,7 @@
               <w:szCs w:val="24"/>
             </w:rPr>
           </w:pPr>
-          <w:hyperlink w:anchor="_Toc11988854" w:history="1">
+          <w:hyperlink w:anchor="_Toc12070732" w:history="1">
             <w:r>
               <w:rPr>
                 <w:rStyle w:val="Hyperlink"/>
@@ -2728,7 +2725,7 @@
                 <w:noProof/>
                 <w:webHidden/>
               </w:rPr>
-              <w:instrText xml:space="preserve"> PAGEREF _Toc11988854 \h </w:instrText>
+              <w:instrText xml:space="preserve"> PAGEREF _Toc12070732 \h </w:instrText>
             </w:r>
             <w:r>
               <w:rPr>
@@ -2774,7 +2771,7 @@
               <w:szCs w:val="24"/>
             </w:rPr>
           </w:pPr>
-          <w:hyperlink w:anchor="_Toc11988855" w:history="1">
+          <w:hyperlink w:anchor="_Toc12070733" w:history="1">
             <w:r>
               <w:rPr>
                 <w:rStyle w:val="Hyperlink"/>
@@ -2801,7 +2798,7 @@
                 <w:noProof/>
                 <w:webHidden/>
               </w:rPr>
-              <w:instrText xml:space="preserve"> PAGEREF _Toc11988855 \h </w:instrText>
+              <w:instrText xml:space="preserve"> PAGEREF _Toc12070733 \h </w:instrText>
             </w:r>
             <w:r>
               <w:rPr>
@@ -2847,7 +2844,7 @@
               <w:szCs w:val="24"/>
             </w:rPr>
           </w:pPr>
-          <w:hyperlink w:anchor="_Toc11988856" w:history="1">
+          <w:hyperlink w:anchor="_Toc12070734" w:history="1">
             <w:r>
               <w:rPr>
                 <w:rStyle w:val="Hyperlink"/>
@@ -2874,7 +2871,7 @@
                 <w:noProof/>
                 <w:webHidden/>
               </w:rPr>
-              <w:instrText xml:space="preserve"> PAGEREF _Toc11988856 \h </w:instrText>
+              <w:instrText xml:space="preserve"> PAGEREF _Toc12070734 \h </w:instrText>
             </w:r>
             <w:r>
               <w:rPr>
@@ -2920,7 +2917,7 @@
               <w:szCs w:val="24"/>
             </w:rPr>
           </w:pPr>
-          <w:hyperlink w:anchor="_Toc11988857" w:history="1">
+          <w:hyperlink w:anchor="_Toc12070735" w:history="1">
             <w:r>
               <w:rPr>
                 <w:rStyle w:val="Hyperlink"/>
@@ -2947,7 +2944,7 @@
                 <w:noProof/>
                 <w:webHidden/>
               </w:rPr>
-              <w:instrText xml:space="preserve"> PAGEREF _Toc11988857 \h </w:instrText>
+              <w:instrText xml:space="preserve"> PAGEREF _Toc12070735 \h </w:instrText>
             </w:r>
             <w:r>
               <w:rPr>
@@ -2993,7 +2990,7 @@
               <w:szCs w:val="24"/>
             </w:rPr>
           </w:pPr>
-          <w:hyperlink w:anchor="_Toc11988858" w:history="1">
+          <w:hyperlink w:anchor="_Toc12070736" w:history="1">
             <w:r>
               <w:rPr>
                 <w:rStyle w:val="Hyperlink"/>
@@ -3020,7 +3017,7 @@
                 <w:noProof/>
                 <w:webHidden/>
               </w:rPr>
-              <w:instrText xml:space="preserve"> PAGEREF _Toc11988858 \h </w:instrText>
+              <w:instrText xml:space="preserve"> PAGEREF _Toc12070736 \h </w:instrText>
             </w:r>
             <w:r>
               <w:rPr>
@@ -3066,7 +3063,7 @@
               <w:szCs w:val="24"/>
             </w:rPr>
           </w:pPr>
-          <w:hyperlink w:anchor="_Toc11988859" w:history="1">
+          <w:hyperlink w:anchor="_Toc12070737" w:history="1">
             <w:r>
               <w:rPr>
                 <w:rStyle w:val="Hyperlink"/>
@@ -3093,7 +3090,7 @@
                 <w:noProof/>
                 <w:webHidden/>
               </w:rPr>
-              <w:instrText xml:space="preserve"> PAGEREF _Toc11988859 \h </w:instrText>
+              <w:instrText xml:space="preserve"> PAGEREF _Toc12070737 \h </w:instrText>
             </w:r>
             <w:r>
               <w:rPr>
@@ -3137,7 +3134,7 @@
               <w:szCs w:val="24"/>
             </w:rPr>
           </w:pPr>
-          <w:hyperlink w:anchor="_Toc11988860" w:history="1">
+          <w:hyperlink w:anchor="_Toc12070738" w:history="1">
             <w:r>
               <w:rPr>
                 <w:rStyle w:val="Hyperlink"/>
@@ -3164,7 +3161,7 @@
                 <w:noProof/>
                 <w:webHidden/>
               </w:rPr>
-              <w:instrText xml:space="preserve"> PAGEREF _Toc11988860 \h </w:instrText>
+              <w:instrText xml:space="preserve"> PAGEREF _Toc12070738 \h </w:instrText>
             </w:r>
             <w:r>
               <w:rPr>
@@ -3210,7 +3207,7 @@
               <w:szCs w:val="24"/>
             </w:rPr>
           </w:pPr>
-          <w:hyperlink w:anchor="_Toc11988861" w:history="1">
+          <w:hyperlink w:anchor="_Toc12070739" w:history="1">
             <w:r>
               <w:rPr>
                 <w:rStyle w:val="Hyperlink"/>
@@ -3237,7 +3234,7 @@
                 <w:noProof/>
                 <w:webHidden/>
               </w:rPr>
-              <w:instrText xml:space="preserve"> PAGEREF _Toc11988861 \h </w:instrText>
+              <w:instrText xml:space="preserve"> PAGEREF _Toc12070739 \h </w:instrText>
             </w:r>
             <w:r>
               <w:rPr>
@@ -3281,7 +3278,7 @@
               <w:szCs w:val="24"/>
             </w:rPr>
           </w:pPr>
-          <w:hyperlink w:anchor="_Toc11988862" w:history="1">
+          <w:hyperlink w:anchor="_Toc12070740" w:history="1">
             <w:r>
               <w:rPr>
                 <w:rStyle w:val="Hyperlink"/>
@@ -3308,7 +3305,7 @@
                 <w:noProof/>
                 <w:webHidden/>
               </w:rPr>
-              <w:instrText xml:space="preserve"> PAGEREF _Toc11988862 \h </w:instrText>
+              <w:instrText xml:space="preserve"> PAGEREF _Toc12070740 \h </w:instrText>
             </w:r>
             <w:r>
               <w:rPr>
@@ -3354,7 +3351,7 @@
               <w:szCs w:val="24"/>
             </w:rPr>
           </w:pPr>
-          <w:hyperlink w:anchor="_Toc11988863" w:history="1">
+          <w:hyperlink w:anchor="_Toc12070741" w:history="1">
             <w:r>
               <w:rPr>
                 <w:rStyle w:val="Hyperlink"/>
@@ -3389,7 +3386,7 @@
                 <w:noProof/>
                 <w:webHidden/>
               </w:rPr>
-              <w:instrText xml:space="preserve"> PAGEREF _Toc11988863 \h </w:instrText>
+              <w:instrText xml:space="preserve"> PAGEREF _Toc12070741 \h </w:instrText>
             </w:r>
             <w:r>
               <w:rPr>
@@ -3435,7 +3432,7 @@
               <w:szCs w:val="24"/>
             </w:rPr>
           </w:pPr>
-          <w:hyperlink w:anchor="_Toc11988864" w:history="1">
+          <w:hyperlink w:anchor="_Toc12070742" w:history="1">
             <w:r>
               <w:rPr>
                 <w:rStyle w:val="Hyperlink"/>
@@ -3462,7 +3459,7 @@
                 <w:noProof/>
                 <w:webHidden/>
               </w:rPr>
-              <w:instrText xml:space="preserve"> PAGEREF _Toc11988864 \h </w:instrText>
+              <w:instrText xml:space="preserve"> PAGEREF _Toc12070742 \h </w:instrText>
             </w:r>
             <w:r>
               <w:rPr>
@@ -3506,7 +3503,7 @@
               <w:szCs w:val="24"/>
             </w:rPr>
           </w:pPr>
-          <w:hyperlink w:anchor="_Toc11988865" w:history="1">
+          <w:hyperlink w:anchor="_Toc12070743" w:history="1">
             <w:r>
               <w:rPr>
                 <w:rStyle w:val="Hyperlink"/>
@@ -3533,7 +3530,7 @@
                 <w:noProof/>
                 <w:webHidden/>
               </w:rPr>
-              <w:instrText xml:space="preserve"> PAGEREF _Toc11988865 \h </w:instrText>
+              <w:instrText xml:space="preserve"> PAGEREF _Toc12070743 \h </w:instrText>
             </w:r>
             <w:r>
               <w:rPr>
@@ -3577,7 +3574,7 @@
               <w:szCs w:val="24"/>
             </w:rPr>
           </w:pPr>
-          <w:hyperlink w:anchor="_Toc11988866" w:history="1">
+          <w:hyperlink w:anchor="_Toc12070744" w:history="1">
             <w:r>
               <w:rPr>
                 <w:rStyle w:val="Hyperlink"/>
@@ -3605,7 +3602,7 @@
                 <w:noProof/>
                 <w:webHidden/>
               </w:rPr>
-              <w:instrText xml:space="preserve"> PAGEREF _Toc11988866 \h </w:instrText>
+              <w:instrText xml:space="preserve"> PAGEREF _Toc12070744 \h </w:instrText>
             </w:r>
             <w:r>
               <w:rPr>
@@ -3651,7 +3648,7 @@
               <w:szCs w:val="24"/>
             </w:rPr>
           </w:pPr>
-          <w:hyperlink w:anchor="_Toc11988867" w:history="1">
+          <w:hyperlink w:anchor="_Toc12070745" w:history="1">
             <w:r>
               <w:rPr>
                 <w:rStyle w:val="Hyperlink"/>
@@ -3678,7 +3675,7 @@
                 <w:noProof/>
                 <w:webHidden/>
               </w:rPr>
-              <w:instrText xml:space="preserve"> PAGEREF _Toc11988867 \h </w:instrText>
+              <w:instrText xml:space="preserve"> PAGEREF _Toc12070745 \h </w:instrText>
             </w:r>
             <w:r>
               <w:rPr>
@@ -3724,7 +3721,7 @@
               <w:szCs w:val="24"/>
             </w:rPr>
           </w:pPr>
-          <w:hyperlink w:anchor="_Toc11988868" w:history="1">
+          <w:hyperlink w:anchor="_Toc12070746" w:history="1">
             <w:r>
               <w:rPr>
                 <w:rStyle w:val="Hyperlink"/>
@@ -3751,7 +3748,7 @@
                 <w:noProof/>
                 <w:webHidden/>
               </w:rPr>
-              <w:instrText xml:space="preserve"> PAGEREF _Toc11988868 \h </w:instrText>
+              <w:instrText xml:space="preserve"> PAGEREF _Toc12070746 \h </w:instrText>
             </w:r>
             <w:r>
               <w:rPr>
@@ -3797,7 +3794,7 @@
               <w:szCs w:val="24"/>
             </w:rPr>
           </w:pPr>
-          <w:hyperlink w:anchor="_Toc11988869" w:history="1">
+          <w:hyperlink w:anchor="_Toc12070747" w:history="1">
             <w:r>
               <w:rPr>
                 <w:rStyle w:val="Hyperlink"/>
@@ -3824,7 +3821,7 @@
                 <w:noProof/>
                 <w:webHidden/>
               </w:rPr>
-              <w:instrText xml:space="preserve"> PAGEREF _Toc11988869 \h </w:instrText>
+              <w:instrText xml:space="preserve"> PAGEREF _Toc12070747 \h </w:instrText>
             </w:r>
             <w:r>
               <w:rPr>
@@ -3870,7 +3867,7 @@
               <w:szCs w:val="24"/>
             </w:rPr>
           </w:pPr>
-          <w:hyperlink w:anchor="_Toc11988870" w:history="1">
+          <w:hyperlink w:anchor="_Toc12070748" w:history="1">
             <w:r>
               <w:rPr>
                 <w:rStyle w:val="Hyperlink"/>
@@ -3897,7 +3894,7 @@
                 <w:noProof/>
                 <w:webHidden/>
               </w:rPr>
-              <w:instrText xml:space="preserve"> PAGEREF _Toc11988870 \h </w:instrText>
+              <w:instrText xml:space="preserve"> PAGEREF _Toc12070748 \h </w:instrText>
             </w:r>
             <w:r>
               <w:rPr>
@@ -3943,13 +3940,13 @@
               <w:szCs w:val="24"/>
             </w:rPr>
           </w:pPr>
-          <w:hyperlink w:anchor="_Toc11988871" w:history="1">
+          <w:hyperlink w:anchor="_Toc12070749" w:history="1">
             <w:r>
               <w:rPr>
                 <w:rStyle w:val="Hyperlink"/>
                 <w:noProof/>
               </w:rPr>
-              <w:t>Show the percentage of missing observations  in each column of a pySpark DataFrame</w:t>
+              <w:t>Show a DataFrame without Truncating Columns</w:t>
             </w:r>
             <w:r>
               <w:rPr>
@@ -3970,7 +3967,7 @@
                 <w:noProof/>
                 <w:webHidden/>
               </w:rPr>
-              <w:instrText xml:space="preserve"> PAGEREF _Toc11988871 \h </w:instrText>
+              <w:instrText xml:space="preserve"> PAGEREF _Toc12070749 \h </w:instrText>
             </w:r>
             <w:r>
               <w:rPr>
@@ -3990,7 +3987,7 @@
                 <w:noProof/>
                 <w:webHidden/>
               </w:rPr>
-              <w:t>24</w:t>
+              <w:t>23</w:t>
             </w:r>
             <w:r>
               <w:rPr>
@@ -4016,13 +4013,13 @@
               <w:szCs w:val="24"/>
             </w:rPr>
           </w:pPr>
-          <w:hyperlink w:anchor="_Toc11988872" w:history="1">
+          <w:hyperlink w:anchor="_Toc12070750" w:history="1">
             <w:r>
               <w:rPr>
                 <w:rStyle w:val="Hyperlink"/>
                 <w:noProof/>
               </w:rPr>
-              <w:t>Sort a DataFrame</w:t>
+              <w:t>Show the percentage of missing observations  in each column of a pySpark DataFrame</w:t>
             </w:r>
             <w:r>
               <w:rPr>
@@ -4043,7 +4040,7 @@
                 <w:noProof/>
                 <w:webHidden/>
               </w:rPr>
-              <w:instrText xml:space="preserve"> PAGEREF _Toc11988872 \h </w:instrText>
+              <w:instrText xml:space="preserve"> PAGEREF _Toc12070750 \h </w:instrText>
             </w:r>
             <w:r>
               <w:rPr>
@@ -4089,13 +4086,13 @@
               <w:szCs w:val="24"/>
             </w:rPr>
           </w:pPr>
-          <w:hyperlink w:anchor="_Toc11988873" w:history="1">
+          <w:hyperlink w:anchor="_Toc12070751" w:history="1">
             <w:r>
               <w:rPr>
                 <w:rStyle w:val="Hyperlink"/>
                 <w:noProof/>
               </w:rPr>
-              <w:t>Specify the schema programmatically</w:t>
+              <w:t>Sort a DataFrame</w:t>
             </w:r>
             <w:r>
               <w:rPr>
@@ -4116,7 +4113,7 @@
                 <w:noProof/>
                 <w:webHidden/>
               </w:rPr>
-              <w:instrText xml:space="preserve"> PAGEREF _Toc11988873 \h </w:instrText>
+              <w:instrText xml:space="preserve"> PAGEREF _Toc12070751 \h </w:instrText>
             </w:r>
             <w:r>
               <w:rPr>
@@ -4136,7 +4133,7 @@
                 <w:noProof/>
                 <w:webHidden/>
               </w:rPr>
-              <w:t>25</w:t>
+              <w:t>24</w:t>
             </w:r>
             <w:r>
               <w:rPr>
@@ -4162,13 +4159,13 @@
               <w:szCs w:val="24"/>
             </w:rPr>
           </w:pPr>
-          <w:hyperlink w:anchor="_Toc11988874" w:history="1">
+          <w:hyperlink w:anchor="_Toc12070752" w:history="1">
             <w:r>
               <w:rPr>
                 <w:rStyle w:val="Hyperlink"/>
                 <w:noProof/>
               </w:rPr>
-              <w:t>Statistics on pyspark.sql.dataframe.DataFrame columns</w:t>
+              <w:t>Specify the schema programmatically</w:t>
             </w:r>
             <w:r>
               <w:rPr>
@@ -4189,7 +4186,7 @@
                 <w:noProof/>
                 <w:webHidden/>
               </w:rPr>
-              <w:instrText xml:space="preserve"> PAGEREF _Toc11988874 \h </w:instrText>
+              <w:instrText xml:space="preserve"> PAGEREF _Toc12070752 \h </w:instrText>
             </w:r>
             <w:r>
               <w:rPr>
@@ -4209,362 +4206,7 @@
                 <w:noProof/>
                 <w:webHidden/>
               </w:rPr>
-              <w:t>26</w:t>
-            </w:r>
-            <w:r>
-              <w:rPr>
-                <w:noProof/>
-                <w:webHidden/>
-              </w:rPr>
-              <w:fldChar w:fldCharType="end"/>
-            </w:r>
-          </w:hyperlink>
-        </w:p>
-        <w:p>
-          <w:pPr>
-            <w:pStyle w:val="TOC3"/>
-            <w:tabs>
-              <w:tab w:val="right" w:leader="dot" w:pos="10790"/>
-            </w:tabs>
-            <w:rPr>
-              <w:rFonts w:eastAsiaTheme="minorEastAsia"/>
-              <w:noProof/>
-              <w:sz w:val="24"/>
-              <w:szCs w:val="24"/>
-            </w:rPr>
-          </w:pPr>
-          <w:hyperlink w:anchor="_Toc11988875" w:history="1">
-            <w:r>
-              <w:rPr>
-                <w:rStyle w:val="Hyperlink"/>
-                <w:noProof/>
-              </w:rPr>
-              <w:t>Calculate Mean and Median of a Column</w:t>
-            </w:r>
-            <w:r>
-              <w:rPr>
-                <w:noProof/>
-                <w:webHidden/>
-              </w:rPr>
-              <w:tab/>
-            </w:r>
-            <w:r>
-              <w:rPr>
-                <w:noProof/>
-                <w:webHidden/>
-              </w:rPr>
-              <w:fldChar w:fldCharType="begin"/>
-            </w:r>
-            <w:r>
-              <w:rPr>
-                <w:noProof/>
-                <w:webHidden/>
-              </w:rPr>
-              <w:instrText xml:space="preserve"> PAGEREF _Toc11988875 \h </w:instrText>
-            </w:r>
-            <w:r>
-              <w:rPr>
-                <w:noProof/>
-                <w:webHidden/>
-              </w:rPr>
-            </w:r>
-            <w:r>
-              <w:rPr>
-                <w:noProof/>
-                <w:webHidden/>
-              </w:rPr>
-              <w:fldChar w:fldCharType="separate"/>
-            </w:r>
-            <w:r>
-              <w:rPr>
-                <w:noProof/>
-                <w:webHidden/>
-              </w:rPr>
-              <w:t>26</w:t>
-            </w:r>
-            <w:r>
-              <w:rPr>
-                <w:noProof/>
-                <w:webHidden/>
-              </w:rPr>
-              <w:fldChar w:fldCharType="end"/>
-            </w:r>
-          </w:hyperlink>
-        </w:p>
-        <w:p>
-          <w:pPr>
-            <w:pStyle w:val="TOC3"/>
-            <w:tabs>
-              <w:tab w:val="right" w:leader="dot" w:pos="10790"/>
-            </w:tabs>
-            <w:rPr>
-              <w:rFonts w:eastAsiaTheme="minorEastAsia"/>
-              <w:noProof/>
-              <w:sz w:val="24"/>
-              <w:szCs w:val="24"/>
-            </w:rPr>
-          </w:pPr>
-          <w:hyperlink w:anchor="_Toc11988876" w:history="1">
-            <w:r>
-              <w:rPr>
-                <w:rStyle w:val="Hyperlink"/>
-                <w:noProof/>
-              </w:rPr>
-              <w:t>Statistics Summary for a pySpark DataFrame</w:t>
-            </w:r>
-            <w:r>
-              <w:rPr>
-                <w:noProof/>
-                <w:webHidden/>
-              </w:rPr>
-              <w:tab/>
-            </w:r>
-            <w:r>
-              <w:rPr>
-                <w:noProof/>
-                <w:webHidden/>
-              </w:rPr>
-              <w:fldChar w:fldCharType="begin"/>
-            </w:r>
-            <w:r>
-              <w:rPr>
-                <w:noProof/>
-                <w:webHidden/>
-              </w:rPr>
-              <w:instrText xml:space="preserve"> PAGEREF _Toc11988876 \h </w:instrText>
-            </w:r>
-            <w:r>
-              <w:rPr>
-                <w:noProof/>
-                <w:webHidden/>
-              </w:rPr>
-            </w:r>
-            <w:r>
-              <w:rPr>
-                <w:noProof/>
-                <w:webHidden/>
-              </w:rPr>
-              <w:fldChar w:fldCharType="separate"/>
-            </w:r>
-            <w:r>
-              <w:rPr>
-                <w:noProof/>
-                <w:webHidden/>
-              </w:rPr>
-              <w:t>26</w:t>
-            </w:r>
-            <w:r>
-              <w:rPr>
-                <w:noProof/>
-                <w:webHidden/>
-              </w:rPr>
-              <w:fldChar w:fldCharType="end"/>
-            </w:r>
-          </w:hyperlink>
-        </w:p>
-        <w:p>
-          <w:pPr>
-            <w:pStyle w:val="TOC1"/>
-            <w:tabs>
-              <w:tab w:val="right" w:leader="dot" w:pos="10790"/>
-            </w:tabs>
-            <w:rPr>
-              <w:rFonts w:eastAsiaTheme="minorEastAsia"/>
-              <w:b w:val="0"/>
-              <w:bCs w:val="0"/>
-              <w:noProof/>
-            </w:rPr>
-          </w:pPr>
-          <w:hyperlink w:anchor="_Toc11988877" w:history="1">
-            <w:r>
-              <w:rPr>
-                <w:rStyle w:val="Hyperlink"/>
-                <w:noProof/>
-              </w:rPr>
-              <w:t>pyspark.sql</w:t>
-            </w:r>
-            <w:r>
-              <w:rPr>
-                <w:noProof/>
-                <w:webHidden/>
-              </w:rPr>
-              <w:tab/>
-            </w:r>
-            <w:r>
-              <w:rPr>
-                <w:noProof/>
-                <w:webHidden/>
-              </w:rPr>
-              <w:fldChar w:fldCharType="begin"/>
-            </w:r>
-            <w:r>
-              <w:rPr>
-                <w:noProof/>
-                <w:webHidden/>
-              </w:rPr>
-              <w:instrText xml:space="preserve"> PAGEREF _Toc11988877 \h </w:instrText>
-            </w:r>
-            <w:r>
-              <w:rPr>
-                <w:noProof/>
-                <w:webHidden/>
-              </w:rPr>
-            </w:r>
-            <w:r>
-              <w:rPr>
-                <w:noProof/>
-                <w:webHidden/>
-              </w:rPr>
-              <w:fldChar w:fldCharType="separate"/>
-            </w:r>
-            <w:r>
-              <w:rPr>
-                <w:noProof/>
-                <w:webHidden/>
-              </w:rPr>
-              <w:t>26</w:t>
-            </w:r>
-            <w:r>
-              <w:rPr>
-                <w:noProof/>
-                <w:webHidden/>
-              </w:rPr>
-              <w:fldChar w:fldCharType="end"/>
-            </w:r>
-          </w:hyperlink>
-        </w:p>
-        <w:p>
-          <w:pPr>
-            <w:pStyle w:val="TOC1"/>
-            <w:tabs>
-              <w:tab w:val="right" w:leader="dot" w:pos="10790"/>
-            </w:tabs>
-            <w:rPr>
-              <w:rFonts w:eastAsiaTheme="minorEastAsia"/>
-              <w:b w:val="0"/>
-              <w:bCs w:val="0"/>
-              <w:noProof/>
-            </w:rPr>
-          </w:pPr>
-          <w:hyperlink w:anchor="_Toc11988878" w:history="1">
-            <w:r>
-              <w:rPr>
-                <w:rStyle w:val="Hyperlink"/>
-                <w:noProof/>
-              </w:rPr>
-              <w:t>Recover from a Lost Connection</w:t>
-            </w:r>
-            <w:r>
-              <w:rPr>
-                <w:noProof/>
-                <w:webHidden/>
-              </w:rPr>
-              <w:tab/>
-            </w:r>
-            <w:r>
-              <w:rPr>
-                <w:noProof/>
-                <w:webHidden/>
-              </w:rPr>
-              <w:fldChar w:fldCharType="begin"/>
-            </w:r>
-            <w:r>
-              <w:rPr>
-                <w:noProof/>
-                <w:webHidden/>
-              </w:rPr>
-              <w:instrText xml:space="preserve"> PAGEREF _Toc11988878 \h </w:instrText>
-            </w:r>
-            <w:r>
-              <w:rPr>
-                <w:noProof/>
-                <w:webHidden/>
-              </w:rPr>
-            </w:r>
-            <w:r>
-              <w:rPr>
-                <w:noProof/>
-                <w:webHidden/>
-              </w:rPr>
-              <w:fldChar w:fldCharType="separate"/>
-            </w:r>
-            <w:r>
-              <w:rPr>
-                <w:noProof/>
-                <w:webHidden/>
-              </w:rPr>
-              <w:t>27</w:t>
-            </w:r>
-            <w:r>
-              <w:rPr>
-                <w:noProof/>
-                <w:webHidden/>
-              </w:rPr>
-              <w:fldChar w:fldCharType="end"/>
-            </w:r>
-          </w:hyperlink>
-        </w:p>
-        <w:p>
-          <w:pPr>
-            <w:pStyle w:val="TOC1"/>
-            <w:tabs>
-              <w:tab w:val="right" w:leader="dot" w:pos="10790"/>
-            </w:tabs>
-            <w:rPr>
-              <w:rFonts w:eastAsiaTheme="minorEastAsia"/>
-              <w:b w:val="0"/>
-              <w:bCs w:val="0"/>
-              <w:noProof/>
-            </w:rPr>
-          </w:pPr>
-          <w:hyperlink w:anchor="_Toc11988879" w:history="1">
-            <w:r>
-              <w:rPr>
-                <w:rStyle w:val="Hyperlink"/>
-                <w:noProof/>
-              </w:rPr>
-              <w:t>SparkSQL</w:t>
-            </w:r>
-            <w:r>
-              <w:rPr>
-                <w:noProof/>
-                <w:webHidden/>
-              </w:rPr>
-              <w:tab/>
-            </w:r>
-            <w:r>
-              <w:rPr>
-                <w:noProof/>
-                <w:webHidden/>
-              </w:rPr>
-              <w:fldChar w:fldCharType="begin"/>
-            </w:r>
-            <w:r>
-              <w:rPr>
-                <w:noProof/>
-                <w:webHidden/>
-              </w:rPr>
-              <w:instrText xml:space="preserve"> PAGEREF _Toc11988879 \h </w:instrText>
-            </w:r>
-            <w:r>
-              <w:rPr>
-                <w:noProof/>
-                <w:webHidden/>
-              </w:rPr>
-            </w:r>
-            <w:r>
-              <w:rPr>
-                <w:noProof/>
-                <w:webHidden/>
-              </w:rPr>
-              <w:fldChar w:fldCharType="separate"/>
-            </w:r>
-            <w:r>
-              <w:rPr>
-                <w:noProof/>
-                <w:webHidden/>
-              </w:rPr>
-              <w:t>27</w:t>
+              <w:t>25</w:t>
             </w:r>
             <w:r>
               <w:rPr>
@@ -4590,13 +4232,13 @@
               <w:szCs w:val="24"/>
             </w:rPr>
           </w:pPr>
-          <w:hyperlink w:anchor="_Toc11988880" w:history="1">
+          <w:hyperlink w:anchor="_Toc12070753" w:history="1">
             <w:r>
               <w:rPr>
                 <w:rStyle w:val="Hyperlink"/>
                 <w:noProof/>
               </w:rPr>
-              <w:t>Case Statements</w:t>
+              <w:t>Statistics on pyspark.sql.dataframe.DataFrame columns</w:t>
             </w:r>
             <w:r>
               <w:rPr>
@@ -4617,7 +4259,362 @@
                 <w:noProof/>
                 <w:webHidden/>
               </w:rPr>
-              <w:instrText xml:space="preserve"> PAGEREF _Toc11988880 \h </w:instrText>
+              <w:instrText xml:space="preserve"> PAGEREF _Toc12070753 \h </w:instrText>
+            </w:r>
+            <w:r>
+              <w:rPr>
+                <w:noProof/>
+                <w:webHidden/>
+              </w:rPr>
+            </w:r>
+            <w:r>
+              <w:rPr>
+                <w:noProof/>
+                <w:webHidden/>
+              </w:rPr>
+              <w:fldChar w:fldCharType="separate"/>
+            </w:r>
+            <w:r>
+              <w:rPr>
+                <w:noProof/>
+                <w:webHidden/>
+              </w:rPr>
+              <w:t>26</w:t>
+            </w:r>
+            <w:r>
+              <w:rPr>
+                <w:noProof/>
+                <w:webHidden/>
+              </w:rPr>
+              <w:fldChar w:fldCharType="end"/>
+            </w:r>
+          </w:hyperlink>
+        </w:p>
+        <w:p>
+          <w:pPr>
+            <w:pStyle w:val="TOC3"/>
+            <w:tabs>
+              <w:tab w:val="right" w:leader="dot" w:pos="10790"/>
+            </w:tabs>
+            <w:rPr>
+              <w:rFonts w:eastAsiaTheme="minorEastAsia"/>
+              <w:noProof/>
+              <w:sz w:val="24"/>
+              <w:szCs w:val="24"/>
+            </w:rPr>
+          </w:pPr>
+          <w:hyperlink w:anchor="_Toc12070754" w:history="1">
+            <w:r>
+              <w:rPr>
+                <w:rStyle w:val="Hyperlink"/>
+                <w:noProof/>
+              </w:rPr>
+              <w:t>Calculate Mean and Median of a Column</w:t>
+            </w:r>
+            <w:r>
+              <w:rPr>
+                <w:noProof/>
+                <w:webHidden/>
+              </w:rPr>
+              <w:tab/>
+            </w:r>
+            <w:r>
+              <w:rPr>
+                <w:noProof/>
+                <w:webHidden/>
+              </w:rPr>
+              <w:fldChar w:fldCharType="begin"/>
+            </w:r>
+            <w:r>
+              <w:rPr>
+                <w:noProof/>
+                <w:webHidden/>
+              </w:rPr>
+              <w:instrText xml:space="preserve"> PAGEREF _Toc12070754 \h </w:instrText>
+            </w:r>
+            <w:r>
+              <w:rPr>
+                <w:noProof/>
+                <w:webHidden/>
+              </w:rPr>
+            </w:r>
+            <w:r>
+              <w:rPr>
+                <w:noProof/>
+                <w:webHidden/>
+              </w:rPr>
+              <w:fldChar w:fldCharType="separate"/>
+            </w:r>
+            <w:r>
+              <w:rPr>
+                <w:noProof/>
+                <w:webHidden/>
+              </w:rPr>
+              <w:t>26</w:t>
+            </w:r>
+            <w:r>
+              <w:rPr>
+                <w:noProof/>
+                <w:webHidden/>
+              </w:rPr>
+              <w:fldChar w:fldCharType="end"/>
+            </w:r>
+          </w:hyperlink>
+        </w:p>
+        <w:p>
+          <w:pPr>
+            <w:pStyle w:val="TOC3"/>
+            <w:tabs>
+              <w:tab w:val="right" w:leader="dot" w:pos="10790"/>
+            </w:tabs>
+            <w:rPr>
+              <w:rFonts w:eastAsiaTheme="minorEastAsia"/>
+              <w:noProof/>
+              <w:sz w:val="24"/>
+              <w:szCs w:val="24"/>
+            </w:rPr>
+          </w:pPr>
+          <w:hyperlink w:anchor="_Toc12070755" w:history="1">
+            <w:r>
+              <w:rPr>
+                <w:rStyle w:val="Hyperlink"/>
+                <w:noProof/>
+              </w:rPr>
+              <w:t>Statistics Summary for a pySpark DataFrame</w:t>
+            </w:r>
+            <w:r>
+              <w:rPr>
+                <w:noProof/>
+                <w:webHidden/>
+              </w:rPr>
+              <w:tab/>
+            </w:r>
+            <w:r>
+              <w:rPr>
+                <w:noProof/>
+                <w:webHidden/>
+              </w:rPr>
+              <w:fldChar w:fldCharType="begin"/>
+            </w:r>
+            <w:r>
+              <w:rPr>
+                <w:noProof/>
+                <w:webHidden/>
+              </w:rPr>
+              <w:instrText xml:space="preserve"> PAGEREF _Toc12070755 \h </w:instrText>
+            </w:r>
+            <w:r>
+              <w:rPr>
+                <w:noProof/>
+                <w:webHidden/>
+              </w:rPr>
+            </w:r>
+            <w:r>
+              <w:rPr>
+                <w:noProof/>
+                <w:webHidden/>
+              </w:rPr>
+              <w:fldChar w:fldCharType="separate"/>
+            </w:r>
+            <w:r>
+              <w:rPr>
+                <w:noProof/>
+                <w:webHidden/>
+              </w:rPr>
+              <w:t>26</w:t>
+            </w:r>
+            <w:r>
+              <w:rPr>
+                <w:noProof/>
+                <w:webHidden/>
+              </w:rPr>
+              <w:fldChar w:fldCharType="end"/>
+            </w:r>
+          </w:hyperlink>
+        </w:p>
+        <w:p>
+          <w:pPr>
+            <w:pStyle w:val="TOC1"/>
+            <w:tabs>
+              <w:tab w:val="right" w:leader="dot" w:pos="10790"/>
+            </w:tabs>
+            <w:rPr>
+              <w:rFonts w:eastAsiaTheme="minorEastAsia"/>
+              <w:b w:val="0"/>
+              <w:bCs w:val="0"/>
+              <w:noProof/>
+            </w:rPr>
+          </w:pPr>
+          <w:hyperlink w:anchor="_Toc12070756" w:history="1">
+            <w:r>
+              <w:rPr>
+                <w:rStyle w:val="Hyperlink"/>
+                <w:noProof/>
+              </w:rPr>
+              <w:t>pyspark.sql</w:t>
+            </w:r>
+            <w:r>
+              <w:rPr>
+                <w:noProof/>
+                <w:webHidden/>
+              </w:rPr>
+              <w:tab/>
+            </w:r>
+            <w:r>
+              <w:rPr>
+                <w:noProof/>
+                <w:webHidden/>
+              </w:rPr>
+              <w:fldChar w:fldCharType="begin"/>
+            </w:r>
+            <w:r>
+              <w:rPr>
+                <w:noProof/>
+                <w:webHidden/>
+              </w:rPr>
+              <w:instrText xml:space="preserve"> PAGEREF _Toc12070756 \h </w:instrText>
+            </w:r>
+            <w:r>
+              <w:rPr>
+                <w:noProof/>
+                <w:webHidden/>
+              </w:rPr>
+            </w:r>
+            <w:r>
+              <w:rPr>
+                <w:noProof/>
+                <w:webHidden/>
+              </w:rPr>
+              <w:fldChar w:fldCharType="separate"/>
+            </w:r>
+            <w:r>
+              <w:rPr>
+                <w:noProof/>
+                <w:webHidden/>
+              </w:rPr>
+              <w:t>26</w:t>
+            </w:r>
+            <w:r>
+              <w:rPr>
+                <w:noProof/>
+                <w:webHidden/>
+              </w:rPr>
+              <w:fldChar w:fldCharType="end"/>
+            </w:r>
+          </w:hyperlink>
+        </w:p>
+        <w:p>
+          <w:pPr>
+            <w:pStyle w:val="TOC1"/>
+            <w:tabs>
+              <w:tab w:val="right" w:leader="dot" w:pos="10790"/>
+            </w:tabs>
+            <w:rPr>
+              <w:rFonts w:eastAsiaTheme="minorEastAsia"/>
+              <w:b w:val="0"/>
+              <w:bCs w:val="0"/>
+              <w:noProof/>
+            </w:rPr>
+          </w:pPr>
+          <w:hyperlink w:anchor="_Toc12070757" w:history="1">
+            <w:r>
+              <w:rPr>
+                <w:rStyle w:val="Hyperlink"/>
+                <w:noProof/>
+              </w:rPr>
+              <w:t>Recover from a Lost Connection</w:t>
+            </w:r>
+            <w:r>
+              <w:rPr>
+                <w:noProof/>
+                <w:webHidden/>
+              </w:rPr>
+              <w:tab/>
+            </w:r>
+            <w:r>
+              <w:rPr>
+                <w:noProof/>
+                <w:webHidden/>
+              </w:rPr>
+              <w:fldChar w:fldCharType="begin"/>
+            </w:r>
+            <w:r>
+              <w:rPr>
+                <w:noProof/>
+                <w:webHidden/>
+              </w:rPr>
+              <w:instrText xml:space="preserve"> PAGEREF _Toc12070757 \h </w:instrText>
+            </w:r>
+            <w:r>
+              <w:rPr>
+                <w:noProof/>
+                <w:webHidden/>
+              </w:rPr>
+            </w:r>
+            <w:r>
+              <w:rPr>
+                <w:noProof/>
+                <w:webHidden/>
+              </w:rPr>
+              <w:fldChar w:fldCharType="separate"/>
+            </w:r>
+            <w:r>
+              <w:rPr>
+                <w:noProof/>
+                <w:webHidden/>
+              </w:rPr>
+              <w:t>27</w:t>
+            </w:r>
+            <w:r>
+              <w:rPr>
+                <w:noProof/>
+                <w:webHidden/>
+              </w:rPr>
+              <w:fldChar w:fldCharType="end"/>
+            </w:r>
+          </w:hyperlink>
+        </w:p>
+        <w:p>
+          <w:pPr>
+            <w:pStyle w:val="TOC1"/>
+            <w:tabs>
+              <w:tab w:val="right" w:leader="dot" w:pos="10790"/>
+            </w:tabs>
+            <w:rPr>
+              <w:rFonts w:eastAsiaTheme="minorEastAsia"/>
+              <w:b w:val="0"/>
+              <w:bCs w:val="0"/>
+              <w:noProof/>
+            </w:rPr>
+          </w:pPr>
+          <w:hyperlink w:anchor="_Toc12070758" w:history="1">
+            <w:r>
+              <w:rPr>
+                <w:rStyle w:val="Hyperlink"/>
+                <w:noProof/>
+              </w:rPr>
+              <w:t>SparkSQL</w:t>
+            </w:r>
+            <w:r>
+              <w:rPr>
+                <w:noProof/>
+                <w:webHidden/>
+              </w:rPr>
+              <w:tab/>
+            </w:r>
+            <w:r>
+              <w:rPr>
+                <w:noProof/>
+                <w:webHidden/>
+              </w:rPr>
+              <w:fldChar w:fldCharType="begin"/>
+            </w:r>
+            <w:r>
+              <w:rPr>
+                <w:noProof/>
+                <w:webHidden/>
+              </w:rPr>
+              <w:instrText xml:space="preserve"> PAGEREF _Toc12070758 \h </w:instrText>
             </w:r>
             <w:r>
               <w:rPr>
@@ -4663,13 +4660,13 @@
               <w:szCs w:val="24"/>
             </w:rPr>
           </w:pPr>
-          <w:hyperlink w:anchor="_Toc11988881" w:history="1">
+          <w:hyperlink w:anchor="_Toc12070759" w:history="1">
             <w:r>
               <w:rPr>
                 <w:rStyle w:val="Hyperlink"/>
                 <w:noProof/>
               </w:rPr>
-              <w:t>DataFrame  (pyspark.sql.dataframe.DataFrame)</w:t>
+              <w:t>Case Statements</w:t>
             </w:r>
             <w:r>
               <w:rPr>
@@ -4690,7 +4687,7 @@
                 <w:noProof/>
                 <w:webHidden/>
               </w:rPr>
-              <w:instrText xml:space="preserve"> PAGEREF _Toc11988881 \h </w:instrText>
+              <w:instrText xml:space="preserve"> PAGEREF _Toc12070759 \h </w:instrText>
             </w:r>
             <w:r>
               <w:rPr>
@@ -4711,361 +4708,6 @@
                 <w:webHidden/>
               </w:rPr>
               <w:t>27</w:t>
-            </w:r>
-            <w:r>
-              <w:rPr>
-                <w:noProof/>
-                <w:webHidden/>
-              </w:rPr>
-              <w:fldChar w:fldCharType="end"/>
-            </w:r>
-          </w:hyperlink>
-        </w:p>
-        <w:p>
-          <w:pPr>
-            <w:pStyle w:val="TOC3"/>
-            <w:tabs>
-              <w:tab w:val="right" w:leader="dot" w:pos="10790"/>
-            </w:tabs>
-            <w:rPr>
-              <w:rFonts w:eastAsiaTheme="minorEastAsia"/>
-              <w:noProof/>
-              <w:sz w:val="24"/>
-              <w:szCs w:val="24"/>
-            </w:rPr>
-          </w:pPr>
-          <w:hyperlink w:anchor="_Toc11988882" w:history="1">
-            <w:r>
-              <w:rPr>
-                <w:rStyle w:val="Hyperlink"/>
-                <w:noProof/>
-              </w:rPr>
-              <w:t>Read a Parquet File into a DataFrame</w:t>
-            </w:r>
-            <w:r>
-              <w:rPr>
-                <w:noProof/>
-                <w:webHidden/>
-              </w:rPr>
-              <w:tab/>
-            </w:r>
-            <w:r>
-              <w:rPr>
-                <w:noProof/>
-                <w:webHidden/>
-              </w:rPr>
-              <w:fldChar w:fldCharType="begin"/>
-            </w:r>
-            <w:r>
-              <w:rPr>
-                <w:noProof/>
-                <w:webHidden/>
-              </w:rPr>
-              <w:instrText xml:space="preserve"> PAGEREF _Toc11988882 \h </w:instrText>
-            </w:r>
-            <w:r>
-              <w:rPr>
-                <w:noProof/>
-                <w:webHidden/>
-              </w:rPr>
-            </w:r>
-            <w:r>
-              <w:rPr>
-                <w:noProof/>
-                <w:webHidden/>
-              </w:rPr>
-              <w:fldChar w:fldCharType="separate"/>
-            </w:r>
-            <w:r>
-              <w:rPr>
-                <w:noProof/>
-                <w:webHidden/>
-              </w:rPr>
-              <w:t>27</w:t>
-            </w:r>
-            <w:r>
-              <w:rPr>
-                <w:noProof/>
-                <w:webHidden/>
-              </w:rPr>
-              <w:fldChar w:fldCharType="end"/>
-            </w:r>
-          </w:hyperlink>
-        </w:p>
-        <w:p>
-          <w:pPr>
-            <w:pStyle w:val="TOC3"/>
-            <w:tabs>
-              <w:tab w:val="right" w:leader="dot" w:pos="10790"/>
-            </w:tabs>
-            <w:rPr>
-              <w:rFonts w:eastAsiaTheme="minorEastAsia"/>
-              <w:noProof/>
-              <w:sz w:val="24"/>
-              <w:szCs w:val="24"/>
-            </w:rPr>
-          </w:pPr>
-          <w:hyperlink w:anchor="_Toc11988883" w:history="1">
-            <w:r>
-              <w:rPr>
-                <w:rStyle w:val="Hyperlink"/>
-                <w:noProof/>
-              </w:rPr>
-              <w:t>Store DataFrame as Temp Table for Later Querying</w:t>
-            </w:r>
-            <w:r>
-              <w:rPr>
-                <w:noProof/>
-                <w:webHidden/>
-              </w:rPr>
-              <w:tab/>
-            </w:r>
-            <w:r>
-              <w:rPr>
-                <w:noProof/>
-                <w:webHidden/>
-              </w:rPr>
-              <w:fldChar w:fldCharType="begin"/>
-            </w:r>
-            <w:r>
-              <w:rPr>
-                <w:noProof/>
-                <w:webHidden/>
-              </w:rPr>
-              <w:instrText xml:space="preserve"> PAGEREF _Toc11988883 \h </w:instrText>
-            </w:r>
-            <w:r>
-              <w:rPr>
-                <w:noProof/>
-                <w:webHidden/>
-              </w:rPr>
-            </w:r>
-            <w:r>
-              <w:rPr>
-                <w:noProof/>
-                <w:webHidden/>
-              </w:rPr>
-              <w:fldChar w:fldCharType="separate"/>
-            </w:r>
-            <w:r>
-              <w:rPr>
-                <w:noProof/>
-                <w:webHidden/>
-              </w:rPr>
-              <w:t>28</w:t>
-            </w:r>
-            <w:r>
-              <w:rPr>
-                <w:noProof/>
-                <w:webHidden/>
-              </w:rPr>
-              <w:fldChar w:fldCharType="end"/>
-            </w:r>
-          </w:hyperlink>
-        </w:p>
-        <w:p>
-          <w:pPr>
-            <w:pStyle w:val="TOC3"/>
-            <w:tabs>
-              <w:tab w:val="right" w:leader="dot" w:pos="10790"/>
-            </w:tabs>
-            <w:rPr>
-              <w:rFonts w:eastAsiaTheme="minorEastAsia"/>
-              <w:noProof/>
-              <w:sz w:val="24"/>
-              <w:szCs w:val="24"/>
-            </w:rPr>
-          </w:pPr>
-          <w:hyperlink w:anchor="_Toc11988884" w:history="1">
-            <w:r>
-              <w:rPr>
-                <w:rStyle w:val="Hyperlink"/>
-                <w:noProof/>
-              </w:rPr>
-              <w:t>Select an Array Element</w:t>
-            </w:r>
-            <w:r>
-              <w:rPr>
-                <w:noProof/>
-                <w:webHidden/>
-              </w:rPr>
-              <w:tab/>
-            </w:r>
-            <w:r>
-              <w:rPr>
-                <w:noProof/>
-                <w:webHidden/>
-              </w:rPr>
-              <w:fldChar w:fldCharType="begin"/>
-            </w:r>
-            <w:r>
-              <w:rPr>
-                <w:noProof/>
-                <w:webHidden/>
-              </w:rPr>
-              <w:instrText xml:space="preserve"> PAGEREF _Toc11988884 \h </w:instrText>
-            </w:r>
-            <w:r>
-              <w:rPr>
-                <w:noProof/>
-                <w:webHidden/>
-              </w:rPr>
-            </w:r>
-            <w:r>
-              <w:rPr>
-                <w:noProof/>
-                <w:webHidden/>
-              </w:rPr>
-              <w:fldChar w:fldCharType="separate"/>
-            </w:r>
-            <w:r>
-              <w:rPr>
-                <w:noProof/>
-                <w:webHidden/>
-              </w:rPr>
-              <w:t>28</w:t>
-            </w:r>
-            <w:r>
-              <w:rPr>
-                <w:noProof/>
-                <w:webHidden/>
-              </w:rPr>
-              <w:fldChar w:fldCharType="end"/>
-            </w:r>
-          </w:hyperlink>
-        </w:p>
-        <w:p>
-          <w:pPr>
-            <w:pStyle w:val="TOC1"/>
-            <w:tabs>
-              <w:tab w:val="right" w:leader="dot" w:pos="10790"/>
-            </w:tabs>
-            <w:rPr>
-              <w:rFonts w:eastAsiaTheme="minorEastAsia"/>
-              <w:b w:val="0"/>
-              <w:bCs w:val="0"/>
-              <w:noProof/>
-            </w:rPr>
-          </w:pPr>
-          <w:hyperlink w:anchor="_Toc11988885" w:history="1">
-            <w:r>
-              <w:rPr>
-                <w:rStyle w:val="Hyperlink"/>
-                <w:noProof/>
-              </w:rPr>
-              <w:t>Invoke a python function from an SQL query</w:t>
-            </w:r>
-            <w:r>
-              <w:rPr>
-                <w:noProof/>
-                <w:webHidden/>
-              </w:rPr>
-              <w:tab/>
-            </w:r>
-            <w:r>
-              <w:rPr>
-                <w:noProof/>
-                <w:webHidden/>
-              </w:rPr>
-              <w:fldChar w:fldCharType="begin"/>
-            </w:r>
-            <w:r>
-              <w:rPr>
-                <w:noProof/>
-                <w:webHidden/>
-              </w:rPr>
-              <w:instrText xml:space="preserve"> PAGEREF _Toc11988885 \h </w:instrText>
-            </w:r>
-            <w:r>
-              <w:rPr>
-                <w:noProof/>
-                <w:webHidden/>
-              </w:rPr>
-            </w:r>
-            <w:r>
-              <w:rPr>
-                <w:noProof/>
-                <w:webHidden/>
-              </w:rPr>
-              <w:fldChar w:fldCharType="separate"/>
-            </w:r>
-            <w:r>
-              <w:rPr>
-                <w:noProof/>
-                <w:webHidden/>
-              </w:rPr>
-              <w:t>28</w:t>
-            </w:r>
-            <w:r>
-              <w:rPr>
-                <w:noProof/>
-                <w:webHidden/>
-              </w:rPr>
-              <w:fldChar w:fldCharType="end"/>
-            </w:r>
-          </w:hyperlink>
-        </w:p>
-        <w:p>
-          <w:pPr>
-            <w:pStyle w:val="TOC1"/>
-            <w:tabs>
-              <w:tab w:val="right" w:leader="dot" w:pos="10790"/>
-            </w:tabs>
-            <w:rPr>
-              <w:rFonts w:eastAsiaTheme="minorEastAsia"/>
-              <w:b w:val="0"/>
-              <w:bCs w:val="0"/>
-              <w:noProof/>
-            </w:rPr>
-          </w:pPr>
-          <w:hyperlink w:anchor="_Toc11988886" w:history="1">
-            <w:r>
-              <w:rPr>
-                <w:rStyle w:val="Hyperlink"/>
-                <w:noProof/>
-              </w:rPr>
-              <w:t>Parquet</w:t>
-            </w:r>
-            <w:r>
-              <w:rPr>
-                <w:noProof/>
-                <w:webHidden/>
-              </w:rPr>
-              <w:tab/>
-            </w:r>
-            <w:r>
-              <w:rPr>
-                <w:noProof/>
-                <w:webHidden/>
-              </w:rPr>
-              <w:fldChar w:fldCharType="begin"/>
-            </w:r>
-            <w:r>
-              <w:rPr>
-                <w:noProof/>
-                <w:webHidden/>
-              </w:rPr>
-              <w:instrText xml:space="preserve"> PAGEREF _Toc11988886 \h </w:instrText>
-            </w:r>
-            <w:r>
-              <w:rPr>
-                <w:noProof/>
-                <w:webHidden/>
-              </w:rPr>
-            </w:r>
-            <w:r>
-              <w:rPr>
-                <w:noProof/>
-                <w:webHidden/>
-              </w:rPr>
-              <w:fldChar w:fldCharType="separate"/>
-            </w:r>
-            <w:r>
-              <w:rPr>
-                <w:noProof/>
-                <w:webHidden/>
-              </w:rPr>
-              <w:t>30</w:t>
             </w:r>
             <w:r>
               <w:rPr>
@@ -5091,13 +4733,13 @@
               <w:szCs w:val="24"/>
             </w:rPr>
           </w:pPr>
-          <w:hyperlink w:anchor="_Toc11988887" w:history="1">
+          <w:hyperlink w:anchor="_Toc12070760" w:history="1">
             <w:r>
               <w:rPr>
                 <w:rStyle w:val="Hyperlink"/>
                 <w:noProof/>
               </w:rPr>
-              <w:t>Explode a list or array data field</w:t>
+              <w:t>DataFrame  (pyspark.sql.dataframe.DataFrame)</w:t>
             </w:r>
             <w:r>
               <w:rPr>
@@ -5118,7 +4760,7 @@
                 <w:noProof/>
                 <w:webHidden/>
               </w:rPr>
-              <w:instrText xml:space="preserve"> PAGEREF _Toc11988887 \h </w:instrText>
+              <w:instrText xml:space="preserve"> PAGEREF _Toc12070760 \h </w:instrText>
             </w:r>
             <w:r>
               <w:rPr>
@@ -5138,7 +4780,220 @@
                 <w:noProof/>
                 <w:webHidden/>
               </w:rPr>
-              <w:t>30</w:t>
+              <w:t>27</w:t>
+            </w:r>
+            <w:r>
+              <w:rPr>
+                <w:noProof/>
+                <w:webHidden/>
+              </w:rPr>
+              <w:fldChar w:fldCharType="end"/>
+            </w:r>
+          </w:hyperlink>
+        </w:p>
+        <w:p>
+          <w:pPr>
+            <w:pStyle w:val="TOC3"/>
+            <w:tabs>
+              <w:tab w:val="right" w:leader="dot" w:pos="10790"/>
+            </w:tabs>
+            <w:rPr>
+              <w:rFonts w:eastAsiaTheme="minorEastAsia"/>
+              <w:noProof/>
+              <w:sz w:val="24"/>
+              <w:szCs w:val="24"/>
+            </w:rPr>
+          </w:pPr>
+          <w:hyperlink w:anchor="_Toc12070761" w:history="1">
+            <w:r>
+              <w:rPr>
+                <w:rStyle w:val="Hyperlink"/>
+                <w:noProof/>
+              </w:rPr>
+              <w:t>Read a Parquet File into a DataFrame</w:t>
+            </w:r>
+            <w:r>
+              <w:rPr>
+                <w:noProof/>
+                <w:webHidden/>
+              </w:rPr>
+              <w:tab/>
+            </w:r>
+            <w:r>
+              <w:rPr>
+                <w:noProof/>
+                <w:webHidden/>
+              </w:rPr>
+              <w:fldChar w:fldCharType="begin"/>
+            </w:r>
+            <w:r>
+              <w:rPr>
+                <w:noProof/>
+                <w:webHidden/>
+              </w:rPr>
+              <w:instrText xml:space="preserve"> PAGEREF _Toc12070761 \h </w:instrText>
+            </w:r>
+            <w:r>
+              <w:rPr>
+                <w:noProof/>
+                <w:webHidden/>
+              </w:rPr>
+            </w:r>
+            <w:r>
+              <w:rPr>
+                <w:noProof/>
+                <w:webHidden/>
+              </w:rPr>
+              <w:fldChar w:fldCharType="separate"/>
+            </w:r>
+            <w:r>
+              <w:rPr>
+                <w:noProof/>
+                <w:webHidden/>
+              </w:rPr>
+              <w:t>27</w:t>
+            </w:r>
+            <w:r>
+              <w:rPr>
+                <w:noProof/>
+                <w:webHidden/>
+              </w:rPr>
+              <w:fldChar w:fldCharType="end"/>
+            </w:r>
+          </w:hyperlink>
+        </w:p>
+        <w:p>
+          <w:pPr>
+            <w:pStyle w:val="TOC3"/>
+            <w:tabs>
+              <w:tab w:val="right" w:leader="dot" w:pos="10790"/>
+            </w:tabs>
+            <w:rPr>
+              <w:rFonts w:eastAsiaTheme="minorEastAsia"/>
+              <w:noProof/>
+              <w:sz w:val="24"/>
+              <w:szCs w:val="24"/>
+            </w:rPr>
+          </w:pPr>
+          <w:hyperlink w:anchor="_Toc12070762" w:history="1">
+            <w:r>
+              <w:rPr>
+                <w:rStyle w:val="Hyperlink"/>
+                <w:noProof/>
+              </w:rPr>
+              <w:t>Store DataFrame as Temp Table for Later Querying</w:t>
+            </w:r>
+            <w:r>
+              <w:rPr>
+                <w:noProof/>
+                <w:webHidden/>
+              </w:rPr>
+              <w:tab/>
+            </w:r>
+            <w:r>
+              <w:rPr>
+                <w:noProof/>
+                <w:webHidden/>
+              </w:rPr>
+              <w:fldChar w:fldCharType="begin"/>
+            </w:r>
+            <w:r>
+              <w:rPr>
+                <w:noProof/>
+                <w:webHidden/>
+              </w:rPr>
+              <w:instrText xml:space="preserve"> PAGEREF _Toc12070762 \h </w:instrText>
+            </w:r>
+            <w:r>
+              <w:rPr>
+                <w:noProof/>
+                <w:webHidden/>
+              </w:rPr>
+            </w:r>
+            <w:r>
+              <w:rPr>
+                <w:noProof/>
+                <w:webHidden/>
+              </w:rPr>
+              <w:fldChar w:fldCharType="separate"/>
+            </w:r>
+            <w:r>
+              <w:rPr>
+                <w:noProof/>
+                <w:webHidden/>
+              </w:rPr>
+              <w:t>28</w:t>
+            </w:r>
+            <w:r>
+              <w:rPr>
+                <w:noProof/>
+                <w:webHidden/>
+              </w:rPr>
+              <w:fldChar w:fldCharType="end"/>
+            </w:r>
+          </w:hyperlink>
+        </w:p>
+        <w:p>
+          <w:pPr>
+            <w:pStyle w:val="TOC3"/>
+            <w:tabs>
+              <w:tab w:val="right" w:leader="dot" w:pos="10790"/>
+            </w:tabs>
+            <w:rPr>
+              <w:rFonts w:eastAsiaTheme="minorEastAsia"/>
+              <w:noProof/>
+              <w:sz w:val="24"/>
+              <w:szCs w:val="24"/>
+            </w:rPr>
+          </w:pPr>
+          <w:hyperlink w:anchor="_Toc12070763" w:history="1">
+            <w:r>
+              <w:rPr>
+                <w:rStyle w:val="Hyperlink"/>
+                <w:noProof/>
+              </w:rPr>
+              <w:t>Select an Array Element</w:t>
+            </w:r>
+            <w:r>
+              <w:rPr>
+                <w:noProof/>
+                <w:webHidden/>
+              </w:rPr>
+              <w:tab/>
+            </w:r>
+            <w:r>
+              <w:rPr>
+                <w:noProof/>
+                <w:webHidden/>
+              </w:rPr>
+              <w:fldChar w:fldCharType="begin"/>
+            </w:r>
+            <w:r>
+              <w:rPr>
+                <w:noProof/>
+                <w:webHidden/>
+              </w:rPr>
+              <w:instrText xml:space="preserve"> PAGEREF _Toc12070763 \h </w:instrText>
+            </w:r>
+            <w:r>
+              <w:rPr>
+                <w:noProof/>
+                <w:webHidden/>
+              </w:rPr>
+            </w:r>
+            <w:r>
+              <w:rPr>
+                <w:noProof/>
+                <w:webHidden/>
+              </w:rPr>
+              <w:fldChar w:fldCharType="separate"/>
+            </w:r>
+            <w:r>
+              <w:rPr>
+                <w:noProof/>
+                <w:webHidden/>
+              </w:rPr>
+              <w:t>28</w:t>
             </w:r>
             <w:r>
               <w:rPr>
@@ -5162,13 +5017,13 @@
               <w:noProof/>
             </w:rPr>
           </w:pPr>
-          <w:hyperlink w:anchor="_Toc11988888" w:history="1">
+          <w:hyperlink w:anchor="_Toc12070764" w:history="1">
             <w:r>
               <w:rPr>
                 <w:rStyle w:val="Hyperlink"/>
                 <w:noProof/>
               </w:rPr>
-              <w:t>Strings</w:t>
+              <w:t>Invoke a python function from an SQL query</w:t>
             </w:r>
             <w:r>
               <w:rPr>
@@ -5189,7 +5044,7 @@
                 <w:noProof/>
                 <w:webHidden/>
               </w:rPr>
-              <w:instrText xml:space="preserve"> PAGEREF _Toc11988888 \h </w:instrText>
+              <w:instrText xml:space="preserve"> PAGEREF _Toc12070764 \h </w:instrText>
             </w:r>
             <w:r>
               <w:rPr>
@@ -5209,7 +5064,78 @@
                 <w:noProof/>
                 <w:webHidden/>
               </w:rPr>
-              <w:t>32</w:t>
+              <w:t>28</w:t>
+            </w:r>
+            <w:r>
+              <w:rPr>
+                <w:noProof/>
+                <w:webHidden/>
+              </w:rPr>
+              <w:fldChar w:fldCharType="end"/>
+            </w:r>
+          </w:hyperlink>
+        </w:p>
+        <w:p>
+          <w:pPr>
+            <w:pStyle w:val="TOC1"/>
+            <w:tabs>
+              <w:tab w:val="right" w:leader="dot" w:pos="10790"/>
+            </w:tabs>
+            <w:rPr>
+              <w:rFonts w:eastAsiaTheme="minorEastAsia"/>
+              <w:b w:val="0"/>
+              <w:bCs w:val="0"/>
+              <w:noProof/>
+            </w:rPr>
+          </w:pPr>
+          <w:hyperlink w:anchor="_Toc12070765" w:history="1">
+            <w:r>
+              <w:rPr>
+                <w:rStyle w:val="Hyperlink"/>
+                <w:noProof/>
+              </w:rPr>
+              <w:t>Parquet</w:t>
+            </w:r>
+            <w:r>
+              <w:rPr>
+                <w:noProof/>
+                <w:webHidden/>
+              </w:rPr>
+              <w:tab/>
+            </w:r>
+            <w:r>
+              <w:rPr>
+                <w:noProof/>
+                <w:webHidden/>
+              </w:rPr>
+              <w:fldChar w:fldCharType="begin"/>
+            </w:r>
+            <w:r>
+              <w:rPr>
+                <w:noProof/>
+                <w:webHidden/>
+              </w:rPr>
+              <w:instrText xml:space="preserve"> PAGEREF _Toc12070765 \h </w:instrText>
+            </w:r>
+            <w:r>
+              <w:rPr>
+                <w:noProof/>
+                <w:webHidden/>
+              </w:rPr>
+            </w:r>
+            <w:r>
+              <w:rPr>
+                <w:noProof/>
+                <w:webHidden/>
+              </w:rPr>
+              <w:fldChar w:fldCharType="separate"/>
+            </w:r>
+            <w:r>
+              <w:rPr>
+                <w:noProof/>
+                <w:webHidden/>
+              </w:rPr>
+              <w:t>30</w:t>
             </w:r>
             <w:r>
               <w:rPr>
@@ -5235,13 +5161,13 @@
               <w:szCs w:val="24"/>
             </w:rPr>
           </w:pPr>
-          <w:hyperlink w:anchor="_Toc11988889" w:history="1">
+          <w:hyperlink w:anchor="_Toc12070766" w:history="1">
             <w:r>
               <w:rPr>
                 <w:rStyle w:val="Hyperlink"/>
                 <w:noProof/>
               </w:rPr>
-              <w:t>Concatenate strings</w:t>
+              <w:t>Explode a list or array data field</w:t>
             </w:r>
             <w:r>
               <w:rPr>
@@ -5262,7 +5188,78 @@
                 <w:noProof/>
                 <w:webHidden/>
               </w:rPr>
-              <w:instrText xml:space="preserve"> PAGEREF _Toc11988889 \h </w:instrText>
+              <w:instrText xml:space="preserve"> PAGEREF _Toc12070766 \h </w:instrText>
+            </w:r>
+            <w:r>
+              <w:rPr>
+                <w:noProof/>
+                <w:webHidden/>
+              </w:rPr>
+            </w:r>
+            <w:r>
+              <w:rPr>
+                <w:noProof/>
+                <w:webHidden/>
+              </w:rPr>
+              <w:fldChar w:fldCharType="separate"/>
+            </w:r>
+            <w:r>
+              <w:rPr>
+                <w:noProof/>
+                <w:webHidden/>
+              </w:rPr>
+              <w:t>30</w:t>
+            </w:r>
+            <w:r>
+              <w:rPr>
+                <w:noProof/>
+                <w:webHidden/>
+              </w:rPr>
+              <w:fldChar w:fldCharType="end"/>
+            </w:r>
+          </w:hyperlink>
+        </w:p>
+        <w:p>
+          <w:pPr>
+            <w:pStyle w:val="TOC1"/>
+            <w:tabs>
+              <w:tab w:val="right" w:leader="dot" w:pos="10790"/>
+            </w:tabs>
+            <w:rPr>
+              <w:rFonts w:eastAsiaTheme="minorEastAsia"/>
+              <w:b w:val="0"/>
+              <w:bCs w:val="0"/>
+              <w:noProof/>
+            </w:rPr>
+          </w:pPr>
+          <w:hyperlink w:anchor="_Toc12070767" w:history="1">
+            <w:r>
+              <w:rPr>
+                <w:rStyle w:val="Hyperlink"/>
+                <w:noProof/>
+              </w:rPr>
+              <w:t>Strings</w:t>
+            </w:r>
+            <w:r>
+              <w:rPr>
+                <w:noProof/>
+                <w:webHidden/>
+              </w:rPr>
+              <w:tab/>
+            </w:r>
+            <w:r>
+              <w:rPr>
+                <w:noProof/>
+                <w:webHidden/>
+              </w:rPr>
+              <w:fldChar w:fldCharType="begin"/>
+            </w:r>
+            <w:r>
+              <w:rPr>
+                <w:noProof/>
+                <w:webHidden/>
+              </w:rPr>
+              <w:instrText xml:space="preserve"> PAGEREF _Toc12070767 \h </w:instrText>
             </w:r>
             <w:r>
               <w:rPr>
@@ -5308,13 +5305,13 @@
               <w:szCs w:val="24"/>
             </w:rPr>
           </w:pPr>
-          <w:hyperlink w:anchor="_Toc11988890" w:history="1">
+          <w:hyperlink w:anchor="_Toc12070768" w:history="1">
             <w:r>
               <w:rPr>
                 <w:rStyle w:val="Hyperlink"/>
                 <w:noProof/>
               </w:rPr>
-              <w:t>Convert a numeric field to a string</w:t>
+              <w:t>Concatenate strings</w:t>
             </w:r>
             <w:r>
               <w:rPr>
@@ -5335,7 +5332,7 @@
                 <w:noProof/>
                 <w:webHidden/>
               </w:rPr>
-              <w:instrText xml:space="preserve"> PAGEREF _Toc11988890 \h </w:instrText>
+              <w:instrText xml:space="preserve"> PAGEREF _Toc12070768 \h </w:instrText>
             </w:r>
             <w:r>
               <w:rPr>
@@ -5381,13 +5378,13 @@
               <w:szCs w:val="24"/>
             </w:rPr>
           </w:pPr>
-          <w:hyperlink w:anchor="_Toc11988891" w:history="1">
+          <w:hyperlink w:anchor="_Toc12070769" w:history="1">
             <w:r>
               <w:rPr>
                 <w:rStyle w:val="Hyperlink"/>
                 <w:noProof/>
               </w:rPr>
-              <w:t>StringIndexer</w:t>
+              <w:t>Convert a numeric field to a string</w:t>
             </w:r>
             <w:r>
               <w:rPr>
@@ -5408,7 +5405,7 @@
                 <w:noProof/>
                 <w:webHidden/>
               </w:rPr>
-              <w:instrText xml:space="preserve"> PAGEREF _Toc11988891 \h </w:instrText>
+              <w:instrText xml:space="preserve"> PAGEREF _Toc12070769 \h </w:instrText>
             </w:r>
             <w:r>
               <w:rPr>
@@ -5454,13 +5451,13 @@
               <w:szCs w:val="24"/>
             </w:rPr>
           </w:pPr>
-          <w:hyperlink w:anchor="_Toc11988892" w:history="1">
+          <w:hyperlink w:anchor="_Toc12070770" w:history="1">
             <w:r>
               <w:rPr>
                 <w:rStyle w:val="Hyperlink"/>
                 <w:noProof/>
               </w:rPr>
-              <w:t>Substring</w:t>
+              <w:t>StringIndexer</w:t>
             </w:r>
             <w:r>
               <w:rPr>
@@ -5481,7 +5478,7 @@
                 <w:noProof/>
                 <w:webHidden/>
               </w:rPr>
-              <w:instrText xml:space="preserve"> PAGEREF _Toc11988892 \h </w:instrText>
+              <w:instrText xml:space="preserve"> PAGEREF _Toc12070770 \h </w:instrText>
             </w:r>
             <w:r>
               <w:rPr>
@@ -5502,77 +5499,6 @@
                 <w:webHidden/>
               </w:rPr>
               <w:t>32</w:t>
-            </w:r>
-            <w:r>
-              <w:rPr>
-                <w:noProof/>
-                <w:webHidden/>
-              </w:rPr>
-              <w:fldChar w:fldCharType="end"/>
-            </w:r>
-          </w:hyperlink>
-        </w:p>
-        <w:p>
-          <w:pPr>
-            <w:pStyle w:val="TOC1"/>
-            <w:tabs>
-              <w:tab w:val="right" w:leader="dot" w:pos="10790"/>
-            </w:tabs>
-            <w:rPr>
-              <w:rFonts w:eastAsiaTheme="minorEastAsia"/>
-              <w:b w:val="0"/>
-              <w:bCs w:val="0"/>
-              <w:noProof/>
-            </w:rPr>
-          </w:pPr>
-          <w:hyperlink w:anchor="_Toc11988893" w:history="1">
-            <w:r>
-              <w:rPr>
-                <w:rStyle w:val="Hyperlink"/>
-                <w:noProof/>
-              </w:rPr>
-              <w:t>Timestamps</w:t>
-            </w:r>
-            <w:r>
-              <w:rPr>
-                <w:noProof/>
-                <w:webHidden/>
-              </w:rPr>
-              <w:tab/>
-            </w:r>
-            <w:r>
-              <w:rPr>
-                <w:noProof/>
-                <w:webHidden/>
-              </w:rPr>
-              <w:fldChar w:fldCharType="begin"/>
-            </w:r>
-            <w:r>
-              <w:rPr>
-                <w:noProof/>
-                <w:webHidden/>
-              </w:rPr>
-              <w:instrText xml:space="preserve"> PAGEREF _Toc11988893 \h </w:instrText>
-            </w:r>
-            <w:r>
-              <w:rPr>
-                <w:noProof/>
-                <w:webHidden/>
-              </w:rPr>
-            </w:r>
-            <w:r>
-              <w:rPr>
-                <w:noProof/>
-                <w:webHidden/>
-              </w:rPr>
-              <w:fldChar w:fldCharType="separate"/>
-            </w:r>
-            <w:r>
-              <w:rPr>
-                <w:noProof/>
-                <w:webHidden/>
-              </w:rPr>
-              <w:t>33</w:t>
             </w:r>
             <w:r>
               <w:rPr>
@@ -5598,13 +5524,13 @@
               <w:szCs w:val="24"/>
             </w:rPr>
           </w:pPr>
-          <w:hyperlink w:anchor="_Toc11988894" w:history="1">
+          <w:hyperlink w:anchor="_Toc12070771" w:history="1">
             <w:r>
               <w:rPr>
                 <w:rStyle w:val="Hyperlink"/>
                 <w:noProof/>
               </w:rPr>
-              <w:t>Calculate time difference (seconds) between two timestamps</w:t>
+              <w:t>Substring</w:t>
             </w:r>
             <w:r>
               <w:rPr>
@@ -5625,7 +5551,78 @@
                 <w:noProof/>
                 <w:webHidden/>
               </w:rPr>
-              <w:instrText xml:space="preserve"> PAGEREF _Toc11988894 \h </w:instrText>
+              <w:instrText xml:space="preserve"> PAGEREF _Toc12070771 \h </w:instrText>
+            </w:r>
+            <w:r>
+              <w:rPr>
+                <w:noProof/>
+                <w:webHidden/>
+              </w:rPr>
+            </w:r>
+            <w:r>
+              <w:rPr>
+                <w:noProof/>
+                <w:webHidden/>
+              </w:rPr>
+              <w:fldChar w:fldCharType="separate"/>
+            </w:r>
+            <w:r>
+              <w:rPr>
+                <w:noProof/>
+                <w:webHidden/>
+              </w:rPr>
+              <w:t>32</w:t>
+            </w:r>
+            <w:r>
+              <w:rPr>
+                <w:noProof/>
+                <w:webHidden/>
+              </w:rPr>
+              <w:fldChar w:fldCharType="end"/>
+            </w:r>
+          </w:hyperlink>
+        </w:p>
+        <w:p>
+          <w:pPr>
+            <w:pStyle w:val="TOC1"/>
+            <w:tabs>
+              <w:tab w:val="right" w:leader="dot" w:pos="10790"/>
+            </w:tabs>
+            <w:rPr>
+              <w:rFonts w:eastAsiaTheme="minorEastAsia"/>
+              <w:b w:val="0"/>
+              <w:bCs w:val="0"/>
+              <w:noProof/>
+            </w:rPr>
+          </w:pPr>
+          <w:hyperlink w:anchor="_Toc12070772" w:history="1">
+            <w:r>
+              <w:rPr>
+                <w:rStyle w:val="Hyperlink"/>
+                <w:noProof/>
+              </w:rPr>
+              <w:t>Timestamps</w:t>
+            </w:r>
+            <w:r>
+              <w:rPr>
+                <w:noProof/>
+                <w:webHidden/>
+              </w:rPr>
+              <w:tab/>
+            </w:r>
+            <w:r>
+              <w:rPr>
+                <w:noProof/>
+                <w:webHidden/>
+              </w:rPr>
+              <w:fldChar w:fldCharType="begin"/>
+            </w:r>
+            <w:r>
+              <w:rPr>
+                <w:noProof/>
+                <w:webHidden/>
+              </w:rPr>
+              <w:instrText xml:space="preserve"> PAGEREF _Toc12070772 \h </w:instrText>
             </w:r>
             <w:r>
               <w:rPr>
@@ -5671,13 +5668,13 @@
               <w:szCs w:val="24"/>
             </w:rPr>
           </w:pPr>
-          <w:hyperlink w:anchor="_Toc11988895" w:history="1">
+          <w:hyperlink w:anchor="_Toc12070773" w:history="1">
             <w:r>
               <w:rPr>
                 <w:rStyle w:val="Hyperlink"/>
                 <w:noProof/>
               </w:rPr>
-              <w:t>Convert string to timestamp</w:t>
+              <w:t>Calculate time difference (seconds) between two timestamps</w:t>
             </w:r>
             <w:r>
               <w:rPr>
@@ -5698,7 +5695,7 @@
                 <w:noProof/>
                 <w:webHidden/>
               </w:rPr>
-              <w:instrText xml:space="preserve"> PAGEREF _Toc11988895 \h </w:instrText>
+              <w:instrText xml:space="preserve"> PAGEREF _Toc12070773 \h </w:instrText>
             </w:r>
             <w:r>
               <w:rPr>
@@ -5744,13 +5741,13 @@
               <w:szCs w:val="24"/>
             </w:rPr>
           </w:pPr>
-          <w:hyperlink w:anchor="_Toc11988896" w:history="1">
+          <w:hyperlink w:anchor="_Toc12070774" w:history="1">
             <w:r>
               <w:rPr>
                 <w:rStyle w:val="Hyperlink"/>
                 <w:noProof/>
               </w:rPr>
-              <w:t>Convert Unix Timestamp to Formatted Date</w:t>
+              <w:t>Convert string to timestamp</w:t>
             </w:r>
             <w:r>
               <w:rPr>
@@ -5771,7 +5768,7 @@
                 <w:noProof/>
                 <w:webHidden/>
               </w:rPr>
-              <w:instrText xml:space="preserve"> PAGEREF _Toc11988896 \h </w:instrText>
+              <w:instrText xml:space="preserve"> PAGEREF _Toc12070774 \h </w:instrText>
             </w:r>
             <w:r>
               <w:rPr>
@@ -5791,7 +5788,7 @@
                 <w:noProof/>
                 <w:webHidden/>
               </w:rPr>
-              <w:t>34</w:t>
+              <w:t>33</w:t>
             </w:r>
             <w:r>
               <w:rPr>
@@ -5817,13 +5814,13 @@
               <w:szCs w:val="24"/>
             </w:rPr>
           </w:pPr>
-          <w:hyperlink w:anchor="_Toc11988897" w:history="1">
+          <w:hyperlink w:anchor="_Toc12070775" w:history="1">
             <w:r>
               <w:rPr>
                 <w:rStyle w:val="Hyperlink"/>
                 <w:noProof/>
               </w:rPr>
-              <w:t>Convert Unix Timestamp to ISO Standard Date and Time</w:t>
+              <w:t>Convert Unix Timestamp to Formatted Date</w:t>
             </w:r>
             <w:r>
               <w:rPr>
@@ -5844,7 +5841,7 @@
                 <w:noProof/>
                 <w:webHidden/>
               </w:rPr>
-              <w:instrText xml:space="preserve"> PAGEREF _Toc11988897 \h </w:instrText>
+              <w:instrText xml:space="preserve"> PAGEREF _Toc12070775 \h </w:instrText>
             </w:r>
             <w:r>
               <w:rPr>
@@ -5864,7 +5861,7 @@
                 <w:noProof/>
                 <w:webHidden/>
               </w:rPr>
-              <w:t>35</w:t>
+              <w:t>34</w:t>
             </w:r>
             <w:r>
               <w:rPr>
@@ -5890,12 +5887,85 @@
               <w:szCs w:val="24"/>
             </w:rPr>
           </w:pPr>
-          <w:hyperlink w:anchor="_Toc11988898" w:history="1">
+          <w:hyperlink w:anchor="_Toc12070776" w:history="1">
             <w:r>
               <w:rPr>
                 <w:rStyle w:val="Hyperlink"/>
                 <w:noProof/>
               </w:rPr>
+              <w:t>Convert Unix Timestamp to ISO Standard Date and Time</w:t>
+            </w:r>
+            <w:r>
+              <w:rPr>
+                <w:noProof/>
+                <w:webHidden/>
+              </w:rPr>
+              <w:tab/>
+            </w:r>
+            <w:r>
+              <w:rPr>
+                <w:noProof/>
+                <w:webHidden/>
+              </w:rPr>
+              <w:fldChar w:fldCharType="begin"/>
+            </w:r>
+            <w:r>
+              <w:rPr>
+                <w:noProof/>
+                <w:webHidden/>
+              </w:rPr>
+              <w:instrText xml:space="preserve"> PAGEREF _Toc12070776 \h </w:instrText>
+            </w:r>
+            <w:r>
+              <w:rPr>
+                <w:noProof/>
+                <w:webHidden/>
+              </w:rPr>
+            </w:r>
+            <w:r>
+              <w:rPr>
+                <w:noProof/>
+                <w:webHidden/>
+              </w:rPr>
+              <w:fldChar w:fldCharType="separate"/>
+            </w:r>
+            <w:r>
+              <w:rPr>
+                <w:noProof/>
+                <w:webHidden/>
+              </w:rPr>
+              <w:t>35</w:t>
+            </w:r>
+            <w:r>
+              <w:rPr>
+                <w:noProof/>
+                <w:webHidden/>
+              </w:rPr>
+              <w:fldChar w:fldCharType="end"/>
+            </w:r>
+          </w:hyperlink>
+        </w:p>
+        <w:p>
+          <w:pPr>
+            <w:pStyle w:val="TOC2"/>
+            <w:tabs>
+              <w:tab w:val="right" w:leader="dot" w:pos="10790"/>
+            </w:tabs>
+            <w:rPr>
+              <w:rFonts w:eastAsiaTheme="minorEastAsia"/>
+              <w:b w:val="0"/>
+              <w:bCs w:val="0"/>
+              <w:noProof/>
+              <w:sz w:val="24"/>
+              <w:szCs w:val="24"/>
+            </w:rPr>
+          </w:pPr>
+          <w:hyperlink w:anchor="_Toc12070777" w:history="1">
+            <w:r>
+              <w:rPr>
+                <w:rStyle w:val="Hyperlink"/>
+                <w:noProof/>
+              </w:rPr>
               <w:t>Get Calendar Parts like Year, Month, Day, Hour from a Timestamp</w:t>
             </w:r>
             <w:r>
@@ -5917,7 +5987,7 @@
                 <w:noProof/>
                 <w:webHidden/>
               </w:rPr>
-              <w:instrText xml:space="preserve"> PAGEREF _Toc11988898 \h </w:instrText>
+              <w:instrText xml:space="preserve"> PAGEREF _Toc12070777 \h </w:instrText>
             </w:r>
             <w:r>
               <w:rPr>
@@ -5961,7 +6031,7 @@
               <w:noProof/>
             </w:rPr>
           </w:pPr>
-          <w:hyperlink w:anchor="_Toc11988899" w:history="1">
+          <w:hyperlink w:anchor="_Toc12070778" w:history="1">
             <w:r>
               <w:rPr>
                 <w:rStyle w:val="Hyperlink"/>
@@ -5988,7 +6058,7 @@
                 <w:noProof/>
                 <w:webHidden/>
               </w:rPr>
-              <w:instrText xml:space="preserve"> PAGEREF _Toc11988899 \h </w:instrText>
+              <w:instrText xml:space="preserve"> PAGEREF _Toc12070778 \h </w:instrText>
             </w:r>
             <w:r>
               <w:rPr>
@@ -6032,7 +6102,7 @@
               <w:noProof/>
             </w:rPr>
           </w:pPr>
-          <w:hyperlink w:anchor="_Toc11988900" w:history="1">
+          <w:hyperlink w:anchor="_Toc12070779" w:history="1">
             <w:r>
               <w:rPr>
                 <w:rStyle w:val="Hyperlink"/>
@@ -6059,7 +6129,7 @@
                 <w:noProof/>
                 <w:webHidden/>
               </w:rPr>
-              <w:instrText xml:space="preserve"> PAGEREF _Toc11988900 \h </w:instrText>
+              <w:instrText xml:space="preserve"> PAGEREF _Toc12070779 \h </w:instrText>
             </w:r>
             <w:r>
               <w:rPr>
@@ -6117,7 +6187,7 @@
         <w:pStyle w:val="Heading1"/>
         <w:ind w:left="0"/>
       </w:pPr>
-      <w:bookmarkStart w:id="1" w:name="_Toc11988818"/>
+      <w:bookmarkStart w:id="1" w:name="_Toc12070696"/>
       <w:r>
         <w:t>Command Shell Execution Within iPython</w:t>
       </w:r>
@@ -6175,7 +6245,7 @@
       <w:pPr>
         <w:pStyle w:val="Heading2"/>
       </w:pPr>
-      <w:bookmarkStart w:id="2" w:name="_Toc11988819"/>
+      <w:bookmarkStart w:id="2" w:name="_Toc12070697"/>
       <w:r>
         <w:t>Configure Spark from a jupyter notebook command</w:t>
       </w:r>
@@ -6208,7 +6278,7 @@
       <w:pPr>
         <w:pStyle w:val="Heading2"/>
       </w:pPr>
-      <w:bookmarkStart w:id="3" w:name="_Toc11988820"/>
+      <w:bookmarkStart w:id="3" w:name="_Toc12070698"/>
       <w:r>
         <w:t>Copy a</w:t>
       </w:r>
@@ -6240,7 +6310,7 @@
       <w:pPr>
         <w:pStyle w:val="Heading2"/>
       </w:pPr>
-      <w:bookmarkStart w:id="4" w:name="_Toc11988821"/>
+      <w:bookmarkStart w:id="4" w:name="_Toc12070699"/>
       <w:r>
         <w:t>Delete an HDFS directory using jupyter notebook</w:t>
       </w:r>
@@ -6294,7 +6364,7 @@
       <w:pPr>
         <w:pStyle w:val="Heading2"/>
       </w:pPr>
-      <w:bookmarkStart w:id="5" w:name="_Toc11988822"/>
+      <w:bookmarkStart w:id="5" w:name="_Toc12070700"/>
       <w:r>
         <w:t>Examine Underlying HDFS Directory Structures in a Jupyter Notebook</w:t>
       </w:r>
@@ -6503,7 +6573,7 @@
               </wp:inline>
             </w:drawing>
           </mc:Choice>
-          <mc:Fallback xmlns:mv="urn:schemas-microsoft-com:mac:vml" xmlns:mo="http://schemas.microsoft.com/office/mac/office/2008/main">
+          <mc:Fallback xmlns:mo="http://schemas.microsoft.com/office/mac/office/2008/main" xmlns:mv="urn:schemas-microsoft-com:mac:vml">
             <w:pict>
               <v:rect w14:anchorId="252261B8" id="Rectangle_x0020_2" o:spid="_x0000_s1026" alt="upyter Notebook" href="https://10.200.4.13/user/bbeauchamp/tree" title="&quot;dashboard&quot;" style="width:23.7pt;height:23.7pt;visibility:visible;mso-wrap-style:square;mso-left-percent:-10001;mso-top-percent:-10001;mso-position-horizontal:absolute;mso-position-horizontal-relative:char;mso-position-vertical:absolute;mso-position-vertical-relative:line;mso-left-percent:-10001;mso-top-percent:-10001;v-text-anchor:top" o:gfxdata="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" o:button="t" filled="f" stroked="f">
                 <v:fill o:detectmouseclick="t"/>
@@ -9134,7 +9204,7 @@
       <w:pPr>
         <w:pStyle w:val="Heading2"/>
       </w:pPr>
-      <w:bookmarkStart w:id="6" w:name="_Toc11988823"/>
+      <w:bookmarkStart w:id="6" w:name="_Toc12070701"/>
       <w:r>
         <w:t>Set the spark timeout value</w:t>
       </w:r>
@@ -9166,7 +9236,7 @@
       <w:pPr>
         <w:pStyle w:val="Heading2"/>
       </w:pPr>
-      <w:bookmarkStart w:id="7" w:name="_Toc11988824"/>
+      <w:bookmarkStart w:id="7" w:name="_Toc12070702"/>
       <w:r>
         <w:t>Transfer a CSV file to HDFS</w:t>
       </w:r>
@@ -9279,7 +9349,7 @@
         </w:tabs>
         <w:ind w:left="0"/>
       </w:pPr>
-      <w:bookmarkStart w:id="8" w:name="_Toc11988825"/>
+      <w:bookmarkStart w:id="8" w:name="_Toc12070703"/>
       <w:r>
         <w:lastRenderedPageBreak/>
         <w:t>DataFrames (</w:t>
@@ -9294,7 +9364,7 @@
       <w:pPr>
         <w:pStyle w:val="Heading2"/>
       </w:pPr>
-      <w:bookmarkStart w:id="9" w:name="_Toc11988826"/>
+      <w:bookmarkStart w:id="9" w:name="_Toc12070704"/>
       <w:r>
         <w:t>Add a Column Based on Another Column</w:t>
       </w:r>
@@ -9765,7 +9835,7 @@
       <w:pPr>
         <w:pStyle w:val="Heading2"/>
       </w:pPr>
-      <w:bookmarkStart w:id="10" w:name="_Toc11988827"/>
+      <w:bookmarkStart w:id="10" w:name="_Toc12070705"/>
       <w:r>
         <w:t>Append an Array to a pySpark DataFrame</w:t>
       </w:r>
@@ -9869,7 +9939,7 @@
       <w:pPr>
         <w:pStyle w:val="Heading2"/>
       </w:pPr>
-      <w:bookmarkStart w:id="11" w:name="_Toc11988828"/>
+      <w:bookmarkStart w:id="11" w:name="_Toc12070706"/>
       <w:r>
         <w:t xml:space="preserve">Assign each Row a new </w:t>
       </w:r>
@@ -10285,7 +10355,7 @@
       <w:pPr>
         <w:pStyle w:val="Heading2"/>
       </w:pPr>
-      <w:bookmarkStart w:id="12" w:name="_Toc11988829"/>
+      <w:bookmarkStart w:id="12" w:name="_Toc12070707"/>
       <w:r>
         <w:t>Calculate Statistics on a DataFrame Column</w:t>
       </w:r>
@@ -10729,7 +10799,7 @@
       <w:pPr>
         <w:pStyle w:val="Heading2"/>
       </w:pPr>
-      <w:bookmarkStart w:id="13" w:name="_Toc11988830"/>
+      <w:bookmarkStart w:id="13" w:name="_Toc12070708"/>
       <w:r>
         <w:t>Change a DataFrame’s Column Names</w:t>
       </w:r>
@@ -11598,7 +11668,7 @@
       <w:pPr>
         <w:pStyle w:val="Heading2"/>
       </w:pPr>
-      <w:bookmarkStart w:id="14" w:name="_Toc11988831"/>
+      <w:bookmarkStart w:id="14" w:name="_Toc12070709"/>
       <w:r>
         <w:t>Concatenate 2 pySpark DataFrames, row-wise</w:t>
       </w:r>
@@ -12769,7 +12839,7 @@
       <w:pPr>
         <w:pStyle w:val="Heading2"/>
       </w:pPr>
-      <w:bookmarkStart w:id="15" w:name="_Toc11988832"/>
+      <w:bookmarkStart w:id="15" w:name="_Toc12070710"/>
       <w:r>
         <w:t>Convert a Pandas DataFrame to a pySpark DataFrame</w:t>
       </w:r>
@@ -12925,7 +12995,7 @@
       <w:pPr>
         <w:pStyle w:val="Heading2"/>
       </w:pPr>
-      <w:bookmarkStart w:id="16" w:name="_Toc11988833"/>
+      <w:bookmarkStart w:id="16" w:name="_Toc12070711"/>
       <w:r>
         <w:t xml:space="preserve">Convert a tab-delimited </w:t>
       </w:r>
@@ -13494,7 +13564,7 @@
       <w:pPr>
         <w:pStyle w:val="Heading2"/>
       </w:pPr>
-      <w:bookmarkStart w:id="17" w:name="_Toc11988834"/>
+      <w:bookmarkStart w:id="17" w:name="_Toc12070712"/>
       <w:r>
         <w:t>Convert a pySpark DataFrame to a Pandas DataFrame</w:t>
       </w:r>
@@ -13524,7 +13594,7 @@
       <w:pPr>
         <w:pStyle w:val="Heading2"/>
       </w:pPr>
-      <w:bookmarkStart w:id="18" w:name="_Toc11988835"/>
+      <w:bookmarkStart w:id="18" w:name="_Toc12070713"/>
       <w:r>
         <w:t>Convert a Timestamp Column to a Date Column</w:t>
       </w:r>
@@ -15074,7 +15144,7 @@
       <w:pPr>
         <w:pStyle w:val="Heading2"/>
       </w:pPr>
-      <w:bookmarkStart w:id="19" w:name="_Toc11988836"/>
+      <w:bookmarkStart w:id="19" w:name="_Toc12070714"/>
       <w:r>
         <w:t>Count the number of distinct values for a column</w:t>
       </w:r>
@@ -15402,7 +15472,7 @@
       <w:pPr>
         <w:pStyle w:val="Heading2"/>
       </w:pPr>
-      <w:bookmarkStart w:id="20" w:name="_Toc11988837"/>
+      <w:bookmarkStart w:id="20" w:name="_Toc12070715"/>
       <w:r>
         <w:t>Count the number of Missing Observations in each Column</w:t>
       </w:r>
@@ -15755,7 +15825,7 @@
       <w:pPr>
         <w:pStyle w:val="Heading2"/>
       </w:pPr>
-      <w:bookmarkStart w:id="21" w:name="_Toc11988838"/>
+      <w:bookmarkStart w:id="21" w:name="_Toc12070716"/>
       <w:r>
         <w:lastRenderedPageBreak/>
         <w:t>Create a DataFrame from Scratch</w:t>
@@ -17072,7 +17142,7 @@
       <w:pPr>
         <w:pStyle w:val="Heading2"/>
       </w:pPr>
-      <w:bookmarkStart w:id="22" w:name="_Toc11988839"/>
+      <w:bookmarkStart w:id="22" w:name="_Toc12070717"/>
       <w:r>
         <w:t>Create a new pySpark DataFrame Column from Existing Columns</w:t>
       </w:r>
@@ -17945,7 +18015,7 @@
       <w:pPr>
         <w:pStyle w:val="Heading2"/>
       </w:pPr>
-      <w:bookmarkStart w:id="23" w:name="_Toc11988840"/>
+      <w:bookmarkStart w:id="23" w:name="_Toc12070718"/>
       <w:r>
         <w:t>Display DataFrame Columns and Types</w:t>
       </w:r>
@@ -18017,7 +18087,7 @@
       <w:pPr>
         <w:pStyle w:val="Heading2"/>
       </w:pPr>
-      <w:bookmarkStart w:id="24" w:name="_Toc11988841"/>
+      <w:bookmarkStart w:id="24" w:name="_Toc12070719"/>
       <w:r>
         <w:t>DataFrame Schema</w:t>
       </w:r>
@@ -18199,7 +18269,7 @@
       <w:pPr>
         <w:pStyle w:val="Heading2"/>
       </w:pPr>
-      <w:bookmarkStart w:id="25" w:name="_Toc11988842"/>
+      <w:bookmarkStart w:id="25" w:name="_Toc12070720"/>
       <w:r>
         <w:t>Delete a Column from a pySpark DataFrame</w:t>
       </w:r>
@@ -18489,7 +18559,7 @@
       <w:pPr>
         <w:pStyle w:val="Heading2"/>
       </w:pPr>
-      <w:bookmarkStart w:id="26" w:name="_Toc11988843"/>
+      <w:bookmarkStart w:id="26" w:name="_Toc12070721"/>
       <w:r>
         <w:t>Drop Duplicate Rows</w:t>
       </w:r>
@@ -18522,7 +18592,7 @@
       <w:pPr>
         <w:pStyle w:val="Heading2"/>
       </w:pPr>
-      <w:bookmarkStart w:id="27" w:name="_Toc11988844"/>
+      <w:bookmarkStart w:id="27" w:name="_Toc12070722"/>
       <w:r>
         <w:lastRenderedPageBreak/>
         <w:t>Drop Duplicate Rows which are Identical except for the Index</w:t>
@@ -19354,7 +19424,7 @@
       <w:pPr>
         <w:pStyle w:val="Heading2"/>
       </w:pPr>
-      <w:bookmarkStart w:id="28" w:name="_Toc11988845"/>
+      <w:bookmarkStart w:id="28" w:name="_Toc12070723"/>
       <w:r>
         <w:t>Drop Rows which have a certain number of Columns with missing values</w:t>
       </w:r>
@@ -20229,7 +20299,7 @@
       <w:pPr>
         <w:pStyle w:val="Heading2"/>
       </w:pPr>
-      <w:bookmarkStart w:id="29" w:name="_Toc11988846"/>
+      <w:bookmarkStart w:id="29" w:name="_Toc12070724"/>
       <w:r>
         <w:lastRenderedPageBreak/>
         <w:t xml:space="preserve">Drop Rows </w:t>
@@ -20267,7 +20337,7 @@
       <w:pPr>
         <w:pStyle w:val="Heading2"/>
       </w:pPr>
-      <w:bookmarkStart w:id="30" w:name="_Toc11988847"/>
+      <w:bookmarkStart w:id="30" w:name="_Toc12070725"/>
       <w:r>
         <w:t>Execute SQL on a DataFrame</w:t>
       </w:r>
@@ -20374,7 +20444,7 @@
       <w:pPr>
         <w:pStyle w:val="Heading2"/>
       </w:pPr>
-      <w:bookmarkStart w:id="31" w:name="_Toc11988848"/>
+      <w:bookmarkStart w:id="31" w:name="_Toc12070726"/>
       <w:r>
         <w:t>Execute multiple functions on a DataFrame</w:t>
       </w:r>
@@ -20792,7 +20862,7 @@
       <w:pPr>
         <w:pStyle w:val="Heading2"/>
       </w:pPr>
-      <w:bookmarkStart w:id="32" w:name="_Toc11988849"/>
+      <w:bookmarkStart w:id="32" w:name="_Toc12070727"/>
       <w:r>
         <w:t>Explode a List inside a DataFrame column</w:t>
       </w:r>
@@ -21619,7 +21689,7 @@
       <w:pPr>
         <w:pStyle w:val="Heading3"/>
       </w:pPr>
-      <w:bookmarkStart w:id="33" w:name="_Toc11988850"/>
+      <w:bookmarkStart w:id="33" w:name="_Toc12070728"/>
       <w:r>
         <w:t xml:space="preserve">Explode an Array inside a DataFrame, but </w:t>
       </w:r>
@@ -21887,7 +21957,7 @@
       <w:pPr>
         <w:pStyle w:val="Heading2"/>
       </w:pPr>
-      <w:bookmarkStart w:id="34" w:name="_Toc11988851"/>
+      <w:bookmarkStart w:id="34" w:name="_Toc12070729"/>
       <w:r>
         <w:t>Export a Spark Data Frame</w:t>
       </w:r>
@@ -21957,7 +22027,7 @@
       <w:pPr>
         <w:pStyle w:val="Heading2"/>
       </w:pPr>
-      <w:bookmarkStart w:id="35" w:name="_Toc11988852"/>
+      <w:bookmarkStart w:id="35" w:name="_Toc12070730"/>
       <w:r>
         <w:t>Ex</w:t>
       </w:r>
@@ -22056,7 +22126,7 @@
       <w:pPr>
         <w:pStyle w:val="Heading2"/>
       </w:pPr>
-      <w:bookmarkStart w:id="36" w:name="_Toc11988853"/>
+      <w:bookmarkStart w:id="36" w:name="_Toc12070731"/>
       <w:r>
         <w:t>Extract a struct (structure) as a DataFrame</w:t>
       </w:r>
@@ -22096,7 +22166,7 @@
       <w:pPr>
         <w:pStyle w:val="Heading2"/>
       </w:pPr>
-      <w:bookmarkStart w:id="37" w:name="_Toc11988854"/>
+      <w:bookmarkStart w:id="37" w:name="_Toc12070732"/>
       <w:r>
         <w:t>Extract Distinct Values from a DataFrame</w:t>
       </w:r>
@@ -22264,7 +22334,7 @@
       <w:pPr>
         <w:pStyle w:val="Heading2"/>
       </w:pPr>
-      <w:bookmarkStart w:id="38" w:name="_Toc11988855"/>
+      <w:bookmarkStart w:id="38" w:name="_Toc12070733"/>
       <w:r>
         <w:t>Extract Nested JSON Data in Spark</w:t>
       </w:r>
@@ -22285,7 +22355,7 @@
       <w:pPr>
         <w:pStyle w:val="Heading2"/>
       </w:pPr>
-      <w:bookmarkStart w:id="39" w:name="_Toc11988856"/>
+      <w:bookmarkStart w:id="39" w:name="_Toc12070734"/>
       <w:r>
         <w:t>Fill in missing data in a pySpark DataFrame by imputing the means</w:t>
       </w:r>
@@ -23292,7 +23362,7 @@
       <w:pPr>
         <w:pStyle w:val="Heading2"/>
       </w:pPr>
-      <w:bookmarkStart w:id="40" w:name="_Toc11988857"/>
+      <w:bookmarkStart w:id="40" w:name="_Toc12070735"/>
       <w:r>
         <w:t xml:space="preserve">Filter </w:t>
       </w:r>
@@ -23375,7 +23445,7 @@
       <w:pPr>
         <w:pStyle w:val="Heading2"/>
       </w:pPr>
-      <w:bookmarkStart w:id="41" w:name="_Toc11988858"/>
+      <w:bookmarkStart w:id="41" w:name="_Toc12070736"/>
       <w:r>
         <w:t>Get distinct values from a column</w:t>
       </w:r>
@@ -23504,7 +23574,7 @@
       <w:pPr>
         <w:pStyle w:val="Heading2"/>
       </w:pPr>
-      <w:bookmarkStart w:id="42" w:name="_Toc11988859"/>
+      <w:bookmarkStart w:id="42" w:name="_Toc12070737"/>
       <w:r>
         <w:t>groupBy usage with</w:t>
       </w:r>
@@ -24111,7 +24181,7 @@
       <w:pPr>
         <w:pStyle w:val="Heading3"/>
       </w:pPr>
-      <w:bookmarkStart w:id="43" w:name="_Toc11988860"/>
+      <w:bookmarkStart w:id="43" w:name="_Toc12070738"/>
       <w:r>
         <w:t>groupBy and keep only the max value on the group</w:t>
       </w:r>
@@ -24523,7 +24593,7 @@
       <w:pPr>
         <w:pStyle w:val="Heading2"/>
       </w:pPr>
-      <w:bookmarkStart w:id="44" w:name="_Toc11988861"/>
+      <w:bookmarkStart w:id="44" w:name="_Toc12070739"/>
       <w:r>
         <w:t>J</w:t>
       </w:r>
@@ -25636,7 +25706,7 @@
       <w:pPr>
         <w:pStyle w:val="Heading3"/>
       </w:pPr>
-      <w:bookmarkStart w:id="45" w:name="_Toc11988862"/>
+      <w:bookmarkStart w:id="45" w:name="_Toc12070740"/>
       <w:r>
         <w:lastRenderedPageBreak/>
         <w:t>Example with mismatched column names</w:t>
@@ -26081,7 +26151,7 @@
           <w:shd w:val="clear" w:color="auto" w:fill="F4F5F7"/>
         </w:rPr>
       </w:pPr>
-      <w:bookmarkStart w:id="46" w:name="_Toc11988863"/>
+      <w:bookmarkStart w:id="46" w:name="_Toc12070741"/>
       <w:r>
         <w:t xml:space="preserve">Loading a Schema while Correcting </w:t>
       </w:r>
@@ -26310,7 +26380,7 @@
       <w:pPr>
         <w:pStyle w:val="Heading2"/>
       </w:pPr>
-      <w:bookmarkStart w:id="47" w:name="_Toc11988864"/>
+      <w:bookmarkStart w:id="47" w:name="_Toc12070742"/>
       <w:r>
         <w:t>Read a DataFrame from a csv file</w:t>
       </w:r>
@@ -26336,7 +26406,7 @@
       <w:pPr>
         <w:pStyle w:val="Heading3"/>
       </w:pPr>
-      <w:bookmarkStart w:id="48" w:name="_Toc11988865"/>
+      <w:bookmarkStart w:id="48" w:name="_Toc12070743"/>
       <w:r>
         <w:t>Example 1</w:t>
       </w:r>
@@ -26427,7 +26497,7 @@
           <w:rFonts w:eastAsia="Times New Roman"/>
         </w:rPr>
       </w:pPr>
-      <w:bookmarkStart w:id="49" w:name="_Toc11988866"/>
+      <w:bookmarkStart w:id="49" w:name="_Toc12070744"/>
       <w:r>
         <w:rPr>
           <w:rFonts w:eastAsia="Times New Roman"/>
@@ -26742,7 +26812,7 @@
       <w:pPr>
         <w:pStyle w:val="Heading2"/>
       </w:pPr>
-      <w:bookmarkStart w:id="50" w:name="_Toc11988867"/>
+      <w:bookmarkStart w:id="50" w:name="_Toc12070745"/>
       <w:r>
         <w:t xml:space="preserve">Register </w:t>
       </w:r>
@@ -27112,7 +27182,7 @@
       <w:pPr>
         <w:pStyle w:val="Heading2"/>
       </w:pPr>
-      <w:bookmarkStart w:id="51" w:name="_Toc11988868"/>
+      <w:bookmarkStart w:id="51" w:name="_Toc12070746"/>
       <w:r>
         <w:lastRenderedPageBreak/>
         <w:t>Row Count of a DataFrame</w:t>
@@ -27150,7 +27220,7 @@
       <w:pPr>
         <w:pStyle w:val="Heading2"/>
       </w:pPr>
-      <w:bookmarkStart w:id="52" w:name="_Toc11988869"/>
+      <w:bookmarkStart w:id="52" w:name="_Toc12070747"/>
       <w:r>
         <w:t>Sample a DataFrame (approximate sample)</w:t>
       </w:r>
@@ -27187,7 +27257,7 @@
       <w:pPr>
         <w:pStyle w:val="Heading2"/>
       </w:pPr>
-      <w:bookmarkStart w:id="53" w:name="_Toc11988870"/>
+      <w:bookmarkStart w:id="53" w:name="_Toc12070748"/>
       <w:r>
         <w:t>selectExpr on a DataFrame</w:t>
       </w:r>
@@ -27427,27 +27497,132 @@
     </w:p>
     <w:p>
       <w:pPr>
-        <w:rPr>
-          <w:rFonts w:asciiTheme="majorHAnsi" w:hAnsiTheme="majorHAnsi" w:cstheme="majorBidi"/>
-          <w:color w:val="2E74B5" w:themeColor="accent1" w:themeShade="BF"/>
-          <w:sz w:val="26"/>
-          <w:szCs w:val="26"/>
-        </w:rPr>
-      </w:pPr>
-      <w:r>
-        <w:br w:type="page"/>
-      </w:r>
-    </w:p>
-    <w:p>
-      <w:pPr>
         <w:pStyle w:val="Heading2"/>
       </w:pPr>
-      <w:bookmarkStart w:id="54" w:name="_Toc11988871"/>
-      <w:r>
-        <w:lastRenderedPageBreak/>
+      <w:bookmarkStart w:id="54" w:name="_Toc12070749"/>
+      <w:r>
+        <w:t>Show a DataFrame without Truncating Columns</w:t>
+      </w:r>
+      <w:bookmarkEnd w:id="54"/>
+    </w:p>
+    <w:p/>
+    <w:p>
+      <w:pPr>
+        <w:pStyle w:val="code"/>
+      </w:pPr>
+      <w:r>
+        <w:t>test_754_df.show()</w:t>
+      </w:r>
+    </w:p>
+    <w:p>
+      <w:pPr>
+        <w:pStyle w:val="code"/>
+      </w:pPr>
+      <w:r>
+        <w:t>test_754_df.show(truncate=False)</w:t>
+      </w:r>
+    </w:p>
+    <w:p/>
+    <w:p>
+      <w:r>
+        <w:t>Output:</w:t>
+      </w:r>
+    </w:p>
+    <w:p>
+      <w:pPr>
+        <w:pStyle w:val="code"/>
+      </w:pPr>
+      <w:r>
+        <w:t>+--------------------+--------------------+</w:t>
+      </w:r>
+    </w:p>
+    <w:p>
+      <w:pPr>
+        <w:pStyle w:val="code"/>
+      </w:pPr>
+      <w:r>
+        <w:t>|                utct|          local_time|</w:t>
+      </w:r>
+    </w:p>
+    <w:p>
+      <w:pPr>
+        <w:pStyle w:val="code"/>
+      </w:pPr>
+      <w:r>
+        <w:t>+--------------------+--------------------+</w:t>
+      </w:r>
+    </w:p>
+    <w:p>
+      <w:pPr>
+        <w:pStyle w:val="code"/>
+      </w:pPr>
+      <w:r>
+        <w:t>|2016-03-01 00:00:...|2016-02-29 14:00:...|</w:t>
+      </w:r>
+    </w:p>
+    <w:p>
+      <w:pPr>
+        <w:pStyle w:val="code"/>
+      </w:pPr>
+      <w:r>
+        <w:t>+--------------------+--------------------+</w:t>
+      </w:r>
+    </w:p>
+    <w:p>
+      <w:pPr>
+        <w:pStyle w:val="code"/>
+      </w:pPr>
+    </w:p>
+    <w:p>
+      <w:pPr>
+        <w:pStyle w:val="code"/>
+      </w:pPr>
+      <w:r>
+        <w:t>+---------------------+---------------------+</w:t>
+      </w:r>
+    </w:p>
+    <w:p>
+      <w:pPr>
+        <w:pStyle w:val="code"/>
+      </w:pPr>
+      <w:r>
+        <w:t>|utct                 |local_time           |</w:t>
+      </w:r>
+    </w:p>
+    <w:p>
+      <w:pPr>
+        <w:pStyle w:val="code"/>
+      </w:pPr>
+      <w:r>
+        <w:t>+---------------------+---------------------+</w:t>
+      </w:r>
+    </w:p>
+    <w:p>
+      <w:pPr>
+        <w:pStyle w:val="code"/>
+      </w:pPr>
+      <w:r>
+        <w:t>|2016-03-01 00:00:00.0|2016-02-29 14:00:00.0|</w:t>
+      </w:r>
+    </w:p>
+    <w:p>
+      <w:pPr>
+        <w:pStyle w:val="code"/>
+      </w:pPr>
+      <w:r>
+        <w:t>+---------------------+---------------------+</w:t>
+      </w:r>
+    </w:p>
+    <w:p/>
+    <w:p>
+      <w:pPr>
+        <w:pStyle w:val="Heading2"/>
+      </w:pPr>
+      <w:bookmarkStart w:id="55" w:name="_Toc12070750"/>
+      <w:r>
         <w:t>Show the percentage of missing observations  in each column of a pySpark DataFrame</w:t>
       </w:r>
-      <w:bookmarkEnd w:id="54"/>
+      <w:bookmarkEnd w:id="55"/>
     </w:p>
     <w:p>
       <w:pPr>
@@ -27627,11 +27802,11 @@
       <w:pPr>
         <w:pStyle w:val="Heading2"/>
       </w:pPr>
-      <w:bookmarkStart w:id="55" w:name="_Toc11988872"/>
+      <w:bookmarkStart w:id="56" w:name="_Toc12070751"/>
       <w:r>
         <w:t>Sort a DataFrame</w:t>
       </w:r>
-      <w:bookmarkEnd w:id="55"/>
+      <w:bookmarkEnd w:id="56"/>
     </w:p>
     <w:p/>
     <w:p>
@@ -28638,12 +28813,11 @@
       <w:pPr>
         <w:pStyle w:val="Heading2"/>
       </w:pPr>
-      <w:bookmarkStart w:id="56" w:name="_Toc11988873"/>
-      <w:r>
-        <w:lastRenderedPageBreak/>
+      <w:bookmarkStart w:id="57" w:name="_Toc12070752"/>
+      <w:r>
         <w:t>Specify the schema programmatically</w:t>
       </w:r>
-      <w:bookmarkEnd w:id="56"/>
+      <w:bookmarkEnd w:id="57"/>
     </w:p>
     <w:p/>
     <w:p>
@@ -29026,7 +29200,7 @@
       <w:pPr>
         <w:pStyle w:val="Heading2"/>
       </w:pPr>
-      <w:bookmarkStart w:id="57" w:name="_Toc11988874"/>
+      <w:bookmarkStart w:id="58" w:name="_Toc12070753"/>
       <w:r>
         <w:lastRenderedPageBreak/>
         <w:t xml:space="preserve">Statistics on </w:t>
@@ -29037,18 +29211,18 @@
       <w:r>
         <w:t xml:space="preserve"> columns</w:t>
       </w:r>
-      <w:bookmarkEnd w:id="57"/>
+      <w:bookmarkEnd w:id="58"/>
     </w:p>
     <w:p/>
     <w:p>
       <w:pPr>
         <w:pStyle w:val="Heading3"/>
       </w:pPr>
-      <w:bookmarkStart w:id="58" w:name="_Toc11988875"/>
+      <w:bookmarkStart w:id="59" w:name="_Toc12070754"/>
       <w:r>
         <w:t>Calculate Mean and Median of a Column</w:t>
       </w:r>
-      <w:bookmarkEnd w:id="58"/>
+      <w:bookmarkEnd w:id="59"/>
     </w:p>
     <w:p>
       <w:pPr>
@@ -29610,11 +29784,11 @@
       <w:pPr>
         <w:pStyle w:val="Heading3"/>
       </w:pPr>
-      <w:bookmarkStart w:id="59" w:name="_Toc11988876"/>
+      <w:bookmarkStart w:id="60" w:name="_Toc12070755"/>
       <w:r>
         <w:t>Statistics Summary for a pySpark DataFrame</w:t>
       </w:r>
-      <w:bookmarkEnd w:id="59"/>
+      <w:bookmarkEnd w:id="60"/>
     </w:p>
     <w:p/>
     <w:p>
@@ -29992,11 +30166,11 @@
         <w:pStyle w:val="Heading1"/>
         <w:ind w:left="0"/>
       </w:pPr>
-      <w:bookmarkStart w:id="60" w:name="_Toc11988877"/>
+      <w:bookmarkStart w:id="61" w:name="_Toc12070756"/>
       <w:r>
         <w:t>pyspark.sql</w:t>
       </w:r>
-      <w:bookmarkEnd w:id="60"/>
+      <w:bookmarkEnd w:id="61"/>
     </w:p>
     <w:p/>
     <w:p>
@@ -30143,12 +30317,12 @@
         <w:pStyle w:val="Heading1"/>
         <w:ind w:left="0"/>
       </w:pPr>
-      <w:bookmarkStart w:id="61" w:name="_Toc11988878"/>
+      <w:bookmarkStart w:id="62" w:name="_Toc12070757"/>
       <w:r>
         <w:lastRenderedPageBreak/>
         <w:t>Recover from a Lost Connection</w:t>
       </w:r>
-      <w:bookmarkEnd w:id="61"/>
+      <w:bookmarkEnd w:id="62"/>
     </w:p>
     <w:p>
       <w:r>
@@ -30213,11 +30387,11 @@
         <w:pStyle w:val="Heading1"/>
         <w:ind w:left="0"/>
       </w:pPr>
-      <w:bookmarkStart w:id="62" w:name="_Toc11988879"/>
+      <w:bookmarkStart w:id="63" w:name="_Toc12070758"/>
       <w:r>
         <w:t>SparkSQL</w:t>
       </w:r>
-      <w:bookmarkEnd w:id="62"/>
+      <w:bookmarkEnd w:id="63"/>
     </w:p>
     <w:p/>
     <w:p/>
@@ -30225,11 +30399,11 @@
       <w:pPr>
         <w:pStyle w:val="Heading2"/>
       </w:pPr>
-      <w:bookmarkStart w:id="63" w:name="_Toc11988880"/>
+      <w:bookmarkStart w:id="64" w:name="_Toc12070759"/>
       <w:r>
         <w:t>Case Statements</w:t>
       </w:r>
-      <w:bookmarkEnd w:id="63"/>
+      <w:bookmarkEnd w:id="64"/>
     </w:p>
     <w:p>
       <w:pPr>
@@ -30533,11 +30707,11 @@
       <w:pPr>
         <w:pStyle w:val="Heading2"/>
       </w:pPr>
-      <w:bookmarkStart w:id="64" w:name="_Toc11988881"/>
+      <w:bookmarkStart w:id="65" w:name="_Toc12070760"/>
       <w:r>
         <w:t>DataFrame  (pyspark.sql.dataframe.DataFrame)</w:t>
       </w:r>
-      <w:bookmarkEnd w:id="64"/>
+      <w:bookmarkEnd w:id="65"/>
     </w:p>
     <w:p>
       <w:pPr>
@@ -30558,11 +30732,11 @@
       <w:pPr>
         <w:pStyle w:val="Heading3"/>
       </w:pPr>
-      <w:bookmarkStart w:id="65" w:name="_Toc11988882"/>
+      <w:bookmarkStart w:id="66" w:name="_Toc12070761"/>
       <w:r>
         <w:t>Read a Parquet File into a DataFrame</w:t>
       </w:r>
-      <w:bookmarkEnd w:id="65"/>
+      <w:bookmarkEnd w:id="66"/>
     </w:p>
     <w:p>
       <w:pPr>
@@ -30625,12 +30799,12 @@
       <w:pPr>
         <w:pStyle w:val="Heading3"/>
       </w:pPr>
-      <w:bookmarkStart w:id="66" w:name="_Toc11988883"/>
+      <w:bookmarkStart w:id="67" w:name="_Toc12070762"/>
       <w:r>
         <w:lastRenderedPageBreak/>
         <w:t>Store DataFrame as Temp Table for Later Querying</w:t>
       </w:r>
-      <w:bookmarkEnd w:id="66"/>
+      <w:bookmarkEnd w:id="67"/>
     </w:p>
     <w:p/>
     <w:p>
@@ -30710,11 +30884,11 @@
       <w:pPr>
         <w:pStyle w:val="Heading3"/>
       </w:pPr>
-      <w:bookmarkStart w:id="67" w:name="_Toc11988884"/>
+      <w:bookmarkStart w:id="68" w:name="_Toc12070763"/>
       <w:r>
         <w:t>Select an Array Element</w:t>
       </w:r>
-      <w:bookmarkEnd w:id="67"/>
+      <w:bookmarkEnd w:id="68"/>
     </w:p>
     <w:p>
       <w:pPr>
@@ -30840,11 +31014,11 @@
         <w:pStyle w:val="Heading1"/>
         <w:ind w:left="0"/>
       </w:pPr>
-      <w:bookmarkStart w:id="68" w:name="_Toc11988885"/>
+      <w:bookmarkStart w:id="69" w:name="_Toc12070764"/>
       <w:r>
         <w:t>Invoke a python function from an SQL query</w:t>
       </w:r>
-      <w:bookmarkEnd w:id="68"/>
+      <w:bookmarkEnd w:id="69"/>
     </w:p>
     <w:p/>
     <w:p>
@@ -31787,23 +31961,23 @@
         <w:pStyle w:val="Heading1"/>
         <w:ind w:left="0"/>
       </w:pPr>
-      <w:bookmarkStart w:id="69" w:name="_Toc11988886"/>
+      <w:bookmarkStart w:id="70" w:name="_Toc12070765"/>
       <w:r>
         <w:lastRenderedPageBreak/>
         <w:t>Parquet</w:t>
       </w:r>
-      <w:bookmarkEnd w:id="69"/>
+      <w:bookmarkEnd w:id="70"/>
     </w:p>
     <w:p/>
     <w:p>
       <w:pPr>
         <w:pStyle w:val="Heading2"/>
       </w:pPr>
-      <w:bookmarkStart w:id="70" w:name="_Toc11988887"/>
+      <w:bookmarkStart w:id="71" w:name="_Toc12070766"/>
       <w:r>
         <w:t>Explode a list or array data field</w:t>
       </w:r>
-      <w:bookmarkEnd w:id="70"/>
+      <w:bookmarkEnd w:id="71"/>
     </w:p>
     <w:p/>
     <w:p>
@@ -33523,23 +33697,23 @@
         <w:pStyle w:val="Heading1"/>
         <w:ind w:left="0"/>
       </w:pPr>
-      <w:bookmarkStart w:id="71" w:name="_Toc11988888"/>
+      <w:bookmarkStart w:id="72" w:name="_Toc12070767"/>
       <w:r>
         <w:lastRenderedPageBreak/>
         <w:t>Strings</w:t>
       </w:r>
-      <w:bookmarkEnd w:id="71"/>
+      <w:bookmarkEnd w:id="72"/>
     </w:p>
     <w:p/>
     <w:p>
       <w:pPr>
         <w:pStyle w:val="Heading2"/>
       </w:pPr>
-      <w:bookmarkStart w:id="72" w:name="_Toc11988889"/>
+      <w:bookmarkStart w:id="73" w:name="_Toc12070768"/>
       <w:r>
         <w:t>Concatenate strings</w:t>
       </w:r>
-      <w:bookmarkEnd w:id="72"/>
+      <w:bookmarkEnd w:id="73"/>
     </w:p>
     <w:p/>
     <w:p>
@@ -33581,11 +33755,11 @@
       <w:pPr>
         <w:pStyle w:val="Heading2"/>
       </w:pPr>
-      <w:bookmarkStart w:id="73" w:name="_Toc11988890"/>
+      <w:bookmarkStart w:id="74" w:name="_Toc12070769"/>
       <w:r>
         <w:t>Convert a numeric field to a string</w:t>
       </w:r>
-      <w:bookmarkEnd w:id="73"/>
+      <w:bookmarkEnd w:id="74"/>
     </w:p>
     <w:p/>
     <w:p>
@@ -33852,11 +34026,11 @@
       <w:pPr>
         <w:pStyle w:val="Heading2"/>
       </w:pPr>
-      <w:bookmarkStart w:id="74" w:name="_Toc11988891"/>
+      <w:bookmarkStart w:id="75" w:name="_Toc12070770"/>
       <w:r>
         <w:t>StringIndexer</w:t>
       </w:r>
-      <w:bookmarkEnd w:id="74"/>
+      <w:bookmarkEnd w:id="75"/>
     </w:p>
     <w:p/>
     <w:p/>
@@ -33865,11 +34039,11 @@
       <w:pPr>
         <w:pStyle w:val="Heading2"/>
       </w:pPr>
-      <w:bookmarkStart w:id="75" w:name="_Toc11988892"/>
+      <w:bookmarkStart w:id="76" w:name="_Toc12070771"/>
       <w:r>
         <w:t>Substring</w:t>
       </w:r>
-      <w:bookmarkEnd w:id="75"/>
+      <w:bookmarkEnd w:id="76"/>
     </w:p>
     <w:p/>
     <w:p>
@@ -33913,23 +34087,23 @@
         <w:pStyle w:val="Heading1"/>
         <w:ind w:left="0"/>
       </w:pPr>
-      <w:bookmarkStart w:id="76" w:name="_Toc11988893"/>
+      <w:bookmarkStart w:id="77" w:name="_Toc12070772"/>
       <w:r>
         <w:lastRenderedPageBreak/>
         <w:t>Timestamps</w:t>
       </w:r>
-      <w:bookmarkEnd w:id="76"/>
+      <w:bookmarkEnd w:id="77"/>
     </w:p>
     <w:p/>
     <w:p>
       <w:pPr>
         <w:pStyle w:val="Heading2"/>
       </w:pPr>
-      <w:bookmarkStart w:id="77" w:name="_Toc11988894"/>
+      <w:bookmarkStart w:id="78" w:name="_Toc12070773"/>
       <w:r>
         <w:t>Calculate time difference (seconds) between two timestamps</w:t>
       </w:r>
-      <w:bookmarkEnd w:id="77"/>
+      <w:bookmarkEnd w:id="78"/>
     </w:p>
     <w:p/>
     <w:p>
@@ -34962,11 +35136,11 @@
       <w:pPr>
         <w:pStyle w:val="Heading2"/>
       </w:pPr>
-      <w:bookmarkStart w:id="78" w:name="_Toc11988895"/>
+      <w:bookmarkStart w:id="79" w:name="_Toc12070774"/>
       <w:r>
         <w:t>Convert string to timestamp</w:t>
       </w:r>
-      <w:bookmarkEnd w:id="78"/>
+      <w:bookmarkEnd w:id="79"/>
     </w:p>
     <w:p/>
     <w:p>
@@ -35253,11 +35427,11 @@
       <w:pPr>
         <w:pStyle w:val="Heading2"/>
       </w:pPr>
-      <w:bookmarkStart w:id="79" w:name="_Toc11988896"/>
+      <w:bookmarkStart w:id="80" w:name="_Toc12070775"/>
       <w:r>
         <w:t>Convert Unix Timestamp to Formatted Date</w:t>
       </w:r>
-      <w:bookmarkEnd w:id="79"/>
+      <w:bookmarkEnd w:id="80"/>
     </w:p>
     <w:p/>
     <w:p>
@@ -35583,12 +35757,12 @@
       <w:pPr>
         <w:pStyle w:val="Heading2"/>
       </w:pPr>
-      <w:bookmarkStart w:id="80" w:name="_Toc11988897"/>
+      <w:bookmarkStart w:id="81" w:name="_Toc12070776"/>
       <w:r>
         <w:lastRenderedPageBreak/>
         <w:t>Convert Unix Timestamp to ISO Standard Date and Time</w:t>
       </w:r>
-      <w:bookmarkEnd w:id="80"/>
+      <w:bookmarkEnd w:id="81"/>
     </w:p>
     <w:p/>
     <w:p>
@@ -35617,11 +35791,11 @@
       <w:pPr>
         <w:pStyle w:val="Heading2"/>
       </w:pPr>
-      <w:bookmarkStart w:id="81" w:name="_Toc11988898"/>
+      <w:bookmarkStart w:id="82" w:name="_Toc12070777"/>
       <w:r>
         <w:t>Get Calendar Parts like Year, Month, Day, Hour from a Timestamp</w:t>
       </w:r>
-      <w:bookmarkEnd w:id="81"/>
+      <w:bookmarkEnd w:id="82"/>
     </w:p>
     <w:p/>
     <w:p>
@@ -35664,12 +35838,12 @@
         <w:pStyle w:val="Heading1"/>
         <w:ind w:left="0"/>
       </w:pPr>
-      <w:bookmarkStart w:id="82" w:name="_Toc11988899"/>
+      <w:bookmarkStart w:id="83" w:name="_Toc12070778"/>
       <w:r>
         <w:lastRenderedPageBreak/>
         <w:t>Appendix 1: pySpark DataTypes:</w:t>
       </w:r>
-      <w:bookmarkEnd w:id="82"/>
+      <w:bookmarkEnd w:id="83"/>
     </w:p>
     <w:p>
       <w:pPr>
@@ -35701,11 +35875,11 @@
         <w:pStyle w:val="Heading1"/>
         <w:ind w:left="0"/>
       </w:pPr>
-      <w:bookmarkStart w:id="83" w:name="_Toc11988900"/>
+      <w:bookmarkStart w:id="84" w:name="_Toc12070779"/>
       <w:r>
         <w:t>Appendix 2 :  Identifying Outliers</w:t>
       </w:r>
-      <w:bookmarkEnd w:id="83"/>
+      <w:bookmarkEnd w:id="84"/>
     </w:p>
     <w:p>
       <w:pPr>
@@ -39351,7 +39525,7 @@
 </file>
 
 <file path=customXml/itemProps1.xml><?xml version="1.0" encoding="utf-8"?>
-<ds:datastoreItem xmlns:ds="http://schemas.openxmlformats.org/officeDocument/2006/customXml" ds:itemID="{612F1A56-3FEE-D14F-B195-DE69AC6D3270}">
+<ds:datastoreItem xmlns:ds="http://schemas.openxmlformats.org/officeDocument/2006/customXml" ds:itemID="{1FC5E1EA-9EDD-2442-883A-948CDD54DB9C}">
   <ds:schemaRefs>
     <ds:schemaRef ds:uri="http://schemas.openxmlformats.org/officeDocument/2006/bibliography"/>
   </ds:schemaRefs>

</xml_diff>

<commit_message>
Added link to timezone info
</commit_message>
<xml_diff>
--- a/pySpark_Cheatsheet.docx
+++ b/pySpark_Cheatsheet.docx
@@ -39,13 +39,10 @@
             <w:ind w:left="-450"/>
           </w:pPr>
           <w:r>
-            <w:t>Table of Conten</w:t>
+            <w:t>Table of Contents</w:t>
           </w:r>
           <w:bookmarkStart w:id="0" w:name="_GoBack"/>
           <w:bookmarkEnd w:id="0"/>
-          <w:r>
-            <w:t>ts</w:t>
-          </w:r>
         </w:p>
         <w:p>
           <w:pPr>
@@ -77,7 +74,7 @@
             </w:rPr>
             <w:fldChar w:fldCharType="separate"/>
           </w:r>
-          <w:hyperlink w:anchor="_Toc14236759" w:history="1">
+          <w:hyperlink w:anchor="_Toc15218529" w:history="1">
             <w:r>
               <w:rPr>
                 <w:rStyle w:val="Hyperlink"/>
@@ -104,7 +101,7 @@
                 <w:noProof/>
                 <w:webHidden/>
               </w:rPr>
-              <w:instrText xml:space="preserve"> PAGEREF _Toc14236759 \h </w:instrText>
+              <w:instrText xml:space="preserve"> PAGEREF _Toc15218529 \h </w:instrText>
             </w:r>
             <w:r>
               <w:rPr>
@@ -150,7 +147,7 @@
               <w:szCs w:val="24"/>
             </w:rPr>
           </w:pPr>
-          <w:hyperlink w:anchor="_Toc14236760" w:history="1">
+          <w:hyperlink w:anchor="_Toc15218530" w:history="1">
             <w:r>
               <w:rPr>
                 <w:rStyle w:val="Hyperlink"/>
@@ -177,7 +174,7 @@
                 <w:noProof/>
                 <w:webHidden/>
               </w:rPr>
-              <w:instrText xml:space="preserve"> PAGEREF _Toc14236760 \h </w:instrText>
+              <w:instrText xml:space="preserve"> PAGEREF _Toc15218530 \h </w:instrText>
             </w:r>
             <w:r>
               <w:rPr>
@@ -223,7 +220,7 @@
               <w:szCs w:val="24"/>
             </w:rPr>
           </w:pPr>
-          <w:hyperlink w:anchor="_Toc14236761" w:history="1">
+          <w:hyperlink w:anchor="_Toc15218531" w:history="1">
             <w:r>
               <w:rPr>
                 <w:rStyle w:val="Hyperlink"/>
@@ -250,7 +247,7 @@
                 <w:noProof/>
                 <w:webHidden/>
               </w:rPr>
-              <w:instrText xml:space="preserve"> PAGEREF _Toc14236761 \h </w:instrText>
+              <w:instrText xml:space="preserve"> PAGEREF _Toc15218531 \h </w:instrText>
             </w:r>
             <w:r>
               <w:rPr>
@@ -296,7 +293,7 @@
               <w:szCs w:val="24"/>
             </w:rPr>
           </w:pPr>
-          <w:hyperlink w:anchor="_Toc14236762" w:history="1">
+          <w:hyperlink w:anchor="_Toc15218532" w:history="1">
             <w:r>
               <w:rPr>
                 <w:rStyle w:val="Hyperlink"/>
@@ -323,7 +320,7 @@
                 <w:noProof/>
                 <w:webHidden/>
               </w:rPr>
-              <w:instrText xml:space="preserve"> PAGEREF _Toc14236762 \h </w:instrText>
+              <w:instrText xml:space="preserve"> PAGEREF _Toc15218532 \h </w:instrText>
             </w:r>
             <w:r>
               <w:rPr>
@@ -369,7 +366,7 @@
               <w:szCs w:val="24"/>
             </w:rPr>
           </w:pPr>
-          <w:hyperlink w:anchor="_Toc14236763" w:history="1">
+          <w:hyperlink w:anchor="_Toc15218533" w:history="1">
             <w:r>
               <w:rPr>
                 <w:rStyle w:val="Hyperlink"/>
@@ -396,7 +393,7 @@
                 <w:noProof/>
                 <w:webHidden/>
               </w:rPr>
-              <w:instrText xml:space="preserve"> PAGEREF _Toc14236763 \h </w:instrText>
+              <w:instrText xml:space="preserve"> PAGEREF _Toc15218533 \h </w:instrText>
             </w:r>
             <w:r>
               <w:rPr>
@@ -442,7 +439,7 @@
               <w:szCs w:val="24"/>
             </w:rPr>
           </w:pPr>
-          <w:hyperlink w:anchor="_Toc14236764" w:history="1">
+          <w:hyperlink w:anchor="_Toc15218534" w:history="1">
             <w:r>
               <w:rPr>
                 <w:rStyle w:val="Hyperlink"/>
@@ -469,7 +466,7 @@
                 <w:noProof/>
                 <w:webHidden/>
               </w:rPr>
-              <w:instrText xml:space="preserve"> PAGEREF _Toc14236764 \h </w:instrText>
+              <w:instrText xml:space="preserve"> PAGEREF _Toc15218534 \h </w:instrText>
             </w:r>
             <w:r>
               <w:rPr>
@@ -515,7 +512,7 @@
               <w:szCs w:val="24"/>
             </w:rPr>
           </w:pPr>
-          <w:hyperlink w:anchor="_Toc14236765" w:history="1">
+          <w:hyperlink w:anchor="_Toc15218535" w:history="1">
             <w:r>
               <w:rPr>
                 <w:rStyle w:val="Hyperlink"/>
@@ -542,7 +539,7 @@
                 <w:noProof/>
                 <w:webHidden/>
               </w:rPr>
-              <w:instrText xml:space="preserve"> PAGEREF _Toc14236765 \h </w:instrText>
+              <w:instrText xml:space="preserve"> PAGEREF _Toc15218535 \h </w:instrText>
             </w:r>
             <w:r>
               <w:rPr>
@@ -586,7 +583,7 @@
               <w:noProof/>
             </w:rPr>
           </w:pPr>
-          <w:hyperlink w:anchor="_Toc14236766" w:history="1">
+          <w:hyperlink w:anchor="_Toc15218536" w:history="1">
             <w:r>
               <w:rPr>
                 <w:rStyle w:val="Hyperlink"/>
@@ -613,7 +610,7 @@
                 <w:noProof/>
                 <w:webHidden/>
               </w:rPr>
-              <w:instrText xml:space="preserve"> PAGEREF _Toc14236766 \h </w:instrText>
+              <w:instrText xml:space="preserve"> PAGEREF _Toc15218536 \h </w:instrText>
             </w:r>
             <w:r>
               <w:rPr>
@@ -659,7 +656,7 @@
               <w:szCs w:val="24"/>
             </w:rPr>
           </w:pPr>
-          <w:hyperlink w:anchor="_Toc14236767" w:history="1">
+          <w:hyperlink w:anchor="_Toc15218537" w:history="1">
             <w:r>
               <w:rPr>
                 <w:rStyle w:val="Hyperlink"/>
@@ -686,7 +683,7 @@
                 <w:noProof/>
                 <w:webHidden/>
               </w:rPr>
-              <w:instrText xml:space="preserve"> PAGEREF _Toc14236767 \h </w:instrText>
+              <w:instrText xml:space="preserve"> PAGEREF _Toc15218537 \h </w:instrText>
             </w:r>
             <w:r>
               <w:rPr>
@@ -732,7 +729,7 @@
               <w:szCs w:val="24"/>
             </w:rPr>
           </w:pPr>
-          <w:hyperlink w:anchor="_Toc14236768" w:history="1">
+          <w:hyperlink w:anchor="_Toc15218538" w:history="1">
             <w:r>
               <w:rPr>
                 <w:rStyle w:val="Hyperlink"/>
@@ -759,7 +756,7 @@
                 <w:noProof/>
                 <w:webHidden/>
               </w:rPr>
-              <w:instrText xml:space="preserve"> PAGEREF _Toc14236768 \h </w:instrText>
+              <w:instrText xml:space="preserve"> PAGEREF _Toc15218538 \h </w:instrText>
             </w:r>
             <w:r>
               <w:rPr>
@@ -805,7 +802,7 @@
               <w:szCs w:val="24"/>
             </w:rPr>
           </w:pPr>
-          <w:hyperlink w:anchor="_Toc14236769" w:history="1">
+          <w:hyperlink w:anchor="_Toc15218539" w:history="1">
             <w:r>
               <w:rPr>
                 <w:rStyle w:val="Hyperlink"/>
@@ -832,7 +829,7 @@
                 <w:noProof/>
                 <w:webHidden/>
               </w:rPr>
-              <w:instrText xml:space="preserve"> PAGEREF _Toc14236769 \h </w:instrText>
+              <w:instrText xml:space="preserve"> PAGEREF _Toc15218539 \h </w:instrText>
             </w:r>
             <w:r>
               <w:rPr>
@@ -878,7 +875,7 @@
               <w:szCs w:val="24"/>
             </w:rPr>
           </w:pPr>
-          <w:hyperlink w:anchor="_Toc14236770" w:history="1">
+          <w:hyperlink w:anchor="_Toc15218540" w:history="1">
             <w:r>
               <w:rPr>
                 <w:rStyle w:val="Hyperlink"/>
@@ -905,7 +902,7 @@
                 <w:noProof/>
                 <w:webHidden/>
               </w:rPr>
-              <w:instrText xml:space="preserve"> PAGEREF _Toc14236770 \h </w:instrText>
+              <w:instrText xml:space="preserve"> PAGEREF _Toc15218540 \h </w:instrText>
             </w:r>
             <w:r>
               <w:rPr>
@@ -951,7 +948,7 @@
               <w:szCs w:val="24"/>
             </w:rPr>
           </w:pPr>
-          <w:hyperlink w:anchor="_Toc14236771" w:history="1">
+          <w:hyperlink w:anchor="_Toc15218541" w:history="1">
             <w:r>
               <w:rPr>
                 <w:rStyle w:val="Hyperlink"/>
@@ -978,7 +975,7 @@
                 <w:noProof/>
                 <w:webHidden/>
               </w:rPr>
-              <w:instrText xml:space="preserve"> PAGEREF _Toc14236771 \h </w:instrText>
+              <w:instrText xml:space="preserve"> PAGEREF _Toc15218541 \h </w:instrText>
             </w:r>
             <w:r>
               <w:rPr>
@@ -1024,7 +1021,7 @@
               <w:szCs w:val="24"/>
             </w:rPr>
           </w:pPr>
-          <w:hyperlink w:anchor="_Toc14236772" w:history="1">
+          <w:hyperlink w:anchor="_Toc15218542" w:history="1">
             <w:r>
               <w:rPr>
                 <w:rStyle w:val="Hyperlink"/>
@@ -1051,7 +1048,7 @@
                 <w:noProof/>
                 <w:webHidden/>
               </w:rPr>
-              <w:instrText xml:space="preserve"> PAGEREF _Toc14236772 \h </w:instrText>
+              <w:instrText xml:space="preserve"> PAGEREF _Toc15218542 \h </w:instrText>
             </w:r>
             <w:r>
               <w:rPr>
@@ -1097,7 +1094,7 @@
               <w:szCs w:val="24"/>
             </w:rPr>
           </w:pPr>
-          <w:hyperlink w:anchor="_Toc14236773" w:history="1">
+          <w:hyperlink w:anchor="_Toc15218543" w:history="1">
             <w:r>
               <w:rPr>
                 <w:rStyle w:val="Hyperlink"/>
@@ -1124,7 +1121,7 @@
                 <w:noProof/>
                 <w:webHidden/>
               </w:rPr>
-              <w:instrText xml:space="preserve"> PAGEREF _Toc14236773 \h </w:instrText>
+              <w:instrText xml:space="preserve"> PAGEREF _Toc15218543 \h </w:instrText>
             </w:r>
             <w:r>
               <w:rPr>
@@ -1170,7 +1167,7 @@
               <w:szCs w:val="24"/>
             </w:rPr>
           </w:pPr>
-          <w:hyperlink w:anchor="_Toc14236774" w:history="1">
+          <w:hyperlink w:anchor="_Toc15218544" w:history="1">
             <w:r>
               <w:rPr>
                 <w:rStyle w:val="Hyperlink"/>
@@ -1197,7 +1194,7 @@
                 <w:noProof/>
                 <w:webHidden/>
               </w:rPr>
-              <w:instrText xml:space="preserve"> PAGEREF _Toc14236774 \h </w:instrText>
+              <w:instrText xml:space="preserve"> PAGEREF _Toc15218544 \h </w:instrText>
             </w:r>
             <w:r>
               <w:rPr>
@@ -1243,7 +1240,7 @@
               <w:szCs w:val="24"/>
             </w:rPr>
           </w:pPr>
-          <w:hyperlink w:anchor="_Toc14236775" w:history="1">
+          <w:hyperlink w:anchor="_Toc15218545" w:history="1">
             <w:r>
               <w:rPr>
                 <w:rStyle w:val="Hyperlink"/>
@@ -1270,7 +1267,7 @@
                 <w:noProof/>
                 <w:webHidden/>
               </w:rPr>
-              <w:instrText xml:space="preserve"> PAGEREF _Toc14236775 \h </w:instrText>
+              <w:instrText xml:space="preserve"> PAGEREF _Toc15218545 \h </w:instrText>
             </w:r>
             <w:r>
               <w:rPr>
@@ -1316,7 +1313,7 @@
               <w:szCs w:val="24"/>
             </w:rPr>
           </w:pPr>
-          <w:hyperlink w:anchor="_Toc14236776" w:history="1">
+          <w:hyperlink w:anchor="_Toc15218546" w:history="1">
             <w:r>
               <w:rPr>
                 <w:rStyle w:val="Hyperlink"/>
@@ -1343,7 +1340,7 @@
                 <w:noProof/>
                 <w:webHidden/>
               </w:rPr>
-              <w:instrText xml:space="preserve"> PAGEREF _Toc14236776 \h </w:instrText>
+              <w:instrText xml:space="preserve"> PAGEREF _Toc15218546 \h </w:instrText>
             </w:r>
             <w:r>
               <w:rPr>
@@ -1389,7 +1386,7 @@
               <w:szCs w:val="24"/>
             </w:rPr>
           </w:pPr>
-          <w:hyperlink w:anchor="_Toc14236777" w:history="1">
+          <w:hyperlink w:anchor="_Toc15218547" w:history="1">
             <w:r>
               <w:rPr>
                 <w:rStyle w:val="Hyperlink"/>
@@ -1416,7 +1413,7 @@
                 <w:noProof/>
                 <w:webHidden/>
               </w:rPr>
-              <w:instrText xml:space="preserve"> PAGEREF _Toc14236777 \h </w:instrText>
+              <w:instrText xml:space="preserve"> PAGEREF _Toc15218547 \h </w:instrText>
             </w:r>
             <w:r>
               <w:rPr>
@@ -1462,7 +1459,7 @@
               <w:szCs w:val="24"/>
             </w:rPr>
           </w:pPr>
-          <w:hyperlink w:anchor="_Toc14236778" w:history="1">
+          <w:hyperlink w:anchor="_Toc15218548" w:history="1">
             <w:r>
               <w:rPr>
                 <w:rStyle w:val="Hyperlink"/>
@@ -1489,7 +1486,7 @@
                 <w:noProof/>
                 <w:webHidden/>
               </w:rPr>
-              <w:instrText xml:space="preserve"> PAGEREF _Toc14236778 \h </w:instrText>
+              <w:instrText xml:space="preserve"> PAGEREF _Toc15218548 \h </w:instrText>
             </w:r>
             <w:r>
               <w:rPr>
@@ -1535,7 +1532,7 @@
               <w:szCs w:val="24"/>
             </w:rPr>
           </w:pPr>
-          <w:hyperlink w:anchor="_Toc14236779" w:history="1">
+          <w:hyperlink w:anchor="_Toc15218549" w:history="1">
             <w:r>
               <w:rPr>
                 <w:rStyle w:val="Hyperlink"/>
@@ -1562,7 +1559,7 @@
                 <w:noProof/>
                 <w:webHidden/>
               </w:rPr>
-              <w:instrText xml:space="preserve"> PAGEREF _Toc14236779 \h </w:instrText>
+              <w:instrText xml:space="preserve"> PAGEREF _Toc15218549 \h </w:instrText>
             </w:r>
             <w:r>
               <w:rPr>
@@ -1608,7 +1605,7 @@
               <w:szCs w:val="24"/>
             </w:rPr>
           </w:pPr>
-          <w:hyperlink w:anchor="_Toc14236780" w:history="1">
+          <w:hyperlink w:anchor="_Toc15218550" w:history="1">
             <w:r>
               <w:rPr>
                 <w:rStyle w:val="Hyperlink"/>
@@ -1635,7 +1632,7 @@
                 <w:noProof/>
                 <w:webHidden/>
               </w:rPr>
-              <w:instrText xml:space="preserve"> PAGEREF _Toc14236780 \h </w:instrText>
+              <w:instrText xml:space="preserve"> PAGEREF _Toc15218550 \h </w:instrText>
             </w:r>
             <w:r>
               <w:rPr>
@@ -1681,7 +1678,7 @@
               <w:szCs w:val="24"/>
             </w:rPr>
           </w:pPr>
-          <w:hyperlink w:anchor="_Toc14236781" w:history="1">
+          <w:hyperlink w:anchor="_Toc15218551" w:history="1">
             <w:r>
               <w:rPr>
                 <w:rStyle w:val="Hyperlink"/>
@@ -1708,7 +1705,7 @@
                 <w:noProof/>
                 <w:webHidden/>
               </w:rPr>
-              <w:instrText xml:space="preserve"> PAGEREF _Toc14236781 \h </w:instrText>
+              <w:instrText xml:space="preserve"> PAGEREF _Toc15218551 \h </w:instrText>
             </w:r>
             <w:r>
               <w:rPr>
@@ -1754,7 +1751,7 @@
               <w:szCs w:val="24"/>
             </w:rPr>
           </w:pPr>
-          <w:hyperlink w:anchor="_Toc14236782" w:history="1">
+          <w:hyperlink w:anchor="_Toc15218552" w:history="1">
             <w:r>
               <w:rPr>
                 <w:rStyle w:val="Hyperlink"/>
@@ -1781,7 +1778,7 @@
                 <w:noProof/>
                 <w:webHidden/>
               </w:rPr>
-              <w:instrText xml:space="preserve"> PAGEREF _Toc14236782 \h </w:instrText>
+              <w:instrText xml:space="preserve"> PAGEREF _Toc15218552 \h </w:instrText>
             </w:r>
             <w:r>
               <w:rPr>
@@ -1827,7 +1824,7 @@
               <w:szCs w:val="24"/>
             </w:rPr>
           </w:pPr>
-          <w:hyperlink w:anchor="_Toc14236783" w:history="1">
+          <w:hyperlink w:anchor="_Toc15218553" w:history="1">
             <w:r>
               <w:rPr>
                 <w:rStyle w:val="Hyperlink"/>
@@ -1854,7 +1851,7 @@
                 <w:noProof/>
                 <w:webHidden/>
               </w:rPr>
-              <w:instrText xml:space="preserve"> PAGEREF _Toc14236783 \h </w:instrText>
+              <w:instrText xml:space="preserve"> PAGEREF _Toc15218553 \h </w:instrText>
             </w:r>
             <w:r>
               <w:rPr>
@@ -1900,7 +1897,7 @@
               <w:szCs w:val="24"/>
             </w:rPr>
           </w:pPr>
-          <w:hyperlink w:anchor="_Toc14236784" w:history="1">
+          <w:hyperlink w:anchor="_Toc15218554" w:history="1">
             <w:r>
               <w:rPr>
                 <w:rStyle w:val="Hyperlink"/>
@@ -1927,7 +1924,7 @@
                 <w:noProof/>
                 <w:webHidden/>
               </w:rPr>
-              <w:instrText xml:space="preserve"> PAGEREF _Toc14236784 \h </w:instrText>
+              <w:instrText xml:space="preserve"> PAGEREF _Toc15218554 \h </w:instrText>
             </w:r>
             <w:r>
               <w:rPr>
@@ -1973,7 +1970,7 @@
               <w:szCs w:val="24"/>
             </w:rPr>
           </w:pPr>
-          <w:hyperlink w:anchor="_Toc14236785" w:history="1">
+          <w:hyperlink w:anchor="_Toc15218555" w:history="1">
             <w:r>
               <w:rPr>
                 <w:rStyle w:val="Hyperlink"/>
@@ -2000,7 +1997,7 @@
                 <w:noProof/>
                 <w:webHidden/>
               </w:rPr>
-              <w:instrText xml:space="preserve"> PAGEREF _Toc14236785 \h </w:instrText>
+              <w:instrText xml:space="preserve"> PAGEREF _Toc15218555 \h </w:instrText>
             </w:r>
             <w:r>
               <w:rPr>
@@ -2046,7 +2043,7 @@
               <w:szCs w:val="24"/>
             </w:rPr>
           </w:pPr>
-          <w:hyperlink w:anchor="_Toc14236786" w:history="1">
+          <w:hyperlink w:anchor="_Toc15218556" w:history="1">
             <w:r>
               <w:rPr>
                 <w:rStyle w:val="Hyperlink"/>
@@ -2073,7 +2070,7 @@
                 <w:noProof/>
                 <w:webHidden/>
               </w:rPr>
-              <w:instrText xml:space="preserve"> PAGEREF _Toc14236786 \h </w:instrText>
+              <w:instrText xml:space="preserve"> PAGEREF _Toc15218556 \h </w:instrText>
             </w:r>
             <w:r>
               <w:rPr>
@@ -2119,7 +2116,7 @@
               <w:szCs w:val="24"/>
             </w:rPr>
           </w:pPr>
-          <w:hyperlink w:anchor="_Toc14236787" w:history="1">
+          <w:hyperlink w:anchor="_Toc15218557" w:history="1">
             <w:r>
               <w:rPr>
                 <w:rStyle w:val="Hyperlink"/>
@@ -2146,7 +2143,7 @@
                 <w:noProof/>
                 <w:webHidden/>
               </w:rPr>
-              <w:instrText xml:space="preserve"> PAGEREF _Toc14236787 \h </w:instrText>
+              <w:instrText xml:space="preserve"> PAGEREF _Toc15218557 \h </w:instrText>
             </w:r>
             <w:r>
               <w:rPr>
@@ -2192,7 +2189,7 @@
               <w:szCs w:val="24"/>
             </w:rPr>
           </w:pPr>
-          <w:hyperlink w:anchor="_Toc14236788" w:history="1">
+          <w:hyperlink w:anchor="_Toc15218558" w:history="1">
             <w:r>
               <w:rPr>
                 <w:rStyle w:val="Hyperlink"/>
@@ -2219,7 +2216,7 @@
                 <w:noProof/>
                 <w:webHidden/>
               </w:rPr>
-              <w:instrText xml:space="preserve"> PAGEREF _Toc14236788 \h </w:instrText>
+              <w:instrText xml:space="preserve"> PAGEREF _Toc15218558 \h </w:instrText>
             </w:r>
             <w:r>
               <w:rPr>
@@ -2265,7 +2262,7 @@
               <w:szCs w:val="24"/>
             </w:rPr>
           </w:pPr>
-          <w:hyperlink w:anchor="_Toc14236789" w:history="1">
+          <w:hyperlink w:anchor="_Toc15218559" w:history="1">
             <w:r>
               <w:rPr>
                 <w:rStyle w:val="Hyperlink"/>
@@ -2292,7 +2289,7 @@
                 <w:noProof/>
                 <w:webHidden/>
               </w:rPr>
-              <w:instrText xml:space="preserve"> PAGEREF _Toc14236789 \h </w:instrText>
+              <w:instrText xml:space="preserve"> PAGEREF _Toc15218559 \h </w:instrText>
             </w:r>
             <w:r>
               <w:rPr>
@@ -2338,7 +2335,7 @@
               <w:szCs w:val="24"/>
             </w:rPr>
           </w:pPr>
-          <w:hyperlink w:anchor="_Toc14236790" w:history="1">
+          <w:hyperlink w:anchor="_Toc15218560" w:history="1">
             <w:r>
               <w:rPr>
                 <w:rStyle w:val="Hyperlink"/>
@@ -2365,7 +2362,7 @@
                 <w:noProof/>
                 <w:webHidden/>
               </w:rPr>
-              <w:instrText xml:space="preserve"> PAGEREF _Toc14236790 \h </w:instrText>
+              <w:instrText xml:space="preserve"> PAGEREF _Toc15218560 \h </w:instrText>
             </w:r>
             <w:r>
               <w:rPr>
@@ -2411,7 +2408,7 @@
               <w:szCs w:val="24"/>
             </w:rPr>
           </w:pPr>
-          <w:hyperlink w:anchor="_Toc14236791" w:history="1">
+          <w:hyperlink w:anchor="_Toc15218561" w:history="1">
             <w:r>
               <w:rPr>
                 <w:rStyle w:val="Hyperlink"/>
@@ -2438,7 +2435,7 @@
                 <w:noProof/>
                 <w:webHidden/>
               </w:rPr>
-              <w:instrText xml:space="preserve"> PAGEREF _Toc14236791 \h </w:instrText>
+              <w:instrText xml:space="preserve"> PAGEREF _Toc15218561 \h </w:instrText>
             </w:r>
             <w:r>
               <w:rPr>
@@ -2482,7 +2479,7 @@
               <w:szCs w:val="24"/>
             </w:rPr>
           </w:pPr>
-          <w:hyperlink w:anchor="_Toc14236792" w:history="1">
+          <w:hyperlink w:anchor="_Toc15218562" w:history="1">
             <w:r>
               <w:rPr>
                 <w:rStyle w:val="Hyperlink"/>
@@ -2509,7 +2506,7 @@
                 <w:noProof/>
                 <w:webHidden/>
               </w:rPr>
-              <w:instrText xml:space="preserve"> PAGEREF _Toc14236792 \h </w:instrText>
+              <w:instrText xml:space="preserve"> PAGEREF _Toc15218562 \h </w:instrText>
             </w:r>
             <w:r>
               <w:rPr>
@@ -2555,7 +2552,7 @@
               <w:szCs w:val="24"/>
             </w:rPr>
           </w:pPr>
-          <w:hyperlink w:anchor="_Toc14236793" w:history="1">
+          <w:hyperlink w:anchor="_Toc15218563" w:history="1">
             <w:r>
               <w:rPr>
                 <w:rStyle w:val="Hyperlink"/>
@@ -2582,7 +2579,7 @@
                 <w:noProof/>
                 <w:webHidden/>
               </w:rPr>
-              <w:instrText xml:space="preserve"> PAGEREF _Toc14236793 \h </w:instrText>
+              <w:instrText xml:space="preserve"> PAGEREF _Toc15218563 \h </w:instrText>
             </w:r>
             <w:r>
               <w:rPr>
@@ -2628,7 +2625,7 @@
               <w:szCs w:val="24"/>
             </w:rPr>
           </w:pPr>
-          <w:hyperlink w:anchor="_Toc14236794" w:history="1">
+          <w:hyperlink w:anchor="_Toc15218564" w:history="1">
             <w:r>
               <w:rPr>
                 <w:rStyle w:val="Hyperlink"/>
@@ -2655,7 +2652,7 @@
                 <w:noProof/>
                 <w:webHidden/>
               </w:rPr>
-              <w:instrText xml:space="preserve"> PAGEREF _Toc14236794 \h </w:instrText>
+              <w:instrText xml:space="preserve"> PAGEREF _Toc15218564 \h </w:instrText>
             </w:r>
             <w:r>
               <w:rPr>
@@ -2701,7 +2698,7 @@
               <w:szCs w:val="24"/>
             </w:rPr>
           </w:pPr>
-          <w:hyperlink w:anchor="_Toc14236795" w:history="1">
+          <w:hyperlink w:anchor="_Toc15218565" w:history="1">
             <w:r>
               <w:rPr>
                 <w:rStyle w:val="Hyperlink"/>
@@ -2728,7 +2725,7 @@
                 <w:noProof/>
                 <w:webHidden/>
               </w:rPr>
-              <w:instrText xml:space="preserve"> PAGEREF _Toc14236795 \h </w:instrText>
+              <w:instrText xml:space="preserve"> PAGEREF _Toc15218565 \h </w:instrText>
             </w:r>
             <w:r>
               <w:rPr>
@@ -2774,7 +2771,7 @@
               <w:szCs w:val="24"/>
             </w:rPr>
           </w:pPr>
-          <w:hyperlink w:anchor="_Toc14236796" w:history="1">
+          <w:hyperlink w:anchor="_Toc15218566" w:history="1">
             <w:r>
               <w:rPr>
                 <w:rStyle w:val="Hyperlink"/>
@@ -2801,7 +2798,7 @@
                 <w:noProof/>
                 <w:webHidden/>
               </w:rPr>
-              <w:instrText xml:space="preserve"> PAGEREF _Toc14236796 \h </w:instrText>
+              <w:instrText xml:space="preserve"> PAGEREF _Toc15218566 \h </w:instrText>
             </w:r>
             <w:r>
               <w:rPr>
@@ -2847,7 +2844,7 @@
               <w:szCs w:val="24"/>
             </w:rPr>
           </w:pPr>
-          <w:hyperlink w:anchor="_Toc14236797" w:history="1">
+          <w:hyperlink w:anchor="_Toc15218567" w:history="1">
             <w:r>
               <w:rPr>
                 <w:rStyle w:val="Hyperlink"/>
@@ -2874,7 +2871,7 @@
                 <w:noProof/>
                 <w:webHidden/>
               </w:rPr>
-              <w:instrText xml:space="preserve"> PAGEREF _Toc14236797 \h </w:instrText>
+              <w:instrText xml:space="preserve"> PAGEREF _Toc15218567 \h </w:instrText>
             </w:r>
             <w:r>
               <w:rPr>
@@ -2920,7 +2917,7 @@
               <w:szCs w:val="24"/>
             </w:rPr>
           </w:pPr>
-          <w:hyperlink w:anchor="_Toc14236798" w:history="1">
+          <w:hyperlink w:anchor="_Toc15218568" w:history="1">
             <w:r>
               <w:rPr>
                 <w:rStyle w:val="Hyperlink"/>
@@ -2947,7 +2944,7 @@
                 <w:noProof/>
                 <w:webHidden/>
               </w:rPr>
-              <w:instrText xml:space="preserve"> PAGEREF _Toc14236798 \h </w:instrText>
+              <w:instrText xml:space="preserve"> PAGEREF _Toc15218568 \h </w:instrText>
             </w:r>
             <w:r>
               <w:rPr>
@@ -2993,7 +2990,7 @@
               <w:szCs w:val="24"/>
             </w:rPr>
           </w:pPr>
-          <w:hyperlink w:anchor="_Toc14236799" w:history="1">
+          <w:hyperlink w:anchor="_Toc15218569" w:history="1">
             <w:r>
               <w:rPr>
                 <w:rStyle w:val="Hyperlink"/>
@@ -3020,7 +3017,7 @@
                 <w:noProof/>
                 <w:webHidden/>
               </w:rPr>
-              <w:instrText xml:space="preserve"> PAGEREF _Toc14236799 \h </w:instrText>
+              <w:instrText xml:space="preserve"> PAGEREF _Toc15218569 \h </w:instrText>
             </w:r>
             <w:r>
               <w:rPr>
@@ -3066,7 +3063,7 @@
               <w:szCs w:val="24"/>
             </w:rPr>
           </w:pPr>
-          <w:hyperlink w:anchor="_Toc14236800" w:history="1">
+          <w:hyperlink w:anchor="_Toc15218570" w:history="1">
             <w:r>
               <w:rPr>
                 <w:rStyle w:val="Hyperlink"/>
@@ -3093,7 +3090,7 @@
                 <w:noProof/>
                 <w:webHidden/>
               </w:rPr>
-              <w:instrText xml:space="preserve"> PAGEREF _Toc14236800 \h </w:instrText>
+              <w:instrText xml:space="preserve"> PAGEREF _Toc15218570 \h </w:instrText>
             </w:r>
             <w:r>
               <w:rPr>
@@ -3139,7 +3136,7 @@
               <w:szCs w:val="24"/>
             </w:rPr>
           </w:pPr>
-          <w:hyperlink w:anchor="_Toc14236801" w:history="1">
+          <w:hyperlink w:anchor="_Toc15218571" w:history="1">
             <w:r>
               <w:rPr>
                 <w:rStyle w:val="Hyperlink"/>
@@ -3166,7 +3163,7 @@
                 <w:noProof/>
                 <w:webHidden/>
               </w:rPr>
-              <w:instrText xml:space="preserve"> PAGEREF _Toc14236801 \h </w:instrText>
+              <w:instrText xml:space="preserve"> PAGEREF _Toc15218571 \h </w:instrText>
             </w:r>
             <w:r>
               <w:rPr>
@@ -3210,7 +3207,7 @@
               <w:szCs w:val="24"/>
             </w:rPr>
           </w:pPr>
-          <w:hyperlink w:anchor="_Toc14236802" w:history="1">
+          <w:hyperlink w:anchor="_Toc15218572" w:history="1">
             <w:r>
               <w:rPr>
                 <w:rStyle w:val="Hyperlink"/>
@@ -3237,7 +3234,7 @@
                 <w:noProof/>
                 <w:webHidden/>
               </w:rPr>
-              <w:instrText xml:space="preserve"> PAGEREF _Toc14236802 \h </w:instrText>
+              <w:instrText xml:space="preserve"> PAGEREF _Toc15218572 \h </w:instrText>
             </w:r>
             <w:r>
               <w:rPr>
@@ -3283,7 +3280,7 @@
               <w:szCs w:val="24"/>
             </w:rPr>
           </w:pPr>
-          <w:hyperlink w:anchor="_Toc14236803" w:history="1">
+          <w:hyperlink w:anchor="_Toc15218573" w:history="1">
             <w:r>
               <w:rPr>
                 <w:rStyle w:val="Hyperlink"/>
@@ -3310,7 +3307,7 @@
                 <w:noProof/>
                 <w:webHidden/>
               </w:rPr>
-              <w:instrText xml:space="preserve"> PAGEREF _Toc14236803 \h </w:instrText>
+              <w:instrText xml:space="preserve"> PAGEREF _Toc15218573 \h </w:instrText>
             </w:r>
             <w:r>
               <w:rPr>
@@ -3354,7 +3351,7 @@
               <w:szCs w:val="24"/>
             </w:rPr>
           </w:pPr>
-          <w:hyperlink w:anchor="_Toc14236804" w:history="1">
+          <w:hyperlink w:anchor="_Toc15218574" w:history="1">
             <w:r>
               <w:rPr>
                 <w:rStyle w:val="Hyperlink"/>
@@ -3381,7 +3378,7 @@
                 <w:noProof/>
                 <w:webHidden/>
               </w:rPr>
-              <w:instrText xml:space="preserve"> PAGEREF _Toc14236804 \h </w:instrText>
+              <w:instrText xml:space="preserve"> PAGEREF _Toc15218574 \h </w:instrText>
             </w:r>
             <w:r>
               <w:rPr>
@@ -3427,7 +3424,7 @@
               <w:szCs w:val="24"/>
             </w:rPr>
           </w:pPr>
-          <w:hyperlink w:anchor="_Toc14236805" w:history="1">
+          <w:hyperlink w:anchor="_Toc15218575" w:history="1">
             <w:r>
               <w:rPr>
                 <w:rStyle w:val="Hyperlink"/>
@@ -3462,7 +3459,7 @@
                 <w:noProof/>
                 <w:webHidden/>
               </w:rPr>
-              <w:instrText xml:space="preserve"> PAGEREF _Toc14236805 \h </w:instrText>
+              <w:instrText xml:space="preserve"> PAGEREF _Toc15218575 \h </w:instrText>
             </w:r>
             <w:r>
               <w:rPr>
@@ -3508,7 +3505,7 @@
               <w:szCs w:val="24"/>
             </w:rPr>
           </w:pPr>
-          <w:hyperlink w:anchor="_Toc14236806" w:history="1">
+          <w:hyperlink w:anchor="_Toc15218576" w:history="1">
             <w:r>
               <w:rPr>
                 <w:rStyle w:val="Hyperlink"/>
@@ -3535,7 +3532,7 @@
                 <w:noProof/>
                 <w:webHidden/>
               </w:rPr>
-              <w:instrText xml:space="preserve"> PAGEREF _Toc14236806 \h </w:instrText>
+              <w:instrText xml:space="preserve"> PAGEREF _Toc15218576 \h </w:instrText>
             </w:r>
             <w:r>
               <w:rPr>
@@ -3579,7 +3576,7 @@
               <w:szCs w:val="24"/>
             </w:rPr>
           </w:pPr>
-          <w:hyperlink w:anchor="_Toc14236807" w:history="1">
+          <w:hyperlink w:anchor="_Toc15218577" w:history="1">
             <w:r>
               <w:rPr>
                 <w:rStyle w:val="Hyperlink"/>
@@ -3606,7 +3603,7 @@
                 <w:noProof/>
                 <w:webHidden/>
               </w:rPr>
-              <w:instrText xml:space="preserve"> PAGEREF _Toc14236807 \h </w:instrText>
+              <w:instrText xml:space="preserve"> PAGEREF _Toc15218577 \h </w:instrText>
             </w:r>
             <w:r>
               <w:rPr>
@@ -3650,7 +3647,7 @@
               <w:szCs w:val="24"/>
             </w:rPr>
           </w:pPr>
-          <w:hyperlink w:anchor="_Toc14236808" w:history="1">
+          <w:hyperlink w:anchor="_Toc15218578" w:history="1">
             <w:r>
               <w:rPr>
                 <w:rStyle w:val="Hyperlink"/>
@@ -3678,7 +3675,7 @@
                 <w:noProof/>
                 <w:webHidden/>
               </w:rPr>
-              <w:instrText xml:space="preserve"> PAGEREF _Toc14236808 \h </w:instrText>
+              <w:instrText xml:space="preserve"> PAGEREF _Toc15218578 \h </w:instrText>
             </w:r>
             <w:r>
               <w:rPr>
@@ -3724,7 +3721,7 @@
               <w:szCs w:val="24"/>
             </w:rPr>
           </w:pPr>
-          <w:hyperlink w:anchor="_Toc14236809" w:history="1">
+          <w:hyperlink w:anchor="_Toc15218579" w:history="1">
             <w:r>
               <w:rPr>
                 <w:rStyle w:val="Hyperlink"/>
@@ -3751,7 +3748,7 @@
                 <w:noProof/>
                 <w:webHidden/>
               </w:rPr>
-              <w:instrText xml:space="preserve"> PAGEREF _Toc14236809 \h </w:instrText>
+              <w:instrText xml:space="preserve"> PAGEREF _Toc15218579 \h </w:instrText>
             </w:r>
             <w:r>
               <w:rPr>
@@ -3797,7 +3794,7 @@
               <w:szCs w:val="24"/>
             </w:rPr>
           </w:pPr>
-          <w:hyperlink w:anchor="_Toc14236810" w:history="1">
+          <w:hyperlink w:anchor="_Toc15218580" w:history="1">
             <w:r>
               <w:rPr>
                 <w:rStyle w:val="Hyperlink"/>
@@ -3824,7 +3821,7 @@
                 <w:noProof/>
                 <w:webHidden/>
               </w:rPr>
-              <w:instrText xml:space="preserve"> PAGEREF _Toc14236810 \h </w:instrText>
+              <w:instrText xml:space="preserve"> PAGEREF _Toc15218580 \h </w:instrText>
             </w:r>
             <w:r>
               <w:rPr>
@@ -3870,7 +3867,7 @@
               <w:szCs w:val="24"/>
             </w:rPr>
           </w:pPr>
-          <w:hyperlink w:anchor="_Toc14236811" w:history="1">
+          <w:hyperlink w:anchor="_Toc15218581" w:history="1">
             <w:r>
               <w:rPr>
                 <w:rStyle w:val="Hyperlink"/>
@@ -3897,7 +3894,7 @@
                 <w:noProof/>
                 <w:webHidden/>
               </w:rPr>
-              <w:instrText xml:space="preserve"> PAGEREF _Toc14236811 \h </w:instrText>
+              <w:instrText xml:space="preserve"> PAGEREF _Toc15218581 \h </w:instrText>
             </w:r>
             <w:r>
               <w:rPr>
@@ -3943,7 +3940,7 @@
               <w:szCs w:val="24"/>
             </w:rPr>
           </w:pPr>
-          <w:hyperlink w:anchor="_Toc14236812" w:history="1">
+          <w:hyperlink w:anchor="_Toc15218582" w:history="1">
             <w:r>
               <w:rPr>
                 <w:rStyle w:val="Hyperlink"/>
@@ -3970,7 +3967,7 @@
                 <w:noProof/>
                 <w:webHidden/>
               </w:rPr>
-              <w:instrText xml:space="preserve"> PAGEREF _Toc14236812 \h </w:instrText>
+              <w:instrText xml:space="preserve"> PAGEREF _Toc15218582 \h </w:instrText>
             </w:r>
             <w:r>
               <w:rPr>
@@ -4016,7 +4013,7 @@
               <w:szCs w:val="24"/>
             </w:rPr>
           </w:pPr>
-          <w:hyperlink w:anchor="_Toc14236813" w:history="1">
+          <w:hyperlink w:anchor="_Toc15218583" w:history="1">
             <w:r>
               <w:rPr>
                 <w:rStyle w:val="Hyperlink"/>
@@ -4043,7 +4040,7 @@
                 <w:noProof/>
                 <w:webHidden/>
               </w:rPr>
-              <w:instrText xml:space="preserve"> PAGEREF _Toc14236813 \h </w:instrText>
+              <w:instrText xml:space="preserve"> PAGEREF _Toc15218583 \h </w:instrText>
             </w:r>
             <w:r>
               <w:rPr>
@@ -4089,7 +4086,7 @@
               <w:szCs w:val="24"/>
             </w:rPr>
           </w:pPr>
-          <w:hyperlink w:anchor="_Toc14236814" w:history="1">
+          <w:hyperlink w:anchor="_Toc15218584" w:history="1">
             <w:r>
               <w:rPr>
                 <w:rStyle w:val="Hyperlink"/>
@@ -4116,7 +4113,7 @@
                 <w:noProof/>
                 <w:webHidden/>
               </w:rPr>
-              <w:instrText xml:space="preserve"> PAGEREF _Toc14236814 \h </w:instrText>
+              <w:instrText xml:space="preserve"> PAGEREF _Toc15218584 \h </w:instrText>
             </w:r>
             <w:r>
               <w:rPr>
@@ -4162,7 +4159,7 @@
               <w:szCs w:val="24"/>
             </w:rPr>
           </w:pPr>
-          <w:hyperlink w:anchor="_Toc14236815" w:history="1">
+          <w:hyperlink w:anchor="_Toc15218585" w:history="1">
             <w:r>
               <w:rPr>
                 <w:rStyle w:val="Hyperlink"/>
@@ -4189,7 +4186,7 @@
                 <w:noProof/>
                 <w:webHidden/>
               </w:rPr>
-              <w:instrText xml:space="preserve"> PAGEREF _Toc14236815 \h </w:instrText>
+              <w:instrText xml:space="preserve"> PAGEREF _Toc15218585 \h </w:instrText>
             </w:r>
             <w:r>
               <w:rPr>
@@ -4235,7 +4232,7 @@
               <w:szCs w:val="24"/>
             </w:rPr>
           </w:pPr>
-          <w:hyperlink w:anchor="_Toc14236816" w:history="1">
+          <w:hyperlink w:anchor="_Toc15218586" w:history="1">
             <w:r>
               <w:rPr>
                 <w:rStyle w:val="Hyperlink"/>
@@ -4262,7 +4259,7 @@
                 <w:noProof/>
                 <w:webHidden/>
               </w:rPr>
-              <w:instrText xml:space="preserve"> PAGEREF _Toc14236816 \h </w:instrText>
+              <w:instrText xml:space="preserve"> PAGEREF _Toc15218586 \h </w:instrText>
             </w:r>
             <w:r>
               <w:rPr>
@@ -4308,7 +4305,7 @@
               <w:szCs w:val="24"/>
             </w:rPr>
           </w:pPr>
-          <w:hyperlink w:anchor="_Toc14236817" w:history="1">
+          <w:hyperlink w:anchor="_Toc15218587" w:history="1">
             <w:r>
               <w:rPr>
                 <w:rStyle w:val="Hyperlink"/>
@@ -4335,7 +4332,7 @@
                 <w:noProof/>
                 <w:webHidden/>
               </w:rPr>
-              <w:instrText xml:space="preserve"> PAGEREF _Toc14236817 \h </w:instrText>
+              <w:instrText xml:space="preserve"> PAGEREF _Toc15218587 \h </w:instrText>
             </w:r>
             <w:r>
               <w:rPr>
@@ -4379,7 +4376,7 @@
               <w:szCs w:val="24"/>
             </w:rPr>
           </w:pPr>
-          <w:hyperlink w:anchor="_Toc14236818" w:history="1">
+          <w:hyperlink w:anchor="_Toc15218588" w:history="1">
             <w:r>
               <w:rPr>
                 <w:rStyle w:val="Hyperlink"/>
@@ -4406,7 +4403,7 @@
                 <w:noProof/>
                 <w:webHidden/>
               </w:rPr>
-              <w:instrText xml:space="preserve"> PAGEREF _Toc14236818 \h </w:instrText>
+              <w:instrText xml:space="preserve"> PAGEREF _Toc15218588 \h </w:instrText>
             </w:r>
             <w:r>
               <w:rPr>
@@ -4450,7 +4447,7 @@
               <w:szCs w:val="24"/>
             </w:rPr>
           </w:pPr>
-          <w:hyperlink w:anchor="_Toc14236819" w:history="1">
+          <w:hyperlink w:anchor="_Toc15218589" w:history="1">
             <w:r>
               <w:rPr>
                 <w:rStyle w:val="Hyperlink"/>
@@ -4477,7 +4474,7 @@
                 <w:noProof/>
                 <w:webHidden/>
               </w:rPr>
-              <w:instrText xml:space="preserve"> PAGEREF _Toc14236819 \h </w:instrText>
+              <w:instrText xml:space="preserve"> PAGEREF _Toc15218589 \h </w:instrText>
             </w:r>
             <w:r>
               <w:rPr>
@@ -4521,7 +4518,7 @@
               <w:noProof/>
             </w:rPr>
           </w:pPr>
-          <w:hyperlink w:anchor="_Toc14236820" w:history="1">
+          <w:hyperlink w:anchor="_Toc15218590" w:history="1">
             <w:r>
               <w:rPr>
                 <w:rStyle w:val="Hyperlink"/>
@@ -4548,7 +4545,7 @@
                 <w:noProof/>
                 <w:webHidden/>
               </w:rPr>
-              <w:instrText xml:space="preserve"> PAGEREF _Toc14236820 \h </w:instrText>
+              <w:instrText xml:space="preserve"> PAGEREF _Toc15218590 \h </w:instrText>
             </w:r>
             <w:r>
               <w:rPr>
@@ -4592,7 +4589,7 @@
               <w:noProof/>
             </w:rPr>
           </w:pPr>
-          <w:hyperlink w:anchor="_Toc14236821" w:history="1">
+          <w:hyperlink w:anchor="_Toc15218591" w:history="1">
             <w:r>
               <w:rPr>
                 <w:rStyle w:val="Hyperlink"/>
@@ -4619,7 +4616,7 @@
                 <w:noProof/>
                 <w:webHidden/>
               </w:rPr>
-              <w:instrText xml:space="preserve"> PAGEREF _Toc14236821 \h </w:instrText>
+              <w:instrText xml:space="preserve"> PAGEREF _Toc15218591 \h </w:instrText>
             </w:r>
             <w:r>
               <w:rPr>
@@ -4663,7 +4660,7 @@
               <w:noProof/>
             </w:rPr>
           </w:pPr>
-          <w:hyperlink w:anchor="_Toc14236822" w:history="1">
+          <w:hyperlink w:anchor="_Toc15218592" w:history="1">
             <w:r>
               <w:rPr>
                 <w:rStyle w:val="Hyperlink"/>
@@ -4690,7 +4687,7 @@
                 <w:noProof/>
                 <w:webHidden/>
               </w:rPr>
-              <w:instrText xml:space="preserve"> PAGEREF _Toc14236822 \h </w:instrText>
+              <w:instrText xml:space="preserve"> PAGEREF _Toc15218592 \h </w:instrText>
             </w:r>
             <w:r>
               <w:rPr>
@@ -4736,7 +4733,7 @@
               <w:szCs w:val="24"/>
             </w:rPr>
           </w:pPr>
-          <w:hyperlink w:anchor="_Toc14236823" w:history="1">
+          <w:hyperlink w:anchor="_Toc15218593" w:history="1">
             <w:r>
               <w:rPr>
                 <w:rStyle w:val="Hyperlink"/>
@@ -4763,7 +4760,7 @@
                 <w:noProof/>
                 <w:webHidden/>
               </w:rPr>
-              <w:instrText xml:space="preserve"> PAGEREF _Toc14236823 \h </w:instrText>
+              <w:instrText xml:space="preserve"> PAGEREF _Toc15218593 \h </w:instrText>
             </w:r>
             <w:r>
               <w:rPr>
@@ -4809,7 +4806,7 @@
               <w:szCs w:val="24"/>
             </w:rPr>
           </w:pPr>
-          <w:hyperlink w:anchor="_Toc14236824" w:history="1">
+          <w:hyperlink w:anchor="_Toc15218594" w:history="1">
             <w:r>
               <w:rPr>
                 <w:rStyle w:val="Hyperlink"/>
@@ -4836,7 +4833,7 @@
                 <w:noProof/>
                 <w:webHidden/>
               </w:rPr>
-              <w:instrText xml:space="preserve"> PAGEREF _Toc14236824 \h </w:instrText>
+              <w:instrText xml:space="preserve"> PAGEREF _Toc15218594 \h </w:instrText>
             </w:r>
             <w:r>
               <w:rPr>
@@ -4880,7 +4877,7 @@
               <w:szCs w:val="24"/>
             </w:rPr>
           </w:pPr>
-          <w:hyperlink w:anchor="_Toc14236825" w:history="1">
+          <w:hyperlink w:anchor="_Toc15218595" w:history="1">
             <w:r>
               <w:rPr>
                 <w:rStyle w:val="Hyperlink"/>
@@ -4907,7 +4904,7 @@
                 <w:noProof/>
                 <w:webHidden/>
               </w:rPr>
-              <w:instrText xml:space="preserve"> PAGEREF _Toc14236825 \h </w:instrText>
+              <w:instrText xml:space="preserve"> PAGEREF _Toc15218595 \h </w:instrText>
             </w:r>
             <w:r>
               <w:rPr>
@@ -4951,7 +4948,7 @@
               <w:szCs w:val="24"/>
             </w:rPr>
           </w:pPr>
-          <w:hyperlink w:anchor="_Toc14236826" w:history="1">
+          <w:hyperlink w:anchor="_Toc15218596" w:history="1">
             <w:r>
               <w:rPr>
                 <w:rStyle w:val="Hyperlink"/>
@@ -4978,7 +4975,7 @@
                 <w:noProof/>
                 <w:webHidden/>
               </w:rPr>
-              <w:instrText xml:space="preserve"> PAGEREF _Toc14236826 \h </w:instrText>
+              <w:instrText xml:space="preserve"> PAGEREF _Toc15218596 \h </w:instrText>
             </w:r>
             <w:r>
               <w:rPr>
@@ -5022,7 +5019,7 @@
               <w:szCs w:val="24"/>
             </w:rPr>
           </w:pPr>
-          <w:hyperlink w:anchor="_Toc14236827" w:history="1">
+          <w:hyperlink w:anchor="_Toc15218597" w:history="1">
             <w:r>
               <w:rPr>
                 <w:rStyle w:val="Hyperlink"/>
@@ -5049,7 +5046,7 @@
                 <w:noProof/>
                 <w:webHidden/>
               </w:rPr>
-              <w:instrText xml:space="preserve"> PAGEREF _Toc14236827 \h </w:instrText>
+              <w:instrText xml:space="preserve"> PAGEREF _Toc15218597 \h </w:instrText>
             </w:r>
             <w:r>
               <w:rPr>
@@ -5093,7 +5090,7 @@
               <w:noProof/>
             </w:rPr>
           </w:pPr>
-          <w:hyperlink w:anchor="_Toc14236828" w:history="1">
+          <w:hyperlink w:anchor="_Toc15218598" w:history="1">
             <w:r>
               <w:rPr>
                 <w:rStyle w:val="Hyperlink"/>
@@ -5120,7 +5117,7 @@
                 <w:noProof/>
                 <w:webHidden/>
               </w:rPr>
-              <w:instrText xml:space="preserve"> PAGEREF _Toc14236828 \h </w:instrText>
+              <w:instrText xml:space="preserve"> PAGEREF _Toc15218598 \h </w:instrText>
             </w:r>
             <w:r>
               <w:rPr>
@@ -5164,7 +5161,7 @@
               <w:noProof/>
             </w:rPr>
           </w:pPr>
-          <w:hyperlink w:anchor="_Toc14236829" w:history="1">
+          <w:hyperlink w:anchor="_Toc15218599" w:history="1">
             <w:r>
               <w:rPr>
                 <w:rStyle w:val="Hyperlink"/>
@@ -5191,7 +5188,7 @@
                 <w:noProof/>
                 <w:webHidden/>
               </w:rPr>
-              <w:instrText xml:space="preserve"> PAGEREF _Toc14236829 \h </w:instrText>
+              <w:instrText xml:space="preserve"> PAGEREF _Toc15218599 \h </w:instrText>
             </w:r>
             <w:r>
               <w:rPr>
@@ -5237,7 +5234,7 @@
               <w:szCs w:val="24"/>
             </w:rPr>
           </w:pPr>
-          <w:hyperlink w:anchor="_Toc14236830" w:history="1">
+          <w:hyperlink w:anchor="_Toc15218600" w:history="1">
             <w:r>
               <w:rPr>
                 <w:rStyle w:val="Hyperlink"/>
@@ -5264,7 +5261,7 @@
                 <w:noProof/>
                 <w:webHidden/>
               </w:rPr>
-              <w:instrText xml:space="preserve"> PAGEREF _Toc14236830 \h </w:instrText>
+              <w:instrText xml:space="preserve"> PAGEREF _Toc15218600 \h </w:instrText>
             </w:r>
             <w:r>
               <w:rPr>
@@ -5308,7 +5305,7 @@
               <w:noProof/>
             </w:rPr>
           </w:pPr>
-          <w:hyperlink w:anchor="_Toc14236831" w:history="1">
+          <w:hyperlink w:anchor="_Toc15218601" w:history="1">
             <w:r>
               <w:rPr>
                 <w:rStyle w:val="Hyperlink"/>
@@ -5335,7 +5332,7 @@
                 <w:noProof/>
                 <w:webHidden/>
               </w:rPr>
-              <w:instrText xml:space="preserve"> PAGEREF _Toc14236831 \h </w:instrText>
+              <w:instrText xml:space="preserve"> PAGEREF _Toc15218601 \h </w:instrText>
             </w:r>
             <w:r>
               <w:rPr>
@@ -5381,7 +5378,7 @@
               <w:szCs w:val="24"/>
             </w:rPr>
           </w:pPr>
-          <w:hyperlink w:anchor="_Toc14236832" w:history="1">
+          <w:hyperlink w:anchor="_Toc15218602" w:history="1">
             <w:r>
               <w:rPr>
                 <w:rStyle w:val="Hyperlink"/>
@@ -5408,7 +5405,7 @@
                 <w:noProof/>
                 <w:webHidden/>
               </w:rPr>
-              <w:instrText xml:space="preserve"> PAGEREF _Toc14236832 \h </w:instrText>
+              <w:instrText xml:space="preserve"> PAGEREF _Toc15218602 \h </w:instrText>
             </w:r>
             <w:r>
               <w:rPr>
@@ -5454,7 +5451,7 @@
               <w:szCs w:val="24"/>
             </w:rPr>
           </w:pPr>
-          <w:hyperlink w:anchor="_Toc14236833" w:history="1">
+          <w:hyperlink w:anchor="_Toc15218603" w:history="1">
             <w:r>
               <w:rPr>
                 <w:rStyle w:val="Hyperlink"/>
@@ -5481,7 +5478,7 @@
                 <w:noProof/>
                 <w:webHidden/>
               </w:rPr>
-              <w:instrText xml:space="preserve"> PAGEREF _Toc14236833 \h </w:instrText>
+              <w:instrText xml:space="preserve"> PAGEREF _Toc15218603 \h </w:instrText>
             </w:r>
             <w:r>
               <w:rPr>
@@ -5527,7 +5524,7 @@
               <w:szCs w:val="24"/>
             </w:rPr>
           </w:pPr>
-          <w:hyperlink w:anchor="_Toc14236834" w:history="1">
+          <w:hyperlink w:anchor="_Toc15218604" w:history="1">
             <w:r>
               <w:rPr>
                 <w:rStyle w:val="Hyperlink"/>
@@ -5554,7 +5551,7 @@
                 <w:noProof/>
                 <w:webHidden/>
               </w:rPr>
-              <w:instrText xml:space="preserve"> PAGEREF _Toc14236834 \h </w:instrText>
+              <w:instrText xml:space="preserve"> PAGEREF _Toc15218604 \h </w:instrText>
             </w:r>
             <w:r>
               <w:rPr>
@@ -5600,7 +5597,7 @@
               <w:szCs w:val="24"/>
             </w:rPr>
           </w:pPr>
-          <w:hyperlink w:anchor="_Toc14236835" w:history="1">
+          <w:hyperlink w:anchor="_Toc15218605" w:history="1">
             <w:r>
               <w:rPr>
                 <w:rStyle w:val="Hyperlink"/>
@@ -5627,7 +5624,7 @@
                 <w:noProof/>
                 <w:webHidden/>
               </w:rPr>
-              <w:instrText xml:space="preserve"> PAGEREF _Toc14236835 \h </w:instrText>
+              <w:instrText xml:space="preserve"> PAGEREF _Toc15218605 \h </w:instrText>
             </w:r>
             <w:r>
               <w:rPr>
@@ -5671,7 +5668,7 @@
               <w:noProof/>
             </w:rPr>
           </w:pPr>
-          <w:hyperlink w:anchor="_Toc14236836" w:history="1">
+          <w:hyperlink w:anchor="_Toc15218606" w:history="1">
             <w:r>
               <w:rPr>
                 <w:rStyle w:val="Hyperlink"/>
@@ -5698,7 +5695,7 @@
                 <w:noProof/>
                 <w:webHidden/>
               </w:rPr>
-              <w:instrText xml:space="preserve"> PAGEREF _Toc14236836 \h </w:instrText>
+              <w:instrText xml:space="preserve"> PAGEREF _Toc15218606 \h </w:instrText>
             </w:r>
             <w:r>
               <w:rPr>
@@ -5744,7 +5741,7 @@
               <w:szCs w:val="24"/>
             </w:rPr>
           </w:pPr>
-          <w:hyperlink w:anchor="_Toc14236837" w:history="1">
+          <w:hyperlink w:anchor="_Toc15218607" w:history="1">
             <w:r>
               <w:rPr>
                 <w:rStyle w:val="Hyperlink"/>
@@ -5771,7 +5768,7 @@
                 <w:noProof/>
                 <w:webHidden/>
               </w:rPr>
-              <w:instrText xml:space="preserve"> PAGEREF _Toc14236837 \h </w:instrText>
+              <w:instrText xml:space="preserve"> PAGEREF _Toc15218607 \h </w:instrText>
             </w:r>
             <w:r>
               <w:rPr>
@@ -5817,7 +5814,7 @@
               <w:szCs w:val="24"/>
             </w:rPr>
           </w:pPr>
-          <w:hyperlink w:anchor="_Toc14236838" w:history="1">
+          <w:hyperlink w:anchor="_Toc15218608" w:history="1">
             <w:r>
               <w:rPr>
                 <w:rStyle w:val="Hyperlink"/>
@@ -5844,7 +5841,7 @@
                 <w:noProof/>
                 <w:webHidden/>
               </w:rPr>
-              <w:instrText xml:space="preserve"> PAGEREF _Toc14236838 \h </w:instrText>
+              <w:instrText xml:space="preserve"> PAGEREF _Toc15218608 \h </w:instrText>
             </w:r>
             <w:r>
               <w:rPr>
@@ -5890,7 +5887,7 @@
               <w:szCs w:val="24"/>
             </w:rPr>
           </w:pPr>
-          <w:hyperlink w:anchor="_Toc14236839" w:history="1">
+          <w:hyperlink w:anchor="_Toc15218609" w:history="1">
             <w:r>
               <w:rPr>
                 <w:rStyle w:val="Hyperlink"/>
@@ -5917,7 +5914,7 @@
                 <w:noProof/>
                 <w:webHidden/>
               </w:rPr>
-              <w:instrText xml:space="preserve"> PAGEREF _Toc14236839 \h </w:instrText>
+              <w:instrText xml:space="preserve"> PAGEREF _Toc15218609 \h </w:instrText>
             </w:r>
             <w:r>
               <w:rPr>
@@ -5963,7 +5960,7 @@
               <w:szCs w:val="24"/>
             </w:rPr>
           </w:pPr>
-          <w:hyperlink w:anchor="_Toc14236840" w:history="1">
+          <w:hyperlink w:anchor="_Toc15218610" w:history="1">
             <w:r>
               <w:rPr>
                 <w:rStyle w:val="Hyperlink"/>
@@ -5990,7 +5987,7 @@
                 <w:noProof/>
                 <w:webHidden/>
               </w:rPr>
-              <w:instrText xml:space="preserve"> PAGEREF _Toc14236840 \h </w:instrText>
+              <w:instrText xml:space="preserve"> PAGEREF _Toc15218610 \h </w:instrText>
             </w:r>
             <w:r>
               <w:rPr>
@@ -6010,7 +6007,7 @@
                 <w:noProof/>
                 <w:webHidden/>
               </w:rPr>
-              <w:t>37</w:t>
+              <w:t>36</w:t>
             </w:r>
             <w:r>
               <w:rPr>
@@ -6036,7 +6033,7 @@
               <w:szCs w:val="24"/>
             </w:rPr>
           </w:pPr>
-          <w:hyperlink w:anchor="_Toc14236841" w:history="1">
+          <w:hyperlink w:anchor="_Toc15218611" w:history="1">
             <w:r>
               <w:rPr>
                 <w:rStyle w:val="Hyperlink"/>
@@ -6063,7 +6060,7 @@
                 <w:noProof/>
                 <w:webHidden/>
               </w:rPr>
-              <w:instrText xml:space="preserve"> PAGEREF _Toc14236841 \h </w:instrText>
+              <w:instrText xml:space="preserve"> PAGEREF _Toc15218611 \h </w:instrText>
             </w:r>
             <w:r>
               <w:rPr>
@@ -6083,7 +6080,80 @@
                 <w:noProof/>
                 <w:webHidden/>
               </w:rPr>
-              <w:t>37</w:t>
+              <w:t>36</w:t>
+            </w:r>
+            <w:r>
+              <w:rPr>
+                <w:noProof/>
+                <w:webHidden/>
+              </w:rPr>
+              <w:fldChar w:fldCharType="end"/>
+            </w:r>
+          </w:hyperlink>
+        </w:p>
+        <w:p>
+          <w:pPr>
+            <w:pStyle w:val="TOC2"/>
+            <w:tabs>
+              <w:tab w:val="right" w:leader="dot" w:pos="10790"/>
+            </w:tabs>
+            <w:rPr>
+              <w:rFonts w:eastAsiaTheme="minorEastAsia"/>
+              <w:b w:val="0"/>
+              <w:bCs w:val="0"/>
+              <w:noProof/>
+              <w:sz w:val="24"/>
+              <w:szCs w:val="24"/>
+            </w:rPr>
+          </w:pPr>
+          <w:hyperlink w:anchor="_Toc15218612" w:history="1">
+            <w:r>
+              <w:rPr>
+                <w:rStyle w:val="Hyperlink"/>
+                <w:noProof/>
+              </w:rPr>
+              <w:t>Timezones</w:t>
+            </w:r>
+            <w:r>
+              <w:rPr>
+                <w:noProof/>
+                <w:webHidden/>
+              </w:rPr>
+              <w:tab/>
+            </w:r>
+            <w:r>
+              <w:rPr>
+                <w:noProof/>
+                <w:webHidden/>
+              </w:rPr>
+              <w:fldChar w:fldCharType="begin"/>
+            </w:r>
+            <w:r>
+              <w:rPr>
+                <w:noProof/>
+                <w:webHidden/>
+              </w:rPr>
+              <w:instrText xml:space="preserve"> PAGEREF _Toc15218612 \h </w:instrText>
+            </w:r>
+            <w:r>
+              <w:rPr>
+                <w:noProof/>
+                <w:webHidden/>
+              </w:rPr>
+            </w:r>
+            <w:r>
+              <w:rPr>
+                <w:noProof/>
+                <w:webHidden/>
+              </w:rPr>
+              <w:fldChar w:fldCharType="separate"/>
+            </w:r>
+            <w:r>
+              <w:rPr>
+                <w:noProof/>
+                <w:webHidden/>
+              </w:rPr>
+              <w:t>36</w:t>
             </w:r>
             <w:r>
               <w:rPr>
@@ -6107,7 +6177,7 @@
               <w:noProof/>
             </w:rPr>
           </w:pPr>
-          <w:hyperlink w:anchor="_Toc14236842" w:history="1">
+          <w:hyperlink w:anchor="_Toc15218613" w:history="1">
             <w:r>
               <w:rPr>
                 <w:rStyle w:val="Hyperlink"/>
@@ -6134,7 +6204,7 @@
                 <w:noProof/>
                 <w:webHidden/>
               </w:rPr>
-              <w:instrText xml:space="preserve"> PAGEREF _Toc14236842 \h </w:instrText>
+              <w:instrText xml:space="preserve"> PAGEREF _Toc15218613 \h </w:instrText>
             </w:r>
             <w:r>
               <w:rPr>
@@ -6154,7 +6224,7 @@
                 <w:noProof/>
                 <w:webHidden/>
               </w:rPr>
-              <w:t>38</w:t>
+              <w:t>37</w:t>
             </w:r>
             <w:r>
               <w:rPr>
@@ -6178,7 +6248,7 @@
               <w:noProof/>
             </w:rPr>
           </w:pPr>
-          <w:hyperlink w:anchor="_Toc14236843" w:history="1">
+          <w:hyperlink w:anchor="_Toc15218614" w:history="1">
             <w:r>
               <w:rPr>
                 <w:rStyle w:val="Hyperlink"/>
@@ -6205,7 +6275,7 @@
                 <w:noProof/>
                 <w:webHidden/>
               </w:rPr>
-              <w:instrText xml:space="preserve"> PAGEREF _Toc14236843 \h </w:instrText>
+              <w:instrText xml:space="preserve"> PAGEREF _Toc15218614 \h </w:instrText>
             </w:r>
             <w:r>
               <w:rPr>
@@ -6225,7 +6295,7 @@
                 <w:noProof/>
                 <w:webHidden/>
               </w:rPr>
-              <w:t>38</w:t>
+              <w:t>37</w:t>
             </w:r>
             <w:r>
               <w:rPr>
@@ -6263,7 +6333,7 @@
         <w:pStyle w:val="Heading1"/>
         <w:ind w:left="0"/>
       </w:pPr>
-      <w:bookmarkStart w:id="1" w:name="_Toc14236759"/>
+      <w:bookmarkStart w:id="1" w:name="_Toc15218529"/>
       <w:r>
         <w:t>Command Shell Execution Within iPython</w:t>
       </w:r>
@@ -6322,7 +6392,7 @@
       <w:pPr>
         <w:pStyle w:val="Heading2"/>
       </w:pPr>
-      <w:bookmarkStart w:id="2" w:name="_Toc14236760"/>
+      <w:bookmarkStart w:id="2" w:name="_Toc15218530"/>
       <w:r>
         <w:t>Configure Spark from a jupyter notebook command</w:t>
       </w:r>
@@ -6355,7 +6425,7 @@
       <w:pPr>
         <w:pStyle w:val="Heading2"/>
       </w:pPr>
-      <w:bookmarkStart w:id="3" w:name="_Toc14236761"/>
+      <w:bookmarkStart w:id="3" w:name="_Toc15218531"/>
       <w:r>
         <w:t>Copy a</w:t>
       </w:r>
@@ -6387,7 +6457,7 @@
       <w:pPr>
         <w:pStyle w:val="Heading2"/>
       </w:pPr>
-      <w:bookmarkStart w:id="4" w:name="_Toc14236762"/>
+      <w:bookmarkStart w:id="4" w:name="_Toc15218532"/>
       <w:r>
         <w:t>Delete an HDFS directory using jupyter notebook</w:t>
       </w:r>
@@ -6441,7 +6511,7 @@
       <w:pPr>
         <w:pStyle w:val="Heading2"/>
       </w:pPr>
-      <w:bookmarkStart w:id="5" w:name="_Toc14236763"/>
+      <w:bookmarkStart w:id="5" w:name="_Toc15218533"/>
       <w:r>
         <w:t>Examine Underlying HDFS Directory Structures in a Jupyter Notebook</w:t>
       </w:r>
@@ -6650,7 +6720,7 @@
               </wp:inline>
             </w:drawing>
           </mc:Choice>
-          <mc:Fallback xmlns:mo="http://schemas.microsoft.com/office/mac/office/2008/main" xmlns:mv="urn:schemas-microsoft-com:mac:vml">
+          <mc:Fallback xmlns:mv="urn:schemas-microsoft-com:mac:vml" xmlns:mo="http://schemas.microsoft.com/office/mac/office/2008/main">
             <w:pict>
               <v:rect w14:anchorId="252261B8" id="Rectangle_x0020_2" o:spid="_x0000_s1026" alt="upyter Notebook" href="https://10.200.4.13/user/bbeauchamp/tree" title="&quot;dashboard&quot;" style="width:23.7pt;height:23.7pt;visibility:visible;mso-wrap-style:square;mso-left-percent:-10001;mso-top-percent:-10001;mso-position-horizontal:absolute;mso-position-horizontal-relative:char;mso-position-vertical:absolute;mso-position-vertical-relative:line;mso-left-percent:-10001;mso-top-percent:-10001;v-text-anchor:top" o:gfxdata="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" o:button="t" filled="f" stroked="f">
                 <v:fill o:detectmouseclick="t"/>
@@ -9272,7 +9342,7 @@
       <w:pPr>
         <w:pStyle w:val="Heading2"/>
       </w:pPr>
-      <w:bookmarkStart w:id="6" w:name="_Toc14236764"/>
+      <w:bookmarkStart w:id="6" w:name="_Toc15218534"/>
       <w:r>
         <w:t>Set the spark timeout value</w:t>
       </w:r>
@@ -9304,7 +9374,7 @@
       <w:pPr>
         <w:pStyle w:val="Heading2"/>
       </w:pPr>
-      <w:bookmarkStart w:id="7" w:name="_Toc14236765"/>
+      <w:bookmarkStart w:id="7" w:name="_Toc15218535"/>
       <w:r>
         <w:t>Transfer a CSV file to HDFS</w:t>
       </w:r>
@@ -9417,7 +9487,7 @@
         </w:tabs>
         <w:ind w:left="0"/>
       </w:pPr>
-      <w:bookmarkStart w:id="8" w:name="_Toc14236766"/>
+      <w:bookmarkStart w:id="8" w:name="_Toc15218536"/>
       <w:r>
         <w:lastRenderedPageBreak/>
         <w:t>DataFrames (</w:t>
@@ -9432,7 +9502,7 @@
       <w:pPr>
         <w:pStyle w:val="Heading2"/>
       </w:pPr>
-      <w:bookmarkStart w:id="9" w:name="_Toc14236767"/>
+      <w:bookmarkStart w:id="9" w:name="_Toc15218537"/>
       <w:r>
         <w:t>Add a Column Based on Another Column</w:t>
       </w:r>
@@ -9903,7 +9973,7 @@
       <w:pPr>
         <w:pStyle w:val="Heading2"/>
       </w:pPr>
-      <w:bookmarkStart w:id="10" w:name="_Toc14236768"/>
+      <w:bookmarkStart w:id="10" w:name="_Toc15218538"/>
       <w:r>
         <w:t>Append a pySpark DataFrame to another pySpark DataFrame</w:t>
       </w:r>
@@ -9975,7 +10045,7 @@
       <w:pPr>
         <w:pStyle w:val="Heading2"/>
       </w:pPr>
-      <w:bookmarkStart w:id="11" w:name="_Toc14236769"/>
+      <w:bookmarkStart w:id="11" w:name="_Toc15218539"/>
       <w:r>
         <w:t>Append an Array to a pySpark DataFrame</w:t>
       </w:r>
@@ -10079,7 +10149,7 @@
       <w:pPr>
         <w:pStyle w:val="Heading2"/>
       </w:pPr>
-      <w:bookmarkStart w:id="12" w:name="_Toc14236770"/>
+      <w:bookmarkStart w:id="12" w:name="_Toc15218540"/>
       <w:r>
         <w:t xml:space="preserve">Assign each Row a new </w:t>
       </w:r>
@@ -10495,7 +10565,7 @@
       <w:pPr>
         <w:pStyle w:val="Heading2"/>
       </w:pPr>
-      <w:bookmarkStart w:id="13" w:name="_Toc14236771"/>
+      <w:bookmarkStart w:id="13" w:name="_Toc15218541"/>
       <w:r>
         <w:t>Calculate Statistics on a DataFrame Column</w:t>
       </w:r>
@@ -10938,7 +11008,7 @@
       <w:pPr>
         <w:pStyle w:val="Heading2"/>
       </w:pPr>
-      <w:bookmarkStart w:id="14" w:name="_Toc14236772"/>
+      <w:bookmarkStart w:id="14" w:name="_Toc15218542"/>
       <w:r>
         <w:t>Change a DataFrame’s Column Names</w:t>
       </w:r>
@@ -11807,7 +11877,7 @@
       <w:pPr>
         <w:pStyle w:val="Heading2"/>
       </w:pPr>
-      <w:bookmarkStart w:id="15" w:name="_Toc14236773"/>
+      <w:bookmarkStart w:id="15" w:name="_Toc15218543"/>
       <w:r>
         <w:lastRenderedPageBreak/>
         <w:t>Concatenate 2 pySpark DataFrames, row-wise</w:t>
@@ -12978,7 +13048,7 @@
       <w:pPr>
         <w:pStyle w:val="Heading2"/>
       </w:pPr>
-      <w:bookmarkStart w:id="16" w:name="_Toc14236774"/>
+      <w:bookmarkStart w:id="16" w:name="_Toc15218544"/>
       <w:r>
         <w:t>Convert a Pandas DataFrame to a pySpark DataFrame</w:t>
       </w:r>
@@ -13134,7 +13204,7 @@
       <w:pPr>
         <w:pStyle w:val="Heading2"/>
       </w:pPr>
-      <w:bookmarkStart w:id="17" w:name="_Toc14236775"/>
+      <w:bookmarkStart w:id="17" w:name="_Toc15218545"/>
       <w:r>
         <w:t xml:space="preserve">Convert a tab-delimited </w:t>
       </w:r>
@@ -13703,7 +13773,7 @@
       <w:pPr>
         <w:pStyle w:val="Heading2"/>
       </w:pPr>
-      <w:bookmarkStart w:id="18" w:name="_Toc14236776"/>
+      <w:bookmarkStart w:id="18" w:name="_Toc15218546"/>
       <w:r>
         <w:t>Convert a pySpark DataFrame to a Pandas DataFrame</w:t>
       </w:r>
@@ -13733,7 +13803,7 @@
       <w:pPr>
         <w:pStyle w:val="Heading2"/>
       </w:pPr>
-      <w:bookmarkStart w:id="19" w:name="_Toc14236777"/>
+      <w:bookmarkStart w:id="19" w:name="_Toc15218547"/>
       <w:r>
         <w:t>Convert a Timestamp Column to a Date Column</w:t>
       </w:r>
@@ -15283,7 +15353,7 @@
       <w:pPr>
         <w:pStyle w:val="Heading2"/>
       </w:pPr>
-      <w:bookmarkStart w:id="20" w:name="_Toc14236778"/>
+      <w:bookmarkStart w:id="20" w:name="_Toc15218548"/>
       <w:r>
         <w:t>Count the number of distinct values for a column</w:t>
       </w:r>
@@ -15611,7 +15681,7 @@
       <w:pPr>
         <w:pStyle w:val="Heading2"/>
       </w:pPr>
-      <w:bookmarkStart w:id="21" w:name="_Toc14236779"/>
+      <w:bookmarkStart w:id="21" w:name="_Toc15218549"/>
       <w:r>
         <w:t>Count the number of Missing Observations in each Column</w:t>
       </w:r>
@@ -15965,7 +16035,7 @@
       <w:pPr>
         <w:pStyle w:val="Heading2"/>
       </w:pPr>
-      <w:bookmarkStart w:id="22" w:name="_Toc14236780"/>
+      <w:bookmarkStart w:id="22" w:name="_Toc15218550"/>
       <w:r>
         <w:lastRenderedPageBreak/>
         <w:t>Create a DataFrame from Scratch</w:t>
@@ -18268,7 +18338,7 @@
       <w:pPr>
         <w:pStyle w:val="Heading2"/>
       </w:pPr>
-      <w:bookmarkStart w:id="23" w:name="_Toc14236781"/>
+      <w:bookmarkStart w:id="23" w:name="_Toc15218551"/>
       <w:r>
         <w:t>Create a new pySpark DataFrame Column from Existing Columns</w:t>
       </w:r>
@@ -19140,7 +19210,7 @@
       <w:pPr>
         <w:pStyle w:val="Heading2"/>
       </w:pPr>
-      <w:bookmarkStart w:id="24" w:name="_Toc14236782"/>
+      <w:bookmarkStart w:id="24" w:name="_Toc15218552"/>
       <w:r>
         <w:t>Display DataFrame Columns and Types</w:t>
       </w:r>
@@ -19212,7 +19282,7 @@
       <w:pPr>
         <w:pStyle w:val="Heading2"/>
       </w:pPr>
-      <w:bookmarkStart w:id="25" w:name="_Toc14236783"/>
+      <w:bookmarkStart w:id="25" w:name="_Toc15218553"/>
       <w:r>
         <w:t>DataFrame Schema</w:t>
       </w:r>
@@ -19393,7 +19463,7 @@
       <w:pPr>
         <w:pStyle w:val="Heading2"/>
       </w:pPr>
-      <w:bookmarkStart w:id="26" w:name="_Toc14236784"/>
+      <w:bookmarkStart w:id="26" w:name="_Toc15218554"/>
       <w:r>
         <w:t>Delete a Column from a pySpark DataFrame</w:t>
       </w:r>
@@ -19683,7 +19753,7 @@
       <w:pPr>
         <w:pStyle w:val="Heading2"/>
       </w:pPr>
-      <w:bookmarkStart w:id="27" w:name="_Toc14236785"/>
+      <w:bookmarkStart w:id="27" w:name="_Toc15218555"/>
       <w:r>
         <w:lastRenderedPageBreak/>
         <w:t>Drop Duplicate Rows</w:t>
@@ -19717,7 +19787,7 @@
       <w:pPr>
         <w:pStyle w:val="Heading2"/>
       </w:pPr>
-      <w:bookmarkStart w:id="28" w:name="_Toc14236786"/>
+      <w:bookmarkStart w:id="28" w:name="_Toc15218556"/>
       <w:r>
         <w:lastRenderedPageBreak/>
         <w:t>Drop Duplicate Rows which are Identical except for the Index</w:t>
@@ -20549,7 +20619,7 @@
       <w:pPr>
         <w:pStyle w:val="Heading2"/>
       </w:pPr>
-      <w:bookmarkStart w:id="29" w:name="_Toc14236787"/>
+      <w:bookmarkStart w:id="29" w:name="_Toc15218557"/>
       <w:r>
         <w:t>Drop Rows which have a certain number of Columns with missing values</w:t>
       </w:r>
@@ -21424,7 +21494,7 @@
       <w:pPr>
         <w:pStyle w:val="Heading2"/>
       </w:pPr>
-      <w:bookmarkStart w:id="30" w:name="_Toc14236788"/>
+      <w:bookmarkStart w:id="30" w:name="_Toc15218558"/>
       <w:r>
         <w:lastRenderedPageBreak/>
         <w:t xml:space="preserve">Drop Rows </w:t>
@@ -21462,7 +21532,7 @@
       <w:pPr>
         <w:pStyle w:val="Heading2"/>
       </w:pPr>
-      <w:bookmarkStart w:id="31" w:name="_Toc14236789"/>
+      <w:bookmarkStart w:id="31" w:name="_Toc15218559"/>
       <w:r>
         <w:t>Execute SQL on a DataFrame</w:t>
       </w:r>
@@ -21569,7 +21639,7 @@
       <w:pPr>
         <w:pStyle w:val="Heading2"/>
       </w:pPr>
-      <w:bookmarkStart w:id="32" w:name="_Toc14236790"/>
+      <w:bookmarkStart w:id="32" w:name="_Toc15218560"/>
       <w:r>
         <w:t>Execute multiple functions on a DataFrame</w:t>
       </w:r>
@@ -21987,7 +22057,7 @@
       <w:pPr>
         <w:pStyle w:val="Heading2"/>
       </w:pPr>
-      <w:bookmarkStart w:id="33" w:name="_Toc14236791"/>
+      <w:bookmarkStart w:id="33" w:name="_Toc15218561"/>
       <w:r>
         <w:t>Explode a List inside a DataFrame column</w:t>
       </w:r>
@@ -22814,7 +22884,7 @@
       <w:pPr>
         <w:pStyle w:val="Heading3"/>
       </w:pPr>
-      <w:bookmarkStart w:id="34" w:name="_Toc14236792"/>
+      <w:bookmarkStart w:id="34" w:name="_Toc15218562"/>
       <w:r>
         <w:t xml:space="preserve">Explode an Array inside a DataFrame, but </w:t>
       </w:r>
@@ -23082,7 +23152,7 @@
       <w:pPr>
         <w:pStyle w:val="Heading2"/>
       </w:pPr>
-      <w:bookmarkStart w:id="35" w:name="_Toc14236793"/>
+      <w:bookmarkStart w:id="35" w:name="_Toc15218563"/>
       <w:r>
         <w:t>Export a Spark Data Frame</w:t>
       </w:r>
@@ -23152,7 +23222,7 @@
       <w:pPr>
         <w:pStyle w:val="Heading2"/>
       </w:pPr>
-      <w:bookmarkStart w:id="36" w:name="_Toc14236794"/>
+      <w:bookmarkStart w:id="36" w:name="_Toc15218564"/>
       <w:r>
         <w:t>Ex</w:t>
       </w:r>
@@ -23251,7 +23321,7 @@
       <w:pPr>
         <w:pStyle w:val="Heading2"/>
       </w:pPr>
-      <w:bookmarkStart w:id="37" w:name="_Toc14236795"/>
+      <w:bookmarkStart w:id="37" w:name="_Toc15218565"/>
       <w:r>
         <w:t>Extract a struct (structure) as a DataFrame</w:t>
       </w:r>
@@ -23291,7 +23361,7 @@
       <w:pPr>
         <w:pStyle w:val="Heading2"/>
       </w:pPr>
-      <w:bookmarkStart w:id="38" w:name="_Toc14236796"/>
+      <w:bookmarkStart w:id="38" w:name="_Toc15218566"/>
       <w:r>
         <w:t>Extract Distinct Values from a DataFrame</w:t>
       </w:r>
@@ -23459,7 +23529,7 @@
       <w:pPr>
         <w:pStyle w:val="Heading2"/>
       </w:pPr>
-      <w:bookmarkStart w:id="39" w:name="_Toc14236797"/>
+      <w:bookmarkStart w:id="39" w:name="_Toc15218567"/>
       <w:r>
         <w:t>Extract Nested JSON Data in Spark</w:t>
       </w:r>
@@ -23480,7 +23550,7 @@
       <w:pPr>
         <w:pStyle w:val="Heading2"/>
       </w:pPr>
-      <w:bookmarkStart w:id="40" w:name="_Toc14236798"/>
+      <w:bookmarkStart w:id="40" w:name="_Toc15218568"/>
       <w:r>
         <w:t>Fill in missing data in a pySpark DataFrame by imputing the means</w:t>
       </w:r>
@@ -24487,7 +24557,7 @@
       <w:pPr>
         <w:pStyle w:val="Heading2"/>
       </w:pPr>
-      <w:bookmarkStart w:id="41" w:name="_Toc14236799"/>
+      <w:bookmarkStart w:id="41" w:name="_Toc15218569"/>
       <w:r>
         <w:t xml:space="preserve">Filter </w:t>
       </w:r>
@@ -24570,7 +24640,7 @@
       <w:pPr>
         <w:pStyle w:val="Heading2"/>
       </w:pPr>
-      <w:bookmarkStart w:id="42" w:name="_Toc14236800"/>
+      <w:bookmarkStart w:id="42" w:name="_Toc15218570"/>
       <w:r>
         <w:t>Get distinct values from a column</w:t>
       </w:r>
@@ -24699,7 +24769,7 @@
       <w:pPr>
         <w:pStyle w:val="Heading2"/>
       </w:pPr>
-      <w:bookmarkStart w:id="43" w:name="_Toc14236801"/>
+      <w:bookmarkStart w:id="43" w:name="_Toc15218571"/>
       <w:r>
         <w:t>groupBy usage with</w:t>
       </w:r>
@@ -25306,7 +25376,7 @@
       <w:pPr>
         <w:pStyle w:val="Heading3"/>
       </w:pPr>
-      <w:bookmarkStart w:id="44" w:name="_Toc14236802"/>
+      <w:bookmarkStart w:id="44" w:name="_Toc15218572"/>
       <w:r>
         <w:t>groupBy and keep only the max value on the group</w:t>
       </w:r>
@@ -25718,7 +25788,7 @@
       <w:pPr>
         <w:pStyle w:val="Heading2"/>
       </w:pPr>
-      <w:bookmarkStart w:id="45" w:name="_Toc14236803"/>
+      <w:bookmarkStart w:id="45" w:name="_Toc15218573"/>
       <w:r>
         <w:t>J</w:t>
       </w:r>
@@ -26831,7 +26901,7 @@
       <w:pPr>
         <w:pStyle w:val="Heading3"/>
       </w:pPr>
-      <w:bookmarkStart w:id="46" w:name="_Toc14236804"/>
+      <w:bookmarkStart w:id="46" w:name="_Toc15218574"/>
       <w:r>
         <w:lastRenderedPageBreak/>
         <w:t>Example with mismatched column names</w:t>
@@ -27276,7 +27346,7 @@
           <w:shd w:val="clear" w:color="auto" w:fill="F4F5F7"/>
         </w:rPr>
       </w:pPr>
-      <w:bookmarkStart w:id="47" w:name="_Toc14236805"/>
+      <w:bookmarkStart w:id="47" w:name="_Toc15218575"/>
       <w:r>
         <w:t xml:space="preserve">Loading a Schema while Correcting </w:t>
       </w:r>
@@ -27505,7 +27575,7 @@
       <w:pPr>
         <w:pStyle w:val="Heading2"/>
       </w:pPr>
-      <w:bookmarkStart w:id="48" w:name="_Toc14236806"/>
+      <w:bookmarkStart w:id="48" w:name="_Toc15218576"/>
       <w:r>
         <w:t>Read a DataFrame from a csv file</w:t>
       </w:r>
@@ -27531,7 +27601,7 @@
       <w:pPr>
         <w:pStyle w:val="Heading3"/>
       </w:pPr>
-      <w:bookmarkStart w:id="49" w:name="_Toc14236807"/>
+      <w:bookmarkStart w:id="49" w:name="_Toc15218577"/>
       <w:r>
         <w:t>Example 1</w:t>
       </w:r>
@@ -27622,7 +27692,7 @@
           <w:rFonts w:eastAsia="Times New Roman"/>
         </w:rPr>
       </w:pPr>
-      <w:bookmarkStart w:id="50" w:name="_Toc14236808"/>
+      <w:bookmarkStart w:id="50" w:name="_Toc15218578"/>
       <w:r>
         <w:rPr>
           <w:rFonts w:eastAsia="Times New Roman"/>
@@ -27937,7 +28007,7 @@
       <w:pPr>
         <w:pStyle w:val="Heading2"/>
       </w:pPr>
-      <w:bookmarkStart w:id="51" w:name="_Toc14236809"/>
+      <w:bookmarkStart w:id="51" w:name="_Toc15218579"/>
       <w:r>
         <w:t xml:space="preserve">Register </w:t>
       </w:r>
@@ -28307,7 +28377,7 @@
       <w:pPr>
         <w:pStyle w:val="Heading2"/>
       </w:pPr>
-      <w:bookmarkStart w:id="52" w:name="_Toc14236810"/>
+      <w:bookmarkStart w:id="52" w:name="_Toc15218580"/>
       <w:r>
         <w:lastRenderedPageBreak/>
         <w:t>Row Count of a DataFrame</w:t>
@@ -28345,7 +28415,7 @@
       <w:pPr>
         <w:pStyle w:val="Heading2"/>
       </w:pPr>
-      <w:bookmarkStart w:id="53" w:name="_Toc14236811"/>
+      <w:bookmarkStart w:id="53" w:name="_Toc15218581"/>
       <w:r>
         <w:t>Sample a DataFrame (approximate sample)</w:t>
       </w:r>
@@ -28382,7 +28452,7 @@
       <w:pPr>
         <w:pStyle w:val="Heading2"/>
       </w:pPr>
-      <w:bookmarkStart w:id="54" w:name="_Toc14236812"/>
+      <w:bookmarkStart w:id="54" w:name="_Toc15218582"/>
       <w:r>
         <w:t>selectExpr on a DataFrame</w:t>
       </w:r>
@@ -28624,7 +28694,7 @@
       <w:pPr>
         <w:pStyle w:val="Heading2"/>
       </w:pPr>
-      <w:bookmarkStart w:id="55" w:name="_Toc14236813"/>
+      <w:bookmarkStart w:id="55" w:name="_Toc15218583"/>
       <w:r>
         <w:t>Show a DataFrame without Truncating Columns</w:t>
       </w:r>
@@ -28743,7 +28813,7 @@
       <w:pPr>
         <w:pStyle w:val="Heading2"/>
       </w:pPr>
-      <w:bookmarkStart w:id="56" w:name="_Toc14236814"/>
+      <w:bookmarkStart w:id="56" w:name="_Toc15218584"/>
       <w:r>
         <w:t>Show the percentage of missing observations  in each column of a pySpark DataFrame</w:t>
       </w:r>
@@ -28927,7 +28997,7 @@
       <w:pPr>
         <w:pStyle w:val="Heading2"/>
       </w:pPr>
-      <w:bookmarkStart w:id="57" w:name="_Toc14236815"/>
+      <w:bookmarkStart w:id="57" w:name="_Toc15218585"/>
       <w:r>
         <w:t>Sort a DataFrame</w:t>
       </w:r>
@@ -29938,7 +30008,7 @@
       <w:pPr>
         <w:pStyle w:val="Heading2"/>
       </w:pPr>
-      <w:bookmarkStart w:id="58" w:name="_Toc14236816"/>
+      <w:bookmarkStart w:id="58" w:name="_Toc15218586"/>
       <w:r>
         <w:t>Specify the schema programmatically</w:t>
       </w:r>
@@ -30325,7 +30395,7 @@
       <w:pPr>
         <w:pStyle w:val="Heading2"/>
       </w:pPr>
-      <w:bookmarkStart w:id="59" w:name="_Toc14236817"/>
+      <w:bookmarkStart w:id="59" w:name="_Toc15218587"/>
       <w:r>
         <w:lastRenderedPageBreak/>
         <w:t xml:space="preserve">Statistics on </w:t>
@@ -30343,7 +30413,7 @@
       <w:pPr>
         <w:pStyle w:val="Heading3"/>
       </w:pPr>
-      <w:bookmarkStart w:id="60" w:name="_Toc14236818"/>
+      <w:bookmarkStart w:id="60" w:name="_Toc15218588"/>
       <w:r>
         <w:t>Calculate Mean and Median of a Column</w:t>
       </w:r>
@@ -30909,7 +30979,7 @@
       <w:pPr>
         <w:pStyle w:val="Heading3"/>
       </w:pPr>
-      <w:bookmarkStart w:id="61" w:name="_Toc14236819"/>
+      <w:bookmarkStart w:id="61" w:name="_Toc15218589"/>
       <w:r>
         <w:t>Statistics Summary for a pySpark DataFrame</w:t>
       </w:r>
@@ -31291,7 +31361,7 @@
         <w:pStyle w:val="Heading1"/>
         <w:ind w:left="0"/>
       </w:pPr>
-      <w:bookmarkStart w:id="62" w:name="_Toc14236820"/>
+      <w:bookmarkStart w:id="62" w:name="_Toc15218590"/>
       <w:r>
         <w:t>pyspark.sql</w:t>
       </w:r>
@@ -31442,7 +31512,7 @@
         <w:pStyle w:val="Heading1"/>
         <w:ind w:left="0"/>
       </w:pPr>
-      <w:bookmarkStart w:id="63" w:name="_Toc14236821"/>
+      <w:bookmarkStart w:id="63" w:name="_Toc15218591"/>
       <w:r>
         <w:lastRenderedPageBreak/>
         <w:t>Recover from a Lost Connection</w:t>
@@ -31512,7 +31582,7 @@
         <w:pStyle w:val="Heading1"/>
         <w:ind w:left="0"/>
       </w:pPr>
-      <w:bookmarkStart w:id="64" w:name="_Toc14236822"/>
+      <w:bookmarkStart w:id="64" w:name="_Toc15218592"/>
       <w:r>
         <w:t>SparkSQL</w:t>
       </w:r>
@@ -31524,7 +31594,7 @@
       <w:pPr>
         <w:pStyle w:val="Heading2"/>
       </w:pPr>
-      <w:bookmarkStart w:id="65" w:name="_Toc14236823"/>
+      <w:bookmarkStart w:id="65" w:name="_Toc15218593"/>
       <w:r>
         <w:t>Case Statements</w:t>
       </w:r>
@@ -31832,7 +31902,7 @@
       <w:pPr>
         <w:pStyle w:val="Heading2"/>
       </w:pPr>
-      <w:bookmarkStart w:id="66" w:name="_Toc14236824"/>
+      <w:bookmarkStart w:id="66" w:name="_Toc15218594"/>
       <w:r>
         <w:t>DataFrame  (pyspark.sql.dataframe.DataFrame)</w:t>
       </w:r>
@@ -31857,7 +31927,7 @@
       <w:pPr>
         <w:pStyle w:val="Heading3"/>
       </w:pPr>
-      <w:bookmarkStart w:id="67" w:name="_Toc14236825"/>
+      <w:bookmarkStart w:id="67" w:name="_Toc15218595"/>
       <w:r>
         <w:t>Read a Parquet File into a DataFrame</w:t>
       </w:r>
@@ -31924,7 +31994,7 @@
       <w:pPr>
         <w:pStyle w:val="Heading3"/>
       </w:pPr>
-      <w:bookmarkStart w:id="68" w:name="_Toc14236826"/>
+      <w:bookmarkStart w:id="68" w:name="_Toc15218596"/>
       <w:r>
         <w:lastRenderedPageBreak/>
         <w:t>Store DataFrame as Temp Table for Later Querying</w:t>
@@ -32009,7 +32079,7 @@
       <w:pPr>
         <w:pStyle w:val="Heading3"/>
       </w:pPr>
-      <w:bookmarkStart w:id="69" w:name="_Toc14236827"/>
+      <w:bookmarkStart w:id="69" w:name="_Toc15218597"/>
       <w:r>
         <w:t>Select an Array Element</w:t>
       </w:r>
@@ -32139,7 +32209,7 @@
         <w:pStyle w:val="Heading1"/>
         <w:ind w:left="0"/>
       </w:pPr>
-      <w:bookmarkStart w:id="70" w:name="_Toc14236828"/>
+      <w:bookmarkStart w:id="70" w:name="_Toc15218598"/>
       <w:r>
         <w:t>Invoke a python function from an SQL query</w:t>
       </w:r>
@@ -33086,7 +33156,7 @@
         <w:pStyle w:val="Heading1"/>
         <w:ind w:left="0"/>
       </w:pPr>
-      <w:bookmarkStart w:id="71" w:name="_Toc14236829"/>
+      <w:bookmarkStart w:id="71" w:name="_Toc15218599"/>
       <w:r>
         <w:lastRenderedPageBreak/>
         <w:t>Parquet</w:t>
@@ -33098,7 +33168,7 @@
       <w:pPr>
         <w:pStyle w:val="Heading2"/>
       </w:pPr>
-      <w:bookmarkStart w:id="72" w:name="_Toc14236830"/>
+      <w:bookmarkStart w:id="72" w:name="_Toc15218600"/>
       <w:r>
         <w:t>Explode a list or array data field</w:t>
       </w:r>
@@ -34822,7 +34892,7 @@
         <w:pStyle w:val="Heading1"/>
         <w:ind w:left="0"/>
       </w:pPr>
-      <w:bookmarkStart w:id="73" w:name="_Toc14236831"/>
+      <w:bookmarkStart w:id="73" w:name="_Toc15218601"/>
       <w:r>
         <w:lastRenderedPageBreak/>
         <w:t>Strings</w:t>
@@ -34834,7 +34904,7 @@
       <w:pPr>
         <w:pStyle w:val="Heading2"/>
       </w:pPr>
-      <w:bookmarkStart w:id="74" w:name="_Toc14236832"/>
+      <w:bookmarkStart w:id="74" w:name="_Toc15218602"/>
       <w:r>
         <w:t>Concatenate strings</w:t>
       </w:r>
@@ -34880,7 +34950,7 @@
       <w:pPr>
         <w:pStyle w:val="Heading2"/>
       </w:pPr>
-      <w:bookmarkStart w:id="75" w:name="_Toc14236833"/>
+      <w:bookmarkStart w:id="75" w:name="_Toc15218603"/>
       <w:r>
         <w:t>Convert a numeric field to a string</w:t>
       </w:r>
@@ -35151,7 +35221,7 @@
       <w:pPr>
         <w:pStyle w:val="Heading2"/>
       </w:pPr>
-      <w:bookmarkStart w:id="76" w:name="_Toc14236834"/>
+      <w:bookmarkStart w:id="76" w:name="_Toc15218604"/>
       <w:r>
         <w:t>StringIndexer</w:t>
       </w:r>
@@ -35164,7 +35234,7 @@
       <w:pPr>
         <w:pStyle w:val="Heading2"/>
       </w:pPr>
-      <w:bookmarkStart w:id="77" w:name="_Toc14236835"/>
+      <w:bookmarkStart w:id="77" w:name="_Toc15218605"/>
       <w:r>
         <w:t>Substring</w:t>
       </w:r>
@@ -35212,7 +35282,7 @@
         <w:pStyle w:val="Heading1"/>
         <w:ind w:left="0"/>
       </w:pPr>
-      <w:bookmarkStart w:id="78" w:name="_Toc14236836"/>
+      <w:bookmarkStart w:id="78" w:name="_Toc15218606"/>
       <w:r>
         <w:lastRenderedPageBreak/>
         <w:t>Timestamps</w:t>
@@ -35224,7 +35294,7 @@
       <w:pPr>
         <w:pStyle w:val="Heading2"/>
       </w:pPr>
-      <w:bookmarkStart w:id="79" w:name="_Toc14236837"/>
+      <w:bookmarkStart w:id="79" w:name="_Toc15218607"/>
       <w:r>
         <w:t>Calculate time difference (seconds) between two timestamps</w:t>
       </w:r>
@@ -36261,7 +36331,7 @@
       <w:pPr>
         <w:pStyle w:val="Heading2"/>
       </w:pPr>
-      <w:bookmarkStart w:id="80" w:name="_Toc14236838"/>
+      <w:bookmarkStart w:id="80" w:name="_Toc15218608"/>
       <w:r>
         <w:t>Convert string to timestamp</w:t>
       </w:r>
@@ -36552,7 +36622,7 @@
       <w:pPr>
         <w:pStyle w:val="Heading2"/>
       </w:pPr>
-      <w:bookmarkStart w:id="81" w:name="_Toc14236839"/>
+      <w:bookmarkStart w:id="81" w:name="_Toc15218609"/>
       <w:r>
         <w:t>Convert Unix Timestamp to Formatted Date</w:t>
       </w:r>
@@ -36874,17 +36944,13 @@
           <w:szCs w:val="26"/>
         </w:rPr>
       </w:pPr>
-      <w:r>
-        <w:br w:type="page"/>
-      </w:r>
     </w:p>
     <w:p>
       <w:pPr>
         <w:pStyle w:val="Heading2"/>
       </w:pPr>
-      <w:bookmarkStart w:id="82" w:name="_Toc14236840"/>
-      <w:r>
-        <w:lastRenderedPageBreak/>
+      <w:bookmarkStart w:id="82" w:name="_Toc15218610"/>
+      <w:r>
         <w:t>Convert Unix Timestamp to ISO Standard Date and Time</w:t>
       </w:r>
       <w:bookmarkEnd w:id="82"/>
@@ -36916,7 +36982,7 @@
       <w:pPr>
         <w:pStyle w:val="Heading2"/>
       </w:pPr>
-      <w:bookmarkStart w:id="83" w:name="_Toc14236841"/>
+      <w:bookmarkStart w:id="83" w:name="_Toc15218611"/>
       <w:r>
         <w:t>Get Calendar Parts like Year, Month, Day, Hour from a Timestamp</w:t>
       </w:r>
@@ -36954,6 +37020,52 @@
       <w:r>
         <w:t># hour_udf  = udf(lambda timestamp: time.gmtime(timestamp).tm_hour, IntegerType())</w:t>
       </w:r>
+    </w:p>
+    <w:p>
+      <w:pPr>
+        <w:pStyle w:val="code"/>
+      </w:pPr>
+    </w:p>
+    <w:p>
+      <w:pPr>
+        <w:pStyle w:val="code"/>
+      </w:pPr>
+    </w:p>
+    <w:p>
+      <w:pPr>
+        <w:pStyle w:val="code"/>
+      </w:pPr>
+    </w:p>
+    <w:p>
+      <w:pPr>
+        <w:pStyle w:val="Heading2"/>
+      </w:pPr>
+      <w:bookmarkStart w:id="84" w:name="_Toc15218612"/>
+      <w:r>
+        <w:t>Timezones</w:t>
+      </w:r>
+      <w:bookmarkEnd w:id="84"/>
+    </w:p>
+    <w:p>
+      <w:pPr>
+        <w:pStyle w:val="code"/>
+      </w:pPr>
+    </w:p>
+    <w:p>
+      <w:hyperlink r:id="rId25" w:history="1">
+        <w:r>
+          <w:rPr>
+            <w:rStyle w:val="Hyperlink"/>
+            <w:rFonts w:eastAsiaTheme="majorEastAsia"/>
+          </w:rPr>
+          <w:t>https://en.wikipedia.org/wiki/List_of_tz_database_time_zones</w:t>
+        </w:r>
+      </w:hyperlink>
+    </w:p>
+    <w:p>
+      <w:pPr>
+        <w:pStyle w:val="code"/>
+      </w:pPr>
       <w:r>
         <w:br w:type="page"/>
       </w:r>
@@ -36963,12 +37075,12 @@
         <w:pStyle w:val="Heading1"/>
         <w:ind w:left="0"/>
       </w:pPr>
-      <w:bookmarkStart w:id="84" w:name="_Toc14236842"/>
+      <w:bookmarkStart w:id="85" w:name="_Toc15218613"/>
       <w:r>
         <w:lastRenderedPageBreak/>
         <w:t>Appendix 1: pySpark DataTypes:</w:t>
       </w:r>
-      <w:bookmarkEnd w:id="84"/>
+      <w:bookmarkEnd w:id="85"/>
     </w:p>
     <w:p>
       <w:pPr>
@@ -36976,7 +37088,7 @@
       </w:pPr>
     </w:p>
     <w:p>
-      <w:hyperlink r:id="rId25" w:history="1">
+      <w:hyperlink r:id="rId26" w:history="1">
         <w:r>
           <w:rPr>
             <w:rStyle w:val="Hyperlink"/>
@@ -37000,11 +37112,11 @@
         <w:pStyle w:val="Heading1"/>
         <w:ind w:left="0"/>
       </w:pPr>
-      <w:bookmarkStart w:id="85" w:name="_Toc14236843"/>
+      <w:bookmarkStart w:id="86" w:name="_Toc15218614"/>
       <w:r>
         <w:t>Appendix 2 :  Identifying Outliers</w:t>
       </w:r>
-      <w:bookmarkEnd w:id="85"/>
+      <w:bookmarkEnd w:id="86"/>
     </w:p>
     <w:p>
       <w:pPr>
@@ -40650,7 +40762,7 @@
 </file>
 
 <file path=customXml/itemProps1.xml><?xml version="1.0" encoding="utf-8"?>
-<ds:datastoreItem xmlns:ds="http://schemas.openxmlformats.org/officeDocument/2006/customXml" ds:itemID="{4F00E9C7-CCF5-8C45-A886-0793E3FF5FA5}">
+<ds:datastoreItem xmlns:ds="http://schemas.openxmlformats.org/officeDocument/2006/customXml" ds:itemID="{A01C97DF-732A-7D4C-A6BB-E8554FD33F5B}">
   <ds:schemaRefs>
     <ds:schemaRef ds:uri="http://schemas.openxmlformats.org/officeDocument/2006/bibliography"/>
   </ds:schemaRefs>

</xml_diff>

<commit_message>
Added example for converting pySpark epoch to datetime UTC
</commit_message>
<xml_diff>
--- a/pySpark_Cheatsheet.docx
+++ b/pySpark_Cheatsheet.docx
@@ -6864,7 +6864,7 @@
               </wp:inline>
             </w:drawing>
           </mc:Choice>
-          <mc:Fallback xmlns:mo="http://schemas.microsoft.com/office/mac/office/2008/main" xmlns:mv="urn:schemas-microsoft-com:mac:vml">
+          <mc:Fallback xmlns:mv="urn:schemas-microsoft-com:mac:vml" xmlns:mo="http://schemas.microsoft.com/office/mac/office/2008/main">
             <w:pict>
               <v:rect w14:anchorId="252261B8" id="Rectangle_x0020_2" o:spid="_x0000_s1026" alt="upyter Notebook" href="https://10.200.4.13/user/bbeauchamp/tree" title="&quot;dashboard&quot;" style="width:23.7pt;height:23.7pt;visibility:visible;mso-wrap-style:square;mso-left-percent:-10001;mso-top-percent:-10001;mso-position-horizontal:absolute;mso-position-horizontal-relative:char;mso-position-vertical:absolute;mso-position-vertical-relative:line;mso-left-percent:-10001;mso-top-percent:-10001;v-text-anchor:top" o:gfxdata="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" o:button="t" filled="f" stroked="f">
                 <v:fill o:detectmouseclick="t"/>
@@ -36453,262 +36453,1061 @@
       </w:r>
     </w:p>
     <w:p/>
+    <w:p>
+      <w:r>
+        <w:t>Example 2:</w:t>
+      </w:r>
+    </w:p>
     <w:p/>
     <w:p>
       <w:pPr>
-        <w:pStyle w:val="Heading2"/>
-      </w:pPr>
-      <w:bookmarkStart w:id="79" w:name="_Toc15276245"/>
-      <w:bookmarkStart w:id="80" w:name="_GoBack"/>
-      <w:bookmarkEnd w:id="80"/>
-      <w:r>
-        <w:t>Convert local timestamp to UTC timestamp</w:t>
-      </w:r>
+        <w:shd w:val="clear" w:color="auto" w:fill="FFFFFF"/>
+        <w:tabs>
+          <w:tab w:val="left" w:pos="916"/>
+          <w:tab w:val="left" w:pos="1832"/>
+          <w:tab w:val="left" w:pos="2748"/>
+          <w:tab w:val="left" w:pos="3664"/>
+          <w:tab w:val="left" w:pos="4580"/>
+          <w:tab w:val="left" w:pos="5496"/>
+          <w:tab w:val="left" w:pos="6412"/>
+          <w:tab w:val="left" w:pos="7328"/>
+          <w:tab w:val="left" w:pos="8244"/>
+          <w:tab w:val="left" w:pos="9160"/>
+          <w:tab w:val="left" w:pos="10076"/>
+          <w:tab w:val="left" w:pos="10992"/>
+          <w:tab w:val="left" w:pos="11908"/>
+          <w:tab w:val="left" w:pos="12824"/>
+          <w:tab w:val="left" w:pos="13740"/>
+          <w:tab w:val="left" w:pos="14656"/>
+        </w:tabs>
+        <w:wordWrap w:val="0"/>
+        <w:textAlignment w:val="baseline"/>
+        <w:rPr>
+          <w:rFonts w:ascii="Courier New" w:hAnsi="Courier New" w:cs="Courier New"/>
+          <w:color w:val="000000"/>
+          <w:sz w:val="21"/>
+          <w:szCs w:val="21"/>
+        </w:rPr>
+      </w:pPr>
+      <w:r>
+        <w:rPr>
+          <w:rFonts w:ascii="Courier New" w:hAnsi="Courier New" w:cs="Courier New"/>
+          <w:color w:val="000000"/>
+          <w:sz w:val="21"/>
+          <w:szCs w:val="21"/>
+        </w:rPr>
+        <w:t>+---------------------+---------------------+---+</w:t>
+      </w:r>
+    </w:p>
+    <w:p>
+      <w:pPr>
+        <w:shd w:val="clear" w:color="auto" w:fill="FFFFFF"/>
+        <w:tabs>
+          <w:tab w:val="left" w:pos="916"/>
+          <w:tab w:val="left" w:pos="1832"/>
+          <w:tab w:val="left" w:pos="2748"/>
+          <w:tab w:val="left" w:pos="3664"/>
+          <w:tab w:val="left" w:pos="4580"/>
+          <w:tab w:val="left" w:pos="5496"/>
+          <w:tab w:val="left" w:pos="6412"/>
+          <w:tab w:val="left" w:pos="7328"/>
+          <w:tab w:val="left" w:pos="8244"/>
+          <w:tab w:val="left" w:pos="9160"/>
+          <w:tab w:val="left" w:pos="10076"/>
+          <w:tab w:val="left" w:pos="10992"/>
+          <w:tab w:val="left" w:pos="11908"/>
+          <w:tab w:val="left" w:pos="12824"/>
+          <w:tab w:val="left" w:pos="13740"/>
+          <w:tab w:val="left" w:pos="14656"/>
+        </w:tabs>
+        <w:wordWrap w:val="0"/>
+        <w:textAlignment w:val="baseline"/>
+        <w:rPr>
+          <w:rFonts w:ascii="Courier New" w:hAnsi="Courier New" w:cs="Courier New"/>
+          <w:color w:val="000000"/>
+          <w:sz w:val="21"/>
+          <w:szCs w:val="21"/>
+        </w:rPr>
+      </w:pPr>
+      <w:r>
+        <w:rPr>
+          <w:rFonts w:ascii="Courier New" w:hAnsi="Courier New" w:cs="Courier New"/>
+          <w:color w:val="000000"/>
+          <w:sz w:val="21"/>
+          <w:szCs w:val="21"/>
+        </w:rPr>
+        <w:t>|start_time           |end_time             |id |</w:t>
+      </w:r>
+    </w:p>
+    <w:p>
+      <w:pPr>
+        <w:shd w:val="clear" w:color="auto" w:fill="FFFFFF"/>
+        <w:tabs>
+          <w:tab w:val="left" w:pos="916"/>
+          <w:tab w:val="left" w:pos="1832"/>
+          <w:tab w:val="left" w:pos="2748"/>
+          <w:tab w:val="left" w:pos="3664"/>
+          <w:tab w:val="left" w:pos="4580"/>
+          <w:tab w:val="left" w:pos="5496"/>
+          <w:tab w:val="left" w:pos="6412"/>
+          <w:tab w:val="left" w:pos="7328"/>
+          <w:tab w:val="left" w:pos="8244"/>
+          <w:tab w:val="left" w:pos="9160"/>
+          <w:tab w:val="left" w:pos="10076"/>
+          <w:tab w:val="left" w:pos="10992"/>
+          <w:tab w:val="left" w:pos="11908"/>
+          <w:tab w:val="left" w:pos="12824"/>
+          <w:tab w:val="left" w:pos="13740"/>
+          <w:tab w:val="left" w:pos="14656"/>
+        </w:tabs>
+        <w:wordWrap w:val="0"/>
+        <w:textAlignment w:val="baseline"/>
+        <w:rPr>
+          <w:rFonts w:ascii="Courier New" w:hAnsi="Courier New" w:cs="Courier New"/>
+          <w:color w:val="000000"/>
+          <w:sz w:val="21"/>
+          <w:szCs w:val="21"/>
+        </w:rPr>
+      </w:pPr>
+      <w:r>
+        <w:rPr>
+          <w:rFonts w:ascii="Courier New" w:hAnsi="Courier New" w:cs="Courier New"/>
+          <w:color w:val="000000"/>
+          <w:sz w:val="21"/>
+          <w:szCs w:val="21"/>
+        </w:rPr>
+        <w:t>+---------------------+---------------------+---+</w:t>
+      </w:r>
+    </w:p>
+    <w:p>
+      <w:pPr>
+        <w:shd w:val="clear" w:color="auto" w:fill="FFFFFF"/>
+        <w:tabs>
+          <w:tab w:val="left" w:pos="916"/>
+          <w:tab w:val="left" w:pos="1832"/>
+          <w:tab w:val="left" w:pos="2748"/>
+          <w:tab w:val="left" w:pos="3664"/>
+          <w:tab w:val="left" w:pos="4580"/>
+          <w:tab w:val="left" w:pos="5496"/>
+          <w:tab w:val="left" w:pos="6412"/>
+          <w:tab w:val="left" w:pos="7328"/>
+          <w:tab w:val="left" w:pos="8244"/>
+          <w:tab w:val="left" w:pos="9160"/>
+          <w:tab w:val="left" w:pos="10076"/>
+          <w:tab w:val="left" w:pos="10992"/>
+          <w:tab w:val="left" w:pos="11908"/>
+          <w:tab w:val="left" w:pos="12824"/>
+          <w:tab w:val="left" w:pos="13740"/>
+          <w:tab w:val="left" w:pos="14656"/>
+        </w:tabs>
+        <w:wordWrap w:val="0"/>
+        <w:textAlignment w:val="baseline"/>
+        <w:rPr>
+          <w:rFonts w:ascii="Courier New" w:hAnsi="Courier New" w:cs="Courier New"/>
+          <w:color w:val="000000"/>
+          <w:sz w:val="21"/>
+          <w:szCs w:val="21"/>
+        </w:rPr>
+      </w:pPr>
+      <w:r>
+        <w:rPr>
+          <w:rFonts w:ascii="Courier New" w:hAnsi="Courier New" w:cs="Courier New"/>
+          <w:color w:val="000000"/>
+          <w:sz w:val="21"/>
+          <w:szCs w:val="21"/>
+        </w:rPr>
+        <w:t>|2016-02-21 10:30:20.0|2016-02-21 10:30:21.0|1  |</w:t>
+      </w:r>
+    </w:p>
+    <w:p>
+      <w:pPr>
+        <w:shd w:val="clear" w:color="auto" w:fill="FFFFFF"/>
+        <w:tabs>
+          <w:tab w:val="left" w:pos="916"/>
+          <w:tab w:val="left" w:pos="1832"/>
+          <w:tab w:val="left" w:pos="2748"/>
+          <w:tab w:val="left" w:pos="3664"/>
+          <w:tab w:val="left" w:pos="4580"/>
+          <w:tab w:val="left" w:pos="5496"/>
+          <w:tab w:val="left" w:pos="6412"/>
+          <w:tab w:val="left" w:pos="7328"/>
+          <w:tab w:val="left" w:pos="8244"/>
+          <w:tab w:val="left" w:pos="9160"/>
+          <w:tab w:val="left" w:pos="10076"/>
+          <w:tab w:val="left" w:pos="10992"/>
+          <w:tab w:val="left" w:pos="11908"/>
+          <w:tab w:val="left" w:pos="12824"/>
+          <w:tab w:val="left" w:pos="13740"/>
+          <w:tab w:val="left" w:pos="14656"/>
+        </w:tabs>
+        <w:wordWrap w:val="0"/>
+        <w:textAlignment w:val="baseline"/>
+        <w:rPr>
+          <w:rFonts w:ascii="Courier New" w:hAnsi="Courier New" w:cs="Courier New"/>
+          <w:color w:val="000000"/>
+          <w:sz w:val="21"/>
+          <w:szCs w:val="21"/>
+        </w:rPr>
+      </w:pPr>
+      <w:r>
+        <w:rPr>
+          <w:rFonts w:ascii="Courier New" w:hAnsi="Courier New" w:cs="Courier New"/>
+          <w:color w:val="000000"/>
+          <w:sz w:val="21"/>
+          <w:szCs w:val="21"/>
+        </w:rPr>
+        <w:t>|2016-02-21 10:30:22.0|2016-02-21 10:30:23.0|2  |</w:t>
+      </w:r>
+    </w:p>
+    <w:p>
+      <w:pPr>
+        <w:shd w:val="clear" w:color="auto" w:fill="FFFFFF"/>
+        <w:tabs>
+          <w:tab w:val="left" w:pos="916"/>
+          <w:tab w:val="left" w:pos="1832"/>
+          <w:tab w:val="left" w:pos="2748"/>
+          <w:tab w:val="left" w:pos="3664"/>
+          <w:tab w:val="left" w:pos="4580"/>
+          <w:tab w:val="left" w:pos="5496"/>
+          <w:tab w:val="left" w:pos="6412"/>
+          <w:tab w:val="left" w:pos="7328"/>
+          <w:tab w:val="left" w:pos="8244"/>
+          <w:tab w:val="left" w:pos="9160"/>
+          <w:tab w:val="left" w:pos="10076"/>
+          <w:tab w:val="left" w:pos="10992"/>
+          <w:tab w:val="left" w:pos="11908"/>
+          <w:tab w:val="left" w:pos="12824"/>
+          <w:tab w:val="left" w:pos="13740"/>
+          <w:tab w:val="left" w:pos="14656"/>
+        </w:tabs>
+        <w:wordWrap w:val="0"/>
+        <w:textAlignment w:val="baseline"/>
+        <w:rPr>
+          <w:rFonts w:ascii="Courier New" w:hAnsi="Courier New" w:cs="Courier New"/>
+          <w:color w:val="000000"/>
+          <w:sz w:val="21"/>
+          <w:szCs w:val="21"/>
+        </w:rPr>
+      </w:pPr>
+      <w:r>
+        <w:rPr>
+          <w:rFonts w:ascii="Courier New" w:hAnsi="Courier New" w:cs="Courier New"/>
+          <w:color w:val="000000"/>
+          <w:sz w:val="21"/>
+          <w:szCs w:val="21"/>
+        </w:rPr>
+        <w:t>|2016-02-21 10:30:24.0|2016-02-21 10:30:25.0|3  |</w:t>
+      </w:r>
+    </w:p>
+    <w:p>
+      <w:pPr>
+        <w:shd w:val="clear" w:color="auto" w:fill="FFFFFF"/>
+        <w:tabs>
+          <w:tab w:val="left" w:pos="916"/>
+          <w:tab w:val="left" w:pos="1832"/>
+          <w:tab w:val="left" w:pos="2748"/>
+          <w:tab w:val="left" w:pos="3664"/>
+          <w:tab w:val="left" w:pos="4580"/>
+          <w:tab w:val="left" w:pos="5496"/>
+          <w:tab w:val="left" w:pos="6412"/>
+          <w:tab w:val="left" w:pos="7328"/>
+          <w:tab w:val="left" w:pos="8244"/>
+          <w:tab w:val="left" w:pos="9160"/>
+          <w:tab w:val="left" w:pos="10076"/>
+          <w:tab w:val="left" w:pos="10992"/>
+          <w:tab w:val="left" w:pos="11908"/>
+          <w:tab w:val="left" w:pos="12824"/>
+          <w:tab w:val="left" w:pos="13740"/>
+          <w:tab w:val="left" w:pos="14656"/>
+        </w:tabs>
+        <w:wordWrap w:val="0"/>
+        <w:textAlignment w:val="baseline"/>
+        <w:rPr>
+          <w:rFonts w:ascii="Courier New" w:hAnsi="Courier New" w:cs="Courier New"/>
+          <w:color w:val="000000"/>
+          <w:sz w:val="21"/>
+          <w:szCs w:val="21"/>
+        </w:rPr>
+      </w:pPr>
+      <w:r>
+        <w:rPr>
+          <w:rFonts w:ascii="Courier New" w:hAnsi="Courier New" w:cs="Courier New"/>
+          <w:color w:val="000000"/>
+          <w:sz w:val="21"/>
+          <w:szCs w:val="21"/>
+        </w:rPr>
+        <w:t>+---------------------+---------------------+---+</w:t>
+      </w:r>
+    </w:p>
+    <w:p>
+      <w:pPr>
+        <w:shd w:val="clear" w:color="auto" w:fill="FFFFFF"/>
+        <w:tabs>
+          <w:tab w:val="left" w:pos="916"/>
+          <w:tab w:val="left" w:pos="1832"/>
+          <w:tab w:val="left" w:pos="2748"/>
+          <w:tab w:val="left" w:pos="3664"/>
+          <w:tab w:val="left" w:pos="4580"/>
+          <w:tab w:val="left" w:pos="5496"/>
+          <w:tab w:val="left" w:pos="6412"/>
+          <w:tab w:val="left" w:pos="7328"/>
+          <w:tab w:val="left" w:pos="8244"/>
+          <w:tab w:val="left" w:pos="9160"/>
+          <w:tab w:val="left" w:pos="10076"/>
+          <w:tab w:val="left" w:pos="10992"/>
+          <w:tab w:val="left" w:pos="11908"/>
+          <w:tab w:val="left" w:pos="12824"/>
+          <w:tab w:val="left" w:pos="13740"/>
+          <w:tab w:val="left" w:pos="14656"/>
+        </w:tabs>
+        <w:wordWrap w:val="0"/>
+        <w:textAlignment w:val="baseline"/>
+        <w:rPr>
+          <w:rFonts w:ascii="Courier New" w:hAnsi="Courier New" w:cs="Courier New"/>
+          <w:color w:val="000000"/>
+          <w:sz w:val="21"/>
+          <w:szCs w:val="21"/>
+        </w:rPr>
+      </w:pPr>
+    </w:p>
+    <w:p>
+      <w:pPr>
+        <w:shd w:val="clear" w:color="auto" w:fill="FFFFFF"/>
+        <w:tabs>
+          <w:tab w:val="left" w:pos="916"/>
+          <w:tab w:val="left" w:pos="1832"/>
+          <w:tab w:val="left" w:pos="2748"/>
+          <w:tab w:val="left" w:pos="3664"/>
+          <w:tab w:val="left" w:pos="4580"/>
+          <w:tab w:val="left" w:pos="5496"/>
+          <w:tab w:val="left" w:pos="6412"/>
+          <w:tab w:val="left" w:pos="7328"/>
+          <w:tab w:val="left" w:pos="8244"/>
+          <w:tab w:val="left" w:pos="9160"/>
+          <w:tab w:val="left" w:pos="10076"/>
+          <w:tab w:val="left" w:pos="10992"/>
+          <w:tab w:val="left" w:pos="11908"/>
+          <w:tab w:val="left" w:pos="12824"/>
+          <w:tab w:val="left" w:pos="13740"/>
+          <w:tab w:val="left" w:pos="14656"/>
+        </w:tabs>
+        <w:wordWrap w:val="0"/>
+        <w:textAlignment w:val="baseline"/>
+        <w:rPr>
+          <w:rFonts w:ascii="Courier New" w:hAnsi="Courier New" w:cs="Courier New"/>
+          <w:color w:val="000000"/>
+          <w:sz w:val="21"/>
+          <w:szCs w:val="21"/>
+        </w:rPr>
+      </w:pPr>
+      <w:r>
+        <w:rPr>
+          <w:rFonts w:ascii="Courier New" w:hAnsi="Courier New" w:cs="Courier New"/>
+          <w:color w:val="000000"/>
+          <w:sz w:val="21"/>
+          <w:szCs w:val="21"/>
+        </w:rPr>
+        <w:t>root</w:t>
+      </w:r>
+    </w:p>
+    <w:p>
+      <w:pPr>
+        <w:shd w:val="clear" w:color="auto" w:fill="FFFFFF"/>
+        <w:tabs>
+          <w:tab w:val="left" w:pos="916"/>
+          <w:tab w:val="left" w:pos="1832"/>
+          <w:tab w:val="left" w:pos="2748"/>
+          <w:tab w:val="left" w:pos="3664"/>
+          <w:tab w:val="left" w:pos="4580"/>
+          <w:tab w:val="left" w:pos="5496"/>
+          <w:tab w:val="left" w:pos="6412"/>
+          <w:tab w:val="left" w:pos="7328"/>
+          <w:tab w:val="left" w:pos="8244"/>
+          <w:tab w:val="left" w:pos="9160"/>
+          <w:tab w:val="left" w:pos="10076"/>
+          <w:tab w:val="left" w:pos="10992"/>
+          <w:tab w:val="left" w:pos="11908"/>
+          <w:tab w:val="left" w:pos="12824"/>
+          <w:tab w:val="left" w:pos="13740"/>
+          <w:tab w:val="left" w:pos="14656"/>
+        </w:tabs>
+        <w:wordWrap w:val="0"/>
+        <w:textAlignment w:val="baseline"/>
+        <w:rPr>
+          <w:rFonts w:ascii="Courier New" w:hAnsi="Courier New" w:cs="Courier New"/>
+          <w:color w:val="000000"/>
+          <w:sz w:val="21"/>
+          <w:szCs w:val="21"/>
+        </w:rPr>
+      </w:pPr>
+      <w:r>
+        <w:rPr>
+          <w:rFonts w:ascii="Courier New" w:hAnsi="Courier New" w:cs="Courier New"/>
+          <w:color w:val="000000"/>
+          <w:sz w:val="21"/>
+          <w:szCs w:val="21"/>
+        </w:rPr>
+        <w:t xml:space="preserve"> |-- start_time: timestamp (nullable = true)</w:t>
+      </w:r>
+    </w:p>
+    <w:p>
+      <w:pPr>
+        <w:shd w:val="clear" w:color="auto" w:fill="FFFFFF"/>
+        <w:tabs>
+          <w:tab w:val="left" w:pos="916"/>
+          <w:tab w:val="left" w:pos="1832"/>
+          <w:tab w:val="left" w:pos="2748"/>
+          <w:tab w:val="left" w:pos="3664"/>
+          <w:tab w:val="left" w:pos="4580"/>
+          <w:tab w:val="left" w:pos="5496"/>
+          <w:tab w:val="left" w:pos="6412"/>
+          <w:tab w:val="left" w:pos="7328"/>
+          <w:tab w:val="left" w:pos="8244"/>
+          <w:tab w:val="left" w:pos="9160"/>
+          <w:tab w:val="left" w:pos="10076"/>
+          <w:tab w:val="left" w:pos="10992"/>
+          <w:tab w:val="left" w:pos="11908"/>
+          <w:tab w:val="left" w:pos="12824"/>
+          <w:tab w:val="left" w:pos="13740"/>
+          <w:tab w:val="left" w:pos="14656"/>
+        </w:tabs>
+        <w:wordWrap w:val="0"/>
+        <w:textAlignment w:val="baseline"/>
+        <w:rPr>
+          <w:rFonts w:ascii="Courier New" w:hAnsi="Courier New" w:cs="Courier New"/>
+          <w:color w:val="000000"/>
+          <w:sz w:val="21"/>
+          <w:szCs w:val="21"/>
+        </w:rPr>
+      </w:pPr>
+      <w:r>
+        <w:rPr>
+          <w:rFonts w:ascii="Courier New" w:hAnsi="Courier New" w:cs="Courier New"/>
+          <w:color w:val="000000"/>
+          <w:sz w:val="21"/>
+          <w:szCs w:val="21"/>
+        </w:rPr>
+        <w:t xml:space="preserve"> |-- end_time: timestamp (nullable = true)</w:t>
+      </w:r>
+    </w:p>
+    <w:p>
+      <w:pPr>
+        <w:shd w:val="clear" w:color="auto" w:fill="FFFFFF"/>
+        <w:tabs>
+          <w:tab w:val="left" w:pos="916"/>
+          <w:tab w:val="left" w:pos="1832"/>
+          <w:tab w:val="left" w:pos="2748"/>
+          <w:tab w:val="left" w:pos="3664"/>
+          <w:tab w:val="left" w:pos="4580"/>
+          <w:tab w:val="left" w:pos="5496"/>
+          <w:tab w:val="left" w:pos="6412"/>
+          <w:tab w:val="left" w:pos="7328"/>
+          <w:tab w:val="left" w:pos="8244"/>
+          <w:tab w:val="left" w:pos="9160"/>
+          <w:tab w:val="left" w:pos="10076"/>
+          <w:tab w:val="left" w:pos="10992"/>
+          <w:tab w:val="left" w:pos="11908"/>
+          <w:tab w:val="left" w:pos="12824"/>
+          <w:tab w:val="left" w:pos="13740"/>
+          <w:tab w:val="left" w:pos="14656"/>
+        </w:tabs>
+        <w:wordWrap w:val="0"/>
+        <w:textAlignment w:val="baseline"/>
+        <w:rPr>
+          <w:rFonts w:ascii="Courier New" w:hAnsi="Courier New" w:cs="Courier New"/>
+          <w:color w:val="000000"/>
+          <w:sz w:val="21"/>
+          <w:szCs w:val="21"/>
+        </w:rPr>
+      </w:pPr>
+      <w:r>
+        <w:rPr>
+          <w:rFonts w:ascii="Courier New" w:hAnsi="Courier New" w:cs="Courier New"/>
+          <w:color w:val="000000"/>
+          <w:sz w:val="21"/>
+          <w:szCs w:val="21"/>
+        </w:rPr>
+        <w:t xml:space="preserve"> |-- id: long (nullable = true)</w:t>
+      </w:r>
+    </w:p>
+    <w:p/>
+    <w:p>
+      <w:pPr>
+        <w:pStyle w:val="code"/>
+      </w:pPr>
+      <w:r>
+        <w:t xml:space="preserve">df3 = df2.withColumn("Duration(sec)", </w:t>
+      </w:r>
+    </w:p>
+    <w:p>
+      <w:pPr>
+        <w:pStyle w:val="code"/>
+      </w:pPr>
+      <w:r>
+        <w:t xml:space="preserve">                      unix_timestamp("end_time", "yyyy-MM-dd HH:mm:ss").cast("long")</w:t>
+      </w:r>
+    </w:p>
+    <w:p>
+      <w:pPr>
+        <w:pStyle w:val="code"/>
+      </w:pPr>
+      <w:r>
+        <w:t xml:space="preserve">                      - unix_timestamp("start_time", "yyyy-MM-dd HH:mm:ss").cast("long"))</w:t>
+      </w:r>
+    </w:p>
+    <w:p>
+      <w:pPr>
+        <w:pStyle w:val="code"/>
+      </w:pPr>
+      <w:r>
+        <w:t>df3.show(truncate=False)</w:t>
+      </w:r>
+    </w:p>
+    <w:p>
+      <w:r>
+        <w:lastRenderedPageBreak/>
+        <w:t>Output:</w:t>
+      </w:r>
+    </w:p>
+    <w:p>
+      <w:pPr>
+        <w:shd w:val="clear" w:color="auto" w:fill="FFFFFF"/>
+        <w:tabs>
+          <w:tab w:val="left" w:pos="916"/>
+          <w:tab w:val="left" w:pos="1832"/>
+          <w:tab w:val="left" w:pos="2748"/>
+          <w:tab w:val="left" w:pos="3664"/>
+          <w:tab w:val="left" w:pos="4580"/>
+          <w:tab w:val="left" w:pos="5496"/>
+          <w:tab w:val="left" w:pos="6412"/>
+          <w:tab w:val="left" w:pos="7328"/>
+          <w:tab w:val="left" w:pos="8244"/>
+          <w:tab w:val="left" w:pos="9160"/>
+          <w:tab w:val="left" w:pos="10076"/>
+          <w:tab w:val="left" w:pos="10992"/>
+          <w:tab w:val="left" w:pos="11908"/>
+          <w:tab w:val="left" w:pos="12824"/>
+          <w:tab w:val="left" w:pos="13740"/>
+          <w:tab w:val="left" w:pos="14656"/>
+        </w:tabs>
+        <w:wordWrap w:val="0"/>
+        <w:textAlignment w:val="baseline"/>
+        <w:rPr>
+          <w:rFonts w:ascii="Courier New" w:hAnsi="Courier New" w:cs="Courier New"/>
+          <w:color w:val="000000"/>
+          <w:sz w:val="21"/>
+          <w:szCs w:val="21"/>
+        </w:rPr>
+      </w:pPr>
+      <w:r>
+        <w:rPr>
+          <w:rFonts w:ascii="Courier New" w:hAnsi="Courier New" w:cs="Courier New"/>
+          <w:color w:val="000000"/>
+          <w:sz w:val="21"/>
+          <w:szCs w:val="21"/>
+        </w:rPr>
+        <w:t>+---------------------+---------------------+---+-------------+</w:t>
+      </w:r>
+    </w:p>
+    <w:p>
+      <w:pPr>
+        <w:shd w:val="clear" w:color="auto" w:fill="FFFFFF"/>
+        <w:tabs>
+          <w:tab w:val="left" w:pos="916"/>
+          <w:tab w:val="left" w:pos="1832"/>
+          <w:tab w:val="left" w:pos="2748"/>
+          <w:tab w:val="left" w:pos="3664"/>
+          <w:tab w:val="left" w:pos="4580"/>
+          <w:tab w:val="left" w:pos="5496"/>
+          <w:tab w:val="left" w:pos="6412"/>
+          <w:tab w:val="left" w:pos="7328"/>
+          <w:tab w:val="left" w:pos="8244"/>
+          <w:tab w:val="left" w:pos="9160"/>
+          <w:tab w:val="left" w:pos="10076"/>
+          <w:tab w:val="left" w:pos="10992"/>
+          <w:tab w:val="left" w:pos="11908"/>
+          <w:tab w:val="left" w:pos="12824"/>
+          <w:tab w:val="left" w:pos="13740"/>
+          <w:tab w:val="left" w:pos="14656"/>
+        </w:tabs>
+        <w:wordWrap w:val="0"/>
+        <w:textAlignment w:val="baseline"/>
+        <w:rPr>
+          <w:rFonts w:ascii="Courier New" w:hAnsi="Courier New" w:cs="Courier New"/>
+          <w:color w:val="000000"/>
+          <w:sz w:val="21"/>
+          <w:szCs w:val="21"/>
+        </w:rPr>
+      </w:pPr>
+      <w:r>
+        <w:rPr>
+          <w:rFonts w:ascii="Courier New" w:hAnsi="Courier New" w:cs="Courier New"/>
+          <w:color w:val="000000"/>
+          <w:sz w:val="21"/>
+          <w:szCs w:val="21"/>
+        </w:rPr>
+        <w:t>|start_time           |end_time             |id |Duration(sec)|</w:t>
+      </w:r>
+    </w:p>
+    <w:p>
+      <w:pPr>
+        <w:shd w:val="clear" w:color="auto" w:fill="FFFFFF"/>
+        <w:tabs>
+          <w:tab w:val="left" w:pos="916"/>
+          <w:tab w:val="left" w:pos="1832"/>
+          <w:tab w:val="left" w:pos="2748"/>
+          <w:tab w:val="left" w:pos="3664"/>
+          <w:tab w:val="left" w:pos="4580"/>
+          <w:tab w:val="left" w:pos="5496"/>
+          <w:tab w:val="left" w:pos="6412"/>
+          <w:tab w:val="left" w:pos="7328"/>
+          <w:tab w:val="left" w:pos="8244"/>
+          <w:tab w:val="left" w:pos="9160"/>
+          <w:tab w:val="left" w:pos="10076"/>
+          <w:tab w:val="left" w:pos="10992"/>
+          <w:tab w:val="left" w:pos="11908"/>
+          <w:tab w:val="left" w:pos="12824"/>
+          <w:tab w:val="left" w:pos="13740"/>
+          <w:tab w:val="left" w:pos="14656"/>
+        </w:tabs>
+        <w:wordWrap w:val="0"/>
+        <w:textAlignment w:val="baseline"/>
+        <w:rPr>
+          <w:rFonts w:ascii="Courier New" w:hAnsi="Courier New" w:cs="Courier New"/>
+          <w:color w:val="000000"/>
+          <w:sz w:val="21"/>
+          <w:szCs w:val="21"/>
+        </w:rPr>
+      </w:pPr>
+      <w:r>
+        <w:rPr>
+          <w:rFonts w:ascii="Courier New" w:hAnsi="Courier New" w:cs="Courier New"/>
+          <w:color w:val="000000"/>
+          <w:sz w:val="21"/>
+          <w:szCs w:val="21"/>
+        </w:rPr>
+        <w:t>+---------------------+---------------------+---+-------------+</w:t>
+      </w:r>
+    </w:p>
+    <w:p>
+      <w:pPr>
+        <w:shd w:val="clear" w:color="auto" w:fill="FFFFFF"/>
+        <w:tabs>
+          <w:tab w:val="left" w:pos="916"/>
+          <w:tab w:val="left" w:pos="1832"/>
+          <w:tab w:val="left" w:pos="2748"/>
+          <w:tab w:val="left" w:pos="3664"/>
+          <w:tab w:val="left" w:pos="4580"/>
+          <w:tab w:val="left" w:pos="5496"/>
+          <w:tab w:val="left" w:pos="6412"/>
+          <w:tab w:val="left" w:pos="7328"/>
+          <w:tab w:val="left" w:pos="8244"/>
+          <w:tab w:val="left" w:pos="9160"/>
+          <w:tab w:val="left" w:pos="10076"/>
+          <w:tab w:val="left" w:pos="10992"/>
+          <w:tab w:val="left" w:pos="11908"/>
+          <w:tab w:val="left" w:pos="12824"/>
+          <w:tab w:val="left" w:pos="13740"/>
+          <w:tab w:val="left" w:pos="14656"/>
+        </w:tabs>
+        <w:wordWrap w:val="0"/>
+        <w:textAlignment w:val="baseline"/>
+        <w:rPr>
+          <w:rFonts w:ascii="Courier New" w:hAnsi="Courier New" w:cs="Courier New"/>
+          <w:color w:val="000000"/>
+          <w:sz w:val="21"/>
+          <w:szCs w:val="21"/>
+        </w:rPr>
+      </w:pPr>
+      <w:r>
+        <w:rPr>
+          <w:rFonts w:ascii="Courier New" w:hAnsi="Courier New" w:cs="Courier New"/>
+          <w:color w:val="000000"/>
+          <w:sz w:val="21"/>
+          <w:szCs w:val="21"/>
+        </w:rPr>
+        <w:t>|2016-02-21 10:30:20.0|2016-02-21 10:30:21.0|1  |1            |</w:t>
+      </w:r>
+    </w:p>
+    <w:p>
+      <w:pPr>
+        <w:shd w:val="clear" w:color="auto" w:fill="FFFFFF"/>
+        <w:tabs>
+          <w:tab w:val="left" w:pos="916"/>
+          <w:tab w:val="left" w:pos="1832"/>
+          <w:tab w:val="left" w:pos="2748"/>
+          <w:tab w:val="left" w:pos="3664"/>
+          <w:tab w:val="left" w:pos="4580"/>
+          <w:tab w:val="left" w:pos="5496"/>
+          <w:tab w:val="left" w:pos="6412"/>
+          <w:tab w:val="left" w:pos="7328"/>
+          <w:tab w:val="left" w:pos="8244"/>
+          <w:tab w:val="left" w:pos="9160"/>
+          <w:tab w:val="left" w:pos="10076"/>
+          <w:tab w:val="left" w:pos="10992"/>
+          <w:tab w:val="left" w:pos="11908"/>
+          <w:tab w:val="left" w:pos="12824"/>
+          <w:tab w:val="left" w:pos="13740"/>
+          <w:tab w:val="left" w:pos="14656"/>
+        </w:tabs>
+        <w:wordWrap w:val="0"/>
+        <w:textAlignment w:val="baseline"/>
+        <w:rPr>
+          <w:rFonts w:ascii="Courier New" w:hAnsi="Courier New" w:cs="Courier New"/>
+          <w:color w:val="000000"/>
+          <w:sz w:val="21"/>
+          <w:szCs w:val="21"/>
+        </w:rPr>
+      </w:pPr>
+      <w:r>
+        <w:rPr>
+          <w:rFonts w:ascii="Courier New" w:hAnsi="Courier New" w:cs="Courier New"/>
+          <w:color w:val="000000"/>
+          <w:sz w:val="21"/>
+          <w:szCs w:val="21"/>
+        </w:rPr>
+        <w:t>|2016-02-21 10:30:22.0|2016-02-21 10:30:23.0|2  |1            |</w:t>
+      </w:r>
+    </w:p>
+    <w:p>
+      <w:pPr>
+        <w:shd w:val="clear" w:color="auto" w:fill="FFFFFF"/>
+        <w:tabs>
+          <w:tab w:val="left" w:pos="916"/>
+          <w:tab w:val="left" w:pos="1832"/>
+          <w:tab w:val="left" w:pos="2748"/>
+          <w:tab w:val="left" w:pos="3664"/>
+          <w:tab w:val="left" w:pos="4580"/>
+          <w:tab w:val="left" w:pos="5496"/>
+          <w:tab w:val="left" w:pos="6412"/>
+          <w:tab w:val="left" w:pos="7328"/>
+          <w:tab w:val="left" w:pos="8244"/>
+          <w:tab w:val="left" w:pos="9160"/>
+          <w:tab w:val="left" w:pos="10076"/>
+          <w:tab w:val="left" w:pos="10992"/>
+          <w:tab w:val="left" w:pos="11908"/>
+          <w:tab w:val="left" w:pos="12824"/>
+          <w:tab w:val="left" w:pos="13740"/>
+          <w:tab w:val="left" w:pos="14656"/>
+        </w:tabs>
+        <w:wordWrap w:val="0"/>
+        <w:textAlignment w:val="baseline"/>
+        <w:rPr>
+          <w:rFonts w:ascii="Courier New" w:hAnsi="Courier New" w:cs="Courier New"/>
+          <w:color w:val="000000"/>
+          <w:sz w:val="21"/>
+          <w:szCs w:val="21"/>
+        </w:rPr>
+      </w:pPr>
+      <w:r>
+        <w:rPr>
+          <w:rFonts w:ascii="Courier New" w:hAnsi="Courier New" w:cs="Courier New"/>
+          <w:color w:val="000000"/>
+          <w:sz w:val="21"/>
+          <w:szCs w:val="21"/>
+        </w:rPr>
+        <w:t>|2016-02-21 10:30:24.0|2016-02-21 10:30:25.0|3  |1            |</w:t>
+      </w:r>
+    </w:p>
+    <w:p>
+      <w:pPr>
+        <w:shd w:val="clear" w:color="auto" w:fill="FFFFFF"/>
+        <w:tabs>
+          <w:tab w:val="left" w:pos="916"/>
+          <w:tab w:val="left" w:pos="1832"/>
+          <w:tab w:val="left" w:pos="2748"/>
+          <w:tab w:val="left" w:pos="3664"/>
+          <w:tab w:val="left" w:pos="4580"/>
+          <w:tab w:val="left" w:pos="5496"/>
+          <w:tab w:val="left" w:pos="6412"/>
+          <w:tab w:val="left" w:pos="7328"/>
+          <w:tab w:val="left" w:pos="8244"/>
+          <w:tab w:val="left" w:pos="9160"/>
+          <w:tab w:val="left" w:pos="10076"/>
+          <w:tab w:val="left" w:pos="10992"/>
+          <w:tab w:val="left" w:pos="11908"/>
+          <w:tab w:val="left" w:pos="12824"/>
+          <w:tab w:val="left" w:pos="13740"/>
+          <w:tab w:val="left" w:pos="14656"/>
+        </w:tabs>
+        <w:wordWrap w:val="0"/>
+        <w:textAlignment w:val="baseline"/>
+        <w:rPr>
+          <w:rFonts w:ascii="Courier New" w:hAnsi="Courier New" w:cs="Courier New"/>
+          <w:color w:val="000000"/>
+          <w:sz w:val="21"/>
+          <w:szCs w:val="21"/>
+        </w:rPr>
+      </w:pPr>
+      <w:r>
+        <w:rPr>
+          <w:rFonts w:ascii="Courier New" w:hAnsi="Courier New" w:cs="Courier New"/>
+          <w:color w:val="000000"/>
+          <w:sz w:val="21"/>
+          <w:szCs w:val="21"/>
+        </w:rPr>
+        <w:t>+---------------------+---------------------+---+-------------+</w:t>
+      </w:r>
+    </w:p>
+    <w:p>
+      <w:bookmarkStart w:id="79" w:name="_GoBack"/>
       <w:bookmarkEnd w:id="79"/>
-    </w:p>
-    <w:p/>
-    <w:p>
-      <w:pPr>
-        <w:pStyle w:val="code"/>
-      </w:pPr>
-      <w:r>
-        <w:t>port_sched_SGA_ts_df.show(5, truncate=False)</w:t>
-      </w:r>
-    </w:p>
-    <w:p/>
-    <w:p>
-      <w:pPr>
-        <w:shd w:val="clear" w:color="auto" w:fill="FFFFFF"/>
-        <w:tabs>
-          <w:tab w:val="left" w:pos="916"/>
-          <w:tab w:val="left" w:pos="1832"/>
-          <w:tab w:val="left" w:pos="2748"/>
-          <w:tab w:val="left" w:pos="3664"/>
-          <w:tab w:val="left" w:pos="4580"/>
-          <w:tab w:val="left" w:pos="5496"/>
-          <w:tab w:val="left" w:pos="6412"/>
-          <w:tab w:val="left" w:pos="7328"/>
-          <w:tab w:val="left" w:pos="8244"/>
-          <w:tab w:val="left" w:pos="9160"/>
-          <w:tab w:val="left" w:pos="10076"/>
-          <w:tab w:val="left" w:pos="10992"/>
-          <w:tab w:val="left" w:pos="11908"/>
-          <w:tab w:val="left" w:pos="12824"/>
-          <w:tab w:val="left" w:pos="13740"/>
-          <w:tab w:val="left" w:pos="14656"/>
-        </w:tabs>
-        <w:wordWrap w:val="0"/>
-        <w:textAlignment w:val="baseline"/>
-        <w:rPr>
-          <w:rFonts w:ascii="Courier New" w:hAnsi="Courier New" w:cs="Courier New"/>
-          <w:color w:val="000000"/>
-          <w:sz w:val="21"/>
-          <w:szCs w:val="21"/>
-        </w:rPr>
-      </w:pPr>
-      <w:r>
-        <w:rPr>
-          <w:rFonts w:ascii="Courier New" w:hAnsi="Courier New" w:cs="Courier New"/>
-          <w:color w:val="000000"/>
-          <w:sz w:val="21"/>
-          <w:szCs w:val="21"/>
-        </w:rPr>
-        <w:t xml:space="preserve">Output: </w:t>
-      </w:r>
-    </w:p>
-    <w:p>
-      <w:pPr>
-        <w:shd w:val="clear" w:color="auto" w:fill="FFFFFF"/>
-        <w:tabs>
-          <w:tab w:val="left" w:pos="916"/>
-          <w:tab w:val="left" w:pos="1832"/>
-          <w:tab w:val="left" w:pos="2748"/>
-          <w:tab w:val="left" w:pos="3664"/>
-          <w:tab w:val="left" w:pos="4580"/>
-          <w:tab w:val="left" w:pos="5496"/>
-          <w:tab w:val="left" w:pos="6412"/>
-          <w:tab w:val="left" w:pos="7328"/>
-          <w:tab w:val="left" w:pos="8244"/>
-          <w:tab w:val="left" w:pos="9160"/>
-          <w:tab w:val="left" w:pos="10076"/>
-          <w:tab w:val="left" w:pos="10992"/>
-          <w:tab w:val="left" w:pos="11908"/>
-          <w:tab w:val="left" w:pos="12824"/>
-          <w:tab w:val="left" w:pos="13740"/>
-          <w:tab w:val="left" w:pos="14656"/>
-        </w:tabs>
-        <w:wordWrap w:val="0"/>
-        <w:textAlignment w:val="baseline"/>
-        <w:rPr>
-          <w:rFonts w:ascii="Courier New" w:hAnsi="Courier New" w:cs="Courier New"/>
-          <w:color w:val="000000"/>
-          <w:sz w:val="21"/>
-          <w:szCs w:val="21"/>
-        </w:rPr>
-      </w:pPr>
-    </w:p>
-    <w:p>
-      <w:pPr>
-        <w:shd w:val="clear" w:color="auto" w:fill="FFFFFF"/>
-        <w:tabs>
-          <w:tab w:val="left" w:pos="916"/>
-          <w:tab w:val="left" w:pos="1832"/>
-          <w:tab w:val="left" w:pos="2748"/>
-          <w:tab w:val="left" w:pos="3664"/>
-          <w:tab w:val="left" w:pos="4580"/>
-          <w:tab w:val="left" w:pos="5496"/>
-          <w:tab w:val="left" w:pos="6412"/>
-          <w:tab w:val="left" w:pos="7328"/>
-          <w:tab w:val="left" w:pos="8244"/>
-          <w:tab w:val="left" w:pos="9160"/>
-          <w:tab w:val="left" w:pos="10076"/>
-          <w:tab w:val="left" w:pos="10992"/>
-          <w:tab w:val="left" w:pos="11908"/>
-          <w:tab w:val="left" w:pos="12824"/>
-          <w:tab w:val="left" w:pos="13740"/>
-          <w:tab w:val="left" w:pos="14656"/>
-        </w:tabs>
-        <w:wordWrap w:val="0"/>
-        <w:textAlignment w:val="baseline"/>
-        <w:rPr>
-          <w:rFonts w:ascii="Courier New" w:hAnsi="Courier New" w:cs="Courier New"/>
-          <w:color w:val="000000"/>
-          <w:sz w:val="21"/>
-          <w:szCs w:val="21"/>
-        </w:rPr>
-      </w:pPr>
-      <w:r>
-        <w:rPr>
-          <w:rFonts w:ascii="Courier New" w:hAnsi="Courier New" w:cs="Courier New"/>
-          <w:color w:val="000000"/>
-          <w:sz w:val="21"/>
-          <w:szCs w:val="21"/>
-        </w:rPr>
-        <w:t>|PortName        |VesselName       |Voyage   |LocalVoyage|Service               |ETA_str_loc      |ETD_str_loc       |Terminal            |PortCutOffDate   |DocCutOffDate|date_str       |</w:t>
-      </w:r>
-      <w:r>
-        <w:rPr>
-          <w:rFonts w:ascii="Courier New" w:hAnsi="Courier New" w:cs="Courier New"/>
-          <w:b/>
-          <w:color w:val="000000"/>
-          <w:sz w:val="21"/>
-          <w:szCs w:val="21"/>
-        </w:rPr>
-        <w:t>eta_parsed_loc</w:t>
-      </w:r>
-      <w:r>
-        <w:rPr>
-          <w:rFonts w:ascii="Courier New" w:hAnsi="Courier New" w:cs="Courier New"/>
-          <w:color w:val="000000"/>
-          <w:sz w:val="21"/>
-          <w:szCs w:val="21"/>
-        </w:rPr>
-        <w:t xml:space="preserve">       |etd_parsed_loc       |</w:t>
-      </w:r>
-    </w:p>
-    <w:p>
-      <w:pPr>
-        <w:shd w:val="clear" w:color="auto" w:fill="FFFFFF"/>
-        <w:tabs>
-          <w:tab w:val="left" w:pos="916"/>
-          <w:tab w:val="left" w:pos="1832"/>
-          <w:tab w:val="left" w:pos="2748"/>
-          <w:tab w:val="left" w:pos="3664"/>
-          <w:tab w:val="left" w:pos="4580"/>
-          <w:tab w:val="left" w:pos="5496"/>
-          <w:tab w:val="left" w:pos="6412"/>
-          <w:tab w:val="left" w:pos="7328"/>
-          <w:tab w:val="left" w:pos="8244"/>
-          <w:tab w:val="left" w:pos="9160"/>
-          <w:tab w:val="left" w:pos="10076"/>
-          <w:tab w:val="left" w:pos="10992"/>
-          <w:tab w:val="left" w:pos="11908"/>
-          <w:tab w:val="left" w:pos="12824"/>
-          <w:tab w:val="left" w:pos="13740"/>
-          <w:tab w:val="left" w:pos="14656"/>
-        </w:tabs>
-        <w:wordWrap w:val="0"/>
-        <w:textAlignment w:val="baseline"/>
-        <w:rPr>
-          <w:rFonts w:ascii="Courier New" w:hAnsi="Courier New" w:cs="Courier New"/>
-          <w:color w:val="000000"/>
-          <w:sz w:val="21"/>
-          <w:szCs w:val="21"/>
-        </w:rPr>
-      </w:pPr>
-      <w:r>
-        <w:rPr>
-          <w:rFonts w:ascii="Courier New" w:hAnsi="Courier New" w:cs="Courier New"/>
-          <w:color w:val="000000"/>
-          <w:sz w:val="21"/>
-          <w:szCs w:val="21"/>
-        </w:rPr>
-        <w:t>+----------------+-----------------+---------+-----------+----------------------+-----------------+------------------+--------------------+-----------------+-------------+---------------+---------------------+---------------------+</w:t>
-      </w:r>
-    </w:p>
-    <w:p>
-      <w:pPr>
-        <w:shd w:val="clear" w:color="auto" w:fill="FFFFFF"/>
-        <w:tabs>
-          <w:tab w:val="left" w:pos="916"/>
-          <w:tab w:val="left" w:pos="1832"/>
-          <w:tab w:val="left" w:pos="2748"/>
-          <w:tab w:val="left" w:pos="3664"/>
-          <w:tab w:val="left" w:pos="4580"/>
-          <w:tab w:val="left" w:pos="5496"/>
-          <w:tab w:val="left" w:pos="6412"/>
-          <w:tab w:val="left" w:pos="7328"/>
-          <w:tab w:val="left" w:pos="8244"/>
-          <w:tab w:val="left" w:pos="9160"/>
-          <w:tab w:val="left" w:pos="10076"/>
-          <w:tab w:val="left" w:pos="10992"/>
-          <w:tab w:val="left" w:pos="11908"/>
-          <w:tab w:val="left" w:pos="12824"/>
-          <w:tab w:val="left" w:pos="13740"/>
-          <w:tab w:val="left" w:pos="14656"/>
-        </w:tabs>
-        <w:wordWrap w:val="0"/>
-        <w:textAlignment w:val="baseline"/>
-        <w:rPr>
-          <w:rFonts w:ascii="Courier New" w:hAnsi="Courier New" w:cs="Courier New"/>
-          <w:color w:val="000000"/>
-          <w:sz w:val="21"/>
-          <w:szCs w:val="21"/>
-        </w:rPr>
-      </w:pPr>
-      <w:r>
-        <w:rPr>
-          <w:rFonts w:ascii="Courier New" w:hAnsi="Courier New" w:cs="Courier New"/>
-          <w:color w:val="000000"/>
-          <w:sz w:val="21"/>
-          <w:szCs w:val="21"/>
-        </w:rPr>
-        <w:t>|SAVANNAH, GA, US|EVER LOADING     |0VC30W1MA|NaN        |Vespucci Service      |4/26/2019 7:00 AM|4/27/2019 6:00 PM |GARDEN CITY TERMINAL|4/25/2019 4:00 PM|--           |20190425-065324|</w:t>
-      </w:r>
-      <w:r>
-        <w:rPr>
-          <w:rFonts w:ascii="Courier New" w:hAnsi="Courier New" w:cs="Courier New"/>
-          <w:b/>
-          <w:color w:val="000000"/>
-          <w:sz w:val="21"/>
-          <w:szCs w:val="21"/>
-        </w:rPr>
-        <w:t>2019-04-26 07:00:00.0</w:t>
-      </w:r>
-      <w:r>
-        <w:rPr>
-          <w:rFonts w:ascii="Courier New" w:hAnsi="Courier New" w:cs="Courier New"/>
-          <w:color w:val="000000"/>
-          <w:sz w:val="21"/>
-          <w:szCs w:val="21"/>
-        </w:rPr>
-        <w:t>|2019-04-27 06:00:00.0|</w:t>
-      </w:r>
     </w:p>
     <w:p/>
     <w:p/>
     <w:p>
       <w:pPr>
+        <w:pStyle w:val="Heading2"/>
+      </w:pPr>
+      <w:bookmarkStart w:id="80" w:name="_Toc15276245"/>
+      <w:r>
+        <w:t>Convert local timestamp to UTC timestamp</w:t>
+      </w:r>
+      <w:bookmarkEnd w:id="80"/>
+    </w:p>
+    <w:p/>
+    <w:p>
+      <w:pPr>
+        <w:pStyle w:val="code"/>
+      </w:pPr>
+      <w:r>
+        <w:t>port_sched_SGA_ts_df.show(5, truncate=False)</w:t>
+      </w:r>
+    </w:p>
+    <w:p/>
+    <w:p>
+      <w:pPr>
+        <w:shd w:val="clear" w:color="auto" w:fill="FFFFFF"/>
+        <w:tabs>
+          <w:tab w:val="left" w:pos="916"/>
+          <w:tab w:val="left" w:pos="1832"/>
+          <w:tab w:val="left" w:pos="2748"/>
+          <w:tab w:val="left" w:pos="3664"/>
+          <w:tab w:val="left" w:pos="4580"/>
+          <w:tab w:val="left" w:pos="5496"/>
+          <w:tab w:val="left" w:pos="6412"/>
+          <w:tab w:val="left" w:pos="7328"/>
+          <w:tab w:val="left" w:pos="8244"/>
+          <w:tab w:val="left" w:pos="9160"/>
+          <w:tab w:val="left" w:pos="10076"/>
+          <w:tab w:val="left" w:pos="10992"/>
+          <w:tab w:val="left" w:pos="11908"/>
+          <w:tab w:val="left" w:pos="12824"/>
+          <w:tab w:val="left" w:pos="13740"/>
+          <w:tab w:val="left" w:pos="14656"/>
+        </w:tabs>
+        <w:wordWrap w:val="0"/>
+        <w:textAlignment w:val="baseline"/>
+        <w:rPr>
+          <w:rFonts w:ascii="Courier New" w:hAnsi="Courier New" w:cs="Courier New"/>
+          <w:color w:val="000000"/>
+          <w:sz w:val="21"/>
+          <w:szCs w:val="21"/>
+        </w:rPr>
+      </w:pPr>
+      <w:r>
+        <w:rPr>
+          <w:rFonts w:ascii="Courier New" w:hAnsi="Courier New" w:cs="Courier New"/>
+          <w:color w:val="000000"/>
+          <w:sz w:val="21"/>
+          <w:szCs w:val="21"/>
+        </w:rPr>
+        <w:t xml:space="preserve">Output: </w:t>
+      </w:r>
+    </w:p>
+    <w:p>
+      <w:pPr>
+        <w:shd w:val="clear" w:color="auto" w:fill="FFFFFF"/>
+        <w:tabs>
+          <w:tab w:val="left" w:pos="916"/>
+          <w:tab w:val="left" w:pos="1832"/>
+          <w:tab w:val="left" w:pos="2748"/>
+          <w:tab w:val="left" w:pos="3664"/>
+          <w:tab w:val="left" w:pos="4580"/>
+          <w:tab w:val="left" w:pos="5496"/>
+          <w:tab w:val="left" w:pos="6412"/>
+          <w:tab w:val="left" w:pos="7328"/>
+          <w:tab w:val="left" w:pos="8244"/>
+          <w:tab w:val="left" w:pos="9160"/>
+          <w:tab w:val="left" w:pos="10076"/>
+          <w:tab w:val="left" w:pos="10992"/>
+          <w:tab w:val="left" w:pos="11908"/>
+          <w:tab w:val="left" w:pos="12824"/>
+          <w:tab w:val="left" w:pos="13740"/>
+          <w:tab w:val="left" w:pos="14656"/>
+        </w:tabs>
+        <w:wordWrap w:val="0"/>
+        <w:textAlignment w:val="baseline"/>
+        <w:rPr>
+          <w:rFonts w:ascii="Courier New" w:hAnsi="Courier New" w:cs="Courier New"/>
+          <w:color w:val="000000"/>
+          <w:sz w:val="21"/>
+          <w:szCs w:val="21"/>
+        </w:rPr>
+      </w:pPr>
+    </w:p>
+    <w:p>
+      <w:pPr>
+        <w:shd w:val="clear" w:color="auto" w:fill="FFFFFF"/>
+        <w:tabs>
+          <w:tab w:val="left" w:pos="916"/>
+          <w:tab w:val="left" w:pos="1832"/>
+          <w:tab w:val="left" w:pos="2748"/>
+          <w:tab w:val="left" w:pos="3664"/>
+          <w:tab w:val="left" w:pos="4580"/>
+          <w:tab w:val="left" w:pos="5496"/>
+          <w:tab w:val="left" w:pos="6412"/>
+          <w:tab w:val="left" w:pos="7328"/>
+          <w:tab w:val="left" w:pos="8244"/>
+          <w:tab w:val="left" w:pos="9160"/>
+          <w:tab w:val="left" w:pos="10076"/>
+          <w:tab w:val="left" w:pos="10992"/>
+          <w:tab w:val="left" w:pos="11908"/>
+          <w:tab w:val="left" w:pos="12824"/>
+          <w:tab w:val="left" w:pos="13740"/>
+          <w:tab w:val="left" w:pos="14656"/>
+        </w:tabs>
+        <w:wordWrap w:val="0"/>
+        <w:textAlignment w:val="baseline"/>
+        <w:rPr>
+          <w:rFonts w:ascii="Courier New" w:hAnsi="Courier New" w:cs="Courier New"/>
+          <w:color w:val="000000"/>
+          <w:sz w:val="21"/>
+          <w:szCs w:val="21"/>
+        </w:rPr>
+      </w:pPr>
+      <w:r>
+        <w:rPr>
+          <w:rFonts w:ascii="Courier New" w:hAnsi="Courier New" w:cs="Courier New"/>
+          <w:color w:val="000000"/>
+          <w:sz w:val="21"/>
+          <w:szCs w:val="21"/>
+        </w:rPr>
+        <w:t>|PortName        |VesselName       |Voyage   |LocalVoyage|Service               |ETA_str_loc      |ETD_str_loc       |Terminal            |PortCutOffDate   |DocCutOffDate|date_str       |</w:t>
+      </w:r>
+      <w:r>
+        <w:rPr>
+          <w:rFonts w:ascii="Courier New" w:hAnsi="Courier New" w:cs="Courier New"/>
+          <w:b/>
+          <w:color w:val="000000"/>
+          <w:sz w:val="21"/>
+          <w:szCs w:val="21"/>
+        </w:rPr>
+        <w:t>eta_parsed_loc</w:t>
+      </w:r>
+      <w:r>
+        <w:rPr>
+          <w:rFonts w:ascii="Courier New" w:hAnsi="Courier New" w:cs="Courier New"/>
+          <w:color w:val="000000"/>
+          <w:sz w:val="21"/>
+          <w:szCs w:val="21"/>
+        </w:rPr>
+        <w:t xml:space="preserve">       |etd_parsed_loc       |</w:t>
+      </w:r>
+    </w:p>
+    <w:p>
+      <w:pPr>
+        <w:shd w:val="clear" w:color="auto" w:fill="FFFFFF"/>
+        <w:tabs>
+          <w:tab w:val="left" w:pos="916"/>
+          <w:tab w:val="left" w:pos="1832"/>
+          <w:tab w:val="left" w:pos="2748"/>
+          <w:tab w:val="left" w:pos="3664"/>
+          <w:tab w:val="left" w:pos="4580"/>
+          <w:tab w:val="left" w:pos="5496"/>
+          <w:tab w:val="left" w:pos="6412"/>
+          <w:tab w:val="left" w:pos="7328"/>
+          <w:tab w:val="left" w:pos="8244"/>
+          <w:tab w:val="left" w:pos="9160"/>
+          <w:tab w:val="left" w:pos="10076"/>
+          <w:tab w:val="left" w:pos="10992"/>
+          <w:tab w:val="left" w:pos="11908"/>
+          <w:tab w:val="left" w:pos="12824"/>
+          <w:tab w:val="left" w:pos="13740"/>
+          <w:tab w:val="left" w:pos="14656"/>
+        </w:tabs>
+        <w:wordWrap w:val="0"/>
+        <w:textAlignment w:val="baseline"/>
+        <w:rPr>
+          <w:rFonts w:ascii="Courier New" w:hAnsi="Courier New" w:cs="Courier New"/>
+          <w:color w:val="000000"/>
+          <w:sz w:val="21"/>
+          <w:szCs w:val="21"/>
+        </w:rPr>
+      </w:pPr>
+      <w:r>
+        <w:rPr>
+          <w:rFonts w:ascii="Courier New" w:hAnsi="Courier New" w:cs="Courier New"/>
+          <w:color w:val="000000"/>
+          <w:sz w:val="21"/>
+          <w:szCs w:val="21"/>
+        </w:rPr>
+        <w:t>+----------------+-----------------+---------+-----------+----------------------+-----------------+------------------+--------------------+-----------------+-------------+---------------+---------------------+---------------------+</w:t>
+      </w:r>
+    </w:p>
+    <w:p>
+      <w:pPr>
+        <w:shd w:val="clear" w:color="auto" w:fill="FFFFFF"/>
+        <w:tabs>
+          <w:tab w:val="left" w:pos="916"/>
+          <w:tab w:val="left" w:pos="1832"/>
+          <w:tab w:val="left" w:pos="2748"/>
+          <w:tab w:val="left" w:pos="3664"/>
+          <w:tab w:val="left" w:pos="4580"/>
+          <w:tab w:val="left" w:pos="5496"/>
+          <w:tab w:val="left" w:pos="6412"/>
+          <w:tab w:val="left" w:pos="7328"/>
+          <w:tab w:val="left" w:pos="8244"/>
+          <w:tab w:val="left" w:pos="9160"/>
+          <w:tab w:val="left" w:pos="10076"/>
+          <w:tab w:val="left" w:pos="10992"/>
+          <w:tab w:val="left" w:pos="11908"/>
+          <w:tab w:val="left" w:pos="12824"/>
+          <w:tab w:val="left" w:pos="13740"/>
+          <w:tab w:val="left" w:pos="14656"/>
+        </w:tabs>
+        <w:wordWrap w:val="0"/>
+        <w:textAlignment w:val="baseline"/>
+        <w:rPr>
+          <w:rFonts w:ascii="Courier New" w:hAnsi="Courier New" w:cs="Courier New"/>
+          <w:color w:val="000000"/>
+          <w:sz w:val="21"/>
+          <w:szCs w:val="21"/>
+        </w:rPr>
+      </w:pPr>
+      <w:r>
+        <w:rPr>
+          <w:rFonts w:ascii="Courier New" w:hAnsi="Courier New" w:cs="Courier New"/>
+          <w:color w:val="000000"/>
+          <w:sz w:val="21"/>
+          <w:szCs w:val="21"/>
+        </w:rPr>
+        <w:t>|SAVANNAH, GA, US|EVER LOADING     |0VC30W1MA|NaN        |Vespucci Service      |4/26/2019 7:00 AM|4/27/2019 6:00 PM |GARDEN CITY TERMINAL|4/25/2019 4:00 PM|--           |20190425-065324|</w:t>
+      </w:r>
+      <w:r>
+        <w:rPr>
+          <w:rFonts w:ascii="Courier New" w:hAnsi="Courier New" w:cs="Courier New"/>
+          <w:b/>
+          <w:color w:val="000000"/>
+          <w:sz w:val="21"/>
+          <w:szCs w:val="21"/>
+        </w:rPr>
+        <w:t>2019-04-26 07:00:00.0</w:t>
+      </w:r>
+      <w:r>
+        <w:rPr>
+          <w:rFonts w:ascii="Courier New" w:hAnsi="Courier New" w:cs="Courier New"/>
+          <w:color w:val="000000"/>
+          <w:sz w:val="21"/>
+          <w:szCs w:val="21"/>
+        </w:rPr>
+        <w:t>|2019-04-27 06:00:00.0|</w:t>
+      </w:r>
+    </w:p>
+    <w:p/>
+    <w:p/>
+    <w:p>
+      <w:pPr>
         <w:pStyle w:val="code"/>
         <w:rPr>
           <w:sz w:val="18"/>
@@ -36720,7 +37519,6 @@
           <w:sz w:val="18"/>
           <w:szCs w:val="18"/>
         </w:rPr>
-        <w:lastRenderedPageBreak/>
         <w:t>port_sched_SGA_ts_utc_df = port_sched_SGA_ts_df.select('*',</w:t>
       </w:r>
     </w:p>
@@ -36737,21 +37535,1226 @@
           <w:sz w:val="18"/>
           <w:szCs w:val="18"/>
         </w:rPr>
-        <w:t xml:space="preserve">                                 </w:t>
-      </w:r>
-      <w:r>
+        <w:t xml:space="preserve">                                      to_utc_timestamp(port_sched_SGA_ts_df.eta_parsed_loc, "EDT").alias('eta_utc'))</w:t>
+      </w:r>
+    </w:p>
+    <w:p/>
+    <w:p>
+      <w:r>
+        <w:t>Output:</w:t>
+      </w:r>
+    </w:p>
+    <w:p/>
+    <w:p>
+      <w:pPr>
+        <w:shd w:val="clear" w:color="auto" w:fill="FFFFFF"/>
+        <w:tabs>
+          <w:tab w:val="left" w:pos="916"/>
+          <w:tab w:val="left" w:pos="1832"/>
+          <w:tab w:val="left" w:pos="2748"/>
+          <w:tab w:val="left" w:pos="3664"/>
+          <w:tab w:val="left" w:pos="4580"/>
+          <w:tab w:val="left" w:pos="5496"/>
+          <w:tab w:val="left" w:pos="6412"/>
+          <w:tab w:val="left" w:pos="7328"/>
+          <w:tab w:val="left" w:pos="8244"/>
+          <w:tab w:val="left" w:pos="9160"/>
+          <w:tab w:val="left" w:pos="10076"/>
+          <w:tab w:val="left" w:pos="10992"/>
+          <w:tab w:val="left" w:pos="11908"/>
+          <w:tab w:val="left" w:pos="12824"/>
+          <w:tab w:val="left" w:pos="13740"/>
+          <w:tab w:val="left" w:pos="14656"/>
+        </w:tabs>
+        <w:wordWrap w:val="0"/>
+        <w:textAlignment w:val="baseline"/>
+        <w:rPr>
+          <w:rFonts w:ascii="Courier New" w:hAnsi="Courier New" w:cs="Courier New"/>
+          <w:color w:val="000000"/>
+          <w:sz w:val="21"/>
+          <w:szCs w:val="21"/>
+        </w:rPr>
+      </w:pPr>
+      <w:r>
+        <w:rPr>
+          <w:rFonts w:ascii="Courier New" w:hAnsi="Courier New" w:cs="Courier New"/>
+          <w:color w:val="000000"/>
+          <w:sz w:val="21"/>
+          <w:szCs w:val="21"/>
+        </w:rPr>
+        <w:t>|PortName        |VesselName       |Voyage   |LocalVoyage|Service               |ETA_str_loc      |ETD_str_loc       |Terminal            |PortCutOffDate   |DocCutOffDate|date_str       |</w:t>
+      </w:r>
+      <w:r>
+        <w:rPr>
+          <w:rFonts w:ascii="Courier New" w:hAnsi="Courier New" w:cs="Courier New"/>
+          <w:b/>
+          <w:color w:val="000000"/>
+          <w:sz w:val="21"/>
+          <w:szCs w:val="21"/>
+        </w:rPr>
+        <w:t>eta_parsed_loc</w:t>
+      </w:r>
+      <w:r>
+        <w:rPr>
+          <w:rFonts w:ascii="Courier New" w:hAnsi="Courier New" w:cs="Courier New"/>
+          <w:color w:val="000000"/>
+          <w:sz w:val="21"/>
+          <w:szCs w:val="21"/>
+        </w:rPr>
+        <w:t xml:space="preserve">       |etd_parsed_loc       |</w:t>
+      </w:r>
+      <w:r>
+        <w:rPr>
+          <w:rFonts w:ascii="Courier New" w:hAnsi="Courier New" w:cs="Courier New"/>
+          <w:b/>
+          <w:color w:val="000000"/>
+          <w:sz w:val="21"/>
+          <w:szCs w:val="21"/>
+        </w:rPr>
+        <w:t>eta_utc</w:t>
+      </w:r>
+      <w:r>
+        <w:rPr>
+          <w:rFonts w:ascii="Courier New" w:hAnsi="Courier New" w:cs="Courier New"/>
+          <w:color w:val="000000"/>
+          <w:sz w:val="21"/>
+          <w:szCs w:val="21"/>
+        </w:rPr>
+        <w:t xml:space="preserve">              |</w:t>
+      </w:r>
+    </w:p>
+    <w:p>
+      <w:pPr>
+        <w:shd w:val="clear" w:color="auto" w:fill="FFFFFF"/>
+        <w:tabs>
+          <w:tab w:val="left" w:pos="916"/>
+          <w:tab w:val="left" w:pos="1832"/>
+          <w:tab w:val="left" w:pos="2748"/>
+          <w:tab w:val="left" w:pos="3664"/>
+          <w:tab w:val="left" w:pos="4580"/>
+          <w:tab w:val="left" w:pos="5496"/>
+          <w:tab w:val="left" w:pos="6412"/>
+          <w:tab w:val="left" w:pos="7328"/>
+          <w:tab w:val="left" w:pos="8244"/>
+          <w:tab w:val="left" w:pos="9160"/>
+          <w:tab w:val="left" w:pos="10076"/>
+          <w:tab w:val="left" w:pos="10992"/>
+          <w:tab w:val="left" w:pos="11908"/>
+          <w:tab w:val="left" w:pos="12824"/>
+          <w:tab w:val="left" w:pos="13740"/>
+          <w:tab w:val="left" w:pos="14656"/>
+        </w:tabs>
+        <w:wordWrap w:val="0"/>
+        <w:textAlignment w:val="baseline"/>
+        <w:rPr>
+          <w:rFonts w:ascii="Courier New" w:hAnsi="Courier New" w:cs="Courier New"/>
+          <w:color w:val="000000"/>
+          <w:sz w:val="21"/>
+          <w:szCs w:val="21"/>
+        </w:rPr>
+      </w:pPr>
+      <w:r>
+        <w:rPr>
+          <w:rFonts w:ascii="Courier New" w:hAnsi="Courier New" w:cs="Courier New"/>
+          <w:color w:val="000000"/>
+          <w:sz w:val="21"/>
+          <w:szCs w:val="21"/>
+        </w:rPr>
+        <w:t>+----------------+-----------------+---------+-----------+----------------------+-----------------+------------------+--------------------+-----------------+-------------+---------------+---------------------+---------------------+---------------------+</w:t>
+      </w:r>
+    </w:p>
+    <w:p>
+      <w:pPr>
+        <w:shd w:val="clear" w:color="auto" w:fill="FFFFFF"/>
+        <w:tabs>
+          <w:tab w:val="left" w:pos="916"/>
+          <w:tab w:val="left" w:pos="1832"/>
+          <w:tab w:val="left" w:pos="2748"/>
+          <w:tab w:val="left" w:pos="3664"/>
+          <w:tab w:val="left" w:pos="4580"/>
+          <w:tab w:val="left" w:pos="5496"/>
+          <w:tab w:val="left" w:pos="6412"/>
+          <w:tab w:val="left" w:pos="7328"/>
+          <w:tab w:val="left" w:pos="8244"/>
+          <w:tab w:val="left" w:pos="9160"/>
+          <w:tab w:val="left" w:pos="10076"/>
+          <w:tab w:val="left" w:pos="10992"/>
+          <w:tab w:val="left" w:pos="11908"/>
+          <w:tab w:val="left" w:pos="12824"/>
+          <w:tab w:val="left" w:pos="13740"/>
+          <w:tab w:val="left" w:pos="14656"/>
+        </w:tabs>
+        <w:wordWrap w:val="0"/>
+        <w:textAlignment w:val="baseline"/>
+        <w:rPr>
+          <w:rFonts w:ascii="Courier New" w:hAnsi="Courier New" w:cs="Courier New"/>
+          <w:color w:val="000000"/>
+          <w:sz w:val="21"/>
+          <w:szCs w:val="21"/>
+        </w:rPr>
+      </w:pPr>
+      <w:r>
+        <w:rPr>
+          <w:rFonts w:ascii="Courier New" w:hAnsi="Courier New" w:cs="Courier New"/>
+          <w:color w:val="000000"/>
+          <w:sz w:val="21"/>
+          <w:szCs w:val="21"/>
+        </w:rPr>
+        <w:t>|SAVANNAH, GA, US|EVER LOADING     |0VC30W1MA|NaN        |Vespucci Service      |4/26/2019 7:00 AM|4/27/2019 6:00 PM |GARDEN CITY TERMINAL|4/25/2019 4:00 PM|--           |20190425-065324|</w:t>
+      </w:r>
+      <w:r>
+        <w:rPr>
+          <w:rFonts w:ascii="Courier New" w:hAnsi="Courier New" w:cs="Courier New"/>
+          <w:b/>
+          <w:color w:val="000000"/>
+          <w:sz w:val="21"/>
+          <w:szCs w:val="21"/>
+        </w:rPr>
+        <w:t>2019-04-26 07:00:00.0</w:t>
+      </w:r>
+      <w:r>
+        <w:rPr>
+          <w:rFonts w:ascii="Courier New" w:hAnsi="Courier New" w:cs="Courier New"/>
+          <w:color w:val="000000"/>
+          <w:sz w:val="21"/>
+          <w:szCs w:val="21"/>
+        </w:rPr>
+        <w:t>|2019-04-27 06:00:00.0|</w:t>
+      </w:r>
+      <w:r>
+        <w:rPr>
+          <w:rFonts w:ascii="Courier New" w:hAnsi="Courier New" w:cs="Courier New"/>
+          <w:b/>
+          <w:color w:val="000000"/>
+          <w:sz w:val="21"/>
+          <w:szCs w:val="21"/>
+        </w:rPr>
+        <w:t>2019-04-26 14:00:00.0</w:t>
+      </w:r>
+      <w:r>
+        <w:rPr>
+          <w:rFonts w:ascii="Courier New" w:hAnsi="Courier New" w:cs="Courier New"/>
+          <w:color w:val="000000"/>
+          <w:sz w:val="21"/>
+          <w:szCs w:val="21"/>
+        </w:rPr>
+        <w:t>|</w:t>
+      </w:r>
+    </w:p>
+    <w:p/>
+    <w:p>
+      <w:r>
+        <w:t>dtypes:</w:t>
+      </w:r>
+    </w:p>
+    <w:p/>
+    <w:p>
+      <w:pPr>
+        <w:shd w:val="clear" w:color="auto" w:fill="FFFFFF"/>
+        <w:tabs>
+          <w:tab w:val="left" w:pos="916"/>
+          <w:tab w:val="left" w:pos="1832"/>
+          <w:tab w:val="left" w:pos="2748"/>
+          <w:tab w:val="left" w:pos="3664"/>
+          <w:tab w:val="left" w:pos="4580"/>
+          <w:tab w:val="left" w:pos="5496"/>
+          <w:tab w:val="left" w:pos="6412"/>
+          <w:tab w:val="left" w:pos="7328"/>
+          <w:tab w:val="left" w:pos="8244"/>
+          <w:tab w:val="left" w:pos="9160"/>
+          <w:tab w:val="left" w:pos="10076"/>
+          <w:tab w:val="left" w:pos="10992"/>
+          <w:tab w:val="left" w:pos="11908"/>
+          <w:tab w:val="left" w:pos="12824"/>
+          <w:tab w:val="left" w:pos="13740"/>
+          <w:tab w:val="left" w:pos="14656"/>
+        </w:tabs>
+        <w:wordWrap w:val="0"/>
+        <w:textAlignment w:val="baseline"/>
+        <w:rPr>
+          <w:rFonts w:ascii="Courier New" w:hAnsi="Courier New" w:cs="Courier New"/>
+          <w:color w:val="000000"/>
+          <w:sz w:val="21"/>
+          <w:szCs w:val="21"/>
+        </w:rPr>
+      </w:pPr>
+      <w:r>
+        <w:rPr>
+          <w:rFonts w:ascii="Courier New" w:hAnsi="Courier New" w:cs="Courier New"/>
+          <w:color w:val="000000"/>
+          <w:sz w:val="21"/>
+          <w:szCs w:val="21"/>
+        </w:rPr>
+        <w:t>[('PortName', 'string'),</w:t>
+      </w:r>
+    </w:p>
+    <w:p>
+      <w:pPr>
+        <w:shd w:val="clear" w:color="auto" w:fill="FFFFFF"/>
+        <w:tabs>
+          <w:tab w:val="left" w:pos="916"/>
+          <w:tab w:val="left" w:pos="1832"/>
+          <w:tab w:val="left" w:pos="2748"/>
+          <w:tab w:val="left" w:pos="3664"/>
+          <w:tab w:val="left" w:pos="4580"/>
+          <w:tab w:val="left" w:pos="5496"/>
+          <w:tab w:val="left" w:pos="6412"/>
+          <w:tab w:val="left" w:pos="7328"/>
+          <w:tab w:val="left" w:pos="8244"/>
+          <w:tab w:val="left" w:pos="9160"/>
+          <w:tab w:val="left" w:pos="10076"/>
+          <w:tab w:val="left" w:pos="10992"/>
+          <w:tab w:val="left" w:pos="11908"/>
+          <w:tab w:val="left" w:pos="12824"/>
+          <w:tab w:val="left" w:pos="13740"/>
+          <w:tab w:val="left" w:pos="14656"/>
+        </w:tabs>
+        <w:wordWrap w:val="0"/>
+        <w:textAlignment w:val="baseline"/>
+        <w:rPr>
+          <w:rFonts w:ascii="Courier New" w:hAnsi="Courier New" w:cs="Courier New"/>
+          <w:color w:val="000000"/>
+          <w:sz w:val="21"/>
+          <w:szCs w:val="21"/>
+        </w:rPr>
+      </w:pPr>
+      <w:r>
+        <w:rPr>
+          <w:rFonts w:ascii="Courier New" w:hAnsi="Courier New" w:cs="Courier New"/>
+          <w:color w:val="000000"/>
+          <w:sz w:val="21"/>
+          <w:szCs w:val="21"/>
+        </w:rPr>
+        <w:t xml:space="preserve"> ('VesselName', 'string'),</w:t>
+      </w:r>
+    </w:p>
+    <w:p>
+      <w:pPr>
+        <w:shd w:val="clear" w:color="auto" w:fill="FFFFFF"/>
+        <w:tabs>
+          <w:tab w:val="left" w:pos="916"/>
+          <w:tab w:val="left" w:pos="1832"/>
+          <w:tab w:val="left" w:pos="2748"/>
+          <w:tab w:val="left" w:pos="3664"/>
+          <w:tab w:val="left" w:pos="4580"/>
+          <w:tab w:val="left" w:pos="5496"/>
+          <w:tab w:val="left" w:pos="6412"/>
+          <w:tab w:val="left" w:pos="7328"/>
+          <w:tab w:val="left" w:pos="8244"/>
+          <w:tab w:val="left" w:pos="9160"/>
+          <w:tab w:val="left" w:pos="10076"/>
+          <w:tab w:val="left" w:pos="10992"/>
+          <w:tab w:val="left" w:pos="11908"/>
+          <w:tab w:val="left" w:pos="12824"/>
+          <w:tab w:val="left" w:pos="13740"/>
+          <w:tab w:val="left" w:pos="14656"/>
+        </w:tabs>
+        <w:wordWrap w:val="0"/>
+        <w:textAlignment w:val="baseline"/>
+        <w:rPr>
+          <w:rFonts w:ascii="Courier New" w:hAnsi="Courier New" w:cs="Courier New"/>
+          <w:color w:val="000000"/>
+          <w:sz w:val="21"/>
+          <w:szCs w:val="21"/>
+        </w:rPr>
+      </w:pPr>
+      <w:r>
+        <w:rPr>
+          <w:rFonts w:ascii="Courier New" w:hAnsi="Courier New" w:cs="Courier New"/>
+          <w:color w:val="000000"/>
+          <w:sz w:val="21"/>
+          <w:szCs w:val="21"/>
+        </w:rPr>
+        <w:t xml:space="preserve"> ('Voyage', 'string'),</w:t>
+      </w:r>
+    </w:p>
+    <w:p>
+      <w:pPr>
+        <w:shd w:val="clear" w:color="auto" w:fill="FFFFFF"/>
+        <w:tabs>
+          <w:tab w:val="left" w:pos="916"/>
+          <w:tab w:val="left" w:pos="1832"/>
+          <w:tab w:val="left" w:pos="2748"/>
+          <w:tab w:val="left" w:pos="3664"/>
+          <w:tab w:val="left" w:pos="4580"/>
+          <w:tab w:val="left" w:pos="5496"/>
+          <w:tab w:val="left" w:pos="6412"/>
+          <w:tab w:val="left" w:pos="7328"/>
+          <w:tab w:val="left" w:pos="8244"/>
+          <w:tab w:val="left" w:pos="9160"/>
+          <w:tab w:val="left" w:pos="10076"/>
+          <w:tab w:val="left" w:pos="10992"/>
+          <w:tab w:val="left" w:pos="11908"/>
+          <w:tab w:val="left" w:pos="12824"/>
+          <w:tab w:val="left" w:pos="13740"/>
+          <w:tab w:val="left" w:pos="14656"/>
+        </w:tabs>
+        <w:wordWrap w:val="0"/>
+        <w:textAlignment w:val="baseline"/>
+        <w:rPr>
+          <w:rFonts w:ascii="Courier New" w:hAnsi="Courier New" w:cs="Courier New"/>
+          <w:color w:val="000000"/>
+          <w:sz w:val="21"/>
+          <w:szCs w:val="21"/>
+        </w:rPr>
+      </w:pPr>
+      <w:r>
+        <w:rPr>
+          <w:rFonts w:ascii="Courier New" w:hAnsi="Courier New" w:cs="Courier New"/>
+          <w:color w:val="000000"/>
+          <w:sz w:val="21"/>
+          <w:szCs w:val="21"/>
+        </w:rPr>
+        <w:t xml:space="preserve"> ('LocalVoyage', 'string'),</w:t>
+      </w:r>
+    </w:p>
+    <w:p>
+      <w:pPr>
+        <w:shd w:val="clear" w:color="auto" w:fill="FFFFFF"/>
+        <w:tabs>
+          <w:tab w:val="left" w:pos="916"/>
+          <w:tab w:val="left" w:pos="1832"/>
+          <w:tab w:val="left" w:pos="2748"/>
+          <w:tab w:val="left" w:pos="3664"/>
+          <w:tab w:val="left" w:pos="4580"/>
+          <w:tab w:val="left" w:pos="5496"/>
+          <w:tab w:val="left" w:pos="6412"/>
+          <w:tab w:val="left" w:pos="7328"/>
+          <w:tab w:val="left" w:pos="8244"/>
+          <w:tab w:val="left" w:pos="9160"/>
+          <w:tab w:val="left" w:pos="10076"/>
+          <w:tab w:val="left" w:pos="10992"/>
+          <w:tab w:val="left" w:pos="11908"/>
+          <w:tab w:val="left" w:pos="12824"/>
+          <w:tab w:val="left" w:pos="13740"/>
+          <w:tab w:val="left" w:pos="14656"/>
+        </w:tabs>
+        <w:wordWrap w:val="0"/>
+        <w:textAlignment w:val="baseline"/>
+        <w:rPr>
+          <w:rFonts w:ascii="Courier New" w:hAnsi="Courier New" w:cs="Courier New"/>
+          <w:color w:val="000000"/>
+          <w:sz w:val="21"/>
+          <w:szCs w:val="21"/>
+        </w:rPr>
+      </w:pPr>
+      <w:r>
+        <w:rPr>
+          <w:rFonts w:ascii="Courier New" w:hAnsi="Courier New" w:cs="Courier New"/>
+          <w:color w:val="000000"/>
+          <w:sz w:val="21"/>
+          <w:szCs w:val="21"/>
+        </w:rPr>
+        <w:t xml:space="preserve"> ('Service', 'string'),</w:t>
+      </w:r>
+    </w:p>
+    <w:p>
+      <w:pPr>
+        <w:shd w:val="clear" w:color="auto" w:fill="FFFFFF"/>
+        <w:tabs>
+          <w:tab w:val="left" w:pos="916"/>
+          <w:tab w:val="left" w:pos="1832"/>
+          <w:tab w:val="left" w:pos="2748"/>
+          <w:tab w:val="left" w:pos="3664"/>
+          <w:tab w:val="left" w:pos="4580"/>
+          <w:tab w:val="left" w:pos="5496"/>
+          <w:tab w:val="left" w:pos="6412"/>
+          <w:tab w:val="left" w:pos="7328"/>
+          <w:tab w:val="left" w:pos="8244"/>
+          <w:tab w:val="left" w:pos="9160"/>
+          <w:tab w:val="left" w:pos="10076"/>
+          <w:tab w:val="left" w:pos="10992"/>
+          <w:tab w:val="left" w:pos="11908"/>
+          <w:tab w:val="left" w:pos="12824"/>
+          <w:tab w:val="left" w:pos="13740"/>
+          <w:tab w:val="left" w:pos="14656"/>
+        </w:tabs>
+        <w:wordWrap w:val="0"/>
+        <w:textAlignment w:val="baseline"/>
+        <w:rPr>
+          <w:rFonts w:ascii="Courier New" w:hAnsi="Courier New" w:cs="Courier New"/>
+          <w:color w:val="000000"/>
+          <w:sz w:val="21"/>
+          <w:szCs w:val="21"/>
+        </w:rPr>
+      </w:pPr>
+      <w:r>
+        <w:rPr>
+          <w:rFonts w:ascii="Courier New" w:hAnsi="Courier New" w:cs="Courier New"/>
+          <w:color w:val="000000"/>
+          <w:sz w:val="21"/>
+          <w:szCs w:val="21"/>
+        </w:rPr>
+        <w:t xml:space="preserve"> ('ETA_str_loc', 'string'),</w:t>
+      </w:r>
+    </w:p>
+    <w:p>
+      <w:pPr>
+        <w:shd w:val="clear" w:color="auto" w:fill="FFFFFF"/>
+        <w:tabs>
+          <w:tab w:val="left" w:pos="916"/>
+          <w:tab w:val="left" w:pos="1832"/>
+          <w:tab w:val="left" w:pos="2748"/>
+          <w:tab w:val="left" w:pos="3664"/>
+          <w:tab w:val="left" w:pos="4580"/>
+          <w:tab w:val="left" w:pos="5496"/>
+          <w:tab w:val="left" w:pos="6412"/>
+          <w:tab w:val="left" w:pos="7328"/>
+          <w:tab w:val="left" w:pos="8244"/>
+          <w:tab w:val="left" w:pos="9160"/>
+          <w:tab w:val="left" w:pos="10076"/>
+          <w:tab w:val="left" w:pos="10992"/>
+          <w:tab w:val="left" w:pos="11908"/>
+          <w:tab w:val="left" w:pos="12824"/>
+          <w:tab w:val="left" w:pos="13740"/>
+          <w:tab w:val="left" w:pos="14656"/>
+        </w:tabs>
+        <w:wordWrap w:val="0"/>
+        <w:textAlignment w:val="baseline"/>
+        <w:rPr>
+          <w:rFonts w:ascii="Courier New" w:hAnsi="Courier New" w:cs="Courier New"/>
+          <w:color w:val="000000"/>
+          <w:sz w:val="21"/>
+          <w:szCs w:val="21"/>
+        </w:rPr>
+      </w:pPr>
+      <w:r>
+        <w:rPr>
+          <w:rFonts w:ascii="Courier New" w:hAnsi="Courier New" w:cs="Courier New"/>
+          <w:color w:val="000000"/>
+          <w:sz w:val="21"/>
+          <w:szCs w:val="21"/>
+        </w:rPr>
+        <w:t xml:space="preserve"> ('ETD_str_loc', 'string'),</w:t>
+      </w:r>
+    </w:p>
+    <w:p>
+      <w:pPr>
+        <w:shd w:val="clear" w:color="auto" w:fill="FFFFFF"/>
+        <w:tabs>
+          <w:tab w:val="left" w:pos="916"/>
+          <w:tab w:val="left" w:pos="1832"/>
+          <w:tab w:val="left" w:pos="2748"/>
+          <w:tab w:val="left" w:pos="3664"/>
+          <w:tab w:val="left" w:pos="4580"/>
+          <w:tab w:val="left" w:pos="5496"/>
+          <w:tab w:val="left" w:pos="6412"/>
+          <w:tab w:val="left" w:pos="7328"/>
+          <w:tab w:val="left" w:pos="8244"/>
+          <w:tab w:val="left" w:pos="9160"/>
+          <w:tab w:val="left" w:pos="10076"/>
+          <w:tab w:val="left" w:pos="10992"/>
+          <w:tab w:val="left" w:pos="11908"/>
+          <w:tab w:val="left" w:pos="12824"/>
+          <w:tab w:val="left" w:pos="13740"/>
+          <w:tab w:val="left" w:pos="14656"/>
+        </w:tabs>
+        <w:wordWrap w:val="0"/>
+        <w:textAlignment w:val="baseline"/>
+        <w:rPr>
+          <w:rFonts w:ascii="Courier New" w:hAnsi="Courier New" w:cs="Courier New"/>
+          <w:color w:val="000000"/>
+          <w:sz w:val="21"/>
+          <w:szCs w:val="21"/>
+        </w:rPr>
+      </w:pPr>
+      <w:r>
+        <w:rPr>
+          <w:rFonts w:ascii="Courier New" w:hAnsi="Courier New" w:cs="Courier New"/>
+          <w:color w:val="000000"/>
+          <w:sz w:val="21"/>
+          <w:szCs w:val="21"/>
+        </w:rPr>
+        <w:t xml:space="preserve"> ('Terminal', 'string'),</w:t>
+      </w:r>
+    </w:p>
+    <w:p>
+      <w:pPr>
+        <w:shd w:val="clear" w:color="auto" w:fill="FFFFFF"/>
+        <w:tabs>
+          <w:tab w:val="left" w:pos="916"/>
+          <w:tab w:val="left" w:pos="1832"/>
+          <w:tab w:val="left" w:pos="2748"/>
+          <w:tab w:val="left" w:pos="3664"/>
+          <w:tab w:val="left" w:pos="4580"/>
+          <w:tab w:val="left" w:pos="5496"/>
+          <w:tab w:val="left" w:pos="6412"/>
+          <w:tab w:val="left" w:pos="7328"/>
+          <w:tab w:val="left" w:pos="8244"/>
+          <w:tab w:val="left" w:pos="9160"/>
+          <w:tab w:val="left" w:pos="10076"/>
+          <w:tab w:val="left" w:pos="10992"/>
+          <w:tab w:val="left" w:pos="11908"/>
+          <w:tab w:val="left" w:pos="12824"/>
+          <w:tab w:val="left" w:pos="13740"/>
+          <w:tab w:val="left" w:pos="14656"/>
+        </w:tabs>
+        <w:wordWrap w:val="0"/>
+        <w:textAlignment w:val="baseline"/>
+        <w:rPr>
+          <w:rFonts w:ascii="Courier New" w:hAnsi="Courier New" w:cs="Courier New"/>
+          <w:color w:val="000000"/>
+          <w:sz w:val="21"/>
+          <w:szCs w:val="21"/>
+        </w:rPr>
+      </w:pPr>
+      <w:r>
+        <w:rPr>
+          <w:rFonts w:ascii="Courier New" w:hAnsi="Courier New" w:cs="Courier New"/>
+          <w:color w:val="000000"/>
+          <w:sz w:val="21"/>
+          <w:szCs w:val="21"/>
+        </w:rPr>
+        <w:t xml:space="preserve"> ('PortCutOffDate', 'string'),</w:t>
+      </w:r>
+    </w:p>
+    <w:p>
+      <w:pPr>
+        <w:shd w:val="clear" w:color="auto" w:fill="FFFFFF"/>
+        <w:tabs>
+          <w:tab w:val="left" w:pos="916"/>
+          <w:tab w:val="left" w:pos="1832"/>
+          <w:tab w:val="left" w:pos="2748"/>
+          <w:tab w:val="left" w:pos="3664"/>
+          <w:tab w:val="left" w:pos="4580"/>
+          <w:tab w:val="left" w:pos="5496"/>
+          <w:tab w:val="left" w:pos="6412"/>
+          <w:tab w:val="left" w:pos="7328"/>
+          <w:tab w:val="left" w:pos="8244"/>
+          <w:tab w:val="left" w:pos="9160"/>
+          <w:tab w:val="left" w:pos="10076"/>
+          <w:tab w:val="left" w:pos="10992"/>
+          <w:tab w:val="left" w:pos="11908"/>
+          <w:tab w:val="left" w:pos="12824"/>
+          <w:tab w:val="left" w:pos="13740"/>
+          <w:tab w:val="left" w:pos="14656"/>
+        </w:tabs>
+        <w:wordWrap w:val="0"/>
+        <w:textAlignment w:val="baseline"/>
+        <w:rPr>
+          <w:rFonts w:ascii="Courier New" w:hAnsi="Courier New" w:cs="Courier New"/>
+          <w:color w:val="000000"/>
+          <w:sz w:val="21"/>
+          <w:szCs w:val="21"/>
+        </w:rPr>
+      </w:pPr>
+      <w:r>
+        <w:rPr>
+          <w:rFonts w:ascii="Courier New" w:hAnsi="Courier New" w:cs="Courier New"/>
+          <w:color w:val="000000"/>
+          <w:sz w:val="21"/>
+          <w:szCs w:val="21"/>
+        </w:rPr>
+        <w:t xml:space="preserve"> ('DocCutOffDate', 'string'),</w:t>
+      </w:r>
+    </w:p>
+    <w:p>
+      <w:pPr>
+        <w:shd w:val="clear" w:color="auto" w:fill="FFFFFF"/>
+        <w:tabs>
+          <w:tab w:val="left" w:pos="916"/>
+          <w:tab w:val="left" w:pos="1832"/>
+          <w:tab w:val="left" w:pos="2748"/>
+          <w:tab w:val="left" w:pos="3664"/>
+          <w:tab w:val="left" w:pos="4580"/>
+          <w:tab w:val="left" w:pos="5496"/>
+          <w:tab w:val="left" w:pos="6412"/>
+          <w:tab w:val="left" w:pos="7328"/>
+          <w:tab w:val="left" w:pos="8244"/>
+          <w:tab w:val="left" w:pos="9160"/>
+          <w:tab w:val="left" w:pos="10076"/>
+          <w:tab w:val="left" w:pos="10992"/>
+          <w:tab w:val="left" w:pos="11908"/>
+          <w:tab w:val="left" w:pos="12824"/>
+          <w:tab w:val="left" w:pos="13740"/>
+          <w:tab w:val="left" w:pos="14656"/>
+        </w:tabs>
+        <w:wordWrap w:val="0"/>
+        <w:textAlignment w:val="baseline"/>
+        <w:rPr>
+          <w:rFonts w:ascii="Courier New" w:hAnsi="Courier New" w:cs="Courier New"/>
+          <w:color w:val="000000"/>
+          <w:sz w:val="21"/>
+          <w:szCs w:val="21"/>
+        </w:rPr>
+      </w:pPr>
+      <w:r>
+        <w:rPr>
+          <w:rFonts w:ascii="Courier New" w:hAnsi="Courier New" w:cs="Courier New"/>
+          <w:color w:val="000000"/>
+          <w:sz w:val="21"/>
+          <w:szCs w:val="21"/>
+        </w:rPr>
+        <w:t xml:space="preserve"> ('date_str', 'string'),</w:t>
+      </w:r>
+    </w:p>
+    <w:p>
+      <w:pPr>
+        <w:shd w:val="clear" w:color="auto" w:fill="FFFFFF"/>
+        <w:tabs>
+          <w:tab w:val="left" w:pos="916"/>
+          <w:tab w:val="left" w:pos="1832"/>
+          <w:tab w:val="left" w:pos="2748"/>
+          <w:tab w:val="left" w:pos="3664"/>
+          <w:tab w:val="left" w:pos="4580"/>
+          <w:tab w:val="left" w:pos="5496"/>
+          <w:tab w:val="left" w:pos="6412"/>
+          <w:tab w:val="left" w:pos="7328"/>
+          <w:tab w:val="left" w:pos="8244"/>
+          <w:tab w:val="left" w:pos="9160"/>
+          <w:tab w:val="left" w:pos="10076"/>
+          <w:tab w:val="left" w:pos="10992"/>
+          <w:tab w:val="left" w:pos="11908"/>
+          <w:tab w:val="left" w:pos="12824"/>
+          <w:tab w:val="left" w:pos="13740"/>
+          <w:tab w:val="left" w:pos="14656"/>
+        </w:tabs>
+        <w:wordWrap w:val="0"/>
+        <w:textAlignment w:val="baseline"/>
+        <w:rPr>
+          <w:rFonts w:ascii="Courier New" w:hAnsi="Courier New" w:cs="Courier New"/>
+          <w:color w:val="000000"/>
+          <w:sz w:val="21"/>
+          <w:szCs w:val="21"/>
+        </w:rPr>
+      </w:pPr>
+      <w:r>
+        <w:rPr>
+          <w:rFonts w:ascii="Courier New" w:hAnsi="Courier New" w:cs="Courier New"/>
+          <w:color w:val="000000"/>
+          <w:sz w:val="21"/>
+          <w:szCs w:val="21"/>
+        </w:rPr>
+        <w:t xml:space="preserve"> ('eta_parsed_loc', 'timestamp'),</w:t>
+      </w:r>
+    </w:p>
+    <w:p>
+      <w:pPr>
+        <w:shd w:val="clear" w:color="auto" w:fill="FFFFFF"/>
+        <w:tabs>
+          <w:tab w:val="left" w:pos="916"/>
+          <w:tab w:val="left" w:pos="1832"/>
+          <w:tab w:val="left" w:pos="2748"/>
+          <w:tab w:val="left" w:pos="3664"/>
+          <w:tab w:val="left" w:pos="4580"/>
+          <w:tab w:val="left" w:pos="5496"/>
+          <w:tab w:val="left" w:pos="6412"/>
+          <w:tab w:val="left" w:pos="7328"/>
+          <w:tab w:val="left" w:pos="8244"/>
+          <w:tab w:val="left" w:pos="9160"/>
+          <w:tab w:val="left" w:pos="10076"/>
+          <w:tab w:val="left" w:pos="10992"/>
+          <w:tab w:val="left" w:pos="11908"/>
+          <w:tab w:val="left" w:pos="12824"/>
+          <w:tab w:val="left" w:pos="13740"/>
+          <w:tab w:val="left" w:pos="14656"/>
+        </w:tabs>
+        <w:wordWrap w:val="0"/>
+        <w:textAlignment w:val="baseline"/>
+        <w:rPr>
+          <w:rFonts w:ascii="Courier New" w:hAnsi="Courier New" w:cs="Courier New"/>
+          <w:color w:val="000000"/>
+          <w:sz w:val="21"/>
+          <w:szCs w:val="21"/>
+        </w:rPr>
+      </w:pPr>
+      <w:r>
+        <w:rPr>
+          <w:rFonts w:ascii="Courier New" w:hAnsi="Courier New" w:cs="Courier New"/>
+          <w:color w:val="000000"/>
+          <w:sz w:val="21"/>
+          <w:szCs w:val="21"/>
+        </w:rPr>
+        <w:t xml:space="preserve"> ('etd_parsed_loc', 'timestamp'),</w:t>
+      </w:r>
+    </w:p>
+    <w:p>
+      <w:pPr>
+        <w:shd w:val="clear" w:color="auto" w:fill="FFFFFF"/>
+        <w:tabs>
+          <w:tab w:val="left" w:pos="916"/>
+          <w:tab w:val="left" w:pos="1832"/>
+          <w:tab w:val="left" w:pos="2748"/>
+          <w:tab w:val="left" w:pos="3664"/>
+          <w:tab w:val="left" w:pos="4580"/>
+          <w:tab w:val="left" w:pos="5496"/>
+          <w:tab w:val="left" w:pos="6412"/>
+          <w:tab w:val="left" w:pos="7328"/>
+          <w:tab w:val="left" w:pos="8244"/>
+          <w:tab w:val="left" w:pos="9160"/>
+          <w:tab w:val="left" w:pos="10076"/>
+          <w:tab w:val="left" w:pos="10992"/>
+          <w:tab w:val="left" w:pos="11908"/>
+          <w:tab w:val="left" w:pos="12824"/>
+          <w:tab w:val="left" w:pos="13740"/>
+          <w:tab w:val="left" w:pos="14656"/>
+        </w:tabs>
+        <w:wordWrap w:val="0"/>
+        <w:textAlignment w:val="baseline"/>
+        <w:rPr>
+          <w:rFonts w:ascii="Courier New" w:hAnsi="Courier New" w:cs="Courier New"/>
+          <w:color w:val="000000"/>
+          <w:sz w:val="21"/>
+          <w:szCs w:val="21"/>
+        </w:rPr>
+      </w:pPr>
+      <w:r>
+        <w:rPr>
+          <w:rFonts w:ascii="Courier New" w:hAnsi="Courier New" w:cs="Courier New"/>
+          <w:color w:val="000000"/>
+          <w:sz w:val="21"/>
+          <w:szCs w:val="21"/>
+        </w:rPr>
+        <w:t xml:space="preserve"> ('eta_utc', 'timestamp')]</w:t>
+      </w:r>
+    </w:p>
+    <w:p/>
+    <w:p/>
+    <w:p>
+      <w:pPr>
+        <w:pStyle w:val="Heading2"/>
+      </w:pPr>
+      <w:bookmarkStart w:id="81" w:name="_Toc15276246"/>
+      <w:r>
+        <w:t>Convert string to timestamp</w:t>
+      </w:r>
+      <w:bookmarkEnd w:id="81"/>
+    </w:p>
+    <w:p/>
+    <w:p>
+      <w:pPr>
+        <w:pStyle w:val="code"/>
+      </w:pPr>
+      <w:r>
+        <w:t>shipment_carr = sqlContext.sql('''</w:t>
+      </w:r>
+    </w:p>
+    <w:p>
+      <w:pPr>
+        <w:pStyle w:val="code"/>
+      </w:pPr>
+      <w:r>
+        <w:t>SELECT smfPayloadData.paired.shipmentId,</w:t>
+      </w:r>
+    </w:p>
+    <w:p>
+      <w:pPr>
+        <w:pStyle w:val="code"/>
+      </w:pPr>
+      <w:r>
+        <w:t xml:space="preserve">       smfPayloadData.paired.shipper,</w:t>
+      </w:r>
+    </w:p>
+    <w:p>
+      <w:pPr>
+        <w:pStyle w:val="code"/>
+      </w:pPr>
+      <w:r>
+        <w:t xml:space="preserve">       smfPayloadData.paired.carrier,</w:t>
+      </w:r>
+    </w:p>
+    <w:p>
+      <w:pPr>
+        <w:pStyle w:val="code"/>
+      </w:pPr>
+      <w:r>
+        <w:t xml:space="preserve">       smfPayloadData.timestamp.asOf as dest_arr_utc,</w:t>
+      </w:r>
+    </w:p>
+    <w:p>
+      <w:pPr>
+        <w:pStyle w:val="code"/>
+      </w:pPr>
+      <w:r>
+        <w:t xml:space="preserve">       to_utc_timestamp('2016-03-01 00:00:00','UTC') as example_timestamp</w:t>
+      </w:r>
+    </w:p>
+    <w:p>
+      <w:pPr>
+        <w:pStyle w:val="code"/>
+      </w:pPr>
+      <w:r>
+        <w:t>FROM mapped</w:t>
+      </w:r>
+    </w:p>
+    <w:p>
+      <w:pPr>
+        <w:pStyle w:val="code"/>
+      </w:pPr>
+      <w:r>
+        <w:t>where smfPayloadData.events.DeliveryLocationArrival is not null</w:t>
+      </w:r>
+    </w:p>
+    <w:p>
+      <w:pPr>
+        <w:pStyle w:val="code"/>
+      </w:pPr>
+      <w:r>
+        <w:t xml:space="preserve">      and smfPayloadData.timestamp.asOf &gt;= to_utc_timestamp('2016-03-01 00:00:00','UTC')</w:t>
+      </w:r>
+    </w:p>
+    <w:p>
+      <w:pPr>
+        <w:pStyle w:val="code"/>
+      </w:pPr>
+      <w:r>
+        <w:t xml:space="preserve">      and smfPayloadData.timestamp.asOf &lt; to_utc_timestamp('2016-03-02 00:00:00','UTC')</w:t>
+      </w:r>
+    </w:p>
+    <w:p>
+      <w:pPr>
+        <w:pStyle w:val="code"/>
+      </w:pPr>
+      <w:r>
+        <w:t>limit 1</w:t>
+      </w:r>
+    </w:p>
+    <w:p>
+      <w:pPr>
+        <w:pStyle w:val="code"/>
+      </w:pPr>
+      <w:r>
+        <w:t>''')</w:t>
+      </w:r>
+    </w:p>
+    <w:p/>
+    <w:p>
+      <w:pPr>
+        <w:pStyle w:val="code"/>
+      </w:pPr>
+      <w:r>
+        <w:t>printResultsAsJson(shipment_carr)</w:t>
+      </w:r>
+    </w:p>
+    <w:p>
+      <w:pPr>
+        <w:pStyle w:val="code"/>
+      </w:pPr>
+    </w:p>
+    <w:p>
+      <w:pPr>
+        <w:pStyle w:val="code"/>
+      </w:pPr>
+      <w:r>
+        <w:t>output:</w:t>
+      </w:r>
+    </w:p>
+    <w:p>
+      <w:pPr>
+        <w:pStyle w:val="code"/>
+        <w:rPr>
+          <w:rFonts w:ascii="Courier" w:hAnsi="Courier"/>
+          <w:color w:val="000000"/>
+          <w:sz w:val="21"/>
+          <w:szCs w:val="21"/>
+        </w:rPr>
+      </w:pPr>
+      <w:r>
+        <w:rPr>
+          <w:rFonts w:ascii="Courier" w:hAnsi="Courier"/>
+          <w:color w:val="000000"/>
+          <w:sz w:val="21"/>
+          <w:szCs w:val="21"/>
+        </w:rPr>
+        <w:t>{</w:t>
+      </w:r>
+    </w:p>
+    <w:p>
+      <w:pPr>
+        <w:pStyle w:val="code"/>
+        <w:rPr>
+          <w:rFonts w:ascii="Courier" w:hAnsi="Courier"/>
+          <w:color w:val="000000"/>
+          <w:sz w:val="21"/>
+          <w:szCs w:val="21"/>
+        </w:rPr>
+      </w:pPr>
+      <w:r>
+        <w:rPr>
+          <w:rFonts w:ascii="Courier" w:hAnsi="Courier"/>
+          <w:color w:val="000000"/>
+          <w:sz w:val="21"/>
+          <w:szCs w:val="21"/>
+        </w:rPr>
+        <w:t xml:space="preserve">  </w:t>
+      </w:r>
+      <w:r>
+        <w:rPr>
+          <w:rFonts w:ascii="Courier" w:hAnsi="Courier"/>
+          <w:b/>
+          <w:color w:val="000000"/>
+          <w:sz w:val="21"/>
+          <w:szCs w:val="21"/>
+        </w:rPr>
+        <w:t>"example_timestamp": "2016-03-01 00:00:00.0"</w:t>
+      </w:r>
+      <w:r>
+        <w:rPr>
+          <w:rFonts w:ascii="Courier" w:hAnsi="Courier"/>
+          <w:color w:val="000000"/>
+          <w:sz w:val="21"/>
+          <w:szCs w:val="21"/>
+        </w:rPr>
+        <w:t xml:space="preserve">, </w:t>
+      </w:r>
+    </w:p>
+    <w:p>
+      <w:pPr>
+        <w:pStyle w:val="code"/>
+        <w:rPr>
+          <w:rFonts w:ascii="Courier" w:hAnsi="Courier"/>
+          <w:color w:val="000000"/>
+          <w:sz w:val="21"/>
+          <w:szCs w:val="21"/>
+        </w:rPr>
+      </w:pPr>
+      <w:r>
+        <w:rPr>
+          <w:rFonts w:ascii="Courier" w:hAnsi="Courier"/>
+          <w:color w:val="000000"/>
+          <w:sz w:val="21"/>
+          <w:szCs w:val="21"/>
+        </w:rPr>
+        <w:t xml:space="preserve">  "carrier": "SCNN", </w:t>
+      </w:r>
+    </w:p>
+    <w:p>
+      <w:pPr>
+        <w:pStyle w:val="code"/>
+        <w:rPr>
+          <w:rFonts w:ascii="Courier" w:hAnsi="Courier"/>
+          <w:color w:val="000000"/>
+          <w:sz w:val="21"/>
+          <w:szCs w:val="21"/>
+        </w:rPr>
+      </w:pPr>
+      <w:r>
+        <w:rPr>
+          <w:rFonts w:ascii="Courier" w:hAnsi="Courier"/>
+          <w:color w:val="000000"/>
+          <w:sz w:val="21"/>
+          <w:szCs w:val="21"/>
+        </w:rPr>
+        <w:t xml:space="preserve">  "shipper": "PG", </w:t>
+      </w:r>
+    </w:p>
+    <w:p>
+      <w:pPr>
+        <w:pStyle w:val="code"/>
+        <w:rPr>
+          <w:rFonts w:ascii="Courier" w:hAnsi="Courier"/>
+          <w:color w:val="000000"/>
+          <w:sz w:val="21"/>
+          <w:szCs w:val="21"/>
+        </w:rPr>
+      </w:pPr>
+      <w:r>
+        <w:rPr>
+          <w:rFonts w:ascii="Courier" w:hAnsi="Courier"/>
+          <w:color w:val="000000"/>
+          <w:sz w:val="21"/>
+          <w:szCs w:val="21"/>
+        </w:rPr>
+        <w:t xml:space="preserve">  "dest_arr_utc": "2016-03-01T23:51:00.000Z", </w:t>
+      </w:r>
+    </w:p>
+    <w:p>
+      <w:pPr>
+        <w:pStyle w:val="code"/>
+        <w:rPr>
+          <w:rFonts w:ascii="Courier" w:hAnsi="Courier"/>
+          <w:color w:val="000000"/>
+          <w:sz w:val="21"/>
+          <w:szCs w:val="21"/>
+        </w:rPr>
+      </w:pPr>
+      <w:r>
+        <w:rPr>
+          <w:rFonts w:ascii="Courier" w:hAnsi="Courier"/>
+          <w:color w:val="000000"/>
+          <w:sz w:val="21"/>
+          <w:szCs w:val="21"/>
+        </w:rPr>
+        <w:t xml:space="preserve">  "shipmentId": "Jackie will add"</w:t>
+      </w:r>
+    </w:p>
+    <w:p>
+      <w:pPr>
+        <w:pStyle w:val="code"/>
+        <w:rPr>
+          <w:rFonts w:ascii="Courier" w:hAnsi="Courier"/>
+          <w:color w:val="000000"/>
+          <w:sz w:val="21"/>
+          <w:szCs w:val="21"/>
+        </w:rPr>
+      </w:pPr>
+      <w:r>
+        <w:rPr>
+          <w:rFonts w:ascii="Courier" w:hAnsi="Courier"/>
+          <w:color w:val="000000"/>
+          <w:sz w:val="21"/>
+          <w:szCs w:val="21"/>
+        </w:rPr>
+        <w:t>}</w:t>
+      </w:r>
+    </w:p>
+    <w:p/>
+    <w:p/>
+    <w:p>
+      <w:pPr>
+        <w:pStyle w:val="Heading2"/>
+      </w:pPr>
+      <w:bookmarkStart w:id="82" w:name="_Toc15276247"/>
+      <w:r>
+        <w:t>Convert Unusual String to Timestamp</w:t>
+      </w:r>
+      <w:bookmarkEnd w:id="82"/>
+    </w:p>
+    <w:p/>
+    <w:p>
+      <w:pPr>
+        <w:pStyle w:val="code"/>
         <w:rPr>
           <w:sz w:val="18"/>
           <w:szCs w:val="18"/>
         </w:rPr>
-        <w:t xml:space="preserve">     </w:t>
-      </w:r>
+      </w:pPr>
       <w:r>
         <w:rPr>
           <w:sz w:val="18"/>
           <w:szCs w:val="18"/>
         </w:rPr>
-        <w:t>to_utc_timestamp(port_sched_SGA_ts_df.eta_parsed_loc, "EDT").alias('eta_utc'))</w:t>
+        <w:t>df = spark.createDataFrame([('4/25/1991 7:00 AM',)], ['ETA'])</w:t>
+      </w:r>
+    </w:p>
+    <w:p>
+      <w:pPr>
+        <w:pStyle w:val="code"/>
+        <w:rPr>
+          <w:sz w:val="18"/>
+          <w:szCs w:val="18"/>
+        </w:rPr>
+      </w:pPr>
+      <w:r>
+        <w:rPr>
+          <w:sz w:val="18"/>
+          <w:szCs w:val="18"/>
+        </w:rPr>
+        <w:t>print "df="</w:t>
+      </w:r>
+    </w:p>
+    <w:p>
+      <w:pPr>
+        <w:pStyle w:val="code"/>
+        <w:rPr>
+          <w:sz w:val="18"/>
+          <w:szCs w:val="18"/>
+        </w:rPr>
+      </w:pPr>
+      <w:r>
+        <w:rPr>
+          <w:sz w:val="18"/>
+          <w:szCs w:val="18"/>
+        </w:rPr>
+        <w:t>df.show()</w:t>
+      </w:r>
+    </w:p>
+    <w:p>
+      <w:pPr>
+        <w:pStyle w:val="code"/>
+        <w:rPr>
+          <w:sz w:val="18"/>
+          <w:szCs w:val="18"/>
+        </w:rPr>
+      </w:pPr>
+    </w:p>
+    <w:p>
+      <w:pPr>
+        <w:pStyle w:val="code"/>
+        <w:rPr>
+          <w:sz w:val="18"/>
+          <w:szCs w:val="18"/>
+        </w:rPr>
+      </w:pPr>
+      <w:r>
+        <w:rPr>
+          <w:sz w:val="18"/>
+          <w:szCs w:val="18"/>
+        </w:rPr>
+        <w:t xml:space="preserve">df2 = (df.withColumn("parsed", </w:t>
+      </w:r>
+    </w:p>
+    <w:p>
+      <w:pPr>
+        <w:pStyle w:val="code"/>
+        <w:rPr>
+          <w:sz w:val="18"/>
+          <w:szCs w:val="18"/>
+        </w:rPr>
+      </w:pPr>
+      <w:r>
+        <w:rPr>
+          <w:sz w:val="18"/>
+          <w:szCs w:val="18"/>
+        </w:rPr>
+        <w:t xml:space="preserve">                     unix_timestamp('ETA', "MM/dd/yyyy HH:mm aa").cast("double").cast("timestamp"))</w:t>
+      </w:r>
+    </w:p>
+    <w:p>
+      <w:pPr>
+        <w:pStyle w:val="code"/>
+        <w:rPr>
+          <w:sz w:val="18"/>
+          <w:szCs w:val="18"/>
+        </w:rPr>
+      </w:pPr>
+      <w:r>
+        <w:rPr>
+          <w:sz w:val="18"/>
+          <w:szCs w:val="18"/>
+        </w:rPr>
+        <w:t xml:space="preserve">      )</w:t>
+      </w:r>
+    </w:p>
+    <w:p>
+      <w:pPr>
+        <w:pStyle w:val="code"/>
+        <w:rPr>
+          <w:sz w:val="18"/>
+          <w:szCs w:val="18"/>
+        </w:rPr>
+      </w:pPr>
+    </w:p>
+    <w:p>
+      <w:pPr>
+        <w:pStyle w:val="code"/>
+        <w:rPr>
+          <w:sz w:val="18"/>
+          <w:szCs w:val="18"/>
+        </w:rPr>
+      </w:pPr>
+      <w:r>
+        <w:rPr>
+          <w:sz w:val="18"/>
+          <w:szCs w:val="18"/>
+        </w:rPr>
+        <w:t>df2.show(truncate=False)</w:t>
+      </w:r>
+    </w:p>
+    <w:p>
+      <w:pPr>
+        <w:pStyle w:val="code"/>
+        <w:rPr>
+          <w:sz w:val="18"/>
+          <w:szCs w:val="18"/>
+        </w:rPr>
+      </w:pPr>
+      <w:r>
+        <w:rPr>
+          <w:sz w:val="18"/>
+          <w:szCs w:val="18"/>
+        </w:rPr>
+        <w:t>df2.dtypes</w:t>
       </w:r>
     </w:p>
     <w:p/>
@@ -36763,778 +38766,499 @@
     <w:p/>
     <w:p>
       <w:pPr>
-        <w:shd w:val="clear" w:color="auto" w:fill="FFFFFF"/>
-        <w:tabs>
-          <w:tab w:val="left" w:pos="916"/>
-          <w:tab w:val="left" w:pos="1832"/>
-          <w:tab w:val="left" w:pos="2748"/>
-          <w:tab w:val="left" w:pos="3664"/>
-          <w:tab w:val="left" w:pos="4580"/>
-          <w:tab w:val="left" w:pos="5496"/>
-          <w:tab w:val="left" w:pos="6412"/>
-          <w:tab w:val="left" w:pos="7328"/>
-          <w:tab w:val="left" w:pos="8244"/>
-          <w:tab w:val="left" w:pos="9160"/>
-          <w:tab w:val="left" w:pos="10076"/>
-          <w:tab w:val="left" w:pos="10992"/>
-          <w:tab w:val="left" w:pos="11908"/>
-          <w:tab w:val="left" w:pos="12824"/>
-          <w:tab w:val="left" w:pos="13740"/>
-          <w:tab w:val="left" w:pos="14656"/>
-        </w:tabs>
-        <w:wordWrap w:val="0"/>
-        <w:textAlignment w:val="baseline"/>
-        <w:rPr>
-          <w:rFonts w:ascii="Courier New" w:hAnsi="Courier New" w:cs="Courier New"/>
-          <w:color w:val="000000"/>
-          <w:sz w:val="21"/>
-          <w:szCs w:val="21"/>
-        </w:rPr>
-      </w:pPr>
-      <w:r>
-        <w:rPr>
-          <w:rFonts w:ascii="Courier New" w:hAnsi="Courier New" w:cs="Courier New"/>
-          <w:color w:val="000000"/>
-          <w:sz w:val="21"/>
-          <w:szCs w:val="21"/>
-        </w:rPr>
-        <w:t>|PortName        |VesselName       |Voyage   |LocalVoyage|Service               |ETA_str_loc      |ETD_str_loc       |Terminal            |PortCutOffDate   |DocCutOffDate|date_str       |</w:t>
-      </w:r>
-      <w:r>
-        <w:rPr>
-          <w:rFonts w:ascii="Courier New" w:hAnsi="Courier New" w:cs="Courier New"/>
+        <w:pStyle w:val="code"/>
+      </w:pPr>
+      <w:r>
+        <w:t>df=</w:t>
+      </w:r>
+    </w:p>
+    <w:p>
+      <w:pPr>
+        <w:pStyle w:val="code"/>
+      </w:pPr>
+      <w:r>
+        <w:t>+-----------------+</w:t>
+      </w:r>
+    </w:p>
+    <w:p>
+      <w:pPr>
+        <w:pStyle w:val="code"/>
+      </w:pPr>
+      <w:r>
+        <w:t>|              ETA|</w:t>
+      </w:r>
+    </w:p>
+    <w:p>
+      <w:pPr>
+        <w:pStyle w:val="code"/>
+      </w:pPr>
+      <w:r>
+        <w:t>+-----------------+</w:t>
+      </w:r>
+    </w:p>
+    <w:p>
+      <w:pPr>
+        <w:pStyle w:val="code"/>
+      </w:pPr>
+      <w:r>
+        <w:t>|4/25/1991 7:00 AM|</w:t>
+      </w:r>
+    </w:p>
+    <w:p>
+      <w:pPr>
+        <w:pStyle w:val="code"/>
+      </w:pPr>
+      <w:r>
+        <w:t>+-----------------+</w:t>
+      </w:r>
+    </w:p>
+    <w:p>
+      <w:pPr>
+        <w:pStyle w:val="code"/>
+      </w:pPr>
+    </w:p>
+    <w:p>
+      <w:pPr>
+        <w:pStyle w:val="code"/>
+      </w:pPr>
+      <w:r>
+        <w:t>+-----------------+---------------------+</w:t>
+      </w:r>
+    </w:p>
+    <w:p>
+      <w:pPr>
+        <w:pStyle w:val="code"/>
+      </w:pPr>
+      <w:r>
+        <w:t>|ETA              |parsed               |</w:t>
+      </w:r>
+    </w:p>
+    <w:p>
+      <w:pPr>
+        <w:pStyle w:val="code"/>
+      </w:pPr>
+      <w:r>
+        <w:t>+-----------------+---------------------+</w:t>
+      </w:r>
+    </w:p>
+    <w:p>
+      <w:pPr>
+        <w:pStyle w:val="code"/>
+      </w:pPr>
+      <w:r>
+        <w:t>|4/25/1991 7:00 AM|1991-04-25 07:00:00.0|</w:t>
+      </w:r>
+    </w:p>
+    <w:p>
+      <w:pPr>
+        <w:pStyle w:val="code"/>
+      </w:pPr>
+      <w:r>
+        <w:t>+-----------------+---------------------+</w:t>
+      </w:r>
+    </w:p>
+    <w:p>
+      <w:pPr>
+        <w:pStyle w:val="code"/>
+      </w:pPr>
+    </w:p>
+    <w:p>
+      <w:pPr>
+        <w:pStyle w:val="code"/>
+      </w:pPr>
+      <w:r>
+        <w:t>[('ETA', 'string'), ('parsed', 'timestamp')]</w:t>
+      </w:r>
+    </w:p>
+    <w:p>
+      <w:pPr>
+        <w:pStyle w:val="code"/>
+      </w:pPr>
+    </w:p>
+    <w:p>
+      <w:pPr>
+        <w:pStyle w:val="code"/>
+      </w:pPr>
+    </w:p>
+    <w:p>
+      <w:pPr>
+        <w:pStyle w:val="code"/>
+      </w:pPr>
+    </w:p>
+    <w:p>
+      <w:pPr>
+        <w:rPr>
+          <w:rFonts w:asciiTheme="majorHAnsi" w:hAnsiTheme="majorHAnsi" w:cstheme="majorBidi"/>
+          <w:color w:val="2E74B5" w:themeColor="accent1" w:themeShade="BF"/>
+          <w:sz w:val="26"/>
+          <w:szCs w:val="26"/>
+        </w:rPr>
+      </w:pPr>
+      <w:bookmarkStart w:id="83" w:name="_Toc15276248"/>
+      <w:r>
+        <w:br w:type="page"/>
+      </w:r>
+    </w:p>
+    <w:p>
+      <w:pPr>
+        <w:pStyle w:val="Heading2"/>
+      </w:pPr>
+      <w:r>
+        <w:lastRenderedPageBreak/>
+        <w:t>Convert Unix Epoch to pySpark UTC Timestamp</w:t>
+      </w:r>
+    </w:p>
+    <w:p>
+      <w:pPr>
+        <w:pStyle w:val="code"/>
+      </w:pPr>
+    </w:p>
+    <w:p>
+      <w:pPr>
+        <w:pStyle w:val="code"/>
+      </w:pPr>
+      <w:r>
+        <w:t xml:space="preserve">data = [(1456050620, 1456050621, 1), </w:t>
+      </w:r>
+    </w:p>
+    <w:p>
+      <w:pPr>
+        <w:pStyle w:val="code"/>
+      </w:pPr>
+      <w:r>
+        <w:t xml:space="preserve">        (1456050622, 1456050623, 2),</w:t>
+      </w:r>
+    </w:p>
+    <w:p>
+      <w:pPr>
+        <w:pStyle w:val="code"/>
+      </w:pPr>
+      <w:r>
+        <w:t xml:space="preserve">        (1456050624, 1456050625, 3)]</w:t>
+      </w:r>
+    </w:p>
+    <w:p>
+      <w:pPr>
+        <w:pStyle w:val="code"/>
+      </w:pPr>
+      <w:r>
+        <w:t>df = sqlContext.createDataFrame(data, ["start_time", "end_time", "id"])</w:t>
+      </w:r>
+    </w:p>
+    <w:p>
+      <w:pPr>
+        <w:pStyle w:val="code"/>
+      </w:pPr>
+    </w:p>
+    <w:p>
+      <w:pPr>
+        <w:pStyle w:val="code"/>
+      </w:pPr>
+      <w:r>
+        <w:t>df.show(truncate=False)</w:t>
+      </w:r>
+    </w:p>
+    <w:p>
+      <w:pPr>
+        <w:pStyle w:val="code"/>
+      </w:pPr>
+      <w:r>
+        <w:t>df.printSchema()</w:t>
+      </w:r>
+    </w:p>
+    <w:p>
+      <w:pPr>
+        <w:pStyle w:val="code"/>
+      </w:pPr>
+      <w:r>
+        <w:t xml:space="preserve">                </w:t>
+      </w:r>
+    </w:p>
+    <w:p>
+      <w:pPr>
+        <w:pStyle w:val="code"/>
+      </w:pPr>
+    </w:p>
+    <w:p>
+      <w:pPr>
+        <w:pStyle w:val="code"/>
+      </w:pPr>
+      <w:r>
+        <w:t>df2 = df.select(df.start_time.cast("timestamp").alias("start_time"),</w:t>
+      </w:r>
+    </w:p>
+    <w:p>
+      <w:pPr>
+        <w:pStyle w:val="code"/>
+      </w:pPr>
+      <w:r>
+        <w:t xml:space="preserve">                df.end_time.cast("timestamp").alias("end_time"),</w:t>
+      </w:r>
+    </w:p>
+    <w:p>
+      <w:pPr>
+        <w:pStyle w:val="code"/>
+      </w:pPr>
+      <w:r>
+        <w:t xml:space="preserve">                df.id)</w:t>
+      </w:r>
+    </w:p>
+    <w:p>
+      <w:pPr>
+        <w:pStyle w:val="code"/>
+      </w:pPr>
+    </w:p>
+    <w:p>
+      <w:pPr>
+        <w:pStyle w:val="code"/>
+      </w:pPr>
+      <w:r>
+        <w:t>df2.show(truncate=False)</w:t>
+      </w:r>
+    </w:p>
+    <w:p>
+      <w:pPr>
+        <w:pStyle w:val="code"/>
+      </w:pPr>
+      <w:r>
+        <w:t>df2.printSchema()</w:t>
+      </w:r>
+    </w:p>
+    <w:p>
+      <w:pPr>
+        <w:pStyle w:val="code"/>
+      </w:pPr>
+    </w:p>
+    <w:p>
+      <w:pPr>
+        <w:pStyle w:val="code"/>
+        <w:rPr>
           <w:b/>
-          <w:color w:val="000000"/>
-          <w:sz w:val="21"/>
-          <w:szCs w:val="21"/>
-        </w:rPr>
-        <w:t>eta_parsed_loc</w:t>
-      </w:r>
-      <w:r>
-        <w:rPr>
-          <w:rFonts w:ascii="Courier New" w:hAnsi="Courier New" w:cs="Courier New"/>
-          <w:color w:val="000000"/>
-          <w:sz w:val="21"/>
-          <w:szCs w:val="21"/>
-        </w:rPr>
-        <w:t xml:space="preserve">       |etd_parsed_loc       |</w:t>
-      </w:r>
-      <w:r>
-        <w:rPr>
-          <w:rFonts w:ascii="Courier New" w:hAnsi="Courier New" w:cs="Courier New"/>
+        </w:rPr>
+      </w:pPr>
+      <w:r>
+        <w:rPr>
           <w:b/>
-          <w:color w:val="000000"/>
-          <w:sz w:val="21"/>
-          <w:szCs w:val="21"/>
-        </w:rPr>
-        <w:t>eta_utc</w:t>
-      </w:r>
-      <w:r>
-        <w:rPr>
-          <w:rFonts w:ascii="Courier New" w:hAnsi="Courier New" w:cs="Courier New"/>
-          <w:color w:val="000000"/>
-          <w:sz w:val="21"/>
-          <w:szCs w:val="21"/>
-        </w:rPr>
-        <w:t xml:space="preserve">              |</w:t>
-      </w:r>
-    </w:p>
-    <w:p>
-      <w:pPr>
-        <w:shd w:val="clear" w:color="auto" w:fill="FFFFFF"/>
-        <w:tabs>
-          <w:tab w:val="left" w:pos="916"/>
-          <w:tab w:val="left" w:pos="1832"/>
-          <w:tab w:val="left" w:pos="2748"/>
-          <w:tab w:val="left" w:pos="3664"/>
-          <w:tab w:val="left" w:pos="4580"/>
-          <w:tab w:val="left" w:pos="5496"/>
-          <w:tab w:val="left" w:pos="6412"/>
-          <w:tab w:val="left" w:pos="7328"/>
-          <w:tab w:val="left" w:pos="8244"/>
-          <w:tab w:val="left" w:pos="9160"/>
-          <w:tab w:val="left" w:pos="10076"/>
-          <w:tab w:val="left" w:pos="10992"/>
-          <w:tab w:val="left" w:pos="11908"/>
-          <w:tab w:val="left" w:pos="12824"/>
-          <w:tab w:val="left" w:pos="13740"/>
-          <w:tab w:val="left" w:pos="14656"/>
-        </w:tabs>
-        <w:wordWrap w:val="0"/>
-        <w:textAlignment w:val="baseline"/>
-        <w:rPr>
-          <w:rFonts w:ascii="Courier New" w:hAnsi="Courier New" w:cs="Courier New"/>
-          <w:color w:val="000000"/>
-          <w:sz w:val="21"/>
-          <w:szCs w:val="21"/>
-        </w:rPr>
-      </w:pPr>
-      <w:r>
-        <w:rPr>
-          <w:rFonts w:ascii="Courier New" w:hAnsi="Courier New" w:cs="Courier New"/>
-          <w:color w:val="000000"/>
-          <w:sz w:val="21"/>
-          <w:szCs w:val="21"/>
-        </w:rPr>
-        <w:t>+----------------+-----------------+---------+-----------+----------------------+-----------------+------------------+--------------------+-----------------+-------------+---------------+---------------------+---------------------+---------------------+</w:t>
-      </w:r>
-    </w:p>
-    <w:p>
-      <w:pPr>
-        <w:shd w:val="clear" w:color="auto" w:fill="FFFFFF"/>
-        <w:tabs>
-          <w:tab w:val="left" w:pos="916"/>
-          <w:tab w:val="left" w:pos="1832"/>
-          <w:tab w:val="left" w:pos="2748"/>
-          <w:tab w:val="left" w:pos="3664"/>
-          <w:tab w:val="left" w:pos="4580"/>
-          <w:tab w:val="left" w:pos="5496"/>
-          <w:tab w:val="left" w:pos="6412"/>
-          <w:tab w:val="left" w:pos="7328"/>
-          <w:tab w:val="left" w:pos="8244"/>
-          <w:tab w:val="left" w:pos="9160"/>
-          <w:tab w:val="left" w:pos="10076"/>
-          <w:tab w:val="left" w:pos="10992"/>
-          <w:tab w:val="left" w:pos="11908"/>
-          <w:tab w:val="left" w:pos="12824"/>
-          <w:tab w:val="left" w:pos="13740"/>
-          <w:tab w:val="left" w:pos="14656"/>
-        </